<commit_message>
more fleshing out of dissertation report
git-svn-id: http://svn.pling.org.uk/ternip/trunk@1692 046eaa17-6a8d-4e70-a5e5-287f5f62e04c
</commit_message>
<xml_diff>
--- a/docs/dissertation.docx
+++ b/docs/dissertation.docx
@@ -1,6 +1,6 @@
 
 <file path=word/document.xml><?xml version="1.0" encoding="utf-8"?>
-<w:document xmlns:ve="http://schemas.openxmlformats.org/markup-compatibility/2006" xmlns:o="urn:schemas-microsoft-com:office:office" xmlns:r="http://schemas.openxmlformats.org/officeDocument/2006/relationships" xmlns:m="http://schemas.openxmlformats.org/officeDocument/2006/math" xmlns:v="urn:schemas-microsoft-com:vml" xmlns:wp="http://schemas.openxmlformats.org/drawingml/2006/wordprocessingDrawing" xmlns:w10="urn:schemas-microsoft-com:office:word" xmlns:w="http://schemas.openxmlformats.org/wordprocessingml/2006/main" xmlns:wne="http://schemas.microsoft.com/office/word/2006/wordml">
+<w:document xmlns:wpc="http://schemas.microsoft.com/office/word/2010/wordprocessingCanvas" xmlns:mc="http://schemas.openxmlformats.org/markup-compatibility/2006" xmlns:o="urn:schemas-microsoft-com:office:office" xmlns:r="http://schemas.openxmlformats.org/officeDocument/2006/relationships" xmlns:m="http://schemas.openxmlformats.org/officeDocument/2006/math" xmlns:v="urn:schemas-microsoft-com:vml" xmlns:wp14="http://schemas.microsoft.com/office/word/2010/wordprocessingDrawing" xmlns:wp="http://schemas.openxmlformats.org/drawingml/2006/wordprocessingDrawing" xmlns:w10="urn:schemas-microsoft-com:office:word" xmlns:w="http://schemas.openxmlformats.org/wordprocessingml/2006/main" xmlns:w14="http://schemas.microsoft.com/office/word/2010/wordml" xmlns:wpg="http://schemas.microsoft.com/office/word/2010/wordprocessingGroup" xmlns:wpi="http://schemas.microsoft.com/office/word/2010/wordprocessingInk" xmlns:wne="http://schemas.microsoft.com/office/word/2006/wordml" xmlns:wps="http://schemas.microsoft.com/office/word/2010/wordprocessingShape" mc:Ignorable="w14 wp14">
   <w:body>
     <w:p/>
     <w:sdt>
@@ -11,6 +11,7 @@
           <w:docPartUnique/>
         </w:docPartObj>
       </w:sdtPr>
+      <w:sdtEndPr/>
       <w:sdtContent>
         <w:p/>
         <w:tbl>
@@ -28,7 +29,7 @@
               <w:bottom w:w="360" w:type="dxa"/>
               <w:right w:w="115" w:type="dxa"/>
             </w:tblCellMar>
-            <w:tblLook w:val="04A0"/>
+            <w:tblLook w:val="04A0" w:firstRow="1" w:lastRow="0" w:firstColumn="1" w:lastColumn="0" w:noHBand="0" w:noVBand="1"/>
           </w:tblPr>
           <w:tblGrid>
             <w:gridCol w:w="6843"/>
@@ -49,6 +50,7 @@
                 <w:dataBinding w:prefixMappings="xmlns:ns0='http://schemas.openxmlformats.org/package/2006/metadata/core-properties' xmlns:ns1='http://purl.org/dc/elements/1.1/'" w:xpath="/ns0:coreProperties[1]/ns1:title[1]" w:storeItemID="{6C3C8BC8-F283-45AE-878A-BAB7291924A1}"/>
                 <w:text/>
               </w:sdtPr>
+              <w:sdtEndPr/>
               <w:sdtContent>
                 <w:tc>
                   <w:tcPr>
@@ -181,6 +183,7 @@
                   <w:dataBinding w:prefixMappings="xmlns:ns0='http://schemas.openxmlformats.org/package/2006/metadata/core-properties' xmlns:ns1='http://purl.org/dc/elements/1.1/'" w:xpath="/ns0:coreProperties[1]/ns1:creator[1]" w:storeItemID="{6C3C8BC8-F283-45AE-878A-BAB7291924A1}"/>
                   <w:text/>
                 </w:sdtPr>
+                <w:sdtEndPr/>
                 <w:sdtContent>
                   <w:p>
                     <w:pPr>
@@ -239,8 +242,19 @@
                     <w:sz w:val="28"/>
                     <w:szCs w:val="28"/>
                   </w:rPr>
-                  <w:t>Mark Hepple</w:t>
+                  <w:t xml:space="preserve">Mark </w:t>
                 </w:r>
+                <w:proofErr w:type="spellStart"/>
+                <w:r>
+                  <w:rPr>
+                    <w:rFonts w:asciiTheme="majorHAnsi" w:hAnsiTheme="majorHAnsi" w:cstheme="majorHAnsi"/>
+                    <w:i/>
+                    <w:sz w:val="28"/>
+                    <w:szCs w:val="28"/>
+                  </w:rPr>
+                  <w:t>Hepple</w:t>
+                </w:r>
+                <w:proofErr w:type="spellEnd"/>
               </w:p>
               <w:p>
                 <w:pPr>
@@ -292,13 +306,21 @@
         <w:p/>
         <w:p>
           <w:r>
-            <w:t>All sentences or passages quoted in this dissertation from other people's work have been specifically acknowledged by clear cross-referencing to author, work and page(s). Any illustrations which are not the work of the author of this dissertation have been used with the explicit permission of the originator WHERE POSSIBLE and are specifically acknowledged. I understand that failure to do this</w:t>
+            <w:t xml:space="preserve">All sentences or passages quoted in this dissertation from other people's work have been specifically acknowledged by clear cross-referencing to author, work and page(s). Any illustrations which are not the work of the author of this dissertation have been used with the explicit permission of the originator WHERE POSSIBLE and are specifically acknowledged. I understand that failure to do </w:t>
+          </w:r>
+          <w:proofErr w:type="gramStart"/>
+          <w:r>
+            <w:t>this</w:t>
           </w:r>
           <w:r>
             <w:t xml:space="preserve"> </w:t>
           </w:r>
           <w:r>
-            <w:t>amounts to plagiarism and will be considered grounds for failure in this dissertation and the degree examination as a whole.</w:t>
+            <w:t>amounts</w:t>
+          </w:r>
+          <w:proofErr w:type="gramEnd"/>
+          <w:r>
+            <w:t xml:space="preserve"> to plagiarism and will be considered grounds for failure in this dissertation and the degree examination as a whole.</w:t>
           </w:r>
         </w:p>
         <w:p>
@@ -355,8 +377,8 @@
     <w:p>
       <w:pPr>
         <w:sectPr>
-          <w:footerReference w:type="even" r:id="rId9"/>
-          <w:footerReference w:type="first" r:id="rId10"/>
+          <w:footerReference w:type="even" r:id="rId10"/>
+          <w:footerReference w:type="first" r:id="rId11"/>
           <w:pgSz w:w="11907" w:h="16840" w:code="9"/>
           <w:pgMar w:top="1134" w:right="1418" w:bottom="1134" w:left="2098" w:header="709" w:footer="709" w:gutter="0"/>
           <w:cols w:space="708"/>
@@ -383,10 +405,10 @@
     <w:p>
       <w:pPr>
         <w:sectPr>
-          <w:headerReference w:type="default" r:id="rId11"/>
-          <w:footerReference w:type="default" r:id="rId12"/>
+          <w:headerReference w:type="default" r:id="rId12"/>
+          <w:footerReference w:type="default" r:id="rId13"/>
           <w:pgSz w:w="11907" w:h="16840" w:code="9"/>
-          <w:pgMar w:top="1134" w:right="1134" w:bottom="1134" w:left="1701" w:header="708" w:footer="708" w:gutter="0"/>
+          <w:pgMar w:top="1134" w:right="1418" w:bottom="1134" w:left="2098" w:header="708" w:footer="708" w:gutter="0"/>
           <w:pgNumType w:fmt="lowerRoman" w:start="1"/>
           <w:cols w:space="708"/>
           <w:docGrid w:linePitch="360"/>
@@ -1135,10 +1157,10 @@
     <w:p>
       <w:pPr>
         <w:sectPr>
-          <w:headerReference w:type="even" r:id="rId13"/>
-          <w:footerReference w:type="even" r:id="rId14"/>
+          <w:headerReference w:type="even" r:id="rId14"/>
+          <w:footerReference w:type="even" r:id="rId15"/>
           <w:pgSz w:w="11907" w:h="16840" w:code="9"/>
-          <w:pgMar w:top="1134" w:right="1134" w:bottom="1134" w:left="1701" w:header="708" w:footer="708" w:gutter="0"/>
+          <w:pgMar w:top="1134" w:right="1418" w:bottom="1134" w:left="2098" w:header="708" w:footer="708" w:gutter="0"/>
           <w:pgNumType w:fmt="lowerRoman"/>
           <w:cols w:space="708"/>
           <w:docGrid w:linePitch="360"/>
@@ -1174,6 +1196,12 @@
           <w:lang w:eastAsia="zh-TW"/>
         </w:rPr>
       </w:pPr>
+      <w:r>
+        <w:rPr>
+          <w:lang w:eastAsia="zh-TW"/>
+        </w:rPr>
+        <w:t>Introduction to this dissertation</w:t>
+      </w:r>
     </w:p>
     <w:p>
       <w:pPr>
@@ -1181,11 +1209,11 @@
           <w:lang w:eastAsia="zh-TW"/>
         </w:rPr>
         <w:sectPr>
-          <w:headerReference w:type="default" r:id="rId15"/>
-          <w:footerReference w:type="default" r:id="rId16"/>
-          <w:footerReference w:type="first" r:id="rId17"/>
+          <w:headerReference w:type="default" r:id="rId16"/>
+          <w:footerReference w:type="default" r:id="rId17"/>
+          <w:footerReference w:type="first" r:id="rId18"/>
           <w:pgSz w:w="11907" w:h="16840" w:code="9"/>
-          <w:pgMar w:top="1134" w:right="1134" w:bottom="1134" w:left="1701" w:header="709" w:footer="709" w:gutter="0"/>
+          <w:pgMar w:top="1134" w:right="1418" w:bottom="1134" w:left="2098" w:header="709" w:footer="709" w:gutter="0"/>
           <w:pgNumType w:start="1"/>
           <w:cols w:space="708"/>
           <w:docGrid w:linePitch="360"/>
@@ -1291,6 +1319,7 @@
           <w:id w:val="10424440"/>
           <w:citation/>
         </w:sdtPr>
+        <w:sdtEndPr/>
         <w:sdtContent>
           <w:r>
             <w:rPr>
@@ -1529,6 +1558,7 @@
           <w:id w:val="590747655"/>
           <w:citation/>
         </w:sdtPr>
+        <w:sdtEndPr/>
         <w:sdtContent>
           <w:r>
             <w:rPr>
@@ -1626,6 +1656,7 @@
           <w:id w:val="590747641"/>
           <w:citation/>
         </w:sdtPr>
+        <w:sdtEndPr/>
         <w:sdtContent>
           <w:r>
             <w:rPr>
@@ -1932,6 +1963,7 @@
           <w:id w:val="59903071"/>
           <w:citation/>
         </w:sdtPr>
+        <w:sdtEndPr/>
         <w:sdtContent>
           <w:r>
             <w:rPr>
@@ -2079,7 +2111,6 @@
         <w:rPr>
           <w:lang w:eastAsia="zh-TW"/>
         </w:rPr>
-        <w:lastRenderedPageBreak/>
         <w:t>Simple</w:t>
       </w:r>
       <w:r>
@@ -2108,6 +2139,7 @@
           <w:id w:val="10424444"/>
           <w:citation/>
         </w:sdtPr>
+        <w:sdtEndPr/>
         <w:sdtContent>
           <w:r>
             <w:rPr>
@@ -2320,6 +2352,7 @@
           <w:id w:val="483411437"/>
           <w:citation/>
         </w:sdtPr>
+        <w:sdtEndPr/>
         <w:sdtContent>
           <w:r>
             <w:rPr>
@@ -2434,6 +2467,7 @@
           <w:id w:val="483411438"/>
           <w:citation/>
         </w:sdtPr>
+        <w:sdtEndPr/>
         <w:sdtContent>
           <w:r>
             <w:rPr>
@@ -2540,6 +2574,7 @@
           <w:id w:val="483411441"/>
           <w:citation/>
         </w:sdtPr>
+        <w:sdtEndPr/>
         <w:sdtContent>
           <w:r>
             <w:rPr>
@@ -2594,6 +2629,7 @@
           <w:id w:val="483411439"/>
           <w:citation/>
         </w:sdtPr>
+        <w:sdtEndPr/>
         <w:sdtContent>
           <w:r>
             <w:rPr>
@@ -2764,8 +2800,19 @@
           <w:sz w:val="20"/>
           <w:lang w:eastAsia="en-GB" w:bidi="ar-SA"/>
         </w:rPr>
-        <w:t>TIMEX3 tid</w:t>
-      </w:r>
+        <w:t xml:space="preserve">TIMEX3 </w:t>
+      </w:r>
+      <w:proofErr w:type="spellStart"/>
+      <w:r>
+        <w:rPr>
+          <w:rFonts w:ascii="Verdana" w:eastAsia="Times New Roman" w:hAnsi="Verdana" w:cs="Times New Roman"/>
+          <w:color w:val="990000"/>
+          <w:sz w:val="20"/>
+          <w:lang w:eastAsia="en-GB" w:bidi="ar-SA"/>
+        </w:rPr>
+        <w:t>tid</w:t>
+      </w:r>
+      <w:proofErr w:type="spellEnd"/>
       <w:r>
         <w:rPr>
           <w:rFonts w:ascii="Verdana" w:eastAsia="Times New Roman" w:hAnsi="Verdana" w:cs="Times New Roman"/>
@@ -2838,8 +2885,19 @@
           <w:sz w:val="20"/>
           <w:lang w:eastAsia="en-GB" w:bidi="ar-SA"/>
         </w:rPr>
-        <w:t xml:space="preserve"> functionInDocument</w:t>
-      </w:r>
+        <w:t xml:space="preserve"> </w:t>
+      </w:r>
+      <w:proofErr w:type="spellStart"/>
+      <w:r>
+        <w:rPr>
+          <w:rFonts w:ascii="Verdana" w:eastAsia="Times New Roman" w:hAnsi="Verdana" w:cs="Times New Roman"/>
+          <w:color w:val="990000"/>
+          <w:sz w:val="20"/>
+          <w:lang w:eastAsia="en-GB" w:bidi="ar-SA"/>
+        </w:rPr>
+        <w:t>functionInDocument</w:t>
+      </w:r>
+      <w:proofErr w:type="spellEnd"/>
       <w:r>
         <w:rPr>
           <w:rFonts w:ascii="Verdana" w:eastAsia="Times New Roman" w:hAnsi="Verdana" w:cs="Times New Roman"/>
@@ -2875,8 +2933,19 @@
           <w:sz w:val="20"/>
           <w:lang w:eastAsia="en-GB" w:bidi="ar-SA"/>
         </w:rPr>
-        <w:t xml:space="preserve"> temporalFunction</w:t>
-      </w:r>
+        <w:t xml:space="preserve"> </w:t>
+      </w:r>
+      <w:proofErr w:type="spellStart"/>
+      <w:r>
+        <w:rPr>
+          <w:rFonts w:ascii="Verdana" w:eastAsia="Times New Roman" w:hAnsi="Verdana" w:cs="Times New Roman"/>
+          <w:color w:val="990000"/>
+          <w:sz w:val="20"/>
+          <w:lang w:eastAsia="en-GB" w:bidi="ar-SA"/>
+        </w:rPr>
+        <w:t>temporalFunction</w:t>
+      </w:r>
+      <w:proofErr w:type="spellEnd"/>
       <w:r>
         <w:rPr>
           <w:rFonts w:ascii="Verdana" w:eastAsia="Times New Roman" w:hAnsi="Verdana" w:cs="Times New Roman"/>
@@ -3051,14 +3120,27 @@
       <w:r>
         <w:t xml:space="preserve">Sample </w:t>
       </w:r>
-      <w:fldSimple w:instr=" SEQ Sample \* ARABIC ">
-        <w:r>
-          <w:rPr>
-            <w:noProof/>
-          </w:rPr>
-          <w:t>1</w:t>
-        </w:r>
-      </w:fldSimple>
+      <w:r>
+        <w:fldChar w:fldCharType="begin"/>
+      </w:r>
+      <w:r>
+        <w:instrText xml:space="preserve"> SEQ Sample \* ARABIC </w:instrText>
+      </w:r>
+      <w:r>
+        <w:fldChar w:fldCharType="separate"/>
+      </w:r>
+      <w:r>
+        <w:rPr>
+          <w:noProof/>
+        </w:rPr>
+        <w:t>1</w:t>
+      </w:r>
+      <w:r>
+        <w:rPr>
+          <w:noProof/>
+        </w:rPr>
+        <w:fldChar w:fldCharType="end"/>
+      </w:r>
       <w:bookmarkEnd w:id="21"/>
       <w:r>
         <w:t xml:space="preserve"> - A sample TIMEX3 tag from the AQUAINT corpus </w:t>
@@ -3068,15 +3150,29 @@
           <w:id w:val="99561089"/>
           <w:citation/>
         </w:sdtPr>
+        <w:sdtEndPr/>
         <w:sdtContent>
-          <w:fldSimple w:instr=" CITATION Ver08 \t  \l 2057  ">
-            <w:r>
-              <w:rPr>
-                <w:noProof/>
-              </w:rPr>
-              <w:t>(Verhagen &amp; Moszkowicz, 2008)</w:t>
-            </w:r>
-          </w:fldSimple>
+          <w:r>
+            <w:fldChar w:fldCharType="begin"/>
+          </w:r>
+          <w:r>
+            <w:instrText xml:space="preserve"> CITATION Ver08 \t  \l 2057  </w:instrText>
+          </w:r>
+          <w:r>
+            <w:fldChar w:fldCharType="separate"/>
+          </w:r>
+          <w:r>
+            <w:rPr>
+              <w:noProof/>
+            </w:rPr>
+            <w:t>(Verhagen &amp; Moszkowicz, 2008)</w:t>
+          </w:r>
+          <w:r>
+            <w:rPr>
+              <w:noProof/>
+            </w:rPr>
+            <w:fldChar w:fldCharType="end"/>
+          </w:r>
         </w:sdtContent>
       </w:sdt>
     </w:p>
@@ -3120,7 +3216,28 @@
         <w:rPr>
           <w:lang w:eastAsia="zh-TW"/>
         </w:rPr>
-        <w:t>, based on the TIMEX2 ‘val’ attribute</w:t>
+        <w:t xml:space="preserve">, based </w:t>
+      </w:r>
+      <w:r>
+        <w:rPr>
+          <w:lang w:eastAsia="zh-TW"/>
+        </w:rPr>
+        <w:lastRenderedPageBreak/>
+        <w:t>on the TIMEX2 ‘</w:t>
+      </w:r>
+      <w:proofErr w:type="spellStart"/>
+      <w:r>
+        <w:rPr>
+          <w:lang w:eastAsia="zh-TW"/>
+        </w:rPr>
+        <w:t>val</w:t>
+      </w:r>
+      <w:proofErr w:type="spellEnd"/>
+      <w:r>
+        <w:rPr>
+          <w:lang w:eastAsia="zh-TW"/>
+        </w:rPr>
+        <w:t>’ attribute</w:t>
       </w:r>
       <w:r>
         <w:rPr>
@@ -3191,6 +3308,7 @@
           <w:id w:val="483411442"/>
           <w:citation/>
         </w:sdtPr>
+        <w:sdtEndPr/>
         <w:sdtContent>
           <w:r>
             <w:rPr>
@@ -3248,14 +3366,7 @@
         <w:rPr>
           <w:lang w:eastAsia="zh-TW"/>
         </w:rPr>
-        <w:t xml:space="preserve">). Expression values are also </w:t>
-      </w:r>
-      <w:r>
-        <w:rPr>
-          <w:lang w:eastAsia="zh-TW"/>
-        </w:rPr>
-        <w:lastRenderedPageBreak/>
-        <w:t>omitted from right-to-left to the appropriate level of precision (e.g., 2010-05 for May 2010</w:t>
+        <w:t>). Expression values are also omitted from right-to-left to the appropriate level of precision (e.g., 2010-05 for May 2010</w:t>
       </w:r>
       <w:r>
         <w:rPr>
@@ -3430,11 +3541,19 @@
           <w:lang w:eastAsia="zh-TW"/>
         </w:rPr>
       </w:pPr>
-      <w:r>
-        <w:rPr>
-          <w:lang w:eastAsia="zh-TW"/>
-        </w:rPr>
-        <w:t>TimeML’s TIMEX3 tag does not directly incorporate the other attributes of TIMEX2, but</w:t>
+      <w:proofErr w:type="spellStart"/>
+      <w:r>
+        <w:rPr>
+          <w:lang w:eastAsia="zh-TW"/>
+        </w:rPr>
+        <w:t>TimeML’s</w:t>
+      </w:r>
+      <w:proofErr w:type="spellEnd"/>
+      <w:r>
+        <w:rPr>
+          <w:lang w:eastAsia="zh-TW"/>
+        </w:rPr>
+        <w:t xml:space="preserve"> TIMEX3 tag does not directly incorporate the other attributes of TIMEX2, but</w:t>
       </w:r>
       <w:r>
         <w:rPr>
@@ -3446,7 +3565,21 @@
         <w:rPr>
           <w:lang w:eastAsia="zh-TW"/>
         </w:rPr>
-        <w:t xml:space="preserve"> One such attribute is the “functionInDocument” optional attribute which indicates whether or not this tag is providing a temporal anchor for other timexes in the document. The values this attribute can take come from the </w:t>
+        <w:t xml:space="preserve"> One such attribute is the “</w:t>
+      </w:r>
+      <w:proofErr w:type="spellStart"/>
+      <w:r>
+        <w:rPr>
+          <w:lang w:eastAsia="zh-TW"/>
+        </w:rPr>
+        <w:t>functionInDocument</w:t>
+      </w:r>
+      <w:proofErr w:type="spellEnd"/>
+      <w:r>
+        <w:rPr>
+          <w:lang w:eastAsia="zh-TW"/>
+        </w:rPr>
+        <w:t xml:space="preserve">” optional attribute which indicates whether or not this tag is providing a temporal anchor for other timexes in the document. The values this attribute can take come from the </w:t>
       </w:r>
       <w:r>
         <w:rPr>
@@ -3474,6 +3607,7 @@
           <w:id w:val="483411443"/>
           <w:citation/>
         </w:sdtPr>
+        <w:sdtEndPr/>
         <w:sdtContent>
           <w:r>
             <w:rPr>
@@ -3531,7 +3665,14 @@
         <w:rPr>
           <w:lang w:eastAsia="zh-TW"/>
         </w:rPr>
-        <w:t>TimeML also allows a timex to be annotated as a “temporal function” (e.g., “two weeks ago”), and supplies a number of attributes to support the capturing of this data. Similarly, more attributes are provided to denote quantified times (such as “twice a month”), and to anchor durations to other timexes.</w:t>
+        <w:t xml:space="preserve">TimeML also allows a timex to be annotated as a “temporal function” (e.g., “two weeks ago”), and supplies a number of attributes to support the capturing of this </w:t>
+      </w:r>
+      <w:r>
+        <w:rPr>
+          <w:lang w:eastAsia="zh-TW"/>
+        </w:rPr>
+        <w:lastRenderedPageBreak/>
+        <w:t>data. Similarly, more attributes are provided to denote quantified times (such as “twice a month”), and to anchor durations to other timexes.</w:t>
       </w:r>
     </w:p>
     <w:p>
@@ -3597,6 +3738,7 @@
           <w:id w:val="483411444"/>
           <w:citation/>
         </w:sdtPr>
+        <w:sdtEndPr/>
         <w:sdtContent>
           <w:r>
             <w:rPr>
@@ -3681,6 +3823,7 @@
           <w:id w:val="483411448"/>
           <w:citation/>
         </w:sdtPr>
+        <w:sdtEndPr/>
         <w:sdtContent>
           <w:r>
             <w:rPr>
@@ -3737,7 +3880,6 @@
         <w:rPr>
           <w:lang w:eastAsia="zh-TW"/>
         </w:rPr>
-        <w:lastRenderedPageBreak/>
         <w:t xml:space="preserve">“If a human can determine a value for the temporal </w:t>
       </w:r>
       <w:r>
@@ -3847,7 +3989,35 @@
         <w:rPr>
           <w:lang w:eastAsia="zh-TW"/>
         </w:rPr>
-        <w:t>. Additionally, specific rules are given to the extent of a tag, for example, when a temporal expression includes premodifiers (as handled by the ‘mod’ attribute), the premodifiers should be part of the tagged text.</w:t>
+        <w:t xml:space="preserve">. Additionally, specific rules are given to the extent of a tag, for example, when a temporal expression includes </w:t>
+      </w:r>
+      <w:proofErr w:type="spellStart"/>
+      <w:r>
+        <w:rPr>
+          <w:lang w:eastAsia="zh-TW"/>
+        </w:rPr>
+        <w:t>premodifiers</w:t>
+      </w:r>
+      <w:proofErr w:type="spellEnd"/>
+      <w:r>
+        <w:rPr>
+          <w:lang w:eastAsia="zh-TW"/>
+        </w:rPr>
+        <w:t xml:space="preserve"> (as handled by the ‘mod’ attribute), the </w:t>
+      </w:r>
+      <w:proofErr w:type="spellStart"/>
+      <w:r>
+        <w:rPr>
+          <w:lang w:eastAsia="zh-TW"/>
+        </w:rPr>
+        <w:t>premodifiers</w:t>
+      </w:r>
+      <w:proofErr w:type="spellEnd"/>
+      <w:r>
+        <w:rPr>
+          <w:lang w:eastAsia="zh-TW"/>
+        </w:rPr>
+        <w:t xml:space="preserve"> should be part of the tagged text.</w:t>
       </w:r>
     </w:p>
     <w:p>
@@ -3879,7 +4049,21 @@
         <w:rPr>
           <w:lang w:eastAsia="zh-TW"/>
         </w:rPr>
-        <w:t>from the TIMEX2 tag. These include changes in tagging extent recommendations for expressions embedded within each other, and for postmodifiers.</w:t>
+        <w:t xml:space="preserve">from the TIMEX2 tag. These include changes in tagging extent recommendations for expressions embedded within each other, and for </w:t>
+      </w:r>
+      <w:proofErr w:type="spellStart"/>
+      <w:r>
+        <w:rPr>
+          <w:lang w:eastAsia="zh-TW"/>
+        </w:rPr>
+        <w:t>postmodifiers</w:t>
+      </w:r>
+      <w:proofErr w:type="spellEnd"/>
+      <w:r>
+        <w:rPr>
+          <w:lang w:eastAsia="zh-TW"/>
+        </w:rPr>
+        <w:t>.</w:t>
       </w:r>
     </w:p>
     <w:p>
@@ -3966,6 +4150,7 @@
       <w:bookmarkStart w:id="25" w:name="_Toc261719387"/>
       <w:bookmarkStart w:id="26" w:name="_Toc264305516"/>
       <w:r>
+        <w:lastRenderedPageBreak/>
         <w:t>Evaluating Tagger Performance</w:t>
       </w:r>
       <w:bookmarkEnd w:id="22"/>
@@ -3994,6 +4179,7 @@
           <w:id w:val="59903073"/>
           <w:citation/>
         </w:sdtPr>
+        <w:sdtEndPr/>
         <w:sdtContent>
           <w:r>
             <w:rPr>
@@ -4079,6 +4265,7 @@
           <w:id w:val="483411445"/>
           <w:citation/>
         </w:sdtPr>
+        <w:sdtEndPr/>
         <w:sdtContent>
           <w:r>
             <w:rPr>
@@ -4127,6 +4314,7 @@
           <w:id w:val="483411446"/>
           <w:citation/>
         </w:sdtPr>
+        <w:sdtEndPr/>
         <w:sdtContent>
           <w:r>
             <w:rPr>
@@ -4187,6 +4375,7 @@
           <w:id w:val="10593655"/>
           <w:citation/>
         </w:sdtPr>
+        <w:sdtEndPr/>
         <w:sdtContent>
           <w:r>
             <w:rPr>
@@ -4292,14 +4481,7 @@
         <w:rPr>
           <w:lang w:eastAsia="zh-TW"/>
         </w:rPr>
-        <w:t xml:space="preserve">accurate. Recall is a </w:t>
-      </w:r>
-      <w:r>
-        <w:rPr>
-          <w:lang w:eastAsia="zh-TW"/>
-        </w:rPr>
-        <w:lastRenderedPageBreak/>
-        <w:t>measure of retrieval – that is, of all the possible timexes or normalised values in the document, what proportion of these were identified.</w:t>
+        <w:t>accurate. Recall is a measure of retrieval – that is, of all the possible timexes or normalised values in the document, what proportion of these were identified.</w:t>
       </w:r>
     </w:p>
     <w:p>
@@ -4318,13 +4500,27 @@
         <w:rPr>
           <w:lang w:eastAsia="zh-TW"/>
         </w:rPr>
-        <w:t xml:space="preserve"> metric TERN uses to measure performance</w:t>
-      </w:r>
-      <w:r>
-        <w:rPr>
-          <w:lang w:eastAsia="zh-TW"/>
-        </w:rPr>
-        <w:t xml:space="preserve"> is that of detection of temporal expressions</w:t>
+        <w:t xml:space="preserve"> metric TERN </w:t>
+      </w:r>
+      <w:proofErr w:type="gramStart"/>
+      <w:r>
+        <w:rPr>
+          <w:lang w:eastAsia="zh-TW"/>
+        </w:rPr>
+        <w:t>uses to measure performance</w:t>
+      </w:r>
+      <w:r>
+        <w:rPr>
+          <w:lang w:eastAsia="zh-TW"/>
+        </w:rPr>
+        <w:t xml:space="preserve"> is</w:t>
+      </w:r>
+      <w:proofErr w:type="gramEnd"/>
+      <w:r>
+        <w:rPr>
+          <w:lang w:eastAsia="zh-TW"/>
+        </w:rPr>
+        <w:t xml:space="preserve"> that of detection of temporal expressions</w:t>
       </w:r>
       <w:r>
         <w:rPr>
@@ -4348,7 +4544,21 @@
         <w:rPr>
           <w:lang w:eastAsia="zh-TW"/>
         </w:rPr>
-        <w:t>he second is to correctly recognise the extent of the temporal expression, and the third is to correctly normalise the temporal expression into some time. This final metric also can be subclassified into an absolute f-measure, which considers the performance of normalisation against all timexes, not just those recognised. Therefore, the absolute f-measure gives the headline metric for all parts of the system, whereas the breakdown allows performance of individual components</w:t>
+        <w:t xml:space="preserve">he second is to correctly recognise the extent of the temporal expression, and the third is to correctly normalise the temporal expression into some time. This final metric also can be </w:t>
+      </w:r>
+      <w:proofErr w:type="spellStart"/>
+      <w:r>
+        <w:rPr>
+          <w:lang w:eastAsia="zh-TW"/>
+        </w:rPr>
+        <w:t>subclassified</w:t>
+      </w:r>
+      <w:proofErr w:type="spellEnd"/>
+      <w:r>
+        <w:rPr>
+          <w:lang w:eastAsia="zh-TW"/>
+        </w:rPr>
+        <w:t xml:space="preserve"> into an absolute f-measure, which considers the performance of normalisation against all timexes, not just those recognised. Therefore, the absolute f-measure gives the headline metric for all parts of the system, whereas the breakdown allows performance of individual components</w:t>
       </w:r>
       <w:r>
         <w:rPr>
@@ -4395,6 +4605,7 @@
           <w:id w:val="10595340"/>
           <w:citation/>
         </w:sdtPr>
+        <w:sdtEndPr/>
         <w:sdtContent>
           <w:r>
             <w:rPr>
@@ -4443,6 +4654,7 @@
           <w:id w:val="10595341"/>
           <w:citation/>
         </w:sdtPr>
+        <w:sdtEndPr/>
         <w:sdtContent>
           <w:r>
             <w:rPr>
@@ -4576,7 +4788,11 @@
         <w:t xml:space="preserve"> which </w:t>
       </w:r>
       <w:r>
-        <w:t xml:space="preserve">consists of English and Chinese text </w:t>
+        <w:t xml:space="preserve">consists of English and </w:t>
+      </w:r>
+      <w:r>
+        <w:lastRenderedPageBreak/>
+        <w:t xml:space="preserve">Chinese text </w:t>
       </w:r>
       <w:r>
         <w:t>annotated with TIMEX2 tag</w:t>
@@ -4592,15 +4808,29 @@
           <w:id w:val="10593657"/>
           <w:citation/>
         </w:sdtPr>
+        <w:sdtEndPr/>
         <w:sdtContent>
-          <w:fldSimple w:instr=" CITATION Lis01 \l 2057 ">
-            <w:r>
-              <w:rPr>
-                <w:noProof/>
-              </w:rPr>
-              <w:t>(Ferro, Mani, Sundheim, &amp; Wilson, 2001)</w:t>
-            </w:r>
-          </w:fldSimple>
+          <w:r>
+            <w:fldChar w:fldCharType="begin"/>
+          </w:r>
+          <w:r>
+            <w:instrText xml:space="preserve"> CITATION Lis01 \l 2057 </w:instrText>
+          </w:r>
+          <w:r>
+            <w:fldChar w:fldCharType="separate"/>
+          </w:r>
+          <w:r>
+            <w:rPr>
+              <w:noProof/>
+            </w:rPr>
+            <w:t>(Ferro, Mani, Sundheim, &amp; Wilson, 2001)</w:t>
+          </w:r>
+          <w:r>
+            <w:rPr>
+              <w:noProof/>
+            </w:rPr>
+            <w:fldChar w:fldCharType="end"/>
+          </w:r>
         </w:sdtContent>
       </w:sdt>
       <w:r>
@@ -4625,15 +4855,29 @@
           <w:id w:val="10593658"/>
           <w:citation/>
         </w:sdtPr>
+        <w:sdtEndPr/>
         <w:sdtContent>
-          <w:fldSimple w:instr=" CITATION Pus06 \l 2057 ">
-            <w:r>
-              <w:rPr>
-                <w:noProof/>
-              </w:rPr>
-              <w:t>(Pustejovsky, et al., 2006)</w:t>
-            </w:r>
-          </w:fldSimple>
+          <w:r>
+            <w:fldChar w:fldCharType="begin"/>
+          </w:r>
+          <w:r>
+            <w:instrText xml:space="preserve"> CITATION Pus06 \l 2057 </w:instrText>
+          </w:r>
+          <w:r>
+            <w:fldChar w:fldCharType="separate"/>
+          </w:r>
+          <w:r>
+            <w:rPr>
+              <w:noProof/>
+            </w:rPr>
+            <w:t>(Pustejovsky, et al., 2006)</w:t>
+          </w:r>
+          <w:r>
+            <w:rPr>
+              <w:noProof/>
+            </w:rPr>
+            <w:fldChar w:fldCharType="end"/>
+          </w:r>
         </w:sdtContent>
       </w:sdt>
       <w:r>
@@ -4653,15 +4897,29 @@
           <w:id w:val="10593656"/>
           <w:citation/>
         </w:sdtPr>
+        <w:sdtEndPr/>
         <w:sdtContent>
-          <w:fldSimple w:instr=" CITATION Pus03 \l 2057 ">
-            <w:r>
-              <w:rPr>
-                <w:noProof/>
-              </w:rPr>
-              <w:t>(Pustejovsky, et al., 2003)</w:t>
-            </w:r>
-          </w:fldSimple>
+          <w:r>
+            <w:fldChar w:fldCharType="begin"/>
+          </w:r>
+          <w:r>
+            <w:instrText xml:space="preserve"> CITATION Pus03 \l 2057 </w:instrText>
+          </w:r>
+          <w:r>
+            <w:fldChar w:fldCharType="separate"/>
+          </w:r>
+          <w:r>
+            <w:rPr>
+              <w:noProof/>
+            </w:rPr>
+            <w:t>(Pustejovsky, et al., 2003)</w:t>
+          </w:r>
+          <w:r>
+            <w:rPr>
+              <w:noProof/>
+            </w:rPr>
+            <w:fldChar w:fldCharType="end"/>
+          </w:r>
         </w:sdtContent>
       </w:sdt>
       <w:r>
@@ -4698,15 +4956,29 @@
           <w:id w:val="10593683"/>
           <w:citation/>
         </w:sdtPr>
+        <w:sdtEndPr/>
         <w:sdtContent>
-          <w:fldSimple w:instr=" CITATION Ver08 \t  \l 2057  ">
-            <w:r>
-              <w:rPr>
-                <w:noProof/>
-              </w:rPr>
-              <w:t>(Verhagen &amp; Moszkowicz, 2008)</w:t>
-            </w:r>
-          </w:fldSimple>
+          <w:r>
+            <w:fldChar w:fldCharType="begin"/>
+          </w:r>
+          <w:r>
+            <w:instrText xml:space="preserve"> CITATION Ver08 \t  \l 2057  </w:instrText>
+          </w:r>
+          <w:r>
+            <w:fldChar w:fldCharType="separate"/>
+          </w:r>
+          <w:r>
+            <w:rPr>
+              <w:noProof/>
+            </w:rPr>
+            <w:t>(Verhagen &amp; Moszkowicz, 2008)</w:t>
+          </w:r>
+          <w:r>
+            <w:rPr>
+              <w:noProof/>
+            </w:rPr>
+            <w:fldChar w:fldCharType="end"/>
+          </w:r>
         </w:sdtContent>
       </w:sdt>
       <w:r>
@@ -4784,7 +5056,6 @@
       <w:bookmarkStart w:id="36" w:name="_Toc261719389"/>
       <w:bookmarkStart w:id="37" w:name="_Toc264305518"/>
       <w:r>
-        <w:lastRenderedPageBreak/>
         <w:t>Temporal Expression</w:t>
       </w:r>
       <w:r>
@@ -4813,15 +5084,29 @@
           <w:id w:val="590747640"/>
           <w:citation/>
         </w:sdtPr>
+        <w:sdtEndPr/>
         <w:sdtContent>
-          <w:fldSimple w:instr=" CITATION GRK \l 2057 ">
-            <w:r>
-              <w:rPr>
-                <w:noProof/>
-              </w:rPr>
-              <w:t>(Krupka &amp; Hausman, 1998)</w:t>
-            </w:r>
-          </w:fldSimple>
+          <w:r>
+            <w:fldChar w:fldCharType="begin"/>
+          </w:r>
+          <w:r>
+            <w:instrText xml:space="preserve"> CITATION GRK \l 2057 </w:instrText>
+          </w:r>
+          <w:r>
+            <w:fldChar w:fldCharType="separate"/>
+          </w:r>
+          <w:r>
+            <w:rPr>
+              <w:noProof/>
+            </w:rPr>
+            <w:t>(Krupka &amp; Hausman, 1998)</w:t>
+          </w:r>
+          <w:r>
+            <w:rPr>
+              <w:noProof/>
+            </w:rPr>
+            <w:fldChar w:fldCharType="end"/>
+          </w:r>
         </w:sdtContent>
       </w:sdt>
       <w:r>
@@ -4832,15 +5117,29 @@
           <w:id w:val="590747639"/>
           <w:citation/>
         </w:sdtPr>
+        <w:sdtEndPr/>
         <w:sdtContent>
-          <w:fldSimple w:instr=" CITATION Mik98 \l 2057 ">
-            <w:r>
-              <w:rPr>
-                <w:noProof/>
-              </w:rPr>
-              <w:t>(Mikheev, Grover, &amp; Moens, 1998)</w:t>
-            </w:r>
-          </w:fldSimple>
+          <w:r>
+            <w:fldChar w:fldCharType="begin"/>
+          </w:r>
+          <w:r>
+            <w:instrText xml:space="preserve"> CITATION Mik98 \l 2057 </w:instrText>
+          </w:r>
+          <w:r>
+            <w:fldChar w:fldCharType="separate"/>
+          </w:r>
+          <w:r>
+            <w:rPr>
+              <w:noProof/>
+            </w:rPr>
+            <w:t>(Mikheev, Grover, &amp; Moens, 1998)</w:t>
+          </w:r>
+          <w:r>
+            <w:rPr>
+              <w:noProof/>
+            </w:rPr>
+            <w:fldChar w:fldCharType="end"/>
+          </w:r>
         </w:sdtContent>
       </w:sdt>
       <w:r>
@@ -4867,6 +5166,7 @@
           <w:id w:val="590747695"/>
           <w:citation/>
         </w:sdtPr>
+        <w:sdtEndPr/>
         <w:sdtContent>
           <w:r>
             <w:rPr>
@@ -4946,6 +5246,7 @@
           <w:id w:val="590747637"/>
           <w:citation/>
         </w:sdtPr>
+        <w:sdtEndPr/>
         <w:sdtContent>
           <w:r>
             <w:rPr>
@@ -5028,6 +5329,7 @@
           <w:noProof/>
           <w:lang w:eastAsia="zh-TW"/>
         </w:rPr>
+        <w:lastRenderedPageBreak/>
         <w:t>M</w:t>
       </w:r>
       <w:r>
@@ -5102,6 +5404,7 @@
           <w:id w:val="63107304"/>
           <w:citation/>
         </w:sdtPr>
+        <w:sdtEndPr/>
         <w:sdtContent>
           <w:r>
             <w:rPr>
@@ -5239,7 +5542,14 @@
         <w:rPr>
           <w:lang w:eastAsia="zh-TW"/>
         </w:rPr>
-        <w:t xml:space="preserve"> argue</w:t>
+        <w:t xml:space="preserve"> </w:t>
+      </w:r>
+      <w:proofErr w:type="gramStart"/>
+      <w:r>
+        <w:rPr>
+          <w:lang w:eastAsia="zh-TW"/>
+        </w:rPr>
+        <w:t>argue</w:t>
       </w:r>
       <w:r>
         <w:rPr>
@@ -5247,6 +5557,7 @@
         </w:rPr>
         <w:t>s</w:t>
       </w:r>
+      <w:proofErr w:type="gramEnd"/>
       <w:r>
         <w:rPr>
           <w:lang w:eastAsia="zh-TW"/>
@@ -5279,6 +5590,7 @@
           <w:id w:val="63106601"/>
           <w:citation/>
         </w:sdtPr>
+        <w:sdtEndPr/>
         <w:sdtContent>
           <w:r>
             <w:rPr>
@@ -5352,7 +5664,6 @@
         <w:rPr>
           <w:lang w:eastAsia="zh-TW"/>
         </w:rPr>
-        <w:lastRenderedPageBreak/>
         <w:t>TempE</w:t>
       </w:r>
       <w:r>
@@ -5379,15 +5690,29 @@
           <w:id w:val="63106645"/>
           <w:citation/>
         </w:sdtPr>
+        <w:sdtEndPr/>
         <w:sdtContent>
-          <w:fldSimple w:instr=" CITATION Man00 \l 2057 ">
-            <w:r>
-              <w:rPr>
-                <w:noProof/>
-              </w:rPr>
-              <w:t>(Mani &amp; Wilson, 2000)</w:t>
-            </w:r>
-          </w:fldSimple>
+          <w:r>
+            <w:fldChar w:fldCharType="begin"/>
+          </w:r>
+          <w:r>
+            <w:instrText xml:space="preserve"> CITATION Man00 \l 2057 </w:instrText>
+          </w:r>
+          <w:r>
+            <w:fldChar w:fldCharType="separate"/>
+          </w:r>
+          <w:r>
+            <w:rPr>
+              <w:noProof/>
+            </w:rPr>
+            <w:t>(Mani &amp; Wilson, 2000)</w:t>
+          </w:r>
+          <w:r>
+            <w:rPr>
+              <w:noProof/>
+            </w:rPr>
+            <w:fldChar w:fldCharType="end"/>
+          </w:r>
         </w:sdtContent>
       </w:sdt>
       <w:r>
@@ -5453,7 +5778,15 @@
         <w:t>by</w:t>
       </w:r>
       <w:r>
-        <w:t xml:space="preserve"> first computing the magnitude of the offset (e.g., “month”, “week”, etc), and then the direction, either from direct indicators (e.g., “last Thursday”) or from the tense of the sentence (“600,000 barrels </w:t>
+        <w:t xml:space="preserve"> first computing the magnitude of the offset (e.g., “month”, “week”, </w:t>
+      </w:r>
+      <w:proofErr w:type="spellStart"/>
+      <w:r>
+        <w:t>etc</w:t>
+      </w:r>
+      <w:proofErr w:type="spellEnd"/>
+      <w:r>
+        <w:t xml:space="preserve">), and then the direction, either from direct indicators (e.g., “last Thursday”) or from the tense of the sentence (“600,000 barrels </w:t>
       </w:r>
       <w:r>
         <w:rPr>
@@ -5477,15 +5810,29 @@
           <w:id w:val="63106602"/>
           <w:citation/>
         </w:sdtPr>
+        <w:sdtEndPr/>
         <w:sdtContent>
-          <w:fldSimple w:instr=" CITATION Ver05 \l 2057 ">
-            <w:r>
-              <w:rPr>
-                <w:noProof/>
-              </w:rPr>
-              <w:t>(Verhagen, et al., 2005)</w:t>
-            </w:r>
-          </w:fldSimple>
+          <w:r>
+            <w:fldChar w:fldCharType="begin"/>
+          </w:r>
+          <w:r>
+            <w:instrText xml:space="preserve"> CITATION Ver05 \l 2057 </w:instrText>
+          </w:r>
+          <w:r>
+            <w:fldChar w:fldCharType="separate"/>
+          </w:r>
+          <w:r>
+            <w:rPr>
+              <w:noProof/>
+            </w:rPr>
+            <w:t>(Verhagen, et al., 2005)</w:t>
+          </w:r>
+          <w:r>
+            <w:rPr>
+              <w:noProof/>
+            </w:rPr>
+            <w:fldChar w:fldCharType="end"/>
+          </w:r>
         </w:sdtContent>
       </w:sdt>
       <w:r>
@@ -5495,7 +5842,11 @@
         <w:t xml:space="preserve"> </w:t>
       </w:r>
       <w:r>
-        <w:t>that extends the capabilities of TempEx to include the new TIMEX3 tag defined in TimeML, as well as some expressions not handled by TempEx, such as durations, some temporal modifiers</w:t>
+        <w:t xml:space="preserve">that extends the capabilities of TempEx to include the new TIMEX3 tag defined in </w:t>
+      </w:r>
+      <w:r>
+        <w:lastRenderedPageBreak/>
+        <w:t>TimeML, as well as some expressions not handled by TempEx, such as durations, some temporal modifiers</w:t>
       </w:r>
       <w:r>
         <w:t>,</w:t>
@@ -5531,15 +5882,29 @@
           <w:id w:val="63106604"/>
           <w:citation/>
         </w:sdtPr>
+        <w:sdtEndPr/>
         <w:sdtContent>
-          <w:fldSimple w:instr=" CITATION Ver05 \l 2057 ">
-            <w:r>
-              <w:rPr>
-                <w:noProof/>
-              </w:rPr>
-              <w:t>(Verhagen, et al., 2005)</w:t>
-            </w:r>
-          </w:fldSimple>
+          <w:r>
+            <w:fldChar w:fldCharType="begin"/>
+          </w:r>
+          <w:r>
+            <w:instrText xml:space="preserve"> CITATION Ver05 \l 2057 </w:instrText>
+          </w:r>
+          <w:r>
+            <w:fldChar w:fldCharType="separate"/>
+          </w:r>
+          <w:r>
+            <w:rPr>
+              <w:noProof/>
+            </w:rPr>
+            <w:t>(Verhagen, et al., 2005)</w:t>
+          </w:r>
+          <w:r>
+            <w:rPr>
+              <w:noProof/>
+            </w:rPr>
+            <w:fldChar w:fldCharType="end"/>
+          </w:r>
         </w:sdtContent>
       </w:sdt>
       <w:r>
@@ -5575,15 +5940,32 @@
           <w:id w:val="10593654"/>
           <w:citation/>
         </w:sdtPr>
+        <w:sdtEndPr/>
         <w:sdtContent>
-          <w:fldSimple w:instr=" CITATION Ver05 \l 2057 ">
-            <w:r>
-              <w:rPr>
-                <w:noProof/>
-              </w:rPr>
-              <w:t>(Verhagen, et al., 2005)</w:t>
-            </w:r>
-          </w:fldSimple>
+          <w:r>
+            <w:fldChar w:fldCharType="begin"/>
+          </w:r>
+          <w:r>
+            <w:instrText xml:space="preserve"> CITATION Ver05 \l 2</w:instrText>
+          </w:r>
+          <w:r>
+            <w:instrText xml:space="preserve">057 </w:instrText>
+          </w:r>
+          <w:r>
+            <w:fldChar w:fldCharType="separate"/>
+          </w:r>
+          <w:r>
+            <w:rPr>
+              <w:noProof/>
+            </w:rPr>
+            <w:t>(Verhagen, et al., 2005)</w:t>
+          </w:r>
+          <w:r>
+            <w:rPr>
+              <w:noProof/>
+            </w:rPr>
+            <w:fldChar w:fldCharType="end"/>
+          </w:r>
         </w:sdtContent>
       </w:sdt>
       <w:r>
@@ -5655,15 +6037,29 @@
           <w:id w:val="63107261"/>
           <w:citation/>
         </w:sdtPr>
+        <w:sdtEndPr/>
         <w:sdtContent>
-          <w:fldSimple w:instr=" CITATION Neg04 \l 2057 ">
-            <w:r>
-              <w:rPr>
-                <w:noProof/>
-              </w:rPr>
-              <w:t>(Negri &amp; Marseglia, 2004)</w:t>
-            </w:r>
-          </w:fldSimple>
+          <w:r>
+            <w:fldChar w:fldCharType="begin"/>
+          </w:r>
+          <w:r>
+            <w:instrText xml:space="preserve"> CITATION Neg04 \l 2057 </w:instrText>
+          </w:r>
+          <w:r>
+            <w:fldChar w:fldCharType="separate"/>
+          </w:r>
+          <w:r>
+            <w:rPr>
+              <w:noProof/>
+            </w:rPr>
+            <w:t>(Negri &amp; Marseglia, 2004)</w:t>
+          </w:r>
+          <w:r>
+            <w:rPr>
+              <w:noProof/>
+            </w:rPr>
+            <w:fldChar w:fldCharType="end"/>
+          </w:r>
         </w:sdtContent>
       </w:sdt>
       <w:r>
@@ -5720,11 +6116,7 @@
         <w:t xml:space="preserve"> </w:t>
       </w:r>
       <w:r>
-        <w:t xml:space="preserve">and part-of-speech tagging occurs in the first phase of the program. This does </w:t>
-      </w:r>
-      <w:r>
-        <w:lastRenderedPageBreak/>
-        <w:t>have the downside of making Chronos mo</w:t>
+        <w:t>and part-of-speech tagging occurs in the first phase of the program. This does have the downside of making Chronos mo</w:t>
       </w:r>
       <w:r>
         <w:t>re difficult to componentise; if it were to be</w:t>
@@ -5770,6 +6162,7 @@
     </w:p>
     <w:p>
       <w:r>
+        <w:lastRenderedPageBreak/>
         <w:t>Additionally, Chronos,</w:t>
       </w:r>
       <w:r>
@@ -5814,15 +6207,29 @@
           <w:id w:val="63107264"/>
           <w:citation/>
         </w:sdtPr>
+        <w:sdtEndPr/>
         <w:sdtContent>
-          <w:fldSimple w:instr=" CITATION Man00 \l 2057 ">
-            <w:r>
-              <w:rPr>
-                <w:noProof/>
-              </w:rPr>
-              <w:t>(Mani &amp; Wilson, 2000)</w:t>
-            </w:r>
-          </w:fldSimple>
+          <w:r>
+            <w:fldChar w:fldCharType="begin"/>
+          </w:r>
+          <w:r>
+            <w:instrText xml:space="preserve"> CITATION Man00 \l 2057 </w:instrText>
+          </w:r>
+          <w:r>
+            <w:fldChar w:fldCharType="separate"/>
+          </w:r>
+          <w:r>
+            <w:rPr>
+              <w:noProof/>
+            </w:rPr>
+            <w:t>(Mani &amp; Wilson, 2000)</w:t>
+          </w:r>
+          <w:r>
+            <w:rPr>
+              <w:noProof/>
+            </w:rPr>
+            <w:fldChar w:fldCharType="end"/>
+          </w:r>
         </w:sdtContent>
       </w:sdt>
       <w:r>
@@ -5887,6 +6294,7 @@
           <w:id w:val="63106648"/>
           <w:citation/>
         </w:sdtPr>
+        <w:sdtEndPr/>
         <w:sdtContent>
           <w:r>
             <w:rPr>
@@ -6006,12 +6414,14 @@
         </w:rPr>
         <w:t>‘</w:t>
       </w:r>
+      <w:proofErr w:type="spellStart"/>
       <w:r>
         <w:rPr>
           <w:lang w:eastAsia="zh-TW"/>
         </w:rPr>
         <w:t>val</w:t>
       </w:r>
+      <w:proofErr w:type="spellEnd"/>
       <w:r>
         <w:rPr>
           <w:lang w:eastAsia="zh-TW"/>
@@ -6087,7 +6497,6 @@
         <w:rPr>
           <w:lang w:eastAsia="zh-TW"/>
         </w:rPr>
-        <w:lastRenderedPageBreak/>
         <w:t>ATEL</w:t>
       </w:r>
       <w:bookmarkEnd w:id="44"/>
@@ -6113,6 +6522,7 @@
           <w:id w:val="63107306"/>
           <w:citation/>
         </w:sdtPr>
+        <w:sdtEndPr/>
         <w:sdtContent>
           <w:r>
             <w:rPr>
@@ -6188,7 +6598,14 @@
         <w:rPr>
           <w:lang w:eastAsia="zh-TW"/>
         </w:rPr>
-        <w:t xml:space="preserve"> but different feature sets are required for both languages, and the results between them differ</w:t>
+        <w:t xml:space="preserve"> but different feature sets are </w:t>
+      </w:r>
+      <w:r>
+        <w:rPr>
+          <w:lang w:eastAsia="zh-TW"/>
+        </w:rPr>
+        <w:lastRenderedPageBreak/>
+        <w:t>required for both languages, and the results between them differ</w:t>
       </w:r>
       <w:r>
         <w:rPr>
@@ -6297,6 +6714,7 @@
           <w:id w:val="63107263"/>
           <w:citation/>
         </w:sdtPr>
+        <w:sdtEndPr/>
         <w:sdtContent>
           <w:r>
             <w:rPr>
@@ -6688,6 +7106,11 @@
       </w:r>
     </w:p>
     <w:p>
+      <w:pPr>
+        <w:rPr>
+          <w:lang w:eastAsia="zh-TW"/>
+        </w:rPr>
+      </w:pPr>
       <w:r>
         <w:rPr>
           <w:lang w:eastAsia="zh-TW"/>
@@ -6702,6 +7125,7 @@
           <w:id w:val="584475422"/>
           <w:citation/>
         </w:sdtPr>
+        <w:sdtEndPr/>
         <w:sdtContent>
           <w:r>
             <w:rPr>
@@ -6804,6 +7228,7 @@
           <w:id w:val="201333622"/>
           <w:citation/>
         </w:sdtPr>
+        <w:sdtEndPr/>
         <w:sdtContent>
           <w:r>
             <w:rPr>
@@ -6860,10 +7285,209 @@
     <w:p>
       <w:pPr>
         <w:sectPr>
-          <w:headerReference w:type="even" r:id="rId18"/>
-          <w:footerReference w:type="even" r:id="rId19"/>
+          <w:headerReference w:type="even" r:id="rId19"/>
+          <w:footerReference w:type="even" r:id="rId20"/>
           <w:pgSz w:w="11907" w:h="16840" w:code="9"/>
-          <w:pgMar w:top="1134" w:right="1134" w:bottom="1701" w:left="1134" w:header="709" w:footer="709" w:gutter="0"/>
+          <w:pgMar w:top="1134" w:right="1418" w:bottom="1701" w:left="2098" w:header="709" w:footer="709" w:gutter="0"/>
+          <w:cols w:space="708"/>
+          <w:docGrid w:linePitch="360"/>
+        </w:sectPr>
+      </w:pPr>
+    </w:p>
+    <w:p>
+      <w:pPr>
+        <w:pStyle w:val="Heading1"/>
+      </w:pPr>
+      <w:r>
+        <w:lastRenderedPageBreak/>
+        <w:t>Problem Analysis</w:t>
+      </w:r>
+    </w:p>
+    <w:p>
+      <w:r>
+        <w:t>…</w:t>
+      </w:r>
+    </w:p>
+    <w:p>
+      <w:pPr>
+        <w:sectPr>
+          <w:pgSz w:w="11907" w:h="16840" w:code="9"/>
+          <w:pgMar w:top="1134" w:right="1418" w:bottom="1701" w:left="2098" w:header="709" w:footer="709" w:gutter="0"/>
+          <w:cols w:space="708"/>
+          <w:docGrid w:linePitch="360"/>
+        </w:sectPr>
+      </w:pPr>
+    </w:p>
+    <w:p>
+      <w:pPr>
+        <w:pStyle w:val="Heading1"/>
+      </w:pPr>
+      <w:bookmarkStart w:id="50" w:name="_GoBack"/>
+      <w:bookmarkEnd w:id="50"/>
+      <w:r>
+        <w:lastRenderedPageBreak/>
+        <w:t>System</w:t>
+      </w:r>
+    </w:p>
+    <w:p>
+      <w:r>
+        <w:t>An overview goes here.</w:t>
+      </w:r>
+    </w:p>
+    <w:p>
+      <w:pPr>
+        <w:pStyle w:val="Heading2"/>
+      </w:pPr>
+      <w:r>
+        <w:t>Rule Engine</w:t>
+      </w:r>
+    </w:p>
+    <w:p>
+      <w:r>
+        <w:t>Information about the rule engine structure goes here.</w:t>
+      </w:r>
+    </w:p>
+    <w:p>
+      <w:pPr>
+        <w:pStyle w:val="Heading3"/>
+      </w:pPr>
+      <w:r>
+        <w:t>Recognition</w:t>
+      </w:r>
+    </w:p>
+    <w:p>
+      <w:r>
+        <w:t>…</w:t>
+      </w:r>
+    </w:p>
+    <w:p>
+      <w:pPr>
+        <w:pStyle w:val="Heading3"/>
+      </w:pPr>
+      <w:r>
+        <w:t>Normalisation</w:t>
+      </w:r>
+    </w:p>
+    <w:p>
+      <w:r>
+        <w:t>…</w:t>
+      </w:r>
+    </w:p>
+    <w:p>
+      <w:pPr>
+        <w:pStyle w:val="Heading2"/>
+      </w:pPr>
+      <w:r>
+        <w:t>Rule Sets</w:t>
+      </w:r>
+    </w:p>
+    <w:p>
+      <w:r>
+        <w:t>Discussion about the rule format, differentiation between complex and simple rules</w:t>
+      </w:r>
+    </w:p>
+    <w:p>
+      <w:pPr>
+        <w:pStyle w:val="Heading3"/>
+      </w:pPr>
+      <w:r>
+        <w:t>Recognition</w:t>
+      </w:r>
+    </w:p>
+    <w:p>
+      <w:r>
+        <w:t>…</w:t>
+      </w:r>
+    </w:p>
+    <w:p>
+      <w:pPr>
+        <w:pStyle w:val="Heading3"/>
+      </w:pPr>
+      <w:r>
+        <w:t>Normalisation</w:t>
+      </w:r>
+    </w:p>
+    <w:p>
+      <w:r>
+        <w:t>…</w:t>
+      </w:r>
+    </w:p>
+    <w:p>
+      <w:pPr>
+        <w:pStyle w:val="Heading2"/>
+      </w:pPr>
+      <w:r>
+        <w:t>Other Techniques</w:t>
+      </w:r>
+    </w:p>
+    <w:p>
+      <w:r>
+        <w:t>Discussion about the other techniques (which were explored later) here</w:t>
+      </w:r>
+    </w:p>
+    <w:p>
+      <w:pPr>
+        <w:pStyle w:val="Heading2"/>
+      </w:pPr>
+      <w:r>
+        <w:t>Tool Front Ends</w:t>
+      </w:r>
+    </w:p>
+    <w:p>
+      <w:r>
+        <w:t>Discussion about tool front ends here</w:t>
+      </w:r>
+    </w:p>
+    <w:p>
+      <w:pPr>
+        <w:sectPr>
+          <w:pgSz w:w="11907" w:h="16840" w:code="9"/>
+          <w:pgMar w:top="1134" w:right="1418" w:bottom="1701" w:left="2098" w:header="709" w:footer="709" w:gutter="0"/>
+          <w:cols w:space="708"/>
+          <w:docGrid w:linePitch="360"/>
+        </w:sectPr>
+      </w:pPr>
+    </w:p>
+    <w:p>
+      <w:pPr>
+        <w:pStyle w:val="Heading1"/>
+      </w:pPr>
+      <w:r>
+        <w:lastRenderedPageBreak/>
+        <w:t>Evaluation</w:t>
+      </w:r>
+    </w:p>
+    <w:p>
+      <w:pPr>
+        <w:pStyle w:val="Heading2"/>
+      </w:pPr>
+      <w:r>
+        <w:t>Software Verification</w:t>
+      </w:r>
+    </w:p>
+    <w:p>
+      <w:r>
+        <w:t>Talk about unit testing</w:t>
+      </w:r>
+    </w:p>
+    <w:p>
+      <w:pPr>
+        <w:pStyle w:val="Heading2"/>
+      </w:pPr>
+      <w:r>
+        <w:t>Performance Evaluation</w:t>
+      </w:r>
+    </w:p>
+    <w:p>
+      <w:r>
+        <w:t>…</w:t>
+      </w:r>
+    </w:p>
+    <w:p>
+      <w:pPr>
+        <w:sectPr>
+          <w:pgSz w:w="11907" w:h="16840" w:code="9"/>
+          <w:pgMar w:top="1134" w:right="1418" w:bottom="1701" w:left="2098" w:header="709" w:footer="709" w:gutter="0"/>
           <w:cols w:space="708"/>
           <w:docGrid w:linePitch="360"/>
         </w:sectPr>
@@ -6883,11 +7507,12 @@
           <w:docPartUnique/>
         </w:docPartObj>
       </w:sdtPr>
+      <w:sdtEndPr/>
       <w:sdtContent>
-        <w:bookmarkStart w:id="50" w:name="_Toc264305519" w:displacedByCustomXml="prev"/>
-        <w:bookmarkStart w:id="51" w:name="_Toc261719277" w:displacedByCustomXml="prev"/>
+        <w:bookmarkStart w:id="51" w:name="_Toc261719408" w:displacedByCustomXml="prev"/>
         <w:bookmarkStart w:id="52" w:name="_Toc261719354" w:displacedByCustomXml="prev"/>
-        <w:bookmarkStart w:id="53" w:name="_Toc261719408" w:displacedByCustomXml="prev"/>
+        <w:bookmarkStart w:id="53" w:name="_Toc261719277" w:displacedByCustomXml="prev"/>
+        <w:bookmarkStart w:id="54" w:name="_Toc264305519" w:displacedByCustomXml="prev"/>
         <w:p>
           <w:pPr>
             <w:pStyle w:val="Heading1"/>
@@ -6895,16 +7520,17 @@
           <w:r>
             <w:t>Bibliography</w:t>
           </w:r>
+          <w:bookmarkEnd w:id="54"/>
           <w:bookmarkEnd w:id="53"/>
           <w:bookmarkEnd w:id="52"/>
           <w:bookmarkEnd w:id="51"/>
-          <w:bookmarkEnd w:id="50"/>
         </w:p>
         <w:sdt>
           <w:sdtPr>
             <w:id w:val="111145805"/>
             <w:bibliography/>
           </w:sdtPr>
+          <w:sdtEndPr/>
           <w:sdtContent>
             <w:p>
               <w:pPr>
@@ -7248,6 +7874,7 @@
                 <w:rPr>
                   <w:noProof/>
                 </w:rPr>
+                <w:lastRenderedPageBreak/>
                 <w:t xml:space="preserve">Mikheev, A., Grover, C., &amp; Moens, M. (1998). Description of the LTG system used for MUC-7. </w:t>
               </w:r>
               <w:r>
@@ -7276,7 +7903,6 @@
                 <w:rPr>
                   <w:noProof/>
                 </w:rPr>
-                <w:lastRenderedPageBreak/>
                 <w:t xml:space="preserve">MITRE. (2004). </w:t>
               </w:r>
               <w:r>
@@ -7592,7 +8218,7 @@
     </w:p>
     <w:sectPr>
       <w:pgSz w:w="11907" w:h="16840" w:code="9"/>
-      <w:pgMar w:top="1134" w:right="1134" w:bottom="1134" w:left="1701" w:header="709" w:footer="709" w:gutter="0"/>
+      <w:pgMar w:top="1134" w:right="1418" w:bottom="1134" w:left="2098" w:header="709" w:footer="709" w:gutter="0"/>
       <w:cols w:space="708"/>
       <w:docGrid w:linePitch="360"/>
     </w:sectPr>
@@ -7601,7 +8227,7 @@
 </file>
 
 <file path=word/endnotes.xml><?xml version="1.0" encoding="utf-8"?>
-<w:endnotes xmlns:ve="http://schemas.openxmlformats.org/markup-compatibility/2006" xmlns:o="urn:schemas-microsoft-com:office:office" xmlns:r="http://schemas.openxmlformats.org/officeDocument/2006/relationships" xmlns:m="http://schemas.openxmlformats.org/officeDocument/2006/math" xmlns:v="urn:schemas-microsoft-com:vml" xmlns:wp="http://schemas.openxmlformats.org/drawingml/2006/wordprocessingDrawing" xmlns:w10="urn:schemas-microsoft-com:office:word" xmlns:w="http://schemas.openxmlformats.org/wordprocessingml/2006/main" xmlns:wne="http://schemas.microsoft.com/office/word/2006/wordml">
+<w:endnotes xmlns:wpc="http://schemas.microsoft.com/office/word/2010/wordprocessingCanvas" xmlns:mc="http://schemas.openxmlformats.org/markup-compatibility/2006" xmlns:o="urn:schemas-microsoft-com:office:office" xmlns:r="http://schemas.openxmlformats.org/officeDocument/2006/relationships" xmlns:m="http://schemas.openxmlformats.org/officeDocument/2006/math" xmlns:v="urn:schemas-microsoft-com:vml" xmlns:wp14="http://schemas.microsoft.com/office/word/2010/wordprocessingDrawing" xmlns:wp="http://schemas.openxmlformats.org/drawingml/2006/wordprocessingDrawing" xmlns:w10="urn:schemas-microsoft-com:office:word" xmlns:w="http://schemas.openxmlformats.org/wordprocessingml/2006/main" xmlns:w14="http://schemas.microsoft.com/office/word/2010/wordml" xmlns:wpg="http://schemas.microsoft.com/office/word/2010/wordprocessingGroup" xmlns:wpi="http://schemas.microsoft.com/office/word/2010/wordprocessingInk" xmlns:wne="http://schemas.microsoft.com/office/word/2006/wordml" xmlns:wps="http://schemas.microsoft.com/office/word/2010/wordprocessingShape" mc:Ignorable="w14 wp14">
   <w:endnote w:type="separator" w:id="-1">
     <w:p>
       <w:pPr>
@@ -7628,7 +8254,7 @@
 </file>
 
 <file path=word/footer1.xml><?xml version="1.0" encoding="utf-8"?>
-<w:ftr xmlns:ve="http://schemas.openxmlformats.org/markup-compatibility/2006" xmlns:o="urn:schemas-microsoft-com:office:office" xmlns:r="http://schemas.openxmlformats.org/officeDocument/2006/relationships" xmlns:m="http://schemas.openxmlformats.org/officeDocument/2006/math" xmlns:v="urn:schemas-microsoft-com:vml" xmlns:wp="http://schemas.openxmlformats.org/drawingml/2006/wordprocessingDrawing" xmlns:w10="urn:schemas-microsoft-com:office:word" xmlns:w="http://schemas.openxmlformats.org/wordprocessingml/2006/main" xmlns:wne="http://schemas.microsoft.com/office/word/2006/wordml">
+<w:ftr xmlns:wpc="http://schemas.microsoft.com/office/word/2010/wordprocessingCanvas" xmlns:mc="http://schemas.openxmlformats.org/markup-compatibility/2006" xmlns:o="urn:schemas-microsoft-com:office:office" xmlns:r="http://schemas.openxmlformats.org/officeDocument/2006/relationships" xmlns:m="http://schemas.openxmlformats.org/officeDocument/2006/math" xmlns:v="urn:schemas-microsoft-com:vml" xmlns:wp14="http://schemas.microsoft.com/office/word/2010/wordprocessingDrawing" xmlns:wp="http://schemas.openxmlformats.org/drawingml/2006/wordprocessingDrawing" xmlns:w10="urn:schemas-microsoft-com:office:word" xmlns:w="http://schemas.openxmlformats.org/wordprocessingml/2006/main" xmlns:w14="http://schemas.microsoft.com/office/word/2010/wordml" xmlns:wpg="http://schemas.microsoft.com/office/word/2010/wordprocessingGroup" xmlns:wpi="http://schemas.microsoft.com/office/word/2010/wordprocessingInk" xmlns:wne="http://schemas.microsoft.com/office/word/2006/wordml" xmlns:wps="http://schemas.microsoft.com/office/word/2010/wordprocessingShape" mc:Ignorable="w14 wp14">
   <w:p>
     <w:pPr>
       <w:pStyle w:val="Footer"/>
@@ -7639,7 +8265,7 @@
 </file>
 
 <file path=word/footer2.xml><?xml version="1.0" encoding="utf-8"?>
-<w:ftr xmlns:ve="http://schemas.openxmlformats.org/markup-compatibility/2006" xmlns:o="urn:schemas-microsoft-com:office:office" xmlns:r="http://schemas.openxmlformats.org/officeDocument/2006/relationships" xmlns:m="http://schemas.openxmlformats.org/officeDocument/2006/math" xmlns:v="urn:schemas-microsoft-com:vml" xmlns:wp="http://schemas.openxmlformats.org/drawingml/2006/wordprocessingDrawing" xmlns:w10="urn:schemas-microsoft-com:office:word" xmlns:w="http://schemas.openxmlformats.org/wordprocessingml/2006/main" xmlns:wne="http://schemas.microsoft.com/office/word/2006/wordml">
+<w:ftr xmlns:wpc="http://schemas.microsoft.com/office/word/2010/wordprocessingCanvas" xmlns:mc="http://schemas.openxmlformats.org/markup-compatibility/2006" xmlns:o="urn:schemas-microsoft-com:office:office" xmlns:r="http://schemas.openxmlformats.org/officeDocument/2006/relationships" xmlns:m="http://schemas.openxmlformats.org/officeDocument/2006/math" xmlns:v="urn:schemas-microsoft-com:vml" xmlns:wp14="http://schemas.microsoft.com/office/word/2010/wordprocessingDrawing" xmlns:wp="http://schemas.openxmlformats.org/drawingml/2006/wordprocessingDrawing" xmlns:w10="urn:schemas-microsoft-com:office:word" xmlns:w="http://schemas.openxmlformats.org/wordprocessingml/2006/main" xmlns:w14="http://schemas.microsoft.com/office/word/2010/wordml" xmlns:wpg="http://schemas.microsoft.com/office/word/2010/wordprocessingGroup" xmlns:wpi="http://schemas.microsoft.com/office/word/2010/wordprocessingInk" xmlns:wne="http://schemas.microsoft.com/office/word/2006/wordml" xmlns:wps="http://schemas.microsoft.com/office/word/2010/wordprocessingShape" mc:Ignorable="w14 wp14">
   <w:sdt>
     <w:sdtPr>
       <w:id w:val="494819504"/>
@@ -7648,6 +8274,7 @@
         <w:docPartUnique/>
       </w:docPartObj>
     </w:sdtPr>
+    <w:sdtEndPr/>
     <w:sdtContent>
       <w:p>
         <w:pPr>
@@ -7666,7 +8293,7 @@
 </file>
 
 <file path=word/footer3.xml><?xml version="1.0" encoding="utf-8"?>
-<w:ftr xmlns:ve="http://schemas.openxmlformats.org/markup-compatibility/2006" xmlns:o="urn:schemas-microsoft-com:office:office" xmlns:r="http://schemas.openxmlformats.org/officeDocument/2006/relationships" xmlns:m="http://schemas.openxmlformats.org/officeDocument/2006/math" xmlns:v="urn:schemas-microsoft-com:vml" xmlns:wp="http://schemas.openxmlformats.org/drawingml/2006/wordprocessingDrawing" xmlns:w10="urn:schemas-microsoft-com:office:word" xmlns:w="http://schemas.openxmlformats.org/wordprocessingml/2006/main" xmlns:wne="http://schemas.microsoft.com/office/word/2006/wordml">
+<w:ftr xmlns:wpc="http://schemas.microsoft.com/office/word/2010/wordprocessingCanvas" xmlns:mc="http://schemas.openxmlformats.org/markup-compatibility/2006" xmlns:o="urn:schemas-microsoft-com:office:office" xmlns:r="http://schemas.openxmlformats.org/officeDocument/2006/relationships" xmlns:m="http://schemas.openxmlformats.org/officeDocument/2006/math" xmlns:v="urn:schemas-microsoft-com:vml" xmlns:wp14="http://schemas.microsoft.com/office/word/2010/wordprocessingDrawing" xmlns:wp="http://schemas.openxmlformats.org/drawingml/2006/wordprocessingDrawing" xmlns:w10="urn:schemas-microsoft-com:office:word" xmlns:w="http://schemas.openxmlformats.org/wordprocessingml/2006/main" xmlns:w14="http://schemas.microsoft.com/office/word/2010/wordml" xmlns:wpg="http://schemas.microsoft.com/office/word/2010/wordprocessingGroup" xmlns:wpi="http://schemas.microsoft.com/office/word/2010/wordprocessingInk" xmlns:wne="http://schemas.microsoft.com/office/word/2006/wordml" xmlns:wps="http://schemas.microsoft.com/office/word/2010/wordprocessingShape" mc:Ignorable="w14 wp14">
   <w:sdt>
     <w:sdtPr>
       <w:id w:val="209272797"/>
@@ -7675,20 +8302,34 @@
         <w:docPartUnique/>
       </w:docPartObj>
     </w:sdtPr>
+    <w:sdtEndPr/>
     <w:sdtContent>
       <w:p>
         <w:pPr>
           <w:pStyle w:val="Footer"/>
           <w:jc w:val="center"/>
         </w:pPr>
-        <w:fldSimple w:instr=" PAGE   \* MERGEFORMAT ">
-          <w:r>
-            <w:rPr>
-              <w:noProof/>
-            </w:rPr>
-            <w:t>i</w:t>
-          </w:r>
-        </w:fldSimple>
+        <w:r>
+          <w:fldChar w:fldCharType="begin"/>
+        </w:r>
+        <w:r>
+          <w:instrText xml:space="preserve"> PAGE   \* MERGEFORMAT </w:instrText>
+        </w:r>
+        <w:r>
+          <w:fldChar w:fldCharType="separate"/>
+        </w:r>
+        <w:r>
+          <w:rPr>
+            <w:noProof/>
+          </w:rPr>
+          <w:t>i</w:t>
+        </w:r>
+        <w:r>
+          <w:rPr>
+            <w:noProof/>
+          </w:rPr>
+          <w:fldChar w:fldCharType="end"/>
+        </w:r>
       </w:p>
     </w:sdtContent>
   </w:sdt>
@@ -7696,7 +8337,7 @@
 </file>
 
 <file path=word/footer4.xml><?xml version="1.0" encoding="utf-8"?>
-<w:ftr xmlns:ve="http://schemas.openxmlformats.org/markup-compatibility/2006" xmlns:o="urn:schemas-microsoft-com:office:office" xmlns:r="http://schemas.openxmlformats.org/officeDocument/2006/relationships" xmlns:m="http://schemas.openxmlformats.org/officeDocument/2006/math" xmlns:v="urn:schemas-microsoft-com:vml" xmlns:wp="http://schemas.openxmlformats.org/drawingml/2006/wordprocessingDrawing" xmlns:w10="urn:schemas-microsoft-com:office:word" xmlns:w="http://schemas.openxmlformats.org/wordprocessingml/2006/main" xmlns:wne="http://schemas.microsoft.com/office/word/2006/wordml">
+<w:ftr xmlns:wpc="http://schemas.microsoft.com/office/word/2010/wordprocessingCanvas" xmlns:mc="http://schemas.openxmlformats.org/markup-compatibility/2006" xmlns:o="urn:schemas-microsoft-com:office:office" xmlns:r="http://schemas.openxmlformats.org/officeDocument/2006/relationships" xmlns:m="http://schemas.openxmlformats.org/officeDocument/2006/math" xmlns:v="urn:schemas-microsoft-com:vml" xmlns:wp14="http://schemas.microsoft.com/office/word/2010/wordprocessingDrawing" xmlns:wp="http://schemas.openxmlformats.org/drawingml/2006/wordprocessingDrawing" xmlns:w10="urn:schemas-microsoft-com:office:word" xmlns:w="http://schemas.openxmlformats.org/wordprocessingml/2006/main" xmlns:w14="http://schemas.microsoft.com/office/word/2010/wordml" xmlns:wpg="http://schemas.microsoft.com/office/word/2010/wordprocessingGroup" xmlns:wpi="http://schemas.microsoft.com/office/word/2010/wordprocessingInk" xmlns:wne="http://schemas.microsoft.com/office/word/2006/wordml" xmlns:wps="http://schemas.microsoft.com/office/word/2010/wordprocessingShape" mc:Ignorable="w14 wp14">
   <w:sdt>
     <w:sdtPr>
       <w:id w:val="201333609"/>
@@ -7705,20 +8346,34 @@
         <w:docPartUnique/>
       </w:docPartObj>
     </w:sdtPr>
+    <w:sdtEndPr/>
     <w:sdtContent>
       <w:p>
         <w:pPr>
           <w:pStyle w:val="Footer"/>
           <w:jc w:val="center"/>
         </w:pPr>
-        <w:fldSimple w:instr=" PAGE   \* MERGEFORMAT ">
-          <w:r>
-            <w:rPr>
-              <w:noProof/>
-            </w:rPr>
-            <w:t>ii</w:t>
-          </w:r>
-        </w:fldSimple>
+        <w:r>
+          <w:fldChar w:fldCharType="begin"/>
+        </w:r>
+        <w:r>
+          <w:instrText xml:space="preserve"> PAGE   \* MERGEFORMAT </w:instrText>
+        </w:r>
+        <w:r>
+          <w:fldChar w:fldCharType="separate"/>
+        </w:r>
+        <w:r>
+          <w:rPr>
+            <w:noProof/>
+          </w:rPr>
+          <w:t>ii</w:t>
+        </w:r>
+        <w:r>
+          <w:rPr>
+            <w:noProof/>
+          </w:rPr>
+          <w:fldChar w:fldCharType="end"/>
+        </w:r>
       </w:p>
     </w:sdtContent>
   </w:sdt>
@@ -7726,7 +8381,7 @@
 </file>
 
 <file path=word/footer5.xml><?xml version="1.0" encoding="utf-8"?>
-<w:ftr xmlns:ve="http://schemas.openxmlformats.org/markup-compatibility/2006" xmlns:o="urn:schemas-microsoft-com:office:office" xmlns:r="http://schemas.openxmlformats.org/officeDocument/2006/relationships" xmlns:m="http://schemas.openxmlformats.org/officeDocument/2006/math" xmlns:v="urn:schemas-microsoft-com:vml" xmlns:wp="http://schemas.openxmlformats.org/drawingml/2006/wordprocessingDrawing" xmlns:w10="urn:schemas-microsoft-com:office:word" xmlns:w="http://schemas.openxmlformats.org/wordprocessingml/2006/main" xmlns:wne="http://schemas.microsoft.com/office/word/2006/wordml">
+<w:ftr xmlns:wpc="http://schemas.microsoft.com/office/word/2010/wordprocessingCanvas" xmlns:mc="http://schemas.openxmlformats.org/markup-compatibility/2006" xmlns:o="urn:schemas-microsoft-com:office:office" xmlns:r="http://schemas.openxmlformats.org/officeDocument/2006/relationships" xmlns:m="http://schemas.openxmlformats.org/officeDocument/2006/math" xmlns:v="urn:schemas-microsoft-com:vml" xmlns:wp14="http://schemas.microsoft.com/office/word/2010/wordprocessingDrawing" xmlns:wp="http://schemas.openxmlformats.org/drawingml/2006/wordprocessingDrawing" xmlns:w10="urn:schemas-microsoft-com:office:word" xmlns:w="http://schemas.openxmlformats.org/wordprocessingml/2006/main" xmlns:w14="http://schemas.microsoft.com/office/word/2010/wordml" xmlns:wpg="http://schemas.microsoft.com/office/word/2010/wordprocessingGroup" xmlns:wpi="http://schemas.microsoft.com/office/word/2010/wordprocessingInk" xmlns:wne="http://schemas.microsoft.com/office/word/2006/wordml" xmlns:wps="http://schemas.microsoft.com/office/word/2010/wordprocessingShape" mc:Ignorable="w14 wp14">
   <w:sdt>
     <w:sdtPr>
       <w:id w:val="583562004"/>
@@ -7735,20 +8390,34 @@
         <w:docPartUnique/>
       </w:docPartObj>
     </w:sdtPr>
+    <w:sdtEndPr/>
     <w:sdtContent>
       <w:p>
         <w:pPr>
           <w:pStyle w:val="Footer"/>
           <w:jc w:val="center"/>
         </w:pPr>
-        <w:fldSimple w:instr=" PAGE   \* MERGEFORMAT ">
-          <w:r>
-            <w:rPr>
-              <w:noProof/>
-            </w:rPr>
-            <w:t>3</w:t>
-          </w:r>
-        </w:fldSimple>
+        <w:r>
+          <w:fldChar w:fldCharType="begin"/>
+        </w:r>
+        <w:r>
+          <w:instrText xml:space="preserve"> PAGE   \* MERGEFORMAT </w:instrText>
+        </w:r>
+        <w:r>
+          <w:fldChar w:fldCharType="separate"/>
+        </w:r>
+        <w:r>
+          <w:rPr>
+            <w:noProof/>
+          </w:rPr>
+          <w:t>17</w:t>
+        </w:r>
+        <w:r>
+          <w:rPr>
+            <w:noProof/>
+          </w:rPr>
+          <w:fldChar w:fldCharType="end"/>
+        </w:r>
       </w:p>
     </w:sdtContent>
   </w:sdt>
@@ -7756,7 +8425,7 @@
 </file>
 
 <file path=word/footer6.xml><?xml version="1.0" encoding="utf-8"?>
-<w:ftr xmlns:ve="http://schemas.openxmlformats.org/markup-compatibility/2006" xmlns:o="urn:schemas-microsoft-com:office:office" xmlns:r="http://schemas.openxmlformats.org/officeDocument/2006/relationships" xmlns:m="http://schemas.openxmlformats.org/officeDocument/2006/math" xmlns:v="urn:schemas-microsoft-com:vml" xmlns:wp="http://schemas.openxmlformats.org/drawingml/2006/wordprocessingDrawing" xmlns:w10="urn:schemas-microsoft-com:office:word" xmlns:w="http://schemas.openxmlformats.org/wordprocessingml/2006/main" xmlns:wne="http://schemas.microsoft.com/office/word/2006/wordml">
+<w:ftr xmlns:wpc="http://schemas.microsoft.com/office/word/2010/wordprocessingCanvas" xmlns:mc="http://schemas.openxmlformats.org/markup-compatibility/2006" xmlns:o="urn:schemas-microsoft-com:office:office" xmlns:r="http://schemas.openxmlformats.org/officeDocument/2006/relationships" xmlns:m="http://schemas.openxmlformats.org/officeDocument/2006/math" xmlns:v="urn:schemas-microsoft-com:vml" xmlns:wp14="http://schemas.microsoft.com/office/word/2010/wordprocessingDrawing" xmlns:wp="http://schemas.openxmlformats.org/drawingml/2006/wordprocessingDrawing" xmlns:w10="urn:schemas-microsoft-com:office:word" xmlns:w="http://schemas.openxmlformats.org/wordprocessingml/2006/main" xmlns:w14="http://schemas.microsoft.com/office/word/2010/wordml" xmlns:wpg="http://schemas.microsoft.com/office/word/2010/wordprocessingGroup" xmlns:wpi="http://schemas.microsoft.com/office/word/2010/wordprocessingInk" xmlns:wne="http://schemas.microsoft.com/office/word/2006/wordml" xmlns:wps="http://schemas.microsoft.com/office/word/2010/wordprocessingShape" mc:Ignorable="w14 wp14">
   <w:sdt>
     <w:sdtPr>
       <w:id w:val="583562005"/>
@@ -7765,20 +8434,34 @@
         <w:docPartUnique/>
       </w:docPartObj>
     </w:sdtPr>
+    <w:sdtEndPr/>
     <w:sdtContent>
       <w:p>
         <w:pPr>
           <w:pStyle w:val="Footer"/>
           <w:jc w:val="center"/>
         </w:pPr>
-        <w:fldSimple w:instr=" PAGE   \* MERGEFORMAT ">
-          <w:r>
-            <w:rPr>
-              <w:noProof/>
-            </w:rPr>
-            <w:t>1</w:t>
-          </w:r>
-        </w:fldSimple>
+        <w:r>
+          <w:fldChar w:fldCharType="begin"/>
+        </w:r>
+        <w:r>
+          <w:instrText xml:space="preserve"> PAGE   \* MERGEFORMAT </w:instrText>
+        </w:r>
+        <w:r>
+          <w:fldChar w:fldCharType="separate"/>
+        </w:r>
+        <w:r>
+          <w:rPr>
+            <w:noProof/>
+          </w:rPr>
+          <w:t>1</w:t>
+        </w:r>
+        <w:r>
+          <w:rPr>
+            <w:noProof/>
+          </w:rPr>
+          <w:fldChar w:fldCharType="end"/>
+        </w:r>
       </w:p>
     </w:sdtContent>
   </w:sdt>
@@ -7791,29 +8474,43 @@
 </file>
 
 <file path=word/footer7.xml><?xml version="1.0" encoding="utf-8"?>
-<w:ftr xmlns:ve="http://schemas.openxmlformats.org/markup-compatibility/2006" xmlns:o="urn:schemas-microsoft-com:office:office" xmlns:r="http://schemas.openxmlformats.org/officeDocument/2006/relationships" xmlns:m="http://schemas.openxmlformats.org/officeDocument/2006/math" xmlns:v="urn:schemas-microsoft-com:vml" xmlns:wp="http://schemas.openxmlformats.org/drawingml/2006/wordprocessingDrawing" xmlns:w10="urn:schemas-microsoft-com:office:word" xmlns:w="http://schemas.openxmlformats.org/wordprocessingml/2006/main" xmlns:wne="http://schemas.microsoft.com/office/word/2006/wordml">
+<w:ftr xmlns:wpc="http://schemas.microsoft.com/office/word/2010/wordprocessingCanvas" xmlns:mc="http://schemas.openxmlformats.org/markup-compatibility/2006" xmlns:o="urn:schemas-microsoft-com:office:office" xmlns:r="http://schemas.openxmlformats.org/officeDocument/2006/relationships" xmlns:m="http://schemas.openxmlformats.org/officeDocument/2006/math" xmlns:v="urn:schemas-microsoft-com:vml" xmlns:wp14="http://schemas.microsoft.com/office/word/2010/wordprocessingDrawing" xmlns:wp="http://schemas.openxmlformats.org/drawingml/2006/wordprocessingDrawing" xmlns:w10="urn:schemas-microsoft-com:office:word" xmlns:w="http://schemas.openxmlformats.org/wordprocessingml/2006/main" xmlns:w14="http://schemas.microsoft.com/office/word/2010/wordml" xmlns:wpg="http://schemas.microsoft.com/office/word/2010/wordprocessingGroup" xmlns:wpi="http://schemas.microsoft.com/office/word/2010/wordprocessingInk" xmlns:wne="http://schemas.microsoft.com/office/word/2006/wordml" xmlns:wps="http://schemas.microsoft.com/office/word/2010/wordprocessingShape" mc:Ignorable="w14 wp14">
   <w:sdt>
     <w:sdtPr>
-      <w:id w:val="209272517"/>
+      <w:id w:val="2107997970"/>
       <w:docPartObj>
         <w:docPartGallery w:val="Page Numbers (Bottom of Page)"/>
         <w:docPartUnique/>
       </w:docPartObj>
     </w:sdtPr>
+    <w:sdtEndPr/>
     <w:sdtContent>
       <w:p>
         <w:pPr>
           <w:pStyle w:val="Footer"/>
           <w:jc w:val="center"/>
         </w:pPr>
-        <w:fldSimple w:instr=" PAGE   \* MERGEFORMAT ">
-          <w:r>
-            <w:rPr>
-              <w:noProof/>
-            </w:rPr>
-            <w:t>2</w:t>
-          </w:r>
-        </w:fldSimple>
+        <w:r>
+          <w:fldChar w:fldCharType="begin"/>
+        </w:r>
+        <w:r>
+          <w:instrText xml:space="preserve"> PAGE   \* MERGEFORMAT </w:instrText>
+        </w:r>
+        <w:r>
+          <w:fldChar w:fldCharType="separate"/>
+        </w:r>
+        <w:r>
+          <w:rPr>
+            <w:noProof/>
+          </w:rPr>
+          <w:t>16</w:t>
+        </w:r>
+        <w:r>
+          <w:rPr>
+            <w:noProof/>
+          </w:rPr>
+          <w:fldChar w:fldCharType="end"/>
+        </w:r>
       </w:p>
     </w:sdtContent>
   </w:sdt>
@@ -7821,7 +8518,7 @@
 </file>
 
 <file path=word/footnotes.xml><?xml version="1.0" encoding="utf-8"?>
-<w:footnotes xmlns:ve="http://schemas.openxmlformats.org/markup-compatibility/2006" xmlns:o="urn:schemas-microsoft-com:office:office" xmlns:r="http://schemas.openxmlformats.org/officeDocument/2006/relationships" xmlns:m="http://schemas.openxmlformats.org/officeDocument/2006/math" xmlns:v="urn:schemas-microsoft-com:vml" xmlns:wp="http://schemas.openxmlformats.org/drawingml/2006/wordprocessingDrawing" xmlns:w10="urn:schemas-microsoft-com:office:word" xmlns:w="http://schemas.openxmlformats.org/wordprocessingml/2006/main" xmlns:wne="http://schemas.microsoft.com/office/word/2006/wordml">
+<w:footnotes xmlns:wpc="http://schemas.microsoft.com/office/word/2010/wordprocessingCanvas" xmlns:mc="http://schemas.openxmlformats.org/markup-compatibility/2006" xmlns:o="urn:schemas-microsoft-com:office:office" xmlns:r="http://schemas.openxmlformats.org/officeDocument/2006/relationships" xmlns:m="http://schemas.openxmlformats.org/officeDocument/2006/math" xmlns:v="urn:schemas-microsoft-com:vml" xmlns:wp14="http://schemas.microsoft.com/office/word/2010/wordprocessingDrawing" xmlns:wp="http://schemas.openxmlformats.org/drawingml/2006/wordprocessingDrawing" xmlns:w10="urn:schemas-microsoft-com:office:word" xmlns:w="http://schemas.openxmlformats.org/wordprocessingml/2006/main" xmlns:w14="http://schemas.microsoft.com/office/word/2010/wordml" xmlns:wpg="http://schemas.microsoft.com/office/word/2010/wordprocessingGroup" xmlns:wpi="http://schemas.microsoft.com/office/word/2010/wordprocessingInk" xmlns:wne="http://schemas.microsoft.com/office/word/2006/wordml" xmlns:wps="http://schemas.microsoft.com/office/word/2010/wordprocessingShape" mc:Ignorable="w14 wp14">
   <w:footnote w:type="separator" w:id="-1">
     <w:p>
       <w:pPr>
@@ -7848,7 +8545,7 @@
 </file>
 
 <file path=word/header1.xml><?xml version="1.0" encoding="utf-8"?>
-<w:hdr xmlns:ve="http://schemas.openxmlformats.org/markup-compatibility/2006" xmlns:o="urn:schemas-microsoft-com:office:office" xmlns:r="http://schemas.openxmlformats.org/officeDocument/2006/relationships" xmlns:m="http://schemas.openxmlformats.org/officeDocument/2006/math" xmlns:v="urn:schemas-microsoft-com:vml" xmlns:wp="http://schemas.openxmlformats.org/drawingml/2006/wordprocessingDrawing" xmlns:w10="urn:schemas-microsoft-com:office:word" xmlns:w="http://schemas.openxmlformats.org/wordprocessingml/2006/main" xmlns:wne="http://schemas.microsoft.com/office/word/2006/wordml">
+<w:hdr xmlns:wpc="http://schemas.microsoft.com/office/word/2010/wordprocessingCanvas" xmlns:mc="http://schemas.openxmlformats.org/markup-compatibility/2006" xmlns:o="urn:schemas-microsoft-com:office:office" xmlns:r="http://schemas.openxmlformats.org/officeDocument/2006/relationships" xmlns:m="http://schemas.openxmlformats.org/officeDocument/2006/math" xmlns:v="urn:schemas-microsoft-com:vml" xmlns:wp14="http://schemas.microsoft.com/office/word/2010/wordprocessingDrawing" xmlns:wp="http://schemas.openxmlformats.org/drawingml/2006/wordprocessingDrawing" xmlns:w10="urn:schemas-microsoft-com:office:word" xmlns:w="http://schemas.openxmlformats.org/wordprocessingml/2006/main" xmlns:w14="http://schemas.microsoft.com/office/word/2010/wordml" xmlns:wpg="http://schemas.microsoft.com/office/word/2010/wordprocessingGroup" xmlns:wpi="http://schemas.microsoft.com/office/word/2010/wordprocessingInk" xmlns:wne="http://schemas.microsoft.com/office/word/2006/wordml" xmlns:wps="http://schemas.microsoft.com/office/word/2010/wordprocessingShape" mc:Ignorable="w14 wp14">
   <w:p>
     <w:pPr>
       <w:jc w:val="right"/>
@@ -7863,6 +8560,11 @@
         <w:dataBinding w:prefixMappings="xmlns:ns0='http://purl.org/dc/elements/1.1/' xmlns:ns1='http://schemas.openxmlformats.org/package/2006/metadata/core-properties' " w:xpath="/ns1:coreProperties[1]/ns0:title[1]" w:storeItemID="{6C3C8BC8-F283-45AE-878A-BAB7291924A1}"/>
         <w:text/>
       </w:sdtPr>
+      <w:sdtEndPr>
+        <w:rPr>
+          <w:rStyle w:val="BookTitle"/>
+        </w:rPr>
+      </w:sdtEndPr>
       <w:sdtContent>
         <w:r>
           <w:rPr>
@@ -7877,7 +8579,7 @@
 </file>
 
 <file path=word/header2.xml><?xml version="1.0" encoding="utf-8"?>
-<w:hdr xmlns:ve="http://schemas.openxmlformats.org/markup-compatibility/2006" xmlns:o="urn:schemas-microsoft-com:office:office" xmlns:r="http://schemas.openxmlformats.org/officeDocument/2006/relationships" xmlns:m="http://schemas.openxmlformats.org/officeDocument/2006/math" xmlns:v="urn:schemas-microsoft-com:vml" xmlns:wp="http://schemas.openxmlformats.org/drawingml/2006/wordprocessingDrawing" xmlns:w10="urn:schemas-microsoft-com:office:word" xmlns:w="http://schemas.openxmlformats.org/wordprocessingml/2006/main" xmlns:wne="http://schemas.microsoft.com/office/word/2006/wordml">
+<w:hdr xmlns:wpc="http://schemas.microsoft.com/office/word/2010/wordprocessingCanvas" xmlns:mc="http://schemas.openxmlformats.org/markup-compatibility/2006" xmlns:o="urn:schemas-microsoft-com:office:office" xmlns:r="http://schemas.openxmlformats.org/officeDocument/2006/relationships" xmlns:m="http://schemas.openxmlformats.org/officeDocument/2006/math" xmlns:v="urn:schemas-microsoft-com:vml" xmlns:wp14="http://schemas.microsoft.com/office/word/2010/wordprocessingDrawing" xmlns:wp="http://schemas.openxmlformats.org/drawingml/2006/wordprocessingDrawing" xmlns:w10="urn:schemas-microsoft-com:office:word" xmlns:w="http://schemas.openxmlformats.org/wordprocessingml/2006/main" xmlns:w14="http://schemas.microsoft.com/office/word/2010/wordml" xmlns:wpg="http://schemas.microsoft.com/office/word/2010/wordprocessingGroup" xmlns:wpi="http://schemas.microsoft.com/office/word/2010/wordprocessingInk" xmlns:wne="http://schemas.microsoft.com/office/word/2006/wordml" xmlns:wps="http://schemas.microsoft.com/office/word/2010/wordprocessingShape" mc:Ignorable="w14 wp14">
   <w:p>
     <w:pPr>
       <w:jc w:val="left"/>
@@ -7892,6 +8594,11 @@
         <w:dataBinding w:prefixMappings="xmlns:ns0='http://purl.org/dc/elements/1.1/' xmlns:ns1='http://schemas.openxmlformats.org/package/2006/metadata/core-properties' " w:xpath="/ns1:coreProperties[1]/ns0:title[1]" w:storeItemID="{6C3C8BC8-F283-45AE-878A-BAB7291924A1}"/>
         <w:text/>
       </w:sdtPr>
+      <w:sdtEndPr>
+        <w:rPr>
+          <w:rStyle w:val="BookTitle"/>
+        </w:rPr>
+      </w:sdtEndPr>
       <w:sdtContent>
         <w:r>
           <w:rPr>
@@ -7906,7 +8613,7 @@
 </file>
 
 <file path=word/header3.xml><?xml version="1.0" encoding="utf-8"?>
-<w:hdr xmlns:ve="http://schemas.openxmlformats.org/markup-compatibility/2006" xmlns:o="urn:schemas-microsoft-com:office:office" xmlns:r="http://schemas.openxmlformats.org/officeDocument/2006/relationships" xmlns:m="http://schemas.openxmlformats.org/officeDocument/2006/math" xmlns:v="urn:schemas-microsoft-com:vml" xmlns:wp="http://schemas.openxmlformats.org/drawingml/2006/wordprocessingDrawing" xmlns:w10="urn:schemas-microsoft-com:office:word" xmlns:w="http://schemas.openxmlformats.org/wordprocessingml/2006/main" xmlns:wne="http://schemas.microsoft.com/office/word/2006/wordml">
+<w:hdr xmlns:wpc="http://schemas.microsoft.com/office/word/2010/wordprocessingCanvas" xmlns:mc="http://schemas.openxmlformats.org/markup-compatibility/2006" xmlns:o="urn:schemas-microsoft-com:office:office" xmlns:r="http://schemas.openxmlformats.org/officeDocument/2006/relationships" xmlns:m="http://schemas.openxmlformats.org/officeDocument/2006/math" xmlns:v="urn:schemas-microsoft-com:vml" xmlns:wp14="http://schemas.microsoft.com/office/word/2010/wordprocessingDrawing" xmlns:wp="http://schemas.openxmlformats.org/drawingml/2006/wordprocessingDrawing" xmlns:w10="urn:schemas-microsoft-com:office:word" xmlns:w="http://schemas.openxmlformats.org/wordprocessingml/2006/main" xmlns:w14="http://schemas.microsoft.com/office/word/2010/wordml" xmlns:wpg="http://schemas.microsoft.com/office/word/2010/wordprocessingGroup" xmlns:wpi="http://schemas.microsoft.com/office/word/2010/wordprocessingInk" xmlns:wne="http://schemas.microsoft.com/office/word/2006/wordml" xmlns:wps="http://schemas.microsoft.com/office/word/2010/wordprocessingShape" mc:Ignorable="w14 wp14">
   <w:p>
     <w:pPr>
       <w:jc w:val="right"/>
@@ -7921,6 +8628,11 @@
         <w:dataBinding w:prefixMappings="xmlns:ns0='http://purl.org/dc/elements/1.1/' xmlns:ns1='http://schemas.openxmlformats.org/package/2006/metadata/core-properties' " w:xpath="/ns1:coreProperties[1]/ns0:title[1]" w:storeItemID="{6C3C8BC8-F283-45AE-878A-BAB7291924A1}"/>
         <w:text/>
       </w:sdtPr>
+      <w:sdtEndPr>
+        <w:rPr>
+          <w:rStyle w:val="BookTitle"/>
+        </w:rPr>
+      </w:sdtEndPr>
       <w:sdtContent>
         <w:r>
           <w:rPr>
@@ -7935,7 +8647,7 @@
 </file>
 
 <file path=word/header4.xml><?xml version="1.0" encoding="utf-8"?>
-<w:hdr xmlns:ve="http://schemas.openxmlformats.org/markup-compatibility/2006" xmlns:o="urn:schemas-microsoft-com:office:office" xmlns:r="http://schemas.openxmlformats.org/officeDocument/2006/relationships" xmlns:m="http://schemas.openxmlformats.org/officeDocument/2006/math" xmlns:v="urn:schemas-microsoft-com:vml" xmlns:wp="http://schemas.openxmlformats.org/drawingml/2006/wordprocessingDrawing" xmlns:w10="urn:schemas-microsoft-com:office:word" xmlns:w="http://schemas.openxmlformats.org/wordprocessingml/2006/main" xmlns:wne="http://schemas.microsoft.com/office/word/2006/wordml">
+<w:hdr xmlns:wpc="http://schemas.microsoft.com/office/word/2010/wordprocessingCanvas" xmlns:mc="http://schemas.openxmlformats.org/markup-compatibility/2006" xmlns:o="urn:schemas-microsoft-com:office:office" xmlns:r="http://schemas.openxmlformats.org/officeDocument/2006/relationships" xmlns:m="http://schemas.openxmlformats.org/officeDocument/2006/math" xmlns:v="urn:schemas-microsoft-com:vml" xmlns:wp14="http://schemas.microsoft.com/office/word/2010/wordprocessingDrawing" xmlns:wp="http://schemas.openxmlformats.org/drawingml/2006/wordprocessingDrawing" xmlns:w10="urn:schemas-microsoft-com:office:word" xmlns:w="http://schemas.openxmlformats.org/wordprocessingml/2006/main" xmlns:w14="http://schemas.microsoft.com/office/word/2010/wordml" xmlns:wpg="http://schemas.microsoft.com/office/word/2010/wordprocessingGroup" xmlns:wpi="http://schemas.microsoft.com/office/word/2010/wordprocessingInk" xmlns:wne="http://schemas.microsoft.com/office/word/2006/wordml" xmlns:wps="http://schemas.microsoft.com/office/word/2010/wordprocessingShape" mc:Ignorable="w14 wp14">
   <w:p>
     <w:pPr>
       <w:jc w:val="left"/>
@@ -7946,10 +8658,15 @@
           <w:rStyle w:val="BookTitle"/>
         </w:rPr>
         <w:alias w:val="Title"/>
-        <w:id w:val="209272311"/>
+        <w:id w:val="1244683289"/>
         <w:dataBinding w:prefixMappings="xmlns:ns0='http://purl.org/dc/elements/1.1/' xmlns:ns1='http://schemas.openxmlformats.org/package/2006/metadata/core-properties' " w:xpath="/ns1:coreProperties[1]/ns0:title[1]" w:storeItemID="{6C3C8BC8-F283-45AE-878A-BAB7291924A1}"/>
         <w:text/>
       </w:sdtPr>
+      <w:sdtEndPr>
+        <w:rPr>
+          <w:rStyle w:val="BookTitle"/>
+        </w:rPr>
+      </w:sdtEndPr>
       <w:sdtContent>
         <w:r>
           <w:rPr>
@@ -7964,7 +8681,7 @@
 </file>
 
 <file path=word/numbering.xml><?xml version="1.0" encoding="utf-8"?>
-<w:numbering xmlns:ve="http://schemas.openxmlformats.org/markup-compatibility/2006" xmlns:o="urn:schemas-microsoft-com:office:office" xmlns:r="http://schemas.openxmlformats.org/officeDocument/2006/relationships" xmlns:m="http://schemas.openxmlformats.org/officeDocument/2006/math" xmlns:v="urn:schemas-microsoft-com:vml" xmlns:wp="http://schemas.openxmlformats.org/drawingml/2006/wordprocessingDrawing" xmlns:w10="urn:schemas-microsoft-com:office:word" xmlns:w="http://schemas.openxmlformats.org/wordprocessingml/2006/main" xmlns:wne="http://schemas.microsoft.com/office/word/2006/wordml">
+<w:numbering xmlns:wpc="http://schemas.microsoft.com/office/word/2010/wordprocessingCanvas" xmlns:mc="http://schemas.openxmlformats.org/markup-compatibility/2006" xmlns:o="urn:schemas-microsoft-com:office:office" xmlns:r="http://schemas.openxmlformats.org/officeDocument/2006/relationships" xmlns:m="http://schemas.openxmlformats.org/officeDocument/2006/math" xmlns:v="urn:schemas-microsoft-com:vml" xmlns:wp14="http://schemas.microsoft.com/office/word/2010/wordprocessingDrawing" xmlns:wp="http://schemas.openxmlformats.org/drawingml/2006/wordprocessingDrawing" xmlns:w10="urn:schemas-microsoft-com:office:word" xmlns:w="http://schemas.openxmlformats.org/wordprocessingml/2006/main" xmlns:w14="http://schemas.microsoft.com/office/word/2010/wordml" xmlns:wpg="http://schemas.microsoft.com/office/word/2010/wordprocessingGroup" xmlns:wpi="http://schemas.microsoft.com/office/word/2010/wordprocessingInk" xmlns:wne="http://schemas.microsoft.com/office/word/2006/wordml" xmlns:wps="http://schemas.microsoft.com/office/word/2010/wordprocessingShape" mc:Ignorable="w14 wp14">
   <w:abstractNum w:abstractNumId="0">
     <w:nsid w:val="00A74182"/>
     <w:multiLevelType w:val="hybridMultilevel"/>
@@ -12369,7 +13086,7 @@
 </file>
 
 <file path=word/styles.xml><?xml version="1.0" encoding="utf-8"?>
-<w:styles xmlns:r="http://schemas.openxmlformats.org/officeDocument/2006/relationships" xmlns:w="http://schemas.openxmlformats.org/wordprocessingml/2006/main">
+<w:styles xmlns:mc="http://schemas.openxmlformats.org/markup-compatibility/2006" xmlns:r="http://schemas.openxmlformats.org/officeDocument/2006/relationships" xmlns:w="http://schemas.openxmlformats.org/wordprocessingml/2006/main" xmlns:w14="http://schemas.microsoft.com/office/word/2010/wordml" mc:Ignorable="w14">
   <w:docDefaults>
     <w:rPrDefault>
       <w:rPr>
@@ -12746,7 +13463,6 @@
     <w:uiPriority w:val="99"/>
     <w:semiHidden/>
     <w:unhideWhenUsed/>
-    <w:qFormat/>
     <w:tblPr>
       <w:tblInd w:w="0" w:type="dxa"/>
       <w:tblCellMar>
@@ -14466,6 +15182,7 @@
     <w:rPr>
       <w:b/>
       <w:bCs/>
+      <w:lang w:val="en-GB"/>
     </w:rPr>
   </w:style>
   <w:style w:type="character" w:customStyle="1" w:styleId="apple-converted-space">
@@ -14488,6 +15205,196 @@
     <w:name w:val="apple-style-span"/>
     <w:basedOn w:val="DefaultParagraphFont"/>
     <w:rsid w:val="00B00E0B"/>
+  </w:style>
+</w:styles>
+</file>
+
+<file path=word/stylesWithEffects.xml><?xml version="1.0" encoding="utf-8"?>
+<w:styles xmlns:wpc="http://schemas.microsoft.com/office/word/2010/wordprocessingCanvas" xmlns:mc="http://schemas.openxmlformats.org/markup-compatibility/2006" xmlns:o="urn:schemas-microsoft-com:office:office" xmlns:r="http://schemas.openxmlformats.org/officeDocument/2006/relationships" xmlns:m="http://schemas.openxmlformats.org/officeDocument/2006/math" xmlns:v="urn:schemas-microsoft-com:vml" xmlns:wp14="http://schemas.microsoft.com/office/word/2010/wordprocessingDrawing" xmlns:wp="http://schemas.openxmlformats.org/drawingml/2006/wordprocessingDrawing" xmlns:w10="urn:schemas-microsoft-com:office:word" xmlns:w="http://schemas.openxmlformats.org/wordprocessingml/2006/main" xmlns:w14="http://schemas.microsoft.com/office/word/2010/wordml" xmlns:wpg="http://schemas.microsoft.com/office/word/2010/wordprocessingGroup" xmlns:wpi="http://schemas.microsoft.com/office/word/2010/wordprocessingInk" xmlns:wne="http://schemas.microsoft.com/office/word/2006/wordml" xmlns:wps="http://schemas.microsoft.com/office/word/2010/wordprocessingShape" mc:Ignorable="w14 wp14">
+  <w:docDefaults>
+    <w:rPrDefault>
+      <w:rPr>
+        <w:rFonts w:asciiTheme="minorHAnsi" w:eastAsiaTheme="minorEastAsia" w:hAnsiTheme="minorHAnsi" w:cstheme="minorBidi"/>
+        <w:sz w:val="22"/>
+        <w:szCs w:val="22"/>
+        <w:lang w:val="en-GB" w:eastAsia="en-GB" w:bidi="ar-SA"/>
+      </w:rPr>
+    </w:rPrDefault>
+    <w:pPrDefault>
+      <w:pPr>
+        <w:spacing w:after="200" w:line="276" w:lineRule="auto"/>
+      </w:pPr>
+    </w:pPrDefault>
+  </w:docDefaults>
+  <w:latentStyles w:defLockedState="0" w:defUIPriority="99" w:defSemiHidden="1" w:defUnhideWhenUsed="1" w:defQFormat="0" w:count="267">
+    <w:lsdException w:name="Normal" w:semiHidden="0" w:uiPriority="0" w:unhideWhenUsed="0" w:qFormat="1"/>
+    <w:lsdException w:name="heading 1" w:semiHidden="0" w:uiPriority="9" w:unhideWhenUsed="0" w:qFormat="1"/>
+    <w:lsdException w:name="heading 2" w:uiPriority="9" w:qFormat="1"/>
+    <w:lsdException w:name="heading 3" w:uiPriority="9" w:qFormat="1"/>
+    <w:lsdException w:name="heading 4" w:uiPriority="9" w:qFormat="1"/>
+    <w:lsdException w:name="heading 5" w:uiPriority="9" w:qFormat="1"/>
+    <w:lsdException w:name="heading 6" w:uiPriority="9" w:qFormat="1"/>
+    <w:lsdException w:name="heading 7" w:uiPriority="9" w:qFormat="1"/>
+    <w:lsdException w:name="heading 8" w:uiPriority="9" w:qFormat="1"/>
+    <w:lsdException w:name="heading 9" w:uiPriority="9" w:qFormat="1"/>
+    <w:lsdException w:name="toc 1" w:uiPriority="39"/>
+    <w:lsdException w:name="toc 2" w:uiPriority="39"/>
+    <w:lsdException w:name="toc 3" w:uiPriority="39"/>
+    <w:lsdException w:name="toc 4" w:uiPriority="39"/>
+    <w:lsdException w:name="toc 5" w:uiPriority="39"/>
+    <w:lsdException w:name="toc 6" w:uiPriority="39"/>
+    <w:lsdException w:name="toc 7" w:uiPriority="39"/>
+    <w:lsdException w:name="toc 8" w:uiPriority="39"/>
+    <w:lsdException w:name="toc 9" w:uiPriority="39"/>
+    <w:lsdException w:name="caption" w:uiPriority="35" w:qFormat="1"/>
+    <w:lsdException w:name="Title" w:semiHidden="0" w:uiPriority="10" w:unhideWhenUsed="0" w:qFormat="1"/>
+    <w:lsdException w:name="Default Paragraph Font" w:uiPriority="1"/>
+    <w:lsdException w:name="Subtitle" w:semiHidden="0" w:uiPriority="11" w:unhideWhenUsed="0" w:qFormat="1"/>
+    <w:lsdException w:name="Strong" w:semiHidden="0" w:uiPriority="22" w:unhideWhenUsed="0" w:qFormat="1"/>
+    <w:lsdException w:name="Emphasis" w:semiHidden="0" w:uiPriority="20" w:unhideWhenUsed="0" w:qFormat="1"/>
+    <w:lsdException w:name="Table Grid" w:semiHidden="0" w:uiPriority="59" w:unhideWhenUsed="0"/>
+    <w:lsdException w:name="Placeholder Text" w:unhideWhenUsed="0"/>
+    <w:lsdException w:name="No Spacing" w:semiHidden="0" w:uiPriority="1" w:unhideWhenUsed="0" w:qFormat="1"/>
+    <w:lsdException w:name="Light Shading" w:semiHidden="0" w:uiPriority="60" w:unhideWhenUsed="0"/>
+    <w:lsdException w:name="Light List" w:semiHidden="0" w:uiPriority="61" w:unhideWhenUsed="0"/>
+    <w:lsdException w:name="Light Grid" w:semiHidden="0" w:uiPriority="62" w:unhideWhenUsed="0"/>
+    <w:lsdException w:name="Medium Shading 1" w:semiHidden="0" w:uiPriority="63" w:unhideWhenUsed="0"/>
+    <w:lsdException w:name="Medium Shading 2" w:semiHidden="0" w:uiPriority="64" w:unhideWhenUsed="0"/>
+    <w:lsdException w:name="Medium List 1" w:semiHidden="0" w:uiPriority="65" w:unhideWhenUsed="0"/>
+    <w:lsdException w:name="Medium List 2" w:semiHidden="0" w:uiPriority="66" w:unhideWhenUsed="0"/>
+    <w:lsdException w:name="Medium Grid 1" w:semiHidden="0" w:uiPriority="67" w:unhideWhenUsed="0"/>
+    <w:lsdException w:name="Medium Grid 2" w:semiHidden="0" w:uiPriority="68" w:unhideWhenUsed="0"/>
+    <w:lsdException w:name="Medium Grid 3" w:semiHidden="0" w:uiPriority="69" w:unhideWhenUsed="0"/>
+    <w:lsdException w:name="Dark List" w:semiHidden="0" w:uiPriority="70" w:unhideWhenUsed="0"/>
+    <w:lsdException w:name="Colorful Shading" w:semiHidden="0" w:uiPriority="71" w:unhideWhenUsed="0"/>
+    <w:lsdException w:name="Colorful List" w:semiHidden="0" w:uiPriority="72" w:unhideWhenUsed="0"/>
+    <w:lsdException w:name="Colorful Grid" w:semiHidden="0" w:uiPriority="73" w:unhideWhenUsed="0"/>
+    <w:lsdException w:name="Light Shading Accent 1" w:semiHidden="0" w:uiPriority="60" w:unhideWhenUsed="0"/>
+    <w:lsdException w:name="Light List Accent 1" w:semiHidden="0" w:uiPriority="61" w:unhideWhenUsed="0"/>
+    <w:lsdException w:name="Light Grid Accent 1" w:semiHidden="0" w:uiPriority="62" w:unhideWhenUsed="0"/>
+    <w:lsdException w:name="Medium Shading 1 Accent 1" w:semiHidden="0" w:uiPriority="63" w:unhideWhenUsed="0"/>
+    <w:lsdException w:name="Medium Shading 2 Accent 1" w:semiHidden="0" w:uiPriority="64" w:unhideWhenUsed="0"/>
+    <w:lsdException w:name="Medium List 1 Accent 1" w:semiHidden="0" w:uiPriority="65" w:unhideWhenUsed="0"/>
+    <w:lsdException w:name="Revision" w:unhideWhenUsed="0"/>
+    <w:lsdException w:name="List Paragraph" w:semiHidden="0" w:uiPriority="34" w:unhideWhenUsed="0" w:qFormat="1"/>
+    <w:lsdException w:name="Quote" w:semiHidden="0" w:uiPriority="29" w:unhideWhenUsed="0" w:qFormat="1"/>
+    <w:lsdException w:name="Intense Quote" w:semiHidden="0" w:uiPriority="30" w:unhideWhenUsed="0" w:qFormat="1"/>
+    <w:lsdException w:name="Medium List 2 Accent 1" w:semiHidden="0" w:uiPriority="66" w:unhideWhenUsed="0"/>
+    <w:lsdException w:name="Medium Grid 1 Accent 1" w:semiHidden="0" w:uiPriority="67" w:unhideWhenUsed="0"/>
+    <w:lsdException w:name="Medium Grid 2 Accent 1" w:semiHidden="0" w:uiPriority="68" w:unhideWhenUsed="0"/>
+    <w:lsdException w:name="Medium Grid 3 Accent 1" w:semiHidden="0" w:uiPriority="69" w:unhideWhenUsed="0"/>
+    <w:lsdException w:name="Dark List Accent 1" w:semiHidden="0" w:uiPriority="70" w:unhideWhenUsed="0"/>
+    <w:lsdException w:name="Colorful Shading Accent 1" w:semiHidden="0" w:uiPriority="71" w:unhideWhenUsed="0"/>
+    <w:lsdException w:name="Colorful List Accent 1" w:semiHidden="0" w:uiPriority="72" w:unhideWhenUsed="0"/>
+    <w:lsdException w:name="Colorful Grid Accent 1" w:semiHidden="0" w:uiPriority="73" w:unhideWhenUsed="0"/>
+    <w:lsdException w:name="Light Shading Accent 2" w:semiHidden="0" w:uiPriority="60" w:unhideWhenUsed="0"/>
+    <w:lsdException w:name="Light List Accent 2" w:semiHidden="0" w:uiPriority="61" w:unhideWhenUsed="0"/>
+    <w:lsdException w:name="Light Grid Accent 2" w:semiHidden="0" w:uiPriority="62" w:unhideWhenUsed="0"/>
+    <w:lsdException w:name="Medium Shading 1 Accent 2" w:semiHidden="0" w:uiPriority="63" w:unhideWhenUsed="0"/>
+    <w:lsdException w:name="Medium Shading 2 Accent 2" w:semiHidden="0" w:uiPriority="64" w:unhideWhenUsed="0"/>
+    <w:lsdException w:name="Medium List 1 Accent 2" w:semiHidden="0" w:uiPriority="65" w:unhideWhenUsed="0"/>
+    <w:lsdException w:name="Medium List 2 Accent 2" w:semiHidden="0" w:uiPriority="66" w:unhideWhenUsed="0"/>
+    <w:lsdException w:name="Medium Grid 1 Accent 2" w:semiHidden="0" w:uiPriority="67" w:unhideWhenUsed="0"/>
+    <w:lsdException w:name="Medium Grid 2 Accent 2" w:semiHidden="0" w:uiPriority="68" w:unhideWhenUsed="0"/>
+    <w:lsdException w:name="Medium Grid 3 Accent 2" w:semiHidden="0" w:uiPriority="69" w:unhideWhenUsed="0"/>
+    <w:lsdException w:name="Dark List Accent 2" w:semiHidden="0" w:uiPriority="70" w:unhideWhenUsed="0"/>
+    <w:lsdException w:name="Colorful Shading Accent 2" w:semiHidden="0" w:uiPriority="71" w:unhideWhenUsed="0"/>
+    <w:lsdException w:name="Colorful List Accent 2" w:semiHidden="0" w:uiPriority="72" w:unhideWhenUsed="0"/>
+    <w:lsdException w:name="Colorful Grid Accent 2" w:semiHidden="0" w:uiPriority="73" w:unhideWhenUsed="0"/>
+    <w:lsdException w:name="Light Shading Accent 3" w:semiHidden="0" w:uiPriority="60" w:unhideWhenUsed="0"/>
+    <w:lsdException w:name="Light List Accent 3" w:semiHidden="0" w:uiPriority="61" w:unhideWhenUsed="0"/>
+    <w:lsdException w:name="Light Grid Accent 3" w:semiHidden="0" w:uiPriority="62" w:unhideWhenUsed="0"/>
+    <w:lsdException w:name="Medium Shading 1 Accent 3" w:semiHidden="0" w:uiPriority="63" w:unhideWhenUsed="0"/>
+    <w:lsdException w:name="Medium Shading 2 Accent 3" w:semiHidden="0" w:uiPriority="64" w:unhideWhenUsed="0"/>
+    <w:lsdException w:name="Medium List 1 Accent 3" w:semiHidden="0" w:uiPriority="65" w:unhideWhenUsed="0"/>
+    <w:lsdException w:name="Medium List 2 Accent 3" w:semiHidden="0" w:uiPriority="66" w:unhideWhenUsed="0"/>
+    <w:lsdException w:name="Medium Grid 1 Accent 3" w:semiHidden="0" w:uiPriority="67" w:unhideWhenUsed="0"/>
+    <w:lsdException w:name="Medium Grid 2 Accent 3" w:semiHidden="0" w:uiPriority="68" w:unhideWhenUsed="0"/>
+    <w:lsdException w:name="Medium Grid 3 Accent 3" w:semiHidden="0" w:uiPriority="69" w:unhideWhenUsed="0"/>
+    <w:lsdException w:name="Dark List Accent 3" w:semiHidden="0" w:uiPriority="70" w:unhideWhenUsed="0"/>
+    <w:lsdException w:name="Colorful Shading Accent 3" w:semiHidden="0" w:uiPriority="71" w:unhideWhenUsed="0"/>
+    <w:lsdException w:name="Colorful List Accent 3" w:semiHidden="0" w:uiPriority="72" w:unhideWhenUsed="0"/>
+    <w:lsdException w:name="Colorful Grid Accent 3" w:semiHidden="0" w:uiPriority="73" w:unhideWhenUsed="0"/>
+    <w:lsdException w:name="Light Shading Accent 4" w:semiHidden="0" w:uiPriority="60" w:unhideWhenUsed="0"/>
+    <w:lsdException w:name="Light List Accent 4" w:semiHidden="0" w:uiPriority="61" w:unhideWhenUsed="0"/>
+    <w:lsdException w:name="Light Grid Accent 4" w:semiHidden="0" w:uiPriority="62" w:unhideWhenUsed="0"/>
+    <w:lsdException w:name="Medium Shading 1 Accent 4" w:semiHidden="0" w:uiPriority="63" w:unhideWhenUsed="0"/>
+    <w:lsdException w:name="Medium Shading 2 Accent 4" w:semiHidden="0" w:uiPriority="64" w:unhideWhenUsed="0"/>
+    <w:lsdException w:name="Medium List 1 Accent 4" w:semiHidden="0" w:uiPriority="65" w:unhideWhenUsed="0"/>
+    <w:lsdException w:name="Medium List 2 Accent 4" w:semiHidden="0" w:uiPriority="66" w:unhideWhenUsed="0"/>
+    <w:lsdException w:name="Medium Grid 1 Accent 4" w:semiHidden="0" w:uiPriority="67" w:unhideWhenUsed="0"/>
+    <w:lsdException w:name="Medium Grid 2 Accent 4" w:semiHidden="0" w:uiPriority="68" w:unhideWhenUsed="0"/>
+    <w:lsdException w:name="Medium Grid 3 Accent 4" w:semiHidden="0" w:uiPriority="69" w:unhideWhenUsed="0"/>
+    <w:lsdException w:name="Dark List Accent 4" w:semiHidden="0" w:uiPriority="70" w:unhideWhenUsed="0"/>
+    <w:lsdException w:name="Colorful Shading Accent 4" w:semiHidden="0" w:uiPriority="71" w:unhideWhenUsed="0"/>
+    <w:lsdException w:name="Colorful List Accent 4" w:semiHidden="0" w:uiPriority="72" w:unhideWhenUsed="0"/>
+    <w:lsdException w:name="Colorful Grid Accent 4" w:semiHidden="0" w:uiPriority="73" w:unhideWhenUsed="0"/>
+    <w:lsdException w:name="Light Shading Accent 5" w:semiHidden="0" w:uiPriority="60" w:unhideWhenUsed="0"/>
+    <w:lsdException w:name="Light List Accent 5" w:semiHidden="0" w:uiPriority="61" w:unhideWhenUsed="0"/>
+    <w:lsdException w:name="Light Grid Accent 5" w:semiHidden="0" w:uiPriority="62" w:unhideWhenUsed="0"/>
+    <w:lsdException w:name="Medium Shading 1 Accent 5" w:semiHidden="0" w:uiPriority="63" w:unhideWhenUsed="0"/>
+    <w:lsdException w:name="Medium Shading 2 Accent 5" w:semiHidden="0" w:uiPriority="64" w:unhideWhenUsed="0"/>
+    <w:lsdException w:name="Medium List 1 Accent 5" w:semiHidden="0" w:uiPriority="65" w:unhideWhenUsed="0"/>
+    <w:lsdException w:name="Medium List 2 Accent 5" w:semiHidden="0" w:uiPriority="66" w:unhideWhenUsed="0"/>
+    <w:lsdException w:name="Medium Grid 1 Accent 5" w:semiHidden="0" w:uiPriority="67" w:unhideWhenUsed="0"/>
+    <w:lsdException w:name="Medium Grid 2 Accent 5" w:semiHidden="0" w:uiPriority="68" w:unhideWhenUsed="0"/>
+    <w:lsdException w:name="Medium Grid 3 Accent 5" w:semiHidden="0" w:uiPriority="69" w:unhideWhenUsed="0"/>
+    <w:lsdException w:name="Dark List Accent 5" w:semiHidden="0" w:uiPriority="70" w:unhideWhenUsed="0"/>
+    <w:lsdException w:name="Colorful Shading Accent 5" w:semiHidden="0" w:uiPriority="71" w:unhideWhenUsed="0"/>
+    <w:lsdException w:name="Colorful List Accent 5" w:semiHidden="0" w:uiPriority="72" w:unhideWhenUsed="0"/>
+    <w:lsdException w:name="Colorful Grid Accent 5" w:semiHidden="0" w:uiPriority="73" w:unhideWhenUsed="0"/>
+    <w:lsdException w:name="Light Shading Accent 6" w:semiHidden="0" w:uiPriority="60" w:unhideWhenUsed="0"/>
+    <w:lsdException w:name="Light List Accent 6" w:semiHidden="0" w:uiPriority="61" w:unhideWhenUsed="0"/>
+    <w:lsdException w:name="Light Grid Accent 6" w:semiHidden="0" w:uiPriority="62" w:unhideWhenUsed="0"/>
+    <w:lsdException w:name="Medium Shading 1 Accent 6" w:semiHidden="0" w:uiPriority="63" w:unhideWhenUsed="0"/>
+    <w:lsdException w:name="Medium Shading 2 Accent 6" w:semiHidden="0" w:uiPriority="64" w:unhideWhenUsed="0"/>
+    <w:lsdException w:name="Medium List 1 Accent 6" w:semiHidden="0" w:uiPriority="65" w:unhideWhenUsed="0"/>
+    <w:lsdException w:name="Medium List 2 Accent 6" w:semiHidden="0" w:uiPriority="66" w:unhideWhenUsed="0"/>
+    <w:lsdException w:name="Medium Grid 1 Accent 6" w:semiHidden="0" w:uiPriority="67" w:unhideWhenUsed="0"/>
+    <w:lsdException w:name="Medium Grid 2 Accent 6" w:semiHidden="0" w:uiPriority="68" w:unhideWhenUsed="0"/>
+    <w:lsdException w:name="Medium Grid 3 Accent 6" w:semiHidden="0" w:uiPriority="69" w:unhideWhenUsed="0"/>
+    <w:lsdException w:name="Dark List Accent 6" w:semiHidden="0" w:uiPriority="70" w:unhideWhenUsed="0"/>
+    <w:lsdException w:name="Colorful Shading Accent 6" w:semiHidden="0" w:uiPriority="71" w:unhideWhenUsed="0"/>
+    <w:lsdException w:name="Colorful List Accent 6" w:semiHidden="0" w:uiPriority="72" w:unhideWhenUsed="0"/>
+    <w:lsdException w:name="Colorful Grid Accent 6" w:semiHidden="0" w:uiPriority="73" w:unhideWhenUsed="0"/>
+    <w:lsdException w:name="Subtle Emphasis" w:semiHidden="0" w:uiPriority="19" w:unhideWhenUsed="0" w:qFormat="1"/>
+    <w:lsdException w:name="Intense Emphasis" w:semiHidden="0" w:uiPriority="21" w:unhideWhenUsed="0" w:qFormat="1"/>
+    <w:lsdException w:name="Subtle Reference" w:semiHidden="0" w:uiPriority="31" w:unhideWhenUsed="0" w:qFormat="1"/>
+    <w:lsdException w:name="Intense Reference" w:semiHidden="0" w:uiPriority="32" w:unhideWhenUsed="0" w:qFormat="1"/>
+    <w:lsdException w:name="Book Title" w:semiHidden="0" w:uiPriority="33" w:unhideWhenUsed="0" w:qFormat="1"/>
+    <w:lsdException w:name="Bibliography" w:uiPriority="37"/>
+    <w:lsdException w:name="TOC Heading" w:uiPriority="39" w:qFormat="1"/>
+  </w:latentStyles>
+  <w:style w:type="paragraph" w:default="1" w:styleId="Normal">
+    <w:name w:val="Normal"/>
+    <w:qFormat/>
+  </w:style>
+  <w:style w:type="character" w:default="1" w:styleId="DefaultParagraphFont">
+    <w:name w:val="Default Paragraph Font"/>
+    <w:uiPriority w:val="1"/>
+    <w:semiHidden/>
+    <w:unhideWhenUsed/>
+  </w:style>
+  <w:style w:type="table" w:default="1" w:styleId="TableNormal">
+    <w:name w:val="Normal Table"/>
+    <w:uiPriority w:val="99"/>
+    <w:semiHidden/>
+    <w:unhideWhenUsed/>
+    <w:tblPr>
+      <w:tblInd w:w="0" w:type="dxa"/>
+      <w:tblCellMar>
+        <w:top w:w="0" w:type="dxa"/>
+        <w:left w:w="108" w:type="dxa"/>
+        <w:bottom w:w="0" w:type="dxa"/>
+        <w:right w:w="108" w:type="dxa"/>
+      </w:tblCellMar>
+    </w:tblPr>
+  </w:style>
+  <w:style w:type="numbering" w:default="1" w:styleId="NoList">
+    <w:name w:val="No List"/>
+    <w:uiPriority w:val="99"/>
+    <w:semiHidden/>
+    <w:unhideWhenUsed/>
   </w:style>
 </w:styles>
 </file>
@@ -14792,7 +15699,6 @@
     <b:Tag>Pus03</b:Tag>
     <b:SourceType>JournalArticle</b:SourceType>
     <b:Guid>{0625A597-7F48-4DB7-BA32-75D36725247E}</b:Guid>
-    <b:LCID>0</b:LCID>
     <b:Author>
       <b:Author>
         <b:NameList>
@@ -14830,13 +15736,12 @@
     <b:Title>TimeML: Robust Specification of Event and Temporal Expressions in Text</b:Title>
     <b:Year>2003</b:Year>
     <b:JournalName>IWCS-5, Fifth International Workshop on Computational Semantics</b:JournalName>
-    <b:RefOrder>8</b:RefOrder>
+    <b:RefOrder>6</b:RefOrder>
   </b:Source>
   <b:Source>
     <b:Tag>Dan96</b:Tag>
     <b:SourceType>JournalArticle</b:SourceType>
     <b:Guid>{5EDCC3C3-215E-4FC7-A29D-1B73A4C0A11F}</b:Guid>
-    <b:LCID>0</b:LCID>
     <b:Author>
       <b:Author>
         <b:NameList>
@@ -14851,13 +15756,12 @@
     <b:JournalName>In Studies on the Universality of Constraint-Based Phrase Structure Grammars Gunji</b:JournalName>
     <b:Year>1996</b:Year>
     <b:Pages>1-8</b:Pages>
-    <b:RefOrder>19</b:RefOrder>
+    <b:RefOrder>17</b:RefOrder>
   </b:Source>
   <b:Source>
     <b:Tag>Mik98</b:Tag>
     <b:SourceType>ConferenceProceedings</b:SourceType>
     <b:Guid>{C76E8447-AAEC-4624-BF31-550D7A3A0651}</b:Guid>
-    <b:LCID>0</b:LCID>
     <b:Author>
       <b:Author>
         <b:NameList>
@@ -14879,13 +15783,12 @@
     <b:Title>Description of the LTG system used for MUC-7</b:Title>
     <b:Year>1998</b:Year>
     <b:ConferenceName>In Proceedings of 7th Message Understanding Conference (MUC-7)</b:ConferenceName>
-    <b:RefOrder>18</b:RefOrder>
+    <b:RefOrder>16</b:RefOrder>
   </b:Source>
   <b:Source>
     <b:Tag>GRK</b:Tag>
     <b:SourceType>ConferenceProceedings</b:SourceType>
     <b:Guid>{8C83C90D-2987-4E5D-8537-5AFF5ADAB667}</b:Guid>
-    <b:LCID>0</b:LCID>
     <b:Author>
       <b:Author>
         <b:NameList>
@@ -14904,13 +15807,12 @@
     <b:Title>IsoQuest Inc.: Description of the NetOwlTM Extractor System as Used for MUC-7</b:Title>
     <b:Year>1998</b:Year>
     <b:ConferenceName>In Proceedings of 7th Message Understanding Conference (MUC-7)</b:ConferenceName>
-    <b:RefOrder>6</b:RefOrder>
+    <b:RefOrder>3</b:RefOrder>
   </b:Source>
   <b:Source>
     <b:Tag>Ahn</b:Tag>
     <b:SourceType>BookSection</b:SourceType>
     <b:Guid>{2DF92A56-ECDE-40E4-B996-6BE7399FB1BE}</b:Guid>
-    <b:LCID>0</b:LCID>
     <b:Author>
       <b:Author>
         <b:NameList>
@@ -14963,13 +15865,12 @@
     <b:Publisher>College Publications</b:Publisher>
     <b:BookTitle>We Will Show Them: Essays in Honour of Dov Gabbay</b:BookTitle>
     <b:Volume>1</b:Volume>
-    <b:RefOrder>5</b:RefOrder>
+    <b:RefOrder>2</b:RefOrder>
   </b:Source>
   <b:Source>
     <b:Tag>Man00</b:Tag>
     <b:SourceType>ConferenceProceedings</b:SourceType>
     <b:Guid>{A807CC9B-AE79-4750-903D-3A52584F4F4A}</b:Guid>
-    <b:LCID>0</b:LCID>
     <b:Author>
       <b:Author>
         <b:NameList>
@@ -14990,13 +15891,12 @@
     <b:ConferenceName>ACL '00: Proceedings of the 38th Annual Meeting on Association for Computational Linguistics</b:ConferenceName>
     <b:City>Morristown, NJ, USA</b:City>
     <b:Publisher>Association for Computational Linguistics</b:Publisher>
-    <b:RefOrder>20</b:RefOrder>
+    <b:RefOrder>19</b:RefOrder>
   </b:Source>
   <b:Source>
     <b:Tag>Ahn07</b:Tag>
     <b:SourceType>ConferenceProceedings</b:SourceType>
     <b:Guid>{5948B1D4-F462-4F38-B466-0C5F9807DE9F}</b:Guid>
-    <b:LCID>0</b:LCID>
     <b:Author>
       <b:Author>
         <b:NameList>
@@ -15028,7 +15928,6 @@
     <b:Tag>Ver04</b:Tag>
     <b:SourceType>Report</b:SourceType>
     <b:Guid>{7B285C77-58A9-478E-BD2A-4B0B2E97657C}</b:Guid>
-    <b:LCID>0</b:LCID>
     <b:Author>
       <b:Author>
         <b:NameList>
@@ -15044,13 +15943,12 @@
     <b:City>Waltham, MA, USA</b:City>
     <b:Publisher>Brandeis University</b:Publisher>
     <b:ThesisType>PhD Thesis</b:ThesisType>
-    <b:RefOrder>7</b:RefOrder>
+    <b:RefOrder>5</b:RefOrder>
   </b:Source>
   <b:Source>
     <b:Tag>Ver05</b:Tag>
     <b:SourceType>ConferenceProceedings</b:SourceType>
     <b:Guid>{7A63457B-1075-4DDA-B6EB-E2434F8328C6}</b:Guid>
-    <b:LCID>0</b:LCID>
     <b:Author>
       <b:Author>
         <b:NameList>
@@ -15100,13 +15998,12 @@
     <b:City>Ann Arbor, Michigan</b:City>
     <b:Pages>81-84</b:Pages>
     <b:ConferenceName>Proceedings of the ACL 2005 on Interactive poster and demonstration sessions</b:ConferenceName>
-    <b:RefOrder>3</b:RefOrder>
+    <b:RefOrder>18</b:RefOrder>
   </b:Source>
   <b:Source>
     <b:Tag>MIT04</b:Tag>
     <b:SourceType>InternetSite</b:SourceType>
     <b:Guid>{8A4BB426-30A6-4741-9DF9-7F99D312415E}</b:Guid>
-    <b:LCID>0</b:LCID>
     <b:Author>
       <b:Author>
         <b:Corporate>MITRE</b:Corporate>
@@ -15118,13 +16015,12 @@
     <b:MonthAccessed>April</b:MonthAccessed>
     <b:DayAccessed>28</b:DayAccessed>
     <b:URL>http://fofoca.mitre.org/tern.html</b:URL>
-    <b:RefOrder>2</b:RefOrder>
+    <b:RefOrder>4</b:RefOrder>
   </b:Source>
   <b:Source>
     <b:Tag>van95</b:Tag>
     <b:SourceType>Report</b:SourceType>
     <b:Guid>{86882860-714A-45C6-9204-FECDC050E0D8}</b:Guid>
-    <b:LCID>0</b:LCID>
     <b:Author>
       <b:Author>
         <b:NameList>
@@ -15138,13 +16034,12 @@
     <b:Title>Python Reference Manual</b:Title>
     <b:Year>1995</b:Year>
     <b:Publisher>CWI Report CS-R9525</b:Publisher>
-    <b:RefOrder>4</b:RefOrder>
+    <b:RefOrder>24</b:RefOrder>
   </b:Source>
   <b:Source>
     <b:Tag>Lis01</b:Tag>
     <b:SourceType>Report</b:SourceType>
     <b:Guid>{B999B36C-D46E-4DF7-82DB-09D2AA8FCE26}</b:Guid>
-    <b:LCID>0</b:LCID>
     <b:Author>
       <b:Author>
         <b:NameList>
@@ -15170,13 +16065,12 @@
     <b:Title>TIDES Temporal Annotation Guidelines</b:Title>
     <b:Year>2001</b:Year>
     <b:Publisher>MITRE</b:Publisher>
-    <b:RefOrder>9</b:RefOrder>
+    <b:RefOrder>7</b:RefOrder>
   </b:Source>
   <b:Source>
     <b:Tag>Set01</b:Tag>
     <b:SourceType>Report</b:SourceType>
     <b:Guid>{68C4E12B-E122-4F83-B85E-D47BF0F305C8}</b:Guid>
-    <b:LCID>0</b:LCID>
     <b:Author>
       <b:Author>
         <b:NameList>
@@ -15190,13 +16084,12 @@
     <b:Title>Temporal Information in Newswire Articles: An Annotation Scheme and Corpus Study</b:Title>
     <b:Year>2001</b:Year>
     <b:Publisher>PhD dissertation, University of Sheffield</b:Publisher>
-    <b:RefOrder>10</b:RefOrder>
+    <b:RefOrder>8</b:RefOrder>
   </b:Source>
   <b:Source>
     <b:Tag>IDE08</b:Tag>
     <b:SourceType>Report</b:SourceType>
     <b:Guid>{EEFCF8C9-BEF6-47AE-B50C-566F0029F7DB}</b:Guid>
-    <b:LCID>0</b:LCID>
     <b:Author>
       <b:Author>
         <b:Corporate>IDEAlliance</b:Corporate>
@@ -15205,13 +16098,12 @@
     <b:Title>Publishing Requirements for Industry Standard Metadata</b:Title>
     <b:Year>2008</b:Year>
     <b:Publisher>IDEAlliance</b:Publisher>
-    <b:RefOrder>12</b:RefOrder>
+    <b:RefOrder>10</b:RefOrder>
   </b:Source>
   <b:Source>
     <b:Tag>Sau</b:Tag>
     <b:SourceType>Report</b:SourceType>
     <b:Guid>{6EF2CC76-EDDB-4CBD-B325-05C6E5BE47C1}</b:Guid>
-    <b:LCID>0</b:LCID>
     <b:Author>
       <b:Author>
         <b:NameList>
@@ -15244,13 +16136,12 @@
     </b:Author>
     <b:Title>TimeML Annotation Guidelines Version 1.2.1</b:Title>
     <b:Year>2006</b:Year>
-    <b:RefOrder>13</b:RefOrder>
+    <b:RefOrder>11</b:RefOrder>
   </b:Source>
   <b:Source>
     <b:Tag>Neg04</b:Tag>
     <b:SourceType>ConferenceProceedings</b:SourceType>
     <b:Guid>{DF8125B7-E93A-4AA4-8459-BAC77FB3BCE3}</b:Guid>
-    <b:LCID>0</b:LCID>
     <b:Author>
       <b:Author>
         <b:NameList>
@@ -15268,13 +16159,12 @@
     <b:Title>Recognition and Normalization of Time Expressions: ITC-irst at TERN 2004</b:Title>
     <b:Year>2004</b:Year>
     <b:ConferenceName>TERN 2004 Evaluation Workshop</b:ConferenceName>
-    <b:RefOrder>16</b:RefOrder>
+    <b:RefOrder>14</b:RefOrder>
   </b:Source>
   <b:Source>
     <b:Tag>Maz09</b:Tag>
     <b:SourceType>BookSection</b:SourceType>
     <b:Guid>{BE088D6F-059C-473B-A920-D78E0D1CEB7C}</b:Guid>
-    <b:LCID>0</b:LCID>
     <b:Author>
       <b:Author>
         <b:NameList>
@@ -15294,13 +16184,12 @@
     <b:Year>2007</b:Year>
     <b:Publisher>Springer-Verlag</b:Publisher>
     <b:BookTitle>Human Language Technology. Challenges of the Information Society: Third Language and Technology Conference, LTC 2007, Poznan, Poland, October 5-7, 2007, Revised Selected Papers</b:BookTitle>
-    <b:RefOrder>21</b:RefOrder>
+    <b:RefOrder>20</b:RefOrder>
   </b:Source>
   <b:Source>
     <b:Tag>Hac05</b:Tag>
     <b:SourceType>ConferenceProceedings</b:SourceType>
     <b:Guid>{A2818141-5444-4F84-AE2D-FECD60861ED9}</b:Guid>
-    <b:LCID>0</b:LCID>
     <b:Author>
       <b:Author>
         <b:NameList>
@@ -15325,13 +16214,12 @@
     <b:ConferenceName>Proceedings of the 6th International Conference in Computational Linguistics and Intelligent Text Processing,</b:ConferenceName>
     <b:City>Mexico City, Mexico</b:City>
     <b:Publisher>Springer</b:Publisher>
-    <b:RefOrder>15</b:RefOrder>
+    <b:RefOrder>13</b:RefOrder>
   </b:Source>
   <b:Source>
     <b:Tag>Bal02</b:Tag>
     <b:SourceType>Report</b:SourceType>
     <b:Guid>{5E314C40-176C-4222-8D80-8B2D9CC87971}</b:Guid>
-    <b:LCID>0</b:LCID>
     <b:Author>
       <b:Author>
         <b:NameList>
@@ -15347,13 +16235,12 @@
     <b:Publisher>Graduate School of Arts and Sciences, Georgetown University</b:Publisher>
     <b:City>Washington, DC</b:City>
     <b:ThesisType>Master's thesis</b:ThesisType>
-    <b:RefOrder>23</b:RefOrder>
+    <b:RefOrder>22</b:RefOrder>
   </b:Source>
   <b:Source>
     <b:Tag>Jan04</b:Tag>
     <b:SourceType>JournalArticle</b:SourceType>
     <b:Guid>{619B48FD-47A5-466F-8E10-9C4C38A93DF0}</b:Guid>
-    <b:LCID>0</b:LCID>
     <b:Author>
       <b:Author>
         <b:NameList>
@@ -15379,13 +16266,12 @@
     <b:Pages>51-65</b:Pages>
     <b:Volume>3</b:Volume>
     <b:Issue>1</b:Issue>
-    <b:RefOrder>22</b:RefOrder>
+    <b:RefOrder>21</b:RefOrder>
   </b:Source>
   <b:Source>
     <b:Tag>Set012</b:Tag>
     <b:SourceType>ConferenceProceedings</b:SourceType>
     <b:Guid>{A9F6FC6E-3977-4105-8981-4719DC5F4BCD}</b:Guid>
-    <b:LCID>0</b:LCID>
     <b:Author>
       <b:Author>
         <b:NameList>
@@ -15405,13 +16291,12 @@
     <b:Pages>1-8</b:Pages>
     <b:ConferenceName>Proceedings of the workshop on Temporal and spatial information processing</b:ConferenceName>
     <b:Publisher>Association for Computational Linguistics</b:Publisher>
-    <b:RefOrder>14</b:RefOrder>
+    <b:RefOrder>12</b:RefOrder>
   </b:Source>
   <b:Source>
     <b:Tag>Pus06</b:Tag>
     <b:SourceType>ElectronicSource</b:SourceType>
     <b:Guid>{31DA9104-10F7-4554-9B9E-175168703B9C}</b:Guid>
-    <b:LCID>0</b:LCID>
     <b:Author>
       <b:Author>
         <b:NameList>
@@ -15460,13 +16345,12 @@
     <b:Publisher>Linguistic Data Consortium</b:Publisher>
     <b:Month>April</b:Month>
     <b:Day>17</b:Day>
-    <b:RefOrder>17</b:RefOrder>
+    <b:RefOrder>15</b:RefOrder>
   </b:Source>
   <b:Source>
     <b:Tag>Ver08</b:Tag>
     <b:SourceType>ElectronicSource</b:SourceType>
     <b:Guid>{3387F915-B3E1-4BEF-B560-1726182C7646}</b:Guid>
-    <b:LCID>0</b:LCID>
     <b:Author>
       <b:Author>
         <b:NameList>
@@ -15485,13 +16369,12 @@
     <b:Year>2008</b:Year>
     <b:Month>January</b:Month>
     <b:Publisher>Brandeis University</b:Publisher>
-    <b:RefOrder>11</b:RefOrder>
+    <b:RefOrder>9</b:RefOrder>
   </b:Source>
   <b:Source>
     <b:Tag>Pus09</b:Tag>
     <b:SourceType>ConferenceProceedings</b:SourceType>
     <b:Guid>{5AA49259-3DFD-4964-91C8-19B996B8A8F3}</b:Guid>
-    <b:LCID>0</b:LCID>
     <b:Author>
       <b:Author>
         <b:NameList>
@@ -15512,7 +16395,26 @@
     <b:Pages>112-116</b:Pages>
     <b:ConferenceName>DEW '09: Proceedings of the Workshop on Semantic Evaluations: Recent Achievements and Future Directions</b:ConferenceName>
     <b:Publisher>Association for Computational Linguistics</b:Publisher>
-    <b:RefOrder>24</b:RefOrder>
+    <b:RefOrder>25</b:RefOrder>
+  </b:Source>
+  <b:Source>
+    <b:Tag>Nor10</b:Tag>
+    <b:SourceType>Report</b:SourceType>
+    <b:Guid>{044A7E7B-C1A5-4985-86A7-C091916BF018}</b:Guid>
+    <b:Title>TERNIP: Temporal Expression Recognition and Normalisation in Python - Project Proposal</b:Title>
+    <b:Year>2010</b:Year>
+    <b:Publisher>Department of Computer Science, University of Sheffield</b:Publisher>
+    <b:Author>
+      <b:Author>
+        <b:NameList>
+          <b:Person>
+            <b:Last>Northwood</b:Last>
+            <b:First>Christopher</b:First>
+          </b:Person>
+        </b:NameList>
+      </b:Author>
+    </b:Author>
+    <b:RefOrder>23</b:RefOrder>
   </b:Source>
 </b:Sources>
 </file>
@@ -15526,7 +16428,7 @@
 </file>
 
 <file path=customXml/itemProps2.xml><?xml version="1.0" encoding="utf-8"?>
-<ds:datastoreItem xmlns:ds="http://schemas.openxmlformats.org/officeDocument/2006/customXml" ds:itemID="{0A3C1C13-04A1-48E9-B2FA-4342D6245EF4}">
+<ds:datastoreItem xmlns:ds="http://schemas.openxmlformats.org/officeDocument/2006/customXml" ds:itemID="{69FD4ED5-45AF-4C76-B54C-092C5A526C9D}">
   <ds:schemaRefs>
     <ds:schemaRef ds:uri="http://schemas.openxmlformats.org/officeDocument/2006/bibliography"/>
   </ds:schemaRefs>

</xml_diff>

<commit_message>
Update documentation Split normalisation_functions out into various files to make it nicer
git-svn-id: http://svn.pling.org.uk/ternip/trunk@1877 046eaa17-6a8d-4e70-a5e5-287f5f62e04c
</commit_message>
<xml_diff>
--- a/docs/dissertation.docx
+++ b/docs/dissertation.docx
@@ -242,19 +242,8 @@
                     <w:sz w:val="28"/>
                     <w:szCs w:val="28"/>
                   </w:rPr>
-                  <w:t xml:space="preserve">Mark </w:t>
+                  <w:t>Mark Hepple</w:t>
                 </w:r>
-                <w:proofErr w:type="spellStart"/>
-                <w:r>
-                  <w:rPr>
-                    <w:rFonts w:asciiTheme="majorHAnsi" w:hAnsiTheme="majorHAnsi" w:cstheme="majorHAnsi"/>
-                    <w:i/>
-                    <w:sz w:val="28"/>
-                    <w:szCs w:val="28"/>
-                  </w:rPr>
-                  <w:t>Hepple</w:t>
-                </w:r>
-                <w:proofErr w:type="spellEnd"/>
               </w:p>
               <w:p>
                 <w:pPr>
@@ -306,21 +295,13 @@
         <w:p/>
         <w:p>
           <w:r>
-            <w:t xml:space="preserve">All sentences or passages quoted in this dissertation from other people's work have been specifically acknowledged by clear cross-referencing to author, work and page(s). Any illustrations which are not the work of the author of this dissertation have been used with the explicit permission of the originator WHERE POSSIBLE and are specifically acknowledged. I understand that failure to do </w:t>
-          </w:r>
-          <w:proofErr w:type="gramStart"/>
-          <w:r>
-            <w:t>this</w:t>
+            <w:t>All sentences or passages quoted in this dissertation from other people's work have been specifically acknowledged by clear cross-referencing to author, work and page(s). Any illustrations which are not the work of the author of this dissertation have been used with the explicit permission of the originator WHERE POSSIBLE and are specifically acknowledged. I understand that failure to do this</w:t>
           </w:r>
           <w:r>
             <w:t xml:space="preserve"> </w:t>
           </w:r>
           <w:r>
-            <w:t>amounts</w:t>
-          </w:r>
-          <w:proofErr w:type="gramEnd"/>
-          <w:r>
-            <w:t xml:space="preserve"> to plagiarism and will be considered grounds for failure in this dissertation and the degree examination as a whole.</w:t>
+            <w:t>amounts to plagiarism and will be considered grounds for failure in this dissertation and the degree examination as a whole.</w:t>
           </w:r>
         </w:p>
         <w:p>
@@ -2800,19 +2781,8 @@
           <w:sz w:val="20"/>
           <w:lang w:eastAsia="en-GB" w:bidi="ar-SA"/>
         </w:rPr>
-        <w:t xml:space="preserve">TIMEX3 </w:t>
-      </w:r>
-      <w:proofErr w:type="spellStart"/>
-      <w:r>
-        <w:rPr>
-          <w:rFonts w:ascii="Verdana" w:eastAsia="Times New Roman" w:hAnsi="Verdana" w:cs="Times New Roman"/>
-          <w:color w:val="990000"/>
-          <w:sz w:val="20"/>
-          <w:lang w:eastAsia="en-GB" w:bidi="ar-SA"/>
-        </w:rPr>
-        <w:t>tid</w:t>
-      </w:r>
-      <w:proofErr w:type="spellEnd"/>
+        <w:t>TIMEX3 tid</w:t>
+      </w:r>
       <w:r>
         <w:rPr>
           <w:rFonts w:ascii="Verdana" w:eastAsia="Times New Roman" w:hAnsi="Verdana" w:cs="Times New Roman"/>
@@ -2885,19 +2855,8 @@
           <w:sz w:val="20"/>
           <w:lang w:eastAsia="en-GB" w:bidi="ar-SA"/>
         </w:rPr>
-        <w:t xml:space="preserve"> </w:t>
-      </w:r>
-      <w:proofErr w:type="spellStart"/>
-      <w:r>
-        <w:rPr>
-          <w:rFonts w:ascii="Verdana" w:eastAsia="Times New Roman" w:hAnsi="Verdana" w:cs="Times New Roman"/>
-          <w:color w:val="990000"/>
-          <w:sz w:val="20"/>
-          <w:lang w:eastAsia="en-GB" w:bidi="ar-SA"/>
-        </w:rPr>
-        <w:t>functionInDocument</w:t>
-      </w:r>
-      <w:proofErr w:type="spellEnd"/>
+        <w:t xml:space="preserve"> functionInDocument</w:t>
+      </w:r>
       <w:r>
         <w:rPr>
           <w:rFonts w:ascii="Verdana" w:eastAsia="Times New Roman" w:hAnsi="Verdana" w:cs="Times New Roman"/>
@@ -2933,19 +2892,8 @@
           <w:sz w:val="20"/>
           <w:lang w:eastAsia="en-GB" w:bidi="ar-SA"/>
         </w:rPr>
-        <w:t xml:space="preserve"> </w:t>
-      </w:r>
-      <w:proofErr w:type="spellStart"/>
-      <w:r>
-        <w:rPr>
-          <w:rFonts w:ascii="Verdana" w:eastAsia="Times New Roman" w:hAnsi="Verdana" w:cs="Times New Roman"/>
-          <w:color w:val="990000"/>
-          <w:sz w:val="20"/>
-          <w:lang w:eastAsia="en-GB" w:bidi="ar-SA"/>
-        </w:rPr>
-        <w:t>temporalFunction</w:t>
-      </w:r>
-      <w:proofErr w:type="spellEnd"/>
+        <w:t xml:space="preserve"> temporalFunction</w:t>
+      </w:r>
       <w:r>
         <w:rPr>
           <w:rFonts w:ascii="Verdana" w:eastAsia="Times New Roman" w:hAnsi="Verdana" w:cs="Times New Roman"/>
@@ -3223,21 +3171,7 @@
           <w:lang w:eastAsia="zh-TW"/>
         </w:rPr>
         <w:lastRenderedPageBreak/>
-        <w:t>on the TIMEX2 ‘</w:t>
-      </w:r>
-      <w:proofErr w:type="spellStart"/>
-      <w:r>
-        <w:rPr>
-          <w:lang w:eastAsia="zh-TW"/>
-        </w:rPr>
-        <w:t>val</w:t>
-      </w:r>
-      <w:proofErr w:type="spellEnd"/>
-      <w:r>
-        <w:rPr>
-          <w:lang w:eastAsia="zh-TW"/>
-        </w:rPr>
-        <w:t>’ attribute</w:t>
+        <w:t>on the TIMEX2 ‘val’ attribute</w:t>
       </w:r>
       <w:r>
         <w:rPr>
@@ -3541,19 +3475,11 @@
           <w:lang w:eastAsia="zh-TW"/>
         </w:rPr>
       </w:pPr>
-      <w:proofErr w:type="spellStart"/>
-      <w:r>
-        <w:rPr>
-          <w:lang w:eastAsia="zh-TW"/>
-        </w:rPr>
-        <w:t>TimeML’s</w:t>
-      </w:r>
-      <w:proofErr w:type="spellEnd"/>
-      <w:r>
-        <w:rPr>
-          <w:lang w:eastAsia="zh-TW"/>
-        </w:rPr>
-        <w:t xml:space="preserve"> TIMEX3 tag does not directly incorporate the other attributes of TIMEX2, but</w:t>
+      <w:r>
+        <w:rPr>
+          <w:lang w:eastAsia="zh-TW"/>
+        </w:rPr>
+        <w:t>TimeML’s TIMEX3 tag does not directly incorporate the other attributes of TIMEX2, but</w:t>
       </w:r>
       <w:r>
         <w:rPr>
@@ -3565,21 +3491,7 @@
         <w:rPr>
           <w:lang w:eastAsia="zh-TW"/>
         </w:rPr>
-        <w:t xml:space="preserve"> One such attribute is the “</w:t>
-      </w:r>
-      <w:proofErr w:type="spellStart"/>
-      <w:r>
-        <w:rPr>
-          <w:lang w:eastAsia="zh-TW"/>
-        </w:rPr>
-        <w:t>functionInDocument</w:t>
-      </w:r>
-      <w:proofErr w:type="spellEnd"/>
-      <w:r>
-        <w:rPr>
-          <w:lang w:eastAsia="zh-TW"/>
-        </w:rPr>
-        <w:t xml:space="preserve">” optional attribute which indicates whether or not this tag is providing a temporal anchor for other timexes in the document. The values this attribute can take come from the </w:t>
+        <w:t xml:space="preserve"> One such attribute is the “functionInDocument” optional attribute which indicates whether or not this tag is providing a temporal anchor for other timexes in the document. The values this attribute can take come from the </w:t>
       </w:r>
       <w:r>
         <w:rPr>
@@ -3989,35 +3901,7 @@
         <w:rPr>
           <w:lang w:eastAsia="zh-TW"/>
         </w:rPr>
-        <w:t xml:space="preserve">. Additionally, specific rules are given to the extent of a tag, for example, when a temporal expression includes </w:t>
-      </w:r>
-      <w:proofErr w:type="spellStart"/>
-      <w:r>
-        <w:rPr>
-          <w:lang w:eastAsia="zh-TW"/>
-        </w:rPr>
-        <w:t>premodifiers</w:t>
-      </w:r>
-      <w:proofErr w:type="spellEnd"/>
-      <w:r>
-        <w:rPr>
-          <w:lang w:eastAsia="zh-TW"/>
-        </w:rPr>
-        <w:t xml:space="preserve"> (as handled by the ‘mod’ attribute), the </w:t>
-      </w:r>
-      <w:proofErr w:type="spellStart"/>
-      <w:r>
-        <w:rPr>
-          <w:lang w:eastAsia="zh-TW"/>
-        </w:rPr>
-        <w:t>premodifiers</w:t>
-      </w:r>
-      <w:proofErr w:type="spellEnd"/>
-      <w:r>
-        <w:rPr>
-          <w:lang w:eastAsia="zh-TW"/>
-        </w:rPr>
-        <w:t xml:space="preserve"> should be part of the tagged text.</w:t>
+        <w:t>. Additionally, specific rules are given to the extent of a tag, for example, when a temporal expression includes premodifiers (as handled by the ‘mod’ attribute), the premodifiers should be part of the tagged text.</w:t>
       </w:r>
     </w:p>
     <w:p>
@@ -4049,21 +3933,7 @@
         <w:rPr>
           <w:lang w:eastAsia="zh-TW"/>
         </w:rPr>
-        <w:t xml:space="preserve">from the TIMEX2 tag. These include changes in tagging extent recommendations for expressions embedded within each other, and for </w:t>
-      </w:r>
-      <w:proofErr w:type="spellStart"/>
-      <w:r>
-        <w:rPr>
-          <w:lang w:eastAsia="zh-TW"/>
-        </w:rPr>
-        <w:t>postmodifiers</w:t>
-      </w:r>
-      <w:proofErr w:type="spellEnd"/>
-      <w:r>
-        <w:rPr>
-          <w:lang w:eastAsia="zh-TW"/>
-        </w:rPr>
-        <w:t>.</w:t>
+        <w:t>from the TIMEX2 tag. These include changes in tagging extent recommendations for expressions embedded within each other, and for postmodifiers.</w:t>
       </w:r>
     </w:p>
     <w:p>
@@ -4500,27 +4370,13 @@
         <w:rPr>
           <w:lang w:eastAsia="zh-TW"/>
         </w:rPr>
-        <w:t xml:space="preserve"> metric TERN </w:t>
-      </w:r>
-      <w:proofErr w:type="gramStart"/>
-      <w:r>
-        <w:rPr>
-          <w:lang w:eastAsia="zh-TW"/>
-        </w:rPr>
-        <w:t>uses to measure performance</w:t>
-      </w:r>
-      <w:r>
-        <w:rPr>
-          <w:lang w:eastAsia="zh-TW"/>
-        </w:rPr>
-        <w:t xml:space="preserve"> is</w:t>
-      </w:r>
-      <w:proofErr w:type="gramEnd"/>
-      <w:r>
-        <w:rPr>
-          <w:lang w:eastAsia="zh-TW"/>
-        </w:rPr>
-        <w:t xml:space="preserve"> that of detection of temporal expressions</w:t>
+        <w:t xml:space="preserve"> metric TERN uses to measure performance</w:t>
+      </w:r>
+      <w:r>
+        <w:rPr>
+          <w:lang w:eastAsia="zh-TW"/>
+        </w:rPr>
+        <w:t xml:space="preserve"> is that of detection of temporal expressions</w:t>
       </w:r>
       <w:r>
         <w:rPr>
@@ -4544,21 +4400,7 @@
         <w:rPr>
           <w:lang w:eastAsia="zh-TW"/>
         </w:rPr>
-        <w:t xml:space="preserve">he second is to correctly recognise the extent of the temporal expression, and the third is to correctly normalise the temporal expression into some time. This final metric also can be </w:t>
-      </w:r>
-      <w:proofErr w:type="spellStart"/>
-      <w:r>
-        <w:rPr>
-          <w:lang w:eastAsia="zh-TW"/>
-        </w:rPr>
-        <w:t>subclassified</w:t>
-      </w:r>
-      <w:proofErr w:type="spellEnd"/>
-      <w:r>
-        <w:rPr>
-          <w:lang w:eastAsia="zh-TW"/>
-        </w:rPr>
-        <w:t xml:space="preserve"> into an absolute f-measure, which considers the performance of normalisation against all timexes, not just those recognised. Therefore, the absolute f-measure gives the headline metric for all parts of the system, whereas the breakdown allows performance of individual components</w:t>
+        <w:t>he second is to correctly recognise the extent of the temporal expression, and the third is to correctly normalise the temporal expression into some time. This final metric also can be subclassified into an absolute f-measure, which considers the performance of normalisation against all timexes, not just those recognised. Therefore, the absolute f-measure gives the headline metric for all parts of the system, whereas the breakdown allows performance of individual components</w:t>
       </w:r>
       <w:r>
         <w:rPr>
@@ -5542,14 +5384,7 @@
         <w:rPr>
           <w:lang w:eastAsia="zh-TW"/>
         </w:rPr>
-        <w:t xml:space="preserve"> </w:t>
-      </w:r>
-      <w:proofErr w:type="gramStart"/>
-      <w:r>
-        <w:rPr>
-          <w:lang w:eastAsia="zh-TW"/>
-        </w:rPr>
-        <w:t>argue</w:t>
+        <w:t xml:space="preserve"> argue</w:t>
       </w:r>
       <w:r>
         <w:rPr>
@@ -5557,7 +5392,6 @@
         </w:rPr>
         <w:t>s</w:t>
       </w:r>
-      <w:proofErr w:type="gramEnd"/>
       <w:r>
         <w:rPr>
           <w:lang w:eastAsia="zh-TW"/>
@@ -5778,15 +5612,7 @@
         <w:t>by</w:t>
       </w:r>
       <w:r>
-        <w:t xml:space="preserve"> first computing the magnitude of the offset (e.g., “month”, “week”, </w:t>
-      </w:r>
-      <w:proofErr w:type="spellStart"/>
-      <w:r>
-        <w:t>etc</w:t>
-      </w:r>
-      <w:proofErr w:type="spellEnd"/>
-      <w:r>
-        <w:t xml:space="preserve">), and then the direction, either from direct indicators (e.g., “last Thursday”) or from the tense of the sentence (“600,000 barrels </w:t>
+        <w:t xml:space="preserve"> first computing the magnitude of the offset (e.g., “month”, “week”, etc), and then the direction, either from direct indicators (e.g., “last Thursday”) or from the tense of the sentence (“600,000 barrels </w:t>
       </w:r>
       <w:r>
         <w:rPr>
@@ -5946,10 +5772,7 @@
             <w:fldChar w:fldCharType="begin"/>
           </w:r>
           <w:r>
-            <w:instrText xml:space="preserve"> CITATION Ver05 \l 2</w:instrText>
-          </w:r>
-          <w:r>
-            <w:instrText xml:space="preserve">057 </w:instrText>
+            <w:instrText xml:space="preserve"> CITATION Ver05 \l 2057 </w:instrText>
           </w:r>
           <w:r>
             <w:fldChar w:fldCharType="separate"/>
@@ -6414,14 +6237,12 @@
         </w:rPr>
         <w:t>‘</w:t>
       </w:r>
-      <w:proofErr w:type="spellStart"/>
       <w:r>
         <w:rPr>
           <w:lang w:eastAsia="zh-TW"/>
         </w:rPr>
         <w:t>val</w:t>
       </w:r>
-      <w:proofErr w:type="spellEnd"/>
       <w:r>
         <w:rPr>
           <w:lang w:eastAsia="zh-TW"/>
@@ -7322,121 +7143,185 @@
       <w:pPr>
         <w:pStyle w:val="Heading1"/>
       </w:pPr>
+      <w:r>
+        <w:lastRenderedPageBreak/>
+        <w:t>System</w:t>
+      </w:r>
+    </w:p>
+    <w:p>
+      <w:r>
+        <w:t>An overview goes here.</w:t>
+      </w:r>
+    </w:p>
+    <w:p>
+      <w:pPr>
+        <w:pStyle w:val="Heading2"/>
+      </w:pPr>
+      <w:r>
+        <w:t>Architecture</w:t>
+      </w:r>
+    </w:p>
+    <w:p>
+      <w:r>
+        <w:t>A high level overview of the system structure, the rule engines, etc.</w:t>
+      </w:r>
+    </w:p>
+    <w:p>
+      <w:pPr>
+        <w:pStyle w:val="Heading2"/>
+      </w:pPr>
+      <w:r>
+        <w:t>Recognition By Rule</w:t>
+      </w:r>
+    </w:p>
+    <w:p>
+      <w:r>
+        <w:t>Information about the r</w:t>
+      </w:r>
+      <w:r>
+        <w:t>e</w:t>
+      </w:r>
+      <w:r>
+        <w:t>cognition engine goes here</w:t>
+      </w:r>
+      <w:r>
+        <w:t xml:space="preserve"> – rule format and</w:t>
+      </w:r>
+      <w:r>
+        <w:t xml:space="preserve"> contract for more complex rules</w:t>
+      </w:r>
+    </w:p>
+    <w:p>
+      <w:pPr>
+        <w:pStyle w:val="Heading2"/>
+      </w:pPr>
+      <w:r>
+        <w:t>Normalisation By Rule</w:t>
+      </w:r>
+    </w:p>
+    <w:p>
+      <w:pPr>
+        <w:rPr>
+          <w:smallCaps/>
+          <w:spacing w:val="5"/>
+          <w:szCs w:val="24"/>
+        </w:rPr>
+      </w:pPr>
+      <w:r>
+        <w:t>Information about the normalisation engine here</w:t>
+      </w:r>
+      <w:r>
+        <w:t xml:space="preserve"> – rule format and contract for more complex rules</w:t>
+      </w:r>
+    </w:p>
+    <w:p>
+      <w:pPr>
+        <w:pStyle w:val="Heading2"/>
+      </w:pPr>
+      <w:r>
+        <w:t>Document Formats</w:t>
+      </w:r>
+    </w:p>
+    <w:p>
+      <w:r>
+        <w:t>XML formats</w:t>
+      </w:r>
+      <w:r>
+        <w:t>, and how most are unsuitable (need to extract a DCT)</w:t>
+      </w:r>
+    </w:p>
+    <w:p>
+      <w:pPr>
+        <w:pStyle w:val="Heading2"/>
+      </w:pPr>
+      <w:r>
+        <w:t>Tool Front Ends</w:t>
+      </w:r>
+    </w:p>
+    <w:p>
+      <w:r>
+        <w:t>The tag.py script, how to use the API, and other fun things</w:t>
+      </w:r>
+    </w:p>
+    <w:p>
+      <w:pPr>
+        <w:sectPr>
+          <w:pgSz w:w="11907" w:h="16840" w:code="9"/>
+          <w:pgMar w:top="1134" w:right="1418" w:bottom="1701" w:left="2098" w:header="709" w:footer="709" w:gutter="0"/>
+          <w:cols w:space="708"/>
+          <w:docGrid w:linePitch="360"/>
+        </w:sectPr>
+      </w:pPr>
+    </w:p>
+    <w:p>
+      <w:pPr>
+        <w:pStyle w:val="Heading1"/>
+      </w:pPr>
+      <w:r>
+        <w:lastRenderedPageBreak/>
+        <w:t>Discussion</w:t>
+      </w:r>
+    </w:p>
+    <w:p>
+      <w:r>
+        <w:t>Things to cover include:</w:t>
+      </w:r>
+    </w:p>
+    <w:p>
+      <w:pPr>
+        <w:pStyle w:val="ListParagraph"/>
+        <w:numPr>
+          <w:ilvl w:val="0"/>
+          <w:numId w:val="50"/>
+        </w:numPr>
+      </w:pPr>
+      <w:r>
+        <w:t>Perceived deficiencies in the TimeML spec, specifically the QUANT field</w:t>
+      </w:r>
+      <w:r>
+        <w:t xml:space="preserve">, ISO basic/extended </w:t>
+      </w:r>
+    </w:p>
+    <w:p>
+      <w:pPr>
+        <w:pStyle w:val="ListParagraph"/>
+        <w:numPr>
+          <w:ilvl w:val="0"/>
+          <w:numId w:val="50"/>
+        </w:numPr>
+      </w:pPr>
+      <w:r>
+        <w:t xml:space="preserve">Difficulties of making engine tag neutral because of differences in set notation between </w:t>
+      </w:r>
+      <w:r>
+        <w:t>TIMEX2 and TIMEX3. TIMEX object very TIMEX3 oriented – a theoretical TIMEX4, or indeed completely different notation will be different</w:t>
+      </w:r>
+    </w:p>
+    <w:p>
+      <w:pPr>
+        <w:pStyle w:val="ListParagraph"/>
+        <w:numPr>
+          <w:ilvl w:val="0"/>
+          <w:numId w:val="50"/>
+        </w:numPr>
+      </w:pPr>
+      <w:r>
+        <w:t>Internal use of ISO8601 basic also problematic, perhaps a more abstract object would have been better (but possibly made rules more verbose)</w:t>
+      </w:r>
+    </w:p>
+    <w:p>
+      <w:pPr>
+        <w:pStyle w:val="ListParagraph"/>
+        <w:numPr>
+          <w:ilvl w:val="0"/>
+          <w:numId w:val="50"/>
+        </w:numPr>
+      </w:pPr>
+      <w:r>
+        <w:t>How corpora suck in terms of XML. TERN problematic particularly because it’s SGML, so XML parser sometimes struggles. Others have S, LEX, etc, tags, mixed in with TimeML which makes no sense… Would be good for TimeML to define a namespace so it can be sensibly used in other XML documents</w:t>
+      </w:r>
       <w:bookmarkStart w:id="50" w:name="_GoBack"/>
       <w:bookmarkEnd w:id="50"/>
-      <w:r>
-        <w:lastRenderedPageBreak/>
-        <w:t>System</w:t>
-      </w:r>
-    </w:p>
-    <w:p>
-      <w:r>
-        <w:t>An overview goes here.</w:t>
-      </w:r>
-    </w:p>
-    <w:p>
-      <w:pPr>
-        <w:pStyle w:val="Heading2"/>
-      </w:pPr>
-      <w:r>
-        <w:t>Rule Engine</w:t>
-      </w:r>
-    </w:p>
-    <w:p>
-      <w:r>
-        <w:t>Information about the rule engine structure goes here.</w:t>
-      </w:r>
-    </w:p>
-    <w:p>
-      <w:pPr>
-        <w:pStyle w:val="Heading3"/>
-      </w:pPr>
-      <w:r>
-        <w:t>Recognition</w:t>
-      </w:r>
-    </w:p>
-    <w:p>
-      <w:r>
-        <w:t>…</w:t>
-      </w:r>
-    </w:p>
-    <w:p>
-      <w:pPr>
-        <w:pStyle w:val="Heading3"/>
-      </w:pPr>
-      <w:r>
-        <w:t>Normalisation</w:t>
-      </w:r>
-    </w:p>
-    <w:p>
-      <w:r>
-        <w:t>…</w:t>
-      </w:r>
-    </w:p>
-    <w:p>
-      <w:pPr>
-        <w:pStyle w:val="Heading2"/>
-      </w:pPr>
-      <w:r>
-        <w:t>Rule Sets</w:t>
-      </w:r>
-    </w:p>
-    <w:p>
-      <w:r>
-        <w:t>Discussion about the rule format, differentiation between complex and simple rules</w:t>
-      </w:r>
-    </w:p>
-    <w:p>
-      <w:pPr>
-        <w:pStyle w:val="Heading3"/>
-      </w:pPr>
-      <w:r>
-        <w:t>Recognition</w:t>
-      </w:r>
-    </w:p>
-    <w:p>
-      <w:r>
-        <w:t>…</w:t>
-      </w:r>
-    </w:p>
-    <w:p>
-      <w:pPr>
-        <w:pStyle w:val="Heading3"/>
-      </w:pPr>
-      <w:r>
-        <w:t>Normalisation</w:t>
-      </w:r>
-    </w:p>
-    <w:p>
-      <w:r>
-        <w:t>…</w:t>
-      </w:r>
-    </w:p>
-    <w:p>
-      <w:pPr>
-        <w:pStyle w:val="Heading2"/>
-      </w:pPr>
-      <w:r>
-        <w:t>Other Techniques</w:t>
-      </w:r>
-    </w:p>
-    <w:p>
-      <w:r>
-        <w:t>Discussion about the other techniques (which were explored later) here</w:t>
-      </w:r>
-    </w:p>
-    <w:p>
-      <w:pPr>
-        <w:pStyle w:val="Heading2"/>
-      </w:pPr>
-      <w:r>
-        <w:t>Tool Front Ends</w:t>
-      </w:r>
-    </w:p>
-    <w:p>
-      <w:r>
-        <w:t>Discussion about tool front ends here</w:t>
-      </w:r>
     </w:p>
     <w:p>
       <w:pPr>
@@ -7509,10 +7394,10 @@
       </w:sdtPr>
       <w:sdtEndPr/>
       <w:sdtContent>
-        <w:bookmarkStart w:id="51" w:name="_Toc261719408" w:displacedByCustomXml="prev"/>
-        <w:bookmarkStart w:id="52" w:name="_Toc261719354" w:displacedByCustomXml="prev"/>
-        <w:bookmarkStart w:id="53" w:name="_Toc261719277" w:displacedByCustomXml="prev"/>
-        <w:bookmarkStart w:id="54" w:name="_Toc264305519" w:displacedByCustomXml="prev"/>
+        <w:bookmarkStart w:id="51" w:name="_Toc264305519" w:displacedByCustomXml="prev"/>
+        <w:bookmarkStart w:id="52" w:name="_Toc261719277" w:displacedByCustomXml="prev"/>
+        <w:bookmarkStart w:id="53" w:name="_Toc261719354" w:displacedByCustomXml="prev"/>
+        <w:bookmarkStart w:id="54" w:name="_Toc261719408" w:displacedByCustomXml="prev"/>
         <w:p>
           <w:pPr>
             <w:pStyle w:val="Heading1"/>
@@ -8410,7 +8295,7 @@
           <w:rPr>
             <w:noProof/>
           </w:rPr>
-          <w:t>17</w:t>
+          <w:t>15</w:t>
         </w:r>
         <w:r>
           <w:rPr>
@@ -8503,7 +8388,7 @@
           <w:rPr>
             <w:noProof/>
           </w:rPr>
-          <w:t>16</w:t>
+          <w:t>14</w:t>
         </w:r>
         <w:r>
           <w:rPr>
@@ -10016,6 +9901,119 @@
     </w:lvl>
   </w:abstractNum>
   <w:abstractNum w:abstractNumId="13">
+    <w:nsid w:val="27D541E4"/>
+    <w:multiLevelType w:val="hybridMultilevel"/>
+    <w:tmpl w:val="271A5FC4"/>
+    <w:lvl w:ilvl="0" w:tplc="08090001">
+      <w:start w:val="1"/>
+      <w:numFmt w:val="bullet"/>
+      <w:lvlText w:val=""/>
+      <w:lvlJc w:val="left"/>
+      <w:pPr>
+        <w:ind w:left="720" w:hanging="360"/>
+      </w:pPr>
+      <w:rPr>
+        <w:rFonts w:ascii="Symbol" w:hAnsi="Symbol" w:hint="default"/>
+      </w:rPr>
+    </w:lvl>
+    <w:lvl w:ilvl="1" w:tplc="08090003" w:tentative="1">
+      <w:start w:val="1"/>
+      <w:numFmt w:val="bullet"/>
+      <w:lvlText w:val="o"/>
+      <w:lvlJc w:val="left"/>
+      <w:pPr>
+        <w:ind w:left="1440" w:hanging="360"/>
+      </w:pPr>
+      <w:rPr>
+        <w:rFonts w:ascii="Courier New" w:hAnsi="Courier New" w:cs="Courier New" w:hint="default"/>
+      </w:rPr>
+    </w:lvl>
+    <w:lvl w:ilvl="2" w:tplc="08090005" w:tentative="1">
+      <w:start w:val="1"/>
+      <w:numFmt w:val="bullet"/>
+      <w:lvlText w:val=""/>
+      <w:lvlJc w:val="left"/>
+      <w:pPr>
+        <w:ind w:left="2160" w:hanging="360"/>
+      </w:pPr>
+      <w:rPr>
+        <w:rFonts w:ascii="Wingdings" w:hAnsi="Wingdings" w:hint="default"/>
+      </w:rPr>
+    </w:lvl>
+    <w:lvl w:ilvl="3" w:tplc="08090001" w:tentative="1">
+      <w:start w:val="1"/>
+      <w:numFmt w:val="bullet"/>
+      <w:lvlText w:val=""/>
+      <w:lvlJc w:val="left"/>
+      <w:pPr>
+        <w:ind w:left="2880" w:hanging="360"/>
+      </w:pPr>
+      <w:rPr>
+        <w:rFonts w:ascii="Symbol" w:hAnsi="Symbol" w:hint="default"/>
+      </w:rPr>
+    </w:lvl>
+    <w:lvl w:ilvl="4" w:tplc="08090003" w:tentative="1">
+      <w:start w:val="1"/>
+      <w:numFmt w:val="bullet"/>
+      <w:lvlText w:val="o"/>
+      <w:lvlJc w:val="left"/>
+      <w:pPr>
+        <w:ind w:left="3600" w:hanging="360"/>
+      </w:pPr>
+      <w:rPr>
+        <w:rFonts w:ascii="Courier New" w:hAnsi="Courier New" w:cs="Courier New" w:hint="default"/>
+      </w:rPr>
+    </w:lvl>
+    <w:lvl w:ilvl="5" w:tplc="08090005" w:tentative="1">
+      <w:start w:val="1"/>
+      <w:numFmt w:val="bullet"/>
+      <w:lvlText w:val=""/>
+      <w:lvlJc w:val="left"/>
+      <w:pPr>
+        <w:ind w:left="4320" w:hanging="360"/>
+      </w:pPr>
+      <w:rPr>
+        <w:rFonts w:ascii="Wingdings" w:hAnsi="Wingdings" w:hint="default"/>
+      </w:rPr>
+    </w:lvl>
+    <w:lvl w:ilvl="6" w:tplc="08090001" w:tentative="1">
+      <w:start w:val="1"/>
+      <w:numFmt w:val="bullet"/>
+      <w:lvlText w:val=""/>
+      <w:lvlJc w:val="left"/>
+      <w:pPr>
+        <w:ind w:left="5040" w:hanging="360"/>
+      </w:pPr>
+      <w:rPr>
+        <w:rFonts w:ascii="Symbol" w:hAnsi="Symbol" w:hint="default"/>
+      </w:rPr>
+    </w:lvl>
+    <w:lvl w:ilvl="7" w:tplc="08090003" w:tentative="1">
+      <w:start w:val="1"/>
+      <w:numFmt w:val="bullet"/>
+      <w:lvlText w:val="o"/>
+      <w:lvlJc w:val="left"/>
+      <w:pPr>
+        <w:ind w:left="5760" w:hanging="360"/>
+      </w:pPr>
+      <w:rPr>
+        <w:rFonts w:ascii="Courier New" w:hAnsi="Courier New" w:cs="Courier New" w:hint="default"/>
+      </w:rPr>
+    </w:lvl>
+    <w:lvl w:ilvl="8" w:tplc="08090005" w:tentative="1">
+      <w:start w:val="1"/>
+      <w:numFmt w:val="bullet"/>
+      <w:lvlText w:val=""/>
+      <w:lvlJc w:val="left"/>
+      <w:pPr>
+        <w:ind w:left="6480" w:hanging="360"/>
+      </w:pPr>
+      <w:rPr>
+        <w:rFonts w:ascii="Wingdings" w:hAnsi="Wingdings" w:hint="default"/>
+      </w:rPr>
+    </w:lvl>
+  </w:abstractNum>
+  <w:abstractNum w:abstractNumId="14">
     <w:nsid w:val="2BAE7549"/>
     <w:multiLevelType w:val="multilevel"/>
     <w:tmpl w:val="88CEDC60"/>
@@ -10128,7 +10126,7 @@
       </w:rPr>
     </w:lvl>
   </w:abstractNum>
-  <w:abstractNum w:abstractNumId="14">
+  <w:abstractNum w:abstractNumId="15">
     <w:nsid w:val="2D205DC9"/>
     <w:multiLevelType w:val="hybridMultilevel"/>
     <w:tmpl w:val="4B9E7ECA"/>
@@ -10214,7 +10212,7 @@
       </w:pPr>
     </w:lvl>
   </w:abstractNum>
-  <w:abstractNum w:abstractNumId="15">
+  <w:abstractNum w:abstractNumId="16">
     <w:nsid w:val="2EF77983"/>
     <w:multiLevelType w:val="hybridMultilevel"/>
     <w:tmpl w:val="0E5093B8"/>
@@ -10327,7 +10325,7 @@
       </w:rPr>
     </w:lvl>
   </w:abstractNum>
-  <w:abstractNum w:abstractNumId="16">
+  <w:abstractNum w:abstractNumId="17">
     <w:nsid w:val="37E4656C"/>
     <w:multiLevelType w:val="hybridMultilevel"/>
     <w:tmpl w:val="7E5E71E6"/>
@@ -10413,7 +10411,7 @@
       </w:pPr>
     </w:lvl>
   </w:abstractNum>
-  <w:abstractNum w:abstractNumId="17">
+  <w:abstractNum w:abstractNumId="18">
     <w:nsid w:val="394C4FD4"/>
     <w:multiLevelType w:val="hybridMultilevel"/>
     <w:tmpl w:val="8522D508"/>
@@ -10526,7 +10524,7 @@
       </w:rPr>
     </w:lvl>
   </w:abstractNum>
-  <w:abstractNum w:abstractNumId="18">
+  <w:abstractNum w:abstractNumId="19">
     <w:nsid w:val="42A87A19"/>
     <w:multiLevelType w:val="hybridMultilevel"/>
     <w:tmpl w:val="1F3E0A1C"/>
@@ -10639,7 +10637,7 @@
       </w:rPr>
     </w:lvl>
   </w:abstractNum>
-  <w:abstractNum w:abstractNumId="19">
+  <w:abstractNum w:abstractNumId="20">
     <w:nsid w:val="446F09D1"/>
     <w:multiLevelType w:val="hybridMultilevel"/>
     <w:tmpl w:val="BABA107E"/>
@@ -10752,7 +10750,7 @@
       </w:rPr>
     </w:lvl>
   </w:abstractNum>
-  <w:abstractNum w:abstractNumId="20">
+  <w:abstractNum w:abstractNumId="21">
     <w:nsid w:val="47C170BE"/>
     <w:multiLevelType w:val="hybridMultilevel"/>
     <w:tmpl w:val="D98697E8"/>
@@ -10865,7 +10863,7 @@
       </w:rPr>
     </w:lvl>
   </w:abstractNum>
-  <w:abstractNum w:abstractNumId="21">
+  <w:abstractNum w:abstractNumId="22">
     <w:nsid w:val="4B5305E8"/>
     <w:multiLevelType w:val="multilevel"/>
     <w:tmpl w:val="6CBC0642"/>
@@ -10978,7 +10976,7 @@
       </w:pPr>
     </w:lvl>
   </w:abstractNum>
-  <w:abstractNum w:abstractNumId="22">
+  <w:abstractNum w:abstractNumId="23">
     <w:nsid w:val="4C29081F"/>
     <w:multiLevelType w:val="hybridMultilevel"/>
     <w:tmpl w:val="CA5CC178"/>
@@ -11091,7 +11089,7 @@
       </w:rPr>
     </w:lvl>
   </w:abstractNum>
-  <w:abstractNum w:abstractNumId="23">
+  <w:abstractNum w:abstractNumId="24">
     <w:nsid w:val="59F25210"/>
     <w:multiLevelType w:val="hybridMultilevel"/>
     <w:tmpl w:val="F7842216"/>
@@ -11177,7 +11175,7 @@
       </w:pPr>
     </w:lvl>
   </w:abstractNum>
-  <w:abstractNum w:abstractNumId="24">
+  <w:abstractNum w:abstractNumId="25">
     <w:nsid w:val="5BBF7B3C"/>
     <w:multiLevelType w:val="multilevel"/>
     <w:tmpl w:val="9E0A71B4"/>
@@ -11319,7 +11317,7 @@
       </w:rPr>
     </w:lvl>
   </w:abstractNum>
-  <w:abstractNum w:abstractNumId="25">
+  <w:abstractNum w:abstractNumId="26">
     <w:nsid w:val="61AB351F"/>
     <w:multiLevelType w:val="hybridMultilevel"/>
     <w:tmpl w:val="6A28ECA0"/>
@@ -11432,7 +11430,7 @@
       </w:rPr>
     </w:lvl>
   </w:abstractNum>
-  <w:abstractNum w:abstractNumId="26">
+  <w:abstractNum w:abstractNumId="27">
     <w:nsid w:val="61D750E7"/>
     <w:multiLevelType w:val="hybridMultilevel"/>
     <w:tmpl w:val="F84899C2"/>
@@ -11545,7 +11543,7 @@
       </w:rPr>
     </w:lvl>
   </w:abstractNum>
-  <w:abstractNum w:abstractNumId="27">
+  <w:abstractNum w:abstractNumId="28">
     <w:nsid w:val="62371B1F"/>
     <w:multiLevelType w:val="hybridMultilevel"/>
     <w:tmpl w:val="7CD682C0"/>
@@ -11658,7 +11656,7 @@
       </w:rPr>
     </w:lvl>
   </w:abstractNum>
-  <w:abstractNum w:abstractNumId="28">
+  <w:abstractNum w:abstractNumId="29">
     <w:nsid w:val="62797718"/>
     <w:multiLevelType w:val="hybridMultilevel"/>
     <w:tmpl w:val="2D5684EC"/>
@@ -11744,7 +11742,7 @@
       </w:pPr>
     </w:lvl>
   </w:abstractNum>
-  <w:abstractNum w:abstractNumId="29">
+  <w:abstractNum w:abstractNumId="30">
     <w:nsid w:val="62EE1B73"/>
     <w:multiLevelType w:val="hybridMultilevel"/>
     <w:tmpl w:val="A03813B2"/>
@@ -11857,7 +11855,7 @@
       </w:rPr>
     </w:lvl>
   </w:abstractNum>
-  <w:abstractNum w:abstractNumId="30">
+  <w:abstractNum w:abstractNumId="31">
     <w:nsid w:val="646E17DF"/>
     <w:multiLevelType w:val="hybridMultilevel"/>
     <w:tmpl w:val="EC5C3E84"/>
@@ -11943,7 +11941,7 @@
       </w:pPr>
     </w:lvl>
   </w:abstractNum>
-  <w:abstractNum w:abstractNumId="31">
+  <w:abstractNum w:abstractNumId="32">
     <w:nsid w:val="68AE27D6"/>
     <w:multiLevelType w:val="multilevel"/>
     <w:tmpl w:val="88CEDC60"/>
@@ -12057,7 +12055,7 @@
       </w:rPr>
     </w:lvl>
   </w:abstractNum>
-  <w:abstractNum w:abstractNumId="32">
+  <w:abstractNum w:abstractNumId="33">
     <w:nsid w:val="69890268"/>
     <w:multiLevelType w:val="hybridMultilevel"/>
     <w:tmpl w:val="8970FB2C"/>
@@ -12170,7 +12168,7 @@
       </w:rPr>
     </w:lvl>
   </w:abstractNum>
-  <w:abstractNum w:abstractNumId="33">
+  <w:abstractNum w:abstractNumId="34">
     <w:nsid w:val="6BE618B8"/>
     <w:multiLevelType w:val="hybridMultilevel"/>
     <w:tmpl w:val="E9FAD3E6"/>
@@ -12256,7 +12254,7 @@
       </w:pPr>
     </w:lvl>
   </w:abstractNum>
-  <w:abstractNum w:abstractNumId="34">
+  <w:abstractNum w:abstractNumId="35">
     <w:nsid w:val="6CAF3B6C"/>
     <w:multiLevelType w:val="hybridMultilevel"/>
     <w:tmpl w:val="2D5684EC"/>
@@ -12342,7 +12340,7 @@
       </w:pPr>
     </w:lvl>
   </w:abstractNum>
-  <w:abstractNum w:abstractNumId="35">
+  <w:abstractNum w:abstractNumId="36">
     <w:nsid w:val="6DCC0C30"/>
     <w:multiLevelType w:val="multilevel"/>
     <w:tmpl w:val="09CC508C"/>
@@ -12428,7 +12426,7 @@
       </w:pPr>
     </w:lvl>
   </w:abstractNum>
-  <w:abstractNum w:abstractNumId="36">
+  <w:abstractNum w:abstractNumId="37">
     <w:nsid w:val="734A2073"/>
     <w:multiLevelType w:val="multilevel"/>
     <w:tmpl w:val="09CC508C"/>
@@ -12514,7 +12512,7 @@
       </w:pPr>
     </w:lvl>
   </w:abstractNum>
-  <w:abstractNum w:abstractNumId="37">
+  <w:abstractNum w:abstractNumId="38">
     <w:nsid w:val="77EC5C6C"/>
     <w:multiLevelType w:val="hybridMultilevel"/>
     <w:tmpl w:val="C5A833CA"/>
@@ -12600,7 +12598,7 @@
       </w:pPr>
     </w:lvl>
   </w:abstractNum>
-  <w:abstractNum w:abstractNumId="38">
+  <w:abstractNum w:abstractNumId="39">
     <w:nsid w:val="79837AFA"/>
     <w:multiLevelType w:val="hybridMultilevel"/>
     <w:tmpl w:val="56D463F2"/>
@@ -12686,29 +12684,29 @@
       </w:pPr>
     </w:lvl>
   </w:abstractNum>
-  <w:abstractNum w:abstractNumId="39">
+  <w:abstractNum w:abstractNumId="40">
     <w:nsid w:val="7BF665E6"/>
     <w:multiLevelType w:val="multilevel"/>
     <w:tmpl w:val="88CEDC60"/>
     <w:numStyleLink w:val="Appendices"/>
   </w:abstractNum>
   <w:num w:numId="1">
-    <w:abstractNumId w:val="14"/>
+    <w:abstractNumId w:val="15"/>
   </w:num>
   <w:num w:numId="2">
-    <w:abstractNumId w:val="16"/>
+    <w:abstractNumId w:val="17"/>
   </w:num>
   <w:num w:numId="3">
-    <w:abstractNumId w:val="24"/>
+    <w:abstractNumId w:val="25"/>
   </w:num>
   <w:num w:numId="4">
-    <w:abstractNumId w:val="35"/>
+    <w:abstractNumId w:val="36"/>
   </w:num>
   <w:num w:numId="5">
-    <w:abstractNumId w:val="36"/>
+    <w:abstractNumId w:val="37"/>
   </w:num>
   <w:num w:numId="6">
-    <w:abstractNumId w:val="24"/>
+    <w:abstractNumId w:val="25"/>
     <w:lvlOverride w:ilvl="0">
       <w:startOverride w:val="1"/>
     </w:lvlOverride>
@@ -12750,28 +12748,28 @@
     <w:abstractNumId w:val="2"/>
   </w:num>
   <w:num w:numId="11">
-    <w:abstractNumId w:val="17"/>
+    <w:abstractNumId w:val="18"/>
   </w:num>
   <w:num w:numId="12">
-    <w:abstractNumId w:val="23"/>
+    <w:abstractNumId w:val="24"/>
   </w:num>
   <w:num w:numId="13">
-    <w:abstractNumId w:val="32"/>
+    <w:abstractNumId w:val="33"/>
   </w:num>
   <w:num w:numId="14">
-    <w:abstractNumId w:val="20"/>
+    <w:abstractNumId w:val="21"/>
   </w:num>
   <w:num w:numId="15">
     <w:abstractNumId w:val="4"/>
   </w:num>
   <w:num w:numId="16">
-    <w:abstractNumId w:val="22"/>
+    <w:abstractNumId w:val="23"/>
   </w:num>
   <w:num w:numId="17">
     <w:abstractNumId w:val="0"/>
   </w:num>
   <w:num w:numId="18">
-    <w:abstractNumId w:val="24"/>
+    <w:abstractNumId w:val="25"/>
     <w:lvlOverride w:ilvl="0">
       <w:startOverride w:val="1"/>
     </w:lvlOverride>
@@ -12804,40 +12802,40 @@
     <w:abstractNumId w:val="3"/>
   </w:num>
   <w:num w:numId="20">
-    <w:abstractNumId w:val="31"/>
+    <w:abstractNumId w:val="32"/>
   </w:num>
   <w:num w:numId="21">
-    <w:abstractNumId w:val="39"/>
+    <w:abstractNumId w:val="40"/>
   </w:num>
   <w:num w:numId="22">
-    <w:abstractNumId w:val="13"/>
+    <w:abstractNumId w:val="14"/>
   </w:num>
   <w:num w:numId="23">
     <w:abstractNumId w:val="12"/>
   </w:num>
   <w:num w:numId="24">
-    <w:abstractNumId w:val="33"/>
+    <w:abstractNumId w:val="34"/>
   </w:num>
   <w:num w:numId="25">
-    <w:abstractNumId w:val="26"/>
+    <w:abstractNumId w:val="27"/>
   </w:num>
   <w:num w:numId="26">
-    <w:abstractNumId w:val="28"/>
+    <w:abstractNumId w:val="29"/>
   </w:num>
   <w:num w:numId="27">
     <w:abstractNumId w:val="11"/>
   </w:num>
   <w:num w:numId="28">
-    <w:abstractNumId w:val="25"/>
+    <w:abstractNumId w:val="26"/>
   </w:num>
   <w:num w:numId="29">
-    <w:abstractNumId w:val="34"/>
+    <w:abstractNumId w:val="35"/>
   </w:num>
   <w:num w:numId="30">
-    <w:abstractNumId w:val="29"/>
+    <w:abstractNumId w:val="30"/>
   </w:num>
   <w:num w:numId="31">
-    <w:abstractNumId w:val="24"/>
+    <w:abstractNumId w:val="25"/>
     <w:lvlOverride w:ilvl="0">
       <w:startOverride w:val="17"/>
     </w:lvlOverride>
@@ -12867,7 +12865,7 @@
     </w:lvlOverride>
   </w:num>
   <w:num w:numId="32">
-    <w:abstractNumId w:val="24"/>
+    <w:abstractNumId w:val="25"/>
     <w:lvlOverride w:ilvl="0">
       <w:startOverride w:val="1"/>
     </w:lvlOverride>
@@ -12897,7 +12895,7 @@
     </w:lvlOverride>
   </w:num>
   <w:num w:numId="33">
-    <w:abstractNumId w:val="24"/>
+    <w:abstractNumId w:val="25"/>
     <w:lvlOverride w:ilvl="0">
       <w:startOverride w:val="1"/>
     </w:lvlOverride>
@@ -12927,7 +12925,7 @@
     </w:lvlOverride>
   </w:num>
   <w:num w:numId="34">
-    <w:abstractNumId w:val="24"/>
+    <w:abstractNumId w:val="25"/>
     <w:lvlOverride w:ilvl="0">
       <w:startOverride w:val="1"/>
     </w:lvlOverride>
@@ -12957,7 +12955,7 @@
     </w:lvlOverride>
   </w:num>
   <w:num w:numId="35">
-    <w:abstractNumId w:val="24"/>
+    <w:abstractNumId w:val="25"/>
     <w:lvlOverride w:ilvl="0">
       <w:startOverride w:val="1"/>
     </w:lvlOverride>
@@ -12987,7 +12985,7 @@
     </w:lvlOverride>
   </w:num>
   <w:num w:numId="36">
-    <w:abstractNumId w:val="24"/>
+    <w:abstractNumId w:val="25"/>
     <w:lvlOverride w:ilvl="0">
       <w:startOverride w:val="1"/>
     </w:lvlOverride>
@@ -13017,7 +13015,7 @@
     </w:lvlOverride>
   </w:num>
   <w:num w:numId="37">
-    <w:abstractNumId w:val="24"/>
+    <w:abstractNumId w:val="25"/>
     <w:lvlOverride w:ilvl="0">
       <w:startOverride w:val="1"/>
     </w:lvlOverride>
@@ -13050,37 +13048,40 @@
     <w:abstractNumId w:val="6"/>
   </w:num>
   <w:num w:numId="39">
-    <w:abstractNumId w:val="38"/>
+    <w:abstractNumId w:val="39"/>
   </w:num>
   <w:num w:numId="40">
-    <w:abstractNumId w:val="21"/>
+    <w:abstractNumId w:val="22"/>
   </w:num>
   <w:num w:numId="41">
-    <w:abstractNumId w:val="30"/>
+    <w:abstractNumId w:val="31"/>
   </w:num>
   <w:num w:numId="42">
-    <w:abstractNumId w:val="19"/>
+    <w:abstractNumId w:val="20"/>
   </w:num>
   <w:num w:numId="43">
-    <w:abstractNumId w:val="15"/>
+    <w:abstractNumId w:val="16"/>
   </w:num>
   <w:num w:numId="44">
-    <w:abstractNumId w:val="18"/>
+    <w:abstractNumId w:val="19"/>
   </w:num>
   <w:num w:numId="45">
     <w:abstractNumId w:val="9"/>
   </w:num>
   <w:num w:numId="46">
-    <w:abstractNumId w:val="27"/>
+    <w:abstractNumId w:val="28"/>
   </w:num>
   <w:num w:numId="47">
-    <w:abstractNumId w:val="37"/>
+    <w:abstractNumId w:val="38"/>
   </w:num>
   <w:num w:numId="48">
     <w:abstractNumId w:val="7"/>
   </w:num>
   <w:num w:numId="49">
     <w:abstractNumId w:val="5"/>
+  </w:num>
+  <w:num w:numId="50">
+    <w:abstractNumId w:val="13"/>
   </w:num>
 </w:numbering>
 </file>
@@ -15396,6 +15397,14 @@
     <w:semiHidden/>
     <w:unhideWhenUsed/>
   </w:style>
+  <w:style w:type="numbering" w:customStyle="1" w:styleId="PlaceholderText">
+    <w:name w:val="Appendices"/>
+    <w:pPr>
+      <w:numPr>
+        <w:numId w:val="20"/>
+      </w:numPr>
+    </w:pPr>
+  </w:style>
 </w:styles>
 </file>
 
@@ -16428,7 +16437,7 @@
 </file>
 
 <file path=customXml/itemProps2.xml><?xml version="1.0" encoding="utf-8"?>
-<ds:datastoreItem xmlns:ds="http://schemas.openxmlformats.org/officeDocument/2006/customXml" ds:itemID="{69FD4ED5-45AF-4C76-B54C-092C5A526C9D}">
+<ds:datastoreItem xmlns:ds="http://schemas.openxmlformats.org/officeDocument/2006/customXml" ds:itemID="{D39C8BB0-DB39-440E-A582-7C4F43D42CF4}">
   <ds:schemaRefs>
     <ds:schemaRef ds:uri="http://schemas.openxmlformats.org/officeDocument/2006/bibliography"/>
   </ds:schemaRefs>

</xml_diff>

<commit_message>
Convert durations Add $UNIT as something that can be replaced
git-svn-id: http://svn.pling.org.uk/ternip/trunk@1906 046eaa17-6a8d-4e70-a5e5-287f5f62e04c
</commit_message>
<xml_diff>
--- a/docs/dissertation.docx
+++ b/docs/dissertation.docx
@@ -11,7 +11,6 @@
           <w:docPartUnique/>
         </w:docPartObj>
       </w:sdtPr>
-      <w:sdtEndPr/>
       <w:sdtContent>
         <w:p/>
         <w:tbl>
@@ -50,7 +49,6 @@
                 <w:dataBinding w:prefixMappings="xmlns:ns0='http://schemas.openxmlformats.org/package/2006/metadata/core-properties' xmlns:ns1='http://purl.org/dc/elements/1.1/'" w:xpath="/ns0:coreProperties[1]/ns1:title[1]" w:storeItemID="{6C3C8BC8-F283-45AE-878A-BAB7291924A1}"/>
                 <w:text/>
               </w:sdtPr>
-              <w:sdtEndPr/>
               <w:sdtContent>
                 <w:tc>
                   <w:tcPr>
@@ -183,7 +181,6 @@
                   <w:dataBinding w:prefixMappings="xmlns:ns0='http://schemas.openxmlformats.org/package/2006/metadata/core-properties' xmlns:ns1='http://purl.org/dc/elements/1.1/'" w:xpath="/ns0:coreProperties[1]/ns1:creator[1]" w:storeItemID="{6C3C8BC8-F283-45AE-878A-BAB7291924A1}"/>
                   <w:text/>
                 </w:sdtPr>
-                <w:sdtEndPr/>
                 <w:sdtContent>
                   <w:p>
                     <w:pPr>
@@ -412,7 +409,7 @@
         <w:pStyle w:val="TOC1"/>
         <w:tabs>
           <w:tab w:val="left" w:pos="480"/>
-          <w:tab w:val="right" w:leader="dot" w:pos="9062"/>
+          <w:tab w:val="right" w:leader="dot" w:pos="8381"/>
         </w:tabs>
         <w:rPr>
           <w:noProof/>
@@ -430,7 +427,7 @@
       <w:r>
         <w:fldChar w:fldCharType="separate"/>
       </w:r>
-      <w:hyperlink w:anchor="_Toc264305512" w:history="1">
+      <w:hyperlink w:anchor="_Toc268972409" w:history="1">
         <w:r>
           <w:rPr>
             <w:rStyle w:val="Hyperlink"/>
@@ -475,7 +472,7 @@
             <w:noProof/>
             <w:webHidden/>
           </w:rPr>
-          <w:instrText xml:space="preserve"> PAGEREF _Toc264305512 \h </w:instrText>
+          <w:instrText xml:space="preserve"> PAGEREF _Toc268972409 \h </w:instrText>
         </w:r>
         <w:r>
           <w:rPr>
@@ -511,7 +508,7 @@
         <w:pStyle w:val="TOC1"/>
         <w:tabs>
           <w:tab w:val="left" w:pos="480"/>
-          <w:tab w:val="right" w:leader="dot" w:pos="9062"/>
+          <w:tab w:val="right" w:leader="dot" w:pos="8381"/>
         </w:tabs>
         <w:rPr>
           <w:noProof/>
@@ -520,7 +517,7 @@
           <w:lang w:eastAsia="en-GB" w:bidi="ar-SA"/>
         </w:rPr>
       </w:pPr>
-      <w:hyperlink w:anchor="_Toc264305513" w:history="1">
+      <w:hyperlink w:anchor="_Toc268972410" w:history="1">
         <w:r>
           <w:rPr>
             <w:rStyle w:val="Hyperlink"/>
@@ -565,7 +562,7 @@
             <w:noProof/>
             <w:webHidden/>
           </w:rPr>
-          <w:instrText xml:space="preserve"> PAGEREF _Toc264305513 \h </w:instrText>
+          <w:instrText xml:space="preserve"> PAGEREF _Toc268972410 \h </w:instrText>
         </w:r>
         <w:r>
           <w:rPr>
@@ -601,7 +598,7 @@
         <w:pStyle w:val="TOC2"/>
         <w:tabs>
           <w:tab w:val="left" w:pos="880"/>
-          <w:tab w:val="right" w:leader="dot" w:pos="9062"/>
+          <w:tab w:val="right" w:leader="dot" w:pos="8381"/>
         </w:tabs>
         <w:rPr>
           <w:noProof/>
@@ -610,7 +607,7 @@
           <w:lang w:eastAsia="en-GB" w:bidi="ar-SA"/>
         </w:rPr>
       </w:pPr>
-      <w:hyperlink w:anchor="_Toc264305514" w:history="1">
+      <w:hyperlink w:anchor="_Toc268972411" w:history="1">
         <w:r>
           <w:rPr>
             <w:rStyle w:val="Hyperlink"/>
@@ -655,7 +652,7 @@
             <w:noProof/>
             <w:webHidden/>
           </w:rPr>
-          <w:instrText xml:space="preserve"> PAGEREF _Toc264305514 \h </w:instrText>
+          <w:instrText xml:space="preserve"> PAGEREF _Toc268972411 \h </w:instrText>
         </w:r>
         <w:r>
           <w:rPr>
@@ -691,7 +688,7 @@
         <w:pStyle w:val="TOC2"/>
         <w:tabs>
           <w:tab w:val="left" w:pos="880"/>
-          <w:tab w:val="right" w:leader="dot" w:pos="9062"/>
+          <w:tab w:val="right" w:leader="dot" w:pos="8381"/>
         </w:tabs>
         <w:rPr>
           <w:noProof/>
@@ -700,7 +697,7 @@
           <w:lang w:eastAsia="en-GB" w:bidi="ar-SA"/>
         </w:rPr>
       </w:pPr>
-      <w:hyperlink w:anchor="_Toc264305515" w:history="1">
+      <w:hyperlink w:anchor="_Toc268972412" w:history="1">
         <w:r>
           <w:rPr>
             <w:rStyle w:val="Hyperlink"/>
@@ -745,7 +742,7 @@
             <w:noProof/>
             <w:webHidden/>
           </w:rPr>
-          <w:instrText xml:space="preserve"> PAGEREF _Toc264305515 \h </w:instrText>
+          <w:instrText xml:space="preserve"> PAGEREF _Toc268972412 \h </w:instrText>
         </w:r>
         <w:r>
           <w:rPr>
@@ -781,7 +778,7 @@
         <w:pStyle w:val="TOC2"/>
         <w:tabs>
           <w:tab w:val="left" w:pos="880"/>
-          <w:tab w:val="right" w:leader="dot" w:pos="9062"/>
+          <w:tab w:val="right" w:leader="dot" w:pos="8381"/>
         </w:tabs>
         <w:rPr>
           <w:noProof/>
@@ -790,7 +787,7 @@
           <w:lang w:eastAsia="en-GB" w:bidi="ar-SA"/>
         </w:rPr>
       </w:pPr>
-      <w:hyperlink w:anchor="_Toc264305516" w:history="1">
+      <w:hyperlink w:anchor="_Toc268972413" w:history="1">
         <w:r>
           <w:rPr>
             <w:rStyle w:val="Hyperlink"/>
@@ -833,7 +830,7 @@
             <w:noProof/>
             <w:webHidden/>
           </w:rPr>
-          <w:instrText xml:space="preserve"> PAGEREF _Toc264305516 \h </w:instrText>
+          <w:instrText xml:space="preserve"> PAGEREF _Toc268972413 \h </w:instrText>
         </w:r>
         <w:r>
           <w:rPr>
@@ -853,7 +850,7 @@
             <w:noProof/>
             <w:webHidden/>
           </w:rPr>
-          <w:t>5</w:t>
+          <w:t>6</w:t>
         </w:r>
         <w:r>
           <w:rPr>
@@ -869,7 +866,7 @@
         <w:pStyle w:val="TOC2"/>
         <w:tabs>
           <w:tab w:val="left" w:pos="880"/>
-          <w:tab w:val="right" w:leader="dot" w:pos="9062"/>
+          <w:tab w:val="right" w:leader="dot" w:pos="8381"/>
         </w:tabs>
         <w:rPr>
           <w:noProof/>
@@ -878,7 +875,7 @@
           <w:lang w:eastAsia="en-GB" w:bidi="ar-SA"/>
         </w:rPr>
       </w:pPr>
-      <w:hyperlink w:anchor="_Toc264305517" w:history="1">
+      <w:hyperlink w:anchor="_Toc268972414" w:history="1">
         <w:r>
           <w:rPr>
             <w:rStyle w:val="Hyperlink"/>
@@ -923,7 +920,7 @@
             <w:noProof/>
             <w:webHidden/>
           </w:rPr>
-          <w:instrText xml:space="preserve"> PAGEREF _Toc264305517 \h </w:instrText>
+          <w:instrText xml:space="preserve"> PAGEREF _Toc268972414 \h </w:instrText>
         </w:r>
         <w:r>
           <w:rPr>
@@ -959,7 +956,7 @@
         <w:pStyle w:val="TOC2"/>
         <w:tabs>
           <w:tab w:val="left" w:pos="880"/>
-          <w:tab w:val="right" w:leader="dot" w:pos="9062"/>
+          <w:tab w:val="right" w:leader="dot" w:pos="8381"/>
         </w:tabs>
         <w:rPr>
           <w:noProof/>
@@ -968,7 +965,7 @@
           <w:lang w:eastAsia="en-GB" w:bidi="ar-SA"/>
         </w:rPr>
       </w:pPr>
-      <w:hyperlink w:anchor="_Toc264305518" w:history="1">
+      <w:hyperlink w:anchor="_Toc268972415" w:history="1">
         <w:r>
           <w:rPr>
             <w:rStyle w:val="Hyperlink"/>
@@ -1011,7 +1008,7 @@
             <w:noProof/>
             <w:webHidden/>
           </w:rPr>
-          <w:instrText xml:space="preserve"> PAGEREF _Toc264305518 \h </w:instrText>
+          <w:instrText xml:space="preserve"> PAGEREF _Toc268972415 \h </w:instrText>
         </w:r>
         <w:r>
           <w:rPr>
@@ -1047,7 +1044,7 @@
         <w:pStyle w:val="TOC1"/>
         <w:tabs>
           <w:tab w:val="left" w:pos="480"/>
-          <w:tab w:val="right" w:leader="dot" w:pos="9062"/>
+          <w:tab w:val="right" w:leader="dot" w:pos="8381"/>
         </w:tabs>
         <w:rPr>
           <w:noProof/>
@@ -1056,7 +1053,7 @@
           <w:lang w:eastAsia="en-GB" w:bidi="ar-SA"/>
         </w:rPr>
       </w:pPr>
-      <w:hyperlink w:anchor="_Toc264305519" w:history="1">
+      <w:hyperlink w:anchor="_Toc268972416" w:history="1">
         <w:r>
           <w:rPr>
             <w:rStyle w:val="Hyperlink"/>
@@ -1078,6 +1075,974 @@
             <w:rStyle w:val="Hyperlink"/>
             <w:noProof/>
           </w:rPr>
+          <w:t>Problem Analysis</w:t>
+        </w:r>
+        <w:r>
+          <w:rPr>
+            <w:noProof/>
+            <w:webHidden/>
+          </w:rPr>
+          <w:tab/>
+        </w:r>
+        <w:r>
+          <w:rPr>
+            <w:noProof/>
+            <w:webHidden/>
+          </w:rPr>
+          <w:fldChar w:fldCharType="begin"/>
+        </w:r>
+        <w:r>
+          <w:rPr>
+            <w:noProof/>
+            <w:webHidden/>
+          </w:rPr>
+          <w:instrText xml:space="preserve"> PAGEREF _Toc268972416 \h </w:instrText>
+        </w:r>
+        <w:r>
+          <w:rPr>
+            <w:noProof/>
+            <w:webHidden/>
+          </w:rPr>
+        </w:r>
+        <w:r>
+          <w:rPr>
+            <w:noProof/>
+            <w:webHidden/>
+          </w:rPr>
+          <w:fldChar w:fldCharType="separate"/>
+        </w:r>
+        <w:r>
+          <w:rPr>
+            <w:noProof/>
+            <w:webHidden/>
+          </w:rPr>
+          <w:t>13</w:t>
+        </w:r>
+        <w:r>
+          <w:rPr>
+            <w:noProof/>
+            <w:webHidden/>
+          </w:rPr>
+          <w:fldChar w:fldCharType="end"/>
+        </w:r>
+      </w:hyperlink>
+    </w:p>
+    <w:p>
+      <w:pPr>
+        <w:pStyle w:val="TOC1"/>
+        <w:tabs>
+          <w:tab w:val="left" w:pos="480"/>
+          <w:tab w:val="right" w:leader="dot" w:pos="8381"/>
+        </w:tabs>
+        <w:rPr>
+          <w:noProof/>
+          <w:sz w:val="22"/>
+          <w:szCs w:val="22"/>
+          <w:lang w:eastAsia="en-GB" w:bidi="ar-SA"/>
+        </w:rPr>
+      </w:pPr>
+      <w:hyperlink w:anchor="_Toc268972417" w:history="1">
+        <w:r>
+          <w:rPr>
+            <w:rStyle w:val="Hyperlink"/>
+            <w:noProof/>
+          </w:rPr>
+          <w:t>4</w:t>
+        </w:r>
+        <w:r>
+          <w:rPr>
+            <w:noProof/>
+            <w:sz w:val="22"/>
+            <w:szCs w:val="22"/>
+            <w:lang w:eastAsia="en-GB" w:bidi="ar-SA"/>
+          </w:rPr>
+          <w:tab/>
+        </w:r>
+        <w:r>
+          <w:rPr>
+            <w:rStyle w:val="Hyperlink"/>
+            <w:noProof/>
+          </w:rPr>
+          <w:t>System</w:t>
+        </w:r>
+        <w:r>
+          <w:rPr>
+            <w:noProof/>
+            <w:webHidden/>
+          </w:rPr>
+          <w:tab/>
+        </w:r>
+        <w:r>
+          <w:rPr>
+            <w:noProof/>
+            <w:webHidden/>
+          </w:rPr>
+          <w:fldChar w:fldCharType="begin"/>
+        </w:r>
+        <w:r>
+          <w:rPr>
+            <w:noProof/>
+            <w:webHidden/>
+          </w:rPr>
+          <w:instrText xml:space="preserve"> PAGEREF _Toc268972417 \h </w:instrText>
+        </w:r>
+        <w:r>
+          <w:rPr>
+            <w:noProof/>
+            <w:webHidden/>
+          </w:rPr>
+        </w:r>
+        <w:r>
+          <w:rPr>
+            <w:noProof/>
+            <w:webHidden/>
+          </w:rPr>
+          <w:fldChar w:fldCharType="separate"/>
+        </w:r>
+        <w:r>
+          <w:rPr>
+            <w:noProof/>
+            <w:webHidden/>
+          </w:rPr>
+          <w:t>14</w:t>
+        </w:r>
+        <w:r>
+          <w:rPr>
+            <w:noProof/>
+            <w:webHidden/>
+          </w:rPr>
+          <w:fldChar w:fldCharType="end"/>
+        </w:r>
+      </w:hyperlink>
+    </w:p>
+    <w:p>
+      <w:pPr>
+        <w:pStyle w:val="TOC2"/>
+        <w:tabs>
+          <w:tab w:val="left" w:pos="880"/>
+          <w:tab w:val="right" w:leader="dot" w:pos="8381"/>
+        </w:tabs>
+        <w:rPr>
+          <w:noProof/>
+          <w:sz w:val="22"/>
+          <w:szCs w:val="22"/>
+          <w:lang w:eastAsia="en-GB" w:bidi="ar-SA"/>
+        </w:rPr>
+      </w:pPr>
+      <w:hyperlink w:anchor="_Toc268972418" w:history="1">
+        <w:r>
+          <w:rPr>
+            <w:rStyle w:val="Hyperlink"/>
+            <w:noProof/>
+          </w:rPr>
+          <w:t>4.1</w:t>
+        </w:r>
+        <w:r>
+          <w:rPr>
+            <w:noProof/>
+            <w:sz w:val="22"/>
+            <w:szCs w:val="22"/>
+            <w:lang w:eastAsia="en-GB" w:bidi="ar-SA"/>
+          </w:rPr>
+          <w:tab/>
+        </w:r>
+        <w:r>
+          <w:rPr>
+            <w:rStyle w:val="Hyperlink"/>
+            <w:noProof/>
+          </w:rPr>
+          <w:t>Architecture</w:t>
+        </w:r>
+        <w:r>
+          <w:rPr>
+            <w:noProof/>
+            <w:webHidden/>
+          </w:rPr>
+          <w:tab/>
+        </w:r>
+        <w:r>
+          <w:rPr>
+            <w:noProof/>
+            <w:webHidden/>
+          </w:rPr>
+          <w:fldChar w:fldCharType="begin"/>
+        </w:r>
+        <w:r>
+          <w:rPr>
+            <w:noProof/>
+            <w:webHidden/>
+          </w:rPr>
+          <w:instrText xml:space="preserve"> PAGEREF _Toc268972418 \h </w:instrText>
+        </w:r>
+        <w:r>
+          <w:rPr>
+            <w:noProof/>
+            <w:webHidden/>
+          </w:rPr>
+        </w:r>
+        <w:r>
+          <w:rPr>
+            <w:noProof/>
+            <w:webHidden/>
+          </w:rPr>
+          <w:fldChar w:fldCharType="separate"/>
+        </w:r>
+        <w:r>
+          <w:rPr>
+            <w:noProof/>
+            <w:webHidden/>
+          </w:rPr>
+          <w:t>14</w:t>
+        </w:r>
+        <w:r>
+          <w:rPr>
+            <w:noProof/>
+            <w:webHidden/>
+          </w:rPr>
+          <w:fldChar w:fldCharType="end"/>
+        </w:r>
+      </w:hyperlink>
+    </w:p>
+    <w:p>
+      <w:pPr>
+        <w:pStyle w:val="TOC2"/>
+        <w:tabs>
+          <w:tab w:val="left" w:pos="880"/>
+          <w:tab w:val="right" w:leader="dot" w:pos="8381"/>
+        </w:tabs>
+        <w:rPr>
+          <w:noProof/>
+          <w:sz w:val="22"/>
+          <w:szCs w:val="22"/>
+          <w:lang w:eastAsia="en-GB" w:bidi="ar-SA"/>
+        </w:rPr>
+      </w:pPr>
+      <w:hyperlink w:anchor="_Toc268972419" w:history="1">
+        <w:r>
+          <w:rPr>
+            <w:rStyle w:val="Hyperlink"/>
+            <w:noProof/>
+          </w:rPr>
+          <w:t>4.2</w:t>
+        </w:r>
+        <w:r>
+          <w:rPr>
+            <w:noProof/>
+            <w:sz w:val="22"/>
+            <w:szCs w:val="22"/>
+            <w:lang w:eastAsia="en-GB" w:bidi="ar-SA"/>
+          </w:rPr>
+          <w:tab/>
+        </w:r>
+        <w:r>
+          <w:rPr>
+            <w:rStyle w:val="Hyperlink"/>
+            <w:noProof/>
+          </w:rPr>
+          <w:t>Recognition By Rule</w:t>
+        </w:r>
+        <w:r>
+          <w:rPr>
+            <w:noProof/>
+            <w:webHidden/>
+          </w:rPr>
+          <w:tab/>
+        </w:r>
+        <w:r>
+          <w:rPr>
+            <w:noProof/>
+            <w:webHidden/>
+          </w:rPr>
+          <w:fldChar w:fldCharType="begin"/>
+        </w:r>
+        <w:r>
+          <w:rPr>
+            <w:noProof/>
+            <w:webHidden/>
+          </w:rPr>
+          <w:instrText xml:space="preserve"> PAGEREF _Toc268972419 \h </w:instrText>
+        </w:r>
+        <w:r>
+          <w:rPr>
+            <w:noProof/>
+            <w:webHidden/>
+          </w:rPr>
+        </w:r>
+        <w:r>
+          <w:rPr>
+            <w:noProof/>
+            <w:webHidden/>
+          </w:rPr>
+          <w:fldChar w:fldCharType="separate"/>
+        </w:r>
+        <w:r>
+          <w:rPr>
+            <w:noProof/>
+            <w:webHidden/>
+          </w:rPr>
+          <w:t>14</w:t>
+        </w:r>
+        <w:r>
+          <w:rPr>
+            <w:noProof/>
+            <w:webHidden/>
+          </w:rPr>
+          <w:fldChar w:fldCharType="end"/>
+        </w:r>
+      </w:hyperlink>
+    </w:p>
+    <w:p>
+      <w:pPr>
+        <w:pStyle w:val="TOC2"/>
+        <w:tabs>
+          <w:tab w:val="left" w:pos="880"/>
+          <w:tab w:val="right" w:leader="dot" w:pos="8381"/>
+        </w:tabs>
+        <w:rPr>
+          <w:noProof/>
+          <w:sz w:val="22"/>
+          <w:szCs w:val="22"/>
+          <w:lang w:eastAsia="en-GB" w:bidi="ar-SA"/>
+        </w:rPr>
+      </w:pPr>
+      <w:hyperlink w:anchor="_Toc268972420" w:history="1">
+        <w:r>
+          <w:rPr>
+            <w:rStyle w:val="Hyperlink"/>
+            <w:noProof/>
+          </w:rPr>
+          <w:t>4.3</w:t>
+        </w:r>
+        <w:r>
+          <w:rPr>
+            <w:noProof/>
+            <w:sz w:val="22"/>
+            <w:szCs w:val="22"/>
+            <w:lang w:eastAsia="en-GB" w:bidi="ar-SA"/>
+          </w:rPr>
+          <w:tab/>
+        </w:r>
+        <w:r>
+          <w:rPr>
+            <w:rStyle w:val="Hyperlink"/>
+            <w:noProof/>
+          </w:rPr>
+          <w:t>Normalisation By Rule</w:t>
+        </w:r>
+        <w:r>
+          <w:rPr>
+            <w:noProof/>
+            <w:webHidden/>
+          </w:rPr>
+          <w:tab/>
+        </w:r>
+        <w:r>
+          <w:rPr>
+            <w:noProof/>
+            <w:webHidden/>
+          </w:rPr>
+          <w:fldChar w:fldCharType="begin"/>
+        </w:r>
+        <w:r>
+          <w:rPr>
+            <w:noProof/>
+            <w:webHidden/>
+          </w:rPr>
+          <w:instrText xml:space="preserve"> PAGEREF _Toc268972420 \h </w:instrText>
+        </w:r>
+        <w:r>
+          <w:rPr>
+            <w:noProof/>
+            <w:webHidden/>
+          </w:rPr>
+        </w:r>
+        <w:r>
+          <w:rPr>
+            <w:noProof/>
+            <w:webHidden/>
+          </w:rPr>
+          <w:fldChar w:fldCharType="separate"/>
+        </w:r>
+        <w:r>
+          <w:rPr>
+            <w:noProof/>
+            <w:webHidden/>
+          </w:rPr>
+          <w:t>14</w:t>
+        </w:r>
+        <w:r>
+          <w:rPr>
+            <w:noProof/>
+            <w:webHidden/>
+          </w:rPr>
+          <w:fldChar w:fldCharType="end"/>
+        </w:r>
+      </w:hyperlink>
+    </w:p>
+    <w:p>
+      <w:pPr>
+        <w:pStyle w:val="TOC2"/>
+        <w:tabs>
+          <w:tab w:val="left" w:pos="880"/>
+          <w:tab w:val="right" w:leader="dot" w:pos="8381"/>
+        </w:tabs>
+        <w:rPr>
+          <w:noProof/>
+          <w:sz w:val="22"/>
+          <w:szCs w:val="22"/>
+          <w:lang w:eastAsia="en-GB" w:bidi="ar-SA"/>
+        </w:rPr>
+      </w:pPr>
+      <w:hyperlink w:anchor="_Toc268972421" w:history="1">
+        <w:r>
+          <w:rPr>
+            <w:rStyle w:val="Hyperlink"/>
+            <w:noProof/>
+          </w:rPr>
+          <w:t>4.4</w:t>
+        </w:r>
+        <w:r>
+          <w:rPr>
+            <w:noProof/>
+            <w:sz w:val="22"/>
+            <w:szCs w:val="22"/>
+            <w:lang w:eastAsia="en-GB" w:bidi="ar-SA"/>
+          </w:rPr>
+          <w:tab/>
+        </w:r>
+        <w:r>
+          <w:rPr>
+            <w:rStyle w:val="Hyperlink"/>
+            <w:noProof/>
+          </w:rPr>
+          <w:t>Document Formats</w:t>
+        </w:r>
+        <w:r>
+          <w:rPr>
+            <w:noProof/>
+            <w:webHidden/>
+          </w:rPr>
+          <w:tab/>
+        </w:r>
+        <w:r>
+          <w:rPr>
+            <w:noProof/>
+            <w:webHidden/>
+          </w:rPr>
+          <w:fldChar w:fldCharType="begin"/>
+        </w:r>
+        <w:r>
+          <w:rPr>
+            <w:noProof/>
+            <w:webHidden/>
+          </w:rPr>
+          <w:instrText xml:space="preserve"> PAGEREF _Toc268972421 \h </w:instrText>
+        </w:r>
+        <w:r>
+          <w:rPr>
+            <w:noProof/>
+            <w:webHidden/>
+          </w:rPr>
+        </w:r>
+        <w:r>
+          <w:rPr>
+            <w:noProof/>
+            <w:webHidden/>
+          </w:rPr>
+          <w:fldChar w:fldCharType="separate"/>
+        </w:r>
+        <w:r>
+          <w:rPr>
+            <w:noProof/>
+            <w:webHidden/>
+          </w:rPr>
+          <w:t>14</w:t>
+        </w:r>
+        <w:r>
+          <w:rPr>
+            <w:noProof/>
+            <w:webHidden/>
+          </w:rPr>
+          <w:fldChar w:fldCharType="end"/>
+        </w:r>
+      </w:hyperlink>
+    </w:p>
+    <w:p>
+      <w:pPr>
+        <w:pStyle w:val="TOC2"/>
+        <w:tabs>
+          <w:tab w:val="left" w:pos="880"/>
+          <w:tab w:val="right" w:leader="dot" w:pos="8381"/>
+        </w:tabs>
+        <w:rPr>
+          <w:noProof/>
+          <w:sz w:val="22"/>
+          <w:szCs w:val="22"/>
+          <w:lang w:eastAsia="en-GB" w:bidi="ar-SA"/>
+        </w:rPr>
+      </w:pPr>
+      <w:hyperlink w:anchor="_Toc268972422" w:history="1">
+        <w:r>
+          <w:rPr>
+            <w:rStyle w:val="Hyperlink"/>
+            <w:noProof/>
+          </w:rPr>
+          <w:t>4.5</w:t>
+        </w:r>
+        <w:r>
+          <w:rPr>
+            <w:noProof/>
+            <w:sz w:val="22"/>
+            <w:szCs w:val="22"/>
+            <w:lang w:eastAsia="en-GB" w:bidi="ar-SA"/>
+          </w:rPr>
+          <w:tab/>
+        </w:r>
+        <w:r>
+          <w:rPr>
+            <w:rStyle w:val="Hyperlink"/>
+            <w:noProof/>
+          </w:rPr>
+          <w:t>Tool Front Ends</w:t>
+        </w:r>
+        <w:r>
+          <w:rPr>
+            <w:noProof/>
+            <w:webHidden/>
+          </w:rPr>
+          <w:tab/>
+        </w:r>
+        <w:r>
+          <w:rPr>
+            <w:noProof/>
+            <w:webHidden/>
+          </w:rPr>
+          <w:fldChar w:fldCharType="begin"/>
+        </w:r>
+        <w:r>
+          <w:rPr>
+            <w:noProof/>
+            <w:webHidden/>
+          </w:rPr>
+          <w:instrText xml:space="preserve"> PAGEREF _Toc268972422 \h </w:instrText>
+        </w:r>
+        <w:r>
+          <w:rPr>
+            <w:noProof/>
+            <w:webHidden/>
+          </w:rPr>
+        </w:r>
+        <w:r>
+          <w:rPr>
+            <w:noProof/>
+            <w:webHidden/>
+          </w:rPr>
+          <w:fldChar w:fldCharType="separate"/>
+        </w:r>
+        <w:r>
+          <w:rPr>
+            <w:noProof/>
+            <w:webHidden/>
+          </w:rPr>
+          <w:t>14</w:t>
+        </w:r>
+        <w:r>
+          <w:rPr>
+            <w:noProof/>
+            <w:webHidden/>
+          </w:rPr>
+          <w:fldChar w:fldCharType="end"/>
+        </w:r>
+      </w:hyperlink>
+    </w:p>
+    <w:p>
+      <w:pPr>
+        <w:pStyle w:val="TOC1"/>
+        <w:tabs>
+          <w:tab w:val="left" w:pos="480"/>
+          <w:tab w:val="right" w:leader="dot" w:pos="8381"/>
+        </w:tabs>
+        <w:rPr>
+          <w:noProof/>
+          <w:sz w:val="22"/>
+          <w:szCs w:val="22"/>
+          <w:lang w:eastAsia="en-GB" w:bidi="ar-SA"/>
+        </w:rPr>
+      </w:pPr>
+      <w:hyperlink w:anchor="_Toc268972423" w:history="1">
+        <w:r>
+          <w:rPr>
+            <w:rStyle w:val="Hyperlink"/>
+            <w:noProof/>
+          </w:rPr>
+          <w:t>5</w:t>
+        </w:r>
+        <w:r>
+          <w:rPr>
+            <w:noProof/>
+            <w:sz w:val="22"/>
+            <w:szCs w:val="22"/>
+            <w:lang w:eastAsia="en-GB" w:bidi="ar-SA"/>
+          </w:rPr>
+          <w:tab/>
+        </w:r>
+        <w:r>
+          <w:rPr>
+            <w:rStyle w:val="Hyperlink"/>
+            <w:noProof/>
+          </w:rPr>
+          <w:t>Discussion</w:t>
+        </w:r>
+        <w:r>
+          <w:rPr>
+            <w:noProof/>
+            <w:webHidden/>
+          </w:rPr>
+          <w:tab/>
+        </w:r>
+        <w:r>
+          <w:rPr>
+            <w:noProof/>
+            <w:webHidden/>
+          </w:rPr>
+          <w:fldChar w:fldCharType="begin"/>
+        </w:r>
+        <w:r>
+          <w:rPr>
+            <w:noProof/>
+            <w:webHidden/>
+          </w:rPr>
+          <w:instrText xml:space="preserve"> PAGEREF _Toc268972423 \h </w:instrText>
+        </w:r>
+        <w:r>
+          <w:rPr>
+            <w:noProof/>
+            <w:webHidden/>
+          </w:rPr>
+        </w:r>
+        <w:r>
+          <w:rPr>
+            <w:noProof/>
+            <w:webHidden/>
+          </w:rPr>
+          <w:fldChar w:fldCharType="separate"/>
+        </w:r>
+        <w:r>
+          <w:rPr>
+            <w:noProof/>
+            <w:webHidden/>
+          </w:rPr>
+          <w:t>15</w:t>
+        </w:r>
+        <w:r>
+          <w:rPr>
+            <w:noProof/>
+            <w:webHidden/>
+          </w:rPr>
+          <w:fldChar w:fldCharType="end"/>
+        </w:r>
+      </w:hyperlink>
+    </w:p>
+    <w:p>
+      <w:pPr>
+        <w:pStyle w:val="TOC1"/>
+        <w:tabs>
+          <w:tab w:val="left" w:pos="480"/>
+          <w:tab w:val="right" w:leader="dot" w:pos="8381"/>
+        </w:tabs>
+        <w:rPr>
+          <w:noProof/>
+          <w:sz w:val="22"/>
+          <w:szCs w:val="22"/>
+          <w:lang w:eastAsia="en-GB" w:bidi="ar-SA"/>
+        </w:rPr>
+      </w:pPr>
+      <w:hyperlink w:anchor="_Toc268972424" w:history="1">
+        <w:r>
+          <w:rPr>
+            <w:rStyle w:val="Hyperlink"/>
+            <w:noProof/>
+          </w:rPr>
+          <w:t>6</w:t>
+        </w:r>
+        <w:r>
+          <w:rPr>
+            <w:noProof/>
+            <w:sz w:val="22"/>
+            <w:szCs w:val="22"/>
+            <w:lang w:eastAsia="en-GB" w:bidi="ar-SA"/>
+          </w:rPr>
+          <w:tab/>
+        </w:r>
+        <w:r>
+          <w:rPr>
+            <w:rStyle w:val="Hyperlink"/>
+            <w:noProof/>
+          </w:rPr>
+          <w:t>Evaluation</w:t>
+        </w:r>
+        <w:r>
+          <w:rPr>
+            <w:noProof/>
+            <w:webHidden/>
+          </w:rPr>
+          <w:tab/>
+        </w:r>
+        <w:r>
+          <w:rPr>
+            <w:noProof/>
+            <w:webHidden/>
+          </w:rPr>
+          <w:fldChar w:fldCharType="begin"/>
+        </w:r>
+        <w:r>
+          <w:rPr>
+            <w:noProof/>
+            <w:webHidden/>
+          </w:rPr>
+          <w:instrText xml:space="preserve"> PAGEREF _Toc268972424 \h </w:instrText>
+        </w:r>
+        <w:r>
+          <w:rPr>
+            <w:noProof/>
+            <w:webHidden/>
+          </w:rPr>
+        </w:r>
+        <w:r>
+          <w:rPr>
+            <w:noProof/>
+            <w:webHidden/>
+          </w:rPr>
+          <w:fldChar w:fldCharType="separate"/>
+        </w:r>
+        <w:r>
+          <w:rPr>
+            <w:noProof/>
+            <w:webHidden/>
+          </w:rPr>
+          <w:t>16</w:t>
+        </w:r>
+        <w:r>
+          <w:rPr>
+            <w:noProof/>
+            <w:webHidden/>
+          </w:rPr>
+          <w:fldChar w:fldCharType="end"/>
+        </w:r>
+      </w:hyperlink>
+    </w:p>
+    <w:p>
+      <w:pPr>
+        <w:pStyle w:val="TOC2"/>
+        <w:tabs>
+          <w:tab w:val="left" w:pos="880"/>
+          <w:tab w:val="right" w:leader="dot" w:pos="8381"/>
+        </w:tabs>
+        <w:rPr>
+          <w:noProof/>
+          <w:sz w:val="22"/>
+          <w:szCs w:val="22"/>
+          <w:lang w:eastAsia="en-GB" w:bidi="ar-SA"/>
+        </w:rPr>
+      </w:pPr>
+      <w:hyperlink w:anchor="_Toc268972425" w:history="1">
+        <w:r>
+          <w:rPr>
+            <w:rStyle w:val="Hyperlink"/>
+            <w:noProof/>
+          </w:rPr>
+          <w:t>6.1</w:t>
+        </w:r>
+        <w:r>
+          <w:rPr>
+            <w:noProof/>
+            <w:sz w:val="22"/>
+            <w:szCs w:val="22"/>
+            <w:lang w:eastAsia="en-GB" w:bidi="ar-SA"/>
+          </w:rPr>
+          <w:tab/>
+        </w:r>
+        <w:r>
+          <w:rPr>
+            <w:rStyle w:val="Hyperlink"/>
+            <w:noProof/>
+          </w:rPr>
+          <w:t>Software Verification</w:t>
+        </w:r>
+        <w:r>
+          <w:rPr>
+            <w:noProof/>
+            <w:webHidden/>
+          </w:rPr>
+          <w:tab/>
+        </w:r>
+        <w:r>
+          <w:rPr>
+            <w:noProof/>
+            <w:webHidden/>
+          </w:rPr>
+          <w:fldChar w:fldCharType="begin"/>
+        </w:r>
+        <w:r>
+          <w:rPr>
+            <w:noProof/>
+            <w:webHidden/>
+          </w:rPr>
+          <w:instrText xml:space="preserve"> PAGEREF _Toc268972425 \h </w:instrText>
+        </w:r>
+        <w:r>
+          <w:rPr>
+            <w:noProof/>
+            <w:webHidden/>
+          </w:rPr>
+        </w:r>
+        <w:r>
+          <w:rPr>
+            <w:noProof/>
+            <w:webHidden/>
+          </w:rPr>
+          <w:fldChar w:fldCharType="separate"/>
+        </w:r>
+        <w:r>
+          <w:rPr>
+            <w:noProof/>
+            <w:webHidden/>
+          </w:rPr>
+          <w:t>16</w:t>
+        </w:r>
+        <w:r>
+          <w:rPr>
+            <w:noProof/>
+            <w:webHidden/>
+          </w:rPr>
+          <w:fldChar w:fldCharType="end"/>
+        </w:r>
+      </w:hyperlink>
+    </w:p>
+    <w:p>
+      <w:pPr>
+        <w:pStyle w:val="TOC2"/>
+        <w:tabs>
+          <w:tab w:val="left" w:pos="880"/>
+          <w:tab w:val="right" w:leader="dot" w:pos="8381"/>
+        </w:tabs>
+        <w:rPr>
+          <w:noProof/>
+          <w:sz w:val="22"/>
+          <w:szCs w:val="22"/>
+          <w:lang w:eastAsia="en-GB" w:bidi="ar-SA"/>
+        </w:rPr>
+      </w:pPr>
+      <w:hyperlink w:anchor="_Toc268972426" w:history="1">
+        <w:r>
+          <w:rPr>
+            <w:rStyle w:val="Hyperlink"/>
+            <w:noProof/>
+          </w:rPr>
+          <w:t>6.2</w:t>
+        </w:r>
+        <w:r>
+          <w:rPr>
+            <w:noProof/>
+            <w:sz w:val="22"/>
+            <w:szCs w:val="22"/>
+            <w:lang w:eastAsia="en-GB" w:bidi="ar-SA"/>
+          </w:rPr>
+          <w:tab/>
+        </w:r>
+        <w:r>
+          <w:rPr>
+            <w:rStyle w:val="Hyperlink"/>
+            <w:noProof/>
+          </w:rPr>
+          <w:t>Performance Evaluation</w:t>
+        </w:r>
+        <w:r>
+          <w:rPr>
+            <w:noProof/>
+            <w:webHidden/>
+          </w:rPr>
+          <w:tab/>
+        </w:r>
+        <w:r>
+          <w:rPr>
+            <w:noProof/>
+            <w:webHidden/>
+          </w:rPr>
+          <w:fldChar w:fldCharType="begin"/>
+        </w:r>
+        <w:r>
+          <w:rPr>
+            <w:noProof/>
+            <w:webHidden/>
+          </w:rPr>
+          <w:instrText xml:space="preserve"> PAGEREF _Toc268972426 \h </w:instrText>
+        </w:r>
+        <w:r>
+          <w:rPr>
+            <w:noProof/>
+            <w:webHidden/>
+          </w:rPr>
+        </w:r>
+        <w:r>
+          <w:rPr>
+            <w:noProof/>
+            <w:webHidden/>
+          </w:rPr>
+          <w:fldChar w:fldCharType="separate"/>
+        </w:r>
+        <w:r>
+          <w:rPr>
+            <w:noProof/>
+            <w:webHidden/>
+          </w:rPr>
+          <w:t>16</w:t>
+        </w:r>
+        <w:r>
+          <w:rPr>
+            <w:noProof/>
+            <w:webHidden/>
+          </w:rPr>
+          <w:fldChar w:fldCharType="end"/>
+        </w:r>
+      </w:hyperlink>
+    </w:p>
+    <w:p>
+      <w:pPr>
+        <w:pStyle w:val="TOC1"/>
+        <w:tabs>
+          <w:tab w:val="left" w:pos="480"/>
+          <w:tab w:val="right" w:leader="dot" w:pos="8381"/>
+        </w:tabs>
+        <w:rPr>
+          <w:noProof/>
+          <w:sz w:val="22"/>
+          <w:szCs w:val="22"/>
+          <w:lang w:eastAsia="en-GB" w:bidi="ar-SA"/>
+        </w:rPr>
+      </w:pPr>
+      <w:hyperlink w:anchor="_Toc268972427" w:history="1">
+        <w:r>
+          <w:rPr>
+            <w:rStyle w:val="Hyperlink"/>
+            <w:noProof/>
+          </w:rPr>
+          <w:t>7</w:t>
+        </w:r>
+        <w:r>
+          <w:rPr>
+            <w:noProof/>
+            <w:sz w:val="22"/>
+            <w:szCs w:val="22"/>
+            <w:lang w:eastAsia="en-GB" w:bidi="ar-SA"/>
+          </w:rPr>
+          <w:tab/>
+        </w:r>
+        <w:r>
+          <w:rPr>
+            <w:rStyle w:val="Hyperlink"/>
+            <w:noProof/>
+          </w:rPr>
           <w:t>Bibliography</w:t>
         </w:r>
         <w:r>
@@ -1099,7 +2064,7 @@
             <w:noProof/>
             <w:webHidden/>
           </w:rPr>
-          <w:instrText xml:space="preserve"> PAGEREF _Toc264305519 \h </w:instrText>
+          <w:instrText xml:space="preserve"> PAGEREF _Toc268972427 \h </w:instrText>
         </w:r>
         <w:r>
           <w:rPr>
@@ -1119,7 +2084,7 @@
             <w:noProof/>
             <w:webHidden/>
           </w:rPr>
-          <w:t>12</w:t>
+          <w:t>17</w:t>
         </w:r>
         <w:r>
           <w:rPr>
@@ -1158,7 +2123,7 @@
       <w:bookmarkStart w:id="2" w:name="_Toc261719264"/>
       <w:bookmarkStart w:id="3" w:name="_Toc261719329"/>
       <w:bookmarkStart w:id="4" w:name="_Toc261719383"/>
-      <w:bookmarkStart w:id="5" w:name="_Toc264305512"/>
+      <w:bookmarkStart w:id="5" w:name="_Toc268972409"/>
       <w:r>
         <w:rPr>
           <w:lang w:eastAsia="zh-TW"/>
@@ -1212,7 +2177,7 @@
       <w:bookmarkStart w:id="7" w:name="_Toc261719265"/>
       <w:bookmarkStart w:id="8" w:name="_Toc261719330"/>
       <w:bookmarkStart w:id="9" w:name="_Toc261719384"/>
-      <w:bookmarkStart w:id="10" w:name="_Toc264305513"/>
+      <w:bookmarkStart w:id="10" w:name="_Toc268972410"/>
       <w:r>
         <w:rPr>
           <w:lang w:eastAsia="zh-TW"/>
@@ -1237,7 +2202,7 @@
       <w:bookmarkStart w:id="12" w:name="_Toc261719266"/>
       <w:bookmarkStart w:id="13" w:name="_Toc261719331"/>
       <w:bookmarkStart w:id="14" w:name="_Toc261719385"/>
-      <w:bookmarkStart w:id="15" w:name="_Toc264305514"/>
+      <w:bookmarkStart w:id="15" w:name="_Toc268972411"/>
       <w:r>
         <w:rPr>
           <w:lang w:eastAsia="zh-TW"/>
@@ -1300,7 +2265,6 @@
           <w:id w:val="10424440"/>
           <w:citation/>
         </w:sdtPr>
-        <w:sdtEndPr/>
         <w:sdtContent>
           <w:r>
             <w:rPr>
@@ -1539,7 +2503,6 @@
           <w:id w:val="590747655"/>
           <w:citation/>
         </w:sdtPr>
-        <w:sdtEndPr/>
         <w:sdtContent>
           <w:r>
             <w:rPr>
@@ -1637,7 +2600,6 @@
           <w:id w:val="590747641"/>
           <w:citation/>
         </w:sdtPr>
-        <w:sdtEndPr/>
         <w:sdtContent>
           <w:r>
             <w:rPr>
@@ -1944,7 +2906,6 @@
           <w:id w:val="59903071"/>
           <w:citation/>
         </w:sdtPr>
-        <w:sdtEndPr/>
         <w:sdtContent>
           <w:r>
             <w:rPr>
@@ -2120,7 +3081,6 @@
           <w:id w:val="10424444"/>
           <w:citation/>
         </w:sdtPr>
-        <w:sdtEndPr/>
         <w:sdtContent>
           <w:r>
             <w:rPr>
@@ -2282,7 +3242,7 @@
       <w:bookmarkStart w:id="17" w:name="_Toc261719267"/>
       <w:bookmarkStart w:id="18" w:name="_Toc261719332"/>
       <w:bookmarkStart w:id="19" w:name="_Toc261719386"/>
-      <w:bookmarkStart w:id="20" w:name="_Toc264305515"/>
+      <w:bookmarkStart w:id="20" w:name="_Toc268972412"/>
       <w:r>
         <w:rPr>
           <w:lang w:eastAsia="zh-TW"/>
@@ -2333,7 +3293,6 @@
           <w:id w:val="483411437"/>
           <w:citation/>
         </w:sdtPr>
-        <w:sdtEndPr/>
         <w:sdtContent>
           <w:r>
             <w:rPr>
@@ -2448,7 +3407,6 @@
           <w:id w:val="483411438"/>
           <w:citation/>
         </w:sdtPr>
-        <w:sdtEndPr/>
         <w:sdtContent>
           <w:r>
             <w:rPr>
@@ -2555,7 +3513,6 @@
           <w:id w:val="483411441"/>
           <w:citation/>
         </w:sdtPr>
-        <w:sdtEndPr/>
         <w:sdtContent>
           <w:r>
             <w:rPr>
@@ -2610,7 +3567,6 @@
           <w:id w:val="483411439"/>
           <w:citation/>
         </w:sdtPr>
-        <w:sdtEndPr/>
         <w:sdtContent>
           <w:r>
             <w:rPr>
@@ -3098,7 +4054,6 @@
           <w:id w:val="99561089"/>
           <w:citation/>
         </w:sdtPr>
-        <w:sdtEndPr/>
         <w:sdtContent>
           <w:r>
             <w:fldChar w:fldCharType="begin"/>
@@ -3242,7 +4197,6 @@
           <w:id w:val="483411442"/>
           <w:citation/>
         </w:sdtPr>
-        <w:sdtEndPr/>
         <w:sdtContent>
           <w:r>
             <w:rPr>
@@ -3519,7 +4473,6 @@
           <w:id w:val="483411443"/>
           <w:citation/>
         </w:sdtPr>
-        <w:sdtEndPr/>
         <w:sdtContent>
           <w:r>
             <w:rPr>
@@ -3650,7 +4603,6 @@
           <w:id w:val="483411444"/>
           <w:citation/>
         </w:sdtPr>
-        <w:sdtEndPr/>
         <w:sdtContent>
           <w:r>
             <w:rPr>
@@ -3735,7 +4687,6 @@
           <w:id w:val="483411448"/>
           <w:citation/>
         </w:sdtPr>
-        <w:sdtEndPr/>
         <w:sdtContent>
           <w:r>
             <w:rPr>
@@ -4018,7 +4969,7 @@
       <w:bookmarkStart w:id="23" w:name="_Toc261719268"/>
       <w:bookmarkStart w:id="24" w:name="_Toc261719333"/>
       <w:bookmarkStart w:id="25" w:name="_Toc261719387"/>
-      <w:bookmarkStart w:id="26" w:name="_Toc264305516"/>
+      <w:bookmarkStart w:id="26" w:name="_Toc268972413"/>
       <w:r>
         <w:lastRenderedPageBreak/>
         <w:t>Evaluating Tagger Performance</w:t>
@@ -4049,7 +5000,6 @@
           <w:id w:val="59903073"/>
           <w:citation/>
         </w:sdtPr>
-        <w:sdtEndPr/>
         <w:sdtContent>
           <w:r>
             <w:rPr>
@@ -4135,7 +5085,6 @@
           <w:id w:val="483411445"/>
           <w:citation/>
         </w:sdtPr>
-        <w:sdtEndPr/>
         <w:sdtContent>
           <w:r>
             <w:rPr>
@@ -4184,7 +5133,6 @@
           <w:id w:val="483411446"/>
           <w:citation/>
         </w:sdtPr>
-        <w:sdtEndPr/>
         <w:sdtContent>
           <w:r>
             <w:rPr>
@@ -4245,7 +5193,6 @@
           <w:id w:val="10593655"/>
           <w:citation/>
         </w:sdtPr>
-        <w:sdtEndPr/>
         <w:sdtContent>
           <w:r>
             <w:rPr>
@@ -4447,7 +5394,6 @@
           <w:id w:val="10595340"/>
           <w:citation/>
         </w:sdtPr>
-        <w:sdtEndPr/>
         <w:sdtContent>
           <w:r>
             <w:rPr>
@@ -4496,7 +5442,6 @@
           <w:id w:val="10595341"/>
           <w:citation/>
         </w:sdtPr>
-        <w:sdtEndPr/>
         <w:sdtContent>
           <w:r>
             <w:rPr>
@@ -4601,7 +5546,7 @@
       <w:bookmarkStart w:id="27" w:name="_Toc261719269"/>
       <w:bookmarkStart w:id="28" w:name="_Toc261719334"/>
       <w:bookmarkStart w:id="29" w:name="_Toc261719388"/>
-      <w:bookmarkStart w:id="30" w:name="_Toc264305517"/>
+      <w:bookmarkStart w:id="30" w:name="_Toc268972414"/>
       <w:r>
         <w:rPr>
           <w:lang w:eastAsia="zh-TW"/>
@@ -4650,7 +5595,6 @@
           <w:id w:val="10593657"/>
           <w:citation/>
         </w:sdtPr>
-        <w:sdtEndPr/>
         <w:sdtContent>
           <w:r>
             <w:fldChar w:fldCharType="begin"/>
@@ -4697,7 +5641,6 @@
           <w:id w:val="10593658"/>
           <w:citation/>
         </w:sdtPr>
-        <w:sdtEndPr/>
         <w:sdtContent>
           <w:r>
             <w:fldChar w:fldCharType="begin"/>
@@ -4739,7 +5682,6 @@
           <w:id w:val="10593656"/>
           <w:citation/>
         </w:sdtPr>
-        <w:sdtEndPr/>
         <w:sdtContent>
           <w:r>
             <w:fldChar w:fldCharType="begin"/>
@@ -4798,7 +5740,6 @@
           <w:id w:val="10593683"/>
           <w:citation/>
         </w:sdtPr>
-        <w:sdtEndPr/>
         <w:sdtContent>
           <w:r>
             <w:fldChar w:fldCharType="begin"/>
@@ -4896,7 +5837,7 @@
       <w:bookmarkStart w:id="34" w:name="_Toc261719270"/>
       <w:bookmarkStart w:id="35" w:name="_Toc261719335"/>
       <w:bookmarkStart w:id="36" w:name="_Toc261719389"/>
-      <w:bookmarkStart w:id="37" w:name="_Toc264305518"/>
+      <w:bookmarkStart w:id="37" w:name="_Toc268972415"/>
       <w:r>
         <w:t>Temporal Expression</w:t>
       </w:r>
@@ -4926,7 +5867,6 @@
           <w:id w:val="590747640"/>
           <w:citation/>
         </w:sdtPr>
-        <w:sdtEndPr/>
         <w:sdtContent>
           <w:r>
             <w:fldChar w:fldCharType="begin"/>
@@ -4959,7 +5899,6 @@
           <w:id w:val="590747639"/>
           <w:citation/>
         </w:sdtPr>
-        <w:sdtEndPr/>
         <w:sdtContent>
           <w:r>
             <w:fldChar w:fldCharType="begin"/>
@@ -5008,7 +5947,6 @@
           <w:id w:val="590747695"/>
           <w:citation/>
         </w:sdtPr>
-        <w:sdtEndPr/>
         <w:sdtContent>
           <w:r>
             <w:rPr>
@@ -5088,7 +6026,6 @@
           <w:id w:val="590747637"/>
           <w:citation/>
         </w:sdtPr>
-        <w:sdtEndPr/>
         <w:sdtContent>
           <w:r>
             <w:rPr>
@@ -5246,7 +6183,6 @@
           <w:id w:val="63107304"/>
           <w:citation/>
         </w:sdtPr>
-        <w:sdtEndPr/>
         <w:sdtContent>
           <w:r>
             <w:rPr>
@@ -5424,7 +6360,6 @@
           <w:id w:val="63106601"/>
           <w:citation/>
         </w:sdtPr>
-        <w:sdtEndPr/>
         <w:sdtContent>
           <w:r>
             <w:rPr>
@@ -5524,7 +6459,6 @@
           <w:id w:val="63106645"/>
           <w:citation/>
         </w:sdtPr>
-        <w:sdtEndPr/>
         <w:sdtContent>
           <w:r>
             <w:fldChar w:fldCharType="begin"/>
@@ -5636,7 +6570,6 @@
           <w:id w:val="63106602"/>
           <w:citation/>
         </w:sdtPr>
-        <w:sdtEndPr/>
         <w:sdtContent>
           <w:r>
             <w:fldChar w:fldCharType="begin"/>
@@ -5708,7 +6641,6 @@
           <w:id w:val="63106604"/>
           <w:citation/>
         </w:sdtPr>
-        <w:sdtEndPr/>
         <w:sdtContent>
           <w:r>
             <w:fldChar w:fldCharType="begin"/>
@@ -5766,7 +6698,6 @@
           <w:id w:val="10593654"/>
           <w:citation/>
         </w:sdtPr>
-        <w:sdtEndPr/>
         <w:sdtContent>
           <w:r>
             <w:fldChar w:fldCharType="begin"/>
@@ -5860,7 +6791,6 @@
           <w:id w:val="63107261"/>
           <w:citation/>
         </w:sdtPr>
-        <w:sdtEndPr/>
         <w:sdtContent>
           <w:r>
             <w:fldChar w:fldCharType="begin"/>
@@ -6030,7 +6960,6 @@
           <w:id w:val="63107264"/>
           <w:citation/>
         </w:sdtPr>
-        <w:sdtEndPr/>
         <w:sdtContent>
           <w:r>
             <w:fldChar w:fldCharType="begin"/>
@@ -6117,7 +7046,6 @@
           <w:id w:val="63106648"/>
           <w:citation/>
         </w:sdtPr>
-        <w:sdtEndPr/>
         <w:sdtContent>
           <w:r>
             <w:rPr>
@@ -6343,7 +7271,6 @@
           <w:id w:val="63107306"/>
           <w:citation/>
         </w:sdtPr>
-        <w:sdtEndPr/>
         <w:sdtContent>
           <w:r>
             <w:rPr>
@@ -6535,7 +7462,6 @@
           <w:id w:val="63107263"/>
           <w:citation/>
         </w:sdtPr>
-        <w:sdtEndPr/>
         <w:sdtContent>
           <w:r>
             <w:rPr>
@@ -6946,7 +7872,6 @@
           <w:id w:val="584475422"/>
           <w:citation/>
         </w:sdtPr>
-        <w:sdtEndPr/>
         <w:sdtContent>
           <w:r>
             <w:rPr>
@@ -7049,7 +7974,6 @@
           <w:id w:val="201333622"/>
           <w:citation/>
         </w:sdtPr>
-        <w:sdtEndPr/>
         <w:sdtContent>
           <w:r>
             <w:rPr>
@@ -7119,10 +8043,12 @@
       <w:pPr>
         <w:pStyle w:val="Heading1"/>
       </w:pPr>
+      <w:bookmarkStart w:id="50" w:name="_Toc268972416"/>
       <w:r>
         <w:lastRenderedPageBreak/>
         <w:t>Problem Analysis</w:t>
       </w:r>
+      <w:bookmarkEnd w:id="50"/>
     </w:p>
     <w:p>
       <w:r>
@@ -7143,10 +8069,12 @@
       <w:pPr>
         <w:pStyle w:val="Heading1"/>
       </w:pPr>
+      <w:bookmarkStart w:id="51" w:name="_Toc268972417"/>
       <w:r>
         <w:lastRenderedPageBreak/>
         <w:t>System</w:t>
       </w:r>
+      <w:bookmarkEnd w:id="51"/>
     </w:p>
     <w:p>
       <w:r>
@@ -7157,9 +8085,11 @@
       <w:pPr>
         <w:pStyle w:val="Heading2"/>
       </w:pPr>
+      <w:bookmarkStart w:id="52" w:name="_Toc268972418"/>
       <w:r>
         <w:t>Architecture</w:t>
       </w:r>
+      <w:bookmarkEnd w:id="52"/>
     </w:p>
     <w:p>
       <w:r>
@@ -7170,9 +8100,11 @@
       <w:pPr>
         <w:pStyle w:val="Heading2"/>
       </w:pPr>
+      <w:bookmarkStart w:id="53" w:name="_Toc268972419"/>
       <w:r>
         <w:t>Recognition By Rule</w:t>
       </w:r>
+      <w:bookmarkEnd w:id="53"/>
     </w:p>
     <w:p>
       <w:r>
@@ -7182,22 +8114,18 @@
         <w:t>e</w:t>
       </w:r>
       <w:r>
-        <w:t>cognition engine goes here</w:t>
-      </w:r>
-      <w:r>
-        <w:t xml:space="preserve"> – rule format and</w:t>
-      </w:r>
-      <w:r>
-        <w:t xml:space="preserve"> contract for more complex rules</w:t>
+        <w:t>cognition engine goes here – rule format and contract for more complex rules</w:t>
       </w:r>
     </w:p>
     <w:p>
       <w:pPr>
         <w:pStyle w:val="Heading2"/>
       </w:pPr>
+      <w:bookmarkStart w:id="54" w:name="_Toc268972420"/>
       <w:r>
         <w:t>Normalisation By Rule</w:t>
       </w:r>
+      <w:bookmarkEnd w:id="54"/>
     </w:p>
     <w:p>
       <w:pPr>
@@ -7218,9 +8146,11 @@
       <w:pPr>
         <w:pStyle w:val="Heading2"/>
       </w:pPr>
+      <w:bookmarkStart w:id="55" w:name="_Toc268972421"/>
       <w:r>
         <w:t>Document Formats</w:t>
       </w:r>
+      <w:bookmarkEnd w:id="55"/>
     </w:p>
     <w:p>
       <w:r>
@@ -7234,9 +8164,11 @@
       <w:pPr>
         <w:pStyle w:val="Heading2"/>
       </w:pPr>
+      <w:bookmarkStart w:id="56" w:name="_Toc268972422"/>
       <w:r>
         <w:t>Tool Front Ends</w:t>
       </w:r>
+      <w:bookmarkEnd w:id="56"/>
     </w:p>
     <w:p>
       <w:r>
@@ -7257,10 +8189,12 @@
       <w:pPr>
         <w:pStyle w:val="Heading1"/>
       </w:pPr>
+      <w:bookmarkStart w:id="57" w:name="_Toc268972423"/>
       <w:r>
         <w:lastRenderedPageBreak/>
         <w:t>Discussion</w:t>
       </w:r>
+      <w:bookmarkEnd w:id="57"/>
     </w:p>
     <w:p>
       <w:r>
@@ -7279,8 +8213,19 @@
         <w:t>Perceived deficiencies in the TimeML spec, specifically the QUANT field</w:t>
       </w:r>
       <w:r>
-        <w:t xml:space="preserve">, ISO basic/extended </w:t>
-      </w:r>
+        <w:t xml:space="preserve">, </w:t>
+      </w:r>
+      <w:r>
+        <w:t xml:space="preserve">ambiguities in ISO spec: </w:t>
+      </w:r>
+      <w:r>
+        <w:t xml:space="preserve">ISO basic/extended </w:t>
+      </w:r>
+      <w:r>
+        <w:t>both allowed, also issuing with scoring software. Is P7D = P1W?</w:t>
+      </w:r>
+      <w:bookmarkStart w:id="58" w:name="_GoBack"/>
+      <w:bookmarkEnd w:id="58"/>
     </w:p>
     <w:p>
       <w:pPr>
@@ -7320,8 +8265,6 @@
       <w:r>
         <w:t>How corpora suck in terms of XML. TERN problematic particularly because it’s SGML, so XML parser sometimes struggles. Others have S, LEX, etc, tags, mixed in with TimeML which makes no sense… Would be good for TimeML to define a namespace so it can be sensibly used in other XML documents</w:t>
       </w:r>
-      <w:bookmarkStart w:id="50" w:name="_GoBack"/>
-      <w:bookmarkEnd w:id="50"/>
     </w:p>
     <w:p>
       <w:pPr>
@@ -7337,18 +8280,22 @@
       <w:pPr>
         <w:pStyle w:val="Heading1"/>
       </w:pPr>
+      <w:bookmarkStart w:id="59" w:name="_Toc268972424"/>
       <w:r>
         <w:lastRenderedPageBreak/>
         <w:t>Evaluation</w:t>
       </w:r>
+      <w:bookmarkEnd w:id="59"/>
     </w:p>
     <w:p>
       <w:pPr>
         <w:pStyle w:val="Heading2"/>
       </w:pPr>
+      <w:bookmarkStart w:id="60" w:name="_Toc268972425"/>
       <w:r>
         <w:t>Software Verification</w:t>
       </w:r>
+      <w:bookmarkEnd w:id="60"/>
     </w:p>
     <w:p>
       <w:r>
@@ -7359,9 +8306,11 @@
       <w:pPr>
         <w:pStyle w:val="Heading2"/>
       </w:pPr>
+      <w:bookmarkStart w:id="61" w:name="_Toc268972426"/>
       <w:r>
         <w:t>Performance Evaluation</w:t>
       </w:r>
+      <w:bookmarkEnd w:id="61"/>
     </w:p>
     <w:p>
       <w:r>
@@ -7378,6 +8327,7 @@
         </w:sectPr>
       </w:pPr>
     </w:p>
+    <w:bookmarkStart w:id="62" w:name="_Toc268972427" w:displacedByCustomXml="next"/>
     <w:sdt>
       <w:sdtPr>
         <w:rPr>
@@ -7392,12 +8342,10 @@
           <w:docPartUnique/>
         </w:docPartObj>
       </w:sdtPr>
-      <w:sdtEndPr/>
       <w:sdtContent>
-        <w:bookmarkStart w:id="51" w:name="_Toc264305519" w:displacedByCustomXml="prev"/>
-        <w:bookmarkStart w:id="52" w:name="_Toc261719277" w:displacedByCustomXml="prev"/>
-        <w:bookmarkStart w:id="53" w:name="_Toc261719354" w:displacedByCustomXml="prev"/>
-        <w:bookmarkStart w:id="54" w:name="_Toc261719408" w:displacedByCustomXml="prev"/>
+        <w:bookmarkStart w:id="63" w:name="_Toc261719408" w:displacedByCustomXml="prev"/>
+        <w:bookmarkStart w:id="64" w:name="_Toc261719354" w:displacedByCustomXml="prev"/>
+        <w:bookmarkStart w:id="65" w:name="_Toc261719277" w:displacedByCustomXml="prev"/>
         <w:p>
           <w:pPr>
             <w:pStyle w:val="Heading1"/>
@@ -7405,17 +8353,16 @@
           <w:r>
             <w:t>Bibliography</w:t>
           </w:r>
-          <w:bookmarkEnd w:id="54"/>
-          <w:bookmarkEnd w:id="53"/>
-          <w:bookmarkEnd w:id="52"/>
-          <w:bookmarkEnd w:id="51"/>
+          <w:bookmarkEnd w:id="62"/>
+          <w:bookmarkEnd w:id="65"/>
+          <w:bookmarkEnd w:id="64"/>
+          <w:bookmarkEnd w:id="63"/>
         </w:p>
         <w:sdt>
           <w:sdtPr>
             <w:id w:val="111145805"/>
             <w:bibliography/>
           </w:sdtPr>
-          <w:sdtEndPr/>
           <w:sdtContent>
             <w:p>
               <w:pPr>
@@ -8159,7 +9106,6 @@
         <w:docPartUnique/>
       </w:docPartObj>
     </w:sdtPr>
-    <w:sdtEndPr/>
     <w:sdtContent>
       <w:p>
         <w:pPr>
@@ -8187,7 +9133,6 @@
         <w:docPartUnique/>
       </w:docPartObj>
     </w:sdtPr>
-    <w:sdtEndPr/>
     <w:sdtContent>
       <w:p>
         <w:pPr>
@@ -8231,7 +9176,6 @@
         <w:docPartUnique/>
       </w:docPartObj>
     </w:sdtPr>
-    <w:sdtEndPr/>
     <w:sdtContent>
       <w:p>
         <w:pPr>
@@ -8275,7 +9219,6 @@
         <w:docPartUnique/>
       </w:docPartObj>
     </w:sdtPr>
-    <w:sdtEndPr/>
     <w:sdtContent>
       <w:p>
         <w:pPr>
@@ -8319,7 +9262,6 @@
         <w:docPartUnique/>
       </w:docPartObj>
     </w:sdtPr>
-    <w:sdtEndPr/>
     <w:sdtContent>
       <w:p>
         <w:pPr>
@@ -8368,7 +9310,6 @@
         <w:docPartUnique/>
       </w:docPartObj>
     </w:sdtPr>
-    <w:sdtEndPr/>
     <w:sdtContent>
       <w:p>
         <w:pPr>
@@ -8388,7 +9329,7 @@
           <w:rPr>
             <w:noProof/>
           </w:rPr>
-          <w:t>14</w:t>
+          <w:t>16</w:t>
         </w:r>
         <w:r>
           <w:rPr>
@@ -8445,11 +9386,6 @@
         <w:dataBinding w:prefixMappings="xmlns:ns0='http://purl.org/dc/elements/1.1/' xmlns:ns1='http://schemas.openxmlformats.org/package/2006/metadata/core-properties' " w:xpath="/ns1:coreProperties[1]/ns0:title[1]" w:storeItemID="{6C3C8BC8-F283-45AE-878A-BAB7291924A1}"/>
         <w:text/>
       </w:sdtPr>
-      <w:sdtEndPr>
-        <w:rPr>
-          <w:rStyle w:val="BookTitle"/>
-        </w:rPr>
-      </w:sdtEndPr>
       <w:sdtContent>
         <w:r>
           <w:rPr>
@@ -8479,11 +9415,6 @@
         <w:dataBinding w:prefixMappings="xmlns:ns0='http://purl.org/dc/elements/1.1/' xmlns:ns1='http://schemas.openxmlformats.org/package/2006/metadata/core-properties' " w:xpath="/ns1:coreProperties[1]/ns0:title[1]" w:storeItemID="{6C3C8BC8-F283-45AE-878A-BAB7291924A1}"/>
         <w:text/>
       </w:sdtPr>
-      <w:sdtEndPr>
-        <w:rPr>
-          <w:rStyle w:val="BookTitle"/>
-        </w:rPr>
-      </w:sdtEndPr>
       <w:sdtContent>
         <w:r>
           <w:rPr>
@@ -8513,11 +9444,6 @@
         <w:dataBinding w:prefixMappings="xmlns:ns0='http://purl.org/dc/elements/1.1/' xmlns:ns1='http://schemas.openxmlformats.org/package/2006/metadata/core-properties' " w:xpath="/ns1:coreProperties[1]/ns0:title[1]" w:storeItemID="{6C3C8BC8-F283-45AE-878A-BAB7291924A1}"/>
         <w:text/>
       </w:sdtPr>
-      <w:sdtEndPr>
-        <w:rPr>
-          <w:rStyle w:val="BookTitle"/>
-        </w:rPr>
-      </w:sdtEndPr>
       <w:sdtContent>
         <w:r>
           <w:rPr>
@@ -8547,11 +9473,6 @@
         <w:dataBinding w:prefixMappings="xmlns:ns0='http://purl.org/dc/elements/1.1/' xmlns:ns1='http://schemas.openxmlformats.org/package/2006/metadata/core-properties' " w:xpath="/ns1:coreProperties[1]/ns0:title[1]" w:storeItemID="{6C3C8BC8-F283-45AE-878A-BAB7291924A1}"/>
         <w:text/>
       </w:sdtPr>
-      <w:sdtEndPr>
-        <w:rPr>
-          <w:rStyle w:val="BookTitle"/>
-        </w:rPr>
-      </w:sdtEndPr>
       <w:sdtContent>
         <w:r>
           <w:rPr>
@@ -16437,7 +17358,7 @@
 </file>
 
 <file path=customXml/itemProps2.xml><?xml version="1.0" encoding="utf-8"?>
-<ds:datastoreItem xmlns:ds="http://schemas.openxmlformats.org/officeDocument/2006/customXml" ds:itemID="{D39C8BB0-DB39-440E-A582-7C4F43D42CF4}">
+<ds:datastoreItem xmlns:ds="http://schemas.openxmlformats.org/officeDocument/2006/customXml" ds:itemID="{B4465D6D-AFDD-44E4-8332-4EC6F382D363}">
   <ds:schemaRefs>
     <ds:schemaRef ds:uri="http://schemas.openxmlformats.org/officeDocument/2006/bibliography"/>
   </ds:schemaRefs>

</xml_diff>

<commit_message>
More early work on the dissertation writeup
git-svn-id: http://svn.pling.org.uk/ternip/trunk@1919 046eaa17-6a8d-4e70-a5e5-287f5f62e04c
</commit_message>
<xml_diff>
--- a/docs/dissertation.docx
+++ b/docs/dissertation.docx
@@ -239,8 +239,19 @@
                     <w:sz w:val="28"/>
                     <w:szCs w:val="28"/>
                   </w:rPr>
-                  <w:t>Mark Hepple</w:t>
+                  <w:t xml:space="preserve">Mark </w:t>
                 </w:r>
+                <w:proofErr w:type="spellStart"/>
+                <w:r>
+                  <w:rPr>
+                    <w:rFonts w:asciiTheme="majorHAnsi" w:hAnsiTheme="majorHAnsi" w:cstheme="majorHAnsi"/>
+                    <w:i/>
+                    <w:sz w:val="28"/>
+                    <w:szCs w:val="28"/>
+                  </w:rPr>
+                  <w:t>Hepple</w:t>
+                </w:r>
+                <w:proofErr w:type="spellEnd"/>
               </w:p>
               <w:p>
                 <w:pPr>
@@ -292,13 +303,37 @@
         <w:p/>
         <w:p>
           <w:r>
-            <w:t>All sentences or passages quoted in this dissertation from other people's work have been specifically acknowledged by clear cross-referencing to author, work and page(s). Any illustrations which are not the work of the author of this dissertation have been used with the explicit permission of the originator WHERE POSSIBLE and are specifically acknowledged. I understand that failure to do this</w:t>
+            <w:t xml:space="preserve">All sentences or passages quoted in this dissertation from other people's work </w:t>
+          </w:r>
+          <w:proofErr w:type="gramStart"/>
+          <w:r>
+            <w:t>have been specifically acknowledged</w:t>
+          </w:r>
+          <w:proofErr w:type="gramEnd"/>
+          <w:r>
+            <w:t xml:space="preserve"> by clear cross-referencing to author, work and page(s). Any </w:t>
+          </w:r>
+          <w:proofErr w:type="gramStart"/>
+          <w:r>
+            <w:t>illustrations which are not the work of the author of this dissertation</w:t>
+          </w:r>
+          <w:proofErr w:type="gramEnd"/>
+          <w:r>
+            <w:t xml:space="preserve"> have been used with the explicit permission of the originator WHERE POSSIBLE and are specifically acknowledged. I understand that failure to do </w:t>
+          </w:r>
+          <w:proofErr w:type="gramStart"/>
+          <w:r>
+            <w:t>this</w:t>
           </w:r>
           <w:r>
             <w:t xml:space="preserve"> </w:t>
           </w:r>
           <w:r>
-            <w:t>amounts to plagiarism and will be considered grounds for failure in this dissertation and the degree examination as a whole.</w:t>
+            <w:t>amounts</w:t>
+          </w:r>
+          <w:proofErr w:type="gramEnd"/>
+          <w:r>
+            <w:t xml:space="preserve"> to plagiarism and will be considered grounds for failure in this dissertation and the degree examination as a whole.</w:t>
           </w:r>
         </w:p>
         <w:p>
@@ -2237,7 +2272,21 @@
         <w:rPr>
           <w:lang w:eastAsia="zh-TW"/>
         </w:rPr>
-        <w:t>poral expressions, or “timexes”, are</w:t>
+        <w:t>poral expressions, or “</w:t>
+      </w:r>
+      <w:proofErr w:type="spellStart"/>
+      <w:r>
+        <w:rPr>
+          <w:lang w:eastAsia="zh-TW"/>
+        </w:rPr>
+        <w:t>timexes</w:t>
+      </w:r>
+      <w:proofErr w:type="spellEnd"/>
+      <w:r>
+        <w:rPr>
+          <w:lang w:eastAsia="zh-TW"/>
+        </w:rPr>
+        <w:t>”, are</w:t>
       </w:r>
       <w:r>
         <w:rPr>
@@ -2309,8 +2358,16 @@
         <w:rPr>
           <w:lang w:eastAsia="zh-TW"/>
         </w:rPr>
-        <w:t>identification and interpretation of these timexes</w:t>
-      </w:r>
+        <w:t xml:space="preserve">identification and interpretation of these </w:t>
+      </w:r>
+      <w:proofErr w:type="spellStart"/>
+      <w:r>
+        <w:rPr>
+          <w:lang w:eastAsia="zh-TW"/>
+        </w:rPr>
+        <w:t>timexes</w:t>
+      </w:r>
+      <w:proofErr w:type="spellEnd"/>
       <w:r>
         <w:rPr>
           <w:lang w:eastAsia="zh-TW"/>
@@ -2441,11 +2498,33 @@
           <w:lang w:eastAsia="zh-TW"/>
         </w:rPr>
       </w:pPr>
-      <w:r>
-        <w:rPr>
-          <w:lang w:eastAsia="zh-TW"/>
-        </w:rPr>
-        <w:t>Most systems deal with two distinct, but related, tasks for the identification of timexes. The first is that of recognition, which simply identifies which phrases in some text are temporal, that is, refer to some point in time</w:t>
+      <w:proofErr w:type="gramStart"/>
+      <w:r>
+        <w:rPr>
+          <w:lang w:eastAsia="zh-TW"/>
+        </w:rPr>
+        <w:t xml:space="preserve">Most systems deal with two distinct, but related, tasks for the identification of </w:t>
+      </w:r>
+      <w:proofErr w:type="spellStart"/>
+      <w:r>
+        <w:rPr>
+          <w:lang w:eastAsia="zh-TW"/>
+        </w:rPr>
+        <w:t>timexes</w:t>
+      </w:r>
+      <w:proofErr w:type="spellEnd"/>
+      <w:r>
+        <w:rPr>
+          <w:lang w:eastAsia="zh-TW"/>
+        </w:rPr>
+        <w:t>.</w:t>
+      </w:r>
+      <w:proofErr w:type="gramEnd"/>
+      <w:r>
+        <w:rPr>
+          <w:lang w:eastAsia="zh-TW"/>
+        </w:rPr>
+        <w:t xml:space="preserve"> The first is that of recognition, which simply identifies which phrases in some text are temporal, that is, refer to some point in time</w:t>
       </w:r>
       <w:r>
         <w:rPr>
@@ -2566,7 +2645,21 @@
         <w:rPr>
           <w:lang w:eastAsia="zh-TW"/>
         </w:rPr>
-        <w:t xml:space="preserve">. The Message Understanding Conferences of the 1990s dealt with the task of named entity recognition, and early timex recognition systems simply </w:t>
+        <w:t xml:space="preserve">. The Message Understanding Conferences of the 1990s dealt with the task of named entity recognition, and early </w:t>
+      </w:r>
+      <w:proofErr w:type="spellStart"/>
+      <w:r>
+        <w:rPr>
+          <w:lang w:eastAsia="zh-TW"/>
+        </w:rPr>
+        <w:t>timex</w:t>
+      </w:r>
+      <w:proofErr w:type="spellEnd"/>
+      <w:r>
+        <w:rPr>
+          <w:lang w:eastAsia="zh-TW"/>
+        </w:rPr>
+        <w:t xml:space="preserve"> recognition systems simply </w:t>
       </w:r>
       <w:r>
         <w:rPr>
@@ -2578,7 +2671,21 @@
         <w:rPr>
           <w:lang w:eastAsia="zh-TW"/>
         </w:rPr>
-        <w:t xml:space="preserve"> timex recognition as a part of named entity </w:t>
+        <w:t xml:space="preserve"> </w:t>
+      </w:r>
+      <w:proofErr w:type="spellStart"/>
+      <w:r>
+        <w:rPr>
+          <w:lang w:eastAsia="zh-TW"/>
+        </w:rPr>
+        <w:t>timex</w:t>
+      </w:r>
+      <w:proofErr w:type="spellEnd"/>
+      <w:r>
+        <w:rPr>
+          <w:lang w:eastAsia="zh-TW"/>
+        </w:rPr>
+        <w:t xml:space="preserve"> recognition as a part of named entity </w:t>
       </w:r>
       <w:r>
         <w:rPr>
@@ -2662,7 +2769,21 @@
         <w:rPr>
           <w:lang w:eastAsia="zh-TW"/>
         </w:rPr>
-        <w:t xml:space="preserve"> however identification of temporal expressions by itself is </w:t>
+        <w:t xml:space="preserve"> </w:t>
+      </w:r>
+      <w:proofErr w:type="gramStart"/>
+      <w:r>
+        <w:rPr>
+          <w:lang w:eastAsia="zh-TW"/>
+        </w:rPr>
+        <w:t>however</w:t>
+      </w:r>
+      <w:proofErr w:type="gramEnd"/>
+      <w:r>
+        <w:rPr>
+          <w:lang w:eastAsia="zh-TW"/>
+        </w:rPr>
+        <w:t xml:space="preserve"> identification of temporal expressions by itself is </w:t>
       </w:r>
       <w:r>
         <w:rPr>
@@ -2818,8 +2939,16 @@
         <w:rPr>
           <w:lang w:eastAsia="zh-TW"/>
         </w:rPr>
-        <w:t xml:space="preserve"> system which</w:t>
-      </w:r>
+        <w:t xml:space="preserve"> </w:t>
+      </w:r>
+      <w:proofErr w:type="gramStart"/>
+      <w:r>
+        <w:rPr>
+          <w:lang w:eastAsia="zh-TW"/>
+        </w:rPr>
+        <w:t>system which</w:t>
+      </w:r>
+      <w:proofErr w:type="gramEnd"/>
       <w:r>
         <w:rPr>
           <w:lang w:eastAsia="zh-TW"/>
@@ -2999,7 +3128,21 @@
         <w:rPr>
           <w:lang w:eastAsia="zh-TW"/>
         </w:rPr>
-        <w:t xml:space="preserve">. These systems and approaches are discussed further in section </w:t>
+        <w:t xml:space="preserve">. These systems and approaches </w:t>
+      </w:r>
+      <w:proofErr w:type="gramStart"/>
+      <w:r>
+        <w:rPr>
+          <w:lang w:eastAsia="zh-TW"/>
+        </w:rPr>
+        <w:t>are discussed</w:t>
+      </w:r>
+      <w:proofErr w:type="gramEnd"/>
+      <w:r>
+        <w:rPr>
+          <w:lang w:eastAsia="zh-TW"/>
+        </w:rPr>
+        <w:t xml:space="preserve"> further in section </w:t>
       </w:r>
       <w:r>
         <w:rPr>
@@ -3071,7 +3214,21 @@
         <w:rPr>
           <w:lang w:eastAsia="zh-TW"/>
         </w:rPr>
-        <w:t xml:space="preserve">text, as much temporal information is implicit </w:t>
+        <w:t xml:space="preserve">text, as </w:t>
+      </w:r>
+      <w:proofErr w:type="gramStart"/>
+      <w:r>
+        <w:rPr>
+          <w:lang w:eastAsia="zh-TW"/>
+        </w:rPr>
+        <w:t>much temporal</w:t>
+      </w:r>
+      <w:proofErr w:type="gramEnd"/>
+      <w:r>
+        <w:rPr>
+          <w:lang w:eastAsia="zh-TW"/>
+        </w:rPr>
+        <w:t xml:space="preserve"> information is implicit </w:t>
       </w:r>
       <w:sdt>
         <w:sdtPr>
@@ -3131,7 +3288,21 @@
         <w:rPr>
           <w:lang w:eastAsia="zh-TW"/>
         </w:rPr>
-        <w:t xml:space="preserve"> goal was scored shortly after kick-off”, there is no explicit temporal information there, but there is some implicit information that could be obtained. In this case, the events of the goal being scored and kick-off are identified</w:t>
+        <w:t xml:space="preserve"> goal was scored shortly after kick-off”, there is no explicit temporal information there, but there is some implicit information that could be obtained. In this case, the events of the goal </w:t>
+      </w:r>
+      <w:proofErr w:type="gramStart"/>
+      <w:r>
+        <w:rPr>
+          <w:lang w:eastAsia="zh-TW"/>
+        </w:rPr>
+        <w:t>being scored</w:t>
+      </w:r>
+      <w:proofErr w:type="gramEnd"/>
+      <w:r>
+        <w:rPr>
+          <w:lang w:eastAsia="zh-TW"/>
+        </w:rPr>
+        <w:t xml:space="preserve"> and kick-off are identified</w:t>
       </w:r>
       <w:r>
         <w:rPr>
@@ -3176,11 +3347,19 @@
         </w:rPr>
         <w:t xml:space="preserve">a task </w:t>
       </w:r>
-      <w:r>
-        <w:rPr>
-          <w:lang w:eastAsia="zh-TW"/>
-        </w:rPr>
-        <w:t>which build</w:t>
+      <w:proofErr w:type="gramStart"/>
+      <w:r>
+        <w:rPr>
+          <w:lang w:eastAsia="zh-TW"/>
+        </w:rPr>
+        <w:t>which</w:t>
+      </w:r>
+      <w:proofErr w:type="gramEnd"/>
+      <w:r>
+        <w:rPr>
+          <w:lang w:eastAsia="zh-TW"/>
+        </w:rPr>
+        <w:t xml:space="preserve"> build</w:t>
       </w:r>
       <w:r>
         <w:rPr>
@@ -3277,8 +3456,30 @@
         <w:rPr>
           <w:lang w:eastAsia="zh-TW"/>
         </w:rPr>
-        <w:t>have emerged over time. The first annotation formats were typically based on SGML and XML and were simply in a format decided by the tagger. Over time, a standardisation effort for annotation emerged, culminating in TimeML</w:t>
-      </w:r>
+        <w:t xml:space="preserve">have emerged over time. The first annotation formats </w:t>
+      </w:r>
+      <w:proofErr w:type="gramStart"/>
+      <w:r>
+        <w:rPr>
+          <w:lang w:eastAsia="zh-TW"/>
+        </w:rPr>
+        <w:t>were typically based</w:t>
+      </w:r>
+      <w:proofErr w:type="gramEnd"/>
+      <w:r>
+        <w:rPr>
+          <w:lang w:eastAsia="zh-TW"/>
+        </w:rPr>
+        <w:t xml:space="preserve"> on SGML and XML and were simply in a format decided by the tagger. Over time, a standardisation effort for annotation emerged, culminating in </w:t>
+      </w:r>
+      <w:proofErr w:type="spellStart"/>
+      <w:r>
+        <w:rPr>
+          <w:lang w:eastAsia="zh-TW"/>
+        </w:rPr>
+        <w:t>TimeML</w:t>
+      </w:r>
+      <w:proofErr w:type="spellEnd"/>
       <w:r>
         <w:rPr>
           <w:lang w:eastAsia="zh-TW"/>
@@ -3339,12 +3540,14 @@
         </w:rPr>
         <w:t xml:space="preserve"> </w:t>
       </w:r>
+      <w:proofErr w:type="spellStart"/>
       <w:r>
         <w:rPr>
           <w:lang w:eastAsia="zh-TW"/>
         </w:rPr>
         <w:t>TimeML</w:t>
       </w:r>
+      <w:proofErr w:type="spellEnd"/>
       <w:r>
         <w:rPr>
           <w:lang w:eastAsia="zh-TW"/>
@@ -3367,7 +3570,21 @@
         <w:rPr>
           <w:lang w:eastAsia="zh-TW"/>
         </w:rPr>
-        <w:t>annotation language, complete with a set of guidelines for timex annotation</w:t>
+        <w:t xml:space="preserve">annotation language, complete with a set of guidelines for </w:t>
+      </w:r>
+      <w:proofErr w:type="spellStart"/>
+      <w:r>
+        <w:rPr>
+          <w:lang w:eastAsia="zh-TW"/>
+        </w:rPr>
+        <w:t>timex</w:t>
+      </w:r>
+      <w:proofErr w:type="spellEnd"/>
+      <w:r>
+        <w:rPr>
+          <w:lang w:eastAsia="zh-TW"/>
+        </w:rPr>
+        <w:t xml:space="preserve"> annotation</w:t>
       </w:r>
       <w:r>
         <w:rPr>
@@ -3497,7 +3714,21 @@
         <w:rPr>
           <w:lang w:eastAsia="zh-TW"/>
         </w:rPr>
-        <w:t xml:space="preserve">Of most interest to this project in the TimeML specification is the TIMEX3 tag, which extends the annotation functions of the earlier </w:t>
+        <w:t xml:space="preserve">Of most interest to this project in the </w:t>
+      </w:r>
+      <w:proofErr w:type="spellStart"/>
+      <w:r>
+        <w:rPr>
+          <w:lang w:eastAsia="zh-TW"/>
+        </w:rPr>
+        <w:t>TimeML</w:t>
+      </w:r>
+      <w:proofErr w:type="spellEnd"/>
+      <w:r>
+        <w:rPr>
+          <w:lang w:eastAsia="zh-TW"/>
+        </w:rPr>
+        <w:t xml:space="preserve"> specification is the TIMEX3 tag, which extends the annotation functions of the earlier </w:t>
       </w:r>
       <w:r>
         <w:rPr>
@@ -3617,7 +3848,21 @@
         <w:rPr>
           <w:lang w:eastAsia="zh-TW"/>
         </w:rPr>
-        <w:t xml:space="preserve"> An example of this tag is shown in </w:t>
+        <w:t xml:space="preserve"> An example of this tag </w:t>
+      </w:r>
+      <w:proofErr w:type="gramStart"/>
+      <w:r>
+        <w:rPr>
+          <w:lang w:eastAsia="zh-TW"/>
+        </w:rPr>
+        <w:t>is shown</w:t>
+      </w:r>
+      <w:proofErr w:type="gramEnd"/>
+      <w:r>
+        <w:rPr>
+          <w:lang w:eastAsia="zh-TW"/>
+        </w:rPr>
+        <w:t xml:space="preserve"> in </w:t>
       </w:r>
       <w:r>
         <w:rPr>
@@ -3737,8 +3982,19 @@
           <w:sz w:val="20"/>
           <w:lang w:eastAsia="en-GB" w:bidi="ar-SA"/>
         </w:rPr>
-        <w:t>TIMEX3 tid</w:t>
-      </w:r>
+        <w:t xml:space="preserve">TIMEX3 </w:t>
+      </w:r>
+      <w:proofErr w:type="spellStart"/>
+      <w:r>
+        <w:rPr>
+          <w:rFonts w:ascii="Verdana" w:eastAsia="Times New Roman" w:hAnsi="Verdana" w:cs="Times New Roman"/>
+          <w:color w:val="990000"/>
+          <w:sz w:val="20"/>
+          <w:lang w:eastAsia="en-GB" w:bidi="ar-SA"/>
+        </w:rPr>
+        <w:t>tid</w:t>
+      </w:r>
+      <w:proofErr w:type="spellEnd"/>
       <w:r>
         <w:rPr>
           <w:rFonts w:ascii="Verdana" w:eastAsia="Times New Roman" w:hAnsi="Verdana" w:cs="Times New Roman"/>
@@ -3811,8 +4067,19 @@
           <w:sz w:val="20"/>
           <w:lang w:eastAsia="en-GB" w:bidi="ar-SA"/>
         </w:rPr>
-        <w:t xml:space="preserve"> functionInDocument</w:t>
-      </w:r>
+        <w:t xml:space="preserve"> </w:t>
+      </w:r>
+      <w:proofErr w:type="spellStart"/>
+      <w:r>
+        <w:rPr>
+          <w:rFonts w:ascii="Verdana" w:eastAsia="Times New Roman" w:hAnsi="Verdana" w:cs="Times New Roman"/>
+          <w:color w:val="990000"/>
+          <w:sz w:val="20"/>
+          <w:lang w:eastAsia="en-GB" w:bidi="ar-SA"/>
+        </w:rPr>
+        <w:t>functionInDocument</w:t>
+      </w:r>
+      <w:proofErr w:type="spellEnd"/>
       <w:r>
         <w:rPr>
           <w:rFonts w:ascii="Verdana" w:eastAsia="Times New Roman" w:hAnsi="Verdana" w:cs="Times New Roman"/>
@@ -3848,8 +4115,19 @@
           <w:sz w:val="20"/>
           <w:lang w:eastAsia="en-GB" w:bidi="ar-SA"/>
         </w:rPr>
-        <w:t xml:space="preserve"> temporalFunction</w:t>
-      </w:r>
+        <w:t xml:space="preserve"> </w:t>
+      </w:r>
+      <w:proofErr w:type="spellStart"/>
+      <w:r>
+        <w:rPr>
+          <w:rFonts w:ascii="Verdana" w:eastAsia="Times New Roman" w:hAnsi="Verdana" w:cs="Times New Roman"/>
+          <w:color w:val="990000"/>
+          <w:sz w:val="20"/>
+          <w:lang w:eastAsia="en-GB" w:bidi="ar-SA"/>
+        </w:rPr>
+        <w:t>temporalFunction</w:t>
+      </w:r>
+      <w:proofErr w:type="spellEnd"/>
       <w:r>
         <w:rPr>
           <w:rFonts w:ascii="Verdana" w:eastAsia="Times New Roman" w:hAnsi="Verdana" w:cs="Times New Roman"/>
@@ -4101,7 +4379,21 @@
         <w:rPr>
           <w:lang w:eastAsia="zh-TW"/>
         </w:rPr>
-        <w:t xml:space="preserve"> tag is used to represent time expressions, and a number of attributes are used to define this. The most important attribute is the </w:t>
+        <w:t xml:space="preserve"> tag </w:t>
+      </w:r>
+      <w:proofErr w:type="gramStart"/>
+      <w:r>
+        <w:rPr>
+          <w:lang w:eastAsia="zh-TW"/>
+        </w:rPr>
+        <w:t>is used</w:t>
+      </w:r>
+      <w:proofErr w:type="gramEnd"/>
+      <w:r>
+        <w:rPr>
+          <w:lang w:eastAsia="zh-TW"/>
+        </w:rPr>
+        <w:t xml:space="preserve"> to represent time expressions, and a number of attributes are used to define this. The most important attribute is the </w:t>
       </w:r>
       <w:r>
         <w:rPr>
@@ -4126,13 +4418,41 @@
           <w:lang w:eastAsia="zh-TW"/>
         </w:rPr>
         <w:lastRenderedPageBreak/>
-        <w:t>on the TIMEX2 ‘val’ attribute</w:t>
-      </w:r>
-      <w:r>
-        <w:rPr>
-          <w:lang w:eastAsia="zh-TW"/>
-        </w:rPr>
-        <w:t xml:space="preserve">, which is used to hold </w:t>
+        <w:t>on the TIMEX2 ‘</w:t>
+      </w:r>
+      <w:proofErr w:type="spellStart"/>
+      <w:r>
+        <w:rPr>
+          <w:lang w:eastAsia="zh-TW"/>
+        </w:rPr>
+        <w:t>val</w:t>
+      </w:r>
+      <w:proofErr w:type="spellEnd"/>
+      <w:r>
+        <w:rPr>
+          <w:lang w:eastAsia="zh-TW"/>
+        </w:rPr>
+        <w:t>’ attribute</w:t>
+      </w:r>
+      <w:r>
+        <w:rPr>
+          <w:lang w:eastAsia="zh-TW"/>
+        </w:rPr>
+        <w:t xml:space="preserve">, which </w:t>
+      </w:r>
+      <w:proofErr w:type="gramStart"/>
+      <w:r>
+        <w:rPr>
+          <w:lang w:eastAsia="zh-TW"/>
+        </w:rPr>
+        <w:t>is used</w:t>
+      </w:r>
+      <w:proofErr w:type="gramEnd"/>
+      <w:r>
+        <w:rPr>
+          <w:lang w:eastAsia="zh-TW"/>
+        </w:rPr>
+        <w:t xml:space="preserve"> to hold </w:t>
       </w:r>
       <w:r>
         <w:rPr>
@@ -4150,7 +4470,21 @@
         <w:rPr>
           <w:lang w:eastAsia="zh-TW"/>
         </w:rPr>
-        <w:t xml:space="preserve"> This value can either be a simple string referencing a specific time, a pair of strings separated by a slash representing a duration anchored in specific points of times, or a simple string representing an unanchored duration.</w:t>
+        <w:t xml:space="preserve"> This value can </w:t>
+      </w:r>
+      <w:proofErr w:type="gramStart"/>
+      <w:r>
+        <w:rPr>
+          <w:lang w:eastAsia="zh-TW"/>
+        </w:rPr>
+        <w:t>either be</w:t>
+      </w:r>
+      <w:proofErr w:type="gramEnd"/>
+      <w:r>
+        <w:rPr>
+          <w:lang w:eastAsia="zh-TW"/>
+        </w:rPr>
+        <w:t xml:space="preserve"> a simple string referencing a specific time, a pair of strings separated by a slash representing a duration anchored in specific points of times, or a simple string representing an unanchored duration.</w:t>
       </w:r>
     </w:p>
     <w:p>
@@ -4235,7 +4569,35 @@
         <w:rPr>
           <w:lang w:eastAsia="zh-TW"/>
         </w:rPr>
-        <w:t>, with a number of modifications. As natural language temporal expressions allow a differing degree of precision, the TimeML standard allows for unknown components of a date to be replaced with the character ‘X’ (e.g., XXXX-05-03 represents May 3</w:t>
+        <w:t xml:space="preserve">, with a number of modifications. As natural </w:t>
+      </w:r>
+      <w:proofErr w:type="gramStart"/>
+      <w:r>
+        <w:rPr>
+          <w:lang w:eastAsia="zh-TW"/>
+        </w:rPr>
+        <w:t>language</w:t>
+      </w:r>
+      <w:proofErr w:type="gramEnd"/>
+      <w:r>
+        <w:rPr>
+          <w:lang w:eastAsia="zh-TW"/>
+        </w:rPr>
+        <w:t xml:space="preserve"> temporal expressions allow a differing degree of precision, the </w:t>
+      </w:r>
+      <w:proofErr w:type="spellStart"/>
+      <w:r>
+        <w:rPr>
+          <w:lang w:eastAsia="zh-TW"/>
+        </w:rPr>
+        <w:t>TimeML</w:t>
+      </w:r>
+      <w:proofErr w:type="spellEnd"/>
+      <w:r>
+        <w:rPr>
+          <w:lang w:eastAsia="zh-TW"/>
+        </w:rPr>
+        <w:t xml:space="preserve"> standard allows for unknown components of a date to be replaced with the character ‘X’ (e.g., XXXX-05-03 represents May 3</w:t>
       </w:r>
       <w:r>
         <w:rPr>
@@ -4303,7 +4665,21 @@
         <w:rPr>
           <w:lang w:eastAsia="zh-TW"/>
         </w:rPr>
-        <w:t>, TIDES, and subsequently TimeML, specify a number of replacement components which can be used as values in particular components of an ISO 8601 expression. This includes tokens such as “DT” in the hour position to represent “day time”, “WI” in the place of month to represent “winter” and “WE” in the place of a day to represent “weekend”.</w:t>
+        <w:t xml:space="preserve">, TIDES, and subsequently </w:t>
+      </w:r>
+      <w:proofErr w:type="spellStart"/>
+      <w:r>
+        <w:rPr>
+          <w:lang w:eastAsia="zh-TW"/>
+        </w:rPr>
+        <w:t>TimeML</w:t>
+      </w:r>
+      <w:proofErr w:type="spellEnd"/>
+      <w:r>
+        <w:rPr>
+          <w:lang w:eastAsia="zh-TW"/>
+        </w:rPr>
+        <w:t>, specify a number of replacement components which can be used as values in particular components of an ISO 8601 expression. This includes tokens such as “DT” in the hour position to represent “day time”, “WI” in the place of month to represent “winter” and “WE” in the place of a day to represent “weekend”.</w:t>
       </w:r>
     </w:p>
     <w:p>
@@ -4316,7 +4692,21 @@
         <w:rPr>
           <w:lang w:eastAsia="zh-TW"/>
         </w:rPr>
-        <w:t xml:space="preserve">In addition to these modified ISO 8601 values, a number of tokens are also allowed in the value attribute when expressions </w:t>
+        <w:t xml:space="preserve">In addition to these modified ISO 8601 values, a number of tokens </w:t>
+      </w:r>
+      <w:proofErr w:type="gramStart"/>
+      <w:r>
+        <w:rPr>
+          <w:lang w:eastAsia="zh-TW"/>
+        </w:rPr>
+        <w:t>are also allowed</w:t>
+      </w:r>
+      <w:proofErr w:type="gramEnd"/>
+      <w:r>
+        <w:rPr>
+          <w:lang w:eastAsia="zh-TW"/>
+        </w:rPr>
+        <w:t xml:space="preserve"> in the value attribute when expressions </w:t>
       </w:r>
       <w:r>
         <w:rPr>
@@ -4365,13 +4755,41 @@
         <w:rPr>
           <w:lang w:eastAsia="zh-TW"/>
         </w:rPr>
-        <w:t>The second TIMEX2 attribute adopted by TIMEX3 is the MOD attribute, which is used fo</w:t>
-      </w:r>
-      <w:r>
-        <w:rPr>
-          <w:lang w:eastAsia="zh-TW"/>
-        </w:rPr>
-        <w:t>r timexes that have been modified in natural language in such a way</w:t>
+        <w:t xml:space="preserve">The second TIMEX2 attribute adopted by TIMEX3 is the MOD attribute, which </w:t>
+      </w:r>
+      <w:proofErr w:type="gramStart"/>
+      <w:r>
+        <w:rPr>
+          <w:lang w:eastAsia="zh-TW"/>
+        </w:rPr>
+        <w:t>is used</w:t>
+      </w:r>
+      <w:proofErr w:type="gramEnd"/>
+      <w:r>
+        <w:rPr>
+          <w:lang w:eastAsia="zh-TW"/>
+        </w:rPr>
+        <w:t xml:space="preserve"> fo</w:t>
+      </w:r>
+      <w:r>
+        <w:rPr>
+          <w:lang w:eastAsia="zh-TW"/>
+        </w:rPr>
+        <w:t xml:space="preserve">r </w:t>
+      </w:r>
+      <w:proofErr w:type="spellStart"/>
+      <w:r>
+        <w:rPr>
+          <w:lang w:eastAsia="zh-TW"/>
+        </w:rPr>
+        <w:t>timexes</w:t>
+      </w:r>
+      <w:proofErr w:type="spellEnd"/>
+      <w:r>
+        <w:rPr>
+          <w:lang w:eastAsia="zh-TW"/>
+        </w:rPr>
+        <w:t xml:space="preserve"> that have been modified in natural language in such a way</w:t>
       </w:r>
       <w:r>
         <w:rPr>
@@ -4420,7 +4838,21 @@
         <w:rPr>
           <w:lang w:eastAsia="zh-TW"/>
         </w:rPr>
-        <w:t>”, “less than 2 hours long”, or “about three years ago” to be correctly expressed.</w:t>
+        <w:t xml:space="preserve">”, “less than 2 hours long”, or “about three years ago” to </w:t>
+      </w:r>
+      <w:proofErr w:type="gramStart"/>
+      <w:r>
+        <w:rPr>
+          <w:lang w:eastAsia="zh-TW"/>
+        </w:rPr>
+        <w:t>be correctly expressed</w:t>
+      </w:r>
+      <w:proofErr w:type="gramEnd"/>
+      <w:r>
+        <w:rPr>
+          <w:lang w:eastAsia="zh-TW"/>
+        </w:rPr>
+        <w:t>.</w:t>
       </w:r>
     </w:p>
     <w:p>
@@ -4429,11 +4861,19 @@
           <w:lang w:eastAsia="zh-TW"/>
         </w:rPr>
       </w:pPr>
-      <w:r>
-        <w:rPr>
-          <w:lang w:eastAsia="zh-TW"/>
-        </w:rPr>
-        <w:t>TimeML’s TIMEX3 tag does not directly incorporate the other attributes of TIMEX2, but</w:t>
+      <w:proofErr w:type="spellStart"/>
+      <w:r>
+        <w:rPr>
+          <w:lang w:eastAsia="zh-TW"/>
+        </w:rPr>
+        <w:t>TimeML’s</w:t>
+      </w:r>
+      <w:proofErr w:type="spellEnd"/>
+      <w:r>
+        <w:rPr>
+          <w:lang w:eastAsia="zh-TW"/>
+        </w:rPr>
+        <w:t xml:space="preserve"> TIMEX3 tag does not directly incorporate the other attributes of TIMEX2, but</w:t>
       </w:r>
       <w:r>
         <w:rPr>
@@ -4445,7 +4885,49 @@
         <w:rPr>
           <w:lang w:eastAsia="zh-TW"/>
         </w:rPr>
-        <w:t xml:space="preserve"> One such attribute is the “functionInDocument” optional attribute which indicates whether or not this tag is providing a temporal anchor for other timexes in the document. The values this attribute can take come from the </w:t>
+        <w:t xml:space="preserve"> One such attribute is the “</w:t>
+      </w:r>
+      <w:proofErr w:type="spellStart"/>
+      <w:r>
+        <w:rPr>
+          <w:lang w:eastAsia="zh-TW"/>
+        </w:rPr>
+        <w:t>functionInDocument</w:t>
+      </w:r>
+      <w:proofErr w:type="spellEnd"/>
+      <w:r>
+        <w:rPr>
+          <w:lang w:eastAsia="zh-TW"/>
+        </w:rPr>
+        <w:t xml:space="preserve">” optional </w:t>
+      </w:r>
+      <w:proofErr w:type="gramStart"/>
+      <w:r>
+        <w:rPr>
+          <w:lang w:eastAsia="zh-TW"/>
+        </w:rPr>
+        <w:t>attribute which</w:t>
+      </w:r>
+      <w:proofErr w:type="gramEnd"/>
+      <w:r>
+        <w:rPr>
+          <w:lang w:eastAsia="zh-TW"/>
+        </w:rPr>
+        <w:t xml:space="preserve"> indicates whether or not this tag is providing a temporal anchor for other </w:t>
+      </w:r>
+      <w:proofErr w:type="spellStart"/>
+      <w:r>
+        <w:rPr>
+          <w:lang w:eastAsia="zh-TW"/>
+        </w:rPr>
+        <w:t>timexes</w:t>
+      </w:r>
+      <w:proofErr w:type="spellEnd"/>
+      <w:r>
+        <w:rPr>
+          <w:lang w:eastAsia="zh-TW"/>
+        </w:rPr>
+        <w:t xml:space="preserve"> in the document. The values this attribute can take come from the </w:t>
       </w:r>
       <w:r>
         <w:rPr>
@@ -4517,7 +4999,49 @@
         <w:rPr>
           <w:lang w:eastAsia="zh-TW"/>
         </w:rPr>
-        <w:t xml:space="preserve"> and denote that a timex can take functions such as creation time, publication time, etc. The PRISM standard is typically used to mark up metadata to a document, rather than directly dealing with the content itself, whereas TimeML expands this to allow the content of the document to be tagged with these functions.</w:t>
+        <w:t xml:space="preserve"> and denote that a </w:t>
+      </w:r>
+      <w:proofErr w:type="spellStart"/>
+      <w:r>
+        <w:rPr>
+          <w:lang w:eastAsia="zh-TW"/>
+        </w:rPr>
+        <w:t>timex</w:t>
+      </w:r>
+      <w:proofErr w:type="spellEnd"/>
+      <w:r>
+        <w:rPr>
+          <w:lang w:eastAsia="zh-TW"/>
+        </w:rPr>
+        <w:t xml:space="preserve"> can take functions such as creation time, publication time, etc. The PRISM standard </w:t>
+      </w:r>
+      <w:proofErr w:type="gramStart"/>
+      <w:r>
+        <w:rPr>
+          <w:lang w:eastAsia="zh-TW"/>
+        </w:rPr>
+        <w:t>is typically used</w:t>
+      </w:r>
+      <w:proofErr w:type="gramEnd"/>
+      <w:r>
+        <w:rPr>
+          <w:lang w:eastAsia="zh-TW"/>
+        </w:rPr>
+        <w:t xml:space="preserve"> to mark up metadata to a document, rather than directly dealing with the content itself, whereas </w:t>
+      </w:r>
+      <w:proofErr w:type="spellStart"/>
+      <w:r>
+        <w:rPr>
+          <w:lang w:eastAsia="zh-TW"/>
+        </w:rPr>
+        <w:t>TimeML</w:t>
+      </w:r>
+      <w:proofErr w:type="spellEnd"/>
+      <w:r>
+        <w:rPr>
+          <w:lang w:eastAsia="zh-TW"/>
+        </w:rPr>
+        <w:t xml:space="preserve"> expands this to allow the content of the document to be tagged with these functions.</w:t>
       </w:r>
     </w:p>
     <w:p>
@@ -4526,18 +5050,68 @@
           <w:lang w:eastAsia="zh-TW"/>
         </w:rPr>
       </w:pPr>
-      <w:r>
-        <w:rPr>
-          <w:lang w:eastAsia="zh-TW"/>
-        </w:rPr>
-        <w:t xml:space="preserve">TimeML also allows a timex to be annotated as a “temporal function” (e.g., “two weeks ago”), and supplies a number of attributes to support the capturing of this </w:t>
+      <w:proofErr w:type="spellStart"/>
+      <w:r>
+        <w:rPr>
+          <w:lang w:eastAsia="zh-TW"/>
+        </w:rPr>
+        <w:t>TimeML</w:t>
+      </w:r>
+      <w:proofErr w:type="spellEnd"/>
+      <w:r>
+        <w:rPr>
+          <w:lang w:eastAsia="zh-TW"/>
+        </w:rPr>
+        <w:t xml:space="preserve"> also allows a </w:t>
+      </w:r>
+      <w:proofErr w:type="spellStart"/>
+      <w:r>
+        <w:rPr>
+          <w:lang w:eastAsia="zh-TW"/>
+        </w:rPr>
+        <w:t>timex</w:t>
+      </w:r>
+      <w:proofErr w:type="spellEnd"/>
+      <w:r>
+        <w:rPr>
+          <w:lang w:eastAsia="zh-TW"/>
+        </w:rPr>
+        <w:t xml:space="preserve"> to be annotated as a “temporal function” (e.g., “two weeks ago”), and supplies a number of attributes to support the capturing of this </w:t>
       </w:r>
       <w:r>
         <w:rPr>
           <w:lang w:eastAsia="zh-TW"/>
         </w:rPr>
         <w:lastRenderedPageBreak/>
-        <w:t>data. Similarly, more attributes are provided to denote quantified times (such as “twice a month”), and to anchor durations to other timexes.</w:t>
+        <w:t xml:space="preserve">data. Similarly, more attributes </w:t>
+      </w:r>
+      <w:proofErr w:type="gramStart"/>
+      <w:r>
+        <w:rPr>
+          <w:lang w:eastAsia="zh-TW"/>
+        </w:rPr>
+        <w:t>are provided</w:t>
+      </w:r>
+      <w:proofErr w:type="gramEnd"/>
+      <w:r>
+        <w:rPr>
+          <w:lang w:eastAsia="zh-TW"/>
+        </w:rPr>
+        <w:t xml:space="preserve"> to denote quantified times (such as “twice a month”), and to anchor durations to other </w:t>
+      </w:r>
+      <w:proofErr w:type="spellStart"/>
+      <w:r>
+        <w:rPr>
+          <w:lang w:eastAsia="zh-TW"/>
+        </w:rPr>
+        <w:t>timexes</w:t>
+      </w:r>
+      <w:proofErr w:type="spellEnd"/>
+      <w:r>
+        <w:rPr>
+          <w:lang w:eastAsia="zh-TW"/>
+        </w:rPr>
+        <w:t>.</w:t>
       </w:r>
     </w:p>
     <w:p>
@@ -4550,7 +5124,35 @@
         <w:rPr>
           <w:lang w:eastAsia="zh-TW"/>
         </w:rPr>
-        <w:t xml:space="preserve">As interest in temporal expressions has grown to include event identification and temporal relations, the TimeML standard also includes tags and annotation guidelines for more than just timexes, such as events, </w:t>
+        <w:t xml:space="preserve">As interest in temporal expressions has grown to include event identification and temporal relations, the </w:t>
+      </w:r>
+      <w:proofErr w:type="spellStart"/>
+      <w:r>
+        <w:rPr>
+          <w:lang w:eastAsia="zh-TW"/>
+        </w:rPr>
+        <w:t>TimeML</w:t>
+      </w:r>
+      <w:proofErr w:type="spellEnd"/>
+      <w:r>
+        <w:rPr>
+          <w:lang w:eastAsia="zh-TW"/>
+        </w:rPr>
+        <w:t xml:space="preserve"> standard also includes tags and annotation guidelines for more than just </w:t>
+      </w:r>
+      <w:proofErr w:type="spellStart"/>
+      <w:r>
+        <w:rPr>
+          <w:lang w:eastAsia="zh-TW"/>
+        </w:rPr>
+        <w:t>timexes</w:t>
+      </w:r>
+      <w:proofErr w:type="spellEnd"/>
+      <w:r>
+        <w:rPr>
+          <w:lang w:eastAsia="zh-TW"/>
+        </w:rPr>
+        <w:t xml:space="preserve">, such as events, </w:t>
       </w:r>
       <w:r>
         <w:rPr>
@@ -4569,7 +5171,21 @@
         <w:rPr>
           <w:lang w:eastAsia="zh-TW"/>
         </w:rPr>
-        <w:t xml:space="preserve">In addition to the formal specification of TimeML, </w:t>
+        <w:t xml:space="preserve">In addition to the formal specification of </w:t>
+      </w:r>
+      <w:proofErr w:type="spellStart"/>
+      <w:r>
+        <w:rPr>
+          <w:lang w:eastAsia="zh-TW"/>
+        </w:rPr>
+        <w:t>TimeML</w:t>
+      </w:r>
+      <w:proofErr w:type="spellEnd"/>
+      <w:r>
+        <w:rPr>
+          <w:lang w:eastAsia="zh-TW"/>
+        </w:rPr>
+        <w:t xml:space="preserve">, </w:t>
       </w:r>
       <w:r>
         <w:rPr>
@@ -4659,7 +5275,21 @@
         <w:rPr>
           <w:lang w:eastAsia="zh-TW"/>
         </w:rPr>
-        <w:t>, in order to ensure consistency between TimeML annotated documents</w:t>
+        <w:t xml:space="preserve">, in order to ensure consistency between </w:t>
+      </w:r>
+      <w:proofErr w:type="spellStart"/>
+      <w:r>
+        <w:rPr>
+          <w:lang w:eastAsia="zh-TW"/>
+        </w:rPr>
+        <w:t>TimeML</w:t>
+      </w:r>
+      <w:proofErr w:type="spellEnd"/>
+      <w:r>
+        <w:rPr>
+          <w:lang w:eastAsia="zh-TW"/>
+        </w:rPr>
+        <w:t xml:space="preserve"> annotated documents</w:t>
       </w:r>
       <w:r>
         <w:rPr>
@@ -4671,7 +5301,21 @@
         <w:rPr>
           <w:lang w:eastAsia="zh-TW"/>
         </w:rPr>
-        <w:t xml:space="preserve"> For the TIMEX3 tag, these are mostly inherited from the TIMEX2 guidelines</w:t>
+        <w:t xml:space="preserve"> For the TIMEX3 tag, these </w:t>
+      </w:r>
+      <w:proofErr w:type="gramStart"/>
+      <w:r>
+        <w:rPr>
+          <w:lang w:eastAsia="zh-TW"/>
+        </w:rPr>
+        <w:t>are mostly inherited</w:t>
+      </w:r>
+      <w:proofErr w:type="gramEnd"/>
+      <w:r>
+        <w:rPr>
+          <w:lang w:eastAsia="zh-TW"/>
+        </w:rPr>
+        <w:t xml:space="preserve"> from the TIMEX2 guidelines</w:t>
       </w:r>
       <w:r>
         <w:rPr>
@@ -4792,13 +5436,41 @@
         <w:rPr>
           <w:lang w:eastAsia="zh-TW"/>
         </w:rPr>
-        <w:t>The TIMEX2 guidelines then continue to specify a number of situations where a timex should be tagged</w:t>
-      </w:r>
-      <w:r>
-        <w:rPr>
-          <w:lang w:eastAsia="zh-TW"/>
-        </w:rPr>
-        <w:t>, including fairly detailed indicators</w:t>
+        <w:t xml:space="preserve">The TIMEX2 guidelines then continue to specify a number of situations where a </w:t>
+      </w:r>
+      <w:proofErr w:type="spellStart"/>
+      <w:r>
+        <w:rPr>
+          <w:lang w:eastAsia="zh-TW"/>
+        </w:rPr>
+        <w:t>timex</w:t>
+      </w:r>
+      <w:proofErr w:type="spellEnd"/>
+      <w:r>
+        <w:rPr>
+          <w:lang w:eastAsia="zh-TW"/>
+        </w:rPr>
+        <w:t xml:space="preserve"> should be tagged</w:t>
+      </w:r>
+      <w:r>
+        <w:rPr>
+          <w:lang w:eastAsia="zh-TW"/>
+        </w:rPr>
+        <w:t xml:space="preserve">, including </w:t>
+      </w:r>
+      <w:proofErr w:type="gramStart"/>
+      <w:r>
+        <w:rPr>
+          <w:lang w:eastAsia="zh-TW"/>
+        </w:rPr>
+        <w:t>fairly detailed</w:t>
+      </w:r>
+      <w:proofErr w:type="gramEnd"/>
+      <w:r>
+        <w:rPr>
+          <w:lang w:eastAsia="zh-TW"/>
+        </w:rPr>
+        <w:t xml:space="preserve"> indicators</w:t>
       </w:r>
       <w:r>
         <w:rPr>
@@ -4840,8 +5512,16 @@
         <w:rPr>
           <w:lang w:eastAsia="zh-TW"/>
         </w:rPr>
-        <w:t>. One rule it gives relates to proper nouns, where any temporal expression incorporated within (e.g., the terrorist group “Black September”) should not be tagged</w:t>
-      </w:r>
+        <w:t xml:space="preserve">. One rule it gives relates to proper nouns, where any temporal expression incorporated within (e.g., the terrorist group “Black September”) </w:t>
+      </w:r>
+      <w:proofErr w:type="gramStart"/>
+      <w:r>
+        <w:rPr>
+          <w:lang w:eastAsia="zh-TW"/>
+        </w:rPr>
+        <w:t>should not be tagged</w:t>
+      </w:r>
+      <w:proofErr w:type="gramEnd"/>
       <w:r>
         <w:rPr>
           <w:lang w:eastAsia="zh-TW"/>
@@ -4852,7 +5532,49 @@
         <w:rPr>
           <w:lang w:eastAsia="zh-TW"/>
         </w:rPr>
-        <w:t>. Additionally, specific rules are given to the extent of a tag, for example, when a temporal expression includes premodifiers (as handled by the ‘mod’ attribute), the premodifiers should be part of the tagged text.</w:t>
+        <w:t xml:space="preserve">. Additionally, specific rules </w:t>
+      </w:r>
+      <w:proofErr w:type="gramStart"/>
+      <w:r>
+        <w:rPr>
+          <w:lang w:eastAsia="zh-TW"/>
+        </w:rPr>
+        <w:t>are given</w:t>
+      </w:r>
+      <w:proofErr w:type="gramEnd"/>
+      <w:r>
+        <w:rPr>
+          <w:lang w:eastAsia="zh-TW"/>
+        </w:rPr>
+        <w:t xml:space="preserve"> to the extent of a tag, for example, when a temporal expression includes </w:t>
+      </w:r>
+      <w:proofErr w:type="spellStart"/>
+      <w:r>
+        <w:rPr>
+          <w:lang w:eastAsia="zh-TW"/>
+        </w:rPr>
+        <w:t>premodifiers</w:t>
+      </w:r>
+      <w:proofErr w:type="spellEnd"/>
+      <w:r>
+        <w:rPr>
+          <w:lang w:eastAsia="zh-TW"/>
+        </w:rPr>
+        <w:t xml:space="preserve"> (as handled by the ‘mod’ attribute), the </w:t>
+      </w:r>
+      <w:proofErr w:type="spellStart"/>
+      <w:r>
+        <w:rPr>
+          <w:lang w:eastAsia="zh-TW"/>
+        </w:rPr>
+        <w:t>premodifiers</w:t>
+      </w:r>
+      <w:proofErr w:type="spellEnd"/>
+      <w:r>
+        <w:rPr>
+          <w:lang w:eastAsia="zh-TW"/>
+        </w:rPr>
+        <w:t xml:space="preserve"> should be part of the tagged text.</w:t>
       </w:r>
     </w:p>
     <w:p>
@@ -4878,13 +5600,55 @@
         <w:rPr>
           <w:lang w:eastAsia="zh-TW"/>
         </w:rPr>
-        <w:t xml:space="preserve">The TimeML rules extend these TIMEX2 guidelines, usually as a result of changes in the TIMEX3 tag </w:t>
-      </w:r>
-      <w:r>
-        <w:rPr>
-          <w:lang w:eastAsia="zh-TW"/>
-        </w:rPr>
-        <w:t>from the TIMEX2 tag. These include changes in tagging extent recommendations for expressions embedded within each other, and for postmodifiers.</w:t>
+        <w:t xml:space="preserve">The </w:t>
+      </w:r>
+      <w:proofErr w:type="spellStart"/>
+      <w:r>
+        <w:rPr>
+          <w:lang w:eastAsia="zh-TW"/>
+        </w:rPr>
+        <w:t>TimeML</w:t>
+      </w:r>
+      <w:proofErr w:type="spellEnd"/>
+      <w:r>
+        <w:rPr>
+          <w:lang w:eastAsia="zh-TW"/>
+        </w:rPr>
+        <w:t xml:space="preserve"> rules extend these TIMEX2 guidelines, usually </w:t>
+      </w:r>
+      <w:proofErr w:type="gramStart"/>
+      <w:r>
+        <w:rPr>
+          <w:lang w:eastAsia="zh-TW"/>
+        </w:rPr>
+        <w:t>as a result</w:t>
+      </w:r>
+      <w:proofErr w:type="gramEnd"/>
+      <w:r>
+        <w:rPr>
+          <w:lang w:eastAsia="zh-TW"/>
+        </w:rPr>
+        <w:t xml:space="preserve"> of changes in the TIMEX3 tag </w:t>
+      </w:r>
+      <w:r>
+        <w:rPr>
+          <w:lang w:eastAsia="zh-TW"/>
+        </w:rPr>
+        <w:t xml:space="preserve">from the TIMEX2 tag. These include changes in tagging extent recommendations for expressions embedded within each other, and for </w:t>
+      </w:r>
+      <w:proofErr w:type="spellStart"/>
+      <w:r>
+        <w:rPr>
+          <w:lang w:eastAsia="zh-TW"/>
+        </w:rPr>
+        <w:t>postmodifiers</w:t>
+      </w:r>
+      <w:proofErr w:type="spellEnd"/>
+      <w:r>
+        <w:rPr>
+          <w:lang w:eastAsia="zh-TW"/>
+        </w:rPr>
+        <w:t>.</w:t>
       </w:r>
     </w:p>
     <w:p>
@@ -4897,13 +5661,55 @@
         <w:rPr>
           <w:lang w:eastAsia="zh-TW"/>
         </w:rPr>
-        <w:t>Additionally, TimeML also allows for empty TIMEX3 tags</w:t>
-      </w:r>
-      <w:r>
-        <w:rPr>
-          <w:lang w:eastAsia="zh-TW"/>
-        </w:rPr>
-        <w:t>, which can be used to denote implicit timexes in text, often for anchored durations.</w:t>
+        <w:t xml:space="preserve">Additionally, </w:t>
+      </w:r>
+      <w:proofErr w:type="spellStart"/>
+      <w:r>
+        <w:rPr>
+          <w:lang w:eastAsia="zh-TW"/>
+        </w:rPr>
+        <w:t>TimeML</w:t>
+      </w:r>
+      <w:proofErr w:type="spellEnd"/>
+      <w:r>
+        <w:rPr>
+          <w:lang w:eastAsia="zh-TW"/>
+        </w:rPr>
+        <w:t xml:space="preserve"> also allows for empty TIMEX3 tags</w:t>
+      </w:r>
+      <w:r>
+        <w:rPr>
+          <w:lang w:eastAsia="zh-TW"/>
+        </w:rPr>
+        <w:t xml:space="preserve">, which </w:t>
+      </w:r>
+      <w:proofErr w:type="gramStart"/>
+      <w:r>
+        <w:rPr>
+          <w:lang w:eastAsia="zh-TW"/>
+        </w:rPr>
+        <w:t>can be used</w:t>
+      </w:r>
+      <w:proofErr w:type="gramEnd"/>
+      <w:r>
+        <w:rPr>
+          <w:lang w:eastAsia="zh-TW"/>
+        </w:rPr>
+        <w:t xml:space="preserve"> to denote implicit </w:t>
+      </w:r>
+      <w:proofErr w:type="spellStart"/>
+      <w:r>
+        <w:rPr>
+          <w:lang w:eastAsia="zh-TW"/>
+        </w:rPr>
+        <w:t>timexes</w:t>
+      </w:r>
+      <w:proofErr w:type="spellEnd"/>
+      <w:r>
+        <w:rPr>
+          <w:lang w:eastAsia="zh-TW"/>
+        </w:rPr>
+        <w:t xml:space="preserve"> in text, often for anchored durations.</w:t>
       </w:r>
     </w:p>
     <w:p>
@@ -4916,7 +5722,21 @@
         <w:rPr>
           <w:lang w:eastAsia="zh-TW"/>
         </w:rPr>
-        <w:t xml:space="preserve">As with the wider TimeML standard, the annotation guidelines </w:t>
+        <w:t xml:space="preserve">As with the wider </w:t>
+      </w:r>
+      <w:proofErr w:type="spellStart"/>
+      <w:r>
+        <w:rPr>
+          <w:lang w:eastAsia="zh-TW"/>
+        </w:rPr>
+        <w:t>TimeML</w:t>
+      </w:r>
+      <w:proofErr w:type="spellEnd"/>
+      <w:r>
+        <w:rPr>
+          <w:lang w:eastAsia="zh-TW"/>
+        </w:rPr>
+        <w:t xml:space="preserve"> standard, the annotation guidelines </w:t>
       </w:r>
       <w:r>
         <w:rPr>
@@ -4952,7 +5772,35 @@
         <w:rPr>
           <w:lang w:eastAsia="zh-TW"/>
         </w:rPr>
-        <w:t xml:space="preserve"> however as this project focuses on the annotation of timexes only, they are not considered here.</w:t>
+        <w:t xml:space="preserve"> however as this project focuses on the annotation of </w:t>
+      </w:r>
+      <w:proofErr w:type="spellStart"/>
+      <w:r>
+        <w:rPr>
+          <w:lang w:eastAsia="zh-TW"/>
+        </w:rPr>
+        <w:t>timexes</w:t>
+      </w:r>
+      <w:proofErr w:type="spellEnd"/>
+      <w:r>
+        <w:rPr>
+          <w:lang w:eastAsia="zh-TW"/>
+        </w:rPr>
+        <w:t xml:space="preserve"> only, they </w:t>
+      </w:r>
+      <w:proofErr w:type="gramStart"/>
+      <w:r>
+        <w:rPr>
+          <w:lang w:eastAsia="zh-TW"/>
+        </w:rPr>
+        <w:t>are not considered</w:t>
+      </w:r>
+      <w:proofErr w:type="gramEnd"/>
+      <w:r>
+        <w:rPr>
+          <w:lang w:eastAsia="zh-TW"/>
+        </w:rPr>
+        <w:t xml:space="preserve"> here.</w:t>
       </w:r>
       <w:r>
         <w:rPr>
@@ -5123,7 +5971,21 @@
         <w:rPr>
           <w:lang w:eastAsia="zh-TW"/>
         </w:rPr>
-        <w:t xml:space="preserve"> and TimeML </w:t>
+        <w:t xml:space="preserve"> and </w:t>
+      </w:r>
+      <w:proofErr w:type="spellStart"/>
+      <w:r>
+        <w:rPr>
+          <w:lang w:eastAsia="zh-TW"/>
+        </w:rPr>
+        <w:t>TimeML</w:t>
+      </w:r>
+      <w:proofErr w:type="spellEnd"/>
+      <w:r>
+        <w:rPr>
+          <w:lang w:eastAsia="zh-TW"/>
+        </w:rPr>
+        <w:t xml:space="preserve"> </w:t>
       </w:r>
       <w:sdt>
         <w:sdtPr>
@@ -5183,7 +6045,14 @@
         <w:rPr>
           <w:lang w:eastAsia="zh-TW"/>
         </w:rPr>
-        <w:t xml:space="preserve">datasets. Issues with inter-annotator agreement were identified by </w:t>
+        <w:t xml:space="preserve">datasets. </w:t>
+      </w:r>
+      <w:proofErr w:type="gramStart"/>
+      <w:r>
+        <w:rPr>
+          <w:lang w:eastAsia="zh-TW"/>
+        </w:rPr>
+        <w:t xml:space="preserve">Issues with inter-annotator agreement were identified by </w:t>
       </w:r>
       <w:sdt>
         <w:sdtPr>
@@ -5219,6 +6088,7 @@
             </w:rPr>
             <w:t>(Setzer &amp; Gaizauskas, 2001)</w:t>
           </w:r>
+          <w:proofErr w:type="gramEnd"/>
           <w:r>
             <w:rPr>
               <w:lang w:eastAsia="zh-TW"/>
@@ -5274,7 +6144,21 @@
         <w:rPr>
           <w:lang w:eastAsia="zh-TW"/>
         </w:rPr>
-        <w:t xml:space="preserve">Precision is a measure of relevance – that is, of all the identified timexes or normalised values, </w:t>
+        <w:t xml:space="preserve">Precision is a measure of relevance – that is, of all the identified </w:t>
+      </w:r>
+      <w:proofErr w:type="spellStart"/>
+      <w:r>
+        <w:rPr>
+          <w:lang w:eastAsia="zh-TW"/>
+        </w:rPr>
+        <w:t>timexes</w:t>
+      </w:r>
+      <w:proofErr w:type="spellEnd"/>
+      <w:r>
+        <w:rPr>
+          <w:lang w:eastAsia="zh-TW"/>
+        </w:rPr>
+        <w:t xml:space="preserve"> or normalised values, </w:t>
       </w:r>
       <w:r>
         <w:rPr>
@@ -5298,7 +6182,35 @@
         <w:rPr>
           <w:lang w:eastAsia="zh-TW"/>
         </w:rPr>
-        <w:t>accurate. Recall is a measure of retrieval – that is, of all the possible timexes or normalised values in the document, what proportion of these were identified.</w:t>
+        <w:t xml:space="preserve">accurate. Recall is a measure of retrieval – that is, of all the possible </w:t>
+      </w:r>
+      <w:proofErr w:type="spellStart"/>
+      <w:r>
+        <w:rPr>
+          <w:lang w:eastAsia="zh-TW"/>
+        </w:rPr>
+        <w:t>timexes</w:t>
+      </w:r>
+      <w:proofErr w:type="spellEnd"/>
+      <w:r>
+        <w:rPr>
+          <w:lang w:eastAsia="zh-TW"/>
+        </w:rPr>
+        <w:t xml:space="preserve"> or normalised values in the document, what proportion of these </w:t>
+      </w:r>
+      <w:proofErr w:type="gramStart"/>
+      <w:r>
+        <w:rPr>
+          <w:lang w:eastAsia="zh-TW"/>
+        </w:rPr>
+        <w:t>were identified</w:t>
+      </w:r>
+      <w:proofErr w:type="gramEnd"/>
+      <w:r>
+        <w:rPr>
+          <w:lang w:eastAsia="zh-TW"/>
+        </w:rPr>
+        <w:t>.</w:t>
       </w:r>
     </w:p>
     <w:p>
@@ -5317,13 +6229,27 @@
         <w:rPr>
           <w:lang w:eastAsia="zh-TW"/>
         </w:rPr>
-        <w:t xml:space="preserve"> metric TERN uses to measure performance</w:t>
-      </w:r>
-      <w:r>
-        <w:rPr>
-          <w:lang w:eastAsia="zh-TW"/>
-        </w:rPr>
-        <w:t xml:space="preserve"> is that of detection of temporal expressions</w:t>
+        <w:t xml:space="preserve"> metric TERN </w:t>
+      </w:r>
+      <w:proofErr w:type="gramStart"/>
+      <w:r>
+        <w:rPr>
+          <w:lang w:eastAsia="zh-TW"/>
+        </w:rPr>
+        <w:t>uses to measure performance</w:t>
+      </w:r>
+      <w:r>
+        <w:rPr>
+          <w:lang w:eastAsia="zh-TW"/>
+        </w:rPr>
+        <w:t xml:space="preserve"> is</w:t>
+      </w:r>
+      <w:proofErr w:type="gramEnd"/>
+      <w:r>
+        <w:rPr>
+          <w:lang w:eastAsia="zh-TW"/>
+        </w:rPr>
+        <w:t xml:space="preserve"> that of detection of temporal expressions</w:t>
       </w:r>
       <w:r>
         <w:rPr>
@@ -5347,14 +6273,72 @@
         <w:rPr>
           <w:lang w:eastAsia="zh-TW"/>
         </w:rPr>
-        <w:t>he second is to correctly recognise the extent of the temporal expression, and the third is to correctly normalise the temporal expression into some time. This final metric also can be subclassified into an absolute f-measure, which considers the performance of normalisation against all timexes, not just those recognised. Therefore, the absolute f-measure gives the headline metric for all parts of the system, whereas the breakdown allows performance of individual components</w:t>
-      </w:r>
-      <w:r>
-        <w:rPr>
-          <w:lang w:eastAsia="zh-TW"/>
-        </w:rPr>
-        <w:t xml:space="preserve"> to be considered</w:t>
-      </w:r>
+        <w:t xml:space="preserve">he second is </w:t>
+      </w:r>
+      <w:proofErr w:type="gramStart"/>
+      <w:r>
+        <w:rPr>
+          <w:lang w:eastAsia="zh-TW"/>
+        </w:rPr>
+        <w:t>to correctly recognise</w:t>
+      </w:r>
+      <w:proofErr w:type="gramEnd"/>
+      <w:r>
+        <w:rPr>
+          <w:lang w:eastAsia="zh-TW"/>
+        </w:rPr>
+        <w:t xml:space="preserve"> the extent of the temporal expression, and the third is to correctly normalise the temporal expression into some time. This final metric also </w:t>
+      </w:r>
+      <w:proofErr w:type="gramStart"/>
+      <w:r>
+        <w:rPr>
+          <w:lang w:eastAsia="zh-TW"/>
+        </w:rPr>
+        <w:t xml:space="preserve">can be </w:t>
+      </w:r>
+      <w:proofErr w:type="spellStart"/>
+      <w:r>
+        <w:rPr>
+          <w:lang w:eastAsia="zh-TW"/>
+        </w:rPr>
+        <w:t>subclassified</w:t>
+      </w:r>
+      <w:proofErr w:type="spellEnd"/>
+      <w:proofErr w:type="gramEnd"/>
+      <w:r>
+        <w:rPr>
+          <w:lang w:eastAsia="zh-TW"/>
+        </w:rPr>
+        <w:t xml:space="preserve"> into an absolute f-measure, which considers the performance of normalisation against all </w:t>
+      </w:r>
+      <w:proofErr w:type="spellStart"/>
+      <w:r>
+        <w:rPr>
+          <w:lang w:eastAsia="zh-TW"/>
+        </w:rPr>
+        <w:t>timexes</w:t>
+      </w:r>
+      <w:proofErr w:type="spellEnd"/>
+      <w:r>
+        <w:rPr>
+          <w:lang w:eastAsia="zh-TW"/>
+        </w:rPr>
+        <w:t>, not just those recognised. Therefore, the absolute f-measure gives the headline metric for all parts of the system, whereas the breakdown allows performance of individual components</w:t>
+      </w:r>
+      <w:r>
+        <w:rPr>
+          <w:lang w:eastAsia="zh-TW"/>
+        </w:rPr>
+        <w:t xml:space="preserve"> to </w:t>
+      </w:r>
+      <w:proofErr w:type="gramStart"/>
+      <w:r>
+        <w:rPr>
+          <w:lang w:eastAsia="zh-TW"/>
+        </w:rPr>
+        <w:t>be considered</w:t>
+      </w:r>
+      <w:proofErr w:type="gramEnd"/>
       <w:r>
         <w:rPr>
           <w:lang w:eastAsia="zh-TW"/>
@@ -5432,7 +6416,21 @@
         <w:rPr>
           <w:lang w:eastAsia="zh-TW"/>
         </w:rPr>
-        <w:t xml:space="preserve">, and for normalisation, Chronos </w:t>
+        <w:t xml:space="preserve">, and for normalisation, </w:t>
+      </w:r>
+      <w:proofErr w:type="spellStart"/>
+      <w:r>
+        <w:rPr>
+          <w:lang w:eastAsia="zh-TW"/>
+        </w:rPr>
+        <w:t>Chronos</w:t>
+      </w:r>
+      <w:proofErr w:type="spellEnd"/>
+      <w:r>
+        <w:rPr>
+          <w:lang w:eastAsia="zh-TW"/>
+        </w:rPr>
+        <w:t xml:space="preserve"> </w:t>
       </w:r>
       <w:sdt>
         <w:sdtPr>
@@ -5480,7 +6478,21 @@
         <w:rPr>
           <w:lang w:eastAsia="zh-TW"/>
         </w:rPr>
-        <w:t xml:space="preserve">. These systems, and others, are discussed </w:t>
+        <w:t xml:space="preserve">. These systems, and others, </w:t>
+      </w:r>
+      <w:proofErr w:type="gramStart"/>
+      <w:r>
+        <w:rPr>
+          <w:lang w:eastAsia="zh-TW"/>
+        </w:rPr>
+        <w:t>are discussed</w:t>
+      </w:r>
+      <w:proofErr w:type="gramEnd"/>
+      <w:r>
+        <w:rPr>
+          <w:lang w:eastAsia="zh-TW"/>
+        </w:rPr>
+        <w:t xml:space="preserve"> </w:t>
       </w:r>
       <w:r>
         <w:rPr>
@@ -5626,15 +6638,39 @@
         <w:t xml:space="preserve"> </w:t>
       </w:r>
       <w:r>
-        <w:t xml:space="preserve">The texts that make up the TERN corpus are drawn from news articles. </w:t>
-      </w:r>
-      <w:r>
-        <w:t>Performance on this corpus is typically used as a comparative measure between different systems.</w:t>
+        <w:t xml:space="preserve">The texts that make up the TERN corpus </w:t>
+      </w:r>
+      <w:proofErr w:type="gramStart"/>
+      <w:r>
+        <w:t>are drawn</w:t>
+      </w:r>
+      <w:proofErr w:type="gramEnd"/>
+      <w:r>
+        <w:t xml:space="preserve"> from news articles. </w:t>
+      </w:r>
+      <w:r>
+        <w:t xml:space="preserve">Performance on this corpus </w:t>
+      </w:r>
+      <w:proofErr w:type="gramStart"/>
+      <w:r>
+        <w:t>is typically used</w:t>
+      </w:r>
+      <w:proofErr w:type="gramEnd"/>
+      <w:r>
+        <w:t xml:space="preserve"> as a comparative measure between different systems.</w:t>
       </w:r>
     </w:p>
     <w:p>
       <w:r>
-        <w:t xml:space="preserve">The TimeBank corpus </w:t>
+        <w:t xml:space="preserve">The </w:t>
+      </w:r>
+      <w:proofErr w:type="spellStart"/>
+      <w:r>
+        <w:t>TimeBank</w:t>
+      </w:r>
+      <w:proofErr w:type="spellEnd"/>
+      <w:r>
+        <w:t xml:space="preserve"> corpus </w:t>
       </w:r>
       <w:sdt>
         <w:sdtPr>
@@ -5671,8 +6707,13 @@
       <w:r>
         <w:t xml:space="preserve">is a later corpus that extends the TERN corpus to use the </w:t>
       </w:r>
-      <w:r>
-        <w:t>TimeML standard</w:t>
+      <w:proofErr w:type="spellStart"/>
+      <w:r>
+        <w:t>TimeML</w:t>
+      </w:r>
+      <w:proofErr w:type="spellEnd"/>
+      <w:r>
+        <w:t xml:space="preserve"> standard</w:t>
       </w:r>
       <w:r>
         <w:t xml:space="preserve"> </w:t>
@@ -5707,7 +6748,15 @@
         </w:sdtContent>
       </w:sdt>
       <w:r>
-        <w:t>, and also includes additional documents</w:t>
+        <w:t xml:space="preserve">, </w:t>
+      </w:r>
+      <w:proofErr w:type="gramStart"/>
+      <w:r>
+        <w:t>and also</w:t>
+      </w:r>
+      <w:proofErr w:type="gramEnd"/>
+      <w:r>
+        <w:t xml:space="preserve"> includes additional documents</w:t>
       </w:r>
       <w:r>
         <w:t xml:space="preserve">, still </w:t>
@@ -5722,7 +6771,39 @@
         <w:t>genre</w:t>
       </w:r>
       <w:r>
-        <w:t>. Most recent contests use the TimeBank corpus as a base, although typically modify it for their specific needs (for example, in TempEval, a simplified form of TimeML was used).</w:t>
+        <w:t xml:space="preserve">. Most recent contests use the </w:t>
+      </w:r>
+      <w:proofErr w:type="spellStart"/>
+      <w:r>
+        <w:t>TimeBank</w:t>
+      </w:r>
+      <w:proofErr w:type="spellEnd"/>
+      <w:r>
+        <w:t xml:space="preserve"> corpus as a base, although typically modify it for their specific needs (for example, in </w:t>
+      </w:r>
+      <w:proofErr w:type="spellStart"/>
+      <w:r>
+        <w:t>TempEval</w:t>
+      </w:r>
+      <w:proofErr w:type="spellEnd"/>
+      <w:r>
+        <w:t xml:space="preserve">, a simplified form of </w:t>
+      </w:r>
+      <w:proofErr w:type="spellStart"/>
+      <w:r>
+        <w:t>TimeML</w:t>
+      </w:r>
+      <w:proofErr w:type="spellEnd"/>
+      <w:r>
+        <w:t xml:space="preserve"> </w:t>
+      </w:r>
+      <w:proofErr w:type="gramStart"/>
+      <w:r>
+        <w:t>was used</w:t>
+      </w:r>
+      <w:proofErr w:type="gramEnd"/>
+      <w:r>
+        <w:t>).</w:t>
       </w:r>
     </w:p>
     <w:p>
@@ -5768,7 +6849,31 @@
         <w:t>, sometimes referred to as the ‘Opinion’ corpus.</w:t>
       </w:r>
       <w:r>
-        <w:t xml:space="preserve"> This also uses news texts and is annotated to the same specifications of the TimeBank corpus, although the annotation effort is not as mature. Efforts are underway to merge the AQUAINT and TimeBank corpora into a new, larger corpus with a higher annotation standard.</w:t>
+        <w:t xml:space="preserve"> This also uses news texts and </w:t>
+      </w:r>
+      <w:proofErr w:type="gramStart"/>
+      <w:r>
+        <w:t>is annotated</w:t>
+      </w:r>
+      <w:proofErr w:type="gramEnd"/>
+      <w:r>
+        <w:t xml:space="preserve"> to the same specifications of the </w:t>
+      </w:r>
+      <w:proofErr w:type="spellStart"/>
+      <w:r>
+        <w:t>TimeBank</w:t>
+      </w:r>
+      <w:proofErr w:type="spellEnd"/>
+      <w:r>
+        <w:t xml:space="preserve"> corpus, although the annotation effort is not as mature. Efforts are underway to merge the AQUAINT and </w:t>
+      </w:r>
+      <w:proofErr w:type="spellStart"/>
+      <w:r>
+        <w:t>TimeBank</w:t>
+      </w:r>
+      <w:proofErr w:type="spellEnd"/>
+      <w:r>
+        <w:t xml:space="preserve"> corpora into a new, larger corpus with a higher annotation standard.</w:t>
       </w:r>
     </w:p>
     <w:p>
@@ -5782,7 +6887,15 @@
         <w:t>discussed</w:t>
       </w:r>
       <w:r>
-        <w:t xml:space="preserve"> above are not considered perfect. As </w:t>
+        <w:t xml:space="preserve"> above </w:t>
+      </w:r>
+      <w:proofErr w:type="gramStart"/>
+      <w:r>
+        <w:t>are not considered</w:t>
+      </w:r>
+      <w:proofErr w:type="gramEnd"/>
+      <w:r>
+        <w:t xml:space="preserve"> perfect. As </w:t>
       </w:r>
       <w:r>
         <w:rPr>
@@ -5803,7 +6916,15 @@
         <w:t>2001)</w:t>
       </w:r>
       <w:r>
-        <w:t xml:space="preserve"> showed, high inter-annotator agreement on temporal expressions is hard to come by. In the case of the TimeBank corpus, inter-annotator agreement for TIMEX3 tags is 0.83 for exact matches, or 0.96 for partial matches (average of precision and recall)</w:t>
+        <w:t xml:space="preserve"> showed, high inter-annotator agreement on temporal expressions is hard to come by. In the case of the </w:t>
+      </w:r>
+      <w:proofErr w:type="spellStart"/>
+      <w:r>
+        <w:t>TimeBank</w:t>
+      </w:r>
+      <w:proofErr w:type="spellEnd"/>
+      <w:r>
+        <w:t xml:space="preserve"> corpus, inter-annotator agreement for TIMEX3 tags is 0.83 for exact matches, or 0.96 for partial matches (average of precision and recall)</w:t>
       </w:r>
       <w:r>
         <w:t>. Other tags are lower, but they are of limited interest for this project and</w:t>
@@ -5857,7 +6978,35 @@
         <w:rPr>
           <w:lang w:eastAsia="zh-TW"/>
         </w:rPr>
-        <w:t xml:space="preserve">Temporal expression taggers are tools which annotate the timexes in some input text. </w:t>
+        <w:t xml:space="preserve">Temporal expression taggers are </w:t>
+      </w:r>
+      <w:proofErr w:type="gramStart"/>
+      <w:r>
+        <w:rPr>
+          <w:lang w:eastAsia="zh-TW"/>
+        </w:rPr>
+        <w:t>tools which</w:t>
+      </w:r>
+      <w:proofErr w:type="gramEnd"/>
+      <w:r>
+        <w:rPr>
+          <w:lang w:eastAsia="zh-TW"/>
+        </w:rPr>
+        <w:t xml:space="preserve"> annotate the </w:t>
+      </w:r>
+      <w:proofErr w:type="spellStart"/>
+      <w:r>
+        <w:rPr>
+          <w:lang w:eastAsia="zh-TW"/>
+        </w:rPr>
+        <w:t>timexes</w:t>
+      </w:r>
+      <w:proofErr w:type="spellEnd"/>
+      <w:r>
+        <w:rPr>
+          <w:lang w:eastAsia="zh-TW"/>
+        </w:rPr>
+        <w:t xml:space="preserve"> in some input text. </w:t>
       </w:r>
       <w:r>
         <w:t xml:space="preserve">The earliest automated temporal expression annotation systems treated temporal expression recognition as a task along with entity recognition </w:t>
@@ -5924,7 +7073,23 @@
         </w:sdtContent>
       </w:sdt>
       <w:r>
-        <w:t>. In both systems, grammars were provided for the named entity recognisers and the time expressions simply recognised. No normalisation was performed in these early systems.</w:t>
+        <w:t xml:space="preserve">. In both systems, grammars </w:t>
+      </w:r>
+      <w:proofErr w:type="gramStart"/>
+      <w:r>
+        <w:t>were provided</w:t>
+      </w:r>
+      <w:proofErr w:type="gramEnd"/>
+      <w:r>
+        <w:t xml:space="preserve"> for the named entity recognisers and the time expressions simply recognised. No normalisation </w:t>
+      </w:r>
+      <w:proofErr w:type="gramStart"/>
+      <w:r>
+        <w:t>was performed</w:t>
+      </w:r>
+      <w:proofErr w:type="gramEnd"/>
+      <w:r>
+        <w:t xml:space="preserve"> in these early systems.</w:t>
       </w:r>
     </w:p>
     <w:p>
@@ -5937,7 +7102,14 @@
         <w:rPr>
           <w:lang w:eastAsia="zh-TW"/>
         </w:rPr>
-        <w:t xml:space="preserve">The recognition task is generally considered to be “do-able” </w:t>
+        <w:t xml:space="preserve">The recognition task is generally considered </w:t>
+      </w:r>
+      <w:proofErr w:type="gramStart"/>
+      <w:r>
+        <w:rPr>
+          <w:lang w:eastAsia="zh-TW"/>
+        </w:rPr>
+        <w:t xml:space="preserve">to be “do-able” </w:t>
       </w:r>
       <w:sdt>
         <w:sdtPr>
@@ -5971,7 +7143,15 @@
               <w:noProof/>
               <w:lang w:eastAsia="zh-TW"/>
             </w:rPr>
-            <w:t>(Ahn, Adafre, &amp; de Rijke, 2005)</w:t>
+            <w:t>(Ahn</w:t>
+          </w:r>
+          <w:proofErr w:type="gramEnd"/>
+          <w:r>
+            <w:rPr>
+              <w:noProof/>
+              <w:lang w:eastAsia="zh-TW"/>
+            </w:rPr>
+            <w:t>, Adafre, &amp; de Rijke, 2005)</w:t>
           </w:r>
           <w:r>
             <w:rPr>
@@ -5985,7 +7165,21 @@
         <w:rPr>
           <w:lang w:eastAsia="zh-TW"/>
         </w:rPr>
-        <w:t>, with two main approaches to the task: rule-based and machine learning based. Unlike recognition, normalisation is considered a more difficult task, especially for underspecified temporal expressions, and durations.</w:t>
+        <w:t xml:space="preserve">, with two main approaches to the task: rule-based and machine learning based. Unlike recognition, normalisation </w:t>
+      </w:r>
+      <w:proofErr w:type="gramStart"/>
+      <w:r>
+        <w:rPr>
+          <w:lang w:eastAsia="zh-TW"/>
+        </w:rPr>
+        <w:t>is considered</w:t>
+      </w:r>
+      <w:proofErr w:type="gramEnd"/>
+      <w:r>
+        <w:rPr>
+          <w:lang w:eastAsia="zh-TW"/>
+        </w:rPr>
+        <w:t xml:space="preserve"> a more difficult task, especially for underspecified temporal expressions, and durations.</w:t>
       </w:r>
     </w:p>
     <w:p>
@@ -6004,7 +7198,21 @@
         <w:rPr>
           <w:lang w:eastAsia="zh-TW"/>
         </w:rPr>
-        <w:t>emporal expressions are recognised as being highly idiosyncratic</w:t>
+        <w:t xml:space="preserve">emporal expressions </w:t>
+      </w:r>
+      <w:proofErr w:type="gramStart"/>
+      <w:r>
+        <w:rPr>
+          <w:lang w:eastAsia="zh-TW"/>
+        </w:rPr>
+        <w:t>are recognised</w:t>
+      </w:r>
+      <w:proofErr w:type="gramEnd"/>
+      <w:r>
+        <w:rPr>
+          <w:lang w:eastAsia="zh-TW"/>
+        </w:rPr>
+        <w:t xml:space="preserve"> as being highly idiosyncratic</w:t>
       </w:r>
       <w:r>
         <w:rPr>
@@ -6094,7 +7302,21 @@
         <w:rPr>
           <w:lang w:eastAsia="zh-TW"/>
         </w:rPr>
-        <w:t xml:space="preserve"> use this principle by attempting to annotate timexes using these rule-based generalisations of the grammar.</w:t>
+        <w:t xml:space="preserve"> use this principle by attempting to annotate </w:t>
+      </w:r>
+      <w:proofErr w:type="spellStart"/>
+      <w:r>
+        <w:rPr>
+          <w:lang w:eastAsia="zh-TW"/>
+        </w:rPr>
+        <w:t>timexes</w:t>
+      </w:r>
+      <w:proofErr w:type="spellEnd"/>
+      <w:r>
+        <w:rPr>
+          <w:lang w:eastAsia="zh-TW"/>
+        </w:rPr>
+        <w:t xml:space="preserve"> using these rule-based generalisations of the grammar.</w:t>
       </w:r>
     </w:p>
     <w:p>
@@ -6148,7 +7370,21 @@
         <w:rPr>
           <w:lang w:eastAsia="zh-TW"/>
         </w:rPr>
-        <w:t xml:space="preserve"> rule-based tagger discussed below, also experimented with machine learning based systems in order solve the problem of distinguishing between the specific use of the word “today” as a temporal expression and the generic use to mean “nowadays”. Following this, a number of machine learning based systems have been developed.</w:t>
+        <w:t xml:space="preserve"> rule-based tagger discussed below, also experimented with machine learning based systems in order solve the problem of distinguishing between the specific use of the word “today” as a temporal expression and the generic use to mean “nowadays”. Following this, a number of machine learning based systems </w:t>
+      </w:r>
+      <w:proofErr w:type="gramStart"/>
+      <w:r>
+        <w:rPr>
+          <w:lang w:eastAsia="zh-TW"/>
+        </w:rPr>
+        <w:t>have been developed</w:t>
+      </w:r>
+      <w:proofErr w:type="gramEnd"/>
+      <w:r>
+        <w:rPr>
+          <w:lang w:eastAsia="zh-TW"/>
+        </w:rPr>
+        <w:t>.</w:t>
       </w:r>
     </w:p>
     <w:p>
@@ -6173,7 +7409,21 @@
         <w:rPr>
           <w:lang w:eastAsia="zh-TW"/>
         </w:rPr>
-        <w:t xml:space="preserve"> other rule-based systems as the tedious creation of rules is avoided, and also allows a certain amount of flexibility between languages. Some rule-based systems </w:t>
+        <w:t xml:space="preserve"> other rule-based systems as the tedious creation of rules is avoided, </w:t>
+      </w:r>
+      <w:proofErr w:type="gramStart"/>
+      <w:r>
+        <w:rPr>
+          <w:lang w:eastAsia="zh-TW"/>
+        </w:rPr>
+        <w:t>and also</w:t>
+      </w:r>
+      <w:proofErr w:type="gramEnd"/>
+      <w:r>
+        <w:rPr>
+          <w:lang w:eastAsia="zh-TW"/>
+        </w:rPr>
+        <w:t xml:space="preserve"> allows a certain amount of flexibility between languages. Some rule-based systems </w:t>
       </w:r>
       <w:sdt>
         <w:sdtPr>
@@ -6221,7 +7471,21 @@
         <w:rPr>
           <w:lang w:eastAsia="zh-TW"/>
         </w:rPr>
-        <w:t xml:space="preserve"> maintain that in relatively short periods of time (i.e., one man-month) rule sets can be created which perform adequately.</w:t>
+        <w:t xml:space="preserve"> maintain that in relatively short periods of time (i.e., one </w:t>
+      </w:r>
+      <w:proofErr w:type="gramStart"/>
+      <w:r>
+        <w:rPr>
+          <w:lang w:eastAsia="zh-TW"/>
+        </w:rPr>
+        <w:t>man-month</w:t>
+      </w:r>
+      <w:proofErr w:type="gramEnd"/>
+      <w:r>
+        <w:rPr>
+          <w:lang w:eastAsia="zh-TW"/>
+        </w:rPr>
+        <w:t>) rule sets can be created which perform adequately.</w:t>
       </w:r>
       <w:r>
         <w:rPr>
@@ -6261,7 +7525,21 @@
         <w:rPr>
           <w:lang w:eastAsia="zh-TW"/>
         </w:rPr>
-        <w:t xml:space="preserve"> also suggest that the coverage of rule-based systems can be easily extended by the simple addition of further rules, which can be simpler than improving the performance of machine learning systems.</w:t>
+        <w:t xml:space="preserve"> also suggest that the coverage of rule-based systems </w:t>
+      </w:r>
+      <w:proofErr w:type="gramStart"/>
+      <w:r>
+        <w:rPr>
+          <w:lang w:eastAsia="zh-TW"/>
+        </w:rPr>
+        <w:t>can be easily extended</w:t>
+      </w:r>
+      <w:proofErr w:type="gramEnd"/>
+      <w:r>
+        <w:rPr>
+          <w:lang w:eastAsia="zh-TW"/>
+        </w:rPr>
+        <w:t xml:space="preserve"> by the simple addition of further rules, which can be simpler than improving the performance of machine learning systems.</w:t>
       </w:r>
     </w:p>
     <w:p>
@@ -6274,7 +7552,35 @@
         <w:rPr>
           <w:lang w:eastAsia="zh-TW"/>
         </w:rPr>
-        <w:t xml:space="preserve">With performance between machine learning and rule-based systems as close as it is there is no clear superior approach to timex annotation, with different authors extolling the advantages of their </w:t>
+        <w:t xml:space="preserve">With performance between machine learning and rule-based systems as </w:t>
+      </w:r>
+      <w:proofErr w:type="gramStart"/>
+      <w:r>
+        <w:rPr>
+          <w:lang w:eastAsia="zh-TW"/>
+        </w:rPr>
+        <w:t>close</w:t>
+      </w:r>
+      <w:proofErr w:type="gramEnd"/>
+      <w:r>
+        <w:rPr>
+          <w:lang w:eastAsia="zh-TW"/>
+        </w:rPr>
+        <w:t xml:space="preserve"> as it is there is no clear superior approach to </w:t>
+      </w:r>
+      <w:proofErr w:type="spellStart"/>
+      <w:r>
+        <w:rPr>
+          <w:lang w:eastAsia="zh-TW"/>
+        </w:rPr>
+        <w:t>timex</w:t>
+      </w:r>
+      <w:proofErr w:type="spellEnd"/>
+      <w:r>
+        <w:rPr>
+          <w:lang w:eastAsia="zh-TW"/>
+        </w:rPr>
+        <w:t xml:space="preserve"> annotation, with different authors extolling the advantages of their </w:t>
       </w:r>
       <w:r>
         <w:rPr>
@@ -6320,7 +7626,14 @@
         <w:rPr>
           <w:lang w:eastAsia="zh-TW"/>
         </w:rPr>
-        <w:t xml:space="preserve"> argue</w:t>
+        <w:t xml:space="preserve"> </w:t>
+      </w:r>
+      <w:proofErr w:type="gramStart"/>
+      <w:r>
+        <w:rPr>
+          <w:lang w:eastAsia="zh-TW"/>
+        </w:rPr>
+        <w:t>argue</w:t>
       </w:r>
       <w:r>
         <w:rPr>
@@ -6328,6 +7641,7 @@
         </w:rPr>
         <w:t>s</w:t>
       </w:r>
+      <w:proofErr w:type="gramEnd"/>
       <w:r>
         <w:rPr>
           <w:lang w:eastAsia="zh-TW"/>
@@ -6417,7 +7731,21 @@
         <w:rPr>
           <w:lang w:eastAsia="zh-TW"/>
         </w:rPr>
-        <w:t>A number of temporal expression annotators are discussed further below.</w:t>
+        <w:t xml:space="preserve">A number of temporal expression annotators </w:t>
+      </w:r>
+      <w:proofErr w:type="gramStart"/>
+      <w:r>
+        <w:rPr>
+          <w:lang w:eastAsia="zh-TW"/>
+        </w:rPr>
+        <w:t>are discussed</w:t>
+      </w:r>
+      <w:proofErr w:type="gramEnd"/>
+      <w:r>
+        <w:rPr>
+          <w:lang w:eastAsia="zh-TW"/>
+        </w:rPr>
+        <w:t xml:space="preserve"> further below.</w:t>
       </w:r>
     </w:p>
     <w:p>
@@ -6429,6 +7757,7 @@
       </w:pPr>
       <w:bookmarkStart w:id="38" w:name="_Toc261719336"/>
       <w:bookmarkStart w:id="39" w:name="_Toc261719390"/>
+      <w:proofErr w:type="spellStart"/>
       <w:r>
         <w:rPr>
           <w:lang w:eastAsia="zh-TW"/>
@@ -6441,18 +7770,32 @@
         </w:rPr>
         <w:t>x</w:t>
       </w:r>
-      <w:r>
-        <w:rPr>
-          <w:lang w:eastAsia="zh-TW"/>
-        </w:rPr>
-        <w:t xml:space="preserve"> and GUTime</w:t>
+      <w:proofErr w:type="spellEnd"/>
+      <w:r>
+        <w:rPr>
+          <w:lang w:eastAsia="zh-TW"/>
+        </w:rPr>
+        <w:t xml:space="preserve"> and </w:t>
+      </w:r>
+      <w:proofErr w:type="spellStart"/>
+      <w:r>
+        <w:rPr>
+          <w:lang w:eastAsia="zh-TW"/>
+        </w:rPr>
+        <w:t>GUTime</w:t>
       </w:r>
       <w:bookmarkEnd w:id="38"/>
       <w:bookmarkEnd w:id="39"/>
+      <w:proofErr w:type="spellEnd"/>
     </w:p>
     <w:p>
-      <w:r>
-        <w:t xml:space="preserve">TempEx </w:t>
+      <w:proofErr w:type="spellStart"/>
+      <w:r>
+        <w:t>TempEx</w:t>
+      </w:r>
+      <w:proofErr w:type="spellEnd"/>
+      <w:r>
+        <w:t xml:space="preserve"> </w:t>
       </w:r>
       <w:sdt>
         <w:sdtPr>
@@ -6508,7 +7851,15 @@
         <w:t>tagged for part-of-speech</w:t>
       </w:r>
       <w:r>
-        <w:t xml:space="preserve">. A number of operations are applied to this input document, the </w:t>
+        <w:t xml:space="preserve">. A number of operations </w:t>
+      </w:r>
+      <w:proofErr w:type="gramStart"/>
+      <w:r>
+        <w:t>are applied</w:t>
+      </w:r>
+      <w:proofErr w:type="gramEnd"/>
+      <w:r>
+        <w:t xml:space="preserve"> to this input document, the </w:t>
       </w:r>
       <w:r>
         <w:t>first</w:t>
@@ -6522,8 +7873,13 @@
       <w:r>
         <w:t xml:space="preserve">xtent of the time expression. A number of regular expression rules </w:t>
       </w:r>
-      <w:r>
-        <w:t>are used to define the extent of what should be tagged.</w:t>
+      <w:proofErr w:type="gramStart"/>
+      <w:r>
+        <w:t>are used</w:t>
+      </w:r>
+      <w:proofErr w:type="gramEnd"/>
+      <w:r>
+        <w:t xml:space="preserve"> to define the extent of what should be tagged.</w:t>
       </w:r>
     </w:p>
     <w:p>
@@ -6534,7 +7890,11 @@
         <w:t>,</w:t>
       </w:r>
       <w:r>
-        <w:t xml:space="preserve"> deals with relative expressions. For relative times, a reference time is established, either from the conte</w:t>
+        <w:t xml:space="preserve"> deals with relative expressions. </w:t>
+      </w:r>
+      <w:proofErr w:type="gramStart"/>
+      <w:r>
+        <w:t>For relative times, a reference time is established, either from the conte</w:t>
       </w:r>
       <w:r>
         <w:t>xt of the surrounding sentences</w:t>
@@ -6546,7 +7906,15 @@
         <w:t>by</w:t>
       </w:r>
       <w:r>
-        <w:t xml:space="preserve"> first computing the magnitude of the offset (e.g., “month”, “week”, etc), and then the direction, either from direct indicators (e.g., “last Thursday”) or from the tense of the sentence (“600,000 barrels </w:t>
+        <w:t xml:space="preserve"> first computing the magnitude of the offset (e.g., “month”, “week”, </w:t>
+      </w:r>
+      <w:proofErr w:type="spellStart"/>
+      <w:r>
+        <w:t>etc</w:t>
+      </w:r>
+      <w:proofErr w:type="spellEnd"/>
+      <w:r>
+        <w:t xml:space="preserve">), and then the direction, either from direct indicators (e.g., “last Thursday”) or from the tense of the sentence (“600,000 barrels </w:t>
       </w:r>
       <w:r>
         <w:rPr>
@@ -6557,13 +7925,19 @@
       <w:r>
         <w:t xml:space="preserve"> loaded on Thursday”).</w:t>
       </w:r>
+      <w:proofErr w:type="gramEnd"/>
       <w:r>
         <w:t xml:space="preserve"> </w:t>
       </w:r>
     </w:p>
     <w:p>
-      <w:r>
-        <w:t xml:space="preserve">GUTime </w:t>
+      <w:proofErr w:type="spellStart"/>
+      <w:r>
+        <w:t>GUTime</w:t>
+      </w:r>
+      <w:proofErr w:type="spellEnd"/>
+      <w:r>
+        <w:t xml:space="preserve"> </w:t>
       </w:r>
       <w:sdt>
         <w:sdtPr>
@@ -6595,17 +7969,46 @@
         </w:sdtContent>
       </w:sdt>
       <w:r>
-        <w:t xml:space="preserve"> is an extension to the TempEx tagger</w:t>
+        <w:t xml:space="preserve"> is an extension to the </w:t>
+      </w:r>
+      <w:proofErr w:type="spellStart"/>
+      <w:r>
+        <w:t>TempEx</w:t>
+      </w:r>
+      <w:proofErr w:type="spellEnd"/>
+      <w:r>
+        <w:t xml:space="preserve"> tagger</w:t>
       </w:r>
       <w:r>
         <w:t xml:space="preserve"> </w:t>
       </w:r>
       <w:r>
-        <w:t xml:space="preserve">that extends the capabilities of TempEx to include the new TIMEX3 tag defined in </w:t>
-      </w:r>
+        <w:t xml:space="preserve">that extends the capabilities of </w:t>
+      </w:r>
+      <w:proofErr w:type="spellStart"/>
+      <w:r>
+        <w:t>TempEx</w:t>
+      </w:r>
+      <w:proofErr w:type="spellEnd"/>
+      <w:r>
+        <w:t xml:space="preserve"> to include the new TIMEX3 tag defined in </w:t>
+      </w:r>
+      <w:proofErr w:type="spellStart"/>
       <w:r>
         <w:lastRenderedPageBreak/>
-        <w:t>TimeML, as well as some expressions not handled by TempEx, such as durations, some temporal modifiers</w:t>
+        <w:t>TimeML</w:t>
+      </w:r>
+      <w:proofErr w:type="spellEnd"/>
+      <w:r>
+        <w:t xml:space="preserve">, as well as some expressions not handled by </w:t>
+      </w:r>
+      <w:proofErr w:type="spellStart"/>
+      <w:r>
+        <w:t>TempEx</w:t>
+      </w:r>
+      <w:proofErr w:type="spellEnd"/>
+      <w:r>
+        <w:t>, such as durations, some temporal modifiers</w:t>
       </w:r>
       <w:r>
         <w:t>,</w:t>
@@ -6616,7 +8019,15 @@
     </w:p>
     <w:p>
       <w:r>
-        <w:t>When evaluated against the TERN data, GUTime score</w:t>
+        <w:t xml:space="preserve">When evaluated against the TERN data, </w:t>
+      </w:r>
+      <w:proofErr w:type="spellStart"/>
+      <w:r>
+        <w:t>GUTime</w:t>
+      </w:r>
+      <w:proofErr w:type="spellEnd"/>
+      <w:r>
+        <w:t xml:space="preserve"> score</w:t>
       </w:r>
       <w:r>
         <w:t xml:space="preserve">d </w:t>
@@ -6671,22 +8082,78 @@
     </w:p>
     <w:p>
       <w:r>
-        <w:t>The GUTime program</w:t>
-      </w:r>
-      <w:r>
-        <w:t xml:space="preserve"> itself has a number of deficiencies which make extending this software difficult. </w:t>
-      </w:r>
-      <w:r>
-        <w:t xml:space="preserve">The tagging aspects of TempEx are provided in a number of very large Perl functions which are driven by a Perl script. This is wrapped around by another Perl script and additional rules </w:t>
+        <w:t xml:space="preserve">The </w:t>
+      </w:r>
+      <w:proofErr w:type="spellStart"/>
+      <w:r>
+        <w:t>GUTime</w:t>
+      </w:r>
+      <w:proofErr w:type="spellEnd"/>
+      <w:r>
+        <w:t xml:space="preserve"> program</w:t>
+      </w:r>
+      <w:r>
+        <w:t xml:space="preserve"> itself has a number of </w:t>
+      </w:r>
+      <w:proofErr w:type="gramStart"/>
+      <w:r>
+        <w:t>deficiencies which</w:t>
+      </w:r>
+      <w:proofErr w:type="gramEnd"/>
+      <w:r>
+        <w:t xml:space="preserve"> make extending this software difficult. </w:t>
+      </w:r>
+      <w:r>
+        <w:t xml:space="preserve">The tagging aspects of </w:t>
+      </w:r>
+      <w:proofErr w:type="spellStart"/>
+      <w:r>
+        <w:t>TempEx</w:t>
+      </w:r>
+      <w:proofErr w:type="spellEnd"/>
+      <w:r>
+        <w:t xml:space="preserve"> are provided in a number of very large Perl </w:t>
+      </w:r>
+      <w:proofErr w:type="gramStart"/>
+      <w:r>
+        <w:t>functions which</w:t>
+      </w:r>
+      <w:proofErr w:type="gramEnd"/>
+      <w:r>
+        <w:t xml:space="preserve"> are driven by a Perl script. </w:t>
+      </w:r>
+      <w:proofErr w:type="gramStart"/>
+      <w:r>
+        <w:t>This is wrapped around by another Perl script</w:t>
+      </w:r>
+      <w:proofErr w:type="gramEnd"/>
+      <w:r>
+        <w:t xml:space="preserve"> and additional rules </w:t>
       </w:r>
       <w:r>
         <w:t xml:space="preserve">were </w:t>
       </w:r>
       <w:r>
-        <w:t>added to the TempEx Perl module</w:t>
-      </w:r>
-      <w:r>
-        <w:t xml:space="preserve"> to create GUTime.</w:t>
+        <w:t xml:space="preserve">added to the </w:t>
+      </w:r>
+      <w:proofErr w:type="spellStart"/>
+      <w:r>
+        <w:t>TempEx</w:t>
+      </w:r>
+      <w:proofErr w:type="spellEnd"/>
+      <w:r>
+        <w:t xml:space="preserve"> Perl module</w:t>
+      </w:r>
+      <w:r>
+        <w:t xml:space="preserve"> to create </w:t>
+      </w:r>
+      <w:proofErr w:type="spellStart"/>
+      <w:r>
+        <w:t>GUTime</w:t>
+      </w:r>
+      <w:proofErr w:type="spellEnd"/>
+      <w:r>
+        <w:t>.</w:t>
       </w:r>
     </w:p>
     <w:p>
@@ -6725,8 +8192,13 @@
       <w:r>
         <w:t xml:space="preserve">, there is yet again another wrapper to fit this into the toolkit. These multiple levels of wrappers are </w:t>
       </w:r>
-      <w:r>
-        <w:t>code which hides</w:t>
+      <w:proofErr w:type="gramStart"/>
+      <w:r>
+        <w:t>code which</w:t>
+      </w:r>
+      <w:proofErr w:type="gramEnd"/>
+      <w:r>
+        <w:t xml:space="preserve"> hides</w:t>
       </w:r>
       <w:r>
         <w:t xml:space="preserve"> issues </w:t>
@@ -6744,7 +8216,15 @@
         <w:t>monolithic</w:t>
       </w:r>
       <w:r>
-        <w:t xml:space="preserve"> nature of the core TempEx code.</w:t>
+        <w:t xml:space="preserve"> nature of the core </w:t>
+      </w:r>
+      <w:proofErr w:type="spellStart"/>
+      <w:r>
+        <w:t>TempEx</w:t>
+      </w:r>
+      <w:proofErr w:type="spellEnd"/>
+      <w:r>
+        <w:t xml:space="preserve"> code.</w:t>
       </w:r>
       <w:r>
         <w:t xml:space="preserve"> </w:t>
@@ -6756,7 +8236,15 @@
         <w:t xml:space="preserve"> and logic</w:t>
       </w:r>
       <w:r>
-        <w:t xml:space="preserve">. Similarly, the second and third modules as outlined above are coupled together into a single </w:t>
+        <w:t xml:space="preserve">. Similarly, the second and third modules as outlined above are </w:t>
+      </w:r>
+      <w:proofErr w:type="gramStart"/>
+      <w:r>
+        <w:t>coupled together</w:t>
+      </w:r>
+      <w:proofErr w:type="gramEnd"/>
+      <w:r>
+        <w:t xml:space="preserve"> into a single </w:t>
       </w:r>
       <w:r>
         <w:t>function</w:t>
@@ -6776,15 +8264,22 @@
       </w:pPr>
       <w:bookmarkStart w:id="40" w:name="_Toc261719337"/>
       <w:bookmarkStart w:id="41" w:name="_Toc261719391"/>
+      <w:proofErr w:type="spellStart"/>
       <w:r>
         <w:t>Chronos</w:t>
       </w:r>
       <w:bookmarkEnd w:id="40"/>
       <w:bookmarkEnd w:id="41"/>
+      <w:proofErr w:type="spellEnd"/>
     </w:p>
     <w:p>
-      <w:r>
-        <w:t xml:space="preserve">Chronos </w:t>
+      <w:proofErr w:type="spellStart"/>
+      <w:r>
+        <w:t>Chronos</w:t>
+      </w:r>
+      <w:proofErr w:type="spellEnd"/>
+      <w:r>
+        <w:t xml:space="preserve"> </w:t>
       </w:r>
       <w:sdt>
         <w:sdtPr>
@@ -6819,7 +8314,15 @@
         <w:t xml:space="preserve"> was a system created for the 2004 TERN evaluation</w:t>
       </w:r>
       <w:r>
-        <w:t xml:space="preserve"> that, like GUTime, provides one system for recognition and </w:t>
+        <w:t xml:space="preserve"> that, like </w:t>
+      </w:r>
+      <w:proofErr w:type="spellStart"/>
+      <w:r>
+        <w:t>GUTime</w:t>
+      </w:r>
+      <w:proofErr w:type="spellEnd"/>
+      <w:r>
+        <w:t xml:space="preserve">, provides one system for recognition and </w:t>
       </w:r>
       <w:r>
         <w:t>normalisation</w:t>
@@ -6842,19 +8345,64 @@
       <w:r>
         <w:t xml:space="preserve"> these two tasks </w:t>
       </w:r>
-      <w:r>
-        <w:t xml:space="preserve">are split </w:t>
+      <w:proofErr w:type="gramStart"/>
+      <w:r>
+        <w:t>are split</w:t>
+      </w:r>
+      <w:proofErr w:type="gramEnd"/>
+      <w:r>
+        <w:t xml:space="preserve"> </w:t>
       </w:r>
       <w:r>
         <w:t>into separate internal components.</w:t>
       </w:r>
       <w:r>
-        <w:t xml:space="preserve"> Chronos is designed to be a multi-lingual system, coping with both English and Italian text.</w:t>
+        <w:t xml:space="preserve"> </w:t>
+      </w:r>
+      <w:proofErr w:type="spellStart"/>
+      <w:r>
+        <w:t>Chronos</w:t>
+      </w:r>
+      <w:proofErr w:type="spellEnd"/>
+      <w:r>
+        <w:t xml:space="preserve"> </w:t>
+      </w:r>
+      <w:proofErr w:type="gramStart"/>
+      <w:r>
+        <w:t>is designed</w:t>
+      </w:r>
+      <w:proofErr w:type="gramEnd"/>
+      <w:r>
+        <w:t xml:space="preserve"> to be a multi-lingual system, coping with both English and Italian text.</w:t>
       </w:r>
     </w:p>
     <w:p>
       <w:r>
-        <w:t>One main difference between Chronos and GUTime is that Chronos can handle plaintext</w:t>
+        <w:t xml:space="preserve">One main difference between </w:t>
+      </w:r>
+      <w:proofErr w:type="spellStart"/>
+      <w:r>
+        <w:t>Chronos</w:t>
+      </w:r>
+      <w:proofErr w:type="spellEnd"/>
+      <w:r>
+        <w:t xml:space="preserve"> and </w:t>
+      </w:r>
+      <w:proofErr w:type="spellStart"/>
+      <w:r>
+        <w:t>GUTime</w:t>
+      </w:r>
+      <w:proofErr w:type="spellEnd"/>
+      <w:r>
+        <w:t xml:space="preserve"> is that </w:t>
+      </w:r>
+      <w:proofErr w:type="spellStart"/>
+      <w:r>
+        <w:t>Chronos</w:t>
+      </w:r>
+      <w:proofErr w:type="spellEnd"/>
+      <w:r>
+        <w:t xml:space="preserve"> can handle plaintext</w:t>
       </w:r>
       <w:r>
         <w:t xml:space="preserve">; </w:t>
@@ -6869,18 +8417,50 @@
         <w:t xml:space="preserve"> </w:t>
       </w:r>
       <w:r>
-        <w:t>and part-of-speech tagging occurs in the first phase of the program. This does have the downside of making Chronos mo</w:t>
-      </w:r>
-      <w:r>
-        <w:t>re difficult to componentise; if it were to be</w:t>
-      </w:r>
-      <w:r>
-        <w:t xml:space="preserve"> incorporated into a larger system, this pre-processing may want to be separated out to use a better system.</w:t>
+        <w:t xml:space="preserve">and part-of-speech tagging occurs in the first phase of the program. This does have the downside of making </w:t>
+      </w:r>
+      <w:proofErr w:type="spellStart"/>
+      <w:r>
+        <w:t>Chronos</w:t>
+      </w:r>
+      <w:proofErr w:type="spellEnd"/>
+      <w:r>
+        <w:t xml:space="preserve"> mo</w:t>
+      </w:r>
+      <w:r>
+        <w:t xml:space="preserve">re difficult to componentise; if it were to </w:t>
+      </w:r>
+      <w:proofErr w:type="gramStart"/>
+      <w:r>
+        <w:t>be</w:t>
+      </w:r>
+      <w:r>
+        <w:t xml:space="preserve"> incorporated</w:t>
+      </w:r>
+      <w:proofErr w:type="gramEnd"/>
+      <w:r>
+        <w:t xml:space="preserve"> into a larger system, this pre-processing may want to be separated out to use a better system.</w:t>
       </w:r>
     </w:p>
     <w:p>
       <w:r>
-        <w:t>The recognition phase of Chronos uses about 1000 hand-written rules (considerably more than GUTime), which not only identify an expression and it</w:t>
+        <w:t xml:space="preserve">The recognition phase of </w:t>
+      </w:r>
+      <w:proofErr w:type="spellStart"/>
+      <w:r>
+        <w:t>Chronos</w:t>
+      </w:r>
+      <w:proofErr w:type="spellEnd"/>
+      <w:r>
+        <w:t xml:space="preserve"> uses about 1000 hand-written rules (considerably more than </w:t>
+      </w:r>
+      <w:proofErr w:type="spellStart"/>
+      <w:r>
+        <w:t>GUTime</w:t>
+      </w:r>
+      <w:proofErr w:type="spellEnd"/>
+      <w:r>
+        <w:t>), which not only identify an expression and it</w:t>
       </w:r>
       <w:r>
         <w:t>’</w:t>
@@ -6907,19 +8487,56 @@
         <w:t>I</w:t>
       </w:r>
       <w:r>
-        <w:t>n GUTime, this is handle</w:t>
-      </w:r>
-      <w:r>
-        <w:t>d by an implicit rule ordering.</w:t>
+        <w:t xml:space="preserve">n </w:t>
+      </w:r>
+      <w:proofErr w:type="spellStart"/>
+      <w:r>
+        <w:t>GUTime</w:t>
+      </w:r>
+      <w:proofErr w:type="spellEnd"/>
+      <w:r>
+        <w:t xml:space="preserve">, this </w:t>
+      </w:r>
+      <w:proofErr w:type="gramStart"/>
+      <w:r>
+        <w:t>is handle</w:t>
+      </w:r>
+      <w:r>
+        <w:t>d</w:t>
+      </w:r>
+      <w:proofErr w:type="gramEnd"/>
+      <w:r>
+        <w:t xml:space="preserve"> by an implicit rule ordering.</w:t>
       </w:r>
     </w:p>
     <w:p>
       <w:r>
         <w:lastRenderedPageBreak/>
-        <w:t>Additionally, Chronos,</w:t>
-      </w:r>
-      <w:r>
-        <w:t xml:space="preserve"> in contrast to GUTime which has a clear separation of components, appears to have a heavier coupling and a more integrated system.</w:t>
+        <w:t xml:space="preserve">Additionally, </w:t>
+      </w:r>
+      <w:proofErr w:type="spellStart"/>
+      <w:r>
+        <w:t>Chronos</w:t>
+      </w:r>
+      <w:proofErr w:type="spellEnd"/>
+      <w:r>
+        <w:t>,</w:t>
+      </w:r>
+      <w:r>
+        <w:t xml:space="preserve"> in contrast to </w:t>
+      </w:r>
+      <w:proofErr w:type="spellStart"/>
+      <w:proofErr w:type="gramStart"/>
+      <w:r>
+        <w:t>GUTime</w:t>
+      </w:r>
+      <w:proofErr w:type="spellEnd"/>
+      <w:r>
+        <w:t xml:space="preserve"> which</w:t>
+      </w:r>
+      <w:proofErr w:type="gramEnd"/>
+      <w:r>
+        <w:t xml:space="preserve"> has a clear separation of components, appears to have a heavier coupling and a more integrated system.</w:t>
       </w:r>
       <w:r>
         <w:t xml:space="preserve"> This recognition phase results in an intermediate representation</w:t>
@@ -6931,10 +8548,18 @@
         <w:t>extension of the TIMEX2 standard</w:t>
       </w:r>
       <w:r>
-        <w:t xml:space="preserve"> – which </w:t>
-      </w:r>
-      <w:r>
-        <w:t>provides the metadata detected in the recognition phase as additional attributes to a tag.</w:t>
+        <w:t xml:space="preserve"> </w:t>
+      </w:r>
+      <w:proofErr w:type="gramStart"/>
+      <w:r>
+        <w:t xml:space="preserve">– which </w:t>
+      </w:r>
+      <w:r>
+        <w:t>provides the metadata</w:t>
+      </w:r>
+      <w:proofErr w:type="gramEnd"/>
+      <w:r>
+        <w:t xml:space="preserve"> detected in the recognition phase as additional attributes to a tag.</w:t>
       </w:r>
     </w:p>
     <w:p>
@@ -6945,8 +8570,13 @@
         <w:t>causes</w:t>
       </w:r>
       <w:r>
-        <w:t xml:space="preserve"> a heavy coupling between the two modules of Chronos</w:t>
-      </w:r>
+        <w:t xml:space="preserve"> a heavy coupling between the two modules of </w:t>
+      </w:r>
+      <w:proofErr w:type="spellStart"/>
+      <w:r>
+        <w:t>Chronos</w:t>
+      </w:r>
+      <w:proofErr w:type="spellEnd"/>
       <w:r>
         <w:t>, it may offer some advantages in reducing any repetition between the two modules by utilising all the information gleamed in the recognition stage.</w:t>
       </w:r>
@@ -6993,7 +8623,15 @@
     </w:p>
     <w:p>
       <w:r>
-        <w:t xml:space="preserve">At TERN 2004, Chronos achieved </w:t>
+        <w:t xml:space="preserve">At TERN 2004, </w:t>
+      </w:r>
+      <w:proofErr w:type="spellStart"/>
+      <w:r>
+        <w:t>Chronos</w:t>
+      </w:r>
+      <w:proofErr w:type="spellEnd"/>
+      <w:r>
+        <w:t xml:space="preserve"> achieved </w:t>
       </w:r>
       <w:r>
         <w:t xml:space="preserve">the best results, with </w:t>
@@ -7004,8 +8642,13 @@
       <w:r>
         <w:t xml:space="preserve">a performance </w:t>
       </w:r>
-      <w:r>
-        <w:t>which the authors put down to their more extensive rule set.</w:t>
+      <w:proofErr w:type="gramStart"/>
+      <w:r>
+        <w:t>which</w:t>
+      </w:r>
+      <w:proofErr w:type="gramEnd"/>
+      <w:r>
+        <w:t xml:space="preserve"> the authors put down to their more extensive rule set.</w:t>
       </w:r>
     </w:p>
     <w:p>
@@ -7121,13 +8764,41 @@
         <w:rPr>
           <w:lang w:eastAsia="zh-TW"/>
         </w:rPr>
-        <w:t>Like Chronos, DANTE takes in plain text, so suffers from the same issue</w:t>
-      </w:r>
-      <w:r>
-        <w:rPr>
-          <w:lang w:eastAsia="zh-TW"/>
-        </w:rPr>
-        <w:t xml:space="preserve"> of componentisation as Chronos.</w:t>
+        <w:t xml:space="preserve">Like </w:t>
+      </w:r>
+      <w:proofErr w:type="spellStart"/>
+      <w:r>
+        <w:rPr>
+          <w:lang w:eastAsia="zh-TW"/>
+        </w:rPr>
+        <w:t>Chronos</w:t>
+      </w:r>
+      <w:proofErr w:type="spellEnd"/>
+      <w:r>
+        <w:rPr>
+          <w:lang w:eastAsia="zh-TW"/>
+        </w:rPr>
+        <w:t>, DANTE takes in plain text, so suffers from the same issue</w:t>
+      </w:r>
+      <w:r>
+        <w:rPr>
+          <w:lang w:eastAsia="zh-TW"/>
+        </w:rPr>
+        <w:t xml:space="preserve"> of componentisation as </w:t>
+      </w:r>
+      <w:proofErr w:type="spellStart"/>
+      <w:r>
+        <w:rPr>
+          <w:lang w:eastAsia="zh-TW"/>
+        </w:rPr>
+        <w:t>Chronos</w:t>
+      </w:r>
+      <w:proofErr w:type="spellEnd"/>
+      <w:r>
+        <w:rPr>
+          <w:lang w:eastAsia="zh-TW"/>
+        </w:rPr>
+        <w:t>.</w:t>
       </w:r>
       <w:r>
         <w:rPr>
@@ -7145,7 +8816,63 @@
         <w:rPr>
           <w:lang w:eastAsia="zh-TW"/>
         </w:rPr>
-        <w:t xml:space="preserve">lso similar to GUTime and Chronos, DANTE uses grammar rules (using the JAPE system) for identification of timexes. In this recognition phase, a “local semantic encoding” is used, which is an extension of the TIMEX2 standard </w:t>
+        <w:t xml:space="preserve">lso similar to </w:t>
+      </w:r>
+      <w:proofErr w:type="spellStart"/>
+      <w:r>
+        <w:rPr>
+          <w:lang w:eastAsia="zh-TW"/>
+        </w:rPr>
+        <w:t>GUTime</w:t>
+      </w:r>
+      <w:proofErr w:type="spellEnd"/>
+      <w:r>
+        <w:rPr>
+          <w:lang w:eastAsia="zh-TW"/>
+        </w:rPr>
+        <w:t xml:space="preserve"> and </w:t>
+      </w:r>
+      <w:proofErr w:type="spellStart"/>
+      <w:r>
+        <w:rPr>
+          <w:lang w:eastAsia="zh-TW"/>
+        </w:rPr>
+        <w:t>Chronos</w:t>
+      </w:r>
+      <w:proofErr w:type="spellEnd"/>
+      <w:r>
+        <w:rPr>
+          <w:lang w:eastAsia="zh-TW"/>
+        </w:rPr>
+        <w:t xml:space="preserve">, DANTE uses grammar rules (using the JAPE system) for identification of </w:t>
+      </w:r>
+      <w:proofErr w:type="spellStart"/>
+      <w:r>
+        <w:rPr>
+          <w:lang w:eastAsia="zh-TW"/>
+        </w:rPr>
+        <w:t>timexes</w:t>
+      </w:r>
+      <w:proofErr w:type="spellEnd"/>
+      <w:r>
+        <w:rPr>
+          <w:lang w:eastAsia="zh-TW"/>
+        </w:rPr>
+        <w:t xml:space="preserve">. In this recognition phase, a “local semantic encoding” </w:t>
+      </w:r>
+      <w:proofErr w:type="gramStart"/>
+      <w:r>
+        <w:rPr>
+          <w:lang w:eastAsia="zh-TW"/>
+        </w:rPr>
+        <w:t>is used</w:t>
+      </w:r>
+      <w:proofErr w:type="gramEnd"/>
+      <w:r>
+        <w:rPr>
+          <w:lang w:eastAsia="zh-TW"/>
+        </w:rPr>
+        <w:t xml:space="preserve">, which is an extension of the TIMEX2 standard </w:t>
       </w:r>
       <w:r>
         <w:rPr>
@@ -7165,12 +8892,14 @@
         </w:rPr>
         <w:t>‘</w:t>
       </w:r>
+      <w:proofErr w:type="spellStart"/>
       <w:r>
         <w:rPr>
           <w:lang w:eastAsia="zh-TW"/>
         </w:rPr>
         <w:t>val</w:t>
       </w:r>
+      <w:proofErr w:type="spellEnd"/>
       <w:r>
         <w:rPr>
           <w:lang w:eastAsia="zh-TW"/>
@@ -7200,13 +8929,41 @@
         <w:rPr>
           <w:lang w:eastAsia="zh-TW"/>
         </w:rPr>
-        <w:t>(considering the semantics of a timex), the actual system is very similar</w:t>
-      </w:r>
-      <w:r>
-        <w:rPr>
-          <w:lang w:eastAsia="zh-TW"/>
-        </w:rPr>
-        <w:t xml:space="preserve"> at a high level to Chronos, yet a</w:t>
+        <w:t xml:space="preserve">(considering the semantics of a </w:t>
+      </w:r>
+      <w:proofErr w:type="spellStart"/>
+      <w:r>
+        <w:rPr>
+          <w:lang w:eastAsia="zh-TW"/>
+        </w:rPr>
+        <w:t>timex</w:t>
+      </w:r>
+      <w:proofErr w:type="spellEnd"/>
+      <w:r>
+        <w:rPr>
+          <w:lang w:eastAsia="zh-TW"/>
+        </w:rPr>
+        <w:t>), the actual system is very similar</w:t>
+      </w:r>
+      <w:r>
+        <w:rPr>
+          <w:lang w:eastAsia="zh-TW"/>
+        </w:rPr>
+        <w:t xml:space="preserve"> at a high level to </w:t>
+      </w:r>
+      <w:proofErr w:type="spellStart"/>
+      <w:r>
+        <w:rPr>
+          <w:lang w:eastAsia="zh-TW"/>
+        </w:rPr>
+        <w:t>Chronos</w:t>
+      </w:r>
+      <w:proofErr w:type="spellEnd"/>
+      <w:r>
+        <w:rPr>
+          <w:lang w:eastAsia="zh-TW"/>
+        </w:rPr>
+        <w:t>, yet a</w:t>
       </w:r>
       <w:r>
         <w:rPr>
@@ -7371,7 +9128,21 @@
         <w:rPr>
           <w:lang w:eastAsia="zh-TW"/>
         </w:rPr>
-        <w:t>time expression respectively. The input to the system is already expected to be segmented into sentences and tokenised in order to facilitate this.</w:t>
+        <w:t xml:space="preserve">time expression respectively. The input to the system </w:t>
+      </w:r>
+      <w:proofErr w:type="gramStart"/>
+      <w:r>
+        <w:rPr>
+          <w:lang w:eastAsia="zh-TW"/>
+        </w:rPr>
+        <w:t>is already expected to be segmented into sentences and</w:t>
+      </w:r>
+      <w:proofErr w:type="gramEnd"/>
+      <w:r>
+        <w:rPr>
+          <w:lang w:eastAsia="zh-TW"/>
+        </w:rPr>
+        <w:t xml:space="preserve"> tokenised in order to facilitate this.</w:t>
       </w:r>
     </w:p>
     <w:p>
@@ -7433,6 +9204,7 @@
       </w:pPr>
       <w:bookmarkStart w:id="46" w:name="_Toc261719340"/>
       <w:bookmarkStart w:id="47" w:name="_Toc261719394"/>
+      <w:proofErr w:type="spellStart"/>
       <w:r>
         <w:rPr>
           <w:lang w:eastAsia="zh-TW"/>
@@ -7441,6 +9213,7 @@
       </w:r>
       <w:bookmarkEnd w:id="46"/>
       <w:bookmarkEnd w:id="47"/>
+      <w:proofErr w:type="spellEnd"/>
     </w:p>
     <w:p>
       <w:pPr>
@@ -7448,11 +9221,19 @@
           <w:lang w:eastAsia="zh-TW"/>
         </w:rPr>
       </w:pPr>
-      <w:r>
-        <w:rPr>
-          <w:lang w:eastAsia="zh-TW"/>
-        </w:rPr>
-        <w:t xml:space="preserve">TimexTag </w:t>
+      <w:proofErr w:type="spellStart"/>
+      <w:r>
+        <w:rPr>
+          <w:lang w:eastAsia="zh-TW"/>
+        </w:rPr>
+        <w:t>TimexTag</w:t>
+      </w:r>
+      <w:proofErr w:type="spellEnd"/>
+      <w:r>
+        <w:rPr>
+          <w:lang w:eastAsia="zh-TW"/>
+        </w:rPr>
+        <w:t xml:space="preserve"> </w:t>
       </w:r>
       <w:sdt>
         <w:sdtPr>
@@ -7524,7 +9305,21 @@
         <w:rPr>
           <w:lang w:eastAsia="zh-TW"/>
         </w:rPr>
-        <w:t xml:space="preserve"> Unlike the rule-based systems covered, TimexTag contains two distinct components for recognition and normalisation and concentrates on maximising performance of each component, rather than as an overall system.</w:t>
+        <w:t xml:space="preserve"> Unlike the rule-based systems covered, </w:t>
+      </w:r>
+      <w:proofErr w:type="spellStart"/>
+      <w:r>
+        <w:rPr>
+          <w:lang w:eastAsia="zh-TW"/>
+        </w:rPr>
+        <w:t>TimexTag</w:t>
+      </w:r>
+      <w:proofErr w:type="spellEnd"/>
+      <w:r>
+        <w:rPr>
+          <w:lang w:eastAsia="zh-TW"/>
+        </w:rPr>
+        <w:t xml:space="preserve"> contains two distinct components for recognition and normalisation and concentrates on maximising performance of each component, rather than as an overall system.</w:t>
       </w:r>
     </w:p>
     <w:p>
@@ -7549,7 +9344,35 @@
         <w:rPr>
           <w:lang w:eastAsia="zh-TW"/>
         </w:rPr>
-        <w:t xml:space="preserve">, TimexTag does not identify timex phrases by considering the individual </w:t>
+        <w:t xml:space="preserve">, </w:t>
+      </w:r>
+      <w:proofErr w:type="spellStart"/>
+      <w:r>
+        <w:rPr>
+          <w:lang w:eastAsia="zh-TW"/>
+        </w:rPr>
+        <w:t>TimexTag</w:t>
+      </w:r>
+      <w:proofErr w:type="spellEnd"/>
+      <w:r>
+        <w:rPr>
+          <w:lang w:eastAsia="zh-TW"/>
+        </w:rPr>
+        <w:t xml:space="preserve"> does not identify </w:t>
+      </w:r>
+      <w:proofErr w:type="spellStart"/>
+      <w:r>
+        <w:rPr>
+          <w:lang w:eastAsia="zh-TW"/>
+        </w:rPr>
+        <w:t>timex</w:t>
+      </w:r>
+      <w:proofErr w:type="spellEnd"/>
+      <w:r>
+        <w:rPr>
+          <w:lang w:eastAsia="zh-TW"/>
+        </w:rPr>
+        <w:t xml:space="preserve"> phrases by considering the individual </w:t>
       </w:r>
       <w:r>
         <w:rPr>
@@ -7561,13 +9384,49 @@
         <w:rPr>
           <w:lang w:eastAsia="zh-TW"/>
         </w:rPr>
-        <w:t>, but treats it as a phrase classification task, by classifying each node in a parse tree as timex or non-timex</w:t>
-      </w:r>
-      <w:r>
-        <w:rPr>
-          <w:lang w:eastAsia="zh-TW"/>
-        </w:rPr>
-        <w:t>. Again, support vector machines are used with a number of lexical and parse-based features.</w:t>
+        <w:t xml:space="preserve">, but treats it as a phrase classification task, by classifying each node in a parse tree as </w:t>
+      </w:r>
+      <w:proofErr w:type="spellStart"/>
+      <w:r>
+        <w:rPr>
+          <w:lang w:eastAsia="zh-TW"/>
+        </w:rPr>
+        <w:t>timex</w:t>
+      </w:r>
+      <w:proofErr w:type="spellEnd"/>
+      <w:r>
+        <w:rPr>
+          <w:lang w:eastAsia="zh-TW"/>
+        </w:rPr>
+        <w:t xml:space="preserve"> or non-</w:t>
+      </w:r>
+      <w:proofErr w:type="spellStart"/>
+      <w:r>
+        <w:rPr>
+          <w:lang w:eastAsia="zh-TW"/>
+        </w:rPr>
+        <w:t>timex</w:t>
+      </w:r>
+      <w:proofErr w:type="spellEnd"/>
+      <w:r>
+        <w:rPr>
+          <w:lang w:eastAsia="zh-TW"/>
+        </w:rPr>
+        <w:t xml:space="preserve">. Again, support vector machines </w:t>
+      </w:r>
+      <w:proofErr w:type="gramStart"/>
+      <w:r>
+        <w:rPr>
+          <w:lang w:eastAsia="zh-TW"/>
+        </w:rPr>
+        <w:t>are used</w:t>
+      </w:r>
+      <w:proofErr w:type="gramEnd"/>
+      <w:r>
+        <w:rPr>
+          <w:lang w:eastAsia="zh-TW"/>
+        </w:rPr>
+        <w:t xml:space="preserve"> with a number of lexical and parse-based features.</w:t>
       </w:r>
     </w:p>
     <w:p>
@@ -7580,7 +9439,35 @@
         <w:rPr>
           <w:lang w:eastAsia="zh-TW"/>
         </w:rPr>
-        <w:t xml:space="preserve">Once these timexes have been identified, a classifier is used to </w:t>
+        <w:t xml:space="preserve">Once these </w:t>
+      </w:r>
+      <w:proofErr w:type="spellStart"/>
+      <w:r>
+        <w:rPr>
+          <w:lang w:eastAsia="zh-TW"/>
+        </w:rPr>
+        <w:t>timexes</w:t>
+      </w:r>
+      <w:proofErr w:type="spellEnd"/>
+      <w:r>
+        <w:rPr>
+          <w:lang w:eastAsia="zh-TW"/>
+        </w:rPr>
+        <w:t xml:space="preserve"> </w:t>
+      </w:r>
+      <w:proofErr w:type="gramStart"/>
+      <w:r>
+        <w:rPr>
+          <w:lang w:eastAsia="zh-TW"/>
+        </w:rPr>
+        <w:t>have been identified</w:t>
+      </w:r>
+      <w:proofErr w:type="gramEnd"/>
+      <w:r>
+        <w:rPr>
+          <w:lang w:eastAsia="zh-TW"/>
+        </w:rPr>
+        <w:t xml:space="preserve">, a classifier is used to </w:t>
       </w:r>
       <w:r>
         <w:rPr>
@@ -7604,7 +9491,35 @@
         <w:rPr>
           <w:lang w:eastAsia="zh-TW"/>
         </w:rPr>
-        <w:t xml:space="preserve"> of timex they represent semantically (e.g., recurrence, duration, a point in time, and the vagueness of these). Once again, a SVM is used for this classification, and the same features as in phrasal identification are used.</w:t>
+        <w:t xml:space="preserve"> of </w:t>
+      </w:r>
+      <w:proofErr w:type="spellStart"/>
+      <w:r>
+        <w:rPr>
+          <w:lang w:eastAsia="zh-TW"/>
+        </w:rPr>
+        <w:t>timex</w:t>
+      </w:r>
+      <w:proofErr w:type="spellEnd"/>
+      <w:r>
+        <w:rPr>
+          <w:lang w:eastAsia="zh-TW"/>
+        </w:rPr>
+        <w:t xml:space="preserve"> they represent semantically (e.g., recurrence, duration, a point in time, and the vagueness of these). Once again, a SVM </w:t>
+      </w:r>
+      <w:proofErr w:type="gramStart"/>
+      <w:r>
+        <w:rPr>
+          <w:lang w:eastAsia="zh-TW"/>
+        </w:rPr>
+        <w:t>is used</w:t>
+      </w:r>
+      <w:proofErr w:type="gramEnd"/>
+      <w:r>
+        <w:rPr>
+          <w:lang w:eastAsia="zh-TW"/>
+        </w:rPr>
+        <w:t xml:space="preserve"> for this classification, and the same features as in phrasal identification are used.</w:t>
       </w:r>
     </w:p>
     <w:p>
@@ -7617,19 +9532,69 @@
         <w:rPr>
           <w:lang w:eastAsia="zh-TW"/>
         </w:rPr>
-        <w:t>The TimexTag system isn’t based completely on machine learning, as rules are used to compute an under-specified representation for the start of the normalisation phase. However, these rules number considerably fewer than in other systems (89 vs. the 1000+ in</w:t>
-      </w:r>
-      <w:r>
-        <w:rPr>
-          <w:lang w:eastAsia="zh-TW"/>
-        </w:rPr>
-        <w:t xml:space="preserve"> Chronos</w:t>
-      </w:r>
-      <w:r>
-        <w:rPr>
-          <w:lang w:eastAsia="zh-TW"/>
-        </w:rPr>
-        <w:t xml:space="preserve">). As with other systems, a base date, or “temporal anchor” is used </w:t>
+        <w:t xml:space="preserve">The </w:t>
+      </w:r>
+      <w:proofErr w:type="spellStart"/>
+      <w:r>
+        <w:rPr>
+          <w:lang w:eastAsia="zh-TW"/>
+        </w:rPr>
+        <w:t>TimexTag</w:t>
+      </w:r>
+      <w:proofErr w:type="spellEnd"/>
+      <w:r>
+        <w:rPr>
+          <w:lang w:eastAsia="zh-TW"/>
+        </w:rPr>
+        <w:t xml:space="preserve"> system </w:t>
+      </w:r>
+      <w:proofErr w:type="gramStart"/>
+      <w:r>
+        <w:rPr>
+          <w:lang w:eastAsia="zh-TW"/>
+        </w:rPr>
+        <w:t>isn’t</w:t>
+      </w:r>
+      <w:proofErr w:type="gramEnd"/>
+      <w:r>
+        <w:rPr>
+          <w:lang w:eastAsia="zh-TW"/>
+        </w:rPr>
+        <w:t xml:space="preserve"> based completely on machine learning, as rules are used to compute an under-specified representation for the start of the normalisation phase. However, these rules number considerably fewer than in other systems (89 vs. the 1000+ in</w:t>
+      </w:r>
+      <w:r>
+        <w:rPr>
+          <w:lang w:eastAsia="zh-TW"/>
+        </w:rPr>
+        <w:t xml:space="preserve"> </w:t>
+      </w:r>
+      <w:proofErr w:type="spellStart"/>
+      <w:r>
+        <w:rPr>
+          <w:lang w:eastAsia="zh-TW"/>
+        </w:rPr>
+        <w:t>Chronos</w:t>
+      </w:r>
+      <w:proofErr w:type="spellEnd"/>
+      <w:r>
+        <w:rPr>
+          <w:lang w:eastAsia="zh-TW"/>
+        </w:rPr>
+        <w:t xml:space="preserve">). As with other systems, a base date, or “temporal anchor” </w:t>
+      </w:r>
+      <w:proofErr w:type="gramStart"/>
+      <w:r>
+        <w:rPr>
+          <w:lang w:eastAsia="zh-TW"/>
+        </w:rPr>
+        <w:t>is used</w:t>
+      </w:r>
+      <w:proofErr w:type="gramEnd"/>
+      <w:r>
+        <w:rPr>
+          <w:lang w:eastAsia="zh-TW"/>
+        </w:rPr>
+        <w:t xml:space="preserve"> </w:t>
       </w:r>
       <w:r>
         <w:rPr>
@@ -7641,7 +9606,35 @@
         <w:rPr>
           <w:lang w:eastAsia="zh-TW"/>
         </w:rPr>
-        <w:t xml:space="preserve">this is determined using simple heuristics. As with other systems discussed previously, the magnitude and direction of a relative timex also needs to be determined, which in TimexTag is once again using a SVM, utilising the same feature sets as before, but also considers tense of surrounding verbs as a feature (a similar approach to </w:t>
+        <w:t xml:space="preserve">this is determined using simple heuristics. As with other systems discussed previously, the magnitude and direction of a relative </w:t>
+      </w:r>
+      <w:proofErr w:type="spellStart"/>
+      <w:r>
+        <w:rPr>
+          <w:lang w:eastAsia="zh-TW"/>
+        </w:rPr>
+        <w:t>timex</w:t>
+      </w:r>
+      <w:proofErr w:type="spellEnd"/>
+      <w:r>
+        <w:rPr>
+          <w:lang w:eastAsia="zh-TW"/>
+        </w:rPr>
+        <w:t xml:space="preserve"> also needs to be determined, which in </w:t>
+      </w:r>
+      <w:proofErr w:type="spellStart"/>
+      <w:r>
+        <w:rPr>
+          <w:lang w:eastAsia="zh-TW"/>
+        </w:rPr>
+        <w:t>TimexTag</w:t>
+      </w:r>
+      <w:proofErr w:type="spellEnd"/>
+      <w:r>
+        <w:rPr>
+          <w:lang w:eastAsia="zh-TW"/>
+        </w:rPr>
+        <w:t xml:space="preserve"> is once again using a SVM, utilising the same feature sets as before, but also considers tense of surrounding verbs as a feature (a similar approach to </w:t>
       </w:r>
       <w:r>
         <w:rPr>
@@ -7673,7 +9666,21 @@
         <w:rPr>
           <w:lang w:eastAsia="zh-TW"/>
         </w:rPr>
-        <w:t>99 was scored, although the absolute f-measure was lower.</w:t>
+        <w:t xml:space="preserve">99 </w:t>
+      </w:r>
+      <w:proofErr w:type="gramStart"/>
+      <w:r>
+        <w:rPr>
+          <w:lang w:eastAsia="zh-TW"/>
+        </w:rPr>
+        <w:t>was scored</w:t>
+      </w:r>
+      <w:proofErr w:type="gramEnd"/>
+      <w:r>
+        <w:rPr>
+          <w:lang w:eastAsia="zh-TW"/>
+        </w:rPr>
+        <w:t>, although the absolute f-measure was lower.</w:t>
       </w:r>
     </w:p>
     <w:p>
@@ -7782,7 +9789,21 @@
         <w:rPr>
           <w:lang w:eastAsia="zh-TW"/>
         </w:rPr>
-        <w:t>. Fully specified data is then processed separately, in order to discover a standard form for natural language expressions of dates which can be used with less specified expressions.</w:t>
+        <w:t xml:space="preserve">. Fully specified data is then processed separately, in order to discover a standard form for natural language expressions of </w:t>
+      </w:r>
+      <w:proofErr w:type="gramStart"/>
+      <w:r>
+        <w:rPr>
+          <w:lang w:eastAsia="zh-TW"/>
+        </w:rPr>
+        <w:t>dates which can be used</w:t>
+      </w:r>
+      <w:proofErr w:type="gramEnd"/>
+      <w:r>
+        <w:rPr>
+          <w:lang w:eastAsia="zh-TW"/>
+        </w:rPr>
+        <w:t xml:space="preserve"> with less specified expressions.</w:t>
       </w:r>
       <w:r>
         <w:rPr>
@@ -7837,13 +9858,27 @@
         <w:rPr>
           <w:lang w:eastAsia="zh-TW"/>
         </w:rPr>
-        <w:t xml:space="preserve"> so is not directly comparable</w:t>
-      </w:r>
-      <w:r>
-        <w:rPr>
-          <w:lang w:eastAsia="zh-TW"/>
-        </w:rPr>
-        <w:t xml:space="preserve"> to the other systems presented here</w:t>
+        <w:t xml:space="preserve"> so </w:t>
+      </w:r>
+      <w:proofErr w:type="gramStart"/>
+      <w:r>
+        <w:rPr>
+          <w:lang w:eastAsia="zh-TW"/>
+        </w:rPr>
+        <w:t>is not directly comparable</w:t>
+      </w:r>
+      <w:r>
+        <w:rPr>
+          <w:lang w:eastAsia="zh-TW"/>
+        </w:rPr>
+        <w:t xml:space="preserve"> to the other systems presented</w:t>
+      </w:r>
+      <w:proofErr w:type="gramEnd"/>
+      <w:r>
+        <w:rPr>
+          <w:lang w:eastAsia="zh-TW"/>
+        </w:rPr>
+        <w:t xml:space="preserve"> here</w:t>
       </w:r>
       <w:r>
         <w:rPr>
@@ -7934,7 +9969,35 @@
         <w:rPr>
           <w:lang w:eastAsia="zh-TW"/>
         </w:rPr>
-        <w:t xml:space="preserve"> Korean text. Here, morphological analysis and a stop list are used to match temporal expressions in a text from a dictionary. Extending the annotator to include part-of-speech information and information about temporal modifiers is identified as a technique to automatically build this dictionary.</w:t>
+        <w:t xml:space="preserve"> Korean text. Here, morphological analysis and a stop list </w:t>
+      </w:r>
+      <w:proofErr w:type="gramStart"/>
+      <w:r>
+        <w:rPr>
+          <w:lang w:eastAsia="zh-TW"/>
+        </w:rPr>
+        <w:t>are used</w:t>
+      </w:r>
+      <w:proofErr w:type="gramEnd"/>
+      <w:r>
+        <w:rPr>
+          <w:lang w:eastAsia="zh-TW"/>
+        </w:rPr>
+        <w:t xml:space="preserve"> to match temporal expressions in a text from a dictionary. Extending the annotator to include part-of-speech information and information about temporal modifiers </w:t>
+      </w:r>
+      <w:proofErr w:type="gramStart"/>
+      <w:r>
+        <w:rPr>
+          <w:lang w:eastAsia="zh-TW"/>
+        </w:rPr>
+        <w:t>is identified</w:t>
+      </w:r>
+      <w:proofErr w:type="gramEnd"/>
+      <w:r>
+        <w:rPr>
+          <w:lang w:eastAsia="zh-TW"/>
+        </w:rPr>
+        <w:t xml:space="preserve"> as a technique to automatically build this dictionary.</w:t>
       </w:r>
       <w:r>
         <w:rPr>
@@ -7942,6 +10005,7 @@
         </w:rPr>
         <w:t xml:space="preserve"> Normalisation of temporal expressions </w:t>
       </w:r>
+      <w:proofErr w:type="gramStart"/>
       <w:r>
         <w:rPr>
           <w:lang w:eastAsia="zh-TW"/>
@@ -7958,7 +10022,14 @@
         <w:rPr>
           <w:lang w:eastAsia="zh-TW"/>
         </w:rPr>
-        <w:t xml:space="preserve"> based on a rote-learning technique, where memorisation of relative expressions and their relative values is used</w:t>
+        <w:t xml:space="preserve"> based</w:t>
+      </w:r>
+      <w:proofErr w:type="gramEnd"/>
+      <w:r>
+        <w:rPr>
+          <w:lang w:eastAsia="zh-TW"/>
+        </w:rPr>
+        <w:t xml:space="preserve"> on a rote-learning technique, where memorisation of relative expressions and their relative values is used</w:t>
       </w:r>
       <w:r>
         <w:rPr>
@@ -8077,8 +10148,40 @@
       <w:bookmarkEnd w:id="51"/>
     </w:p>
     <w:p>
-      <w:r>
-        <w:t>An overview goes here.</w:t>
+      <w:pPr>
+        <w:rPr>
+          <w:rStyle w:val="Code"/>
+        </w:rPr>
+      </w:pPr>
+      <w:r>
+        <w:t xml:space="preserve">The TERNIP </w:t>
+      </w:r>
+      <w:r>
+        <w:t xml:space="preserve">system is implemented in Python in a package called </w:t>
+      </w:r>
+      <w:proofErr w:type="spellStart"/>
+      <w:proofErr w:type="gramStart"/>
+      <w:r>
+        <w:rPr>
+          <w:rStyle w:val="Code"/>
+        </w:rPr>
+        <w:t>ternip</w:t>
+      </w:r>
+      <w:proofErr w:type="spellEnd"/>
+      <w:r>
+        <w:t xml:space="preserve"> which</w:t>
+      </w:r>
+      <w:proofErr w:type="gramEnd"/>
+      <w:r>
+        <w:t xml:space="preserve"> provides all the functionality. The package is distributed with an installer, documentation on how to use the package, and a series of extra scripts, which demonstrate how to use the API, </w:t>
+      </w:r>
+      <w:proofErr w:type="gramStart"/>
+      <w:r>
+        <w:t>and also</w:t>
+      </w:r>
+      <w:proofErr w:type="gramEnd"/>
+      <w:r>
+        <w:t xml:space="preserve"> provide a simple driver to tagging functionality.</w:t>
       </w:r>
     </w:p>
     <w:p>
@@ -8091,12 +10194,8 @@
       </w:r>
       <w:bookmarkEnd w:id="52"/>
     </w:p>
+    <w:p/>
     <w:p>
-      <w:r>
-        <w:t>A high level overview of the system structure, the rule engines, etc.</w:t>
-      </w:r>
-    </w:p>
-    <w:p>
       <w:pPr>
         <w:pStyle w:val="Heading2"/>
       </w:pPr>
@@ -8104,31 +10203,740 @@
       <w:r>
         <w:t>Recognition By Rule</w:t>
       </w:r>
+      <w:bookmarkStart w:id="54" w:name="_Toc268972420"/>
       <w:bookmarkEnd w:id="53"/>
     </w:p>
     <w:p>
       <w:r>
-        <w:t>Information about the r</w:t>
-      </w:r>
-      <w:r>
-        <w:t>e</w:t>
-      </w:r>
-      <w:r>
-        <w:t>cognition engine goes here – rule format and contract for more complex rules</w:t>
+        <w:t>Information about recognition here</w:t>
+      </w:r>
+    </w:p>
+    <w:tbl>
+      <w:tblPr>
+        <w:tblStyle w:val="LightList1"/>
+        <w:tblW w:w="0" w:type="auto"/>
+        <w:tblLook w:val="00A0" w:firstRow="1" w:lastRow="0" w:firstColumn="1" w:lastColumn="0" w:noHBand="0" w:noVBand="0"/>
+      </w:tblPr>
+      <w:tblGrid>
+        <w:gridCol w:w="2660"/>
+        <w:gridCol w:w="5947"/>
+      </w:tblGrid>
+      <w:tr>
+        <w:trPr>
+          <w:cnfStyle w:val="100000000000" w:firstRow="1" w:lastRow="0" w:firstColumn="0" w:lastColumn="0" w:oddVBand="0" w:evenVBand="0" w:oddHBand="0" w:evenHBand="0" w:firstRowFirstColumn="0" w:firstRowLastColumn="0" w:lastRowFirstColumn="0" w:lastRowLastColumn="0"/>
+        </w:trPr>
+        <w:tc>
+          <w:tcPr>
+            <w:cnfStyle w:val="001000000000" w:firstRow="0" w:lastRow="0" w:firstColumn="1" w:lastColumn="0" w:oddVBand="0" w:evenVBand="0" w:oddHBand="0" w:evenHBand="0" w:firstRowFirstColumn="0" w:firstRowLastColumn="0" w:lastRowFirstColumn="0" w:lastRowLastColumn="0"/>
+            <w:tcW w:w="2660" w:type="dxa"/>
+          </w:tcPr>
+          <w:p>
+            <w:r>
+              <w:t>Key</w:t>
+            </w:r>
+          </w:p>
+        </w:tc>
+        <w:tc>
+          <w:tcPr>
+            <w:cnfStyle w:val="000010000000" w:firstRow="0" w:lastRow="0" w:firstColumn="0" w:lastColumn="0" w:oddVBand="1" w:evenVBand="0" w:oddHBand="0" w:evenHBand="0" w:firstRowFirstColumn="0" w:firstRowLastColumn="0" w:lastRowFirstColumn="0" w:lastRowLastColumn="0"/>
+            <w:tcW w:w="5947" w:type="dxa"/>
+          </w:tcPr>
+          <w:p>
+            <w:r>
+              <w:t>Value</w:t>
+            </w:r>
+          </w:p>
+        </w:tc>
+      </w:tr>
+      <w:tr>
+        <w:trPr>
+          <w:cnfStyle w:val="000000100000" w:firstRow="0" w:lastRow="0" w:firstColumn="0" w:lastColumn="0" w:oddVBand="0" w:evenVBand="0" w:oddHBand="1" w:evenHBand="0" w:firstRowFirstColumn="0" w:firstRowLastColumn="0" w:lastRowFirstColumn="0" w:lastRowLastColumn="0"/>
+        </w:trPr>
+        <w:tc>
+          <w:tcPr>
+            <w:cnfStyle w:val="001000000000" w:firstRow="0" w:lastRow="0" w:firstColumn="1" w:lastColumn="0" w:oddVBand="0" w:evenVBand="0" w:oddHBand="0" w:evenHBand="0" w:firstRowFirstColumn="0" w:firstRowLastColumn="0" w:lastRowFirstColumn="0" w:lastRowLastColumn="0"/>
+            <w:tcW w:w="2660" w:type="dxa"/>
+          </w:tcPr>
+          <w:p>
+            <w:r>
+              <w:t>ID</w:t>
+            </w:r>
+          </w:p>
+        </w:tc>
+        <w:tc>
+          <w:tcPr>
+            <w:cnfStyle w:val="000010000000" w:firstRow="0" w:lastRow="0" w:firstColumn="0" w:lastColumn="0" w:oddVBand="1" w:evenVBand="0" w:oddHBand="0" w:evenHBand="0" w:firstRowFirstColumn="0" w:firstRowLastColumn="0" w:lastRowFirstColumn="0" w:lastRowLastColumn="0"/>
+            <w:tcW w:w="5947" w:type="dxa"/>
+          </w:tcPr>
+          <w:p/>
+        </w:tc>
+      </w:tr>
+      <w:tr>
+        <w:tc>
+          <w:tcPr>
+            <w:cnfStyle w:val="001000000000" w:firstRow="0" w:lastRow="0" w:firstColumn="1" w:lastColumn="0" w:oddVBand="0" w:evenVBand="0" w:oddHBand="0" w:evenHBand="0" w:firstRowFirstColumn="0" w:firstRowLastColumn="0" w:lastRowFirstColumn="0" w:lastRowLastColumn="0"/>
+            <w:tcW w:w="2660" w:type="dxa"/>
+          </w:tcPr>
+          <w:p>
+            <w:r>
+              <w:t>After</w:t>
+            </w:r>
+          </w:p>
+        </w:tc>
+        <w:tc>
+          <w:tcPr>
+            <w:cnfStyle w:val="000010000000" w:firstRow="0" w:lastRow="0" w:firstColumn="0" w:lastColumn="0" w:oddVBand="1" w:evenVBand="0" w:oddHBand="0" w:evenHBand="0" w:firstRowFirstColumn="0" w:firstRowLastColumn="0" w:lastRowFirstColumn="0" w:lastRowLastColumn="0"/>
+            <w:tcW w:w="5947" w:type="dxa"/>
+          </w:tcPr>
+          <w:p/>
+        </w:tc>
+      </w:tr>
+      <w:tr>
+        <w:trPr>
+          <w:cnfStyle w:val="000000100000" w:firstRow="0" w:lastRow="0" w:firstColumn="0" w:lastColumn="0" w:oddVBand="0" w:evenVBand="0" w:oddHBand="1" w:evenHBand="0" w:firstRowFirstColumn="0" w:firstRowLastColumn="0" w:lastRowFirstColumn="0" w:lastRowLastColumn="0"/>
+        </w:trPr>
+        <w:tc>
+          <w:tcPr>
+            <w:cnfStyle w:val="001000000000" w:firstRow="0" w:lastRow="0" w:firstColumn="1" w:lastColumn="0" w:oddVBand="0" w:evenVBand="0" w:oddHBand="0" w:evenHBand="0" w:firstRowFirstColumn="0" w:firstRowLastColumn="0" w:lastRowFirstColumn="0" w:lastRowLastColumn="0"/>
+            <w:tcW w:w="2660" w:type="dxa"/>
+          </w:tcPr>
+          <w:p>
+            <w:r>
+              <w:t>Type</w:t>
+            </w:r>
+          </w:p>
+        </w:tc>
+        <w:tc>
+          <w:tcPr>
+            <w:cnfStyle w:val="000010000000" w:firstRow="0" w:lastRow="0" w:firstColumn="0" w:lastColumn="0" w:oddVBand="1" w:evenVBand="0" w:oddHBand="0" w:evenHBand="0" w:firstRowFirstColumn="0" w:firstRowLastColumn="0" w:lastRowFirstColumn="0" w:lastRowLastColumn="0"/>
+            <w:tcW w:w="5947" w:type="dxa"/>
+          </w:tcPr>
+          <w:p/>
+        </w:tc>
+      </w:tr>
+      <w:tr>
+        <w:tc>
+          <w:tcPr>
+            <w:cnfStyle w:val="001000000000" w:firstRow="0" w:lastRow="0" w:firstColumn="1" w:lastColumn="0" w:oddVBand="0" w:evenVBand="0" w:oddHBand="0" w:evenHBand="0" w:firstRowFirstColumn="0" w:firstRowLastColumn="0" w:lastRowFirstColumn="0" w:lastRowLastColumn="0"/>
+            <w:tcW w:w="2660" w:type="dxa"/>
+          </w:tcPr>
+          <w:p>
+            <w:r>
+              <w:t>Match</w:t>
+            </w:r>
+          </w:p>
+        </w:tc>
+        <w:tc>
+          <w:tcPr>
+            <w:cnfStyle w:val="000010000000" w:firstRow="0" w:lastRow="0" w:firstColumn="0" w:lastColumn="0" w:oddVBand="1" w:evenVBand="0" w:oddHBand="0" w:evenHBand="0" w:firstRowFirstColumn="0" w:firstRowLastColumn="0" w:lastRowFirstColumn="0" w:lastRowLastColumn="0"/>
+            <w:tcW w:w="5947" w:type="dxa"/>
+          </w:tcPr>
+          <w:p/>
+        </w:tc>
+      </w:tr>
+      <w:tr>
+        <w:trPr>
+          <w:cnfStyle w:val="000000100000" w:firstRow="0" w:lastRow="0" w:firstColumn="0" w:lastColumn="0" w:oddVBand="0" w:evenVBand="0" w:oddHBand="1" w:evenHBand="0" w:firstRowFirstColumn="0" w:firstRowLastColumn="0" w:lastRowFirstColumn="0" w:lastRowLastColumn="0"/>
+        </w:trPr>
+        <w:tc>
+          <w:tcPr>
+            <w:cnfStyle w:val="001000000000" w:firstRow="0" w:lastRow="0" w:firstColumn="1" w:lastColumn="0" w:oddVBand="0" w:evenVBand="0" w:oddHBand="0" w:evenHBand="0" w:firstRowFirstColumn="0" w:firstRowLastColumn="0" w:lastRowFirstColumn="0" w:lastRowLastColumn="0"/>
+            <w:tcW w:w="2660" w:type="dxa"/>
+          </w:tcPr>
+          <w:p>
+            <w:r>
+              <w:t>Squelch</w:t>
+            </w:r>
+          </w:p>
+        </w:tc>
+        <w:tc>
+          <w:tcPr>
+            <w:cnfStyle w:val="000010000000" w:firstRow="0" w:lastRow="0" w:firstColumn="0" w:lastColumn="0" w:oddVBand="1" w:evenVBand="0" w:oddHBand="0" w:evenHBand="0" w:firstRowFirstColumn="0" w:firstRowLastColumn="0" w:lastRowFirstColumn="0" w:lastRowLastColumn="0"/>
+            <w:tcW w:w="5947" w:type="dxa"/>
+          </w:tcPr>
+          <w:p/>
+        </w:tc>
+      </w:tr>
+      <w:tr>
+        <w:tc>
+          <w:tcPr>
+            <w:cnfStyle w:val="001000000000" w:firstRow="0" w:lastRow="0" w:firstColumn="1" w:lastColumn="0" w:oddVBand="0" w:evenVBand="0" w:oddHBand="0" w:evenHBand="0" w:firstRowFirstColumn="0" w:firstRowLastColumn="0" w:lastRowFirstColumn="0" w:lastRowLastColumn="0"/>
+            <w:tcW w:w="2660" w:type="dxa"/>
+          </w:tcPr>
+          <w:p>
+            <w:r>
+              <w:t>Case-Sensitive</w:t>
+            </w:r>
+          </w:p>
+        </w:tc>
+        <w:tc>
+          <w:tcPr>
+            <w:cnfStyle w:val="000010000000" w:firstRow="0" w:lastRow="0" w:firstColumn="0" w:lastColumn="0" w:oddVBand="1" w:evenVBand="0" w:oddHBand="0" w:evenHBand="0" w:firstRowFirstColumn="0" w:firstRowLastColumn="0" w:lastRowFirstColumn="0" w:lastRowLastColumn="0"/>
+            <w:tcW w:w="5947" w:type="dxa"/>
+          </w:tcPr>
+          <w:p/>
+        </w:tc>
+      </w:tr>
+      <w:tr>
+        <w:trPr>
+          <w:cnfStyle w:val="000000100000" w:firstRow="0" w:lastRow="0" w:firstColumn="0" w:lastColumn="0" w:oddVBand="0" w:evenVBand="0" w:oddHBand="1" w:evenHBand="0" w:firstRowFirstColumn="0" w:firstRowLastColumn="0" w:lastRowFirstColumn="0" w:lastRowLastColumn="0"/>
+        </w:trPr>
+        <w:tc>
+          <w:tcPr>
+            <w:cnfStyle w:val="001000000000" w:firstRow="0" w:lastRow="0" w:firstColumn="1" w:lastColumn="0" w:oddVBand="0" w:evenVBand="0" w:oddHBand="0" w:evenHBand="0" w:firstRowFirstColumn="0" w:firstRowLastColumn="0" w:lastRowFirstColumn="0" w:lastRowLastColumn="0"/>
+            <w:tcW w:w="2660" w:type="dxa"/>
+          </w:tcPr>
+          <w:p>
+            <w:proofErr w:type="spellStart"/>
+            <w:r>
+              <w:t>Deliminate</w:t>
+            </w:r>
+            <w:proofErr w:type="spellEnd"/>
+            <w:r>
+              <w:t>-Numbers</w:t>
+            </w:r>
+          </w:p>
+        </w:tc>
+        <w:tc>
+          <w:tcPr>
+            <w:cnfStyle w:val="000010000000" w:firstRow="0" w:lastRow="0" w:firstColumn="0" w:lastColumn="0" w:oddVBand="1" w:evenVBand="0" w:oddHBand="0" w:evenHBand="0" w:firstRowFirstColumn="0" w:firstRowLastColumn="0" w:lastRowFirstColumn="0" w:lastRowLastColumn="0"/>
+            <w:tcW w:w="5947" w:type="dxa"/>
+          </w:tcPr>
+          <w:p>
+            <w:pPr>
+              <w:keepNext/>
+            </w:pPr>
+          </w:p>
+        </w:tc>
+      </w:tr>
+      <w:tr>
+        <w:tc>
+          <w:tcPr>
+            <w:cnfStyle w:val="001000000000" w:firstRow="0" w:lastRow="0" w:firstColumn="1" w:lastColumn="0" w:oddVBand="0" w:evenVBand="0" w:oddHBand="0" w:evenHBand="0" w:firstRowFirstColumn="0" w:firstRowLastColumn="0" w:lastRowFirstColumn="0" w:lastRowLastColumn="0"/>
+            <w:tcW w:w="2660" w:type="dxa"/>
+          </w:tcPr>
+          <w:p>
+            <w:r>
+              <w:t>Guard</w:t>
+            </w:r>
+          </w:p>
+        </w:tc>
+        <w:tc>
+          <w:tcPr>
+            <w:cnfStyle w:val="000010000000" w:firstRow="0" w:lastRow="0" w:firstColumn="0" w:lastColumn="0" w:oddVBand="1" w:evenVBand="0" w:oddHBand="0" w:evenHBand="0" w:firstRowFirstColumn="0" w:firstRowLastColumn="0" w:lastRowFirstColumn="0" w:lastRowLastColumn="0"/>
+            <w:tcW w:w="5947" w:type="dxa"/>
+          </w:tcPr>
+          <w:p>
+            <w:pPr>
+              <w:keepNext/>
+            </w:pPr>
+          </w:p>
+        </w:tc>
+      </w:tr>
+      <w:tr>
+        <w:trPr>
+          <w:cnfStyle w:val="000000100000" w:firstRow="0" w:lastRow="0" w:firstColumn="0" w:lastColumn="0" w:oddVBand="0" w:evenVBand="0" w:oddHBand="1" w:evenHBand="0" w:firstRowFirstColumn="0" w:firstRowLastColumn="0" w:lastRowFirstColumn="0" w:lastRowLastColumn="0"/>
+        </w:trPr>
+        <w:tc>
+          <w:tcPr>
+            <w:cnfStyle w:val="001000000000" w:firstRow="0" w:lastRow="0" w:firstColumn="1" w:lastColumn="0" w:oddVBand="0" w:evenVBand="0" w:oddHBand="0" w:evenHBand="0" w:firstRowFirstColumn="0" w:firstRowLastColumn="0" w:lastRowFirstColumn="0" w:lastRowLastColumn="0"/>
+            <w:tcW w:w="2660" w:type="dxa"/>
+          </w:tcPr>
+          <w:p>
+            <w:r>
+              <w:t>Before-Guard</w:t>
+            </w:r>
+          </w:p>
+        </w:tc>
+        <w:tc>
+          <w:tcPr>
+            <w:cnfStyle w:val="000010000000" w:firstRow="0" w:lastRow="0" w:firstColumn="0" w:lastColumn="0" w:oddVBand="1" w:evenVBand="0" w:oddHBand="0" w:evenHBand="0" w:firstRowFirstColumn="0" w:firstRowLastColumn="0" w:lastRowFirstColumn="0" w:lastRowLastColumn="0"/>
+            <w:tcW w:w="5947" w:type="dxa"/>
+          </w:tcPr>
+          <w:p>
+            <w:pPr>
+              <w:keepNext/>
+            </w:pPr>
+          </w:p>
+        </w:tc>
+      </w:tr>
+      <w:tr>
+        <w:tc>
+          <w:tcPr>
+            <w:cnfStyle w:val="001000000000" w:firstRow="0" w:lastRow="0" w:firstColumn="1" w:lastColumn="0" w:oddVBand="0" w:evenVBand="0" w:oddHBand="0" w:evenHBand="0" w:firstRowFirstColumn="0" w:firstRowLastColumn="0" w:lastRowFirstColumn="0" w:lastRowLastColumn="0"/>
+            <w:tcW w:w="2660" w:type="dxa"/>
+          </w:tcPr>
+          <w:p>
+            <w:r>
+              <w:t>After-Guard</w:t>
+            </w:r>
+          </w:p>
+        </w:tc>
+        <w:tc>
+          <w:tcPr>
+            <w:cnfStyle w:val="000010000000" w:firstRow="0" w:lastRow="0" w:firstColumn="0" w:lastColumn="0" w:oddVBand="1" w:evenVBand="0" w:oddHBand="0" w:evenHBand="0" w:firstRowFirstColumn="0" w:firstRowLastColumn="0" w:lastRowFirstColumn="0" w:lastRowLastColumn="0"/>
+            <w:tcW w:w="5947" w:type="dxa"/>
+          </w:tcPr>
+          <w:p>
+            <w:pPr>
+              <w:keepNext/>
+            </w:pPr>
+          </w:p>
+        </w:tc>
+      </w:tr>
+    </w:tbl>
+    <w:p>
+      <w:pPr>
+        <w:pStyle w:val="Caption"/>
+      </w:pPr>
+      <w:r>
+        <w:t xml:space="preserve">Table </w:t>
+      </w:r>
+      <w:r>
+        <w:fldChar w:fldCharType="begin"/>
+      </w:r>
+      <w:r>
+        <w:instrText xml:space="preserve"> SEQ Table \* ARABIC </w:instrText>
+      </w:r>
+      <w:r>
+        <w:fldChar w:fldCharType="separate"/>
+      </w:r>
+      <w:r>
+        <w:rPr>
+          <w:noProof/>
+        </w:rPr>
+        <w:t>1</w:t>
+      </w:r>
+      <w:r>
+        <w:fldChar w:fldCharType="end"/>
+      </w:r>
+      <w:r>
+        <w:t xml:space="preserve"> - Accepted fields in recognition rule definitions</w:t>
       </w:r>
     </w:p>
     <w:p>
       <w:pPr>
         <w:pStyle w:val="Heading2"/>
       </w:pPr>
-      <w:bookmarkStart w:id="54" w:name="_Toc268972420"/>
       <w:r>
         <w:t>Normalisation By Rule</w:t>
       </w:r>
       <w:bookmarkEnd w:id="54"/>
     </w:p>
     <w:p>
-      <w:pPr>
+      <w:r>
+        <w:t>Information about the normalisation engine here</w:t>
+      </w:r>
+      <w:r>
+        <w:t xml:space="preserve"> – rule format and contract for more complex rules</w:t>
+      </w:r>
+    </w:p>
+    <w:tbl>
+      <w:tblPr>
+        <w:tblStyle w:val="LightList1"/>
+        <w:tblW w:w="0" w:type="auto"/>
+        <w:tblLook w:val="00A0" w:firstRow="1" w:lastRow="0" w:firstColumn="1" w:lastColumn="0" w:noHBand="0" w:noVBand="0"/>
+      </w:tblPr>
+      <w:tblGrid>
+        <w:gridCol w:w="2660"/>
+        <w:gridCol w:w="5947"/>
+      </w:tblGrid>
+      <w:tr>
+        <w:trPr>
+          <w:cnfStyle w:val="100000000000" w:firstRow="1" w:lastRow="0" w:firstColumn="0" w:lastColumn="0" w:oddVBand="0" w:evenVBand="0" w:oddHBand="0" w:evenHBand="0" w:firstRowFirstColumn="0" w:firstRowLastColumn="0" w:lastRowFirstColumn="0" w:lastRowLastColumn="0"/>
+        </w:trPr>
+        <w:tc>
+          <w:tcPr>
+            <w:cnfStyle w:val="001000000000" w:firstRow="0" w:lastRow="0" w:firstColumn="1" w:lastColumn="0" w:oddVBand="0" w:evenVBand="0" w:oddHBand="0" w:evenHBand="0" w:firstRowFirstColumn="0" w:firstRowLastColumn="0" w:lastRowFirstColumn="0" w:lastRowLastColumn="0"/>
+            <w:tcW w:w="2660" w:type="dxa"/>
+          </w:tcPr>
+          <w:p>
+            <w:r>
+              <w:t>Key</w:t>
+            </w:r>
+          </w:p>
+        </w:tc>
+        <w:tc>
+          <w:tcPr>
+            <w:cnfStyle w:val="000010000000" w:firstRow="0" w:lastRow="0" w:firstColumn="0" w:lastColumn="0" w:oddVBand="1" w:evenVBand="0" w:oddHBand="0" w:evenHBand="0" w:firstRowFirstColumn="0" w:firstRowLastColumn="0" w:lastRowFirstColumn="0" w:lastRowLastColumn="0"/>
+            <w:tcW w:w="5947" w:type="dxa"/>
+          </w:tcPr>
+          <w:p>
+            <w:r>
+              <w:t>Value</w:t>
+            </w:r>
+          </w:p>
+        </w:tc>
+      </w:tr>
+      <w:tr>
+        <w:trPr>
+          <w:cnfStyle w:val="000000100000" w:firstRow="0" w:lastRow="0" w:firstColumn="0" w:lastColumn="0" w:oddVBand="0" w:evenVBand="0" w:oddHBand="1" w:evenHBand="0" w:firstRowFirstColumn="0" w:firstRowLastColumn="0" w:lastRowFirstColumn="0" w:lastRowLastColumn="0"/>
+        </w:trPr>
+        <w:tc>
+          <w:tcPr>
+            <w:cnfStyle w:val="001000000000" w:firstRow="0" w:lastRow="0" w:firstColumn="1" w:lastColumn="0" w:oddVBand="0" w:evenVBand="0" w:oddHBand="0" w:evenHBand="0" w:firstRowFirstColumn="0" w:firstRowLastColumn="0" w:lastRowFirstColumn="0" w:lastRowLastColumn="0"/>
+            <w:tcW w:w="2660" w:type="dxa"/>
+          </w:tcPr>
+          <w:p>
+            <w:r>
+              <w:t>ID</w:t>
+            </w:r>
+          </w:p>
+        </w:tc>
+        <w:tc>
+          <w:tcPr>
+            <w:cnfStyle w:val="000010000000" w:firstRow="0" w:lastRow="0" w:firstColumn="0" w:lastColumn="0" w:oddVBand="1" w:evenVBand="0" w:oddHBand="0" w:evenHBand="0" w:firstRowFirstColumn="0" w:firstRowLastColumn="0" w:lastRowFirstColumn="0" w:lastRowLastColumn="0"/>
+            <w:tcW w:w="5947" w:type="dxa"/>
+          </w:tcPr>
+          <w:p/>
+        </w:tc>
+      </w:tr>
+      <w:tr>
+        <w:tc>
+          <w:tcPr>
+            <w:cnfStyle w:val="001000000000" w:firstRow="0" w:lastRow="0" w:firstColumn="1" w:lastColumn="0" w:oddVBand="0" w:evenVBand="0" w:oddHBand="0" w:evenHBand="0" w:firstRowFirstColumn="0" w:firstRowLastColumn="0" w:lastRowFirstColumn="0" w:lastRowLastColumn="0"/>
+            <w:tcW w:w="2660" w:type="dxa"/>
+          </w:tcPr>
+          <w:p>
+            <w:r>
+              <w:t>After</w:t>
+            </w:r>
+          </w:p>
+        </w:tc>
+        <w:tc>
+          <w:tcPr>
+            <w:cnfStyle w:val="000010000000" w:firstRow="0" w:lastRow="0" w:firstColumn="0" w:lastColumn="0" w:oddVBand="1" w:evenVBand="0" w:oddHBand="0" w:evenHBand="0" w:firstRowFirstColumn="0" w:firstRowLastColumn="0" w:lastRowFirstColumn="0" w:lastRowLastColumn="0"/>
+            <w:tcW w:w="5947" w:type="dxa"/>
+          </w:tcPr>
+          <w:p/>
+        </w:tc>
+      </w:tr>
+      <w:tr>
+        <w:trPr>
+          <w:cnfStyle w:val="000000100000" w:firstRow="0" w:lastRow="0" w:firstColumn="0" w:lastColumn="0" w:oddVBand="0" w:evenVBand="0" w:oddHBand="1" w:evenHBand="0" w:firstRowFirstColumn="0" w:firstRowLastColumn="0" w:lastRowFirstColumn="0" w:lastRowLastColumn="0"/>
+        </w:trPr>
+        <w:tc>
+          <w:tcPr>
+            <w:cnfStyle w:val="001000000000" w:firstRow="0" w:lastRow="0" w:firstColumn="1" w:lastColumn="0" w:oddVBand="0" w:evenVBand="0" w:oddHBand="0" w:evenHBand="0" w:firstRowFirstColumn="0" w:firstRowLastColumn="0" w:lastRowFirstColumn="0" w:lastRowLastColumn="0"/>
+            <w:tcW w:w="2660" w:type="dxa"/>
+          </w:tcPr>
+          <w:p>
+            <w:r>
+              <w:t>Type</w:t>
+            </w:r>
+          </w:p>
+        </w:tc>
+        <w:tc>
+          <w:tcPr>
+            <w:cnfStyle w:val="000010000000" w:firstRow="0" w:lastRow="0" w:firstColumn="0" w:lastColumn="0" w:oddVBand="1" w:evenVBand="0" w:oddHBand="0" w:evenHBand="0" w:firstRowFirstColumn="0" w:firstRowLastColumn="0" w:lastRowFirstColumn="0" w:lastRowLastColumn="0"/>
+            <w:tcW w:w="5947" w:type="dxa"/>
+          </w:tcPr>
+          <w:p/>
+        </w:tc>
+      </w:tr>
+      <w:tr>
+        <w:tc>
+          <w:tcPr>
+            <w:cnfStyle w:val="001000000000" w:firstRow="0" w:lastRow="0" w:firstColumn="1" w:lastColumn="0" w:oddVBand="0" w:evenVBand="0" w:oddHBand="0" w:evenHBand="0" w:firstRowFirstColumn="0" w:firstRowLastColumn="0" w:lastRowFirstColumn="0" w:lastRowLastColumn="0"/>
+            <w:tcW w:w="2660" w:type="dxa"/>
+          </w:tcPr>
+          <w:p>
+            <w:r>
+              <w:t>Match</w:t>
+            </w:r>
+          </w:p>
+        </w:tc>
+        <w:tc>
+          <w:tcPr>
+            <w:cnfStyle w:val="000010000000" w:firstRow="0" w:lastRow="0" w:firstColumn="0" w:lastColumn="0" w:oddVBand="1" w:evenVBand="0" w:oddHBand="0" w:evenHBand="0" w:firstRowFirstColumn="0" w:firstRowLastColumn="0" w:lastRowFirstColumn="0" w:lastRowLastColumn="0"/>
+            <w:tcW w:w="5947" w:type="dxa"/>
+          </w:tcPr>
+          <w:p/>
+        </w:tc>
+      </w:tr>
+      <w:tr>
+        <w:trPr>
+          <w:cnfStyle w:val="000000100000" w:firstRow="0" w:lastRow="0" w:firstColumn="0" w:lastColumn="0" w:oddVBand="0" w:evenVBand="0" w:oddHBand="1" w:evenHBand="0" w:firstRowFirstColumn="0" w:firstRowLastColumn="0" w:lastRowFirstColumn="0" w:lastRowLastColumn="0"/>
+        </w:trPr>
+        <w:tc>
+          <w:tcPr>
+            <w:cnfStyle w:val="001000000000" w:firstRow="0" w:lastRow="0" w:firstColumn="1" w:lastColumn="0" w:oddVBand="0" w:evenVBand="0" w:oddHBand="0" w:evenHBand="0" w:firstRowFirstColumn="0" w:firstRowLastColumn="0" w:lastRowFirstColumn="0" w:lastRowLastColumn="0"/>
+            <w:tcW w:w="2660" w:type="dxa"/>
+          </w:tcPr>
+          <w:p>
+            <w:r>
+              <w:t>Guard</w:t>
+            </w:r>
+          </w:p>
+        </w:tc>
+        <w:tc>
+          <w:tcPr>
+            <w:cnfStyle w:val="000010000000" w:firstRow="0" w:lastRow="0" w:firstColumn="0" w:lastColumn="0" w:oddVBand="1" w:evenVBand="0" w:oddHBand="0" w:evenHBand="0" w:firstRowFirstColumn="0" w:firstRowLastColumn="0" w:lastRowFirstColumn="0" w:lastRowLastColumn="0"/>
+            <w:tcW w:w="5947" w:type="dxa"/>
+          </w:tcPr>
+          <w:p/>
+        </w:tc>
+      </w:tr>
+      <w:tr>
+        <w:tc>
+          <w:tcPr>
+            <w:cnfStyle w:val="001000000000" w:firstRow="0" w:lastRow="0" w:firstColumn="1" w:lastColumn="0" w:oddVBand="0" w:evenVBand="0" w:oddHBand="0" w:evenHBand="0" w:firstRowFirstColumn="0" w:firstRowLastColumn="0" w:lastRowFirstColumn="0" w:lastRowLastColumn="0"/>
+            <w:tcW w:w="2660" w:type="dxa"/>
+          </w:tcPr>
+          <w:p>
+            <w:r>
+              <w:t>After-Guard</w:t>
+            </w:r>
+          </w:p>
+        </w:tc>
+        <w:tc>
+          <w:tcPr>
+            <w:cnfStyle w:val="000010000000" w:firstRow="0" w:lastRow="0" w:firstColumn="0" w:lastColumn="0" w:oddVBand="1" w:evenVBand="0" w:oddHBand="0" w:evenHBand="0" w:firstRowFirstColumn="0" w:firstRowLastColumn="0" w:lastRowFirstColumn="0" w:lastRowLastColumn="0"/>
+            <w:tcW w:w="5947" w:type="dxa"/>
+          </w:tcPr>
+          <w:p/>
+        </w:tc>
+      </w:tr>
+      <w:tr>
+        <w:trPr>
+          <w:cnfStyle w:val="000000100000" w:firstRow="0" w:lastRow="0" w:firstColumn="0" w:lastColumn="0" w:oddVBand="0" w:evenVBand="0" w:oddHBand="1" w:evenHBand="0" w:firstRowFirstColumn="0" w:firstRowLastColumn="0" w:lastRowFirstColumn="0" w:lastRowLastColumn="0"/>
+        </w:trPr>
+        <w:tc>
+          <w:tcPr>
+            <w:cnfStyle w:val="001000000000" w:firstRow="0" w:lastRow="0" w:firstColumn="1" w:lastColumn="0" w:oddVBand="0" w:evenVBand="0" w:oddHBand="0" w:evenHBand="0" w:firstRowFirstColumn="0" w:firstRowLastColumn="0" w:lastRowFirstColumn="0" w:lastRowLastColumn="0"/>
+            <w:tcW w:w="2660" w:type="dxa"/>
+          </w:tcPr>
+          <w:p>
+            <w:r>
+              <w:t>Before-Guard</w:t>
+            </w:r>
+          </w:p>
+        </w:tc>
+        <w:tc>
+          <w:tcPr>
+            <w:cnfStyle w:val="000010000000" w:firstRow="0" w:lastRow="0" w:firstColumn="0" w:lastColumn="0" w:oddVBand="1" w:evenVBand="0" w:oddHBand="0" w:evenHBand="0" w:firstRowFirstColumn="0" w:firstRowLastColumn="0" w:lastRowFirstColumn="0" w:lastRowLastColumn="0"/>
+            <w:tcW w:w="5947" w:type="dxa"/>
+          </w:tcPr>
+          <w:p>
+            <w:pPr>
+              <w:keepNext/>
+            </w:pPr>
+          </w:p>
+        </w:tc>
+      </w:tr>
+      <w:tr>
+        <w:tc>
+          <w:tcPr>
+            <w:cnfStyle w:val="001000000000" w:firstRow="0" w:lastRow="0" w:firstColumn="1" w:lastColumn="0" w:oddVBand="0" w:evenVBand="0" w:oddHBand="0" w:evenHBand="0" w:firstRowFirstColumn="0" w:firstRowLastColumn="0" w:lastRowFirstColumn="0" w:lastRowLastColumn="0"/>
+            <w:tcW w:w="2660" w:type="dxa"/>
+          </w:tcPr>
+          <w:p>
+            <w:r>
+              <w:t>Sent-Guard</w:t>
+            </w:r>
+          </w:p>
+        </w:tc>
+        <w:tc>
+          <w:tcPr>
+            <w:cnfStyle w:val="000010000000" w:firstRow="0" w:lastRow="0" w:firstColumn="0" w:lastColumn="0" w:oddVBand="1" w:evenVBand="0" w:oddHBand="0" w:evenHBand="0" w:firstRowFirstColumn="0" w:firstRowLastColumn="0" w:lastRowFirstColumn="0" w:lastRowLastColumn="0"/>
+            <w:tcW w:w="5947" w:type="dxa"/>
+          </w:tcPr>
+          <w:p>
+            <w:pPr>
+              <w:keepNext/>
+            </w:pPr>
+          </w:p>
+        </w:tc>
+      </w:tr>
+      <w:tr>
+        <w:trPr>
+          <w:cnfStyle w:val="000000100000" w:firstRow="0" w:lastRow="0" w:firstColumn="0" w:lastColumn="0" w:oddVBand="0" w:evenVBand="0" w:oddHBand="1" w:evenHBand="0" w:firstRowFirstColumn="0" w:firstRowLastColumn="0" w:lastRowFirstColumn="0" w:lastRowLastColumn="0"/>
+        </w:trPr>
+        <w:tc>
+          <w:tcPr>
+            <w:cnfStyle w:val="001000000000" w:firstRow="0" w:lastRow="0" w:firstColumn="1" w:lastColumn="0" w:oddVBand="0" w:evenVBand="0" w:oddHBand="0" w:evenHBand="0" w:firstRowFirstColumn="0" w:firstRowLastColumn="0" w:lastRowFirstColumn="0" w:lastRowLastColumn="0"/>
+            <w:tcW w:w="2660" w:type="dxa"/>
+          </w:tcPr>
+          <w:p>
+            <w:r>
+              <w:t>Value</w:t>
+            </w:r>
+          </w:p>
+        </w:tc>
+        <w:tc>
+          <w:tcPr>
+            <w:cnfStyle w:val="000010000000" w:firstRow="0" w:lastRow="0" w:firstColumn="0" w:lastColumn="0" w:oddVBand="1" w:evenVBand="0" w:oddHBand="0" w:evenHBand="0" w:firstRowFirstColumn="0" w:firstRowLastColumn="0" w:lastRowFirstColumn="0" w:lastRowLastColumn="0"/>
+            <w:tcW w:w="5947" w:type="dxa"/>
+          </w:tcPr>
+          <w:p>
+            <w:pPr>
+              <w:keepNext/>
+            </w:pPr>
+          </w:p>
+        </w:tc>
+      </w:tr>
+      <w:tr>
+        <w:tc>
+          <w:tcPr>
+            <w:cnfStyle w:val="001000000000" w:firstRow="0" w:lastRow="0" w:firstColumn="1" w:lastColumn="0" w:oddVBand="0" w:evenVBand="0" w:oddHBand="0" w:evenHBand="0" w:firstRowFirstColumn="0" w:firstRowLastColumn="0" w:lastRowFirstColumn="0" w:lastRowLastColumn="0"/>
+            <w:tcW w:w="2660" w:type="dxa"/>
+          </w:tcPr>
+          <w:p>
+            <w:r>
+              <w:t>Change-Type</w:t>
+            </w:r>
+          </w:p>
+        </w:tc>
+        <w:tc>
+          <w:tcPr>
+            <w:cnfStyle w:val="000010000000" w:firstRow="0" w:lastRow="0" w:firstColumn="0" w:lastColumn="0" w:oddVBand="1" w:evenVBand="0" w:oddHBand="0" w:evenHBand="0" w:firstRowFirstColumn="0" w:firstRowLastColumn="0" w:lastRowFirstColumn="0" w:lastRowLastColumn="0"/>
+            <w:tcW w:w="5947" w:type="dxa"/>
+          </w:tcPr>
+          <w:p>
+            <w:pPr>
+              <w:keepNext/>
+            </w:pPr>
+          </w:p>
+        </w:tc>
+      </w:tr>
+      <w:tr>
+        <w:trPr>
+          <w:cnfStyle w:val="000000100000" w:firstRow="0" w:lastRow="0" w:firstColumn="0" w:lastColumn="0" w:oddVBand="0" w:evenVBand="0" w:oddHBand="1" w:evenHBand="0" w:firstRowFirstColumn="0" w:firstRowLastColumn="0" w:lastRowFirstColumn="0" w:lastRowLastColumn="0"/>
+        </w:trPr>
+        <w:tc>
+          <w:tcPr>
+            <w:cnfStyle w:val="001000000000" w:firstRow="0" w:lastRow="0" w:firstColumn="1" w:lastColumn="0" w:oddVBand="0" w:evenVBand="0" w:oddHBand="0" w:evenHBand="0" w:firstRowFirstColumn="0" w:firstRowLastColumn="0" w:lastRowFirstColumn="0" w:lastRowLastColumn="0"/>
+            <w:tcW w:w="2660" w:type="dxa"/>
+          </w:tcPr>
+          <w:p>
+            <w:proofErr w:type="spellStart"/>
+            <w:r>
+              <w:t>Freq</w:t>
+            </w:r>
+            <w:proofErr w:type="spellEnd"/>
+          </w:p>
+        </w:tc>
+        <w:tc>
+          <w:tcPr>
+            <w:cnfStyle w:val="000010000000" w:firstRow="0" w:lastRow="0" w:firstColumn="0" w:lastColumn="0" w:oddVBand="1" w:evenVBand="0" w:oddHBand="0" w:evenHBand="0" w:firstRowFirstColumn="0" w:firstRowLastColumn="0" w:lastRowFirstColumn="0" w:lastRowLastColumn="0"/>
+            <w:tcW w:w="5947" w:type="dxa"/>
+          </w:tcPr>
+          <w:p>
+            <w:pPr>
+              <w:keepNext/>
+            </w:pPr>
+          </w:p>
+        </w:tc>
+      </w:tr>
+      <w:tr>
+        <w:tc>
+          <w:tcPr>
+            <w:cnfStyle w:val="001000000000" w:firstRow="0" w:lastRow="0" w:firstColumn="1" w:lastColumn="0" w:oddVBand="0" w:evenVBand="0" w:oddHBand="0" w:evenHBand="0" w:firstRowFirstColumn="0" w:firstRowLastColumn="0" w:lastRowFirstColumn="0" w:lastRowLastColumn="0"/>
+            <w:tcW w:w="2660" w:type="dxa"/>
+          </w:tcPr>
+          <w:p>
+            <w:r>
+              <w:t>Quant</w:t>
+            </w:r>
+          </w:p>
+        </w:tc>
+        <w:tc>
+          <w:tcPr>
+            <w:cnfStyle w:val="000010000000" w:firstRow="0" w:lastRow="0" w:firstColumn="0" w:lastColumn="0" w:oddVBand="1" w:evenVBand="0" w:oddHBand="0" w:evenHBand="0" w:firstRowFirstColumn="0" w:firstRowLastColumn="0" w:lastRowFirstColumn="0" w:lastRowLastColumn="0"/>
+            <w:tcW w:w="5947" w:type="dxa"/>
+          </w:tcPr>
+          <w:p>
+            <w:pPr>
+              <w:keepNext/>
+            </w:pPr>
+          </w:p>
+        </w:tc>
+      </w:tr>
+      <w:tr>
+        <w:trPr>
+          <w:cnfStyle w:val="000000100000" w:firstRow="0" w:lastRow="0" w:firstColumn="0" w:lastColumn="0" w:oddVBand="0" w:evenVBand="0" w:oddHBand="1" w:evenHBand="0" w:firstRowFirstColumn="0" w:firstRowLastColumn="0" w:lastRowFirstColumn="0" w:lastRowLastColumn="0"/>
+        </w:trPr>
+        <w:tc>
+          <w:tcPr>
+            <w:cnfStyle w:val="001000000000" w:firstRow="0" w:lastRow="0" w:firstColumn="1" w:lastColumn="0" w:oddVBand="0" w:evenVBand="0" w:oddHBand="0" w:evenHBand="0" w:firstRowFirstColumn="0" w:firstRowLastColumn="0" w:lastRowFirstColumn="0" w:lastRowLastColumn="0"/>
+            <w:tcW w:w="2660" w:type="dxa"/>
+          </w:tcPr>
+          <w:p>
+            <w:r>
+              <w:t>Mod</w:t>
+            </w:r>
+          </w:p>
+        </w:tc>
+        <w:tc>
+          <w:tcPr>
+            <w:cnfStyle w:val="000010000000" w:firstRow="0" w:lastRow="0" w:firstColumn="0" w:lastColumn="0" w:oddVBand="1" w:evenVBand="0" w:oddHBand="0" w:evenHBand="0" w:firstRowFirstColumn="0" w:firstRowLastColumn="0" w:lastRowFirstColumn="0" w:lastRowLastColumn="0"/>
+            <w:tcW w:w="5947" w:type="dxa"/>
+          </w:tcPr>
+          <w:p>
+            <w:pPr>
+              <w:keepNext/>
+            </w:pPr>
+          </w:p>
+        </w:tc>
+      </w:tr>
+      <w:tr>
+        <w:tc>
+          <w:tcPr>
+            <w:cnfStyle w:val="001000000000" w:firstRow="0" w:lastRow="0" w:firstColumn="1" w:lastColumn="0" w:oddVBand="0" w:evenVBand="0" w:oddHBand="0" w:evenHBand="0" w:firstRowFirstColumn="0" w:firstRowLastColumn="0" w:lastRowFirstColumn="0" w:lastRowLastColumn="0"/>
+            <w:tcW w:w="2660" w:type="dxa"/>
+          </w:tcPr>
+          <w:p>
+            <w:r>
+              <w:lastRenderedPageBreak/>
+              <w:t>Tokenise</w:t>
+            </w:r>
+          </w:p>
+        </w:tc>
+        <w:tc>
+          <w:tcPr>
+            <w:cnfStyle w:val="000010000000" w:firstRow="0" w:lastRow="0" w:firstColumn="0" w:lastColumn="0" w:oddVBand="1" w:evenVBand="0" w:oddHBand="0" w:evenHBand="0" w:firstRowFirstColumn="0" w:firstRowLastColumn="0" w:lastRowFirstColumn="0" w:lastRowLastColumn="0"/>
+            <w:tcW w:w="5947" w:type="dxa"/>
+          </w:tcPr>
+          <w:p>
+            <w:pPr>
+              <w:keepNext/>
+            </w:pPr>
+          </w:p>
+        </w:tc>
+      </w:tr>
+      <w:tr>
+        <w:trPr>
+          <w:cnfStyle w:val="000000100000" w:firstRow="0" w:lastRow="0" w:firstColumn="0" w:lastColumn="0" w:oddVBand="0" w:evenVBand="0" w:oddHBand="1" w:evenHBand="0" w:firstRowFirstColumn="0" w:firstRowLastColumn="0" w:lastRowFirstColumn="0" w:lastRowLastColumn="0"/>
+        </w:trPr>
+        <w:tc>
+          <w:tcPr>
+            <w:cnfStyle w:val="001000000000" w:firstRow="0" w:lastRow="0" w:firstColumn="1" w:lastColumn="0" w:oddVBand="0" w:evenVBand="0" w:oddHBand="0" w:evenHBand="0" w:firstRowFirstColumn="0" w:firstRowLastColumn="0" w:lastRowFirstColumn="0" w:lastRowLastColumn="0"/>
+            <w:tcW w:w="2660" w:type="dxa"/>
+          </w:tcPr>
+          <w:p>
+            <w:r>
+              <w:t>Deliminate-Numbers</w:t>
+            </w:r>
+            <w:bookmarkStart w:id="55" w:name="_GoBack"/>
+            <w:bookmarkEnd w:id="55"/>
+          </w:p>
+        </w:tc>
+        <w:tc>
+          <w:tcPr>
+            <w:cnfStyle w:val="000010000000" w:firstRow="0" w:lastRow="0" w:firstColumn="0" w:lastColumn="0" w:oddVBand="1" w:evenVBand="0" w:oddHBand="0" w:evenHBand="0" w:firstRowFirstColumn="0" w:firstRowLastColumn="0" w:lastRowFirstColumn="0" w:lastRowLastColumn="0"/>
+            <w:tcW w:w="5947" w:type="dxa"/>
+          </w:tcPr>
+          <w:p>
+            <w:pPr>
+              <w:keepNext/>
+            </w:pPr>
+          </w:p>
+        </w:tc>
+      </w:tr>
+    </w:tbl>
+    <w:p>
+      <w:pPr>
+        <w:pStyle w:val="Caption"/>
         <w:rPr>
           <w:smallCaps/>
           <w:spacing w:val="5"/>
@@ -8136,21 +10944,48 @@
         </w:rPr>
       </w:pPr>
       <w:r>
-        <w:t>Information about the normalisation engine here</w:t>
-      </w:r>
-      <w:r>
-        <w:t xml:space="preserve"> – rule format and contract for more complex rules</w:t>
+        <w:t xml:space="preserve">Table </w:t>
+      </w:r>
+      <w:r>
+        <w:fldChar w:fldCharType="begin"/>
+      </w:r>
+      <w:r>
+        <w:instrText xml:space="preserve"> SEQ Table \* ARABIC </w:instrText>
+      </w:r>
+      <w:r>
+        <w:fldChar w:fldCharType="separate"/>
+      </w:r>
+      <w:r>
+        <w:rPr>
+          <w:noProof/>
+        </w:rPr>
+        <w:t>2</w:t>
+      </w:r>
+      <w:r>
+        <w:fldChar w:fldCharType="end"/>
+      </w:r>
+      <w:r>
+        <w:t xml:space="preserve"> -</w:t>
+      </w:r>
+      <w:r>
+        <w:t xml:space="preserve"> Accepted fields in </w:t>
+      </w:r>
+      <w:r>
+        <w:t>normalisation</w:t>
+      </w:r>
+      <w:r>
+        <w:t xml:space="preserve"> rule definitions</w:t>
       </w:r>
     </w:p>
     <w:p>
       <w:pPr>
         <w:pStyle w:val="Heading2"/>
       </w:pPr>
-      <w:bookmarkStart w:id="55" w:name="_Toc268972421"/>
+      <w:bookmarkStart w:id="56" w:name="_Toc268972421"/>
       <w:r>
         <w:t>Document Formats</w:t>
       </w:r>
-      <w:bookmarkEnd w:id="55"/>
+      <w:bookmarkEnd w:id="56"/>
     </w:p>
     <w:p>
       <w:r>
@@ -8164,11 +10999,11 @@
       <w:pPr>
         <w:pStyle w:val="Heading2"/>
       </w:pPr>
-      <w:bookmarkStart w:id="56" w:name="_Toc268972422"/>
+      <w:bookmarkStart w:id="57" w:name="_Toc268972422"/>
       <w:r>
         <w:t>Tool Front Ends</w:t>
       </w:r>
-      <w:bookmarkEnd w:id="56"/>
+      <w:bookmarkEnd w:id="57"/>
     </w:p>
     <w:p>
       <w:r>
@@ -8189,12 +11024,12 @@
       <w:pPr>
         <w:pStyle w:val="Heading1"/>
       </w:pPr>
-      <w:bookmarkStart w:id="57" w:name="_Toc268972423"/>
+      <w:bookmarkStart w:id="58" w:name="_Toc268972423"/>
       <w:r>
         <w:lastRenderedPageBreak/>
         <w:t>Discussion</w:t>
       </w:r>
-      <w:bookmarkEnd w:id="57"/>
+      <w:bookmarkEnd w:id="58"/>
     </w:p>
     <w:p>
       <w:r>
@@ -8210,7 +11045,15 @@
         </w:numPr>
       </w:pPr>
       <w:r>
-        <w:t>Perceived deficiencies in the TimeML spec, specifically the QUANT field</w:t>
+        <w:t xml:space="preserve">Perceived deficiencies in the </w:t>
+      </w:r>
+      <w:proofErr w:type="spellStart"/>
+      <w:r>
+        <w:t>TimeML</w:t>
+      </w:r>
+      <w:proofErr w:type="spellEnd"/>
+      <w:r>
+        <w:t xml:space="preserve"> spec, specifically the QUANT field</w:t>
       </w:r>
       <w:r>
         <w:t xml:space="preserve">, </w:t>
@@ -8224,8 +11067,6 @@
       <w:r>
         <w:t>both allowed, also issuing with scoring software. Is P7D = P1W?</w:t>
       </w:r>
-      <w:bookmarkStart w:id="58" w:name="_GoBack"/>
-      <w:bookmarkEnd w:id="58"/>
     </w:p>
     <w:p>
       <w:pPr>
@@ -8263,7 +11104,36 @@
         </w:numPr>
       </w:pPr>
       <w:r>
-        <w:t>How corpora suck in terms of XML. TERN problematic particularly because it’s SGML, so XML parser sometimes struggles. Others have S, LEX, etc, tags, mixed in with TimeML which makes no sense… Would be good for TimeML to define a namespace so it can be sensibly used in other XML documents</w:t>
+        <w:t xml:space="preserve">How corpora suck in terms of XML. TERN problematic particularly because it’s SGML, so XML parser sometimes struggles. Others have S, LEX, </w:t>
+      </w:r>
+      <w:proofErr w:type="spellStart"/>
+      <w:r>
+        <w:t>etc</w:t>
+      </w:r>
+      <w:proofErr w:type="spellEnd"/>
+      <w:r>
+        <w:t xml:space="preserve">, tags, mixed in with </w:t>
+      </w:r>
+      <w:proofErr w:type="spellStart"/>
+      <w:proofErr w:type="gramStart"/>
+      <w:r>
+        <w:t>TimeML</w:t>
+      </w:r>
+      <w:proofErr w:type="spellEnd"/>
+      <w:r>
+        <w:t xml:space="preserve"> which</w:t>
+      </w:r>
+      <w:proofErr w:type="gramEnd"/>
+      <w:r>
+        <w:t xml:space="preserve"> makes no sense… Would be good for </w:t>
+      </w:r>
+      <w:proofErr w:type="spellStart"/>
+      <w:r>
+        <w:t>TimeML</w:t>
+      </w:r>
+      <w:proofErr w:type="spellEnd"/>
+      <w:r>
+        <w:t xml:space="preserve"> to define a namespace so it can be sensibly used in other XML documents</w:t>
       </w:r>
     </w:p>
     <w:p>
@@ -8343,9 +11213,9 @@
         </w:docPartObj>
       </w:sdtPr>
       <w:sdtContent>
-        <w:bookmarkStart w:id="63" w:name="_Toc261719408" w:displacedByCustomXml="prev"/>
+        <w:bookmarkStart w:id="63" w:name="_Toc261719277" w:displacedByCustomXml="prev"/>
         <w:bookmarkStart w:id="64" w:name="_Toc261719354" w:displacedByCustomXml="prev"/>
-        <w:bookmarkStart w:id="65" w:name="_Toc261719277" w:displacedByCustomXml="prev"/>
+        <w:bookmarkStart w:id="65" w:name="_Toc261719408" w:displacedByCustomXml="prev"/>
         <w:p>
           <w:pPr>
             <w:pStyle w:val="Heading1"/>
@@ -9329,7 +12199,7 @@
           <w:rPr>
             <w:noProof/>
           </w:rPr>
-          <w:t>16</w:t>
+          <w:t>14</w:t>
         </w:r>
         <w:r>
           <w:rPr>
@@ -14377,7 +17247,6 @@
   <w:style w:type="character" w:default="1" w:styleId="DefaultParagraphFont">
     <w:name w:val="Default Paragraph Font"/>
     <w:uiPriority w:val="1"/>
-    <w:semiHidden/>
     <w:unhideWhenUsed/>
   </w:style>
   <w:style w:type="table" w:default="1" w:styleId="TableNormal">
@@ -16127,6 +18996,17 @@
     <w:name w:val="apple-style-span"/>
     <w:basedOn w:val="DefaultParagraphFont"/>
     <w:rsid w:val="00B00E0B"/>
+  </w:style>
+  <w:style w:type="character" w:customStyle="1" w:styleId="Code">
+    <w:name w:val="Code"/>
+    <w:basedOn w:val="DefaultParagraphFont"/>
+    <w:uiPriority w:val="1"/>
+    <w:qFormat/>
+    <w:rsid w:val="00A15B53"/>
+    <w:rPr>
+      <w:rFonts w:ascii="Consolas" w:hAnsi="Consolas"/>
+      <w:sz w:val="20"/>
+    </w:rPr>
   </w:style>
 </w:styles>
 </file>
@@ -17358,7 +20238,7 @@
 </file>
 
 <file path=customXml/itemProps2.xml><?xml version="1.0" encoding="utf-8"?>
-<ds:datastoreItem xmlns:ds="http://schemas.openxmlformats.org/officeDocument/2006/customXml" ds:itemID="{B4465D6D-AFDD-44E4-8332-4EC6F382D363}">
+<ds:datastoreItem xmlns:ds="http://schemas.openxmlformats.org/officeDocument/2006/customXml" ds:itemID="{35366978-4C6F-47D4-B09D-7CBC61606AF7}">
   <ds:schemaRefs>
     <ds:schemaRef ds:uri="http://schemas.openxmlformats.org/officeDocument/2006/bibliography"/>
   </ds:schemaRefs>

</xml_diff>

<commit_message>
more dissertation writeup work
git-svn-id: http://svn.pling.org.uk/ternip/trunk@1920 046eaa17-6a8d-4e70-a5e5-287f5f62e04c
</commit_message>
<xml_diff>
--- a/docs/dissertation.docx
+++ b/docs/dissertation.docx
@@ -239,19 +239,8 @@
                     <w:sz w:val="28"/>
                     <w:szCs w:val="28"/>
                   </w:rPr>
-                  <w:t xml:space="preserve">Mark </w:t>
+                  <w:t>Mark Hepple</w:t>
                 </w:r>
-                <w:proofErr w:type="spellStart"/>
-                <w:r>
-                  <w:rPr>
-                    <w:rFonts w:asciiTheme="majorHAnsi" w:hAnsiTheme="majorHAnsi" w:cstheme="majorHAnsi"/>
-                    <w:i/>
-                    <w:sz w:val="28"/>
-                    <w:szCs w:val="28"/>
-                  </w:rPr>
-                  <w:t>Hepple</w:t>
-                </w:r>
-                <w:proofErr w:type="spellEnd"/>
               </w:p>
               <w:p>
                 <w:pPr>
@@ -303,37 +292,13 @@
         <w:p/>
         <w:p>
           <w:r>
-            <w:t xml:space="preserve">All sentences or passages quoted in this dissertation from other people's work </w:t>
-          </w:r>
-          <w:proofErr w:type="gramStart"/>
-          <w:r>
-            <w:t>have been specifically acknowledged</w:t>
-          </w:r>
-          <w:proofErr w:type="gramEnd"/>
-          <w:r>
-            <w:t xml:space="preserve"> by clear cross-referencing to author, work and page(s). Any </w:t>
-          </w:r>
-          <w:proofErr w:type="gramStart"/>
-          <w:r>
-            <w:t>illustrations which are not the work of the author of this dissertation</w:t>
-          </w:r>
-          <w:proofErr w:type="gramEnd"/>
-          <w:r>
-            <w:t xml:space="preserve"> have been used with the explicit permission of the originator WHERE POSSIBLE and are specifically acknowledged. I understand that failure to do </w:t>
-          </w:r>
-          <w:proofErr w:type="gramStart"/>
-          <w:r>
-            <w:t>this</w:t>
+            <w:t>All sentences or passages quoted in this dissertation from other people's work have been specifically acknowledged by clear cross-referencing to author, work and page(s). Any illustrations which are not the work of the author of this dissertation have been used with the explicit permission of the originator WHERE POSSIBLE and are specifically acknowledged. I understand that failure to do this</w:t>
           </w:r>
           <w:r>
             <w:t xml:space="preserve"> </w:t>
           </w:r>
           <w:r>
-            <w:t>amounts</w:t>
-          </w:r>
-          <w:proofErr w:type="gramEnd"/>
-          <w:r>
-            <w:t xml:space="preserve"> to plagiarism and will be considered grounds for failure in this dissertation and the degree examination as a whole.</w:t>
+            <w:t>amounts to plagiarism and will be considered grounds for failure in this dissertation and the degree examination as a whole.</w:t>
           </w:r>
         </w:p>
         <w:p>
@@ -2272,21 +2237,7 @@
         <w:rPr>
           <w:lang w:eastAsia="zh-TW"/>
         </w:rPr>
-        <w:t>poral expressions, or “</w:t>
-      </w:r>
-      <w:proofErr w:type="spellStart"/>
-      <w:r>
-        <w:rPr>
-          <w:lang w:eastAsia="zh-TW"/>
-        </w:rPr>
-        <w:t>timexes</w:t>
-      </w:r>
-      <w:proofErr w:type="spellEnd"/>
-      <w:r>
-        <w:rPr>
-          <w:lang w:eastAsia="zh-TW"/>
-        </w:rPr>
-        <w:t>”, are</w:t>
+        <w:t>poral expressions, or “timexes”, are</w:t>
       </w:r>
       <w:r>
         <w:rPr>
@@ -2358,16 +2309,8 @@
         <w:rPr>
           <w:lang w:eastAsia="zh-TW"/>
         </w:rPr>
-        <w:t xml:space="preserve">identification and interpretation of these </w:t>
-      </w:r>
-      <w:proofErr w:type="spellStart"/>
-      <w:r>
-        <w:rPr>
-          <w:lang w:eastAsia="zh-TW"/>
-        </w:rPr>
-        <w:t>timexes</w:t>
-      </w:r>
-      <w:proofErr w:type="spellEnd"/>
+        <w:t>identification and interpretation of these timexes</w:t>
+      </w:r>
       <w:r>
         <w:rPr>
           <w:lang w:eastAsia="zh-TW"/>
@@ -2498,33 +2441,11 @@
           <w:lang w:eastAsia="zh-TW"/>
         </w:rPr>
       </w:pPr>
-      <w:proofErr w:type="gramStart"/>
-      <w:r>
-        <w:rPr>
-          <w:lang w:eastAsia="zh-TW"/>
-        </w:rPr>
-        <w:t xml:space="preserve">Most systems deal with two distinct, but related, tasks for the identification of </w:t>
-      </w:r>
-      <w:proofErr w:type="spellStart"/>
-      <w:r>
-        <w:rPr>
-          <w:lang w:eastAsia="zh-TW"/>
-        </w:rPr>
-        <w:t>timexes</w:t>
-      </w:r>
-      <w:proofErr w:type="spellEnd"/>
-      <w:r>
-        <w:rPr>
-          <w:lang w:eastAsia="zh-TW"/>
-        </w:rPr>
-        <w:t>.</w:t>
-      </w:r>
-      <w:proofErr w:type="gramEnd"/>
-      <w:r>
-        <w:rPr>
-          <w:lang w:eastAsia="zh-TW"/>
-        </w:rPr>
-        <w:t xml:space="preserve"> The first is that of recognition, which simply identifies which phrases in some text are temporal, that is, refer to some point in time</w:t>
+      <w:r>
+        <w:rPr>
+          <w:lang w:eastAsia="zh-TW"/>
+        </w:rPr>
+        <w:t>Most systems deal with two distinct, but related, tasks for the identification of timexes. The first is that of recognition, which simply identifies which phrases in some text are temporal, that is, refer to some point in time</w:t>
       </w:r>
       <w:r>
         <w:rPr>
@@ -2645,21 +2566,7 @@
         <w:rPr>
           <w:lang w:eastAsia="zh-TW"/>
         </w:rPr>
-        <w:t xml:space="preserve">. The Message Understanding Conferences of the 1990s dealt with the task of named entity recognition, and early </w:t>
-      </w:r>
-      <w:proofErr w:type="spellStart"/>
-      <w:r>
-        <w:rPr>
-          <w:lang w:eastAsia="zh-TW"/>
-        </w:rPr>
-        <w:t>timex</w:t>
-      </w:r>
-      <w:proofErr w:type="spellEnd"/>
-      <w:r>
-        <w:rPr>
-          <w:lang w:eastAsia="zh-TW"/>
-        </w:rPr>
-        <w:t xml:space="preserve"> recognition systems simply </w:t>
+        <w:t xml:space="preserve">. The Message Understanding Conferences of the 1990s dealt with the task of named entity recognition, and early timex recognition systems simply </w:t>
       </w:r>
       <w:r>
         <w:rPr>
@@ -2671,21 +2578,7 @@
         <w:rPr>
           <w:lang w:eastAsia="zh-TW"/>
         </w:rPr>
-        <w:t xml:space="preserve"> </w:t>
-      </w:r>
-      <w:proofErr w:type="spellStart"/>
-      <w:r>
-        <w:rPr>
-          <w:lang w:eastAsia="zh-TW"/>
-        </w:rPr>
-        <w:t>timex</w:t>
-      </w:r>
-      <w:proofErr w:type="spellEnd"/>
-      <w:r>
-        <w:rPr>
-          <w:lang w:eastAsia="zh-TW"/>
-        </w:rPr>
-        <w:t xml:space="preserve"> recognition as a part of named entity </w:t>
+        <w:t xml:space="preserve"> timex recognition as a part of named entity </w:t>
       </w:r>
       <w:r>
         <w:rPr>
@@ -2769,21 +2662,7 @@
         <w:rPr>
           <w:lang w:eastAsia="zh-TW"/>
         </w:rPr>
-        <w:t xml:space="preserve"> </w:t>
-      </w:r>
-      <w:proofErr w:type="gramStart"/>
-      <w:r>
-        <w:rPr>
-          <w:lang w:eastAsia="zh-TW"/>
-        </w:rPr>
-        <w:t>however</w:t>
-      </w:r>
-      <w:proofErr w:type="gramEnd"/>
-      <w:r>
-        <w:rPr>
-          <w:lang w:eastAsia="zh-TW"/>
-        </w:rPr>
-        <w:t xml:space="preserve"> identification of temporal expressions by itself is </w:t>
+        <w:t xml:space="preserve"> however identification of temporal expressions by itself is </w:t>
       </w:r>
       <w:r>
         <w:rPr>
@@ -2939,16 +2818,8 @@
         <w:rPr>
           <w:lang w:eastAsia="zh-TW"/>
         </w:rPr>
-        <w:t xml:space="preserve"> </w:t>
-      </w:r>
-      <w:proofErr w:type="gramStart"/>
-      <w:r>
-        <w:rPr>
-          <w:lang w:eastAsia="zh-TW"/>
-        </w:rPr>
-        <w:t>system which</w:t>
-      </w:r>
-      <w:proofErr w:type="gramEnd"/>
+        <w:t xml:space="preserve"> system which</w:t>
+      </w:r>
       <w:r>
         <w:rPr>
           <w:lang w:eastAsia="zh-TW"/>
@@ -3128,21 +2999,7 @@
         <w:rPr>
           <w:lang w:eastAsia="zh-TW"/>
         </w:rPr>
-        <w:t xml:space="preserve">. These systems and approaches </w:t>
-      </w:r>
-      <w:proofErr w:type="gramStart"/>
-      <w:r>
-        <w:rPr>
-          <w:lang w:eastAsia="zh-TW"/>
-        </w:rPr>
-        <w:t>are discussed</w:t>
-      </w:r>
-      <w:proofErr w:type="gramEnd"/>
-      <w:r>
-        <w:rPr>
-          <w:lang w:eastAsia="zh-TW"/>
-        </w:rPr>
-        <w:t xml:space="preserve"> further in section </w:t>
+        <w:t xml:space="preserve">. These systems and approaches are discussed further in section </w:t>
       </w:r>
       <w:r>
         <w:rPr>
@@ -3214,21 +3071,7 @@
         <w:rPr>
           <w:lang w:eastAsia="zh-TW"/>
         </w:rPr>
-        <w:t xml:space="preserve">text, as </w:t>
-      </w:r>
-      <w:proofErr w:type="gramStart"/>
-      <w:r>
-        <w:rPr>
-          <w:lang w:eastAsia="zh-TW"/>
-        </w:rPr>
-        <w:t>much temporal</w:t>
-      </w:r>
-      <w:proofErr w:type="gramEnd"/>
-      <w:r>
-        <w:rPr>
-          <w:lang w:eastAsia="zh-TW"/>
-        </w:rPr>
-        <w:t xml:space="preserve"> information is implicit </w:t>
+        <w:t xml:space="preserve">text, as much temporal information is implicit </w:t>
       </w:r>
       <w:sdt>
         <w:sdtPr>
@@ -3288,21 +3131,7 @@
         <w:rPr>
           <w:lang w:eastAsia="zh-TW"/>
         </w:rPr>
-        <w:t xml:space="preserve"> goal was scored shortly after kick-off”, there is no explicit temporal information there, but there is some implicit information that could be obtained. In this case, the events of the goal </w:t>
-      </w:r>
-      <w:proofErr w:type="gramStart"/>
-      <w:r>
-        <w:rPr>
-          <w:lang w:eastAsia="zh-TW"/>
-        </w:rPr>
-        <w:t>being scored</w:t>
-      </w:r>
-      <w:proofErr w:type="gramEnd"/>
-      <w:r>
-        <w:rPr>
-          <w:lang w:eastAsia="zh-TW"/>
-        </w:rPr>
-        <w:t xml:space="preserve"> and kick-off are identified</w:t>
+        <w:t xml:space="preserve"> goal was scored shortly after kick-off”, there is no explicit temporal information there, but there is some implicit information that could be obtained. In this case, the events of the goal being scored and kick-off are identified</w:t>
       </w:r>
       <w:r>
         <w:rPr>
@@ -3347,19 +3176,11 @@
         </w:rPr>
         <w:t xml:space="preserve">a task </w:t>
       </w:r>
-      <w:proofErr w:type="gramStart"/>
-      <w:r>
-        <w:rPr>
-          <w:lang w:eastAsia="zh-TW"/>
-        </w:rPr>
-        <w:t>which</w:t>
-      </w:r>
-      <w:proofErr w:type="gramEnd"/>
-      <w:r>
-        <w:rPr>
-          <w:lang w:eastAsia="zh-TW"/>
-        </w:rPr>
-        <w:t xml:space="preserve"> build</w:t>
+      <w:r>
+        <w:rPr>
+          <w:lang w:eastAsia="zh-TW"/>
+        </w:rPr>
+        <w:t>which build</w:t>
       </w:r>
       <w:r>
         <w:rPr>
@@ -3456,30 +3277,8 @@
         <w:rPr>
           <w:lang w:eastAsia="zh-TW"/>
         </w:rPr>
-        <w:t xml:space="preserve">have emerged over time. The first annotation formats </w:t>
-      </w:r>
-      <w:proofErr w:type="gramStart"/>
-      <w:r>
-        <w:rPr>
-          <w:lang w:eastAsia="zh-TW"/>
-        </w:rPr>
-        <w:t>were typically based</w:t>
-      </w:r>
-      <w:proofErr w:type="gramEnd"/>
-      <w:r>
-        <w:rPr>
-          <w:lang w:eastAsia="zh-TW"/>
-        </w:rPr>
-        <w:t xml:space="preserve"> on SGML and XML and were simply in a format decided by the tagger. Over time, a standardisation effort for annotation emerged, culminating in </w:t>
-      </w:r>
-      <w:proofErr w:type="spellStart"/>
-      <w:r>
-        <w:rPr>
-          <w:lang w:eastAsia="zh-TW"/>
-        </w:rPr>
-        <w:t>TimeML</w:t>
-      </w:r>
-      <w:proofErr w:type="spellEnd"/>
+        <w:t>have emerged over time. The first annotation formats were typically based on SGML and XML and were simply in a format decided by the tagger. Over time, a standardisation effort for annotation emerged, culminating in TimeML</w:t>
+      </w:r>
       <w:r>
         <w:rPr>
           <w:lang w:eastAsia="zh-TW"/>
@@ -3540,14 +3339,12 @@
         </w:rPr>
         <w:t xml:space="preserve"> </w:t>
       </w:r>
-      <w:proofErr w:type="spellStart"/>
       <w:r>
         <w:rPr>
           <w:lang w:eastAsia="zh-TW"/>
         </w:rPr>
         <w:t>TimeML</w:t>
       </w:r>
-      <w:proofErr w:type="spellEnd"/>
       <w:r>
         <w:rPr>
           <w:lang w:eastAsia="zh-TW"/>
@@ -3570,21 +3367,7 @@
         <w:rPr>
           <w:lang w:eastAsia="zh-TW"/>
         </w:rPr>
-        <w:t xml:space="preserve">annotation language, complete with a set of guidelines for </w:t>
-      </w:r>
-      <w:proofErr w:type="spellStart"/>
-      <w:r>
-        <w:rPr>
-          <w:lang w:eastAsia="zh-TW"/>
-        </w:rPr>
-        <w:t>timex</w:t>
-      </w:r>
-      <w:proofErr w:type="spellEnd"/>
-      <w:r>
-        <w:rPr>
-          <w:lang w:eastAsia="zh-TW"/>
-        </w:rPr>
-        <w:t xml:space="preserve"> annotation</w:t>
+        <w:t>annotation language, complete with a set of guidelines for timex annotation</w:t>
       </w:r>
       <w:r>
         <w:rPr>
@@ -3714,21 +3497,7 @@
         <w:rPr>
           <w:lang w:eastAsia="zh-TW"/>
         </w:rPr>
-        <w:t xml:space="preserve">Of most interest to this project in the </w:t>
-      </w:r>
-      <w:proofErr w:type="spellStart"/>
-      <w:r>
-        <w:rPr>
-          <w:lang w:eastAsia="zh-TW"/>
-        </w:rPr>
-        <w:t>TimeML</w:t>
-      </w:r>
-      <w:proofErr w:type="spellEnd"/>
-      <w:r>
-        <w:rPr>
-          <w:lang w:eastAsia="zh-TW"/>
-        </w:rPr>
-        <w:t xml:space="preserve"> specification is the TIMEX3 tag, which extends the annotation functions of the earlier </w:t>
+        <w:t xml:space="preserve">Of most interest to this project in the TimeML specification is the TIMEX3 tag, which extends the annotation functions of the earlier </w:t>
       </w:r>
       <w:r>
         <w:rPr>
@@ -3848,21 +3617,7 @@
         <w:rPr>
           <w:lang w:eastAsia="zh-TW"/>
         </w:rPr>
-        <w:t xml:space="preserve"> An example of this tag </w:t>
-      </w:r>
-      <w:proofErr w:type="gramStart"/>
-      <w:r>
-        <w:rPr>
-          <w:lang w:eastAsia="zh-TW"/>
-        </w:rPr>
-        <w:t>is shown</w:t>
-      </w:r>
-      <w:proofErr w:type="gramEnd"/>
-      <w:r>
-        <w:rPr>
-          <w:lang w:eastAsia="zh-TW"/>
-        </w:rPr>
-        <w:t xml:space="preserve"> in </w:t>
+        <w:t xml:space="preserve"> An example of this tag is shown in </w:t>
       </w:r>
       <w:r>
         <w:rPr>
@@ -3982,19 +3737,8 @@
           <w:sz w:val="20"/>
           <w:lang w:eastAsia="en-GB" w:bidi="ar-SA"/>
         </w:rPr>
-        <w:t xml:space="preserve">TIMEX3 </w:t>
-      </w:r>
-      <w:proofErr w:type="spellStart"/>
-      <w:r>
-        <w:rPr>
-          <w:rFonts w:ascii="Verdana" w:eastAsia="Times New Roman" w:hAnsi="Verdana" w:cs="Times New Roman"/>
-          <w:color w:val="990000"/>
-          <w:sz w:val="20"/>
-          <w:lang w:eastAsia="en-GB" w:bidi="ar-SA"/>
-        </w:rPr>
-        <w:t>tid</w:t>
-      </w:r>
-      <w:proofErr w:type="spellEnd"/>
+        <w:t>TIMEX3 tid</w:t>
+      </w:r>
       <w:r>
         <w:rPr>
           <w:rFonts w:ascii="Verdana" w:eastAsia="Times New Roman" w:hAnsi="Verdana" w:cs="Times New Roman"/>
@@ -4067,19 +3811,8 @@
           <w:sz w:val="20"/>
           <w:lang w:eastAsia="en-GB" w:bidi="ar-SA"/>
         </w:rPr>
-        <w:t xml:space="preserve"> </w:t>
-      </w:r>
-      <w:proofErr w:type="spellStart"/>
-      <w:r>
-        <w:rPr>
-          <w:rFonts w:ascii="Verdana" w:eastAsia="Times New Roman" w:hAnsi="Verdana" w:cs="Times New Roman"/>
-          <w:color w:val="990000"/>
-          <w:sz w:val="20"/>
-          <w:lang w:eastAsia="en-GB" w:bidi="ar-SA"/>
-        </w:rPr>
-        <w:t>functionInDocument</w:t>
-      </w:r>
-      <w:proofErr w:type="spellEnd"/>
+        <w:t xml:space="preserve"> functionInDocument</w:t>
+      </w:r>
       <w:r>
         <w:rPr>
           <w:rFonts w:ascii="Verdana" w:eastAsia="Times New Roman" w:hAnsi="Verdana" w:cs="Times New Roman"/>
@@ -4115,19 +3848,8 @@
           <w:sz w:val="20"/>
           <w:lang w:eastAsia="en-GB" w:bidi="ar-SA"/>
         </w:rPr>
-        <w:t xml:space="preserve"> </w:t>
-      </w:r>
-      <w:proofErr w:type="spellStart"/>
-      <w:r>
-        <w:rPr>
-          <w:rFonts w:ascii="Verdana" w:eastAsia="Times New Roman" w:hAnsi="Verdana" w:cs="Times New Roman"/>
-          <w:color w:val="990000"/>
-          <w:sz w:val="20"/>
-          <w:lang w:eastAsia="en-GB" w:bidi="ar-SA"/>
-        </w:rPr>
-        <w:t>temporalFunction</w:t>
-      </w:r>
-      <w:proofErr w:type="spellEnd"/>
+        <w:t xml:space="preserve"> temporalFunction</w:t>
+      </w:r>
       <w:r>
         <w:rPr>
           <w:rFonts w:ascii="Verdana" w:eastAsia="Times New Roman" w:hAnsi="Verdana" w:cs="Times New Roman"/>
@@ -4379,21 +4101,7 @@
         <w:rPr>
           <w:lang w:eastAsia="zh-TW"/>
         </w:rPr>
-        <w:t xml:space="preserve"> tag </w:t>
-      </w:r>
-      <w:proofErr w:type="gramStart"/>
-      <w:r>
-        <w:rPr>
-          <w:lang w:eastAsia="zh-TW"/>
-        </w:rPr>
-        <w:t>is used</w:t>
-      </w:r>
-      <w:proofErr w:type="gramEnd"/>
-      <w:r>
-        <w:rPr>
-          <w:lang w:eastAsia="zh-TW"/>
-        </w:rPr>
-        <w:t xml:space="preserve"> to represent time expressions, and a number of attributes are used to define this. The most important attribute is the </w:t>
+        <w:t xml:space="preserve"> tag is used to represent time expressions, and a number of attributes are used to define this. The most important attribute is the </w:t>
       </w:r>
       <w:r>
         <w:rPr>
@@ -4418,41 +4126,13 @@
           <w:lang w:eastAsia="zh-TW"/>
         </w:rPr>
         <w:lastRenderedPageBreak/>
-        <w:t>on the TIMEX2 ‘</w:t>
-      </w:r>
-      <w:proofErr w:type="spellStart"/>
-      <w:r>
-        <w:rPr>
-          <w:lang w:eastAsia="zh-TW"/>
-        </w:rPr>
-        <w:t>val</w:t>
-      </w:r>
-      <w:proofErr w:type="spellEnd"/>
-      <w:r>
-        <w:rPr>
-          <w:lang w:eastAsia="zh-TW"/>
-        </w:rPr>
-        <w:t>’ attribute</w:t>
-      </w:r>
-      <w:r>
-        <w:rPr>
-          <w:lang w:eastAsia="zh-TW"/>
-        </w:rPr>
-        <w:t xml:space="preserve">, which </w:t>
-      </w:r>
-      <w:proofErr w:type="gramStart"/>
-      <w:r>
-        <w:rPr>
-          <w:lang w:eastAsia="zh-TW"/>
-        </w:rPr>
-        <w:t>is used</w:t>
-      </w:r>
-      <w:proofErr w:type="gramEnd"/>
-      <w:r>
-        <w:rPr>
-          <w:lang w:eastAsia="zh-TW"/>
-        </w:rPr>
-        <w:t xml:space="preserve"> to hold </w:t>
+        <w:t>on the TIMEX2 ‘val’ attribute</w:t>
+      </w:r>
+      <w:r>
+        <w:rPr>
+          <w:lang w:eastAsia="zh-TW"/>
+        </w:rPr>
+        <w:t xml:space="preserve">, which is used to hold </w:t>
       </w:r>
       <w:r>
         <w:rPr>
@@ -4470,21 +4150,7 @@
         <w:rPr>
           <w:lang w:eastAsia="zh-TW"/>
         </w:rPr>
-        <w:t xml:space="preserve"> This value can </w:t>
-      </w:r>
-      <w:proofErr w:type="gramStart"/>
-      <w:r>
-        <w:rPr>
-          <w:lang w:eastAsia="zh-TW"/>
-        </w:rPr>
-        <w:t>either be</w:t>
-      </w:r>
-      <w:proofErr w:type="gramEnd"/>
-      <w:r>
-        <w:rPr>
-          <w:lang w:eastAsia="zh-TW"/>
-        </w:rPr>
-        <w:t xml:space="preserve"> a simple string referencing a specific time, a pair of strings separated by a slash representing a duration anchored in specific points of times, or a simple string representing an unanchored duration.</w:t>
+        <w:t xml:space="preserve"> This value can either be a simple string referencing a specific time, a pair of strings separated by a slash representing a duration anchored in specific points of times, or a simple string representing an unanchored duration.</w:t>
       </w:r>
     </w:p>
     <w:p>
@@ -4569,35 +4235,7 @@
         <w:rPr>
           <w:lang w:eastAsia="zh-TW"/>
         </w:rPr>
-        <w:t xml:space="preserve">, with a number of modifications. As natural </w:t>
-      </w:r>
-      <w:proofErr w:type="gramStart"/>
-      <w:r>
-        <w:rPr>
-          <w:lang w:eastAsia="zh-TW"/>
-        </w:rPr>
-        <w:t>language</w:t>
-      </w:r>
-      <w:proofErr w:type="gramEnd"/>
-      <w:r>
-        <w:rPr>
-          <w:lang w:eastAsia="zh-TW"/>
-        </w:rPr>
-        <w:t xml:space="preserve"> temporal expressions allow a differing degree of precision, the </w:t>
-      </w:r>
-      <w:proofErr w:type="spellStart"/>
-      <w:r>
-        <w:rPr>
-          <w:lang w:eastAsia="zh-TW"/>
-        </w:rPr>
-        <w:t>TimeML</w:t>
-      </w:r>
-      <w:proofErr w:type="spellEnd"/>
-      <w:r>
-        <w:rPr>
-          <w:lang w:eastAsia="zh-TW"/>
-        </w:rPr>
-        <w:t xml:space="preserve"> standard allows for unknown components of a date to be replaced with the character ‘X’ (e.g., XXXX-05-03 represents May 3</w:t>
+        <w:t>, with a number of modifications. As natural language temporal expressions allow a differing degree of precision, the TimeML standard allows for unknown components of a date to be replaced with the character ‘X’ (e.g., XXXX-05-03 represents May 3</w:t>
       </w:r>
       <w:r>
         <w:rPr>
@@ -4665,21 +4303,7 @@
         <w:rPr>
           <w:lang w:eastAsia="zh-TW"/>
         </w:rPr>
-        <w:t xml:space="preserve">, TIDES, and subsequently </w:t>
-      </w:r>
-      <w:proofErr w:type="spellStart"/>
-      <w:r>
-        <w:rPr>
-          <w:lang w:eastAsia="zh-TW"/>
-        </w:rPr>
-        <w:t>TimeML</w:t>
-      </w:r>
-      <w:proofErr w:type="spellEnd"/>
-      <w:r>
-        <w:rPr>
-          <w:lang w:eastAsia="zh-TW"/>
-        </w:rPr>
-        <w:t>, specify a number of replacement components which can be used as values in particular components of an ISO 8601 expression. This includes tokens such as “DT” in the hour position to represent “day time”, “WI” in the place of month to represent “winter” and “WE” in the place of a day to represent “weekend”.</w:t>
+        <w:t>, TIDES, and subsequently TimeML, specify a number of replacement components which can be used as values in particular components of an ISO 8601 expression. This includes tokens such as “DT” in the hour position to represent “day time”, “WI” in the place of month to represent “winter” and “WE” in the place of a day to represent “weekend”.</w:t>
       </w:r>
     </w:p>
     <w:p>
@@ -4692,21 +4316,7 @@
         <w:rPr>
           <w:lang w:eastAsia="zh-TW"/>
         </w:rPr>
-        <w:t xml:space="preserve">In addition to these modified ISO 8601 values, a number of tokens </w:t>
-      </w:r>
-      <w:proofErr w:type="gramStart"/>
-      <w:r>
-        <w:rPr>
-          <w:lang w:eastAsia="zh-TW"/>
-        </w:rPr>
-        <w:t>are also allowed</w:t>
-      </w:r>
-      <w:proofErr w:type="gramEnd"/>
-      <w:r>
-        <w:rPr>
-          <w:lang w:eastAsia="zh-TW"/>
-        </w:rPr>
-        <w:t xml:space="preserve"> in the value attribute when expressions </w:t>
+        <w:t xml:space="preserve">In addition to these modified ISO 8601 values, a number of tokens are also allowed in the value attribute when expressions </w:t>
       </w:r>
       <w:r>
         <w:rPr>
@@ -4755,41 +4365,13 @@
         <w:rPr>
           <w:lang w:eastAsia="zh-TW"/>
         </w:rPr>
-        <w:t xml:space="preserve">The second TIMEX2 attribute adopted by TIMEX3 is the MOD attribute, which </w:t>
-      </w:r>
-      <w:proofErr w:type="gramStart"/>
-      <w:r>
-        <w:rPr>
-          <w:lang w:eastAsia="zh-TW"/>
-        </w:rPr>
-        <w:t>is used</w:t>
-      </w:r>
-      <w:proofErr w:type="gramEnd"/>
-      <w:r>
-        <w:rPr>
-          <w:lang w:eastAsia="zh-TW"/>
-        </w:rPr>
-        <w:t xml:space="preserve"> fo</w:t>
-      </w:r>
-      <w:r>
-        <w:rPr>
-          <w:lang w:eastAsia="zh-TW"/>
-        </w:rPr>
-        <w:t xml:space="preserve">r </w:t>
-      </w:r>
-      <w:proofErr w:type="spellStart"/>
-      <w:r>
-        <w:rPr>
-          <w:lang w:eastAsia="zh-TW"/>
-        </w:rPr>
-        <w:t>timexes</w:t>
-      </w:r>
-      <w:proofErr w:type="spellEnd"/>
-      <w:r>
-        <w:rPr>
-          <w:lang w:eastAsia="zh-TW"/>
-        </w:rPr>
-        <w:t xml:space="preserve"> that have been modified in natural language in such a way</w:t>
+        <w:t>The second TIMEX2 attribute adopted by TIMEX3 is the MOD attribute, which is used fo</w:t>
+      </w:r>
+      <w:r>
+        <w:rPr>
+          <w:lang w:eastAsia="zh-TW"/>
+        </w:rPr>
+        <w:t>r timexes that have been modified in natural language in such a way</w:t>
       </w:r>
       <w:r>
         <w:rPr>
@@ -4838,21 +4420,7 @@
         <w:rPr>
           <w:lang w:eastAsia="zh-TW"/>
         </w:rPr>
-        <w:t xml:space="preserve">”, “less than 2 hours long”, or “about three years ago” to </w:t>
-      </w:r>
-      <w:proofErr w:type="gramStart"/>
-      <w:r>
-        <w:rPr>
-          <w:lang w:eastAsia="zh-TW"/>
-        </w:rPr>
-        <w:t>be correctly expressed</w:t>
-      </w:r>
-      <w:proofErr w:type="gramEnd"/>
-      <w:r>
-        <w:rPr>
-          <w:lang w:eastAsia="zh-TW"/>
-        </w:rPr>
-        <w:t>.</w:t>
+        <w:t>”, “less than 2 hours long”, or “about three years ago” to be correctly expressed.</w:t>
       </w:r>
     </w:p>
     <w:p>
@@ -4861,19 +4429,11 @@
           <w:lang w:eastAsia="zh-TW"/>
         </w:rPr>
       </w:pPr>
-      <w:proofErr w:type="spellStart"/>
-      <w:r>
-        <w:rPr>
-          <w:lang w:eastAsia="zh-TW"/>
-        </w:rPr>
-        <w:t>TimeML’s</w:t>
-      </w:r>
-      <w:proofErr w:type="spellEnd"/>
-      <w:r>
-        <w:rPr>
-          <w:lang w:eastAsia="zh-TW"/>
-        </w:rPr>
-        <w:t xml:space="preserve"> TIMEX3 tag does not directly incorporate the other attributes of TIMEX2, but</w:t>
+      <w:r>
+        <w:rPr>
+          <w:lang w:eastAsia="zh-TW"/>
+        </w:rPr>
+        <w:t>TimeML’s TIMEX3 tag does not directly incorporate the other attributes of TIMEX2, but</w:t>
       </w:r>
       <w:r>
         <w:rPr>
@@ -4885,49 +4445,7 @@
         <w:rPr>
           <w:lang w:eastAsia="zh-TW"/>
         </w:rPr>
-        <w:t xml:space="preserve"> One such attribute is the “</w:t>
-      </w:r>
-      <w:proofErr w:type="spellStart"/>
-      <w:r>
-        <w:rPr>
-          <w:lang w:eastAsia="zh-TW"/>
-        </w:rPr>
-        <w:t>functionInDocument</w:t>
-      </w:r>
-      <w:proofErr w:type="spellEnd"/>
-      <w:r>
-        <w:rPr>
-          <w:lang w:eastAsia="zh-TW"/>
-        </w:rPr>
-        <w:t xml:space="preserve">” optional </w:t>
-      </w:r>
-      <w:proofErr w:type="gramStart"/>
-      <w:r>
-        <w:rPr>
-          <w:lang w:eastAsia="zh-TW"/>
-        </w:rPr>
-        <w:t>attribute which</w:t>
-      </w:r>
-      <w:proofErr w:type="gramEnd"/>
-      <w:r>
-        <w:rPr>
-          <w:lang w:eastAsia="zh-TW"/>
-        </w:rPr>
-        <w:t xml:space="preserve"> indicates whether or not this tag is providing a temporal anchor for other </w:t>
-      </w:r>
-      <w:proofErr w:type="spellStart"/>
-      <w:r>
-        <w:rPr>
-          <w:lang w:eastAsia="zh-TW"/>
-        </w:rPr>
-        <w:t>timexes</w:t>
-      </w:r>
-      <w:proofErr w:type="spellEnd"/>
-      <w:r>
-        <w:rPr>
-          <w:lang w:eastAsia="zh-TW"/>
-        </w:rPr>
-        <w:t xml:space="preserve"> in the document. The values this attribute can take come from the </w:t>
+        <w:t xml:space="preserve"> One such attribute is the “functionInDocument” optional attribute which indicates whether or not this tag is providing a temporal anchor for other timexes in the document. The values this attribute can take come from the </w:t>
       </w:r>
       <w:r>
         <w:rPr>
@@ -4999,49 +4517,7 @@
         <w:rPr>
           <w:lang w:eastAsia="zh-TW"/>
         </w:rPr>
-        <w:t xml:space="preserve"> and denote that a </w:t>
-      </w:r>
-      <w:proofErr w:type="spellStart"/>
-      <w:r>
-        <w:rPr>
-          <w:lang w:eastAsia="zh-TW"/>
-        </w:rPr>
-        <w:t>timex</w:t>
-      </w:r>
-      <w:proofErr w:type="spellEnd"/>
-      <w:r>
-        <w:rPr>
-          <w:lang w:eastAsia="zh-TW"/>
-        </w:rPr>
-        <w:t xml:space="preserve"> can take functions such as creation time, publication time, etc. The PRISM standard </w:t>
-      </w:r>
-      <w:proofErr w:type="gramStart"/>
-      <w:r>
-        <w:rPr>
-          <w:lang w:eastAsia="zh-TW"/>
-        </w:rPr>
-        <w:t>is typically used</w:t>
-      </w:r>
-      <w:proofErr w:type="gramEnd"/>
-      <w:r>
-        <w:rPr>
-          <w:lang w:eastAsia="zh-TW"/>
-        </w:rPr>
-        <w:t xml:space="preserve"> to mark up metadata to a document, rather than directly dealing with the content itself, whereas </w:t>
-      </w:r>
-      <w:proofErr w:type="spellStart"/>
-      <w:r>
-        <w:rPr>
-          <w:lang w:eastAsia="zh-TW"/>
-        </w:rPr>
-        <w:t>TimeML</w:t>
-      </w:r>
-      <w:proofErr w:type="spellEnd"/>
-      <w:r>
-        <w:rPr>
-          <w:lang w:eastAsia="zh-TW"/>
-        </w:rPr>
-        <w:t xml:space="preserve"> expands this to allow the content of the document to be tagged with these functions.</w:t>
+        <w:t xml:space="preserve"> and denote that a timex can take functions such as creation time, publication time, etc. The PRISM standard is typically used to mark up metadata to a document, rather than directly dealing with the content itself, whereas TimeML expands this to allow the content of the document to be tagged with these functions.</w:t>
       </w:r>
     </w:p>
     <w:p>
@@ -5050,68 +4526,18 @@
           <w:lang w:eastAsia="zh-TW"/>
         </w:rPr>
       </w:pPr>
-      <w:proofErr w:type="spellStart"/>
-      <w:r>
-        <w:rPr>
-          <w:lang w:eastAsia="zh-TW"/>
-        </w:rPr>
-        <w:t>TimeML</w:t>
-      </w:r>
-      <w:proofErr w:type="spellEnd"/>
-      <w:r>
-        <w:rPr>
-          <w:lang w:eastAsia="zh-TW"/>
-        </w:rPr>
-        <w:t xml:space="preserve"> also allows a </w:t>
-      </w:r>
-      <w:proofErr w:type="spellStart"/>
-      <w:r>
-        <w:rPr>
-          <w:lang w:eastAsia="zh-TW"/>
-        </w:rPr>
-        <w:t>timex</w:t>
-      </w:r>
-      <w:proofErr w:type="spellEnd"/>
-      <w:r>
-        <w:rPr>
-          <w:lang w:eastAsia="zh-TW"/>
-        </w:rPr>
-        <w:t xml:space="preserve"> to be annotated as a “temporal function” (e.g., “two weeks ago”), and supplies a number of attributes to support the capturing of this </w:t>
+      <w:r>
+        <w:rPr>
+          <w:lang w:eastAsia="zh-TW"/>
+        </w:rPr>
+        <w:t xml:space="preserve">TimeML also allows a timex to be annotated as a “temporal function” (e.g., “two weeks ago”), and supplies a number of attributes to support the capturing of this </w:t>
       </w:r>
       <w:r>
         <w:rPr>
           <w:lang w:eastAsia="zh-TW"/>
         </w:rPr>
         <w:lastRenderedPageBreak/>
-        <w:t xml:space="preserve">data. Similarly, more attributes </w:t>
-      </w:r>
-      <w:proofErr w:type="gramStart"/>
-      <w:r>
-        <w:rPr>
-          <w:lang w:eastAsia="zh-TW"/>
-        </w:rPr>
-        <w:t>are provided</w:t>
-      </w:r>
-      <w:proofErr w:type="gramEnd"/>
-      <w:r>
-        <w:rPr>
-          <w:lang w:eastAsia="zh-TW"/>
-        </w:rPr>
-        <w:t xml:space="preserve"> to denote quantified times (such as “twice a month”), and to anchor durations to other </w:t>
-      </w:r>
-      <w:proofErr w:type="spellStart"/>
-      <w:r>
-        <w:rPr>
-          <w:lang w:eastAsia="zh-TW"/>
-        </w:rPr>
-        <w:t>timexes</w:t>
-      </w:r>
-      <w:proofErr w:type="spellEnd"/>
-      <w:r>
-        <w:rPr>
-          <w:lang w:eastAsia="zh-TW"/>
-        </w:rPr>
-        <w:t>.</w:t>
+        <w:t>data. Similarly, more attributes are provided to denote quantified times (such as “twice a month”), and to anchor durations to other timexes.</w:t>
       </w:r>
     </w:p>
     <w:p>
@@ -5124,35 +4550,7 @@
         <w:rPr>
           <w:lang w:eastAsia="zh-TW"/>
         </w:rPr>
-        <w:t xml:space="preserve">As interest in temporal expressions has grown to include event identification and temporal relations, the </w:t>
-      </w:r>
-      <w:proofErr w:type="spellStart"/>
-      <w:r>
-        <w:rPr>
-          <w:lang w:eastAsia="zh-TW"/>
-        </w:rPr>
-        <w:t>TimeML</w:t>
-      </w:r>
-      <w:proofErr w:type="spellEnd"/>
-      <w:r>
-        <w:rPr>
-          <w:lang w:eastAsia="zh-TW"/>
-        </w:rPr>
-        <w:t xml:space="preserve"> standard also includes tags and annotation guidelines for more than just </w:t>
-      </w:r>
-      <w:proofErr w:type="spellStart"/>
-      <w:r>
-        <w:rPr>
-          <w:lang w:eastAsia="zh-TW"/>
-        </w:rPr>
-        <w:t>timexes</w:t>
-      </w:r>
-      <w:proofErr w:type="spellEnd"/>
-      <w:r>
-        <w:rPr>
-          <w:lang w:eastAsia="zh-TW"/>
-        </w:rPr>
-        <w:t xml:space="preserve">, such as events, </w:t>
+        <w:t xml:space="preserve">As interest in temporal expressions has grown to include event identification and temporal relations, the TimeML standard also includes tags and annotation guidelines for more than just timexes, such as events, </w:t>
       </w:r>
       <w:r>
         <w:rPr>
@@ -5171,21 +4569,7 @@
         <w:rPr>
           <w:lang w:eastAsia="zh-TW"/>
         </w:rPr>
-        <w:t xml:space="preserve">In addition to the formal specification of </w:t>
-      </w:r>
-      <w:proofErr w:type="spellStart"/>
-      <w:r>
-        <w:rPr>
-          <w:lang w:eastAsia="zh-TW"/>
-        </w:rPr>
-        <w:t>TimeML</w:t>
-      </w:r>
-      <w:proofErr w:type="spellEnd"/>
-      <w:r>
-        <w:rPr>
-          <w:lang w:eastAsia="zh-TW"/>
-        </w:rPr>
-        <w:t xml:space="preserve">, </w:t>
+        <w:t xml:space="preserve">In addition to the formal specification of TimeML, </w:t>
       </w:r>
       <w:r>
         <w:rPr>
@@ -5275,21 +4659,7 @@
         <w:rPr>
           <w:lang w:eastAsia="zh-TW"/>
         </w:rPr>
-        <w:t xml:space="preserve">, in order to ensure consistency between </w:t>
-      </w:r>
-      <w:proofErr w:type="spellStart"/>
-      <w:r>
-        <w:rPr>
-          <w:lang w:eastAsia="zh-TW"/>
-        </w:rPr>
-        <w:t>TimeML</w:t>
-      </w:r>
-      <w:proofErr w:type="spellEnd"/>
-      <w:r>
-        <w:rPr>
-          <w:lang w:eastAsia="zh-TW"/>
-        </w:rPr>
-        <w:t xml:space="preserve"> annotated documents</w:t>
+        <w:t>, in order to ensure consistency between TimeML annotated documents</w:t>
       </w:r>
       <w:r>
         <w:rPr>
@@ -5301,21 +4671,7 @@
         <w:rPr>
           <w:lang w:eastAsia="zh-TW"/>
         </w:rPr>
-        <w:t xml:space="preserve"> For the TIMEX3 tag, these </w:t>
-      </w:r>
-      <w:proofErr w:type="gramStart"/>
-      <w:r>
-        <w:rPr>
-          <w:lang w:eastAsia="zh-TW"/>
-        </w:rPr>
-        <w:t>are mostly inherited</w:t>
-      </w:r>
-      <w:proofErr w:type="gramEnd"/>
-      <w:r>
-        <w:rPr>
-          <w:lang w:eastAsia="zh-TW"/>
-        </w:rPr>
-        <w:t xml:space="preserve"> from the TIMEX2 guidelines</w:t>
+        <w:t xml:space="preserve"> For the TIMEX3 tag, these are mostly inherited from the TIMEX2 guidelines</w:t>
       </w:r>
       <w:r>
         <w:rPr>
@@ -5436,41 +4792,13 @@
         <w:rPr>
           <w:lang w:eastAsia="zh-TW"/>
         </w:rPr>
-        <w:t xml:space="preserve">The TIMEX2 guidelines then continue to specify a number of situations where a </w:t>
-      </w:r>
-      <w:proofErr w:type="spellStart"/>
-      <w:r>
-        <w:rPr>
-          <w:lang w:eastAsia="zh-TW"/>
-        </w:rPr>
-        <w:t>timex</w:t>
-      </w:r>
-      <w:proofErr w:type="spellEnd"/>
-      <w:r>
-        <w:rPr>
-          <w:lang w:eastAsia="zh-TW"/>
-        </w:rPr>
-        <w:t xml:space="preserve"> should be tagged</w:t>
-      </w:r>
-      <w:r>
-        <w:rPr>
-          <w:lang w:eastAsia="zh-TW"/>
-        </w:rPr>
-        <w:t xml:space="preserve">, including </w:t>
-      </w:r>
-      <w:proofErr w:type="gramStart"/>
-      <w:r>
-        <w:rPr>
-          <w:lang w:eastAsia="zh-TW"/>
-        </w:rPr>
-        <w:t>fairly detailed</w:t>
-      </w:r>
-      <w:proofErr w:type="gramEnd"/>
-      <w:r>
-        <w:rPr>
-          <w:lang w:eastAsia="zh-TW"/>
-        </w:rPr>
-        <w:t xml:space="preserve"> indicators</w:t>
+        <w:t>The TIMEX2 guidelines then continue to specify a number of situations where a timex should be tagged</w:t>
+      </w:r>
+      <w:r>
+        <w:rPr>
+          <w:lang w:eastAsia="zh-TW"/>
+        </w:rPr>
+        <w:t>, including fairly detailed indicators</w:t>
       </w:r>
       <w:r>
         <w:rPr>
@@ -5512,16 +4840,8 @@
         <w:rPr>
           <w:lang w:eastAsia="zh-TW"/>
         </w:rPr>
-        <w:t xml:space="preserve">. One rule it gives relates to proper nouns, where any temporal expression incorporated within (e.g., the terrorist group “Black September”) </w:t>
-      </w:r>
-      <w:proofErr w:type="gramStart"/>
-      <w:r>
-        <w:rPr>
-          <w:lang w:eastAsia="zh-TW"/>
-        </w:rPr>
-        <w:t>should not be tagged</w:t>
-      </w:r>
-      <w:proofErr w:type="gramEnd"/>
+        <w:t>. One rule it gives relates to proper nouns, where any temporal expression incorporated within (e.g., the terrorist group “Black September”) should not be tagged</w:t>
+      </w:r>
       <w:r>
         <w:rPr>
           <w:lang w:eastAsia="zh-TW"/>
@@ -5532,49 +4852,7 @@
         <w:rPr>
           <w:lang w:eastAsia="zh-TW"/>
         </w:rPr>
-        <w:t xml:space="preserve">. Additionally, specific rules </w:t>
-      </w:r>
-      <w:proofErr w:type="gramStart"/>
-      <w:r>
-        <w:rPr>
-          <w:lang w:eastAsia="zh-TW"/>
-        </w:rPr>
-        <w:t>are given</w:t>
-      </w:r>
-      <w:proofErr w:type="gramEnd"/>
-      <w:r>
-        <w:rPr>
-          <w:lang w:eastAsia="zh-TW"/>
-        </w:rPr>
-        <w:t xml:space="preserve"> to the extent of a tag, for example, when a temporal expression includes </w:t>
-      </w:r>
-      <w:proofErr w:type="spellStart"/>
-      <w:r>
-        <w:rPr>
-          <w:lang w:eastAsia="zh-TW"/>
-        </w:rPr>
-        <w:t>premodifiers</w:t>
-      </w:r>
-      <w:proofErr w:type="spellEnd"/>
-      <w:r>
-        <w:rPr>
-          <w:lang w:eastAsia="zh-TW"/>
-        </w:rPr>
-        <w:t xml:space="preserve"> (as handled by the ‘mod’ attribute), the </w:t>
-      </w:r>
-      <w:proofErr w:type="spellStart"/>
-      <w:r>
-        <w:rPr>
-          <w:lang w:eastAsia="zh-TW"/>
-        </w:rPr>
-        <w:t>premodifiers</w:t>
-      </w:r>
-      <w:proofErr w:type="spellEnd"/>
-      <w:r>
-        <w:rPr>
-          <w:lang w:eastAsia="zh-TW"/>
-        </w:rPr>
-        <w:t xml:space="preserve"> should be part of the tagged text.</w:t>
+        <w:t>. Additionally, specific rules are given to the extent of a tag, for example, when a temporal expression includes premodifiers (as handled by the ‘mod’ attribute), the premodifiers should be part of the tagged text.</w:t>
       </w:r>
     </w:p>
     <w:p>
@@ -5600,55 +4878,13 @@
         <w:rPr>
           <w:lang w:eastAsia="zh-TW"/>
         </w:rPr>
-        <w:t xml:space="preserve">The </w:t>
-      </w:r>
-      <w:proofErr w:type="spellStart"/>
-      <w:r>
-        <w:rPr>
-          <w:lang w:eastAsia="zh-TW"/>
-        </w:rPr>
-        <w:t>TimeML</w:t>
-      </w:r>
-      <w:proofErr w:type="spellEnd"/>
-      <w:r>
-        <w:rPr>
-          <w:lang w:eastAsia="zh-TW"/>
-        </w:rPr>
-        <w:t xml:space="preserve"> rules extend these TIMEX2 guidelines, usually </w:t>
-      </w:r>
-      <w:proofErr w:type="gramStart"/>
-      <w:r>
-        <w:rPr>
-          <w:lang w:eastAsia="zh-TW"/>
-        </w:rPr>
-        <w:t>as a result</w:t>
-      </w:r>
-      <w:proofErr w:type="gramEnd"/>
-      <w:r>
-        <w:rPr>
-          <w:lang w:eastAsia="zh-TW"/>
-        </w:rPr>
-        <w:t xml:space="preserve"> of changes in the TIMEX3 tag </w:t>
-      </w:r>
-      <w:r>
-        <w:rPr>
-          <w:lang w:eastAsia="zh-TW"/>
-        </w:rPr>
-        <w:t xml:space="preserve">from the TIMEX2 tag. These include changes in tagging extent recommendations for expressions embedded within each other, and for </w:t>
-      </w:r>
-      <w:proofErr w:type="spellStart"/>
-      <w:r>
-        <w:rPr>
-          <w:lang w:eastAsia="zh-TW"/>
-        </w:rPr>
-        <w:t>postmodifiers</w:t>
-      </w:r>
-      <w:proofErr w:type="spellEnd"/>
-      <w:r>
-        <w:rPr>
-          <w:lang w:eastAsia="zh-TW"/>
-        </w:rPr>
-        <w:t>.</w:t>
+        <w:t xml:space="preserve">The TimeML rules extend these TIMEX2 guidelines, usually as a result of changes in the TIMEX3 tag </w:t>
+      </w:r>
+      <w:r>
+        <w:rPr>
+          <w:lang w:eastAsia="zh-TW"/>
+        </w:rPr>
+        <w:t>from the TIMEX2 tag. These include changes in tagging extent recommendations for expressions embedded within each other, and for postmodifiers.</w:t>
       </w:r>
     </w:p>
     <w:p>
@@ -5661,55 +4897,13 @@
         <w:rPr>
           <w:lang w:eastAsia="zh-TW"/>
         </w:rPr>
-        <w:t xml:space="preserve">Additionally, </w:t>
-      </w:r>
-      <w:proofErr w:type="spellStart"/>
-      <w:r>
-        <w:rPr>
-          <w:lang w:eastAsia="zh-TW"/>
-        </w:rPr>
-        <w:t>TimeML</w:t>
-      </w:r>
-      <w:proofErr w:type="spellEnd"/>
-      <w:r>
-        <w:rPr>
-          <w:lang w:eastAsia="zh-TW"/>
-        </w:rPr>
-        <w:t xml:space="preserve"> also allows for empty TIMEX3 tags</w:t>
-      </w:r>
-      <w:r>
-        <w:rPr>
-          <w:lang w:eastAsia="zh-TW"/>
-        </w:rPr>
-        <w:t xml:space="preserve">, which </w:t>
-      </w:r>
-      <w:proofErr w:type="gramStart"/>
-      <w:r>
-        <w:rPr>
-          <w:lang w:eastAsia="zh-TW"/>
-        </w:rPr>
-        <w:t>can be used</w:t>
-      </w:r>
-      <w:proofErr w:type="gramEnd"/>
-      <w:r>
-        <w:rPr>
-          <w:lang w:eastAsia="zh-TW"/>
-        </w:rPr>
-        <w:t xml:space="preserve"> to denote implicit </w:t>
-      </w:r>
-      <w:proofErr w:type="spellStart"/>
-      <w:r>
-        <w:rPr>
-          <w:lang w:eastAsia="zh-TW"/>
-        </w:rPr>
-        <w:t>timexes</w:t>
-      </w:r>
-      <w:proofErr w:type="spellEnd"/>
-      <w:r>
-        <w:rPr>
-          <w:lang w:eastAsia="zh-TW"/>
-        </w:rPr>
-        <w:t xml:space="preserve"> in text, often for anchored durations.</w:t>
+        <w:t>Additionally, TimeML also allows for empty TIMEX3 tags</w:t>
+      </w:r>
+      <w:r>
+        <w:rPr>
+          <w:lang w:eastAsia="zh-TW"/>
+        </w:rPr>
+        <w:t>, which can be used to denote implicit timexes in text, often for anchored durations.</w:t>
       </w:r>
     </w:p>
     <w:p>
@@ -5722,21 +4916,7 @@
         <w:rPr>
           <w:lang w:eastAsia="zh-TW"/>
         </w:rPr>
-        <w:t xml:space="preserve">As with the wider </w:t>
-      </w:r>
-      <w:proofErr w:type="spellStart"/>
-      <w:r>
-        <w:rPr>
-          <w:lang w:eastAsia="zh-TW"/>
-        </w:rPr>
-        <w:t>TimeML</w:t>
-      </w:r>
-      <w:proofErr w:type="spellEnd"/>
-      <w:r>
-        <w:rPr>
-          <w:lang w:eastAsia="zh-TW"/>
-        </w:rPr>
-        <w:t xml:space="preserve"> standard, the annotation guidelines </w:t>
+        <w:t xml:space="preserve">As with the wider TimeML standard, the annotation guidelines </w:t>
       </w:r>
       <w:r>
         <w:rPr>
@@ -5772,35 +4952,7 @@
         <w:rPr>
           <w:lang w:eastAsia="zh-TW"/>
         </w:rPr>
-        <w:t xml:space="preserve"> however as this project focuses on the annotation of </w:t>
-      </w:r>
-      <w:proofErr w:type="spellStart"/>
-      <w:r>
-        <w:rPr>
-          <w:lang w:eastAsia="zh-TW"/>
-        </w:rPr>
-        <w:t>timexes</w:t>
-      </w:r>
-      <w:proofErr w:type="spellEnd"/>
-      <w:r>
-        <w:rPr>
-          <w:lang w:eastAsia="zh-TW"/>
-        </w:rPr>
-        <w:t xml:space="preserve"> only, they </w:t>
-      </w:r>
-      <w:proofErr w:type="gramStart"/>
-      <w:r>
-        <w:rPr>
-          <w:lang w:eastAsia="zh-TW"/>
-        </w:rPr>
-        <w:t>are not considered</w:t>
-      </w:r>
-      <w:proofErr w:type="gramEnd"/>
-      <w:r>
-        <w:rPr>
-          <w:lang w:eastAsia="zh-TW"/>
-        </w:rPr>
-        <w:t xml:space="preserve"> here.</w:t>
+        <w:t xml:space="preserve"> however as this project focuses on the annotation of timexes only, they are not considered here.</w:t>
       </w:r>
       <w:r>
         <w:rPr>
@@ -5971,21 +5123,7 @@
         <w:rPr>
           <w:lang w:eastAsia="zh-TW"/>
         </w:rPr>
-        <w:t xml:space="preserve"> and </w:t>
-      </w:r>
-      <w:proofErr w:type="spellStart"/>
-      <w:r>
-        <w:rPr>
-          <w:lang w:eastAsia="zh-TW"/>
-        </w:rPr>
-        <w:t>TimeML</w:t>
-      </w:r>
-      <w:proofErr w:type="spellEnd"/>
-      <w:r>
-        <w:rPr>
-          <w:lang w:eastAsia="zh-TW"/>
-        </w:rPr>
-        <w:t xml:space="preserve"> </w:t>
+        <w:t xml:space="preserve"> and TimeML </w:t>
       </w:r>
       <w:sdt>
         <w:sdtPr>
@@ -6045,14 +5183,7 @@
         <w:rPr>
           <w:lang w:eastAsia="zh-TW"/>
         </w:rPr>
-        <w:t xml:space="preserve">datasets. </w:t>
-      </w:r>
-      <w:proofErr w:type="gramStart"/>
-      <w:r>
-        <w:rPr>
-          <w:lang w:eastAsia="zh-TW"/>
-        </w:rPr>
-        <w:t xml:space="preserve">Issues with inter-annotator agreement were identified by </w:t>
+        <w:t xml:space="preserve">datasets. Issues with inter-annotator agreement were identified by </w:t>
       </w:r>
       <w:sdt>
         <w:sdtPr>
@@ -6088,7 +5219,6 @@
             </w:rPr>
             <w:t>(Setzer &amp; Gaizauskas, 2001)</w:t>
           </w:r>
-          <w:proofErr w:type="gramEnd"/>
           <w:r>
             <w:rPr>
               <w:lang w:eastAsia="zh-TW"/>
@@ -6144,21 +5274,7 @@
         <w:rPr>
           <w:lang w:eastAsia="zh-TW"/>
         </w:rPr>
-        <w:t xml:space="preserve">Precision is a measure of relevance – that is, of all the identified </w:t>
-      </w:r>
-      <w:proofErr w:type="spellStart"/>
-      <w:r>
-        <w:rPr>
-          <w:lang w:eastAsia="zh-TW"/>
-        </w:rPr>
-        <w:t>timexes</w:t>
-      </w:r>
-      <w:proofErr w:type="spellEnd"/>
-      <w:r>
-        <w:rPr>
-          <w:lang w:eastAsia="zh-TW"/>
-        </w:rPr>
-        <w:t xml:space="preserve"> or normalised values, </w:t>
+        <w:t xml:space="preserve">Precision is a measure of relevance – that is, of all the identified timexes or normalised values, </w:t>
       </w:r>
       <w:r>
         <w:rPr>
@@ -6182,35 +5298,7 @@
         <w:rPr>
           <w:lang w:eastAsia="zh-TW"/>
         </w:rPr>
-        <w:t xml:space="preserve">accurate. Recall is a measure of retrieval – that is, of all the possible </w:t>
-      </w:r>
-      <w:proofErr w:type="spellStart"/>
-      <w:r>
-        <w:rPr>
-          <w:lang w:eastAsia="zh-TW"/>
-        </w:rPr>
-        <w:t>timexes</w:t>
-      </w:r>
-      <w:proofErr w:type="spellEnd"/>
-      <w:r>
-        <w:rPr>
-          <w:lang w:eastAsia="zh-TW"/>
-        </w:rPr>
-        <w:t xml:space="preserve"> or normalised values in the document, what proportion of these </w:t>
-      </w:r>
-      <w:proofErr w:type="gramStart"/>
-      <w:r>
-        <w:rPr>
-          <w:lang w:eastAsia="zh-TW"/>
-        </w:rPr>
-        <w:t>were identified</w:t>
-      </w:r>
-      <w:proofErr w:type="gramEnd"/>
-      <w:r>
-        <w:rPr>
-          <w:lang w:eastAsia="zh-TW"/>
-        </w:rPr>
-        <w:t>.</w:t>
+        <w:t>accurate. Recall is a measure of retrieval – that is, of all the possible timexes or normalised values in the document, what proportion of these were identified.</w:t>
       </w:r>
     </w:p>
     <w:p>
@@ -6229,27 +5317,13 @@
         <w:rPr>
           <w:lang w:eastAsia="zh-TW"/>
         </w:rPr>
-        <w:t xml:space="preserve"> metric TERN </w:t>
-      </w:r>
-      <w:proofErr w:type="gramStart"/>
-      <w:r>
-        <w:rPr>
-          <w:lang w:eastAsia="zh-TW"/>
-        </w:rPr>
-        <w:t>uses to measure performance</w:t>
-      </w:r>
-      <w:r>
-        <w:rPr>
-          <w:lang w:eastAsia="zh-TW"/>
-        </w:rPr>
-        <w:t xml:space="preserve"> is</w:t>
-      </w:r>
-      <w:proofErr w:type="gramEnd"/>
-      <w:r>
-        <w:rPr>
-          <w:lang w:eastAsia="zh-TW"/>
-        </w:rPr>
-        <w:t xml:space="preserve"> that of detection of temporal expressions</w:t>
+        <w:t xml:space="preserve"> metric TERN uses to measure performance</w:t>
+      </w:r>
+      <w:r>
+        <w:rPr>
+          <w:lang w:eastAsia="zh-TW"/>
+        </w:rPr>
+        <w:t xml:space="preserve"> is that of detection of temporal expressions</w:t>
       </w:r>
       <w:r>
         <w:rPr>
@@ -6273,72 +5347,14 @@
         <w:rPr>
           <w:lang w:eastAsia="zh-TW"/>
         </w:rPr>
-        <w:t xml:space="preserve">he second is </w:t>
-      </w:r>
-      <w:proofErr w:type="gramStart"/>
-      <w:r>
-        <w:rPr>
-          <w:lang w:eastAsia="zh-TW"/>
-        </w:rPr>
-        <w:t>to correctly recognise</w:t>
-      </w:r>
-      <w:proofErr w:type="gramEnd"/>
-      <w:r>
-        <w:rPr>
-          <w:lang w:eastAsia="zh-TW"/>
-        </w:rPr>
-        <w:t xml:space="preserve"> the extent of the temporal expression, and the third is to correctly normalise the temporal expression into some time. This final metric also </w:t>
-      </w:r>
-      <w:proofErr w:type="gramStart"/>
-      <w:r>
-        <w:rPr>
-          <w:lang w:eastAsia="zh-TW"/>
-        </w:rPr>
-        <w:t xml:space="preserve">can be </w:t>
-      </w:r>
-      <w:proofErr w:type="spellStart"/>
-      <w:r>
-        <w:rPr>
-          <w:lang w:eastAsia="zh-TW"/>
-        </w:rPr>
-        <w:t>subclassified</w:t>
-      </w:r>
-      <w:proofErr w:type="spellEnd"/>
-      <w:proofErr w:type="gramEnd"/>
-      <w:r>
-        <w:rPr>
-          <w:lang w:eastAsia="zh-TW"/>
-        </w:rPr>
-        <w:t xml:space="preserve"> into an absolute f-measure, which considers the performance of normalisation against all </w:t>
-      </w:r>
-      <w:proofErr w:type="spellStart"/>
-      <w:r>
-        <w:rPr>
-          <w:lang w:eastAsia="zh-TW"/>
-        </w:rPr>
-        <w:t>timexes</w:t>
-      </w:r>
-      <w:proofErr w:type="spellEnd"/>
-      <w:r>
-        <w:rPr>
-          <w:lang w:eastAsia="zh-TW"/>
-        </w:rPr>
-        <w:t>, not just those recognised. Therefore, the absolute f-measure gives the headline metric for all parts of the system, whereas the breakdown allows performance of individual components</w:t>
-      </w:r>
-      <w:r>
-        <w:rPr>
-          <w:lang w:eastAsia="zh-TW"/>
-        </w:rPr>
-        <w:t xml:space="preserve"> to </w:t>
-      </w:r>
-      <w:proofErr w:type="gramStart"/>
-      <w:r>
-        <w:rPr>
-          <w:lang w:eastAsia="zh-TW"/>
-        </w:rPr>
-        <w:t>be considered</w:t>
-      </w:r>
-      <w:proofErr w:type="gramEnd"/>
+        <w:t>he second is to correctly recognise the extent of the temporal expression, and the third is to correctly normalise the temporal expression into some time. This final metric also can be subclassified into an absolute f-measure, which considers the performance of normalisation against all timexes, not just those recognised. Therefore, the absolute f-measure gives the headline metric for all parts of the system, whereas the breakdown allows performance of individual components</w:t>
+      </w:r>
+      <w:r>
+        <w:rPr>
+          <w:lang w:eastAsia="zh-TW"/>
+        </w:rPr>
+        <w:t xml:space="preserve"> to be considered</w:t>
+      </w:r>
       <w:r>
         <w:rPr>
           <w:lang w:eastAsia="zh-TW"/>
@@ -6416,21 +5432,7 @@
         <w:rPr>
           <w:lang w:eastAsia="zh-TW"/>
         </w:rPr>
-        <w:t xml:space="preserve">, and for normalisation, </w:t>
-      </w:r>
-      <w:proofErr w:type="spellStart"/>
-      <w:r>
-        <w:rPr>
-          <w:lang w:eastAsia="zh-TW"/>
-        </w:rPr>
-        <w:t>Chronos</w:t>
-      </w:r>
-      <w:proofErr w:type="spellEnd"/>
-      <w:r>
-        <w:rPr>
-          <w:lang w:eastAsia="zh-TW"/>
-        </w:rPr>
-        <w:t xml:space="preserve"> </w:t>
+        <w:t xml:space="preserve">, and for normalisation, Chronos </w:t>
       </w:r>
       <w:sdt>
         <w:sdtPr>
@@ -6478,21 +5480,7 @@
         <w:rPr>
           <w:lang w:eastAsia="zh-TW"/>
         </w:rPr>
-        <w:t xml:space="preserve">. These systems, and others, </w:t>
-      </w:r>
-      <w:proofErr w:type="gramStart"/>
-      <w:r>
-        <w:rPr>
-          <w:lang w:eastAsia="zh-TW"/>
-        </w:rPr>
-        <w:t>are discussed</w:t>
-      </w:r>
-      <w:proofErr w:type="gramEnd"/>
-      <w:r>
-        <w:rPr>
-          <w:lang w:eastAsia="zh-TW"/>
-        </w:rPr>
-        <w:t xml:space="preserve"> </w:t>
+        <w:t xml:space="preserve">. These systems, and others, are discussed </w:t>
       </w:r>
       <w:r>
         <w:rPr>
@@ -6638,39 +5626,15 @@
         <w:t xml:space="preserve"> </w:t>
       </w:r>
       <w:r>
-        <w:t xml:space="preserve">The texts that make up the TERN corpus </w:t>
-      </w:r>
-      <w:proofErr w:type="gramStart"/>
-      <w:r>
-        <w:t>are drawn</w:t>
-      </w:r>
-      <w:proofErr w:type="gramEnd"/>
-      <w:r>
-        <w:t xml:space="preserve"> from news articles. </w:t>
-      </w:r>
-      <w:r>
-        <w:t xml:space="preserve">Performance on this corpus </w:t>
-      </w:r>
-      <w:proofErr w:type="gramStart"/>
-      <w:r>
-        <w:t>is typically used</w:t>
-      </w:r>
-      <w:proofErr w:type="gramEnd"/>
-      <w:r>
-        <w:t xml:space="preserve"> as a comparative measure between different systems.</w:t>
+        <w:t xml:space="preserve">The texts that make up the TERN corpus are drawn from news articles. </w:t>
+      </w:r>
+      <w:r>
+        <w:t>Performance on this corpus is typically used as a comparative measure between different systems.</w:t>
       </w:r>
     </w:p>
     <w:p>
       <w:r>
-        <w:t xml:space="preserve">The </w:t>
-      </w:r>
-      <w:proofErr w:type="spellStart"/>
-      <w:r>
-        <w:t>TimeBank</w:t>
-      </w:r>
-      <w:proofErr w:type="spellEnd"/>
-      <w:r>
-        <w:t xml:space="preserve"> corpus </w:t>
+        <w:t xml:space="preserve">The TimeBank corpus </w:t>
       </w:r>
       <w:sdt>
         <w:sdtPr>
@@ -6707,13 +5671,8 @@
       <w:r>
         <w:t xml:space="preserve">is a later corpus that extends the TERN corpus to use the </w:t>
       </w:r>
-      <w:proofErr w:type="spellStart"/>
-      <w:r>
-        <w:t>TimeML</w:t>
-      </w:r>
-      <w:proofErr w:type="spellEnd"/>
-      <w:r>
-        <w:t xml:space="preserve"> standard</w:t>
+      <w:r>
+        <w:t>TimeML standard</w:t>
       </w:r>
       <w:r>
         <w:t xml:space="preserve"> </w:t>
@@ -6748,15 +5707,7 @@
         </w:sdtContent>
       </w:sdt>
       <w:r>
-        <w:t xml:space="preserve">, </w:t>
-      </w:r>
-      <w:proofErr w:type="gramStart"/>
-      <w:r>
-        <w:t>and also</w:t>
-      </w:r>
-      <w:proofErr w:type="gramEnd"/>
-      <w:r>
-        <w:t xml:space="preserve"> includes additional documents</w:t>
+        <w:t>, and also includes additional documents</w:t>
       </w:r>
       <w:r>
         <w:t xml:space="preserve">, still </w:t>
@@ -6771,39 +5722,7 @@
         <w:t>genre</w:t>
       </w:r>
       <w:r>
-        <w:t xml:space="preserve">. Most recent contests use the </w:t>
-      </w:r>
-      <w:proofErr w:type="spellStart"/>
-      <w:r>
-        <w:t>TimeBank</w:t>
-      </w:r>
-      <w:proofErr w:type="spellEnd"/>
-      <w:r>
-        <w:t xml:space="preserve"> corpus as a base, although typically modify it for their specific needs (for example, in </w:t>
-      </w:r>
-      <w:proofErr w:type="spellStart"/>
-      <w:r>
-        <w:t>TempEval</w:t>
-      </w:r>
-      <w:proofErr w:type="spellEnd"/>
-      <w:r>
-        <w:t xml:space="preserve">, a simplified form of </w:t>
-      </w:r>
-      <w:proofErr w:type="spellStart"/>
-      <w:r>
-        <w:t>TimeML</w:t>
-      </w:r>
-      <w:proofErr w:type="spellEnd"/>
-      <w:r>
-        <w:t xml:space="preserve"> </w:t>
-      </w:r>
-      <w:proofErr w:type="gramStart"/>
-      <w:r>
-        <w:t>was used</w:t>
-      </w:r>
-      <w:proofErr w:type="gramEnd"/>
-      <w:r>
-        <w:t>).</w:t>
+        <w:t>. Most recent contests use the TimeBank corpus as a base, although typically modify it for their specific needs (for example, in TempEval, a simplified form of TimeML was used).</w:t>
       </w:r>
     </w:p>
     <w:p>
@@ -6849,31 +5768,7 @@
         <w:t>, sometimes referred to as the ‘Opinion’ corpus.</w:t>
       </w:r>
       <w:r>
-        <w:t xml:space="preserve"> This also uses news texts and </w:t>
-      </w:r>
-      <w:proofErr w:type="gramStart"/>
-      <w:r>
-        <w:t>is annotated</w:t>
-      </w:r>
-      <w:proofErr w:type="gramEnd"/>
-      <w:r>
-        <w:t xml:space="preserve"> to the same specifications of the </w:t>
-      </w:r>
-      <w:proofErr w:type="spellStart"/>
-      <w:r>
-        <w:t>TimeBank</w:t>
-      </w:r>
-      <w:proofErr w:type="spellEnd"/>
-      <w:r>
-        <w:t xml:space="preserve"> corpus, although the annotation effort is not as mature. Efforts are underway to merge the AQUAINT and </w:t>
-      </w:r>
-      <w:proofErr w:type="spellStart"/>
-      <w:r>
-        <w:t>TimeBank</w:t>
-      </w:r>
-      <w:proofErr w:type="spellEnd"/>
-      <w:r>
-        <w:t xml:space="preserve"> corpora into a new, larger corpus with a higher annotation standard.</w:t>
+        <w:t xml:space="preserve"> This also uses news texts and is annotated to the same specifications of the TimeBank corpus, although the annotation effort is not as mature. Efforts are underway to merge the AQUAINT and TimeBank corpora into a new, larger corpus with a higher annotation standard.</w:t>
       </w:r>
     </w:p>
     <w:p>
@@ -6887,15 +5782,7 @@
         <w:t>discussed</w:t>
       </w:r>
       <w:r>
-        <w:t xml:space="preserve"> above </w:t>
-      </w:r>
-      <w:proofErr w:type="gramStart"/>
-      <w:r>
-        <w:t>are not considered</w:t>
-      </w:r>
-      <w:proofErr w:type="gramEnd"/>
-      <w:r>
-        <w:t xml:space="preserve"> perfect. As </w:t>
+        <w:t xml:space="preserve"> above are not considered perfect. As </w:t>
       </w:r>
       <w:r>
         <w:rPr>
@@ -6916,15 +5803,7 @@
         <w:t>2001)</w:t>
       </w:r>
       <w:r>
-        <w:t xml:space="preserve"> showed, high inter-annotator agreement on temporal expressions is hard to come by. In the case of the </w:t>
-      </w:r>
-      <w:proofErr w:type="spellStart"/>
-      <w:r>
-        <w:t>TimeBank</w:t>
-      </w:r>
-      <w:proofErr w:type="spellEnd"/>
-      <w:r>
-        <w:t xml:space="preserve"> corpus, inter-annotator agreement for TIMEX3 tags is 0.83 for exact matches, or 0.96 for partial matches (average of precision and recall)</w:t>
+        <w:t xml:space="preserve"> showed, high inter-annotator agreement on temporal expressions is hard to come by. In the case of the TimeBank corpus, inter-annotator agreement for TIMEX3 tags is 0.83 for exact matches, or 0.96 for partial matches (average of precision and recall)</w:t>
       </w:r>
       <w:r>
         <w:t>. Other tags are lower, but they are of limited interest for this project and</w:t>
@@ -6978,35 +5857,7 @@
         <w:rPr>
           <w:lang w:eastAsia="zh-TW"/>
         </w:rPr>
-        <w:t xml:space="preserve">Temporal expression taggers are </w:t>
-      </w:r>
-      <w:proofErr w:type="gramStart"/>
-      <w:r>
-        <w:rPr>
-          <w:lang w:eastAsia="zh-TW"/>
-        </w:rPr>
-        <w:t>tools which</w:t>
-      </w:r>
-      <w:proofErr w:type="gramEnd"/>
-      <w:r>
-        <w:rPr>
-          <w:lang w:eastAsia="zh-TW"/>
-        </w:rPr>
-        <w:t xml:space="preserve"> annotate the </w:t>
-      </w:r>
-      <w:proofErr w:type="spellStart"/>
-      <w:r>
-        <w:rPr>
-          <w:lang w:eastAsia="zh-TW"/>
-        </w:rPr>
-        <w:t>timexes</w:t>
-      </w:r>
-      <w:proofErr w:type="spellEnd"/>
-      <w:r>
-        <w:rPr>
-          <w:lang w:eastAsia="zh-TW"/>
-        </w:rPr>
-        <w:t xml:space="preserve"> in some input text. </w:t>
+        <w:t xml:space="preserve">Temporal expression taggers are tools which annotate the timexes in some input text. </w:t>
       </w:r>
       <w:r>
         <w:t xml:space="preserve">The earliest automated temporal expression annotation systems treated temporal expression recognition as a task along with entity recognition </w:t>
@@ -7073,23 +5924,7 @@
         </w:sdtContent>
       </w:sdt>
       <w:r>
-        <w:t xml:space="preserve">. In both systems, grammars </w:t>
-      </w:r>
-      <w:proofErr w:type="gramStart"/>
-      <w:r>
-        <w:t>were provided</w:t>
-      </w:r>
-      <w:proofErr w:type="gramEnd"/>
-      <w:r>
-        <w:t xml:space="preserve"> for the named entity recognisers and the time expressions simply recognised. No normalisation </w:t>
-      </w:r>
-      <w:proofErr w:type="gramStart"/>
-      <w:r>
-        <w:t>was performed</w:t>
-      </w:r>
-      <w:proofErr w:type="gramEnd"/>
-      <w:r>
-        <w:t xml:space="preserve"> in these early systems.</w:t>
+        <w:t>. In both systems, grammars were provided for the named entity recognisers and the time expressions simply recognised. No normalisation was performed in these early systems.</w:t>
       </w:r>
     </w:p>
     <w:p>
@@ -7102,14 +5937,7 @@
         <w:rPr>
           <w:lang w:eastAsia="zh-TW"/>
         </w:rPr>
-        <w:t xml:space="preserve">The recognition task is generally considered </w:t>
-      </w:r>
-      <w:proofErr w:type="gramStart"/>
-      <w:r>
-        <w:rPr>
-          <w:lang w:eastAsia="zh-TW"/>
-        </w:rPr>
-        <w:t xml:space="preserve">to be “do-able” </w:t>
+        <w:t xml:space="preserve">The recognition task is generally considered to be “do-able” </w:t>
       </w:r>
       <w:sdt>
         <w:sdtPr>
@@ -7143,15 +5971,7 @@
               <w:noProof/>
               <w:lang w:eastAsia="zh-TW"/>
             </w:rPr>
-            <w:t>(Ahn</w:t>
-          </w:r>
-          <w:proofErr w:type="gramEnd"/>
-          <w:r>
-            <w:rPr>
-              <w:noProof/>
-              <w:lang w:eastAsia="zh-TW"/>
-            </w:rPr>
-            <w:t>, Adafre, &amp; de Rijke, 2005)</w:t>
+            <w:t>(Ahn, Adafre, &amp; de Rijke, 2005)</w:t>
           </w:r>
           <w:r>
             <w:rPr>
@@ -7165,21 +5985,7 @@
         <w:rPr>
           <w:lang w:eastAsia="zh-TW"/>
         </w:rPr>
-        <w:t xml:space="preserve">, with two main approaches to the task: rule-based and machine learning based. Unlike recognition, normalisation </w:t>
-      </w:r>
-      <w:proofErr w:type="gramStart"/>
-      <w:r>
-        <w:rPr>
-          <w:lang w:eastAsia="zh-TW"/>
-        </w:rPr>
-        <w:t>is considered</w:t>
-      </w:r>
-      <w:proofErr w:type="gramEnd"/>
-      <w:r>
-        <w:rPr>
-          <w:lang w:eastAsia="zh-TW"/>
-        </w:rPr>
-        <w:t xml:space="preserve"> a more difficult task, especially for underspecified temporal expressions, and durations.</w:t>
+        <w:t>, with two main approaches to the task: rule-based and machine learning based. Unlike recognition, normalisation is considered a more difficult task, especially for underspecified temporal expressions, and durations.</w:t>
       </w:r>
     </w:p>
     <w:p>
@@ -7198,21 +6004,7 @@
         <w:rPr>
           <w:lang w:eastAsia="zh-TW"/>
         </w:rPr>
-        <w:t xml:space="preserve">emporal expressions </w:t>
-      </w:r>
-      <w:proofErr w:type="gramStart"/>
-      <w:r>
-        <w:rPr>
-          <w:lang w:eastAsia="zh-TW"/>
-        </w:rPr>
-        <w:t>are recognised</w:t>
-      </w:r>
-      <w:proofErr w:type="gramEnd"/>
-      <w:r>
-        <w:rPr>
-          <w:lang w:eastAsia="zh-TW"/>
-        </w:rPr>
-        <w:t xml:space="preserve"> as being highly idiosyncratic</w:t>
+        <w:t>emporal expressions are recognised as being highly idiosyncratic</w:t>
       </w:r>
       <w:r>
         <w:rPr>
@@ -7302,21 +6094,7 @@
         <w:rPr>
           <w:lang w:eastAsia="zh-TW"/>
         </w:rPr>
-        <w:t xml:space="preserve"> use this principle by attempting to annotate </w:t>
-      </w:r>
-      <w:proofErr w:type="spellStart"/>
-      <w:r>
-        <w:rPr>
-          <w:lang w:eastAsia="zh-TW"/>
-        </w:rPr>
-        <w:t>timexes</w:t>
-      </w:r>
-      <w:proofErr w:type="spellEnd"/>
-      <w:r>
-        <w:rPr>
-          <w:lang w:eastAsia="zh-TW"/>
-        </w:rPr>
-        <w:t xml:space="preserve"> using these rule-based generalisations of the grammar.</w:t>
+        <w:t xml:space="preserve"> use this principle by attempting to annotate timexes using these rule-based generalisations of the grammar.</w:t>
       </w:r>
     </w:p>
     <w:p>
@@ -7370,21 +6148,7 @@
         <w:rPr>
           <w:lang w:eastAsia="zh-TW"/>
         </w:rPr>
-        <w:t xml:space="preserve"> rule-based tagger discussed below, also experimented with machine learning based systems in order solve the problem of distinguishing between the specific use of the word “today” as a temporal expression and the generic use to mean “nowadays”. Following this, a number of machine learning based systems </w:t>
-      </w:r>
-      <w:proofErr w:type="gramStart"/>
-      <w:r>
-        <w:rPr>
-          <w:lang w:eastAsia="zh-TW"/>
-        </w:rPr>
-        <w:t>have been developed</w:t>
-      </w:r>
-      <w:proofErr w:type="gramEnd"/>
-      <w:r>
-        <w:rPr>
-          <w:lang w:eastAsia="zh-TW"/>
-        </w:rPr>
-        <w:t>.</w:t>
+        <w:t xml:space="preserve"> rule-based tagger discussed below, also experimented with machine learning based systems in order solve the problem of distinguishing between the specific use of the word “today” as a temporal expression and the generic use to mean “nowadays”. Following this, a number of machine learning based systems have been developed.</w:t>
       </w:r>
     </w:p>
     <w:p>
@@ -7409,21 +6173,7 @@
         <w:rPr>
           <w:lang w:eastAsia="zh-TW"/>
         </w:rPr>
-        <w:t xml:space="preserve"> other rule-based systems as the tedious creation of rules is avoided, </w:t>
-      </w:r>
-      <w:proofErr w:type="gramStart"/>
-      <w:r>
-        <w:rPr>
-          <w:lang w:eastAsia="zh-TW"/>
-        </w:rPr>
-        <w:t>and also</w:t>
-      </w:r>
-      <w:proofErr w:type="gramEnd"/>
-      <w:r>
-        <w:rPr>
-          <w:lang w:eastAsia="zh-TW"/>
-        </w:rPr>
-        <w:t xml:space="preserve"> allows a certain amount of flexibility between languages. Some rule-based systems </w:t>
+        <w:t xml:space="preserve"> other rule-based systems as the tedious creation of rules is avoided, and also allows a certain amount of flexibility between languages. Some rule-based systems </w:t>
       </w:r>
       <w:sdt>
         <w:sdtPr>
@@ -7471,21 +6221,7 @@
         <w:rPr>
           <w:lang w:eastAsia="zh-TW"/>
         </w:rPr>
-        <w:t xml:space="preserve"> maintain that in relatively short periods of time (i.e., one </w:t>
-      </w:r>
-      <w:proofErr w:type="gramStart"/>
-      <w:r>
-        <w:rPr>
-          <w:lang w:eastAsia="zh-TW"/>
-        </w:rPr>
-        <w:t>man-month</w:t>
-      </w:r>
-      <w:proofErr w:type="gramEnd"/>
-      <w:r>
-        <w:rPr>
-          <w:lang w:eastAsia="zh-TW"/>
-        </w:rPr>
-        <w:t>) rule sets can be created which perform adequately.</w:t>
+        <w:t xml:space="preserve"> maintain that in relatively short periods of time (i.e., one man-month) rule sets can be created which perform adequately.</w:t>
       </w:r>
       <w:r>
         <w:rPr>
@@ -7525,21 +6261,7 @@
         <w:rPr>
           <w:lang w:eastAsia="zh-TW"/>
         </w:rPr>
-        <w:t xml:space="preserve"> also suggest that the coverage of rule-based systems </w:t>
-      </w:r>
-      <w:proofErr w:type="gramStart"/>
-      <w:r>
-        <w:rPr>
-          <w:lang w:eastAsia="zh-TW"/>
-        </w:rPr>
-        <w:t>can be easily extended</w:t>
-      </w:r>
-      <w:proofErr w:type="gramEnd"/>
-      <w:r>
-        <w:rPr>
-          <w:lang w:eastAsia="zh-TW"/>
-        </w:rPr>
-        <w:t xml:space="preserve"> by the simple addition of further rules, which can be simpler than improving the performance of machine learning systems.</w:t>
+        <w:t xml:space="preserve"> also suggest that the coverage of rule-based systems can be easily extended by the simple addition of further rules, which can be simpler than improving the performance of machine learning systems.</w:t>
       </w:r>
     </w:p>
     <w:p>
@@ -7552,35 +6274,7 @@
         <w:rPr>
           <w:lang w:eastAsia="zh-TW"/>
         </w:rPr>
-        <w:t xml:space="preserve">With performance between machine learning and rule-based systems as </w:t>
-      </w:r>
-      <w:proofErr w:type="gramStart"/>
-      <w:r>
-        <w:rPr>
-          <w:lang w:eastAsia="zh-TW"/>
-        </w:rPr>
-        <w:t>close</w:t>
-      </w:r>
-      <w:proofErr w:type="gramEnd"/>
-      <w:r>
-        <w:rPr>
-          <w:lang w:eastAsia="zh-TW"/>
-        </w:rPr>
-        <w:t xml:space="preserve"> as it is there is no clear superior approach to </w:t>
-      </w:r>
-      <w:proofErr w:type="spellStart"/>
-      <w:r>
-        <w:rPr>
-          <w:lang w:eastAsia="zh-TW"/>
-        </w:rPr>
-        <w:t>timex</w:t>
-      </w:r>
-      <w:proofErr w:type="spellEnd"/>
-      <w:r>
-        <w:rPr>
-          <w:lang w:eastAsia="zh-TW"/>
-        </w:rPr>
-        <w:t xml:space="preserve"> annotation, with different authors extolling the advantages of their </w:t>
+        <w:t xml:space="preserve">With performance between machine learning and rule-based systems as close as it is there is no clear superior approach to timex annotation, with different authors extolling the advantages of their </w:t>
       </w:r>
       <w:r>
         <w:rPr>
@@ -7626,14 +6320,7 @@
         <w:rPr>
           <w:lang w:eastAsia="zh-TW"/>
         </w:rPr>
-        <w:t xml:space="preserve"> </w:t>
-      </w:r>
-      <w:proofErr w:type="gramStart"/>
-      <w:r>
-        <w:rPr>
-          <w:lang w:eastAsia="zh-TW"/>
-        </w:rPr>
-        <w:t>argue</w:t>
+        <w:t xml:space="preserve"> argue</w:t>
       </w:r>
       <w:r>
         <w:rPr>
@@ -7641,7 +6328,6 @@
         </w:rPr>
         <w:t>s</w:t>
       </w:r>
-      <w:proofErr w:type="gramEnd"/>
       <w:r>
         <w:rPr>
           <w:lang w:eastAsia="zh-TW"/>
@@ -7731,21 +6417,7 @@
         <w:rPr>
           <w:lang w:eastAsia="zh-TW"/>
         </w:rPr>
-        <w:t xml:space="preserve">A number of temporal expression annotators </w:t>
-      </w:r>
-      <w:proofErr w:type="gramStart"/>
-      <w:r>
-        <w:rPr>
-          <w:lang w:eastAsia="zh-TW"/>
-        </w:rPr>
-        <w:t>are discussed</w:t>
-      </w:r>
-      <w:proofErr w:type="gramEnd"/>
-      <w:r>
-        <w:rPr>
-          <w:lang w:eastAsia="zh-TW"/>
-        </w:rPr>
-        <w:t xml:space="preserve"> further below.</w:t>
+        <w:t>A number of temporal expression annotators are discussed further below.</w:t>
       </w:r>
     </w:p>
     <w:p>
@@ -7757,7 +6429,6 @@
       </w:pPr>
       <w:bookmarkStart w:id="38" w:name="_Toc261719336"/>
       <w:bookmarkStart w:id="39" w:name="_Toc261719390"/>
-      <w:proofErr w:type="spellStart"/>
       <w:r>
         <w:rPr>
           <w:lang w:eastAsia="zh-TW"/>
@@ -7770,32 +6441,18 @@
         </w:rPr>
         <w:t>x</w:t>
       </w:r>
-      <w:proofErr w:type="spellEnd"/>
-      <w:r>
-        <w:rPr>
-          <w:lang w:eastAsia="zh-TW"/>
-        </w:rPr>
-        <w:t xml:space="preserve"> and </w:t>
-      </w:r>
-      <w:proofErr w:type="spellStart"/>
-      <w:r>
-        <w:rPr>
-          <w:lang w:eastAsia="zh-TW"/>
-        </w:rPr>
-        <w:t>GUTime</w:t>
+      <w:r>
+        <w:rPr>
+          <w:lang w:eastAsia="zh-TW"/>
+        </w:rPr>
+        <w:t xml:space="preserve"> and GUTime</w:t>
       </w:r>
       <w:bookmarkEnd w:id="38"/>
       <w:bookmarkEnd w:id="39"/>
-      <w:proofErr w:type="spellEnd"/>
     </w:p>
     <w:p>
-      <w:proofErr w:type="spellStart"/>
-      <w:r>
-        <w:t>TempEx</w:t>
-      </w:r>
-      <w:proofErr w:type="spellEnd"/>
-      <w:r>
-        <w:t xml:space="preserve"> </w:t>
+      <w:r>
+        <w:t xml:space="preserve">TempEx </w:t>
       </w:r>
       <w:sdt>
         <w:sdtPr>
@@ -7851,15 +6508,7 @@
         <w:t>tagged for part-of-speech</w:t>
       </w:r>
       <w:r>
-        <w:t xml:space="preserve">. A number of operations </w:t>
-      </w:r>
-      <w:proofErr w:type="gramStart"/>
-      <w:r>
-        <w:t>are applied</w:t>
-      </w:r>
-      <w:proofErr w:type="gramEnd"/>
-      <w:r>
-        <w:t xml:space="preserve"> to this input document, the </w:t>
+        <w:t xml:space="preserve">. A number of operations are applied to this input document, the </w:t>
       </w:r>
       <w:r>
         <w:t>first</w:t>
@@ -7873,13 +6522,8 @@
       <w:r>
         <w:t xml:space="preserve">xtent of the time expression. A number of regular expression rules </w:t>
       </w:r>
-      <w:proofErr w:type="gramStart"/>
-      <w:r>
-        <w:t>are used</w:t>
-      </w:r>
-      <w:proofErr w:type="gramEnd"/>
-      <w:r>
-        <w:t xml:space="preserve"> to define the extent of what should be tagged.</w:t>
+      <w:r>
+        <w:t>are used to define the extent of what should be tagged.</w:t>
       </w:r>
     </w:p>
     <w:p>
@@ -7890,11 +6534,7 @@
         <w:t>,</w:t>
       </w:r>
       <w:r>
-        <w:t xml:space="preserve"> deals with relative expressions. </w:t>
-      </w:r>
-      <w:proofErr w:type="gramStart"/>
-      <w:r>
-        <w:t>For relative times, a reference time is established, either from the conte</w:t>
+        <w:t xml:space="preserve"> deals with relative expressions. For relative times, a reference time is established, either from the conte</w:t>
       </w:r>
       <w:r>
         <w:t>xt of the surrounding sentences</w:t>
@@ -7906,15 +6546,7 @@
         <w:t>by</w:t>
       </w:r>
       <w:r>
-        <w:t xml:space="preserve"> first computing the magnitude of the offset (e.g., “month”, “week”, </w:t>
-      </w:r>
-      <w:proofErr w:type="spellStart"/>
-      <w:r>
-        <w:t>etc</w:t>
-      </w:r>
-      <w:proofErr w:type="spellEnd"/>
-      <w:r>
-        <w:t xml:space="preserve">), and then the direction, either from direct indicators (e.g., “last Thursday”) or from the tense of the sentence (“600,000 barrels </w:t>
+        <w:t xml:space="preserve"> first computing the magnitude of the offset (e.g., “month”, “week”, etc), and then the direction, either from direct indicators (e.g., “last Thursday”) or from the tense of the sentence (“600,000 barrels </w:t>
       </w:r>
       <w:r>
         <w:rPr>
@@ -7925,19 +6557,13 @@
       <w:r>
         <w:t xml:space="preserve"> loaded on Thursday”).</w:t>
       </w:r>
-      <w:proofErr w:type="gramEnd"/>
       <w:r>
         <w:t xml:space="preserve"> </w:t>
       </w:r>
     </w:p>
     <w:p>
-      <w:proofErr w:type="spellStart"/>
-      <w:r>
-        <w:t>GUTime</w:t>
-      </w:r>
-      <w:proofErr w:type="spellEnd"/>
-      <w:r>
-        <w:t xml:space="preserve"> </w:t>
+      <w:r>
+        <w:t xml:space="preserve">GUTime </w:t>
       </w:r>
       <w:sdt>
         <w:sdtPr>
@@ -7969,46 +6595,17 @@
         </w:sdtContent>
       </w:sdt>
       <w:r>
-        <w:t xml:space="preserve"> is an extension to the </w:t>
-      </w:r>
-      <w:proofErr w:type="spellStart"/>
-      <w:r>
-        <w:t>TempEx</w:t>
-      </w:r>
-      <w:proofErr w:type="spellEnd"/>
-      <w:r>
-        <w:t xml:space="preserve"> tagger</w:t>
+        <w:t xml:space="preserve"> is an extension to the TempEx tagger</w:t>
       </w:r>
       <w:r>
         <w:t xml:space="preserve"> </w:t>
       </w:r>
       <w:r>
-        <w:t xml:space="preserve">that extends the capabilities of </w:t>
-      </w:r>
-      <w:proofErr w:type="spellStart"/>
-      <w:r>
-        <w:t>TempEx</w:t>
-      </w:r>
-      <w:proofErr w:type="spellEnd"/>
-      <w:r>
-        <w:t xml:space="preserve"> to include the new TIMEX3 tag defined in </w:t>
-      </w:r>
-      <w:proofErr w:type="spellStart"/>
+        <w:t xml:space="preserve">that extends the capabilities of TempEx to include the new TIMEX3 tag defined in </w:t>
+      </w:r>
       <w:r>
         <w:lastRenderedPageBreak/>
-        <w:t>TimeML</w:t>
-      </w:r>
-      <w:proofErr w:type="spellEnd"/>
-      <w:r>
-        <w:t xml:space="preserve">, as well as some expressions not handled by </w:t>
-      </w:r>
-      <w:proofErr w:type="spellStart"/>
-      <w:r>
-        <w:t>TempEx</w:t>
-      </w:r>
-      <w:proofErr w:type="spellEnd"/>
-      <w:r>
-        <w:t>, such as durations, some temporal modifiers</w:t>
+        <w:t>TimeML, as well as some expressions not handled by TempEx, such as durations, some temporal modifiers</w:t>
       </w:r>
       <w:r>
         <w:t>,</w:t>
@@ -8019,15 +6616,7 @@
     </w:p>
     <w:p>
       <w:r>
-        <w:t xml:space="preserve">When evaluated against the TERN data, </w:t>
-      </w:r>
-      <w:proofErr w:type="spellStart"/>
-      <w:r>
-        <w:t>GUTime</w:t>
-      </w:r>
-      <w:proofErr w:type="spellEnd"/>
-      <w:r>
-        <w:t xml:space="preserve"> score</w:t>
+        <w:t>When evaluated against the TERN data, GUTime score</w:t>
       </w:r>
       <w:r>
         <w:t xml:space="preserve">d </w:t>
@@ -8082,78 +6671,22 @@
     </w:p>
     <w:p>
       <w:r>
-        <w:t xml:space="preserve">The </w:t>
-      </w:r>
-      <w:proofErr w:type="spellStart"/>
-      <w:r>
-        <w:t>GUTime</w:t>
-      </w:r>
-      <w:proofErr w:type="spellEnd"/>
-      <w:r>
-        <w:t xml:space="preserve"> program</w:t>
-      </w:r>
-      <w:r>
-        <w:t xml:space="preserve"> itself has a number of </w:t>
-      </w:r>
-      <w:proofErr w:type="gramStart"/>
-      <w:r>
-        <w:t>deficiencies which</w:t>
-      </w:r>
-      <w:proofErr w:type="gramEnd"/>
-      <w:r>
-        <w:t xml:space="preserve"> make extending this software difficult. </w:t>
-      </w:r>
-      <w:r>
-        <w:t xml:space="preserve">The tagging aspects of </w:t>
-      </w:r>
-      <w:proofErr w:type="spellStart"/>
-      <w:r>
-        <w:t>TempEx</w:t>
-      </w:r>
-      <w:proofErr w:type="spellEnd"/>
-      <w:r>
-        <w:t xml:space="preserve"> are provided in a number of very large Perl </w:t>
-      </w:r>
-      <w:proofErr w:type="gramStart"/>
-      <w:r>
-        <w:t>functions which</w:t>
-      </w:r>
-      <w:proofErr w:type="gramEnd"/>
-      <w:r>
-        <w:t xml:space="preserve"> are driven by a Perl script. </w:t>
-      </w:r>
-      <w:proofErr w:type="gramStart"/>
-      <w:r>
-        <w:t>This is wrapped around by another Perl script</w:t>
-      </w:r>
-      <w:proofErr w:type="gramEnd"/>
-      <w:r>
-        <w:t xml:space="preserve"> and additional rules </w:t>
+        <w:t>The GUTime program</w:t>
+      </w:r>
+      <w:r>
+        <w:t xml:space="preserve"> itself has a number of deficiencies which make extending this software difficult. </w:t>
+      </w:r>
+      <w:r>
+        <w:t xml:space="preserve">The tagging aspects of TempEx are provided in a number of very large Perl functions which are driven by a Perl script. This is wrapped around by another Perl script and additional rules </w:t>
       </w:r>
       <w:r>
         <w:t xml:space="preserve">were </w:t>
       </w:r>
       <w:r>
-        <w:t xml:space="preserve">added to the </w:t>
-      </w:r>
-      <w:proofErr w:type="spellStart"/>
-      <w:r>
-        <w:t>TempEx</w:t>
-      </w:r>
-      <w:proofErr w:type="spellEnd"/>
-      <w:r>
-        <w:t xml:space="preserve"> Perl module</w:t>
-      </w:r>
-      <w:r>
-        <w:t xml:space="preserve"> to create </w:t>
-      </w:r>
-      <w:proofErr w:type="spellStart"/>
-      <w:r>
-        <w:t>GUTime</w:t>
-      </w:r>
-      <w:proofErr w:type="spellEnd"/>
-      <w:r>
-        <w:t>.</w:t>
+        <w:t>added to the TempEx Perl module</w:t>
+      </w:r>
+      <w:r>
+        <w:t xml:space="preserve"> to create GUTime.</w:t>
       </w:r>
     </w:p>
     <w:p>
@@ -8192,13 +6725,8 @@
       <w:r>
         <w:t xml:space="preserve">, there is yet again another wrapper to fit this into the toolkit. These multiple levels of wrappers are </w:t>
       </w:r>
-      <w:proofErr w:type="gramStart"/>
-      <w:r>
-        <w:t>code which</w:t>
-      </w:r>
-      <w:proofErr w:type="gramEnd"/>
-      <w:r>
-        <w:t xml:space="preserve"> hides</w:t>
+      <w:r>
+        <w:t>code which hides</w:t>
       </w:r>
       <w:r>
         <w:t xml:space="preserve"> issues </w:t>
@@ -8216,15 +6744,7 @@
         <w:t>monolithic</w:t>
       </w:r>
       <w:r>
-        <w:t xml:space="preserve"> nature of the core </w:t>
-      </w:r>
-      <w:proofErr w:type="spellStart"/>
-      <w:r>
-        <w:t>TempEx</w:t>
-      </w:r>
-      <w:proofErr w:type="spellEnd"/>
-      <w:r>
-        <w:t xml:space="preserve"> code.</w:t>
+        <w:t xml:space="preserve"> nature of the core TempEx code.</w:t>
       </w:r>
       <w:r>
         <w:t xml:space="preserve"> </w:t>
@@ -8236,15 +6756,7 @@
         <w:t xml:space="preserve"> and logic</w:t>
       </w:r>
       <w:r>
-        <w:t xml:space="preserve">. Similarly, the second and third modules as outlined above are </w:t>
-      </w:r>
-      <w:proofErr w:type="gramStart"/>
-      <w:r>
-        <w:t>coupled together</w:t>
-      </w:r>
-      <w:proofErr w:type="gramEnd"/>
-      <w:r>
-        <w:t xml:space="preserve"> into a single </w:t>
+        <w:t xml:space="preserve">. Similarly, the second and third modules as outlined above are coupled together into a single </w:t>
       </w:r>
       <w:r>
         <w:t>function</w:t>
@@ -8264,22 +6776,15 @@
       </w:pPr>
       <w:bookmarkStart w:id="40" w:name="_Toc261719337"/>
       <w:bookmarkStart w:id="41" w:name="_Toc261719391"/>
-      <w:proofErr w:type="spellStart"/>
       <w:r>
         <w:t>Chronos</w:t>
       </w:r>
       <w:bookmarkEnd w:id="40"/>
       <w:bookmarkEnd w:id="41"/>
-      <w:proofErr w:type="spellEnd"/>
     </w:p>
     <w:p>
-      <w:proofErr w:type="spellStart"/>
-      <w:r>
-        <w:t>Chronos</w:t>
-      </w:r>
-      <w:proofErr w:type="spellEnd"/>
-      <w:r>
-        <w:t xml:space="preserve"> </w:t>
+      <w:r>
+        <w:t xml:space="preserve">Chronos </w:t>
       </w:r>
       <w:sdt>
         <w:sdtPr>
@@ -8314,15 +6819,7 @@
         <w:t xml:space="preserve"> was a system created for the 2004 TERN evaluation</w:t>
       </w:r>
       <w:r>
-        <w:t xml:space="preserve"> that, like </w:t>
-      </w:r>
-      <w:proofErr w:type="spellStart"/>
-      <w:r>
-        <w:t>GUTime</w:t>
-      </w:r>
-      <w:proofErr w:type="spellEnd"/>
-      <w:r>
-        <w:t xml:space="preserve">, provides one system for recognition and </w:t>
+        <w:t xml:space="preserve"> that, like GUTime, provides one system for recognition and </w:t>
       </w:r>
       <w:r>
         <w:t>normalisation</w:t>
@@ -8345,64 +6842,19 @@
       <w:r>
         <w:t xml:space="preserve"> these two tasks </w:t>
       </w:r>
-      <w:proofErr w:type="gramStart"/>
-      <w:r>
-        <w:t>are split</w:t>
-      </w:r>
-      <w:proofErr w:type="gramEnd"/>
-      <w:r>
-        <w:t xml:space="preserve"> </w:t>
+      <w:r>
+        <w:t xml:space="preserve">are split </w:t>
       </w:r>
       <w:r>
         <w:t>into separate internal components.</w:t>
       </w:r>
       <w:r>
-        <w:t xml:space="preserve"> </w:t>
-      </w:r>
-      <w:proofErr w:type="spellStart"/>
-      <w:r>
-        <w:t>Chronos</w:t>
-      </w:r>
-      <w:proofErr w:type="spellEnd"/>
-      <w:r>
-        <w:t xml:space="preserve"> </w:t>
-      </w:r>
-      <w:proofErr w:type="gramStart"/>
-      <w:r>
-        <w:t>is designed</w:t>
-      </w:r>
-      <w:proofErr w:type="gramEnd"/>
-      <w:r>
-        <w:t xml:space="preserve"> to be a multi-lingual system, coping with both English and Italian text.</w:t>
+        <w:t xml:space="preserve"> Chronos is designed to be a multi-lingual system, coping with both English and Italian text.</w:t>
       </w:r>
     </w:p>
     <w:p>
       <w:r>
-        <w:t xml:space="preserve">One main difference between </w:t>
-      </w:r>
-      <w:proofErr w:type="spellStart"/>
-      <w:r>
-        <w:t>Chronos</w:t>
-      </w:r>
-      <w:proofErr w:type="spellEnd"/>
-      <w:r>
-        <w:t xml:space="preserve"> and </w:t>
-      </w:r>
-      <w:proofErr w:type="spellStart"/>
-      <w:r>
-        <w:t>GUTime</w:t>
-      </w:r>
-      <w:proofErr w:type="spellEnd"/>
-      <w:r>
-        <w:t xml:space="preserve"> is that </w:t>
-      </w:r>
-      <w:proofErr w:type="spellStart"/>
-      <w:r>
-        <w:t>Chronos</w:t>
-      </w:r>
-      <w:proofErr w:type="spellEnd"/>
-      <w:r>
-        <w:t xml:space="preserve"> can handle plaintext</w:t>
+        <w:t>One main difference between Chronos and GUTime is that Chronos can handle plaintext</w:t>
       </w:r>
       <w:r>
         <w:t xml:space="preserve">; </w:t>
@@ -8417,50 +6869,18 @@
         <w:t xml:space="preserve"> </w:t>
       </w:r>
       <w:r>
-        <w:t xml:space="preserve">and part-of-speech tagging occurs in the first phase of the program. This does have the downside of making </w:t>
-      </w:r>
-      <w:proofErr w:type="spellStart"/>
-      <w:r>
-        <w:t>Chronos</w:t>
-      </w:r>
-      <w:proofErr w:type="spellEnd"/>
-      <w:r>
-        <w:t xml:space="preserve"> mo</w:t>
-      </w:r>
-      <w:r>
-        <w:t xml:space="preserve">re difficult to componentise; if it were to </w:t>
-      </w:r>
-      <w:proofErr w:type="gramStart"/>
-      <w:r>
-        <w:t>be</w:t>
-      </w:r>
-      <w:r>
-        <w:t xml:space="preserve"> incorporated</w:t>
-      </w:r>
-      <w:proofErr w:type="gramEnd"/>
-      <w:r>
-        <w:t xml:space="preserve"> into a larger system, this pre-processing may want to be separated out to use a better system.</w:t>
+        <w:t>and part-of-speech tagging occurs in the first phase of the program. This does have the downside of making Chronos mo</w:t>
+      </w:r>
+      <w:r>
+        <w:t>re difficult to componentise; if it were to be</w:t>
+      </w:r>
+      <w:r>
+        <w:t xml:space="preserve"> incorporated into a larger system, this pre-processing may want to be separated out to use a better system.</w:t>
       </w:r>
     </w:p>
     <w:p>
       <w:r>
-        <w:t xml:space="preserve">The recognition phase of </w:t>
-      </w:r>
-      <w:proofErr w:type="spellStart"/>
-      <w:r>
-        <w:t>Chronos</w:t>
-      </w:r>
-      <w:proofErr w:type="spellEnd"/>
-      <w:r>
-        <w:t xml:space="preserve"> uses about 1000 hand-written rules (considerably more than </w:t>
-      </w:r>
-      <w:proofErr w:type="spellStart"/>
-      <w:r>
-        <w:t>GUTime</w:t>
-      </w:r>
-      <w:proofErr w:type="spellEnd"/>
-      <w:r>
-        <w:t>), which not only identify an expression and it</w:t>
+        <w:t>The recognition phase of Chronos uses about 1000 hand-written rules (considerably more than GUTime), which not only identify an expression and it</w:t>
       </w:r>
       <w:r>
         <w:t>’</w:t>
@@ -8487,56 +6907,19 @@
         <w:t>I</w:t>
       </w:r>
       <w:r>
-        <w:t xml:space="preserve">n </w:t>
-      </w:r>
-      <w:proofErr w:type="spellStart"/>
-      <w:r>
-        <w:t>GUTime</w:t>
-      </w:r>
-      <w:proofErr w:type="spellEnd"/>
-      <w:r>
-        <w:t xml:space="preserve">, this </w:t>
-      </w:r>
-      <w:proofErr w:type="gramStart"/>
-      <w:r>
-        <w:t>is handle</w:t>
-      </w:r>
-      <w:r>
-        <w:t>d</w:t>
-      </w:r>
-      <w:proofErr w:type="gramEnd"/>
-      <w:r>
-        <w:t xml:space="preserve"> by an implicit rule ordering.</w:t>
+        <w:t>n GUTime, this is handle</w:t>
+      </w:r>
+      <w:r>
+        <w:t>d by an implicit rule ordering.</w:t>
       </w:r>
     </w:p>
     <w:p>
       <w:r>
         <w:lastRenderedPageBreak/>
-        <w:t xml:space="preserve">Additionally, </w:t>
-      </w:r>
-      <w:proofErr w:type="spellStart"/>
-      <w:r>
-        <w:t>Chronos</w:t>
-      </w:r>
-      <w:proofErr w:type="spellEnd"/>
-      <w:r>
-        <w:t>,</w:t>
-      </w:r>
-      <w:r>
-        <w:t xml:space="preserve"> in contrast to </w:t>
-      </w:r>
-      <w:proofErr w:type="spellStart"/>
-      <w:proofErr w:type="gramStart"/>
-      <w:r>
-        <w:t>GUTime</w:t>
-      </w:r>
-      <w:proofErr w:type="spellEnd"/>
-      <w:r>
-        <w:t xml:space="preserve"> which</w:t>
-      </w:r>
-      <w:proofErr w:type="gramEnd"/>
-      <w:r>
-        <w:t xml:space="preserve"> has a clear separation of components, appears to have a heavier coupling and a more integrated system.</w:t>
+        <w:t>Additionally, Chronos,</w:t>
+      </w:r>
+      <w:r>
+        <w:t xml:space="preserve"> in contrast to GUTime which has a clear separation of components, appears to have a heavier coupling and a more integrated system.</w:t>
       </w:r>
       <w:r>
         <w:t xml:space="preserve"> This recognition phase results in an intermediate representation</w:t>
@@ -8548,18 +6931,10 @@
         <w:t>extension of the TIMEX2 standard</w:t>
       </w:r>
       <w:r>
-        <w:t xml:space="preserve"> </w:t>
-      </w:r>
-      <w:proofErr w:type="gramStart"/>
-      <w:r>
-        <w:t xml:space="preserve">– which </w:t>
-      </w:r>
-      <w:r>
-        <w:t>provides the metadata</w:t>
-      </w:r>
-      <w:proofErr w:type="gramEnd"/>
-      <w:r>
-        <w:t xml:space="preserve"> detected in the recognition phase as additional attributes to a tag.</w:t>
+        <w:t xml:space="preserve"> – which </w:t>
+      </w:r>
+      <w:r>
+        <w:t>provides the metadata detected in the recognition phase as additional attributes to a tag.</w:t>
       </w:r>
     </w:p>
     <w:p>
@@ -8570,13 +6945,8 @@
         <w:t>causes</w:t>
       </w:r>
       <w:r>
-        <w:t xml:space="preserve"> a heavy coupling between the two modules of </w:t>
-      </w:r>
-      <w:proofErr w:type="spellStart"/>
-      <w:r>
-        <w:t>Chronos</w:t>
-      </w:r>
-      <w:proofErr w:type="spellEnd"/>
+        <w:t xml:space="preserve"> a heavy coupling between the two modules of Chronos</w:t>
+      </w:r>
       <w:r>
         <w:t>, it may offer some advantages in reducing any repetition between the two modules by utilising all the information gleamed in the recognition stage.</w:t>
       </w:r>
@@ -8623,15 +6993,7 @@
     </w:p>
     <w:p>
       <w:r>
-        <w:t xml:space="preserve">At TERN 2004, </w:t>
-      </w:r>
-      <w:proofErr w:type="spellStart"/>
-      <w:r>
-        <w:t>Chronos</w:t>
-      </w:r>
-      <w:proofErr w:type="spellEnd"/>
-      <w:r>
-        <w:t xml:space="preserve"> achieved </w:t>
+        <w:t xml:space="preserve">At TERN 2004, Chronos achieved </w:t>
       </w:r>
       <w:r>
         <w:t xml:space="preserve">the best results, with </w:t>
@@ -8642,13 +7004,8 @@
       <w:r>
         <w:t xml:space="preserve">a performance </w:t>
       </w:r>
-      <w:proofErr w:type="gramStart"/>
-      <w:r>
-        <w:t>which</w:t>
-      </w:r>
-      <w:proofErr w:type="gramEnd"/>
-      <w:r>
-        <w:t xml:space="preserve"> the authors put down to their more extensive rule set.</w:t>
+      <w:r>
+        <w:t>which the authors put down to their more extensive rule set.</w:t>
       </w:r>
     </w:p>
     <w:p>
@@ -8764,41 +7121,13 @@
         <w:rPr>
           <w:lang w:eastAsia="zh-TW"/>
         </w:rPr>
-        <w:t xml:space="preserve">Like </w:t>
-      </w:r>
-      <w:proofErr w:type="spellStart"/>
-      <w:r>
-        <w:rPr>
-          <w:lang w:eastAsia="zh-TW"/>
-        </w:rPr>
-        <w:t>Chronos</w:t>
-      </w:r>
-      <w:proofErr w:type="spellEnd"/>
-      <w:r>
-        <w:rPr>
-          <w:lang w:eastAsia="zh-TW"/>
-        </w:rPr>
-        <w:t>, DANTE takes in plain text, so suffers from the same issue</w:t>
-      </w:r>
-      <w:r>
-        <w:rPr>
-          <w:lang w:eastAsia="zh-TW"/>
-        </w:rPr>
-        <w:t xml:space="preserve"> of componentisation as </w:t>
-      </w:r>
-      <w:proofErr w:type="spellStart"/>
-      <w:r>
-        <w:rPr>
-          <w:lang w:eastAsia="zh-TW"/>
-        </w:rPr>
-        <w:t>Chronos</w:t>
-      </w:r>
-      <w:proofErr w:type="spellEnd"/>
-      <w:r>
-        <w:rPr>
-          <w:lang w:eastAsia="zh-TW"/>
-        </w:rPr>
-        <w:t>.</w:t>
+        <w:t>Like Chronos, DANTE takes in plain text, so suffers from the same issue</w:t>
+      </w:r>
+      <w:r>
+        <w:rPr>
+          <w:lang w:eastAsia="zh-TW"/>
+        </w:rPr>
+        <w:t xml:space="preserve"> of componentisation as Chronos.</w:t>
       </w:r>
       <w:r>
         <w:rPr>
@@ -8816,63 +7145,7 @@
         <w:rPr>
           <w:lang w:eastAsia="zh-TW"/>
         </w:rPr>
-        <w:t xml:space="preserve">lso similar to </w:t>
-      </w:r>
-      <w:proofErr w:type="spellStart"/>
-      <w:r>
-        <w:rPr>
-          <w:lang w:eastAsia="zh-TW"/>
-        </w:rPr>
-        <w:t>GUTime</w:t>
-      </w:r>
-      <w:proofErr w:type="spellEnd"/>
-      <w:r>
-        <w:rPr>
-          <w:lang w:eastAsia="zh-TW"/>
-        </w:rPr>
-        <w:t xml:space="preserve"> and </w:t>
-      </w:r>
-      <w:proofErr w:type="spellStart"/>
-      <w:r>
-        <w:rPr>
-          <w:lang w:eastAsia="zh-TW"/>
-        </w:rPr>
-        <w:t>Chronos</w:t>
-      </w:r>
-      <w:proofErr w:type="spellEnd"/>
-      <w:r>
-        <w:rPr>
-          <w:lang w:eastAsia="zh-TW"/>
-        </w:rPr>
-        <w:t xml:space="preserve">, DANTE uses grammar rules (using the JAPE system) for identification of </w:t>
-      </w:r>
-      <w:proofErr w:type="spellStart"/>
-      <w:r>
-        <w:rPr>
-          <w:lang w:eastAsia="zh-TW"/>
-        </w:rPr>
-        <w:t>timexes</w:t>
-      </w:r>
-      <w:proofErr w:type="spellEnd"/>
-      <w:r>
-        <w:rPr>
-          <w:lang w:eastAsia="zh-TW"/>
-        </w:rPr>
-        <w:t xml:space="preserve">. In this recognition phase, a “local semantic encoding” </w:t>
-      </w:r>
-      <w:proofErr w:type="gramStart"/>
-      <w:r>
-        <w:rPr>
-          <w:lang w:eastAsia="zh-TW"/>
-        </w:rPr>
-        <w:t>is used</w:t>
-      </w:r>
-      <w:proofErr w:type="gramEnd"/>
-      <w:r>
-        <w:rPr>
-          <w:lang w:eastAsia="zh-TW"/>
-        </w:rPr>
-        <w:t xml:space="preserve">, which is an extension of the TIMEX2 standard </w:t>
+        <w:t xml:space="preserve">lso similar to GUTime and Chronos, DANTE uses grammar rules (using the JAPE system) for identification of timexes. In this recognition phase, a “local semantic encoding” is used, which is an extension of the TIMEX2 standard </w:t>
       </w:r>
       <w:r>
         <w:rPr>
@@ -8892,14 +7165,12 @@
         </w:rPr>
         <w:t>‘</w:t>
       </w:r>
-      <w:proofErr w:type="spellStart"/>
       <w:r>
         <w:rPr>
           <w:lang w:eastAsia="zh-TW"/>
         </w:rPr>
         <w:t>val</w:t>
       </w:r>
-      <w:proofErr w:type="spellEnd"/>
       <w:r>
         <w:rPr>
           <w:lang w:eastAsia="zh-TW"/>
@@ -8929,41 +7200,13 @@
         <w:rPr>
           <w:lang w:eastAsia="zh-TW"/>
         </w:rPr>
-        <w:t xml:space="preserve">(considering the semantics of a </w:t>
-      </w:r>
-      <w:proofErr w:type="spellStart"/>
-      <w:r>
-        <w:rPr>
-          <w:lang w:eastAsia="zh-TW"/>
-        </w:rPr>
-        <w:t>timex</w:t>
-      </w:r>
-      <w:proofErr w:type="spellEnd"/>
-      <w:r>
-        <w:rPr>
-          <w:lang w:eastAsia="zh-TW"/>
-        </w:rPr>
-        <w:t>), the actual system is very similar</w:t>
-      </w:r>
-      <w:r>
-        <w:rPr>
-          <w:lang w:eastAsia="zh-TW"/>
-        </w:rPr>
-        <w:t xml:space="preserve"> at a high level to </w:t>
-      </w:r>
-      <w:proofErr w:type="spellStart"/>
-      <w:r>
-        <w:rPr>
-          <w:lang w:eastAsia="zh-TW"/>
-        </w:rPr>
-        <w:t>Chronos</w:t>
-      </w:r>
-      <w:proofErr w:type="spellEnd"/>
-      <w:r>
-        <w:rPr>
-          <w:lang w:eastAsia="zh-TW"/>
-        </w:rPr>
-        <w:t>, yet a</w:t>
+        <w:t>(considering the semantics of a timex), the actual system is very similar</w:t>
+      </w:r>
+      <w:r>
+        <w:rPr>
+          <w:lang w:eastAsia="zh-TW"/>
+        </w:rPr>
+        <w:t xml:space="preserve"> at a high level to Chronos, yet a</w:t>
       </w:r>
       <w:r>
         <w:rPr>
@@ -9128,21 +7371,7 @@
         <w:rPr>
           <w:lang w:eastAsia="zh-TW"/>
         </w:rPr>
-        <w:t xml:space="preserve">time expression respectively. The input to the system </w:t>
-      </w:r>
-      <w:proofErr w:type="gramStart"/>
-      <w:r>
-        <w:rPr>
-          <w:lang w:eastAsia="zh-TW"/>
-        </w:rPr>
-        <w:t>is already expected to be segmented into sentences and</w:t>
-      </w:r>
-      <w:proofErr w:type="gramEnd"/>
-      <w:r>
-        <w:rPr>
-          <w:lang w:eastAsia="zh-TW"/>
-        </w:rPr>
-        <w:t xml:space="preserve"> tokenised in order to facilitate this.</w:t>
+        <w:t>time expression respectively. The input to the system is already expected to be segmented into sentences and tokenised in order to facilitate this.</w:t>
       </w:r>
     </w:p>
     <w:p>
@@ -9204,7 +7433,6 @@
       </w:pPr>
       <w:bookmarkStart w:id="46" w:name="_Toc261719340"/>
       <w:bookmarkStart w:id="47" w:name="_Toc261719394"/>
-      <w:proofErr w:type="spellStart"/>
       <w:r>
         <w:rPr>
           <w:lang w:eastAsia="zh-TW"/>
@@ -9213,7 +7441,6 @@
       </w:r>
       <w:bookmarkEnd w:id="46"/>
       <w:bookmarkEnd w:id="47"/>
-      <w:proofErr w:type="spellEnd"/>
     </w:p>
     <w:p>
       <w:pPr>
@@ -9221,19 +7448,11 @@
           <w:lang w:eastAsia="zh-TW"/>
         </w:rPr>
       </w:pPr>
-      <w:proofErr w:type="spellStart"/>
-      <w:r>
-        <w:rPr>
-          <w:lang w:eastAsia="zh-TW"/>
-        </w:rPr>
-        <w:t>TimexTag</w:t>
-      </w:r>
-      <w:proofErr w:type="spellEnd"/>
-      <w:r>
-        <w:rPr>
-          <w:lang w:eastAsia="zh-TW"/>
-        </w:rPr>
-        <w:t xml:space="preserve"> </w:t>
+      <w:r>
+        <w:rPr>
+          <w:lang w:eastAsia="zh-TW"/>
+        </w:rPr>
+        <w:t xml:space="preserve">TimexTag </w:t>
       </w:r>
       <w:sdt>
         <w:sdtPr>
@@ -9305,21 +7524,7 @@
         <w:rPr>
           <w:lang w:eastAsia="zh-TW"/>
         </w:rPr>
-        <w:t xml:space="preserve"> Unlike the rule-based systems covered, </w:t>
-      </w:r>
-      <w:proofErr w:type="spellStart"/>
-      <w:r>
-        <w:rPr>
-          <w:lang w:eastAsia="zh-TW"/>
-        </w:rPr>
-        <w:t>TimexTag</w:t>
-      </w:r>
-      <w:proofErr w:type="spellEnd"/>
-      <w:r>
-        <w:rPr>
-          <w:lang w:eastAsia="zh-TW"/>
-        </w:rPr>
-        <w:t xml:space="preserve"> contains two distinct components for recognition and normalisation and concentrates on maximising performance of each component, rather than as an overall system.</w:t>
+        <w:t xml:space="preserve"> Unlike the rule-based systems covered, TimexTag contains two distinct components for recognition and normalisation and concentrates on maximising performance of each component, rather than as an overall system.</w:t>
       </w:r>
     </w:p>
     <w:p>
@@ -9344,35 +7549,7 @@
         <w:rPr>
           <w:lang w:eastAsia="zh-TW"/>
         </w:rPr>
-        <w:t xml:space="preserve">, </w:t>
-      </w:r>
-      <w:proofErr w:type="spellStart"/>
-      <w:r>
-        <w:rPr>
-          <w:lang w:eastAsia="zh-TW"/>
-        </w:rPr>
-        <w:t>TimexTag</w:t>
-      </w:r>
-      <w:proofErr w:type="spellEnd"/>
-      <w:r>
-        <w:rPr>
-          <w:lang w:eastAsia="zh-TW"/>
-        </w:rPr>
-        <w:t xml:space="preserve"> does not identify </w:t>
-      </w:r>
-      <w:proofErr w:type="spellStart"/>
-      <w:r>
-        <w:rPr>
-          <w:lang w:eastAsia="zh-TW"/>
-        </w:rPr>
-        <w:t>timex</w:t>
-      </w:r>
-      <w:proofErr w:type="spellEnd"/>
-      <w:r>
-        <w:rPr>
-          <w:lang w:eastAsia="zh-TW"/>
-        </w:rPr>
-        <w:t xml:space="preserve"> phrases by considering the individual </w:t>
+        <w:t xml:space="preserve">, TimexTag does not identify timex phrases by considering the individual </w:t>
       </w:r>
       <w:r>
         <w:rPr>
@@ -9384,49 +7561,13 @@
         <w:rPr>
           <w:lang w:eastAsia="zh-TW"/>
         </w:rPr>
-        <w:t xml:space="preserve">, but treats it as a phrase classification task, by classifying each node in a parse tree as </w:t>
-      </w:r>
-      <w:proofErr w:type="spellStart"/>
-      <w:r>
-        <w:rPr>
-          <w:lang w:eastAsia="zh-TW"/>
-        </w:rPr>
-        <w:t>timex</w:t>
-      </w:r>
-      <w:proofErr w:type="spellEnd"/>
-      <w:r>
-        <w:rPr>
-          <w:lang w:eastAsia="zh-TW"/>
-        </w:rPr>
-        <w:t xml:space="preserve"> or non-</w:t>
-      </w:r>
-      <w:proofErr w:type="spellStart"/>
-      <w:r>
-        <w:rPr>
-          <w:lang w:eastAsia="zh-TW"/>
-        </w:rPr>
-        <w:t>timex</w:t>
-      </w:r>
-      <w:proofErr w:type="spellEnd"/>
-      <w:r>
-        <w:rPr>
-          <w:lang w:eastAsia="zh-TW"/>
-        </w:rPr>
-        <w:t xml:space="preserve">. Again, support vector machines </w:t>
-      </w:r>
-      <w:proofErr w:type="gramStart"/>
-      <w:r>
-        <w:rPr>
-          <w:lang w:eastAsia="zh-TW"/>
-        </w:rPr>
-        <w:t>are used</w:t>
-      </w:r>
-      <w:proofErr w:type="gramEnd"/>
-      <w:r>
-        <w:rPr>
-          <w:lang w:eastAsia="zh-TW"/>
-        </w:rPr>
-        <w:t xml:space="preserve"> with a number of lexical and parse-based features.</w:t>
+        <w:t>, but treats it as a phrase classification task, by classifying each node in a parse tree as timex or non-timex</w:t>
+      </w:r>
+      <w:r>
+        <w:rPr>
+          <w:lang w:eastAsia="zh-TW"/>
+        </w:rPr>
+        <w:t>. Again, support vector machines are used with a number of lexical and parse-based features.</w:t>
       </w:r>
     </w:p>
     <w:p>
@@ -9439,35 +7580,7 @@
         <w:rPr>
           <w:lang w:eastAsia="zh-TW"/>
         </w:rPr>
-        <w:t xml:space="preserve">Once these </w:t>
-      </w:r>
-      <w:proofErr w:type="spellStart"/>
-      <w:r>
-        <w:rPr>
-          <w:lang w:eastAsia="zh-TW"/>
-        </w:rPr>
-        <w:t>timexes</w:t>
-      </w:r>
-      <w:proofErr w:type="spellEnd"/>
-      <w:r>
-        <w:rPr>
-          <w:lang w:eastAsia="zh-TW"/>
-        </w:rPr>
-        <w:t xml:space="preserve"> </w:t>
-      </w:r>
-      <w:proofErr w:type="gramStart"/>
-      <w:r>
-        <w:rPr>
-          <w:lang w:eastAsia="zh-TW"/>
-        </w:rPr>
-        <w:t>have been identified</w:t>
-      </w:r>
-      <w:proofErr w:type="gramEnd"/>
-      <w:r>
-        <w:rPr>
-          <w:lang w:eastAsia="zh-TW"/>
-        </w:rPr>
-        <w:t xml:space="preserve">, a classifier is used to </w:t>
+        <w:t xml:space="preserve">Once these timexes have been identified, a classifier is used to </w:t>
       </w:r>
       <w:r>
         <w:rPr>
@@ -9491,35 +7604,7 @@
         <w:rPr>
           <w:lang w:eastAsia="zh-TW"/>
         </w:rPr>
-        <w:t xml:space="preserve"> of </w:t>
-      </w:r>
-      <w:proofErr w:type="spellStart"/>
-      <w:r>
-        <w:rPr>
-          <w:lang w:eastAsia="zh-TW"/>
-        </w:rPr>
-        <w:t>timex</w:t>
-      </w:r>
-      <w:proofErr w:type="spellEnd"/>
-      <w:r>
-        <w:rPr>
-          <w:lang w:eastAsia="zh-TW"/>
-        </w:rPr>
-        <w:t xml:space="preserve"> they represent semantically (e.g., recurrence, duration, a point in time, and the vagueness of these). Once again, a SVM </w:t>
-      </w:r>
-      <w:proofErr w:type="gramStart"/>
-      <w:r>
-        <w:rPr>
-          <w:lang w:eastAsia="zh-TW"/>
-        </w:rPr>
-        <w:t>is used</w:t>
-      </w:r>
-      <w:proofErr w:type="gramEnd"/>
-      <w:r>
-        <w:rPr>
-          <w:lang w:eastAsia="zh-TW"/>
-        </w:rPr>
-        <w:t xml:space="preserve"> for this classification, and the same features as in phrasal identification are used.</w:t>
+        <w:t xml:space="preserve"> of timex they represent semantically (e.g., recurrence, duration, a point in time, and the vagueness of these). Once again, a SVM is used for this classification, and the same features as in phrasal identification are used.</w:t>
       </w:r>
     </w:p>
     <w:p>
@@ -9532,69 +7617,19 @@
         <w:rPr>
           <w:lang w:eastAsia="zh-TW"/>
         </w:rPr>
-        <w:t xml:space="preserve">The </w:t>
-      </w:r>
-      <w:proofErr w:type="spellStart"/>
-      <w:r>
-        <w:rPr>
-          <w:lang w:eastAsia="zh-TW"/>
-        </w:rPr>
-        <w:t>TimexTag</w:t>
-      </w:r>
-      <w:proofErr w:type="spellEnd"/>
-      <w:r>
-        <w:rPr>
-          <w:lang w:eastAsia="zh-TW"/>
-        </w:rPr>
-        <w:t xml:space="preserve"> system </w:t>
-      </w:r>
-      <w:proofErr w:type="gramStart"/>
-      <w:r>
-        <w:rPr>
-          <w:lang w:eastAsia="zh-TW"/>
-        </w:rPr>
-        <w:t>isn’t</w:t>
-      </w:r>
-      <w:proofErr w:type="gramEnd"/>
-      <w:r>
-        <w:rPr>
-          <w:lang w:eastAsia="zh-TW"/>
-        </w:rPr>
-        <w:t xml:space="preserve"> based completely on machine learning, as rules are used to compute an under-specified representation for the start of the normalisation phase. However, these rules number considerably fewer than in other systems (89 vs. the 1000+ in</w:t>
-      </w:r>
-      <w:r>
-        <w:rPr>
-          <w:lang w:eastAsia="zh-TW"/>
-        </w:rPr>
-        <w:t xml:space="preserve"> </w:t>
-      </w:r>
-      <w:proofErr w:type="spellStart"/>
-      <w:r>
-        <w:rPr>
-          <w:lang w:eastAsia="zh-TW"/>
-        </w:rPr>
-        <w:t>Chronos</w:t>
-      </w:r>
-      <w:proofErr w:type="spellEnd"/>
-      <w:r>
-        <w:rPr>
-          <w:lang w:eastAsia="zh-TW"/>
-        </w:rPr>
-        <w:t xml:space="preserve">). As with other systems, a base date, or “temporal anchor” </w:t>
-      </w:r>
-      <w:proofErr w:type="gramStart"/>
-      <w:r>
-        <w:rPr>
-          <w:lang w:eastAsia="zh-TW"/>
-        </w:rPr>
-        <w:t>is used</w:t>
-      </w:r>
-      <w:proofErr w:type="gramEnd"/>
-      <w:r>
-        <w:rPr>
-          <w:lang w:eastAsia="zh-TW"/>
-        </w:rPr>
-        <w:t xml:space="preserve"> </w:t>
+        <w:t>The TimexTag system isn’t based completely on machine learning, as rules are used to compute an under-specified representation for the start of the normalisation phase. However, these rules number considerably fewer than in other systems (89 vs. the 1000+ in</w:t>
+      </w:r>
+      <w:r>
+        <w:rPr>
+          <w:lang w:eastAsia="zh-TW"/>
+        </w:rPr>
+        <w:t xml:space="preserve"> Chronos</w:t>
+      </w:r>
+      <w:r>
+        <w:rPr>
+          <w:lang w:eastAsia="zh-TW"/>
+        </w:rPr>
+        <w:t xml:space="preserve">). As with other systems, a base date, or “temporal anchor” is used </w:t>
       </w:r>
       <w:r>
         <w:rPr>
@@ -9606,35 +7641,7 @@
         <w:rPr>
           <w:lang w:eastAsia="zh-TW"/>
         </w:rPr>
-        <w:t xml:space="preserve">this is determined using simple heuristics. As with other systems discussed previously, the magnitude and direction of a relative </w:t>
-      </w:r>
-      <w:proofErr w:type="spellStart"/>
-      <w:r>
-        <w:rPr>
-          <w:lang w:eastAsia="zh-TW"/>
-        </w:rPr>
-        <w:t>timex</w:t>
-      </w:r>
-      <w:proofErr w:type="spellEnd"/>
-      <w:r>
-        <w:rPr>
-          <w:lang w:eastAsia="zh-TW"/>
-        </w:rPr>
-        <w:t xml:space="preserve"> also needs to be determined, which in </w:t>
-      </w:r>
-      <w:proofErr w:type="spellStart"/>
-      <w:r>
-        <w:rPr>
-          <w:lang w:eastAsia="zh-TW"/>
-        </w:rPr>
-        <w:t>TimexTag</w:t>
-      </w:r>
-      <w:proofErr w:type="spellEnd"/>
-      <w:r>
-        <w:rPr>
-          <w:lang w:eastAsia="zh-TW"/>
-        </w:rPr>
-        <w:t xml:space="preserve"> is once again using a SVM, utilising the same feature sets as before, but also considers tense of surrounding verbs as a feature (a similar approach to </w:t>
+        <w:t xml:space="preserve">this is determined using simple heuristics. As with other systems discussed previously, the magnitude and direction of a relative timex also needs to be determined, which in TimexTag is once again using a SVM, utilising the same feature sets as before, but also considers tense of surrounding verbs as a feature (a similar approach to </w:t>
       </w:r>
       <w:r>
         <w:rPr>
@@ -9666,21 +7673,7 @@
         <w:rPr>
           <w:lang w:eastAsia="zh-TW"/>
         </w:rPr>
-        <w:t xml:space="preserve">99 </w:t>
-      </w:r>
-      <w:proofErr w:type="gramStart"/>
-      <w:r>
-        <w:rPr>
-          <w:lang w:eastAsia="zh-TW"/>
-        </w:rPr>
-        <w:t>was scored</w:t>
-      </w:r>
-      <w:proofErr w:type="gramEnd"/>
-      <w:r>
-        <w:rPr>
-          <w:lang w:eastAsia="zh-TW"/>
-        </w:rPr>
-        <w:t>, although the absolute f-measure was lower.</w:t>
+        <w:t>99 was scored, although the absolute f-measure was lower.</w:t>
       </w:r>
     </w:p>
     <w:p>
@@ -9789,21 +7782,7 @@
         <w:rPr>
           <w:lang w:eastAsia="zh-TW"/>
         </w:rPr>
-        <w:t xml:space="preserve">. Fully specified data is then processed separately, in order to discover a standard form for natural language expressions of </w:t>
-      </w:r>
-      <w:proofErr w:type="gramStart"/>
-      <w:r>
-        <w:rPr>
-          <w:lang w:eastAsia="zh-TW"/>
-        </w:rPr>
-        <w:t>dates which can be used</w:t>
-      </w:r>
-      <w:proofErr w:type="gramEnd"/>
-      <w:r>
-        <w:rPr>
-          <w:lang w:eastAsia="zh-TW"/>
-        </w:rPr>
-        <w:t xml:space="preserve"> with less specified expressions.</w:t>
+        <w:t>. Fully specified data is then processed separately, in order to discover a standard form for natural language expressions of dates which can be used with less specified expressions.</w:t>
       </w:r>
       <w:r>
         <w:rPr>
@@ -9858,27 +7837,13 @@
         <w:rPr>
           <w:lang w:eastAsia="zh-TW"/>
         </w:rPr>
-        <w:t xml:space="preserve"> so </w:t>
-      </w:r>
-      <w:proofErr w:type="gramStart"/>
-      <w:r>
-        <w:rPr>
-          <w:lang w:eastAsia="zh-TW"/>
-        </w:rPr>
-        <w:t>is not directly comparable</w:t>
-      </w:r>
-      <w:r>
-        <w:rPr>
-          <w:lang w:eastAsia="zh-TW"/>
-        </w:rPr>
-        <w:t xml:space="preserve"> to the other systems presented</w:t>
-      </w:r>
-      <w:proofErr w:type="gramEnd"/>
-      <w:r>
-        <w:rPr>
-          <w:lang w:eastAsia="zh-TW"/>
-        </w:rPr>
-        <w:t xml:space="preserve"> here</w:t>
+        <w:t xml:space="preserve"> so is not directly comparable</w:t>
+      </w:r>
+      <w:r>
+        <w:rPr>
+          <w:lang w:eastAsia="zh-TW"/>
+        </w:rPr>
+        <w:t xml:space="preserve"> to the other systems presented here</w:t>
       </w:r>
       <w:r>
         <w:rPr>
@@ -9969,35 +7934,7 @@
         <w:rPr>
           <w:lang w:eastAsia="zh-TW"/>
         </w:rPr>
-        <w:t xml:space="preserve"> Korean text. Here, morphological analysis and a stop list </w:t>
-      </w:r>
-      <w:proofErr w:type="gramStart"/>
-      <w:r>
-        <w:rPr>
-          <w:lang w:eastAsia="zh-TW"/>
-        </w:rPr>
-        <w:t>are used</w:t>
-      </w:r>
-      <w:proofErr w:type="gramEnd"/>
-      <w:r>
-        <w:rPr>
-          <w:lang w:eastAsia="zh-TW"/>
-        </w:rPr>
-        <w:t xml:space="preserve"> to match temporal expressions in a text from a dictionary. Extending the annotator to include part-of-speech information and information about temporal modifiers </w:t>
-      </w:r>
-      <w:proofErr w:type="gramStart"/>
-      <w:r>
-        <w:rPr>
-          <w:lang w:eastAsia="zh-TW"/>
-        </w:rPr>
-        <w:t>is identified</w:t>
-      </w:r>
-      <w:proofErr w:type="gramEnd"/>
-      <w:r>
-        <w:rPr>
-          <w:lang w:eastAsia="zh-TW"/>
-        </w:rPr>
-        <w:t xml:space="preserve"> as a technique to automatically build this dictionary.</w:t>
+        <w:t xml:space="preserve"> Korean text. Here, morphological analysis and a stop list are used to match temporal expressions in a text from a dictionary. Extending the annotator to include part-of-speech information and information about temporal modifiers is identified as a technique to automatically build this dictionary.</w:t>
       </w:r>
       <w:r>
         <w:rPr>
@@ -10005,7 +7942,6 @@
         </w:rPr>
         <w:t xml:space="preserve"> Normalisation of temporal expressions </w:t>
       </w:r>
-      <w:proofErr w:type="gramStart"/>
       <w:r>
         <w:rPr>
           <w:lang w:eastAsia="zh-TW"/>
@@ -10022,14 +7958,7 @@
         <w:rPr>
           <w:lang w:eastAsia="zh-TW"/>
         </w:rPr>
-        <w:t xml:space="preserve"> based</w:t>
-      </w:r>
-      <w:proofErr w:type="gramEnd"/>
-      <w:r>
-        <w:rPr>
-          <w:lang w:eastAsia="zh-TW"/>
-        </w:rPr>
-        <w:t xml:space="preserve"> on a rote-learning technique, where memorisation of relative expressions and their relative values is used</w:t>
+        <w:t xml:space="preserve"> based on a rote-learning technique, where memorisation of relative expressions and their relative values is used</w:t>
       </w:r>
       <w:r>
         <w:rPr>
@@ -10148,44 +8077,37 @@
       <w:bookmarkEnd w:id="51"/>
     </w:p>
     <w:p>
-      <w:pPr>
+      <w:r>
+        <w:t xml:space="preserve">The TERNIP </w:t>
+      </w:r>
+      <w:r>
+        <w:t xml:space="preserve">system is implemented in Python in a package called </w:t>
+      </w:r>
+      <w:r>
         <w:rPr>
           <w:rStyle w:val="Code"/>
         </w:rPr>
-      </w:pPr>
-      <w:r>
-        <w:t xml:space="preserve">The TERNIP </w:t>
-      </w:r>
-      <w:r>
-        <w:t xml:space="preserve">system is implemented in Python in a package called </w:t>
-      </w:r>
-      <w:proofErr w:type="spellStart"/>
-      <w:proofErr w:type="gramStart"/>
-      <w:r>
-        <w:rPr>
-          <w:rStyle w:val="Code"/>
-        </w:rPr>
         <w:t>ternip</w:t>
       </w:r>
-      <w:proofErr w:type="spellEnd"/>
-      <w:r>
-        <w:t xml:space="preserve"> which</w:t>
-      </w:r>
-      <w:proofErr w:type="gramEnd"/>
-      <w:r>
-        <w:t xml:space="preserve"> provides all the functionality. The package is distributed with an installer, documentation on how to use the package, and a series of extra scripts, which demonstrate how to use the API, </w:t>
-      </w:r>
-      <w:proofErr w:type="gramStart"/>
-      <w:r>
-        <w:t>and also</w:t>
-      </w:r>
-      <w:proofErr w:type="gramEnd"/>
-      <w:r>
-        <w:t xml:space="preserve"> provide a simple driver to tagging functionality.</w:t>
+      <w:r>
+        <w:t xml:space="preserve"> which </w:t>
+      </w:r>
+      <w:r>
+        <w:t>provides all the functionality. The package is distributed with an installer, documentation on how to use the package, and a series of extra scripts, which demonstrate how to use the API, and also provide a simple driver to tagging functionality.</w:t>
       </w:r>
     </w:p>
     <w:p>
       <w:pPr>
+        <w:rPr>
+          <w:rStyle w:val="Code"/>
+        </w:rPr>
+      </w:pPr>
+      <w:r>
+        <w:t>Below, we discuss the high-level architecture of the system, followed by the implemented rule-based approach for timex recognition and normalisation and the document format wrappers.</w:t>
+      </w:r>
+    </w:p>
+    <w:p>
+      <w:pPr>
         <w:pStyle w:val="Heading2"/>
       </w:pPr>
       <w:bookmarkStart w:id="52" w:name="_Toc268972418"/>
@@ -10194,7 +8116,11 @@
       </w:r>
       <w:bookmarkEnd w:id="52"/>
     </w:p>
-    <w:p/>
+    <w:p>
+      <w:r>
+        <w:t>Talk about internal format, split up into packages, etc, etc.</w:t>
+      </w:r>
+    </w:p>
     <w:p>
       <w:pPr>
         <w:pStyle w:val="Heading2"/>
@@ -10208,7 +8134,194 @@
     </w:p>
     <w:p>
       <w:r>
-        <w:t>Information about recognition here</w:t>
+        <w:t>The rule engine for recognition in TERNIP works by loading a list of rule objects and then checks for preconditions on the rules, which if passed, leads to the rule marking an extent of text within a sentence with a new timex.</w:t>
+      </w:r>
+      <w:r>
+        <w:t xml:space="preserve"> This is implemented in TERNIP as the </w:t>
+      </w:r>
+      <w:r>
+        <w:rPr>
+          <w:rStyle w:val="Code"/>
+        </w:rPr>
+        <w:t>ternip.rule_engine.recognition_rule_engine</w:t>
+      </w:r>
+      <w:r>
+        <w:t xml:space="preserve"> class</w:t>
+      </w:r>
+      <w:r>
+        <w:t xml:space="preserve"> </w:t>
+      </w:r>
+      <w:r>
+        <w:t>These preconditions come in two forms: ordering preconditions and ‘guards’</w:t>
+      </w:r>
+      <w:r>
+        <w:t>.</w:t>
+      </w:r>
+      <w:r>
+        <w:t xml:space="preserve"> Other than the preconditions, a rule for recognition of timexes consists of a ‘matching’ regular expression, where the token </w:t>
+      </w:r>
+      <w:r>
+        <w:t>sequence that matches this regular expression</w:t>
+      </w:r>
+      <w:r>
+        <w:t xml:space="preserve"> is defined as the extent of this timex</w:t>
+      </w:r>
+      <w:r>
+        <w:t>, and a type definition, which indicates which type of timex this rule defines</w:t>
+      </w:r>
+      <w:r>
+        <w:t>.</w:t>
+      </w:r>
+    </w:p>
+    <w:p>
+      <w:r>
+        <w:t>… TALK ABOUT CONVERSION TO NLTK FORMAT</w:t>
+      </w:r>
+      <w:bookmarkStart w:id="55" w:name="_GoBack"/>
+      <w:bookmarkEnd w:id="55"/>
+    </w:p>
+    <w:p>
+      <w:r>
+        <w:t>Rules can also define</w:t>
+      </w:r>
+      <w:r>
+        <w:t xml:space="preserve"> a “squelch” option, which alters the rule into one which removes timexes from the matching extent; </w:t>
+      </w:r>
+      <w:r>
+        <w:t>a</w:t>
+      </w:r>
+      <w:r>
+        <w:t>n option which defines</w:t>
+      </w:r>
+      <w:r>
+        <w:t xml:space="preserve"> whether or not regular</w:t>
+      </w:r>
+      <w:r>
+        <w:t xml:space="preserve"> expressions are case-sensitive;</w:t>
+      </w:r>
+      <w:r>
+        <w:t xml:space="preserve"> and</w:t>
+      </w:r>
+      <w:r>
+        <w:t xml:space="preserve"> an option as to</w:t>
+      </w:r>
+      <w:r>
+        <w:t xml:space="preserve"> whether or not number sequences should be marked up in the token string presented to the regular expression.</w:t>
+      </w:r>
+    </w:p>
+    <w:p>
+      <w:r>
+        <w:t>Rule execution by the</w:t>
+      </w:r>
+      <w:r>
+        <w:t xml:space="preserve"> rule engine </w:t>
+      </w:r>
+      <w:r>
+        <w:t xml:space="preserve">proceeds one sentence at a time, where on each sentence, the rule engine </w:t>
+      </w:r>
+      <w:r>
+        <w:t>continually iterate</w:t>
+      </w:r>
+      <w:r>
+        <w:t>s</w:t>
+      </w:r>
+      <w:r>
+        <w:t xml:space="preserve"> the list of rules until all rules are marked as executed</w:t>
+      </w:r>
+      <w:r>
+        <w:t>. As circular or dangling dependencies in the ordering precondition would mean this state is never reached (the ordering preconditions would always fail on these rails, leaving rules in the circle always stuck in the non-executed state in the rule list), then upon rule loading, these dependencies are checked for.</w:t>
+      </w:r>
+    </w:p>
+    <w:p>
+      <w:r>
+        <w:t>If the ordering precondition fails, then the rule is marked as not executed</w:t>
+      </w:r>
+      <w:r>
+        <w:t xml:space="preserve">, left in the list for future iterations until its dependencies have been satisfied. Therefore, </w:t>
+      </w:r>
+      <w:r>
+        <w:lastRenderedPageBreak/>
+        <w:t>the largest number of iterations of the rule list needed is the size of the longest chain of dependencies.</w:t>
+      </w:r>
+    </w:p>
+    <w:p>
+      <w:r>
+        <w:t xml:space="preserve">Each rule can (optionally) have an ID, which </w:t>
+      </w:r>
+      <w:r>
+        <w:t>can be referred</w:t>
+      </w:r>
+      <w:r>
+        <w:t xml:space="preserve"> to by other rules in an ‘after’ list – a list of IDs that this rule must be executed after. Execution does not have to be successful to satisfy this ordering precondition –</w:t>
+      </w:r>
+      <w:r>
+        <w:t xml:space="preserve"> a rule is marked </w:t>
+      </w:r>
+      <w:r>
+        <w:t>executed when the preconditions of the rule are checked, regardless of whether those preconditions pass or fail.</w:t>
+      </w:r>
+      <w:r>
+        <w:t xml:space="preserve"> This is the ordering precondition explicitly defined in the rule.</w:t>
+      </w:r>
+      <w:r>
+        <w:t xml:space="preserve"> Rule blocks, discussed below, allow for specifying different ordering conditions implicitly.</w:t>
+      </w:r>
+    </w:p>
+    <w:p>
+      <w:r>
+        <w:t xml:space="preserve">The other set of preconditions to be considered is that of the ‘guards’: regular expressions which the sentence </w:t>
+      </w:r>
+      <w:r>
+        <w:t>is matched against.</w:t>
+      </w:r>
+      <w:r>
+        <w:t xml:space="preserve"> These guards can either be positive, where at least one successful match is required to allow successful execution, or negative, where the regular expression must not generate any matches to allow successful execution of the rule. The first guard considered is a sentence-level guard, where the regular expression is matched against the whole sentence. Once this guard has passed, the ‘Match’ regular expression is applied to discover potential timex extents within the sentence. As a final step, two further sets of guards are checked before these extents are actually marked in the sentence. The first set of guards are the ‘before’</w:t>
+      </w:r>
+      <w:r>
+        <w:t xml:space="preserve"> guard,</w:t>
+      </w:r>
+      <w:r>
+        <w:t xml:space="preserve"> where the token sequence </w:t>
+      </w:r>
+      <w:r>
+        <w:t>preceding the extent of this match is checked, and the ‘after’ guards, where the token sequence proceeding the extent of this match is checked.</w:t>
+      </w:r>
+    </w:p>
+    <w:p>
+      <w:r>
+        <w:t>Following the success of all of these preconditions, then a new timex object is created, with the type indicated in the rule definition</w:t>
+      </w:r>
+    </w:p>
+    <w:p>
+      <w:r>
+        <w:t>…</w:t>
+      </w:r>
+    </w:p>
+    <w:p>
+      <w:pPr>
+        <w:pStyle w:val="Heading3"/>
+      </w:pPr>
+      <w:r>
+        <w:t>Simple Rule Files</w:t>
+      </w:r>
+    </w:p>
+    <w:p>
+      <w:r>
+        <w:t xml:space="preserve">Although rules can be created programmatically using the </w:t>
+      </w:r>
+      <w:r>
+        <w:rPr>
+          <w:rStyle w:val="Code"/>
+        </w:rPr>
+        <w:t>ternip.rule_engine.recognition_rule</w:t>
+      </w:r>
+      <w:r>
+        <w:t xml:space="preserve"> class, an easier way to define rules is provided by loading and parsing text files containing rule definitions.</w:t>
+      </w:r>
+    </w:p>
+    <w:p>
+      <w:r>
+        <w:t>….. – include some examples too</w:t>
       </w:r>
     </w:p>
     <w:tbl>
@@ -10387,13 +8500,8 @@
             <w:tcW w:w="2660" w:type="dxa"/>
           </w:tcPr>
           <w:p>
-            <w:proofErr w:type="spellStart"/>
             <w:r>
-              <w:t>Deliminate</w:t>
-            </w:r>
-            <w:proofErr w:type="spellEnd"/>
-            <w:r>
-              <w:t>-Numbers</w:t>
+              <w:t>Deliminate-Numbers</w:t>
             </w:r>
           </w:p>
         </w:tc>
@@ -10468,6 +8576,7 @@
           </w:tcPr>
           <w:p>
             <w:r>
+              <w:lastRenderedPageBreak/>
               <w:t>After-Guard</w:t>
             </w:r>
           </w:p>
@@ -10512,6 +8621,37 @@
       </w:r>
       <w:r>
         <w:t xml:space="preserve"> - Accepted fields in recognition rule definitions</w:t>
+      </w:r>
+    </w:p>
+    <w:p>
+      <w:r>
+        <w:t>In addition to this format, which allows one rule per file, the concept of “rule blocks” is also present. These blocks allow for an easier expression of ordering</w:t>
+      </w:r>
+      <w:r>
+        <w:t>, and also for execution conditional on failure of all previous rules in the block.</w:t>
+      </w:r>
+    </w:p>
+    <w:p>
+      <w:r>
+        <w:t>…</w:t>
+      </w:r>
+    </w:p>
+    <w:p>
+      <w:pPr>
+        <w:pStyle w:val="Heading3"/>
+      </w:pPr>
+      <w:r>
+        <w:t>Complex Rule Files</w:t>
+      </w:r>
+    </w:p>
+    <w:p>
+      <w:r>
+        <w:t>For rules where the logic can not be captured in the rule format above (for example, more complex guards than regular expressions allow), complex rules are supported</w:t>
+      </w:r>
+    </w:p>
+    <w:p>
+      <w:r>
+        <w:t>…</w:t>
       </w:r>
     </w:p>
     <w:p>
@@ -10809,11 +8949,9 @@
             <w:tcW w:w="2660" w:type="dxa"/>
           </w:tcPr>
           <w:p>
-            <w:proofErr w:type="spellStart"/>
             <w:r>
               <w:t>Freq</w:t>
             </w:r>
-            <w:proofErr w:type="spellEnd"/>
           </w:p>
         </w:tc>
         <w:tc>
@@ -10887,7 +9025,6 @@
           </w:tcPr>
           <w:p>
             <w:r>
-              <w:lastRenderedPageBreak/>
               <w:t>Tokenise</w:t>
             </w:r>
           </w:p>
@@ -10917,8 +9054,6 @@
             <w:r>
               <w:t>Deliminate-Numbers</w:t>
             </w:r>
-            <w:bookmarkStart w:id="55" w:name="_GoBack"/>
-            <w:bookmarkEnd w:id="55"/>
           </w:p>
         </w:tc>
         <w:tc>
@@ -11045,15 +9180,7 @@
         </w:numPr>
       </w:pPr>
       <w:r>
-        <w:t xml:space="preserve">Perceived deficiencies in the </w:t>
-      </w:r>
-      <w:proofErr w:type="spellStart"/>
-      <w:r>
-        <w:t>TimeML</w:t>
-      </w:r>
-      <w:proofErr w:type="spellEnd"/>
-      <w:r>
-        <w:t xml:space="preserve"> spec, specifically the QUANT field</w:t>
+        <w:t>Perceived deficiencies in the TimeML spec, specifically the QUANT field</w:t>
       </w:r>
       <w:r>
         <w:t xml:space="preserve">, </w:t>
@@ -11104,36 +9231,7 @@
         </w:numPr>
       </w:pPr>
       <w:r>
-        <w:t xml:space="preserve">How corpora suck in terms of XML. TERN problematic particularly because it’s SGML, so XML parser sometimes struggles. Others have S, LEX, </w:t>
-      </w:r>
-      <w:proofErr w:type="spellStart"/>
-      <w:r>
-        <w:t>etc</w:t>
-      </w:r>
-      <w:proofErr w:type="spellEnd"/>
-      <w:r>
-        <w:t xml:space="preserve">, tags, mixed in with </w:t>
-      </w:r>
-      <w:proofErr w:type="spellStart"/>
-      <w:proofErr w:type="gramStart"/>
-      <w:r>
-        <w:t>TimeML</w:t>
-      </w:r>
-      <w:proofErr w:type="spellEnd"/>
-      <w:r>
-        <w:t xml:space="preserve"> which</w:t>
-      </w:r>
-      <w:proofErr w:type="gramEnd"/>
-      <w:r>
-        <w:t xml:space="preserve"> makes no sense… Would be good for </w:t>
-      </w:r>
-      <w:proofErr w:type="spellStart"/>
-      <w:r>
-        <w:t>TimeML</w:t>
-      </w:r>
-      <w:proofErr w:type="spellEnd"/>
-      <w:r>
-        <w:t xml:space="preserve"> to define a namespace so it can be sensibly used in other XML documents</w:t>
+        <w:t>How corpora suck in terms of XML. TERN problematic particularly because it’s SGML, so XML parser sometimes struggles. Others have S, LEX, etc, tags, mixed in with TimeML which makes no sense… Would be good for TimeML to define a namespace so it can be sensibly used in other XML documents</w:t>
       </w:r>
     </w:p>
     <w:p>
@@ -11213,9 +9311,9 @@
         </w:docPartObj>
       </w:sdtPr>
       <w:sdtContent>
-        <w:bookmarkStart w:id="63" w:name="_Toc261719277" w:displacedByCustomXml="prev"/>
+        <w:bookmarkStart w:id="63" w:name="_Toc261719408" w:displacedByCustomXml="prev"/>
         <w:bookmarkStart w:id="64" w:name="_Toc261719354" w:displacedByCustomXml="prev"/>
-        <w:bookmarkStart w:id="65" w:name="_Toc261719408" w:displacedByCustomXml="prev"/>
+        <w:bookmarkStart w:id="65" w:name="_Toc261719277" w:displacedByCustomXml="prev"/>
         <w:p>
           <w:pPr>
             <w:pStyle w:val="Heading1"/>
@@ -17247,6 +15345,7 @@
   <w:style w:type="character" w:default="1" w:styleId="DefaultParagraphFont">
     <w:name w:val="Default Paragraph Font"/>
     <w:uiPriority w:val="1"/>
+    <w:semiHidden/>
     <w:unhideWhenUsed/>
   </w:style>
   <w:style w:type="table" w:default="1" w:styleId="TableNormal">
@@ -20238,7 +18337,7 @@
 </file>
 
 <file path=customXml/itemProps2.xml><?xml version="1.0" encoding="utf-8"?>
-<ds:datastoreItem xmlns:ds="http://schemas.openxmlformats.org/officeDocument/2006/customXml" ds:itemID="{35366978-4C6F-47D4-B09D-7CBC61606AF7}">
+<ds:datastoreItem xmlns:ds="http://schemas.openxmlformats.org/officeDocument/2006/customXml" ds:itemID="{0D2F5A25-26B7-4253-986E-D5D2BB8E9384}">
   <ds:schemaRefs>
     <ds:schemaRef ds:uri="http://schemas.openxmlformats.org/officeDocument/2006/bibliography"/>
   </ds:schemaRefs>

</xml_diff>

<commit_message>
tiny bit more dissertation work
git-svn-id: http://svn.pling.org.uk/ternip/trunk@1921 046eaa17-6a8d-4e70-a5e5-287f5f62e04c
</commit_message>
<xml_diff>
--- a/docs/dissertation.docx
+++ b/docs/dissertation.docx
@@ -239,8 +239,19 @@
                     <w:sz w:val="28"/>
                     <w:szCs w:val="28"/>
                   </w:rPr>
-                  <w:t>Mark Hepple</w:t>
+                  <w:t xml:space="preserve">Mark </w:t>
                 </w:r>
+                <w:proofErr w:type="spellStart"/>
+                <w:r>
+                  <w:rPr>
+                    <w:rFonts w:asciiTheme="majorHAnsi" w:hAnsiTheme="majorHAnsi" w:cstheme="majorHAnsi"/>
+                    <w:i/>
+                    <w:sz w:val="28"/>
+                    <w:szCs w:val="28"/>
+                  </w:rPr>
+                  <w:t>Hepple</w:t>
+                </w:r>
+                <w:proofErr w:type="spellEnd"/>
               </w:p>
               <w:p>
                 <w:pPr>
@@ -292,13 +303,37 @@
         <w:p/>
         <w:p>
           <w:r>
-            <w:t>All sentences or passages quoted in this dissertation from other people's work have been specifically acknowledged by clear cross-referencing to author, work and page(s). Any illustrations which are not the work of the author of this dissertation have been used with the explicit permission of the originator WHERE POSSIBLE and are specifically acknowledged. I understand that failure to do this</w:t>
+            <w:t xml:space="preserve">All sentences or passages quoted in this dissertation from other people's work </w:t>
+          </w:r>
+          <w:proofErr w:type="gramStart"/>
+          <w:r>
+            <w:t>have been specifically acknowledged</w:t>
+          </w:r>
+          <w:proofErr w:type="gramEnd"/>
+          <w:r>
+            <w:t xml:space="preserve"> by clear cross-referencing to author, work and page(s). Any </w:t>
+          </w:r>
+          <w:proofErr w:type="gramStart"/>
+          <w:r>
+            <w:t>illustrations which are not the work of the author of this dissertation</w:t>
+          </w:r>
+          <w:proofErr w:type="gramEnd"/>
+          <w:r>
+            <w:t xml:space="preserve"> have been used with the explicit permission of the originator WHERE POSSIBLE and are specifically acknowledged. I understand that failure to do </w:t>
+          </w:r>
+          <w:proofErr w:type="gramStart"/>
+          <w:r>
+            <w:t>this</w:t>
           </w:r>
           <w:r>
             <w:t xml:space="preserve"> </w:t>
           </w:r>
           <w:r>
-            <w:t>amounts to plagiarism and will be considered grounds for failure in this dissertation and the degree examination as a whole.</w:t>
+            <w:t>amounts</w:t>
+          </w:r>
+          <w:proofErr w:type="gramEnd"/>
+          <w:r>
+            <w:t xml:space="preserve"> to plagiarism and will be considered grounds for failure in this dissertation and the degree examination as a whole.</w:t>
           </w:r>
         </w:p>
         <w:p>
@@ -2441,11 +2476,19 @@
           <w:lang w:eastAsia="zh-TW"/>
         </w:rPr>
       </w:pPr>
-      <w:r>
-        <w:rPr>
-          <w:lang w:eastAsia="zh-TW"/>
-        </w:rPr>
-        <w:t>Most systems deal with two distinct, but related, tasks for the identification of timexes. The first is that of recognition, which simply identifies which phrases in some text are temporal, that is, refer to some point in time</w:t>
+      <w:proofErr w:type="gramStart"/>
+      <w:r>
+        <w:rPr>
+          <w:lang w:eastAsia="zh-TW"/>
+        </w:rPr>
+        <w:t>Most systems deal with two distinct, but related, tasks for the identification of timexes.</w:t>
+      </w:r>
+      <w:proofErr w:type="gramEnd"/>
+      <w:r>
+        <w:rPr>
+          <w:lang w:eastAsia="zh-TW"/>
+        </w:rPr>
+        <w:t xml:space="preserve"> The first is that of recognition, which simply identifies which phrases in some text are temporal, that is, refer to some point in time</w:t>
       </w:r>
       <w:r>
         <w:rPr>
@@ -2662,7 +2705,21 @@
         <w:rPr>
           <w:lang w:eastAsia="zh-TW"/>
         </w:rPr>
-        <w:t xml:space="preserve"> however identification of temporal expressions by itself is </w:t>
+        <w:t xml:space="preserve"> </w:t>
+      </w:r>
+      <w:proofErr w:type="gramStart"/>
+      <w:r>
+        <w:rPr>
+          <w:lang w:eastAsia="zh-TW"/>
+        </w:rPr>
+        <w:t>however</w:t>
+      </w:r>
+      <w:proofErr w:type="gramEnd"/>
+      <w:r>
+        <w:rPr>
+          <w:lang w:eastAsia="zh-TW"/>
+        </w:rPr>
+        <w:t xml:space="preserve"> identification of temporal expressions by itself is </w:t>
       </w:r>
       <w:r>
         <w:rPr>
@@ -2818,8 +2875,16 @@
         <w:rPr>
           <w:lang w:eastAsia="zh-TW"/>
         </w:rPr>
-        <w:t xml:space="preserve"> system which</w:t>
-      </w:r>
+        <w:t xml:space="preserve"> </w:t>
+      </w:r>
+      <w:proofErr w:type="gramStart"/>
+      <w:r>
+        <w:rPr>
+          <w:lang w:eastAsia="zh-TW"/>
+        </w:rPr>
+        <w:t>system which</w:t>
+      </w:r>
+      <w:proofErr w:type="gramEnd"/>
       <w:r>
         <w:rPr>
           <w:lang w:eastAsia="zh-TW"/>
@@ -2999,7 +3064,21 @@
         <w:rPr>
           <w:lang w:eastAsia="zh-TW"/>
         </w:rPr>
-        <w:t xml:space="preserve">. These systems and approaches are discussed further in section </w:t>
+        <w:t xml:space="preserve">. These systems and approaches </w:t>
+      </w:r>
+      <w:proofErr w:type="gramStart"/>
+      <w:r>
+        <w:rPr>
+          <w:lang w:eastAsia="zh-TW"/>
+        </w:rPr>
+        <w:t>are discussed</w:t>
+      </w:r>
+      <w:proofErr w:type="gramEnd"/>
+      <w:r>
+        <w:rPr>
+          <w:lang w:eastAsia="zh-TW"/>
+        </w:rPr>
+        <w:t xml:space="preserve"> further in section </w:t>
       </w:r>
       <w:r>
         <w:rPr>
@@ -3071,7 +3150,21 @@
         <w:rPr>
           <w:lang w:eastAsia="zh-TW"/>
         </w:rPr>
-        <w:t xml:space="preserve">text, as much temporal information is implicit </w:t>
+        <w:t xml:space="preserve">text, as </w:t>
+      </w:r>
+      <w:proofErr w:type="gramStart"/>
+      <w:r>
+        <w:rPr>
+          <w:lang w:eastAsia="zh-TW"/>
+        </w:rPr>
+        <w:t>much temporal</w:t>
+      </w:r>
+      <w:proofErr w:type="gramEnd"/>
+      <w:r>
+        <w:rPr>
+          <w:lang w:eastAsia="zh-TW"/>
+        </w:rPr>
+        <w:t xml:space="preserve"> information is implicit </w:t>
       </w:r>
       <w:sdt>
         <w:sdtPr>
@@ -3131,7 +3224,21 @@
         <w:rPr>
           <w:lang w:eastAsia="zh-TW"/>
         </w:rPr>
-        <w:t xml:space="preserve"> goal was scored shortly after kick-off”, there is no explicit temporal information there, but there is some implicit information that could be obtained. In this case, the events of the goal being scored and kick-off are identified</w:t>
+        <w:t xml:space="preserve"> goal was scored shortly after kick-off”, there is no explicit temporal information there, but there is some implicit information that could be obtained. In this case, the events of the goal </w:t>
+      </w:r>
+      <w:proofErr w:type="gramStart"/>
+      <w:r>
+        <w:rPr>
+          <w:lang w:eastAsia="zh-TW"/>
+        </w:rPr>
+        <w:t>being scored</w:t>
+      </w:r>
+      <w:proofErr w:type="gramEnd"/>
+      <w:r>
+        <w:rPr>
+          <w:lang w:eastAsia="zh-TW"/>
+        </w:rPr>
+        <w:t xml:space="preserve"> and kick-off are identified</w:t>
       </w:r>
       <w:r>
         <w:rPr>
@@ -3176,11 +3283,19 @@
         </w:rPr>
         <w:t xml:space="preserve">a task </w:t>
       </w:r>
-      <w:r>
-        <w:rPr>
-          <w:lang w:eastAsia="zh-TW"/>
-        </w:rPr>
-        <w:t>which build</w:t>
+      <w:proofErr w:type="gramStart"/>
+      <w:r>
+        <w:rPr>
+          <w:lang w:eastAsia="zh-TW"/>
+        </w:rPr>
+        <w:t>which</w:t>
+      </w:r>
+      <w:proofErr w:type="gramEnd"/>
+      <w:r>
+        <w:rPr>
+          <w:lang w:eastAsia="zh-TW"/>
+        </w:rPr>
+        <w:t xml:space="preserve"> build</w:t>
       </w:r>
       <w:r>
         <w:rPr>
@@ -3277,7 +3392,21 @@
         <w:rPr>
           <w:lang w:eastAsia="zh-TW"/>
         </w:rPr>
-        <w:t>have emerged over time. The first annotation formats were typically based on SGML and XML and were simply in a format decided by the tagger. Over time, a standardisation effort for annotation emerged, culminating in TimeML</w:t>
+        <w:t xml:space="preserve">have emerged over time. The first annotation formats </w:t>
+      </w:r>
+      <w:proofErr w:type="gramStart"/>
+      <w:r>
+        <w:rPr>
+          <w:lang w:eastAsia="zh-TW"/>
+        </w:rPr>
+        <w:t>were typically based</w:t>
+      </w:r>
+      <w:proofErr w:type="gramEnd"/>
+      <w:r>
+        <w:rPr>
+          <w:lang w:eastAsia="zh-TW"/>
+        </w:rPr>
+        <w:t xml:space="preserve"> on SGML and XML and were simply in a format decided by the tagger. Over time, a standardisation effort for annotation emerged, culminating in TimeML</w:t>
       </w:r>
       <w:r>
         <w:rPr>
@@ -3617,7 +3746,21 @@
         <w:rPr>
           <w:lang w:eastAsia="zh-TW"/>
         </w:rPr>
-        <w:t xml:space="preserve"> An example of this tag is shown in </w:t>
+        <w:t xml:space="preserve"> An example of this tag </w:t>
+      </w:r>
+      <w:proofErr w:type="gramStart"/>
+      <w:r>
+        <w:rPr>
+          <w:lang w:eastAsia="zh-TW"/>
+        </w:rPr>
+        <w:t>is shown</w:t>
+      </w:r>
+      <w:proofErr w:type="gramEnd"/>
+      <w:r>
+        <w:rPr>
+          <w:lang w:eastAsia="zh-TW"/>
+        </w:rPr>
+        <w:t xml:space="preserve"> in </w:t>
       </w:r>
       <w:r>
         <w:rPr>
@@ -3737,8 +3880,19 @@
           <w:sz w:val="20"/>
           <w:lang w:eastAsia="en-GB" w:bidi="ar-SA"/>
         </w:rPr>
-        <w:t>TIMEX3 tid</w:t>
-      </w:r>
+        <w:t xml:space="preserve">TIMEX3 </w:t>
+      </w:r>
+      <w:proofErr w:type="spellStart"/>
+      <w:r>
+        <w:rPr>
+          <w:rFonts w:ascii="Verdana" w:eastAsia="Times New Roman" w:hAnsi="Verdana" w:cs="Times New Roman"/>
+          <w:color w:val="990000"/>
+          <w:sz w:val="20"/>
+          <w:lang w:eastAsia="en-GB" w:bidi="ar-SA"/>
+        </w:rPr>
+        <w:t>tid</w:t>
+      </w:r>
+      <w:proofErr w:type="spellEnd"/>
       <w:r>
         <w:rPr>
           <w:rFonts w:ascii="Verdana" w:eastAsia="Times New Roman" w:hAnsi="Verdana" w:cs="Times New Roman"/>
@@ -3811,8 +3965,19 @@
           <w:sz w:val="20"/>
           <w:lang w:eastAsia="en-GB" w:bidi="ar-SA"/>
         </w:rPr>
-        <w:t xml:space="preserve"> functionInDocument</w:t>
-      </w:r>
+        <w:t xml:space="preserve"> </w:t>
+      </w:r>
+      <w:proofErr w:type="spellStart"/>
+      <w:r>
+        <w:rPr>
+          <w:rFonts w:ascii="Verdana" w:eastAsia="Times New Roman" w:hAnsi="Verdana" w:cs="Times New Roman"/>
+          <w:color w:val="990000"/>
+          <w:sz w:val="20"/>
+          <w:lang w:eastAsia="en-GB" w:bidi="ar-SA"/>
+        </w:rPr>
+        <w:t>functionInDocument</w:t>
+      </w:r>
+      <w:proofErr w:type="spellEnd"/>
       <w:r>
         <w:rPr>
           <w:rFonts w:ascii="Verdana" w:eastAsia="Times New Roman" w:hAnsi="Verdana" w:cs="Times New Roman"/>
@@ -3848,8 +4013,19 @@
           <w:sz w:val="20"/>
           <w:lang w:eastAsia="en-GB" w:bidi="ar-SA"/>
         </w:rPr>
-        <w:t xml:space="preserve"> temporalFunction</w:t>
-      </w:r>
+        <w:t xml:space="preserve"> </w:t>
+      </w:r>
+      <w:proofErr w:type="spellStart"/>
+      <w:r>
+        <w:rPr>
+          <w:rFonts w:ascii="Verdana" w:eastAsia="Times New Roman" w:hAnsi="Verdana" w:cs="Times New Roman"/>
+          <w:color w:val="990000"/>
+          <w:sz w:val="20"/>
+          <w:lang w:eastAsia="en-GB" w:bidi="ar-SA"/>
+        </w:rPr>
+        <w:t>temporalFunction</w:t>
+      </w:r>
+      <w:proofErr w:type="spellEnd"/>
       <w:r>
         <w:rPr>
           <w:rFonts w:ascii="Verdana" w:eastAsia="Times New Roman" w:hAnsi="Verdana" w:cs="Times New Roman"/>
@@ -4101,7 +4277,21 @@
         <w:rPr>
           <w:lang w:eastAsia="zh-TW"/>
         </w:rPr>
-        <w:t xml:space="preserve"> tag is used to represent time expressions, and a number of attributes are used to define this. The most important attribute is the </w:t>
+        <w:t xml:space="preserve"> tag </w:t>
+      </w:r>
+      <w:proofErr w:type="gramStart"/>
+      <w:r>
+        <w:rPr>
+          <w:lang w:eastAsia="zh-TW"/>
+        </w:rPr>
+        <w:t>is used</w:t>
+      </w:r>
+      <w:proofErr w:type="gramEnd"/>
+      <w:r>
+        <w:rPr>
+          <w:lang w:eastAsia="zh-TW"/>
+        </w:rPr>
+        <w:t xml:space="preserve"> to represent time expressions, and a number of attributes are used to define this. The most important attribute is the </w:t>
       </w:r>
       <w:r>
         <w:rPr>
@@ -4126,13 +4316,41 @@
           <w:lang w:eastAsia="zh-TW"/>
         </w:rPr>
         <w:lastRenderedPageBreak/>
-        <w:t>on the TIMEX2 ‘val’ attribute</w:t>
-      </w:r>
-      <w:r>
-        <w:rPr>
-          <w:lang w:eastAsia="zh-TW"/>
-        </w:rPr>
-        <w:t xml:space="preserve">, which is used to hold </w:t>
+        <w:t>on the TIMEX2 ‘</w:t>
+      </w:r>
+      <w:proofErr w:type="spellStart"/>
+      <w:r>
+        <w:rPr>
+          <w:lang w:eastAsia="zh-TW"/>
+        </w:rPr>
+        <w:t>val</w:t>
+      </w:r>
+      <w:proofErr w:type="spellEnd"/>
+      <w:r>
+        <w:rPr>
+          <w:lang w:eastAsia="zh-TW"/>
+        </w:rPr>
+        <w:t>’ attribute</w:t>
+      </w:r>
+      <w:r>
+        <w:rPr>
+          <w:lang w:eastAsia="zh-TW"/>
+        </w:rPr>
+        <w:t xml:space="preserve">, which </w:t>
+      </w:r>
+      <w:proofErr w:type="gramStart"/>
+      <w:r>
+        <w:rPr>
+          <w:lang w:eastAsia="zh-TW"/>
+        </w:rPr>
+        <w:t>is used</w:t>
+      </w:r>
+      <w:proofErr w:type="gramEnd"/>
+      <w:r>
+        <w:rPr>
+          <w:lang w:eastAsia="zh-TW"/>
+        </w:rPr>
+        <w:t xml:space="preserve"> to hold </w:t>
       </w:r>
       <w:r>
         <w:rPr>
@@ -4150,7 +4368,21 @@
         <w:rPr>
           <w:lang w:eastAsia="zh-TW"/>
         </w:rPr>
-        <w:t xml:space="preserve"> This value can either be a simple string referencing a specific time, a pair of strings separated by a slash representing a duration anchored in specific points of times, or a simple string representing an unanchored duration.</w:t>
+        <w:t xml:space="preserve"> This value can </w:t>
+      </w:r>
+      <w:proofErr w:type="gramStart"/>
+      <w:r>
+        <w:rPr>
+          <w:lang w:eastAsia="zh-TW"/>
+        </w:rPr>
+        <w:t>either be</w:t>
+      </w:r>
+      <w:proofErr w:type="gramEnd"/>
+      <w:r>
+        <w:rPr>
+          <w:lang w:eastAsia="zh-TW"/>
+        </w:rPr>
+        <w:t xml:space="preserve"> a simple string referencing a specific time, a pair of strings separated by a slash representing a duration anchored in specific points of times, or a simple string representing an unanchored duration.</w:t>
       </w:r>
     </w:p>
     <w:p>
@@ -4235,7 +4467,21 @@
         <w:rPr>
           <w:lang w:eastAsia="zh-TW"/>
         </w:rPr>
-        <w:t>, with a number of modifications. As natural language temporal expressions allow a differing degree of precision, the TimeML standard allows for unknown components of a date to be replaced with the character ‘X’ (e.g., XXXX-05-03 represents May 3</w:t>
+        <w:t xml:space="preserve">, with a number of modifications. As natural </w:t>
+      </w:r>
+      <w:proofErr w:type="gramStart"/>
+      <w:r>
+        <w:rPr>
+          <w:lang w:eastAsia="zh-TW"/>
+        </w:rPr>
+        <w:t>language</w:t>
+      </w:r>
+      <w:proofErr w:type="gramEnd"/>
+      <w:r>
+        <w:rPr>
+          <w:lang w:eastAsia="zh-TW"/>
+        </w:rPr>
+        <w:t xml:space="preserve"> temporal expressions allow a differing degree of precision, the TimeML standard allows for unknown components of a date to be replaced with the character ‘X’ (e.g., XXXX-05-03 represents May 3</w:t>
       </w:r>
       <w:r>
         <w:rPr>
@@ -4316,7 +4562,21 @@
         <w:rPr>
           <w:lang w:eastAsia="zh-TW"/>
         </w:rPr>
-        <w:t xml:space="preserve">In addition to these modified ISO 8601 values, a number of tokens are also allowed in the value attribute when expressions </w:t>
+        <w:t xml:space="preserve">In addition to these modified ISO 8601 values, a number of tokens </w:t>
+      </w:r>
+      <w:proofErr w:type="gramStart"/>
+      <w:r>
+        <w:rPr>
+          <w:lang w:eastAsia="zh-TW"/>
+        </w:rPr>
+        <w:t>are also allowed</w:t>
+      </w:r>
+      <w:proofErr w:type="gramEnd"/>
+      <w:r>
+        <w:rPr>
+          <w:lang w:eastAsia="zh-TW"/>
+        </w:rPr>
+        <w:t xml:space="preserve"> in the value attribute when expressions </w:t>
       </w:r>
       <w:r>
         <w:rPr>
@@ -4365,7 +4625,21 @@
         <w:rPr>
           <w:lang w:eastAsia="zh-TW"/>
         </w:rPr>
-        <w:t>The second TIMEX2 attribute adopted by TIMEX3 is the MOD attribute, which is used fo</w:t>
+        <w:t xml:space="preserve">The second TIMEX2 attribute adopted by TIMEX3 is the MOD attribute, which </w:t>
+      </w:r>
+      <w:proofErr w:type="gramStart"/>
+      <w:r>
+        <w:rPr>
+          <w:lang w:eastAsia="zh-TW"/>
+        </w:rPr>
+        <w:t>is used</w:t>
+      </w:r>
+      <w:proofErr w:type="gramEnd"/>
+      <w:r>
+        <w:rPr>
+          <w:lang w:eastAsia="zh-TW"/>
+        </w:rPr>
+        <w:t xml:space="preserve"> fo</w:t>
       </w:r>
       <w:r>
         <w:rPr>
@@ -4420,7 +4694,21 @@
         <w:rPr>
           <w:lang w:eastAsia="zh-TW"/>
         </w:rPr>
-        <w:t>”, “less than 2 hours long”, or “about three years ago” to be correctly expressed.</w:t>
+        <w:t xml:space="preserve">”, “less than 2 hours long”, or “about three years ago” to </w:t>
+      </w:r>
+      <w:proofErr w:type="gramStart"/>
+      <w:r>
+        <w:rPr>
+          <w:lang w:eastAsia="zh-TW"/>
+        </w:rPr>
+        <w:t>be correctly expressed</w:t>
+      </w:r>
+      <w:proofErr w:type="gramEnd"/>
+      <w:r>
+        <w:rPr>
+          <w:lang w:eastAsia="zh-TW"/>
+        </w:rPr>
+        <w:t>.</w:t>
       </w:r>
     </w:p>
     <w:p>
@@ -4429,11 +4717,19 @@
           <w:lang w:eastAsia="zh-TW"/>
         </w:rPr>
       </w:pPr>
-      <w:r>
-        <w:rPr>
-          <w:lang w:eastAsia="zh-TW"/>
-        </w:rPr>
-        <w:t>TimeML’s TIMEX3 tag does not directly incorporate the other attributes of TIMEX2, but</w:t>
+      <w:proofErr w:type="spellStart"/>
+      <w:r>
+        <w:rPr>
+          <w:lang w:eastAsia="zh-TW"/>
+        </w:rPr>
+        <w:t>TimeML’s</w:t>
+      </w:r>
+      <w:proofErr w:type="spellEnd"/>
+      <w:r>
+        <w:rPr>
+          <w:lang w:eastAsia="zh-TW"/>
+        </w:rPr>
+        <w:t xml:space="preserve"> TIMEX3 tag does not directly incorporate the other attributes of TIMEX2, but</w:t>
       </w:r>
       <w:r>
         <w:rPr>
@@ -4445,7 +4741,35 @@
         <w:rPr>
           <w:lang w:eastAsia="zh-TW"/>
         </w:rPr>
-        <w:t xml:space="preserve"> One such attribute is the “functionInDocument” optional attribute which indicates whether or not this tag is providing a temporal anchor for other timexes in the document. The values this attribute can take come from the </w:t>
+        <w:t xml:space="preserve"> One such attribute is the “</w:t>
+      </w:r>
+      <w:proofErr w:type="spellStart"/>
+      <w:r>
+        <w:rPr>
+          <w:lang w:eastAsia="zh-TW"/>
+        </w:rPr>
+        <w:t>functionInDocument</w:t>
+      </w:r>
+      <w:proofErr w:type="spellEnd"/>
+      <w:r>
+        <w:rPr>
+          <w:lang w:eastAsia="zh-TW"/>
+        </w:rPr>
+        <w:t xml:space="preserve">” optional </w:t>
+      </w:r>
+      <w:proofErr w:type="gramStart"/>
+      <w:r>
+        <w:rPr>
+          <w:lang w:eastAsia="zh-TW"/>
+        </w:rPr>
+        <w:t>attribute which</w:t>
+      </w:r>
+      <w:proofErr w:type="gramEnd"/>
+      <w:r>
+        <w:rPr>
+          <w:lang w:eastAsia="zh-TW"/>
+        </w:rPr>
+        <w:t xml:space="preserve"> indicates whether or not this tag is providing a temporal anchor for other timexes in the document. The values this attribute can take come from the </w:t>
       </w:r>
       <w:r>
         <w:rPr>
@@ -4517,7 +4841,21 @@
         <w:rPr>
           <w:lang w:eastAsia="zh-TW"/>
         </w:rPr>
-        <w:t xml:space="preserve"> and denote that a timex can take functions such as creation time, publication time, etc. The PRISM standard is typically used to mark up metadata to a document, rather than directly dealing with the content itself, whereas TimeML expands this to allow the content of the document to be tagged with these functions.</w:t>
+        <w:t xml:space="preserve"> and denote that a timex can take functions such as creation time, publication time, etc. The PRISM standard </w:t>
+      </w:r>
+      <w:proofErr w:type="gramStart"/>
+      <w:r>
+        <w:rPr>
+          <w:lang w:eastAsia="zh-TW"/>
+        </w:rPr>
+        <w:t>is typically used</w:t>
+      </w:r>
+      <w:proofErr w:type="gramEnd"/>
+      <w:r>
+        <w:rPr>
+          <w:lang w:eastAsia="zh-TW"/>
+        </w:rPr>
+        <w:t xml:space="preserve"> to mark up metadata to a document, rather than directly dealing with the content itself, whereas TimeML expands this to allow the content of the document to be tagged with these functions.</w:t>
       </w:r>
     </w:p>
     <w:p>
@@ -4537,7 +4875,21 @@
           <w:lang w:eastAsia="zh-TW"/>
         </w:rPr>
         <w:lastRenderedPageBreak/>
-        <w:t>data. Similarly, more attributes are provided to denote quantified times (such as “twice a month”), and to anchor durations to other timexes.</w:t>
+        <w:t xml:space="preserve">data. Similarly, more attributes </w:t>
+      </w:r>
+      <w:proofErr w:type="gramStart"/>
+      <w:r>
+        <w:rPr>
+          <w:lang w:eastAsia="zh-TW"/>
+        </w:rPr>
+        <w:t>are provided</w:t>
+      </w:r>
+      <w:proofErr w:type="gramEnd"/>
+      <w:r>
+        <w:rPr>
+          <w:lang w:eastAsia="zh-TW"/>
+        </w:rPr>
+        <w:t xml:space="preserve"> to denote quantified times (such as “twice a month”), and to anchor durations to other timexes.</w:t>
       </w:r>
     </w:p>
     <w:p>
@@ -4671,7 +5023,21 @@
         <w:rPr>
           <w:lang w:eastAsia="zh-TW"/>
         </w:rPr>
-        <w:t xml:space="preserve"> For the TIMEX3 tag, these are mostly inherited from the TIMEX2 guidelines</w:t>
+        <w:t xml:space="preserve"> For the TIMEX3 tag, these </w:t>
+      </w:r>
+      <w:proofErr w:type="gramStart"/>
+      <w:r>
+        <w:rPr>
+          <w:lang w:eastAsia="zh-TW"/>
+        </w:rPr>
+        <w:t>are mostly inherited</w:t>
+      </w:r>
+      <w:proofErr w:type="gramEnd"/>
+      <w:r>
+        <w:rPr>
+          <w:lang w:eastAsia="zh-TW"/>
+        </w:rPr>
+        <w:t xml:space="preserve"> from the TIMEX2 guidelines</w:t>
       </w:r>
       <w:r>
         <w:rPr>
@@ -4798,7 +5164,21 @@
         <w:rPr>
           <w:lang w:eastAsia="zh-TW"/>
         </w:rPr>
-        <w:t>, including fairly detailed indicators</w:t>
+        <w:t xml:space="preserve">, including </w:t>
+      </w:r>
+      <w:proofErr w:type="gramStart"/>
+      <w:r>
+        <w:rPr>
+          <w:lang w:eastAsia="zh-TW"/>
+        </w:rPr>
+        <w:t>fairly detailed</w:t>
+      </w:r>
+      <w:proofErr w:type="gramEnd"/>
+      <w:r>
+        <w:rPr>
+          <w:lang w:eastAsia="zh-TW"/>
+        </w:rPr>
+        <w:t xml:space="preserve"> indicators</w:t>
       </w:r>
       <w:r>
         <w:rPr>
@@ -4840,8 +5220,16 @@
         <w:rPr>
           <w:lang w:eastAsia="zh-TW"/>
         </w:rPr>
-        <w:t>. One rule it gives relates to proper nouns, where any temporal expression incorporated within (e.g., the terrorist group “Black September”) should not be tagged</w:t>
-      </w:r>
+        <w:t xml:space="preserve">. One rule it gives relates to proper nouns, where any temporal expression incorporated within (e.g., the terrorist group “Black September”) </w:t>
+      </w:r>
+      <w:proofErr w:type="gramStart"/>
+      <w:r>
+        <w:rPr>
+          <w:lang w:eastAsia="zh-TW"/>
+        </w:rPr>
+        <w:t>should not be tagged</w:t>
+      </w:r>
+      <w:proofErr w:type="gramEnd"/>
       <w:r>
         <w:rPr>
           <w:lang w:eastAsia="zh-TW"/>
@@ -4852,7 +5240,49 @@
         <w:rPr>
           <w:lang w:eastAsia="zh-TW"/>
         </w:rPr>
-        <w:t>. Additionally, specific rules are given to the extent of a tag, for example, when a temporal expression includes premodifiers (as handled by the ‘mod’ attribute), the premodifiers should be part of the tagged text.</w:t>
+        <w:t xml:space="preserve">. Additionally, specific rules </w:t>
+      </w:r>
+      <w:proofErr w:type="gramStart"/>
+      <w:r>
+        <w:rPr>
+          <w:lang w:eastAsia="zh-TW"/>
+        </w:rPr>
+        <w:t>are given</w:t>
+      </w:r>
+      <w:proofErr w:type="gramEnd"/>
+      <w:r>
+        <w:rPr>
+          <w:lang w:eastAsia="zh-TW"/>
+        </w:rPr>
+        <w:t xml:space="preserve"> to the extent of a tag, for example, when a temporal expression includes </w:t>
+      </w:r>
+      <w:proofErr w:type="spellStart"/>
+      <w:r>
+        <w:rPr>
+          <w:lang w:eastAsia="zh-TW"/>
+        </w:rPr>
+        <w:t>premodifiers</w:t>
+      </w:r>
+      <w:proofErr w:type="spellEnd"/>
+      <w:r>
+        <w:rPr>
+          <w:lang w:eastAsia="zh-TW"/>
+        </w:rPr>
+        <w:t xml:space="preserve"> (as handled by the ‘mod’ attribute), the </w:t>
+      </w:r>
+      <w:proofErr w:type="spellStart"/>
+      <w:r>
+        <w:rPr>
+          <w:lang w:eastAsia="zh-TW"/>
+        </w:rPr>
+        <w:t>premodifiers</w:t>
+      </w:r>
+      <w:proofErr w:type="spellEnd"/>
+      <w:r>
+        <w:rPr>
+          <w:lang w:eastAsia="zh-TW"/>
+        </w:rPr>
+        <w:t xml:space="preserve"> should be part of the tagged text.</w:t>
       </w:r>
     </w:p>
     <w:p>
@@ -4878,13 +5308,41 @@
         <w:rPr>
           <w:lang w:eastAsia="zh-TW"/>
         </w:rPr>
-        <w:t xml:space="preserve">The TimeML rules extend these TIMEX2 guidelines, usually as a result of changes in the TIMEX3 tag </w:t>
-      </w:r>
-      <w:r>
-        <w:rPr>
-          <w:lang w:eastAsia="zh-TW"/>
-        </w:rPr>
-        <w:t>from the TIMEX2 tag. These include changes in tagging extent recommendations for expressions embedded within each other, and for postmodifiers.</w:t>
+        <w:t xml:space="preserve">The TimeML rules extend these TIMEX2 guidelines, usually </w:t>
+      </w:r>
+      <w:proofErr w:type="gramStart"/>
+      <w:r>
+        <w:rPr>
+          <w:lang w:eastAsia="zh-TW"/>
+        </w:rPr>
+        <w:t>as a result</w:t>
+      </w:r>
+      <w:proofErr w:type="gramEnd"/>
+      <w:r>
+        <w:rPr>
+          <w:lang w:eastAsia="zh-TW"/>
+        </w:rPr>
+        <w:t xml:space="preserve"> of changes in the TIMEX3 tag </w:t>
+      </w:r>
+      <w:r>
+        <w:rPr>
+          <w:lang w:eastAsia="zh-TW"/>
+        </w:rPr>
+        <w:t xml:space="preserve">from the TIMEX2 tag. These include changes in tagging extent recommendations for expressions embedded within each other, and for </w:t>
+      </w:r>
+      <w:proofErr w:type="spellStart"/>
+      <w:r>
+        <w:rPr>
+          <w:lang w:eastAsia="zh-TW"/>
+        </w:rPr>
+        <w:t>postmodifiers</w:t>
+      </w:r>
+      <w:proofErr w:type="spellEnd"/>
+      <w:r>
+        <w:rPr>
+          <w:lang w:eastAsia="zh-TW"/>
+        </w:rPr>
+        <w:t>.</w:t>
       </w:r>
     </w:p>
     <w:p>
@@ -4903,7 +5361,21 @@
         <w:rPr>
           <w:lang w:eastAsia="zh-TW"/>
         </w:rPr>
-        <w:t>, which can be used to denote implicit timexes in text, often for anchored durations.</w:t>
+        <w:t xml:space="preserve">, which </w:t>
+      </w:r>
+      <w:proofErr w:type="gramStart"/>
+      <w:r>
+        <w:rPr>
+          <w:lang w:eastAsia="zh-TW"/>
+        </w:rPr>
+        <w:t>can be used</w:t>
+      </w:r>
+      <w:proofErr w:type="gramEnd"/>
+      <w:r>
+        <w:rPr>
+          <w:lang w:eastAsia="zh-TW"/>
+        </w:rPr>
+        <w:t xml:space="preserve"> to denote implicit timexes in text, often for anchored durations.</w:t>
       </w:r>
     </w:p>
     <w:p>
@@ -4952,7 +5424,21 @@
         <w:rPr>
           <w:lang w:eastAsia="zh-TW"/>
         </w:rPr>
-        <w:t xml:space="preserve"> however as this project focuses on the annotation of timexes only, they are not considered here.</w:t>
+        <w:t xml:space="preserve"> however as this project focuses on the annotation of timexes only, they </w:t>
+      </w:r>
+      <w:proofErr w:type="gramStart"/>
+      <w:r>
+        <w:rPr>
+          <w:lang w:eastAsia="zh-TW"/>
+        </w:rPr>
+        <w:t>are not considered</w:t>
+      </w:r>
+      <w:proofErr w:type="gramEnd"/>
+      <w:r>
+        <w:rPr>
+          <w:lang w:eastAsia="zh-TW"/>
+        </w:rPr>
+        <w:t xml:space="preserve"> here.</w:t>
       </w:r>
       <w:r>
         <w:rPr>
@@ -5183,7 +5669,14 @@
         <w:rPr>
           <w:lang w:eastAsia="zh-TW"/>
         </w:rPr>
-        <w:t xml:space="preserve">datasets. Issues with inter-annotator agreement were identified by </w:t>
+        <w:t xml:space="preserve">datasets. </w:t>
+      </w:r>
+      <w:proofErr w:type="gramStart"/>
+      <w:r>
+        <w:rPr>
+          <w:lang w:eastAsia="zh-TW"/>
+        </w:rPr>
+        <w:t xml:space="preserve">Issues with inter-annotator agreement were identified by </w:t>
       </w:r>
       <w:sdt>
         <w:sdtPr>
@@ -5219,6 +5712,7 @@
             </w:rPr>
             <w:t>(Setzer &amp; Gaizauskas, 2001)</w:t>
           </w:r>
+          <w:proofErr w:type="gramEnd"/>
           <w:r>
             <w:rPr>
               <w:lang w:eastAsia="zh-TW"/>
@@ -5298,7 +5792,21 @@
         <w:rPr>
           <w:lang w:eastAsia="zh-TW"/>
         </w:rPr>
-        <w:t>accurate. Recall is a measure of retrieval – that is, of all the possible timexes or normalised values in the document, what proportion of these were identified.</w:t>
+        <w:t xml:space="preserve">accurate. Recall is a measure of retrieval – that is, of all the possible timexes or normalised values in the document, what proportion of these </w:t>
+      </w:r>
+      <w:proofErr w:type="gramStart"/>
+      <w:r>
+        <w:rPr>
+          <w:lang w:eastAsia="zh-TW"/>
+        </w:rPr>
+        <w:t>were identified</w:t>
+      </w:r>
+      <w:proofErr w:type="gramEnd"/>
+      <w:r>
+        <w:rPr>
+          <w:lang w:eastAsia="zh-TW"/>
+        </w:rPr>
+        <w:t>.</w:t>
       </w:r>
     </w:p>
     <w:p>
@@ -5317,13 +5825,27 @@
         <w:rPr>
           <w:lang w:eastAsia="zh-TW"/>
         </w:rPr>
-        <w:t xml:space="preserve"> metric TERN uses to measure performance</w:t>
-      </w:r>
-      <w:r>
-        <w:rPr>
-          <w:lang w:eastAsia="zh-TW"/>
-        </w:rPr>
-        <w:t xml:space="preserve"> is that of detection of temporal expressions</w:t>
+        <w:t xml:space="preserve"> metric TERN </w:t>
+      </w:r>
+      <w:proofErr w:type="gramStart"/>
+      <w:r>
+        <w:rPr>
+          <w:lang w:eastAsia="zh-TW"/>
+        </w:rPr>
+        <w:t>uses to measure performance</w:t>
+      </w:r>
+      <w:r>
+        <w:rPr>
+          <w:lang w:eastAsia="zh-TW"/>
+        </w:rPr>
+        <w:t xml:space="preserve"> is</w:t>
+      </w:r>
+      <w:proofErr w:type="gramEnd"/>
+      <w:r>
+        <w:rPr>
+          <w:lang w:eastAsia="zh-TW"/>
+        </w:rPr>
+        <w:t xml:space="preserve"> that of detection of temporal expressions</w:t>
       </w:r>
       <w:r>
         <w:rPr>
@@ -5347,14 +5869,58 @@
         <w:rPr>
           <w:lang w:eastAsia="zh-TW"/>
         </w:rPr>
-        <w:t>he second is to correctly recognise the extent of the temporal expression, and the third is to correctly normalise the temporal expression into some time. This final metric also can be subclassified into an absolute f-measure, which considers the performance of normalisation against all timexes, not just those recognised. Therefore, the absolute f-measure gives the headline metric for all parts of the system, whereas the breakdown allows performance of individual components</w:t>
-      </w:r>
-      <w:r>
-        <w:rPr>
-          <w:lang w:eastAsia="zh-TW"/>
-        </w:rPr>
-        <w:t xml:space="preserve"> to be considered</w:t>
-      </w:r>
+        <w:t xml:space="preserve">he second is </w:t>
+      </w:r>
+      <w:proofErr w:type="gramStart"/>
+      <w:r>
+        <w:rPr>
+          <w:lang w:eastAsia="zh-TW"/>
+        </w:rPr>
+        <w:t>to correctly recognise</w:t>
+      </w:r>
+      <w:proofErr w:type="gramEnd"/>
+      <w:r>
+        <w:rPr>
+          <w:lang w:eastAsia="zh-TW"/>
+        </w:rPr>
+        <w:t xml:space="preserve"> the extent of the temporal expression, and the third is to correctly normalise the temporal expression into some time. This final metric also </w:t>
+      </w:r>
+      <w:proofErr w:type="gramStart"/>
+      <w:r>
+        <w:rPr>
+          <w:lang w:eastAsia="zh-TW"/>
+        </w:rPr>
+        <w:t xml:space="preserve">can be </w:t>
+      </w:r>
+      <w:proofErr w:type="spellStart"/>
+      <w:r>
+        <w:rPr>
+          <w:lang w:eastAsia="zh-TW"/>
+        </w:rPr>
+        <w:t>subclassified</w:t>
+      </w:r>
+      <w:proofErr w:type="spellEnd"/>
+      <w:proofErr w:type="gramEnd"/>
+      <w:r>
+        <w:rPr>
+          <w:lang w:eastAsia="zh-TW"/>
+        </w:rPr>
+        <w:t xml:space="preserve"> into an absolute f-measure, which considers the performance of normalisation against all timexes, not just those recognised. Therefore, the absolute f-measure gives the headline metric for all parts of the system, whereas the breakdown allows performance of individual components</w:t>
+      </w:r>
+      <w:r>
+        <w:rPr>
+          <w:lang w:eastAsia="zh-TW"/>
+        </w:rPr>
+        <w:t xml:space="preserve"> to </w:t>
+      </w:r>
+      <w:proofErr w:type="gramStart"/>
+      <w:r>
+        <w:rPr>
+          <w:lang w:eastAsia="zh-TW"/>
+        </w:rPr>
+        <w:t>be considered</w:t>
+      </w:r>
+      <w:proofErr w:type="gramEnd"/>
       <w:r>
         <w:rPr>
           <w:lang w:eastAsia="zh-TW"/>
@@ -5480,7 +6046,21 @@
         <w:rPr>
           <w:lang w:eastAsia="zh-TW"/>
         </w:rPr>
-        <w:t xml:space="preserve">. These systems, and others, are discussed </w:t>
+        <w:t xml:space="preserve">. These systems, and others, </w:t>
+      </w:r>
+      <w:proofErr w:type="gramStart"/>
+      <w:r>
+        <w:rPr>
+          <w:lang w:eastAsia="zh-TW"/>
+        </w:rPr>
+        <w:t>are discussed</w:t>
+      </w:r>
+      <w:proofErr w:type="gramEnd"/>
+      <w:r>
+        <w:rPr>
+          <w:lang w:eastAsia="zh-TW"/>
+        </w:rPr>
+        <w:t xml:space="preserve"> </w:t>
       </w:r>
       <w:r>
         <w:rPr>
@@ -5626,10 +6206,26 @@
         <w:t xml:space="preserve"> </w:t>
       </w:r>
       <w:r>
-        <w:t xml:space="preserve">The texts that make up the TERN corpus are drawn from news articles. </w:t>
-      </w:r>
-      <w:r>
-        <w:t>Performance on this corpus is typically used as a comparative measure between different systems.</w:t>
+        <w:t xml:space="preserve">The texts that make up the TERN corpus </w:t>
+      </w:r>
+      <w:proofErr w:type="gramStart"/>
+      <w:r>
+        <w:t>are drawn</w:t>
+      </w:r>
+      <w:proofErr w:type="gramEnd"/>
+      <w:r>
+        <w:t xml:space="preserve"> from news articles. </w:t>
+      </w:r>
+      <w:r>
+        <w:t xml:space="preserve">Performance on this corpus </w:t>
+      </w:r>
+      <w:proofErr w:type="gramStart"/>
+      <w:r>
+        <w:t>is typically used</w:t>
+      </w:r>
+      <w:proofErr w:type="gramEnd"/>
+      <w:r>
+        <w:t xml:space="preserve"> as a comparative measure between different systems.</w:t>
       </w:r>
     </w:p>
     <w:p>
@@ -5707,7 +6303,15 @@
         </w:sdtContent>
       </w:sdt>
       <w:r>
-        <w:t>, and also includes additional documents</w:t>
+        <w:t xml:space="preserve">, </w:t>
+      </w:r>
+      <w:proofErr w:type="gramStart"/>
+      <w:r>
+        <w:t>and also</w:t>
+      </w:r>
+      <w:proofErr w:type="gramEnd"/>
+      <w:r>
+        <w:t xml:space="preserve"> includes additional documents</w:t>
       </w:r>
       <w:r>
         <w:t xml:space="preserve">, still </w:t>
@@ -5722,7 +6326,15 @@
         <w:t>genre</w:t>
       </w:r>
       <w:r>
-        <w:t>. Most recent contests use the TimeBank corpus as a base, although typically modify it for their specific needs (for example, in TempEval, a simplified form of TimeML was used).</w:t>
+        <w:t xml:space="preserve">. Most recent contests use the TimeBank corpus as a base, although typically modify it for their specific needs (for example, in TempEval, a simplified form of TimeML </w:t>
+      </w:r>
+      <w:proofErr w:type="gramStart"/>
+      <w:r>
+        <w:t>was used</w:t>
+      </w:r>
+      <w:proofErr w:type="gramEnd"/>
+      <w:r>
+        <w:t>).</w:t>
       </w:r>
     </w:p>
     <w:p>
@@ -5768,7 +6380,15 @@
         <w:t>, sometimes referred to as the ‘Opinion’ corpus.</w:t>
       </w:r>
       <w:r>
-        <w:t xml:space="preserve"> This also uses news texts and is annotated to the same specifications of the TimeBank corpus, although the annotation effort is not as mature. Efforts are underway to merge the AQUAINT and TimeBank corpora into a new, larger corpus with a higher annotation standard.</w:t>
+        <w:t xml:space="preserve"> This also uses news texts and </w:t>
+      </w:r>
+      <w:proofErr w:type="gramStart"/>
+      <w:r>
+        <w:t>is annotated</w:t>
+      </w:r>
+      <w:proofErr w:type="gramEnd"/>
+      <w:r>
+        <w:t xml:space="preserve"> to the same specifications of the TimeBank corpus, although the annotation effort is not as mature. Efforts are underway to merge the AQUAINT and TimeBank corpora into a new, larger corpus with a higher annotation standard.</w:t>
       </w:r>
     </w:p>
     <w:p>
@@ -5782,7 +6402,15 @@
         <w:t>discussed</w:t>
       </w:r>
       <w:r>
-        <w:t xml:space="preserve"> above are not considered perfect. As </w:t>
+        <w:t xml:space="preserve"> above </w:t>
+      </w:r>
+      <w:proofErr w:type="gramStart"/>
+      <w:r>
+        <w:t>are not considered</w:t>
+      </w:r>
+      <w:proofErr w:type="gramEnd"/>
+      <w:r>
+        <w:t xml:space="preserve"> perfect. As </w:t>
       </w:r>
       <w:r>
         <w:rPr>
@@ -5857,7 +6485,21 @@
         <w:rPr>
           <w:lang w:eastAsia="zh-TW"/>
         </w:rPr>
-        <w:t xml:space="preserve">Temporal expression taggers are tools which annotate the timexes in some input text. </w:t>
+        <w:t xml:space="preserve">Temporal expression taggers are </w:t>
+      </w:r>
+      <w:proofErr w:type="gramStart"/>
+      <w:r>
+        <w:rPr>
+          <w:lang w:eastAsia="zh-TW"/>
+        </w:rPr>
+        <w:t>tools which</w:t>
+      </w:r>
+      <w:proofErr w:type="gramEnd"/>
+      <w:r>
+        <w:rPr>
+          <w:lang w:eastAsia="zh-TW"/>
+        </w:rPr>
+        <w:t xml:space="preserve"> annotate the timexes in some input text. </w:t>
       </w:r>
       <w:r>
         <w:t xml:space="preserve">The earliest automated temporal expression annotation systems treated temporal expression recognition as a task along with entity recognition </w:t>
@@ -5924,7 +6566,23 @@
         </w:sdtContent>
       </w:sdt>
       <w:r>
-        <w:t>. In both systems, grammars were provided for the named entity recognisers and the time expressions simply recognised. No normalisation was performed in these early systems.</w:t>
+        <w:t xml:space="preserve">. In both systems, grammars </w:t>
+      </w:r>
+      <w:proofErr w:type="gramStart"/>
+      <w:r>
+        <w:t>were provided</w:t>
+      </w:r>
+      <w:proofErr w:type="gramEnd"/>
+      <w:r>
+        <w:t xml:space="preserve"> for the named entity recognisers and the time expressions simply recognised. No normalisation </w:t>
+      </w:r>
+      <w:proofErr w:type="gramStart"/>
+      <w:r>
+        <w:t>was performed</w:t>
+      </w:r>
+      <w:proofErr w:type="gramEnd"/>
+      <w:r>
+        <w:t xml:space="preserve"> in these early systems.</w:t>
       </w:r>
     </w:p>
     <w:p>
@@ -5937,7 +6595,14 @@
         <w:rPr>
           <w:lang w:eastAsia="zh-TW"/>
         </w:rPr>
-        <w:t xml:space="preserve">The recognition task is generally considered to be “do-able” </w:t>
+        <w:t xml:space="preserve">The recognition task is generally considered </w:t>
+      </w:r>
+      <w:proofErr w:type="gramStart"/>
+      <w:r>
+        <w:rPr>
+          <w:lang w:eastAsia="zh-TW"/>
+        </w:rPr>
+        <w:t xml:space="preserve">to be “do-able” </w:t>
       </w:r>
       <w:sdt>
         <w:sdtPr>
@@ -5971,7 +6636,15 @@
               <w:noProof/>
               <w:lang w:eastAsia="zh-TW"/>
             </w:rPr>
-            <w:t>(Ahn, Adafre, &amp; de Rijke, 2005)</w:t>
+            <w:t>(Ahn</w:t>
+          </w:r>
+          <w:proofErr w:type="gramEnd"/>
+          <w:r>
+            <w:rPr>
+              <w:noProof/>
+              <w:lang w:eastAsia="zh-TW"/>
+            </w:rPr>
+            <w:t>, Adafre, &amp; de Rijke, 2005)</w:t>
           </w:r>
           <w:r>
             <w:rPr>
@@ -5985,7 +6658,21 @@
         <w:rPr>
           <w:lang w:eastAsia="zh-TW"/>
         </w:rPr>
-        <w:t>, with two main approaches to the task: rule-based and machine learning based. Unlike recognition, normalisation is considered a more difficult task, especially for underspecified temporal expressions, and durations.</w:t>
+        <w:t xml:space="preserve">, with two main approaches to the task: rule-based and machine learning based. Unlike recognition, normalisation </w:t>
+      </w:r>
+      <w:proofErr w:type="gramStart"/>
+      <w:r>
+        <w:rPr>
+          <w:lang w:eastAsia="zh-TW"/>
+        </w:rPr>
+        <w:t>is considered</w:t>
+      </w:r>
+      <w:proofErr w:type="gramEnd"/>
+      <w:r>
+        <w:rPr>
+          <w:lang w:eastAsia="zh-TW"/>
+        </w:rPr>
+        <w:t xml:space="preserve"> a more difficult task, especially for underspecified temporal expressions, and durations.</w:t>
       </w:r>
     </w:p>
     <w:p>
@@ -6004,7 +6691,21 @@
         <w:rPr>
           <w:lang w:eastAsia="zh-TW"/>
         </w:rPr>
-        <w:t>emporal expressions are recognised as being highly idiosyncratic</w:t>
+        <w:t xml:space="preserve">emporal expressions </w:t>
+      </w:r>
+      <w:proofErr w:type="gramStart"/>
+      <w:r>
+        <w:rPr>
+          <w:lang w:eastAsia="zh-TW"/>
+        </w:rPr>
+        <w:t>are recognised</w:t>
+      </w:r>
+      <w:proofErr w:type="gramEnd"/>
+      <w:r>
+        <w:rPr>
+          <w:lang w:eastAsia="zh-TW"/>
+        </w:rPr>
+        <w:t xml:space="preserve"> as being highly idiosyncratic</w:t>
       </w:r>
       <w:r>
         <w:rPr>
@@ -6148,7 +6849,21 @@
         <w:rPr>
           <w:lang w:eastAsia="zh-TW"/>
         </w:rPr>
-        <w:t xml:space="preserve"> rule-based tagger discussed below, also experimented with machine learning based systems in order solve the problem of distinguishing between the specific use of the word “today” as a temporal expression and the generic use to mean “nowadays”. Following this, a number of machine learning based systems have been developed.</w:t>
+        <w:t xml:space="preserve"> rule-based tagger discussed below, also experimented with machine learning based systems in order solve the problem of distinguishing between the specific use of the word “today” as a temporal expression and the generic use to mean “nowadays”. Following this, a number of machine learning based systems </w:t>
+      </w:r>
+      <w:proofErr w:type="gramStart"/>
+      <w:r>
+        <w:rPr>
+          <w:lang w:eastAsia="zh-TW"/>
+        </w:rPr>
+        <w:t>have been developed</w:t>
+      </w:r>
+      <w:proofErr w:type="gramEnd"/>
+      <w:r>
+        <w:rPr>
+          <w:lang w:eastAsia="zh-TW"/>
+        </w:rPr>
+        <w:t>.</w:t>
       </w:r>
     </w:p>
     <w:p>
@@ -6173,7 +6888,21 @@
         <w:rPr>
           <w:lang w:eastAsia="zh-TW"/>
         </w:rPr>
-        <w:t xml:space="preserve"> other rule-based systems as the tedious creation of rules is avoided, and also allows a certain amount of flexibility between languages. Some rule-based systems </w:t>
+        <w:t xml:space="preserve"> other rule-based systems as the tedious creation of rules is avoided, </w:t>
+      </w:r>
+      <w:proofErr w:type="gramStart"/>
+      <w:r>
+        <w:rPr>
+          <w:lang w:eastAsia="zh-TW"/>
+        </w:rPr>
+        <w:t>and also</w:t>
+      </w:r>
+      <w:proofErr w:type="gramEnd"/>
+      <w:r>
+        <w:rPr>
+          <w:lang w:eastAsia="zh-TW"/>
+        </w:rPr>
+        <w:t xml:space="preserve"> allows a certain amount of flexibility between languages. Some rule-based systems </w:t>
       </w:r>
       <w:sdt>
         <w:sdtPr>
@@ -6221,7 +6950,21 @@
         <w:rPr>
           <w:lang w:eastAsia="zh-TW"/>
         </w:rPr>
-        <w:t xml:space="preserve"> maintain that in relatively short periods of time (i.e., one man-month) rule sets can be created which perform adequately.</w:t>
+        <w:t xml:space="preserve"> maintain that in relatively short periods of time (i.e., one </w:t>
+      </w:r>
+      <w:proofErr w:type="gramStart"/>
+      <w:r>
+        <w:rPr>
+          <w:lang w:eastAsia="zh-TW"/>
+        </w:rPr>
+        <w:t>man-month</w:t>
+      </w:r>
+      <w:proofErr w:type="gramEnd"/>
+      <w:r>
+        <w:rPr>
+          <w:lang w:eastAsia="zh-TW"/>
+        </w:rPr>
+        <w:t>) rule sets can be created which perform adequately.</w:t>
       </w:r>
       <w:r>
         <w:rPr>
@@ -6261,7 +7004,21 @@
         <w:rPr>
           <w:lang w:eastAsia="zh-TW"/>
         </w:rPr>
-        <w:t xml:space="preserve"> also suggest that the coverage of rule-based systems can be easily extended by the simple addition of further rules, which can be simpler than improving the performance of machine learning systems.</w:t>
+        <w:t xml:space="preserve"> also suggest that the coverage of rule-based systems </w:t>
+      </w:r>
+      <w:proofErr w:type="gramStart"/>
+      <w:r>
+        <w:rPr>
+          <w:lang w:eastAsia="zh-TW"/>
+        </w:rPr>
+        <w:t>can be easily extended</w:t>
+      </w:r>
+      <w:proofErr w:type="gramEnd"/>
+      <w:r>
+        <w:rPr>
+          <w:lang w:eastAsia="zh-TW"/>
+        </w:rPr>
+        <w:t xml:space="preserve"> by the simple addition of further rules, which can be simpler than improving the performance of machine learning systems.</w:t>
       </w:r>
     </w:p>
     <w:p>
@@ -6274,7 +7031,21 @@
         <w:rPr>
           <w:lang w:eastAsia="zh-TW"/>
         </w:rPr>
-        <w:t xml:space="preserve">With performance between machine learning and rule-based systems as close as it is there is no clear superior approach to timex annotation, with different authors extolling the advantages of their </w:t>
+        <w:t xml:space="preserve">With performance between machine learning and rule-based systems as </w:t>
+      </w:r>
+      <w:proofErr w:type="gramStart"/>
+      <w:r>
+        <w:rPr>
+          <w:lang w:eastAsia="zh-TW"/>
+        </w:rPr>
+        <w:t>close</w:t>
+      </w:r>
+      <w:proofErr w:type="gramEnd"/>
+      <w:r>
+        <w:rPr>
+          <w:lang w:eastAsia="zh-TW"/>
+        </w:rPr>
+        <w:t xml:space="preserve"> as it is there is no clear superior approach to timex annotation, with different authors extolling the advantages of their </w:t>
       </w:r>
       <w:r>
         <w:rPr>
@@ -6320,7 +7091,14 @@
         <w:rPr>
           <w:lang w:eastAsia="zh-TW"/>
         </w:rPr>
-        <w:t xml:space="preserve"> argue</w:t>
+        <w:t xml:space="preserve"> </w:t>
+      </w:r>
+      <w:proofErr w:type="gramStart"/>
+      <w:r>
+        <w:rPr>
+          <w:lang w:eastAsia="zh-TW"/>
+        </w:rPr>
+        <w:t>argue</w:t>
       </w:r>
       <w:r>
         <w:rPr>
@@ -6328,6 +7106,7 @@
         </w:rPr>
         <w:t>s</w:t>
       </w:r>
+      <w:proofErr w:type="gramEnd"/>
       <w:r>
         <w:rPr>
           <w:lang w:eastAsia="zh-TW"/>
@@ -6417,7 +7196,21 @@
         <w:rPr>
           <w:lang w:eastAsia="zh-TW"/>
         </w:rPr>
-        <w:t>A number of temporal expression annotators are discussed further below.</w:t>
+        <w:t xml:space="preserve">A number of temporal expression annotators </w:t>
+      </w:r>
+      <w:proofErr w:type="gramStart"/>
+      <w:r>
+        <w:rPr>
+          <w:lang w:eastAsia="zh-TW"/>
+        </w:rPr>
+        <w:t>are discussed</w:t>
+      </w:r>
+      <w:proofErr w:type="gramEnd"/>
+      <w:r>
+        <w:rPr>
+          <w:lang w:eastAsia="zh-TW"/>
+        </w:rPr>
+        <w:t xml:space="preserve"> further below.</w:t>
       </w:r>
     </w:p>
     <w:p>
@@ -6508,7 +7301,15 @@
         <w:t>tagged for part-of-speech</w:t>
       </w:r>
       <w:r>
-        <w:t xml:space="preserve">. A number of operations are applied to this input document, the </w:t>
+        <w:t xml:space="preserve">. A number of operations </w:t>
+      </w:r>
+      <w:proofErr w:type="gramStart"/>
+      <w:r>
+        <w:t>are applied</w:t>
+      </w:r>
+      <w:proofErr w:type="gramEnd"/>
+      <w:r>
+        <w:t xml:space="preserve"> to this input document, the </w:t>
       </w:r>
       <w:r>
         <w:t>first</w:t>
@@ -6522,8 +7323,13 @@
       <w:r>
         <w:t xml:space="preserve">xtent of the time expression. A number of regular expression rules </w:t>
       </w:r>
-      <w:r>
-        <w:t>are used to define the extent of what should be tagged.</w:t>
+      <w:proofErr w:type="gramStart"/>
+      <w:r>
+        <w:t>are used</w:t>
+      </w:r>
+      <w:proofErr w:type="gramEnd"/>
+      <w:r>
+        <w:t xml:space="preserve"> to define the extent of what should be tagged.</w:t>
       </w:r>
     </w:p>
     <w:p>
@@ -6534,7 +7340,11 @@
         <w:t>,</w:t>
       </w:r>
       <w:r>
-        <w:t xml:space="preserve"> deals with relative expressions. For relative times, a reference time is established, either from the conte</w:t>
+        <w:t xml:space="preserve"> deals with relative expressions. </w:t>
+      </w:r>
+      <w:proofErr w:type="gramStart"/>
+      <w:r>
+        <w:t>For relative times, a reference time is established, either from the conte</w:t>
       </w:r>
       <w:r>
         <w:t>xt of the surrounding sentences</w:t>
@@ -6546,7 +7356,15 @@
         <w:t>by</w:t>
       </w:r>
       <w:r>
-        <w:t xml:space="preserve"> first computing the magnitude of the offset (e.g., “month”, “week”, etc), and then the direction, either from direct indicators (e.g., “last Thursday”) or from the tense of the sentence (“600,000 barrels </w:t>
+        <w:t xml:space="preserve"> first computing the magnitude of the offset (e.g., “month”, “week”, </w:t>
+      </w:r>
+      <w:proofErr w:type="spellStart"/>
+      <w:r>
+        <w:t>etc</w:t>
+      </w:r>
+      <w:proofErr w:type="spellEnd"/>
+      <w:r>
+        <w:t xml:space="preserve">), and then the direction, either from direct indicators (e.g., “last Thursday”) or from the tense of the sentence (“600,000 barrels </w:t>
       </w:r>
       <w:r>
         <w:rPr>
@@ -6557,6 +7375,7 @@
       <w:r>
         <w:t xml:space="preserve"> loaded on Thursday”).</w:t>
       </w:r>
+      <w:proofErr w:type="gramEnd"/>
       <w:r>
         <w:t xml:space="preserve"> </w:t>
       </w:r>
@@ -6674,10 +7493,34 @@
         <w:t>The GUTime program</w:t>
       </w:r>
       <w:r>
-        <w:t xml:space="preserve"> itself has a number of deficiencies which make extending this software difficult. </w:t>
-      </w:r>
-      <w:r>
-        <w:t xml:space="preserve">The tagging aspects of TempEx are provided in a number of very large Perl functions which are driven by a Perl script. This is wrapped around by another Perl script and additional rules </w:t>
+        <w:t xml:space="preserve"> itself has a number of </w:t>
+      </w:r>
+      <w:proofErr w:type="gramStart"/>
+      <w:r>
+        <w:t>deficiencies which</w:t>
+      </w:r>
+      <w:proofErr w:type="gramEnd"/>
+      <w:r>
+        <w:t xml:space="preserve"> make extending this software difficult. </w:t>
+      </w:r>
+      <w:r>
+        <w:t xml:space="preserve">The tagging aspects of TempEx are provided in a number of very large Perl </w:t>
+      </w:r>
+      <w:proofErr w:type="gramStart"/>
+      <w:r>
+        <w:t>functions which</w:t>
+      </w:r>
+      <w:proofErr w:type="gramEnd"/>
+      <w:r>
+        <w:t xml:space="preserve"> are driven by a Perl script. </w:t>
+      </w:r>
+      <w:proofErr w:type="gramStart"/>
+      <w:r>
+        <w:t>This is wrapped around by another Perl script</w:t>
+      </w:r>
+      <w:proofErr w:type="gramEnd"/>
+      <w:r>
+        <w:t xml:space="preserve"> and additional rules </w:t>
       </w:r>
       <w:r>
         <w:t xml:space="preserve">were </w:t>
@@ -6725,8 +7568,13 @@
       <w:r>
         <w:t xml:space="preserve">, there is yet again another wrapper to fit this into the toolkit. These multiple levels of wrappers are </w:t>
       </w:r>
-      <w:r>
-        <w:t>code which hides</w:t>
+      <w:proofErr w:type="gramStart"/>
+      <w:r>
+        <w:t>code which</w:t>
+      </w:r>
+      <w:proofErr w:type="gramEnd"/>
+      <w:r>
+        <w:t xml:space="preserve"> hides</w:t>
       </w:r>
       <w:r>
         <w:t xml:space="preserve"> issues </w:t>
@@ -6756,7 +7604,15 @@
         <w:t xml:space="preserve"> and logic</w:t>
       </w:r>
       <w:r>
-        <w:t xml:space="preserve">. Similarly, the second and third modules as outlined above are coupled together into a single </w:t>
+        <w:t xml:space="preserve">. Similarly, the second and third modules as outlined above are </w:t>
+      </w:r>
+      <w:proofErr w:type="gramStart"/>
+      <w:r>
+        <w:t>coupled together</w:t>
+      </w:r>
+      <w:proofErr w:type="gramEnd"/>
+      <w:r>
+        <w:t xml:space="preserve"> into a single </w:t>
       </w:r>
       <w:r>
         <w:t>function</w:t>
@@ -6842,14 +7698,27 @@
       <w:r>
         <w:t xml:space="preserve"> these two tasks </w:t>
       </w:r>
-      <w:r>
-        <w:t xml:space="preserve">are split </w:t>
+      <w:proofErr w:type="gramStart"/>
+      <w:r>
+        <w:t>are split</w:t>
+      </w:r>
+      <w:proofErr w:type="gramEnd"/>
+      <w:r>
+        <w:t xml:space="preserve"> </w:t>
       </w:r>
       <w:r>
         <w:t>into separate internal components.</w:t>
       </w:r>
       <w:r>
-        <w:t xml:space="preserve"> Chronos is designed to be a multi-lingual system, coping with both English and Italian text.</w:t>
+        <w:t xml:space="preserve"> Chronos </w:t>
+      </w:r>
+      <w:proofErr w:type="gramStart"/>
+      <w:r>
+        <w:t>is designed</w:t>
+      </w:r>
+      <w:proofErr w:type="gramEnd"/>
+      <w:r>
+        <w:t xml:space="preserve"> to be a multi-lingual system, coping with both English and Italian text.</w:t>
       </w:r>
     </w:p>
     <w:p>
@@ -6872,10 +7741,18 @@
         <w:t>and part-of-speech tagging occurs in the first phase of the program. This does have the downside of making Chronos mo</w:t>
       </w:r>
       <w:r>
-        <w:t>re difficult to componentise; if it were to be</w:t>
-      </w:r>
-      <w:r>
-        <w:t xml:space="preserve"> incorporated into a larger system, this pre-processing may want to be separated out to use a better system.</w:t>
+        <w:t xml:space="preserve">re difficult to componentise; if it were to </w:t>
+      </w:r>
+      <w:proofErr w:type="gramStart"/>
+      <w:r>
+        <w:t>be</w:t>
+      </w:r>
+      <w:r>
+        <w:t xml:space="preserve"> incorporated</w:t>
+      </w:r>
+      <w:proofErr w:type="gramEnd"/>
+      <w:r>
+        <w:t xml:space="preserve"> into a larger system, this pre-processing may want to be separated out to use a better system.</w:t>
       </w:r>
     </w:p>
     <w:p>
@@ -6907,10 +7784,18 @@
         <w:t>I</w:t>
       </w:r>
       <w:r>
-        <w:t>n GUTime, this is handle</w:t>
-      </w:r>
-      <w:r>
-        <w:t>d by an implicit rule ordering.</w:t>
+        <w:t xml:space="preserve">n GUTime, this </w:t>
+      </w:r>
+      <w:proofErr w:type="gramStart"/>
+      <w:r>
+        <w:t>is handle</w:t>
+      </w:r>
+      <w:r>
+        <w:t>d</w:t>
+      </w:r>
+      <w:proofErr w:type="gramEnd"/>
+      <w:r>
+        <w:t xml:space="preserve"> by an implicit rule ordering.</w:t>
       </w:r>
     </w:p>
     <w:p>
@@ -6919,7 +7804,15 @@
         <w:t>Additionally, Chronos,</w:t>
       </w:r>
       <w:r>
-        <w:t xml:space="preserve"> in contrast to GUTime which has a clear separation of components, appears to have a heavier coupling and a more integrated system.</w:t>
+        <w:t xml:space="preserve"> in contrast to </w:t>
+      </w:r>
+      <w:proofErr w:type="gramStart"/>
+      <w:r>
+        <w:t>GUTime which</w:t>
+      </w:r>
+      <w:proofErr w:type="gramEnd"/>
+      <w:r>
+        <w:t xml:space="preserve"> has a clear separation of components, appears to have a heavier coupling and a more integrated system.</w:t>
       </w:r>
       <w:r>
         <w:t xml:space="preserve"> This recognition phase results in an intermediate representation</w:t>
@@ -6931,10 +7824,18 @@
         <w:t>extension of the TIMEX2 standard</w:t>
       </w:r>
       <w:r>
-        <w:t xml:space="preserve"> – which </w:t>
-      </w:r>
-      <w:r>
-        <w:t>provides the metadata detected in the recognition phase as additional attributes to a tag.</w:t>
+        <w:t xml:space="preserve"> </w:t>
+      </w:r>
+      <w:proofErr w:type="gramStart"/>
+      <w:r>
+        <w:t xml:space="preserve">– which </w:t>
+      </w:r>
+      <w:r>
+        <w:t>provides the metadata</w:t>
+      </w:r>
+      <w:proofErr w:type="gramEnd"/>
+      <w:r>
+        <w:t xml:space="preserve"> detected in the recognition phase as additional attributes to a tag.</w:t>
       </w:r>
     </w:p>
     <w:p>
@@ -7004,8 +7905,13 @@
       <w:r>
         <w:t xml:space="preserve">a performance </w:t>
       </w:r>
-      <w:r>
-        <w:t>which the authors put down to their more extensive rule set.</w:t>
+      <w:proofErr w:type="gramStart"/>
+      <w:r>
+        <w:t>which</w:t>
+      </w:r>
+      <w:proofErr w:type="gramEnd"/>
+      <w:r>
+        <w:t xml:space="preserve"> the authors put down to their more extensive rule set.</w:t>
       </w:r>
     </w:p>
     <w:p>
@@ -7145,7 +8051,21 @@
         <w:rPr>
           <w:lang w:eastAsia="zh-TW"/>
         </w:rPr>
-        <w:t xml:space="preserve">lso similar to GUTime and Chronos, DANTE uses grammar rules (using the JAPE system) for identification of timexes. In this recognition phase, a “local semantic encoding” is used, which is an extension of the TIMEX2 standard </w:t>
+        <w:t xml:space="preserve">lso similar to GUTime and Chronos, DANTE uses grammar rules (using the JAPE system) for identification of timexes. In this recognition phase, a “local semantic encoding” </w:t>
+      </w:r>
+      <w:proofErr w:type="gramStart"/>
+      <w:r>
+        <w:rPr>
+          <w:lang w:eastAsia="zh-TW"/>
+        </w:rPr>
+        <w:t>is used</w:t>
+      </w:r>
+      <w:proofErr w:type="gramEnd"/>
+      <w:r>
+        <w:rPr>
+          <w:lang w:eastAsia="zh-TW"/>
+        </w:rPr>
+        <w:t xml:space="preserve">, which is an extension of the TIMEX2 standard </w:t>
       </w:r>
       <w:r>
         <w:rPr>
@@ -7165,12 +8085,14 @@
         </w:rPr>
         <w:t>‘</w:t>
       </w:r>
+      <w:proofErr w:type="spellStart"/>
       <w:r>
         <w:rPr>
           <w:lang w:eastAsia="zh-TW"/>
         </w:rPr>
         <w:t>val</w:t>
       </w:r>
+      <w:proofErr w:type="spellEnd"/>
       <w:r>
         <w:rPr>
           <w:lang w:eastAsia="zh-TW"/>
@@ -7371,7 +8293,21 @@
         <w:rPr>
           <w:lang w:eastAsia="zh-TW"/>
         </w:rPr>
-        <w:t>time expression respectively. The input to the system is already expected to be segmented into sentences and tokenised in order to facilitate this.</w:t>
+        <w:t xml:space="preserve">time expression respectively. The input to the system </w:t>
+      </w:r>
+      <w:proofErr w:type="gramStart"/>
+      <w:r>
+        <w:rPr>
+          <w:lang w:eastAsia="zh-TW"/>
+        </w:rPr>
+        <w:t>is already expected to be segmented into sentences and</w:t>
+      </w:r>
+      <w:proofErr w:type="gramEnd"/>
+      <w:r>
+        <w:rPr>
+          <w:lang w:eastAsia="zh-TW"/>
+        </w:rPr>
+        <w:t xml:space="preserve"> tokenised in order to facilitate this.</w:t>
       </w:r>
     </w:p>
     <w:p>
@@ -7567,7 +8503,21 @@
         <w:rPr>
           <w:lang w:eastAsia="zh-TW"/>
         </w:rPr>
-        <w:t>. Again, support vector machines are used with a number of lexical and parse-based features.</w:t>
+        <w:t xml:space="preserve">. Again, support vector machines </w:t>
+      </w:r>
+      <w:proofErr w:type="gramStart"/>
+      <w:r>
+        <w:rPr>
+          <w:lang w:eastAsia="zh-TW"/>
+        </w:rPr>
+        <w:t>are used</w:t>
+      </w:r>
+      <w:proofErr w:type="gramEnd"/>
+      <w:r>
+        <w:rPr>
+          <w:lang w:eastAsia="zh-TW"/>
+        </w:rPr>
+        <w:t xml:space="preserve"> with a number of lexical and parse-based features.</w:t>
       </w:r>
     </w:p>
     <w:p>
@@ -7580,7 +8530,21 @@
         <w:rPr>
           <w:lang w:eastAsia="zh-TW"/>
         </w:rPr>
-        <w:t xml:space="preserve">Once these timexes have been identified, a classifier is used to </w:t>
+        <w:t xml:space="preserve">Once these timexes </w:t>
+      </w:r>
+      <w:proofErr w:type="gramStart"/>
+      <w:r>
+        <w:rPr>
+          <w:lang w:eastAsia="zh-TW"/>
+        </w:rPr>
+        <w:t>have been identified</w:t>
+      </w:r>
+      <w:proofErr w:type="gramEnd"/>
+      <w:r>
+        <w:rPr>
+          <w:lang w:eastAsia="zh-TW"/>
+        </w:rPr>
+        <w:t xml:space="preserve">, a classifier is used to </w:t>
       </w:r>
       <w:r>
         <w:rPr>
@@ -7604,7 +8568,21 @@
         <w:rPr>
           <w:lang w:eastAsia="zh-TW"/>
         </w:rPr>
-        <w:t xml:space="preserve"> of timex they represent semantically (e.g., recurrence, duration, a point in time, and the vagueness of these). Once again, a SVM is used for this classification, and the same features as in phrasal identification are used.</w:t>
+        <w:t xml:space="preserve"> of timex they represent semantically (e.g., recurrence, duration, a point in time, and the vagueness of these). Once again, a SVM </w:t>
+      </w:r>
+      <w:proofErr w:type="gramStart"/>
+      <w:r>
+        <w:rPr>
+          <w:lang w:eastAsia="zh-TW"/>
+        </w:rPr>
+        <w:t>is used</w:t>
+      </w:r>
+      <w:proofErr w:type="gramEnd"/>
+      <w:r>
+        <w:rPr>
+          <w:lang w:eastAsia="zh-TW"/>
+        </w:rPr>
+        <w:t xml:space="preserve"> for this classification, and the same features as in phrasal identification are used.</w:t>
       </w:r>
     </w:p>
     <w:p>
@@ -7617,7 +8595,21 @@
         <w:rPr>
           <w:lang w:eastAsia="zh-TW"/>
         </w:rPr>
-        <w:t>The TimexTag system isn’t based completely on machine learning, as rules are used to compute an under-specified representation for the start of the normalisation phase. However, these rules number considerably fewer than in other systems (89 vs. the 1000+ in</w:t>
+        <w:t xml:space="preserve">The TimexTag system </w:t>
+      </w:r>
+      <w:proofErr w:type="gramStart"/>
+      <w:r>
+        <w:rPr>
+          <w:lang w:eastAsia="zh-TW"/>
+        </w:rPr>
+        <w:t>isn’t</w:t>
+      </w:r>
+      <w:proofErr w:type="gramEnd"/>
+      <w:r>
+        <w:rPr>
+          <w:lang w:eastAsia="zh-TW"/>
+        </w:rPr>
+        <w:t xml:space="preserve"> based completely on machine learning, as rules are used to compute an under-specified representation for the start of the normalisation phase. However, these rules number considerably fewer than in other systems (89 vs. the 1000+ in</w:t>
       </w:r>
       <w:r>
         <w:rPr>
@@ -7629,7 +8621,21 @@
         <w:rPr>
           <w:lang w:eastAsia="zh-TW"/>
         </w:rPr>
-        <w:t xml:space="preserve">). As with other systems, a base date, or “temporal anchor” is used </w:t>
+        <w:t xml:space="preserve">). As with other systems, a base date, or “temporal anchor” </w:t>
+      </w:r>
+      <w:proofErr w:type="gramStart"/>
+      <w:r>
+        <w:rPr>
+          <w:lang w:eastAsia="zh-TW"/>
+        </w:rPr>
+        <w:t>is used</w:t>
+      </w:r>
+      <w:proofErr w:type="gramEnd"/>
+      <w:r>
+        <w:rPr>
+          <w:lang w:eastAsia="zh-TW"/>
+        </w:rPr>
+        <w:t xml:space="preserve"> </w:t>
       </w:r>
       <w:r>
         <w:rPr>
@@ -7673,7 +8679,21 @@
         <w:rPr>
           <w:lang w:eastAsia="zh-TW"/>
         </w:rPr>
-        <w:t>99 was scored, although the absolute f-measure was lower.</w:t>
+        <w:t xml:space="preserve">99 </w:t>
+      </w:r>
+      <w:proofErr w:type="gramStart"/>
+      <w:r>
+        <w:rPr>
+          <w:lang w:eastAsia="zh-TW"/>
+        </w:rPr>
+        <w:t>was scored</w:t>
+      </w:r>
+      <w:proofErr w:type="gramEnd"/>
+      <w:r>
+        <w:rPr>
+          <w:lang w:eastAsia="zh-TW"/>
+        </w:rPr>
+        <w:t>, although the absolute f-measure was lower.</w:t>
       </w:r>
     </w:p>
     <w:p>
@@ -7782,7 +8802,21 @@
         <w:rPr>
           <w:lang w:eastAsia="zh-TW"/>
         </w:rPr>
-        <w:t>. Fully specified data is then processed separately, in order to discover a standard form for natural language expressions of dates which can be used with less specified expressions.</w:t>
+        <w:t xml:space="preserve">. Fully specified data is then processed separately, in order to discover a standard form for natural language expressions of </w:t>
+      </w:r>
+      <w:proofErr w:type="gramStart"/>
+      <w:r>
+        <w:rPr>
+          <w:lang w:eastAsia="zh-TW"/>
+        </w:rPr>
+        <w:t>dates which can be used</w:t>
+      </w:r>
+      <w:proofErr w:type="gramEnd"/>
+      <w:r>
+        <w:rPr>
+          <w:lang w:eastAsia="zh-TW"/>
+        </w:rPr>
+        <w:t xml:space="preserve"> with less specified expressions.</w:t>
       </w:r>
       <w:r>
         <w:rPr>
@@ -7837,13 +8871,27 @@
         <w:rPr>
           <w:lang w:eastAsia="zh-TW"/>
         </w:rPr>
-        <w:t xml:space="preserve"> so is not directly comparable</w:t>
-      </w:r>
-      <w:r>
-        <w:rPr>
-          <w:lang w:eastAsia="zh-TW"/>
-        </w:rPr>
-        <w:t xml:space="preserve"> to the other systems presented here</w:t>
+        <w:t xml:space="preserve"> so </w:t>
+      </w:r>
+      <w:proofErr w:type="gramStart"/>
+      <w:r>
+        <w:rPr>
+          <w:lang w:eastAsia="zh-TW"/>
+        </w:rPr>
+        <w:t>is not directly comparable</w:t>
+      </w:r>
+      <w:r>
+        <w:rPr>
+          <w:lang w:eastAsia="zh-TW"/>
+        </w:rPr>
+        <w:t xml:space="preserve"> to the other systems presented</w:t>
+      </w:r>
+      <w:proofErr w:type="gramEnd"/>
+      <w:r>
+        <w:rPr>
+          <w:lang w:eastAsia="zh-TW"/>
+        </w:rPr>
+        <w:t xml:space="preserve"> here</w:t>
       </w:r>
       <w:r>
         <w:rPr>
@@ -7934,7 +8982,35 @@
         <w:rPr>
           <w:lang w:eastAsia="zh-TW"/>
         </w:rPr>
-        <w:t xml:space="preserve"> Korean text. Here, morphological analysis and a stop list are used to match temporal expressions in a text from a dictionary. Extending the annotator to include part-of-speech information and information about temporal modifiers is identified as a technique to automatically build this dictionary.</w:t>
+        <w:t xml:space="preserve"> Korean text. Here, morphological analysis and a stop list </w:t>
+      </w:r>
+      <w:proofErr w:type="gramStart"/>
+      <w:r>
+        <w:rPr>
+          <w:lang w:eastAsia="zh-TW"/>
+        </w:rPr>
+        <w:t>are used</w:t>
+      </w:r>
+      <w:proofErr w:type="gramEnd"/>
+      <w:r>
+        <w:rPr>
+          <w:lang w:eastAsia="zh-TW"/>
+        </w:rPr>
+        <w:t xml:space="preserve"> to match temporal expressions in a text from a dictionary. Extending the annotator to include part-of-speech information and information about temporal modifiers </w:t>
+      </w:r>
+      <w:proofErr w:type="gramStart"/>
+      <w:r>
+        <w:rPr>
+          <w:lang w:eastAsia="zh-TW"/>
+        </w:rPr>
+        <w:t>is identified</w:t>
+      </w:r>
+      <w:proofErr w:type="gramEnd"/>
+      <w:r>
+        <w:rPr>
+          <w:lang w:eastAsia="zh-TW"/>
+        </w:rPr>
+        <w:t xml:space="preserve"> as a technique to automatically build this dictionary.</w:t>
       </w:r>
       <w:r>
         <w:rPr>
@@ -7942,6 +9018,7 @@
         </w:rPr>
         <w:t xml:space="preserve"> Normalisation of temporal expressions </w:t>
       </w:r>
+      <w:proofErr w:type="gramStart"/>
       <w:r>
         <w:rPr>
           <w:lang w:eastAsia="zh-TW"/>
@@ -7958,7 +9035,14 @@
         <w:rPr>
           <w:lang w:eastAsia="zh-TW"/>
         </w:rPr>
-        <w:t xml:space="preserve"> based on a rote-learning technique, where memorisation of relative expressions and their relative values is used</w:t>
+        <w:t xml:space="preserve"> based</w:t>
+      </w:r>
+      <w:proofErr w:type="gramEnd"/>
+      <w:r>
+        <w:rPr>
+          <w:lang w:eastAsia="zh-TW"/>
+        </w:rPr>
+        <w:t xml:space="preserve"> on a rote-learning technique, where memorisation of relative expressions and their relative values is used</w:t>
       </w:r>
       <w:r>
         <w:rPr>
@@ -8083,17 +9167,32 @@
       <w:r>
         <w:t xml:space="preserve">system is implemented in Python in a package called </w:t>
       </w:r>
+      <w:proofErr w:type="spellStart"/>
+      <w:proofErr w:type="gramStart"/>
       <w:r>
         <w:rPr>
           <w:rStyle w:val="Code"/>
         </w:rPr>
         <w:t>ternip</w:t>
       </w:r>
-      <w:r>
-        <w:t xml:space="preserve"> which </w:t>
-      </w:r>
-      <w:r>
-        <w:t>provides all the functionality. The package is distributed with an installer, documentation on how to use the package, and a series of extra scripts, which demonstrate how to use the API, and also provide a simple driver to tagging functionality.</w:t>
+      <w:proofErr w:type="spellEnd"/>
+      <w:r>
+        <w:t xml:space="preserve"> which</w:t>
+      </w:r>
+      <w:proofErr w:type="gramEnd"/>
+      <w:r>
+        <w:t xml:space="preserve"> </w:t>
+      </w:r>
+      <w:r>
+        <w:t xml:space="preserve">provides all the functionality. The package is distributed with an installer, documentation on how to use the package, and a series of extra scripts, which demonstrate how to use the API, </w:t>
+      </w:r>
+      <w:proofErr w:type="gramStart"/>
+      <w:r>
+        <w:t>and also</w:t>
+      </w:r>
+      <w:proofErr w:type="gramEnd"/>
+      <w:r>
+        <w:t xml:space="preserve"> provide a simple driver to tagging functionality.</w:t>
       </w:r>
     </w:p>
     <w:p>
@@ -8118,7 +9217,15 @@
     </w:p>
     <w:p>
       <w:r>
-        <w:t>Talk about internal format, split up into packages, etc, etc.</w:t>
+        <w:t xml:space="preserve">Talk about internal format, split up into packages, </w:t>
+      </w:r>
+      <w:proofErr w:type="spellStart"/>
+      <w:r>
+        <w:t>etc</w:t>
+      </w:r>
+      <w:proofErr w:type="spellEnd"/>
+      <w:r>
+        <w:t>, etc.</w:t>
       </w:r>
     </w:p>
     <w:p>
@@ -8139,20 +9246,27 @@
       <w:r>
         <w:t xml:space="preserve"> This is implemented in TERNIP as the </w:t>
       </w:r>
+      <w:proofErr w:type="spellStart"/>
       <w:r>
         <w:rPr>
           <w:rStyle w:val="Code"/>
         </w:rPr>
         <w:t>ternip.rule_engine.recognition_rule_engine</w:t>
       </w:r>
+      <w:proofErr w:type="spellEnd"/>
       <w:r>
         <w:t xml:space="preserve"> class</w:t>
       </w:r>
       <w:r>
         <w:t xml:space="preserve"> </w:t>
       </w:r>
-      <w:r>
-        <w:t>These preconditions come in two forms: ordering preconditions and ‘guards’</w:t>
+      <w:proofErr w:type="gramStart"/>
+      <w:r>
+        <w:t>These</w:t>
+      </w:r>
+      <w:proofErr w:type="gramEnd"/>
+      <w:r>
+        <w:t xml:space="preserve"> preconditions come in two forms: ordering preconditions and ‘guards’</w:t>
       </w:r>
       <w:r>
         <w:t>.</w:t>
@@ -8164,7 +9278,15 @@
         <w:t>sequence that matches this regular expression</w:t>
       </w:r>
       <w:r>
-        <w:t xml:space="preserve"> is defined as the extent of this timex</w:t>
+        <w:t xml:space="preserve"> </w:t>
+      </w:r>
+      <w:proofErr w:type="gramStart"/>
+      <w:r>
+        <w:t>is defined</w:t>
+      </w:r>
+      <w:proofErr w:type="gramEnd"/>
+      <w:r>
+        <w:t xml:space="preserve"> as the extent of this timex</w:t>
       </w:r>
       <w:r>
         <w:t>, and a type definition, which indicates which type of timex this rule defines</w:t>
@@ -8175,17 +9297,32 @@
     </w:p>
     <w:p>
       <w:r>
-        <w:t>… TALK ABOUT CONVERSION TO NLTK FORMAT</w:t>
-      </w:r>
-      <w:bookmarkStart w:id="55" w:name="_GoBack"/>
-      <w:bookmarkEnd w:id="55"/>
+        <w:t xml:space="preserve">The </w:t>
+      </w:r>
+      <w:r>
+        <w:t>rule engine p</w:t>
+      </w:r>
+      <w:r>
+        <w:t xml:space="preserve">asses the sentences one at a time to the rule class in the internal representation, however for regular expression matching, </w:t>
+      </w:r>
+      <w:r>
+        <w:t xml:space="preserve"> </w:t>
+      </w:r>
     </w:p>
     <w:p>
       <w:r>
         <w:t>Rules can also define</w:t>
       </w:r>
       <w:r>
-        <w:t xml:space="preserve"> a “squelch” option, which alters the rule into one which removes timexes from the matching extent; </w:t>
+        <w:t xml:space="preserve"> a “squelch” option, which alters the rule into </w:t>
+      </w:r>
+      <w:proofErr w:type="gramStart"/>
+      <w:r>
+        <w:t>one which</w:t>
+      </w:r>
+      <w:proofErr w:type="gramEnd"/>
+      <w:r>
+        <w:t xml:space="preserve"> removes timexes from the matching extent; </w:t>
       </w:r>
       <w:r>
         <w:t>a</w:t>
@@ -8216,8 +9353,13 @@
       <w:r>
         <w:t xml:space="preserve"> rule engine </w:t>
       </w:r>
-      <w:r>
-        <w:t xml:space="preserve">proceeds one sentence at a time, where on each sentence, the rule engine </w:t>
+      <w:proofErr w:type="gramStart"/>
+      <w:r>
+        <w:t>proceeds</w:t>
+      </w:r>
+      <w:proofErr w:type="gramEnd"/>
+      <w:r>
+        <w:t xml:space="preserve"> one sentence at a time, where on each sentence, the rule engine </w:t>
       </w:r>
       <w:r>
         <w:t>continually iterate</w:t>
@@ -8248,9 +9390,11 @@
       <w:r>
         <w:t xml:space="preserve">Each rule can (optionally) have an ID, which </w:t>
       </w:r>
+      <w:proofErr w:type="gramStart"/>
       <w:r>
         <w:t>can be referred</w:t>
       </w:r>
+      <w:proofErr w:type="gramEnd"/>
       <w:r>
         <w:t xml:space="preserve"> to by other rules in an ‘after’ list – a list of IDs that this rule must be executed after. Execution does not have to be successful to satisfy this ordering precondition –</w:t>
       </w:r>
@@ -8275,7 +9419,31 @@
         <w:t>is matched against.</w:t>
       </w:r>
       <w:r>
-        <w:t xml:space="preserve"> These guards can either be positive, where at least one successful match is required to allow successful execution, or negative, where the regular expression must not generate any matches to allow successful execution of the rule. The first guard considered is a sentence-level guard, where the regular expression is matched against the whole sentence. Once this guard has passed, the ‘Match’ regular expression is applied to discover potential timex extents within the sentence. As a final step, two further sets of guards are checked before these extents are actually marked in the sentence. The first set of guards are the ‘before’</w:t>
+        <w:t xml:space="preserve"> These guards can either be positive, where at least one successful match is required to allow successful execution, or negative, where the regular expression must not generate any matches to allow successful execution of the rule. The first guard considered is a sentence-level guard, where the regular expression </w:t>
+      </w:r>
+      <w:proofErr w:type="gramStart"/>
+      <w:r>
+        <w:t>is matched</w:t>
+      </w:r>
+      <w:proofErr w:type="gramEnd"/>
+      <w:r>
+        <w:t xml:space="preserve"> against the whole sentence. Once this guard has passed, the ‘Match’ regular expression </w:t>
+      </w:r>
+      <w:proofErr w:type="gramStart"/>
+      <w:r>
+        <w:t>is applied</w:t>
+      </w:r>
+      <w:proofErr w:type="gramEnd"/>
+      <w:r>
+        <w:t xml:space="preserve"> to discover potential timex extents within the sentence. As a final step, two further sets of guards </w:t>
+      </w:r>
+      <w:proofErr w:type="gramStart"/>
+      <w:r>
+        <w:t>are checked</w:t>
+      </w:r>
+      <w:proofErr w:type="gramEnd"/>
+      <w:r>
+        <w:t xml:space="preserve"> before these extents are actually marked in the sentence. The first set of guards are the ‘before’</w:t>
       </w:r>
       <w:r>
         <w:t xml:space="preserve"> guard,</w:t>
@@ -8289,32 +9457,57 @@
     </w:p>
     <w:p>
       <w:r>
-        <w:t>Following the success of all of these preconditions, then a new timex object is created, with the type indicated in the rule definition</w:t>
+        <w:t xml:space="preserve">Following the success of all of these preconditions, then a new timex object </w:t>
+      </w:r>
+      <w:proofErr w:type="gramStart"/>
+      <w:r>
+        <w:t>is created</w:t>
+      </w:r>
+      <w:proofErr w:type="gramEnd"/>
+      <w:r>
+        <w:t>, with the type indicated in the rule definition</w:t>
+      </w:r>
+      <w:r>
+        <w:t xml:space="preserve">, covering the extent of the tokens that are matched. Because of this working on a token level, regular expressions are expected to belong to whole tokens, e.g., a regular expression which simply matches on the word “today” must contain the token delimiters: </w:t>
+      </w:r>
+      <w:r>
+        <w:rPr>
+          <w:rStyle w:val="Code"/>
+        </w:rPr>
+        <w:t>&lt;today~.+&gt;</w:t>
+      </w:r>
+      <w:r>
+        <w:t>, otherwise the timex will not correctly annotate the whole timex.</w:t>
       </w:r>
     </w:p>
     <w:p>
-      <w:r>
-        <w:t>…</w:t>
+      <w:pPr>
+        <w:pStyle w:val="Heading3"/>
+      </w:pPr>
+      <w:r>
+        <w:t>Simple Rule Files</w:t>
       </w:r>
     </w:p>
     <w:p>
-      <w:pPr>
-        <w:pStyle w:val="Heading3"/>
-      </w:pPr>
-      <w:r>
-        <w:t>Simple Rule Files</w:t>
-      </w:r>
-    </w:p>
-    <w:p>
-      <w:r>
-        <w:t xml:space="preserve">Although rules can be created programmatically using the </w:t>
-      </w:r>
+      <w:r>
+        <w:t xml:space="preserve">Although rules </w:t>
+      </w:r>
+      <w:proofErr w:type="gramStart"/>
+      <w:r>
+        <w:t>can be created</w:t>
+      </w:r>
+      <w:proofErr w:type="gramEnd"/>
+      <w:r>
+        <w:t xml:space="preserve"> programmatically using the </w:t>
+      </w:r>
+      <w:proofErr w:type="spellStart"/>
       <w:r>
         <w:rPr>
           <w:rStyle w:val="Code"/>
         </w:rPr>
         <w:t>ternip.rule_engine.recognition_rule</w:t>
       </w:r>
+      <w:proofErr w:type="spellEnd"/>
       <w:r>
         <w:t xml:space="preserve"> class, an easier way to define rules is provided by loading and parsing text files containing rule definitions.</w:t>
       </w:r>
@@ -8500,8 +9693,14 @@
             <w:tcW w:w="2660" w:type="dxa"/>
           </w:tcPr>
           <w:p>
+            <w:proofErr w:type="spellStart"/>
             <w:r>
-              <w:t>Deliminate-Numbers</w:t>
+              <w:lastRenderedPageBreak/>
+              <w:t>Deliminate</w:t>
+            </w:r>
+            <w:proofErr w:type="spellEnd"/>
+            <w:r>
+              <w:t>-Numbers</w:t>
             </w:r>
           </w:p>
         </w:tc>
@@ -8576,7 +9775,6 @@
           </w:tcPr>
           <w:p>
             <w:r>
-              <w:lastRenderedPageBreak/>
               <w:t>After-Guard</w:t>
             </w:r>
           </w:p>
@@ -8628,7 +9826,15 @@
         <w:t>In addition to this format, which allows one rule per file, the concept of “rule blocks” is also present. These blocks allow for an easier expression of ordering</w:t>
       </w:r>
       <w:r>
-        <w:t>, and also for execution conditional on failure of all previous rules in the block.</w:t>
+        <w:t xml:space="preserve">, </w:t>
+      </w:r>
+      <w:proofErr w:type="gramStart"/>
+      <w:r>
+        <w:t>and also</w:t>
+      </w:r>
+      <w:proofErr w:type="gramEnd"/>
+      <w:r>
+        <w:t xml:space="preserve"> for execution conditional on failure of all previous rules in the block.</w:t>
       </w:r>
     </w:p>
     <w:p>
@@ -8646,13 +9852,36 @@
     </w:p>
     <w:p>
       <w:r>
-        <w:t>For rules where the logic can not be captured in the rule format above (for example, more complex guards than regular expressions allow), complex rules are supported</w:t>
+        <w:t xml:space="preserve">For rules where the logic </w:t>
+      </w:r>
+      <w:proofErr w:type="spellStart"/>
+      <w:r>
+        <w:t>can not</w:t>
+      </w:r>
+      <w:proofErr w:type="spellEnd"/>
+      <w:r>
+        <w:t xml:space="preserve"> be captured in the rule format above (for example, more complex guards than regular expressions allow), complex rules are supported</w:t>
       </w:r>
     </w:p>
     <w:p>
       <w:r>
         <w:t>…</w:t>
       </w:r>
+    </w:p>
+    <w:p>
+      <w:pPr>
+        <w:pStyle w:val="Heading3"/>
+      </w:pPr>
+      <w:r>
+        <w:t>The GUTime Rule Set</w:t>
+      </w:r>
+    </w:p>
+    <w:p>
+      <w:r>
+        <w:t>TERNIP is provided with one rule set</w:t>
+      </w:r>
+      <w:bookmarkStart w:id="55" w:name="_GoBack"/>
+      <w:bookmarkEnd w:id="55"/>
     </w:p>
     <w:p>
       <w:pPr>
@@ -8949,9 +10178,11 @@
             <w:tcW w:w="2660" w:type="dxa"/>
           </w:tcPr>
           <w:p>
+            <w:proofErr w:type="spellStart"/>
             <w:r>
               <w:t>Freq</w:t>
             </w:r>
+            <w:proofErr w:type="spellEnd"/>
           </w:p>
         </w:tc>
         <w:tc>
@@ -9051,8 +10282,13 @@
             <w:tcW w:w="2660" w:type="dxa"/>
           </w:tcPr>
           <w:p>
+            <w:proofErr w:type="spellStart"/>
             <w:r>
-              <w:t>Deliminate-Numbers</w:t>
+              <w:t>Deliminate</w:t>
+            </w:r>
+            <w:proofErr w:type="spellEnd"/>
+            <w:r>
+              <w:t>-Numbers</w:t>
             </w:r>
           </w:p>
         </w:tc>
@@ -9136,6 +10372,7 @@
       </w:pPr>
       <w:bookmarkStart w:id="57" w:name="_Toc268972422"/>
       <w:r>
+        <w:lastRenderedPageBreak/>
         <w:t>Tool Front Ends</w:t>
       </w:r>
       <w:bookmarkEnd w:id="57"/>
@@ -9231,7 +10468,23 @@
         </w:numPr>
       </w:pPr>
       <w:r>
-        <w:t>How corpora suck in terms of XML. TERN problematic particularly because it’s SGML, so XML parser sometimes struggles. Others have S, LEX, etc, tags, mixed in with TimeML which makes no sense… Would be good for TimeML to define a namespace so it can be sensibly used in other XML documents</w:t>
+        <w:t xml:space="preserve">How corpora suck in terms of XML. TERN problematic particularly because it’s SGML, so XML parser sometimes struggles. Others have S, LEX, </w:t>
+      </w:r>
+      <w:proofErr w:type="spellStart"/>
+      <w:r>
+        <w:t>etc</w:t>
+      </w:r>
+      <w:proofErr w:type="spellEnd"/>
+      <w:r>
+        <w:t xml:space="preserve">, tags, mixed in with </w:t>
+      </w:r>
+      <w:proofErr w:type="gramStart"/>
+      <w:r>
+        <w:t>TimeML which</w:t>
+      </w:r>
+      <w:proofErr w:type="gramEnd"/>
+      <w:r>
+        <w:t xml:space="preserve"> makes no sense… Would be good for TimeML to define a namespace so it can be sensibly used in other XML documents</w:t>
       </w:r>
     </w:p>
     <w:p>
@@ -13126,18 +14379,23 @@
         <w:smallCaps w:val="0"/>
         <w:strike w:val="0"/>
         <w:dstrike w:val="0"/>
-        <w:outline w:val="0"/>
-        <w:shadow w:val="0"/>
-        <w:emboss w:val="0"/>
-        <w:imprint w:val="0"/>
         <w:noProof w:val="0"/>
         <w:vanish w:val="0"/>
+        <w:color w:val="000000"/>
         <w:spacing w:val="0"/>
         <w:kern w:val="0"/>
         <w:position w:val="0"/>
         <w:u w:val="none"/>
         <w:vertAlign w:val="baseline"/>
         <w:em w:val="none"/>
+        <w14:shadow w14:blurRad="0" w14:dist="0" w14:dir="0" w14:sx="0" w14:sy="0" w14:kx="0" w14:ky="0" w14:algn="none">
+          <w14:srgbClr w14:val="000000"/>
+        </w14:shadow>
+        <w14:textOutline w14:w="0" w14:cap="rnd" w14:cmpd="sng" w14:algn="ctr">
+          <w14:noFill/>
+          <w14:prstDash w14:val="solid"/>
+          <w14:bevel/>
+        </w14:textOutline>
       </w:rPr>
     </w:lvl>
     <w:lvl w:ilvl="4">
@@ -17116,14 +18374,13 @@
     <w:rPrDefault>
       <w:rPr>
         <w:rFonts w:asciiTheme="minorHAnsi" w:eastAsiaTheme="minorEastAsia" w:hAnsiTheme="minorHAnsi" w:cstheme="minorBidi"/>
-        <w:sz w:val="22"/>
-        <w:szCs w:val="22"/>
-        <w:lang w:val="en-GB" w:eastAsia="en-GB" w:bidi="ar-SA"/>
+        <w:lang w:val="en-US" w:eastAsia="en-US" w:bidi="en-US"/>
       </w:rPr>
     </w:rPrDefault>
     <w:pPrDefault>
       <w:pPr>
         <w:spacing w:after="200" w:line="276" w:lineRule="auto"/>
+        <w:jc w:val="both"/>
       </w:pPr>
     </w:pPrDefault>
   </w:docDefaults>
@@ -17147,7 +18404,7 @@
     <w:lsdException w:name="toc 7" w:uiPriority="39"/>
     <w:lsdException w:name="toc 8" w:uiPriority="39"/>
     <w:lsdException w:name="toc 9" w:uiPriority="39"/>
-    <w:lsdException w:name="caption" w:uiPriority="35" w:qFormat="1"/>
+    <w:lsdException w:name="caption" w:qFormat="1"/>
     <w:lsdException w:name="Title" w:semiHidden="0" w:uiPriority="10" w:unhideWhenUsed="0" w:qFormat="1"/>
     <w:lsdException w:name="Default Paragraph Font" w:uiPriority="1"/>
     <w:lsdException w:name="Subtitle" w:semiHidden="0" w:uiPriority="11" w:unhideWhenUsed="0" w:qFormat="1"/>
@@ -17269,6 +18526,214 @@
   <w:style w:type="paragraph" w:default="1" w:styleId="Normal">
     <w:name w:val="Normal"/>
     <w:qFormat/>
+    <w:rsid w:val="00F73B44"/>
+    <w:rPr>
+      <w:sz w:val="24"/>
+      <w:lang w:val="en-GB"/>
+    </w:rPr>
+  </w:style>
+  <w:style w:type="paragraph" w:styleId="Heading1">
+    <w:name w:val="heading 1"/>
+    <w:basedOn w:val="Normal"/>
+    <w:next w:val="Normal"/>
+    <w:link w:val="Heading1Char"/>
+    <w:uiPriority w:val="9"/>
+    <w:qFormat/>
+    <w:rsid w:val="00D424E4"/>
+    <w:pPr>
+      <w:keepNext/>
+      <w:numPr>
+        <w:numId w:val="3"/>
+      </w:numPr>
+      <w:spacing w:before="300" w:after="40"/>
+      <w:outlineLvl w:val="0"/>
+    </w:pPr>
+    <w:rPr>
+      <w:smallCaps/>
+      <w:spacing w:val="5"/>
+      <w:sz w:val="32"/>
+      <w:szCs w:val="32"/>
+    </w:rPr>
+  </w:style>
+  <w:style w:type="paragraph" w:styleId="Heading2">
+    <w:name w:val="heading 2"/>
+    <w:basedOn w:val="Normal"/>
+    <w:next w:val="Normal"/>
+    <w:link w:val="Heading2Char"/>
+    <w:uiPriority w:val="9"/>
+    <w:unhideWhenUsed/>
+    <w:qFormat/>
+    <w:rsid w:val="00D424E4"/>
+    <w:pPr>
+      <w:keepNext/>
+      <w:numPr>
+        <w:ilvl w:val="1"/>
+        <w:numId w:val="3"/>
+      </w:numPr>
+      <w:spacing w:before="240" w:after="80"/>
+      <w:outlineLvl w:val="1"/>
+    </w:pPr>
+    <w:rPr>
+      <w:smallCaps/>
+      <w:spacing w:val="5"/>
+      <w:sz w:val="28"/>
+      <w:szCs w:val="28"/>
+    </w:rPr>
+  </w:style>
+  <w:style w:type="paragraph" w:styleId="Heading3">
+    <w:name w:val="heading 3"/>
+    <w:basedOn w:val="Normal"/>
+    <w:next w:val="Normal"/>
+    <w:link w:val="Heading3Char"/>
+    <w:uiPriority w:val="9"/>
+    <w:unhideWhenUsed/>
+    <w:qFormat/>
+    <w:rsid w:val="00D424E4"/>
+    <w:pPr>
+      <w:keepNext/>
+      <w:numPr>
+        <w:ilvl w:val="2"/>
+        <w:numId w:val="3"/>
+      </w:numPr>
+      <w:spacing w:after="0"/>
+      <w:outlineLvl w:val="2"/>
+    </w:pPr>
+    <w:rPr>
+      <w:smallCaps/>
+      <w:spacing w:val="5"/>
+      <w:szCs w:val="24"/>
+    </w:rPr>
+  </w:style>
+  <w:style w:type="paragraph" w:styleId="Heading4">
+    <w:name w:val="heading 4"/>
+    <w:basedOn w:val="Normal"/>
+    <w:next w:val="Normal"/>
+    <w:link w:val="Heading4Char"/>
+    <w:uiPriority w:val="9"/>
+    <w:unhideWhenUsed/>
+    <w:qFormat/>
+    <w:rsid w:val="00D424E4"/>
+    <w:pPr>
+      <w:keepNext/>
+      <w:numPr>
+        <w:ilvl w:val="3"/>
+        <w:numId w:val="3"/>
+      </w:numPr>
+      <w:spacing w:before="240" w:after="0"/>
+      <w:outlineLvl w:val="3"/>
+    </w:pPr>
+    <w:rPr>
+      <w:smallCaps/>
+      <w:spacing w:val="10"/>
+      <w:sz w:val="22"/>
+      <w:szCs w:val="22"/>
+    </w:rPr>
+  </w:style>
+  <w:style w:type="paragraph" w:styleId="Heading5">
+    <w:name w:val="heading 5"/>
+    <w:basedOn w:val="Normal"/>
+    <w:next w:val="Normal"/>
+    <w:link w:val="Heading5Char"/>
+    <w:uiPriority w:val="9"/>
+    <w:semiHidden/>
+    <w:unhideWhenUsed/>
+    <w:qFormat/>
+    <w:rsid w:val="00143619"/>
+    <w:pPr>
+      <w:spacing w:before="200" w:after="0"/>
+      <w:outlineLvl w:val="4"/>
+    </w:pPr>
+    <w:rPr>
+      <w:smallCaps/>
+      <w:color w:val="943634" w:themeColor="accent2" w:themeShade="BF"/>
+      <w:spacing w:val="10"/>
+      <w:sz w:val="22"/>
+      <w:szCs w:val="26"/>
+    </w:rPr>
+  </w:style>
+  <w:style w:type="paragraph" w:styleId="Heading6">
+    <w:name w:val="heading 6"/>
+    <w:basedOn w:val="Normal"/>
+    <w:next w:val="Normal"/>
+    <w:link w:val="Heading6Char"/>
+    <w:uiPriority w:val="9"/>
+    <w:semiHidden/>
+    <w:unhideWhenUsed/>
+    <w:qFormat/>
+    <w:rsid w:val="00143619"/>
+    <w:pPr>
+      <w:spacing w:after="0"/>
+      <w:outlineLvl w:val="5"/>
+    </w:pPr>
+    <w:rPr>
+      <w:smallCaps/>
+      <w:color w:val="C0504D" w:themeColor="accent2"/>
+      <w:spacing w:val="5"/>
+      <w:sz w:val="22"/>
+    </w:rPr>
+  </w:style>
+  <w:style w:type="paragraph" w:styleId="Heading7">
+    <w:name w:val="heading 7"/>
+    <w:basedOn w:val="Normal"/>
+    <w:next w:val="Normal"/>
+    <w:link w:val="Heading7Char"/>
+    <w:uiPriority w:val="9"/>
+    <w:semiHidden/>
+    <w:unhideWhenUsed/>
+    <w:qFormat/>
+    <w:rsid w:val="00143619"/>
+    <w:pPr>
+      <w:spacing w:after="0"/>
+      <w:outlineLvl w:val="6"/>
+    </w:pPr>
+    <w:rPr>
+      <w:b/>
+      <w:smallCaps/>
+      <w:color w:val="C0504D" w:themeColor="accent2"/>
+      <w:spacing w:val="10"/>
+    </w:rPr>
+  </w:style>
+  <w:style w:type="paragraph" w:styleId="Heading8">
+    <w:name w:val="heading 8"/>
+    <w:basedOn w:val="Normal"/>
+    <w:next w:val="Normal"/>
+    <w:link w:val="Heading8Char"/>
+    <w:uiPriority w:val="9"/>
+    <w:semiHidden/>
+    <w:unhideWhenUsed/>
+    <w:qFormat/>
+    <w:rsid w:val="00143619"/>
+    <w:pPr>
+      <w:spacing w:after="0"/>
+      <w:outlineLvl w:val="7"/>
+    </w:pPr>
+    <w:rPr>
+      <w:b/>
+      <w:i/>
+      <w:smallCaps/>
+      <w:color w:val="943634" w:themeColor="accent2" w:themeShade="BF"/>
+    </w:rPr>
+  </w:style>
+  <w:style w:type="paragraph" w:styleId="Heading9">
+    <w:name w:val="heading 9"/>
+    <w:basedOn w:val="Normal"/>
+    <w:next w:val="Normal"/>
+    <w:link w:val="Heading9Char"/>
+    <w:uiPriority w:val="9"/>
+    <w:semiHidden/>
+    <w:unhideWhenUsed/>
+    <w:qFormat/>
+    <w:rsid w:val="00143619"/>
+    <w:pPr>
+      <w:spacing w:after="0"/>
+      <w:outlineLvl w:val="8"/>
+    </w:pPr>
+    <w:rPr>
+      <w:b/>
+      <w:i/>
+      <w:smallCaps/>
+      <w:color w:val="622423" w:themeColor="accent2" w:themeShade="7F"/>
+    </w:rPr>
   </w:style>
   <w:style w:type="character" w:default="1" w:styleId="DefaultParagraphFont">
     <w:name w:val="Default Paragraph Font"/>
@@ -17297,13 +18762,1743 @@
     <w:semiHidden/>
     <w:unhideWhenUsed/>
   </w:style>
-  <w:style w:type="numbering" w:customStyle="1" w:styleId="PlaceholderText">
+  <w:style w:type="character" w:styleId="PlaceholderText">
+    <w:name w:val="Placeholder Text"/>
+    <w:basedOn w:val="DefaultParagraphFont"/>
+    <w:uiPriority w:val="99"/>
+    <w:semiHidden/>
+    <w:rsid w:val="009E3962"/>
+    <w:rPr>
+      <w:color w:val="808080"/>
+    </w:rPr>
+  </w:style>
+  <w:style w:type="paragraph" w:styleId="BalloonText">
+    <w:name w:val="Balloon Text"/>
+    <w:basedOn w:val="Normal"/>
+    <w:link w:val="BalloonTextChar"/>
+    <w:uiPriority w:val="99"/>
+    <w:semiHidden/>
+    <w:unhideWhenUsed/>
+    <w:rsid w:val="009E3962"/>
+    <w:pPr>
+      <w:spacing w:after="0" w:line="240" w:lineRule="auto"/>
+    </w:pPr>
+    <w:rPr>
+      <w:rFonts w:ascii="Tahoma" w:hAnsi="Tahoma" w:cs="Tahoma"/>
+      <w:sz w:val="16"/>
+      <w:szCs w:val="16"/>
+    </w:rPr>
+  </w:style>
+  <w:style w:type="character" w:customStyle="1" w:styleId="BalloonTextChar">
+    <w:name w:val="Balloon Text Char"/>
+    <w:basedOn w:val="DefaultParagraphFont"/>
+    <w:link w:val="BalloonText"/>
+    <w:uiPriority w:val="99"/>
+    <w:semiHidden/>
+    <w:rsid w:val="009E3962"/>
+    <w:rPr>
+      <w:rFonts w:ascii="Tahoma" w:hAnsi="Tahoma" w:cs="Tahoma"/>
+      <w:sz w:val="16"/>
+      <w:szCs w:val="16"/>
+    </w:rPr>
+  </w:style>
+  <w:style w:type="character" w:customStyle="1" w:styleId="Heading1Char">
+    <w:name w:val="Heading 1 Char"/>
+    <w:basedOn w:val="DefaultParagraphFont"/>
+    <w:link w:val="Heading1"/>
+    <w:uiPriority w:val="9"/>
+    <w:rsid w:val="00D424E4"/>
+    <w:rPr>
+      <w:smallCaps/>
+      <w:spacing w:val="5"/>
+      <w:sz w:val="32"/>
+      <w:szCs w:val="32"/>
+      <w:lang w:val="en-GB"/>
+    </w:rPr>
+  </w:style>
+  <w:style w:type="character" w:customStyle="1" w:styleId="Heading2Char">
+    <w:name w:val="Heading 2 Char"/>
+    <w:basedOn w:val="DefaultParagraphFont"/>
+    <w:link w:val="Heading2"/>
+    <w:uiPriority w:val="9"/>
+    <w:rsid w:val="00D424E4"/>
+    <w:rPr>
+      <w:smallCaps/>
+      <w:spacing w:val="5"/>
+      <w:sz w:val="28"/>
+      <w:szCs w:val="28"/>
+      <w:lang w:val="en-GB"/>
+    </w:rPr>
+  </w:style>
+  <w:style w:type="paragraph" w:styleId="NoSpacing">
+    <w:name w:val="No Spacing"/>
+    <w:basedOn w:val="Normal"/>
+    <w:link w:val="NoSpacingChar"/>
+    <w:uiPriority w:val="1"/>
+    <w:qFormat/>
+    <w:rsid w:val="00143619"/>
+    <w:pPr>
+      <w:spacing w:after="0" w:line="240" w:lineRule="auto"/>
+    </w:pPr>
+  </w:style>
+  <w:style w:type="paragraph" w:customStyle="1" w:styleId="CompanyName">
+    <w:name w:val="Company Name"/>
+    <w:basedOn w:val="NoSpacing"/>
+    <w:qFormat/>
+    <w:rsid w:val="009E3962"/>
+    <w:pPr>
+      <w:ind w:left="634"/>
+    </w:pPr>
+    <w:rPr>
+      <w:caps/>
+      <w:spacing w:val="20"/>
+      <w:sz w:val="18"/>
+    </w:rPr>
+  </w:style>
+  <w:style w:type="paragraph" w:customStyle="1" w:styleId="AuthorsName">
+    <w:name w:val="Author's Name"/>
+    <w:basedOn w:val="NoSpacing"/>
+    <w:qFormat/>
+    <w:rsid w:val="009E3962"/>
+    <w:pPr>
+      <w:ind w:left="634"/>
+    </w:pPr>
+    <w:rPr>
+      <w:sz w:val="18"/>
+    </w:rPr>
+  </w:style>
+  <w:style w:type="paragraph" w:customStyle="1" w:styleId="DocumentDate">
+    <w:name w:val="Document Date"/>
+    <w:basedOn w:val="NoSpacing"/>
+    <w:qFormat/>
+    <w:rsid w:val="009E3962"/>
+    <w:pPr>
+      <w:ind w:left="634"/>
+    </w:pPr>
+    <w:rPr>
+      <w:caps/>
+      <w:color w:val="808080" w:themeColor="background1" w:themeShade="80"/>
+      <w:sz w:val="16"/>
+    </w:rPr>
+  </w:style>
+  <w:style w:type="paragraph" w:customStyle="1" w:styleId="Abstract">
+    <w:name w:val="Abstract"/>
+    <w:basedOn w:val="NoSpacing"/>
+    <w:qFormat/>
+    <w:rsid w:val="009E3962"/>
+    <w:pPr>
+      <w:framePr w:hSpace="187" w:wrap="around" w:hAnchor="margin" w:xAlign="center" w:yAlign="bottom"/>
+      <w:ind w:left="634"/>
+    </w:pPr>
+    <w:rPr>
+      <w:color w:val="000000" w:themeColor="text1"/>
+      <w:sz w:val="16"/>
+    </w:rPr>
+  </w:style>
+  <w:style w:type="paragraph" w:styleId="TOCHeading">
+    <w:name w:val="TOC Heading"/>
+    <w:basedOn w:val="Heading1"/>
+    <w:next w:val="Normal"/>
+    <w:uiPriority w:val="39"/>
+    <w:semiHidden/>
+    <w:unhideWhenUsed/>
+    <w:qFormat/>
+    <w:rsid w:val="00143619"/>
+    <w:pPr>
+      <w:outlineLvl w:val="9"/>
+    </w:pPr>
+  </w:style>
+  <w:style w:type="paragraph" w:styleId="TOC1">
+    <w:name w:val="toc 1"/>
+    <w:basedOn w:val="Normal"/>
+    <w:next w:val="Normal"/>
+    <w:autoRedefine/>
+    <w:uiPriority w:val="39"/>
+    <w:unhideWhenUsed/>
+    <w:rsid w:val="00E65C42"/>
+    <w:pPr>
+      <w:spacing w:after="100" w:line="240" w:lineRule="auto"/>
+    </w:pPr>
+  </w:style>
+  <w:style w:type="paragraph" w:styleId="TOC2">
+    <w:name w:val="toc 2"/>
+    <w:basedOn w:val="Normal"/>
+    <w:next w:val="Normal"/>
+    <w:autoRedefine/>
+    <w:uiPriority w:val="39"/>
+    <w:unhideWhenUsed/>
+    <w:rsid w:val="00E65C42"/>
+    <w:pPr>
+      <w:spacing w:after="100" w:line="240" w:lineRule="auto"/>
+      <w:ind w:left="220"/>
+    </w:pPr>
+  </w:style>
+  <w:style w:type="character" w:styleId="Hyperlink">
+    <w:name w:val="Hyperlink"/>
+    <w:basedOn w:val="DefaultParagraphFont"/>
+    <w:uiPriority w:val="99"/>
+    <w:unhideWhenUsed/>
+    <w:rsid w:val="009E3962"/>
+    <w:rPr>
+      <w:color w:val="0000FF" w:themeColor="hyperlink"/>
+      <w:u w:val="single"/>
+    </w:rPr>
+  </w:style>
+  <w:style w:type="paragraph" w:styleId="Bibliography">
+    <w:name w:val="Bibliography"/>
+    <w:basedOn w:val="Normal"/>
+    <w:next w:val="Normal"/>
+    <w:uiPriority w:val="37"/>
+    <w:unhideWhenUsed/>
+    <w:rsid w:val="0060406A"/>
+  </w:style>
+  <w:style w:type="character" w:customStyle="1" w:styleId="Heading3Char">
+    <w:name w:val="Heading 3 Char"/>
+    <w:basedOn w:val="DefaultParagraphFont"/>
+    <w:link w:val="Heading3"/>
+    <w:uiPriority w:val="9"/>
+    <w:rsid w:val="00D424E4"/>
+    <w:rPr>
+      <w:smallCaps/>
+      <w:spacing w:val="5"/>
+      <w:sz w:val="24"/>
+      <w:szCs w:val="24"/>
+      <w:lang w:val="en-GB"/>
+    </w:rPr>
+  </w:style>
+  <w:style w:type="character" w:customStyle="1" w:styleId="Heading4Char">
+    <w:name w:val="Heading 4 Char"/>
+    <w:basedOn w:val="DefaultParagraphFont"/>
+    <w:link w:val="Heading4"/>
+    <w:uiPriority w:val="9"/>
+    <w:rsid w:val="00D424E4"/>
+    <w:rPr>
+      <w:smallCaps/>
+      <w:spacing w:val="10"/>
+      <w:sz w:val="22"/>
+      <w:szCs w:val="22"/>
+      <w:lang w:val="en-GB"/>
+    </w:rPr>
+  </w:style>
+  <w:style w:type="character" w:customStyle="1" w:styleId="Heading5Char">
+    <w:name w:val="Heading 5 Char"/>
+    <w:basedOn w:val="DefaultParagraphFont"/>
+    <w:link w:val="Heading5"/>
+    <w:uiPriority w:val="9"/>
+    <w:semiHidden/>
+    <w:rsid w:val="00143619"/>
+    <w:rPr>
+      <w:smallCaps/>
+      <w:color w:val="943634" w:themeColor="accent2" w:themeShade="BF"/>
+      <w:spacing w:val="10"/>
+      <w:sz w:val="22"/>
+      <w:szCs w:val="26"/>
+    </w:rPr>
+  </w:style>
+  <w:style w:type="character" w:customStyle="1" w:styleId="Heading6Char">
+    <w:name w:val="Heading 6 Char"/>
+    <w:basedOn w:val="DefaultParagraphFont"/>
+    <w:link w:val="Heading6"/>
+    <w:uiPriority w:val="9"/>
+    <w:semiHidden/>
+    <w:rsid w:val="00143619"/>
+    <w:rPr>
+      <w:smallCaps/>
+      <w:color w:val="C0504D" w:themeColor="accent2"/>
+      <w:spacing w:val="5"/>
+      <w:sz w:val="22"/>
+    </w:rPr>
+  </w:style>
+  <w:style w:type="character" w:customStyle="1" w:styleId="Heading7Char">
+    <w:name w:val="Heading 7 Char"/>
+    <w:basedOn w:val="DefaultParagraphFont"/>
+    <w:link w:val="Heading7"/>
+    <w:uiPriority w:val="9"/>
+    <w:semiHidden/>
+    <w:rsid w:val="00143619"/>
+    <w:rPr>
+      <w:b/>
+      <w:smallCaps/>
+      <w:color w:val="C0504D" w:themeColor="accent2"/>
+      <w:spacing w:val="10"/>
+    </w:rPr>
+  </w:style>
+  <w:style w:type="character" w:customStyle="1" w:styleId="Heading8Char">
+    <w:name w:val="Heading 8 Char"/>
+    <w:basedOn w:val="DefaultParagraphFont"/>
+    <w:link w:val="Heading8"/>
+    <w:uiPriority w:val="9"/>
+    <w:semiHidden/>
+    <w:rsid w:val="00143619"/>
+    <w:rPr>
+      <w:b/>
+      <w:i/>
+      <w:smallCaps/>
+      <w:color w:val="943634" w:themeColor="accent2" w:themeShade="BF"/>
+    </w:rPr>
+  </w:style>
+  <w:style w:type="character" w:customStyle="1" w:styleId="Heading9Char">
+    <w:name w:val="Heading 9 Char"/>
+    <w:basedOn w:val="DefaultParagraphFont"/>
+    <w:link w:val="Heading9"/>
+    <w:uiPriority w:val="9"/>
+    <w:semiHidden/>
+    <w:rsid w:val="00143619"/>
+    <w:rPr>
+      <w:b/>
+      <w:i/>
+      <w:smallCaps/>
+      <w:color w:val="622423" w:themeColor="accent2" w:themeShade="7F"/>
+    </w:rPr>
+  </w:style>
+  <w:style w:type="paragraph" w:styleId="Title">
+    <w:name w:val="Title"/>
+    <w:basedOn w:val="Normal"/>
+    <w:next w:val="Normal"/>
+    <w:link w:val="TitleChar"/>
+    <w:uiPriority w:val="10"/>
+    <w:qFormat/>
+    <w:rsid w:val="00143619"/>
+    <w:pPr>
+      <w:pBdr>
+        <w:top w:val="single" w:sz="12" w:space="1" w:color="C0504D" w:themeColor="accent2"/>
+      </w:pBdr>
+      <w:spacing w:line="240" w:lineRule="auto"/>
+      <w:jc w:val="right"/>
+    </w:pPr>
+    <w:rPr>
+      <w:smallCaps/>
+      <w:sz w:val="48"/>
+      <w:szCs w:val="48"/>
+    </w:rPr>
+  </w:style>
+  <w:style w:type="character" w:customStyle="1" w:styleId="TitleChar">
+    <w:name w:val="Title Char"/>
+    <w:basedOn w:val="DefaultParagraphFont"/>
+    <w:link w:val="Title"/>
+    <w:uiPriority w:val="10"/>
+    <w:rsid w:val="00143619"/>
+    <w:rPr>
+      <w:smallCaps/>
+      <w:sz w:val="48"/>
+      <w:szCs w:val="48"/>
+    </w:rPr>
+  </w:style>
+  <w:style w:type="paragraph" w:styleId="Subtitle">
+    <w:name w:val="Subtitle"/>
+    <w:basedOn w:val="Normal"/>
+    <w:next w:val="Normal"/>
+    <w:link w:val="SubtitleChar"/>
+    <w:uiPriority w:val="11"/>
+    <w:qFormat/>
+    <w:rsid w:val="00143619"/>
+    <w:pPr>
+      <w:spacing w:after="720" w:line="240" w:lineRule="auto"/>
+      <w:jc w:val="right"/>
+    </w:pPr>
+    <w:rPr>
+      <w:rFonts w:asciiTheme="majorHAnsi" w:eastAsiaTheme="majorEastAsia" w:hAnsiTheme="majorHAnsi" w:cstheme="majorBidi"/>
+      <w:szCs w:val="22"/>
+    </w:rPr>
+  </w:style>
+  <w:style w:type="character" w:customStyle="1" w:styleId="SubtitleChar">
+    <w:name w:val="Subtitle Char"/>
+    <w:basedOn w:val="DefaultParagraphFont"/>
+    <w:link w:val="Subtitle"/>
+    <w:uiPriority w:val="11"/>
+    <w:rsid w:val="00143619"/>
+    <w:rPr>
+      <w:rFonts w:asciiTheme="majorHAnsi" w:eastAsiaTheme="majorEastAsia" w:hAnsiTheme="majorHAnsi" w:cstheme="majorBidi"/>
+      <w:szCs w:val="22"/>
+    </w:rPr>
+  </w:style>
+  <w:style w:type="character" w:styleId="Strong">
+    <w:name w:val="Strong"/>
+    <w:uiPriority w:val="22"/>
+    <w:qFormat/>
+    <w:rsid w:val="00143619"/>
+    <w:rPr>
+      <w:b/>
+      <w:color w:val="C0504D" w:themeColor="accent2"/>
+    </w:rPr>
+  </w:style>
+  <w:style w:type="character" w:styleId="Emphasis">
+    <w:name w:val="Emphasis"/>
+    <w:uiPriority w:val="20"/>
+    <w:qFormat/>
+    <w:rsid w:val="00143619"/>
+    <w:rPr>
+      <w:b/>
+      <w:i/>
+      <w:spacing w:val="10"/>
+    </w:rPr>
+  </w:style>
+  <w:style w:type="paragraph" w:styleId="ListParagraph">
+    <w:name w:val="List Paragraph"/>
+    <w:basedOn w:val="Normal"/>
+    <w:uiPriority w:val="34"/>
+    <w:qFormat/>
+    <w:rsid w:val="00143619"/>
+    <w:pPr>
+      <w:ind w:left="720"/>
+      <w:contextualSpacing/>
+    </w:pPr>
+  </w:style>
+  <w:style w:type="paragraph" w:styleId="Quote">
+    <w:name w:val="Quote"/>
+    <w:basedOn w:val="Normal"/>
+    <w:next w:val="Normal"/>
+    <w:link w:val="QuoteChar"/>
+    <w:uiPriority w:val="29"/>
+    <w:qFormat/>
+    <w:rsid w:val="00143619"/>
+    <w:rPr>
+      <w:i/>
+    </w:rPr>
+  </w:style>
+  <w:style w:type="character" w:customStyle="1" w:styleId="QuoteChar">
+    <w:name w:val="Quote Char"/>
+    <w:basedOn w:val="DefaultParagraphFont"/>
+    <w:link w:val="Quote"/>
+    <w:uiPriority w:val="29"/>
+    <w:rsid w:val="00143619"/>
+    <w:rPr>
+      <w:i/>
+    </w:rPr>
+  </w:style>
+  <w:style w:type="paragraph" w:styleId="IntenseQuote">
+    <w:name w:val="Intense Quote"/>
+    <w:basedOn w:val="Normal"/>
+    <w:next w:val="Normal"/>
+    <w:link w:val="IntenseQuoteChar"/>
+    <w:uiPriority w:val="30"/>
+    <w:qFormat/>
+    <w:rsid w:val="00143619"/>
+    <w:pPr>
+      <w:pBdr>
+        <w:top w:val="single" w:sz="8" w:space="10" w:color="943634" w:themeColor="accent2" w:themeShade="BF"/>
+        <w:left w:val="single" w:sz="8" w:space="10" w:color="943634" w:themeColor="accent2" w:themeShade="BF"/>
+        <w:bottom w:val="single" w:sz="8" w:space="10" w:color="943634" w:themeColor="accent2" w:themeShade="BF"/>
+        <w:right w:val="single" w:sz="8" w:space="10" w:color="943634" w:themeColor="accent2" w:themeShade="BF"/>
+      </w:pBdr>
+      <w:shd w:val="clear" w:color="auto" w:fill="C0504D" w:themeFill="accent2"/>
+      <w:spacing w:before="140" w:after="140"/>
+      <w:ind w:left="1440" w:right="1440"/>
+    </w:pPr>
+    <w:rPr>
+      <w:b/>
+      <w:i/>
+      <w:color w:val="FFFFFF" w:themeColor="background1"/>
+    </w:rPr>
+  </w:style>
+  <w:style w:type="character" w:customStyle="1" w:styleId="IntenseQuoteChar">
+    <w:name w:val="Intense Quote Char"/>
+    <w:basedOn w:val="DefaultParagraphFont"/>
+    <w:link w:val="IntenseQuote"/>
+    <w:uiPriority w:val="30"/>
+    <w:rsid w:val="00143619"/>
+    <w:rPr>
+      <w:b/>
+      <w:i/>
+      <w:color w:val="FFFFFF" w:themeColor="background1"/>
+      <w:shd w:val="clear" w:color="auto" w:fill="C0504D" w:themeFill="accent2"/>
+    </w:rPr>
+  </w:style>
+  <w:style w:type="character" w:styleId="SubtleEmphasis">
+    <w:name w:val="Subtle Emphasis"/>
+    <w:uiPriority w:val="19"/>
+    <w:qFormat/>
+    <w:rsid w:val="00143619"/>
+    <w:rPr>
+      <w:i/>
+    </w:rPr>
+  </w:style>
+  <w:style w:type="character" w:styleId="IntenseEmphasis">
+    <w:name w:val="Intense Emphasis"/>
+    <w:uiPriority w:val="21"/>
+    <w:qFormat/>
+    <w:rsid w:val="00143619"/>
+    <w:rPr>
+      <w:b/>
+      <w:i/>
+      <w:color w:val="C0504D" w:themeColor="accent2"/>
+      <w:spacing w:val="10"/>
+    </w:rPr>
+  </w:style>
+  <w:style w:type="character" w:styleId="SubtleReference">
+    <w:name w:val="Subtle Reference"/>
+    <w:uiPriority w:val="31"/>
+    <w:qFormat/>
+    <w:rsid w:val="00143619"/>
+    <w:rPr>
+      <w:b/>
+    </w:rPr>
+  </w:style>
+  <w:style w:type="character" w:styleId="IntenseReference">
+    <w:name w:val="Intense Reference"/>
+    <w:uiPriority w:val="32"/>
+    <w:qFormat/>
+    <w:rsid w:val="00143619"/>
+    <w:rPr>
+      <w:b/>
+      <w:bCs/>
+      <w:smallCaps/>
+      <w:spacing w:val="5"/>
+      <w:sz w:val="22"/>
+      <w:szCs w:val="22"/>
+      <w:u w:val="single"/>
+    </w:rPr>
+  </w:style>
+  <w:style w:type="character" w:styleId="BookTitle">
+    <w:name w:val="Book Title"/>
+    <w:uiPriority w:val="33"/>
+    <w:qFormat/>
+    <w:rsid w:val="00143619"/>
+    <w:rPr>
+      <w:rFonts w:asciiTheme="majorHAnsi" w:eastAsiaTheme="majorEastAsia" w:hAnsiTheme="majorHAnsi" w:cstheme="majorBidi"/>
+      <w:i/>
+      <w:iCs/>
+      <w:sz w:val="20"/>
+      <w:szCs w:val="20"/>
+    </w:rPr>
+  </w:style>
+  <w:style w:type="paragraph" w:styleId="Caption">
+    <w:name w:val="caption"/>
+    <w:basedOn w:val="Normal"/>
+    <w:next w:val="Normal"/>
+    <w:uiPriority w:val="99"/>
+    <w:unhideWhenUsed/>
+    <w:qFormat/>
+    <w:rsid w:val="00143619"/>
+    <w:rPr>
+      <w:b/>
+      <w:bCs/>
+      <w:caps/>
+      <w:sz w:val="16"/>
+      <w:szCs w:val="18"/>
+    </w:rPr>
+  </w:style>
+  <w:style w:type="character" w:customStyle="1" w:styleId="NoSpacingChar">
+    <w:name w:val="No Spacing Char"/>
+    <w:basedOn w:val="DefaultParagraphFont"/>
+    <w:link w:val="NoSpacing"/>
+    <w:uiPriority w:val="1"/>
+    <w:rsid w:val="00143619"/>
+  </w:style>
+  <w:style w:type="paragraph" w:styleId="Header">
+    <w:name w:val="header"/>
+    <w:basedOn w:val="Normal"/>
+    <w:link w:val="HeaderChar"/>
+    <w:uiPriority w:val="99"/>
+    <w:semiHidden/>
+    <w:unhideWhenUsed/>
+    <w:rsid w:val="008873C3"/>
+    <w:pPr>
+      <w:tabs>
+        <w:tab w:val="center" w:pos="4513"/>
+        <w:tab w:val="right" w:pos="9026"/>
+      </w:tabs>
+      <w:spacing w:after="0" w:line="240" w:lineRule="auto"/>
+    </w:pPr>
+  </w:style>
+  <w:style w:type="character" w:customStyle="1" w:styleId="HeaderChar">
+    <w:name w:val="Header Char"/>
+    <w:basedOn w:val="DefaultParagraphFont"/>
+    <w:link w:val="Header"/>
+    <w:uiPriority w:val="99"/>
+    <w:semiHidden/>
+    <w:rsid w:val="008873C3"/>
+  </w:style>
+  <w:style w:type="paragraph" w:styleId="Footer">
+    <w:name w:val="footer"/>
+    <w:basedOn w:val="Normal"/>
+    <w:link w:val="FooterChar"/>
+    <w:uiPriority w:val="99"/>
+    <w:unhideWhenUsed/>
+    <w:rsid w:val="008873C3"/>
+    <w:pPr>
+      <w:tabs>
+        <w:tab w:val="center" w:pos="4513"/>
+        <w:tab w:val="right" w:pos="9026"/>
+      </w:tabs>
+      <w:spacing w:after="0" w:line="240" w:lineRule="auto"/>
+    </w:pPr>
+  </w:style>
+  <w:style w:type="character" w:customStyle="1" w:styleId="FooterChar">
+    <w:name w:val="Footer Char"/>
+    <w:basedOn w:val="DefaultParagraphFont"/>
+    <w:link w:val="Footer"/>
+    <w:uiPriority w:val="99"/>
+    <w:rsid w:val="008873C3"/>
+  </w:style>
+  <w:style w:type="paragraph" w:styleId="TOC3">
+    <w:name w:val="toc 3"/>
+    <w:basedOn w:val="Normal"/>
+    <w:next w:val="Normal"/>
+    <w:autoRedefine/>
+    <w:uiPriority w:val="39"/>
+    <w:unhideWhenUsed/>
+    <w:rsid w:val="00E65C42"/>
+    <w:pPr>
+      <w:spacing w:after="100" w:line="240" w:lineRule="auto"/>
+      <w:ind w:left="480"/>
+    </w:pPr>
+  </w:style>
+  <w:style w:type="paragraph" w:styleId="DocumentMap">
+    <w:name w:val="Document Map"/>
+    <w:basedOn w:val="Normal"/>
+    <w:link w:val="DocumentMapChar"/>
+    <w:uiPriority w:val="99"/>
+    <w:semiHidden/>
+    <w:unhideWhenUsed/>
+    <w:rsid w:val="007E4DAC"/>
+    <w:pPr>
+      <w:spacing w:after="0" w:line="240" w:lineRule="auto"/>
+    </w:pPr>
+    <w:rPr>
+      <w:rFonts w:ascii="Tahoma" w:hAnsi="Tahoma" w:cs="Tahoma"/>
+      <w:sz w:val="16"/>
+      <w:szCs w:val="16"/>
+    </w:rPr>
+  </w:style>
+  <w:style w:type="character" w:customStyle="1" w:styleId="DocumentMapChar">
+    <w:name w:val="Document Map Char"/>
+    <w:basedOn w:val="DefaultParagraphFont"/>
+    <w:link w:val="DocumentMap"/>
+    <w:uiPriority w:val="99"/>
+    <w:semiHidden/>
+    <w:rsid w:val="007E4DAC"/>
+    <w:rPr>
+      <w:rFonts w:ascii="Tahoma" w:hAnsi="Tahoma" w:cs="Tahoma"/>
+      <w:sz w:val="16"/>
+      <w:szCs w:val="16"/>
+      <w:lang w:val="en-GB"/>
+    </w:rPr>
+  </w:style>
+  <w:style w:type="character" w:styleId="FollowedHyperlink">
+    <w:name w:val="FollowedHyperlink"/>
+    <w:basedOn w:val="DefaultParagraphFont"/>
+    <w:uiPriority w:val="99"/>
+    <w:semiHidden/>
+    <w:unhideWhenUsed/>
+    <w:rsid w:val="00755D86"/>
+    <w:rPr>
+      <w:color w:val="800080" w:themeColor="followedHyperlink"/>
+      <w:u w:val="single"/>
+    </w:rPr>
+  </w:style>
+  <w:style w:type="numbering" w:customStyle="1" w:styleId="Appendices">
     <w:name w:val="Appendices"/>
+    <w:uiPriority w:val="99"/>
+    <w:rsid w:val="009B4605"/>
     <w:pPr>
       <w:numPr>
         <w:numId w:val="20"/>
       </w:numPr>
     </w:pPr>
+  </w:style>
+  <w:style w:type="paragraph" w:styleId="TOC4">
+    <w:name w:val="toc 4"/>
+    <w:basedOn w:val="Normal"/>
+    <w:next w:val="Normal"/>
+    <w:autoRedefine/>
+    <w:uiPriority w:val="39"/>
+    <w:unhideWhenUsed/>
+    <w:rsid w:val="00E65C42"/>
+    <w:pPr>
+      <w:spacing w:after="100" w:line="240" w:lineRule="auto"/>
+      <w:ind w:left="660"/>
+    </w:pPr>
+    <w:rPr>
+      <w:sz w:val="22"/>
+      <w:szCs w:val="22"/>
+      <w:lang w:eastAsia="en-GB" w:bidi="ar-SA"/>
+    </w:rPr>
+  </w:style>
+  <w:style w:type="paragraph" w:styleId="TOC5">
+    <w:name w:val="toc 5"/>
+    <w:basedOn w:val="Normal"/>
+    <w:next w:val="Normal"/>
+    <w:autoRedefine/>
+    <w:uiPriority w:val="39"/>
+    <w:unhideWhenUsed/>
+    <w:rsid w:val="00302830"/>
+    <w:pPr>
+      <w:spacing w:after="100"/>
+      <w:ind w:left="880"/>
+    </w:pPr>
+    <w:rPr>
+      <w:sz w:val="22"/>
+      <w:szCs w:val="22"/>
+      <w:lang w:eastAsia="en-GB" w:bidi="ar-SA"/>
+    </w:rPr>
+  </w:style>
+  <w:style w:type="paragraph" w:styleId="TOC6">
+    <w:name w:val="toc 6"/>
+    <w:basedOn w:val="Normal"/>
+    <w:next w:val="Normal"/>
+    <w:autoRedefine/>
+    <w:uiPriority w:val="39"/>
+    <w:unhideWhenUsed/>
+    <w:rsid w:val="00302830"/>
+    <w:pPr>
+      <w:spacing w:after="100"/>
+      <w:ind w:left="1100"/>
+    </w:pPr>
+    <w:rPr>
+      <w:sz w:val="22"/>
+      <w:szCs w:val="22"/>
+      <w:lang w:eastAsia="en-GB" w:bidi="ar-SA"/>
+    </w:rPr>
+  </w:style>
+  <w:style w:type="paragraph" w:styleId="TOC7">
+    <w:name w:val="toc 7"/>
+    <w:basedOn w:val="Normal"/>
+    <w:next w:val="Normal"/>
+    <w:autoRedefine/>
+    <w:uiPriority w:val="39"/>
+    <w:unhideWhenUsed/>
+    <w:rsid w:val="00302830"/>
+    <w:pPr>
+      <w:spacing w:after="100"/>
+      <w:ind w:left="1320"/>
+    </w:pPr>
+    <w:rPr>
+      <w:sz w:val="22"/>
+      <w:szCs w:val="22"/>
+      <w:lang w:eastAsia="en-GB" w:bidi="ar-SA"/>
+    </w:rPr>
+  </w:style>
+  <w:style w:type="paragraph" w:styleId="TOC8">
+    <w:name w:val="toc 8"/>
+    <w:basedOn w:val="Normal"/>
+    <w:next w:val="Normal"/>
+    <w:autoRedefine/>
+    <w:uiPriority w:val="39"/>
+    <w:unhideWhenUsed/>
+    <w:rsid w:val="00302830"/>
+    <w:pPr>
+      <w:spacing w:after="100"/>
+      <w:ind w:left="1540"/>
+    </w:pPr>
+    <w:rPr>
+      <w:sz w:val="22"/>
+      <w:szCs w:val="22"/>
+      <w:lang w:eastAsia="en-GB" w:bidi="ar-SA"/>
+    </w:rPr>
+  </w:style>
+  <w:style w:type="paragraph" w:styleId="TOC9">
+    <w:name w:val="toc 9"/>
+    <w:basedOn w:val="Normal"/>
+    <w:next w:val="Normal"/>
+    <w:autoRedefine/>
+    <w:uiPriority w:val="39"/>
+    <w:unhideWhenUsed/>
+    <w:rsid w:val="00302830"/>
+    <w:pPr>
+      <w:spacing w:after="100"/>
+      <w:ind w:left="1760"/>
+    </w:pPr>
+    <w:rPr>
+      <w:sz w:val="22"/>
+      <w:szCs w:val="22"/>
+      <w:lang w:eastAsia="en-GB" w:bidi="ar-SA"/>
+    </w:rPr>
+  </w:style>
+  <w:style w:type="table" w:styleId="TableGrid">
+    <w:name w:val="Table Grid"/>
+    <w:basedOn w:val="TableNormal"/>
+    <w:uiPriority w:val="59"/>
+    <w:rsid w:val="00D52197"/>
+    <w:pPr>
+      <w:spacing w:after="0" w:line="240" w:lineRule="auto"/>
+    </w:pPr>
+    <w:tblPr>
+      <w:tblInd w:w="0" w:type="dxa"/>
+      <w:tblBorders>
+        <w:top w:val="single" w:sz="4" w:space="0" w:color="000000" w:themeColor="text1"/>
+        <w:left w:val="single" w:sz="4" w:space="0" w:color="000000" w:themeColor="text1"/>
+        <w:bottom w:val="single" w:sz="4" w:space="0" w:color="000000" w:themeColor="text1"/>
+        <w:right w:val="single" w:sz="4" w:space="0" w:color="000000" w:themeColor="text1"/>
+        <w:insideH w:val="single" w:sz="4" w:space="0" w:color="000000" w:themeColor="text1"/>
+        <w:insideV w:val="single" w:sz="4" w:space="0" w:color="000000" w:themeColor="text1"/>
+      </w:tblBorders>
+      <w:tblCellMar>
+        <w:top w:w="0" w:type="dxa"/>
+        <w:left w:w="108" w:type="dxa"/>
+        <w:bottom w:w="0" w:type="dxa"/>
+        <w:right w:w="108" w:type="dxa"/>
+      </w:tblCellMar>
+    </w:tblPr>
+  </w:style>
+  <w:style w:type="table" w:customStyle="1" w:styleId="LightShading1">
+    <w:name w:val="Light Shading1"/>
+    <w:basedOn w:val="TableNormal"/>
+    <w:uiPriority w:val="60"/>
+    <w:rsid w:val="00D52197"/>
+    <w:pPr>
+      <w:spacing w:after="0" w:line="240" w:lineRule="auto"/>
+    </w:pPr>
+    <w:rPr>
+      <w:color w:val="000000" w:themeColor="text1" w:themeShade="BF"/>
+    </w:rPr>
+    <w:tblPr>
+      <w:tblStyleRowBandSize w:val="1"/>
+      <w:tblStyleColBandSize w:val="1"/>
+      <w:tblInd w:w="0" w:type="dxa"/>
+      <w:tblBorders>
+        <w:top w:val="single" w:sz="8" w:space="0" w:color="000000" w:themeColor="text1"/>
+        <w:bottom w:val="single" w:sz="8" w:space="0" w:color="000000" w:themeColor="text1"/>
+      </w:tblBorders>
+      <w:tblCellMar>
+        <w:top w:w="0" w:type="dxa"/>
+        <w:left w:w="108" w:type="dxa"/>
+        <w:bottom w:w="0" w:type="dxa"/>
+        <w:right w:w="108" w:type="dxa"/>
+      </w:tblCellMar>
+    </w:tblPr>
+    <w:tblStylePr w:type="firstRow">
+      <w:pPr>
+        <w:spacing w:before="0" w:after="0" w:line="240" w:lineRule="auto"/>
+      </w:pPr>
+      <w:rPr>
+        <w:b/>
+        <w:bCs/>
+      </w:rPr>
+      <w:tblPr/>
+      <w:tcPr>
+        <w:tcBorders>
+          <w:top w:val="single" w:sz="8" w:space="0" w:color="000000" w:themeColor="text1"/>
+          <w:left w:val="nil"/>
+          <w:bottom w:val="single" w:sz="8" w:space="0" w:color="000000" w:themeColor="text1"/>
+          <w:right w:val="nil"/>
+          <w:insideH w:val="nil"/>
+          <w:insideV w:val="nil"/>
+        </w:tcBorders>
+      </w:tcPr>
+    </w:tblStylePr>
+    <w:tblStylePr w:type="lastRow">
+      <w:pPr>
+        <w:spacing w:before="0" w:after="0" w:line="240" w:lineRule="auto"/>
+      </w:pPr>
+      <w:rPr>
+        <w:b/>
+        <w:bCs/>
+      </w:rPr>
+      <w:tblPr/>
+      <w:tcPr>
+        <w:tcBorders>
+          <w:top w:val="single" w:sz="8" w:space="0" w:color="000000" w:themeColor="text1"/>
+          <w:left w:val="nil"/>
+          <w:bottom w:val="single" w:sz="8" w:space="0" w:color="000000" w:themeColor="text1"/>
+          <w:right w:val="nil"/>
+          <w:insideH w:val="nil"/>
+          <w:insideV w:val="nil"/>
+        </w:tcBorders>
+      </w:tcPr>
+    </w:tblStylePr>
+    <w:tblStylePr w:type="firstCol">
+      <w:rPr>
+        <w:b/>
+        <w:bCs/>
+      </w:rPr>
+    </w:tblStylePr>
+    <w:tblStylePr w:type="lastCol">
+      <w:rPr>
+        <w:b/>
+        <w:bCs/>
+      </w:rPr>
+    </w:tblStylePr>
+    <w:tblStylePr w:type="band1Vert">
+      <w:tblPr/>
+      <w:tcPr>
+        <w:tcBorders>
+          <w:left w:val="nil"/>
+          <w:right w:val="nil"/>
+          <w:insideH w:val="nil"/>
+          <w:insideV w:val="nil"/>
+        </w:tcBorders>
+        <w:shd w:val="clear" w:color="auto" w:fill="C0C0C0" w:themeFill="text1" w:themeFillTint="3F"/>
+      </w:tcPr>
+    </w:tblStylePr>
+    <w:tblStylePr w:type="band1Horz">
+      <w:tblPr/>
+      <w:tcPr>
+        <w:tcBorders>
+          <w:left w:val="nil"/>
+          <w:right w:val="nil"/>
+          <w:insideH w:val="nil"/>
+          <w:insideV w:val="nil"/>
+        </w:tcBorders>
+        <w:shd w:val="clear" w:color="auto" w:fill="C0C0C0" w:themeFill="text1" w:themeFillTint="3F"/>
+      </w:tcPr>
+    </w:tblStylePr>
+  </w:style>
+  <w:style w:type="table" w:customStyle="1" w:styleId="LightShading-Accent11">
+    <w:name w:val="Light Shading - Accent 11"/>
+    <w:basedOn w:val="TableNormal"/>
+    <w:uiPriority w:val="60"/>
+    <w:rsid w:val="00D52197"/>
+    <w:pPr>
+      <w:spacing w:after="0" w:line="240" w:lineRule="auto"/>
+    </w:pPr>
+    <w:rPr>
+      <w:color w:val="365F91" w:themeColor="accent1" w:themeShade="BF"/>
+    </w:rPr>
+    <w:tblPr>
+      <w:tblStyleRowBandSize w:val="1"/>
+      <w:tblStyleColBandSize w:val="1"/>
+      <w:tblInd w:w="0" w:type="dxa"/>
+      <w:tblBorders>
+        <w:top w:val="single" w:sz="8" w:space="0" w:color="4F81BD" w:themeColor="accent1"/>
+        <w:bottom w:val="single" w:sz="8" w:space="0" w:color="4F81BD" w:themeColor="accent1"/>
+      </w:tblBorders>
+      <w:tblCellMar>
+        <w:top w:w="0" w:type="dxa"/>
+        <w:left w:w="108" w:type="dxa"/>
+        <w:bottom w:w="0" w:type="dxa"/>
+        <w:right w:w="108" w:type="dxa"/>
+      </w:tblCellMar>
+    </w:tblPr>
+    <w:tblStylePr w:type="firstRow">
+      <w:pPr>
+        <w:spacing w:before="0" w:after="0" w:line="240" w:lineRule="auto"/>
+      </w:pPr>
+      <w:rPr>
+        <w:b/>
+        <w:bCs/>
+      </w:rPr>
+      <w:tblPr/>
+      <w:tcPr>
+        <w:tcBorders>
+          <w:top w:val="single" w:sz="8" w:space="0" w:color="4F81BD" w:themeColor="accent1"/>
+          <w:left w:val="nil"/>
+          <w:bottom w:val="single" w:sz="8" w:space="0" w:color="4F81BD" w:themeColor="accent1"/>
+          <w:right w:val="nil"/>
+          <w:insideH w:val="nil"/>
+          <w:insideV w:val="nil"/>
+        </w:tcBorders>
+      </w:tcPr>
+    </w:tblStylePr>
+    <w:tblStylePr w:type="lastRow">
+      <w:pPr>
+        <w:spacing w:before="0" w:after="0" w:line="240" w:lineRule="auto"/>
+      </w:pPr>
+      <w:rPr>
+        <w:b/>
+        <w:bCs/>
+      </w:rPr>
+      <w:tblPr/>
+      <w:tcPr>
+        <w:tcBorders>
+          <w:top w:val="single" w:sz="8" w:space="0" w:color="4F81BD" w:themeColor="accent1"/>
+          <w:left w:val="nil"/>
+          <w:bottom w:val="single" w:sz="8" w:space="0" w:color="4F81BD" w:themeColor="accent1"/>
+          <w:right w:val="nil"/>
+          <w:insideH w:val="nil"/>
+          <w:insideV w:val="nil"/>
+        </w:tcBorders>
+      </w:tcPr>
+    </w:tblStylePr>
+    <w:tblStylePr w:type="firstCol">
+      <w:rPr>
+        <w:b/>
+        <w:bCs/>
+      </w:rPr>
+    </w:tblStylePr>
+    <w:tblStylePr w:type="lastCol">
+      <w:rPr>
+        <w:b/>
+        <w:bCs/>
+      </w:rPr>
+    </w:tblStylePr>
+    <w:tblStylePr w:type="band1Vert">
+      <w:tblPr/>
+      <w:tcPr>
+        <w:tcBorders>
+          <w:left w:val="nil"/>
+          <w:right w:val="nil"/>
+          <w:insideH w:val="nil"/>
+          <w:insideV w:val="nil"/>
+        </w:tcBorders>
+        <w:shd w:val="clear" w:color="auto" w:fill="D3DFEE" w:themeFill="accent1" w:themeFillTint="3F"/>
+      </w:tcPr>
+    </w:tblStylePr>
+    <w:tblStylePr w:type="band1Horz">
+      <w:tblPr/>
+      <w:tcPr>
+        <w:tcBorders>
+          <w:left w:val="nil"/>
+          <w:right w:val="nil"/>
+          <w:insideH w:val="nil"/>
+          <w:insideV w:val="nil"/>
+        </w:tcBorders>
+        <w:shd w:val="clear" w:color="auto" w:fill="D3DFEE" w:themeFill="accent1" w:themeFillTint="3F"/>
+      </w:tcPr>
+    </w:tblStylePr>
+  </w:style>
+  <w:style w:type="table" w:customStyle="1" w:styleId="LightList1">
+    <w:name w:val="Light List1"/>
+    <w:basedOn w:val="TableNormal"/>
+    <w:uiPriority w:val="61"/>
+    <w:rsid w:val="00D52197"/>
+    <w:pPr>
+      <w:spacing w:after="0" w:line="240" w:lineRule="auto"/>
+    </w:pPr>
+    <w:tblPr>
+      <w:tblStyleRowBandSize w:val="1"/>
+      <w:tblStyleColBandSize w:val="1"/>
+      <w:tblInd w:w="0" w:type="dxa"/>
+      <w:tblBorders>
+        <w:top w:val="single" w:sz="8" w:space="0" w:color="000000" w:themeColor="text1"/>
+        <w:left w:val="single" w:sz="8" w:space="0" w:color="000000" w:themeColor="text1"/>
+        <w:bottom w:val="single" w:sz="8" w:space="0" w:color="000000" w:themeColor="text1"/>
+        <w:right w:val="single" w:sz="8" w:space="0" w:color="000000" w:themeColor="text1"/>
+      </w:tblBorders>
+      <w:tblCellMar>
+        <w:top w:w="0" w:type="dxa"/>
+        <w:left w:w="108" w:type="dxa"/>
+        <w:bottom w:w="0" w:type="dxa"/>
+        <w:right w:w="108" w:type="dxa"/>
+      </w:tblCellMar>
+    </w:tblPr>
+    <w:tblStylePr w:type="firstRow">
+      <w:pPr>
+        <w:spacing w:before="0" w:after="0" w:line="240" w:lineRule="auto"/>
+      </w:pPr>
+      <w:rPr>
+        <w:b/>
+        <w:bCs/>
+        <w:color w:val="FFFFFF" w:themeColor="background1"/>
+      </w:rPr>
+      <w:tblPr/>
+      <w:tcPr>
+        <w:shd w:val="clear" w:color="auto" w:fill="000000" w:themeFill="text1"/>
+      </w:tcPr>
+    </w:tblStylePr>
+    <w:tblStylePr w:type="lastRow">
+      <w:pPr>
+        <w:spacing w:before="0" w:after="0" w:line="240" w:lineRule="auto"/>
+      </w:pPr>
+      <w:rPr>
+        <w:b/>
+        <w:bCs/>
+      </w:rPr>
+      <w:tblPr/>
+      <w:tcPr>
+        <w:tcBorders>
+          <w:top w:val="double" w:sz="6" w:space="0" w:color="000000" w:themeColor="text1"/>
+          <w:left w:val="single" w:sz="8" w:space="0" w:color="000000" w:themeColor="text1"/>
+          <w:bottom w:val="single" w:sz="8" w:space="0" w:color="000000" w:themeColor="text1"/>
+          <w:right w:val="single" w:sz="8" w:space="0" w:color="000000" w:themeColor="text1"/>
+        </w:tcBorders>
+      </w:tcPr>
+    </w:tblStylePr>
+    <w:tblStylePr w:type="firstCol">
+      <w:rPr>
+        <w:b/>
+        <w:bCs/>
+      </w:rPr>
+    </w:tblStylePr>
+    <w:tblStylePr w:type="lastCol">
+      <w:rPr>
+        <w:b/>
+        <w:bCs/>
+      </w:rPr>
+    </w:tblStylePr>
+    <w:tblStylePr w:type="band1Vert">
+      <w:tblPr/>
+      <w:tcPr>
+        <w:tcBorders>
+          <w:top w:val="single" w:sz="8" w:space="0" w:color="000000" w:themeColor="text1"/>
+          <w:left w:val="single" w:sz="8" w:space="0" w:color="000000" w:themeColor="text1"/>
+          <w:bottom w:val="single" w:sz="8" w:space="0" w:color="000000" w:themeColor="text1"/>
+          <w:right w:val="single" w:sz="8" w:space="0" w:color="000000" w:themeColor="text1"/>
+        </w:tcBorders>
+      </w:tcPr>
+    </w:tblStylePr>
+    <w:tblStylePr w:type="band1Horz">
+      <w:tblPr/>
+      <w:tcPr>
+        <w:tcBorders>
+          <w:top w:val="single" w:sz="8" w:space="0" w:color="000000" w:themeColor="text1"/>
+          <w:left w:val="single" w:sz="8" w:space="0" w:color="000000" w:themeColor="text1"/>
+          <w:bottom w:val="single" w:sz="8" w:space="0" w:color="000000" w:themeColor="text1"/>
+          <w:right w:val="single" w:sz="8" w:space="0" w:color="000000" w:themeColor="text1"/>
+        </w:tcBorders>
+      </w:tcPr>
+    </w:tblStylePr>
+  </w:style>
+  <w:style w:type="table" w:customStyle="1" w:styleId="LightGrid1">
+    <w:name w:val="Light Grid1"/>
+    <w:basedOn w:val="TableNormal"/>
+    <w:uiPriority w:val="62"/>
+    <w:rsid w:val="00D52197"/>
+    <w:pPr>
+      <w:spacing w:after="0" w:line="240" w:lineRule="auto"/>
+    </w:pPr>
+    <w:tblPr>
+      <w:tblStyleRowBandSize w:val="1"/>
+      <w:tblStyleColBandSize w:val="1"/>
+      <w:tblInd w:w="0" w:type="dxa"/>
+      <w:tblBorders>
+        <w:top w:val="single" w:sz="8" w:space="0" w:color="000000" w:themeColor="text1"/>
+        <w:left w:val="single" w:sz="8" w:space="0" w:color="000000" w:themeColor="text1"/>
+        <w:bottom w:val="single" w:sz="8" w:space="0" w:color="000000" w:themeColor="text1"/>
+        <w:right w:val="single" w:sz="8" w:space="0" w:color="000000" w:themeColor="text1"/>
+        <w:insideH w:val="single" w:sz="8" w:space="0" w:color="000000" w:themeColor="text1"/>
+        <w:insideV w:val="single" w:sz="8" w:space="0" w:color="000000" w:themeColor="text1"/>
+      </w:tblBorders>
+      <w:tblCellMar>
+        <w:top w:w="0" w:type="dxa"/>
+        <w:left w:w="108" w:type="dxa"/>
+        <w:bottom w:w="0" w:type="dxa"/>
+        <w:right w:w="108" w:type="dxa"/>
+      </w:tblCellMar>
+    </w:tblPr>
+    <w:tblStylePr w:type="firstRow">
+      <w:pPr>
+        <w:spacing w:before="0" w:after="0" w:line="240" w:lineRule="auto"/>
+      </w:pPr>
+      <w:rPr>
+        <w:rFonts w:asciiTheme="majorHAnsi" w:eastAsiaTheme="majorEastAsia" w:hAnsiTheme="majorHAnsi" w:cstheme="majorBidi"/>
+        <w:b/>
+        <w:bCs/>
+      </w:rPr>
+      <w:tblPr/>
+      <w:tcPr>
+        <w:tcBorders>
+          <w:top w:val="single" w:sz="8" w:space="0" w:color="000000" w:themeColor="text1"/>
+          <w:left w:val="single" w:sz="8" w:space="0" w:color="000000" w:themeColor="text1"/>
+          <w:bottom w:val="single" w:sz="18" w:space="0" w:color="000000" w:themeColor="text1"/>
+          <w:right w:val="single" w:sz="8" w:space="0" w:color="000000" w:themeColor="text1"/>
+          <w:insideH w:val="nil"/>
+          <w:insideV w:val="single" w:sz="8" w:space="0" w:color="000000" w:themeColor="text1"/>
+        </w:tcBorders>
+      </w:tcPr>
+    </w:tblStylePr>
+    <w:tblStylePr w:type="lastRow">
+      <w:pPr>
+        <w:spacing w:before="0" w:after="0" w:line="240" w:lineRule="auto"/>
+      </w:pPr>
+      <w:rPr>
+        <w:rFonts w:asciiTheme="majorHAnsi" w:eastAsiaTheme="majorEastAsia" w:hAnsiTheme="majorHAnsi" w:cstheme="majorBidi"/>
+        <w:b/>
+        <w:bCs/>
+      </w:rPr>
+      <w:tblPr/>
+      <w:tcPr>
+        <w:tcBorders>
+          <w:top w:val="double" w:sz="6" w:space="0" w:color="000000" w:themeColor="text1"/>
+          <w:left w:val="single" w:sz="8" w:space="0" w:color="000000" w:themeColor="text1"/>
+          <w:bottom w:val="single" w:sz="8" w:space="0" w:color="000000" w:themeColor="text1"/>
+          <w:right w:val="single" w:sz="8" w:space="0" w:color="000000" w:themeColor="text1"/>
+          <w:insideH w:val="nil"/>
+          <w:insideV w:val="single" w:sz="8" w:space="0" w:color="000000" w:themeColor="text1"/>
+        </w:tcBorders>
+      </w:tcPr>
+    </w:tblStylePr>
+    <w:tblStylePr w:type="firstCol">
+      <w:rPr>
+        <w:rFonts w:asciiTheme="majorHAnsi" w:eastAsiaTheme="majorEastAsia" w:hAnsiTheme="majorHAnsi" w:cstheme="majorBidi"/>
+        <w:b/>
+        <w:bCs/>
+      </w:rPr>
+    </w:tblStylePr>
+    <w:tblStylePr w:type="lastCol">
+      <w:rPr>
+        <w:rFonts w:asciiTheme="majorHAnsi" w:eastAsiaTheme="majorEastAsia" w:hAnsiTheme="majorHAnsi" w:cstheme="majorBidi"/>
+        <w:b/>
+        <w:bCs/>
+      </w:rPr>
+      <w:tblPr/>
+      <w:tcPr>
+        <w:tcBorders>
+          <w:top w:val="single" w:sz="8" w:space="0" w:color="000000" w:themeColor="text1"/>
+          <w:left w:val="single" w:sz="8" w:space="0" w:color="000000" w:themeColor="text1"/>
+          <w:bottom w:val="single" w:sz="8" w:space="0" w:color="000000" w:themeColor="text1"/>
+          <w:right w:val="single" w:sz="8" w:space="0" w:color="000000" w:themeColor="text1"/>
+        </w:tcBorders>
+      </w:tcPr>
+    </w:tblStylePr>
+    <w:tblStylePr w:type="band1Vert">
+      <w:tblPr/>
+      <w:tcPr>
+        <w:tcBorders>
+          <w:top w:val="single" w:sz="8" w:space="0" w:color="000000" w:themeColor="text1"/>
+          <w:left w:val="single" w:sz="8" w:space="0" w:color="000000" w:themeColor="text1"/>
+          <w:bottom w:val="single" w:sz="8" w:space="0" w:color="000000" w:themeColor="text1"/>
+          <w:right w:val="single" w:sz="8" w:space="0" w:color="000000" w:themeColor="text1"/>
+        </w:tcBorders>
+        <w:shd w:val="clear" w:color="auto" w:fill="C0C0C0" w:themeFill="text1" w:themeFillTint="3F"/>
+      </w:tcPr>
+    </w:tblStylePr>
+    <w:tblStylePr w:type="band1Horz">
+      <w:tblPr/>
+      <w:tcPr>
+        <w:tcBorders>
+          <w:top w:val="single" w:sz="8" w:space="0" w:color="000000" w:themeColor="text1"/>
+          <w:left w:val="single" w:sz="8" w:space="0" w:color="000000" w:themeColor="text1"/>
+          <w:bottom w:val="single" w:sz="8" w:space="0" w:color="000000" w:themeColor="text1"/>
+          <w:right w:val="single" w:sz="8" w:space="0" w:color="000000" w:themeColor="text1"/>
+          <w:insideV w:val="single" w:sz="8" w:space="0" w:color="000000" w:themeColor="text1"/>
+        </w:tcBorders>
+        <w:shd w:val="clear" w:color="auto" w:fill="C0C0C0" w:themeFill="text1" w:themeFillTint="3F"/>
+      </w:tcPr>
+    </w:tblStylePr>
+    <w:tblStylePr w:type="band2Horz">
+      <w:tblPr/>
+      <w:tcPr>
+        <w:tcBorders>
+          <w:top w:val="single" w:sz="8" w:space="0" w:color="000000" w:themeColor="text1"/>
+          <w:left w:val="single" w:sz="8" w:space="0" w:color="000000" w:themeColor="text1"/>
+          <w:bottom w:val="single" w:sz="8" w:space="0" w:color="000000" w:themeColor="text1"/>
+          <w:right w:val="single" w:sz="8" w:space="0" w:color="000000" w:themeColor="text1"/>
+          <w:insideV w:val="single" w:sz="8" w:space="0" w:color="000000" w:themeColor="text1"/>
+        </w:tcBorders>
+      </w:tcPr>
+    </w:tblStylePr>
+  </w:style>
+  <w:style w:type="table" w:customStyle="1" w:styleId="MediumShading11">
+    <w:name w:val="Medium Shading 11"/>
+    <w:basedOn w:val="TableNormal"/>
+    <w:uiPriority w:val="63"/>
+    <w:rsid w:val="00D52197"/>
+    <w:pPr>
+      <w:spacing w:after="0" w:line="240" w:lineRule="auto"/>
+    </w:pPr>
+    <w:tblPr>
+      <w:tblStyleRowBandSize w:val="1"/>
+      <w:tblStyleColBandSize w:val="1"/>
+      <w:tblInd w:w="0" w:type="dxa"/>
+      <w:tblBorders>
+        <w:top w:val="single" w:sz="8" w:space="0" w:color="404040" w:themeColor="text1" w:themeTint="BF"/>
+        <w:left w:val="single" w:sz="8" w:space="0" w:color="404040" w:themeColor="text1" w:themeTint="BF"/>
+        <w:bottom w:val="single" w:sz="8" w:space="0" w:color="404040" w:themeColor="text1" w:themeTint="BF"/>
+        <w:right w:val="single" w:sz="8" w:space="0" w:color="404040" w:themeColor="text1" w:themeTint="BF"/>
+        <w:insideH w:val="single" w:sz="8" w:space="0" w:color="404040" w:themeColor="text1" w:themeTint="BF"/>
+      </w:tblBorders>
+      <w:tblCellMar>
+        <w:top w:w="0" w:type="dxa"/>
+        <w:left w:w="108" w:type="dxa"/>
+        <w:bottom w:w="0" w:type="dxa"/>
+        <w:right w:w="108" w:type="dxa"/>
+      </w:tblCellMar>
+    </w:tblPr>
+    <w:tblStylePr w:type="firstRow">
+      <w:pPr>
+        <w:spacing w:before="0" w:after="0" w:line="240" w:lineRule="auto"/>
+      </w:pPr>
+      <w:rPr>
+        <w:b/>
+        <w:bCs/>
+        <w:color w:val="FFFFFF" w:themeColor="background1"/>
+      </w:rPr>
+      <w:tblPr/>
+      <w:tcPr>
+        <w:tcBorders>
+          <w:top w:val="single" w:sz="8" w:space="0" w:color="404040" w:themeColor="text1" w:themeTint="BF"/>
+          <w:left w:val="single" w:sz="8" w:space="0" w:color="404040" w:themeColor="text1" w:themeTint="BF"/>
+          <w:bottom w:val="single" w:sz="8" w:space="0" w:color="404040" w:themeColor="text1" w:themeTint="BF"/>
+          <w:right w:val="single" w:sz="8" w:space="0" w:color="404040" w:themeColor="text1" w:themeTint="BF"/>
+          <w:insideH w:val="nil"/>
+          <w:insideV w:val="nil"/>
+        </w:tcBorders>
+        <w:shd w:val="clear" w:color="auto" w:fill="000000" w:themeFill="text1"/>
+      </w:tcPr>
+    </w:tblStylePr>
+    <w:tblStylePr w:type="lastRow">
+      <w:pPr>
+        <w:spacing w:before="0" w:after="0" w:line="240" w:lineRule="auto"/>
+      </w:pPr>
+      <w:rPr>
+        <w:b/>
+        <w:bCs/>
+      </w:rPr>
+      <w:tblPr/>
+      <w:tcPr>
+        <w:tcBorders>
+          <w:top w:val="double" w:sz="6" w:space="0" w:color="404040" w:themeColor="text1" w:themeTint="BF"/>
+          <w:left w:val="single" w:sz="8" w:space="0" w:color="404040" w:themeColor="text1" w:themeTint="BF"/>
+          <w:bottom w:val="single" w:sz="8" w:space="0" w:color="404040" w:themeColor="text1" w:themeTint="BF"/>
+          <w:right w:val="single" w:sz="8" w:space="0" w:color="404040" w:themeColor="text1" w:themeTint="BF"/>
+          <w:insideH w:val="nil"/>
+          <w:insideV w:val="nil"/>
+        </w:tcBorders>
+      </w:tcPr>
+    </w:tblStylePr>
+    <w:tblStylePr w:type="firstCol">
+      <w:rPr>
+        <w:b/>
+        <w:bCs/>
+      </w:rPr>
+    </w:tblStylePr>
+    <w:tblStylePr w:type="lastCol">
+      <w:rPr>
+        <w:b/>
+        <w:bCs/>
+      </w:rPr>
+    </w:tblStylePr>
+    <w:tblStylePr w:type="band1Vert">
+      <w:tblPr/>
+      <w:tcPr>
+        <w:shd w:val="clear" w:color="auto" w:fill="C0C0C0" w:themeFill="text1" w:themeFillTint="3F"/>
+      </w:tcPr>
+    </w:tblStylePr>
+    <w:tblStylePr w:type="band1Horz">
+      <w:tblPr/>
+      <w:tcPr>
+        <w:tcBorders>
+          <w:insideH w:val="nil"/>
+          <w:insideV w:val="nil"/>
+        </w:tcBorders>
+        <w:shd w:val="clear" w:color="auto" w:fill="C0C0C0" w:themeFill="text1" w:themeFillTint="3F"/>
+      </w:tcPr>
+    </w:tblStylePr>
+    <w:tblStylePr w:type="band2Horz">
+      <w:tblPr/>
+      <w:tcPr>
+        <w:tcBorders>
+          <w:insideH w:val="nil"/>
+          <w:insideV w:val="nil"/>
+        </w:tcBorders>
+      </w:tcPr>
+    </w:tblStylePr>
+  </w:style>
+  <w:style w:type="table" w:customStyle="1" w:styleId="ColorfulList1">
+    <w:name w:val="Colorful List1"/>
+    <w:basedOn w:val="TableNormal"/>
+    <w:uiPriority w:val="72"/>
+    <w:rsid w:val="00D52197"/>
+    <w:pPr>
+      <w:spacing w:after="0" w:line="240" w:lineRule="auto"/>
+    </w:pPr>
+    <w:rPr>
+      <w:color w:val="000000" w:themeColor="text1"/>
+    </w:rPr>
+    <w:tblPr>
+      <w:tblStyleRowBandSize w:val="1"/>
+      <w:tblStyleColBandSize w:val="1"/>
+      <w:tblInd w:w="0" w:type="dxa"/>
+      <w:tblCellMar>
+        <w:top w:w="0" w:type="dxa"/>
+        <w:left w:w="108" w:type="dxa"/>
+        <w:bottom w:w="0" w:type="dxa"/>
+        <w:right w:w="108" w:type="dxa"/>
+      </w:tblCellMar>
+    </w:tblPr>
+    <w:tcPr>
+      <w:shd w:val="clear" w:color="auto" w:fill="E6E6E6" w:themeFill="text1" w:themeFillTint="19"/>
+    </w:tcPr>
+    <w:tblStylePr w:type="firstRow">
+      <w:rPr>
+        <w:b/>
+        <w:bCs/>
+        <w:color w:val="FFFFFF" w:themeColor="background1"/>
+      </w:rPr>
+      <w:tblPr/>
+      <w:tcPr>
+        <w:tcBorders>
+          <w:bottom w:val="single" w:sz="12" w:space="0" w:color="FFFFFF" w:themeColor="background1"/>
+        </w:tcBorders>
+        <w:shd w:val="clear" w:color="auto" w:fill="9E3A38" w:themeFill="accent2" w:themeFillShade="CC"/>
+      </w:tcPr>
+    </w:tblStylePr>
+    <w:tblStylePr w:type="lastRow">
+      <w:rPr>
+        <w:b/>
+        <w:bCs/>
+        <w:color w:val="9E3A38" w:themeColor="accent2" w:themeShade="CC"/>
+      </w:rPr>
+      <w:tblPr/>
+      <w:tcPr>
+        <w:tcBorders>
+          <w:top w:val="single" w:sz="12" w:space="0" w:color="000000" w:themeColor="text1"/>
+        </w:tcBorders>
+        <w:shd w:val="clear" w:color="auto" w:fill="FFFFFF" w:themeFill="background1"/>
+      </w:tcPr>
+    </w:tblStylePr>
+    <w:tblStylePr w:type="firstCol">
+      <w:rPr>
+        <w:b/>
+        <w:bCs/>
+      </w:rPr>
+    </w:tblStylePr>
+    <w:tblStylePr w:type="lastCol">
+      <w:rPr>
+        <w:b/>
+        <w:bCs/>
+      </w:rPr>
+    </w:tblStylePr>
+    <w:tblStylePr w:type="band1Vert">
+      <w:tblPr/>
+      <w:tcPr>
+        <w:tcBorders>
+          <w:top w:val="nil"/>
+          <w:left w:val="nil"/>
+          <w:bottom w:val="nil"/>
+          <w:right w:val="nil"/>
+          <w:insideH w:val="nil"/>
+          <w:insideV w:val="nil"/>
+        </w:tcBorders>
+        <w:shd w:val="clear" w:color="auto" w:fill="C0C0C0" w:themeFill="text1" w:themeFillTint="3F"/>
+      </w:tcPr>
+    </w:tblStylePr>
+    <w:tblStylePr w:type="band1Horz">
+      <w:tblPr/>
+      <w:tcPr>
+        <w:shd w:val="clear" w:color="auto" w:fill="CCCCCC" w:themeFill="text1" w:themeFillTint="33"/>
+      </w:tcPr>
+    </w:tblStylePr>
+  </w:style>
+  <w:style w:type="table" w:styleId="ColorfulList-Accent3">
+    <w:name w:val="Colorful List Accent 3"/>
+    <w:basedOn w:val="TableNormal"/>
+    <w:uiPriority w:val="72"/>
+    <w:rsid w:val="00D52197"/>
+    <w:pPr>
+      <w:spacing w:after="0" w:line="240" w:lineRule="auto"/>
+    </w:pPr>
+    <w:rPr>
+      <w:color w:val="000000" w:themeColor="text1"/>
+    </w:rPr>
+    <w:tblPr>
+      <w:tblStyleRowBandSize w:val="1"/>
+      <w:tblStyleColBandSize w:val="1"/>
+      <w:tblInd w:w="0" w:type="dxa"/>
+      <w:tblCellMar>
+        <w:top w:w="0" w:type="dxa"/>
+        <w:left w:w="108" w:type="dxa"/>
+        <w:bottom w:w="0" w:type="dxa"/>
+        <w:right w:w="108" w:type="dxa"/>
+      </w:tblCellMar>
+    </w:tblPr>
+    <w:tcPr>
+      <w:shd w:val="clear" w:color="auto" w:fill="F5F8EE" w:themeFill="accent3" w:themeFillTint="19"/>
+    </w:tcPr>
+    <w:tblStylePr w:type="firstRow">
+      <w:rPr>
+        <w:b/>
+        <w:bCs/>
+        <w:color w:val="FFFFFF" w:themeColor="background1"/>
+      </w:rPr>
+      <w:tblPr/>
+      <w:tcPr>
+        <w:tcBorders>
+          <w:bottom w:val="single" w:sz="12" w:space="0" w:color="FFFFFF" w:themeColor="background1"/>
+        </w:tcBorders>
+        <w:shd w:val="clear" w:color="auto" w:fill="664E82" w:themeFill="accent4" w:themeFillShade="CC"/>
+      </w:tcPr>
+    </w:tblStylePr>
+    <w:tblStylePr w:type="lastRow">
+      <w:rPr>
+        <w:b/>
+        <w:bCs/>
+        <w:color w:val="664E82" w:themeColor="accent4" w:themeShade="CC"/>
+      </w:rPr>
+      <w:tblPr/>
+      <w:tcPr>
+        <w:tcBorders>
+          <w:top w:val="single" w:sz="12" w:space="0" w:color="000000" w:themeColor="text1"/>
+        </w:tcBorders>
+        <w:shd w:val="clear" w:color="auto" w:fill="FFFFFF" w:themeFill="background1"/>
+      </w:tcPr>
+    </w:tblStylePr>
+    <w:tblStylePr w:type="firstCol">
+      <w:rPr>
+        <w:b/>
+        <w:bCs/>
+      </w:rPr>
+    </w:tblStylePr>
+    <w:tblStylePr w:type="lastCol">
+      <w:rPr>
+        <w:b/>
+        <w:bCs/>
+      </w:rPr>
+    </w:tblStylePr>
+    <w:tblStylePr w:type="band1Vert">
+      <w:tblPr/>
+      <w:tcPr>
+        <w:tcBorders>
+          <w:top w:val="nil"/>
+          <w:left w:val="nil"/>
+          <w:bottom w:val="nil"/>
+          <w:right w:val="nil"/>
+          <w:insideH w:val="nil"/>
+          <w:insideV w:val="nil"/>
+        </w:tcBorders>
+        <w:shd w:val="clear" w:color="auto" w:fill="E6EED5" w:themeFill="accent3" w:themeFillTint="3F"/>
+      </w:tcPr>
+    </w:tblStylePr>
+    <w:tblStylePr w:type="band1Horz">
+      <w:tblPr/>
+      <w:tcPr>
+        <w:shd w:val="clear" w:color="auto" w:fill="EAF1DD" w:themeFill="accent3" w:themeFillTint="33"/>
+      </w:tcPr>
+    </w:tblStylePr>
+  </w:style>
+  <w:style w:type="table" w:styleId="ColorfulList-Accent5">
+    <w:name w:val="Colorful List Accent 5"/>
+    <w:basedOn w:val="TableNormal"/>
+    <w:uiPriority w:val="72"/>
+    <w:rsid w:val="00D52197"/>
+    <w:pPr>
+      <w:spacing w:after="0" w:line="240" w:lineRule="auto"/>
+    </w:pPr>
+    <w:rPr>
+      <w:color w:val="000000" w:themeColor="text1"/>
+    </w:rPr>
+    <w:tblPr>
+      <w:tblStyleRowBandSize w:val="1"/>
+      <w:tblStyleColBandSize w:val="1"/>
+      <w:tblInd w:w="0" w:type="dxa"/>
+      <w:tblCellMar>
+        <w:top w:w="0" w:type="dxa"/>
+        <w:left w:w="108" w:type="dxa"/>
+        <w:bottom w:w="0" w:type="dxa"/>
+        <w:right w:w="108" w:type="dxa"/>
+      </w:tblCellMar>
+    </w:tblPr>
+    <w:tcPr>
+      <w:shd w:val="clear" w:color="auto" w:fill="EDF6F9" w:themeFill="accent5" w:themeFillTint="19"/>
+    </w:tcPr>
+    <w:tblStylePr w:type="firstRow">
+      <w:rPr>
+        <w:b/>
+        <w:bCs/>
+        <w:color w:val="FFFFFF" w:themeColor="background1"/>
+      </w:rPr>
+      <w:tblPr/>
+      <w:tcPr>
+        <w:tcBorders>
+          <w:bottom w:val="single" w:sz="12" w:space="0" w:color="FFFFFF" w:themeColor="background1"/>
+        </w:tcBorders>
+        <w:shd w:val="clear" w:color="auto" w:fill="F2730A" w:themeFill="accent6" w:themeFillShade="CC"/>
+      </w:tcPr>
+    </w:tblStylePr>
+    <w:tblStylePr w:type="lastRow">
+      <w:rPr>
+        <w:b/>
+        <w:bCs/>
+        <w:color w:val="F2730A" w:themeColor="accent6" w:themeShade="CC"/>
+      </w:rPr>
+      <w:tblPr/>
+      <w:tcPr>
+        <w:tcBorders>
+          <w:top w:val="single" w:sz="12" w:space="0" w:color="000000" w:themeColor="text1"/>
+        </w:tcBorders>
+        <w:shd w:val="clear" w:color="auto" w:fill="FFFFFF" w:themeFill="background1"/>
+      </w:tcPr>
+    </w:tblStylePr>
+    <w:tblStylePr w:type="firstCol">
+      <w:rPr>
+        <w:b/>
+        <w:bCs/>
+      </w:rPr>
+    </w:tblStylePr>
+    <w:tblStylePr w:type="lastCol">
+      <w:rPr>
+        <w:b/>
+        <w:bCs/>
+      </w:rPr>
+    </w:tblStylePr>
+    <w:tblStylePr w:type="band1Vert">
+      <w:tblPr/>
+      <w:tcPr>
+        <w:tcBorders>
+          <w:top w:val="nil"/>
+          <w:left w:val="nil"/>
+          <w:bottom w:val="nil"/>
+          <w:right w:val="nil"/>
+          <w:insideH w:val="nil"/>
+          <w:insideV w:val="nil"/>
+        </w:tcBorders>
+        <w:shd w:val="clear" w:color="auto" w:fill="D2EAF1" w:themeFill="accent5" w:themeFillTint="3F"/>
+      </w:tcPr>
+    </w:tblStylePr>
+    <w:tblStylePr w:type="band1Horz">
+      <w:tblPr/>
+      <w:tcPr>
+        <w:shd w:val="clear" w:color="auto" w:fill="DAEEF3" w:themeFill="accent5" w:themeFillTint="33"/>
+      </w:tcPr>
+    </w:tblStylePr>
+  </w:style>
+  <w:style w:type="paragraph" w:styleId="TableofFigures">
+    <w:name w:val="table of figures"/>
+    <w:basedOn w:val="Normal"/>
+    <w:next w:val="Normal"/>
+    <w:uiPriority w:val="99"/>
+    <w:unhideWhenUsed/>
+    <w:rsid w:val="00FD048A"/>
+    <w:pPr>
+      <w:spacing w:after="0"/>
+    </w:pPr>
+  </w:style>
+  <w:style w:type="paragraph" w:customStyle="1" w:styleId="AppendixHeading1">
+    <w:name w:val="Appendix Heading 1"/>
+    <w:basedOn w:val="Heading1"/>
+    <w:next w:val="Normal"/>
+    <w:qFormat/>
+    <w:rsid w:val="001F1C11"/>
+    <w:pPr>
+      <w:numPr>
+        <w:ilvl w:val="5"/>
+      </w:numPr>
+    </w:pPr>
+  </w:style>
+  <w:style w:type="paragraph" w:customStyle="1" w:styleId="AppendixHeading2">
+    <w:name w:val="Appendix Heading 2"/>
+    <w:basedOn w:val="Heading2"/>
+    <w:next w:val="Normal"/>
+    <w:qFormat/>
+    <w:rsid w:val="001F1C11"/>
+    <w:pPr>
+      <w:numPr>
+        <w:ilvl w:val="6"/>
+      </w:numPr>
+    </w:pPr>
+    <w:rPr>
+      <w:lang w:eastAsia="zh-TW"/>
+    </w:rPr>
+  </w:style>
+  <w:style w:type="paragraph" w:customStyle="1" w:styleId="AppendixHeading3">
+    <w:name w:val="Appendix Heading 3"/>
+    <w:basedOn w:val="Heading3"/>
+    <w:next w:val="Normal"/>
+    <w:qFormat/>
+    <w:rsid w:val="001F1C11"/>
+    <w:pPr>
+      <w:numPr>
+        <w:ilvl w:val="7"/>
+      </w:numPr>
+    </w:pPr>
+    <w:rPr>
+      <w:lang w:eastAsia="zh-TW"/>
+    </w:rPr>
+  </w:style>
+  <w:style w:type="paragraph" w:customStyle="1" w:styleId="AppendixHeading4">
+    <w:name w:val="Appendix Heading 4"/>
+    <w:basedOn w:val="Heading4"/>
+    <w:next w:val="Normal"/>
+    <w:qFormat/>
+    <w:rsid w:val="001F1C11"/>
+    <w:pPr>
+      <w:numPr>
+        <w:ilvl w:val="8"/>
+      </w:numPr>
+    </w:pPr>
+  </w:style>
+  <w:style w:type="paragraph" w:styleId="NormalWeb">
+    <w:name w:val="Normal (Web)"/>
+    <w:basedOn w:val="Normal"/>
+    <w:uiPriority w:val="99"/>
+    <w:unhideWhenUsed/>
+    <w:rsid w:val="005717E8"/>
+    <w:pPr>
+      <w:spacing w:before="100" w:beforeAutospacing="1" w:after="100" w:afterAutospacing="1" w:line="240" w:lineRule="auto"/>
+    </w:pPr>
+    <w:rPr>
+      <w:rFonts w:ascii="Times New Roman" w:eastAsia="Times New Roman" w:hAnsi="Times New Roman" w:cs="Times New Roman"/>
+      <w:szCs w:val="24"/>
+      <w:lang w:eastAsia="en-GB" w:bidi="ar-SA"/>
+    </w:rPr>
+  </w:style>
+  <w:style w:type="character" w:styleId="CommentReference">
+    <w:name w:val="annotation reference"/>
+    <w:basedOn w:val="DefaultParagraphFont"/>
+    <w:uiPriority w:val="99"/>
+    <w:semiHidden/>
+    <w:unhideWhenUsed/>
+    <w:rsid w:val="00CA1E1B"/>
+    <w:rPr>
+      <w:sz w:val="16"/>
+      <w:szCs w:val="16"/>
+    </w:rPr>
+  </w:style>
+  <w:style w:type="paragraph" w:styleId="CommentText">
+    <w:name w:val="annotation text"/>
+    <w:basedOn w:val="Normal"/>
+    <w:link w:val="CommentTextChar"/>
+    <w:uiPriority w:val="99"/>
+    <w:semiHidden/>
+    <w:unhideWhenUsed/>
+    <w:rsid w:val="00CA1E1B"/>
+    <w:pPr>
+      <w:spacing w:line="240" w:lineRule="auto"/>
+    </w:pPr>
+    <w:rPr>
+      <w:sz w:val="20"/>
+    </w:rPr>
+  </w:style>
+  <w:style w:type="character" w:customStyle="1" w:styleId="CommentTextChar">
+    <w:name w:val="Comment Text Char"/>
+    <w:basedOn w:val="DefaultParagraphFont"/>
+    <w:link w:val="CommentText"/>
+    <w:uiPriority w:val="99"/>
+    <w:semiHidden/>
+    <w:rsid w:val="00CA1E1B"/>
+    <w:rPr>
+      <w:lang w:val="en-GB"/>
+    </w:rPr>
+  </w:style>
+  <w:style w:type="paragraph" w:styleId="CommentSubject">
+    <w:name w:val="annotation subject"/>
+    <w:basedOn w:val="CommentText"/>
+    <w:next w:val="CommentText"/>
+    <w:link w:val="CommentSubjectChar"/>
+    <w:uiPriority w:val="99"/>
+    <w:semiHidden/>
+    <w:unhideWhenUsed/>
+    <w:rsid w:val="00CA1E1B"/>
+    <w:rPr>
+      <w:b/>
+      <w:bCs/>
+    </w:rPr>
+  </w:style>
+  <w:style w:type="character" w:customStyle="1" w:styleId="CommentSubjectChar">
+    <w:name w:val="Comment Subject Char"/>
+    <w:basedOn w:val="CommentTextChar"/>
+    <w:link w:val="CommentSubject"/>
+    <w:uiPriority w:val="99"/>
+    <w:semiHidden/>
+    <w:rsid w:val="00CA1E1B"/>
+    <w:rPr>
+      <w:b/>
+      <w:bCs/>
+      <w:lang w:val="en-GB"/>
+    </w:rPr>
+  </w:style>
+  <w:style w:type="character" w:customStyle="1" w:styleId="apple-converted-space">
+    <w:name w:val="apple-converted-space"/>
+    <w:basedOn w:val="DefaultParagraphFont"/>
+    <w:rsid w:val="00E83DA0"/>
+  </w:style>
+  <w:style w:type="paragraph" w:customStyle="1" w:styleId="Heading1nonumbering">
+    <w:name w:val="Heading 1 (no numbering)"/>
+    <w:basedOn w:val="Heading1"/>
+    <w:qFormat/>
+    <w:rsid w:val="00F73B44"/>
+    <w:pPr>
+      <w:numPr>
+        <w:numId w:val="0"/>
+      </w:numPr>
+    </w:pPr>
+  </w:style>
+  <w:style w:type="character" w:customStyle="1" w:styleId="apple-style-span">
+    <w:name w:val="apple-style-span"/>
+    <w:basedOn w:val="DefaultParagraphFont"/>
+    <w:rsid w:val="00B00E0B"/>
+  </w:style>
+  <w:style w:type="character" w:customStyle="1" w:styleId="Code">
+    <w:name w:val="Code"/>
+    <w:basedOn w:val="DefaultParagraphFont"/>
+    <w:uiPriority w:val="1"/>
+    <w:qFormat/>
+    <w:rsid w:val="00A15B53"/>
+    <w:rPr>
+      <w:rFonts w:ascii="Consolas" w:hAnsi="Consolas"/>
+      <w:sz w:val="20"/>
+    </w:rPr>
   </w:style>
 </w:styles>
 </file>
@@ -18337,7 +21532,7 @@
 </file>
 
 <file path=customXml/itemProps2.xml><?xml version="1.0" encoding="utf-8"?>
-<ds:datastoreItem xmlns:ds="http://schemas.openxmlformats.org/officeDocument/2006/customXml" ds:itemID="{0D2F5A25-26B7-4253-986E-D5D2BB8E9384}">
+<ds:datastoreItem xmlns:ds="http://schemas.openxmlformats.org/officeDocument/2006/customXml" ds:itemID="{39DCD087-F7A7-4FBD-9A13-06AF6A0E3107}">
   <ds:schemaRefs>
     <ds:schemaRef ds:uri="http://schemas.openxmlformats.org/officeDocument/2006/bibliography"/>
   </ds:schemaRefs>

</xml_diff>

<commit_message>
first draft of section on recognition rules complete
git-svn-id: http://svn.pling.org.uk/ternip/trunk@1927 046eaa17-6a8d-4e70-a5e5-287f5f62e04c
</commit_message>
<xml_diff>
--- a/docs/dissertation.docx
+++ b/docs/dissertation.docx
@@ -11,6 +11,7 @@
           <w:docPartUnique/>
         </w:docPartObj>
       </w:sdtPr>
+      <w:sdtEndPr/>
       <w:sdtContent>
         <w:p/>
         <w:tbl>
@@ -49,6 +50,7 @@
                 <w:dataBinding w:prefixMappings="xmlns:ns0='http://schemas.openxmlformats.org/package/2006/metadata/core-properties' xmlns:ns1='http://purl.org/dc/elements/1.1/'" w:xpath="/ns0:coreProperties[1]/ns1:title[1]" w:storeItemID="{6C3C8BC8-F283-45AE-878A-BAB7291924A1}"/>
                 <w:text/>
               </w:sdtPr>
+              <w:sdtEndPr/>
               <w:sdtContent>
                 <w:tc>
                   <w:tcPr>
@@ -181,6 +183,7 @@
                   <w:dataBinding w:prefixMappings="xmlns:ns0='http://schemas.openxmlformats.org/package/2006/metadata/core-properties' xmlns:ns1='http://purl.org/dc/elements/1.1/'" w:xpath="/ns0:coreProperties[1]/ns1:creator[1]" w:storeItemID="{6C3C8BC8-F283-45AE-878A-BAB7291924A1}"/>
                   <w:text/>
                 </w:sdtPr>
+                <w:sdtEndPr/>
                 <w:sdtContent>
                   <w:p>
                     <w:pPr>
@@ -292,13 +295,37 @@
         <w:p/>
         <w:p>
           <w:r>
-            <w:t>All sentences or passages quoted in this dissertation from other people's work have been specifically acknowledged by clear cross-referencing to author, work and page(s). Any illustrations which are not the work of the author of this dissertation have been used with the explicit permission of the originator WHERE POSSIBLE and are specifically acknowledged. I understand that failure to do this</w:t>
+            <w:t xml:space="preserve">All sentences or passages quoted in this dissertation from other people's work have been specifically acknowledged by clear cross-referencing to author, </w:t>
+          </w:r>
+          <w:proofErr w:type="gramStart"/>
+          <w:r>
+            <w:t>work</w:t>
+          </w:r>
+          <w:proofErr w:type="gramEnd"/>
+          <w:r>
+            <w:t xml:space="preserve"> and page(s). Any </w:t>
+          </w:r>
+          <w:proofErr w:type="gramStart"/>
+          <w:r>
+            <w:t>illustrations which are not the work of the author of this dissertation</w:t>
+          </w:r>
+          <w:proofErr w:type="gramEnd"/>
+          <w:r>
+            <w:t xml:space="preserve"> have been used with the explicit permission of the originator WHERE POSSIBLE and are specifically acknowledged. I understand that failure to do </w:t>
+          </w:r>
+          <w:proofErr w:type="gramStart"/>
+          <w:r>
+            <w:t>this</w:t>
           </w:r>
           <w:r>
             <w:t xml:space="preserve"> </w:t>
           </w:r>
           <w:r>
-            <w:t>amounts to plagiarism and will be considered grounds for failure in this dissertation and the degree examination as a whole.</w:t>
+            <w:t>amounts</w:t>
+          </w:r>
+          <w:proofErr w:type="gramEnd"/>
+          <w:r>
+            <w:t xml:space="preserve"> to plagiarism and will be considered grounds for failure in this dissertation and the degree examination as a whole.</w:t>
           </w:r>
         </w:p>
         <w:p>
@@ -427,7 +454,7 @@
       <w:r>
         <w:fldChar w:fldCharType="separate"/>
       </w:r>
-      <w:hyperlink w:anchor="_Toc270091926" w:history="1">
+      <w:hyperlink w:anchor="_Toc270180373" w:history="1">
         <w:r>
           <w:rPr>
             <w:rStyle w:val="Hyperlink"/>
@@ -472,7 +499,7 @@
             <w:noProof/>
             <w:webHidden/>
           </w:rPr>
-          <w:instrText xml:space="preserve"> PAGEREF _Toc270091926 \h </w:instrText>
+          <w:instrText xml:space="preserve"> PAGEREF _Toc270180373 \h </w:instrText>
         </w:r>
         <w:r>
           <w:rPr>
@@ -517,7 +544,7 @@
           <w:lang w:eastAsia="en-GB" w:bidi="ar-SA"/>
         </w:rPr>
       </w:pPr>
-      <w:hyperlink w:anchor="_Toc270091927" w:history="1">
+      <w:hyperlink w:anchor="_Toc270180374" w:history="1">
         <w:r>
           <w:rPr>
             <w:rStyle w:val="Hyperlink"/>
@@ -562,7 +589,7 @@
             <w:noProof/>
             <w:webHidden/>
           </w:rPr>
-          <w:instrText xml:space="preserve"> PAGEREF _Toc270091927 \h </w:instrText>
+          <w:instrText xml:space="preserve"> PAGEREF _Toc270180374 \h </w:instrText>
         </w:r>
         <w:r>
           <w:rPr>
@@ -607,7 +634,7 @@
           <w:lang w:eastAsia="en-GB" w:bidi="ar-SA"/>
         </w:rPr>
       </w:pPr>
-      <w:hyperlink w:anchor="_Toc270091928" w:history="1">
+      <w:hyperlink w:anchor="_Toc270180375" w:history="1">
         <w:r>
           <w:rPr>
             <w:rStyle w:val="Hyperlink"/>
@@ -652,7 +679,7 @@
             <w:noProof/>
             <w:webHidden/>
           </w:rPr>
-          <w:instrText xml:space="preserve"> PAGEREF _Toc270091928 \h </w:instrText>
+          <w:instrText xml:space="preserve"> PAGEREF _Toc270180375 \h </w:instrText>
         </w:r>
         <w:r>
           <w:rPr>
@@ -697,7 +724,7 @@
           <w:lang w:eastAsia="en-GB" w:bidi="ar-SA"/>
         </w:rPr>
       </w:pPr>
-      <w:hyperlink w:anchor="_Toc270091929" w:history="1">
+      <w:hyperlink w:anchor="_Toc270180376" w:history="1">
         <w:r>
           <w:rPr>
             <w:rStyle w:val="Hyperlink"/>
@@ -742,7 +769,7 @@
             <w:noProof/>
             <w:webHidden/>
           </w:rPr>
-          <w:instrText xml:space="preserve"> PAGEREF _Toc270091929 \h </w:instrText>
+          <w:instrText xml:space="preserve"> PAGEREF _Toc270180376 \h </w:instrText>
         </w:r>
         <w:r>
           <w:rPr>
@@ -787,7 +814,7 @@
           <w:lang w:eastAsia="en-GB" w:bidi="ar-SA"/>
         </w:rPr>
       </w:pPr>
-      <w:hyperlink w:anchor="_Toc270091930" w:history="1">
+      <w:hyperlink w:anchor="_Toc270180377" w:history="1">
         <w:r>
           <w:rPr>
             <w:rStyle w:val="Hyperlink"/>
@@ -830,7 +857,7 @@
             <w:noProof/>
             <w:webHidden/>
           </w:rPr>
-          <w:instrText xml:space="preserve"> PAGEREF _Toc270091930 \h </w:instrText>
+          <w:instrText xml:space="preserve"> PAGEREF _Toc270180377 \h </w:instrText>
         </w:r>
         <w:r>
           <w:rPr>
@@ -875,7 +902,7 @@
           <w:lang w:eastAsia="en-GB" w:bidi="ar-SA"/>
         </w:rPr>
       </w:pPr>
-      <w:hyperlink w:anchor="_Toc270091931" w:history="1">
+      <w:hyperlink w:anchor="_Toc270180378" w:history="1">
         <w:r>
           <w:rPr>
             <w:rStyle w:val="Hyperlink"/>
@@ -920,7 +947,7 @@
             <w:noProof/>
             <w:webHidden/>
           </w:rPr>
-          <w:instrText xml:space="preserve"> PAGEREF _Toc270091931 \h </w:instrText>
+          <w:instrText xml:space="preserve"> PAGEREF _Toc270180378 \h </w:instrText>
         </w:r>
         <w:r>
           <w:rPr>
@@ -965,7 +992,7 @@
           <w:lang w:eastAsia="en-GB" w:bidi="ar-SA"/>
         </w:rPr>
       </w:pPr>
-      <w:hyperlink w:anchor="_Toc270091932" w:history="1">
+      <w:hyperlink w:anchor="_Toc270180379" w:history="1">
         <w:r>
           <w:rPr>
             <w:rStyle w:val="Hyperlink"/>
@@ -1008,7 +1035,7 @@
             <w:noProof/>
             <w:webHidden/>
           </w:rPr>
-          <w:instrText xml:space="preserve"> PAGEREF _Toc270091932 \h </w:instrText>
+          <w:instrText xml:space="preserve"> PAGEREF _Toc270180379 \h </w:instrText>
         </w:r>
         <w:r>
           <w:rPr>
@@ -1053,7 +1080,7 @@
           <w:lang w:eastAsia="en-GB" w:bidi="ar-SA"/>
         </w:rPr>
       </w:pPr>
-      <w:hyperlink w:anchor="_Toc270091933" w:history="1">
+      <w:hyperlink w:anchor="_Toc270180380" w:history="1">
         <w:r>
           <w:rPr>
             <w:rStyle w:val="Hyperlink"/>
@@ -1096,7 +1123,7 @@
             <w:noProof/>
             <w:webHidden/>
           </w:rPr>
-          <w:instrText xml:space="preserve"> PAGEREF _Toc270091933 \h </w:instrText>
+          <w:instrText xml:space="preserve"> PAGEREF _Toc270180380 \h </w:instrText>
         </w:r>
         <w:r>
           <w:rPr>
@@ -1141,7 +1168,7 @@
           <w:lang w:eastAsia="en-GB" w:bidi="ar-SA"/>
         </w:rPr>
       </w:pPr>
-      <w:hyperlink w:anchor="_Toc270091934" w:history="1">
+      <w:hyperlink w:anchor="_Toc270180381" w:history="1">
         <w:r>
           <w:rPr>
             <w:rStyle w:val="Hyperlink"/>
@@ -1184,7 +1211,7 @@
             <w:noProof/>
             <w:webHidden/>
           </w:rPr>
-          <w:instrText xml:space="preserve"> PAGEREF _Toc270091934 \h </w:instrText>
+          <w:instrText xml:space="preserve"> PAGEREF _Toc270180381 \h </w:instrText>
         </w:r>
         <w:r>
           <w:rPr>
@@ -1229,7 +1256,7 @@
           <w:lang w:eastAsia="en-GB" w:bidi="ar-SA"/>
         </w:rPr>
       </w:pPr>
-      <w:hyperlink w:anchor="_Toc270091935" w:history="1">
+      <w:hyperlink w:anchor="_Toc270180382" w:history="1">
         <w:r>
           <w:rPr>
             <w:rStyle w:val="Hyperlink"/>
@@ -1272,7 +1299,7 @@
             <w:noProof/>
             <w:webHidden/>
           </w:rPr>
-          <w:instrText xml:space="preserve"> PAGEREF _Toc270091935 \h </w:instrText>
+          <w:instrText xml:space="preserve"> PAGEREF _Toc270180382 \h </w:instrText>
         </w:r>
         <w:r>
           <w:rPr>
@@ -1317,7 +1344,7 @@
           <w:lang w:eastAsia="en-GB" w:bidi="ar-SA"/>
         </w:rPr>
       </w:pPr>
-      <w:hyperlink w:anchor="_Toc270091936" w:history="1">
+      <w:hyperlink w:anchor="_Toc270180383" w:history="1">
         <w:r>
           <w:rPr>
             <w:rStyle w:val="Hyperlink"/>
@@ -1360,7 +1387,7 @@
             <w:noProof/>
             <w:webHidden/>
           </w:rPr>
-          <w:instrText xml:space="preserve"> PAGEREF _Toc270091936 \h </w:instrText>
+          <w:instrText xml:space="preserve"> PAGEREF _Toc270180383 \h </w:instrText>
         </w:r>
         <w:r>
           <w:rPr>
@@ -1405,7 +1432,7 @@
           <w:lang w:eastAsia="en-GB" w:bidi="ar-SA"/>
         </w:rPr>
       </w:pPr>
-      <w:hyperlink w:anchor="_Toc270091937" w:history="1">
+      <w:hyperlink w:anchor="_Toc270180384" w:history="1">
         <w:r>
           <w:rPr>
             <w:rStyle w:val="Hyperlink"/>
@@ -1448,7 +1475,7 @@
             <w:noProof/>
             <w:webHidden/>
           </w:rPr>
-          <w:instrText xml:space="preserve"> PAGEREF _Toc270091937 \h </w:instrText>
+          <w:instrText xml:space="preserve"> PAGEREF _Toc270180384 \h </w:instrText>
         </w:r>
         <w:r>
           <w:rPr>
@@ -1468,7 +1495,7 @@
             <w:noProof/>
             <w:webHidden/>
           </w:rPr>
-          <w:t>19</w:t>
+          <w:t>22</w:t>
         </w:r>
         <w:r>
           <w:rPr>
@@ -1493,7 +1520,7 @@
           <w:lang w:eastAsia="en-GB" w:bidi="ar-SA"/>
         </w:rPr>
       </w:pPr>
-      <w:hyperlink w:anchor="_Toc270091938" w:history="1">
+      <w:hyperlink w:anchor="_Toc270180385" w:history="1">
         <w:r>
           <w:rPr>
             <w:rStyle w:val="Hyperlink"/>
@@ -1536,7 +1563,7 @@
             <w:noProof/>
             <w:webHidden/>
           </w:rPr>
-          <w:instrText xml:space="preserve"> PAGEREF _Toc270091938 \h </w:instrText>
+          <w:instrText xml:space="preserve"> PAGEREF _Toc270180385 \h </w:instrText>
         </w:r>
         <w:r>
           <w:rPr>
@@ -1556,7 +1583,7 @@
             <w:noProof/>
             <w:webHidden/>
           </w:rPr>
-          <w:t>19</w:t>
+          <w:t>24</w:t>
         </w:r>
         <w:r>
           <w:rPr>
@@ -1581,7 +1608,7 @@
           <w:lang w:eastAsia="en-GB" w:bidi="ar-SA"/>
         </w:rPr>
       </w:pPr>
-      <w:hyperlink w:anchor="_Toc270091939" w:history="1">
+      <w:hyperlink w:anchor="_Toc270180386" w:history="1">
         <w:r>
           <w:rPr>
             <w:rStyle w:val="Hyperlink"/>
@@ -1624,7 +1651,7 @@
             <w:noProof/>
             <w:webHidden/>
           </w:rPr>
-          <w:instrText xml:space="preserve"> PAGEREF _Toc270091939 \h </w:instrText>
+          <w:instrText xml:space="preserve"> PAGEREF _Toc270180386 \h </w:instrText>
         </w:r>
         <w:r>
           <w:rPr>
@@ -1644,7 +1671,7 @@
             <w:noProof/>
             <w:webHidden/>
           </w:rPr>
-          <w:t>19</w:t>
+          <w:t>24</w:t>
         </w:r>
         <w:r>
           <w:rPr>
@@ -1669,7 +1696,7 @@
           <w:lang w:eastAsia="en-GB" w:bidi="ar-SA"/>
         </w:rPr>
       </w:pPr>
-      <w:hyperlink w:anchor="_Toc270091940" w:history="1">
+      <w:hyperlink w:anchor="_Toc270180387" w:history="1">
         <w:r>
           <w:rPr>
             <w:rStyle w:val="Hyperlink"/>
@@ -1712,7 +1739,7 @@
             <w:noProof/>
             <w:webHidden/>
           </w:rPr>
-          <w:instrText xml:space="preserve"> PAGEREF _Toc270091940 \h </w:instrText>
+          <w:instrText xml:space="preserve"> PAGEREF _Toc270180387 \h </w:instrText>
         </w:r>
         <w:r>
           <w:rPr>
@@ -1732,7 +1759,7 @@
             <w:noProof/>
             <w:webHidden/>
           </w:rPr>
-          <w:t>20</w:t>
+          <w:t>25</w:t>
         </w:r>
         <w:r>
           <w:rPr>
@@ -1757,7 +1784,7 @@
           <w:lang w:eastAsia="en-GB" w:bidi="ar-SA"/>
         </w:rPr>
       </w:pPr>
-      <w:hyperlink w:anchor="_Toc270091941" w:history="1">
+      <w:hyperlink w:anchor="_Toc270180388" w:history="1">
         <w:r>
           <w:rPr>
             <w:rStyle w:val="Hyperlink"/>
@@ -1800,7 +1827,7 @@
             <w:noProof/>
             <w:webHidden/>
           </w:rPr>
-          <w:instrText xml:space="preserve"> PAGEREF _Toc270091941 \h </w:instrText>
+          <w:instrText xml:space="preserve"> PAGEREF _Toc270180388 \h </w:instrText>
         </w:r>
         <w:r>
           <w:rPr>
@@ -1820,7 +1847,7 @@
             <w:noProof/>
             <w:webHidden/>
           </w:rPr>
-          <w:t>20</w:t>
+          <w:t>25</w:t>
         </w:r>
         <w:r>
           <w:rPr>
@@ -1845,7 +1872,7 @@
           <w:lang w:eastAsia="en-GB" w:bidi="ar-SA"/>
         </w:rPr>
       </w:pPr>
-      <w:hyperlink w:anchor="_Toc270091942" w:history="1">
+      <w:hyperlink w:anchor="_Toc270180389" w:history="1">
         <w:r>
           <w:rPr>
             <w:rStyle w:val="Hyperlink"/>
@@ -1888,7 +1915,7 @@
             <w:noProof/>
             <w:webHidden/>
           </w:rPr>
-          <w:instrText xml:space="preserve"> PAGEREF _Toc270091942 \h </w:instrText>
+          <w:instrText xml:space="preserve"> PAGEREF _Toc270180389 \h </w:instrText>
         </w:r>
         <w:r>
           <w:rPr>
@@ -1908,7 +1935,7 @@
             <w:noProof/>
             <w:webHidden/>
           </w:rPr>
-          <w:t>20</w:t>
+          <w:t>25</w:t>
         </w:r>
         <w:r>
           <w:rPr>
@@ -1933,7 +1960,7 @@
           <w:lang w:eastAsia="en-GB" w:bidi="ar-SA"/>
         </w:rPr>
       </w:pPr>
-      <w:hyperlink w:anchor="_Toc270091943" w:history="1">
+      <w:hyperlink w:anchor="_Toc270180390" w:history="1">
         <w:r>
           <w:rPr>
             <w:rStyle w:val="Hyperlink"/>
@@ -1976,7 +2003,7 @@
             <w:noProof/>
             <w:webHidden/>
           </w:rPr>
-          <w:instrText xml:space="preserve"> PAGEREF _Toc270091943 \h </w:instrText>
+          <w:instrText xml:space="preserve"> PAGEREF _Toc270180390 \h </w:instrText>
         </w:r>
         <w:r>
           <w:rPr>
@@ -1996,7 +2023,7 @@
             <w:noProof/>
             <w:webHidden/>
           </w:rPr>
-          <w:t>21</w:t>
+          <w:t>26</w:t>
         </w:r>
         <w:r>
           <w:rPr>
@@ -2021,7 +2048,7 @@
           <w:lang w:eastAsia="en-GB" w:bidi="ar-SA"/>
         </w:rPr>
       </w:pPr>
-      <w:hyperlink w:anchor="_Toc270091944" w:history="1">
+      <w:hyperlink w:anchor="_Toc270180391" w:history="1">
         <w:r>
           <w:rPr>
             <w:rStyle w:val="Hyperlink"/>
@@ -2064,7 +2091,7 @@
             <w:noProof/>
             <w:webHidden/>
           </w:rPr>
-          <w:instrText xml:space="preserve"> PAGEREF _Toc270091944 \h </w:instrText>
+          <w:instrText xml:space="preserve"> PAGEREF _Toc270180391 \h </w:instrText>
         </w:r>
         <w:r>
           <w:rPr>
@@ -2084,7 +2111,7 @@
             <w:noProof/>
             <w:webHidden/>
           </w:rPr>
-          <w:t>22</w:t>
+          <w:t>27</w:t>
         </w:r>
         <w:r>
           <w:rPr>
@@ -2112,6 +2139,8 @@
           <w:docGrid w:linePitch="360"/>
         </w:sectPr>
       </w:pPr>
+      <w:bookmarkStart w:id="2" w:name="_GoBack"/>
+      <w:bookmarkEnd w:id="2"/>
     </w:p>
     <w:p>
       <w:pPr>
@@ -2120,10 +2149,10 @@
           <w:lang w:eastAsia="zh-TW"/>
         </w:rPr>
       </w:pPr>
-      <w:bookmarkStart w:id="2" w:name="_Toc261719264"/>
-      <w:bookmarkStart w:id="3" w:name="_Toc261719329"/>
-      <w:bookmarkStart w:id="4" w:name="_Toc261719383"/>
-      <w:bookmarkStart w:id="5" w:name="_Toc270091926"/>
+      <w:bookmarkStart w:id="3" w:name="_Toc261719264"/>
+      <w:bookmarkStart w:id="4" w:name="_Toc261719329"/>
+      <w:bookmarkStart w:id="5" w:name="_Toc261719383"/>
+      <w:bookmarkStart w:id="6" w:name="_Toc270180373"/>
       <w:r>
         <w:rPr>
           <w:lang w:eastAsia="zh-TW"/>
@@ -2131,10 +2160,10 @@
         <w:lastRenderedPageBreak/>
         <w:t>Introduction</w:t>
       </w:r>
-      <w:bookmarkEnd w:id="2"/>
       <w:bookmarkEnd w:id="3"/>
       <w:bookmarkEnd w:id="4"/>
       <w:bookmarkEnd w:id="5"/>
+      <w:bookmarkEnd w:id="6"/>
     </w:p>
     <w:p>
       <w:pPr>
@@ -2173,11 +2202,11 @@
           <w:lang w:eastAsia="zh-TW"/>
         </w:rPr>
       </w:pPr>
-      <w:bookmarkStart w:id="6" w:name="_Ref248750473"/>
-      <w:bookmarkStart w:id="7" w:name="_Toc261719265"/>
-      <w:bookmarkStart w:id="8" w:name="_Toc261719330"/>
-      <w:bookmarkStart w:id="9" w:name="_Toc261719384"/>
-      <w:bookmarkStart w:id="10" w:name="_Toc270091927"/>
+      <w:bookmarkStart w:id="7" w:name="_Ref248750473"/>
+      <w:bookmarkStart w:id="8" w:name="_Toc261719265"/>
+      <w:bookmarkStart w:id="9" w:name="_Toc261719330"/>
+      <w:bookmarkStart w:id="10" w:name="_Toc261719384"/>
+      <w:bookmarkStart w:id="11" w:name="_Toc270180374"/>
       <w:r>
         <w:rPr>
           <w:lang w:eastAsia="zh-TW"/>
@@ -2185,11 +2214,11 @@
         <w:lastRenderedPageBreak/>
         <w:t>Background</w:t>
       </w:r>
-      <w:bookmarkEnd w:id="6"/>
       <w:bookmarkEnd w:id="7"/>
       <w:bookmarkEnd w:id="8"/>
       <w:bookmarkEnd w:id="9"/>
       <w:bookmarkEnd w:id="10"/>
+      <w:bookmarkEnd w:id="11"/>
     </w:p>
     <w:p>
       <w:pPr>
@@ -2198,22 +2227,22 @@
           <w:lang w:eastAsia="zh-TW"/>
         </w:rPr>
       </w:pPr>
-      <w:bookmarkStart w:id="11" w:name="_Ref260234775"/>
-      <w:bookmarkStart w:id="12" w:name="_Toc261719266"/>
-      <w:bookmarkStart w:id="13" w:name="_Toc261719331"/>
-      <w:bookmarkStart w:id="14" w:name="_Toc261719385"/>
-      <w:bookmarkStart w:id="15" w:name="_Toc270091928"/>
+      <w:bookmarkStart w:id="12" w:name="_Ref260234775"/>
+      <w:bookmarkStart w:id="13" w:name="_Toc261719266"/>
+      <w:bookmarkStart w:id="14" w:name="_Toc261719331"/>
+      <w:bookmarkStart w:id="15" w:name="_Toc261719385"/>
+      <w:bookmarkStart w:id="16" w:name="_Toc270180375"/>
       <w:r>
         <w:rPr>
           <w:lang w:eastAsia="zh-TW"/>
         </w:rPr>
         <w:t>Temporal Expressions</w:t>
       </w:r>
-      <w:bookmarkEnd w:id="11"/>
       <w:bookmarkEnd w:id="12"/>
       <w:bookmarkEnd w:id="13"/>
       <w:bookmarkEnd w:id="14"/>
       <w:bookmarkEnd w:id="15"/>
+      <w:bookmarkEnd w:id="16"/>
     </w:p>
     <w:p>
       <w:pPr>
@@ -2265,6 +2294,7 @@
           <w:id w:val="10424440"/>
           <w:citation/>
         </w:sdtPr>
+        <w:sdtEndPr/>
         <w:sdtContent>
           <w:r>
             <w:rPr>
@@ -2457,7 +2487,21 @@
         <w:rPr>
           <w:lang w:eastAsia="zh-TW"/>
         </w:rPr>
-        <w:t xml:space="preserve"> two distinct, but related, tasks for the identification of timexes. The first is that of recognition, which simply identifies which phrases in some text are temporal, that is, refer to some point in time</w:t>
+        <w:t xml:space="preserve"> two distinct, but </w:t>
+      </w:r>
+      <w:proofErr w:type="gramStart"/>
+      <w:r>
+        <w:rPr>
+          <w:lang w:eastAsia="zh-TW"/>
+        </w:rPr>
+        <w:t>related,</w:t>
+      </w:r>
+      <w:proofErr w:type="gramEnd"/>
+      <w:r>
+        <w:rPr>
+          <w:lang w:eastAsia="zh-TW"/>
+        </w:rPr>
+        <w:t xml:space="preserve"> tasks for the identification of timexes. The first is that of recognition, which simply identifies which phrases in some text are temporal, that is, refer to some point in time</w:t>
       </w:r>
       <w:r>
         <w:rPr>
@@ -2515,6 +2559,7 @@
           <w:id w:val="590747655"/>
           <w:citation/>
         </w:sdtPr>
+        <w:sdtEndPr/>
         <w:sdtContent>
           <w:r>
             <w:rPr>
@@ -2612,6 +2657,7 @@
           <w:id w:val="590747641"/>
           <w:citation/>
         </w:sdtPr>
+        <w:sdtEndPr/>
         <w:sdtContent>
           <w:r>
             <w:rPr>
@@ -2936,6 +2982,7 @@
           <w:id w:val="59903071"/>
           <w:citation/>
         </w:sdtPr>
+        <w:sdtEndPr/>
         <w:sdtContent>
           <w:r>
             <w:rPr>
@@ -3093,6 +3140,7 @@
           <w:id w:val="10424444"/>
           <w:citation/>
         </w:sdtPr>
+        <w:sdtEndPr/>
         <w:sdtContent>
           <w:r>
             <w:rPr>
@@ -3274,22 +3322,22 @@
           <w:lang w:eastAsia="zh-TW"/>
         </w:rPr>
       </w:pPr>
-      <w:bookmarkStart w:id="16" w:name="_Ref260234932"/>
-      <w:bookmarkStart w:id="17" w:name="_Toc261719267"/>
-      <w:bookmarkStart w:id="18" w:name="_Toc261719332"/>
-      <w:bookmarkStart w:id="19" w:name="_Toc261719386"/>
-      <w:bookmarkStart w:id="20" w:name="_Toc270091929"/>
+      <w:bookmarkStart w:id="17" w:name="_Ref260234932"/>
+      <w:bookmarkStart w:id="18" w:name="_Toc261719267"/>
+      <w:bookmarkStart w:id="19" w:name="_Toc261719332"/>
+      <w:bookmarkStart w:id="20" w:name="_Toc261719386"/>
+      <w:bookmarkStart w:id="21" w:name="_Toc270180376"/>
       <w:r>
         <w:rPr>
           <w:lang w:eastAsia="zh-TW"/>
         </w:rPr>
         <w:t>Annotation Standards</w:t>
       </w:r>
-      <w:bookmarkEnd w:id="16"/>
       <w:bookmarkEnd w:id="17"/>
       <w:bookmarkEnd w:id="18"/>
       <w:bookmarkEnd w:id="19"/>
       <w:bookmarkEnd w:id="20"/>
+      <w:bookmarkEnd w:id="21"/>
     </w:p>
     <w:p>
       <w:pPr>
@@ -3329,6 +3377,7 @@
           <w:id w:val="483411437"/>
           <w:citation/>
         </w:sdtPr>
+        <w:sdtEndPr/>
         <w:sdtContent>
           <w:r>
             <w:rPr>
@@ -3443,6 +3492,7 @@
           <w:id w:val="483411438"/>
           <w:citation/>
         </w:sdtPr>
+        <w:sdtEndPr/>
         <w:sdtContent>
           <w:r>
             <w:rPr>
@@ -3549,6 +3599,7 @@
           <w:id w:val="483411441"/>
           <w:citation/>
         </w:sdtPr>
+        <w:sdtEndPr/>
         <w:sdtContent>
           <w:r>
             <w:rPr>
@@ -3603,6 +3654,7 @@
           <w:id w:val="483411439"/>
           <w:citation/>
         </w:sdtPr>
+        <w:sdtEndPr/>
         <w:sdtContent>
           <w:r>
             <w:rPr>
@@ -3780,8 +3832,19 @@
           <w:sz w:val="20"/>
           <w:lang w:eastAsia="en-GB" w:bidi="ar-SA"/>
         </w:rPr>
-        <w:t>TIMEX3 tid</w:t>
-      </w:r>
+        <w:t xml:space="preserve">TIMEX3 </w:t>
+      </w:r>
+      <w:proofErr w:type="spellStart"/>
+      <w:r>
+        <w:rPr>
+          <w:rFonts w:ascii="Consolas" w:eastAsia="Times New Roman" w:hAnsi="Consolas" w:cs="Consolas"/>
+          <w:color w:val="990000"/>
+          <w:sz w:val="20"/>
+          <w:lang w:eastAsia="en-GB" w:bidi="ar-SA"/>
+        </w:rPr>
+        <w:t>tid</w:t>
+      </w:r>
+      <w:proofErr w:type="spellEnd"/>
       <w:r>
         <w:rPr>
           <w:rFonts w:ascii="Consolas" w:eastAsia="Times New Roman" w:hAnsi="Consolas" w:cs="Consolas"/>
@@ -3854,8 +3917,19 @@
           <w:sz w:val="20"/>
           <w:lang w:eastAsia="en-GB" w:bidi="ar-SA"/>
         </w:rPr>
-        <w:t xml:space="preserve"> functionInDocument</w:t>
-      </w:r>
+        <w:t xml:space="preserve"> </w:t>
+      </w:r>
+      <w:proofErr w:type="spellStart"/>
+      <w:r>
+        <w:rPr>
+          <w:rFonts w:ascii="Consolas" w:eastAsia="Times New Roman" w:hAnsi="Consolas" w:cs="Consolas"/>
+          <w:color w:val="990000"/>
+          <w:sz w:val="20"/>
+          <w:lang w:eastAsia="en-GB" w:bidi="ar-SA"/>
+        </w:rPr>
+        <w:t>functionInDocument</w:t>
+      </w:r>
+      <w:proofErr w:type="spellEnd"/>
       <w:r>
         <w:rPr>
           <w:rFonts w:ascii="Consolas" w:eastAsia="Times New Roman" w:hAnsi="Consolas" w:cs="Consolas"/>
@@ -3891,8 +3965,19 @@
           <w:sz w:val="20"/>
           <w:lang w:eastAsia="en-GB" w:bidi="ar-SA"/>
         </w:rPr>
-        <w:t xml:space="preserve"> temporalFunction</w:t>
-      </w:r>
+        <w:t xml:space="preserve"> </w:t>
+      </w:r>
+      <w:proofErr w:type="spellStart"/>
+      <w:r>
+        <w:rPr>
+          <w:rFonts w:ascii="Consolas" w:eastAsia="Times New Roman" w:hAnsi="Consolas" w:cs="Consolas"/>
+          <w:color w:val="990000"/>
+          <w:sz w:val="20"/>
+          <w:lang w:eastAsia="en-GB" w:bidi="ar-SA"/>
+        </w:rPr>
+        <w:t>temporalFunction</w:t>
+      </w:r>
+      <w:proofErr w:type="spellEnd"/>
       <w:r>
         <w:rPr>
           <w:rFonts w:ascii="Consolas" w:eastAsia="Times New Roman" w:hAnsi="Consolas" w:cs="Consolas"/>
@@ -4046,8 +4131,8 @@
           <w:lang w:eastAsia="zh-TW"/>
         </w:rPr>
       </w:pPr>
-      <w:bookmarkStart w:id="21" w:name="_Ref270080665"/>
-      <w:bookmarkStart w:id="22" w:name="_Ref270080661"/>
+      <w:bookmarkStart w:id="22" w:name="_Ref270080665"/>
+      <w:bookmarkStart w:id="23" w:name="_Ref270080661"/>
       <w:r>
         <w:t xml:space="preserve">Sample </w:t>
       </w:r>
@@ -4069,7 +4154,7 @@
       <w:r>
         <w:fldChar w:fldCharType="end"/>
       </w:r>
-      <w:bookmarkEnd w:id="21"/>
+      <w:bookmarkEnd w:id="22"/>
       <w:r>
         <w:t xml:space="preserve"> - </w:t>
       </w:r>
@@ -4084,6 +4169,7 @@
           <w:id w:val="-1422795380"/>
           <w:citation/>
         </w:sdtPr>
+        <w:sdtEndPr/>
         <w:sdtContent>
           <w:r>
             <w:fldChar w:fldCharType="begin"/>
@@ -4105,7 +4191,7 @@
           </w:r>
         </w:sdtContent>
       </w:sdt>
-      <w:bookmarkEnd w:id="22"/>
+      <w:bookmarkEnd w:id="23"/>
     </w:p>
     <w:p>
       <w:pPr>
@@ -4147,7 +4233,21 @@
         <w:rPr>
           <w:lang w:eastAsia="zh-TW"/>
         </w:rPr>
-        <w:t>, based on the TIMEX2 ‘val’ attribute</w:t>
+        <w:t>, based on the TIMEX2 ‘</w:t>
+      </w:r>
+      <w:proofErr w:type="spellStart"/>
+      <w:r>
+        <w:rPr>
+          <w:lang w:eastAsia="zh-TW"/>
+        </w:rPr>
+        <w:t>val</w:t>
+      </w:r>
+      <w:proofErr w:type="spellEnd"/>
+      <w:r>
+        <w:rPr>
+          <w:lang w:eastAsia="zh-TW"/>
+        </w:rPr>
+        <w:t>’ attribute</w:t>
       </w:r>
       <w:r>
         <w:rPr>
@@ -4237,6 +4337,7 @@
           <w:id w:val="483411442"/>
           <w:citation/>
         </w:sdtPr>
+        <w:sdtEndPr/>
         <w:sdtContent>
           <w:r>
             <w:rPr>
@@ -4275,7 +4376,21 @@
         <w:rPr>
           <w:lang w:eastAsia="zh-TW"/>
         </w:rPr>
-        <w:t>, with a number of modifications. As natural language temporal expressions allow a differing degree of precision, the TimeML standard allows for unknown components of a date to be replaced with the character ‘X’ (e.g., XXXX-05-03 represents May 3</w:t>
+        <w:t xml:space="preserve">, with a number of modifications. As natural </w:t>
+      </w:r>
+      <w:proofErr w:type="gramStart"/>
+      <w:r>
+        <w:rPr>
+          <w:lang w:eastAsia="zh-TW"/>
+        </w:rPr>
+        <w:t>language</w:t>
+      </w:r>
+      <w:proofErr w:type="gramEnd"/>
+      <w:r>
+        <w:rPr>
+          <w:lang w:eastAsia="zh-TW"/>
+        </w:rPr>
+        <w:t xml:space="preserve"> temporal expressions allow a differing degree of precision, the TimeML standard allows for unknown components of a date to be replaced with the character ‘X’ (e.g., XXXX-05-03 represents May 3</w:t>
       </w:r>
       <w:r>
         <w:rPr>
@@ -4485,7 +4600,21 @@
         <w:rPr>
           <w:lang w:eastAsia="zh-TW"/>
         </w:rPr>
-        <w:t xml:space="preserve"> One such attribute is the “functionInDocument” optional </w:t>
+        <w:t xml:space="preserve"> One such attribute is the “</w:t>
+      </w:r>
+      <w:proofErr w:type="spellStart"/>
+      <w:r>
+        <w:rPr>
+          <w:lang w:eastAsia="zh-TW"/>
+        </w:rPr>
+        <w:t>functionInDocument</w:t>
+      </w:r>
+      <w:proofErr w:type="spellEnd"/>
+      <w:r>
+        <w:rPr>
+          <w:lang w:eastAsia="zh-TW"/>
+        </w:rPr>
+        <w:t xml:space="preserve">” optional </w:t>
       </w:r>
       <w:r>
         <w:rPr>
@@ -4537,6 +4666,7 @@
           <w:id w:val="483411443"/>
           <w:citation/>
         </w:sdtPr>
+        <w:sdtEndPr/>
         <w:sdtContent>
           <w:r>
             <w:rPr>
@@ -4667,6 +4797,7 @@
           <w:id w:val="483411444"/>
           <w:citation/>
         </w:sdtPr>
+        <w:sdtEndPr/>
         <w:sdtContent>
           <w:r>
             <w:rPr>
@@ -4751,6 +4882,7 @@
           <w:id w:val="483411448"/>
           <w:citation/>
         </w:sdtPr>
+        <w:sdtEndPr/>
         <w:sdtContent>
           <w:r>
             <w:rPr>
@@ -5089,20 +5221,20 @@
       <w:pPr>
         <w:pStyle w:val="Heading2"/>
       </w:pPr>
-      <w:bookmarkStart w:id="23" w:name="_Ref260235702"/>
-      <w:bookmarkStart w:id="24" w:name="_Toc261719268"/>
-      <w:bookmarkStart w:id="25" w:name="_Toc261719333"/>
-      <w:bookmarkStart w:id="26" w:name="_Toc261719387"/>
-      <w:bookmarkStart w:id="27" w:name="_Toc270091930"/>
+      <w:bookmarkStart w:id="24" w:name="_Ref260235702"/>
+      <w:bookmarkStart w:id="25" w:name="_Toc261719268"/>
+      <w:bookmarkStart w:id="26" w:name="_Toc261719333"/>
+      <w:bookmarkStart w:id="27" w:name="_Toc261719387"/>
+      <w:bookmarkStart w:id="28" w:name="_Toc270180377"/>
       <w:r>
         <w:lastRenderedPageBreak/>
         <w:t>Evaluating Tagger Performance</w:t>
       </w:r>
-      <w:bookmarkEnd w:id="23"/>
       <w:bookmarkEnd w:id="24"/>
       <w:bookmarkEnd w:id="25"/>
       <w:bookmarkEnd w:id="26"/>
       <w:bookmarkEnd w:id="27"/>
+      <w:bookmarkEnd w:id="28"/>
     </w:p>
     <w:p>
       <w:pPr>
@@ -5124,6 +5256,7 @@
           <w:id w:val="59903073"/>
           <w:citation/>
         </w:sdtPr>
+        <w:sdtEndPr/>
         <w:sdtContent>
           <w:r>
             <w:rPr>
@@ -5209,6 +5342,7 @@
           <w:id w:val="483411445"/>
           <w:citation/>
         </w:sdtPr>
+        <w:sdtEndPr/>
         <w:sdtContent>
           <w:r>
             <w:rPr>
@@ -5257,6 +5391,7 @@
           <w:id w:val="483411446"/>
           <w:citation/>
         </w:sdtPr>
+        <w:sdtEndPr/>
         <w:sdtContent>
           <w:r>
             <w:rPr>
@@ -5317,6 +5452,7 @@
           <w:id w:val="10593655"/>
           <w:citation/>
         </w:sdtPr>
+        <w:sdtEndPr/>
         <w:sdtContent>
           <w:r>
             <w:rPr>
@@ -5441,13 +5577,27 @@
         <w:rPr>
           <w:lang w:eastAsia="zh-TW"/>
         </w:rPr>
-        <w:t xml:space="preserve"> metric TERN uses to measure performance</w:t>
-      </w:r>
-      <w:r>
-        <w:rPr>
-          <w:lang w:eastAsia="zh-TW"/>
-        </w:rPr>
-        <w:t xml:space="preserve"> is that of detection of temporal expressions</w:t>
+        <w:t xml:space="preserve"> metric TERN </w:t>
+      </w:r>
+      <w:proofErr w:type="gramStart"/>
+      <w:r>
+        <w:rPr>
+          <w:lang w:eastAsia="zh-TW"/>
+        </w:rPr>
+        <w:t>uses to measure performance</w:t>
+      </w:r>
+      <w:r>
+        <w:rPr>
+          <w:lang w:eastAsia="zh-TW"/>
+        </w:rPr>
+        <w:t xml:space="preserve"> is</w:t>
+      </w:r>
+      <w:proofErr w:type="gramEnd"/>
+      <w:r>
+        <w:rPr>
+          <w:lang w:eastAsia="zh-TW"/>
+        </w:rPr>
+        <w:t xml:space="preserve"> that of detection of temporal expressions</w:t>
       </w:r>
       <w:r>
         <w:rPr>
@@ -5554,6 +5704,7 @@
           <w:id w:val="10595340"/>
           <w:citation/>
         </w:sdtPr>
+        <w:sdtEndPr/>
         <w:sdtContent>
           <w:r>
             <w:rPr>
@@ -5602,6 +5753,7 @@
           <w:id w:val="10595341"/>
           <w:citation/>
         </w:sdtPr>
+        <w:sdtEndPr/>
         <w:sdtContent>
           <w:r>
             <w:rPr>
@@ -5703,20 +5855,20 @@
           <w:lang w:eastAsia="zh-TW"/>
         </w:rPr>
       </w:pPr>
-      <w:bookmarkStart w:id="28" w:name="_Toc261719269"/>
-      <w:bookmarkStart w:id="29" w:name="_Toc261719334"/>
-      <w:bookmarkStart w:id="30" w:name="_Toc261719388"/>
-      <w:bookmarkStart w:id="31" w:name="_Toc270091931"/>
+      <w:bookmarkStart w:id="29" w:name="_Toc261719269"/>
+      <w:bookmarkStart w:id="30" w:name="_Toc261719334"/>
+      <w:bookmarkStart w:id="31" w:name="_Toc261719388"/>
+      <w:bookmarkStart w:id="32" w:name="_Toc270180378"/>
       <w:r>
         <w:rPr>
           <w:lang w:eastAsia="zh-TW"/>
         </w:rPr>
         <w:t>Corpora</w:t>
       </w:r>
-      <w:bookmarkEnd w:id="28"/>
       <w:bookmarkEnd w:id="29"/>
       <w:bookmarkEnd w:id="30"/>
       <w:bookmarkEnd w:id="31"/>
+      <w:bookmarkEnd w:id="32"/>
     </w:p>
     <w:p>
       <w:r>
@@ -5755,6 +5907,7 @@
           <w:id w:val="10593657"/>
           <w:citation/>
         </w:sdtPr>
+        <w:sdtEndPr/>
         <w:sdtContent>
           <w:r>
             <w:fldChar w:fldCharType="begin"/>
@@ -5801,6 +5954,7 @@
           <w:id w:val="10593658"/>
           <w:citation/>
         </w:sdtPr>
+        <w:sdtEndPr/>
         <w:sdtContent>
           <w:r>
             <w:fldChar w:fldCharType="begin"/>
@@ -5833,6 +5987,7 @@
           <w:id w:val="10593656"/>
           <w:citation/>
         </w:sdtPr>
+        <w:sdtEndPr/>
         <w:sdtContent>
           <w:r>
             <w:fldChar w:fldCharType="begin"/>
@@ -5879,6 +6034,7 @@
           <w:id w:val="10593683"/>
           <w:citation/>
         </w:sdtPr>
+        <w:sdtEndPr/>
         <w:sdtContent>
           <w:r>
             <w:fldChar w:fldCharType="begin"/>
@@ -5907,7 +6063,15 @@
         <w:t>, sometimes referred to as the ‘Opinion’ corpus.</w:t>
       </w:r>
       <w:r>
-        <w:t xml:space="preserve"> This also uses news texts and is annotated to the same specifications of the TimeBank corpus, although the annotation effort is not as mature. Efforts are underway to merge the AQUAINT and TimeBank corpora into a new, larger corpus with a higher annotation standard.</w:t>
+        <w:t xml:space="preserve"> </w:t>
+      </w:r>
+      <w:proofErr w:type="gramStart"/>
+      <w:r>
+        <w:t>This also uses news texts and is annotated to the same specifications of the TimeBank corpus, although the annotation effort is not as mature.</w:t>
+      </w:r>
+      <w:proofErr w:type="gramEnd"/>
+      <w:r>
+        <w:t xml:space="preserve"> Efforts are underway to merge the AQUAINT and TimeBank corpora into a new, larger corpus with a higher annotation standard.</w:t>
       </w:r>
     </w:p>
     <w:p>
@@ -5970,26 +6134,26 @@
       <w:pPr>
         <w:pStyle w:val="Heading2"/>
       </w:pPr>
-      <w:bookmarkStart w:id="32" w:name="_Ref260165518"/>
-      <w:bookmarkStart w:id="33" w:name="_Ref260233332"/>
-      <w:bookmarkStart w:id="34" w:name="_Ref260234853"/>
-      <w:bookmarkStart w:id="35" w:name="_Toc261719270"/>
-      <w:bookmarkStart w:id="36" w:name="_Toc261719335"/>
-      <w:bookmarkStart w:id="37" w:name="_Toc261719389"/>
-      <w:bookmarkStart w:id="38" w:name="_Toc270091932"/>
+      <w:bookmarkStart w:id="33" w:name="_Ref260165518"/>
+      <w:bookmarkStart w:id="34" w:name="_Ref260233332"/>
+      <w:bookmarkStart w:id="35" w:name="_Ref260234853"/>
+      <w:bookmarkStart w:id="36" w:name="_Toc261719270"/>
+      <w:bookmarkStart w:id="37" w:name="_Toc261719335"/>
+      <w:bookmarkStart w:id="38" w:name="_Toc261719389"/>
+      <w:bookmarkStart w:id="39" w:name="_Toc270180379"/>
       <w:r>
         <w:t>Temporal Expression</w:t>
       </w:r>
       <w:r>
         <w:t xml:space="preserve"> Taggers</w:t>
       </w:r>
-      <w:bookmarkEnd w:id="32"/>
       <w:bookmarkEnd w:id="33"/>
       <w:bookmarkEnd w:id="34"/>
       <w:bookmarkEnd w:id="35"/>
       <w:bookmarkEnd w:id="36"/>
       <w:bookmarkEnd w:id="37"/>
       <w:bookmarkEnd w:id="38"/>
+      <w:bookmarkEnd w:id="39"/>
     </w:p>
     <w:p>
       <w:r>
@@ -6018,6 +6182,7 @@
           <w:id w:val="590747640"/>
           <w:citation/>
         </w:sdtPr>
+        <w:sdtEndPr/>
         <w:sdtContent>
           <w:r>
             <w:fldChar w:fldCharType="begin"/>
@@ -6050,6 +6215,7 @@
           <w:id w:val="590747639"/>
           <w:citation/>
         </w:sdtPr>
+        <w:sdtEndPr/>
         <w:sdtContent>
           <w:r>
             <w:fldChar w:fldCharType="begin"/>
@@ -6088,7 +6254,14 @@
         <w:rPr>
           <w:lang w:eastAsia="zh-TW"/>
         </w:rPr>
-        <w:t xml:space="preserve">The recognition task is generally considered to be “do-able” </w:t>
+        <w:t xml:space="preserve">The recognition task is generally considered </w:t>
+      </w:r>
+      <w:proofErr w:type="gramStart"/>
+      <w:r>
+        <w:rPr>
+          <w:lang w:eastAsia="zh-TW"/>
+        </w:rPr>
+        <w:t xml:space="preserve">to be “do-able” </w:t>
       </w:r>
       <w:sdt>
         <w:sdtPr>
@@ -6098,6 +6271,7 @@
           <w:id w:val="590747695"/>
           <w:citation/>
         </w:sdtPr>
+        <w:sdtEndPr/>
         <w:sdtContent>
           <w:r>
             <w:rPr>
@@ -6122,7 +6296,15 @@
               <w:noProof/>
               <w:lang w:eastAsia="zh-TW"/>
             </w:rPr>
-            <w:t>(Ahn, Adafre, &amp; de Rijke, 2005)</w:t>
+            <w:t>(Ahn</w:t>
+          </w:r>
+          <w:proofErr w:type="gramEnd"/>
+          <w:r>
+            <w:rPr>
+              <w:noProof/>
+              <w:lang w:eastAsia="zh-TW"/>
+            </w:rPr>
+            <w:t>, Adafre, &amp; de Rijke, 2005)</w:t>
           </w:r>
           <w:r>
             <w:rPr>
@@ -6177,6 +6359,7 @@
           <w:id w:val="590747637"/>
           <w:citation/>
         </w:sdtPr>
+        <w:sdtEndPr/>
         <w:sdtContent>
           <w:r>
             <w:rPr>
@@ -6346,6 +6529,7 @@
           <w:id w:val="63107304"/>
           <w:citation/>
         </w:sdtPr>
+        <w:sdtEndPr/>
         <w:sdtContent>
           <w:r>
             <w:rPr>
@@ -6384,7 +6568,21 @@
         <w:rPr>
           <w:lang w:eastAsia="zh-TW"/>
         </w:rPr>
-        <w:t xml:space="preserve"> maintain that in relatively short periods of time (i.e., one man-month) rule sets can be created which perform adequately.</w:t>
+        <w:t xml:space="preserve"> maintain that in relatively short periods of time (i.e., one </w:t>
+      </w:r>
+      <w:proofErr w:type="gramStart"/>
+      <w:r>
+        <w:rPr>
+          <w:lang w:eastAsia="zh-TW"/>
+        </w:rPr>
+        <w:t>man-month</w:t>
+      </w:r>
+      <w:proofErr w:type="gramEnd"/>
+      <w:r>
+        <w:rPr>
+          <w:lang w:eastAsia="zh-TW"/>
+        </w:rPr>
+        <w:t>) rule sets can be created which perform adequately.</w:t>
       </w:r>
       <w:r>
         <w:rPr>
@@ -6437,7 +6635,21 @@
         <w:rPr>
           <w:lang w:eastAsia="zh-TW"/>
         </w:rPr>
-        <w:t xml:space="preserve">With performance between machine learning and rule-based systems as close as it is there is no clear superior approach to timex annotation, with different authors extolling the advantages of their </w:t>
+        <w:t xml:space="preserve">With performance between machine learning and rule-based systems as </w:t>
+      </w:r>
+      <w:proofErr w:type="gramStart"/>
+      <w:r>
+        <w:rPr>
+          <w:lang w:eastAsia="zh-TW"/>
+        </w:rPr>
+        <w:t>close</w:t>
+      </w:r>
+      <w:proofErr w:type="gramEnd"/>
+      <w:r>
+        <w:rPr>
+          <w:lang w:eastAsia="zh-TW"/>
+        </w:rPr>
+        <w:t xml:space="preserve"> as it is there is no clear superior approach to timex annotation, with different authors extolling the advantages of their </w:t>
       </w:r>
       <w:r>
         <w:rPr>
@@ -6483,7 +6695,14 @@
         <w:rPr>
           <w:lang w:eastAsia="zh-TW"/>
         </w:rPr>
-        <w:t xml:space="preserve"> argue</w:t>
+        <w:t xml:space="preserve"> </w:t>
+      </w:r>
+      <w:proofErr w:type="gramStart"/>
+      <w:r>
+        <w:rPr>
+          <w:lang w:eastAsia="zh-TW"/>
+        </w:rPr>
+        <w:t>argue</w:t>
       </w:r>
       <w:r>
         <w:rPr>
@@ -6491,6 +6710,7 @@
         </w:rPr>
         <w:t>s</w:t>
       </w:r>
+      <w:proofErr w:type="gramEnd"/>
       <w:r>
         <w:rPr>
           <w:lang w:eastAsia="zh-TW"/>
@@ -6523,6 +6743,7 @@
           <w:id w:val="63106601"/>
           <w:citation/>
         </w:sdtPr>
+        <w:sdtEndPr/>
         <w:sdtContent>
           <w:r>
             <w:rPr>
@@ -6590,8 +6811,8 @@
           <w:lang w:eastAsia="zh-TW"/>
         </w:rPr>
       </w:pPr>
-      <w:bookmarkStart w:id="39" w:name="_Toc261719336"/>
-      <w:bookmarkStart w:id="40" w:name="_Toc261719390"/>
+      <w:bookmarkStart w:id="40" w:name="_Toc261719336"/>
+      <w:bookmarkStart w:id="41" w:name="_Toc261719390"/>
       <w:r>
         <w:rPr>
           <w:lang w:eastAsia="zh-TW"/>
@@ -6610,8 +6831,8 @@
         </w:rPr>
         <w:t xml:space="preserve"> and GUTime</w:t>
       </w:r>
-      <w:bookmarkEnd w:id="39"/>
       <w:bookmarkEnd w:id="40"/>
+      <w:bookmarkEnd w:id="41"/>
     </w:p>
     <w:p>
       <w:r>
@@ -6622,6 +6843,7 @@
           <w:id w:val="63106645"/>
           <w:citation/>
         </w:sdtPr>
+        <w:sdtEndPr/>
         <w:sdtContent>
           <w:r>
             <w:fldChar w:fldCharType="begin"/>
@@ -6742,6 +6964,7 @@
           <w:id w:val="63106602"/>
           <w:citation/>
         </w:sdtPr>
+        <w:sdtEndPr/>
         <w:sdtContent>
           <w:r>
             <w:fldChar w:fldCharType="begin"/>
@@ -6813,6 +7036,7 @@
           <w:id w:val="63106604"/>
           <w:citation/>
         </w:sdtPr>
+        <w:sdtEndPr/>
         <w:sdtContent>
           <w:r>
             <w:fldChar w:fldCharType="begin"/>
@@ -6882,6 +7106,7 @@
           <w:id w:val="10593654"/>
           <w:citation/>
         </w:sdtPr>
+        <w:sdtEndPr/>
         <w:sdtContent>
           <w:r>
             <w:fldChar w:fldCharType="begin"/>
@@ -6967,13 +7192,13 @@
       <w:pPr>
         <w:pStyle w:val="Heading3"/>
       </w:pPr>
-      <w:bookmarkStart w:id="41" w:name="_Toc261719337"/>
-      <w:bookmarkStart w:id="42" w:name="_Toc261719391"/>
+      <w:bookmarkStart w:id="42" w:name="_Toc261719337"/>
+      <w:bookmarkStart w:id="43" w:name="_Toc261719391"/>
       <w:r>
         <w:t>Chronos</w:t>
       </w:r>
-      <w:bookmarkEnd w:id="41"/>
       <w:bookmarkEnd w:id="42"/>
+      <w:bookmarkEnd w:id="43"/>
     </w:p>
     <w:p>
       <w:r>
@@ -6984,6 +7209,7 @@
           <w:id w:val="63107261"/>
           <w:citation/>
         </w:sdtPr>
+        <w:sdtEndPr/>
         <w:sdtContent>
           <w:r>
             <w:fldChar w:fldCharType="begin"/>
@@ -7162,6 +7388,7 @@
           <w:id w:val="63107264"/>
           <w:citation/>
         </w:sdtPr>
+        <w:sdtEndPr/>
         <w:sdtContent>
           <w:r>
             <w:fldChar w:fldCharType="begin"/>
@@ -7220,16 +7447,16 @@
           <w:lang w:eastAsia="zh-TW"/>
         </w:rPr>
       </w:pPr>
-      <w:bookmarkStart w:id="43" w:name="_Toc261719338"/>
-      <w:bookmarkStart w:id="44" w:name="_Toc261719392"/>
+      <w:bookmarkStart w:id="44" w:name="_Toc261719338"/>
+      <w:bookmarkStart w:id="45" w:name="_Toc261719392"/>
       <w:r>
         <w:rPr>
           <w:lang w:eastAsia="zh-TW"/>
         </w:rPr>
         <w:t>DANTE</w:t>
       </w:r>
-      <w:bookmarkEnd w:id="43"/>
       <w:bookmarkEnd w:id="44"/>
+      <w:bookmarkEnd w:id="45"/>
     </w:p>
     <w:p>
       <w:pPr>
@@ -7251,6 +7478,7 @@
           <w:id w:val="63106648"/>
           <w:citation/>
         </w:sdtPr>
+        <w:sdtEndPr/>
         <w:sdtContent>
           <w:r>
             <w:rPr>
@@ -7370,12 +7598,14 @@
         </w:rPr>
         <w:t>‘</w:t>
       </w:r>
+      <w:proofErr w:type="spellStart"/>
       <w:r>
         <w:rPr>
           <w:lang w:eastAsia="zh-TW"/>
         </w:rPr>
         <w:t>val</w:t>
       </w:r>
+      <w:proofErr w:type="spellEnd"/>
       <w:r>
         <w:rPr>
           <w:lang w:eastAsia="zh-TW"/>
@@ -7445,16 +7675,16 @@
           <w:lang w:eastAsia="zh-TW"/>
         </w:rPr>
       </w:pPr>
-      <w:bookmarkStart w:id="45" w:name="_Toc261719339"/>
-      <w:bookmarkStart w:id="46" w:name="_Toc261719393"/>
+      <w:bookmarkStart w:id="46" w:name="_Toc261719339"/>
+      <w:bookmarkStart w:id="47" w:name="_Toc261719393"/>
       <w:r>
         <w:rPr>
           <w:lang w:eastAsia="zh-TW"/>
         </w:rPr>
         <w:t>ATEL</w:t>
       </w:r>
-      <w:bookmarkEnd w:id="45"/>
       <w:bookmarkEnd w:id="46"/>
+      <w:bookmarkEnd w:id="47"/>
     </w:p>
     <w:p>
       <w:pPr>
@@ -7476,6 +7706,7 @@
           <w:id w:val="63107306"/>
           <w:citation/>
         </w:sdtPr>
+        <w:sdtEndPr/>
         <w:sdtContent>
           <w:r>
             <w:rPr>
@@ -7642,16 +7873,16 @@
           <w:lang w:eastAsia="zh-TW"/>
         </w:rPr>
       </w:pPr>
-      <w:bookmarkStart w:id="47" w:name="_Toc261719340"/>
-      <w:bookmarkStart w:id="48" w:name="_Toc261719394"/>
+      <w:bookmarkStart w:id="48" w:name="_Toc261719340"/>
+      <w:bookmarkStart w:id="49" w:name="_Toc261719394"/>
       <w:r>
         <w:rPr>
           <w:lang w:eastAsia="zh-TW"/>
         </w:rPr>
         <w:t>TimexTag</w:t>
       </w:r>
-      <w:bookmarkEnd w:id="47"/>
       <w:bookmarkEnd w:id="48"/>
+      <w:bookmarkEnd w:id="49"/>
     </w:p>
     <w:p>
       <w:pPr>
@@ -7673,6 +7904,7 @@
           <w:id w:val="63107263"/>
           <w:citation/>
         </w:sdtPr>
+        <w:sdtEndPr/>
         <w:sdtContent>
           <w:r>
             <w:rPr>
@@ -7906,8 +8138,8 @@
           <w:lang w:eastAsia="zh-TW"/>
         </w:rPr>
       </w:pPr>
-      <w:bookmarkStart w:id="49" w:name="_Toc261719341"/>
-      <w:bookmarkStart w:id="50" w:name="_Toc261719395"/>
+      <w:bookmarkStart w:id="50" w:name="_Toc261719341"/>
+      <w:bookmarkStart w:id="51" w:name="_Toc261719395"/>
       <w:r>
         <w:rPr>
           <w:lang w:eastAsia="zh-TW"/>
@@ -7915,8 +8147,8 @@
         <w:lastRenderedPageBreak/>
         <w:t>Rule Induction</w:t>
       </w:r>
-      <w:bookmarkEnd w:id="49"/>
       <w:bookmarkEnd w:id="50"/>
+      <w:bookmarkEnd w:id="51"/>
     </w:p>
     <w:p>
       <w:pPr>
@@ -8107,6 +8339,7 @@
           <w:id w:val="584475422"/>
           <w:citation/>
         </w:sdtPr>
+        <w:sdtEndPr/>
         <w:sdtContent>
           <w:r>
             <w:rPr>
@@ -8215,6 +8448,7 @@
           <w:id w:val="201333622"/>
           <w:citation/>
         </w:sdtPr>
+        <w:sdtEndPr/>
         <w:sdtContent>
           <w:r>
             <w:rPr>
@@ -8284,12 +8518,12 @@
       <w:pPr>
         <w:pStyle w:val="Heading1"/>
       </w:pPr>
-      <w:bookmarkStart w:id="51" w:name="_Toc270091933"/>
+      <w:bookmarkStart w:id="52" w:name="_Toc270180380"/>
       <w:r>
         <w:lastRenderedPageBreak/>
         <w:t>Problem Analysis</w:t>
       </w:r>
-      <w:bookmarkEnd w:id="51"/>
+      <w:bookmarkEnd w:id="52"/>
     </w:p>
     <w:p>
       <w:r>
@@ -8310,12 +8544,12 @@
       <w:pPr>
         <w:pStyle w:val="Heading1"/>
       </w:pPr>
-      <w:bookmarkStart w:id="52" w:name="_Toc270091934"/>
+      <w:bookmarkStart w:id="53" w:name="_Toc270180381"/>
       <w:r>
         <w:lastRenderedPageBreak/>
         <w:t>System</w:t>
       </w:r>
-      <w:bookmarkEnd w:id="52"/>
+      <w:bookmarkEnd w:id="53"/>
     </w:p>
     <w:p>
       <w:r>
@@ -8373,6 +8607,7 @@
           <w:id w:val="-824591617"/>
           <w:citation/>
         </w:sdtPr>
+        <w:sdtEndPr/>
         <w:sdtContent>
           <w:r>
             <w:fldChar w:fldCharType="begin"/>
@@ -8402,6 +8637,7 @@
           <w:id w:val="-1419714873"/>
           <w:citation/>
         </w:sdtPr>
+        <w:sdtEndPr/>
         <w:sdtContent>
           <w:r>
             <w:fldChar w:fldCharType="begin"/>
@@ -8458,11 +8694,11 @@
       <w:pPr>
         <w:pStyle w:val="Heading2"/>
       </w:pPr>
-      <w:bookmarkStart w:id="53" w:name="_Toc270091935"/>
+      <w:bookmarkStart w:id="54" w:name="_Toc270180382"/>
       <w:r>
         <w:t>Architecture</w:t>
       </w:r>
-      <w:bookmarkEnd w:id="53"/>
+      <w:bookmarkEnd w:id="54"/>
     </w:p>
     <w:p>
       <w:r>
@@ -8513,11 +8749,19 @@
       <w:r>
         <w:t xml:space="preserve"> package provides two functions: </w:t>
       </w:r>
+      <w:proofErr w:type="gramStart"/>
       <w:r>
         <w:rPr>
           <w:rStyle w:val="Code"/>
         </w:rPr>
-        <w:t>normaliser()</w:t>
+        <w:t>normaliser(</w:t>
+      </w:r>
+      <w:proofErr w:type="gramEnd"/>
+      <w:r>
+        <w:rPr>
+          <w:rStyle w:val="Code"/>
+        </w:rPr>
+        <w:t>)</w:t>
       </w:r>
       <w:r>
         <w:t xml:space="preserve"> and </w:t>
@@ -8557,12 +8801,14 @@
       <w:r>
         <w:t xml:space="preserve"> package is a class, </w:t>
       </w:r>
+      <w:proofErr w:type="spellStart"/>
       <w:r>
         <w:rPr>
           <w:rStyle w:val="Code"/>
         </w:rPr>
         <w:t>ternip.timex</w:t>
       </w:r>
+      <w:proofErr w:type="spellEnd"/>
       <w:r>
         <w:t xml:space="preserve">, which allows for abstract representation of the attributes of a time expression. The members of this class are inspired by the </w:t>
       </w:r>
@@ -8574,6 +8820,7 @@
           <w:id w:val="39170546"/>
           <w:citation/>
         </w:sdtPr>
+        <w:sdtEndPr/>
         <w:sdtContent>
           <w:r>
             <w:fldChar w:fldCharType="begin"/>
@@ -8765,6 +9012,7 @@
                 <w:id w:val="317229413"/>
                 <w:citation/>
               </w:sdtPr>
+              <w:sdtEndPr/>
               <w:sdtContent>
                 <w:r>
                   <w:fldChar w:fldCharType="begin"/>
@@ -8962,12 +9210,14 @@
                 <w:rStyle w:val="Code"/>
               </w:rPr>
             </w:pPr>
+            <w:proofErr w:type="spellStart"/>
             <w:r>
               <w:rPr>
                 <w:rStyle w:val="Code"/>
               </w:rPr>
               <w:t>temporal_function</w:t>
             </w:r>
+            <w:proofErr w:type="spellEnd"/>
           </w:p>
         </w:tc>
         <w:tc>
@@ -8997,12 +9247,14 @@
                 <w:rStyle w:val="Code"/>
               </w:rPr>
             </w:pPr>
+            <w:proofErr w:type="spellStart"/>
             <w:r>
               <w:rPr>
                 <w:rStyle w:val="Code"/>
               </w:rPr>
               <w:t>document_role</w:t>
             </w:r>
+            <w:proofErr w:type="spellEnd"/>
           </w:p>
         </w:tc>
         <w:tc>
@@ -9029,12 +9281,14 @@
                 <w:rStyle w:val="Code"/>
               </w:rPr>
             </w:pPr>
+            <w:proofErr w:type="spellStart"/>
             <w:r>
               <w:rPr>
                 <w:rStyle w:val="Code"/>
               </w:rPr>
               <w:t>begin_timex</w:t>
             </w:r>
+            <w:proofErr w:type="spellEnd"/>
           </w:p>
         </w:tc>
         <w:tc>
@@ -9064,12 +9318,14 @@
                 <w:rStyle w:val="Code"/>
               </w:rPr>
             </w:pPr>
+            <w:proofErr w:type="spellStart"/>
             <w:r>
               <w:rPr>
                 <w:rStyle w:val="Code"/>
               </w:rPr>
               <w:t>end_timex</w:t>
             </w:r>
+            <w:proofErr w:type="spellEnd"/>
           </w:p>
         </w:tc>
         <w:tc>
@@ -9131,12 +9387,14 @@
                 <w:rStyle w:val="Code"/>
               </w:rPr>
             </w:pPr>
+            <w:proofErr w:type="spellStart"/>
             <w:r>
               <w:rPr>
                 <w:rStyle w:val="Code"/>
               </w:rPr>
               <w:t>non_consuming</w:t>
             </w:r>
+            <w:proofErr w:type="spellEnd"/>
           </w:p>
         </w:tc>
         <w:tc>
@@ -9156,7 +9414,7 @@
       <w:pPr>
         <w:pStyle w:val="Caption"/>
       </w:pPr>
-      <w:bookmarkStart w:id="54" w:name="_Ref270079381"/>
+      <w:bookmarkStart w:id="55" w:name="_Ref270079381"/>
       <w:r>
         <w:t xml:space="preserve">Table </w:t>
       </w:r>
@@ -9178,7 +9436,7 @@
       <w:r>
         <w:fldChar w:fldCharType="end"/>
       </w:r>
-      <w:bookmarkEnd w:id="54"/>
+      <w:bookmarkEnd w:id="55"/>
       <w:r>
         <w:t xml:space="preserve"> - attributes on the ternip.timex class</w:t>
       </w:r>
@@ -9187,11 +9445,33 @@
       <w:r>
         <w:t xml:space="preserve">A support function, </w:t>
       </w:r>
+      <w:proofErr w:type="spellStart"/>
       <w:r>
         <w:rPr>
           <w:rStyle w:val="Code"/>
         </w:rPr>
-        <w:t>add_timex_ids(timexes)</w:t>
+        <w:t>add_timex_</w:t>
+      </w:r>
+      <w:proofErr w:type="gramStart"/>
+      <w:r>
+        <w:rPr>
+          <w:rStyle w:val="Code"/>
+        </w:rPr>
+        <w:t>ids</w:t>
+      </w:r>
+      <w:proofErr w:type="spellEnd"/>
+      <w:r>
+        <w:rPr>
+          <w:rStyle w:val="Code"/>
+        </w:rPr>
+        <w:t>(</w:t>
+      </w:r>
+      <w:proofErr w:type="gramEnd"/>
+      <w:r>
+        <w:rPr>
+          <w:rStyle w:val="Code"/>
+        </w:rPr>
+        <w:t>timexes)</w:t>
       </w:r>
       <w:r>
         <w:t xml:space="preserve"> is also provided, which annotates the id attributes in a set of timex objects so each timex has a unique identifier.</w:t>
@@ -9209,6 +9489,7 @@
           <w:id w:val="1825390441"/>
           <w:citation/>
         </w:sdtPr>
+        <w:sdtEndPr/>
         <w:sdtContent>
           <w:r>
             <w:fldChar w:fldCharType="begin"/>
@@ -9414,18 +9695,32 @@
         <w:rPr>
           <w:rStyle w:val="Code"/>
         </w:rPr>
-        <w:t>), ('1979', 'CD', set([&lt;ternip.timex.time</w:t>
-      </w:r>
+        <w:t>), ('1979', 'CD', set([&lt;</w:t>
+      </w:r>
+      <w:proofErr w:type="spellStart"/>
       <w:r>
         <w:rPr>
           <w:rStyle w:val="Code"/>
         </w:rPr>
-        <w:t>x instance at 0x058666E8&gt;])), (</w:t>
+        <w:t>ternip.timex.time</w:t>
       </w:r>
       <w:r>
         <w:rPr>
           <w:rStyle w:val="Code"/>
         </w:rPr>
+        <w:t>x</w:t>
+      </w:r>
+      <w:proofErr w:type="spellEnd"/>
+      <w:r>
+        <w:rPr>
+          <w:rStyle w:val="Code"/>
+        </w:rPr>
+        <w:t xml:space="preserve"> instance at 0x058666E8&gt;])), (</w:t>
+      </w:r>
+      <w:r>
+        <w:rPr>
+          <w:rStyle w:val="Code"/>
+        </w:rPr>
         <w:t xml:space="preserve">'.', '.', </w:t>
       </w:r>
       <w:r>
@@ -9451,7 +9746,7 @@
       <w:pPr>
         <w:pStyle w:val="Caption"/>
       </w:pPr>
-      <w:bookmarkStart w:id="55" w:name="_Ref270080747"/>
+      <w:bookmarkStart w:id="56" w:name="_Ref270080747"/>
       <w:r>
         <w:t xml:space="preserve">Sample </w:t>
       </w:r>
@@ -9473,7 +9768,7 @@
       <w:r>
         <w:fldChar w:fldCharType="end"/>
       </w:r>
-      <w:bookmarkEnd w:id="55"/>
+      <w:bookmarkEnd w:id="56"/>
       <w:r>
         <w:t xml:space="preserve"> - A single sentence documented in TERNIP internal form</w:t>
       </w:r>
@@ -9485,12 +9780,14 @@
       <w:r>
         <w:t xml:space="preserve">use of the classes in the </w:t>
       </w:r>
+      <w:proofErr w:type="spellStart"/>
       <w:r>
         <w:rPr>
           <w:rStyle w:val="Code"/>
         </w:rPr>
         <w:t>ternip.format</w:t>
       </w:r>
+      <w:proofErr w:type="spellEnd"/>
       <w:r>
         <w:t xml:space="preserve"> sub-package allows</w:t>
       </w:r>
@@ -9602,13 +9899,13 @@
       <w:pPr>
         <w:pStyle w:val="Heading2"/>
       </w:pPr>
-      <w:bookmarkStart w:id="56" w:name="_Ref270083073"/>
-      <w:bookmarkStart w:id="57" w:name="_Toc270091936"/>
+      <w:bookmarkStart w:id="57" w:name="_Ref270083073"/>
+      <w:bookmarkStart w:id="58" w:name="_Toc270180383"/>
       <w:r>
         <w:t>Recognition By Rule</w:t>
       </w:r>
-      <w:bookmarkEnd w:id="56"/>
       <w:bookmarkEnd w:id="57"/>
+      <w:bookmarkEnd w:id="58"/>
     </w:p>
     <w:p>
       <w:r>
@@ -9617,12 +9914,14 @@
       <w:r>
         <w:t xml:space="preserve"> This is implemented in TERNIP as the </w:t>
       </w:r>
+      <w:proofErr w:type="spellStart"/>
       <w:r>
         <w:rPr>
           <w:rStyle w:val="Code"/>
         </w:rPr>
         <w:t>ternip.rule_engine.recognition_rule_engine</w:t>
       </w:r>
+      <w:proofErr w:type="spellEnd"/>
       <w:r>
         <w:t xml:space="preserve"> class</w:t>
       </w:r>
@@ -9672,6 +9971,7 @@
           <w:id w:val="384767500"/>
           <w:citation/>
         </w:sdtPr>
+        <w:sdtEndPr/>
         <w:sdtContent>
           <w:r>
             <w:fldChar w:fldCharType="begin"/>
@@ -9696,12 +9996,14 @@
       <w:r>
         <w:t xml:space="preserve"> in the </w:t>
       </w:r>
+      <w:proofErr w:type="spellStart"/>
       <w:r>
         <w:rPr>
           <w:rStyle w:val="Code"/>
         </w:rPr>
         <w:t>nltk.text.TokenSearcher</w:t>
       </w:r>
+      <w:proofErr w:type="spellEnd"/>
       <w:r>
         <w:t xml:space="preserve"> </w:t>
       </w:r>
@@ -10042,6 +10344,7 @@
         </w:rPr>
         <w:t>&gt;&lt;</w:t>
       </w:r>
+      <w:proofErr w:type="gramStart"/>
       <w:r>
         <w:rPr>
           <w:rStyle w:val="Code"/>
@@ -10054,6 +10357,7 @@
         </w:rPr>
         <w:t>~</w:t>
       </w:r>
+      <w:proofErr w:type="gramEnd"/>
       <w:r>
         <w:rPr>
           <w:rStyle w:val="Code"/>
@@ -10075,7 +10379,7 @@
           <w:sz w:val="20"/>
         </w:rPr>
       </w:pPr>
-      <w:bookmarkStart w:id="58" w:name="_Ref270164724"/>
+      <w:bookmarkStart w:id="59" w:name="_Ref270164724"/>
       <w:r>
         <w:t xml:space="preserve">Sample </w:t>
       </w:r>
@@ -10097,7 +10401,7 @@
       <w:r>
         <w:fldChar w:fldCharType="end"/>
       </w:r>
-      <w:bookmarkEnd w:id="58"/>
+      <w:bookmarkEnd w:id="59"/>
       <w:r>
         <w:t xml:space="preserve"> - a string representation as used for regular expression matching</w:t>
       </w:r>
@@ -10118,6 +10422,7 @@
       <w:r>
         <w:t xml:space="preserve"> quantifying </w:t>
       </w:r>
+      <w:proofErr w:type="gramStart"/>
       <w:r>
         <w:t xml:space="preserve">the </w:t>
       </w:r>
@@ -10127,8 +10432,17 @@
         </w:rPr>
         <w:t>.</w:t>
       </w:r>
-      <w:r>
-        <w:t xml:space="preserve"> character will not result in an expression which matches across tag boundaries</w:t>
+      <w:proofErr w:type="gramEnd"/>
+      <w:r>
+        <w:t xml:space="preserve"> </w:t>
+      </w:r>
+      <w:proofErr w:type="gramStart"/>
+      <w:r>
+        <w:t>character</w:t>
+      </w:r>
+      <w:proofErr w:type="gramEnd"/>
+      <w:r>
+        <w:t xml:space="preserve"> will not result in an expression which matches across tag boundaries</w:t>
       </w:r>
       <w:r>
         <w:t xml:space="preserve">, </w:t>
@@ -10172,7 +10486,15 @@
         <w:t>&lt;mid(~.+&gt;&lt;)?day~.+&gt;</w:t>
       </w:r>
       <w:r>
-        <w:t xml:space="preserve"> will not perform as expected (that is, to match “midday” and “mid day” in one rule), due to the way the NLTK treats the token markers.</w:t>
+        <w:t xml:space="preserve"> will not perform as expected (that is, to match “midday” and “</w:t>
+      </w:r>
+      <w:proofErr w:type="spellStart"/>
+      <w:r>
+        <w:t>mid day</w:t>
+      </w:r>
+      <w:proofErr w:type="spellEnd"/>
+      <w:r>
+        <w:t>” in one rule), due to the way the NLTK treats the token markers.</w:t>
       </w:r>
     </w:p>
     <w:p>
@@ -10402,7 +10724,15 @@
         <w:t>$NTH_DOW_HOLIDAYS</w:t>
       </w:r>
       <w:r>
-        <w:t xml:space="preserve"> – holidays which always occur on the same day, in the nth week of a particular month (e.g., Labor Day, Mother’s Day)</w:t>
+        <w:t xml:space="preserve"> – holidays which always occur on the same day, in the nth week of a particular month (e.g., </w:t>
+      </w:r>
+      <w:proofErr w:type="spellStart"/>
+      <w:r>
+        <w:t>Labor</w:t>
+      </w:r>
+      <w:proofErr w:type="spellEnd"/>
+      <w:r>
+        <w:t xml:space="preserve"> Day, Mother’s Day)</w:t>
       </w:r>
       <w:r>
         <w:t>;</w:t>
@@ -10453,6 +10783,7 @@
           <w:numId w:val="6"/>
         </w:numPr>
       </w:pPr>
+      <w:proofErr w:type="gramStart"/>
       <w:r>
         <w:rPr>
           <w:rStyle w:val="Code"/>
@@ -10477,6 +10808,7 @@
       <w:r>
         <w:t>.</w:t>
       </w:r>
+      <w:proofErr w:type="gramEnd"/>
     </w:p>
     <w:p>
       <w:r>
@@ -10516,7 +10848,35 @@
         <w:rPr>
           <w:rStyle w:val="Code"/>
         </w:rPr>
-        <w:t xml:space="preserve"> NUM_START&lt;twenty~CD&gt;&lt;four~CD&gt;NUM_END</w:t>
+        <w:t xml:space="preserve"> NUM_START&lt;</w:t>
+      </w:r>
+      <w:proofErr w:type="spellStart"/>
+      <w:r>
+        <w:rPr>
+          <w:rStyle w:val="Code"/>
+        </w:rPr>
+        <w:t>twenty~CD</w:t>
+      </w:r>
+      <w:proofErr w:type="spellEnd"/>
+      <w:r>
+        <w:rPr>
+          <w:rStyle w:val="Code"/>
+        </w:rPr>
+        <w:t>&gt;&lt;</w:t>
+      </w:r>
+      <w:proofErr w:type="spellStart"/>
+      <w:r>
+        <w:rPr>
+          <w:rStyle w:val="Code"/>
+        </w:rPr>
+        <w:t>four~CD</w:t>
+      </w:r>
+      <w:proofErr w:type="spellEnd"/>
+      <w:r>
+        <w:rPr>
+          <w:rStyle w:val="Code"/>
+        </w:rPr>
+        <w:t>&gt;NUM_END</w:t>
       </w:r>
       <w:r>
         <w:t>.</w:t>
@@ -10546,19 +10906,47 @@
         <w:rPr>
           <w:rStyle w:val="Code"/>
         </w:rPr>
-        <w:t>NUM_ORD_START&lt;eighty~CD&gt;</w:t>
-      </w:r>
+        <w:t>NUM_ORD_START&lt;</w:t>
+      </w:r>
+      <w:proofErr w:type="spellStart"/>
       <w:r>
         <w:rPr>
           <w:rStyle w:val="Code"/>
         </w:rPr>
+        <w:t>eighty~CD</w:t>
+      </w:r>
+      <w:proofErr w:type="spellEnd"/>
+      <w:r>
+        <w:rPr>
+          <w:rStyle w:val="Code"/>
+        </w:rPr>
+        <w:t>&gt;</w:t>
+      </w:r>
+      <w:r>
+        <w:rPr>
+          <w:rStyle w:val="Code"/>
+        </w:rPr>
         <w:t xml:space="preserve"> </w:t>
       </w:r>
       <w:r>
         <w:rPr>
           <w:rStyle w:val="Code"/>
         </w:rPr>
-        <w:t>&lt;fifth~CD&gt;NUM_ORD_END</w:t>
+        <w:t>&lt;</w:t>
+      </w:r>
+      <w:proofErr w:type="spellStart"/>
+      <w:r>
+        <w:rPr>
+          <w:rStyle w:val="Code"/>
+        </w:rPr>
+        <w:t>fifth~CD</w:t>
+      </w:r>
+      <w:proofErr w:type="spellEnd"/>
+      <w:r>
+        <w:rPr>
+          <w:rStyle w:val="Code"/>
+        </w:rPr>
+        <w:t>&gt;NUM_ORD_END</w:t>
       </w:r>
       <w:r>
         <w:t>).</w:t>
@@ -10566,7 +10954,11 @@
     </w:p>
     <w:p>
       <w:r>
-        <w:t xml:space="preserve">An additional exception here is when the matching character </w:t>
+        <w:t xml:space="preserve">An additional exception here is when the matching </w:t>
+      </w:r>
+      <w:proofErr w:type="gramStart"/>
+      <w:r>
+        <w:t xml:space="preserve">character </w:t>
       </w:r>
       <w:r>
         <w:rPr>
@@ -10574,8 +10966,17 @@
         </w:rPr>
         <w:t>.</w:t>
       </w:r>
-      <w:r>
-        <w:t xml:space="preserve"> is immediately preceded by </w:t>
+      <w:proofErr w:type="gramEnd"/>
+      <w:r>
+        <w:t xml:space="preserve"> </w:t>
+      </w:r>
+      <w:proofErr w:type="gramStart"/>
+      <w:r>
+        <w:t>is</w:t>
+      </w:r>
+      <w:proofErr w:type="gramEnd"/>
+      <w:r>
+        <w:t xml:space="preserve"> immediately preceded by </w:t>
       </w:r>
       <w:r>
         <w:rPr>
@@ -10647,8 +11048,13 @@
       <w:r>
         <w:t xml:space="preserve"> rule engine </w:t>
       </w:r>
-      <w:r>
-        <w:t>proceeds one sentence at a time</w:t>
+      <w:proofErr w:type="gramStart"/>
+      <w:r>
+        <w:t>proceeds</w:t>
+      </w:r>
+      <w:proofErr w:type="gramEnd"/>
+      <w:r>
+        <w:t xml:space="preserve"> one sentence at a time</w:t>
       </w:r>
       <w:r>
         <w:t>. O</w:t>
@@ -10760,11 +11166,11 @@
       <w:pPr>
         <w:pStyle w:val="Heading3"/>
       </w:pPr>
-      <w:bookmarkStart w:id="59" w:name="_Ref270082191"/>
+      <w:bookmarkStart w:id="60" w:name="_Ref270082191"/>
       <w:r>
         <w:t>Simple Rule Files</w:t>
       </w:r>
-      <w:bookmarkEnd w:id="59"/>
+      <w:bookmarkEnd w:id="60"/>
     </w:p>
     <w:p>
       <w:r>
@@ -10830,7 +11236,15 @@
         <w:t xml:space="preserve">In each rule, a key can be specified once or multiple times, depending on the nature of what is being defined. Some keys can </w:t>
       </w:r>
       <w:r>
-        <w:t>be omitted completely, in which case a default (or no) value is defined to that attribute of the rule.</w:t>
+        <w:t xml:space="preserve">be omitted completely, </w:t>
+      </w:r>
+      <w:proofErr w:type="gramStart"/>
+      <w:r>
+        <w:t>in</w:t>
+      </w:r>
+      <w:proofErr w:type="gramEnd"/>
+      <w:r>
+        <w:t xml:space="preserve"> which case a default (or no) value is defined to that attribute of the rule.</w:t>
       </w:r>
       <w:r>
         <w:t xml:space="preserve"> </w:t>
@@ -11234,6 +11648,7 @@
             <w:pPr>
               <w:keepNext/>
             </w:pPr>
+            <w:proofErr w:type="gramStart"/>
             <w:r>
               <w:t xml:space="preserve">A sentence-level guard for this rule: an optional regular expression that can exist multiple times, which results in a conjunction of conditions, or not at all, which results in an </w:t>
             </w:r>
@@ -11247,7 +11662,11 @@
               <w:t>pre-condition</w:t>
             </w:r>
             <w:r>
-              <w:t xml:space="preserve">. If the first character of the expression </w:t>
+              <w:t>.</w:t>
+            </w:r>
+            <w:proofErr w:type="gramEnd"/>
+            <w:r>
+              <w:t xml:space="preserve"> If the first character of the expression </w:t>
             </w:r>
             <w:r>
               <w:t>is an exclamation mark (</w:t>
@@ -11332,7 +11751,7 @@
       <w:pPr>
         <w:pStyle w:val="Caption"/>
       </w:pPr>
-      <w:bookmarkStart w:id="60" w:name="_Ref270169329"/>
+      <w:bookmarkStart w:id="61" w:name="_Ref270169329"/>
       <w:r>
         <w:t xml:space="preserve">Table </w:t>
       </w:r>
@@ -11354,7 +11773,7 @@
       <w:r>
         <w:fldChar w:fldCharType="end"/>
       </w:r>
-      <w:bookmarkEnd w:id="60"/>
+      <w:bookmarkEnd w:id="61"/>
       <w:r>
         <w:t xml:space="preserve"> - Accepted fields in recognition rule definitions</w:t>
       </w:r>
@@ -11388,7 +11807,43 @@
         <w:rPr>
           <w:rStyle w:val="Code"/>
         </w:rPr>
-        <w:t>Match: (&lt;(about|around|some)~.+&gt;)?&lt;(noon|midnight|mid-?day)~.+&gt;</w:t>
+        <w:t>Match: (</w:t>
+      </w:r>
+      <w:proofErr w:type="gramStart"/>
+      <w:r>
+        <w:rPr>
+          <w:rStyle w:val="Code"/>
+        </w:rPr>
+        <w:t>&lt;(</w:t>
+      </w:r>
+      <w:proofErr w:type="spellStart"/>
+      <w:proofErr w:type="gramEnd"/>
+      <w:r>
+        <w:rPr>
+          <w:rStyle w:val="Code"/>
+        </w:rPr>
+        <w:t>about|around|some</w:t>
+      </w:r>
+      <w:proofErr w:type="spellEnd"/>
+      <w:r>
+        <w:rPr>
+          <w:rStyle w:val="Code"/>
+        </w:rPr>
+        <w:t>)~.+&gt;)?&lt;(</w:t>
+      </w:r>
+      <w:proofErr w:type="spellStart"/>
+      <w:r>
+        <w:rPr>
+          <w:rStyle w:val="Code"/>
+        </w:rPr>
+        <w:t>noon|midnight|mid</w:t>
+      </w:r>
+      <w:proofErr w:type="spellEnd"/>
+      <w:r>
+        <w:rPr>
+          <w:rStyle w:val="Code"/>
+        </w:rPr>
+        <w:t>-?day)~.+&gt;</w:t>
       </w:r>
     </w:p>
     <w:p>
@@ -11398,7 +11853,7 @@
           <w:rStyle w:val="Code"/>
         </w:rPr>
       </w:pPr>
-      <w:bookmarkStart w:id="61" w:name="_Ref270170684"/>
+      <w:bookmarkStart w:id="62" w:name="_Ref270170684"/>
       <w:r>
         <w:t xml:space="preserve">Sample </w:t>
       </w:r>
@@ -11420,7 +11875,7 @@
       <w:r>
         <w:fldChar w:fldCharType="end"/>
       </w:r>
-      <w:bookmarkEnd w:id="61"/>
+      <w:bookmarkEnd w:id="62"/>
       <w:r>
         <w:t xml:space="preserve"> - a minimal definition of a single recognition rule</w:t>
       </w:r>
@@ -11658,8 +12113,8 @@
       <w:pPr>
         <w:pStyle w:val="Caption"/>
       </w:pPr>
-      <w:bookmarkStart w:id="62" w:name="_Ref270091918"/>
-      <w:bookmarkStart w:id="63" w:name="_Ref270092175"/>
+      <w:bookmarkStart w:id="63" w:name="_Ref270091918"/>
+      <w:bookmarkStart w:id="64" w:name="_Ref270092175"/>
       <w:r>
         <w:t xml:space="preserve">Table </w:t>
       </w:r>
@@ -11681,11 +12136,11 @@
       <w:r>
         <w:fldChar w:fldCharType="end"/>
       </w:r>
-      <w:bookmarkEnd w:id="62"/>
+      <w:bookmarkEnd w:id="63"/>
       <w:r>
         <w:t xml:space="preserve"> - Accepted fields in rule block headers</w:t>
       </w:r>
-      <w:bookmarkEnd w:id="63"/>
+      <w:bookmarkEnd w:id="64"/>
     </w:p>
     <w:p>
       <w:r>
@@ -11770,13 +12225,27 @@
         <w:rPr>
           <w:rStyle w:val="Code"/>
         </w:rPr>
-        <w:t>Match: (&lt;(early</w:t>
-      </w:r>
+        <w:t>Match: (&lt;(</w:t>
+      </w:r>
+      <w:proofErr w:type="spellStart"/>
       <w:r>
         <w:rPr>
           <w:rStyle w:val="Code"/>
         </w:rPr>
-        <w:t>|late)~.+&gt;)?&lt;last~.+&gt;&lt;night~.+&gt;</w:t>
+        <w:t>early</w:t>
+      </w:r>
+      <w:r>
+        <w:rPr>
+          <w:rStyle w:val="Code"/>
+        </w:rPr>
+        <w:t>|late</w:t>
+      </w:r>
+      <w:proofErr w:type="spellEnd"/>
+      <w:r>
+        <w:rPr>
+          <w:rStyle w:val="Code"/>
+        </w:rPr>
+        <w:t>)~.+&gt;)?&lt;last~.+&gt;&lt;night~.+&gt;</w:t>
       </w:r>
       <w:r>
         <w:rPr>
@@ -11814,7 +12283,35 @@
         <w:rPr>
           <w:rStyle w:val="Code"/>
         </w:rPr>
-        <w:t>Match: &lt;(early|late)~.+&gt;&lt;(morning|afternoon|evening)~.+&gt;</w:t>
+        <w:t>Match: &lt;(</w:t>
+      </w:r>
+      <w:proofErr w:type="spellStart"/>
+      <w:r>
+        <w:rPr>
+          <w:rStyle w:val="Code"/>
+        </w:rPr>
+        <w:t>early|late</w:t>
+      </w:r>
+      <w:proofErr w:type="spellEnd"/>
+      <w:r>
+        <w:rPr>
+          <w:rStyle w:val="Code"/>
+        </w:rPr>
+        <w:t>)~.+&gt;&lt;(</w:t>
+      </w:r>
+      <w:proofErr w:type="spellStart"/>
+      <w:r>
+        <w:rPr>
+          <w:rStyle w:val="Code"/>
+        </w:rPr>
+        <w:t>morning|afternoon|evening</w:t>
+      </w:r>
+      <w:proofErr w:type="spellEnd"/>
+      <w:r>
+        <w:rPr>
+          <w:rStyle w:val="Code"/>
+        </w:rPr>
+        <w:t>)~.+&gt;</w:t>
       </w:r>
     </w:p>
     <w:p>
@@ -11824,7 +12321,8 @@
           <w:rStyle w:val="Code"/>
         </w:rPr>
       </w:pPr>
-      <w:bookmarkStart w:id="64" w:name="_Ref270093042"/>
+      <w:bookmarkStart w:id="65" w:name="_Ref270093042"/>
+      <w:proofErr w:type="gramStart"/>
       <w:r>
         <w:t xml:space="preserve">Sample </w:t>
       </w:r>
@@ -11846,9 +12344,13 @@
       <w:r>
         <w:fldChar w:fldCharType="end"/>
       </w:r>
-      <w:bookmarkEnd w:id="64"/>
-      <w:r>
-        <w:t xml:space="preserve"> - a rule block containing two rules</w:t>
+      <w:bookmarkEnd w:id="65"/>
+      <w:r>
+        <w:t xml:space="preserve"> - a rule block</w:t>
+      </w:r>
+      <w:proofErr w:type="gramEnd"/>
+      <w:r>
+        <w:t xml:space="preserve"> containing two rules</w:t>
       </w:r>
     </w:p>
     <w:p>
@@ -11893,12 +12395,14 @@
       <w:r>
         <w:t xml:space="preserve"> implement a defined interface, and typically inherit from </w:t>
       </w:r>
+      <w:proofErr w:type="spellStart"/>
       <w:r>
         <w:rPr>
           <w:rStyle w:val="Code"/>
         </w:rPr>
         <w:t>ternip.rule_engine.rule</w:t>
       </w:r>
+      <w:proofErr w:type="spellEnd"/>
       <w:r>
         <w:t>, but are not required to do so</w:t>
       </w:r>
@@ -11978,12 +12482,14 @@
       <w:r>
         <w:t xml:space="preserve">. </w:t>
       </w:r>
+      <w:proofErr w:type="gramStart"/>
       <w:r>
         <w:rPr>
           <w:rStyle w:val="Code"/>
         </w:rPr>
         <w:t>id</w:t>
       </w:r>
+      <w:proofErr w:type="gramEnd"/>
       <w:r>
         <w:t xml:space="preserve"> is a simple string (or </w:t>
       </w:r>
@@ -12017,12 +12523,14 @@
       <w:r>
         <w:t xml:space="preserve"> is </w:t>
       </w:r>
+      <w:proofErr w:type="gramStart"/>
       <w:r>
         <w:rPr>
           <w:rStyle w:val="Code"/>
         </w:rPr>
         <w:t>apply(</w:t>
       </w:r>
+      <w:proofErr w:type="gramEnd"/>
       <w:r>
         <w:rPr>
           <w:rStyle w:val="Code"/>
@@ -12062,6 +12570,7 @@
           <w:id w:val="1270347027"/>
           <w:citation/>
         </w:sdtPr>
+        <w:sdtEndPr/>
         <w:sdtContent>
           <w:r>
             <w:fldChar w:fldCharType="begin"/>
@@ -12109,6 +12618,7 @@
       </w:r>
     </w:p>
     <w:p>
+      <w:proofErr w:type="gramStart"/>
       <w:r>
         <w:t xml:space="preserve">There were three notable variations to this translation process that required </w:t>
       </w:r>
@@ -12116,7 +12626,11 @@
         <w:t>three</w:t>
       </w:r>
       <w:r>
-        <w:t xml:space="preserve"> complex rules to be implemented. The first is that for year tagging, which in addition to before and after guards, will only tag a year if it is in a certain range (between 1649 and 2000), which would be unwieldy to express in a regular expression.</w:t>
+        <w:t xml:space="preserve"> complex rules to be implemented.</w:t>
+      </w:r>
+      <w:proofErr w:type="gramEnd"/>
+      <w:r>
+        <w:t xml:space="preserve"> The first is that for year tagging, which in addition to before and after guards, will only tag a year if it is in a certain range (between 1649 and 2000), which would be unwieldy to express in a regular expression.</w:t>
       </w:r>
     </w:p>
     <w:p>
@@ -12174,13 +12688,13 @@
       <w:pPr>
         <w:pStyle w:val="Heading2"/>
       </w:pPr>
-      <w:bookmarkStart w:id="65" w:name="_Ref270083084"/>
-      <w:bookmarkStart w:id="66" w:name="_Toc270091937"/>
+      <w:bookmarkStart w:id="66" w:name="_Ref270083084"/>
+      <w:bookmarkStart w:id="67" w:name="_Toc270180384"/>
       <w:r>
         <w:t>Normalisation By Rule</w:t>
       </w:r>
-      <w:bookmarkEnd w:id="65"/>
       <w:bookmarkEnd w:id="66"/>
+      <w:bookmarkEnd w:id="67"/>
     </w:p>
     <w:p>
       <w:r>
@@ -12234,7 +12748,15 @@
     </w:p>
     <w:p>
       <w:r>
-        <w:t>How execution of the normalisation rule engine precedes differs from recognition rule engine. Rules are executed on a per timex, rather than per sentence, level, however execution does proceed one sentence at a time (although not necessarily in the order timexes appear in the sentence).</w:t>
+        <w:t xml:space="preserve">How execution of the normalisation rule engine precedes differs from recognition rule engine. Rules are executed on </w:t>
+      </w:r>
+      <w:proofErr w:type="gramStart"/>
+      <w:r>
+        <w:t>a per</w:t>
+      </w:r>
+      <w:proofErr w:type="gramEnd"/>
+      <w:r>
+        <w:t xml:space="preserve"> timex, rather than per sentence, level, however execution does proceed one sentence at a time (although not necessarily in the order timexes appear in the sentence).</w:t>
       </w:r>
       <w:r>
         <w:t xml:space="preserve"> As execution proceeds, rules can also change the current “context” of the document – a base date/time </w:t>
@@ -12304,8 +12826,6 @@
       <w:r>
         <w:t>** new guards</w:t>
       </w:r>
-      <w:bookmarkStart w:id="67" w:name="_GoBack"/>
-      <w:bookmarkEnd w:id="67"/>
     </w:p>
     <w:p>
       <w:r>
@@ -12872,7 +13392,7 @@
       <w:bookmarkStart w:id="68" w:name="_Ref270081455"/>
       <w:bookmarkStart w:id="69" w:name="_Ref270081470"/>
       <w:bookmarkStart w:id="70" w:name="_Ref270082008"/>
-      <w:bookmarkStart w:id="71" w:name="_Toc270091938"/>
+      <w:bookmarkStart w:id="71" w:name="_Toc270180385"/>
       <w:r>
         <w:t>Document Formats</w:t>
       </w:r>
@@ -12896,7 +13416,7 @@
       <w:pPr>
         <w:pStyle w:val="Heading2"/>
       </w:pPr>
-      <w:bookmarkStart w:id="72" w:name="_Toc270091939"/>
+      <w:bookmarkStart w:id="72" w:name="_Toc270180386"/>
       <w:r>
         <w:t>Tool Front Ends</w:t>
       </w:r>
@@ -12921,8 +13441,8 @@
       <w:pPr>
         <w:pStyle w:val="Heading1"/>
       </w:pPr>
-      <w:bookmarkStart w:id="73" w:name="_Toc270091940"/>
-      <w:bookmarkStart w:id="74" w:name="_Ref270176962"/>
+      <w:bookmarkStart w:id="73" w:name="_Ref270176962"/>
+      <w:bookmarkStart w:id="74" w:name="_Toc270180387"/>
       <w:r>
         <w:lastRenderedPageBreak/>
         <w:t>Evaluation</w:t>
@@ -12934,7 +13454,7 @@
       <w:pPr>
         <w:pStyle w:val="Heading2"/>
       </w:pPr>
-      <w:bookmarkStart w:id="75" w:name="_Toc270091941"/>
+      <w:bookmarkStart w:id="75" w:name="_Toc270180388"/>
       <w:r>
         <w:t>Software Verification</w:t>
       </w:r>
@@ -12949,7 +13469,7 @@
       <w:pPr>
         <w:pStyle w:val="Heading2"/>
       </w:pPr>
-      <w:bookmarkStart w:id="76" w:name="_Toc270091942"/>
+      <w:bookmarkStart w:id="76" w:name="_Toc270180389"/>
       <w:r>
         <w:t>Performance Evaluation</w:t>
       </w:r>
@@ -12974,7 +13494,7 @@
       <w:pPr>
         <w:pStyle w:val="Heading1"/>
       </w:pPr>
-      <w:bookmarkStart w:id="77" w:name="_Toc270091943"/>
+      <w:bookmarkStart w:id="77" w:name="_Toc270180390"/>
       <w:r>
         <w:lastRenderedPageBreak/>
         <w:t>Discussion</w:t>
@@ -13071,7 +13591,7 @@
         </w:sectPr>
       </w:pPr>
     </w:p>
-    <w:bookmarkStart w:id="78" w:name="_Toc270091944" w:displacedByCustomXml="next"/>
+    <w:bookmarkStart w:id="78" w:name="_Toc270180391" w:displacedByCustomXml="next"/>
     <w:sdt>
       <w:sdtPr>
         <w:rPr>
@@ -13086,10 +13606,11 @@
           <w:docPartUnique/>
         </w:docPartObj>
       </w:sdtPr>
+      <w:sdtEndPr/>
       <w:sdtContent>
-        <w:bookmarkStart w:id="79" w:name="_Toc261719408" w:displacedByCustomXml="prev"/>
+        <w:bookmarkStart w:id="79" w:name="_Toc261719277" w:displacedByCustomXml="prev"/>
         <w:bookmarkStart w:id="80" w:name="_Toc261719354" w:displacedByCustomXml="prev"/>
-        <w:bookmarkStart w:id="81" w:name="_Toc261719277" w:displacedByCustomXml="prev"/>
+        <w:bookmarkStart w:id="81" w:name="_Toc261719408" w:displacedByCustomXml="prev"/>
         <w:p>
           <w:pPr>
             <w:pStyle w:val="Heading1"/>
@@ -13107,6 +13628,7 @@
             <w:id w:val="111145805"/>
             <w:bibliography/>
           </w:sdtPr>
+          <w:sdtEndPr/>
           <w:sdtContent>
             <w:p>
               <w:pPr>
@@ -13231,6 +13753,35 @@
                   <w:noProof/>
                 </w:rPr>
                 <w:t xml:space="preserve"> Addison-Wesley.</w:t>
+              </w:r>
+            </w:p>
+            <w:p>
+              <w:pPr>
+                <w:pStyle w:val="Bibliography"/>
+                <w:ind w:left="720" w:hanging="720"/>
+                <w:rPr>
+                  <w:noProof/>
+                </w:rPr>
+              </w:pPr>
+              <w:r>
+                <w:rPr>
+                  <w:noProof/>
+                </w:rPr>
+                <w:t xml:space="preserve">Bird, S., Klein, E., &amp; Loper, E. (2009). </w:t>
+              </w:r>
+              <w:r>
+                <w:rPr>
+                  <w:i/>
+                  <w:iCs/>
+                  <w:noProof/>
+                </w:rPr>
+                <w:t>Natural Language Processing with Python.</w:t>
+              </w:r>
+              <w:r>
+                <w:rPr>
+                  <w:noProof/>
+                </w:rPr>
+                <w:t xml:space="preserve"> O'Reilly.</w:t>
               </w:r>
             </w:p>
             <w:p>
@@ -13456,7 +14007,16 @@
                   <w:iCs/>
                   <w:noProof/>
                 </w:rPr>
-                <w:t>ACL '00: Proceedings of the 38th Annual Meeting on Association for Computational Linguistics</w:t>
+                <w:t xml:space="preserve">ACL '00: Proceedings of the 38th Annual Meeting on Association for Computational </w:t>
+              </w:r>
+              <w:r>
+                <w:rPr>
+                  <w:i/>
+                  <w:iCs/>
+                  <w:noProof/>
+                </w:rPr>
+                <w:lastRenderedPageBreak/>
+                <w:t>Linguistics</w:t>
               </w:r>
               <w:r>
                 <w:rPr>
@@ -13477,7 +14037,6 @@
                 <w:rPr>
                   <w:noProof/>
                 </w:rPr>
-                <w:lastRenderedPageBreak/>
                 <w:t xml:space="preserve">Mazur, P., &amp; Dale, R. (2007). The DANTE Temporal Expression Tagger. In </w:t>
               </w:r>
               <w:r>
@@ -13812,6 +14371,7 @@
                 <w:rPr>
                   <w:noProof/>
                 </w:rPr>
+                <w:lastRenderedPageBreak/>
                 <w:t xml:space="preserve">van Rossum, G. (1995). </w:t>
               </w:r>
               <w:r>
@@ -13841,7 +14401,6 @@
                 <w:rPr>
                   <w:noProof/>
                 </w:rPr>
-                <w:lastRenderedPageBreak/>
                 <w:t xml:space="preserve">Verhagen, M. (2004). </w:t>
               </w:r>
               <w:r>
@@ -13977,6 +14536,7 @@
         <w:docPartUnique/>
       </w:docPartObj>
     </w:sdtPr>
+    <w:sdtEndPr/>
     <w:sdtContent>
       <w:p>
         <w:pPr>
@@ -14004,6 +14564,7 @@
         <w:docPartUnique/>
       </w:docPartObj>
     </w:sdtPr>
+    <w:sdtEndPr/>
     <w:sdtContent>
       <w:p>
         <w:pPr>
@@ -14047,6 +14608,7 @@
         <w:docPartUnique/>
       </w:docPartObj>
     </w:sdtPr>
+    <w:sdtEndPr/>
     <w:sdtContent>
       <w:p>
         <w:pPr>
@@ -14090,6 +14652,7 @@
         <w:docPartUnique/>
       </w:docPartObj>
     </w:sdtPr>
+    <w:sdtEndPr/>
     <w:sdtContent>
       <w:p>
         <w:pPr>
@@ -14109,7 +14672,7 @@
           <w:rPr>
             <w:noProof/>
           </w:rPr>
-          <w:t>23</w:t>
+          <w:t>29</w:t>
         </w:r>
         <w:r>
           <w:rPr>
@@ -14133,6 +14696,7 @@
         <w:docPartUnique/>
       </w:docPartObj>
     </w:sdtPr>
+    <w:sdtEndPr/>
     <w:sdtContent>
       <w:p>
         <w:pPr>
@@ -14181,6 +14745,7 @@
         <w:docPartUnique/>
       </w:docPartObj>
     </w:sdtPr>
+    <w:sdtEndPr/>
     <w:sdtContent>
       <w:p>
         <w:pPr>
@@ -14200,7 +14765,7 @@
           <w:rPr>
             <w:noProof/>
           </w:rPr>
-          <w:t>24</w:t>
+          <w:t>28</w:t>
         </w:r>
         <w:r>
           <w:rPr>
@@ -14257,6 +14822,11 @@
         <w:dataBinding w:prefixMappings="xmlns:ns0='http://purl.org/dc/elements/1.1/' xmlns:ns1='http://schemas.openxmlformats.org/package/2006/metadata/core-properties' " w:xpath="/ns1:coreProperties[1]/ns0:title[1]" w:storeItemID="{6C3C8BC8-F283-45AE-878A-BAB7291924A1}"/>
         <w:text/>
       </w:sdtPr>
+      <w:sdtEndPr>
+        <w:rPr>
+          <w:rStyle w:val="BookTitle"/>
+        </w:rPr>
+      </w:sdtEndPr>
       <w:sdtContent>
         <w:r>
           <w:rPr>
@@ -14286,6 +14856,11 @@
         <w:dataBinding w:prefixMappings="xmlns:ns0='http://purl.org/dc/elements/1.1/' xmlns:ns1='http://schemas.openxmlformats.org/package/2006/metadata/core-properties' " w:xpath="/ns1:coreProperties[1]/ns0:title[1]" w:storeItemID="{6C3C8BC8-F283-45AE-878A-BAB7291924A1}"/>
         <w:text/>
       </w:sdtPr>
+      <w:sdtEndPr>
+        <w:rPr>
+          <w:rStyle w:val="BookTitle"/>
+        </w:rPr>
+      </w:sdtEndPr>
       <w:sdtContent>
         <w:r>
           <w:rPr>
@@ -14315,6 +14890,11 @@
         <w:dataBinding w:prefixMappings="xmlns:ns0='http://purl.org/dc/elements/1.1/' xmlns:ns1='http://schemas.openxmlformats.org/package/2006/metadata/core-properties' " w:xpath="/ns1:coreProperties[1]/ns0:title[1]" w:storeItemID="{6C3C8BC8-F283-45AE-878A-BAB7291924A1}"/>
         <w:text/>
       </w:sdtPr>
+      <w:sdtEndPr>
+        <w:rPr>
+          <w:rStyle w:val="BookTitle"/>
+        </w:rPr>
+      </w:sdtEndPr>
       <w:sdtContent>
         <w:r>
           <w:rPr>
@@ -14344,6 +14924,11 @@
         <w:dataBinding w:prefixMappings="xmlns:ns0='http://purl.org/dc/elements/1.1/' xmlns:ns1='http://schemas.openxmlformats.org/package/2006/metadata/core-properties' " w:xpath="/ns1:coreProperties[1]/ns0:title[1]" w:storeItemID="{6C3C8BC8-F283-45AE-878A-BAB7291924A1}"/>
         <w:text/>
       </w:sdtPr>
+      <w:sdtEndPr>
+        <w:rPr>
+          <w:rStyle w:val="BookTitle"/>
+        </w:rPr>
+      </w:sdtEndPr>
       <w:sdtContent>
         <w:r>
           <w:rPr>
@@ -15437,6 +16022,7 @@
   <w:style w:type="character" w:default="1" w:styleId="DefaultParagraphFont">
     <w:name w:val="Default Paragraph Font"/>
     <w:uiPriority w:val="1"/>
+    <w:semiHidden/>
     <w:unhideWhenUsed/>
   </w:style>
   <w:style w:type="table" w:default="1" w:styleId="TableNormal">
@@ -17571,6 +18157,7 @@
   <w:style w:type="character" w:default="1" w:styleId="DefaultParagraphFont">
     <w:name w:val="Default Paragraph Font"/>
     <w:uiPriority w:val="1"/>
+    <w:semiHidden/>
     <w:unhideWhenUsed/>
   </w:style>
   <w:style w:type="table" w:default="1" w:styleId="TableNormal">
@@ -20453,7 +21040,7 @@
 </file>
 
 <file path=customXml/itemProps2.xml><?xml version="1.0" encoding="utf-8"?>
-<ds:datastoreItem xmlns:ds="http://schemas.openxmlformats.org/officeDocument/2006/customXml" ds:itemID="{1833925E-CC0E-4722-B6D8-907DE6904EB4}">
+<ds:datastoreItem xmlns:ds="http://schemas.openxmlformats.org/officeDocument/2006/customXml" ds:itemID="{AEE01E43-36C9-46CC-A910-0465B0148480}">
   <ds:schemaRefs>
     <ds:schemaRef ds:uri="http://schemas.openxmlformats.org/officeDocument/2006/bibliography"/>
   </ds:schemaRefs>

</xml_diff>

<commit_message>
Dissertation - normalisation rules
git-svn-id: http://svn.pling.org.uk/ternip/trunk@1928 046eaa17-6a8d-4e70-a5e5-287f5f62e04c
</commit_message>
<xml_diff>
--- a/docs/dissertation.docx
+++ b/docs/dissertation.docx
@@ -11,7 +11,6 @@
           <w:docPartUnique/>
         </w:docPartObj>
       </w:sdtPr>
-      <w:sdtEndPr/>
       <w:sdtContent>
         <w:p/>
         <w:tbl>
@@ -50,7 +49,6 @@
                 <w:dataBinding w:prefixMappings="xmlns:ns0='http://schemas.openxmlformats.org/package/2006/metadata/core-properties' xmlns:ns1='http://purl.org/dc/elements/1.1/'" w:xpath="/ns0:coreProperties[1]/ns1:title[1]" w:storeItemID="{6C3C8BC8-F283-45AE-878A-BAB7291924A1}"/>
                 <w:text/>
               </w:sdtPr>
-              <w:sdtEndPr/>
               <w:sdtContent>
                 <w:tc>
                   <w:tcPr>
@@ -183,7 +181,6 @@
                   <w:dataBinding w:prefixMappings="xmlns:ns0='http://schemas.openxmlformats.org/package/2006/metadata/core-properties' xmlns:ns1='http://purl.org/dc/elements/1.1/'" w:xpath="/ns0:coreProperties[1]/ns1:creator[1]" w:storeItemID="{6C3C8BC8-F283-45AE-878A-BAB7291924A1}"/>
                   <w:text/>
                 </w:sdtPr>
-                <w:sdtEndPr/>
                 <w:sdtContent>
                   <w:p>
                     <w:pPr>
@@ -295,37 +292,13 @@
         <w:p/>
         <w:p>
           <w:r>
-            <w:t xml:space="preserve">All sentences or passages quoted in this dissertation from other people's work have been specifically acknowledged by clear cross-referencing to author, </w:t>
-          </w:r>
-          <w:proofErr w:type="gramStart"/>
-          <w:r>
-            <w:t>work</w:t>
-          </w:r>
-          <w:proofErr w:type="gramEnd"/>
-          <w:r>
-            <w:t xml:space="preserve"> and page(s). Any </w:t>
-          </w:r>
-          <w:proofErr w:type="gramStart"/>
-          <w:r>
-            <w:t>illustrations which are not the work of the author of this dissertation</w:t>
-          </w:r>
-          <w:proofErr w:type="gramEnd"/>
-          <w:r>
-            <w:t xml:space="preserve"> have been used with the explicit permission of the originator WHERE POSSIBLE and are specifically acknowledged. I understand that failure to do </w:t>
-          </w:r>
-          <w:proofErr w:type="gramStart"/>
-          <w:r>
-            <w:t>this</w:t>
+            <w:t>All sentences or passages quoted in this dissertation from other people's work have been specifically acknowledged by clear cross-referencing to author, work and page(s). Any illustrations which are not the work of the author of this dissertation have been used with the explicit permission of the originator WHERE POSSIBLE and are specifically acknowledged. I understand that failure to do this</w:t>
           </w:r>
           <w:r>
             <w:t xml:space="preserve"> </w:t>
           </w:r>
           <w:r>
-            <w:t>amounts</w:t>
-          </w:r>
-          <w:proofErr w:type="gramEnd"/>
-          <w:r>
-            <w:t xml:space="preserve"> to plagiarism and will be considered grounds for failure in this dissertation and the degree examination as a whole.</w:t>
+            <w:t>amounts to plagiarism and will be considered grounds for failure in this dissertation and the degree examination as a whole.</w:t>
           </w:r>
         </w:p>
         <w:p>
@@ -2139,8 +2112,6 @@
           <w:docGrid w:linePitch="360"/>
         </w:sectPr>
       </w:pPr>
-      <w:bookmarkStart w:id="2" w:name="_GoBack"/>
-      <w:bookmarkEnd w:id="2"/>
     </w:p>
     <w:p>
       <w:pPr>
@@ -2149,10 +2120,10 @@
           <w:lang w:eastAsia="zh-TW"/>
         </w:rPr>
       </w:pPr>
-      <w:bookmarkStart w:id="3" w:name="_Toc261719264"/>
-      <w:bookmarkStart w:id="4" w:name="_Toc261719329"/>
-      <w:bookmarkStart w:id="5" w:name="_Toc261719383"/>
-      <w:bookmarkStart w:id="6" w:name="_Toc270180373"/>
+      <w:bookmarkStart w:id="2" w:name="_Toc261719264"/>
+      <w:bookmarkStart w:id="3" w:name="_Toc261719329"/>
+      <w:bookmarkStart w:id="4" w:name="_Toc261719383"/>
+      <w:bookmarkStart w:id="5" w:name="_Toc270180373"/>
       <w:r>
         <w:rPr>
           <w:lang w:eastAsia="zh-TW"/>
@@ -2160,10 +2131,10 @@
         <w:lastRenderedPageBreak/>
         <w:t>Introduction</w:t>
       </w:r>
+      <w:bookmarkEnd w:id="2"/>
       <w:bookmarkEnd w:id="3"/>
       <w:bookmarkEnd w:id="4"/>
       <w:bookmarkEnd w:id="5"/>
-      <w:bookmarkEnd w:id="6"/>
     </w:p>
     <w:p>
       <w:pPr>
@@ -2202,11 +2173,11 @@
           <w:lang w:eastAsia="zh-TW"/>
         </w:rPr>
       </w:pPr>
-      <w:bookmarkStart w:id="7" w:name="_Ref248750473"/>
-      <w:bookmarkStart w:id="8" w:name="_Toc261719265"/>
-      <w:bookmarkStart w:id="9" w:name="_Toc261719330"/>
-      <w:bookmarkStart w:id="10" w:name="_Toc261719384"/>
-      <w:bookmarkStart w:id="11" w:name="_Toc270180374"/>
+      <w:bookmarkStart w:id="6" w:name="_Ref248750473"/>
+      <w:bookmarkStart w:id="7" w:name="_Toc261719265"/>
+      <w:bookmarkStart w:id="8" w:name="_Toc261719330"/>
+      <w:bookmarkStart w:id="9" w:name="_Toc261719384"/>
+      <w:bookmarkStart w:id="10" w:name="_Toc270180374"/>
       <w:r>
         <w:rPr>
           <w:lang w:eastAsia="zh-TW"/>
@@ -2214,35 +2185,35 @@
         <w:lastRenderedPageBreak/>
         <w:t>Background</w:t>
       </w:r>
+      <w:bookmarkEnd w:id="6"/>
       <w:bookmarkEnd w:id="7"/>
       <w:bookmarkEnd w:id="8"/>
       <w:bookmarkEnd w:id="9"/>
       <w:bookmarkEnd w:id="10"/>
+    </w:p>
+    <w:p>
+      <w:pPr>
+        <w:pStyle w:val="Heading2"/>
+        <w:rPr>
+          <w:lang w:eastAsia="zh-TW"/>
+        </w:rPr>
+      </w:pPr>
+      <w:bookmarkStart w:id="11" w:name="_Ref260234775"/>
+      <w:bookmarkStart w:id="12" w:name="_Toc261719266"/>
+      <w:bookmarkStart w:id="13" w:name="_Toc261719331"/>
+      <w:bookmarkStart w:id="14" w:name="_Toc261719385"/>
+      <w:bookmarkStart w:id="15" w:name="_Toc270180375"/>
+      <w:r>
+        <w:rPr>
+          <w:lang w:eastAsia="zh-TW"/>
+        </w:rPr>
+        <w:t>Temporal Expressions</w:t>
+      </w:r>
       <w:bookmarkEnd w:id="11"/>
-    </w:p>
-    <w:p>
-      <w:pPr>
-        <w:pStyle w:val="Heading2"/>
-        <w:rPr>
-          <w:lang w:eastAsia="zh-TW"/>
-        </w:rPr>
-      </w:pPr>
-      <w:bookmarkStart w:id="12" w:name="_Ref260234775"/>
-      <w:bookmarkStart w:id="13" w:name="_Toc261719266"/>
-      <w:bookmarkStart w:id="14" w:name="_Toc261719331"/>
-      <w:bookmarkStart w:id="15" w:name="_Toc261719385"/>
-      <w:bookmarkStart w:id="16" w:name="_Toc270180375"/>
-      <w:r>
-        <w:rPr>
-          <w:lang w:eastAsia="zh-TW"/>
-        </w:rPr>
-        <w:t>Temporal Expressions</w:t>
-      </w:r>
       <w:bookmarkEnd w:id="12"/>
       <w:bookmarkEnd w:id="13"/>
       <w:bookmarkEnd w:id="14"/>
       <w:bookmarkEnd w:id="15"/>
-      <w:bookmarkEnd w:id="16"/>
     </w:p>
     <w:p>
       <w:pPr>
@@ -2294,7 +2265,6 @@
           <w:id w:val="10424440"/>
           <w:citation/>
         </w:sdtPr>
-        <w:sdtEndPr/>
         <w:sdtContent>
           <w:r>
             <w:rPr>
@@ -2487,21 +2457,7 @@
         <w:rPr>
           <w:lang w:eastAsia="zh-TW"/>
         </w:rPr>
-        <w:t xml:space="preserve"> two distinct, but </w:t>
-      </w:r>
-      <w:proofErr w:type="gramStart"/>
-      <w:r>
-        <w:rPr>
-          <w:lang w:eastAsia="zh-TW"/>
-        </w:rPr>
-        <w:t>related,</w:t>
-      </w:r>
-      <w:proofErr w:type="gramEnd"/>
-      <w:r>
-        <w:rPr>
-          <w:lang w:eastAsia="zh-TW"/>
-        </w:rPr>
-        <w:t xml:space="preserve"> tasks for the identification of timexes. The first is that of recognition, which simply identifies which phrases in some text are temporal, that is, refer to some point in time</w:t>
+        <w:t xml:space="preserve"> two distinct, but related, tasks for the identification of timexes. The first is that of recognition, which simply identifies which phrases in some text are temporal, that is, refer to some point in time</w:t>
       </w:r>
       <w:r>
         <w:rPr>
@@ -2559,7 +2515,6 @@
           <w:id w:val="590747655"/>
           <w:citation/>
         </w:sdtPr>
-        <w:sdtEndPr/>
         <w:sdtContent>
           <w:r>
             <w:rPr>
@@ -2657,7 +2612,6 @@
           <w:id w:val="590747641"/>
           <w:citation/>
         </w:sdtPr>
-        <w:sdtEndPr/>
         <w:sdtContent>
           <w:r>
             <w:rPr>
@@ -2982,7 +2936,6 @@
           <w:id w:val="59903071"/>
           <w:citation/>
         </w:sdtPr>
-        <w:sdtEndPr/>
         <w:sdtContent>
           <w:r>
             <w:rPr>
@@ -3140,7 +3093,6 @@
           <w:id w:val="10424444"/>
           <w:citation/>
         </w:sdtPr>
-        <w:sdtEndPr/>
         <w:sdtContent>
           <w:r>
             <w:rPr>
@@ -3322,22 +3274,22 @@
           <w:lang w:eastAsia="zh-TW"/>
         </w:rPr>
       </w:pPr>
-      <w:bookmarkStart w:id="17" w:name="_Ref260234932"/>
-      <w:bookmarkStart w:id="18" w:name="_Toc261719267"/>
-      <w:bookmarkStart w:id="19" w:name="_Toc261719332"/>
-      <w:bookmarkStart w:id="20" w:name="_Toc261719386"/>
-      <w:bookmarkStart w:id="21" w:name="_Toc270180376"/>
+      <w:bookmarkStart w:id="16" w:name="_Ref260234932"/>
+      <w:bookmarkStart w:id="17" w:name="_Toc261719267"/>
+      <w:bookmarkStart w:id="18" w:name="_Toc261719332"/>
+      <w:bookmarkStart w:id="19" w:name="_Toc261719386"/>
+      <w:bookmarkStart w:id="20" w:name="_Toc270180376"/>
       <w:r>
         <w:rPr>
           <w:lang w:eastAsia="zh-TW"/>
         </w:rPr>
         <w:t>Annotation Standards</w:t>
       </w:r>
+      <w:bookmarkEnd w:id="16"/>
       <w:bookmarkEnd w:id="17"/>
       <w:bookmarkEnd w:id="18"/>
       <w:bookmarkEnd w:id="19"/>
       <w:bookmarkEnd w:id="20"/>
-      <w:bookmarkEnd w:id="21"/>
     </w:p>
     <w:p>
       <w:pPr>
@@ -3377,7 +3329,6 @@
           <w:id w:val="483411437"/>
           <w:citation/>
         </w:sdtPr>
-        <w:sdtEndPr/>
         <w:sdtContent>
           <w:r>
             <w:rPr>
@@ -3492,7 +3443,6 @@
           <w:id w:val="483411438"/>
           <w:citation/>
         </w:sdtPr>
-        <w:sdtEndPr/>
         <w:sdtContent>
           <w:r>
             <w:rPr>
@@ -3599,7 +3549,6 @@
           <w:id w:val="483411441"/>
           <w:citation/>
         </w:sdtPr>
-        <w:sdtEndPr/>
         <w:sdtContent>
           <w:r>
             <w:rPr>
@@ -3654,7 +3603,6 @@
           <w:id w:val="483411439"/>
           <w:citation/>
         </w:sdtPr>
-        <w:sdtEndPr/>
         <w:sdtContent>
           <w:r>
             <w:rPr>
@@ -3832,19 +3780,8 @@
           <w:sz w:val="20"/>
           <w:lang w:eastAsia="en-GB" w:bidi="ar-SA"/>
         </w:rPr>
-        <w:t xml:space="preserve">TIMEX3 </w:t>
-      </w:r>
-      <w:proofErr w:type="spellStart"/>
-      <w:r>
-        <w:rPr>
-          <w:rFonts w:ascii="Consolas" w:eastAsia="Times New Roman" w:hAnsi="Consolas" w:cs="Consolas"/>
-          <w:color w:val="990000"/>
-          <w:sz w:val="20"/>
-          <w:lang w:eastAsia="en-GB" w:bidi="ar-SA"/>
-        </w:rPr>
-        <w:t>tid</w:t>
-      </w:r>
-      <w:proofErr w:type="spellEnd"/>
+        <w:t>TIMEX3 tid</w:t>
+      </w:r>
       <w:r>
         <w:rPr>
           <w:rFonts w:ascii="Consolas" w:eastAsia="Times New Roman" w:hAnsi="Consolas" w:cs="Consolas"/>
@@ -3917,19 +3854,8 @@
           <w:sz w:val="20"/>
           <w:lang w:eastAsia="en-GB" w:bidi="ar-SA"/>
         </w:rPr>
-        <w:t xml:space="preserve"> </w:t>
-      </w:r>
-      <w:proofErr w:type="spellStart"/>
-      <w:r>
-        <w:rPr>
-          <w:rFonts w:ascii="Consolas" w:eastAsia="Times New Roman" w:hAnsi="Consolas" w:cs="Consolas"/>
-          <w:color w:val="990000"/>
-          <w:sz w:val="20"/>
-          <w:lang w:eastAsia="en-GB" w:bidi="ar-SA"/>
-        </w:rPr>
-        <w:t>functionInDocument</w:t>
-      </w:r>
-      <w:proofErr w:type="spellEnd"/>
+        <w:t xml:space="preserve"> functionInDocument</w:t>
+      </w:r>
       <w:r>
         <w:rPr>
           <w:rFonts w:ascii="Consolas" w:eastAsia="Times New Roman" w:hAnsi="Consolas" w:cs="Consolas"/>
@@ -3965,19 +3891,8 @@
           <w:sz w:val="20"/>
           <w:lang w:eastAsia="en-GB" w:bidi="ar-SA"/>
         </w:rPr>
-        <w:t xml:space="preserve"> </w:t>
-      </w:r>
-      <w:proofErr w:type="spellStart"/>
-      <w:r>
-        <w:rPr>
-          <w:rFonts w:ascii="Consolas" w:eastAsia="Times New Roman" w:hAnsi="Consolas" w:cs="Consolas"/>
-          <w:color w:val="990000"/>
-          <w:sz w:val="20"/>
-          <w:lang w:eastAsia="en-GB" w:bidi="ar-SA"/>
-        </w:rPr>
-        <w:t>temporalFunction</w:t>
-      </w:r>
-      <w:proofErr w:type="spellEnd"/>
+        <w:t xml:space="preserve"> temporalFunction</w:t>
+      </w:r>
       <w:r>
         <w:rPr>
           <w:rFonts w:ascii="Consolas" w:eastAsia="Times New Roman" w:hAnsi="Consolas" w:cs="Consolas"/>
@@ -4131,8 +4046,8 @@
           <w:lang w:eastAsia="zh-TW"/>
         </w:rPr>
       </w:pPr>
-      <w:bookmarkStart w:id="22" w:name="_Ref270080665"/>
-      <w:bookmarkStart w:id="23" w:name="_Ref270080661"/>
+      <w:bookmarkStart w:id="21" w:name="_Ref270080665"/>
+      <w:bookmarkStart w:id="22" w:name="_Ref270080661"/>
       <w:r>
         <w:t xml:space="preserve">Sample </w:t>
       </w:r>
@@ -4154,7 +4069,7 @@
       <w:r>
         <w:fldChar w:fldCharType="end"/>
       </w:r>
-      <w:bookmarkEnd w:id="22"/>
+      <w:bookmarkEnd w:id="21"/>
       <w:r>
         <w:t xml:space="preserve"> - </w:t>
       </w:r>
@@ -4169,7 +4084,6 @@
           <w:id w:val="-1422795380"/>
           <w:citation/>
         </w:sdtPr>
-        <w:sdtEndPr/>
         <w:sdtContent>
           <w:r>
             <w:fldChar w:fldCharType="begin"/>
@@ -4191,7 +4105,7 @@
           </w:r>
         </w:sdtContent>
       </w:sdt>
-      <w:bookmarkEnd w:id="23"/>
+      <w:bookmarkEnd w:id="22"/>
     </w:p>
     <w:p>
       <w:pPr>
@@ -4233,21 +4147,7 @@
         <w:rPr>
           <w:lang w:eastAsia="zh-TW"/>
         </w:rPr>
-        <w:t>, based on the TIMEX2 ‘</w:t>
-      </w:r>
-      <w:proofErr w:type="spellStart"/>
-      <w:r>
-        <w:rPr>
-          <w:lang w:eastAsia="zh-TW"/>
-        </w:rPr>
-        <w:t>val</w:t>
-      </w:r>
-      <w:proofErr w:type="spellEnd"/>
-      <w:r>
-        <w:rPr>
-          <w:lang w:eastAsia="zh-TW"/>
-        </w:rPr>
-        <w:t>’ attribute</w:t>
+        <w:t>, based on the TIMEX2 ‘val’ attribute</w:t>
       </w:r>
       <w:r>
         <w:rPr>
@@ -4337,7 +4237,6 @@
           <w:id w:val="483411442"/>
           <w:citation/>
         </w:sdtPr>
-        <w:sdtEndPr/>
         <w:sdtContent>
           <w:r>
             <w:rPr>
@@ -4376,21 +4275,7 @@
         <w:rPr>
           <w:lang w:eastAsia="zh-TW"/>
         </w:rPr>
-        <w:t xml:space="preserve">, with a number of modifications. As natural </w:t>
-      </w:r>
-      <w:proofErr w:type="gramStart"/>
-      <w:r>
-        <w:rPr>
-          <w:lang w:eastAsia="zh-TW"/>
-        </w:rPr>
-        <w:t>language</w:t>
-      </w:r>
-      <w:proofErr w:type="gramEnd"/>
-      <w:r>
-        <w:rPr>
-          <w:lang w:eastAsia="zh-TW"/>
-        </w:rPr>
-        <w:t xml:space="preserve"> temporal expressions allow a differing degree of precision, the TimeML standard allows for unknown components of a date to be replaced with the character ‘X’ (e.g., XXXX-05-03 represents May 3</w:t>
+        <w:t>, with a number of modifications. As natural language temporal expressions allow a differing degree of precision, the TimeML standard allows for unknown components of a date to be replaced with the character ‘X’ (e.g., XXXX-05-03 represents May 3</w:t>
       </w:r>
       <w:r>
         <w:rPr>
@@ -4600,21 +4485,7 @@
         <w:rPr>
           <w:lang w:eastAsia="zh-TW"/>
         </w:rPr>
-        <w:t xml:space="preserve"> One such attribute is the “</w:t>
-      </w:r>
-      <w:proofErr w:type="spellStart"/>
-      <w:r>
-        <w:rPr>
-          <w:lang w:eastAsia="zh-TW"/>
-        </w:rPr>
-        <w:t>functionInDocument</w:t>
-      </w:r>
-      <w:proofErr w:type="spellEnd"/>
-      <w:r>
-        <w:rPr>
-          <w:lang w:eastAsia="zh-TW"/>
-        </w:rPr>
-        <w:t xml:space="preserve">” optional </w:t>
+        <w:t xml:space="preserve"> One such attribute is the “functionInDocument” optional </w:t>
       </w:r>
       <w:r>
         <w:rPr>
@@ -4666,7 +4537,6 @@
           <w:id w:val="483411443"/>
           <w:citation/>
         </w:sdtPr>
-        <w:sdtEndPr/>
         <w:sdtContent>
           <w:r>
             <w:rPr>
@@ -4797,7 +4667,6 @@
           <w:id w:val="483411444"/>
           <w:citation/>
         </w:sdtPr>
-        <w:sdtEndPr/>
         <w:sdtContent>
           <w:r>
             <w:rPr>
@@ -4882,7 +4751,6 @@
           <w:id w:val="483411448"/>
           <w:citation/>
         </w:sdtPr>
-        <w:sdtEndPr/>
         <w:sdtContent>
           <w:r>
             <w:rPr>
@@ -5221,20 +5089,20 @@
       <w:pPr>
         <w:pStyle w:val="Heading2"/>
       </w:pPr>
-      <w:bookmarkStart w:id="24" w:name="_Ref260235702"/>
-      <w:bookmarkStart w:id="25" w:name="_Toc261719268"/>
-      <w:bookmarkStart w:id="26" w:name="_Toc261719333"/>
-      <w:bookmarkStart w:id="27" w:name="_Toc261719387"/>
-      <w:bookmarkStart w:id="28" w:name="_Toc270180377"/>
+      <w:bookmarkStart w:id="23" w:name="_Ref260235702"/>
+      <w:bookmarkStart w:id="24" w:name="_Toc261719268"/>
+      <w:bookmarkStart w:id="25" w:name="_Toc261719333"/>
+      <w:bookmarkStart w:id="26" w:name="_Toc261719387"/>
+      <w:bookmarkStart w:id="27" w:name="_Toc270180377"/>
       <w:r>
         <w:lastRenderedPageBreak/>
         <w:t>Evaluating Tagger Performance</w:t>
       </w:r>
+      <w:bookmarkEnd w:id="23"/>
       <w:bookmarkEnd w:id="24"/>
       <w:bookmarkEnd w:id="25"/>
       <w:bookmarkEnd w:id="26"/>
       <w:bookmarkEnd w:id="27"/>
-      <w:bookmarkEnd w:id="28"/>
     </w:p>
     <w:p>
       <w:pPr>
@@ -5256,7 +5124,6 @@
           <w:id w:val="59903073"/>
           <w:citation/>
         </w:sdtPr>
-        <w:sdtEndPr/>
         <w:sdtContent>
           <w:r>
             <w:rPr>
@@ -5342,7 +5209,6 @@
           <w:id w:val="483411445"/>
           <w:citation/>
         </w:sdtPr>
-        <w:sdtEndPr/>
         <w:sdtContent>
           <w:r>
             <w:rPr>
@@ -5391,7 +5257,6 @@
           <w:id w:val="483411446"/>
           <w:citation/>
         </w:sdtPr>
-        <w:sdtEndPr/>
         <w:sdtContent>
           <w:r>
             <w:rPr>
@@ -5452,7 +5317,6 @@
           <w:id w:val="10593655"/>
           <w:citation/>
         </w:sdtPr>
-        <w:sdtEndPr/>
         <w:sdtContent>
           <w:r>
             <w:rPr>
@@ -5577,27 +5441,13 @@
         <w:rPr>
           <w:lang w:eastAsia="zh-TW"/>
         </w:rPr>
-        <w:t xml:space="preserve"> metric TERN </w:t>
-      </w:r>
-      <w:proofErr w:type="gramStart"/>
-      <w:r>
-        <w:rPr>
-          <w:lang w:eastAsia="zh-TW"/>
-        </w:rPr>
-        <w:t>uses to measure performance</w:t>
-      </w:r>
-      <w:r>
-        <w:rPr>
-          <w:lang w:eastAsia="zh-TW"/>
-        </w:rPr>
-        <w:t xml:space="preserve"> is</w:t>
-      </w:r>
-      <w:proofErr w:type="gramEnd"/>
-      <w:r>
-        <w:rPr>
-          <w:lang w:eastAsia="zh-TW"/>
-        </w:rPr>
-        <w:t xml:space="preserve"> that of detection of temporal expressions</w:t>
+        <w:t xml:space="preserve"> metric TERN uses to measure performance</w:t>
+      </w:r>
+      <w:r>
+        <w:rPr>
+          <w:lang w:eastAsia="zh-TW"/>
+        </w:rPr>
+        <w:t xml:space="preserve"> is that of detection of temporal expressions</w:t>
       </w:r>
       <w:r>
         <w:rPr>
@@ -5704,7 +5554,6 @@
           <w:id w:val="10595340"/>
           <w:citation/>
         </w:sdtPr>
-        <w:sdtEndPr/>
         <w:sdtContent>
           <w:r>
             <w:rPr>
@@ -5753,7 +5602,6 @@
           <w:id w:val="10595341"/>
           <w:citation/>
         </w:sdtPr>
-        <w:sdtEndPr/>
         <w:sdtContent>
           <w:r>
             <w:rPr>
@@ -5855,20 +5703,20 @@
           <w:lang w:eastAsia="zh-TW"/>
         </w:rPr>
       </w:pPr>
-      <w:bookmarkStart w:id="29" w:name="_Toc261719269"/>
-      <w:bookmarkStart w:id="30" w:name="_Toc261719334"/>
-      <w:bookmarkStart w:id="31" w:name="_Toc261719388"/>
-      <w:bookmarkStart w:id="32" w:name="_Toc270180378"/>
+      <w:bookmarkStart w:id="28" w:name="_Toc261719269"/>
+      <w:bookmarkStart w:id="29" w:name="_Toc261719334"/>
+      <w:bookmarkStart w:id="30" w:name="_Toc261719388"/>
+      <w:bookmarkStart w:id="31" w:name="_Toc270180378"/>
       <w:r>
         <w:rPr>
           <w:lang w:eastAsia="zh-TW"/>
         </w:rPr>
         <w:t>Corpora</w:t>
       </w:r>
+      <w:bookmarkEnd w:id="28"/>
       <w:bookmarkEnd w:id="29"/>
       <w:bookmarkEnd w:id="30"/>
       <w:bookmarkEnd w:id="31"/>
-      <w:bookmarkEnd w:id="32"/>
     </w:p>
     <w:p>
       <w:r>
@@ -5907,7 +5755,6 @@
           <w:id w:val="10593657"/>
           <w:citation/>
         </w:sdtPr>
-        <w:sdtEndPr/>
         <w:sdtContent>
           <w:r>
             <w:fldChar w:fldCharType="begin"/>
@@ -5954,7 +5801,6 @@
           <w:id w:val="10593658"/>
           <w:citation/>
         </w:sdtPr>
-        <w:sdtEndPr/>
         <w:sdtContent>
           <w:r>
             <w:fldChar w:fldCharType="begin"/>
@@ -5987,7 +5833,6 @@
           <w:id w:val="10593656"/>
           <w:citation/>
         </w:sdtPr>
-        <w:sdtEndPr/>
         <w:sdtContent>
           <w:r>
             <w:fldChar w:fldCharType="begin"/>
@@ -6034,7 +5879,6 @@
           <w:id w:val="10593683"/>
           <w:citation/>
         </w:sdtPr>
-        <w:sdtEndPr/>
         <w:sdtContent>
           <w:r>
             <w:fldChar w:fldCharType="begin"/>
@@ -6060,56 +5904,66 @@
         </w:sdtContent>
       </w:sdt>
       <w:r>
-        <w:t>, sometimes referred to as the ‘Opinion’ corpus.</w:t>
+        <w:t>, sometimes referred to as the ‘Opinion’ corpus</w:t>
+      </w:r>
+      <w:r>
+        <w:t xml:space="preserve">, which </w:t>
+      </w:r>
+      <w:r>
+        <w:t>also uses news texts and is annotated to the same specification</w:t>
+      </w:r>
+      <w:r>
+        <w:t xml:space="preserve"> as</w:t>
+      </w:r>
+      <w:r>
+        <w:t xml:space="preserve"> the TimeBank corpus, although the annotation effort is not as mature. Efforts are underway to merge the AQUAINT and TimeBank corpora into a new, larger corpus with a higher annotation standard.</w:t>
+      </w:r>
+    </w:p>
+    <w:p>
+      <w:r>
+        <w:t>The</w:t>
+      </w:r>
+      <w:r>
+        <w:t xml:space="preserve"> corpora </w:t>
+      </w:r>
+      <w:r>
+        <w:t>discussed</w:t>
+      </w:r>
+      <w:r>
+        <w:t xml:space="preserve"> above are not considered perfect. As </w:t>
+      </w:r>
+      <w:r>
+        <w:rPr>
+          <w:noProof/>
+        </w:rPr>
+        <w:t xml:space="preserve">Setzer &amp; Gaizauskas </w:t>
+      </w:r>
+      <w:r>
+        <w:rPr>
+          <w:noProof/>
+        </w:rPr>
+        <w:t>(</w:t>
+      </w:r>
+      <w:r>
+        <w:rPr>
+          <w:noProof/>
+        </w:rPr>
+        <w:t>2001)</w:t>
+      </w:r>
+      <w:r>
+        <w:t xml:space="preserve"> showed, high inter-annotator agreement on temporal expressions is hard to come by. In the case of the TimeBank corpus, inter-annotator agreement for TIMEX3 tags is 0.83 for exact matches, or 0.96 for partial matches (average of precision and recall)</w:t>
+      </w:r>
+      <w:r>
+        <w:t>. Other tags are lower, but they are of limited interest for this project and</w:t>
+      </w:r>
+      <w:r>
+        <w:t>,</w:t>
       </w:r>
       <w:r>
         <w:t xml:space="preserve"> </w:t>
       </w:r>
-      <w:proofErr w:type="gramStart"/>
-      <w:r>
-        <w:t>This also uses news texts and is annotated to the same specifications of the TimeBank corpus, although the annotation effort is not as mature.</w:t>
-      </w:r>
-      <w:proofErr w:type="gramEnd"/>
-      <w:r>
-        <w:t xml:space="preserve"> Efforts are underway to merge the AQUAINT and TimeBank corpora into a new, larger corpus with a higher annotation standard.</w:t>
-      </w:r>
-    </w:p>
-    <w:p>
-      <w:r>
-        <w:t>The</w:t>
-      </w:r>
-      <w:r>
-        <w:t xml:space="preserve"> corpora </w:t>
-      </w:r>
-      <w:r>
-        <w:t>discussed</w:t>
-      </w:r>
-      <w:r>
-        <w:t xml:space="preserve"> above are not considered perfect. As </w:t>
-      </w:r>
-      <w:r>
-        <w:rPr>
-          <w:noProof/>
-        </w:rPr>
-        <w:t xml:space="preserve">Setzer &amp; Gaizauskas </w:t>
-      </w:r>
-      <w:r>
-        <w:rPr>
-          <w:noProof/>
-        </w:rPr>
-        <w:t>(</w:t>
-      </w:r>
-      <w:r>
-        <w:rPr>
-          <w:noProof/>
-        </w:rPr>
-        <w:t>2001)</w:t>
-      </w:r>
-      <w:r>
-        <w:t xml:space="preserve"> showed, high inter-annotator agreement on temporal expressions is hard to come by. In the case of the TimeBank corpus, inter-annotator agreement for TIMEX3 tags is 0.83 for exact matches, or 0.96 for partial matches (average of precision and recall)</w:t>
-      </w:r>
-      <w:r>
-        <w:t>. Other tags are lower, but they are of limited interest for this project and</w:t>
+      <w:r>
+        <w:t>as such</w:t>
       </w:r>
       <w:r>
         <w:t>,</w:t>
@@ -6118,15 +5972,6 @@
         <w:t xml:space="preserve"> </w:t>
       </w:r>
       <w:r>
-        <w:t>as such</w:t>
-      </w:r>
-      <w:r>
-        <w:t>,</w:t>
-      </w:r>
-      <w:r>
-        <w:t xml:space="preserve"> </w:t>
-      </w:r>
-      <w:r>
         <w:t xml:space="preserve">are not considered. </w:t>
       </w:r>
     </w:p>
@@ -6134,26 +5979,26 @@
       <w:pPr>
         <w:pStyle w:val="Heading2"/>
       </w:pPr>
-      <w:bookmarkStart w:id="33" w:name="_Ref260165518"/>
-      <w:bookmarkStart w:id="34" w:name="_Ref260233332"/>
-      <w:bookmarkStart w:id="35" w:name="_Ref260234853"/>
-      <w:bookmarkStart w:id="36" w:name="_Toc261719270"/>
-      <w:bookmarkStart w:id="37" w:name="_Toc261719335"/>
-      <w:bookmarkStart w:id="38" w:name="_Toc261719389"/>
-      <w:bookmarkStart w:id="39" w:name="_Toc270180379"/>
+      <w:bookmarkStart w:id="32" w:name="_Ref260165518"/>
+      <w:bookmarkStart w:id="33" w:name="_Ref260233332"/>
+      <w:bookmarkStart w:id="34" w:name="_Ref260234853"/>
+      <w:bookmarkStart w:id="35" w:name="_Toc261719270"/>
+      <w:bookmarkStart w:id="36" w:name="_Toc261719335"/>
+      <w:bookmarkStart w:id="37" w:name="_Toc261719389"/>
+      <w:bookmarkStart w:id="38" w:name="_Toc270180379"/>
       <w:r>
         <w:t>Temporal Expression</w:t>
       </w:r>
       <w:r>
         <w:t xml:space="preserve"> Taggers</w:t>
       </w:r>
+      <w:bookmarkEnd w:id="32"/>
       <w:bookmarkEnd w:id="33"/>
       <w:bookmarkEnd w:id="34"/>
       <w:bookmarkEnd w:id="35"/>
       <w:bookmarkEnd w:id="36"/>
       <w:bookmarkEnd w:id="37"/>
       <w:bookmarkEnd w:id="38"/>
-      <w:bookmarkEnd w:id="39"/>
     </w:p>
     <w:p>
       <w:r>
@@ -6182,7 +6027,6 @@
           <w:id w:val="590747640"/>
           <w:citation/>
         </w:sdtPr>
-        <w:sdtEndPr/>
         <w:sdtContent>
           <w:r>
             <w:fldChar w:fldCharType="begin"/>
@@ -6215,7 +6059,6 @@
           <w:id w:val="590747639"/>
           <w:citation/>
         </w:sdtPr>
-        <w:sdtEndPr/>
         <w:sdtContent>
           <w:r>
             <w:fldChar w:fldCharType="begin"/>
@@ -6254,14 +6097,7 @@
         <w:rPr>
           <w:lang w:eastAsia="zh-TW"/>
         </w:rPr>
-        <w:t xml:space="preserve">The recognition task is generally considered </w:t>
-      </w:r>
-      <w:proofErr w:type="gramStart"/>
-      <w:r>
-        <w:rPr>
-          <w:lang w:eastAsia="zh-TW"/>
-        </w:rPr>
-        <w:t xml:space="preserve">to be “do-able” </w:t>
+        <w:t xml:space="preserve">The recognition task is generally considered to be “do-able” </w:t>
       </w:r>
       <w:sdt>
         <w:sdtPr>
@@ -6271,7 +6107,6 @@
           <w:id w:val="590747695"/>
           <w:citation/>
         </w:sdtPr>
-        <w:sdtEndPr/>
         <w:sdtContent>
           <w:r>
             <w:rPr>
@@ -6296,15 +6131,7 @@
               <w:noProof/>
               <w:lang w:eastAsia="zh-TW"/>
             </w:rPr>
-            <w:t>(Ahn</w:t>
-          </w:r>
-          <w:proofErr w:type="gramEnd"/>
-          <w:r>
-            <w:rPr>
-              <w:noProof/>
-              <w:lang w:eastAsia="zh-TW"/>
-            </w:rPr>
-            <w:t>, Adafre, &amp; de Rijke, 2005)</w:t>
+            <w:t>(Ahn, Adafre, &amp; de Rijke, 2005)</w:t>
           </w:r>
           <w:r>
             <w:rPr>
@@ -6359,7 +6186,6 @@
           <w:id w:val="590747637"/>
           <w:citation/>
         </w:sdtPr>
-        <w:sdtEndPr/>
         <w:sdtContent>
           <w:r>
             <w:rPr>
@@ -6529,7 +6355,6 @@
           <w:id w:val="63107304"/>
           <w:citation/>
         </w:sdtPr>
-        <w:sdtEndPr/>
         <w:sdtContent>
           <w:r>
             <w:rPr>
@@ -6568,21 +6393,7 @@
         <w:rPr>
           <w:lang w:eastAsia="zh-TW"/>
         </w:rPr>
-        <w:t xml:space="preserve"> maintain that in relatively short periods of time (i.e., one </w:t>
-      </w:r>
-      <w:proofErr w:type="gramStart"/>
-      <w:r>
-        <w:rPr>
-          <w:lang w:eastAsia="zh-TW"/>
-        </w:rPr>
-        <w:t>man-month</w:t>
-      </w:r>
-      <w:proofErr w:type="gramEnd"/>
-      <w:r>
-        <w:rPr>
-          <w:lang w:eastAsia="zh-TW"/>
-        </w:rPr>
-        <w:t>) rule sets can be created which perform adequately.</w:t>
+        <w:t xml:space="preserve"> maintain that in relatively short periods of time (i.e., one man-month) rule sets can be created which perform adequately.</w:t>
       </w:r>
       <w:r>
         <w:rPr>
@@ -6635,21 +6446,7 @@
         <w:rPr>
           <w:lang w:eastAsia="zh-TW"/>
         </w:rPr>
-        <w:t xml:space="preserve">With performance between machine learning and rule-based systems as </w:t>
-      </w:r>
-      <w:proofErr w:type="gramStart"/>
-      <w:r>
-        <w:rPr>
-          <w:lang w:eastAsia="zh-TW"/>
-        </w:rPr>
-        <w:t>close</w:t>
-      </w:r>
-      <w:proofErr w:type="gramEnd"/>
-      <w:r>
-        <w:rPr>
-          <w:lang w:eastAsia="zh-TW"/>
-        </w:rPr>
-        <w:t xml:space="preserve"> as it is there is no clear superior approach to timex annotation, with different authors extolling the advantages of their </w:t>
+        <w:t xml:space="preserve">With performance between machine learning and rule-based systems as close as it is there is no clear superior approach to timex annotation, with different authors extolling the advantages of their </w:t>
       </w:r>
       <w:r>
         <w:rPr>
@@ -6695,14 +6492,7 @@
         <w:rPr>
           <w:lang w:eastAsia="zh-TW"/>
         </w:rPr>
-        <w:t xml:space="preserve"> </w:t>
-      </w:r>
-      <w:proofErr w:type="gramStart"/>
-      <w:r>
-        <w:rPr>
-          <w:lang w:eastAsia="zh-TW"/>
-        </w:rPr>
-        <w:t>argue</w:t>
+        <w:t xml:space="preserve"> argue</w:t>
       </w:r>
       <w:r>
         <w:rPr>
@@ -6710,7 +6500,6 @@
         </w:rPr>
         <w:t>s</w:t>
       </w:r>
-      <w:proofErr w:type="gramEnd"/>
       <w:r>
         <w:rPr>
           <w:lang w:eastAsia="zh-TW"/>
@@ -6743,7 +6532,6 @@
           <w:id w:val="63106601"/>
           <w:citation/>
         </w:sdtPr>
-        <w:sdtEndPr/>
         <w:sdtContent>
           <w:r>
             <w:rPr>
@@ -6811,8 +6599,8 @@
           <w:lang w:eastAsia="zh-TW"/>
         </w:rPr>
       </w:pPr>
-      <w:bookmarkStart w:id="40" w:name="_Toc261719336"/>
-      <w:bookmarkStart w:id="41" w:name="_Toc261719390"/>
+      <w:bookmarkStart w:id="39" w:name="_Toc261719336"/>
+      <w:bookmarkStart w:id="40" w:name="_Toc261719390"/>
       <w:r>
         <w:rPr>
           <w:lang w:eastAsia="zh-TW"/>
@@ -6831,8 +6619,8 @@
         </w:rPr>
         <w:t xml:space="preserve"> and GUTime</w:t>
       </w:r>
+      <w:bookmarkEnd w:id="39"/>
       <w:bookmarkEnd w:id="40"/>
-      <w:bookmarkEnd w:id="41"/>
     </w:p>
     <w:p>
       <w:r>
@@ -6843,7 +6631,6 @@
           <w:id w:val="63106645"/>
           <w:citation/>
         </w:sdtPr>
-        <w:sdtEndPr/>
         <w:sdtContent>
           <w:r>
             <w:fldChar w:fldCharType="begin"/>
@@ -6964,7 +6751,6 @@
           <w:id w:val="63106602"/>
           <w:citation/>
         </w:sdtPr>
-        <w:sdtEndPr/>
         <w:sdtContent>
           <w:r>
             <w:fldChar w:fldCharType="begin"/>
@@ -7036,7 +6822,6 @@
           <w:id w:val="63106604"/>
           <w:citation/>
         </w:sdtPr>
-        <w:sdtEndPr/>
         <w:sdtContent>
           <w:r>
             <w:fldChar w:fldCharType="begin"/>
@@ -7106,7 +6891,6 @@
           <w:id w:val="10593654"/>
           <w:citation/>
         </w:sdtPr>
-        <w:sdtEndPr/>
         <w:sdtContent>
           <w:r>
             <w:fldChar w:fldCharType="begin"/>
@@ -7192,13 +6976,13 @@
       <w:pPr>
         <w:pStyle w:val="Heading3"/>
       </w:pPr>
-      <w:bookmarkStart w:id="42" w:name="_Toc261719337"/>
-      <w:bookmarkStart w:id="43" w:name="_Toc261719391"/>
+      <w:bookmarkStart w:id="41" w:name="_Toc261719337"/>
+      <w:bookmarkStart w:id="42" w:name="_Toc261719391"/>
       <w:r>
         <w:t>Chronos</w:t>
       </w:r>
+      <w:bookmarkEnd w:id="41"/>
       <w:bookmarkEnd w:id="42"/>
-      <w:bookmarkEnd w:id="43"/>
     </w:p>
     <w:p>
       <w:r>
@@ -7209,7 +6993,6 @@
           <w:id w:val="63107261"/>
           <w:citation/>
         </w:sdtPr>
-        <w:sdtEndPr/>
         <w:sdtContent>
           <w:r>
             <w:fldChar w:fldCharType="begin"/>
@@ -7388,7 +7171,6 @@
           <w:id w:val="63107264"/>
           <w:citation/>
         </w:sdtPr>
-        <w:sdtEndPr/>
         <w:sdtContent>
           <w:r>
             <w:fldChar w:fldCharType="begin"/>
@@ -7447,16 +7229,16 @@
           <w:lang w:eastAsia="zh-TW"/>
         </w:rPr>
       </w:pPr>
-      <w:bookmarkStart w:id="44" w:name="_Toc261719338"/>
-      <w:bookmarkStart w:id="45" w:name="_Toc261719392"/>
+      <w:bookmarkStart w:id="43" w:name="_Toc261719338"/>
+      <w:bookmarkStart w:id="44" w:name="_Toc261719392"/>
       <w:r>
         <w:rPr>
           <w:lang w:eastAsia="zh-TW"/>
         </w:rPr>
         <w:t>DANTE</w:t>
       </w:r>
+      <w:bookmarkEnd w:id="43"/>
       <w:bookmarkEnd w:id="44"/>
-      <w:bookmarkEnd w:id="45"/>
     </w:p>
     <w:p>
       <w:pPr>
@@ -7478,7 +7260,6 @@
           <w:id w:val="63106648"/>
           <w:citation/>
         </w:sdtPr>
-        <w:sdtEndPr/>
         <w:sdtContent>
           <w:r>
             <w:rPr>
@@ -7598,14 +7379,12 @@
         </w:rPr>
         <w:t>‘</w:t>
       </w:r>
-      <w:proofErr w:type="spellStart"/>
       <w:r>
         <w:rPr>
           <w:lang w:eastAsia="zh-TW"/>
         </w:rPr>
         <w:t>val</w:t>
       </w:r>
-      <w:proofErr w:type="spellEnd"/>
       <w:r>
         <w:rPr>
           <w:lang w:eastAsia="zh-TW"/>
@@ -7675,16 +7454,16 @@
           <w:lang w:eastAsia="zh-TW"/>
         </w:rPr>
       </w:pPr>
-      <w:bookmarkStart w:id="46" w:name="_Toc261719339"/>
-      <w:bookmarkStart w:id="47" w:name="_Toc261719393"/>
+      <w:bookmarkStart w:id="45" w:name="_Toc261719339"/>
+      <w:bookmarkStart w:id="46" w:name="_Toc261719393"/>
       <w:r>
         <w:rPr>
           <w:lang w:eastAsia="zh-TW"/>
         </w:rPr>
         <w:t>ATEL</w:t>
       </w:r>
+      <w:bookmarkEnd w:id="45"/>
       <w:bookmarkEnd w:id="46"/>
-      <w:bookmarkEnd w:id="47"/>
     </w:p>
     <w:p>
       <w:pPr>
@@ -7706,7 +7485,6 @@
           <w:id w:val="63107306"/>
           <w:citation/>
         </w:sdtPr>
-        <w:sdtEndPr/>
         <w:sdtContent>
           <w:r>
             <w:rPr>
@@ -7873,16 +7651,16 @@
           <w:lang w:eastAsia="zh-TW"/>
         </w:rPr>
       </w:pPr>
-      <w:bookmarkStart w:id="48" w:name="_Toc261719340"/>
-      <w:bookmarkStart w:id="49" w:name="_Toc261719394"/>
+      <w:bookmarkStart w:id="47" w:name="_Toc261719340"/>
+      <w:bookmarkStart w:id="48" w:name="_Toc261719394"/>
       <w:r>
         <w:rPr>
           <w:lang w:eastAsia="zh-TW"/>
         </w:rPr>
         <w:t>TimexTag</w:t>
       </w:r>
+      <w:bookmarkEnd w:id="47"/>
       <w:bookmarkEnd w:id="48"/>
-      <w:bookmarkEnd w:id="49"/>
     </w:p>
     <w:p>
       <w:pPr>
@@ -7904,7 +7682,6 @@
           <w:id w:val="63107263"/>
           <w:citation/>
         </w:sdtPr>
-        <w:sdtEndPr/>
         <w:sdtContent>
           <w:r>
             <w:rPr>
@@ -8138,8 +7915,8 @@
           <w:lang w:eastAsia="zh-TW"/>
         </w:rPr>
       </w:pPr>
-      <w:bookmarkStart w:id="50" w:name="_Toc261719341"/>
-      <w:bookmarkStart w:id="51" w:name="_Toc261719395"/>
+      <w:bookmarkStart w:id="49" w:name="_Toc261719341"/>
+      <w:bookmarkStart w:id="50" w:name="_Toc261719395"/>
       <w:r>
         <w:rPr>
           <w:lang w:eastAsia="zh-TW"/>
@@ -8147,8 +7924,8 @@
         <w:lastRenderedPageBreak/>
         <w:t>Rule Induction</w:t>
       </w:r>
+      <w:bookmarkEnd w:id="49"/>
       <w:bookmarkEnd w:id="50"/>
-      <w:bookmarkEnd w:id="51"/>
     </w:p>
     <w:p>
       <w:pPr>
@@ -8339,7 +8116,6 @@
           <w:id w:val="584475422"/>
           <w:citation/>
         </w:sdtPr>
-        <w:sdtEndPr/>
         <w:sdtContent>
           <w:r>
             <w:rPr>
@@ -8448,7 +8224,6 @@
           <w:id w:val="201333622"/>
           <w:citation/>
         </w:sdtPr>
-        <w:sdtEndPr/>
         <w:sdtContent>
           <w:r>
             <w:rPr>
@@ -8518,12 +8293,12 @@
       <w:pPr>
         <w:pStyle w:val="Heading1"/>
       </w:pPr>
-      <w:bookmarkStart w:id="52" w:name="_Toc270180380"/>
+      <w:bookmarkStart w:id="51" w:name="_Toc270180380"/>
       <w:r>
         <w:lastRenderedPageBreak/>
         <w:t>Problem Analysis</w:t>
       </w:r>
-      <w:bookmarkEnd w:id="52"/>
+      <w:bookmarkEnd w:id="51"/>
     </w:p>
     <w:p>
       <w:r>
@@ -8544,12 +8319,12 @@
       <w:pPr>
         <w:pStyle w:val="Heading1"/>
       </w:pPr>
-      <w:bookmarkStart w:id="53" w:name="_Toc270180381"/>
+      <w:bookmarkStart w:id="52" w:name="_Toc270180381"/>
       <w:r>
         <w:lastRenderedPageBreak/>
         <w:t>System</w:t>
       </w:r>
-      <w:bookmarkEnd w:id="53"/>
+      <w:bookmarkEnd w:id="52"/>
     </w:p>
     <w:p>
       <w:r>
@@ -8607,7 +8382,6 @@
           <w:id w:val="-824591617"/>
           <w:citation/>
         </w:sdtPr>
-        <w:sdtEndPr/>
         <w:sdtContent>
           <w:r>
             <w:fldChar w:fldCharType="begin"/>
@@ -8637,7 +8411,6 @@
           <w:id w:val="-1419714873"/>
           <w:citation/>
         </w:sdtPr>
-        <w:sdtEndPr/>
         <w:sdtContent>
           <w:r>
             <w:fldChar w:fldCharType="begin"/>
@@ -8694,11 +8467,11 @@
       <w:pPr>
         <w:pStyle w:val="Heading2"/>
       </w:pPr>
-      <w:bookmarkStart w:id="54" w:name="_Toc270180382"/>
+      <w:bookmarkStart w:id="53" w:name="_Toc270180382"/>
       <w:r>
         <w:t>Architecture</w:t>
       </w:r>
-      <w:bookmarkEnd w:id="54"/>
+      <w:bookmarkEnd w:id="53"/>
     </w:p>
     <w:p>
       <w:r>
@@ -8749,66 +8522,56 @@
       <w:r>
         <w:t xml:space="preserve"> package provides two functions: </w:t>
       </w:r>
-      <w:proofErr w:type="gramStart"/>
       <w:r>
         <w:rPr>
           <w:rStyle w:val="Code"/>
         </w:rPr>
-        <w:t>normaliser(</w:t>
-      </w:r>
-      <w:proofErr w:type="gramEnd"/>
+        <w:t>normaliser()</w:t>
+      </w:r>
+      <w:r>
+        <w:t xml:space="preserve"> and </w:t>
+      </w:r>
       <w:r>
         <w:rPr>
           <w:rStyle w:val="Code"/>
         </w:rPr>
-        <w:t>)</w:t>
-      </w:r>
-      <w:r>
-        <w:t xml:space="preserve"> and </w:t>
+        <w:t>recogniser()</w:t>
+      </w:r>
+      <w:r>
+        <w:t xml:space="preserve"> which </w:t>
+      </w:r>
+      <w:r>
+        <w:t xml:space="preserve">can be used to easily instantiate the “current best” normalisation and recognition components. At present, </w:t>
+      </w:r>
+      <w:r>
+        <w:t xml:space="preserve">there is only one implemented module for both, but instantiating the recogniser and normaliser in this way allows </w:t>
+      </w:r>
+      <w:r>
+        <w:t>improved</w:t>
+      </w:r>
+      <w:r>
+        <w:t xml:space="preserve"> techniques to be implemented later without any API changes to applications using TERNIP.</w:t>
+      </w:r>
+    </w:p>
+    <w:p>
+      <w:r>
+        <w:t xml:space="preserve">Also in the </w:t>
       </w:r>
       <w:r>
         <w:rPr>
           <w:rStyle w:val="Code"/>
         </w:rPr>
-        <w:t>recogniser()</w:t>
-      </w:r>
-      <w:r>
-        <w:t xml:space="preserve"> which </w:t>
-      </w:r>
-      <w:r>
-        <w:t xml:space="preserve">can be used to easily instantiate the “current best” normalisation and recognition components. At present, </w:t>
-      </w:r>
-      <w:r>
-        <w:t xml:space="preserve">there is only one implemented module for both, but instantiating the recogniser and normaliser in this way allows </w:t>
-      </w:r>
-      <w:r>
-        <w:t>improved</w:t>
-      </w:r>
-      <w:r>
-        <w:t xml:space="preserve"> techniques to be implemented later without any API changes to applications using TERNIP.</w:t>
-      </w:r>
-    </w:p>
-    <w:p>
-      <w:r>
-        <w:t xml:space="preserve">Also in the </w:t>
+        <w:t>ternip</w:t>
+      </w:r>
+      <w:r>
+        <w:t xml:space="preserve"> package is a class, </w:t>
       </w:r>
       <w:r>
         <w:rPr>
           <w:rStyle w:val="Code"/>
         </w:rPr>
-        <w:t>ternip</w:t>
-      </w:r>
-      <w:r>
-        <w:t xml:space="preserve"> package is a class, </w:t>
-      </w:r>
-      <w:proofErr w:type="spellStart"/>
-      <w:r>
-        <w:rPr>
-          <w:rStyle w:val="Code"/>
-        </w:rPr>
         <w:t>ternip.timex</w:t>
       </w:r>
-      <w:proofErr w:type="spellEnd"/>
       <w:r>
         <w:t xml:space="preserve">, which allows for abstract representation of the attributes of a time expression. The members of this class are inspired by the </w:t>
       </w:r>
@@ -8820,7 +8583,6 @@
           <w:id w:val="39170546"/>
           <w:citation/>
         </w:sdtPr>
-        <w:sdtEndPr/>
         <w:sdtContent>
           <w:r>
             <w:fldChar w:fldCharType="begin"/>
@@ -9012,7 +8774,6 @@
                 <w:id w:val="317229413"/>
                 <w:citation/>
               </w:sdtPr>
-              <w:sdtEndPr/>
               <w:sdtContent>
                 <w:r>
                   <w:fldChar w:fldCharType="begin"/>
@@ -9210,14 +8971,12 @@
                 <w:rStyle w:val="Code"/>
               </w:rPr>
             </w:pPr>
-            <w:proofErr w:type="spellStart"/>
             <w:r>
               <w:rPr>
                 <w:rStyle w:val="Code"/>
               </w:rPr>
               <w:t>temporal_function</w:t>
             </w:r>
-            <w:proofErr w:type="spellEnd"/>
           </w:p>
         </w:tc>
         <w:tc>
@@ -9247,14 +9006,12 @@
                 <w:rStyle w:val="Code"/>
               </w:rPr>
             </w:pPr>
-            <w:proofErr w:type="spellStart"/>
             <w:r>
               <w:rPr>
                 <w:rStyle w:val="Code"/>
               </w:rPr>
               <w:t>document_role</w:t>
             </w:r>
-            <w:proofErr w:type="spellEnd"/>
           </w:p>
         </w:tc>
         <w:tc>
@@ -9281,14 +9038,12 @@
                 <w:rStyle w:val="Code"/>
               </w:rPr>
             </w:pPr>
-            <w:proofErr w:type="spellStart"/>
             <w:r>
               <w:rPr>
                 <w:rStyle w:val="Code"/>
               </w:rPr>
               <w:t>begin_timex</w:t>
             </w:r>
-            <w:proofErr w:type="spellEnd"/>
           </w:p>
         </w:tc>
         <w:tc>
@@ -9318,14 +9073,12 @@
                 <w:rStyle w:val="Code"/>
               </w:rPr>
             </w:pPr>
-            <w:proofErr w:type="spellStart"/>
             <w:r>
               <w:rPr>
                 <w:rStyle w:val="Code"/>
               </w:rPr>
               <w:t>end_timex</w:t>
             </w:r>
-            <w:proofErr w:type="spellEnd"/>
           </w:p>
         </w:tc>
         <w:tc>
@@ -9387,14 +9140,12 @@
                 <w:rStyle w:val="Code"/>
               </w:rPr>
             </w:pPr>
-            <w:proofErr w:type="spellStart"/>
             <w:r>
               <w:rPr>
                 <w:rStyle w:val="Code"/>
               </w:rPr>
               <w:t>non_consuming</w:t>
             </w:r>
-            <w:proofErr w:type="spellEnd"/>
           </w:p>
         </w:tc>
         <w:tc>
@@ -9414,7 +9165,7 @@
       <w:pPr>
         <w:pStyle w:val="Caption"/>
       </w:pPr>
-      <w:bookmarkStart w:id="55" w:name="_Ref270079381"/>
+      <w:bookmarkStart w:id="54" w:name="_Ref270079381"/>
       <w:r>
         <w:t xml:space="preserve">Table </w:t>
       </w:r>
@@ -9436,7 +9187,7 @@
       <w:r>
         <w:fldChar w:fldCharType="end"/>
       </w:r>
-      <w:bookmarkEnd w:id="55"/>
+      <w:bookmarkEnd w:id="54"/>
       <w:r>
         <w:t xml:space="preserve"> - attributes on the ternip.timex class</w:t>
       </w:r>
@@ -9445,33 +9196,11 @@
       <w:r>
         <w:t xml:space="preserve">A support function, </w:t>
       </w:r>
-      <w:proofErr w:type="spellStart"/>
       <w:r>
         <w:rPr>
           <w:rStyle w:val="Code"/>
         </w:rPr>
-        <w:t>add_timex_</w:t>
-      </w:r>
-      <w:proofErr w:type="gramStart"/>
-      <w:r>
-        <w:rPr>
-          <w:rStyle w:val="Code"/>
-        </w:rPr>
-        <w:t>ids</w:t>
-      </w:r>
-      <w:proofErr w:type="spellEnd"/>
-      <w:r>
-        <w:rPr>
-          <w:rStyle w:val="Code"/>
-        </w:rPr>
-        <w:t>(</w:t>
-      </w:r>
-      <w:proofErr w:type="gramEnd"/>
-      <w:r>
-        <w:rPr>
-          <w:rStyle w:val="Code"/>
-        </w:rPr>
-        <w:t>timexes)</w:t>
+        <w:t>add_timex_ids(timexes)</w:t>
       </w:r>
       <w:r>
         <w:t xml:space="preserve"> is also provided, which annotates the id attributes in a set of timex objects so each timex has a unique identifier.</w:t>
@@ -9489,7 +9218,6 @@
           <w:id w:val="1825390441"/>
           <w:citation/>
         </w:sdtPr>
-        <w:sdtEndPr/>
         <w:sdtContent>
           <w:r>
             <w:fldChar w:fldCharType="begin"/>
@@ -9695,233 +9423,215 @@
         <w:rPr>
           <w:rStyle w:val="Code"/>
         </w:rPr>
-        <w:t>), ('1979', 'CD', set([&lt;</w:t>
-      </w:r>
-      <w:proofErr w:type="spellStart"/>
+        <w:t>), ('1979', 'CD', set([&lt;ternip.timex.time</w:t>
+      </w:r>
       <w:r>
         <w:rPr>
           <w:rStyle w:val="Code"/>
         </w:rPr>
-        <w:t>ternip.timex.time</w:t>
+        <w:t>x instance at 0x058666E8&gt;])), (</w:t>
       </w:r>
       <w:r>
         <w:rPr>
           <w:rStyle w:val="Code"/>
         </w:rPr>
-        <w:t>x</w:t>
-      </w:r>
-      <w:proofErr w:type="spellEnd"/>
+        <w:t xml:space="preserve">'.', '.', </w:t>
+      </w:r>
       <w:r>
         <w:rPr>
           <w:rStyle w:val="Code"/>
         </w:rPr>
-        <w:t xml:space="preserve"> instance at 0x058666E8&gt;])), (</w:t>
+        <w:t>set()</w:t>
       </w:r>
       <w:r>
         <w:rPr>
           <w:rStyle w:val="Code"/>
         </w:rPr>
-        <w:t xml:space="preserve">'.', '.', </w:t>
+        <w:t>)]</w:t>
       </w:r>
       <w:r>
         <w:rPr>
           <w:rStyle w:val="Code"/>
         </w:rPr>
-        <w:t>set()</w:t>
+        <w:t>]</w:t>
+      </w:r>
+    </w:p>
+    <w:p>
+      <w:pPr>
+        <w:pStyle w:val="Caption"/>
+      </w:pPr>
+      <w:bookmarkStart w:id="55" w:name="_Ref270080747"/>
+      <w:r>
+        <w:t xml:space="preserve">Sample </w:t>
+      </w:r>
+      <w:r>
+        <w:fldChar w:fldCharType="begin"/>
+      </w:r>
+      <w:r>
+        <w:instrText xml:space="preserve"> SEQ Sample \* ARABIC </w:instrText>
+      </w:r>
+      <w:r>
+        <w:fldChar w:fldCharType="separate"/>
+      </w:r>
+      <w:r>
+        <w:rPr>
+          <w:noProof/>
+        </w:rPr>
+        <w:t>2</w:t>
+      </w:r>
+      <w:r>
+        <w:fldChar w:fldCharType="end"/>
+      </w:r>
+      <w:bookmarkEnd w:id="55"/>
+      <w:r>
+        <w:t xml:space="preserve"> - A single sentence documented in TERNIP internal form</w:t>
+      </w:r>
+    </w:p>
+    <w:p>
+      <w:r>
+        <w:t xml:space="preserve">It is important to note that this representation represents a loss of fidelity from the original document because of the tokenisation process, specifically whitespace between tokens. However, the documented </w:t>
+      </w:r>
+      <w:r>
+        <w:t xml:space="preserve">use of the classes in the </w:t>
       </w:r>
       <w:r>
         <w:rPr>
           <w:rStyle w:val="Code"/>
         </w:rPr>
-        <w:t>)]</w:t>
+        <w:t>ternip.format</w:t>
+      </w:r>
+      <w:r>
+        <w:t xml:space="preserve"> sub-package allows</w:t>
+      </w:r>
+      <w:r>
+        <w:t xml:space="preserve"> </w:t>
+      </w:r>
+      <w:r>
+        <w:t>this</w:t>
+      </w:r>
+      <w:r>
+        <w:t xml:space="preserve"> internal format to be reconciled against the original document, meaning that this issue is avoided</w:t>
+      </w:r>
+      <w:r>
+        <w:t xml:space="preserve">. </w:t>
+      </w:r>
+      <w:r>
+        <w:t xml:space="preserve">This issue is discussed further in section </w:t>
+      </w:r>
+      <w:r>
+        <w:fldChar w:fldCharType="begin"/>
+      </w:r>
+      <w:r>
+        <w:instrText xml:space="preserve"> REF _Ref270081470 \r \h </w:instrText>
+      </w:r>
+      <w:r>
+        <w:fldChar w:fldCharType="separate"/>
+      </w:r>
+      <w:r>
+        <w:t>4.4</w:t>
+      </w:r>
+      <w:r>
+        <w:fldChar w:fldCharType="end"/>
+      </w:r>
+      <w:r>
+        <w:t>.</w:t>
+      </w:r>
+    </w:p>
+    <w:p>
+      <w:r>
+        <w:t xml:space="preserve">In order to work with this internal format, a series of classes are provided which allows loading documents from disc, presenting them in the internal format, and for the internal format to be reconciled with the original document (for example, in XML documents adding the XML tags). These classes are discussed in further depth in section </w:t>
+      </w:r>
+      <w:r>
+        <w:fldChar w:fldCharType="begin"/>
+      </w:r>
+      <w:r>
+        <w:instrText xml:space="preserve"> REF _Ref270082008 \r \h </w:instrText>
+      </w:r>
+      <w:r>
+        <w:fldChar w:fldCharType="separate"/>
+      </w:r>
+      <w:r>
+        <w:t>4.4</w:t>
+      </w:r>
+      <w:r>
+        <w:fldChar w:fldCharType="end"/>
+      </w:r>
+      <w:r>
+        <w:t>.</w:t>
+      </w:r>
+    </w:p>
+    <w:p>
+      <w:r>
+        <w:t>Once you have used a document class to get at the text in a file, you can then pass the internal format representation to the recogniser and then normaliser. Doing recognition by rule is discussed in section</w:t>
+      </w:r>
+      <w:r>
+        <w:t xml:space="preserve"> </w:t>
+      </w:r>
+      <w:r>
+        <w:fldChar w:fldCharType="begin"/>
+      </w:r>
+      <w:r>
+        <w:instrText xml:space="preserve"> REF _Ref270083073 \r \h </w:instrText>
+      </w:r>
+      <w:r>
+        <w:fldChar w:fldCharType="separate"/>
+      </w:r>
+      <w:r>
+        <w:t>4.2</w:t>
+      </w:r>
+      <w:r>
+        <w:fldChar w:fldCharType="end"/>
+      </w:r>
+      <w:r>
+        <w:t>, and</w:t>
+      </w:r>
+      <w:r>
+        <w:t xml:space="preserve"> then normalisation in section </w:t>
+      </w:r>
+      <w:r>
+        <w:fldChar w:fldCharType="begin"/>
+      </w:r>
+      <w:r>
+        <w:instrText xml:space="preserve"> REF _Ref270083084 \r \h </w:instrText>
+      </w:r>
+      <w:r>
+        <w:fldChar w:fldCharType="separate"/>
+      </w:r>
+      <w:r>
+        <w:t>4.3</w:t>
+      </w:r>
+      <w:r>
+        <w:fldChar w:fldCharType="end"/>
+      </w:r>
+      <w:r>
+        <w:t>.</w:t>
+      </w:r>
+    </w:p>
+    <w:p>
+      <w:pPr>
+        <w:pStyle w:val="Heading2"/>
+      </w:pPr>
+      <w:bookmarkStart w:id="56" w:name="_Ref270083073"/>
+      <w:bookmarkStart w:id="57" w:name="_Toc270180383"/>
+      <w:r>
+        <w:t>Recognition By Rule</w:t>
+      </w:r>
+      <w:bookmarkEnd w:id="56"/>
+      <w:bookmarkEnd w:id="57"/>
+    </w:p>
+    <w:p>
+      <w:r>
+        <w:t>The rule engine for recognition in TERNIP works by loading a list of rule objects and then checks for preconditions on the rules, which if passed, leads to the rule marking an extent of text within a sentence with a new timex.</w:t>
+      </w:r>
+      <w:r>
+        <w:t xml:space="preserve"> This is implemented in TERNIP as the </w:t>
       </w:r>
       <w:r>
         <w:rPr>
           <w:rStyle w:val="Code"/>
         </w:rPr>
-        <w:t>]</w:t>
-      </w:r>
-    </w:p>
-    <w:p>
-      <w:pPr>
-        <w:pStyle w:val="Caption"/>
-      </w:pPr>
-      <w:bookmarkStart w:id="56" w:name="_Ref270080747"/>
-      <w:r>
-        <w:t xml:space="preserve">Sample </w:t>
-      </w:r>
-      <w:r>
-        <w:fldChar w:fldCharType="begin"/>
-      </w:r>
-      <w:r>
-        <w:instrText xml:space="preserve"> SEQ Sample \* ARABIC </w:instrText>
-      </w:r>
-      <w:r>
-        <w:fldChar w:fldCharType="separate"/>
-      </w:r>
-      <w:r>
-        <w:rPr>
-          <w:noProof/>
-        </w:rPr>
-        <w:t>2</w:t>
-      </w:r>
-      <w:r>
-        <w:fldChar w:fldCharType="end"/>
-      </w:r>
-      <w:bookmarkEnd w:id="56"/>
-      <w:r>
-        <w:t xml:space="preserve"> - A single sentence documented in TERNIP internal form</w:t>
-      </w:r>
-    </w:p>
-    <w:p>
-      <w:r>
-        <w:t xml:space="preserve">It is important to note that this representation represents a loss of fidelity from the original document because of the tokenisation process, specifically whitespace between tokens. However, the documented </w:t>
-      </w:r>
-      <w:r>
-        <w:t xml:space="preserve">use of the classes in the </w:t>
-      </w:r>
-      <w:proofErr w:type="spellStart"/>
-      <w:r>
-        <w:rPr>
-          <w:rStyle w:val="Code"/>
-        </w:rPr>
-        <w:t>ternip.format</w:t>
-      </w:r>
-      <w:proofErr w:type="spellEnd"/>
-      <w:r>
-        <w:t xml:space="preserve"> sub-package allows</w:t>
-      </w:r>
-      <w:r>
-        <w:t xml:space="preserve"> </w:t>
-      </w:r>
-      <w:r>
-        <w:t>this</w:t>
-      </w:r>
-      <w:r>
-        <w:t xml:space="preserve"> internal format to be reconciled against the original document, meaning that this issue is avoided</w:t>
-      </w:r>
-      <w:r>
-        <w:t xml:space="preserve">. </w:t>
-      </w:r>
-      <w:r>
-        <w:t xml:space="preserve">This issue is discussed further in section </w:t>
-      </w:r>
-      <w:r>
-        <w:fldChar w:fldCharType="begin"/>
-      </w:r>
-      <w:r>
-        <w:instrText xml:space="preserve"> REF _Ref270081470 \r \h </w:instrText>
-      </w:r>
-      <w:r>
-        <w:fldChar w:fldCharType="separate"/>
-      </w:r>
-      <w:r>
-        <w:t>4.4</w:t>
-      </w:r>
-      <w:r>
-        <w:fldChar w:fldCharType="end"/>
-      </w:r>
-      <w:r>
-        <w:t>.</w:t>
-      </w:r>
-    </w:p>
-    <w:p>
-      <w:r>
-        <w:t xml:space="preserve">In order to work with this internal format, a series of classes are provided which allows loading documents from disc, presenting them in the internal format, and for the internal format to be reconciled with the original document (for example, in XML documents adding the XML tags). These classes are discussed in further depth in section </w:t>
-      </w:r>
-      <w:r>
-        <w:fldChar w:fldCharType="begin"/>
-      </w:r>
-      <w:r>
-        <w:instrText xml:space="preserve"> REF _Ref270082008 \r \h </w:instrText>
-      </w:r>
-      <w:r>
-        <w:fldChar w:fldCharType="separate"/>
-      </w:r>
-      <w:r>
-        <w:t>4.4</w:t>
-      </w:r>
-      <w:r>
-        <w:fldChar w:fldCharType="end"/>
-      </w:r>
-      <w:r>
-        <w:t>.</w:t>
-      </w:r>
-    </w:p>
-    <w:p>
-      <w:r>
-        <w:t>Once you have used a document class to get at the text in a file, you can then pass the internal format representation to the recogniser and then normaliser. Doing recognition by rule is discussed in section</w:t>
-      </w:r>
-      <w:r>
-        <w:t xml:space="preserve"> </w:t>
-      </w:r>
-      <w:r>
-        <w:fldChar w:fldCharType="begin"/>
-      </w:r>
-      <w:r>
-        <w:instrText xml:space="preserve"> REF _Ref270083073 \r \h </w:instrText>
-      </w:r>
-      <w:r>
-        <w:fldChar w:fldCharType="separate"/>
-      </w:r>
-      <w:r>
-        <w:t>4.2</w:t>
-      </w:r>
-      <w:r>
-        <w:fldChar w:fldCharType="end"/>
-      </w:r>
-      <w:r>
-        <w:t>, and</w:t>
-      </w:r>
-      <w:r>
-        <w:t xml:space="preserve"> then normalisation in section </w:t>
-      </w:r>
-      <w:r>
-        <w:fldChar w:fldCharType="begin"/>
-      </w:r>
-      <w:r>
-        <w:instrText xml:space="preserve"> REF _Ref270083084 \r \h </w:instrText>
-      </w:r>
-      <w:r>
-        <w:fldChar w:fldCharType="separate"/>
-      </w:r>
-      <w:r>
-        <w:t>4.3</w:t>
-      </w:r>
-      <w:r>
-        <w:fldChar w:fldCharType="end"/>
-      </w:r>
-      <w:r>
-        <w:t>.</w:t>
-      </w:r>
-    </w:p>
-    <w:p>
-      <w:pPr>
-        <w:pStyle w:val="Heading2"/>
-      </w:pPr>
-      <w:bookmarkStart w:id="57" w:name="_Ref270083073"/>
-      <w:bookmarkStart w:id="58" w:name="_Toc270180383"/>
-      <w:r>
-        <w:t>Recognition By Rule</w:t>
-      </w:r>
-      <w:bookmarkEnd w:id="57"/>
-      <w:bookmarkEnd w:id="58"/>
-    </w:p>
-    <w:p>
-      <w:r>
-        <w:t>The rule engine for recognition in TERNIP works by loading a list of rule objects and then checks for preconditions on the rules, which if passed, leads to the rule marking an extent of text within a sentence with a new timex.</w:t>
-      </w:r>
-      <w:r>
-        <w:t xml:space="preserve"> This is implemented in TERNIP as the </w:t>
-      </w:r>
-      <w:proofErr w:type="spellStart"/>
-      <w:r>
-        <w:rPr>
-          <w:rStyle w:val="Code"/>
-        </w:rPr>
         <w:t>ternip.rule_engine.recognition_rule_engine</w:t>
       </w:r>
-      <w:proofErr w:type="spellEnd"/>
       <w:r>
         <w:t xml:space="preserve"> class</w:t>
       </w:r>
@@ -9971,7 +9681,6 @@
           <w:id w:val="384767500"/>
           <w:citation/>
         </w:sdtPr>
-        <w:sdtEndPr/>
         <w:sdtContent>
           <w:r>
             <w:fldChar w:fldCharType="begin"/>
@@ -9996,14 +9705,12 @@
       <w:r>
         <w:t xml:space="preserve"> in the </w:t>
       </w:r>
-      <w:proofErr w:type="spellStart"/>
       <w:r>
         <w:rPr>
           <w:rStyle w:val="Code"/>
         </w:rPr>
         <w:t>nltk.text.TokenSearcher</w:t>
       </w:r>
-      <w:proofErr w:type="spellEnd"/>
       <w:r>
         <w:t xml:space="preserve"> </w:t>
       </w:r>
@@ -10344,7 +10051,6 @@
         </w:rPr>
         <w:t>&gt;&lt;</w:t>
       </w:r>
-      <w:proofErr w:type="gramStart"/>
       <w:r>
         <w:rPr>
           <w:rStyle w:val="Code"/>
@@ -10357,7 +10063,6 @@
         </w:rPr>
         <w:t>~</w:t>
       </w:r>
-      <w:proofErr w:type="gramEnd"/>
       <w:r>
         <w:rPr>
           <w:rStyle w:val="Code"/>
@@ -10379,7 +10084,7 @@
           <w:sz w:val="20"/>
         </w:rPr>
       </w:pPr>
-      <w:bookmarkStart w:id="59" w:name="_Ref270164724"/>
+      <w:bookmarkStart w:id="58" w:name="_Ref270164724"/>
       <w:r>
         <w:t xml:space="preserve">Sample </w:t>
       </w:r>
@@ -10401,7 +10106,7 @@
       <w:r>
         <w:fldChar w:fldCharType="end"/>
       </w:r>
-      <w:bookmarkEnd w:id="59"/>
+      <w:bookmarkEnd w:id="58"/>
       <w:r>
         <w:t xml:space="preserve"> - a string representation as used for regular expression matching</w:t>
       </w:r>
@@ -10422,7 +10127,6 @@
       <w:r>
         <w:t xml:space="preserve"> quantifying </w:t>
       </w:r>
-      <w:proofErr w:type="gramStart"/>
       <w:r>
         <w:t xml:space="preserve">the </w:t>
       </w:r>
@@ -10432,17 +10136,8 @@
         </w:rPr>
         <w:t>.</w:t>
       </w:r>
-      <w:proofErr w:type="gramEnd"/>
-      <w:r>
-        <w:t xml:space="preserve"> </w:t>
-      </w:r>
-      <w:proofErr w:type="gramStart"/>
-      <w:r>
-        <w:t>character</w:t>
-      </w:r>
-      <w:proofErr w:type="gramEnd"/>
-      <w:r>
-        <w:t xml:space="preserve"> will not result in an expression which matches across tag boundaries</w:t>
+      <w:r>
+        <w:t xml:space="preserve"> character will not result in an expression which matches across tag boundaries</w:t>
       </w:r>
       <w:r>
         <w:t xml:space="preserve">, </w:t>
@@ -10486,15 +10181,7 @@
         <w:t>&lt;mid(~.+&gt;&lt;)?day~.+&gt;</w:t>
       </w:r>
       <w:r>
-        <w:t xml:space="preserve"> will not perform as expected (that is, to match “midday” and “</w:t>
-      </w:r>
-      <w:proofErr w:type="spellStart"/>
-      <w:r>
-        <w:t>mid day</w:t>
-      </w:r>
-      <w:proofErr w:type="spellEnd"/>
-      <w:r>
-        <w:t>” in one rule), due to the way the NLTK treats the token markers.</w:t>
+        <w:t xml:space="preserve"> will not perform as expected (that is, to match “midday” and “mid day” in one rule), due to the way the NLTK treats the token markers.</w:t>
       </w:r>
     </w:p>
     <w:p>
@@ -10724,15 +10411,7 @@
         <w:t>$NTH_DOW_HOLIDAYS</w:t>
       </w:r>
       <w:r>
-        <w:t xml:space="preserve"> – holidays which always occur on the same day, in the nth week of a particular month (e.g., </w:t>
-      </w:r>
-      <w:proofErr w:type="spellStart"/>
-      <w:r>
-        <w:t>Labor</w:t>
-      </w:r>
-      <w:proofErr w:type="spellEnd"/>
-      <w:r>
-        <w:t xml:space="preserve"> Day, Mother’s Day)</w:t>
+        <w:t xml:space="preserve"> – holidays which always occur on the same day, in the nth week of a particular month (e.g., Labor Day, Mother’s Day)</w:t>
       </w:r>
       <w:r>
         <w:t>;</w:t>
@@ -10783,7 +10462,6 @@
           <w:numId w:val="6"/>
         </w:numPr>
       </w:pPr>
-      <w:proofErr w:type="gramStart"/>
       <w:r>
         <w:rPr>
           <w:rStyle w:val="Code"/>
@@ -10808,7 +10486,6 @@
       <w:r>
         <w:t>.</w:t>
       </w:r>
-      <w:proofErr w:type="gramEnd"/>
     </w:p>
     <w:p>
       <w:r>
@@ -10848,197 +10525,149 @@
         <w:rPr>
           <w:rStyle w:val="Code"/>
         </w:rPr>
-        <w:t xml:space="preserve"> NUM_START&lt;</w:t>
-      </w:r>
-      <w:proofErr w:type="spellStart"/>
+        <w:t xml:space="preserve"> NUM_START&lt;twenty~CD&gt;&lt;four~CD&gt;NUM_END</w:t>
+      </w:r>
+      <w:r>
+        <w:t>.</w:t>
+      </w:r>
+      <w:r>
+        <w:t xml:space="preserve"> Where the number sequence is an ordinal (e.g., “eighty fifth”), the markers </w:t>
+      </w:r>
       <w:r>
         <w:rPr>
           <w:rStyle w:val="Code"/>
         </w:rPr>
-        <w:t>twenty~CD</w:t>
-      </w:r>
-      <w:proofErr w:type="spellEnd"/>
+        <w:t>NUM_ORD_START</w:t>
+      </w:r>
+      <w:r>
+        <w:t xml:space="preserve"> and </w:t>
+      </w:r>
       <w:r>
         <w:rPr>
           <w:rStyle w:val="Code"/>
         </w:rPr>
-        <w:t>&gt;&lt;</w:t>
-      </w:r>
-      <w:proofErr w:type="spellStart"/>
+        <w:t>NUM_ORD_END</w:t>
+      </w:r>
+      <w:r>
+        <w:t xml:space="preserve"> are used (e.g., </w:t>
+      </w:r>
       <w:r>
         <w:rPr>
           <w:rStyle w:val="Code"/>
         </w:rPr>
-        <w:t>four~CD</w:t>
-      </w:r>
-      <w:proofErr w:type="spellEnd"/>
+        <w:t>NUM_ORD_START&lt;eighty~CD&gt;</w:t>
+      </w:r>
       <w:r>
         <w:rPr>
           <w:rStyle w:val="Code"/>
         </w:rPr>
-        <w:t>&gt;NUM_END</w:t>
-      </w:r>
-      <w:r>
+        <w:t xml:space="preserve"> </w:t>
+      </w:r>
+      <w:r>
+        <w:rPr>
+          <w:rStyle w:val="Code"/>
+        </w:rPr>
+        <w:t>&lt;fifth~CD&gt;NUM_ORD_END</w:t>
+      </w:r>
+      <w:r>
+        <w:t>).</w:t>
+      </w:r>
+    </w:p>
+    <w:p>
+      <w:r>
+        <w:t xml:space="preserve">An additional exception here is when the matching character </w:t>
+      </w:r>
+      <w:r>
+        <w:rPr>
+          <w:rStyle w:val="Code"/>
+        </w:rPr>
         <w:t>.</w:t>
       </w:r>
       <w:r>
-        <w:t xml:space="preserve"> Where the number sequence is an ordinal (e.g., “eighty fifth”), the markers </w:t>
+        <w:t xml:space="preserve"> is immediately preceded by </w:t>
       </w:r>
       <w:r>
         <w:rPr>
           <w:rStyle w:val="Code"/>
         </w:rPr>
+        <w:t>NUM_START</w:t>
+      </w:r>
+      <w:r>
+        <w:t xml:space="preserve"> (or </w:t>
+      </w:r>
+      <w:r>
+        <w:rPr>
+          <w:rStyle w:val="Code"/>
+        </w:rPr>
         <w:t>NUM_ORD_START</w:t>
       </w:r>
       <w:r>
-        <w:t xml:space="preserve"> and </w:t>
+        <w:t>) it will match the entire extent of the number sequence in a non-greedy fashion, but crossing word boundaries, which the NLTK pre-processing usually disallows.</w:t>
+      </w:r>
+    </w:p>
+    <w:p>
+      <w:r>
+        <w:t>Rules can also define</w:t>
+      </w:r>
+      <w:r>
+        <w:t xml:space="preserve"> a “squelch” option, which alters the rule into one </w:t>
+      </w:r>
+      <w:r>
+        <w:t>that</w:t>
+      </w:r>
+      <w:r>
+        <w:t xml:space="preserve"> removes t</w:t>
+      </w:r>
+      <w:r>
+        <w:t>imexes from the matching extent and</w:t>
+      </w:r>
+      <w:r>
+        <w:t xml:space="preserve"> </w:t>
+      </w:r>
+      <w:r>
+        <w:t>a</w:t>
+      </w:r>
+      <w:r>
+        <w:t xml:space="preserve">n option </w:t>
+      </w:r>
+      <w:r>
+        <w:t>that</w:t>
+      </w:r>
+      <w:r>
+        <w:t xml:space="preserve"> defines</w:t>
+      </w:r>
+      <w:r>
+        <w:t xml:space="preserve"> </w:t>
+      </w:r>
+      <w:r>
+        <w:t>whether</w:t>
+      </w:r>
+      <w:r>
+        <w:t xml:space="preserve"> regular</w:t>
+      </w:r>
+      <w:r>
+        <w:t xml:space="preserve"> expressions are case-sensitive</w:t>
+      </w:r>
+      <w:r>
+        <w:t xml:space="preserve"> (i.e., </w:t>
       </w:r>
       <w:r>
         <w:rPr>
           <w:rStyle w:val="Code"/>
         </w:rPr>
-        <w:t>NUM_ORD_END</w:t>
-      </w:r>
-      <w:r>
-        <w:t xml:space="preserve"> are used (e.g., </w:t>
-      </w:r>
-      <w:r>
-        <w:rPr>
-          <w:rStyle w:val="Code"/>
-        </w:rPr>
-        <w:t>NUM_ORD_START&lt;</w:t>
-      </w:r>
-      <w:proofErr w:type="spellStart"/>
-      <w:r>
-        <w:rPr>
-          <w:rStyle w:val="Code"/>
-        </w:rPr>
-        <w:t>eighty~CD</w:t>
-      </w:r>
-      <w:proofErr w:type="spellEnd"/>
-      <w:r>
-        <w:rPr>
-          <w:rStyle w:val="Code"/>
-        </w:rPr>
-        <w:t>&gt;</w:t>
-      </w:r>
-      <w:r>
-        <w:rPr>
-          <w:rStyle w:val="Code"/>
-        </w:rPr>
-        <w:t xml:space="preserve"> </w:t>
-      </w:r>
-      <w:r>
-        <w:rPr>
-          <w:rStyle w:val="Code"/>
-        </w:rPr>
-        <w:t>&lt;</w:t>
-      </w:r>
-      <w:proofErr w:type="spellStart"/>
-      <w:r>
-        <w:rPr>
-          <w:rStyle w:val="Code"/>
-        </w:rPr>
-        <w:t>fifth~CD</w:t>
-      </w:r>
-      <w:proofErr w:type="spellEnd"/>
-      <w:r>
-        <w:rPr>
-          <w:rStyle w:val="Code"/>
-        </w:rPr>
-        <w:t>&gt;NUM_ORD_END</w:t>
-      </w:r>
-      <w:r>
-        <w:t>).</w:t>
-      </w:r>
-    </w:p>
-    <w:p>
-      <w:r>
-        <w:t xml:space="preserve">An additional exception here is when the matching </w:t>
-      </w:r>
-      <w:proofErr w:type="gramStart"/>
-      <w:r>
-        <w:t xml:space="preserve">character </w:t>
-      </w:r>
-      <w:r>
-        <w:rPr>
-          <w:rStyle w:val="Code"/>
-        </w:rPr>
-        <w:t>.</w:t>
-      </w:r>
-      <w:proofErr w:type="gramEnd"/>
-      <w:r>
-        <w:t xml:space="preserve"> </w:t>
-      </w:r>
-      <w:proofErr w:type="gramStart"/>
-      <w:r>
-        <w:t>is</w:t>
-      </w:r>
-      <w:proofErr w:type="gramEnd"/>
-      <w:r>
-        <w:t xml:space="preserve"> immediately preceded by </w:t>
-      </w:r>
-      <w:r>
-        <w:rPr>
-          <w:rStyle w:val="Code"/>
-        </w:rPr>
-        <w:t>NUM_START</w:t>
-      </w:r>
-      <w:r>
-        <w:t xml:space="preserve"> (or </w:t>
-      </w:r>
-      <w:r>
-        <w:rPr>
-          <w:rStyle w:val="Code"/>
-        </w:rPr>
-        <w:t>NUM_ORD_START</w:t>
-      </w:r>
-      <w:r>
-        <w:t>) it will match the entire extent of the number sequence in a non-greedy fashion, but crossing word boundaries, which the NLTK pre-processing usually disallows.</w:t>
-      </w:r>
-    </w:p>
-    <w:p>
-      <w:r>
-        <w:t>Rules can also define</w:t>
-      </w:r>
-      <w:r>
-        <w:t xml:space="preserve"> a “squelch” option, which alters the rule into one </w:t>
-      </w:r>
-      <w:r>
-        <w:t>that</w:t>
-      </w:r>
-      <w:r>
-        <w:t xml:space="preserve"> removes t</w:t>
-      </w:r>
-      <w:r>
-        <w:t>imexes from the matching extent and</w:t>
-      </w:r>
-      <w:r>
-        <w:t xml:space="preserve"> </w:t>
-      </w:r>
-      <w:r>
-        <w:t>a</w:t>
-      </w:r>
-      <w:r>
-        <w:t xml:space="preserve">n option </w:t>
-      </w:r>
-      <w:r>
-        <w:t>that</w:t>
-      </w:r>
-      <w:r>
-        <w:t xml:space="preserve"> defines</w:t>
-      </w:r>
-      <w:r>
-        <w:t xml:space="preserve"> </w:t>
-      </w:r>
-      <w:r>
-        <w:t>whether</w:t>
-      </w:r>
-      <w:r>
-        <w:t xml:space="preserve"> regular</w:t>
-      </w:r>
-      <w:r>
-        <w:t xml:space="preserve"> expressions are case-sensitive. </w:t>
+        <w:t>NUM_START.*NUM_END</w:t>
+      </w:r>
+      <w:r>
+        <w:t xml:space="preserve"> will match a</w:t>
+      </w:r>
+      <w:r>
+        <w:t xml:space="preserve"> single</w:t>
+      </w:r>
+      <w:r>
+        <w:t xml:space="preserve"> number sequence</w:t>
+      </w:r>
+      <w:r>
+        <w:t>, regardless of how many tokens it contains).</w:t>
       </w:r>
     </w:p>
     <w:p>
@@ -11048,13 +10677,8 @@
       <w:r>
         <w:t xml:space="preserve"> rule engine </w:t>
       </w:r>
-      <w:proofErr w:type="gramStart"/>
-      <w:r>
-        <w:t>proceeds</w:t>
-      </w:r>
-      <w:proofErr w:type="gramEnd"/>
-      <w:r>
-        <w:t xml:space="preserve"> one sentence at a time</w:t>
+      <w:r>
+        <w:t>proceeds one sentence at a time</w:t>
       </w:r>
       <w:r>
         <w:t>. O</w:t>
@@ -11166,11 +10790,11 @@
       <w:pPr>
         <w:pStyle w:val="Heading3"/>
       </w:pPr>
-      <w:bookmarkStart w:id="60" w:name="_Ref270082191"/>
+      <w:bookmarkStart w:id="59" w:name="_Ref270082191"/>
       <w:r>
         <w:t>Simple Rule Files</w:t>
       </w:r>
-      <w:bookmarkEnd w:id="60"/>
+      <w:bookmarkEnd w:id="59"/>
     </w:p>
     <w:p>
       <w:r>
@@ -11179,14 +10803,12 @@
       <w:r>
         <w:t xml:space="preserve">the </w:t>
       </w:r>
-      <w:proofErr w:type="spellStart"/>
       <w:r>
         <w:rPr>
           <w:rStyle w:val="Code"/>
         </w:rPr>
         <w:t>ternip.rule_engine.recognition_rule</w:t>
       </w:r>
-      <w:proofErr w:type="spellEnd"/>
       <w:r>
         <w:t xml:space="preserve"> class allows </w:t>
       </w:r>
@@ -11236,15 +10858,7 @@
         <w:t xml:space="preserve">In each rule, a key can be specified once or multiple times, depending on the nature of what is being defined. Some keys can </w:t>
       </w:r>
       <w:r>
-        <w:t xml:space="preserve">be omitted completely, </w:t>
-      </w:r>
-      <w:proofErr w:type="gramStart"/>
-      <w:r>
-        <w:t>in</w:t>
-      </w:r>
-      <w:proofErr w:type="gramEnd"/>
-      <w:r>
-        <w:t xml:space="preserve"> which case a default (or no) value is defined to that attribute of the rule.</w:t>
+        <w:t>be omitted completely, in which case a default (or no) value is defined to that attribute of the rule.</w:t>
       </w:r>
       <w:r>
         <w:t xml:space="preserve"> </w:t>
@@ -11648,7 +11262,6 @@
             <w:pPr>
               <w:keepNext/>
             </w:pPr>
-            <w:proofErr w:type="gramStart"/>
             <w:r>
               <w:t xml:space="preserve">A sentence-level guard for this rule: an optional regular expression that can exist multiple times, which results in a conjunction of conditions, or not at all, which results in an </w:t>
             </w:r>
@@ -11662,11 +11275,7 @@
               <w:t>pre-condition</w:t>
             </w:r>
             <w:r>
-              <w:t>.</w:t>
-            </w:r>
-            <w:proofErr w:type="gramEnd"/>
-            <w:r>
-              <w:t xml:space="preserve"> If the first character of the expression </w:t>
+              <w:t xml:space="preserve">. If the first character of the expression </w:t>
             </w:r>
             <w:r>
               <w:t>is an exclamation mark (</w:t>
@@ -11751,7 +11360,7 @@
       <w:pPr>
         <w:pStyle w:val="Caption"/>
       </w:pPr>
-      <w:bookmarkStart w:id="61" w:name="_Ref270169329"/>
+      <w:bookmarkStart w:id="60" w:name="_Ref270169329"/>
       <w:r>
         <w:t xml:space="preserve">Table </w:t>
       </w:r>
@@ -11773,7 +11382,7 @@
       <w:r>
         <w:fldChar w:fldCharType="end"/>
       </w:r>
-      <w:bookmarkEnd w:id="61"/>
+      <w:bookmarkEnd w:id="60"/>
       <w:r>
         <w:t xml:space="preserve"> - Accepted fields in recognition rule definitions</w:t>
       </w:r>
@@ -11807,53 +11416,17 @@
         <w:rPr>
           <w:rStyle w:val="Code"/>
         </w:rPr>
-        <w:t>Match: (</w:t>
-      </w:r>
-      <w:proofErr w:type="gramStart"/>
-      <w:r>
+        <w:t>Match: (&lt;(about|around|some)~.+&gt;)?&lt;(noon|midnight|mid-?day)~.+&gt;</w:t>
+      </w:r>
+    </w:p>
+    <w:p>
+      <w:pPr>
+        <w:pStyle w:val="Caption"/>
         <w:rPr>
           <w:rStyle w:val="Code"/>
         </w:rPr>
-        <w:t>&lt;(</w:t>
-      </w:r>
-      <w:proofErr w:type="spellStart"/>
-      <w:proofErr w:type="gramEnd"/>
-      <w:r>
-        <w:rPr>
-          <w:rStyle w:val="Code"/>
-        </w:rPr>
-        <w:t>about|around|some</w:t>
-      </w:r>
-      <w:proofErr w:type="spellEnd"/>
-      <w:r>
-        <w:rPr>
-          <w:rStyle w:val="Code"/>
-        </w:rPr>
-        <w:t>)~.+&gt;)?&lt;(</w:t>
-      </w:r>
-      <w:proofErr w:type="spellStart"/>
-      <w:r>
-        <w:rPr>
-          <w:rStyle w:val="Code"/>
-        </w:rPr>
-        <w:t>noon|midnight|mid</w:t>
-      </w:r>
-      <w:proofErr w:type="spellEnd"/>
-      <w:r>
-        <w:rPr>
-          <w:rStyle w:val="Code"/>
-        </w:rPr>
-        <w:t>-?day)~.+&gt;</w:t>
-      </w:r>
-    </w:p>
-    <w:p>
-      <w:pPr>
-        <w:pStyle w:val="Caption"/>
-        <w:rPr>
-          <w:rStyle w:val="Code"/>
-        </w:rPr>
-      </w:pPr>
-      <w:bookmarkStart w:id="62" w:name="_Ref270170684"/>
+      </w:pPr>
+      <w:bookmarkStart w:id="61" w:name="_Ref270170684"/>
       <w:r>
         <w:t xml:space="preserve">Sample </w:t>
       </w:r>
@@ -11875,7 +11448,7 @@
       <w:r>
         <w:fldChar w:fldCharType="end"/>
       </w:r>
-      <w:bookmarkEnd w:id="62"/>
+      <w:bookmarkEnd w:id="61"/>
       <w:r>
         <w:t xml:space="preserve"> - a minimal definition of a single recognition rule</w:t>
       </w:r>
@@ -12113,8 +11686,8 @@
       <w:pPr>
         <w:pStyle w:val="Caption"/>
       </w:pPr>
-      <w:bookmarkStart w:id="63" w:name="_Ref270091918"/>
-      <w:bookmarkStart w:id="64" w:name="_Ref270092175"/>
+      <w:bookmarkStart w:id="62" w:name="_Ref270091918"/>
+      <w:bookmarkStart w:id="63" w:name="_Ref270092175"/>
       <w:r>
         <w:t xml:space="preserve">Table </w:t>
       </w:r>
@@ -12136,11 +11709,11 @@
       <w:r>
         <w:fldChar w:fldCharType="end"/>
       </w:r>
+      <w:bookmarkEnd w:id="62"/>
+      <w:r>
+        <w:t xml:space="preserve"> - Accepted fields in rule block headers</w:t>
+      </w:r>
       <w:bookmarkEnd w:id="63"/>
-      <w:r>
-        <w:t xml:space="preserve"> - Accepted fields in rule block headers</w:t>
-      </w:r>
-      <w:bookmarkEnd w:id="64"/>
     </w:p>
     <w:p>
       <w:r>
@@ -12225,27 +11798,13 @@
         <w:rPr>
           <w:rStyle w:val="Code"/>
         </w:rPr>
-        <w:t>Match: (&lt;(</w:t>
-      </w:r>
-      <w:proofErr w:type="spellStart"/>
+        <w:t>Match: (&lt;(early</w:t>
+      </w:r>
       <w:r>
         <w:rPr>
           <w:rStyle w:val="Code"/>
         </w:rPr>
-        <w:t>early</w:t>
-      </w:r>
-      <w:r>
-        <w:rPr>
-          <w:rStyle w:val="Code"/>
-        </w:rPr>
-        <w:t>|late</w:t>
-      </w:r>
-      <w:proofErr w:type="spellEnd"/>
-      <w:r>
-        <w:rPr>
-          <w:rStyle w:val="Code"/>
-        </w:rPr>
-        <w:t>)~.+&gt;)?&lt;last~.+&gt;&lt;night~.+&gt;</w:t>
+        <w:t>|late)~.+&gt;)?&lt;last~.+&gt;&lt;night~.+&gt;</w:t>
       </w:r>
       <w:r>
         <w:rPr>
@@ -12283,126 +11842,91 @@
         <w:rPr>
           <w:rStyle w:val="Code"/>
         </w:rPr>
-        <w:t>Match: &lt;(</w:t>
-      </w:r>
-      <w:proofErr w:type="spellStart"/>
-      <w:r>
+        <w:t>Match: &lt;(early|late)~.+&gt;&lt;(morning|afternoon|evening)~.+&gt;</w:t>
+      </w:r>
+    </w:p>
+    <w:p>
+      <w:pPr>
+        <w:pStyle w:val="Caption"/>
         <w:rPr>
           <w:rStyle w:val="Code"/>
         </w:rPr>
-        <w:t>early|late</w:t>
-      </w:r>
-      <w:proofErr w:type="spellEnd"/>
+      </w:pPr>
+      <w:bookmarkStart w:id="64" w:name="_Ref270093042"/>
+      <w:r>
+        <w:t xml:space="preserve">Sample </w:t>
+      </w:r>
+      <w:r>
+        <w:fldChar w:fldCharType="begin"/>
+      </w:r>
+      <w:r>
+        <w:instrText xml:space="preserve"> SEQ Sample \* ARABIC </w:instrText>
+      </w:r>
+      <w:r>
+        <w:fldChar w:fldCharType="separate"/>
+      </w:r>
+      <w:r>
+        <w:rPr>
+          <w:noProof/>
+        </w:rPr>
+        <w:t>5</w:t>
+      </w:r>
+      <w:r>
+        <w:fldChar w:fldCharType="end"/>
+      </w:r>
+      <w:bookmarkEnd w:id="64"/>
+      <w:r>
+        <w:t xml:space="preserve"> - a rule block containing two rules</w:t>
+      </w:r>
+    </w:p>
+    <w:p>
+      <w:pPr>
+        <w:pStyle w:val="Heading3"/>
+      </w:pPr>
+      <w:r>
+        <w:t>Complex Rule Files</w:t>
+      </w:r>
+    </w:p>
+    <w:p>
+      <w:r>
+        <w:t xml:space="preserve">For rules where the logic </w:t>
+      </w:r>
+      <w:r>
+        <w:t>cannot</w:t>
+      </w:r>
+      <w:r>
+        <w:t xml:space="preserve"> be captured in the rule format </w:t>
+      </w:r>
+      <w:r>
+        <w:t xml:space="preserve">described </w:t>
+      </w:r>
+      <w:r>
+        <w:t xml:space="preserve">above (for example, more complex guards than regular expressions allow), </w:t>
+      </w:r>
+      <w:r>
+        <w:t xml:space="preserve">an alternate rule format is supported, called </w:t>
+      </w:r>
+      <w:r>
+        <w:t>complex rules</w:t>
+      </w:r>
+      <w:r>
+        <w:t>. These co</w:t>
+      </w:r>
+      <w:r>
+        <w:t xml:space="preserve">mplex rules are Python </w:t>
+      </w:r>
+      <w:r>
+        <w:t>classes that</w:t>
+      </w:r>
+      <w:r>
+        <w:t xml:space="preserve"> implement a defined interface, and typically inherit from </w:t>
+      </w:r>
       <w:r>
         <w:rPr>
           <w:rStyle w:val="Code"/>
         </w:rPr>
-        <w:t>)~.+&gt;&lt;(</w:t>
-      </w:r>
-      <w:proofErr w:type="spellStart"/>
-      <w:r>
-        <w:rPr>
-          <w:rStyle w:val="Code"/>
-        </w:rPr>
-        <w:t>morning|afternoon|evening</w:t>
-      </w:r>
-      <w:proofErr w:type="spellEnd"/>
-      <w:r>
-        <w:rPr>
-          <w:rStyle w:val="Code"/>
-        </w:rPr>
-        <w:t>)~.+&gt;</w:t>
-      </w:r>
-    </w:p>
-    <w:p>
-      <w:pPr>
-        <w:pStyle w:val="Caption"/>
-        <w:rPr>
-          <w:rStyle w:val="Code"/>
-        </w:rPr>
-      </w:pPr>
-      <w:bookmarkStart w:id="65" w:name="_Ref270093042"/>
-      <w:proofErr w:type="gramStart"/>
-      <w:r>
-        <w:t xml:space="preserve">Sample </w:t>
-      </w:r>
-      <w:r>
-        <w:fldChar w:fldCharType="begin"/>
-      </w:r>
-      <w:r>
-        <w:instrText xml:space="preserve"> SEQ Sample \* ARABIC </w:instrText>
-      </w:r>
-      <w:r>
-        <w:fldChar w:fldCharType="separate"/>
-      </w:r>
-      <w:r>
-        <w:rPr>
-          <w:noProof/>
-        </w:rPr>
-        <w:t>5</w:t>
-      </w:r>
-      <w:r>
-        <w:fldChar w:fldCharType="end"/>
-      </w:r>
-      <w:bookmarkEnd w:id="65"/>
-      <w:r>
-        <w:t xml:space="preserve"> - a rule block</w:t>
-      </w:r>
-      <w:proofErr w:type="gramEnd"/>
-      <w:r>
-        <w:t xml:space="preserve"> containing two rules</w:t>
-      </w:r>
-    </w:p>
-    <w:p>
-      <w:pPr>
-        <w:pStyle w:val="Heading3"/>
-      </w:pPr>
-      <w:r>
-        <w:t>Complex Rule Files</w:t>
-      </w:r>
-    </w:p>
-    <w:p>
-      <w:r>
-        <w:t xml:space="preserve">For rules where the logic </w:t>
-      </w:r>
-      <w:r>
-        <w:t>cannot</w:t>
-      </w:r>
-      <w:r>
-        <w:t xml:space="preserve"> be captured in the rule format </w:t>
-      </w:r>
-      <w:r>
-        <w:t xml:space="preserve">described </w:t>
-      </w:r>
-      <w:r>
-        <w:t xml:space="preserve">above (for example, more complex guards than regular expressions allow), </w:t>
-      </w:r>
-      <w:r>
-        <w:t xml:space="preserve">an alternate rule format is supported, called </w:t>
-      </w:r>
-      <w:r>
-        <w:t>complex rules</w:t>
-      </w:r>
-      <w:r>
-        <w:t>. These co</w:t>
-      </w:r>
-      <w:r>
-        <w:t xml:space="preserve">mplex rules are Python </w:t>
-      </w:r>
-      <w:r>
-        <w:t>classes that</w:t>
-      </w:r>
-      <w:r>
-        <w:t xml:space="preserve"> implement a defined interface, and typically inherit from </w:t>
-      </w:r>
-      <w:proofErr w:type="spellStart"/>
-      <w:r>
-        <w:rPr>
-          <w:rStyle w:val="Code"/>
-        </w:rPr>
         <w:t>ternip.rule_engine.rule</w:t>
       </w:r>
-      <w:proofErr w:type="spellEnd"/>
       <w:r>
         <w:t>, but are not required to do so</w:t>
       </w:r>
@@ -12424,14 +11948,12 @@
         </w:rPr>
         <w:t>.</w:t>
       </w:r>
-      <w:proofErr w:type="spellStart"/>
       <w:r>
         <w:rPr>
           <w:rStyle w:val="Code"/>
         </w:rPr>
         <w:t>pyrule</w:t>
       </w:r>
-      <w:proofErr w:type="spellEnd"/>
       <w:r>
         <w:t>, which</w:t>
       </w:r>
@@ -12482,14 +12004,12 @@
       <w:r>
         <w:t xml:space="preserve">. </w:t>
       </w:r>
-      <w:proofErr w:type="gramStart"/>
       <w:r>
         <w:rPr>
           <w:rStyle w:val="Code"/>
         </w:rPr>
         <w:t>id</w:t>
       </w:r>
-      <w:proofErr w:type="gramEnd"/>
       <w:r>
         <w:t xml:space="preserve"> is a simple string (or </w:t>
       </w:r>
@@ -12523,14 +12043,12 @@
       <w:r>
         <w:t xml:space="preserve"> is </w:t>
       </w:r>
-      <w:proofErr w:type="gramStart"/>
       <w:r>
         <w:rPr>
           <w:rStyle w:val="Code"/>
         </w:rPr>
         <w:t>apply(</w:t>
       </w:r>
-      <w:proofErr w:type="gramEnd"/>
       <w:r>
         <w:rPr>
           <w:rStyle w:val="Code"/>
@@ -12570,7 +12088,6 @@
           <w:id w:val="1270347027"/>
           <w:citation/>
         </w:sdtPr>
-        <w:sdtEndPr/>
         <w:sdtContent>
           <w:r>
             <w:fldChar w:fldCharType="begin"/>
@@ -12618,7 +12135,6 @@
       </w:r>
     </w:p>
     <w:p>
-      <w:proofErr w:type="gramStart"/>
       <w:r>
         <w:t xml:space="preserve">There were three notable variations to this translation process that required </w:t>
       </w:r>
@@ -12626,11 +12142,7 @@
         <w:t>three</w:t>
       </w:r>
       <w:r>
-        <w:t xml:space="preserve"> complex rules to be implemented.</w:t>
-      </w:r>
-      <w:proofErr w:type="gramEnd"/>
-      <w:r>
-        <w:t xml:space="preserve"> The first is that for year tagging, which in addition to before and after guards, will only tag a year if it is in a certain range (between 1649 and 2000), which would be unwieldy to express in a regular expression.</w:t>
+        <w:t xml:space="preserve"> complex rules to be implemented. The first is that for year tagging, which in addition to before and after guards, will only tag a year if it is in a certain range (between 1649 and 2000), which would be unwieldy to express in a regular expression.</w:t>
       </w:r>
     </w:p>
     <w:p>
@@ -12688,13 +12200,13 @@
       <w:pPr>
         <w:pStyle w:val="Heading2"/>
       </w:pPr>
-      <w:bookmarkStart w:id="66" w:name="_Ref270083084"/>
-      <w:bookmarkStart w:id="67" w:name="_Toc270180384"/>
+      <w:bookmarkStart w:id="65" w:name="_Ref270083084"/>
+      <w:bookmarkStart w:id="66" w:name="_Toc270180384"/>
       <w:r>
         <w:t>Normalisation By Rule</w:t>
       </w:r>
+      <w:bookmarkEnd w:id="65"/>
       <w:bookmarkEnd w:id="66"/>
-      <w:bookmarkEnd w:id="67"/>
     </w:p>
     <w:p>
       <w:r>
@@ -12748,15 +12260,7 @@
     </w:p>
     <w:p>
       <w:r>
-        <w:t xml:space="preserve">How execution of the normalisation rule engine precedes differs from recognition rule engine. Rules are executed on </w:t>
-      </w:r>
-      <w:proofErr w:type="gramStart"/>
-      <w:r>
-        <w:t>a per</w:t>
-      </w:r>
-      <w:proofErr w:type="gramEnd"/>
-      <w:r>
-        <w:t xml:space="preserve"> timex, rather than per sentence, level, however execution does proceed one sentence at a time (although not necessarily in the order timexes appear in the sentence).</w:t>
+        <w:t>How execution of the normalisation rule engine precedes differs from recognition rule engine. Rules are executed on a per timex, rather than per sentence, level, however execution does proceed one sentence at a time (although not necessarily in the order timexes appear in the sentence).</w:t>
       </w:r>
       <w:r>
         <w:t xml:space="preserve"> As execution proceeds, rules can also change the current “context” of the document – a base date/time </w:t>
@@ -12785,65 +12289,389 @@
     </w:p>
     <w:p>
       <w:r>
-        <w:t xml:space="preserve">** </w:t>
-      </w:r>
-      <w:proofErr w:type="gramStart"/>
-      <w:r>
-        <w:t>how</w:t>
-      </w:r>
-      <w:proofErr w:type="gramEnd"/>
-      <w:r>
-        <w:t xml:space="preserve"> rules are called</w:t>
-      </w:r>
-    </w:p>
-    <w:p>
-      <w:r>
-        <w:t xml:space="preserve">** </w:t>
-      </w:r>
-      <w:proofErr w:type="gramStart"/>
-      <w:r>
-        <w:t>expressions</w:t>
-      </w:r>
-      <w:proofErr w:type="gramEnd"/>
-      <w:r>
-        <w:t xml:space="preserve"> and the pre-processing</w:t>
-      </w:r>
-    </w:p>
-    <w:p>
-      <w:r>
-        <w:t xml:space="preserve">** </w:t>
-      </w:r>
-      <w:proofErr w:type="gramStart"/>
-      <w:r>
-        <w:t>differences</w:t>
-      </w:r>
-      <w:proofErr w:type="gramEnd"/>
-      <w:r>
-        <w:t xml:space="preserve"> in tokenisation</w:t>
-      </w:r>
-    </w:p>
-    <w:p>
-      <w:r>
-        <w:t>** new guards</w:t>
-      </w:r>
-    </w:p>
-    <w:p>
-      <w:r>
-        <w:t>Information about the normalisation engine here</w:t>
-      </w:r>
-      <w:r>
-        <w:t xml:space="preserve"> – rule format and contract for more complex rules</w:t>
-      </w:r>
-    </w:p>
-    <w:p>
-      <w:r>
-        <w:t>When group counting, remember that pr</w:t>
-      </w:r>
-      <w:r>
-        <w:t>e-defined identifiers are grou</w:t>
-      </w:r>
-      <w:r>
-        <w:t>ps</w:t>
+        <w:t>When a rule is executed, it is given the timex object to be annotated, a date/time string of the current temporal context of the document and of the creation time of the document. Additionally, the tokens (in internal form) which the timex object covers, the tokens preceding the timex extent in the sentence and the tokens proceeding the timex extent in the sentence are passed, which the rule uses to check its preconditions.</w:t>
+      </w:r>
+    </w:p>
+    <w:p>
+      <w:r>
+        <w:t>As with recognition rules,</w:t>
+      </w:r>
+      <w:r>
+        <w:t xml:space="preserve"> guards at a sentence-level, before the extent</w:t>
+      </w:r>
+      <w:r>
+        <w:t>,</w:t>
+      </w:r>
+      <w:r>
+        <w:t xml:space="preserve"> and </w:t>
+      </w:r>
+      <w:r>
+        <w:t>after the extent can be set to restrict successful execution of the rule. An additional guard against the timex extent can also be set. This is required as in recognition rules, the ‘Match’ field matches against the entire extent of the expression, however in normalisation rules, the ‘Match’ field can match a subset of the expression, so an additional guard against the entire expression is required.</w:t>
+      </w:r>
+    </w:p>
+    <w:p>
+      <w:r>
+        <w:t xml:space="preserve">In addition to these regular expression guards, a pre-condition for the timex type also exists </w:t>
+      </w:r>
+    </w:p>
+    <w:p>
+      <w:r>
+        <w:t xml:space="preserve">Another difference between normalisation and recognition rules is the role of the ‘Match’ field. In recognition rules, this is used to determine the extent of the timex </w:t>
+      </w:r>
+      <w:r>
+        <w:lastRenderedPageBreak/>
+        <w:t>to tag, however in recognition rules, the match groups defined in the regular expression are available to expressions which set the values of the timex attributes.</w:t>
+      </w:r>
+    </w:p>
+    <w:p>
+      <w:r>
+        <w:t>As mentioned above, an alternate representation of the internal form can be used against which regular expressions can match.</w:t>
+      </w:r>
+      <w:r>
+        <w:t xml:space="preserve"> This alternate representation </w:t>
+      </w:r>
+      <w:r>
+        <w:t>does not contain part-of-speech information, but this is not necessarily considered by all rules so the optional omission is acceptable. In this format, tokens are simply joined by an optional delimiter</w:t>
+      </w:r>
+      <w:r>
+        <w:t xml:space="preserve">. </w:t>
+      </w:r>
+      <w:r>
+        <w:fldChar w:fldCharType="begin"/>
+      </w:r>
+      <w:r>
+        <w:instrText xml:space="preserve"> REF _Ref270249362 \h </w:instrText>
+      </w:r>
+      <w:r>
+        <w:fldChar w:fldCharType="separate"/>
+      </w:r>
+      <w:r>
+        <w:t xml:space="preserve">Sample </w:t>
+      </w:r>
+      <w:r>
+        <w:rPr>
+          <w:noProof/>
+        </w:rPr>
+        <w:t>6</w:t>
+      </w:r>
+      <w:r>
+        <w:fldChar w:fldCharType="end"/>
+      </w:r>
+      <w:r>
+        <w:t xml:space="preserve"> shows an example of such a representation</w:t>
+      </w:r>
+      <w:r>
+        <w:t>, showing the simplicity</w:t>
+      </w:r>
+      <w:r>
+        <w:t xml:space="preserve"> of the detokenisation process</w:t>
+      </w:r>
+      <w:r>
+        <w:t>, i.e., the space between the token “1979” and the full stop.</w:t>
+      </w:r>
+    </w:p>
+    <w:p>
+      <w:pPr>
+        <w:pBdr>
+          <w:top w:val="single" w:sz="4" w:space="1" w:color="auto"/>
+          <w:left w:val="single" w:sz="4" w:space="4" w:color="auto"/>
+          <w:bottom w:val="single" w:sz="4" w:space="1" w:color="auto"/>
+          <w:right w:val="single" w:sz="4" w:space="4" w:color="auto"/>
+        </w:pBdr>
+        <w:jc w:val="left"/>
+        <w:rPr>
+          <w:rStyle w:val="Code"/>
+        </w:rPr>
+      </w:pPr>
+      <w:r>
+        <w:rPr>
+          <w:rStyle w:val="Code"/>
+        </w:rPr>
+        <w:t>He</w:t>
+      </w:r>
+      <w:r>
+        <w:rPr>
+          <w:rStyle w:val="Code"/>
+        </w:rPr>
+        <w:t xml:space="preserve"> d</w:t>
+      </w:r>
+      <w:r>
+        <w:rPr>
+          <w:rStyle w:val="Code"/>
+        </w:rPr>
+        <w:t>erided</w:t>
+      </w:r>
+      <w:r>
+        <w:rPr>
+          <w:rStyle w:val="Code"/>
+        </w:rPr>
+        <w:t xml:space="preserve"> </w:t>
+      </w:r>
+      <w:r>
+        <w:rPr>
+          <w:rStyle w:val="Code"/>
+        </w:rPr>
+        <w:t>Egypt</w:t>
+      </w:r>
+      <w:r>
+        <w:rPr>
+          <w:rStyle w:val="Code"/>
+        </w:rPr>
+        <w:t xml:space="preserve"> for </w:t>
+      </w:r>
+      <w:r>
+        <w:rPr>
+          <w:rStyle w:val="Code"/>
+        </w:rPr>
+        <w:t>signing</w:t>
+      </w:r>
+      <w:r>
+        <w:rPr>
+          <w:rStyle w:val="Code"/>
+        </w:rPr>
+        <w:t xml:space="preserve"> </w:t>
+      </w:r>
+      <w:r>
+        <w:rPr>
+          <w:rStyle w:val="Code"/>
+        </w:rPr>
+        <w:t>a</w:t>
+      </w:r>
+      <w:r>
+        <w:rPr>
+          <w:rStyle w:val="Code"/>
+        </w:rPr>
+        <w:t xml:space="preserve"> peace </w:t>
+      </w:r>
+      <w:r>
+        <w:rPr>
+          <w:rStyle w:val="Code"/>
+        </w:rPr>
+        <w:t>treaty</w:t>
+      </w:r>
+      <w:r>
+        <w:rPr>
+          <w:rStyle w:val="Code"/>
+        </w:rPr>
+        <w:t xml:space="preserve"> with Israel </w:t>
+      </w:r>
+      <w:r>
+        <w:rPr>
+          <w:rStyle w:val="Code"/>
+        </w:rPr>
+        <w:t>in</w:t>
+      </w:r>
+      <w:r>
+        <w:rPr>
+          <w:rStyle w:val="Code"/>
+        </w:rPr>
+        <w:t xml:space="preserve"> </w:t>
+      </w:r>
+      <w:r>
+        <w:rPr>
+          <w:rStyle w:val="Code"/>
+        </w:rPr>
+        <w:t>1979</w:t>
+      </w:r>
+      <w:r>
+        <w:rPr>
+          <w:rStyle w:val="Code"/>
+        </w:rPr>
+        <w:t xml:space="preserve"> </w:t>
+      </w:r>
+      <w:r>
+        <w:rPr>
+          <w:rStyle w:val="Code"/>
+        </w:rPr>
+        <w:t>.</w:t>
+      </w:r>
+    </w:p>
+    <w:p>
+      <w:pPr>
+        <w:pStyle w:val="Caption"/>
+      </w:pPr>
+      <w:bookmarkStart w:id="67" w:name="_Ref270249362"/>
+      <w:r>
+        <w:t xml:space="preserve">Sample </w:t>
+      </w:r>
+      <w:r>
+        <w:fldChar w:fldCharType="begin"/>
+      </w:r>
+      <w:r>
+        <w:instrText xml:space="preserve"> SEQ Sample \* ARABIC </w:instrText>
+      </w:r>
+      <w:r>
+        <w:fldChar w:fldCharType="separate"/>
+      </w:r>
+      <w:r>
+        <w:rPr>
+          <w:noProof/>
+        </w:rPr>
+        <w:t>6</w:t>
+      </w:r>
+      <w:r>
+        <w:fldChar w:fldCharType="end"/>
+      </w:r>
+      <w:bookmarkEnd w:id="67"/>
+      <w:r>
+        <w:t xml:space="preserve"> - a single sentence using a simple string representation and a space separator</w:t>
+      </w:r>
+    </w:p>
+    <w:p>
+      <w:r>
+        <w:t>An additional restriction with the simpler string representation is that number sequence</w:t>
+      </w:r>
+      <w:r>
+        <w:t>s cannot be annotated, as this process requires for the token delimiters t be present.</w:t>
+      </w:r>
+    </w:p>
+    <w:p>
+      <w:r>
+        <w:t xml:space="preserve">If the ordering pre-conditions pass, and the rule is executed, then the guards are first checked, and then the ‘Match’ regular expression. If a match is found, then then Python expressions are executed (if the rule has one) and their values assigned to the appropriate </w:t>
+      </w:r>
+      <w:r>
+        <w:t>attribute on the object.</w:t>
+      </w:r>
+    </w:p>
+    <w:p>
+      <w:r>
+        <w:t xml:space="preserve">These expressions are unrestricted in what they can </w:t>
+      </w:r>
+      <w:r>
+        <w:t>execute;</w:t>
+      </w:r>
+      <w:r>
+        <w:t xml:space="preserve"> however</w:t>
+      </w:r>
+      <w:r>
+        <w:t>,</w:t>
+      </w:r>
+      <w:r>
+        <w:t xml:space="preserve"> care needs to be taken to ensure they do not interfere with the execution of the rule engine, which would result in undesirable results.</w:t>
+      </w:r>
+      <w:r>
+        <w:t xml:space="preserve"> In order to help the normalisation process, a series of helper functions have been defined. These are discussed further in section </w:t>
+      </w:r>
+      <w:r>
+        <w:fldChar w:fldCharType="begin"/>
+      </w:r>
+      <w:r>
+        <w:instrText xml:space="preserve"> REF _Ref270250370 \r \h </w:instrText>
+      </w:r>
+      <w:r>
+        <w:fldChar w:fldCharType="separate"/>
+      </w:r>
+      <w:r>
+        <w:t>4.3.3</w:t>
+      </w:r>
+      <w:r>
+        <w:fldChar w:fldCharType="end"/>
+      </w:r>
+      <w:r>
+        <w:t>.</w:t>
+      </w:r>
+    </w:p>
+    <w:p>
+      <w:r>
+        <w:t xml:space="preserve">These expressions are subject to a small amount of pre-processing to allow terser statements to be made. In order to access the matching groups of the ‘Match’ statement, the expression </w:t>
+      </w:r>
+      <w:r>
+        <w:rPr>
+          <w:rStyle w:val="Code"/>
+        </w:rPr>
+        <w:t>{#</w:t>
+      </w:r>
+      <w:r>
+        <w:rPr>
+          <w:rStyle w:val="Code"/>
+          <w:i/>
+        </w:rPr>
+        <w:t>n</w:t>
+      </w:r>
+      <w:r>
+        <w:rPr>
+          <w:rStyle w:val="Code"/>
+        </w:rPr>
+        <w:t>}</w:t>
+      </w:r>
+      <w:r>
+        <w:t xml:space="preserve"> is used, where </w:t>
+      </w:r>
+      <w:r>
+        <w:rPr>
+          <w:rStyle w:val="Code"/>
+          <w:i/>
+        </w:rPr>
+        <w:t>n</w:t>
+      </w:r>
+      <w:r>
+        <w:t xml:space="preserve"> refers to the number of the group in the expression. This is replaced with the Python code </w:t>
+      </w:r>
+      <w:r>
+        <w:rPr>
+          <w:rStyle w:val="Code"/>
+        </w:rPr>
+        <w:t>match.group(</w:t>
+      </w:r>
+      <w:r>
+        <w:rPr>
+          <w:rStyle w:val="Code"/>
+          <w:i/>
+        </w:rPr>
+        <w:t>n</w:t>
+      </w:r>
+      <w:r>
+        <w:rPr>
+          <w:rStyle w:val="Code"/>
+        </w:rPr>
+        <w:t>)</w:t>
+      </w:r>
+      <w:r>
+        <w:t xml:space="preserve"> (where </w:t>
+      </w:r>
+      <w:r>
+        <w:rPr>
+          <w:rStyle w:val="Code"/>
+        </w:rPr>
+        <w:t>match</w:t>
+      </w:r>
+      <w:r>
+        <w:t xml:space="preserve"> is the match object resulting from the regular expression being executed</w:t>
+      </w:r>
+      <w:r>
+        <w:t>)</w:t>
+      </w:r>
+      <w:r>
+        <w:t>.</w:t>
+      </w:r>
+    </w:p>
+    <w:p>
+      <w:r>
+        <w:t xml:space="preserve">As with recognition rules, all regular expressions for normalisation rules are pre-processed in the same way. This makes it important to remember that text such as </w:t>
+      </w:r>
+      <w:r>
+        <w:rPr>
+          <w:rStyle w:val="Code"/>
+        </w:rPr>
+        <w:t>$DAYS</w:t>
+      </w:r>
+      <w:r>
+        <w:t xml:space="preserve"> in the regular expression will be replaced with a match group for the days of a week, so when </w:t>
+      </w:r>
+      <w:r>
+        <w:t>determining</w:t>
+      </w:r>
+      <w:r>
+        <w:t xml:space="preserve"> which match group to use</w:t>
+      </w:r>
+      <w:r>
+        <w:t xml:space="preserve"> in expression</w:t>
+      </w:r>
+      <w:r>
+        <w:t xml:space="preserve">, </w:t>
+      </w:r>
+      <w:r>
+        <w:t>these must be taken in to account.</w:t>
       </w:r>
     </w:p>
     <w:p>
@@ -12856,7 +12684,7 @@
     </w:p>
     <w:p>
       <w:r>
-        <w:t>…</w:t>
+        <w:t>As with recognition rules, the easiest way to load normalisation rules into the rule engine is via files on disk.</w:t>
       </w:r>
     </w:p>
     <w:tbl>
@@ -12880,6 +12708,7 @@
           </w:tcPr>
           <w:p>
             <w:r>
+              <w:lastRenderedPageBreak/>
               <w:t>Key</w:t>
             </w:r>
           </w:p>
@@ -12993,7 +12822,6 @@
           </w:tcPr>
           <w:p>
             <w:r>
-              <w:lastRenderedPageBreak/>
               <w:t>Guard</w:t>
             </w:r>
           </w:p>
@@ -13297,16 +13125,125 @@
       </w:r>
     </w:p>
     <w:p>
-      <w:r>
-        <w:t>As with recognition rules</w:t>
-      </w:r>
-      <w:r>
-        <w:t xml:space="preserve">, these rules can also be structured into blocks of rules, as described in section </w:t>
+      <w:pPr>
+        <w:pBdr>
+          <w:top w:val="single" w:sz="4" w:space="1" w:color="auto"/>
+          <w:left w:val="single" w:sz="4" w:space="4" w:color="auto"/>
+          <w:bottom w:val="single" w:sz="4" w:space="1" w:color="auto"/>
+          <w:right w:val="single" w:sz="4" w:space="4" w:color="auto"/>
+        </w:pBdr>
+        <w:jc w:val="left"/>
+        <w:rPr>
+          <w:rStyle w:val="Code"/>
+        </w:rPr>
+      </w:pPr>
+      <w:r>
+        <w:rPr>
+          <w:rStyle w:val="Code"/>
+        </w:rPr>
+        <w:t>Type: date</w:t>
+      </w:r>
+      <w:r>
+        <w:rPr>
+          <w:rStyle w:val="Code"/>
+        </w:rPr>
+        <w:br/>
+      </w:r>
+      <w:r>
+        <w:rPr>
+          <w:rStyle w:val="Code"/>
+        </w:rPr>
+        <w:t>Guard: (last|past)</w:t>
+      </w:r>
+      <w:r>
+        <w:rPr>
+          <w:rStyle w:val="Code"/>
+        </w:rPr>
+        <w:br/>
+      </w:r>
+      <w:r>
+        <w:rPr>
+          <w:rStyle w:val="Code"/>
+        </w:rPr>
+        <w:t>Guard: !&lt;(shrove|ash|good|palm|easter)~.+&gt;</w:t>
+      </w:r>
+      <w:r>
+        <w:rPr>
+          <w:rStyle w:val="Code"/>
+        </w:rPr>
+        <w:br/>
+      </w:r>
+      <w:r>
+        <w:rPr>
+          <w:rStyle w:val="Code"/>
+        </w:rPr>
+        <w:t>Before-Guard: !&lt;(the|a)~.+&gt;$</w:t>
+      </w:r>
+      <w:r>
+        <w:rPr>
+          <w:rStyle w:val="Code"/>
+        </w:rPr>
+        <w:br/>
+        <w:t>Match: &lt;($DAYS)~.+&gt;</w:t>
+      </w:r>
+      <w:r>
+        <w:rPr>
+          <w:rStyle w:val="Code"/>
+        </w:rPr>
+        <w:br/>
+      </w:r>
+      <w:r>
+        <w:rPr>
+          <w:rStyle w:val="Code"/>
+        </w:rPr>
+        <w:t>Value: compute_offset_base(cur_context, {#1}, -1)</w:t>
+      </w:r>
+    </w:p>
+    <w:p>
+      <w:pPr>
+        <w:pStyle w:val="Caption"/>
+        <w:rPr>
+          <w:rStyle w:val="Code"/>
+        </w:rPr>
+      </w:pPr>
+      <w:r>
+        <w:t xml:space="preserve">Sample </w:t>
       </w:r>
       <w:r>
         <w:fldChar w:fldCharType="begin"/>
       </w:r>
       <w:r>
+        <w:instrText xml:space="preserve"> SEQ Sample \* ARABIC </w:instrText>
+      </w:r>
+      <w:r>
+        <w:fldChar w:fldCharType="separate"/>
+      </w:r>
+      <w:r>
+        <w:rPr>
+          <w:noProof/>
+        </w:rPr>
+        <w:t>7</w:t>
+      </w:r>
+      <w:r>
+        <w:fldChar w:fldCharType="end"/>
+      </w:r>
+      <w:r>
+        <w:t xml:space="preserve"> - a more complex normalisation rule for normalising expressions like “Last Tuesday”</w:t>
+      </w:r>
+      <w:bookmarkStart w:id="68" w:name="_GoBack"/>
+      <w:bookmarkEnd w:id="68"/>
+    </w:p>
+    <w:p>
+      <w:r>
+        <w:t>T</w:t>
+      </w:r>
+      <w:r>
+        <w:t xml:space="preserve">hese rules can also be structured into blocks of rules, as described in section </w:t>
+      </w:r>
+      <w:r>
+        <w:fldChar w:fldCharType="begin"/>
+      </w:r>
+      <w:r>
         <w:instrText xml:space="preserve"> REF _Ref270082191 \r \h </w:instrText>
       </w:r>
       <w:r>
@@ -13363,9 +13300,11 @@
       <w:pPr>
         <w:pStyle w:val="Heading3"/>
       </w:pPr>
+      <w:bookmarkStart w:id="69" w:name="_Ref270250370"/>
       <w:r>
         <w:t>Normalisation Support Functions</w:t>
       </w:r>
+      <w:bookmarkEnd w:id="69"/>
     </w:p>
     <w:p>
       <w:r>
@@ -13389,17 +13328,17 @@
       <w:pPr>
         <w:pStyle w:val="Heading2"/>
       </w:pPr>
-      <w:bookmarkStart w:id="68" w:name="_Ref270081455"/>
-      <w:bookmarkStart w:id="69" w:name="_Ref270081470"/>
-      <w:bookmarkStart w:id="70" w:name="_Ref270082008"/>
-      <w:bookmarkStart w:id="71" w:name="_Toc270180385"/>
+      <w:bookmarkStart w:id="70" w:name="_Ref270081455"/>
+      <w:bookmarkStart w:id="71" w:name="_Ref270081470"/>
+      <w:bookmarkStart w:id="72" w:name="_Ref270082008"/>
+      <w:bookmarkStart w:id="73" w:name="_Toc270180385"/>
       <w:r>
         <w:t>Document Formats</w:t>
       </w:r>
-      <w:bookmarkEnd w:id="68"/>
-      <w:bookmarkEnd w:id="69"/>
       <w:bookmarkEnd w:id="70"/>
       <w:bookmarkEnd w:id="71"/>
+      <w:bookmarkEnd w:id="72"/>
+      <w:bookmarkEnd w:id="73"/>
     </w:p>
     <w:p>
       <w:r>
@@ -13416,11 +13355,12 @@
       <w:pPr>
         <w:pStyle w:val="Heading2"/>
       </w:pPr>
-      <w:bookmarkStart w:id="72" w:name="_Toc270180386"/>
-      <w:r>
+      <w:bookmarkStart w:id="74" w:name="_Toc270180386"/>
+      <w:r>
+        <w:lastRenderedPageBreak/>
         <w:t>Tool Front Ends</w:t>
       </w:r>
-      <w:bookmarkEnd w:id="72"/>
+      <w:bookmarkEnd w:id="74"/>
     </w:p>
     <w:p>
       <w:r>
@@ -13441,24 +13381,24 @@
       <w:pPr>
         <w:pStyle w:val="Heading1"/>
       </w:pPr>
-      <w:bookmarkStart w:id="73" w:name="_Ref270176962"/>
-      <w:bookmarkStart w:id="74" w:name="_Toc270180387"/>
+      <w:bookmarkStart w:id="75" w:name="_Ref270176962"/>
+      <w:bookmarkStart w:id="76" w:name="_Toc270180387"/>
       <w:r>
         <w:lastRenderedPageBreak/>
         <w:t>Evaluation</w:t>
       </w:r>
-      <w:bookmarkEnd w:id="73"/>
-      <w:bookmarkEnd w:id="74"/>
+      <w:bookmarkEnd w:id="75"/>
+      <w:bookmarkEnd w:id="76"/>
     </w:p>
     <w:p>
       <w:pPr>
         <w:pStyle w:val="Heading2"/>
       </w:pPr>
-      <w:bookmarkStart w:id="75" w:name="_Toc270180388"/>
+      <w:bookmarkStart w:id="77" w:name="_Toc270180388"/>
       <w:r>
         <w:t>Software Verification</w:t>
       </w:r>
-      <w:bookmarkEnd w:id="75"/>
+      <w:bookmarkEnd w:id="77"/>
     </w:p>
     <w:p>
       <w:r>
@@ -13469,11 +13409,11 @@
       <w:pPr>
         <w:pStyle w:val="Heading2"/>
       </w:pPr>
-      <w:bookmarkStart w:id="76" w:name="_Toc270180389"/>
+      <w:bookmarkStart w:id="78" w:name="_Toc270180389"/>
       <w:r>
         <w:t>Performance Evaluation</w:t>
       </w:r>
-      <w:bookmarkEnd w:id="76"/>
+      <w:bookmarkEnd w:id="78"/>
     </w:p>
     <w:p>
       <w:r>
@@ -13494,12 +13434,12 @@
       <w:pPr>
         <w:pStyle w:val="Heading1"/>
       </w:pPr>
-      <w:bookmarkStart w:id="77" w:name="_Toc270180390"/>
+      <w:bookmarkStart w:id="79" w:name="_Toc270180390"/>
       <w:r>
         <w:lastRenderedPageBreak/>
         <w:t>Discussion</w:t>
       </w:r>
-      <w:bookmarkEnd w:id="77"/>
+      <w:bookmarkEnd w:id="79"/>
     </w:p>
     <w:p>
       <w:r>
@@ -13591,7 +13531,7 @@
         </w:sectPr>
       </w:pPr>
     </w:p>
-    <w:bookmarkStart w:id="78" w:name="_Toc270180391" w:displacedByCustomXml="next"/>
+    <w:bookmarkStart w:id="80" w:name="_Toc270180391" w:displacedByCustomXml="next"/>
     <w:sdt>
       <w:sdtPr>
         <w:rPr>
@@ -13606,11 +13546,10 @@
           <w:docPartUnique/>
         </w:docPartObj>
       </w:sdtPr>
-      <w:sdtEndPr/>
       <w:sdtContent>
-        <w:bookmarkStart w:id="79" w:name="_Toc261719277" w:displacedByCustomXml="prev"/>
-        <w:bookmarkStart w:id="80" w:name="_Toc261719354" w:displacedByCustomXml="prev"/>
         <w:bookmarkStart w:id="81" w:name="_Toc261719408" w:displacedByCustomXml="prev"/>
+        <w:bookmarkStart w:id="82" w:name="_Toc261719354" w:displacedByCustomXml="prev"/>
+        <w:bookmarkStart w:id="83" w:name="_Toc261719277" w:displacedByCustomXml="prev"/>
         <w:p>
           <w:pPr>
             <w:pStyle w:val="Heading1"/>
@@ -13618,17 +13557,16 @@
           <w:r>
             <w:t>Bibliography</w:t>
           </w:r>
-          <w:bookmarkEnd w:id="78"/>
+          <w:bookmarkEnd w:id="80"/>
+          <w:bookmarkEnd w:id="83"/>
+          <w:bookmarkEnd w:id="82"/>
           <w:bookmarkEnd w:id="81"/>
-          <w:bookmarkEnd w:id="80"/>
-          <w:bookmarkEnd w:id="79"/>
         </w:p>
         <w:sdt>
           <w:sdtPr>
             <w:id w:val="111145805"/>
             <w:bibliography/>
           </w:sdtPr>
-          <w:sdtEndPr/>
           <w:sdtContent>
             <w:p>
               <w:pPr>
@@ -14536,7 +14474,6 @@
         <w:docPartUnique/>
       </w:docPartObj>
     </w:sdtPr>
-    <w:sdtEndPr/>
     <w:sdtContent>
       <w:p>
         <w:pPr>
@@ -14564,7 +14501,6 @@
         <w:docPartUnique/>
       </w:docPartObj>
     </w:sdtPr>
-    <w:sdtEndPr/>
     <w:sdtContent>
       <w:p>
         <w:pPr>
@@ -14608,7 +14544,6 @@
         <w:docPartUnique/>
       </w:docPartObj>
     </w:sdtPr>
-    <w:sdtEndPr/>
     <w:sdtContent>
       <w:p>
         <w:pPr>
@@ -14652,7 +14587,6 @@
         <w:docPartUnique/>
       </w:docPartObj>
     </w:sdtPr>
-    <w:sdtEndPr/>
     <w:sdtContent>
       <w:p>
         <w:pPr>
@@ -14672,7 +14606,7 @@
           <w:rPr>
             <w:noProof/>
           </w:rPr>
-          <w:t>29</w:t>
+          <w:t>25</w:t>
         </w:r>
         <w:r>
           <w:rPr>
@@ -14696,7 +14630,6 @@
         <w:docPartUnique/>
       </w:docPartObj>
     </w:sdtPr>
-    <w:sdtEndPr/>
     <w:sdtContent>
       <w:p>
         <w:pPr>
@@ -14745,7 +14678,6 @@
         <w:docPartUnique/>
       </w:docPartObj>
     </w:sdtPr>
-    <w:sdtEndPr/>
     <w:sdtContent>
       <w:p>
         <w:pPr>
@@ -14765,7 +14697,7 @@
           <w:rPr>
             <w:noProof/>
           </w:rPr>
-          <w:t>28</w:t>
+          <w:t>30</w:t>
         </w:r>
         <w:r>
           <w:rPr>
@@ -14822,11 +14754,6 @@
         <w:dataBinding w:prefixMappings="xmlns:ns0='http://purl.org/dc/elements/1.1/' xmlns:ns1='http://schemas.openxmlformats.org/package/2006/metadata/core-properties' " w:xpath="/ns1:coreProperties[1]/ns0:title[1]" w:storeItemID="{6C3C8BC8-F283-45AE-878A-BAB7291924A1}"/>
         <w:text/>
       </w:sdtPr>
-      <w:sdtEndPr>
-        <w:rPr>
-          <w:rStyle w:val="BookTitle"/>
-        </w:rPr>
-      </w:sdtEndPr>
       <w:sdtContent>
         <w:r>
           <w:rPr>
@@ -14856,11 +14783,6 @@
         <w:dataBinding w:prefixMappings="xmlns:ns0='http://purl.org/dc/elements/1.1/' xmlns:ns1='http://schemas.openxmlformats.org/package/2006/metadata/core-properties' " w:xpath="/ns1:coreProperties[1]/ns0:title[1]" w:storeItemID="{6C3C8BC8-F283-45AE-878A-BAB7291924A1}"/>
         <w:text/>
       </w:sdtPr>
-      <w:sdtEndPr>
-        <w:rPr>
-          <w:rStyle w:val="BookTitle"/>
-        </w:rPr>
-      </w:sdtEndPr>
       <w:sdtContent>
         <w:r>
           <w:rPr>
@@ -14890,11 +14812,6 @@
         <w:dataBinding w:prefixMappings="xmlns:ns0='http://purl.org/dc/elements/1.1/' xmlns:ns1='http://schemas.openxmlformats.org/package/2006/metadata/core-properties' " w:xpath="/ns1:coreProperties[1]/ns0:title[1]" w:storeItemID="{6C3C8BC8-F283-45AE-878A-BAB7291924A1}"/>
         <w:text/>
       </w:sdtPr>
-      <w:sdtEndPr>
-        <w:rPr>
-          <w:rStyle w:val="BookTitle"/>
-        </w:rPr>
-      </w:sdtEndPr>
       <w:sdtContent>
         <w:r>
           <w:rPr>
@@ -14924,11 +14841,6 @@
         <w:dataBinding w:prefixMappings="xmlns:ns0='http://purl.org/dc/elements/1.1/' xmlns:ns1='http://schemas.openxmlformats.org/package/2006/metadata/core-properties' " w:xpath="/ns1:coreProperties[1]/ns0:title[1]" w:storeItemID="{6C3C8BC8-F283-45AE-878A-BAB7291924A1}"/>
         <w:text/>
       </w:sdtPr>
-      <w:sdtEndPr>
-        <w:rPr>
-          <w:rStyle w:val="BookTitle"/>
-        </w:rPr>
-      </w:sdtEndPr>
       <w:sdtContent>
         <w:r>
           <w:rPr>
@@ -21040,7 +20952,7 @@
 </file>
 
 <file path=customXml/itemProps2.xml><?xml version="1.0" encoding="utf-8"?>
-<ds:datastoreItem xmlns:ds="http://schemas.openxmlformats.org/officeDocument/2006/customXml" ds:itemID="{AEE01E43-36C9-46CC-A910-0465B0148480}">
+<ds:datastoreItem xmlns:ds="http://schemas.openxmlformats.org/officeDocument/2006/customXml" ds:itemID="{47478BC1-5555-4725-92E4-E42565AA2074}">
   <ds:schemaRefs>
     <ds:schemaRef ds:uri="http://schemas.openxmlformats.org/officeDocument/2006/bibliography"/>
   </ds:schemaRefs>

</xml_diff>

<commit_message>
First draft of "the system" complete
git-svn-id: http://svn.pling.org.uk/ternip/trunk@1931 046eaa17-6a8d-4e70-a5e5-287f5f62e04c
</commit_message>
<xml_diff>
--- a/docs/dissertation.docx
+++ b/docs/dissertation.docx
@@ -292,13 +292,37 @@
         <w:p/>
         <w:p>
           <w:r>
-            <w:t>All sentences or passages quoted in this dissertation from other people's work have been specifically acknowledged by clear cross-referencing to author, work and page(s). Any illustrations which are not the work of the author of this dissertation have been used with the explicit permission of the originator WHERE POSSIBLE and are specifically acknowledged. I understand that failure to do this</w:t>
+            <w:t xml:space="preserve">All sentences or passages quoted in this dissertation from other people's work have been specifically acknowledged by clear cross-referencing to author, </w:t>
+          </w:r>
+          <w:proofErr w:type="gramStart"/>
+          <w:r>
+            <w:t>work</w:t>
+          </w:r>
+          <w:proofErr w:type="gramEnd"/>
+          <w:r>
+            <w:t xml:space="preserve"> and page(s). Any </w:t>
+          </w:r>
+          <w:proofErr w:type="gramStart"/>
+          <w:r>
+            <w:t>illustrations which are not the work of the author of this dissertation</w:t>
+          </w:r>
+          <w:proofErr w:type="gramEnd"/>
+          <w:r>
+            <w:t xml:space="preserve"> have been used with the explicit permission of the originator WHERE POSSIBLE and are specifically acknowledged. I understand that failure to do </w:t>
+          </w:r>
+          <w:proofErr w:type="gramStart"/>
+          <w:r>
+            <w:t>this</w:t>
           </w:r>
           <w:r>
             <w:t xml:space="preserve"> </w:t>
           </w:r>
           <w:r>
-            <w:t>amounts to plagiarism and will be considered grounds for failure in this dissertation and the degree examination as a whole.</w:t>
+            <w:t>amounts</w:t>
+          </w:r>
+          <w:proofErr w:type="gramEnd"/>
+          <w:r>
+            <w:t xml:space="preserve"> to plagiarism and will be considered grounds for failure in this dissertation and the degree examination as a whole.</w:t>
           </w:r>
         </w:p>
         <w:p>
@@ -2457,7 +2481,21 @@
         <w:rPr>
           <w:lang w:eastAsia="zh-TW"/>
         </w:rPr>
-        <w:t xml:space="preserve"> two distinct, but related, tasks for the identification of timexes. The first is that of recognition, which simply identifies which phrases in some text are temporal, that is, refer to some point in time</w:t>
+        <w:t xml:space="preserve"> two distinct, but </w:t>
+      </w:r>
+      <w:proofErr w:type="gramStart"/>
+      <w:r>
+        <w:rPr>
+          <w:lang w:eastAsia="zh-TW"/>
+        </w:rPr>
+        <w:t>related,</w:t>
+      </w:r>
+      <w:proofErr w:type="gramEnd"/>
+      <w:r>
+        <w:rPr>
+          <w:lang w:eastAsia="zh-TW"/>
+        </w:rPr>
+        <w:t xml:space="preserve"> tasks for the identification of timexes. The first is that of recognition, which simply identifies which phrases in some text are temporal, that is, refer to some point in time</w:t>
       </w:r>
       <w:r>
         <w:rPr>
@@ -3780,8 +3818,19 @@
           <w:sz w:val="20"/>
           <w:lang w:eastAsia="en-GB" w:bidi="ar-SA"/>
         </w:rPr>
-        <w:t>TIMEX3 tid</w:t>
-      </w:r>
+        <w:t xml:space="preserve">TIMEX3 </w:t>
+      </w:r>
+      <w:proofErr w:type="spellStart"/>
+      <w:r>
+        <w:rPr>
+          <w:rFonts w:ascii="Consolas" w:eastAsia="Times New Roman" w:hAnsi="Consolas" w:cs="Consolas"/>
+          <w:color w:val="990000"/>
+          <w:sz w:val="20"/>
+          <w:lang w:eastAsia="en-GB" w:bidi="ar-SA"/>
+        </w:rPr>
+        <w:t>tid</w:t>
+      </w:r>
+      <w:proofErr w:type="spellEnd"/>
       <w:r>
         <w:rPr>
           <w:rFonts w:ascii="Consolas" w:eastAsia="Times New Roman" w:hAnsi="Consolas" w:cs="Consolas"/>
@@ -3854,8 +3903,19 @@
           <w:sz w:val="20"/>
           <w:lang w:eastAsia="en-GB" w:bidi="ar-SA"/>
         </w:rPr>
-        <w:t xml:space="preserve"> functionInDocument</w:t>
-      </w:r>
+        <w:t xml:space="preserve"> </w:t>
+      </w:r>
+      <w:proofErr w:type="spellStart"/>
+      <w:r>
+        <w:rPr>
+          <w:rFonts w:ascii="Consolas" w:eastAsia="Times New Roman" w:hAnsi="Consolas" w:cs="Consolas"/>
+          <w:color w:val="990000"/>
+          <w:sz w:val="20"/>
+          <w:lang w:eastAsia="en-GB" w:bidi="ar-SA"/>
+        </w:rPr>
+        <w:t>functionInDocument</w:t>
+      </w:r>
+      <w:proofErr w:type="spellEnd"/>
       <w:r>
         <w:rPr>
           <w:rFonts w:ascii="Consolas" w:eastAsia="Times New Roman" w:hAnsi="Consolas" w:cs="Consolas"/>
@@ -3891,8 +3951,19 @@
           <w:sz w:val="20"/>
           <w:lang w:eastAsia="en-GB" w:bidi="ar-SA"/>
         </w:rPr>
-        <w:t xml:space="preserve"> temporalFunction</w:t>
-      </w:r>
+        <w:t xml:space="preserve"> </w:t>
+      </w:r>
+      <w:proofErr w:type="spellStart"/>
+      <w:r>
+        <w:rPr>
+          <w:rFonts w:ascii="Consolas" w:eastAsia="Times New Roman" w:hAnsi="Consolas" w:cs="Consolas"/>
+          <w:color w:val="990000"/>
+          <w:sz w:val="20"/>
+          <w:lang w:eastAsia="en-GB" w:bidi="ar-SA"/>
+        </w:rPr>
+        <w:t>temporalFunction</w:t>
+      </w:r>
+      <w:proofErr w:type="spellEnd"/>
       <w:r>
         <w:rPr>
           <w:rFonts w:ascii="Consolas" w:eastAsia="Times New Roman" w:hAnsi="Consolas" w:cs="Consolas"/>
@@ -4147,7 +4218,21 @@
         <w:rPr>
           <w:lang w:eastAsia="zh-TW"/>
         </w:rPr>
-        <w:t>, based on the TIMEX2 ‘val’ attribute</w:t>
+        <w:t>, based on the TIMEX2 ‘</w:t>
+      </w:r>
+      <w:proofErr w:type="spellStart"/>
+      <w:r>
+        <w:rPr>
+          <w:lang w:eastAsia="zh-TW"/>
+        </w:rPr>
+        <w:t>val</w:t>
+      </w:r>
+      <w:proofErr w:type="spellEnd"/>
+      <w:r>
+        <w:rPr>
+          <w:lang w:eastAsia="zh-TW"/>
+        </w:rPr>
+        <w:t>’ attribute</w:t>
       </w:r>
       <w:r>
         <w:rPr>
@@ -4275,7 +4360,21 @@
         <w:rPr>
           <w:lang w:eastAsia="zh-TW"/>
         </w:rPr>
-        <w:t>, with a number of modifications. As natural language temporal expressions allow a differing degree of precision, the TimeML standard allows for unknown components of a date to be replaced with the character ‘X’ (e.g., XXXX-05-03 represents May 3</w:t>
+        <w:t xml:space="preserve">, with a number of modifications. As natural </w:t>
+      </w:r>
+      <w:proofErr w:type="gramStart"/>
+      <w:r>
+        <w:rPr>
+          <w:lang w:eastAsia="zh-TW"/>
+        </w:rPr>
+        <w:t>language</w:t>
+      </w:r>
+      <w:proofErr w:type="gramEnd"/>
+      <w:r>
+        <w:rPr>
+          <w:lang w:eastAsia="zh-TW"/>
+        </w:rPr>
+        <w:t xml:space="preserve"> temporal expressions allow a differing degree of precision, the TimeML standard allows for unknown components of a date to be replaced with the character ‘X’ (e.g., XXXX-05-03 represents May 3</w:t>
       </w:r>
       <w:r>
         <w:rPr>
@@ -4485,7 +4584,21 @@
         <w:rPr>
           <w:lang w:eastAsia="zh-TW"/>
         </w:rPr>
-        <w:t xml:space="preserve"> One such attribute is the “functionInDocument” optional </w:t>
+        <w:t xml:space="preserve"> One such attribute is the “</w:t>
+      </w:r>
+      <w:proofErr w:type="spellStart"/>
+      <w:r>
+        <w:rPr>
+          <w:lang w:eastAsia="zh-TW"/>
+        </w:rPr>
+        <w:t>functionInDocument</w:t>
+      </w:r>
+      <w:proofErr w:type="spellEnd"/>
+      <w:r>
+        <w:rPr>
+          <w:lang w:eastAsia="zh-TW"/>
+        </w:rPr>
+        <w:t xml:space="preserve">” optional </w:t>
       </w:r>
       <w:r>
         <w:rPr>
@@ -5441,13 +5554,27 @@
         <w:rPr>
           <w:lang w:eastAsia="zh-TW"/>
         </w:rPr>
-        <w:t xml:space="preserve"> metric TERN uses to measure performance</w:t>
-      </w:r>
-      <w:r>
-        <w:rPr>
-          <w:lang w:eastAsia="zh-TW"/>
-        </w:rPr>
-        <w:t xml:space="preserve"> is that of detection of temporal expressions</w:t>
+        <w:t xml:space="preserve"> metric TERN </w:t>
+      </w:r>
+      <w:proofErr w:type="gramStart"/>
+      <w:r>
+        <w:rPr>
+          <w:lang w:eastAsia="zh-TW"/>
+        </w:rPr>
+        <w:t>uses to measure performance</w:t>
+      </w:r>
+      <w:r>
+        <w:rPr>
+          <w:lang w:eastAsia="zh-TW"/>
+        </w:rPr>
+        <w:t xml:space="preserve"> is</w:t>
+      </w:r>
+      <w:proofErr w:type="gramEnd"/>
+      <w:r>
+        <w:rPr>
+          <w:lang w:eastAsia="zh-TW"/>
+        </w:rPr>
+        <w:t xml:space="preserve"> that of detection of temporal expressions</w:t>
       </w:r>
       <w:r>
         <w:rPr>
@@ -6097,7 +6224,14 @@
         <w:rPr>
           <w:lang w:eastAsia="zh-TW"/>
         </w:rPr>
-        <w:t xml:space="preserve">The recognition task is generally considered to be “do-able” </w:t>
+        <w:t xml:space="preserve">The recognition task is generally considered </w:t>
+      </w:r>
+      <w:proofErr w:type="gramStart"/>
+      <w:r>
+        <w:rPr>
+          <w:lang w:eastAsia="zh-TW"/>
+        </w:rPr>
+        <w:t xml:space="preserve">to be “do-able” </w:t>
       </w:r>
       <w:sdt>
         <w:sdtPr>
@@ -6108,6 +6242,7 @@
           <w:citation/>
         </w:sdtPr>
         <w:sdtContent>
+          <w:proofErr w:type="gramEnd"/>
           <w:r>
             <w:rPr>
               <w:lang w:eastAsia="zh-TW"/>
@@ -6393,7 +6528,21 @@
         <w:rPr>
           <w:lang w:eastAsia="zh-TW"/>
         </w:rPr>
-        <w:t xml:space="preserve"> maintain that in relatively short periods of time (i.e., one man-month) rule sets can be created which perform adequately.</w:t>
+        <w:t xml:space="preserve"> maintain that in relatively short periods of time (i.e., one </w:t>
+      </w:r>
+      <w:proofErr w:type="gramStart"/>
+      <w:r>
+        <w:rPr>
+          <w:lang w:eastAsia="zh-TW"/>
+        </w:rPr>
+        <w:t>man-month</w:t>
+      </w:r>
+      <w:proofErr w:type="gramEnd"/>
+      <w:r>
+        <w:rPr>
+          <w:lang w:eastAsia="zh-TW"/>
+        </w:rPr>
+        <w:t>) rule sets can be created which perform adequately.</w:t>
       </w:r>
       <w:r>
         <w:rPr>
@@ -6446,7 +6595,21 @@
         <w:rPr>
           <w:lang w:eastAsia="zh-TW"/>
         </w:rPr>
-        <w:t xml:space="preserve">With performance between machine learning and rule-based systems as close as it is there is no clear superior approach to timex annotation, with different authors extolling the advantages of their </w:t>
+        <w:t xml:space="preserve">With performance between machine learning and rule-based systems as </w:t>
+      </w:r>
+      <w:proofErr w:type="gramStart"/>
+      <w:r>
+        <w:rPr>
+          <w:lang w:eastAsia="zh-TW"/>
+        </w:rPr>
+        <w:t>close</w:t>
+      </w:r>
+      <w:proofErr w:type="gramEnd"/>
+      <w:r>
+        <w:rPr>
+          <w:lang w:eastAsia="zh-TW"/>
+        </w:rPr>
+        <w:t xml:space="preserve"> as it is there is no clear superior approach to timex annotation, with different authors extolling the advantages of their </w:t>
       </w:r>
       <w:r>
         <w:rPr>
@@ -6492,7 +6655,14 @@
         <w:rPr>
           <w:lang w:eastAsia="zh-TW"/>
         </w:rPr>
-        <w:t xml:space="preserve"> argue</w:t>
+        <w:t xml:space="preserve"> </w:t>
+      </w:r>
+      <w:proofErr w:type="gramStart"/>
+      <w:r>
+        <w:rPr>
+          <w:lang w:eastAsia="zh-TW"/>
+        </w:rPr>
+        <w:t>argue</w:t>
       </w:r>
       <w:r>
         <w:rPr>
@@ -6500,6 +6670,7 @@
         </w:rPr>
         <w:t>s</w:t>
       </w:r>
+      <w:proofErr w:type="gramEnd"/>
       <w:r>
         <w:rPr>
           <w:lang w:eastAsia="zh-TW"/>
@@ -7379,12 +7550,14 @@
         </w:rPr>
         <w:t>‘</w:t>
       </w:r>
+      <w:proofErr w:type="spellStart"/>
       <w:r>
         <w:rPr>
           <w:lang w:eastAsia="zh-TW"/>
         </w:rPr>
         <w:t>val</w:t>
       </w:r>
+      <w:proofErr w:type="spellEnd"/>
       <w:r>
         <w:rPr>
           <w:lang w:eastAsia="zh-TW"/>
@@ -8331,7 +8504,42 @@
         <w:t xml:space="preserve">The TERNIP </w:t>
       </w:r>
       <w:r>
-        <w:t xml:space="preserve">system is implemented in Python in a package called </w:t>
+        <w:t>system is implemented in Python</w:t>
+      </w:r>
+      <w:r>
+        <w:t xml:space="preserve"> </w:t>
+      </w:r>
+      <w:sdt>
+        <w:sdtPr>
+          <w:id w:val="1003099366"/>
+          <w:citation/>
+        </w:sdtPr>
+        <w:sdtContent>
+          <w:r>
+            <w:fldChar w:fldCharType="begin"/>
+          </w:r>
+          <w:r>
+            <w:instrText xml:space="preserve"> CITATION van95 \l 2057 </w:instrText>
+          </w:r>
+          <w:r>
+            <w:fldChar w:fldCharType="separate"/>
+          </w:r>
+          <w:r>
+            <w:rPr>
+              <w:noProof/>
+            </w:rPr>
+            <w:t>(van Rossum, 1995)</w:t>
+          </w:r>
+          <w:r>
+            <w:fldChar w:fldCharType="end"/>
+          </w:r>
+        </w:sdtContent>
+      </w:sdt>
+      <w:r>
+        <w:t xml:space="preserve"> as</w:t>
+      </w:r>
+      <w:r>
+        <w:t xml:space="preserve"> a package called </w:t>
       </w:r>
       <w:r>
         <w:rPr>
@@ -8340,13 +8548,18 @@
         <w:t>ternip</w:t>
       </w:r>
       <w:r>
+        <w:t>. The package is dist</w:t>
+      </w:r>
+      <w:bookmarkStart w:id="53" w:name="_GoBack"/>
+      <w:bookmarkEnd w:id="53"/>
+      <w:r>
+        <w:t>ributed with an installer, documentation on how to use the package, and a series of extra scripts</w:t>
+      </w:r>
+      <w:r>
         <w:t xml:space="preserve"> that</w:t>
       </w:r>
       <w:r>
-        <w:t xml:space="preserve"> </w:t>
-      </w:r>
-      <w:r>
-        <w:t xml:space="preserve">provides all the functionality. The package is distributed with an installer, documentation on how to use the package, and a series of extra scripts, which demonstrate how to use the API, </w:t>
+        <w:t xml:space="preserve"> demonstrate how to use the API, </w:t>
       </w:r>
       <w:r>
         <w:t>and</w:t>
@@ -8467,11 +8680,13 @@
       <w:pPr>
         <w:pStyle w:val="Heading2"/>
       </w:pPr>
-      <w:bookmarkStart w:id="53" w:name="_Toc270255313"/>
+      <w:bookmarkStart w:id="54" w:name="_Toc270255313"/>
+      <w:bookmarkStart w:id="55" w:name="_Ref270419873"/>
       <w:r>
         <w:t>Architecture</w:t>
       </w:r>
-      <w:bookmarkEnd w:id="53"/>
+      <w:bookmarkEnd w:id="54"/>
+      <w:bookmarkEnd w:id="55"/>
     </w:p>
     <w:p>
       <w:r>
@@ -8522,11 +8737,19 @@
       <w:r>
         <w:t xml:space="preserve"> package provides two functions: </w:t>
       </w:r>
-      <w:r>
-        <w:rPr>
-          <w:rStyle w:val="Code"/>
-        </w:rPr>
-        <w:t>normaliser()</w:t>
+      <w:proofErr w:type="gramStart"/>
+      <w:r>
+        <w:rPr>
+          <w:rStyle w:val="Code"/>
+        </w:rPr>
+        <w:t>normaliser(</w:t>
+      </w:r>
+      <w:proofErr w:type="gramEnd"/>
+      <w:r>
+        <w:rPr>
+          <w:rStyle w:val="Code"/>
+        </w:rPr>
+        <w:t>)</w:t>
       </w:r>
       <w:r>
         <w:t xml:space="preserve"> and </w:t>
@@ -8566,12 +8789,14 @@
       <w:r>
         <w:t xml:space="preserve"> package is a class, </w:t>
       </w:r>
+      <w:proofErr w:type="spellStart"/>
       <w:r>
         <w:rPr>
           <w:rStyle w:val="Code"/>
         </w:rPr>
         <w:t>ternip.timex</w:t>
       </w:r>
+      <w:proofErr w:type="spellEnd"/>
       <w:r>
         <w:t xml:space="preserve">, which allows for abstract representation of the attributes of a time expression. The members of this class are inspired by the </w:t>
       </w:r>
@@ -8653,7 +8878,6 @@
           </w:tcPr>
           <w:p>
             <w:r>
-              <w:lastRenderedPageBreak/>
               <w:t>Member</w:t>
             </w:r>
           </w:p>
@@ -8689,6 +8913,7 @@
               <w:rPr>
                 <w:rStyle w:val="Code"/>
               </w:rPr>
+              <w:lastRenderedPageBreak/>
               <w:t>id</w:t>
             </w:r>
           </w:p>
@@ -8971,12 +9196,14 @@
                 <w:rStyle w:val="Code"/>
               </w:rPr>
             </w:pPr>
+            <w:proofErr w:type="spellStart"/>
             <w:r>
               <w:rPr>
                 <w:rStyle w:val="Code"/>
               </w:rPr>
               <w:t>temporal_function</w:t>
             </w:r>
+            <w:proofErr w:type="spellEnd"/>
           </w:p>
         </w:tc>
         <w:tc>
@@ -9006,12 +9233,14 @@
                 <w:rStyle w:val="Code"/>
               </w:rPr>
             </w:pPr>
+            <w:proofErr w:type="spellStart"/>
             <w:r>
               <w:rPr>
                 <w:rStyle w:val="Code"/>
               </w:rPr>
               <w:t>document_role</w:t>
             </w:r>
+            <w:proofErr w:type="spellEnd"/>
           </w:p>
         </w:tc>
         <w:tc>
@@ -9038,12 +9267,14 @@
                 <w:rStyle w:val="Code"/>
               </w:rPr>
             </w:pPr>
+            <w:proofErr w:type="spellStart"/>
             <w:r>
               <w:rPr>
                 <w:rStyle w:val="Code"/>
               </w:rPr>
               <w:t>begin_timex</w:t>
             </w:r>
+            <w:proofErr w:type="spellEnd"/>
           </w:p>
         </w:tc>
         <w:tc>
@@ -9073,12 +9304,14 @@
                 <w:rStyle w:val="Code"/>
               </w:rPr>
             </w:pPr>
+            <w:proofErr w:type="spellStart"/>
             <w:r>
               <w:rPr>
                 <w:rStyle w:val="Code"/>
               </w:rPr>
               <w:t>end_timex</w:t>
             </w:r>
+            <w:proofErr w:type="spellEnd"/>
           </w:p>
         </w:tc>
         <w:tc>
@@ -9140,12 +9373,14 @@
                 <w:rStyle w:val="Code"/>
               </w:rPr>
             </w:pPr>
+            <w:proofErr w:type="spellStart"/>
             <w:r>
               <w:rPr>
                 <w:rStyle w:val="Code"/>
               </w:rPr>
               <w:t>non_consuming</w:t>
             </w:r>
+            <w:proofErr w:type="spellEnd"/>
           </w:p>
         </w:tc>
         <w:tc>
@@ -9165,7 +9400,7 @@
       <w:pPr>
         <w:pStyle w:val="Caption"/>
       </w:pPr>
-      <w:bookmarkStart w:id="54" w:name="_Ref270079381"/>
+      <w:bookmarkStart w:id="56" w:name="_Ref270079381"/>
       <w:r>
         <w:t xml:space="preserve">Table </w:t>
       </w:r>
@@ -9187,7 +9422,7 @@
       <w:r>
         <w:fldChar w:fldCharType="end"/>
       </w:r>
-      <w:bookmarkEnd w:id="54"/>
+      <w:bookmarkEnd w:id="56"/>
       <w:r>
         <w:t xml:space="preserve"> - attributes on the ternip.timex class</w:t>
       </w:r>
@@ -9196,11 +9431,33 @@
       <w:r>
         <w:t xml:space="preserve">A support function, </w:t>
       </w:r>
-      <w:r>
-        <w:rPr>
-          <w:rStyle w:val="Code"/>
-        </w:rPr>
-        <w:t>add_timex_ids(timexes)</w:t>
+      <w:proofErr w:type="spellStart"/>
+      <w:r>
+        <w:rPr>
+          <w:rStyle w:val="Code"/>
+        </w:rPr>
+        <w:t>add_timex_</w:t>
+      </w:r>
+      <w:proofErr w:type="gramStart"/>
+      <w:r>
+        <w:rPr>
+          <w:rStyle w:val="Code"/>
+        </w:rPr>
+        <w:t>ids</w:t>
+      </w:r>
+      <w:proofErr w:type="spellEnd"/>
+      <w:r>
+        <w:rPr>
+          <w:rStyle w:val="Code"/>
+        </w:rPr>
+        <w:t>(</w:t>
+      </w:r>
+      <w:proofErr w:type="gramEnd"/>
+      <w:r>
+        <w:rPr>
+          <w:rStyle w:val="Code"/>
+        </w:rPr>
+        <w:t>timexes)</w:t>
       </w:r>
       <w:r>
         <w:t xml:space="preserve"> is also provided, which annotates the id attributes in a set of timex objects so each timex has a unique identifier.</w:t>
@@ -9423,13 +9680,27 @@
         <w:rPr>
           <w:rStyle w:val="Code"/>
         </w:rPr>
-        <w:t>), ('1979', 'CD', set([&lt;ternip.timex.time</w:t>
-      </w:r>
-      <w:r>
-        <w:rPr>
-          <w:rStyle w:val="Code"/>
-        </w:rPr>
-        <w:t>x instance at 0x058666E8&gt;])), (</w:t>
+        <w:t>), ('1979', 'CD', set([&lt;</w:t>
+      </w:r>
+      <w:proofErr w:type="spellStart"/>
+      <w:r>
+        <w:rPr>
+          <w:rStyle w:val="Code"/>
+        </w:rPr>
+        <w:t>ternip.timex.time</w:t>
+      </w:r>
+      <w:r>
+        <w:rPr>
+          <w:rStyle w:val="Code"/>
+        </w:rPr>
+        <w:t>x</w:t>
+      </w:r>
+      <w:proofErr w:type="spellEnd"/>
+      <w:r>
+        <w:rPr>
+          <w:rStyle w:val="Code"/>
+        </w:rPr>
+        <w:t xml:space="preserve"> instance at 0x058666E8&gt;])), (</w:t>
       </w:r>
       <w:r>
         <w:rPr>
@@ -9460,7 +9731,7 @@
       <w:pPr>
         <w:pStyle w:val="Caption"/>
       </w:pPr>
-      <w:bookmarkStart w:id="55" w:name="_Ref270080747"/>
+      <w:bookmarkStart w:id="57" w:name="_Ref270080747"/>
       <w:r>
         <w:t xml:space="preserve">Sample </w:t>
       </w:r>
@@ -9482,7 +9753,7 @@
       <w:r>
         <w:fldChar w:fldCharType="end"/>
       </w:r>
-      <w:bookmarkEnd w:id="55"/>
+      <w:bookmarkEnd w:id="57"/>
       <w:r>
         <w:t xml:space="preserve"> - A single sentence documented in TERNIP internal form</w:t>
       </w:r>
@@ -9494,12 +9765,14 @@
       <w:r>
         <w:t xml:space="preserve">use of the classes in the </w:t>
       </w:r>
+      <w:proofErr w:type="spellStart"/>
       <w:r>
         <w:rPr>
           <w:rStyle w:val="Code"/>
         </w:rPr>
         <w:t>ternip.format</w:t>
       </w:r>
+      <w:proofErr w:type="spellEnd"/>
       <w:r>
         <w:t xml:space="preserve"> sub-package allows</w:t>
       </w:r>
@@ -9611,13 +9884,13 @@
       <w:pPr>
         <w:pStyle w:val="Heading2"/>
       </w:pPr>
-      <w:bookmarkStart w:id="56" w:name="_Ref270083073"/>
-      <w:bookmarkStart w:id="57" w:name="_Toc270255314"/>
+      <w:bookmarkStart w:id="58" w:name="_Ref270083073"/>
+      <w:bookmarkStart w:id="59" w:name="_Toc270255314"/>
       <w:r>
         <w:t>Recognition By Rule</w:t>
       </w:r>
-      <w:bookmarkEnd w:id="56"/>
-      <w:bookmarkEnd w:id="57"/>
+      <w:bookmarkEnd w:id="58"/>
+      <w:bookmarkEnd w:id="59"/>
     </w:p>
     <w:p>
       <w:r>
@@ -9626,12 +9899,14 @@
       <w:r>
         <w:t xml:space="preserve"> This is implemented in TERNIP as the </w:t>
       </w:r>
+      <w:proofErr w:type="spellStart"/>
       <w:r>
         <w:rPr>
           <w:rStyle w:val="Code"/>
         </w:rPr>
         <w:t>ternip.rule_engine.recognition_rule_engine</w:t>
       </w:r>
+      <w:proofErr w:type="spellEnd"/>
       <w:r>
         <w:t xml:space="preserve"> class</w:t>
       </w:r>
@@ -9705,12 +9980,14 @@
       <w:r>
         <w:t xml:space="preserve"> in the </w:t>
       </w:r>
+      <w:proofErr w:type="spellStart"/>
       <w:r>
         <w:rPr>
           <w:rStyle w:val="Code"/>
         </w:rPr>
         <w:t>nltk.text.TokenSearcher</w:t>
       </w:r>
+      <w:proofErr w:type="spellEnd"/>
       <w:r>
         <w:t xml:space="preserve"> </w:t>
       </w:r>
@@ -10051,6 +10328,7 @@
         </w:rPr>
         <w:t>&gt;&lt;</w:t>
       </w:r>
+      <w:proofErr w:type="gramStart"/>
       <w:r>
         <w:rPr>
           <w:rStyle w:val="Code"/>
@@ -10063,6 +10341,7 @@
         </w:rPr>
         <w:t>~</w:t>
       </w:r>
+      <w:proofErr w:type="gramEnd"/>
       <w:r>
         <w:rPr>
           <w:rStyle w:val="Code"/>
@@ -10084,7 +10363,7 @@
           <w:sz w:val="20"/>
         </w:rPr>
       </w:pPr>
-      <w:bookmarkStart w:id="58" w:name="_Ref270164724"/>
+      <w:bookmarkStart w:id="60" w:name="_Ref270164724"/>
       <w:r>
         <w:t xml:space="preserve">Sample </w:t>
       </w:r>
@@ -10106,7 +10385,7 @@
       <w:r>
         <w:fldChar w:fldCharType="end"/>
       </w:r>
-      <w:bookmarkEnd w:id="58"/>
+      <w:bookmarkEnd w:id="60"/>
       <w:r>
         <w:t xml:space="preserve"> - a string representation as used for regular expression matching</w:t>
       </w:r>
@@ -10127,6 +10406,7 @@
       <w:r>
         <w:t xml:space="preserve"> quantifying </w:t>
       </w:r>
+      <w:proofErr w:type="gramStart"/>
       <w:r>
         <w:t xml:space="preserve">the </w:t>
       </w:r>
@@ -10136,8 +10416,17 @@
         </w:rPr>
         <w:t>.</w:t>
       </w:r>
-      <w:r>
-        <w:t xml:space="preserve"> character will not result in an expression which matches across tag boundaries</w:t>
+      <w:proofErr w:type="gramEnd"/>
+      <w:r>
+        <w:t xml:space="preserve"> </w:t>
+      </w:r>
+      <w:proofErr w:type="gramStart"/>
+      <w:r>
+        <w:t>character</w:t>
+      </w:r>
+      <w:proofErr w:type="gramEnd"/>
+      <w:r>
+        <w:t xml:space="preserve"> will not result in an expression which matches across tag boundaries</w:t>
       </w:r>
       <w:r>
         <w:t xml:space="preserve">, </w:t>
@@ -10181,7 +10470,15 @@
         <w:t>&lt;mid(~.+&gt;&lt;)?day~.+&gt;</w:t>
       </w:r>
       <w:r>
-        <w:t xml:space="preserve"> will not perform as expected (that is, to match “midday” and “mid day” in one rule), due to the way the NLTK treats the token markers.</w:t>
+        <w:t xml:space="preserve"> will not perform as expected (that is, to match “midday” and “</w:t>
+      </w:r>
+      <w:proofErr w:type="spellStart"/>
+      <w:r>
+        <w:t>mid day</w:t>
+      </w:r>
+      <w:proofErr w:type="spellEnd"/>
+      <w:r>
+        <w:t>” in one rule), due to the way the NLTK treats the token markers.</w:t>
       </w:r>
     </w:p>
     <w:p>
@@ -10411,7 +10708,15 @@
         <w:t>$NTH_DOW_HOLIDAYS</w:t>
       </w:r>
       <w:r>
-        <w:t xml:space="preserve"> – holidays which always occur on the same day, in the nth week of a particular month (e.g., Labor Day, Mother’s Day)</w:t>
+        <w:t xml:space="preserve"> – holidays which always occur on the same day, in the nth week of a particular month (e.g., </w:t>
+      </w:r>
+      <w:proofErr w:type="spellStart"/>
+      <w:r>
+        <w:t>Labor</w:t>
+      </w:r>
+      <w:proofErr w:type="spellEnd"/>
+      <w:r>
+        <w:t xml:space="preserve"> Day, Mother’s Day)</w:t>
       </w:r>
       <w:r>
         <w:t>;</w:t>
@@ -10462,6 +10767,7 @@
           <w:numId w:val="6"/>
         </w:numPr>
       </w:pPr>
+      <w:proofErr w:type="gramStart"/>
       <w:r>
         <w:rPr>
           <w:rStyle w:val="Code"/>
@@ -10486,6 +10792,7 @@
       <w:r>
         <w:t>.</w:t>
       </w:r>
+      <w:proofErr w:type="gramEnd"/>
     </w:p>
     <w:p>
       <w:r>
@@ -10525,7 +10832,35 @@
         <w:rPr>
           <w:rStyle w:val="Code"/>
         </w:rPr>
-        <w:t xml:space="preserve"> NUM_START&lt;twenty~CD&gt;&lt;four~CD&gt;NUM_END</w:t>
+        <w:t xml:space="preserve"> NUM_START&lt;</w:t>
+      </w:r>
+      <w:proofErr w:type="spellStart"/>
+      <w:r>
+        <w:rPr>
+          <w:rStyle w:val="Code"/>
+        </w:rPr>
+        <w:t>twenty~CD</w:t>
+      </w:r>
+      <w:proofErr w:type="spellEnd"/>
+      <w:r>
+        <w:rPr>
+          <w:rStyle w:val="Code"/>
+        </w:rPr>
+        <w:t>&gt;&lt;</w:t>
+      </w:r>
+      <w:proofErr w:type="spellStart"/>
+      <w:r>
+        <w:rPr>
+          <w:rStyle w:val="Code"/>
+        </w:rPr>
+        <w:t>four~CD</w:t>
+      </w:r>
+      <w:proofErr w:type="spellEnd"/>
+      <w:r>
+        <w:rPr>
+          <w:rStyle w:val="Code"/>
+        </w:rPr>
+        <w:t>&gt;NUM_END</w:t>
       </w:r>
       <w:r>
         <w:t>.</w:t>
@@ -10555,7 +10890,21 @@
         <w:rPr>
           <w:rStyle w:val="Code"/>
         </w:rPr>
-        <w:t>NUM_ORD_START&lt;eighty~CD&gt;</w:t>
+        <w:t>NUM_ORD_START&lt;</w:t>
+      </w:r>
+      <w:proofErr w:type="spellStart"/>
+      <w:r>
+        <w:rPr>
+          <w:rStyle w:val="Code"/>
+        </w:rPr>
+        <w:t>eighty~CD</w:t>
+      </w:r>
+      <w:proofErr w:type="spellEnd"/>
+      <w:r>
+        <w:rPr>
+          <w:rStyle w:val="Code"/>
+        </w:rPr>
+        <w:t>&gt;</w:t>
       </w:r>
       <w:r>
         <w:rPr>
@@ -10567,7 +10916,21 @@
         <w:rPr>
           <w:rStyle w:val="Code"/>
         </w:rPr>
-        <w:t>&lt;fifth~CD&gt;NUM_ORD_END</w:t>
+        <w:t>&lt;</w:t>
+      </w:r>
+      <w:proofErr w:type="spellStart"/>
+      <w:r>
+        <w:rPr>
+          <w:rStyle w:val="Code"/>
+        </w:rPr>
+        <w:t>fifth~CD</w:t>
+      </w:r>
+      <w:proofErr w:type="spellEnd"/>
+      <w:r>
+        <w:rPr>
+          <w:rStyle w:val="Code"/>
+        </w:rPr>
+        <w:t>&gt;NUM_ORD_END</w:t>
       </w:r>
       <w:r>
         <w:t>).</w:t>
@@ -10575,7 +10938,11 @@
     </w:p>
     <w:p>
       <w:r>
-        <w:t xml:space="preserve">An additional exception here is when the matching character </w:t>
+        <w:t xml:space="preserve">An additional exception here is when the matching </w:t>
+      </w:r>
+      <w:proofErr w:type="gramStart"/>
+      <w:r>
+        <w:t xml:space="preserve">character </w:t>
       </w:r>
       <w:r>
         <w:rPr>
@@ -10583,8 +10950,17 @@
         </w:rPr>
         <w:t>.</w:t>
       </w:r>
-      <w:r>
-        <w:t xml:space="preserve"> is immediately preceded by </w:t>
+      <w:proofErr w:type="gramEnd"/>
+      <w:r>
+        <w:t xml:space="preserve"> </w:t>
+      </w:r>
+      <w:proofErr w:type="gramStart"/>
+      <w:r>
+        <w:t>is</w:t>
+      </w:r>
+      <w:proofErr w:type="gramEnd"/>
+      <w:r>
+        <w:t xml:space="preserve"> immediately preceded by </w:t>
       </w:r>
       <w:r>
         <w:rPr>
@@ -10677,8 +11053,13 @@
       <w:r>
         <w:t xml:space="preserve"> rule engine </w:t>
       </w:r>
-      <w:r>
-        <w:t>proceeds one sentence at a time</w:t>
+      <w:proofErr w:type="gramStart"/>
+      <w:r>
+        <w:t>proceeds</w:t>
+      </w:r>
+      <w:proofErr w:type="gramEnd"/>
+      <w:r>
+        <w:t xml:space="preserve"> one sentence at a time</w:t>
       </w:r>
       <w:r>
         <w:t>. O</w:t>
@@ -10790,11 +11171,11 @@
       <w:pPr>
         <w:pStyle w:val="Heading3"/>
       </w:pPr>
-      <w:bookmarkStart w:id="59" w:name="_Ref270082191"/>
+      <w:bookmarkStart w:id="61" w:name="_Ref270082191"/>
       <w:r>
         <w:t>Simple Rule Files</w:t>
       </w:r>
-      <w:bookmarkEnd w:id="59"/>
+      <w:bookmarkEnd w:id="61"/>
     </w:p>
     <w:p>
       <w:r>
@@ -10803,12 +11184,14 @@
       <w:r>
         <w:t xml:space="preserve">the </w:t>
       </w:r>
+      <w:proofErr w:type="spellStart"/>
       <w:r>
         <w:rPr>
           <w:rStyle w:val="Code"/>
         </w:rPr>
         <w:t>ternip.rule_engine.recognition_rule</w:t>
       </w:r>
+      <w:proofErr w:type="spellEnd"/>
       <w:r>
         <w:t xml:space="preserve"> class allows </w:t>
       </w:r>
@@ -10858,7 +11241,15 @@
         <w:t xml:space="preserve">In each rule, a key can be specified once or multiple times, depending on the nature of what is being defined. Some keys can </w:t>
       </w:r>
       <w:r>
-        <w:t>be omitted completely, in which case a default (or no) value is defined to that attribute of the rule.</w:t>
+        <w:t xml:space="preserve">be omitted completely, </w:t>
+      </w:r>
+      <w:proofErr w:type="gramStart"/>
+      <w:r>
+        <w:t>in</w:t>
+      </w:r>
+      <w:proofErr w:type="gramEnd"/>
+      <w:r>
+        <w:t xml:space="preserve"> which case a default (or no) value is defined to that attribute of the rule.</w:t>
       </w:r>
       <w:r>
         <w:t xml:space="preserve"> </w:t>
@@ -11262,6 +11653,7 @@
             <w:pPr>
               <w:keepNext/>
             </w:pPr>
+            <w:proofErr w:type="gramStart"/>
             <w:r>
               <w:t xml:space="preserve">A sentence-level guard for this rule: an optional regular expression that can exist multiple times, which results in a conjunction of conditions, or not at all, which results in an </w:t>
             </w:r>
@@ -11275,7 +11667,11 @@
               <w:t>pre-condition</w:t>
             </w:r>
             <w:r>
-              <w:t xml:space="preserve">. If the first character of the expression </w:t>
+              <w:t>.</w:t>
+            </w:r>
+            <w:proofErr w:type="gramEnd"/>
+            <w:r>
+              <w:t xml:space="preserve"> If the first character of the expression </w:t>
             </w:r>
             <w:r>
               <w:t>is an exclamation mark (</w:t>
@@ -11360,7 +11756,7 @@
       <w:pPr>
         <w:pStyle w:val="Caption"/>
       </w:pPr>
-      <w:bookmarkStart w:id="60" w:name="_Ref270169329"/>
+      <w:bookmarkStart w:id="62" w:name="_Ref270169329"/>
       <w:r>
         <w:t xml:space="preserve">Table </w:t>
       </w:r>
@@ -11382,7 +11778,7 @@
       <w:r>
         <w:fldChar w:fldCharType="end"/>
       </w:r>
-      <w:bookmarkEnd w:id="60"/>
+      <w:bookmarkEnd w:id="62"/>
       <w:r>
         <w:t xml:space="preserve"> - Accepted fields in recognition rule definitions</w:t>
       </w:r>
@@ -11416,7 +11812,43 @@
         <w:rPr>
           <w:rStyle w:val="Code"/>
         </w:rPr>
-        <w:t>Match: (&lt;(about|around|some)~.+&gt;)?&lt;(noon|midnight|mid-?day)~.+&gt;</w:t>
+        <w:t>Match: (</w:t>
+      </w:r>
+      <w:proofErr w:type="gramStart"/>
+      <w:r>
+        <w:rPr>
+          <w:rStyle w:val="Code"/>
+        </w:rPr>
+        <w:t>&lt;(</w:t>
+      </w:r>
+      <w:proofErr w:type="spellStart"/>
+      <w:proofErr w:type="gramEnd"/>
+      <w:r>
+        <w:rPr>
+          <w:rStyle w:val="Code"/>
+        </w:rPr>
+        <w:t>about|around|some</w:t>
+      </w:r>
+      <w:proofErr w:type="spellEnd"/>
+      <w:r>
+        <w:rPr>
+          <w:rStyle w:val="Code"/>
+        </w:rPr>
+        <w:t>)~.+&gt;)?&lt;(</w:t>
+      </w:r>
+      <w:proofErr w:type="spellStart"/>
+      <w:r>
+        <w:rPr>
+          <w:rStyle w:val="Code"/>
+        </w:rPr>
+        <w:t>noon|midnight|mid</w:t>
+      </w:r>
+      <w:proofErr w:type="spellEnd"/>
+      <w:r>
+        <w:rPr>
+          <w:rStyle w:val="Code"/>
+        </w:rPr>
+        <w:t>-?day)~.+&gt;</w:t>
       </w:r>
     </w:p>
     <w:p>
@@ -11426,7 +11858,7 @@
           <w:rStyle w:val="Code"/>
         </w:rPr>
       </w:pPr>
-      <w:bookmarkStart w:id="61" w:name="_Ref270170684"/>
+      <w:bookmarkStart w:id="63" w:name="_Ref270170684"/>
       <w:r>
         <w:t xml:space="preserve">Sample </w:t>
       </w:r>
@@ -11448,7 +11880,7 @@
       <w:r>
         <w:fldChar w:fldCharType="end"/>
       </w:r>
-      <w:bookmarkEnd w:id="61"/>
+      <w:bookmarkEnd w:id="63"/>
       <w:r>
         <w:t xml:space="preserve"> - a minimal definition of a single recognition rule</w:t>
       </w:r>
@@ -11686,8 +12118,8 @@
       <w:pPr>
         <w:pStyle w:val="Caption"/>
       </w:pPr>
-      <w:bookmarkStart w:id="62" w:name="_Ref270091918"/>
-      <w:bookmarkStart w:id="63" w:name="_Ref270092175"/>
+      <w:bookmarkStart w:id="64" w:name="_Ref270091918"/>
+      <w:bookmarkStart w:id="65" w:name="_Ref270092175"/>
       <w:r>
         <w:t xml:space="preserve">Table </w:t>
       </w:r>
@@ -11709,11 +12141,11 @@
       <w:r>
         <w:fldChar w:fldCharType="end"/>
       </w:r>
-      <w:bookmarkEnd w:id="62"/>
+      <w:bookmarkEnd w:id="64"/>
       <w:r>
         <w:t xml:space="preserve"> - Accepted fields in rule block headers</w:t>
       </w:r>
-      <w:bookmarkEnd w:id="63"/>
+      <w:bookmarkEnd w:id="65"/>
     </w:p>
     <w:p>
       <w:r>
@@ -11798,13 +12230,27 @@
         <w:rPr>
           <w:rStyle w:val="Code"/>
         </w:rPr>
-        <w:t>Match: (&lt;(early</w:t>
-      </w:r>
-      <w:r>
-        <w:rPr>
-          <w:rStyle w:val="Code"/>
-        </w:rPr>
-        <w:t>|late)~.+&gt;)?&lt;last~.+&gt;&lt;night~.+&gt;</w:t>
+        <w:t>Match: (&lt;(</w:t>
+      </w:r>
+      <w:proofErr w:type="spellStart"/>
+      <w:r>
+        <w:rPr>
+          <w:rStyle w:val="Code"/>
+        </w:rPr>
+        <w:t>early</w:t>
+      </w:r>
+      <w:r>
+        <w:rPr>
+          <w:rStyle w:val="Code"/>
+        </w:rPr>
+        <w:t>|late</w:t>
+      </w:r>
+      <w:proofErr w:type="spellEnd"/>
+      <w:r>
+        <w:rPr>
+          <w:rStyle w:val="Code"/>
+        </w:rPr>
+        <w:t>)~.+&gt;)?&lt;last~.+&gt;&lt;night~.+&gt;</w:t>
       </w:r>
       <w:r>
         <w:rPr>
@@ -11842,7 +12288,35 @@
         <w:rPr>
           <w:rStyle w:val="Code"/>
         </w:rPr>
-        <w:t>Match: &lt;(early|late)~.+&gt;&lt;(morning|afternoon|evening)~.+&gt;</w:t>
+        <w:t>Match: &lt;(</w:t>
+      </w:r>
+      <w:proofErr w:type="spellStart"/>
+      <w:r>
+        <w:rPr>
+          <w:rStyle w:val="Code"/>
+        </w:rPr>
+        <w:t>early|late</w:t>
+      </w:r>
+      <w:proofErr w:type="spellEnd"/>
+      <w:r>
+        <w:rPr>
+          <w:rStyle w:val="Code"/>
+        </w:rPr>
+        <w:t>)~.+&gt;&lt;(</w:t>
+      </w:r>
+      <w:proofErr w:type="spellStart"/>
+      <w:r>
+        <w:rPr>
+          <w:rStyle w:val="Code"/>
+        </w:rPr>
+        <w:t>morning|afternoon|evening</w:t>
+      </w:r>
+      <w:proofErr w:type="spellEnd"/>
+      <w:r>
+        <w:rPr>
+          <w:rStyle w:val="Code"/>
+        </w:rPr>
+        <w:t>)~.+&gt;</w:t>
       </w:r>
     </w:p>
     <w:p>
@@ -11852,10 +12326,12 @@
           <w:rStyle w:val="Code"/>
         </w:rPr>
       </w:pPr>
-      <w:bookmarkStart w:id="64" w:name="_Ref270093042"/>
+      <w:bookmarkStart w:id="66" w:name="_Ref270093042"/>
+      <w:proofErr w:type="gramStart"/>
       <w:r>
         <w:t xml:space="preserve">Sample </w:t>
       </w:r>
+      <w:proofErr w:type="gramEnd"/>
       <w:r>
         <w:fldChar w:fldCharType="begin"/>
       </w:r>
@@ -11874,9 +12350,14 @@
       <w:r>
         <w:fldChar w:fldCharType="end"/>
       </w:r>
-      <w:bookmarkEnd w:id="64"/>
-      <w:r>
-        <w:t xml:space="preserve"> - a rule block containing two rules</w:t>
+      <w:bookmarkEnd w:id="66"/>
+      <w:proofErr w:type="gramStart"/>
+      <w:r>
+        <w:t xml:space="preserve"> - a rule block</w:t>
+      </w:r>
+      <w:proofErr w:type="gramEnd"/>
+      <w:r>
+        <w:t xml:space="preserve"> containing two rules</w:t>
       </w:r>
     </w:p>
     <w:p>
@@ -11921,12 +12402,14 @@
       <w:r>
         <w:t xml:space="preserve"> implement a defined interface, and typically inherit from </w:t>
       </w:r>
+      <w:proofErr w:type="spellStart"/>
       <w:r>
         <w:rPr>
           <w:rStyle w:val="Code"/>
         </w:rPr>
         <w:t>ternip.rule_engine.rule</w:t>
       </w:r>
+      <w:proofErr w:type="spellEnd"/>
       <w:r>
         <w:t>, but are not required to do so</w:t>
       </w:r>
@@ -11948,12 +12431,14 @@
         </w:rPr>
         <w:t>.</w:t>
       </w:r>
+      <w:proofErr w:type="spellStart"/>
       <w:r>
         <w:rPr>
           <w:rStyle w:val="Code"/>
         </w:rPr>
         <w:t>pyrule</w:t>
       </w:r>
+      <w:proofErr w:type="spellEnd"/>
       <w:r>
         <w:t>, which</w:t>
       </w:r>
@@ -12004,12 +12489,14 @@
       <w:r>
         <w:t xml:space="preserve">. </w:t>
       </w:r>
+      <w:proofErr w:type="gramStart"/>
       <w:r>
         <w:rPr>
           <w:rStyle w:val="Code"/>
         </w:rPr>
         <w:t>id</w:t>
       </w:r>
+      <w:proofErr w:type="gramEnd"/>
       <w:r>
         <w:t xml:space="preserve"> is a simple string (or </w:t>
       </w:r>
@@ -12043,12 +12530,14 @@
       <w:r>
         <w:t xml:space="preserve"> is </w:t>
       </w:r>
+      <w:proofErr w:type="gramStart"/>
       <w:r>
         <w:rPr>
           <w:rStyle w:val="Code"/>
         </w:rPr>
         <w:t>apply(</w:t>
       </w:r>
+      <w:proofErr w:type="gramEnd"/>
       <w:r>
         <w:rPr>
           <w:rStyle w:val="Code"/>
@@ -12135,6 +12624,7 @@
       </w:r>
     </w:p>
     <w:p>
+      <w:proofErr w:type="gramStart"/>
       <w:r>
         <w:t xml:space="preserve">There were three notable variations to this translation process that required </w:t>
       </w:r>
@@ -12142,7 +12632,11 @@
         <w:t>three</w:t>
       </w:r>
       <w:r>
-        <w:t xml:space="preserve"> complex rules to be implemented. The first is that for year tagging, which in addition to before and after guards, will only tag a year if it is in a certain range (between 1649 and 2000), which would be unwieldy to express in a regular expression.</w:t>
+        <w:t xml:space="preserve"> complex rules to be implemented.</w:t>
+      </w:r>
+      <w:proofErr w:type="gramEnd"/>
+      <w:r>
+        <w:t xml:space="preserve"> The first is that for year tagging, which in addition to before and after guards, will only tag a year if it is in a certain range (between 1649 and 2000), which would be unwieldy to express in a regular expression.</w:t>
       </w:r>
     </w:p>
     <w:p>
@@ -12200,24 +12694,26 @@
       <w:pPr>
         <w:pStyle w:val="Heading2"/>
       </w:pPr>
-      <w:bookmarkStart w:id="65" w:name="_Ref270083084"/>
-      <w:bookmarkStart w:id="66" w:name="_Toc270255315"/>
+      <w:bookmarkStart w:id="67" w:name="_Ref270083084"/>
+      <w:bookmarkStart w:id="68" w:name="_Toc270255315"/>
       <w:r>
         <w:t>Normalisation By Rule</w:t>
       </w:r>
-      <w:bookmarkEnd w:id="65"/>
-      <w:bookmarkEnd w:id="66"/>
+      <w:bookmarkEnd w:id="67"/>
+      <w:bookmarkEnd w:id="68"/>
     </w:p>
     <w:p>
       <w:r>
         <w:t xml:space="preserve">The normalisation rule engine has much in common with the recognition rule engine, a relationship captured by the </w:t>
       </w:r>
+      <w:proofErr w:type="spellStart"/>
       <w:r>
         <w:rPr>
           <w:rStyle w:val="Code"/>
         </w:rPr>
         <w:t>ternip.rule_engine.rule_engine</w:t>
       </w:r>
+      <w:proofErr w:type="spellEnd"/>
       <w:r>
         <w:t xml:space="preserve"> </w:t>
       </w:r>
@@ -12225,21 +12721,25 @@
         <w:lastRenderedPageBreak/>
         <w:t xml:space="preserve">superclass, which both </w:t>
       </w:r>
+      <w:proofErr w:type="spellStart"/>
       <w:r>
         <w:rPr>
           <w:rStyle w:val="Code"/>
         </w:rPr>
         <w:t>ternip.rule_engine.normalisation_rule_engine</w:t>
       </w:r>
+      <w:proofErr w:type="spellEnd"/>
       <w:r>
         <w:t xml:space="preserve"> and </w:t>
       </w:r>
+      <w:proofErr w:type="spellStart"/>
       <w:r>
         <w:rPr>
           <w:rStyle w:val="Code"/>
         </w:rPr>
         <w:t>ternip.rule_engine.recognition_rule_engine</w:t>
       </w:r>
+      <w:proofErr w:type="spellEnd"/>
       <w:r>
         <w:t xml:space="preserve"> subclass. </w:t>
       </w:r>
@@ -12260,7 +12760,15 @@
     </w:p>
     <w:p>
       <w:r>
-        <w:t>How execution of the normalisation rule engine precedes differs from recognition rule engine. Rules are executed on a per timex, rather than per sentence, level, however execution does proceed one sentence at a time (although not necessarily in the order timexes appear in the sentence).</w:t>
+        <w:t xml:space="preserve">How execution of the normalisation rule engine precedes differs from recognition rule engine. Rules are executed on </w:t>
+      </w:r>
+      <w:proofErr w:type="gramStart"/>
+      <w:r>
+        <w:t>a per</w:t>
+      </w:r>
+      <w:proofErr w:type="gramEnd"/>
+      <w:r>
+        <w:t xml:space="preserve"> timex, rather than per sentence, level, however execution does proceed one sentence at a time (although not necessarily in the order timexes appear in the sentence).</w:t>
       </w:r>
       <w:r>
         <w:t xml:space="preserve"> As execution proceeds, rules can also change the current “context” of the document – a base date/time </w:t>
@@ -12293,6 +12801,7 @@
       </w:r>
     </w:p>
     <w:p>
+      <w:proofErr w:type="gramStart"/>
       <w:r>
         <w:t>As with recognition rules,</w:t>
       </w:r>
@@ -12306,7 +12815,11 @@
         <w:t xml:space="preserve"> and </w:t>
       </w:r>
       <w:r>
-        <w:t>after the extent can be set to restrict successful execution of the rule. An additional guard against the timex extent can also be set. This is required as in recognition rules, the ‘Match’ field matches against the entire extent of the expression, however in normalisation rules, the ‘Match’ field can match a subset of the expression, so an additional guard against the entire expression is required.</w:t>
+        <w:t>after the extent can be set to restrict successful execution of the rule.</w:t>
+      </w:r>
+      <w:proofErr w:type="gramEnd"/>
+      <w:r>
+        <w:t xml:space="preserve"> An additional guard against the timex extent can also be set. This is required as in recognition rules, the ‘Match’ field matches against the entire extent of the expression, however in normalisation rules, the ‘Match’ field can match a subset of the expression, so an additional guard against the entire expression is required.</w:t>
       </w:r>
     </w:p>
     <w:p>
@@ -12320,7 +12833,15 @@
       </w:r>
       <w:r>
         <w:lastRenderedPageBreak/>
-        <w:t>to tag, however in recognition rules, the match groups defined in the regular expression are available to expressions which set the values of the timex attributes.</w:t>
+        <w:t xml:space="preserve">to tag, however in recognition </w:t>
+      </w:r>
+      <w:proofErr w:type="gramStart"/>
+      <w:r>
+        <w:t>rules,</w:t>
+      </w:r>
+      <w:proofErr w:type="gramEnd"/>
+      <w:r>
+        <w:t xml:space="preserve"> the match groups defined in the regular expression are available to expressions which set the values of the timex attributes.</w:t>
       </w:r>
     </w:p>
     <w:p>
@@ -12467,6 +12988,7 @@
         </w:rPr>
         <w:t xml:space="preserve"> </w:t>
       </w:r>
+      <w:proofErr w:type="gramStart"/>
       <w:r>
         <w:rPr>
           <w:rStyle w:val="Code"/>
@@ -12485,12 +13007,13 @@
         </w:rPr>
         <w:t>.</w:t>
       </w:r>
+      <w:proofErr w:type="gramEnd"/>
     </w:p>
     <w:p>
       <w:pPr>
         <w:pStyle w:val="Caption"/>
       </w:pPr>
-      <w:bookmarkStart w:id="67" w:name="_Ref270249362"/>
+      <w:bookmarkStart w:id="69" w:name="_Ref270249362"/>
       <w:r>
         <w:t xml:space="preserve">Sample </w:t>
       </w:r>
@@ -12512,7 +13035,7 @@
       <w:r>
         <w:fldChar w:fldCharType="end"/>
       </w:r>
-      <w:bookmarkEnd w:id="67"/>
+      <w:bookmarkEnd w:id="69"/>
       <w:r>
         <w:t xml:space="preserve"> - a single sentence using a simple string representation and a space separator</w:t>
       </w:r>
@@ -12522,12 +13045,28 @@
         <w:t>An additional restriction with the simpler string representation is that number sequence</w:t>
       </w:r>
       <w:r>
-        <w:t>s cannot be annotated, as this process requires for the token delimiters t be present.</w:t>
-      </w:r>
-    </w:p>
-    <w:p>
-      <w:r>
-        <w:t xml:space="preserve">If the ordering pre-conditions pass, and the rule is executed, then the guards are first checked, and then the ‘Match’ regular expression. If a match is found, then then Python expressions are executed (if the rule has one) and their values assigned to the appropriate </w:t>
+        <w:t xml:space="preserve">s cannot be annotated, as this process requires for the token delimiters </w:t>
+      </w:r>
+      <w:proofErr w:type="spellStart"/>
+      <w:r>
+        <w:t>t</w:t>
+      </w:r>
+      <w:proofErr w:type="spellEnd"/>
+      <w:r>
+        <w:t xml:space="preserve"> be present.</w:t>
+      </w:r>
+    </w:p>
+    <w:p>
+      <w:r>
+        <w:t xml:space="preserve">If the ordering pre-conditions </w:t>
+      </w:r>
+      <w:proofErr w:type="gramStart"/>
+      <w:r>
+        <w:t>pass,</w:t>
+      </w:r>
+      <w:proofErr w:type="gramEnd"/>
+      <w:r>
+        <w:t xml:space="preserve"> and the rule is executed, then the guards are first checked, and then the ‘Match’ regular expression. If a match is found, then then Python expressions are executed (if the rule has one) and their values assigned to the appropriate </w:t>
       </w:r>
       <w:r>
         <w:t>attribute on the object.</w:t>
@@ -12607,12 +13146,22 @@
       <w:r>
         <w:t xml:space="preserve"> refers to the number of the group in the expression. This is replaced with the Python code </w:t>
       </w:r>
-      <w:r>
-        <w:rPr>
-          <w:rStyle w:val="Code"/>
-        </w:rPr>
-        <w:t>match.group(</w:t>
-      </w:r>
+      <w:proofErr w:type="spellStart"/>
+      <w:proofErr w:type="gramStart"/>
+      <w:r>
+        <w:rPr>
+          <w:rStyle w:val="Code"/>
+        </w:rPr>
+        <w:t>match.group</w:t>
+      </w:r>
+      <w:proofErr w:type="spellEnd"/>
+      <w:r>
+        <w:rPr>
+          <w:rStyle w:val="Code"/>
+        </w:rPr>
+        <w:t>(</w:t>
+      </w:r>
+      <w:proofErr w:type="gramEnd"/>
       <w:r>
         <w:rPr>
           <w:rStyle w:val="Code"/>
@@ -12872,6 +13421,7 @@
             <w:pPr>
               <w:keepNext/>
             </w:pPr>
+            <w:proofErr w:type="gramStart"/>
             <w:r>
               <w:t>A guard</w:t>
             </w:r>
@@ -12879,7 +13429,11 @@
               <w:t xml:space="preserve"> against the timex extent</w:t>
             </w:r>
             <w:r>
-              <w:t xml:space="preserve"> for this rule: an optional regular expression that can exist multiple times, which results in a conjunction of conditions, or not at all, which results in an always-successful pre-condition. If the first character of the expression is an exclamation mark (</w:t>
+              <w:t xml:space="preserve"> for this rule: an optional regular expression that can exist multiple times, which results in a conjunction of conditions, or not at all, which results in an always-successful pre-condition.</w:t>
+            </w:r>
+            <w:proofErr w:type="gramEnd"/>
+            <w:r>
+              <w:t xml:space="preserve"> If the first character of the expression is an exclamation mark (</w:t>
             </w:r>
             <w:r>
               <w:rPr>
@@ -13302,7 +13856,21 @@
         <w:rPr>
           <w:rStyle w:val="Code"/>
         </w:rPr>
-        <w:t>Guard: (last|past)</w:t>
+        <w:t>Guard: (</w:t>
+      </w:r>
+      <w:proofErr w:type="spellStart"/>
+      <w:r>
+        <w:rPr>
+          <w:rStyle w:val="Code"/>
+        </w:rPr>
+        <w:t>last|past</w:t>
+      </w:r>
+      <w:proofErr w:type="spellEnd"/>
+      <w:r>
+        <w:rPr>
+          <w:rStyle w:val="Code"/>
+        </w:rPr>
+        <w:t>)</w:t>
       </w:r>
       <w:r>
         <w:rPr>
@@ -13314,7 +13882,21 @@
         <w:rPr>
           <w:rStyle w:val="Code"/>
         </w:rPr>
-        <w:t>Guard: !&lt;(shrove|ash|good|palm|easter)~.+&gt;</w:t>
+        <w:t>Guard: !&lt;(</w:t>
+      </w:r>
+      <w:proofErr w:type="spellStart"/>
+      <w:r>
+        <w:rPr>
+          <w:rStyle w:val="Code"/>
+        </w:rPr>
+        <w:t>shrove|ash|good|palm|easter</w:t>
+      </w:r>
+      <w:proofErr w:type="spellEnd"/>
+      <w:r>
+        <w:rPr>
+          <w:rStyle w:val="Code"/>
+        </w:rPr>
+        <w:t>)~.+&gt;</w:t>
       </w:r>
       <w:r>
         <w:rPr>
@@ -13326,7 +13908,21 @@
         <w:rPr>
           <w:rStyle w:val="Code"/>
         </w:rPr>
-        <w:t>Before-Guard: !&lt;(the|a)~.+&gt;$</w:t>
+        <w:t>Before-Guard: !&lt;(</w:t>
+      </w:r>
+      <w:proofErr w:type="spellStart"/>
+      <w:r>
+        <w:rPr>
+          <w:rStyle w:val="Code"/>
+        </w:rPr>
+        <w:t>the|a</w:t>
+      </w:r>
+      <w:proofErr w:type="spellEnd"/>
+      <w:r>
+        <w:rPr>
+          <w:rStyle w:val="Code"/>
+        </w:rPr>
+        <w:t>)~.+&gt;$</w:t>
       </w:r>
       <w:r>
         <w:rPr>
@@ -13345,7 +13941,35 @@
         <w:rPr>
           <w:rStyle w:val="Code"/>
         </w:rPr>
-        <w:t>Value: compute_offset_base(cur_context, {#1}, -1)</w:t>
+        <w:t xml:space="preserve">Value: </w:t>
+      </w:r>
+      <w:proofErr w:type="spellStart"/>
+      <w:r>
+        <w:rPr>
+          <w:rStyle w:val="Code"/>
+        </w:rPr>
+        <w:t>compute_offset_base</w:t>
+      </w:r>
+      <w:proofErr w:type="spellEnd"/>
+      <w:r>
+        <w:rPr>
+          <w:rStyle w:val="Code"/>
+        </w:rPr>
+        <w:t>(</w:t>
+      </w:r>
+      <w:proofErr w:type="spellStart"/>
+      <w:r>
+        <w:rPr>
+          <w:rStyle w:val="Code"/>
+        </w:rPr>
+        <w:t>cur_context</w:t>
+      </w:r>
+      <w:proofErr w:type="spellEnd"/>
+      <w:r>
+        <w:rPr>
+          <w:rStyle w:val="Code"/>
+        </w:rPr>
+        <w:t>, {#1}, -1)</w:t>
       </w:r>
     </w:p>
     <w:p>
@@ -13468,17 +14092,26 @@
       <w:r>
         <w:t xml:space="preserve">. However, the function that is called when this rule is to be executed differs from recognition rules: </w:t>
       </w:r>
+      <w:proofErr w:type="gramStart"/>
       <w:r>
         <w:rPr>
           <w:rStyle w:val="Code"/>
         </w:rPr>
         <w:t>apply(</w:t>
       </w:r>
-      <w:r>
-        <w:rPr>
-          <w:rStyle w:val="Code"/>
-        </w:rPr>
-        <w:t>timex, cur</w:t>
+      <w:proofErr w:type="gramEnd"/>
+      <w:r>
+        <w:rPr>
+          <w:rStyle w:val="Code"/>
+        </w:rPr>
+        <w:t xml:space="preserve">timex, </w:t>
+      </w:r>
+      <w:proofErr w:type="spellStart"/>
+      <w:r>
+        <w:rPr>
+          <w:rStyle w:val="Code"/>
+        </w:rPr>
+        <w:t>cur</w:t>
       </w:r>
       <w:r>
         <w:rPr>
@@ -13490,7 +14123,21 @@
         <w:rPr>
           <w:rStyle w:val="Code"/>
         </w:rPr>
-        <w:t>_context, d</w:t>
+        <w:t>_context</w:t>
+      </w:r>
+      <w:proofErr w:type="spellEnd"/>
+      <w:r>
+        <w:rPr>
+          <w:rStyle w:val="Code"/>
+        </w:rPr>
+        <w:t xml:space="preserve">, </w:t>
+      </w:r>
+      <w:proofErr w:type="spellStart"/>
+      <w:r>
+        <w:rPr>
+          <w:rStyle w:val="Code"/>
+        </w:rPr>
+        <w:t>d</w:t>
       </w:r>
       <w:r>
         <w:rPr>
@@ -13522,6 +14169,7 @@
         </w:rPr>
         <w:t>ime</w:t>
       </w:r>
+      <w:proofErr w:type="spellEnd"/>
       <w:r>
         <w:rPr>
           <w:rStyle w:val="Code"/>
@@ -13542,11 +14190,11 @@
       <w:pPr>
         <w:pStyle w:val="Heading3"/>
       </w:pPr>
-      <w:bookmarkStart w:id="68" w:name="_Ref270250370"/>
+      <w:bookmarkStart w:id="70" w:name="_Ref270250370"/>
       <w:r>
         <w:t>Normalisation Support Functions</w:t>
       </w:r>
-      <w:bookmarkEnd w:id="68"/>
+      <w:bookmarkEnd w:id="70"/>
     </w:p>
     <w:p>
       <w:r>
@@ -13559,12 +14207,14 @@
         <w:lastRenderedPageBreak/>
         <w:t xml:space="preserve">abstraction of these patterns into functions that can be reused, however the simple rule format does not allow for definition of Python functions. To allow these abstractions to be developed and their benefits to be realised, TERNIP provides the sub-package </w:t>
       </w:r>
+      <w:proofErr w:type="spellStart"/>
       <w:r>
         <w:rPr>
           <w:rStyle w:val="Code"/>
         </w:rPr>
         <w:t>ternip.rule_engine.normalisation_functions</w:t>
       </w:r>
+      <w:proofErr w:type="spellEnd"/>
       <w:r>
         <w:t xml:space="preserve"> that contains</w:t>
       </w:r>
@@ -13653,12 +14303,14 @@
       <w:r>
         <w:t xml:space="preserve">), and date calculation functions include </w:t>
       </w:r>
+      <w:proofErr w:type="spellStart"/>
       <w:r>
         <w:rPr>
           <w:rStyle w:val="Code"/>
         </w:rPr>
         <w:t>date_to_week</w:t>
       </w:r>
+      <w:proofErr w:type="spellEnd"/>
       <w:r>
         <w:t>, which converts a date to a week granularity string containing the week number (e.g., ‘2010W26’). These functions are documented using inline documentation.</w:t>
       </w:r>
@@ -13670,37 +14322,58 @@
       <w:r>
         <w:t xml:space="preserve">: </w:t>
       </w:r>
+      <w:proofErr w:type="spellStart"/>
       <w:r>
         <w:rPr>
           <w:rStyle w:val="Code"/>
         </w:rPr>
         <w:t>offset_from_date</w:t>
       </w:r>
+      <w:proofErr w:type="spellEnd"/>
       <w:r>
         <w:t xml:space="preserve">, </w:t>
       </w:r>
+      <w:proofErr w:type="spellStart"/>
+      <w:proofErr w:type="gramStart"/>
       <w:r>
         <w:rPr>
           <w:rStyle w:val="Code"/>
         </w:rPr>
         <w:t>compute_offset_base</w:t>
       </w:r>
+      <w:proofErr w:type="spellEnd"/>
+      <w:proofErr w:type="gramEnd"/>
       <w:r>
         <w:t xml:space="preserve"> and </w:t>
       </w:r>
+      <w:proofErr w:type="spellStart"/>
       <w:r>
         <w:rPr>
           <w:rStyle w:val="Code"/>
         </w:rPr>
         <w:t>relative_direction_heuristic</w:t>
       </w:r>
+      <w:proofErr w:type="spellEnd"/>
       <w:r>
         <w:t>.</w:t>
       </w:r>
     </w:p>
     <w:p>
       <w:r>
-        <w:t>The first function takes a base date/time, the offset value, the unit of the offset (e.g., day, month, etc) and whether the resulting date/time should be of the original granularity, or the granularity of the offset made.</w:t>
+        <w:t xml:space="preserve">The first function takes a base date/time, the offset value, the unit of the offset (e.g., day, month, </w:t>
+      </w:r>
+      <w:proofErr w:type="spellStart"/>
+      <w:proofErr w:type="gramStart"/>
+      <w:r>
+        <w:t>etc</w:t>
+      </w:r>
+      <w:proofErr w:type="spellEnd"/>
+      <w:r>
+        <w:t>)</w:t>
+      </w:r>
+      <w:proofErr w:type="gramEnd"/>
+      <w:r>
+        <w:t xml:space="preserve"> and whether the resulting date/time should be of the original granularity, or the granularity of the offset made.</w:t>
       </w:r>
       <w:r>
         <w:t xml:space="preserve"> </w:t>
@@ -13714,12 +14387,14 @@
       <w:r>
         <w:t xml:space="preserve"> GUTime, it has been substantially rewritten to make it more resilient, and uses Python’s </w:t>
       </w:r>
+      <w:proofErr w:type="spellStart"/>
       <w:r>
         <w:rPr>
           <w:rStyle w:val="Code"/>
         </w:rPr>
         <w:t>datetime</w:t>
       </w:r>
+      <w:proofErr w:type="spellEnd"/>
       <w:r>
         <w:t xml:space="preserve"> module to </w:t>
       </w:r>
@@ -13734,30 +14409,40 @@
       <w:r>
         <w:t xml:space="preserve">The </w:t>
       </w:r>
+      <w:proofErr w:type="spellStart"/>
       <w:r>
         <w:rPr>
           <w:rStyle w:val="Code"/>
         </w:rPr>
         <w:t>compute_offset_base</w:t>
       </w:r>
+      <w:proofErr w:type="spellEnd"/>
       <w:r>
         <w:t xml:space="preserve"> function will take simple relative expressions (such as ‘yesterday’, ‘Wednesday’ or ‘Easter’), a base date/time, and a direction hint to compute a new relative date. This can be used in non-trivial expressions such as “4 weeks from last Monday” to normalise the “Monday” phrase (with a negative direction hint) which can then be used as the base for an </w:t>
       </w:r>
+      <w:proofErr w:type="spellStart"/>
       <w:r>
         <w:rPr>
           <w:rStyle w:val="Code"/>
         </w:rPr>
         <w:t>offset_from_date</w:t>
       </w:r>
-      <w:r>
-        <w:t xml:space="preserve"> call, but it can also be used to normalise the trivial expression “last Monday” when it stands on its own. Like </w:t>
-      </w:r>
+      <w:proofErr w:type="spellEnd"/>
+      <w:r>
+        <w:t xml:space="preserve"> call, but it can also be used to normalise the trivial expression “last Monday” when it stands on its own. </w:t>
+      </w:r>
+      <w:proofErr w:type="gramStart"/>
+      <w:r>
+        <w:t xml:space="preserve">Like </w:t>
+      </w:r>
+      <w:proofErr w:type="spellStart"/>
       <w:r>
         <w:rPr>
           <w:rStyle w:val="Code"/>
         </w:rPr>
         <w:t>offset_from_date</w:t>
       </w:r>
+      <w:proofErr w:type="spellEnd"/>
       <w:r>
         <w:t>, this was</w:t>
       </w:r>
@@ -13776,6 +14461,7 @@
       <w:r>
         <w:t>.</w:t>
       </w:r>
+      <w:proofErr w:type="gramEnd"/>
       <w:r>
         <w:t xml:space="preserve"> The direction hint is used to determine the behaviour of this function, except where direction is implicit in the expression (i.e., ‘yesterday’ and ‘tomorrow’). When the direction hint is negative, it returns the date of first occurrence of expression before the reference date, even if the current date is an instance of that expression</w:t>
       </w:r>
@@ -13821,12 +14507,14 @@
       <w:r>
         <w:t xml:space="preserve">The final function, </w:t>
       </w:r>
+      <w:proofErr w:type="spellStart"/>
       <w:r>
         <w:rPr>
           <w:rStyle w:val="Code"/>
         </w:rPr>
         <w:t>relative_direction_heuristic</w:t>
       </w:r>
+      <w:proofErr w:type="spellEnd"/>
       <w:r>
         <w:t xml:space="preserve">, is an implementation of GUTime’s direction heuristic that returns the direction </w:t>
       </w:r>
@@ -13837,7 +14525,15 @@
         <w:t>determined)</w:t>
       </w:r>
       <w:r>
-        <w:t xml:space="preserve"> of the temporal expression. It first looks at the section of the sentence between any preceding timex and this timex to identify a key verb, and if none are found the the proceeding section of the sentence and if this fails, the entirety of the sentence preceding this timex. If a verb is found, its tense is used to determine </w:t>
+        <w:t xml:space="preserve"> of the temporal expression. It first looks at the section of the sentence between any preceding timex and this timex to identify a key verb, and if none are found the </w:t>
+      </w:r>
+      <w:proofErr w:type="spellStart"/>
+      <w:r>
+        <w:t>the</w:t>
+      </w:r>
+      <w:proofErr w:type="spellEnd"/>
+      <w:r>
+        <w:t xml:space="preserve"> proceeding section of the sentence and if this fails, the entirety of the sentence preceding this timex. If a verb is found, its tense is used to determine </w:t>
       </w:r>
       <w:r>
         <w:t xml:space="preserve">the direction, otherwise if the word immediately preceding the timex is “since” or “until”, this is used as a linguistic cue. </w:t>
@@ -13857,7 +14553,7 @@
       </w:r>
       <w:sdt>
         <w:sdtPr>
-          <w:id w:val="-1505736789"/>
+          <w:id w:val="166982189"/>
           <w:citation/>
         </w:sdtPr>
         <w:sdtContent>
@@ -13882,22 +14578,7 @@
         </w:sdtContent>
       </w:sdt>
       <w:r>
-        <w:t>, but small tweaks have been made to capture some generalities between rules the original Perl did not capture.</w:t>
-      </w:r>
-      <w:r>
-        <w:t xml:space="preserve"> Unlike </w:t>
-      </w:r>
-      <w:r>
-        <w:t>recogn</w:t>
-      </w:r>
-      <w:r>
-        <w:t>ition rules, the implemented normalisation rules do not require the complex representation, which is largely due to the additional expressiveness allowed by executing Python code</w:t>
-      </w:r>
-      <w:r>
-        <w:t>.</w:t>
-      </w:r>
-      <w:r>
-        <w:t xml:space="preserve"> This expressiveness can be used to guard against existing timex values, as </w:t>
+        <w:t xml:space="preserve">, but small tweaks have been made to capture some generalities between rules the original Perl did not capture. Unlike recognition rules, the implemented normalisation rules do not require the complex representation, which is largely due to the additional expressiveness allowed by executing Python code. This expressiveness can be used to guard against existing timex values, as </w:t>
       </w:r>
       <w:r>
         <w:fldChar w:fldCharType="begin"/>
@@ -13950,21 +14631,99 @@
         <w:rPr>
           <w:rStyle w:val="Code"/>
         </w:rPr>
-        <w:t>Match: &lt;night~.+&gt;</w:t>
+        <w:t>Match: &lt;night~</w:t>
+      </w:r>
+      <w:proofErr w:type="gramStart"/>
+      <w:r>
+        <w:rPr>
+          <w:rStyle w:val="Code"/>
+        </w:rPr>
+        <w:t>.+</w:t>
+      </w:r>
+      <w:proofErr w:type="gramEnd"/>
+      <w:r>
+        <w:rPr>
+          <w:rStyle w:val="Code"/>
+        </w:rPr>
+        <w:t>&gt;</w:t>
       </w:r>
       <w:r>
         <w:rPr>
           <w:rStyle w:val="Code"/>
         </w:rPr>
         <w:br/>
-        <w:t>Value: (timex.value + 'TNI') if (re.match(r'^\d{8}$', timex.value if timex.value != None else '') != None) else timex.value</w:t>
-      </w:r>
+        <w:t>Value: (</w:t>
+      </w:r>
+      <w:proofErr w:type="spellStart"/>
+      <w:r>
+        <w:rPr>
+          <w:rStyle w:val="Code"/>
+        </w:rPr>
+        <w:t>timex.value</w:t>
+      </w:r>
+      <w:proofErr w:type="spellEnd"/>
+      <w:r>
+        <w:rPr>
+          <w:rStyle w:val="Code"/>
+        </w:rPr>
+        <w:t xml:space="preserve"> + 'TNI') if (</w:t>
+      </w:r>
+      <w:proofErr w:type="spellStart"/>
+      <w:r>
+        <w:rPr>
+          <w:rStyle w:val="Code"/>
+        </w:rPr>
+        <w:t>re.match</w:t>
+      </w:r>
+      <w:proofErr w:type="spellEnd"/>
+      <w:r>
+        <w:rPr>
+          <w:rStyle w:val="Code"/>
+        </w:rPr>
+        <w:t xml:space="preserve">(r'^\d{8}$', </w:t>
+      </w:r>
+      <w:proofErr w:type="spellStart"/>
+      <w:r>
+        <w:rPr>
+          <w:rStyle w:val="Code"/>
+        </w:rPr>
+        <w:t>timex.value</w:t>
+      </w:r>
+      <w:proofErr w:type="spellEnd"/>
+      <w:r>
+        <w:rPr>
+          <w:rStyle w:val="Code"/>
+        </w:rPr>
+        <w:t xml:space="preserve"> if </w:t>
+      </w:r>
+      <w:proofErr w:type="spellStart"/>
+      <w:r>
+        <w:rPr>
+          <w:rStyle w:val="Code"/>
+        </w:rPr>
+        <w:t>timex.value</w:t>
+      </w:r>
+      <w:proofErr w:type="spellEnd"/>
+      <w:r>
+        <w:rPr>
+          <w:rStyle w:val="Code"/>
+        </w:rPr>
+        <w:t xml:space="preserve"> != None else '') != None) else </w:t>
+      </w:r>
+      <w:proofErr w:type="spellStart"/>
+      <w:r>
+        <w:rPr>
+          <w:rStyle w:val="Code"/>
+        </w:rPr>
+        <w:t>timex.value</w:t>
+      </w:r>
+      <w:proofErr w:type="spellEnd"/>
     </w:p>
     <w:p>
       <w:pPr>
         <w:pStyle w:val="Caption"/>
       </w:pPr>
-      <w:bookmarkStart w:id="69" w:name="_Ref270352805"/>
+      <w:bookmarkStart w:id="71" w:name="_Ref270352805"/>
       <w:r>
         <w:t xml:space="preserve">Sample </w:t>
       </w:r>
@@ -13986,7 +14745,7 @@
       <w:r>
         <w:fldChar w:fldCharType="end"/>
       </w:r>
-      <w:bookmarkEnd w:id="69"/>
+      <w:bookmarkEnd w:id="71"/>
       <w:r>
         <w:t xml:space="preserve"> - adding approximate time-of-day expressions from gutime-timeofday.ruleblock</w:t>
       </w:r>
@@ -14060,34 +14819,647 @@
       <w:r>
         <w:t>.</w:t>
       </w:r>
-      <w:bookmarkStart w:id="70" w:name="_GoBack"/>
-      <w:bookmarkEnd w:id="70"/>
     </w:p>
     <w:p>
       <w:pPr>
         <w:pStyle w:val="Heading2"/>
       </w:pPr>
-      <w:bookmarkStart w:id="71" w:name="_Ref270081455"/>
-      <w:bookmarkStart w:id="72" w:name="_Ref270081470"/>
-      <w:bookmarkStart w:id="73" w:name="_Ref270082008"/>
-      <w:bookmarkStart w:id="74" w:name="_Toc270255316"/>
+      <w:bookmarkStart w:id="72" w:name="_Ref270081455"/>
+      <w:bookmarkStart w:id="73" w:name="_Ref270081470"/>
+      <w:bookmarkStart w:id="74" w:name="_Ref270082008"/>
+      <w:bookmarkStart w:id="75" w:name="_Toc270255316"/>
       <w:r>
         <w:t>Document Formats</w:t>
       </w:r>
-      <w:bookmarkEnd w:id="71"/>
       <w:bookmarkEnd w:id="72"/>
       <w:bookmarkEnd w:id="73"/>
       <w:bookmarkEnd w:id="74"/>
-    </w:p>
-    <w:p>
-      <w:r>
-        <w:t>XML formats</w:t>
-      </w:r>
-      <w:r>
-        <w:t>, and how most are unsuitable (need to extract a DCT)</w:t>
-      </w:r>
-      <w:r>
-        <w:t>. Lack of fidelity for tokenisation, transmuting between formats.</w:t>
+      <w:bookmarkEnd w:id="75"/>
+    </w:p>
+    <w:p>
+      <w:r>
+        <w:t xml:space="preserve">The restriction of TERNIP’s rule engines to operate on the internal format described in section </w:t>
+      </w:r>
+      <w:r>
+        <w:fldChar w:fldCharType="begin"/>
+      </w:r>
+      <w:r>
+        <w:instrText xml:space="preserve"> REF _Ref270419873 \r \h </w:instrText>
+      </w:r>
+      <w:r>
+        <w:fldChar w:fldCharType="separate"/>
+      </w:r>
+      <w:r>
+        <w:t>4.1</w:t>
+      </w:r>
+      <w:r>
+        <w:fldChar w:fldCharType="end"/>
+      </w:r>
+      <w:r>
+        <w:t xml:space="preserve"> would significantly reduce the utility of TERNIP if no method was provided to parse documents into the internal format, and then to annotate the original documents with the new timex data.</w:t>
+      </w:r>
+      <w:r>
+        <w:t xml:space="preserve"> In order to combat this, a number of classes are provided in the </w:t>
+      </w:r>
+      <w:proofErr w:type="spellStart"/>
+      <w:r>
+        <w:rPr>
+          <w:rStyle w:val="Code"/>
+        </w:rPr>
+        <w:t>ternip.formats</w:t>
+      </w:r>
+      <w:proofErr w:type="spellEnd"/>
+      <w:r>
+        <w:t xml:space="preserve"> </w:t>
+      </w:r>
+      <w:proofErr w:type="gramStart"/>
+      <w:r>
+        <w:t>package which</w:t>
+      </w:r>
+      <w:proofErr w:type="gramEnd"/>
+      <w:r>
+        <w:t xml:space="preserve"> implement this needed functionality.</w:t>
+      </w:r>
+    </w:p>
+    <w:p>
+      <w:r>
+        <w:t xml:space="preserve">As both </w:t>
+      </w:r>
+      <w:r>
+        <w:t xml:space="preserve">the important TIDES and TimeML standards are implemented using XML, it is clear that support for the XML document format is needed. In addition, an implementation is provided of the annotation standard defined for use in the TempEval-2 competition </w:t>
+      </w:r>
+      <w:sdt>
+        <w:sdtPr>
+          <w:id w:val="1451665957"/>
+          <w:citation/>
+        </w:sdtPr>
+        <w:sdtContent>
+          <w:r>
+            <w:fldChar w:fldCharType="begin"/>
+          </w:r>
+          <w:r>
+            <w:instrText xml:space="preserve">CITATION Pus09 \t  \l 2057 </w:instrText>
+          </w:r>
+          <w:r>
+            <w:fldChar w:fldCharType="separate"/>
+          </w:r>
+          <w:r>
+            <w:rPr>
+              <w:noProof/>
+            </w:rPr>
+            <w:t>(Pustejovsky &amp; Verhagen, 2009)</w:t>
+          </w:r>
+          <w:r>
+            <w:fldChar w:fldCharType="end"/>
+          </w:r>
+        </w:sdtContent>
+      </w:sdt>
+      <w:r>
+        <w:t>, which borrows heavily from the TimeML standard, but is implemented on top of a standoff format.</w:t>
+      </w:r>
+    </w:p>
+    <w:p>
+      <w:r>
+        <w:t xml:space="preserve">The use of XML does present one downside. The TERN corpus </w:t>
+      </w:r>
+      <w:sdt>
+        <w:sdtPr>
+          <w:id w:val="-2086130940"/>
+          <w:citation/>
+        </w:sdtPr>
+        <w:sdtContent>
+          <w:r>
+            <w:fldChar w:fldCharType="begin"/>
+          </w:r>
+          <w:r>
+            <w:instrText xml:space="preserve"> CITATION Lis01 \l 2057 </w:instrText>
+          </w:r>
+          <w:r>
+            <w:fldChar w:fldCharType="separate"/>
+          </w:r>
+          <w:r>
+            <w:rPr>
+              <w:noProof/>
+            </w:rPr>
+            <w:t>(Ferro, Mani, Sundheim, &amp; Wilson, 2001)</w:t>
+          </w:r>
+          <w:r>
+            <w:fldChar w:fldCharType="end"/>
+          </w:r>
+        </w:sdtContent>
+      </w:sdt>
+      <w:r>
+        <w:t xml:space="preserve"> is in SGML format, a superset of XML. However, XML was designed to provide a simpler version of XML, and Python support for SGML is lacking compared to its extensive XML library. Therefore, a decision was made to implement TERN fo</w:t>
+      </w:r>
+      <w:r>
+        <w:t xml:space="preserve">rmat support with XML, restricting some documents in the corpus from being successfully parsed. This issue is discussed further in section </w:t>
+      </w:r>
+      <w:r>
+        <w:fldChar w:fldCharType="begin"/>
+      </w:r>
+      <w:r>
+        <w:instrText xml:space="preserve"> REF _Ref270432977 \r \h </w:instrText>
+      </w:r>
+      <w:r>
+        <w:fldChar w:fldCharType="separate"/>
+      </w:r>
+      <w:r>
+        <w:t>6</w:t>
+      </w:r>
+      <w:r>
+        <w:fldChar w:fldCharType="end"/>
+      </w:r>
+      <w:r>
+        <w:t>.</w:t>
+      </w:r>
+    </w:p>
+    <w:p>
+      <w:r>
+        <w:t xml:space="preserve">One advantage XML has over plain text is that it can contain additional metadata about a document, or specific contents of it. This functionality is what is used to annotate the timex extents and provide the timex attributes, but is not limited to this. The document creation time is a key piece of metadata for the normalisation process, and many XML </w:t>
+      </w:r>
+      <w:r>
+        <w:t>forma</w:t>
+      </w:r>
+      <w:r>
+        <w:t xml:space="preserve">ts embed this in a document </w:t>
+      </w:r>
+      <w:r>
+        <w:t xml:space="preserve">header, </w:t>
+      </w:r>
+      <w:r>
+        <w:t>e.g.</w:t>
+      </w:r>
+      <w:r>
+        <w:t xml:space="preserve">, the </w:t>
+      </w:r>
+      <w:r>
+        <w:rPr>
+          <w:rStyle w:val="Code"/>
+        </w:rPr>
+        <w:t>DATE_TIME</w:t>
+      </w:r>
+      <w:r>
+        <w:t xml:space="preserve"> attribute in TERN corpus documents.</w:t>
+      </w:r>
+      <w:r>
+        <w:t xml:space="preserve"> TERNIP is also particularly interested in sentence and token boundaries, and part-of-speech information, so if such information is available in a document, it is beneficial to use it. Sentence and token boundaries are determined by element nodes (e.g., in </w:t>
+      </w:r>
+      <w:r>
+        <w:rPr>
+          <w:rStyle w:val="Code"/>
+        </w:rPr>
+        <w:t>&lt;sent&gt;</w:t>
+      </w:r>
+      <w:r>
+        <w:rPr>
+          <w:rStyle w:val="Code"/>
+        </w:rPr>
+        <w:t>This is a sentence</w:t>
+      </w:r>
+      <w:proofErr w:type="gramStart"/>
+      <w:r>
+        <w:rPr>
+          <w:rStyle w:val="Code"/>
+        </w:rPr>
+        <w:t>.&lt;</w:t>
+      </w:r>
+      <w:proofErr w:type="gramEnd"/>
+      <w:r>
+        <w:rPr>
+          <w:rStyle w:val="Code"/>
+        </w:rPr>
+        <w:t>/sent&gt;</w:t>
+      </w:r>
+      <w:r>
+        <w:t xml:space="preserve">, the element node is sent which contains a text node child of </w:t>
+      </w:r>
+      <w:r>
+        <w:rPr>
+          <w:rStyle w:val="Code"/>
+        </w:rPr>
+        <w:t>This is a sentence.</w:t>
+      </w:r>
+      <w:r>
+        <w:t xml:space="preserve">), and part-of-speech information as an attribute on that node (e.g., </w:t>
+      </w:r>
+      <w:r>
+        <w:rPr>
+          <w:rStyle w:val="Code"/>
+        </w:rPr>
+        <w:t xml:space="preserve">&lt;token </w:t>
+      </w:r>
+      <w:proofErr w:type="spellStart"/>
+      <w:r>
+        <w:rPr>
+          <w:rStyle w:val="Code"/>
+        </w:rPr>
+        <w:t>partofspeech</w:t>
+      </w:r>
+      <w:proofErr w:type="spellEnd"/>
+      <w:r>
+        <w:rPr>
+          <w:rStyle w:val="Code"/>
+        </w:rPr>
+        <w:t>=”NNP”&gt;TERNIP&lt;/token&gt;</w:t>
+      </w:r>
+      <w:r>
+        <w:t xml:space="preserve">). Additional metadata TERNIP concerns itself with are timexes, which are element nodes spanning the extent of that timex, with attributes on the element node. The exact format of the timex element depends on the specifics of the format being used (e.g., </w:t>
+      </w:r>
+      <w:r>
+        <w:rPr>
+          <w:rStyle w:val="Code"/>
+        </w:rPr>
+        <w:t>TIMEX2</w:t>
+      </w:r>
+      <w:r>
+        <w:t xml:space="preserve"> for TIDES, </w:t>
+      </w:r>
+      <w:r>
+        <w:rPr>
+          <w:rStyle w:val="Code"/>
+        </w:rPr>
+        <w:t>TIMEX3</w:t>
+      </w:r>
+      <w:r>
+        <w:t xml:space="preserve"> for TimeML).</w:t>
+      </w:r>
+      <w:r>
+        <w:t xml:space="preserve"> The document formats in TERNIP support loading all of this metadata from an XML document, and adding it to an XML file.</w:t>
+      </w:r>
+    </w:p>
+    <w:p>
+      <w:r>
+        <w:lastRenderedPageBreak/>
+        <w:t xml:space="preserve">If sentence boundaries, token </w:t>
+      </w:r>
+      <w:proofErr w:type="gramStart"/>
+      <w:r>
+        <w:t>boundaries</w:t>
+      </w:r>
+      <w:proofErr w:type="gramEnd"/>
+      <w:r>
+        <w:t xml:space="preserve"> or part-of-speech tags are missing from the input document, TERNIP will use the NLTK </w:t>
+      </w:r>
+      <w:sdt>
+        <w:sdtPr>
+          <w:id w:val="1551041665"/>
+          <w:citation/>
+        </w:sdtPr>
+        <w:sdtContent>
+          <w:r>
+            <w:fldChar w:fldCharType="begin"/>
+          </w:r>
+          <w:r>
+            <w:instrText xml:space="preserve"> CITATION Bir09 \l 2057 </w:instrText>
+          </w:r>
+          <w:r>
+            <w:fldChar w:fldCharType="separate"/>
+          </w:r>
+          <w:r>
+            <w:rPr>
+              <w:noProof/>
+            </w:rPr>
+            <w:t>(Bird, Klein, &amp; Loper, 2009)</w:t>
+          </w:r>
+          <w:r>
+            <w:fldChar w:fldCharType="end"/>
+          </w:r>
+        </w:sdtContent>
+      </w:sdt>
+      <w:r>
+        <w:t xml:space="preserve"> to add it.</w:t>
+      </w:r>
+    </w:p>
+    <w:p>
+      <w:r>
+        <w:t xml:space="preserve">Supporting loading timex objects from documents in this way allows for TERNIP to run in just a normalisation role, where recognition is done by a third-party component, </w:t>
+      </w:r>
+      <w:proofErr w:type="gramStart"/>
+      <w:r>
+        <w:t>and also</w:t>
+      </w:r>
+      <w:proofErr w:type="gramEnd"/>
+      <w:r>
+        <w:t xml:space="preserve"> for conversion between types.</w:t>
+      </w:r>
+    </w:p>
+    <w:p>
+      <w:r>
+        <w:t xml:space="preserve">The Document Object Model </w:t>
+      </w:r>
+      <w:sdt>
+        <w:sdtPr>
+          <w:id w:val="-1726596247"/>
+          <w:citation/>
+        </w:sdtPr>
+        <w:sdtContent>
+          <w:r>
+            <w:fldChar w:fldCharType="begin"/>
+          </w:r>
+          <w:r>
+            <w:instrText xml:space="preserve"> CITATION App98 \l 2057 </w:instrText>
+          </w:r>
+          <w:r>
+            <w:fldChar w:fldCharType="separate"/>
+          </w:r>
+          <w:r>
+            <w:rPr>
+              <w:noProof/>
+            </w:rPr>
+            <w:t>(Apparao, et al., 1998)</w:t>
+          </w:r>
+          <w:r>
+            <w:fldChar w:fldCharType="end"/>
+          </w:r>
+        </w:sdtContent>
+      </w:sdt>
+      <w:r>
+        <w:t xml:space="preserve"> is a standard interface for manipulating XML documents by representing them </w:t>
+      </w:r>
+      <w:r>
+        <w:t>as</w:t>
+      </w:r>
+      <w:r>
+        <w:t xml:space="preserve"> a tree, and this model is used by TERNIP in order to implement XML manipulations.</w:t>
+      </w:r>
+      <w:r>
+        <w:t xml:space="preserve"> Although loading documents from the tree is relatively straightforward, the act of reconciling the document with the internal format is harder, largely due to the whitespace lost during the tokenisation process, unless the sentence and token boundaries are tagged in the document.</w:t>
+      </w:r>
+    </w:p>
+    <w:p>
+      <w:r>
+        <w:t>For reconciliation in a document with no sentence or token annotations, the strings in the document must be aligned with the relevant tokens. The DOM tree is traversed depth-first (text nodes can only appear as leafs) to handle one text node at a time. In each text node, the offset of each token is determined by looking for the next occurrence of the first character of the token</w:t>
+      </w:r>
+      <w:r>
+        <w:t xml:space="preserve"> (starting the search from the end of the previously found token in the string). If that token is determined to be the start of a delimiter (i.e., a sentence, token or timex extent marker) then the text node </w:t>
+      </w:r>
+      <w:proofErr w:type="gramStart"/>
+      <w:r>
+        <w:t>is</w:t>
+      </w:r>
+      <w:proofErr w:type="gramEnd"/>
+      <w:r>
+        <w:t xml:space="preserve"> split at that point and a new node indicating the extent inserted in the split. The next step is to determine how far this node should extend. This is done by finding token extents as before and then splitting the text node again, and changing the cut-up text to the child or the newly inserted element. If the token extent is determined to be in a different text node, then </w:t>
+      </w:r>
+      <w:r>
+        <w:t xml:space="preserve">the sibling nodes between the text node containing the start token and the end node are also moved to be the child of the new element node. If the start and end tokens are in text nodes that are not siblings, then the element node cannot be created, as that could not be represented in a tree without changing the order (and therefore meaning) of existing nodes. This situation is equivalent to an XML document that requires overlapping nodes (e.g., </w:t>
+      </w:r>
+      <w:r>
+        <w:rPr>
+          <w:rStyle w:val="Code"/>
+        </w:rPr>
+        <w:t>&lt;tag1&gt;</w:t>
+      </w:r>
+      <w:proofErr w:type="gramStart"/>
+      <w:r>
+        <w:rPr>
+          <w:rStyle w:val="Code"/>
+        </w:rPr>
+        <w:t>This</w:t>
+      </w:r>
+      <w:proofErr w:type="gramEnd"/>
+      <w:r>
+        <w:rPr>
+          <w:rStyle w:val="Code"/>
+        </w:rPr>
+        <w:t xml:space="preserve"> is &lt;tag2&gt;an overlapping&lt;/tag1&gt; </w:t>
+      </w:r>
+      <w:r>
+        <w:rPr>
+          <w:rStyle w:val="Code"/>
+        </w:rPr>
+        <w:t>sentence</w:t>
+      </w:r>
+      <w:r>
+        <w:rPr>
+          <w:rStyle w:val="Code"/>
+        </w:rPr>
+        <w:t>&lt;/tag2&gt;</w:t>
+      </w:r>
+      <w:r>
+        <w:t>) which is an illegal XML representation.</w:t>
+      </w:r>
+    </w:p>
+    <w:p>
+      <w:r>
+        <w:t>Reconciliation and conversion for the TempEval-2 format is considerably easier, as it works on a per-token level, therefore the alignment and tree manipulations are not needed.</w:t>
+      </w:r>
+    </w:p>
+    <w:p>
+      <w:r>
+        <w:t>In order to implement the different XML formats supported by TERNIP: those with TIDES’ TIMEX2 tags and those with TimeML’s TIMEX3 tags</w:t>
+      </w:r>
+      <w:r>
+        <w:t>, i</w:t>
+      </w:r>
+      <w:r>
+        <w:t>nheritance is used extensively.</w:t>
+      </w:r>
+      <w:r>
+        <w:t xml:space="preserve"> </w:t>
+      </w:r>
+      <w:r>
+        <w:fldChar w:fldCharType="begin"/>
+      </w:r>
+      <w:r>
+        <w:instrText xml:space="preserve"> REF _Ref270431706 \h </w:instrText>
+      </w:r>
+      <w:r>
+        <w:fldChar w:fldCharType="separate"/>
+      </w:r>
+      <w:r>
+        <w:t xml:space="preserve">Figure </w:t>
+      </w:r>
+      <w:r>
+        <w:rPr>
+          <w:noProof/>
+        </w:rPr>
+        <w:t>1</w:t>
+      </w:r>
+      <w:r>
+        <w:fldChar w:fldCharType="end"/>
+      </w:r>
+      <w:r>
+        <w:t xml:space="preserve"> is a UML class diagram demonstrating the structure of this package.</w:t>
+      </w:r>
+      <w:r>
+        <w:t xml:space="preserve"> </w:t>
+      </w:r>
+      <w:r>
+        <w:t>Classes that are more concrete</w:t>
+      </w:r>
+      <w:r>
+        <w:t xml:space="preserve"> also extend these, which allow for the construction of new doc</w:t>
+      </w:r>
+      <w:r>
+        <w:t xml:space="preserve">uments from the internal format (with optional token </w:t>
+      </w:r>
+      <w:r>
+        <w:lastRenderedPageBreak/>
+        <w:t>offsets)</w:t>
+      </w:r>
+      <w:r>
+        <w:t>, and for extracting document creation time information</w:t>
+      </w:r>
+      <w:r>
+        <w:t>, which is specific to individual formats</w:t>
+      </w:r>
+      <w:r>
+        <w:t>.</w:t>
+      </w:r>
+    </w:p>
+    <w:p>
+      <w:pPr>
+        <w:jc w:val="center"/>
+      </w:pPr>
+      <w:r>
+        <w:object w:dxaOrig="5767" w:dyaOrig="5563">
+          <v:shapetype id="_x0000_t75" coordsize="21600,21600" o:spt="75" o:preferrelative="t" path="m@4@5l@4@11@9@11@9@5xe" filled="f" stroked="f">
+            <v:stroke joinstyle="miter"/>
+            <v:formulas>
+              <v:f eqn="if lineDrawn pixelLineWidth 0"/>
+              <v:f eqn="sum @0 1 0"/>
+              <v:f eqn="sum 0 0 @1"/>
+              <v:f eqn="prod @2 1 2"/>
+              <v:f eqn="prod @3 21600 pixelWidth"/>
+              <v:f eqn="prod @3 21600 pixelHeight"/>
+              <v:f eqn="sum @0 0 1"/>
+              <v:f eqn="prod @6 1 2"/>
+              <v:f eqn="prod @7 21600 pixelWidth"/>
+              <v:f eqn="sum @8 21600 0"/>
+              <v:f eqn="prod @7 21600 pixelHeight"/>
+              <v:f eqn="sum @10 21600 0"/>
+            </v:formulas>
+            <v:path o:extrusionok="f" gradientshapeok="t" o:connecttype="rect"/>
+            <o:lock v:ext="edit" aspectratio="t"/>
+          </v:shapetype>
+          <v:shape id="_x0000_i1025" type="#_x0000_t75" style="width:159pt;height:168pt" o:ole="" o:bordertopcolor="this" o:borderleftcolor="this" o:borderbottomcolor="this" o:borderrightcolor="this">
+            <v:imagedata r:id="rId21" o:title="" croptop="25967f" cropleft="4949f" cropright="24406f"/>
+            <w10:bordertop type="single" width="4"/>
+            <w10:borderleft type="single" width="4"/>
+            <w10:borderbottom type="single" width="4"/>
+            <w10:borderright type="single" width="4"/>
+          </v:shape>
+          <o:OLEObject Type="Embed" ProgID="Visio.Drawing.11" ShapeID="_x0000_i1025" DrawAspect="Content" ObjectID="_1344181564" r:id="rId22"/>
+        </w:object>
+      </w:r>
+    </w:p>
+    <w:p>
+      <w:pPr>
+        <w:pStyle w:val="Caption"/>
+        <w:jc w:val="center"/>
+      </w:pPr>
+      <w:bookmarkStart w:id="76" w:name="_Ref270431706"/>
+      <w:r>
+        <w:t xml:space="preserve">Figure </w:t>
+      </w:r>
+      <w:r>
+        <w:fldChar w:fldCharType="begin"/>
+      </w:r>
+      <w:r>
+        <w:instrText xml:space="preserve"> SEQ Figure \* ARABIC </w:instrText>
+      </w:r>
+      <w:r>
+        <w:fldChar w:fldCharType="separate"/>
+      </w:r>
+      <w:r>
+        <w:rPr>
+          <w:noProof/>
+        </w:rPr>
+        <w:t>1</w:t>
+      </w:r>
+      <w:r>
+        <w:fldChar w:fldCharType="end"/>
+      </w:r>
+      <w:bookmarkEnd w:id="76"/>
+      <w:r>
+        <w:t xml:space="preserve"> - Structure of ternip.formats package</w:t>
+      </w:r>
+    </w:p>
+    <w:p>
+      <w:r>
+        <w:t xml:space="preserve">The ability to add sentence, token and part-of-speech tags to an existing XML document has utility beyond the scope of TERNIP. This ability was used </w:t>
+      </w:r>
+      <w:r>
+        <w:t>to develop</w:t>
+      </w:r>
+      <w:r>
+        <w:t xml:space="preserve"> </w:t>
+      </w:r>
+      <w:r>
+        <w:t>a wrapper for</w:t>
+      </w:r>
+      <w:r>
+        <w:t xml:space="preserve"> GUTime </w:t>
+      </w:r>
+      <w:sdt>
+        <w:sdtPr>
+          <w:id w:val="744841533"/>
+          <w:citation/>
+        </w:sdtPr>
+        <w:sdtContent>
+          <w:r>
+            <w:fldChar w:fldCharType="begin"/>
+          </w:r>
+          <w:r>
+            <w:instrText xml:space="preserve"> CITATION Ver05 \l 2057 </w:instrText>
+          </w:r>
+          <w:r>
+            <w:fldChar w:fldCharType="separate"/>
+          </w:r>
+          <w:r>
+            <w:rPr>
+              <w:noProof/>
+            </w:rPr>
+            <w:t>(Verhagen, et al., 2005)</w:t>
+          </w:r>
+          <w:r>
+            <w:fldChar w:fldCharType="end"/>
+          </w:r>
+        </w:sdtContent>
+      </w:sdt>
+      <w:r>
+        <w:t>. GUTime requires that TERN documents are marked up with sentence boundaries, token boundaries and part-of-speech data, but the TERN corpus does not contain this and it must be added in pre-processing, and then removed in post-processing before being given to the scorer.</w:t>
+      </w:r>
+    </w:p>
+    <w:p>
+      <w:r>
+        <w:t>Similarly, t</w:t>
+      </w:r>
+      <w:r>
+        <w:t>he ability to create documents from the internal fo</w:t>
+      </w:r>
+      <w:r>
+        <w:t xml:space="preserve">rmat allows </w:t>
+      </w:r>
+      <w:r>
+        <w:t>wrappers</w:t>
+      </w:r>
+      <w:r>
+        <w:t xml:space="preserve"> to be created for tools that require a specific input</w:t>
+      </w:r>
+      <w:r>
+        <w:t xml:space="preserve"> format. This ability was again used with GUTime, to allow it to be evaluated against the TempEval-2 corpus, by first converting to the TERN format and then back again.</w:t>
+      </w:r>
+    </w:p>
+    <w:p>
+      <w:r>
+        <w:t>The lack of token offset data in the internal format is problematic for document creation. During the detokenisation process</w:t>
+      </w:r>
+      <w:r>
+        <w:t>,</w:t>
+      </w:r>
+      <w:r>
+        <w:t xml:space="preserve"> whitesp</w:t>
+      </w:r>
+      <w:r>
+        <w:t xml:space="preserve">ace is inserted between tokens. Token offset data </w:t>
+      </w:r>
+      <w:r>
+        <w:t>can be passed in separately to the internal format, allowing for correct construction of such a document, therefore working around this restriction, and avoiding data unnecessary for recognition/normalisation in the internal format.</w:t>
+      </w:r>
+      <w:r>
+        <w:t xml:space="preserve"> In the event token offset data is not necessary, a naïve approach is made to detokenisation, where a single space is inserted between every token.</w:t>
       </w:r>
     </w:p>
     <w:p>
@@ -14104,24 +15476,24 @@
       <w:pPr>
         <w:pStyle w:val="Heading1"/>
       </w:pPr>
-      <w:bookmarkStart w:id="75" w:name="_Ref270176962"/>
-      <w:bookmarkStart w:id="76" w:name="_Toc270255318"/>
+      <w:bookmarkStart w:id="77" w:name="_Ref270176962"/>
+      <w:bookmarkStart w:id="78" w:name="_Toc270255318"/>
       <w:r>
         <w:lastRenderedPageBreak/>
         <w:t>Evaluation</w:t>
       </w:r>
-      <w:bookmarkEnd w:id="75"/>
-      <w:bookmarkEnd w:id="76"/>
+      <w:bookmarkEnd w:id="77"/>
+      <w:bookmarkEnd w:id="78"/>
     </w:p>
     <w:p>
       <w:pPr>
         <w:pStyle w:val="Heading2"/>
       </w:pPr>
-      <w:bookmarkStart w:id="77" w:name="_Toc270255319"/>
+      <w:bookmarkStart w:id="79" w:name="_Toc270255319"/>
       <w:r>
         <w:t>Software Verification</w:t>
       </w:r>
-      <w:bookmarkEnd w:id="77"/>
+      <w:bookmarkEnd w:id="79"/>
     </w:p>
     <w:p>
       <w:r>
@@ -14132,11 +15504,11 @@
       <w:pPr>
         <w:pStyle w:val="Heading2"/>
       </w:pPr>
-      <w:bookmarkStart w:id="78" w:name="_Toc270255320"/>
+      <w:bookmarkStart w:id="80" w:name="_Toc270255320"/>
       <w:r>
         <w:t>Performance Evaluation</w:t>
       </w:r>
-      <w:bookmarkEnd w:id="78"/>
+      <w:bookmarkEnd w:id="80"/>
     </w:p>
     <w:p>
       <w:r>
@@ -14157,12 +15529,14 @@
       <w:pPr>
         <w:pStyle w:val="Heading1"/>
       </w:pPr>
-      <w:bookmarkStart w:id="79" w:name="_Toc270255321"/>
+      <w:bookmarkStart w:id="81" w:name="_Toc270255321"/>
+      <w:bookmarkStart w:id="82" w:name="_Ref270432977"/>
       <w:r>
         <w:lastRenderedPageBreak/>
         <w:t>Discussion</w:t>
       </w:r>
-      <w:bookmarkEnd w:id="79"/>
+      <w:bookmarkEnd w:id="81"/>
+      <w:bookmarkEnd w:id="82"/>
     </w:p>
     <w:p>
       <w:r>
@@ -14178,7 +15552,15 @@
         </w:numPr>
       </w:pPr>
       <w:r>
-        <w:t>Criticism of GUTime – not really ported to TIMEX3 well (VAL vs. VALUE, etc)</w:t>
+        <w:t xml:space="preserve">Criticism of GUTime – not really ported to TIMEX3 well (VAL vs. VALUE, </w:t>
+      </w:r>
+      <w:proofErr w:type="spellStart"/>
+      <w:r>
+        <w:t>etc</w:t>
+      </w:r>
+      <w:proofErr w:type="spellEnd"/>
+      <w:r>
+        <w:t>)</w:t>
       </w:r>
     </w:p>
     <w:p>
@@ -14241,7 +15623,23 @@
         </w:numPr>
       </w:pPr>
       <w:r>
-        <w:t>How corpora suck in terms of XML. TERN problematic particularly because it’s SGML, so XML parser sometimes struggles. Others have S, LEX, etc, tags, mixed in with TimeML which makes no sense… Would be good for TimeML to define a namespace so it can be sensibly used in other XML documents</w:t>
+        <w:t xml:space="preserve">How corpora suck in terms of XML. TERN problematic particularly because it’s SGML, so XML parser sometimes struggles. Others have S, LEX, </w:t>
+      </w:r>
+      <w:proofErr w:type="spellStart"/>
+      <w:r>
+        <w:t>etc</w:t>
+      </w:r>
+      <w:proofErr w:type="spellEnd"/>
+      <w:r>
+        <w:t xml:space="preserve">, tags, mixed in with </w:t>
+      </w:r>
+      <w:proofErr w:type="gramStart"/>
+      <w:r>
+        <w:t>TimeML which</w:t>
+      </w:r>
+      <w:proofErr w:type="gramEnd"/>
+      <w:r>
+        <w:t xml:space="preserve"> makes no sense… Would be good for TimeML to define a namespace so it can be sensibly used in other XML documents</w:t>
       </w:r>
     </w:p>
     <w:p>
@@ -14254,7 +15652,7 @@
         </w:sectPr>
       </w:pPr>
     </w:p>
-    <w:bookmarkStart w:id="80" w:name="_Toc270255322" w:displacedByCustomXml="next"/>
+    <w:bookmarkStart w:id="83" w:name="_Toc270255322" w:displacedByCustomXml="next"/>
     <w:sdt>
       <w:sdtPr>
         <w:rPr>
@@ -14270,9 +15668,9 @@
         </w:docPartObj>
       </w:sdtPr>
       <w:sdtContent>
-        <w:bookmarkStart w:id="81" w:name="_Toc261719408" w:displacedByCustomXml="prev"/>
-        <w:bookmarkStart w:id="82" w:name="_Toc261719354" w:displacedByCustomXml="prev"/>
-        <w:bookmarkStart w:id="83" w:name="_Toc261719277" w:displacedByCustomXml="prev"/>
+        <w:bookmarkStart w:id="84" w:name="_Toc261719277" w:displacedByCustomXml="prev"/>
+        <w:bookmarkStart w:id="85" w:name="_Toc261719354" w:displacedByCustomXml="prev"/>
+        <w:bookmarkStart w:id="86" w:name="_Toc261719408" w:displacedByCustomXml="prev"/>
         <w:p>
           <w:pPr>
             <w:pStyle w:val="Heading1"/>
@@ -14280,10 +15678,10 @@
           <w:r>
             <w:t>Bibliography</w:t>
           </w:r>
-          <w:bookmarkEnd w:id="80"/>
           <w:bookmarkEnd w:id="83"/>
-          <w:bookmarkEnd w:id="82"/>
-          <w:bookmarkEnd w:id="81"/>
+          <w:bookmarkEnd w:id="86"/>
+          <w:bookmarkEnd w:id="85"/>
+          <w:bookmarkEnd w:id="84"/>
         </w:p>
         <w:sdt>
           <w:sdtPr>
@@ -15329,7 +16727,7 @@
           <w:rPr>
             <w:noProof/>
           </w:rPr>
-          <w:t>29</w:t>
+          <w:t>13</w:t>
         </w:r>
         <w:r>
           <w:rPr>
@@ -15420,7 +16818,7 @@
           <w:rPr>
             <w:noProof/>
           </w:rPr>
-          <w:t>28</w:t>
+          <w:t>14</w:t>
         </w:r>
         <w:r>
           <w:rPr>
@@ -16657,6 +18055,7 @@
   <w:style w:type="character" w:default="1" w:styleId="DefaultParagraphFont">
     <w:name w:val="Default Paragraph Font"/>
     <w:uiPriority w:val="1"/>
+    <w:semiHidden/>
     <w:unhideWhenUsed/>
   </w:style>
   <w:style w:type="table" w:default="1" w:styleId="TableNormal">
@@ -18791,6 +20190,7 @@
   <w:style w:type="character" w:default="1" w:styleId="DefaultParagraphFont">
     <w:name w:val="Default Paragraph Font"/>
     <w:uiPriority w:val="1"/>
+    <w:semiHidden/>
     <w:unhideWhenUsed/>
   </w:style>
   <w:style w:type="table" w:default="1" w:styleId="TableNormal">
@@ -21190,7 +22590,7 @@
     <b:Title>Python Reference Manual</b:Title>
     <b:Year>1995</b:Year>
     <b:Publisher>CWI Report CS-R9525</b:Publisher>
-    <b:RefOrder>27</b:RefOrder>
+    <b:RefOrder>23</b:RefOrder>
   </b:Source>
   <b:Source>
     <b:Tag>Lis01</b:Tag>
@@ -21528,6 +22928,95 @@
     <b:RefOrder>9</b:RefOrder>
   </b:Source>
   <b:Source>
+    <b:Tag>San90</b:Tag>
+    <b:SourceType>Report</b:SourceType>
+    <b:Guid>{7DEA2A52-23F5-4DF0-B34D-1FE8E64B9DA6}</b:Guid>
+    <b:Title>Part-of-speech tagging guidelines for the Penn Treebank Project. Technical report MS-CIS-90-47</b:Title>
+    <b:Year>1990</b:Year>
+    <b:Publisher>Department of Computer and Information Science, University of Pennsylvania</b:Publisher>
+    <b:Author>
+      <b:Author>
+        <b:NameList>
+          <b:Person>
+            <b:Last>Santorini</b:Last>
+            <b:First>B</b:First>
+          </b:Person>
+        </b:NameList>
+      </b:Author>
+    </b:Author>
+    <b:RefOrder>26</b:RefOrder>
+  </b:Source>
+  <b:Source>
+    <b:Tag>Fow06</b:Tag>
+    <b:SourceType>DocumentFromInternetSite</b:SourceType>
+    <b:Guid>{8291D26D-9CC7-4E97-913F-81EBAC5F2BE7}</b:Guid>
+    <b:Title>Continuous Integration</b:Title>
+    <b:Year>2006</b:Year>
+    <b:Author>
+      <b:Author>
+        <b:NameList>
+          <b:Person>
+            <b:Last>Fowler</b:Last>
+            <b:First>Martin</b:First>
+          </b:Person>
+        </b:NameList>
+      </b:Author>
+    </b:Author>
+    <b:Month>May</b:Month>
+    <b:Day>1</b:Day>
+    <b:YearAccessed>2010</b:YearAccessed>
+    <b:MonthAccessed>August</b:MonthAccessed>
+    <b:DayAccessed>20</b:DayAccessed>
+    <b:URL>http://www.martinfowler.com/articles/continuousIntegration.html</b:URL>
+    <b:RefOrder>24</b:RefOrder>
+  </b:Source>
+  <b:Source>
+    <b:Tag>Bec03</b:Tag>
+    <b:SourceType>Book</b:SourceType>
+    <b:Guid>{065049D3-417F-4B1A-8C39-30E621E34620}</b:Guid>
+    <b:Title>Test-driven development: by example</b:Title>
+    <b:Year>2003</b:Year>
+    <b:Author>
+      <b:Author>
+        <b:NameList>
+          <b:Person>
+            <b:Last>Beck</b:Last>
+            <b:First>Kent</b:First>
+          </b:Person>
+        </b:NameList>
+      </b:Author>
+    </b:Author>
+    <b:Publisher>Addison-Wesley</b:Publisher>
+    <b:RefOrder>25</b:RefOrder>
+  </b:Source>
+  <b:Source>
+    <b:Tag>Bir09</b:Tag>
+    <b:SourceType>Book</b:SourceType>
+    <b:Guid>{A4D08120-7383-4E3A-B586-BFF26EE198E3}</b:Guid>
+    <b:Author>
+      <b:Author>
+        <b:NameList>
+          <b:Person>
+            <b:Last>Bird</b:Last>
+            <b:First>Steven</b:First>
+          </b:Person>
+          <b:Person>
+            <b:Last>Klein</b:Last>
+            <b:First>Ewan</b:First>
+          </b:Person>
+          <b:Person>
+            <b:Last>Loper</b:Last>
+            <b:First>Edward</b:First>
+          </b:Person>
+        </b:NameList>
+      </b:Author>
+    </b:Author>
+    <b:Title>Natural Language Processing with Python</b:Title>
+    <b:Year>2009</b:Year>
+    <b:Publisher>O'Reilly</b:Publisher>
+    <b:RefOrder>27</b:RefOrder>
+  </b:Source>
+  <b:Source>
     <b:Tag>Pus09</b:Tag>
     <b:SourceType>ConferenceProceedings</b:SourceType>
     <b:Guid>{5AA49259-3DFD-4964-91C8-19B996B8A8F3}</b:Guid>
@@ -21554,112 +23043,64 @@
     <b:RefOrder>28</b:RefOrder>
   </b:Source>
   <b:Source>
-    <b:Tag>Nor10</b:Tag>
+    <b:Tag>App98</b:Tag>
     <b:SourceType>Report</b:SourceType>
-    <b:Guid>{044A7E7B-C1A5-4985-86A7-C091916BF018}</b:Guid>
-    <b:Title>TERNIP: Temporal Expression Recognition and Normalisation in Python - Project Proposal</b:Title>
-    <b:Year>2010</b:Year>
-    <b:Publisher>Department of Computer Science, University of Sheffield</b:Publisher>
+    <b:Guid>{50D2F3A1-1084-4161-9F14-807960FD7521}</b:Guid>
     <b:Author>
       <b:Author>
         <b:NameList>
           <b:Person>
-            <b:Last>Northwood</b:Last>
-            <b:First>Christopher</b:First>
+            <b:Last>Apparao</b:Last>
+            <b:First>Vidur</b:First>
+          </b:Person>
+          <b:Person>
+            <b:Last>Byrne</b:Last>
+            <b:First>Steven</b:First>
+          </b:Person>
+          <b:Person>
+            <b:Last>Champion</b:Last>
+            <b:First>Mike</b:First>
+          </b:Person>
+          <b:Person>
+            <b:Last>Isaacs</b:Last>
+            <b:First>Scott</b:First>
+          </b:Person>
+          <b:Person>
+            <b:Last>Jacobs</b:Last>
+            <b:First>Ian</b:First>
+          </b:Person>
+          <b:Person>
+            <b:Last>Le Hors</b:Last>
+            <b:First>Arnaud</b:First>
+          </b:Person>
+          <b:Person>
+            <b:Last>Nicol</b:Last>
+            <b:First>Gavin</b:First>
+            <b:Middle>Thomas</b:Middle>
+          </b:Person>
+          <b:Person>
+            <b:Last>Robie</b:Last>
+            <b:First>Jonathan</b:First>
+          </b:Person>
+          <b:Person>
+            <b:Last>Sutor</b:Last>
+            <b:First>Robert</b:First>
+          </b:Person>
+          <b:Person>
+            <b:Last>Wilson</b:Last>
+            <b:First>Chris</b:First>
+          </b:Person>
+          <b:Person>
+            <b:Last>Wood</b:Last>
+            <b:First>Lauren</b:First>
           </b:Person>
         </b:NameList>
       </b:Author>
     </b:Author>
+    <b:Title>Document Object Model (DOM) Level 1 Specification</b:Title>
+    <b:Year>1998</b:Year>
+    <b:Publisher>W3C</b:Publisher>
     <b:RefOrder>29</b:RefOrder>
-  </b:Source>
-  <b:Source>
-    <b:Tag>San90</b:Tag>
-    <b:SourceType>Report</b:SourceType>
-    <b:Guid>{7DEA2A52-23F5-4DF0-B34D-1FE8E64B9DA6}</b:Guid>
-    <b:Title>Part-of-speech tagging guidelines for the Penn Treebank Project. Technical report MS-CIS-90-47</b:Title>
-    <b:Year>1990</b:Year>
-    <b:Publisher>Department of Computer and Information Science, University of Pennsylvania</b:Publisher>
-    <b:Author>
-      <b:Author>
-        <b:NameList>
-          <b:Person>
-            <b:Last>Santorini</b:Last>
-            <b:First>B</b:First>
-          </b:Person>
-        </b:NameList>
-      </b:Author>
-    </b:Author>
-    <b:RefOrder>25</b:RefOrder>
-  </b:Source>
-  <b:Source>
-    <b:Tag>Fow06</b:Tag>
-    <b:SourceType>DocumentFromInternetSite</b:SourceType>
-    <b:Guid>{8291D26D-9CC7-4E97-913F-81EBAC5F2BE7}</b:Guid>
-    <b:Title>Continuous Integration</b:Title>
-    <b:Year>2006</b:Year>
-    <b:Author>
-      <b:Author>
-        <b:NameList>
-          <b:Person>
-            <b:Last>Fowler</b:Last>
-            <b:First>Martin</b:First>
-          </b:Person>
-        </b:NameList>
-      </b:Author>
-    </b:Author>
-    <b:Month>May</b:Month>
-    <b:Day>1</b:Day>
-    <b:YearAccessed>2010</b:YearAccessed>
-    <b:MonthAccessed>August</b:MonthAccessed>
-    <b:DayAccessed>20</b:DayAccessed>
-    <b:URL>http://www.martinfowler.com/articles/continuousIntegration.html</b:URL>
-    <b:RefOrder>23</b:RefOrder>
-  </b:Source>
-  <b:Source>
-    <b:Tag>Bec03</b:Tag>
-    <b:SourceType>Book</b:SourceType>
-    <b:Guid>{065049D3-417F-4B1A-8C39-30E621E34620}</b:Guid>
-    <b:Title>Test-driven development: by example</b:Title>
-    <b:Year>2003</b:Year>
-    <b:Author>
-      <b:Author>
-        <b:NameList>
-          <b:Person>
-            <b:Last>Beck</b:Last>
-            <b:First>Kent</b:First>
-          </b:Person>
-        </b:NameList>
-      </b:Author>
-    </b:Author>
-    <b:Publisher>Addison-Wesley</b:Publisher>
-    <b:RefOrder>24</b:RefOrder>
-  </b:Source>
-  <b:Source>
-    <b:Tag>Bir09</b:Tag>
-    <b:SourceType>Book</b:SourceType>
-    <b:Guid>{A4D08120-7383-4E3A-B586-BFF26EE198E3}</b:Guid>
-    <b:Author>
-      <b:Author>
-        <b:NameList>
-          <b:Person>
-            <b:Last>Bird</b:Last>
-            <b:First>Steven</b:First>
-          </b:Person>
-          <b:Person>
-            <b:Last>Klein</b:Last>
-            <b:First>Ewan</b:First>
-          </b:Person>
-          <b:Person>
-            <b:Last>Loper</b:Last>
-            <b:First>Edward</b:First>
-          </b:Person>
-        </b:NameList>
-      </b:Author>
-    </b:Author>
-    <b:Title>Natural Language Processing with Python</b:Title>
-    <b:Year>2009</b:Year>
-    <b:Publisher>O'Reilly</b:Publisher>
-    <b:RefOrder>26</b:RefOrder>
   </b:Source>
 </b:Sources>
 </file>
@@ -21673,7 +23114,7 @@
 </file>
 
 <file path=customXml/itemProps2.xml><?xml version="1.0" encoding="utf-8"?>
-<ds:datastoreItem xmlns:ds="http://schemas.openxmlformats.org/officeDocument/2006/customXml" ds:itemID="{F1E724B1-1793-4C6C-BB52-F522D10DFA77}">
+<ds:datastoreItem xmlns:ds="http://schemas.openxmlformats.org/officeDocument/2006/customXml" ds:itemID="{E65632AA-9E85-4E40-8D34-12B6069E4315}">
   <ds:schemaRefs>
     <ds:schemaRef ds:uri="http://schemas.openxmlformats.org/officeDocument/2006/bibliography"/>
   </ds:schemaRefs>

</xml_diff>

<commit_message>
runtern.py now calculates throughput Add speed and throughput results to dissertation
git-svn-id: http://svn.pling.org.uk/ternip/trunk@1937 046eaa17-6a8d-4e70-a5e5-287f5f62e04c
</commit_message>
<xml_diff>
--- a/docs/dissertation.docx
+++ b/docs/dissertation.docx
@@ -11,7 +11,6 @@
           <w:docPartUnique/>
         </w:docPartObj>
       </w:sdtPr>
-      <w:sdtEndPr/>
       <w:sdtContent>
         <w:p/>
         <w:tbl>
@@ -50,7 +49,6 @@
                 <w:dataBinding w:prefixMappings="xmlns:ns0='http://schemas.openxmlformats.org/package/2006/metadata/core-properties' xmlns:ns1='http://purl.org/dc/elements/1.1/'" w:xpath="/ns0:coreProperties[1]/ns1:title[1]" w:storeItemID="{6C3C8BC8-F283-45AE-878A-BAB7291924A1}"/>
                 <w:text/>
               </w:sdtPr>
-              <w:sdtEndPr/>
               <w:sdtContent>
                 <w:tc>
                   <w:tcPr>
@@ -183,7 +181,6 @@
                   <w:dataBinding w:prefixMappings="xmlns:ns0='http://schemas.openxmlformats.org/package/2006/metadata/core-properties' xmlns:ns1='http://purl.org/dc/elements/1.1/'" w:xpath="/ns0:coreProperties[1]/ns1:creator[1]" w:storeItemID="{6C3C8BC8-F283-45AE-878A-BAB7291924A1}"/>
                   <w:text/>
                 </w:sdtPr>
-                <w:sdtEndPr/>
                 <w:sdtContent>
                   <w:p>
                     <w:pPr>
@@ -295,37 +292,13 @@
         <w:p/>
         <w:p>
           <w:r>
-            <w:t xml:space="preserve">All sentences or passages quoted in this dissertation from other people's work have been specifically acknowledged by clear cross-referencing to author, </w:t>
-          </w:r>
-          <w:proofErr w:type="gramStart"/>
-          <w:r>
-            <w:t>work</w:t>
-          </w:r>
-          <w:proofErr w:type="gramEnd"/>
-          <w:r>
-            <w:t xml:space="preserve"> and page(s). Any </w:t>
-          </w:r>
-          <w:proofErr w:type="gramStart"/>
-          <w:r>
-            <w:t>illustrations which are not the work of the author of this dissertation</w:t>
-          </w:r>
-          <w:proofErr w:type="gramEnd"/>
-          <w:r>
-            <w:t xml:space="preserve"> have been used with the explicit permission of the originator WHERE POSSIBLE and are specifically acknowledged. I understand that failure to do </w:t>
-          </w:r>
-          <w:proofErr w:type="gramStart"/>
-          <w:r>
-            <w:t>this</w:t>
+            <w:t>All sentences or passages quoted in this dissertation from other people's work have been specifically acknowledged by clear cross-referencing to author, work and page(s). Any illustrations which are not the work of the author of this dissertation have been used with the explicit permission of the originator WHERE POSSIBLE and are specifically acknowledged. I understand that failure to do this</w:t>
           </w:r>
           <w:r>
             <w:t xml:space="preserve"> </w:t>
           </w:r>
           <w:r>
-            <w:t>amounts</w:t>
-          </w:r>
-          <w:proofErr w:type="gramEnd"/>
-          <w:r>
-            <w:t xml:space="preserve"> to plagiarism and will be considered grounds for failure in this dissertation and the degree examination as a whole.</w:t>
+            <w:t>amounts to plagiarism and will be considered grounds for failure in this dissertation and the degree examination as a whole.</w:t>
           </w:r>
         </w:p>
         <w:p>
@@ -2204,7 +2177,6 @@
           <w:id w:val="10424440"/>
           <w:citation/>
         </w:sdtPr>
-        <w:sdtEndPr/>
         <w:sdtContent>
           <w:r>
             <w:rPr>
@@ -2397,21 +2369,7 @@
         <w:rPr>
           <w:lang w:eastAsia="zh-TW"/>
         </w:rPr>
-        <w:t xml:space="preserve"> two distinct, but </w:t>
-      </w:r>
-      <w:proofErr w:type="gramStart"/>
-      <w:r>
-        <w:rPr>
-          <w:lang w:eastAsia="zh-TW"/>
-        </w:rPr>
-        <w:t>related,</w:t>
-      </w:r>
-      <w:proofErr w:type="gramEnd"/>
-      <w:r>
-        <w:rPr>
-          <w:lang w:eastAsia="zh-TW"/>
-        </w:rPr>
-        <w:t xml:space="preserve"> tasks for the identification of timexes. The first is that of recognition, which simply identifies which phrases in some text are temporal, that is, refer to some point in time</w:t>
+        <w:t xml:space="preserve"> two distinct, but related, tasks for the identification of timexes. The first is that of recognition, which simply identifies which phrases in some text are temporal, that is, refer to some point in time</w:t>
       </w:r>
       <w:r>
         <w:rPr>
@@ -2469,7 +2427,6 @@
           <w:id w:val="590747655"/>
           <w:citation/>
         </w:sdtPr>
-        <w:sdtEndPr/>
         <w:sdtContent>
           <w:r>
             <w:rPr>
@@ -2567,7 +2524,6 @@
           <w:id w:val="590747641"/>
           <w:citation/>
         </w:sdtPr>
-        <w:sdtEndPr/>
         <w:sdtContent>
           <w:r>
             <w:rPr>
@@ -2892,7 +2848,6 @@
           <w:id w:val="59903071"/>
           <w:citation/>
         </w:sdtPr>
-        <w:sdtEndPr/>
         <w:sdtContent>
           <w:r>
             <w:rPr>
@@ -3050,7 +3005,6 @@
           <w:id w:val="10424444"/>
           <w:citation/>
         </w:sdtPr>
-        <w:sdtEndPr/>
         <w:sdtContent>
           <w:r>
             <w:rPr>
@@ -3287,7 +3241,6 @@
           <w:id w:val="483411437"/>
           <w:citation/>
         </w:sdtPr>
-        <w:sdtEndPr/>
         <w:sdtContent>
           <w:r>
             <w:rPr>
@@ -3402,7 +3355,6 @@
           <w:id w:val="483411438"/>
           <w:citation/>
         </w:sdtPr>
-        <w:sdtEndPr/>
         <w:sdtContent>
           <w:r>
             <w:rPr>
@@ -3509,7 +3461,6 @@
           <w:id w:val="483411441"/>
           <w:citation/>
         </w:sdtPr>
-        <w:sdtEndPr/>
         <w:sdtContent>
           <w:r>
             <w:rPr>
@@ -3564,7 +3515,6 @@
           <w:id w:val="483411439"/>
           <w:citation/>
         </w:sdtPr>
-        <w:sdtEndPr/>
         <w:sdtContent>
           <w:r>
             <w:rPr>
@@ -3742,19 +3692,8 @@
           <w:sz w:val="20"/>
           <w:lang w:eastAsia="en-GB" w:bidi="ar-SA"/>
         </w:rPr>
-        <w:t xml:space="preserve">TIMEX3 </w:t>
-      </w:r>
-      <w:proofErr w:type="spellStart"/>
-      <w:r>
-        <w:rPr>
-          <w:rFonts w:ascii="Consolas" w:eastAsia="Times New Roman" w:hAnsi="Consolas" w:cs="Consolas"/>
-          <w:color w:val="990000"/>
-          <w:sz w:val="20"/>
-          <w:lang w:eastAsia="en-GB" w:bidi="ar-SA"/>
-        </w:rPr>
-        <w:t>tid</w:t>
-      </w:r>
-      <w:proofErr w:type="spellEnd"/>
+        <w:t>TIMEX3 tid</w:t>
+      </w:r>
       <w:r>
         <w:rPr>
           <w:rFonts w:ascii="Consolas" w:eastAsia="Times New Roman" w:hAnsi="Consolas" w:cs="Consolas"/>
@@ -3827,19 +3766,8 @@
           <w:sz w:val="20"/>
           <w:lang w:eastAsia="en-GB" w:bidi="ar-SA"/>
         </w:rPr>
-        <w:t xml:space="preserve"> </w:t>
-      </w:r>
-      <w:proofErr w:type="spellStart"/>
-      <w:r>
-        <w:rPr>
-          <w:rFonts w:ascii="Consolas" w:eastAsia="Times New Roman" w:hAnsi="Consolas" w:cs="Consolas"/>
-          <w:color w:val="990000"/>
-          <w:sz w:val="20"/>
-          <w:lang w:eastAsia="en-GB" w:bidi="ar-SA"/>
-        </w:rPr>
-        <w:t>functionInDocument</w:t>
-      </w:r>
-      <w:proofErr w:type="spellEnd"/>
+        <w:t xml:space="preserve"> functionInDocument</w:t>
+      </w:r>
       <w:r>
         <w:rPr>
           <w:rFonts w:ascii="Consolas" w:eastAsia="Times New Roman" w:hAnsi="Consolas" w:cs="Consolas"/>
@@ -3875,19 +3803,8 @@
           <w:sz w:val="20"/>
           <w:lang w:eastAsia="en-GB" w:bidi="ar-SA"/>
         </w:rPr>
-        <w:t xml:space="preserve"> </w:t>
-      </w:r>
-      <w:proofErr w:type="spellStart"/>
-      <w:r>
-        <w:rPr>
-          <w:rFonts w:ascii="Consolas" w:eastAsia="Times New Roman" w:hAnsi="Consolas" w:cs="Consolas"/>
-          <w:color w:val="990000"/>
-          <w:sz w:val="20"/>
-          <w:lang w:eastAsia="en-GB" w:bidi="ar-SA"/>
-        </w:rPr>
-        <w:t>temporalFunction</w:t>
-      </w:r>
-      <w:proofErr w:type="spellEnd"/>
+        <w:t xml:space="preserve"> temporalFunction</w:t>
+      </w:r>
       <w:r>
         <w:rPr>
           <w:rFonts w:ascii="Consolas" w:eastAsia="Times New Roman" w:hAnsi="Consolas" w:cs="Consolas"/>
@@ -4079,7 +3996,6 @@
           <w:id w:val="-1422795380"/>
           <w:citation/>
         </w:sdtPr>
-        <w:sdtEndPr/>
         <w:sdtContent>
           <w:r>
             <w:fldChar w:fldCharType="begin"/>
@@ -4143,21 +4059,7 @@
         <w:rPr>
           <w:lang w:eastAsia="zh-TW"/>
         </w:rPr>
-        <w:t>, based on the TIMEX2 ‘</w:t>
-      </w:r>
-      <w:proofErr w:type="spellStart"/>
-      <w:r>
-        <w:rPr>
-          <w:lang w:eastAsia="zh-TW"/>
-        </w:rPr>
-        <w:t>val</w:t>
-      </w:r>
-      <w:proofErr w:type="spellEnd"/>
-      <w:r>
-        <w:rPr>
-          <w:lang w:eastAsia="zh-TW"/>
-        </w:rPr>
-        <w:t>’ attribute</w:t>
+        <w:t>, based on the TIMEX2 ‘val’ attribute</w:t>
       </w:r>
       <w:r>
         <w:rPr>
@@ -4247,7 +4149,6 @@
           <w:id w:val="483411442"/>
           <w:citation/>
         </w:sdtPr>
-        <w:sdtEndPr/>
         <w:sdtContent>
           <w:r>
             <w:rPr>
@@ -4286,21 +4187,7 @@
         <w:rPr>
           <w:lang w:eastAsia="zh-TW"/>
         </w:rPr>
-        <w:t xml:space="preserve">, with a number of modifications. As natural </w:t>
-      </w:r>
-      <w:proofErr w:type="gramStart"/>
-      <w:r>
-        <w:rPr>
-          <w:lang w:eastAsia="zh-TW"/>
-        </w:rPr>
-        <w:t>language</w:t>
-      </w:r>
-      <w:proofErr w:type="gramEnd"/>
-      <w:r>
-        <w:rPr>
-          <w:lang w:eastAsia="zh-TW"/>
-        </w:rPr>
-        <w:t xml:space="preserve"> temporal expressions allow a differing degree of precision, the TimeML standard allows for unknown components of a date to be replaced with the character ‘X’ (e.g., XXXX-05-03 represents May 3</w:t>
+        <w:t>, with a number of modifications. As natural language temporal expressions allow a differing degree of precision, the TimeML standard allows for unknown components of a date to be replaced with the character ‘X’ (e.g., XXXX-05-03 represents May 3</w:t>
       </w:r>
       <w:r>
         <w:rPr>
@@ -4510,21 +4397,7 @@
         <w:rPr>
           <w:lang w:eastAsia="zh-TW"/>
         </w:rPr>
-        <w:t xml:space="preserve"> One such attribute is the “</w:t>
-      </w:r>
-      <w:proofErr w:type="spellStart"/>
-      <w:r>
-        <w:rPr>
-          <w:lang w:eastAsia="zh-TW"/>
-        </w:rPr>
-        <w:t>functionInDocument</w:t>
-      </w:r>
-      <w:proofErr w:type="spellEnd"/>
-      <w:r>
-        <w:rPr>
-          <w:lang w:eastAsia="zh-TW"/>
-        </w:rPr>
-        <w:t xml:space="preserve">” optional </w:t>
+        <w:t xml:space="preserve"> One such attribute is the “functionInDocument” optional </w:t>
       </w:r>
       <w:r>
         <w:rPr>
@@ -4576,7 +4449,6 @@
           <w:id w:val="483411443"/>
           <w:citation/>
         </w:sdtPr>
-        <w:sdtEndPr/>
         <w:sdtContent>
           <w:r>
             <w:rPr>
@@ -4707,7 +4579,6 @@
           <w:id w:val="483411444"/>
           <w:citation/>
         </w:sdtPr>
-        <w:sdtEndPr/>
         <w:sdtContent>
           <w:r>
             <w:rPr>
@@ -4792,7 +4663,6 @@
           <w:id w:val="483411448"/>
           <w:citation/>
         </w:sdtPr>
-        <w:sdtEndPr/>
         <w:sdtContent>
           <w:r>
             <w:rPr>
@@ -5166,7 +5036,6 @@
           <w:id w:val="59903073"/>
           <w:citation/>
         </w:sdtPr>
-        <w:sdtEndPr/>
         <w:sdtContent>
           <w:r>
             <w:rPr>
@@ -5252,7 +5121,6 @@
           <w:id w:val="483411445"/>
           <w:citation/>
         </w:sdtPr>
-        <w:sdtEndPr/>
         <w:sdtContent>
           <w:r>
             <w:rPr>
@@ -5301,7 +5169,6 @@
           <w:id w:val="483411446"/>
           <w:citation/>
         </w:sdtPr>
-        <w:sdtEndPr/>
         <w:sdtContent>
           <w:r>
             <w:rPr>
@@ -5362,7 +5229,6 @@
           <w:id w:val="10593655"/>
           <w:citation/>
         </w:sdtPr>
-        <w:sdtEndPr/>
         <w:sdtContent>
           <w:r>
             <w:rPr>
@@ -5487,27 +5353,13 @@
         <w:rPr>
           <w:lang w:eastAsia="zh-TW"/>
         </w:rPr>
-        <w:t xml:space="preserve"> metric TERN </w:t>
-      </w:r>
-      <w:proofErr w:type="gramStart"/>
-      <w:r>
-        <w:rPr>
-          <w:lang w:eastAsia="zh-TW"/>
-        </w:rPr>
-        <w:t>uses to measure performance</w:t>
-      </w:r>
-      <w:r>
-        <w:rPr>
-          <w:lang w:eastAsia="zh-TW"/>
-        </w:rPr>
-        <w:t xml:space="preserve"> is</w:t>
-      </w:r>
-      <w:proofErr w:type="gramEnd"/>
-      <w:r>
-        <w:rPr>
-          <w:lang w:eastAsia="zh-TW"/>
-        </w:rPr>
-        <w:t xml:space="preserve"> that of detection of temporal expressions</w:t>
+        <w:t xml:space="preserve"> metric TERN uses to measure performance</w:t>
+      </w:r>
+      <w:r>
+        <w:rPr>
+          <w:lang w:eastAsia="zh-TW"/>
+        </w:rPr>
+        <w:t xml:space="preserve"> is that of detection of temporal expressions</w:t>
       </w:r>
       <w:r>
         <w:rPr>
@@ -5614,7 +5466,6 @@
           <w:id w:val="10595340"/>
           <w:citation/>
         </w:sdtPr>
-        <w:sdtEndPr/>
         <w:sdtContent>
           <w:r>
             <w:rPr>
@@ -5663,7 +5514,6 @@
           <w:id w:val="10595341"/>
           <w:citation/>
         </w:sdtPr>
-        <w:sdtEndPr/>
         <w:sdtContent>
           <w:r>
             <w:rPr>
@@ -5817,7 +5667,6 @@
           <w:id w:val="10593657"/>
           <w:citation/>
         </w:sdtPr>
-        <w:sdtEndPr/>
         <w:sdtContent>
           <w:r>
             <w:fldChar w:fldCharType="begin"/>
@@ -5864,7 +5713,6 @@
           <w:id w:val="10593658"/>
           <w:citation/>
         </w:sdtPr>
-        <w:sdtEndPr/>
         <w:sdtContent>
           <w:r>
             <w:fldChar w:fldCharType="begin"/>
@@ -5897,7 +5745,6 @@
           <w:id w:val="10593656"/>
           <w:citation/>
         </w:sdtPr>
-        <w:sdtEndPr/>
         <w:sdtContent>
           <w:r>
             <w:fldChar w:fldCharType="begin"/>
@@ -5944,7 +5791,6 @@
           <w:id w:val="10593683"/>
           <w:citation/>
         </w:sdtPr>
-        <w:sdtEndPr/>
         <w:sdtContent>
           <w:r>
             <w:fldChar w:fldCharType="begin"/>
@@ -6093,7 +5939,6 @@
           <w:id w:val="590747640"/>
           <w:citation/>
         </w:sdtPr>
-        <w:sdtEndPr/>
         <w:sdtContent>
           <w:r>
             <w:fldChar w:fldCharType="begin"/>
@@ -6126,7 +5971,6 @@
           <w:id w:val="590747639"/>
           <w:citation/>
         </w:sdtPr>
-        <w:sdtEndPr/>
         <w:sdtContent>
           <w:r>
             <w:fldChar w:fldCharType="begin"/>
@@ -6165,14 +6009,7 @@
         <w:rPr>
           <w:lang w:eastAsia="zh-TW"/>
         </w:rPr>
-        <w:t xml:space="preserve">The recognition task is generally considered </w:t>
-      </w:r>
-      <w:proofErr w:type="gramStart"/>
-      <w:r>
-        <w:rPr>
-          <w:lang w:eastAsia="zh-TW"/>
-        </w:rPr>
-        <w:t xml:space="preserve">to be “do-able” </w:t>
+        <w:t xml:space="preserve">The recognition task is generally considered to be “do-able” </w:t>
       </w:r>
       <w:sdt>
         <w:sdtPr>
@@ -6182,7 +6019,6 @@
           <w:id w:val="590747695"/>
           <w:citation/>
         </w:sdtPr>
-        <w:sdtEndPr/>
         <w:sdtContent>
           <w:r>
             <w:rPr>
@@ -6207,15 +6043,7 @@
               <w:noProof/>
               <w:lang w:eastAsia="zh-TW"/>
             </w:rPr>
-            <w:t>(Ahn</w:t>
-          </w:r>
-          <w:proofErr w:type="gramEnd"/>
-          <w:r>
-            <w:rPr>
-              <w:noProof/>
-              <w:lang w:eastAsia="zh-TW"/>
-            </w:rPr>
-            <w:t>, Adafre, &amp; de Rijke, 2005)</w:t>
+            <w:t>(Ahn, Adafre, &amp; de Rijke, 2005)</w:t>
           </w:r>
           <w:r>
             <w:rPr>
@@ -6270,7 +6098,6 @@
           <w:id w:val="590747637"/>
           <w:citation/>
         </w:sdtPr>
-        <w:sdtEndPr/>
         <w:sdtContent>
           <w:r>
             <w:rPr>
@@ -6440,7 +6267,6 @@
           <w:id w:val="63107304"/>
           <w:citation/>
         </w:sdtPr>
-        <w:sdtEndPr/>
         <w:sdtContent>
           <w:r>
             <w:rPr>
@@ -6479,21 +6305,7 @@
         <w:rPr>
           <w:lang w:eastAsia="zh-TW"/>
         </w:rPr>
-        <w:t xml:space="preserve"> maintain that in relatively short periods of time (i.e., one </w:t>
-      </w:r>
-      <w:proofErr w:type="gramStart"/>
-      <w:r>
-        <w:rPr>
-          <w:lang w:eastAsia="zh-TW"/>
-        </w:rPr>
-        <w:t>man-month</w:t>
-      </w:r>
-      <w:proofErr w:type="gramEnd"/>
-      <w:r>
-        <w:rPr>
-          <w:lang w:eastAsia="zh-TW"/>
-        </w:rPr>
-        <w:t>) rule sets can be created which perform adequately.</w:t>
+        <w:t xml:space="preserve"> maintain that in relatively short periods of time (i.e., one man-month) rule sets can be created which perform adequately.</w:t>
       </w:r>
       <w:r>
         <w:rPr>
@@ -6546,21 +6358,7 @@
         <w:rPr>
           <w:lang w:eastAsia="zh-TW"/>
         </w:rPr>
-        <w:t xml:space="preserve">With performance between machine learning and rule-based systems as </w:t>
-      </w:r>
-      <w:proofErr w:type="gramStart"/>
-      <w:r>
-        <w:rPr>
-          <w:lang w:eastAsia="zh-TW"/>
-        </w:rPr>
-        <w:t>close</w:t>
-      </w:r>
-      <w:proofErr w:type="gramEnd"/>
-      <w:r>
-        <w:rPr>
-          <w:lang w:eastAsia="zh-TW"/>
-        </w:rPr>
-        <w:t xml:space="preserve"> as it is there is no clear superior approach to timex annotation, with different authors extolling the advantages of their </w:t>
+        <w:t xml:space="preserve">With performance between machine learning and rule-based systems as close as it is there is no clear superior approach to timex annotation, with different authors extolling the advantages of their </w:t>
       </w:r>
       <w:r>
         <w:rPr>
@@ -6606,14 +6404,7 @@
         <w:rPr>
           <w:lang w:eastAsia="zh-TW"/>
         </w:rPr>
-        <w:t xml:space="preserve"> </w:t>
-      </w:r>
-      <w:proofErr w:type="gramStart"/>
-      <w:r>
-        <w:rPr>
-          <w:lang w:eastAsia="zh-TW"/>
-        </w:rPr>
-        <w:t>argue</w:t>
+        <w:t xml:space="preserve"> argue</w:t>
       </w:r>
       <w:r>
         <w:rPr>
@@ -6621,7 +6412,6 @@
         </w:rPr>
         <w:t>s</w:t>
       </w:r>
-      <w:proofErr w:type="gramEnd"/>
       <w:r>
         <w:rPr>
           <w:lang w:eastAsia="zh-TW"/>
@@ -6654,7 +6444,6 @@
           <w:id w:val="63106601"/>
           <w:citation/>
         </w:sdtPr>
-        <w:sdtEndPr/>
         <w:sdtContent>
           <w:r>
             <w:rPr>
@@ -6754,7 +6543,6 @@
           <w:id w:val="63106645"/>
           <w:citation/>
         </w:sdtPr>
-        <w:sdtEndPr/>
         <w:sdtContent>
           <w:r>
             <w:fldChar w:fldCharType="begin"/>
@@ -6875,7 +6663,6 @@
           <w:id w:val="63106602"/>
           <w:citation/>
         </w:sdtPr>
-        <w:sdtEndPr/>
         <w:sdtContent>
           <w:r>
             <w:fldChar w:fldCharType="begin"/>
@@ -6947,7 +6734,6 @@
           <w:id w:val="63106604"/>
           <w:citation/>
         </w:sdtPr>
-        <w:sdtEndPr/>
         <w:sdtContent>
           <w:r>
             <w:fldChar w:fldCharType="begin"/>
@@ -7017,7 +6803,6 @@
           <w:id w:val="10593654"/>
           <w:citation/>
         </w:sdtPr>
-        <w:sdtEndPr/>
         <w:sdtContent>
           <w:r>
             <w:fldChar w:fldCharType="begin"/>
@@ -7120,7 +6905,6 @@
           <w:id w:val="63107261"/>
           <w:citation/>
         </w:sdtPr>
-        <w:sdtEndPr/>
         <w:sdtContent>
           <w:r>
             <w:fldChar w:fldCharType="begin"/>
@@ -7299,7 +7083,6 @@
           <w:id w:val="63107264"/>
           <w:citation/>
         </w:sdtPr>
-        <w:sdtEndPr/>
         <w:sdtContent>
           <w:r>
             <w:fldChar w:fldCharType="begin"/>
@@ -7389,7 +7172,6 @@
           <w:id w:val="63106648"/>
           <w:citation/>
         </w:sdtPr>
-        <w:sdtEndPr/>
         <w:sdtContent>
           <w:r>
             <w:rPr>
@@ -7509,14 +7291,12 @@
         </w:rPr>
         <w:t>‘</w:t>
       </w:r>
-      <w:proofErr w:type="spellStart"/>
       <w:r>
         <w:rPr>
           <w:lang w:eastAsia="zh-TW"/>
         </w:rPr>
         <w:t>val</w:t>
       </w:r>
-      <w:proofErr w:type="spellEnd"/>
       <w:r>
         <w:rPr>
           <w:lang w:eastAsia="zh-TW"/>
@@ -7617,7 +7397,6 @@
           <w:id w:val="63107306"/>
           <w:citation/>
         </w:sdtPr>
-        <w:sdtEndPr/>
         <w:sdtContent>
           <w:r>
             <w:rPr>
@@ -7815,7 +7594,6 @@
           <w:id w:val="63107263"/>
           <w:citation/>
         </w:sdtPr>
-        <w:sdtEndPr/>
         <w:sdtContent>
           <w:r>
             <w:rPr>
@@ -8250,7 +8028,6 @@
           <w:id w:val="584475422"/>
           <w:citation/>
         </w:sdtPr>
-        <w:sdtEndPr/>
         <w:sdtContent>
           <w:r>
             <w:rPr>
@@ -8359,7 +8136,6 @@
           <w:id w:val="201333622"/>
           <w:citation/>
         </w:sdtPr>
-        <w:sdtEndPr/>
         <w:sdtContent>
           <w:r>
             <w:rPr>
@@ -8477,7 +8253,6 @@
           <w:id w:val="1003099366"/>
           <w:citation/>
         </w:sdtPr>
-        <w:sdtEndPr/>
         <w:sdtContent>
           <w:r>
             <w:fldChar w:fldCharType="begin"/>
@@ -8554,7 +8329,6 @@
           <w:id w:val="-824591617"/>
           <w:citation/>
         </w:sdtPr>
-        <w:sdtEndPr/>
         <w:sdtContent>
           <w:r>
             <w:fldChar w:fldCharType="begin"/>
@@ -8584,7 +8358,6 @@
           <w:id w:val="-1419714873"/>
           <w:citation/>
         </w:sdtPr>
-        <w:sdtEndPr/>
         <w:sdtContent>
           <w:r>
             <w:fldChar w:fldCharType="begin"/>
@@ -8698,66 +8471,56 @@
       <w:r>
         <w:t xml:space="preserve"> package provides two functions: </w:t>
       </w:r>
-      <w:proofErr w:type="gramStart"/>
       <w:r>
         <w:rPr>
           <w:rStyle w:val="Code"/>
         </w:rPr>
-        <w:t>normaliser(</w:t>
-      </w:r>
-      <w:proofErr w:type="gramEnd"/>
+        <w:t>normaliser()</w:t>
+      </w:r>
+      <w:r>
+        <w:t xml:space="preserve"> and </w:t>
+      </w:r>
       <w:r>
         <w:rPr>
           <w:rStyle w:val="Code"/>
         </w:rPr>
-        <w:t>)</w:t>
-      </w:r>
-      <w:r>
-        <w:t xml:space="preserve"> and </w:t>
+        <w:t>recogniser()</w:t>
+      </w:r>
+      <w:r>
+        <w:t xml:space="preserve"> which </w:t>
+      </w:r>
+      <w:r>
+        <w:t xml:space="preserve">can be used to easily instantiate the “current best” normalisation and recognition components. At present, </w:t>
+      </w:r>
+      <w:r>
+        <w:t xml:space="preserve">there is only one implemented module for both, but instantiating the recogniser and normaliser in this way allows </w:t>
+      </w:r>
+      <w:r>
+        <w:t>improved</w:t>
+      </w:r>
+      <w:r>
+        <w:t xml:space="preserve"> techniques to be implemented later without any API changes to applications using TERNIP.</w:t>
+      </w:r>
+    </w:p>
+    <w:p>
+      <w:r>
+        <w:t xml:space="preserve">Also in the </w:t>
       </w:r>
       <w:r>
         <w:rPr>
           <w:rStyle w:val="Code"/>
         </w:rPr>
-        <w:t>recogniser()</w:t>
-      </w:r>
-      <w:r>
-        <w:t xml:space="preserve"> which </w:t>
-      </w:r>
-      <w:r>
-        <w:t xml:space="preserve">can be used to easily instantiate the “current best” normalisation and recognition components. At present, </w:t>
-      </w:r>
-      <w:r>
-        <w:t xml:space="preserve">there is only one implemented module for both, but instantiating the recogniser and normaliser in this way allows </w:t>
-      </w:r>
-      <w:r>
-        <w:t>improved</w:t>
-      </w:r>
-      <w:r>
-        <w:t xml:space="preserve"> techniques to be implemented later without any API changes to applications using TERNIP.</w:t>
-      </w:r>
-    </w:p>
-    <w:p>
-      <w:r>
-        <w:t xml:space="preserve">Also in the </w:t>
+        <w:t>ternip</w:t>
+      </w:r>
+      <w:r>
+        <w:t xml:space="preserve"> package is a class, </w:t>
       </w:r>
       <w:r>
         <w:rPr>
           <w:rStyle w:val="Code"/>
         </w:rPr>
-        <w:t>ternip</w:t>
-      </w:r>
-      <w:r>
-        <w:t xml:space="preserve"> package is a class, </w:t>
-      </w:r>
-      <w:proofErr w:type="spellStart"/>
-      <w:r>
-        <w:rPr>
-          <w:rStyle w:val="Code"/>
-        </w:rPr>
         <w:t>ternip.timex</w:t>
       </w:r>
-      <w:proofErr w:type="spellEnd"/>
       <w:r>
         <w:t xml:space="preserve">, which allows for abstract representation of the attributes of a time expression. The members of this class are inspired by the </w:t>
       </w:r>
@@ -8769,7 +8532,6 @@
           <w:id w:val="39170546"/>
           <w:citation/>
         </w:sdtPr>
-        <w:sdtEndPr/>
         <w:sdtContent>
           <w:r>
             <w:fldChar w:fldCharType="begin"/>
@@ -8961,7 +8723,6 @@
                 <w:id w:val="317229413"/>
                 <w:citation/>
               </w:sdtPr>
-              <w:sdtEndPr/>
               <w:sdtContent>
                 <w:r>
                   <w:fldChar w:fldCharType="begin"/>
@@ -9159,14 +8920,12 @@
                 <w:rStyle w:val="Code"/>
               </w:rPr>
             </w:pPr>
-            <w:proofErr w:type="spellStart"/>
             <w:r>
               <w:rPr>
                 <w:rStyle w:val="Code"/>
               </w:rPr>
               <w:t>temporal_function</w:t>
             </w:r>
-            <w:proofErr w:type="spellEnd"/>
           </w:p>
         </w:tc>
         <w:tc>
@@ -9196,14 +8955,12 @@
                 <w:rStyle w:val="Code"/>
               </w:rPr>
             </w:pPr>
-            <w:proofErr w:type="spellStart"/>
             <w:r>
               <w:rPr>
                 <w:rStyle w:val="Code"/>
               </w:rPr>
               <w:t>document_role</w:t>
             </w:r>
-            <w:proofErr w:type="spellEnd"/>
           </w:p>
         </w:tc>
         <w:tc>
@@ -9230,14 +8987,12 @@
                 <w:rStyle w:val="Code"/>
               </w:rPr>
             </w:pPr>
-            <w:proofErr w:type="spellStart"/>
             <w:r>
               <w:rPr>
                 <w:rStyle w:val="Code"/>
               </w:rPr>
               <w:t>begin_timex</w:t>
             </w:r>
-            <w:proofErr w:type="spellEnd"/>
           </w:p>
         </w:tc>
         <w:tc>
@@ -9267,14 +9022,12 @@
                 <w:rStyle w:val="Code"/>
               </w:rPr>
             </w:pPr>
-            <w:proofErr w:type="spellStart"/>
             <w:r>
               <w:rPr>
                 <w:rStyle w:val="Code"/>
               </w:rPr>
               <w:t>end_timex</w:t>
             </w:r>
-            <w:proofErr w:type="spellEnd"/>
           </w:p>
         </w:tc>
         <w:tc>
@@ -9336,14 +9089,12 @@
                 <w:rStyle w:val="Code"/>
               </w:rPr>
             </w:pPr>
-            <w:proofErr w:type="spellStart"/>
             <w:r>
               <w:rPr>
                 <w:rStyle w:val="Code"/>
               </w:rPr>
               <w:t>non_consuming</w:t>
             </w:r>
-            <w:proofErr w:type="spellEnd"/>
           </w:p>
         </w:tc>
         <w:tc>
@@ -9394,33 +9145,11 @@
       <w:r>
         <w:t xml:space="preserve">A support function, </w:t>
       </w:r>
-      <w:proofErr w:type="spellStart"/>
       <w:r>
         <w:rPr>
           <w:rStyle w:val="Code"/>
         </w:rPr>
-        <w:t>add_timex_</w:t>
-      </w:r>
-      <w:proofErr w:type="gramStart"/>
-      <w:r>
-        <w:rPr>
-          <w:rStyle w:val="Code"/>
-        </w:rPr>
-        <w:t>ids</w:t>
-      </w:r>
-      <w:proofErr w:type="spellEnd"/>
-      <w:r>
-        <w:rPr>
-          <w:rStyle w:val="Code"/>
-        </w:rPr>
-        <w:t>(</w:t>
-      </w:r>
-      <w:proofErr w:type="gramEnd"/>
-      <w:r>
-        <w:rPr>
-          <w:rStyle w:val="Code"/>
-        </w:rPr>
-        <w:t>timexes)</w:t>
+        <w:t>add_timex_ids(timexes)</w:t>
       </w:r>
       <w:r>
         <w:t xml:space="preserve"> is also provided, which annotates the id attributes in a set of timex objects so each timex has a unique identifier.</w:t>
@@ -9438,7 +9167,6 @@
           <w:id w:val="1825390441"/>
           <w:citation/>
         </w:sdtPr>
-        <w:sdtEndPr/>
         <w:sdtContent>
           <w:r>
             <w:fldChar w:fldCharType="begin"/>
@@ -9644,99 +9372,83 @@
         <w:rPr>
           <w:rStyle w:val="Code"/>
         </w:rPr>
-        <w:t>), ('1979', 'CD', set([&lt;</w:t>
-      </w:r>
-      <w:proofErr w:type="spellStart"/>
+        <w:t>), ('1979', 'CD', set([&lt;ternip.timex.time</w:t>
+      </w:r>
       <w:r>
         <w:rPr>
           <w:rStyle w:val="Code"/>
         </w:rPr>
-        <w:t>ternip.timex.time</w:t>
+        <w:t>x instance at 0x058666E8&gt;])), (</w:t>
       </w:r>
       <w:r>
         <w:rPr>
           <w:rStyle w:val="Code"/>
         </w:rPr>
-        <w:t>x</w:t>
-      </w:r>
-      <w:proofErr w:type="spellEnd"/>
+        <w:t xml:space="preserve">'.', '.', </w:t>
+      </w:r>
       <w:r>
         <w:rPr>
           <w:rStyle w:val="Code"/>
         </w:rPr>
-        <w:t xml:space="preserve"> instance at 0x058666E8&gt;])), (</w:t>
+        <w:t>set()</w:t>
       </w:r>
       <w:r>
         <w:rPr>
           <w:rStyle w:val="Code"/>
         </w:rPr>
-        <w:t xml:space="preserve">'.', '.', </w:t>
+        <w:t>)]</w:t>
       </w:r>
       <w:r>
         <w:rPr>
           <w:rStyle w:val="Code"/>
         </w:rPr>
-        <w:t>set()</w:t>
+        <w:t>]</w:t>
+      </w:r>
+    </w:p>
+    <w:p>
+      <w:pPr>
+        <w:pStyle w:val="Caption"/>
+      </w:pPr>
+      <w:bookmarkStart w:id="56" w:name="_Ref270080747"/>
+      <w:r>
+        <w:t xml:space="preserve">Sample </w:t>
+      </w:r>
+      <w:r>
+        <w:fldChar w:fldCharType="begin"/>
+      </w:r>
+      <w:r>
+        <w:instrText xml:space="preserve"> SEQ Sample \* ARABIC </w:instrText>
+      </w:r>
+      <w:r>
+        <w:fldChar w:fldCharType="separate"/>
+      </w:r>
+      <w:r>
+        <w:rPr>
+          <w:noProof/>
+        </w:rPr>
+        <w:t>2</w:t>
+      </w:r>
+      <w:r>
+        <w:fldChar w:fldCharType="end"/>
+      </w:r>
+      <w:bookmarkEnd w:id="56"/>
+      <w:r>
+        <w:t xml:space="preserve"> - A single sentence documented in TERNIP internal form</w:t>
+      </w:r>
+    </w:p>
+    <w:p>
+      <w:r>
+        <w:t xml:space="preserve">It is important to note that this representation represents a loss of fidelity from the original document because of the tokenisation process, specifically whitespace between tokens. However, the documented </w:t>
+      </w:r>
+      <w:r>
+        <w:t xml:space="preserve">use of the classes in the </w:t>
       </w:r>
       <w:r>
         <w:rPr>
           <w:rStyle w:val="Code"/>
         </w:rPr>
-        <w:t>)]</w:t>
-      </w:r>
-      <w:r>
-        <w:rPr>
-          <w:rStyle w:val="Code"/>
-        </w:rPr>
-        <w:t>]</w:t>
-      </w:r>
-    </w:p>
-    <w:p>
-      <w:pPr>
-        <w:pStyle w:val="Caption"/>
-      </w:pPr>
-      <w:bookmarkStart w:id="56" w:name="_Ref270080747"/>
-      <w:r>
-        <w:t xml:space="preserve">Sample </w:t>
-      </w:r>
-      <w:r>
-        <w:fldChar w:fldCharType="begin"/>
-      </w:r>
-      <w:r>
-        <w:instrText xml:space="preserve"> SEQ Sample \* ARABIC </w:instrText>
-      </w:r>
-      <w:r>
-        <w:fldChar w:fldCharType="separate"/>
-      </w:r>
-      <w:r>
-        <w:rPr>
-          <w:noProof/>
-        </w:rPr>
-        <w:t>2</w:t>
-      </w:r>
-      <w:r>
-        <w:fldChar w:fldCharType="end"/>
-      </w:r>
-      <w:bookmarkEnd w:id="56"/>
-      <w:r>
-        <w:t xml:space="preserve"> - A single sentence documented in TERNIP internal form</w:t>
-      </w:r>
-    </w:p>
-    <w:p>
-      <w:r>
-        <w:t xml:space="preserve">It is important to note that this representation represents a loss of fidelity from the original document because of the tokenisation process, specifically whitespace between tokens. However, the documented </w:t>
-      </w:r>
-      <w:r>
-        <w:t xml:space="preserve">use of the classes in the </w:t>
-      </w:r>
-      <w:proofErr w:type="spellStart"/>
-      <w:r>
-        <w:rPr>
-          <w:rStyle w:val="Code"/>
-        </w:rPr>
         <w:t>ternip.format</w:t>
       </w:r>
-      <w:proofErr w:type="spellEnd"/>
       <w:r>
         <w:t xml:space="preserve"> sub-package allows</w:t>
       </w:r>
@@ -9863,14 +9575,12 @@
       <w:r>
         <w:t xml:space="preserve"> This is implemented in TERNIP as the </w:t>
       </w:r>
-      <w:proofErr w:type="spellStart"/>
       <w:r>
         <w:rPr>
           <w:rStyle w:val="Code"/>
         </w:rPr>
         <w:t>ternip.rule_engine.recognition_rule_engine</w:t>
       </w:r>
-      <w:proofErr w:type="spellEnd"/>
       <w:r>
         <w:t xml:space="preserve"> class</w:t>
       </w:r>
@@ -9920,7 +9630,6 @@
           <w:id w:val="384767500"/>
           <w:citation/>
         </w:sdtPr>
-        <w:sdtEndPr/>
         <w:sdtContent>
           <w:r>
             <w:fldChar w:fldCharType="begin"/>
@@ -9945,14 +9654,12 @@
       <w:r>
         <w:t xml:space="preserve"> in the </w:t>
       </w:r>
-      <w:proofErr w:type="spellStart"/>
       <w:r>
         <w:rPr>
           <w:rStyle w:val="Code"/>
         </w:rPr>
         <w:t>nltk.text.TokenSearcher</w:t>
       </w:r>
-      <w:proofErr w:type="spellEnd"/>
       <w:r>
         <w:t xml:space="preserve"> </w:t>
       </w:r>
@@ -10293,7 +10000,6 @@
         </w:rPr>
         <w:t>&gt;&lt;</w:t>
       </w:r>
-      <w:proofErr w:type="gramStart"/>
       <w:r>
         <w:rPr>
           <w:rStyle w:val="Code"/>
@@ -10306,7 +10012,6 @@
         </w:rPr>
         <w:t>~</w:t>
       </w:r>
-      <w:proofErr w:type="gramEnd"/>
       <w:r>
         <w:rPr>
           <w:rStyle w:val="Code"/>
@@ -10371,7 +10076,6 @@
       <w:r>
         <w:t xml:space="preserve"> quantifying </w:t>
       </w:r>
-      <w:proofErr w:type="gramStart"/>
       <w:r>
         <w:t xml:space="preserve">the </w:t>
       </w:r>
@@ -10381,17 +10085,8 @@
         </w:rPr>
         <w:t>.</w:t>
       </w:r>
-      <w:proofErr w:type="gramEnd"/>
-      <w:r>
-        <w:t xml:space="preserve"> </w:t>
-      </w:r>
-      <w:proofErr w:type="gramStart"/>
-      <w:r>
-        <w:t>character</w:t>
-      </w:r>
-      <w:proofErr w:type="gramEnd"/>
-      <w:r>
-        <w:t xml:space="preserve"> will not result in an expression which matches across tag boundaries</w:t>
+      <w:r>
+        <w:t xml:space="preserve"> character will not result in an expression which matches across tag boundaries</w:t>
       </w:r>
       <w:r>
         <w:t xml:space="preserve">, </w:t>
@@ -10435,15 +10130,7 @@
         <w:t>&lt;mid(~.+&gt;&lt;)?day~.+&gt;</w:t>
       </w:r>
       <w:r>
-        <w:t xml:space="preserve"> will not perform as expected (that is, to match “midday” and “</w:t>
-      </w:r>
-      <w:proofErr w:type="spellStart"/>
-      <w:r>
-        <w:t>mid day</w:t>
-      </w:r>
-      <w:proofErr w:type="spellEnd"/>
-      <w:r>
-        <w:t>” in one rule), due to the way the NLTK treats the token markers.</w:t>
+        <w:t xml:space="preserve"> will not perform as expected (that is, to match “midday” and “mid day” in one rule), due to the way the NLTK treats the token markers.</w:t>
       </w:r>
     </w:p>
     <w:p>
@@ -10673,15 +10360,7 @@
         <w:t>$NTH_DOW_HOLIDAYS</w:t>
       </w:r>
       <w:r>
-        <w:t xml:space="preserve"> – holidays which always occur on the same day, in the nth week of a particular month (e.g., </w:t>
-      </w:r>
-      <w:proofErr w:type="spellStart"/>
-      <w:r>
-        <w:t>Labor</w:t>
-      </w:r>
-      <w:proofErr w:type="spellEnd"/>
-      <w:r>
-        <w:t xml:space="preserve"> Day, Mother’s Day)</w:t>
+        <w:t xml:space="preserve"> – holidays which always occur on the same day, in the nth week of a particular month (e.g., Labor Day, Mother’s Day)</w:t>
       </w:r>
       <w:r>
         <w:t>;</w:t>
@@ -10732,7 +10411,6 @@
           <w:numId w:val="6"/>
         </w:numPr>
       </w:pPr>
-      <w:proofErr w:type="gramStart"/>
       <w:r>
         <w:rPr>
           <w:rStyle w:val="Code"/>
@@ -10757,7 +10435,6 @@
       <w:r>
         <w:t>.</w:t>
       </w:r>
-      <w:proofErr w:type="gramEnd"/>
     </w:p>
     <w:p>
       <w:r>
@@ -10797,205 +10474,136 @@
         <w:rPr>
           <w:rStyle w:val="Code"/>
         </w:rPr>
-        <w:t xml:space="preserve"> NUM_START&lt;</w:t>
-      </w:r>
-      <w:proofErr w:type="spellStart"/>
+        <w:t xml:space="preserve"> NUM_START&lt;twenty~CD&gt;&lt;four~CD&gt;NUM_END</w:t>
+      </w:r>
+      <w:r>
+        <w:t>.</w:t>
+      </w:r>
+      <w:r>
+        <w:t xml:space="preserve"> Where the number sequence is an ordinal (e.g., “eighty fifth”), the markers </w:t>
+      </w:r>
       <w:r>
         <w:rPr>
           <w:rStyle w:val="Code"/>
         </w:rPr>
-        <w:t>twenty~CD</w:t>
-      </w:r>
-      <w:proofErr w:type="spellEnd"/>
+        <w:t>NUM_ORD_START</w:t>
+      </w:r>
+      <w:r>
+        <w:t xml:space="preserve"> and </w:t>
+      </w:r>
       <w:r>
         <w:rPr>
           <w:rStyle w:val="Code"/>
         </w:rPr>
-        <w:t>&gt;&lt;</w:t>
-      </w:r>
-      <w:proofErr w:type="spellStart"/>
+        <w:t>NUM_ORD_END</w:t>
+      </w:r>
+      <w:r>
+        <w:t xml:space="preserve"> are used (e.g., </w:t>
+      </w:r>
       <w:r>
         <w:rPr>
           <w:rStyle w:val="Code"/>
         </w:rPr>
-        <w:t>four~CD</w:t>
-      </w:r>
-      <w:proofErr w:type="spellEnd"/>
+        <w:t>NUM_ORD_START&lt;eighty~CD&gt;</w:t>
+      </w:r>
       <w:r>
         <w:rPr>
           <w:rStyle w:val="Code"/>
         </w:rPr>
-        <w:t>&gt;NUM_END</w:t>
-      </w:r>
-      <w:r>
+        <w:t xml:space="preserve"> </w:t>
+      </w:r>
+      <w:r>
+        <w:rPr>
+          <w:rStyle w:val="Code"/>
+        </w:rPr>
+        <w:t>&lt;fifth~CD&gt;NUM_ORD_END</w:t>
+      </w:r>
+      <w:r>
+        <w:t>).</w:t>
+      </w:r>
+    </w:p>
+    <w:p>
+      <w:r>
+        <w:t xml:space="preserve">An additional exception here is when the matching character </w:t>
+      </w:r>
+      <w:r>
+        <w:rPr>
+          <w:rStyle w:val="Code"/>
+        </w:rPr>
         <w:t>.</w:t>
       </w:r>
       <w:r>
-        <w:t xml:space="preserve"> Where the number sequence is an ordinal (e.g., “eighty fifth”), the markers </w:t>
+        <w:t xml:space="preserve"> is immediately preceded by </w:t>
       </w:r>
       <w:r>
         <w:rPr>
           <w:rStyle w:val="Code"/>
         </w:rPr>
+        <w:t>NUM_START</w:t>
+      </w:r>
+      <w:r>
+        <w:t xml:space="preserve"> (or </w:t>
+      </w:r>
+      <w:r>
+        <w:rPr>
+          <w:rStyle w:val="Code"/>
+        </w:rPr>
         <w:t>NUM_ORD_START</w:t>
       </w:r>
       <w:r>
-        <w:t xml:space="preserve"> and </w:t>
+        <w:t>) it will match the entire extent of the number sequence in a non-greedy fashion, but crossing word boundaries, which the NLTK pre-processing usually disallows.</w:t>
+      </w:r>
+    </w:p>
+    <w:p>
+      <w:r>
+        <w:t>Rules can also define</w:t>
+      </w:r>
+      <w:r>
+        <w:t xml:space="preserve"> a “squelch” option, which alters the rule into one </w:t>
+      </w:r>
+      <w:r>
+        <w:t>that</w:t>
+      </w:r>
+      <w:r>
+        <w:t xml:space="preserve"> removes t</w:t>
+      </w:r>
+      <w:r>
+        <w:t>imexes from the matching extent and</w:t>
+      </w:r>
+      <w:r>
+        <w:t xml:space="preserve"> </w:t>
+      </w:r>
+      <w:r>
+        <w:t>a</w:t>
+      </w:r>
+      <w:r>
+        <w:t xml:space="preserve">n option </w:t>
+      </w:r>
+      <w:r>
+        <w:t>that</w:t>
+      </w:r>
+      <w:r>
+        <w:t xml:space="preserve"> defines</w:t>
+      </w:r>
+      <w:r>
+        <w:t xml:space="preserve"> </w:t>
+      </w:r>
+      <w:r>
+        <w:t>whether</w:t>
+      </w:r>
+      <w:r>
+        <w:t xml:space="preserve"> regular</w:t>
+      </w:r>
+      <w:r>
+        <w:t xml:space="preserve"> expressions are case-sensitive</w:t>
+      </w:r>
+      <w:r>
+        <w:t xml:space="preserve"> (i.e., </w:t>
       </w:r>
       <w:r>
         <w:rPr>
           <w:rStyle w:val="Code"/>
         </w:rPr>
-        <w:t>NUM_ORD_END</w:t>
-      </w:r>
-      <w:r>
-        <w:t xml:space="preserve"> are used (e.g., </w:t>
-      </w:r>
-      <w:r>
-        <w:rPr>
-          <w:rStyle w:val="Code"/>
-        </w:rPr>
-        <w:t>NUM_ORD_START&lt;</w:t>
-      </w:r>
-      <w:proofErr w:type="spellStart"/>
-      <w:r>
-        <w:rPr>
-          <w:rStyle w:val="Code"/>
-        </w:rPr>
-        <w:t>eighty~CD</w:t>
-      </w:r>
-      <w:proofErr w:type="spellEnd"/>
-      <w:r>
-        <w:rPr>
-          <w:rStyle w:val="Code"/>
-        </w:rPr>
-        <w:t>&gt;</w:t>
-      </w:r>
-      <w:r>
-        <w:rPr>
-          <w:rStyle w:val="Code"/>
-        </w:rPr>
-        <w:t xml:space="preserve"> </w:t>
-      </w:r>
-      <w:r>
-        <w:rPr>
-          <w:rStyle w:val="Code"/>
-        </w:rPr>
-        <w:t>&lt;</w:t>
-      </w:r>
-      <w:proofErr w:type="spellStart"/>
-      <w:r>
-        <w:rPr>
-          <w:rStyle w:val="Code"/>
-        </w:rPr>
-        <w:t>fifth~CD</w:t>
-      </w:r>
-      <w:proofErr w:type="spellEnd"/>
-      <w:r>
-        <w:rPr>
-          <w:rStyle w:val="Code"/>
-        </w:rPr>
-        <w:t>&gt;NUM_ORD_END</w:t>
-      </w:r>
-      <w:r>
-        <w:t>).</w:t>
-      </w:r>
-    </w:p>
-    <w:p>
-      <w:r>
-        <w:t xml:space="preserve">An additional exception here is when the matching </w:t>
-      </w:r>
-      <w:proofErr w:type="gramStart"/>
-      <w:r>
-        <w:t xml:space="preserve">character </w:t>
-      </w:r>
-      <w:r>
-        <w:rPr>
-          <w:rStyle w:val="Code"/>
-        </w:rPr>
-        <w:t>.</w:t>
-      </w:r>
-      <w:proofErr w:type="gramEnd"/>
-      <w:r>
-        <w:t xml:space="preserve"> </w:t>
-      </w:r>
-      <w:proofErr w:type="gramStart"/>
-      <w:r>
-        <w:t>is</w:t>
-      </w:r>
-      <w:proofErr w:type="gramEnd"/>
-      <w:r>
-        <w:t xml:space="preserve"> immediately preceded by </w:t>
-      </w:r>
-      <w:r>
-        <w:rPr>
-          <w:rStyle w:val="Code"/>
-        </w:rPr>
-        <w:t>NUM_START</w:t>
-      </w:r>
-      <w:r>
-        <w:t xml:space="preserve"> (or </w:t>
-      </w:r>
-      <w:r>
-        <w:rPr>
-          <w:rStyle w:val="Code"/>
-        </w:rPr>
-        <w:t>NUM_ORD_START</w:t>
-      </w:r>
-      <w:r>
-        <w:t>) it will match the entire extent of the number sequence in a non-greedy fashion, but crossing word boundaries, which the NLTK pre-processing usually disallows.</w:t>
-      </w:r>
-    </w:p>
-    <w:p>
-      <w:r>
-        <w:t>Rules can also define</w:t>
-      </w:r>
-      <w:r>
-        <w:t xml:space="preserve"> a “squelch” option, which alters the rule into one </w:t>
-      </w:r>
-      <w:r>
-        <w:t>that</w:t>
-      </w:r>
-      <w:r>
-        <w:t xml:space="preserve"> removes t</w:t>
-      </w:r>
-      <w:r>
-        <w:t>imexes from the matching extent and</w:t>
-      </w:r>
-      <w:r>
-        <w:t xml:space="preserve"> </w:t>
-      </w:r>
-      <w:r>
-        <w:t>a</w:t>
-      </w:r>
-      <w:r>
-        <w:t xml:space="preserve">n option </w:t>
-      </w:r>
-      <w:r>
-        <w:t>that</w:t>
-      </w:r>
-      <w:r>
-        <w:t xml:space="preserve"> defines</w:t>
-      </w:r>
-      <w:r>
-        <w:t xml:space="preserve"> </w:t>
-      </w:r>
-      <w:r>
-        <w:t>whether</w:t>
-      </w:r>
-      <w:r>
-        <w:t xml:space="preserve"> regular</w:t>
-      </w:r>
-      <w:r>
-        <w:t xml:space="preserve"> expressions are case-sensitive</w:t>
-      </w:r>
-      <w:r>
-        <w:t xml:space="preserve"> (i.e., </w:t>
-      </w:r>
-      <w:r>
-        <w:rPr>
-          <w:rStyle w:val="Code"/>
-        </w:rPr>
         <w:t>NUM_START.*NUM_END</w:t>
       </w:r>
       <w:r>
@@ -11018,13 +10626,8 @@
       <w:r>
         <w:t xml:space="preserve"> rule engine </w:t>
       </w:r>
-      <w:proofErr w:type="gramStart"/>
-      <w:r>
-        <w:t>proceeds</w:t>
-      </w:r>
-      <w:proofErr w:type="gramEnd"/>
-      <w:r>
-        <w:t xml:space="preserve"> one sentence at a time</w:t>
+      <w:r>
+        <w:t>proceeds one sentence at a time</w:t>
       </w:r>
       <w:r>
         <w:t>. O</w:t>
@@ -11149,14 +10752,12 @@
       <w:r>
         <w:t xml:space="preserve">the </w:t>
       </w:r>
-      <w:proofErr w:type="spellStart"/>
       <w:r>
         <w:rPr>
           <w:rStyle w:val="Code"/>
         </w:rPr>
         <w:t>ternip.rule_engine.recognition_rule</w:t>
       </w:r>
-      <w:proofErr w:type="spellEnd"/>
       <w:r>
         <w:t xml:space="preserve"> class allows </w:t>
       </w:r>
@@ -11206,15 +10807,7 @@
         <w:t xml:space="preserve">In each rule, a key can be specified once or multiple times, depending on the nature of what is being defined. Some keys can </w:t>
       </w:r>
       <w:r>
-        <w:t xml:space="preserve">be omitted completely, </w:t>
-      </w:r>
-      <w:proofErr w:type="gramStart"/>
-      <w:r>
-        <w:t>in</w:t>
-      </w:r>
-      <w:proofErr w:type="gramEnd"/>
-      <w:r>
-        <w:t xml:space="preserve"> which case a default (or no) value is defined to that attribute of the rule.</w:t>
+        <w:t>be omitted completely, in which case a default (or no) value is defined to that attribute of the rule.</w:t>
       </w:r>
       <w:r>
         <w:t xml:space="preserve"> </w:t>
@@ -11618,7 +11211,6 @@
             <w:pPr>
               <w:keepNext/>
             </w:pPr>
-            <w:proofErr w:type="gramStart"/>
             <w:r>
               <w:t xml:space="preserve">A sentence-level guard for this rule: an optional regular expression that can exist multiple times, which results in a conjunction of conditions, or not at all, which results in an </w:t>
             </w:r>
@@ -11632,11 +11224,7 @@
               <w:t>pre-condition</w:t>
             </w:r>
             <w:r>
-              <w:t>.</w:t>
-            </w:r>
-            <w:proofErr w:type="gramEnd"/>
-            <w:r>
-              <w:t xml:space="preserve"> If the first character of the expression </w:t>
+              <w:t xml:space="preserve">. If the first character of the expression </w:t>
             </w:r>
             <w:r>
               <w:t>is an exclamation mark (</w:t>
@@ -11777,43 +11365,7 @@
         <w:rPr>
           <w:rStyle w:val="Code"/>
         </w:rPr>
-        <w:t>Match: (</w:t>
-      </w:r>
-      <w:proofErr w:type="gramStart"/>
-      <w:r>
-        <w:rPr>
-          <w:rStyle w:val="Code"/>
-        </w:rPr>
-        <w:t>&lt;(</w:t>
-      </w:r>
-      <w:proofErr w:type="spellStart"/>
-      <w:proofErr w:type="gramEnd"/>
-      <w:r>
-        <w:rPr>
-          <w:rStyle w:val="Code"/>
-        </w:rPr>
-        <w:t>about|around|some</w:t>
-      </w:r>
-      <w:proofErr w:type="spellEnd"/>
-      <w:r>
-        <w:rPr>
-          <w:rStyle w:val="Code"/>
-        </w:rPr>
-        <w:t>)~.+&gt;)?&lt;(</w:t>
-      </w:r>
-      <w:proofErr w:type="spellStart"/>
-      <w:r>
-        <w:rPr>
-          <w:rStyle w:val="Code"/>
-        </w:rPr>
-        <w:t>noon|midnight|mid</w:t>
-      </w:r>
-      <w:proofErr w:type="spellEnd"/>
-      <w:r>
-        <w:rPr>
-          <w:rStyle w:val="Code"/>
-        </w:rPr>
-        <w:t>-?day)~.+&gt;</w:t>
+        <w:t>Match: (&lt;(about|around|some)~.+&gt;)?&lt;(noon|midnight|mid-?day)~.+&gt;</w:t>
       </w:r>
     </w:p>
     <w:p>
@@ -12195,27 +11747,13 @@
         <w:rPr>
           <w:rStyle w:val="Code"/>
         </w:rPr>
-        <w:t>Match: (&lt;(</w:t>
-      </w:r>
-      <w:proofErr w:type="spellStart"/>
+        <w:t>Match: (&lt;(early</w:t>
+      </w:r>
       <w:r>
         <w:rPr>
           <w:rStyle w:val="Code"/>
         </w:rPr>
-        <w:t>early</w:t>
-      </w:r>
-      <w:r>
-        <w:rPr>
-          <w:rStyle w:val="Code"/>
-        </w:rPr>
-        <w:t>|late</w:t>
-      </w:r>
-      <w:proofErr w:type="spellEnd"/>
-      <w:r>
-        <w:rPr>
-          <w:rStyle w:val="Code"/>
-        </w:rPr>
-        <w:t>)~.+&gt;)?&lt;last~.+&gt;&lt;night~.+&gt;</w:t>
+        <w:t>|late)~.+&gt;)?&lt;last~.+&gt;&lt;night~.+&gt;</w:t>
       </w:r>
       <w:r>
         <w:rPr>
@@ -12253,126 +11791,91 @@
         <w:rPr>
           <w:rStyle w:val="Code"/>
         </w:rPr>
-        <w:t>Match: &lt;(</w:t>
-      </w:r>
-      <w:proofErr w:type="spellStart"/>
-      <w:r>
+        <w:t>Match: &lt;(early|late)~.+&gt;&lt;(morning|afternoon|evening)~.+&gt;</w:t>
+      </w:r>
+    </w:p>
+    <w:p>
+      <w:pPr>
+        <w:pStyle w:val="Caption"/>
         <w:rPr>
           <w:rStyle w:val="Code"/>
         </w:rPr>
-        <w:t>early|late</w:t>
-      </w:r>
-      <w:proofErr w:type="spellEnd"/>
+      </w:pPr>
+      <w:bookmarkStart w:id="65" w:name="_Ref270093042"/>
+      <w:r>
+        <w:t xml:space="preserve">Sample </w:t>
+      </w:r>
+      <w:r>
+        <w:fldChar w:fldCharType="begin"/>
+      </w:r>
+      <w:r>
+        <w:instrText xml:space="preserve"> SEQ Sample \* ARABIC </w:instrText>
+      </w:r>
+      <w:r>
+        <w:fldChar w:fldCharType="separate"/>
+      </w:r>
+      <w:r>
+        <w:rPr>
+          <w:noProof/>
+        </w:rPr>
+        <w:t>5</w:t>
+      </w:r>
+      <w:r>
+        <w:fldChar w:fldCharType="end"/>
+      </w:r>
+      <w:bookmarkEnd w:id="65"/>
+      <w:r>
+        <w:t xml:space="preserve"> - a rule block containing two rules</w:t>
+      </w:r>
+    </w:p>
+    <w:p>
+      <w:pPr>
+        <w:pStyle w:val="Heading3"/>
+      </w:pPr>
+      <w:r>
+        <w:t>Complex Rule Files</w:t>
+      </w:r>
+    </w:p>
+    <w:p>
+      <w:r>
+        <w:t xml:space="preserve">For rules where the logic </w:t>
+      </w:r>
+      <w:r>
+        <w:t>cannot</w:t>
+      </w:r>
+      <w:r>
+        <w:t xml:space="preserve"> be captured in the rule format </w:t>
+      </w:r>
+      <w:r>
+        <w:t xml:space="preserve">described </w:t>
+      </w:r>
+      <w:r>
+        <w:t xml:space="preserve">above (for example, more complex guards than regular expressions allow), </w:t>
+      </w:r>
+      <w:r>
+        <w:t xml:space="preserve">an alternate rule format is supported, called </w:t>
+      </w:r>
+      <w:r>
+        <w:t>complex rules</w:t>
+      </w:r>
+      <w:r>
+        <w:t>. These co</w:t>
+      </w:r>
+      <w:r>
+        <w:t xml:space="preserve">mplex rules are Python </w:t>
+      </w:r>
+      <w:r>
+        <w:t>classes that</w:t>
+      </w:r>
+      <w:r>
+        <w:t xml:space="preserve"> implement a defined interface, and typically inherit from </w:t>
+      </w:r>
       <w:r>
         <w:rPr>
           <w:rStyle w:val="Code"/>
         </w:rPr>
-        <w:t>)~.+&gt;&lt;(</w:t>
-      </w:r>
-      <w:proofErr w:type="spellStart"/>
-      <w:r>
-        <w:rPr>
-          <w:rStyle w:val="Code"/>
-        </w:rPr>
-        <w:t>morning|afternoon|evening</w:t>
-      </w:r>
-      <w:proofErr w:type="spellEnd"/>
-      <w:r>
-        <w:rPr>
-          <w:rStyle w:val="Code"/>
-        </w:rPr>
-        <w:t>)~.+&gt;</w:t>
-      </w:r>
-    </w:p>
-    <w:p>
-      <w:pPr>
-        <w:pStyle w:val="Caption"/>
-        <w:rPr>
-          <w:rStyle w:val="Code"/>
-        </w:rPr>
-      </w:pPr>
-      <w:bookmarkStart w:id="65" w:name="_Ref270093042"/>
-      <w:proofErr w:type="gramStart"/>
-      <w:r>
-        <w:t xml:space="preserve">Sample </w:t>
-      </w:r>
-      <w:r>
-        <w:fldChar w:fldCharType="begin"/>
-      </w:r>
-      <w:r>
-        <w:instrText xml:space="preserve"> SEQ Sample \* ARABIC </w:instrText>
-      </w:r>
-      <w:r>
-        <w:fldChar w:fldCharType="separate"/>
-      </w:r>
-      <w:r>
-        <w:rPr>
-          <w:noProof/>
-        </w:rPr>
-        <w:t>5</w:t>
-      </w:r>
-      <w:r>
-        <w:fldChar w:fldCharType="end"/>
-      </w:r>
-      <w:bookmarkEnd w:id="65"/>
-      <w:r>
-        <w:t xml:space="preserve"> - a rule block</w:t>
-      </w:r>
-      <w:proofErr w:type="gramEnd"/>
-      <w:r>
-        <w:t xml:space="preserve"> containing two rules</w:t>
-      </w:r>
-    </w:p>
-    <w:p>
-      <w:pPr>
-        <w:pStyle w:val="Heading3"/>
-      </w:pPr>
-      <w:r>
-        <w:t>Complex Rule Files</w:t>
-      </w:r>
-    </w:p>
-    <w:p>
-      <w:r>
-        <w:t xml:space="preserve">For rules where the logic </w:t>
-      </w:r>
-      <w:r>
-        <w:t>cannot</w:t>
-      </w:r>
-      <w:r>
-        <w:t xml:space="preserve"> be captured in the rule format </w:t>
-      </w:r>
-      <w:r>
-        <w:t xml:space="preserve">described </w:t>
-      </w:r>
-      <w:r>
-        <w:t xml:space="preserve">above (for example, more complex guards than regular expressions allow), </w:t>
-      </w:r>
-      <w:r>
-        <w:t xml:space="preserve">an alternate rule format is supported, called </w:t>
-      </w:r>
-      <w:r>
-        <w:t>complex rules</w:t>
-      </w:r>
-      <w:r>
-        <w:t>. These co</w:t>
-      </w:r>
-      <w:r>
-        <w:t xml:space="preserve">mplex rules are Python </w:t>
-      </w:r>
-      <w:r>
-        <w:t>classes that</w:t>
-      </w:r>
-      <w:r>
-        <w:t xml:space="preserve"> implement a defined interface, and typically inherit from </w:t>
-      </w:r>
-      <w:proofErr w:type="spellStart"/>
-      <w:r>
-        <w:rPr>
-          <w:rStyle w:val="Code"/>
-        </w:rPr>
         <w:t>ternip.rule_engine.rule</w:t>
       </w:r>
-      <w:proofErr w:type="spellEnd"/>
       <w:r>
         <w:t>, but are not required to do so</w:t>
       </w:r>
@@ -12394,14 +11897,12 @@
         </w:rPr>
         <w:t>.</w:t>
       </w:r>
-      <w:proofErr w:type="spellStart"/>
       <w:r>
         <w:rPr>
           <w:rStyle w:val="Code"/>
         </w:rPr>
         <w:t>pyrule</w:t>
       </w:r>
-      <w:proofErr w:type="spellEnd"/>
       <w:r>
         <w:t>, which</w:t>
       </w:r>
@@ -12452,14 +11953,12 @@
       <w:r>
         <w:t xml:space="preserve">. </w:t>
       </w:r>
-      <w:proofErr w:type="gramStart"/>
       <w:r>
         <w:rPr>
           <w:rStyle w:val="Code"/>
         </w:rPr>
         <w:t>id</w:t>
       </w:r>
-      <w:proofErr w:type="gramEnd"/>
       <w:r>
         <w:t xml:space="preserve"> is a simple string (or </w:t>
       </w:r>
@@ -12493,14 +11992,12 @@
       <w:r>
         <w:t xml:space="preserve"> is </w:t>
       </w:r>
-      <w:proofErr w:type="gramStart"/>
       <w:r>
         <w:rPr>
           <w:rStyle w:val="Code"/>
         </w:rPr>
         <w:t>apply(</w:t>
       </w:r>
-      <w:proofErr w:type="gramEnd"/>
       <w:r>
         <w:rPr>
           <w:rStyle w:val="Code"/>
@@ -12540,7 +12037,6 @@
           <w:id w:val="1270347027"/>
           <w:citation/>
         </w:sdtPr>
-        <w:sdtEndPr/>
         <w:sdtContent>
           <w:r>
             <w:fldChar w:fldCharType="begin"/>
@@ -12588,7 +12084,6 @@
       </w:r>
     </w:p>
     <w:p>
-      <w:proofErr w:type="gramStart"/>
       <w:r>
         <w:t xml:space="preserve">There were three notable variations to this translation process that required </w:t>
       </w:r>
@@ -12596,11 +12091,7 @@
         <w:t>three</w:t>
       </w:r>
       <w:r>
-        <w:t xml:space="preserve"> complex rules to be implemented.</w:t>
-      </w:r>
-      <w:proofErr w:type="gramEnd"/>
-      <w:r>
-        <w:t xml:space="preserve"> The first is that for year tagging, which in addition to before and after guards, will only tag a year if it is in a certain range (between 1649 and 2000), which would be unwieldy to express in a regular expression.</w:t>
+        <w:t xml:space="preserve"> complex rules to be implemented. The first is that for year tagging, which in addition to before and after guards, will only tag a year if it is in a certain range (between 1649 and 2000), which would be unwieldy to express in a regular expression.</w:t>
       </w:r>
     </w:p>
     <w:p>
@@ -12670,14 +12161,12 @@
       <w:r>
         <w:t xml:space="preserve">The normalisation rule engine has much in common with the recognition rule engine, a relationship captured by the </w:t>
       </w:r>
-      <w:proofErr w:type="spellStart"/>
       <w:r>
         <w:rPr>
           <w:rStyle w:val="Code"/>
         </w:rPr>
         <w:t>ternip.rule_engine.rule_engine</w:t>
       </w:r>
-      <w:proofErr w:type="spellEnd"/>
       <w:r>
         <w:t xml:space="preserve"> </w:t>
       </w:r>
@@ -12685,25 +12174,21 @@
         <w:lastRenderedPageBreak/>
         <w:t xml:space="preserve">superclass, which both </w:t>
       </w:r>
-      <w:proofErr w:type="spellStart"/>
       <w:r>
         <w:rPr>
           <w:rStyle w:val="Code"/>
         </w:rPr>
         <w:t>ternip.rule_engine.normalisation_rule_engine</w:t>
       </w:r>
-      <w:proofErr w:type="spellEnd"/>
       <w:r>
         <w:t xml:space="preserve"> and </w:t>
       </w:r>
-      <w:proofErr w:type="spellStart"/>
       <w:r>
         <w:rPr>
           <w:rStyle w:val="Code"/>
         </w:rPr>
         <w:t>ternip.rule_engine.recognition_rule_engine</w:t>
       </w:r>
-      <w:proofErr w:type="spellEnd"/>
       <w:r>
         <w:t xml:space="preserve"> subclass. </w:t>
       </w:r>
@@ -12724,15 +12209,7 @@
     </w:p>
     <w:p>
       <w:r>
-        <w:t xml:space="preserve">How execution of the normalisation rule engine precedes differs from recognition rule engine. Rules are executed on </w:t>
-      </w:r>
-      <w:proofErr w:type="gramStart"/>
-      <w:r>
-        <w:t>a per</w:t>
-      </w:r>
-      <w:proofErr w:type="gramEnd"/>
-      <w:r>
-        <w:t xml:space="preserve"> timex, rather than per sentence, level, however execution does proceed one sentence at a time (although not necessarily in the order timexes appear in the sentence).</w:t>
+        <w:t>How execution of the normalisation rule engine precedes differs from recognition rule engine. Rules are executed on a per timex, rather than per sentence, level, however execution does proceed one sentence at a time (although not necessarily in the order timexes appear in the sentence).</w:t>
       </w:r>
       <w:r>
         <w:t xml:space="preserve"> As execution proceeds, rules can also change the current “context” of the document – a base date/time </w:t>
@@ -12765,7 +12242,6 @@
       </w:r>
     </w:p>
     <w:p>
-      <w:proofErr w:type="gramStart"/>
       <w:r>
         <w:t>As with recognition rules,</w:t>
       </w:r>
@@ -12779,11 +12255,7 @@
         <w:t xml:space="preserve"> and </w:t>
       </w:r>
       <w:r>
-        <w:t>after the extent can be set to restrict successful execution of the rule.</w:t>
-      </w:r>
-      <w:proofErr w:type="gramEnd"/>
-      <w:r>
-        <w:t xml:space="preserve"> An additional guard against the timex extent can also be set. This is required as in recognition rules, the ‘Match’ field matches against the entire extent of the expression, however in normalisation rules, the ‘Match’ field can match a subset of the expression, so an additional guard against the entire expression is required.</w:t>
+        <w:t>after the extent can be set to restrict successful execution of the rule. An additional guard against the timex extent can also be set. This is required as in recognition rules, the ‘Match’ field matches against the entire extent of the expression, however in normalisation rules, the ‘Match’ field can match a subset of the expression, so an additional guard against the entire expression is required.</w:t>
       </w:r>
     </w:p>
     <w:p>
@@ -12797,15 +12269,7 @@
       </w:r>
       <w:r>
         <w:lastRenderedPageBreak/>
-        <w:t xml:space="preserve">to tag, however in recognition </w:t>
-      </w:r>
-      <w:proofErr w:type="gramStart"/>
-      <w:r>
-        <w:t>rules,</w:t>
-      </w:r>
-      <w:proofErr w:type="gramEnd"/>
-      <w:r>
-        <w:t xml:space="preserve"> the match groups defined in the regular expression are available to expressions which set the values of the timex attributes.</w:t>
+        <w:t>to tag, however in recognition rules, the match groups defined in the regular expression are available to expressions which set the values of the timex attributes.</w:t>
       </w:r>
     </w:p>
     <w:p>
@@ -12952,7 +12416,6 @@
         </w:rPr>
         <w:t xml:space="preserve"> </w:t>
       </w:r>
-      <w:proofErr w:type="gramStart"/>
       <w:r>
         <w:rPr>
           <w:rStyle w:val="Code"/>
@@ -12971,7 +12434,6 @@
         </w:rPr>
         <w:t>.</w:t>
       </w:r>
-      <w:proofErr w:type="gramEnd"/>
     </w:p>
     <w:p>
       <w:pPr>
@@ -13009,28 +12471,12 @@
         <w:t>An additional restriction with the simpler string representation is that number sequence</w:t>
       </w:r>
       <w:r>
-        <w:t xml:space="preserve">s cannot be annotated, as this process requires for the token delimiters </w:t>
-      </w:r>
-      <w:proofErr w:type="spellStart"/>
-      <w:r>
-        <w:t>t</w:t>
-      </w:r>
-      <w:proofErr w:type="spellEnd"/>
-      <w:r>
-        <w:t xml:space="preserve"> be present.</w:t>
-      </w:r>
-    </w:p>
-    <w:p>
-      <w:r>
-        <w:t xml:space="preserve">If the ordering pre-conditions </w:t>
-      </w:r>
-      <w:proofErr w:type="gramStart"/>
-      <w:r>
-        <w:t>pass,</w:t>
-      </w:r>
-      <w:proofErr w:type="gramEnd"/>
-      <w:r>
-        <w:t xml:space="preserve"> and the rule is executed, then the guards are first checked, and then the ‘Match’ regular expression. If a match is found, then then Python expressions are executed (if the rule has one) and their values assigned to the appropriate </w:t>
+        <w:t>s cannot be annotated, as this process requires for the token delimiters t be present.</w:t>
+      </w:r>
+    </w:p>
+    <w:p>
+      <w:r>
+        <w:t xml:space="preserve">If the ordering pre-conditions pass, and the rule is executed, then the guards are first checked, and then the ‘Match’ regular expression. If a match is found, then then Python expressions are executed (if the rule has one) and their values assigned to the appropriate </w:t>
       </w:r>
       <w:r>
         <w:t>attribute on the object.</w:t>
@@ -13110,22 +12556,12 @@
       <w:r>
         <w:t xml:space="preserve"> refers to the number of the group in the expression. This is replaced with the Python code </w:t>
       </w:r>
-      <w:proofErr w:type="spellStart"/>
-      <w:proofErr w:type="gramStart"/>
       <w:r>
         <w:rPr>
           <w:rStyle w:val="Code"/>
         </w:rPr>
-        <w:t>match.group</w:t>
-      </w:r>
-      <w:proofErr w:type="spellEnd"/>
-      <w:r>
-        <w:rPr>
-          <w:rStyle w:val="Code"/>
-        </w:rPr>
-        <w:t>(</w:t>
-      </w:r>
-      <w:proofErr w:type="gramEnd"/>
+        <w:t>match.group(</w:t>
+      </w:r>
       <w:r>
         <w:rPr>
           <w:rStyle w:val="Code"/>
@@ -13385,7 +12821,6 @@
             <w:pPr>
               <w:keepNext/>
             </w:pPr>
-            <w:proofErr w:type="gramStart"/>
             <w:r>
               <w:t>A guard</w:t>
             </w:r>
@@ -13393,11 +12828,7 @@
               <w:t xml:space="preserve"> against the timex extent</w:t>
             </w:r>
             <w:r>
-              <w:t xml:space="preserve"> for this rule: an optional regular expression that can exist multiple times, which results in a conjunction of conditions, or not at all, which results in an always-successful pre-condition.</w:t>
-            </w:r>
-            <w:proofErr w:type="gramEnd"/>
-            <w:r>
-              <w:t xml:space="preserve"> If the first character of the expression is an exclamation mark (</w:t>
+              <w:t xml:space="preserve"> for this rule: an optional regular expression that can exist multiple times, which results in a conjunction of conditions, or not at all, which results in an always-successful pre-condition. If the first character of the expression is an exclamation mark (</w:t>
             </w:r>
             <w:r>
               <w:rPr>
@@ -13820,21 +13251,19 @@
         <w:rPr>
           <w:rStyle w:val="Code"/>
         </w:rPr>
-        <w:t>Guard: (</w:t>
-      </w:r>
-      <w:proofErr w:type="spellStart"/>
+        <w:t>Guard: (last|past)</w:t>
+      </w:r>
       <w:r>
         <w:rPr>
           <w:rStyle w:val="Code"/>
         </w:rPr>
-        <w:t>last|past</w:t>
-      </w:r>
-      <w:proofErr w:type="spellEnd"/>
+        <w:br/>
+      </w:r>
       <w:r>
         <w:rPr>
           <w:rStyle w:val="Code"/>
         </w:rPr>
-        <w:t>)</w:t>
+        <w:t>Guard: !&lt;(shrove|ash|good|palm|easter)~.+&gt;</w:t>
       </w:r>
       <w:r>
         <w:rPr>
@@ -13846,47 +13275,7 @@
         <w:rPr>
           <w:rStyle w:val="Code"/>
         </w:rPr>
-        <w:t>Guard: !&lt;(</w:t>
-      </w:r>
-      <w:proofErr w:type="spellStart"/>
-      <w:r>
-        <w:rPr>
-          <w:rStyle w:val="Code"/>
-        </w:rPr>
-        <w:t>shrove|ash|good|palm|easter</w:t>
-      </w:r>
-      <w:proofErr w:type="spellEnd"/>
-      <w:r>
-        <w:rPr>
-          <w:rStyle w:val="Code"/>
-        </w:rPr>
-        <w:t>)~.+&gt;</w:t>
-      </w:r>
-      <w:r>
-        <w:rPr>
-          <w:rStyle w:val="Code"/>
-        </w:rPr>
-        <w:br/>
-      </w:r>
-      <w:r>
-        <w:rPr>
-          <w:rStyle w:val="Code"/>
-        </w:rPr>
-        <w:t>Before-Guard: !&lt;(</w:t>
-      </w:r>
-      <w:proofErr w:type="spellStart"/>
-      <w:r>
-        <w:rPr>
-          <w:rStyle w:val="Code"/>
-        </w:rPr>
-        <w:t>the|a</w:t>
-      </w:r>
-      <w:proofErr w:type="spellEnd"/>
-      <w:r>
-        <w:rPr>
-          <w:rStyle w:val="Code"/>
-        </w:rPr>
-        <w:t>)~.+&gt;$</w:t>
+        <w:t>Before-Guard: !&lt;(the|a)~.+&gt;$</w:t>
       </w:r>
       <w:r>
         <w:rPr>
@@ -13905,235 +13294,183 @@
         <w:rPr>
           <w:rStyle w:val="Code"/>
         </w:rPr>
-        <w:t xml:space="preserve">Value: </w:t>
-      </w:r>
-      <w:proofErr w:type="spellStart"/>
-      <w:r>
+        <w:t>Value: compute_offset_base(cur_context, {#1}, -1)</w:t>
+      </w:r>
+    </w:p>
+    <w:p>
+      <w:pPr>
+        <w:pStyle w:val="Caption"/>
         <w:rPr>
           <w:rStyle w:val="Code"/>
         </w:rPr>
-        <w:t>compute_offset_base</w:t>
-      </w:r>
-      <w:proofErr w:type="spellEnd"/>
+      </w:pPr>
+      <w:r>
+        <w:t xml:space="preserve">Sample </w:t>
+      </w:r>
+      <w:r>
+        <w:fldChar w:fldCharType="begin"/>
+      </w:r>
+      <w:r>
+        <w:instrText xml:space="preserve"> SEQ Sample \* ARABIC </w:instrText>
+      </w:r>
+      <w:r>
+        <w:fldChar w:fldCharType="separate"/>
+      </w:r>
+      <w:r>
+        <w:rPr>
+          <w:noProof/>
+        </w:rPr>
+        <w:t>7</w:t>
+      </w:r>
+      <w:r>
+        <w:fldChar w:fldCharType="end"/>
+      </w:r>
+      <w:r>
+        <w:t xml:space="preserve"> - a more complex normalisation rule for normalising expressions like “Last Tuesday”</w:t>
+      </w:r>
+    </w:p>
+    <w:p>
+      <w:r>
+        <w:t>T</w:t>
+      </w:r>
+      <w:r>
+        <w:t xml:space="preserve">hese rules can also be structured into blocks of rules, as described in section </w:t>
+      </w:r>
+      <w:r>
+        <w:fldChar w:fldCharType="begin"/>
+      </w:r>
+      <w:r>
+        <w:instrText xml:space="preserve"> REF _Ref270082191 \r \h </w:instrText>
+      </w:r>
+      <w:r>
+        <w:fldChar w:fldCharType="separate"/>
+      </w:r>
+      <w:r>
+        <w:t>4.2.1</w:t>
+      </w:r>
+      <w:r>
+        <w:fldChar w:fldCharType="end"/>
+      </w:r>
+      <w:r>
+        <w:t xml:space="preserve">, except where the allowed keys and values follow the format for normalisation rules described above. As with recognition rules, normalisation rules in a rule block differ from single ones in ordering conditions – </w:t>
+      </w:r>
+      <w:r>
+        <w:t>‘</w:t>
+      </w:r>
+      <w:r>
+        <w:t>ID</w:t>
+      </w:r>
+      <w:r>
+        <w:t>’</w:t>
+      </w:r>
+      <w:r>
+        <w:t xml:space="preserve"> and </w:t>
+      </w:r>
+      <w:r>
+        <w:t>‘</w:t>
+      </w:r>
+      <w:r>
+        <w:t>After</w:t>
+      </w:r>
+      <w:r>
+        <w:t>’</w:t>
+      </w:r>
+      <w:r>
+        <w:t xml:space="preserve"> are invalid in a rule block.</w:t>
+      </w:r>
+    </w:p>
+    <w:p>
+      <w:pPr>
+        <w:pStyle w:val="Heading3"/>
+      </w:pPr>
+      <w:r>
+        <w:t>Complex Rule Files</w:t>
+      </w:r>
+    </w:p>
+    <w:p>
+      <w:r>
+        <w:t xml:space="preserve">Complex rule files are also supported by the normalisation engine. These are files containing a Python class called ‘rule’ </w:t>
+      </w:r>
+      <w:r>
+        <w:t>that are loaded by the rule engine, and the class instantiated and added to the list of rules in the rule engine.</w:t>
+      </w:r>
+    </w:p>
+    <w:p>
+      <w:r>
+        <w:t xml:space="preserve">These rules use the same attributes as for recognition rules to define the ordering pre-conditions: </w:t>
+      </w:r>
       <w:r>
         <w:rPr>
           <w:rStyle w:val="Code"/>
         </w:rPr>
-        <w:t>(</w:t>
-      </w:r>
-      <w:proofErr w:type="spellStart"/>
+        <w:t>id</w:t>
+      </w:r>
+      <w:r>
+        <w:t xml:space="preserve"> and </w:t>
+      </w:r>
       <w:r>
         <w:rPr>
           <w:rStyle w:val="Code"/>
         </w:rPr>
-        <w:t>cur_context</w:t>
-      </w:r>
-      <w:proofErr w:type="spellEnd"/>
+        <w:t>after</w:t>
+      </w:r>
+      <w:r>
+        <w:t xml:space="preserve">. However, the function that is called when this rule is to be executed differs from recognition rules: </w:t>
+      </w:r>
       <w:r>
         <w:rPr>
           <w:rStyle w:val="Code"/>
         </w:rPr>
-        <w:t>, {#1}, -1)</w:t>
-      </w:r>
-    </w:p>
-    <w:p>
-      <w:pPr>
-        <w:pStyle w:val="Caption"/>
+        <w:t>apply(</w:t>
+      </w:r>
+      <w:r>
         <w:rPr>
           <w:rStyle w:val="Code"/>
         </w:rPr>
-      </w:pPr>
-      <w:r>
-        <w:t xml:space="preserve">Sample </w:t>
-      </w:r>
-      <w:r>
-        <w:fldChar w:fldCharType="begin"/>
-      </w:r>
-      <w:r>
-        <w:instrText xml:space="preserve"> SEQ Sample \* ARABIC </w:instrText>
-      </w:r>
-      <w:r>
-        <w:fldChar w:fldCharType="separate"/>
-      </w:r>
-      <w:r>
-        <w:rPr>
-          <w:noProof/>
-        </w:rPr>
-        <w:t>7</w:t>
-      </w:r>
-      <w:r>
-        <w:fldChar w:fldCharType="end"/>
-      </w:r>
-      <w:r>
-        <w:t xml:space="preserve"> - a more complex normalisation rule for normalising expressions like “Last Tuesday”</w:t>
-      </w:r>
-    </w:p>
-    <w:p>
-      <w:r>
-        <w:t>T</w:t>
-      </w:r>
-      <w:r>
-        <w:t xml:space="preserve">hese rules can also be structured into blocks of rules, as described in section </w:t>
-      </w:r>
-      <w:r>
-        <w:fldChar w:fldCharType="begin"/>
-      </w:r>
-      <w:r>
-        <w:instrText xml:space="preserve"> REF _Ref270082191 \r \h </w:instrText>
-      </w:r>
-      <w:r>
-        <w:fldChar w:fldCharType="separate"/>
-      </w:r>
-      <w:r>
-        <w:t>4.2.1</w:t>
-      </w:r>
-      <w:r>
-        <w:fldChar w:fldCharType="end"/>
-      </w:r>
-      <w:r>
-        <w:t xml:space="preserve">, except where the allowed keys and values follow the format for normalisation rules described above. As with recognition rules, normalisation rules in a rule block differ from single ones in ordering conditions – </w:t>
-      </w:r>
-      <w:r>
-        <w:t>‘</w:t>
-      </w:r>
-      <w:r>
-        <w:t>ID</w:t>
-      </w:r>
-      <w:r>
-        <w:t>’</w:t>
-      </w:r>
-      <w:r>
-        <w:t xml:space="preserve"> and </w:t>
-      </w:r>
-      <w:r>
-        <w:t>‘</w:t>
-      </w:r>
-      <w:r>
-        <w:t>After</w:t>
-      </w:r>
-      <w:r>
-        <w:t>’</w:t>
-      </w:r>
-      <w:r>
-        <w:t xml:space="preserve"> are invalid in a rule block.</w:t>
-      </w:r>
-    </w:p>
-    <w:p>
-      <w:pPr>
-        <w:pStyle w:val="Heading3"/>
-      </w:pPr>
-      <w:r>
-        <w:t>Complex Rule Files</w:t>
-      </w:r>
-    </w:p>
-    <w:p>
-      <w:r>
-        <w:t xml:space="preserve">Complex rule files are also supported by the normalisation engine. These are files containing a Python class called ‘rule’ </w:t>
-      </w:r>
-      <w:r>
-        <w:t>that are loaded by the rule engine, and the class instantiated and added to the list of rules in the rule engine.</w:t>
-      </w:r>
-    </w:p>
-    <w:p>
-      <w:r>
-        <w:t xml:space="preserve">These rules use the same attributes as for recognition rules to define the ordering pre-conditions: </w:t>
+        <w:t>timex, cur</w:t>
       </w:r>
       <w:r>
         <w:rPr>
           <w:rStyle w:val="Code"/>
         </w:rPr>
-        <w:t>id</w:t>
-      </w:r>
-      <w:r>
-        <w:t xml:space="preserve"> and </w:t>
+        <w:t>rent</w:t>
       </w:r>
       <w:r>
         <w:rPr>
           <w:rStyle w:val="Code"/>
         </w:rPr>
-        <w:t>after</w:t>
-      </w:r>
-      <w:r>
-        <w:t xml:space="preserve">. However, the function that is called when this rule is to be executed differs from recognition rules: </w:t>
-      </w:r>
-      <w:proofErr w:type="gramStart"/>
+        <w:t>_context, d</w:t>
+      </w:r>
       <w:r>
         <w:rPr>
           <w:rStyle w:val="Code"/>
         </w:rPr>
-        <w:t>apply(</w:t>
-      </w:r>
-      <w:proofErr w:type="gramEnd"/>
+        <w:t>ocument_</w:t>
+      </w:r>
       <w:r>
         <w:rPr>
           <w:rStyle w:val="Code"/>
         </w:rPr>
-        <w:t xml:space="preserve">timex, </w:t>
-      </w:r>
-      <w:proofErr w:type="spellStart"/>
+        <w:t>c</w:t>
+      </w:r>
       <w:r>
         <w:rPr>
           <w:rStyle w:val="Code"/>
         </w:rPr>
-        <w:t>cur</w:t>
+        <w:t>reation_</w:t>
       </w:r>
       <w:r>
         <w:rPr>
           <w:rStyle w:val="Code"/>
         </w:rPr>
-        <w:t>rent</w:t>
+        <w:t>t</w:t>
       </w:r>
       <w:r>
         <w:rPr>
           <w:rStyle w:val="Code"/>
         </w:rPr>
-        <w:t>_context</w:t>
-      </w:r>
-      <w:proofErr w:type="spellEnd"/>
-      <w:r>
-        <w:rPr>
-          <w:rStyle w:val="Code"/>
-        </w:rPr>
-        <w:t xml:space="preserve">, </w:t>
-      </w:r>
-      <w:proofErr w:type="spellStart"/>
-      <w:r>
-        <w:rPr>
-          <w:rStyle w:val="Code"/>
-        </w:rPr>
-        <w:t>d</w:t>
-      </w:r>
-      <w:r>
-        <w:rPr>
-          <w:rStyle w:val="Code"/>
-        </w:rPr>
-        <w:t>ocument_</w:t>
-      </w:r>
-      <w:r>
-        <w:rPr>
-          <w:rStyle w:val="Code"/>
-        </w:rPr>
-        <w:t>c</w:t>
-      </w:r>
-      <w:r>
-        <w:rPr>
-          <w:rStyle w:val="Code"/>
-        </w:rPr>
-        <w:t>reation_</w:t>
-      </w:r>
-      <w:r>
-        <w:rPr>
-          <w:rStyle w:val="Code"/>
-        </w:rPr>
-        <w:t>t</w:t>
-      </w:r>
-      <w:r>
-        <w:rPr>
-          <w:rStyle w:val="Code"/>
-        </w:rPr>
         <w:t>ime</w:t>
       </w:r>
-      <w:proofErr w:type="spellEnd"/>
       <w:r>
         <w:rPr>
           <w:rStyle w:val="Code"/>
@@ -14171,14 +13508,12 @@
         <w:lastRenderedPageBreak/>
         <w:t xml:space="preserve">abstraction of these patterns into functions that can be reused, however the simple rule format does not allow for definition of Python functions. To allow these abstractions to be developed and their benefits to be realised, TERNIP provides the sub-package </w:t>
       </w:r>
-      <w:proofErr w:type="spellStart"/>
       <w:r>
         <w:rPr>
           <w:rStyle w:val="Code"/>
         </w:rPr>
         <w:t>ternip.rule_engine.normalisation_functions</w:t>
       </w:r>
-      <w:proofErr w:type="spellEnd"/>
       <w:r>
         <w:t xml:space="preserve"> that contains</w:t>
       </w:r>
@@ -14195,7 +13530,6 @@
           <w:id w:val="49655601"/>
           <w:citation/>
         </w:sdtPr>
-        <w:sdtEndPr/>
         <w:sdtContent>
           <w:r>
             <w:fldChar w:fldCharType="begin"/>
@@ -14233,7 +13567,6 @@
           <w:id w:val="-1790887936"/>
           <w:citation/>
         </w:sdtPr>
-        <w:sdtEndPr/>
         <w:sdtContent>
           <w:r>
             <w:fldChar w:fldCharType="begin"/>
@@ -14269,14 +13602,12 @@
       <w:r>
         <w:t xml:space="preserve">), and date calculation functions include </w:t>
       </w:r>
-      <w:proofErr w:type="spellStart"/>
       <w:r>
         <w:rPr>
           <w:rStyle w:val="Code"/>
         </w:rPr>
         <w:t>date_to_week</w:t>
       </w:r>
-      <w:proofErr w:type="spellEnd"/>
       <w:r>
         <w:t>, which converts a date to a week granularity string containing the week number (e.g., ‘2010W26’). These functions are documented using inline documentation.</w:t>
       </w:r>
@@ -14288,58 +13619,37 @@
       <w:r>
         <w:t xml:space="preserve">: </w:t>
       </w:r>
-      <w:proofErr w:type="spellStart"/>
       <w:r>
         <w:rPr>
           <w:rStyle w:val="Code"/>
         </w:rPr>
         <w:t>offset_from_date</w:t>
       </w:r>
-      <w:proofErr w:type="spellEnd"/>
       <w:r>
         <w:t xml:space="preserve">, </w:t>
       </w:r>
-      <w:proofErr w:type="spellStart"/>
-      <w:proofErr w:type="gramStart"/>
       <w:r>
         <w:rPr>
           <w:rStyle w:val="Code"/>
         </w:rPr>
         <w:t>compute_offset_base</w:t>
       </w:r>
-      <w:proofErr w:type="spellEnd"/>
-      <w:proofErr w:type="gramEnd"/>
       <w:r>
         <w:t xml:space="preserve"> and </w:t>
       </w:r>
-      <w:proofErr w:type="spellStart"/>
       <w:r>
         <w:rPr>
           <w:rStyle w:val="Code"/>
         </w:rPr>
         <w:t>relative_direction_heuristic</w:t>
       </w:r>
-      <w:proofErr w:type="spellEnd"/>
       <w:r>
         <w:t>.</w:t>
       </w:r>
     </w:p>
     <w:p>
       <w:r>
-        <w:t xml:space="preserve">The first function takes a base date/time, the offset value, the unit of the offset (e.g., day, month, </w:t>
-      </w:r>
-      <w:proofErr w:type="spellStart"/>
-      <w:proofErr w:type="gramStart"/>
-      <w:r>
-        <w:t>etc</w:t>
-      </w:r>
-      <w:proofErr w:type="spellEnd"/>
-      <w:r>
-        <w:t>)</w:t>
-      </w:r>
-      <w:proofErr w:type="gramEnd"/>
-      <w:r>
-        <w:t xml:space="preserve"> and whether the resulting date/time should be of the original granularity, or the granularity of the offset made.</w:t>
+        <w:t>The first function takes a base date/time, the offset value, the unit of the offset (e.g., day, month, etc) and whether the resulting date/time should be of the original granularity, or the granularity of the offset made.</w:t>
       </w:r>
       <w:r>
         <w:t xml:space="preserve"> </w:t>
@@ -14353,14 +13663,12 @@
       <w:r>
         <w:t xml:space="preserve"> GUTime, it has been substantially rewritten to make it more resilient, and uses Python’s </w:t>
       </w:r>
-      <w:proofErr w:type="spellStart"/>
       <w:r>
         <w:rPr>
           <w:rStyle w:val="Code"/>
         </w:rPr>
         <w:t>datetime</w:t>
       </w:r>
-      <w:proofErr w:type="spellEnd"/>
       <w:r>
         <w:t xml:space="preserve"> module to </w:t>
       </w:r>
@@ -14375,40 +13683,30 @@
       <w:r>
         <w:t xml:space="preserve">The </w:t>
       </w:r>
-      <w:proofErr w:type="spellStart"/>
       <w:r>
         <w:rPr>
           <w:rStyle w:val="Code"/>
         </w:rPr>
         <w:t>compute_offset_base</w:t>
       </w:r>
-      <w:proofErr w:type="spellEnd"/>
       <w:r>
         <w:t xml:space="preserve"> function will take simple relative expressions (such as ‘yesterday’, ‘Wednesday’ or ‘Easter’), a base date/time, and a direction hint to compute a new relative date. This can be used in non-trivial expressions such as “4 weeks from last Monday” to normalise the “Monday” phrase (with a negative direction hint) which can then be used as the base for an </w:t>
       </w:r>
-      <w:proofErr w:type="spellStart"/>
       <w:r>
         <w:rPr>
           <w:rStyle w:val="Code"/>
         </w:rPr>
         <w:t>offset_from_date</w:t>
       </w:r>
-      <w:proofErr w:type="spellEnd"/>
-      <w:r>
-        <w:t xml:space="preserve"> call, but it can also be used to normalise the trivial expression “last Monday” when it stands on its own. </w:t>
-      </w:r>
-      <w:proofErr w:type="gramStart"/>
-      <w:r>
-        <w:t xml:space="preserve">Like </w:t>
-      </w:r>
-      <w:proofErr w:type="spellStart"/>
+      <w:r>
+        <w:t xml:space="preserve"> call, but it can also be used to normalise the trivial expression “last Monday” when it stands on its own. Like </w:t>
+      </w:r>
       <w:r>
         <w:rPr>
           <w:rStyle w:val="Code"/>
         </w:rPr>
         <w:t>offset_from_date</w:t>
       </w:r>
-      <w:proofErr w:type="spellEnd"/>
       <w:r>
         <w:t>, this was</w:t>
       </w:r>
@@ -14427,7 +13725,6 @@
       <w:r>
         <w:t>.</w:t>
       </w:r>
-      <w:proofErr w:type="gramEnd"/>
       <w:r>
         <w:t xml:space="preserve"> The direction hint is used to determine the behaviour of this function, except where direction is implicit in the expression (i.e., ‘yesterday’ and ‘tomorrow’). When the direction hint is negative, it returns the date of first occurrence of expression before the reference date, even if the current date is an instance of that expression</w:t>
       </w:r>
@@ -14473,14 +13770,12 @@
       <w:r>
         <w:t xml:space="preserve">The final function, </w:t>
       </w:r>
-      <w:proofErr w:type="spellStart"/>
       <w:r>
         <w:rPr>
           <w:rStyle w:val="Code"/>
         </w:rPr>
         <w:t>relative_direction_heuristic</w:t>
       </w:r>
-      <w:proofErr w:type="spellEnd"/>
       <w:r>
         <w:t xml:space="preserve">, is an implementation of GUTime’s direction heuristic that returns the direction </w:t>
       </w:r>
@@ -14491,15 +13786,7 @@
         <w:t>determined)</w:t>
       </w:r>
       <w:r>
-        <w:t xml:space="preserve"> of the temporal expression. It first looks at the section of the sentence between any preceding timex and this timex to identify a key verb, and if none are found the </w:t>
-      </w:r>
-      <w:proofErr w:type="spellStart"/>
-      <w:r>
-        <w:t>the</w:t>
-      </w:r>
-      <w:proofErr w:type="spellEnd"/>
-      <w:r>
-        <w:t xml:space="preserve"> proceeding section of the sentence and if this fails, the entirety of the sentence preceding this timex. If a verb is found, its tense is used to determine </w:t>
+        <w:t xml:space="preserve"> of the temporal expression. It first looks at the section of the sentence between any preceding timex and this timex to identify a key verb, and if none are found the the proceeding section of the sentence and if this fails, the entirety of the sentence preceding this timex. If a verb is found, its tense is used to determine </w:t>
       </w:r>
       <w:r>
         <w:t xml:space="preserve">the direction, otherwise if the word immediately preceding the timex is “since” or “until”, this is used as a linguistic cue. </w:t>
@@ -14522,7 +13809,6 @@
           <w:id w:val="166982189"/>
           <w:citation/>
         </w:sdtPr>
-        <w:sdtEndPr/>
         <w:sdtContent>
           <w:r>
             <w:fldChar w:fldCharType="begin"/>
@@ -14598,93 +13884,15 @@
         <w:rPr>
           <w:rStyle w:val="Code"/>
         </w:rPr>
-        <w:t>Match: &lt;night~</w:t>
-      </w:r>
-      <w:proofErr w:type="gramStart"/>
+        <w:t>Match: &lt;night~.+&gt;</w:t>
+      </w:r>
       <w:r>
         <w:rPr>
           <w:rStyle w:val="Code"/>
         </w:rPr>
-        <w:t>.+</w:t>
-      </w:r>
-      <w:proofErr w:type="gramEnd"/>
-      <w:r>
-        <w:rPr>
-          <w:rStyle w:val="Code"/>
-        </w:rPr>
-        <w:t>&gt;</w:t>
-      </w:r>
-      <w:r>
-        <w:rPr>
-          <w:rStyle w:val="Code"/>
-        </w:rPr>
         <w:br/>
-        <w:t>Value: (</w:t>
-      </w:r>
-      <w:proofErr w:type="spellStart"/>
-      <w:r>
-        <w:rPr>
-          <w:rStyle w:val="Code"/>
-        </w:rPr>
-        <w:t>timex.value</w:t>
-      </w:r>
-      <w:proofErr w:type="spellEnd"/>
-      <w:r>
-        <w:rPr>
-          <w:rStyle w:val="Code"/>
-        </w:rPr>
-        <w:t xml:space="preserve"> + 'TNI') if (</w:t>
-      </w:r>
-      <w:proofErr w:type="spellStart"/>
-      <w:r>
-        <w:rPr>
-          <w:rStyle w:val="Code"/>
-        </w:rPr>
-        <w:t>re.match</w:t>
-      </w:r>
-      <w:proofErr w:type="spellEnd"/>
-      <w:r>
-        <w:rPr>
-          <w:rStyle w:val="Code"/>
-        </w:rPr>
-        <w:t xml:space="preserve">(r'^\d{8}$', </w:t>
-      </w:r>
-      <w:proofErr w:type="spellStart"/>
-      <w:r>
-        <w:rPr>
-          <w:rStyle w:val="Code"/>
-        </w:rPr>
-        <w:t>timex.value</w:t>
-      </w:r>
-      <w:proofErr w:type="spellEnd"/>
-      <w:r>
-        <w:rPr>
-          <w:rStyle w:val="Code"/>
-        </w:rPr>
-        <w:t xml:space="preserve"> if </w:t>
-      </w:r>
-      <w:proofErr w:type="spellStart"/>
-      <w:r>
-        <w:rPr>
-          <w:rStyle w:val="Code"/>
-        </w:rPr>
-        <w:t>timex.value</w:t>
-      </w:r>
-      <w:proofErr w:type="spellEnd"/>
-      <w:r>
-        <w:rPr>
-          <w:rStyle w:val="Code"/>
-        </w:rPr>
-        <w:t xml:space="preserve"> != None else '') != None) else </w:t>
-      </w:r>
-      <w:proofErr w:type="spellStart"/>
-      <w:r>
-        <w:rPr>
-          <w:rStyle w:val="Code"/>
-        </w:rPr>
-        <w:t>timex.value</w:t>
-      </w:r>
-      <w:proofErr w:type="spellEnd"/>
+        <w:t>Value: (timex.value + 'TNI') if (re.match(r'^\d{8}$', timex.value if timex.value != None else '') != None) else timex.value</w:t>
+      </w:r>
     </w:p>
     <w:p>
       <w:pPr>
@@ -14828,24 +14036,17 @@
       <w:r>
         <w:t xml:space="preserve"> In order to combat this, a number of classes are provided in the </w:t>
       </w:r>
-      <w:proofErr w:type="spellStart"/>
       <w:r>
         <w:rPr>
           <w:rStyle w:val="Code"/>
         </w:rPr>
         <w:t>ternip.formats</w:t>
       </w:r>
-      <w:proofErr w:type="spellEnd"/>
       <w:r>
         <w:t xml:space="preserve"> </w:t>
       </w:r>
-      <w:proofErr w:type="gramStart"/>
-      <w:r>
-        <w:t>package which</w:t>
-      </w:r>
-      <w:proofErr w:type="gramEnd"/>
-      <w:r>
-        <w:t xml:space="preserve"> implement this needed functionality.</w:t>
+      <w:r>
+        <w:t>package which implement this needed functionality.</w:t>
       </w:r>
     </w:p>
     <w:p>
@@ -14860,7 +14061,6 @@
           <w:id w:val="1451665957"/>
           <w:citation/>
         </w:sdtPr>
-        <w:sdtEndPr/>
         <w:sdtContent>
           <w:r>
             <w:fldChar w:fldCharType="begin"/>
@@ -14895,7 +14095,6 @@
           <w:id w:val="-2086130940"/>
           <w:citation/>
         </w:sdtPr>
-        <w:sdtEndPr/>
         <w:sdtContent>
           <w:r>
             <w:fldChar w:fldCharType="begin"/>
@@ -14983,70 +14182,42 @@
         <w:rPr>
           <w:rStyle w:val="Code"/>
         </w:rPr>
-        <w:t>This is a sentence</w:t>
-      </w:r>
-      <w:proofErr w:type="gramStart"/>
+        <w:t>This is a sentence.&lt;/sent&gt;</w:t>
+      </w:r>
+      <w:r>
+        <w:t xml:space="preserve">, the element node is sent which contains a text node child of </w:t>
+      </w:r>
       <w:r>
         <w:rPr>
           <w:rStyle w:val="Code"/>
         </w:rPr>
-        <w:t>.&lt;</w:t>
-      </w:r>
-      <w:proofErr w:type="gramEnd"/>
+        <w:t>This is a sentence.</w:t>
+      </w:r>
+      <w:r>
+        <w:t xml:space="preserve">), and part-of-speech information as an attribute on that node (e.g., </w:t>
+      </w:r>
       <w:r>
         <w:rPr>
           <w:rStyle w:val="Code"/>
         </w:rPr>
-        <w:t>/sent&gt;</w:t>
-      </w:r>
-      <w:r>
-        <w:t xml:space="preserve">, the element node is sent which contains a text node child of </w:t>
+        <w:t>&lt;token partofspeech=”NNP”&gt;TERNIP&lt;/token&gt;</w:t>
+      </w:r>
+      <w:r>
+        <w:t xml:space="preserve">). Additional metadata TERNIP concerns itself with are timexes, which are element nodes spanning the extent of that timex, with attributes on the element node. The exact format of the timex element depends on the specifics of the format being used (e.g., </w:t>
       </w:r>
       <w:r>
         <w:rPr>
           <w:rStyle w:val="Code"/>
         </w:rPr>
-        <w:t>This is a sentence.</w:t>
-      </w:r>
-      <w:r>
-        <w:t xml:space="preserve">), and part-of-speech information as an attribute on that node (e.g., </w:t>
+        <w:t>TIMEX2</w:t>
+      </w:r>
+      <w:r>
+        <w:t xml:space="preserve"> for TIDES, </w:t>
       </w:r>
       <w:r>
         <w:rPr>
           <w:rStyle w:val="Code"/>
         </w:rPr>
-        <w:t xml:space="preserve">&lt;token </w:t>
-      </w:r>
-      <w:proofErr w:type="spellStart"/>
-      <w:r>
-        <w:rPr>
-          <w:rStyle w:val="Code"/>
-        </w:rPr>
-        <w:t>partofspeech</w:t>
-      </w:r>
-      <w:proofErr w:type="spellEnd"/>
-      <w:r>
-        <w:rPr>
-          <w:rStyle w:val="Code"/>
-        </w:rPr>
-        <w:t>=”NNP”&gt;TERNIP&lt;/token&gt;</w:t>
-      </w:r>
-      <w:r>
-        <w:t xml:space="preserve">). Additional metadata TERNIP concerns itself with are timexes, which are element nodes spanning the extent of that timex, with attributes on the element node. The exact format of the timex element depends on the specifics of the format being used (e.g., </w:t>
-      </w:r>
-      <w:r>
-        <w:rPr>
-          <w:rStyle w:val="Code"/>
-        </w:rPr>
-        <w:t>TIMEX2</w:t>
-      </w:r>
-      <w:r>
-        <w:t xml:space="preserve"> for TIDES, </w:t>
-      </w:r>
-      <w:r>
-        <w:rPr>
-          <w:rStyle w:val="Code"/>
-        </w:rPr>
         <w:t>TIMEX3</w:t>
       </w:r>
       <w:r>
@@ -15059,22 +14230,13 @@
     <w:p>
       <w:r>
         <w:lastRenderedPageBreak/>
-        <w:t xml:space="preserve">If sentence boundaries, token </w:t>
-      </w:r>
-      <w:proofErr w:type="gramStart"/>
-      <w:r>
-        <w:t>boundaries</w:t>
-      </w:r>
-      <w:proofErr w:type="gramEnd"/>
-      <w:r>
-        <w:t xml:space="preserve"> or part-of-speech tags are missing from the input document, TERNIP will use the NLTK </w:t>
+        <w:t xml:space="preserve">If sentence boundaries, token boundaries or part-of-speech tags are missing from the input document, TERNIP will use the NLTK </w:t>
       </w:r>
       <w:sdt>
         <w:sdtPr>
           <w:id w:val="1551041665"/>
           <w:citation/>
         </w:sdtPr>
-        <w:sdtEndPr/>
         <w:sdtContent>
           <w:r>
             <w:fldChar w:fldCharType="begin"/>
@@ -15102,15 +14264,7 @@
     </w:p>
     <w:p>
       <w:r>
-        <w:t xml:space="preserve">Supporting loading timex objects from documents in this way allows for TERNIP to run in just a normalisation role, where recognition is done by a third-party component, </w:t>
-      </w:r>
-      <w:proofErr w:type="gramStart"/>
-      <w:r>
-        <w:t>and also</w:t>
-      </w:r>
-      <w:proofErr w:type="gramEnd"/>
-      <w:r>
-        <w:t xml:space="preserve"> for conversion between types.</w:t>
+        <w:t>Supporting loading timex objects from documents in this way allows for TERNIP to run in just a normalisation role, where recognition is done by a third-party component, and also for conversion between types.</w:t>
       </w:r>
     </w:p>
     <w:p>
@@ -15122,7 +14276,6 @@
           <w:id w:val="-1726596247"/>
           <w:citation/>
         </w:sdtPr>
-        <w:sdtEndPr/>
         <w:sdtContent>
           <w:r>
             <w:fldChar w:fldCharType="begin"/>
@@ -15162,15 +14315,7 @@
         <w:t>For reconciliation in a document with no sentence or token annotations, the strings in the document must be aligned with the relevant tokens. The DOM tree is traversed depth-first (text nodes can only appear as leafs) to handle one text node at a time. In each text node, the offset of each token is determined by looking for the next occurrence of the first character of the token</w:t>
       </w:r>
       <w:r>
-        <w:t xml:space="preserve"> (starting the search from the end of the previously found token in the string). If that token is determined to be the start of a delimiter (i.e., a sentence, token or timex extent marker) then the text node </w:t>
-      </w:r>
-      <w:proofErr w:type="gramStart"/>
-      <w:r>
-        <w:t>is</w:t>
-      </w:r>
-      <w:proofErr w:type="gramEnd"/>
-      <w:r>
-        <w:t xml:space="preserve"> split at that point and a new node indicating the extent inserted in the split. The next step is to determine how far this node should extend. This is done by finding token extents as before and then splitting the text node again, and changing the cut-up text to the child or the newly inserted element. If the token extent is determined to be in a different text node, then </w:t>
+        <w:t xml:space="preserve"> (starting the search from the end of the previously found token in the string). If that token is determined to be the start of a delimiter (i.e., a sentence, token or timex extent marker) then the text node is split at that point and a new node indicating the extent inserted in the split. The next step is to determine how far this node should extend. This is done by finding token extents as before and then splitting the text node again, and changing the cut-up text to the child or the newly inserted element. If the token extent is determined to be in a different text node, then </w:t>
       </w:r>
       <w:r>
         <w:t xml:space="preserve">the sibling nodes between the text node containing the start token and the end node are also moved to be the child of the new element node. If the start and end tokens are in text nodes that are not siblings, then the element node cannot be created, as that could not be represented in a tree without changing the order (and therefore meaning) of existing nodes. This situation is equivalent to an XML document that requires overlapping nodes (e.g., </w:t>
@@ -15179,21 +14324,7 @@
         <w:rPr>
           <w:rStyle w:val="Code"/>
         </w:rPr>
-        <w:t>&lt;tag1&gt;</w:t>
-      </w:r>
-      <w:proofErr w:type="gramStart"/>
-      <w:r>
-        <w:rPr>
-          <w:rStyle w:val="Code"/>
-        </w:rPr>
-        <w:t>This</w:t>
-      </w:r>
-      <w:proofErr w:type="gramEnd"/>
-      <w:r>
-        <w:rPr>
-          <w:rStyle w:val="Code"/>
-        </w:rPr>
-        <w:t xml:space="preserve"> is &lt;tag2&gt;an overlapping&lt;/tag1&gt; </w:t>
+        <w:t xml:space="preserve">&lt;tag1&gt;This is &lt;tag2&gt;an overlapping&lt;/tag1&gt; </w:t>
       </w:r>
       <w:r>
         <w:rPr>
@@ -15311,7 +14442,7 @@
             <w10:borderbottom type="single" width="4"/>
             <w10:borderright type="single" width="4"/>
           </v:shape>
-          <o:OLEObject Type="Embed" ProgID="Visio.Drawing.11" ShapeID="_x0000_i1025" DrawAspect="Content" ObjectID="_1344181665" r:id="rId22"/>
+          <o:OLEObject Type="Embed" ProgID="Visio.Drawing.11" ShapeID="_x0000_i1025" DrawAspect="Content" ObjectID="_1344269180" r:id="rId22"/>
         </w:object>
       </w:r>
     </w:p>
@@ -15368,7 +14499,6 @@
           <w:id w:val="744841533"/>
           <w:citation/>
         </w:sdtPr>
-        <w:sdtEndPr/>
         <w:sdtContent>
           <w:r>
             <w:fldChar w:fldCharType="begin"/>
@@ -15393,8 +14523,6 @@
       <w:r>
         <w:t>. GUTime requires that TERN documents are marked up with sentence boundaries, token boundaries and part-of-speech data, but the TERN corpus does not contain this and it must be added in pre-processing, and then removed in post-processing before being given to the scorer.</w:t>
       </w:r>
-      <w:bookmarkStart w:id="76" w:name="_GoBack"/>
-      <w:bookmarkEnd w:id="76"/>
     </w:p>
     <w:p>
       <w:r>
@@ -15450,43 +14578,598 @@
       <w:pPr>
         <w:pStyle w:val="Heading1"/>
       </w:pPr>
-      <w:bookmarkStart w:id="77" w:name="_Ref270176962"/>
-      <w:bookmarkStart w:id="78" w:name="_Toc270439793"/>
+      <w:bookmarkStart w:id="76" w:name="_Ref270176962"/>
+      <w:bookmarkStart w:id="77" w:name="_Toc270439793"/>
       <w:r>
         <w:lastRenderedPageBreak/>
         <w:t>Evaluation</w:t>
       </w:r>
+      <w:bookmarkEnd w:id="76"/>
       <w:bookmarkEnd w:id="77"/>
+    </w:p>
+    <w:p>
+      <w:pPr>
+        <w:pStyle w:val="Heading2"/>
+      </w:pPr>
+      <w:bookmarkStart w:id="78" w:name="_Toc270439794"/>
+      <w:r>
+        <w:t>Software Verification</w:t>
+      </w:r>
       <w:bookmarkEnd w:id="78"/>
     </w:p>
     <w:p>
+      <w:r>
+        <w:t>Talk about unit testing</w:t>
+      </w:r>
+    </w:p>
+    <w:p>
       <w:pPr>
         <w:pStyle w:val="Heading2"/>
       </w:pPr>
-      <w:bookmarkStart w:id="79" w:name="_Toc270439794"/>
-      <w:r>
-        <w:t>Software Verification</w:t>
+      <w:bookmarkStart w:id="79" w:name="_Toc270439795"/>
+      <w:r>
+        <w:t>Performance Evaluation</w:t>
       </w:r>
       <w:bookmarkEnd w:id="79"/>
     </w:p>
     <w:p>
-      <w:r>
-        <w:t>Talk about unit testing</w:t>
-      </w:r>
-    </w:p>
-    <w:p>
-      <w:pPr>
-        <w:pStyle w:val="Heading2"/>
-      </w:pPr>
-      <w:bookmarkStart w:id="80" w:name="_Toc270439795"/>
-      <w:r>
-        <w:t>Performance Evaluation</w:t>
-      </w:r>
-      <w:bookmarkEnd w:id="80"/>
-    </w:p>
-    <w:p>
-      <w:r>
-        <w:t>…</w:t>
+      <w:pPr>
+        <w:pStyle w:val="Heading3"/>
+      </w:pPr>
+      <w:r>
+        <w:t>Speed and Throughput</w:t>
+      </w:r>
+    </w:p>
+    <w:p>
+      <w:r>
+        <w:t xml:space="preserve">One key metric for evaluating system performance is that of speed of the system, both in terms of actual time, and in data throughput. To remove </w:t>
+      </w:r>
+      <w:r>
+        <w:t>the overhead of the NLTK tokenisation and part-of-speech tagging routines</w:t>
+      </w:r>
+      <w:r>
+        <w:t>, the subset of TERN corpus that can be parsed as XML</w:t>
+      </w:r>
+      <w:r>
+        <w:t xml:space="preserve"> (226 documents)</w:t>
+      </w:r>
+      <w:r>
+        <w:t xml:space="preserve"> was first marked up with sentence boundaries, token boundaries, and part-of-speech tags</w:t>
+      </w:r>
+      <w:r>
+        <w:t>.</w:t>
+      </w:r>
+    </w:p>
+    <w:p>
+      <w:r>
+        <w:t>As performance against GUTime is a key concern for this project, GUTime was also evaluated in the same way against the same dataset. The pre-processing to add the sentence, token and part-of-speech information for TERNIP (to avoid NLTK overheads) is also required for GUTime, so it can be run directly on this pre-processed dataset.</w:t>
+      </w:r>
+    </w:p>
+    <w:p>
+      <w:r>
+        <w:t>A final concern for giving a fair result is that GUTime is likely to have substantial overhead due to the Perl interpreter and script having to be loaded per document, whereas</w:t>
+      </w:r>
+      <w:r>
+        <w:t xml:space="preserve"> using</w:t>
+      </w:r>
+      <w:r>
+        <w:t xml:space="preserve"> the TERNIP API </w:t>
+      </w:r>
+      <w:r>
+        <w:t>eliminates</w:t>
+      </w:r>
+      <w:r>
+        <w:t xml:space="preserve"> have this overhead, as the </w:t>
+      </w:r>
+      <w:r>
+        <w:t>library can stay in memory betwee</w:t>
+      </w:r>
+      <w:r>
+        <w:t>n multiple documents. To give a fairer result, the documents are passed to the TERNIP script, as well as annotated using the API, and compared to GUTime’s result.</w:t>
+      </w:r>
+    </w:p>
+    <w:p>
+      <w:r>
+        <w:t xml:space="preserve">Another, less realistic, method to discover throughput is create a single large file, and giving that to the taggers. This file was constructed by </w:t>
+      </w:r>
+      <w:r>
+        <w:t>taking the file ‘</w:t>
+      </w:r>
+      <w:r>
+        <w:t>20000715_AFP_ARB.0054.eng</w:t>
+      </w:r>
+      <w:r>
+        <w:t>’ from the TERN corpus, and th</w:t>
+      </w:r>
+      <w:r>
+        <w:t>en repeating the content within the body of the document 100 times.</w:t>
+      </w:r>
+    </w:p>
+    <w:p>
+      <w:r>
+        <w:t xml:space="preserve">The entire system was also evaluated against the TERN dataset, including the tokenisation and part-of-speech tagging processes from the NLTK, both as part of the TERNIP API and as a wrapper around GUTime, which gives an indicator of real world performance, when handling </w:t>
+      </w:r>
+      <w:r>
+        <w:t>unprocessed</w:t>
+      </w:r>
+      <w:r>
+        <w:t xml:space="preserve"> data.</w:t>
+      </w:r>
+    </w:p>
+    <w:p>
+      <w:r>
+        <w:t xml:space="preserve">The speed and throughput tests were repeated </w:t>
+      </w:r>
+      <w:r>
+        <w:t>five</w:t>
+      </w:r>
+      <w:r>
+        <w:t xml:space="preserve"> times, and the mean taken, which is shown in </w:t>
+      </w:r>
+      <w:r>
+        <w:fldChar w:fldCharType="begin"/>
+      </w:r>
+      <w:r>
+        <w:instrText xml:space="preserve"> REF _Ref270525950 \h </w:instrText>
+      </w:r>
+      <w:r>
+        <w:fldChar w:fldCharType="separate"/>
+      </w:r>
+      <w:r>
+        <w:t xml:space="preserve">Table </w:t>
+      </w:r>
+      <w:r>
+        <w:rPr>
+          <w:noProof/>
+        </w:rPr>
+        <w:t>5</w:t>
+      </w:r>
+      <w:r>
+        <w:fldChar w:fldCharType="end"/>
+      </w:r>
+      <w:r>
+        <w:t>.</w:t>
+      </w:r>
+      <w:r>
+        <w:t xml:space="preserve"> This experiment was performed on a modern PC</w:t>
+      </w:r>
+      <w:r>
+        <w:t xml:space="preserve"> </w:t>
+      </w:r>
+      <w:r>
+        <w:t xml:space="preserve">with </w:t>
+      </w:r>
+      <w:r>
+        <w:t>a 2.4 GHz Intel Core 2 Qua</w:t>
+      </w:r>
+      <w:r>
+        <w:t>d Q6600 processor, 4 GB RAM and Intel X25M hard drive, running Windows 7 x64, Python 2.6.5 and Strawberry Perl 5.12.0.</w:t>
+      </w:r>
+    </w:p>
+    <w:tbl>
+      <w:tblPr>
+        <w:tblStyle w:val="LightList1"/>
+        <w:tblW w:w="0" w:type="auto"/>
+        <w:tblLook w:val="00A0" w:firstRow="1" w:lastRow="0" w:firstColumn="1" w:lastColumn="0" w:noHBand="0" w:noVBand="0"/>
+      </w:tblPr>
+      <w:tblGrid>
+        <w:gridCol w:w="4644"/>
+        <w:gridCol w:w="1985"/>
+        <w:gridCol w:w="1978"/>
+      </w:tblGrid>
+      <w:tr>
+        <w:trPr>
+          <w:cnfStyle w:val="100000000000" w:firstRow="1" w:lastRow="0" w:firstColumn="0" w:lastColumn="0" w:oddVBand="0" w:evenVBand="0" w:oddHBand="0" w:evenHBand="0" w:firstRowFirstColumn="0" w:firstRowLastColumn="0" w:lastRowFirstColumn="0" w:lastRowLastColumn="0"/>
+        </w:trPr>
+        <w:tc>
+          <w:tcPr>
+            <w:cnfStyle w:val="001000000000" w:firstRow="0" w:lastRow="0" w:firstColumn="1" w:lastColumn="0" w:oddVBand="0" w:evenVBand="0" w:oddHBand="0" w:evenHBand="0" w:firstRowFirstColumn="0" w:firstRowLastColumn="0" w:lastRowFirstColumn="0" w:lastRowLastColumn="0"/>
+            <w:tcW w:w="4644" w:type="dxa"/>
+            <w:vAlign w:val="center"/>
+          </w:tcPr>
+          <w:p>
+            <w:pPr>
+              <w:jc w:val="left"/>
+            </w:pPr>
+            <w:r>
+              <w:t>Multi-Document</w:t>
+            </w:r>
+          </w:p>
+        </w:tc>
+        <w:tc>
+          <w:tcPr>
+            <w:cnfStyle w:val="000010000000" w:firstRow="0" w:lastRow="0" w:firstColumn="0" w:lastColumn="0" w:oddVBand="1" w:evenVBand="0" w:oddHBand="0" w:evenHBand="0" w:firstRowFirstColumn="0" w:firstRowLastColumn="0" w:lastRowFirstColumn="0" w:lastRowLastColumn="0"/>
+            <w:tcW w:w="1985" w:type="dxa"/>
+            <w:vAlign w:val="center"/>
+          </w:tcPr>
+          <w:p>
+            <w:pPr>
+              <w:jc w:val="center"/>
+            </w:pPr>
+            <w:r>
+              <w:t>Execution time (s)</w:t>
+            </w:r>
+          </w:p>
+        </w:tc>
+        <w:tc>
+          <w:tcPr>
+            <w:tcW w:w="1978" w:type="dxa"/>
+            <w:vAlign w:val="center"/>
+          </w:tcPr>
+          <w:p>
+            <w:pPr>
+              <w:jc w:val="center"/>
+              <w:cnfStyle w:val="100000000000" w:firstRow="1" w:lastRow="0" w:firstColumn="0" w:lastColumn="0" w:oddVBand="0" w:evenVBand="0" w:oddHBand="0" w:evenHBand="0" w:firstRowFirstColumn="0" w:firstRowLastColumn="0" w:lastRowFirstColumn="0" w:lastRowLastColumn="0"/>
+            </w:pPr>
+            <w:r>
+              <w:t>Throughput (kbytes/s)</w:t>
+            </w:r>
+          </w:p>
+        </w:tc>
+      </w:tr>
+      <w:tr>
+        <w:trPr>
+          <w:cnfStyle w:val="000000100000" w:firstRow="0" w:lastRow="0" w:firstColumn="0" w:lastColumn="0" w:oddVBand="0" w:evenVBand="0" w:oddHBand="1" w:evenHBand="0" w:firstRowFirstColumn="0" w:firstRowLastColumn="0" w:lastRowFirstColumn="0" w:lastRowLastColumn="0"/>
+        </w:trPr>
+        <w:tc>
+          <w:tcPr>
+            <w:cnfStyle w:val="001000000000" w:firstRow="0" w:lastRow="0" w:firstColumn="1" w:lastColumn="0" w:oddVBand="0" w:evenVBand="0" w:oddHBand="0" w:evenHBand="0" w:firstRowFirstColumn="0" w:firstRowLastColumn="0" w:lastRowFirstColumn="0" w:lastRowLastColumn="0"/>
+            <w:tcW w:w="4644" w:type="dxa"/>
+          </w:tcPr>
+          <w:p>
+            <w:r>
+              <w:t>TERNIP (script)</w:t>
+            </w:r>
+          </w:p>
+        </w:tc>
+        <w:tc>
+          <w:tcPr>
+            <w:cnfStyle w:val="000010000000" w:firstRow="0" w:lastRow="0" w:firstColumn="0" w:lastColumn="0" w:oddVBand="1" w:evenVBand="0" w:oddHBand="0" w:evenHBand="0" w:firstRowFirstColumn="0" w:firstRowLastColumn="0" w:lastRowFirstColumn="0" w:lastRowLastColumn="0"/>
+            <w:tcW w:w="1985" w:type="dxa"/>
+          </w:tcPr>
+          <w:p>
+            <w:r>
+              <w:t>324.4</w:t>
+            </w:r>
+          </w:p>
+        </w:tc>
+        <w:tc>
+          <w:tcPr>
+            <w:tcW w:w="1978" w:type="dxa"/>
+          </w:tcPr>
+          <w:p>
+            <w:pPr>
+              <w:cnfStyle w:val="000000100000" w:firstRow="0" w:lastRow="0" w:firstColumn="0" w:lastColumn="0" w:oddVBand="0" w:evenVBand="0" w:oddHBand="1" w:evenHBand="0" w:firstRowFirstColumn="0" w:firstRowLastColumn="0" w:lastRowFirstColumn="0" w:lastRowLastColumn="0"/>
+            </w:pPr>
+            <w:r>
+              <w:t>5.08</w:t>
+            </w:r>
+          </w:p>
+        </w:tc>
+      </w:tr>
+      <w:tr>
+        <w:tc>
+          <w:tcPr>
+            <w:cnfStyle w:val="001000000000" w:firstRow="0" w:lastRow="0" w:firstColumn="1" w:lastColumn="0" w:oddVBand="0" w:evenVBand="0" w:oddHBand="0" w:evenHBand="0" w:firstRowFirstColumn="0" w:firstRowLastColumn="0" w:lastRowFirstColumn="0" w:lastRowLastColumn="0"/>
+            <w:tcW w:w="4644" w:type="dxa"/>
+          </w:tcPr>
+          <w:p>
+            <w:r>
+              <w:lastRenderedPageBreak/>
+              <w:t>TERNIP (API)</w:t>
+            </w:r>
+          </w:p>
+        </w:tc>
+        <w:tc>
+          <w:tcPr>
+            <w:cnfStyle w:val="000010000000" w:firstRow="0" w:lastRow="0" w:firstColumn="0" w:lastColumn="0" w:oddVBand="1" w:evenVBand="0" w:oddHBand="0" w:evenHBand="0" w:firstRowFirstColumn="0" w:firstRowLastColumn="0" w:lastRowFirstColumn="0" w:lastRowLastColumn="0"/>
+            <w:tcW w:w="1985" w:type="dxa"/>
+          </w:tcPr>
+          <w:p>
+            <w:r>
+              <w:t>50.64</w:t>
+            </w:r>
+          </w:p>
+        </w:tc>
+        <w:tc>
+          <w:tcPr>
+            <w:tcW w:w="1978" w:type="dxa"/>
+          </w:tcPr>
+          <w:p>
+            <w:pPr>
+              <w:cnfStyle w:val="000000000000" w:firstRow="0" w:lastRow="0" w:firstColumn="0" w:lastColumn="0" w:oddVBand="0" w:evenVBand="0" w:oddHBand="0" w:evenHBand="0" w:firstRowFirstColumn="0" w:firstRowLastColumn="0" w:lastRowFirstColumn="0" w:lastRowLastColumn="0"/>
+            </w:pPr>
+            <w:r>
+              <w:t>32.51</w:t>
+            </w:r>
+          </w:p>
+        </w:tc>
+      </w:tr>
+      <w:tr>
+        <w:trPr>
+          <w:cnfStyle w:val="000000100000" w:firstRow="0" w:lastRow="0" w:firstColumn="0" w:lastColumn="0" w:oddVBand="0" w:evenVBand="0" w:oddHBand="1" w:evenHBand="0" w:firstRowFirstColumn="0" w:firstRowLastColumn="0" w:lastRowFirstColumn="0" w:lastRowLastColumn="0"/>
+        </w:trPr>
+        <w:tc>
+          <w:tcPr>
+            <w:cnfStyle w:val="001000000000" w:firstRow="0" w:lastRow="0" w:firstColumn="1" w:lastColumn="0" w:oddVBand="0" w:evenVBand="0" w:oddHBand="0" w:evenHBand="0" w:firstRowFirstColumn="0" w:firstRowLastColumn="0" w:lastRowFirstColumn="0" w:lastRowLastColumn="0"/>
+            <w:tcW w:w="4644" w:type="dxa"/>
+          </w:tcPr>
+          <w:p>
+            <w:r>
+              <w:t>GUTime</w:t>
+            </w:r>
+          </w:p>
+        </w:tc>
+        <w:tc>
+          <w:tcPr>
+            <w:cnfStyle w:val="000010000000" w:firstRow="0" w:lastRow="0" w:firstColumn="0" w:lastColumn="0" w:oddVBand="1" w:evenVBand="0" w:oddHBand="0" w:evenHBand="0" w:firstRowFirstColumn="0" w:firstRowLastColumn="0" w:lastRowFirstColumn="0" w:lastRowLastColumn="0"/>
+            <w:tcW w:w="1985" w:type="dxa"/>
+          </w:tcPr>
+          <w:p>
+            <w:r>
+              <w:t>88.65</w:t>
+            </w:r>
+          </w:p>
+        </w:tc>
+        <w:tc>
+          <w:tcPr>
+            <w:tcW w:w="1978" w:type="dxa"/>
+          </w:tcPr>
+          <w:p>
+            <w:pPr>
+              <w:cnfStyle w:val="000000100000" w:firstRow="0" w:lastRow="0" w:firstColumn="0" w:lastColumn="0" w:oddVBand="0" w:evenVBand="0" w:oddHBand="1" w:evenHBand="0" w:firstRowFirstColumn="0" w:firstRowLastColumn="0" w:lastRowFirstColumn="0" w:lastRowLastColumn="0"/>
+            </w:pPr>
+            <w:r>
+              <w:t>18.57</w:t>
+            </w:r>
+          </w:p>
+        </w:tc>
+      </w:tr>
+      <w:tr>
+        <w:tc>
+          <w:tcPr>
+            <w:cnfStyle w:val="001000000000" w:firstRow="0" w:lastRow="0" w:firstColumn="1" w:lastColumn="0" w:oddVBand="0" w:evenVBand="0" w:oddHBand="0" w:evenHBand="0" w:firstRowFirstColumn="0" w:firstRowLastColumn="0" w:lastRowFirstColumn="0" w:lastRowLastColumn="0"/>
+            <w:tcW w:w="4644" w:type="dxa"/>
+            <w:shd w:val="clear" w:color="auto" w:fill="000000" w:themeFill="text1"/>
+          </w:tcPr>
+          <w:p>
+            <w:r>
+              <w:t>Single Document</w:t>
+            </w:r>
+          </w:p>
+        </w:tc>
+        <w:tc>
+          <w:tcPr>
+            <w:cnfStyle w:val="000010000000" w:firstRow="0" w:lastRow="0" w:firstColumn="0" w:lastColumn="0" w:oddVBand="1" w:evenVBand="0" w:oddHBand="0" w:evenHBand="0" w:firstRowFirstColumn="0" w:firstRowLastColumn="0" w:lastRowFirstColumn="0" w:lastRowLastColumn="0"/>
+            <w:tcW w:w="1985" w:type="dxa"/>
+            <w:shd w:val="clear" w:color="auto" w:fill="000000" w:themeFill="text1"/>
+          </w:tcPr>
+          <w:p/>
+        </w:tc>
+        <w:tc>
+          <w:tcPr>
+            <w:tcW w:w="1978" w:type="dxa"/>
+            <w:shd w:val="clear" w:color="auto" w:fill="000000" w:themeFill="text1"/>
+          </w:tcPr>
+          <w:p>
+            <w:pPr>
+              <w:cnfStyle w:val="000000000000" w:firstRow="0" w:lastRow="0" w:firstColumn="0" w:lastColumn="0" w:oddVBand="0" w:evenVBand="0" w:oddHBand="0" w:evenHBand="0" w:firstRowFirstColumn="0" w:firstRowLastColumn="0" w:lastRowFirstColumn="0" w:lastRowLastColumn="0"/>
+            </w:pPr>
+          </w:p>
+        </w:tc>
+      </w:tr>
+      <w:tr>
+        <w:trPr>
+          <w:cnfStyle w:val="000000100000" w:firstRow="0" w:lastRow="0" w:firstColumn="0" w:lastColumn="0" w:oddVBand="0" w:evenVBand="0" w:oddHBand="1" w:evenHBand="0" w:firstRowFirstColumn="0" w:firstRowLastColumn="0" w:lastRowFirstColumn="0" w:lastRowLastColumn="0"/>
+        </w:trPr>
+        <w:tc>
+          <w:tcPr>
+            <w:cnfStyle w:val="001000000000" w:firstRow="0" w:lastRow="0" w:firstColumn="1" w:lastColumn="0" w:oddVBand="0" w:evenVBand="0" w:oddHBand="0" w:evenHBand="0" w:firstRowFirstColumn="0" w:firstRowLastColumn="0" w:lastRowFirstColumn="0" w:lastRowLastColumn="0"/>
+            <w:tcW w:w="4644" w:type="dxa"/>
+          </w:tcPr>
+          <w:p>
+            <w:r>
+              <w:t>TERNIP (script)</w:t>
+            </w:r>
+          </w:p>
+        </w:tc>
+        <w:tc>
+          <w:tcPr>
+            <w:cnfStyle w:val="000010000000" w:firstRow="0" w:lastRow="0" w:firstColumn="0" w:lastColumn="0" w:oddVBand="1" w:evenVBand="0" w:oddHBand="0" w:evenHBand="0" w:firstRowFirstColumn="0" w:firstRowLastColumn="0" w:lastRowFirstColumn="0" w:lastRowLastColumn="0"/>
+            <w:tcW w:w="1985" w:type="dxa"/>
+          </w:tcPr>
+          <w:p>
+            <w:r>
+              <w:t>23.67</w:t>
+            </w:r>
+          </w:p>
+        </w:tc>
+        <w:tc>
+          <w:tcPr>
+            <w:tcW w:w="1978" w:type="dxa"/>
+          </w:tcPr>
+          <w:p>
+            <w:pPr>
+              <w:cnfStyle w:val="000000100000" w:firstRow="0" w:lastRow="0" w:firstColumn="0" w:lastColumn="0" w:oddVBand="0" w:evenVBand="0" w:oddHBand="1" w:evenHBand="0" w:firstRowFirstColumn="0" w:firstRowLastColumn="0" w:lastRowFirstColumn="0" w:lastRowLastColumn="0"/>
+            </w:pPr>
+            <w:r>
+              <w:t>28.18</w:t>
+            </w:r>
+          </w:p>
+        </w:tc>
+      </w:tr>
+      <w:tr>
+        <w:tc>
+          <w:tcPr>
+            <w:cnfStyle w:val="001000000000" w:firstRow="0" w:lastRow="0" w:firstColumn="1" w:lastColumn="0" w:oddVBand="0" w:evenVBand="0" w:oddHBand="0" w:evenHBand="0" w:firstRowFirstColumn="0" w:firstRowLastColumn="0" w:lastRowFirstColumn="0" w:lastRowLastColumn="0"/>
+            <w:tcW w:w="4644" w:type="dxa"/>
+          </w:tcPr>
+          <w:p>
+            <w:r>
+              <w:t xml:space="preserve">GUTime </w:t>
+            </w:r>
+          </w:p>
+        </w:tc>
+        <w:tc>
+          <w:tcPr>
+            <w:cnfStyle w:val="000010000000" w:firstRow="0" w:lastRow="0" w:firstColumn="0" w:lastColumn="0" w:oddVBand="1" w:evenVBand="0" w:oddHBand="0" w:evenHBand="0" w:firstRowFirstColumn="0" w:firstRowLastColumn="0" w:lastRowFirstColumn="0" w:lastRowLastColumn="0"/>
+            <w:tcW w:w="1985" w:type="dxa"/>
+          </w:tcPr>
+          <w:p>
+            <w:r>
+              <w:t>15.65</w:t>
+            </w:r>
+          </w:p>
+        </w:tc>
+        <w:tc>
+          <w:tcPr>
+            <w:tcW w:w="1978" w:type="dxa"/>
+          </w:tcPr>
+          <w:p>
+            <w:pPr>
+              <w:keepNext/>
+              <w:cnfStyle w:val="000000000000" w:firstRow="0" w:lastRow="0" w:firstColumn="0" w:lastColumn="0" w:oddVBand="0" w:evenVBand="0" w:oddHBand="0" w:evenHBand="0" w:firstRowFirstColumn="0" w:firstRowLastColumn="0" w:lastRowFirstColumn="0" w:lastRowLastColumn="0"/>
+            </w:pPr>
+            <w:r>
+              <w:t>42.63</w:t>
+            </w:r>
+          </w:p>
+        </w:tc>
+      </w:tr>
+      <w:tr>
+        <w:trPr>
+          <w:cnfStyle w:val="000000100000" w:firstRow="0" w:lastRow="0" w:firstColumn="0" w:lastColumn="0" w:oddVBand="0" w:evenVBand="0" w:oddHBand="1" w:evenHBand="0" w:firstRowFirstColumn="0" w:firstRowLastColumn="0" w:lastRowFirstColumn="0" w:lastRowLastColumn="0"/>
+        </w:trPr>
+        <w:tc>
+          <w:tcPr>
+            <w:cnfStyle w:val="001000000000" w:firstRow="0" w:lastRow="0" w:firstColumn="1" w:lastColumn="0" w:oddVBand="0" w:evenVBand="0" w:oddHBand="0" w:evenHBand="0" w:firstRowFirstColumn="0" w:firstRowLastColumn="0" w:lastRowFirstColumn="0" w:lastRowLastColumn="0"/>
+            <w:tcW w:w="8607" w:type="dxa"/>
+            <w:gridSpan w:val="3"/>
+            <w:shd w:val="clear" w:color="auto" w:fill="000000" w:themeFill="text1"/>
+          </w:tcPr>
+          <w:p>
+            <w:pPr>
+              <w:keepNext/>
+            </w:pPr>
+            <w:r>
+              <w:t>Multi-Document (including pre-processing)</w:t>
+            </w:r>
+          </w:p>
+        </w:tc>
+      </w:tr>
+      <w:tr>
+        <w:tc>
+          <w:tcPr>
+            <w:cnfStyle w:val="001000000000" w:firstRow="0" w:lastRow="0" w:firstColumn="1" w:lastColumn="0" w:oddVBand="0" w:evenVBand="0" w:oddHBand="0" w:evenHBand="0" w:firstRowFirstColumn="0" w:firstRowLastColumn="0" w:lastRowFirstColumn="0" w:lastRowLastColumn="0"/>
+            <w:tcW w:w="4644" w:type="dxa"/>
+          </w:tcPr>
+          <w:p>
+            <w:r>
+              <w:t>TERNIP (API)</w:t>
+            </w:r>
+          </w:p>
+        </w:tc>
+        <w:tc>
+          <w:tcPr>
+            <w:cnfStyle w:val="000010000000" w:firstRow="0" w:lastRow="0" w:firstColumn="0" w:lastColumn="0" w:oddVBand="1" w:evenVBand="0" w:oddHBand="0" w:evenHBand="0" w:firstRowFirstColumn="0" w:firstRowLastColumn="0" w:lastRowFirstColumn="0" w:lastRowLastColumn="0"/>
+            <w:tcW w:w="1985" w:type="dxa"/>
+          </w:tcPr>
+          <w:p>
+            <w:r>
+              <w:t>146.0</w:t>
+            </w:r>
+          </w:p>
+        </w:tc>
+        <w:tc>
+          <w:tcPr>
+            <w:tcW w:w="1978" w:type="dxa"/>
+            <w:vAlign w:val="center"/>
+          </w:tcPr>
+          <w:p>
+            <w:pPr>
+              <w:keepNext/>
+              <w:jc w:val="left"/>
+              <w:cnfStyle w:val="000000000000" w:firstRow="0" w:lastRow="0" w:firstColumn="0" w:lastColumn="0" w:oddVBand="0" w:evenVBand="0" w:oddHBand="0" w:evenHBand="0" w:firstRowFirstColumn="0" w:firstRowLastColumn="0" w:lastRowFirstColumn="0" w:lastRowLastColumn="0"/>
+            </w:pPr>
+            <w:r>
+              <w:t>2.124</w:t>
+            </w:r>
+          </w:p>
+        </w:tc>
+      </w:tr>
+      <w:tr>
+        <w:trPr>
+          <w:cnfStyle w:val="000000100000" w:firstRow="0" w:lastRow="0" w:firstColumn="0" w:lastColumn="0" w:oddVBand="0" w:evenVBand="0" w:oddHBand="1" w:evenHBand="0" w:firstRowFirstColumn="0" w:firstRowLastColumn="0" w:lastRowFirstColumn="0" w:lastRowLastColumn="0"/>
+        </w:trPr>
+        <w:tc>
+          <w:tcPr>
+            <w:cnfStyle w:val="001000000000" w:firstRow="0" w:lastRow="0" w:firstColumn="1" w:lastColumn="0" w:oddVBand="0" w:evenVBand="0" w:oddHBand="0" w:evenHBand="0" w:firstRowFirstColumn="0" w:firstRowLastColumn="0" w:lastRowFirstColumn="0" w:lastRowLastColumn="0"/>
+            <w:tcW w:w="4644" w:type="dxa"/>
+          </w:tcPr>
+          <w:p>
+            <w:r>
+              <w:t>GUTime</w:t>
+            </w:r>
+          </w:p>
+        </w:tc>
+        <w:tc>
+          <w:tcPr>
+            <w:cnfStyle w:val="000010000000" w:firstRow="0" w:lastRow="0" w:firstColumn="0" w:lastColumn="0" w:oddVBand="1" w:evenVBand="0" w:oddHBand="0" w:evenHBand="0" w:firstRowFirstColumn="0" w:firstRowLastColumn="0" w:lastRowFirstColumn="0" w:lastRowLastColumn="0"/>
+            <w:tcW w:w="1985" w:type="dxa"/>
+          </w:tcPr>
+          <w:p>
+            <w:r>
+              <w:t>461.2</w:t>
+            </w:r>
+          </w:p>
+        </w:tc>
+        <w:tc>
+          <w:tcPr>
+            <w:tcW w:w="1978" w:type="dxa"/>
+          </w:tcPr>
+          <w:p>
+            <w:pPr>
+              <w:keepNext/>
+              <w:cnfStyle w:val="000000100000" w:firstRow="0" w:lastRow="0" w:firstColumn="0" w:lastColumn="0" w:oddVBand="0" w:evenVBand="0" w:oddHBand="1" w:evenHBand="0" w:firstRowFirstColumn="0" w:firstRowLastColumn="0" w:lastRowFirstColumn="0" w:lastRowLastColumn="0"/>
+            </w:pPr>
+            <w:r>
+              <w:t>6.709</w:t>
+            </w:r>
+            <w:bookmarkStart w:id="80" w:name="_GoBack"/>
+            <w:bookmarkEnd w:id="80"/>
+          </w:p>
+        </w:tc>
+      </w:tr>
+    </w:tbl>
+    <w:p>
+      <w:pPr>
+        <w:pStyle w:val="Caption"/>
+      </w:pPr>
+      <w:bookmarkStart w:id="81" w:name="_Ref270525950"/>
+      <w:r>
+        <w:t xml:space="preserve">Table </w:t>
+      </w:r>
+      <w:r>
+        <w:fldChar w:fldCharType="begin"/>
+      </w:r>
+      <w:r>
+        <w:instrText xml:space="preserve"> SEQ Table \* ARABIC </w:instrText>
+      </w:r>
+      <w:r>
+        <w:fldChar w:fldCharType="separate"/>
+      </w:r>
+      <w:r>
+        <w:rPr>
+          <w:noProof/>
+        </w:rPr>
+        <w:t>5</w:t>
+      </w:r>
+      <w:r>
+        <w:fldChar w:fldCharType="end"/>
+      </w:r>
+      <w:bookmarkEnd w:id="81"/>
+      <w:r>
+        <w:t xml:space="preserve"> - Performance of TERNIP and GUTime against the TERN corpus</w:t>
       </w:r>
     </w:p>
     <w:p>
@@ -15503,14 +15186,14 @@
       <w:pPr>
         <w:pStyle w:val="Heading1"/>
       </w:pPr>
-      <w:bookmarkStart w:id="81" w:name="_Ref270432977"/>
-      <w:bookmarkStart w:id="82" w:name="_Toc270439796"/>
+      <w:bookmarkStart w:id="82" w:name="_Ref270432977"/>
+      <w:bookmarkStart w:id="83" w:name="_Toc270439796"/>
       <w:r>
         <w:lastRenderedPageBreak/>
         <w:t>Discussion</w:t>
       </w:r>
-      <w:bookmarkEnd w:id="81"/>
       <w:bookmarkEnd w:id="82"/>
+      <w:bookmarkEnd w:id="83"/>
     </w:p>
     <w:p>
       <w:r>
@@ -15526,15 +15209,7 @@
         </w:numPr>
       </w:pPr>
       <w:r>
-        <w:t xml:space="preserve">Criticism of GUTime – not really ported to TIMEX3 well (VAL vs. VALUE, </w:t>
-      </w:r>
-      <w:proofErr w:type="spellStart"/>
-      <w:r>
-        <w:t>etc</w:t>
-      </w:r>
-      <w:proofErr w:type="spellEnd"/>
-      <w:r>
-        <w:t>)</w:t>
+        <w:t>Criticism of GUTime – not really ported to TIMEX3 well (VAL vs. VALUE, etc)</w:t>
       </w:r>
     </w:p>
     <w:p>
@@ -15597,23 +15272,31 @@
         </w:numPr>
       </w:pPr>
       <w:r>
-        <w:t xml:space="preserve">How corpora suck in terms of XML. TERN problematic particularly because it’s SGML, so XML parser sometimes struggles. Others have S, LEX, </w:t>
-      </w:r>
-      <w:proofErr w:type="spellStart"/>
-      <w:r>
-        <w:t>etc</w:t>
-      </w:r>
-      <w:proofErr w:type="spellEnd"/>
-      <w:r>
-        <w:t xml:space="preserve">, tags, mixed in with </w:t>
-      </w:r>
-      <w:proofErr w:type="gramStart"/>
-      <w:r>
-        <w:t>TimeML which</w:t>
-      </w:r>
-      <w:proofErr w:type="gramEnd"/>
-      <w:r>
-        <w:t xml:space="preserve"> makes no sense… Would be good for TimeML to define a namespace so it can be sensibly used in other XML documents</w:t>
+        <w:t>How corpora suck in terms of XML. TERN problematic particularly because it’s SGML, so XML parser sometimes struggles. Others have S, LEX, etc, tags, mixed in with TimeML which makes no sense… Would be good for TimeML to define a namespace so it can be sensibly used in other XML documents</w:t>
+      </w:r>
+    </w:p>
+    <w:p>
+      <w:pPr>
+        <w:pStyle w:val="ListParagraph"/>
+        <w:numPr>
+          <w:ilvl w:val="0"/>
+          <w:numId w:val="5"/>
+        </w:numPr>
+      </w:pPr>
+      <w:r>
+        <w:t>Overhead of script vs. API, etc – more likely NLTK</w:t>
+      </w:r>
+    </w:p>
+    <w:p>
+      <w:pPr>
+        <w:pStyle w:val="ListParagraph"/>
+        <w:numPr>
+          <w:ilvl w:val="0"/>
+          <w:numId w:val="5"/>
+        </w:numPr>
+      </w:pPr>
+      <w:r>
+        <w:t>Some rules error if there’s not DCT</w:t>
       </w:r>
     </w:p>
     <w:p>
@@ -15626,7 +15309,7 @@
         </w:sectPr>
       </w:pPr>
     </w:p>
-    <w:bookmarkStart w:id="83" w:name="_Toc270439797" w:displacedByCustomXml="next"/>
+    <w:bookmarkStart w:id="84" w:name="_Toc270439797" w:displacedByCustomXml="next"/>
     <w:sdt>
       <w:sdtPr>
         <w:rPr>
@@ -15641,11 +15324,10 @@
           <w:docPartUnique/>
         </w:docPartObj>
       </w:sdtPr>
-      <w:sdtEndPr/>
       <w:sdtContent>
-        <w:bookmarkStart w:id="84" w:name="_Toc261719408" w:displacedByCustomXml="prev"/>
-        <w:bookmarkStart w:id="85" w:name="_Toc261719354" w:displacedByCustomXml="prev"/>
-        <w:bookmarkStart w:id="86" w:name="_Toc261719277" w:displacedByCustomXml="prev"/>
+        <w:bookmarkStart w:id="85" w:name="_Toc261719277" w:displacedByCustomXml="prev"/>
+        <w:bookmarkStart w:id="86" w:name="_Toc261719354" w:displacedByCustomXml="prev"/>
+        <w:bookmarkStart w:id="87" w:name="_Toc261719408" w:displacedByCustomXml="prev"/>
         <w:p>
           <w:pPr>
             <w:pStyle w:val="Heading1"/>
@@ -15653,17 +15335,16 @@
           <w:r>
             <w:t>Bibliography</w:t>
           </w:r>
-          <w:bookmarkEnd w:id="83"/>
+          <w:bookmarkEnd w:id="84"/>
+          <w:bookmarkEnd w:id="87"/>
           <w:bookmarkEnd w:id="86"/>
           <w:bookmarkEnd w:id="85"/>
-          <w:bookmarkEnd w:id="84"/>
         </w:p>
         <w:sdt>
           <w:sdtPr>
             <w:id w:val="111145805"/>
             <w:bibliography/>
           </w:sdtPr>
-          <w:sdtEndPr/>
           <w:sdtContent>
             <w:p>
               <w:pPr>
@@ -16563,7 +16244,6 @@
         <w:docPartUnique/>
       </w:docPartObj>
     </w:sdtPr>
-    <w:sdtEndPr/>
     <w:sdtContent>
       <w:p>
         <w:pPr>
@@ -16591,7 +16271,6 @@
         <w:docPartUnique/>
       </w:docPartObj>
     </w:sdtPr>
-    <w:sdtEndPr/>
     <w:sdtContent>
       <w:p>
         <w:pPr>
@@ -16635,7 +16314,6 @@
         <w:docPartUnique/>
       </w:docPartObj>
     </w:sdtPr>
-    <w:sdtEndPr/>
     <w:sdtContent>
       <w:p>
         <w:pPr>
@@ -16679,7 +16357,6 @@
         <w:docPartUnique/>
       </w:docPartObj>
     </w:sdtPr>
-    <w:sdtEndPr/>
     <w:sdtContent>
       <w:p>
         <w:pPr>
@@ -16699,7 +16376,7 @@
           <w:rPr>
             <w:noProof/>
           </w:rPr>
-          <w:t>31</w:t>
+          <w:t>33</w:t>
         </w:r>
         <w:r>
           <w:rPr>
@@ -16723,7 +16400,6 @@
         <w:docPartUnique/>
       </w:docPartObj>
     </w:sdtPr>
-    <w:sdtEndPr/>
     <w:sdtContent>
       <w:p>
         <w:pPr>
@@ -16772,7 +16448,6 @@
         <w:docPartUnique/>
       </w:docPartObj>
     </w:sdtPr>
-    <w:sdtEndPr/>
     <w:sdtContent>
       <w:p>
         <w:pPr>
@@ -16849,11 +16524,6 @@
         <w:dataBinding w:prefixMappings="xmlns:ns0='http://purl.org/dc/elements/1.1/' xmlns:ns1='http://schemas.openxmlformats.org/package/2006/metadata/core-properties' " w:xpath="/ns1:coreProperties[1]/ns0:title[1]" w:storeItemID="{6C3C8BC8-F283-45AE-878A-BAB7291924A1}"/>
         <w:text/>
       </w:sdtPr>
-      <w:sdtEndPr>
-        <w:rPr>
-          <w:rStyle w:val="BookTitle"/>
-        </w:rPr>
-      </w:sdtEndPr>
       <w:sdtContent>
         <w:r>
           <w:rPr>
@@ -16883,11 +16553,6 @@
         <w:dataBinding w:prefixMappings="xmlns:ns0='http://purl.org/dc/elements/1.1/' xmlns:ns1='http://schemas.openxmlformats.org/package/2006/metadata/core-properties' " w:xpath="/ns1:coreProperties[1]/ns0:title[1]" w:storeItemID="{6C3C8BC8-F283-45AE-878A-BAB7291924A1}"/>
         <w:text/>
       </w:sdtPr>
-      <w:sdtEndPr>
-        <w:rPr>
-          <w:rStyle w:val="BookTitle"/>
-        </w:rPr>
-      </w:sdtEndPr>
       <w:sdtContent>
         <w:r>
           <w:rPr>
@@ -16917,11 +16582,6 @@
         <w:dataBinding w:prefixMappings="xmlns:ns0='http://purl.org/dc/elements/1.1/' xmlns:ns1='http://schemas.openxmlformats.org/package/2006/metadata/core-properties' " w:xpath="/ns1:coreProperties[1]/ns0:title[1]" w:storeItemID="{6C3C8BC8-F283-45AE-878A-BAB7291924A1}"/>
         <w:text/>
       </w:sdtPr>
-      <w:sdtEndPr>
-        <w:rPr>
-          <w:rStyle w:val="BookTitle"/>
-        </w:rPr>
-      </w:sdtEndPr>
       <w:sdtContent>
         <w:r>
           <w:rPr>
@@ -16951,11 +16611,6 @@
         <w:dataBinding w:prefixMappings="xmlns:ns0='http://purl.org/dc/elements/1.1/' xmlns:ns1='http://schemas.openxmlformats.org/package/2006/metadata/core-properties' " w:xpath="/ns1:coreProperties[1]/ns0:title[1]" w:storeItemID="{6C3C8BC8-F283-45AE-878A-BAB7291924A1}"/>
         <w:text/>
       </w:sdtPr>
-      <w:sdtEndPr>
-        <w:rPr>
-          <w:rStyle w:val="BookTitle"/>
-        </w:rPr>
-      </w:sdtEndPr>
       <w:sdtContent>
         <w:r>
           <w:rPr>
@@ -23108,7 +22763,7 @@
 </file>
 
 <file path=customXml/itemProps2.xml><?xml version="1.0" encoding="utf-8"?>
-<ds:datastoreItem xmlns:ds="http://schemas.openxmlformats.org/officeDocument/2006/customXml" ds:itemID="{835266E6-4D3C-452B-93B5-66B3DAB45CAE}">
+<ds:datastoreItem xmlns:ds="http://schemas.openxmlformats.org/officeDocument/2006/customXml" ds:itemID="{176F1B7E-5D7E-4645-85E3-5F10980B829B}">
   <ds:schemaRefs>
     <ds:schemaRef ds:uri="http://schemas.openxmlformats.org/officeDocument/2006/bibliography"/>
   </ds:schemaRefs>

</xml_diff>

<commit_message>
problem analysis to come
git-svn-id: http://svn.pling.org.uk/ternip/trunk@1939 046eaa17-6a8d-4e70-a5e5-287f5f62e04c
</commit_message>
<xml_diff>
--- a/docs/dissertation.docx
+++ b/docs/dissertation.docx
@@ -379,9 +379,126 @@
         <w:t>Abstract</w:t>
       </w:r>
     </w:p>
-    <w:p>
-      <w:r>
-        <w:t>Abstract goes here</w:t>
+    <w:p/>
+    <w:p>
+      <w:r>
+        <w:t xml:space="preserve">This dissertation presents TERNIP (Temporal Expression Recognition and Normalisation in Python), a system for recognition of temporal expressions in text and normalisation of those expressions to a concrete date and time. TERNIP is modular and agnostic to output format, supporting both TIMEX2 </w:t>
+      </w:r>
+      <w:sdt>
+        <w:sdtPr>
+          <w:id w:val="-1885630445"/>
+          <w:citation/>
+        </w:sdtPr>
+        <w:sdtContent>
+          <w:r>
+            <w:fldChar w:fldCharType="begin"/>
+          </w:r>
+          <w:r>
+            <w:instrText xml:space="preserve"> CITATION Lis01 \l 2057 </w:instrText>
+          </w:r>
+          <w:r>
+            <w:fldChar w:fldCharType="separate"/>
+          </w:r>
+          <w:r>
+            <w:rPr>
+              <w:noProof/>
+            </w:rPr>
+            <w:t>(Ferro, Mani, Sundheim, &amp; Wilson, 2001)</w:t>
+          </w:r>
+          <w:r>
+            <w:fldChar w:fldCharType="end"/>
+          </w:r>
+        </w:sdtContent>
+      </w:sdt>
+      <w:r>
+        <w:t xml:space="preserve"> and TimeML </w:t>
+      </w:r>
+      <w:sdt>
+        <w:sdtPr>
+          <w:id w:val="-1695137840"/>
+          <w:citation/>
+        </w:sdtPr>
+        <w:sdtContent>
+          <w:r>
+            <w:fldChar w:fldCharType="begin"/>
+          </w:r>
+          <w:r>
+            <w:instrText xml:space="preserve"> CITATION Pus03 \l 2057 </w:instrText>
+          </w:r>
+          <w:r>
+            <w:fldChar w:fldCharType="separate"/>
+          </w:r>
+          <w:r>
+            <w:rPr>
+              <w:noProof/>
+            </w:rPr>
+            <w:t>(Pustejovsky, et al., 2003)</w:t>
+          </w:r>
+          <w:r>
+            <w:fldChar w:fldCharType="end"/>
+          </w:r>
+        </w:sdtContent>
+      </w:sdt>
+      <w:r>
+        <w:t xml:space="preserve"> standards. Recognition and normalisation is implemented using a rule engine and rule set converted from the GUTime tool </w:t>
+      </w:r>
+      <w:sdt>
+        <w:sdtPr>
+          <w:id w:val="-918863102"/>
+          <w:citation/>
+        </w:sdtPr>
+        <w:sdtContent>
+          <w:r>
+            <w:fldChar w:fldCharType="begin"/>
+          </w:r>
+          <w:r>
+            <w:instrText xml:space="preserve"> CITATION Ver05 \l 2057 </w:instrText>
+          </w:r>
+          <w:r>
+            <w:fldChar w:fldCharType="separate"/>
+          </w:r>
+          <w:r>
+            <w:rPr>
+              <w:noProof/>
+            </w:rPr>
+            <w:t>(Verhagen, et al., 2005)</w:t>
+          </w:r>
+          <w:r>
+            <w:fldChar w:fldCharType="end"/>
+          </w:r>
+        </w:sdtContent>
+      </w:sdt>
+      <w:r>
+        <w:t xml:space="preserve">, which scores an f-measure for recognition of 0.72 and 0.83 for normalisation against the TERN </w:t>
+      </w:r>
+      <w:sdt>
+        <w:sdtPr>
+          <w:id w:val="-2029401478"/>
+          <w:citation/>
+        </w:sdtPr>
+        <w:sdtContent>
+          <w:r>
+            <w:fldChar w:fldCharType="begin"/>
+          </w:r>
+          <w:r>
+            <w:instrText xml:space="preserve"> CITATION MIT04 \l 2057 </w:instrText>
+          </w:r>
+          <w:r>
+            <w:fldChar w:fldCharType="separate"/>
+          </w:r>
+          <w:r>
+            <w:rPr>
+              <w:noProof/>
+            </w:rPr>
+            <w:t>(MITRE, 2004)</w:t>
+          </w:r>
+          <w:r>
+            <w:fldChar w:fldCharType="end"/>
+          </w:r>
+        </w:sdtContent>
+      </w:sdt>
+      <w:r>
+        <w:t xml:space="preserve"> corpus, comparable to the performance of GUTime. This modular nature of TERNIP encourages the creation of future robust annotation modules.</w:t>
       </w:r>
     </w:p>
     <w:p/>
@@ -410,6 +527,7 @@
         <w:t>Acknowledgements</w:t>
       </w:r>
     </w:p>
+    <w:p/>
     <w:p>
       <w:r>
         <w:t>I would like to thank my project supervisor, Dr Mark Hepple, for his invaluable advice and guidance in implementation of the TERNIP tool, and Lyndsey Redpath for her invaluable hours</w:t>
@@ -2111,8 +2229,706 @@
         <w:rPr>
           <w:lang w:eastAsia="zh-TW"/>
         </w:rPr>
-        <w:t>Introduction to this dissertation</w:t>
-      </w:r>
+        <w:t xml:space="preserve">In this </w:t>
+      </w:r>
+      <w:r>
+        <w:rPr>
+          <w:lang w:eastAsia="zh-TW"/>
+        </w:rPr>
+        <w:t>dissertation</w:t>
+      </w:r>
+      <w:r>
+        <w:rPr>
+          <w:lang w:eastAsia="zh-TW"/>
+        </w:rPr>
+        <w:t xml:space="preserve">, TERNIP (Temporal Expression Recognition and Normalisation in Python), </w:t>
+      </w:r>
+      <w:r>
+        <w:rPr>
+          <w:lang w:eastAsia="zh-TW"/>
+        </w:rPr>
+        <w:t xml:space="preserve">a system for recognition and normalisation of temporal expressions </w:t>
+      </w:r>
+      <w:r>
+        <w:rPr>
+          <w:lang w:eastAsia="zh-TW"/>
+        </w:rPr>
+        <w:t>is presented.</w:t>
+      </w:r>
+    </w:p>
+    <w:p>
+      <w:pPr>
+        <w:rPr>
+          <w:lang w:eastAsia="zh-TW"/>
+        </w:rPr>
+      </w:pPr>
+      <w:r>
+        <w:rPr>
+          <w:lang w:eastAsia="zh-TW"/>
+        </w:rPr>
+        <w:t xml:space="preserve">Temporal expressions are words and phrases which refer to some point in time </w:t>
+      </w:r>
+      <w:sdt>
+        <w:sdtPr>
+          <w:rPr>
+            <w:lang w:eastAsia="zh-TW"/>
+          </w:rPr>
+          <w:id w:val="59902856"/>
+          <w:citation/>
+        </w:sdtPr>
+        <w:sdtContent>
+          <w:r>
+            <w:rPr>
+              <w:lang w:eastAsia="zh-TW"/>
+            </w:rPr>
+            <w:fldChar w:fldCharType="begin"/>
+          </w:r>
+          <w:r>
+            <w:rPr>
+              <w:lang w:eastAsia="zh-TW"/>
+            </w:rPr>
+            <w:instrText xml:space="preserve"> CITATION Ahn07 \t  \l 2057  </w:instrText>
+          </w:r>
+          <w:r>
+            <w:rPr>
+              <w:lang w:eastAsia="zh-TW"/>
+            </w:rPr>
+            <w:fldChar w:fldCharType="separate"/>
+          </w:r>
+          <w:r>
+            <w:rPr>
+              <w:noProof/>
+              <w:lang w:eastAsia="zh-TW"/>
+            </w:rPr>
+            <w:t>(Ahn, Rantwijk, &amp; de Rijke, 2007)</w:t>
+          </w:r>
+          <w:r>
+            <w:rPr>
+              <w:lang w:eastAsia="zh-TW"/>
+            </w:rPr>
+            <w:fldChar w:fldCharType="end"/>
+          </w:r>
+        </w:sdtContent>
+      </w:sdt>
+      <w:r>
+        <w:rPr>
+          <w:lang w:eastAsia="zh-TW"/>
+        </w:rPr>
+        <w:t>, and the distinct, but related, tasks of recognition and normalisation refer to the identification and resolution of these expressions to some standard format in time.</w:t>
+      </w:r>
+    </w:p>
+    <w:p>
+      <w:pPr>
+        <w:rPr>
+          <w:lang w:eastAsia="zh-TW"/>
+        </w:rPr>
+      </w:pPr>
+      <w:r>
+        <w:rPr>
+          <w:lang w:eastAsia="zh-TW"/>
+        </w:rPr>
+        <w:t xml:space="preserve">Interest in temporal expressions arises from their obvious utility, both within the wider fields of linguistics and philosophy, and as a task within the natural language processing field. Recognition and normalisation of temporal expressions in natural language text is clearly an important task for humans to be able to function in modern society (for example, correctly </w:t>
+      </w:r>
+      <w:proofErr w:type="gramStart"/>
+      <w:r>
+        <w:rPr>
+          <w:lang w:eastAsia="zh-TW"/>
+        </w:rPr>
+        <w:t>recognising</w:t>
+      </w:r>
+      <w:proofErr w:type="gramEnd"/>
+      <w:r>
+        <w:rPr>
+          <w:lang w:eastAsia="zh-TW"/>
+        </w:rPr>
+        <w:t xml:space="preserve"> and normalising the temporal expression </w:t>
+      </w:r>
+      <w:r>
+        <w:rPr>
+          <w:lang w:eastAsia="zh-TW"/>
+        </w:rPr>
+        <w:t>“</w:t>
+      </w:r>
+      <w:r>
+        <w:rPr>
+          <w:lang w:eastAsia="zh-TW"/>
+        </w:rPr>
+        <w:t xml:space="preserve">next Wednesday at </w:t>
+      </w:r>
+      <w:r>
+        <w:rPr>
+          <w:lang w:eastAsia="zh-TW"/>
+        </w:rPr>
+        <w:t xml:space="preserve">6pm” </w:t>
+      </w:r>
+      <w:r>
+        <w:rPr>
+          <w:lang w:eastAsia="zh-TW"/>
+        </w:rPr>
+        <w:t>in the sentence “Shall we meet next Wednesday at 6pm?”).</w:t>
+      </w:r>
+    </w:p>
+    <w:p>
+      <w:pPr>
+        <w:rPr>
+          <w:lang w:eastAsia="zh-TW"/>
+        </w:rPr>
+      </w:pPr>
+      <w:r>
+        <w:rPr>
+          <w:lang w:eastAsia="zh-TW"/>
+        </w:rPr>
+        <w:t>Temporal expressions in natural language are very rich and are often ambiguous (for example, in the phrase “midnight on Tuesday”, as midnight refers to the instant between two days, it is unclear whether this refers to the time between Monday and Tuesday, or Tuesday and Wednesday).</w:t>
+      </w:r>
+    </w:p>
+    <w:p>
+      <w:pPr>
+        <w:rPr>
+          <w:lang w:eastAsia="zh-TW"/>
+        </w:rPr>
+      </w:pPr>
+      <w:r>
+        <w:rPr>
+          <w:lang w:eastAsia="zh-TW"/>
+        </w:rPr>
+        <w:t>In the field of natural language understanding, being able to handle temporal expressions in a s</w:t>
+      </w:r>
+      <w:r>
+        <w:rPr>
+          <w:lang w:eastAsia="zh-TW"/>
+        </w:rPr>
+        <w:t>imilar way is clearly desirable,</w:t>
+      </w:r>
+      <w:r>
+        <w:rPr>
+          <w:lang w:eastAsia="zh-TW"/>
+        </w:rPr>
+        <w:t xml:space="preserve"> </w:t>
+      </w:r>
+      <w:r>
+        <w:rPr>
+          <w:lang w:eastAsia="zh-TW"/>
+        </w:rPr>
+        <w:t>f</w:t>
+      </w:r>
+      <w:r>
+        <w:rPr>
+          <w:lang w:eastAsia="zh-TW"/>
+        </w:rPr>
+        <w:t>or example, in automatic summarisation</w:t>
+      </w:r>
+      <w:r>
+        <w:rPr>
+          <w:lang w:eastAsia="zh-TW"/>
+        </w:rPr>
+        <w:t xml:space="preserve"> </w:t>
+      </w:r>
+      <w:r>
+        <w:rPr>
+          <w:lang w:eastAsia="zh-TW"/>
+        </w:rPr>
+        <w:t xml:space="preserve">of news texts, </w:t>
+      </w:r>
+      <w:r>
+        <w:rPr>
+          <w:lang w:eastAsia="zh-TW"/>
+        </w:rPr>
+        <w:t xml:space="preserve">where </w:t>
+      </w:r>
+      <w:r>
+        <w:rPr>
+          <w:lang w:eastAsia="zh-TW"/>
+        </w:rPr>
+        <w:t xml:space="preserve">the ability to construct a chronology of events aids </w:t>
+      </w:r>
+      <w:r>
+        <w:rPr>
+          <w:lang w:eastAsia="zh-TW"/>
+        </w:rPr>
+        <w:t>is useful</w:t>
+      </w:r>
+      <w:r>
+        <w:rPr>
+          <w:lang w:eastAsia="zh-TW"/>
+        </w:rPr>
+        <w:t>.</w:t>
+      </w:r>
+      <w:r>
+        <w:rPr>
+          <w:lang w:eastAsia="zh-TW"/>
+        </w:rPr>
+        <w:t xml:space="preserve"> Section </w:t>
+      </w:r>
+      <w:r>
+        <w:rPr>
+          <w:lang w:eastAsia="zh-TW"/>
+        </w:rPr>
+        <w:fldChar w:fldCharType="begin"/>
+      </w:r>
+      <w:r>
+        <w:rPr>
+          <w:lang w:eastAsia="zh-TW"/>
+        </w:rPr>
+        <w:instrText xml:space="preserve"> REF _Ref260234775 \r \h </w:instrText>
+      </w:r>
+      <w:r>
+        <w:rPr>
+          <w:lang w:eastAsia="zh-TW"/>
+        </w:rPr>
+      </w:r>
+      <w:r>
+        <w:rPr>
+          <w:lang w:eastAsia="zh-TW"/>
+        </w:rPr>
+        <w:fldChar w:fldCharType="separate"/>
+      </w:r>
+      <w:r>
+        <w:rPr>
+          <w:lang w:eastAsia="zh-TW"/>
+        </w:rPr>
+        <w:t>2.1</w:t>
+      </w:r>
+      <w:r>
+        <w:rPr>
+          <w:lang w:eastAsia="zh-TW"/>
+        </w:rPr>
+        <w:fldChar w:fldCharType="end"/>
+      </w:r>
+      <w:r>
+        <w:rPr>
+          <w:lang w:eastAsia="zh-TW"/>
+        </w:rPr>
+        <w:t xml:space="preserve"> looks at temporal expressions in further depth.</w:t>
+      </w:r>
+    </w:p>
+    <w:p>
+      <w:pPr>
+        <w:rPr>
+          <w:lang w:eastAsia="zh-TW"/>
+        </w:rPr>
+      </w:pPr>
+      <w:r>
+        <w:rPr>
+          <w:lang w:eastAsia="zh-TW"/>
+        </w:rPr>
+        <w:t xml:space="preserve">Previous work into temporal expression recognition and normalisation has been done, including the definition of standards for annotation (section </w:t>
+      </w:r>
+      <w:r>
+        <w:rPr>
+          <w:lang w:eastAsia="zh-TW"/>
+        </w:rPr>
+        <w:fldChar w:fldCharType="begin"/>
+      </w:r>
+      <w:r>
+        <w:rPr>
+          <w:lang w:eastAsia="zh-TW"/>
+        </w:rPr>
+        <w:instrText xml:space="preserve"> REF _Ref260234932 \r \h </w:instrText>
+      </w:r>
+      <w:r>
+        <w:rPr>
+          <w:lang w:eastAsia="zh-TW"/>
+        </w:rPr>
+      </w:r>
+      <w:r>
+        <w:rPr>
+          <w:lang w:eastAsia="zh-TW"/>
+        </w:rPr>
+        <w:fldChar w:fldCharType="separate"/>
+      </w:r>
+      <w:r>
+        <w:rPr>
+          <w:lang w:eastAsia="zh-TW"/>
+        </w:rPr>
+        <w:t>2.2</w:t>
+      </w:r>
+      <w:r>
+        <w:rPr>
+          <w:lang w:eastAsia="zh-TW"/>
+        </w:rPr>
+        <w:fldChar w:fldCharType="end"/>
+      </w:r>
+      <w:r>
+        <w:rPr>
+          <w:lang w:eastAsia="zh-TW"/>
+        </w:rPr>
+        <w:t>)</w:t>
+      </w:r>
+      <w:r>
+        <w:rPr>
+          <w:lang w:eastAsia="zh-TW"/>
+        </w:rPr>
+        <w:t xml:space="preserve"> and evaluation (section </w:t>
+      </w:r>
+      <w:r>
+        <w:rPr>
+          <w:lang w:eastAsia="zh-TW"/>
+        </w:rPr>
+        <w:fldChar w:fldCharType="begin"/>
+      </w:r>
+      <w:r>
+        <w:rPr>
+          <w:lang w:eastAsia="zh-TW"/>
+        </w:rPr>
+        <w:instrText xml:space="preserve"> REF _Ref260235702 \r \h </w:instrText>
+      </w:r>
+      <w:r>
+        <w:rPr>
+          <w:lang w:eastAsia="zh-TW"/>
+        </w:rPr>
+      </w:r>
+      <w:r>
+        <w:rPr>
+          <w:lang w:eastAsia="zh-TW"/>
+        </w:rPr>
+        <w:fldChar w:fldCharType="separate"/>
+      </w:r>
+      <w:r>
+        <w:rPr>
+          <w:lang w:eastAsia="zh-TW"/>
+        </w:rPr>
+        <w:t>2.3</w:t>
+      </w:r>
+      <w:r>
+        <w:rPr>
+          <w:lang w:eastAsia="zh-TW"/>
+        </w:rPr>
+        <w:fldChar w:fldCharType="end"/>
+      </w:r>
+      <w:r>
+        <w:rPr>
+          <w:lang w:eastAsia="zh-TW"/>
+        </w:rPr>
+        <w:t>)</w:t>
+      </w:r>
+      <w:r>
+        <w:rPr>
+          <w:lang w:eastAsia="zh-TW"/>
+        </w:rPr>
+        <w:t xml:space="preserve">, </w:t>
+      </w:r>
+      <w:r>
+        <w:rPr>
+          <w:lang w:eastAsia="zh-TW"/>
+        </w:rPr>
+        <w:t xml:space="preserve">the development of annotated corpora (section </w:t>
+      </w:r>
+      <w:r>
+        <w:rPr>
+          <w:lang w:eastAsia="zh-TW"/>
+        </w:rPr>
+        <w:fldChar w:fldCharType="begin"/>
+      </w:r>
+      <w:r>
+        <w:rPr>
+          <w:lang w:eastAsia="zh-TW"/>
+        </w:rPr>
+        <w:instrText xml:space="preserve"> REF _Ref270606799 \r \h </w:instrText>
+      </w:r>
+      <w:r>
+        <w:rPr>
+          <w:lang w:eastAsia="zh-TW"/>
+        </w:rPr>
+      </w:r>
+      <w:r>
+        <w:rPr>
+          <w:lang w:eastAsia="zh-TW"/>
+        </w:rPr>
+        <w:fldChar w:fldCharType="separate"/>
+      </w:r>
+      <w:r>
+        <w:rPr>
+          <w:lang w:eastAsia="zh-TW"/>
+        </w:rPr>
+        <w:t>2.4</w:t>
+      </w:r>
+      <w:r>
+        <w:rPr>
+          <w:lang w:eastAsia="zh-TW"/>
+        </w:rPr>
+        <w:fldChar w:fldCharType="end"/>
+      </w:r>
+      <w:r>
+        <w:rPr>
+          <w:lang w:eastAsia="zh-TW"/>
+        </w:rPr>
+        <w:t xml:space="preserve">) and tools for automated annotation of these expressions (section </w:t>
+      </w:r>
+      <w:r>
+        <w:rPr>
+          <w:lang w:eastAsia="zh-TW"/>
+        </w:rPr>
+        <w:fldChar w:fldCharType="begin"/>
+      </w:r>
+      <w:r>
+        <w:rPr>
+          <w:lang w:eastAsia="zh-TW"/>
+        </w:rPr>
+        <w:instrText xml:space="preserve"> REF _Ref260165518 \r \h </w:instrText>
+      </w:r>
+      <w:r>
+        <w:rPr>
+          <w:lang w:eastAsia="zh-TW"/>
+        </w:rPr>
+      </w:r>
+      <w:r>
+        <w:rPr>
+          <w:lang w:eastAsia="zh-TW"/>
+        </w:rPr>
+        <w:fldChar w:fldCharType="separate"/>
+      </w:r>
+      <w:r>
+        <w:rPr>
+          <w:lang w:eastAsia="zh-TW"/>
+        </w:rPr>
+        <w:t>2.5</w:t>
+      </w:r>
+      <w:r>
+        <w:rPr>
+          <w:lang w:eastAsia="zh-TW"/>
+        </w:rPr>
+        <w:fldChar w:fldCharType="end"/>
+      </w:r>
+      <w:r>
+        <w:rPr>
+          <w:lang w:eastAsia="zh-TW"/>
+        </w:rPr>
+        <w:t>).</w:t>
+      </w:r>
+    </w:p>
+    <w:p>
+      <w:pPr>
+        <w:rPr>
+          <w:lang w:eastAsia="zh-TW"/>
+        </w:rPr>
+      </w:pPr>
+      <w:r>
+        <w:rPr>
+          <w:lang w:eastAsia="zh-TW"/>
+        </w:rPr>
+        <w:t xml:space="preserve">Section </w:t>
+      </w:r>
+      <w:r>
+        <w:rPr>
+          <w:lang w:eastAsia="zh-TW"/>
+        </w:rPr>
+        <w:fldChar w:fldCharType="begin"/>
+      </w:r>
+      <w:r>
+        <w:rPr>
+          <w:lang w:eastAsia="zh-TW"/>
+        </w:rPr>
+        <w:instrText xml:space="preserve"> REF _Ref270598103 \r \h </w:instrText>
+      </w:r>
+      <w:r>
+        <w:rPr>
+          <w:lang w:eastAsia="zh-TW"/>
+        </w:rPr>
+      </w:r>
+      <w:r>
+        <w:rPr>
+          <w:lang w:eastAsia="zh-TW"/>
+        </w:rPr>
+        <w:fldChar w:fldCharType="separate"/>
+      </w:r>
+      <w:r>
+        <w:rPr>
+          <w:lang w:eastAsia="zh-TW"/>
+        </w:rPr>
+        <w:t>3</w:t>
+      </w:r>
+      <w:r>
+        <w:rPr>
+          <w:lang w:eastAsia="zh-TW"/>
+        </w:rPr>
+        <w:fldChar w:fldCharType="end"/>
+      </w:r>
+      <w:r>
+        <w:rPr>
+          <w:lang w:eastAsia="zh-TW"/>
+        </w:rPr>
+        <w:t xml:space="preserve"> analyses the current state of the field and define</w:t>
+      </w:r>
+      <w:r>
+        <w:rPr>
+          <w:lang w:eastAsia="zh-TW"/>
+        </w:rPr>
+        <w:t>s</w:t>
+      </w:r>
+      <w:r>
+        <w:rPr>
+          <w:lang w:eastAsia="zh-TW"/>
+        </w:rPr>
+        <w:t xml:space="preserve"> a number of requirements for TERNIP to fulfil in order to be a useful tool for annotation.</w:t>
+      </w:r>
+      <w:r>
+        <w:rPr>
+          <w:lang w:eastAsia="zh-TW"/>
+        </w:rPr>
+        <w:t xml:space="preserve"> Section </w:t>
+      </w:r>
+      <w:r>
+        <w:rPr>
+          <w:lang w:eastAsia="zh-TW"/>
+        </w:rPr>
+        <w:fldChar w:fldCharType="begin"/>
+      </w:r>
+      <w:r>
+        <w:rPr>
+          <w:lang w:eastAsia="zh-TW"/>
+        </w:rPr>
+        <w:instrText xml:space="preserve"> REF _Ref270598129 \r \h </w:instrText>
+      </w:r>
+      <w:r>
+        <w:rPr>
+          <w:lang w:eastAsia="zh-TW"/>
+        </w:rPr>
+      </w:r>
+      <w:r>
+        <w:rPr>
+          <w:lang w:eastAsia="zh-TW"/>
+        </w:rPr>
+        <w:fldChar w:fldCharType="separate"/>
+      </w:r>
+      <w:r>
+        <w:rPr>
+          <w:lang w:eastAsia="zh-TW"/>
+        </w:rPr>
+        <w:t>4</w:t>
+      </w:r>
+      <w:r>
+        <w:rPr>
+          <w:lang w:eastAsia="zh-TW"/>
+        </w:rPr>
+        <w:fldChar w:fldCharType="end"/>
+      </w:r>
+      <w:r>
+        <w:rPr>
+          <w:lang w:eastAsia="zh-TW"/>
+        </w:rPr>
+        <w:t xml:space="preserve"> then discusses in depth the implementation of TERNIP to meet these requirements.</w:t>
+      </w:r>
+    </w:p>
+    <w:p>
+      <w:pPr>
+        <w:rPr>
+          <w:lang w:eastAsia="zh-TW"/>
+        </w:rPr>
+      </w:pPr>
+      <w:r>
+        <w:rPr>
+          <w:lang w:eastAsia="zh-TW"/>
+        </w:rPr>
+        <w:t xml:space="preserve">TERNIP is then evaluated (section </w:t>
+      </w:r>
+      <w:r>
+        <w:rPr>
+          <w:lang w:eastAsia="zh-TW"/>
+        </w:rPr>
+        <w:fldChar w:fldCharType="begin"/>
+      </w:r>
+      <w:r>
+        <w:rPr>
+          <w:lang w:eastAsia="zh-TW"/>
+        </w:rPr>
+        <w:instrText xml:space="preserve"> REF _Ref270176962 \r \h </w:instrText>
+      </w:r>
+      <w:r>
+        <w:rPr>
+          <w:lang w:eastAsia="zh-TW"/>
+        </w:rPr>
+      </w:r>
+      <w:r>
+        <w:rPr>
+          <w:lang w:eastAsia="zh-TW"/>
+        </w:rPr>
+        <w:fldChar w:fldCharType="separate"/>
+      </w:r>
+      <w:r>
+        <w:rPr>
+          <w:lang w:eastAsia="zh-TW"/>
+        </w:rPr>
+        <w:t>5</w:t>
+      </w:r>
+      <w:r>
+        <w:rPr>
+          <w:lang w:eastAsia="zh-TW"/>
+        </w:rPr>
+        <w:fldChar w:fldCharType="end"/>
+      </w:r>
+      <w:r>
+        <w:rPr>
+          <w:lang w:eastAsia="zh-TW"/>
+        </w:rPr>
+        <w:t xml:space="preserve">) and the results, as well as issues arisen during the implementation of the project discussed in section </w:t>
+      </w:r>
+      <w:r>
+        <w:rPr>
+          <w:lang w:eastAsia="zh-TW"/>
+        </w:rPr>
+        <w:fldChar w:fldCharType="begin"/>
+      </w:r>
+      <w:r>
+        <w:rPr>
+          <w:lang w:eastAsia="zh-TW"/>
+        </w:rPr>
+        <w:instrText xml:space="preserve"> REF _Ref270432977 \r \h </w:instrText>
+      </w:r>
+      <w:r>
+        <w:rPr>
+          <w:lang w:eastAsia="zh-TW"/>
+        </w:rPr>
+      </w:r>
+      <w:r>
+        <w:rPr>
+          <w:lang w:eastAsia="zh-TW"/>
+        </w:rPr>
+        <w:fldChar w:fldCharType="separate"/>
+      </w:r>
+      <w:r>
+        <w:rPr>
+          <w:lang w:eastAsia="zh-TW"/>
+        </w:rPr>
+        <w:t>6</w:t>
+      </w:r>
+      <w:r>
+        <w:rPr>
+          <w:lang w:eastAsia="zh-TW"/>
+        </w:rPr>
+        <w:fldChar w:fldCharType="end"/>
+      </w:r>
+      <w:r>
+        <w:rPr>
+          <w:lang w:eastAsia="zh-TW"/>
+        </w:rPr>
+        <w:t>.</w:t>
+      </w:r>
+    </w:p>
+    <w:p>
+      <w:pPr>
+        <w:rPr>
+          <w:lang w:eastAsia="zh-TW"/>
+        </w:rPr>
+      </w:pPr>
+      <w:r>
+        <w:rPr>
+          <w:lang w:eastAsia="zh-TW"/>
+        </w:rPr>
+        <w:t>This dissertation finishes with suggesting areas of future development</w:t>
+      </w:r>
+      <w:r>
+        <w:rPr>
+          <w:lang w:eastAsia="zh-TW"/>
+        </w:rPr>
+        <w:t xml:space="preserve"> and drawing some conclusions (section XXX).</w:t>
+      </w:r>
+    </w:p>
+    <w:p>
+      <w:pPr>
+        <w:rPr>
+          <w:lang w:eastAsia="zh-TW"/>
+        </w:rPr>
+      </w:pPr>
     </w:p>
     <w:p>
       <w:pPr>
@@ -5752,6 +6568,7 @@
       <w:bookmarkStart w:id="35" w:name="_Toc261719334"/>
       <w:bookmarkStart w:id="36" w:name="_Toc261719388"/>
       <w:bookmarkStart w:id="37" w:name="_Toc270601689"/>
+      <w:bookmarkStart w:id="38" w:name="_Ref270606799"/>
       <w:r>
         <w:rPr>
           <w:lang w:eastAsia="zh-TW"/>
@@ -5762,6 +6579,7 @@
       <w:bookmarkEnd w:id="35"/>
       <w:bookmarkEnd w:id="36"/>
       <w:bookmarkEnd w:id="37"/>
+      <w:bookmarkEnd w:id="38"/>
     </w:p>
     <w:p>
       <w:r>
@@ -6024,26 +6842,26 @@
       <w:pPr>
         <w:pStyle w:val="Heading2"/>
       </w:pPr>
-      <w:bookmarkStart w:id="38" w:name="_Ref260165518"/>
-      <w:bookmarkStart w:id="39" w:name="_Ref260233332"/>
-      <w:bookmarkStart w:id="40" w:name="_Ref260234853"/>
-      <w:bookmarkStart w:id="41" w:name="_Toc261719270"/>
-      <w:bookmarkStart w:id="42" w:name="_Toc261719335"/>
-      <w:bookmarkStart w:id="43" w:name="_Toc261719389"/>
-      <w:bookmarkStart w:id="44" w:name="_Toc270601690"/>
+      <w:bookmarkStart w:id="39" w:name="_Ref260165518"/>
+      <w:bookmarkStart w:id="40" w:name="_Ref260233332"/>
+      <w:bookmarkStart w:id="41" w:name="_Ref260234853"/>
+      <w:bookmarkStart w:id="42" w:name="_Toc261719270"/>
+      <w:bookmarkStart w:id="43" w:name="_Toc261719335"/>
+      <w:bookmarkStart w:id="44" w:name="_Toc261719389"/>
+      <w:bookmarkStart w:id="45" w:name="_Toc270601690"/>
       <w:r>
         <w:t>Temporal Expression</w:t>
       </w:r>
       <w:r>
         <w:t xml:space="preserve"> Taggers</w:t>
       </w:r>
-      <w:bookmarkEnd w:id="38"/>
       <w:bookmarkEnd w:id="39"/>
       <w:bookmarkEnd w:id="40"/>
       <w:bookmarkEnd w:id="41"/>
       <w:bookmarkEnd w:id="42"/>
       <w:bookmarkEnd w:id="43"/>
       <w:bookmarkEnd w:id="44"/>
+      <w:bookmarkEnd w:id="45"/>
     </w:p>
     <w:p>
       <w:r>
@@ -6160,6 +6978,7 @@
           <w:citation/>
         </w:sdtPr>
         <w:sdtContent>
+          <w:proofErr w:type="gramEnd"/>
           <w:r>
             <w:rPr>
               <w:lang w:eastAsia="zh-TW"/>
@@ -6183,15 +7002,7 @@
               <w:noProof/>
               <w:lang w:eastAsia="zh-TW"/>
             </w:rPr>
-            <w:t>(Ahn</w:t>
-          </w:r>
-          <w:proofErr w:type="gramEnd"/>
-          <w:r>
-            <w:rPr>
-              <w:noProof/>
-              <w:lang w:eastAsia="zh-TW"/>
-            </w:rPr>
-            <w:t>, Adafre, &amp; de Rijke, 2005)</w:t>
+            <w:t>(Ahn, Adafre, &amp; de Rijke, 2005)</w:t>
           </w:r>
           <w:r>
             <w:rPr>
@@ -6695,8 +7506,8 @@
           <w:lang w:eastAsia="zh-TW"/>
         </w:rPr>
       </w:pPr>
-      <w:bookmarkStart w:id="45" w:name="_Toc261719336"/>
-      <w:bookmarkStart w:id="46" w:name="_Toc261719390"/>
+      <w:bookmarkStart w:id="46" w:name="_Toc261719336"/>
+      <w:bookmarkStart w:id="47" w:name="_Toc261719390"/>
       <w:r>
         <w:rPr>
           <w:lang w:eastAsia="zh-TW"/>
@@ -6715,8 +7526,8 @@
         </w:rPr>
         <w:t xml:space="preserve"> and GUTime</w:t>
       </w:r>
-      <w:bookmarkEnd w:id="45"/>
       <w:bookmarkEnd w:id="46"/>
+      <w:bookmarkEnd w:id="47"/>
     </w:p>
     <w:p>
       <w:r>
@@ -7072,13 +7883,13 @@
       <w:pPr>
         <w:pStyle w:val="Heading3"/>
       </w:pPr>
-      <w:bookmarkStart w:id="47" w:name="_Toc261719337"/>
-      <w:bookmarkStart w:id="48" w:name="_Toc261719391"/>
+      <w:bookmarkStart w:id="48" w:name="_Toc261719337"/>
+      <w:bookmarkStart w:id="49" w:name="_Toc261719391"/>
       <w:r>
         <w:t>Chronos</w:t>
       </w:r>
-      <w:bookmarkEnd w:id="47"/>
       <w:bookmarkEnd w:id="48"/>
+      <w:bookmarkEnd w:id="49"/>
     </w:p>
     <w:p>
       <w:r>
@@ -7325,16 +8136,16 @@
           <w:lang w:eastAsia="zh-TW"/>
         </w:rPr>
       </w:pPr>
-      <w:bookmarkStart w:id="49" w:name="_Toc261719338"/>
-      <w:bookmarkStart w:id="50" w:name="_Toc261719392"/>
+      <w:bookmarkStart w:id="50" w:name="_Toc261719338"/>
+      <w:bookmarkStart w:id="51" w:name="_Toc261719392"/>
       <w:r>
         <w:rPr>
           <w:lang w:eastAsia="zh-TW"/>
         </w:rPr>
         <w:t>DANTE</w:t>
       </w:r>
-      <w:bookmarkEnd w:id="49"/>
       <w:bookmarkEnd w:id="50"/>
+      <w:bookmarkEnd w:id="51"/>
     </w:p>
     <w:p>
       <w:pPr>
@@ -7455,7 +8266,15 @@
         <w:rPr>
           <w:lang w:eastAsia="zh-TW"/>
         </w:rPr>
-        <w:t xml:space="preserve">lso similar to GUTime and Chronos, DANTE uses grammar rules (using the JAPE system) for identification of timexes. In this recognition phase, a “local semantic encoding” is used, which is an extension of the TIMEX2 standard </w:t>
+        <w:t>lso similar to GUTime and Chronos, DANTE uses grammar rules (using the JAPE system) for identification of timexes. In this recognition phase, a “local semantic encoding</w:t>
+      </w:r>
+      <w:bookmarkStart w:id="52" w:name="_GoBack"/>
+      <w:bookmarkEnd w:id="52"/>
+      <w:r>
+        <w:rPr>
+          <w:lang w:eastAsia="zh-TW"/>
+        </w:rPr>
+        <w:t xml:space="preserve">” is used, which is an extension of the TIMEX2 standard </w:t>
       </w:r>
       <w:r>
         <w:rPr>
@@ -7552,16 +8371,16 @@
           <w:lang w:eastAsia="zh-TW"/>
         </w:rPr>
       </w:pPr>
-      <w:bookmarkStart w:id="51" w:name="_Toc261719339"/>
-      <w:bookmarkStart w:id="52" w:name="_Toc261719393"/>
+      <w:bookmarkStart w:id="53" w:name="_Toc261719339"/>
+      <w:bookmarkStart w:id="54" w:name="_Toc261719393"/>
       <w:r>
         <w:rPr>
           <w:lang w:eastAsia="zh-TW"/>
         </w:rPr>
         <w:t>ATEL</w:t>
       </w:r>
-      <w:bookmarkEnd w:id="51"/>
-      <w:bookmarkEnd w:id="52"/>
+      <w:bookmarkEnd w:id="53"/>
+      <w:bookmarkEnd w:id="54"/>
     </w:p>
     <w:p>
       <w:pPr>
@@ -7749,16 +8568,16 @@
           <w:lang w:eastAsia="zh-TW"/>
         </w:rPr>
       </w:pPr>
-      <w:bookmarkStart w:id="53" w:name="_Toc261719340"/>
-      <w:bookmarkStart w:id="54" w:name="_Toc261719394"/>
+      <w:bookmarkStart w:id="55" w:name="_Toc261719340"/>
+      <w:bookmarkStart w:id="56" w:name="_Toc261719394"/>
       <w:r>
         <w:rPr>
           <w:lang w:eastAsia="zh-TW"/>
         </w:rPr>
         <w:t>TimexTag</w:t>
       </w:r>
-      <w:bookmarkEnd w:id="53"/>
-      <w:bookmarkEnd w:id="54"/>
+      <w:bookmarkEnd w:id="55"/>
+      <w:bookmarkEnd w:id="56"/>
     </w:p>
     <w:p>
       <w:pPr>
@@ -8013,8 +8832,8 @@
           <w:lang w:eastAsia="zh-TW"/>
         </w:rPr>
       </w:pPr>
-      <w:bookmarkStart w:id="55" w:name="_Toc261719341"/>
-      <w:bookmarkStart w:id="56" w:name="_Toc261719395"/>
+      <w:bookmarkStart w:id="57" w:name="_Toc261719341"/>
+      <w:bookmarkStart w:id="58" w:name="_Toc261719395"/>
       <w:r>
         <w:rPr>
           <w:lang w:eastAsia="zh-TW"/>
@@ -8022,8 +8841,8 @@
         <w:lastRenderedPageBreak/>
         <w:t>Rule Induction</w:t>
       </w:r>
-      <w:bookmarkEnd w:id="55"/>
-      <w:bookmarkEnd w:id="56"/>
+      <w:bookmarkEnd w:id="57"/>
+      <w:bookmarkEnd w:id="58"/>
     </w:p>
     <w:p>
       <w:pPr>
@@ -8391,16 +9210,16 @@
       <w:pPr>
         <w:pStyle w:val="Heading1"/>
       </w:pPr>
-      <w:bookmarkStart w:id="57" w:name="_Ref270598103"/>
-      <w:bookmarkStart w:id="58" w:name="_Ref270598204"/>
-      <w:bookmarkStart w:id="59" w:name="_Toc270601691"/>
+      <w:bookmarkStart w:id="59" w:name="_Ref270598103"/>
+      <w:bookmarkStart w:id="60" w:name="_Ref270598204"/>
+      <w:bookmarkStart w:id="61" w:name="_Toc270601691"/>
       <w:r>
         <w:lastRenderedPageBreak/>
         <w:t>Problem Analysis</w:t>
       </w:r>
-      <w:bookmarkEnd w:id="57"/>
-      <w:bookmarkEnd w:id="58"/>
       <w:bookmarkEnd w:id="59"/>
+      <w:bookmarkEnd w:id="60"/>
+      <w:bookmarkEnd w:id="61"/>
     </w:p>
     <w:p>
       <w:r>
@@ -8423,16 +9242,16 @@
       <w:pPr>
         <w:pStyle w:val="Heading1"/>
       </w:pPr>
-      <w:bookmarkStart w:id="60" w:name="_Ref270598129"/>
-      <w:bookmarkStart w:id="61" w:name="_Ref270598222"/>
-      <w:bookmarkStart w:id="62" w:name="_Toc270601692"/>
+      <w:bookmarkStart w:id="62" w:name="_Ref270598129"/>
+      <w:bookmarkStart w:id="63" w:name="_Ref270598222"/>
+      <w:bookmarkStart w:id="64" w:name="_Toc270601692"/>
       <w:r>
         <w:lastRenderedPageBreak/>
         <w:t>System</w:t>
       </w:r>
-      <w:bookmarkEnd w:id="60"/>
-      <w:bookmarkEnd w:id="61"/>
       <w:bookmarkEnd w:id="62"/>
+      <w:bookmarkEnd w:id="63"/>
+      <w:bookmarkEnd w:id="64"/>
     </w:p>
     <w:p>
       <w:r>
@@ -8610,13 +9429,13 @@
       <w:pPr>
         <w:pStyle w:val="Heading2"/>
       </w:pPr>
-      <w:bookmarkStart w:id="63" w:name="_Ref270419873"/>
-      <w:bookmarkStart w:id="64" w:name="_Toc270601693"/>
+      <w:bookmarkStart w:id="65" w:name="_Ref270419873"/>
+      <w:bookmarkStart w:id="66" w:name="_Toc270601693"/>
       <w:r>
         <w:t>Architecture</w:t>
       </w:r>
-      <w:bookmarkEnd w:id="63"/>
-      <w:bookmarkEnd w:id="64"/>
+      <w:bookmarkEnd w:id="65"/>
+      <w:bookmarkEnd w:id="66"/>
     </w:p>
     <w:p>
       <w:r>
@@ -9330,7 +10149,7 @@
       <w:pPr>
         <w:pStyle w:val="Caption"/>
       </w:pPr>
-      <w:bookmarkStart w:id="65" w:name="_Ref270079381"/>
+      <w:bookmarkStart w:id="67" w:name="_Ref270079381"/>
       <w:r>
         <w:t xml:space="preserve">Table </w:t>
       </w:r>
@@ -9352,7 +10171,7 @@
       <w:r>
         <w:fldChar w:fldCharType="end"/>
       </w:r>
-      <w:bookmarkEnd w:id="65"/>
+      <w:bookmarkEnd w:id="67"/>
       <w:r>
         <w:t xml:space="preserve"> - attributes on the ternip.timex class</w:t>
       </w:r>
@@ -9661,7 +10480,7 @@
       <w:pPr>
         <w:pStyle w:val="Caption"/>
       </w:pPr>
-      <w:bookmarkStart w:id="66" w:name="_Ref270080747"/>
+      <w:bookmarkStart w:id="68" w:name="_Ref270080747"/>
       <w:r>
         <w:t xml:space="preserve">Sample </w:t>
       </w:r>
@@ -9683,7 +10502,7 @@
       <w:r>
         <w:fldChar w:fldCharType="end"/>
       </w:r>
-      <w:bookmarkEnd w:id="66"/>
+      <w:bookmarkEnd w:id="68"/>
       <w:r>
         <w:t xml:space="preserve"> - A single sentence documented in TERNIP internal form</w:t>
       </w:r>
@@ -9814,13 +10633,13 @@
       <w:pPr>
         <w:pStyle w:val="Heading2"/>
       </w:pPr>
-      <w:bookmarkStart w:id="67" w:name="_Ref270083073"/>
-      <w:bookmarkStart w:id="68" w:name="_Toc270601694"/>
+      <w:bookmarkStart w:id="69" w:name="_Ref270083073"/>
+      <w:bookmarkStart w:id="70" w:name="_Toc270601694"/>
       <w:r>
         <w:t>Recognition By Rule</w:t>
       </w:r>
-      <w:bookmarkEnd w:id="67"/>
-      <w:bookmarkEnd w:id="68"/>
+      <w:bookmarkEnd w:id="69"/>
+      <w:bookmarkEnd w:id="70"/>
     </w:p>
     <w:p>
       <w:r>
@@ -10293,7 +11112,7 @@
           <w:sz w:val="20"/>
         </w:rPr>
       </w:pPr>
-      <w:bookmarkStart w:id="69" w:name="_Ref270164724"/>
+      <w:bookmarkStart w:id="71" w:name="_Ref270164724"/>
       <w:r>
         <w:t xml:space="preserve">Sample </w:t>
       </w:r>
@@ -10315,7 +11134,7 @@
       <w:r>
         <w:fldChar w:fldCharType="end"/>
       </w:r>
-      <w:bookmarkEnd w:id="69"/>
+      <w:bookmarkEnd w:id="71"/>
       <w:r>
         <w:t xml:space="preserve"> - a string representation as used for regular expression matching</w:t>
       </w:r>
@@ -11101,11 +11920,11 @@
       <w:pPr>
         <w:pStyle w:val="Heading3"/>
       </w:pPr>
-      <w:bookmarkStart w:id="70" w:name="_Ref270082191"/>
+      <w:bookmarkStart w:id="72" w:name="_Ref270082191"/>
       <w:r>
         <w:t>Simple Rule Files</w:t>
       </w:r>
-      <w:bookmarkEnd w:id="70"/>
+      <w:bookmarkEnd w:id="72"/>
     </w:p>
     <w:p>
       <w:r>
@@ -11686,7 +12505,7 @@
       <w:pPr>
         <w:pStyle w:val="Caption"/>
       </w:pPr>
-      <w:bookmarkStart w:id="71" w:name="_Ref270169329"/>
+      <w:bookmarkStart w:id="73" w:name="_Ref270169329"/>
       <w:r>
         <w:t xml:space="preserve">Table </w:t>
       </w:r>
@@ -11708,7 +12527,7 @@
       <w:r>
         <w:fldChar w:fldCharType="end"/>
       </w:r>
-      <w:bookmarkEnd w:id="71"/>
+      <w:bookmarkEnd w:id="73"/>
       <w:r>
         <w:t xml:space="preserve"> - Accepted fields in recognition rule definitions</w:t>
       </w:r>
@@ -11788,7 +12607,7 @@
           <w:rStyle w:val="Code"/>
         </w:rPr>
       </w:pPr>
-      <w:bookmarkStart w:id="72" w:name="_Ref270170684"/>
+      <w:bookmarkStart w:id="74" w:name="_Ref270170684"/>
       <w:r>
         <w:t xml:space="preserve">Sample </w:t>
       </w:r>
@@ -11810,7 +12629,7 @@
       <w:r>
         <w:fldChar w:fldCharType="end"/>
       </w:r>
-      <w:bookmarkEnd w:id="72"/>
+      <w:bookmarkEnd w:id="74"/>
       <w:r>
         <w:t xml:space="preserve"> - a minimal definition of a single recognition rule</w:t>
       </w:r>
@@ -12048,8 +12867,8 @@
       <w:pPr>
         <w:pStyle w:val="Caption"/>
       </w:pPr>
-      <w:bookmarkStart w:id="73" w:name="_Ref270091918"/>
-      <w:bookmarkStart w:id="74" w:name="_Ref270092175"/>
+      <w:bookmarkStart w:id="75" w:name="_Ref270091918"/>
+      <w:bookmarkStart w:id="76" w:name="_Ref270092175"/>
       <w:r>
         <w:t xml:space="preserve">Table </w:t>
       </w:r>
@@ -12071,11 +12890,11 @@
       <w:r>
         <w:fldChar w:fldCharType="end"/>
       </w:r>
-      <w:bookmarkEnd w:id="73"/>
+      <w:bookmarkEnd w:id="75"/>
       <w:r>
         <w:t xml:space="preserve"> - Accepted fields in rule block headers</w:t>
       </w:r>
-      <w:bookmarkEnd w:id="74"/>
+      <w:bookmarkEnd w:id="76"/>
     </w:p>
     <w:p>
       <w:r>
@@ -12256,11 +13075,12 @@
           <w:rStyle w:val="Code"/>
         </w:rPr>
       </w:pPr>
-      <w:bookmarkStart w:id="75" w:name="_Ref270093042"/>
+      <w:bookmarkStart w:id="77" w:name="_Ref270093042"/>
       <w:proofErr w:type="gramStart"/>
       <w:r>
         <w:t xml:space="preserve">Sample </w:t>
       </w:r>
+      <w:proofErr w:type="gramEnd"/>
       <w:r>
         <w:fldChar w:fldCharType="begin"/>
       </w:r>
@@ -12279,7 +13099,8 @@
       <w:r>
         <w:fldChar w:fldCharType="end"/>
       </w:r>
-      <w:bookmarkEnd w:id="75"/>
+      <w:bookmarkEnd w:id="77"/>
+      <w:proofErr w:type="gramStart"/>
       <w:r>
         <w:t xml:space="preserve"> - a rule block</w:t>
       </w:r>
@@ -12622,13 +13443,13 @@
       <w:pPr>
         <w:pStyle w:val="Heading2"/>
       </w:pPr>
-      <w:bookmarkStart w:id="76" w:name="_Ref270083084"/>
-      <w:bookmarkStart w:id="77" w:name="_Toc270601695"/>
+      <w:bookmarkStart w:id="78" w:name="_Ref270083084"/>
+      <w:bookmarkStart w:id="79" w:name="_Toc270601695"/>
       <w:r>
         <w:t>Normalisation By Rule</w:t>
       </w:r>
-      <w:bookmarkEnd w:id="76"/>
-      <w:bookmarkEnd w:id="77"/>
+      <w:bookmarkEnd w:id="78"/>
+      <w:bookmarkEnd w:id="79"/>
     </w:p>
     <w:p>
       <w:r>
@@ -12957,7 +13778,7 @@
       <w:pPr>
         <w:pStyle w:val="Caption"/>
       </w:pPr>
-      <w:bookmarkStart w:id="78" w:name="_Ref270249362"/>
+      <w:bookmarkStart w:id="80" w:name="_Ref270249362"/>
       <w:r>
         <w:t xml:space="preserve">Sample </w:t>
       </w:r>
@@ -12979,7 +13800,7 @@
       <w:r>
         <w:fldChar w:fldCharType="end"/>
       </w:r>
-      <w:bookmarkEnd w:id="78"/>
+      <w:bookmarkEnd w:id="80"/>
       <w:r>
         <w:t xml:space="preserve"> - a single sentence using a simple string representation and a space separator</w:t>
       </w:r>
@@ -14130,11 +14951,11 @@
       <w:pPr>
         <w:pStyle w:val="Heading3"/>
       </w:pPr>
-      <w:bookmarkStart w:id="79" w:name="_Ref270250370"/>
+      <w:bookmarkStart w:id="81" w:name="_Ref270250370"/>
       <w:r>
         <w:t>Normalisation Support Functions</w:t>
       </w:r>
-      <w:bookmarkEnd w:id="79"/>
+      <w:bookmarkEnd w:id="81"/>
     </w:p>
     <w:p>
       <w:r>
@@ -14673,7 +15494,7 @@
       <w:pPr>
         <w:pStyle w:val="Caption"/>
       </w:pPr>
-      <w:bookmarkStart w:id="80" w:name="_Ref270352805"/>
+      <w:bookmarkStart w:id="82" w:name="_Ref270352805"/>
       <w:r>
         <w:t xml:space="preserve">Sample </w:t>
       </w:r>
@@ -14695,7 +15516,7 @@
       <w:r>
         <w:fldChar w:fldCharType="end"/>
       </w:r>
-      <w:bookmarkEnd w:id="80"/>
+      <w:bookmarkEnd w:id="82"/>
       <w:r>
         <w:t xml:space="preserve"> - adding approximate time-of-day expressions from gutime-timeofday.ruleblock</w:t>
       </w:r>
@@ -14774,17 +15595,17 @@
       <w:pPr>
         <w:pStyle w:val="Heading2"/>
       </w:pPr>
-      <w:bookmarkStart w:id="81" w:name="_Ref270081455"/>
-      <w:bookmarkStart w:id="82" w:name="_Ref270081470"/>
-      <w:bookmarkStart w:id="83" w:name="_Ref270082008"/>
-      <w:bookmarkStart w:id="84" w:name="_Toc270601696"/>
+      <w:bookmarkStart w:id="83" w:name="_Ref270081455"/>
+      <w:bookmarkStart w:id="84" w:name="_Ref270081470"/>
+      <w:bookmarkStart w:id="85" w:name="_Ref270082008"/>
+      <w:bookmarkStart w:id="86" w:name="_Toc270601696"/>
       <w:r>
         <w:t>Document Formats</w:t>
       </w:r>
-      <w:bookmarkEnd w:id="81"/>
-      <w:bookmarkEnd w:id="82"/>
       <w:bookmarkEnd w:id="83"/>
       <w:bookmarkEnd w:id="84"/>
+      <w:bookmarkEnd w:id="85"/>
+      <w:bookmarkEnd w:id="86"/>
     </w:p>
     <w:p>
       <w:r>
@@ -15286,7 +16107,7 @@
             <w10:borderbottom type="single" width="4"/>
             <w10:borderright type="single" width="4"/>
           </v:shape>
-          <o:OLEObject Type="Embed" ProgID="Visio.Drawing.11" ShapeID="_x0000_i1025" DrawAspect="Content" ObjectID="_1344344609" r:id="rId26"/>
+          <o:OLEObject Type="Embed" ProgID="Visio.Drawing.11" ShapeID="_x0000_i1025" DrawAspect="Content" ObjectID="_1344350206" r:id="rId26"/>
         </w:object>
       </w:r>
     </w:p>
@@ -15295,7 +16116,7 @@
         <w:pStyle w:val="Caption"/>
         <w:jc w:val="center"/>
       </w:pPr>
-      <w:bookmarkStart w:id="85" w:name="_Ref270431706"/>
+      <w:bookmarkStart w:id="87" w:name="_Ref270431706"/>
       <w:r>
         <w:t xml:space="preserve">Figure </w:t>
       </w:r>
@@ -15317,7 +16138,7 @@
       <w:r>
         <w:fldChar w:fldCharType="end"/>
       </w:r>
-      <w:bookmarkEnd w:id="85"/>
+      <w:bookmarkEnd w:id="87"/>
       <w:r>
         <w:t xml:space="preserve"> - Structure of ternip.formats package</w:t>
       </w:r>
@@ -15426,14 +16247,14 @@
       <w:pPr>
         <w:pStyle w:val="Heading1"/>
       </w:pPr>
-      <w:bookmarkStart w:id="86" w:name="_Ref270176962"/>
-      <w:bookmarkStart w:id="87" w:name="_Toc270601697"/>
+      <w:bookmarkStart w:id="88" w:name="_Ref270176962"/>
+      <w:bookmarkStart w:id="89" w:name="_Toc270601697"/>
       <w:r>
         <w:lastRenderedPageBreak/>
         <w:t>Evaluation</w:t>
       </w:r>
-      <w:bookmarkEnd w:id="86"/>
-      <w:bookmarkEnd w:id="87"/>
+      <w:bookmarkEnd w:id="88"/>
+      <w:bookmarkEnd w:id="89"/>
     </w:p>
     <w:p>
       <w:r>
@@ -15444,11 +16265,11 @@
       <w:pPr>
         <w:pStyle w:val="Heading2"/>
       </w:pPr>
-      <w:bookmarkStart w:id="88" w:name="_Toc270601698"/>
+      <w:bookmarkStart w:id="90" w:name="_Toc270601698"/>
       <w:r>
         <w:t>System Performance</w:t>
       </w:r>
-      <w:bookmarkEnd w:id="88"/>
+      <w:bookmarkEnd w:id="90"/>
     </w:p>
     <w:p>
       <w:r>
@@ -15612,13 +16433,7 @@
               <w:rPr>
                 <w:rFonts w:ascii="Cambria Math" w:hAnsi="Cambria Math"/>
               </w:rPr>
-              <m:t xml:space="preserve"> </m:t>
-            </m:r>
-            <m:r>
-              <w:rPr>
-                <w:rFonts w:ascii="Cambria Math" w:hAnsi="Cambria Math"/>
-              </w:rPr>
-              <m:t xml:space="preserve">× </m:t>
+              <m:t xml:space="preserve"> × </m:t>
             </m:r>
             <m:r>
               <m:rPr>
@@ -16233,11 +17048,11 @@
       <w:pPr>
         <w:pStyle w:val="Heading2"/>
       </w:pPr>
-      <w:bookmarkStart w:id="89" w:name="_Toc270601699"/>
+      <w:bookmarkStart w:id="91" w:name="_Toc270601699"/>
       <w:r>
         <w:t>Speed and Throughput</w:t>
       </w:r>
-      <w:bookmarkEnd w:id="89"/>
+      <w:bookmarkEnd w:id="91"/>
     </w:p>
     <w:p>
       <w:r>
@@ -16258,12 +17073,7 @@
     </w:p>
     <w:p>
       <w:r>
-        <w:t>As performance against GUTime is a key concern for this project, GUTime was also evaluated in the same way against the same dataset. The pre-processing to add the sentence, token an</w:t>
-      </w:r>
-      <w:bookmarkStart w:id="90" w:name="_GoBack"/>
-      <w:bookmarkEnd w:id="90"/>
-      <w:r>
-        <w:t xml:space="preserve">d part-of-speech information for TERNIP (to avoid </w:t>
+        <w:t xml:space="preserve">As performance against GUTime is a key concern for this project, GUTime was also evaluated in the same way against the same dataset. The pre-processing to add the sentence, token and part-of-speech information for TERNIP (to avoid </w:t>
       </w:r>
       <w:r>
         <w:lastRenderedPageBreak/>
@@ -16782,7 +17592,7 @@
         <w:pStyle w:val="Caption"/>
         <w:jc w:val="center"/>
       </w:pPr>
-      <w:bookmarkStart w:id="91" w:name="_Ref270525950"/>
+      <w:bookmarkStart w:id="92" w:name="_Ref270525950"/>
       <w:r>
         <w:t xml:space="preserve">Table </w:t>
       </w:r>
@@ -16804,7 +17614,7 @@
       <w:r>
         <w:fldChar w:fldCharType="end"/>
       </w:r>
-      <w:bookmarkEnd w:id="91"/>
+      <w:bookmarkEnd w:id="92"/>
       <w:r>
         <w:t xml:space="preserve"> - Performance of TERNIP and GUTime against the TERN corpus</w:t>
       </w:r>
@@ -16824,14 +17634,14 @@
       <w:pPr>
         <w:pStyle w:val="Heading1"/>
       </w:pPr>
-      <w:bookmarkStart w:id="92" w:name="_Ref270432977"/>
-      <w:bookmarkStart w:id="93" w:name="_Toc270601700"/>
+      <w:bookmarkStart w:id="93" w:name="_Ref270432977"/>
+      <w:bookmarkStart w:id="94" w:name="_Toc270601700"/>
       <w:r>
         <w:lastRenderedPageBreak/>
         <w:t>Discussion</w:t>
       </w:r>
-      <w:bookmarkEnd w:id="92"/>
       <w:bookmarkEnd w:id="93"/>
+      <w:bookmarkEnd w:id="94"/>
     </w:p>
     <w:p>
       <w:r>
@@ -16964,16 +17774,18 @@
     <w:p>
       <w:pPr>
         <w:sectPr>
+          <w:headerReference w:type="default" r:id="rId29"/>
           <w:pgSz w:w="11907" w:h="16840" w:code="9"/>
           <w:pgMar w:top="1134" w:right="1418" w:bottom="1701" w:left="2098" w:header="709" w:footer="709" w:gutter="0"/>
           <w:cols w:space="708"/>
+          <w:titlePg/>
           <w:docGrid w:linePitch="360"/>
         </w:sectPr>
       </w:pPr>
     </w:p>
-    <w:bookmarkStart w:id="94" w:name="_Toc270601701" w:displacedByCustomXml="next"/>
-    <w:bookmarkStart w:id="95" w:name="_Ref270598289" w:displacedByCustomXml="next"/>
-    <w:bookmarkStart w:id="96" w:name="_Ref270598284" w:displacedByCustomXml="next"/>
+    <w:bookmarkStart w:id="95" w:name="_Ref270598284" w:displacedByCustomXml="next"/>
+    <w:bookmarkStart w:id="96" w:name="_Ref270598289" w:displacedByCustomXml="next"/>
+    <w:bookmarkStart w:id="97" w:name="_Toc270601701" w:displacedByCustomXml="next"/>
     <w:sdt>
       <w:sdtPr>
         <w:rPr>
@@ -16989,9 +17801,9 @@
         </w:docPartObj>
       </w:sdtPr>
       <w:sdtContent>
-        <w:bookmarkStart w:id="97" w:name="_Toc261719408" w:displacedByCustomXml="prev"/>
-        <w:bookmarkStart w:id="98" w:name="_Toc261719354" w:displacedByCustomXml="prev"/>
-        <w:bookmarkStart w:id="99" w:name="_Toc261719277" w:displacedByCustomXml="prev"/>
+        <w:bookmarkStart w:id="98" w:name="_Toc261719277" w:displacedByCustomXml="prev"/>
+        <w:bookmarkStart w:id="99" w:name="_Toc261719354" w:displacedByCustomXml="prev"/>
+        <w:bookmarkStart w:id="100" w:name="_Toc261719408" w:displacedByCustomXml="prev"/>
         <w:p>
           <w:pPr>
             <w:pStyle w:val="Heading1"/>
@@ -16999,12 +17811,12 @@
           <w:r>
             <w:t>Bibliography</w:t>
           </w:r>
+          <w:bookmarkEnd w:id="97"/>
           <w:bookmarkEnd w:id="96"/>
           <w:bookmarkEnd w:id="95"/>
-          <w:bookmarkEnd w:id="94"/>
+          <w:bookmarkEnd w:id="100"/>
           <w:bookmarkEnd w:id="99"/>
           <w:bookmarkEnd w:id="98"/>
-          <w:bookmarkEnd w:id="97"/>
         </w:p>
         <w:sdt>
           <w:sdtPr>
@@ -17853,7 +18665,7 @@
       </w:pPr>
     </w:p>
     <w:sectPr>
-      <w:headerReference w:type="default" r:id="rId29"/>
+      <w:headerReference w:type="default" r:id="rId30"/>
       <w:pgSz w:w="11907" w:h="16840" w:code="9"/>
       <w:pgMar w:top="1134" w:right="1418" w:bottom="1134" w:left="2098" w:header="709" w:footer="709" w:gutter="0"/>
       <w:cols w:space="708"/>
@@ -18000,7 +18812,7 @@
           <w:rPr>
             <w:noProof/>
           </w:rPr>
-          <w:t>i</w:t>
+          <w:t>iii</w:t>
         </w:r>
         <w:r>
           <w:rPr>
@@ -18129,7 +18941,7 @@
           <w:rPr>
             <w:noProof/>
           </w:rPr>
-          <w:t>33</w:t>
+          <w:t>11</w:t>
         </w:r>
         <w:r>
           <w:rPr>
@@ -18220,7 +19032,7 @@
           <w:rPr>
             <w:noProof/>
           </w:rPr>
-          <w:t>34</w:t>
+          <w:t>12</w:t>
         </w:r>
         <w:r>
           <w:rPr>
@@ -18286,6 +19098,101 @@
         </w:r>
       </w:sdtContent>
     </w:sdt>
+  </w:p>
+</w:hdr>
+</file>
+
+<file path=word/header10.xml><?xml version="1.0" encoding="utf-8"?>
+<w:hdr xmlns:wpc="http://schemas.microsoft.com/office/word/2010/wordprocessingCanvas" xmlns:mc="http://schemas.openxmlformats.org/markup-compatibility/2006" xmlns:o="urn:schemas-microsoft-com:office:office" xmlns:r="http://schemas.openxmlformats.org/officeDocument/2006/relationships" xmlns:m="http://schemas.openxmlformats.org/officeDocument/2006/math" xmlns:v="urn:schemas-microsoft-com:vml" xmlns:wp14="http://schemas.microsoft.com/office/word/2010/wordprocessingDrawing" xmlns:wp="http://schemas.openxmlformats.org/drawingml/2006/wordprocessingDrawing" xmlns:w10="urn:schemas-microsoft-com:office:word" xmlns:w="http://schemas.openxmlformats.org/wordprocessingml/2006/main" xmlns:w14="http://schemas.microsoft.com/office/word/2010/wordml" xmlns:wpg="http://schemas.microsoft.com/office/word/2010/wordprocessingGroup" xmlns:wpi="http://schemas.microsoft.com/office/word/2010/wordprocessingInk" xmlns:wne="http://schemas.microsoft.com/office/word/2006/wordml" xmlns:wps="http://schemas.microsoft.com/office/word/2010/wordprocessingShape" mc:Ignorable="w14 wp14">
+  <w:p>
+    <w:pPr>
+      <w:jc w:val="right"/>
+      <w:rPr>
+        <w:rStyle w:val="BookTitle"/>
+      </w:rPr>
+    </w:pPr>
+    <w:r>
+      <w:rPr>
+        <w:rStyle w:val="BookTitle"/>
+      </w:rPr>
+      <w:fldChar w:fldCharType="begin"/>
+    </w:r>
+    <w:r>
+      <w:rPr>
+        <w:rStyle w:val="BookTitle"/>
+      </w:rPr>
+      <w:instrText xml:space="preserve"> REF _Ref270598289 \r \h </w:instrText>
+    </w:r>
+    <w:r>
+      <w:rPr>
+        <w:rStyle w:val="BookTitle"/>
+      </w:rPr>
+    </w:r>
+    <w:r>
+      <w:rPr>
+        <w:rStyle w:val="BookTitle"/>
+      </w:rPr>
+      <w:fldChar w:fldCharType="separate"/>
+    </w:r>
+    <w:r>
+      <w:rPr>
+        <w:rStyle w:val="BookTitle"/>
+      </w:rPr>
+      <w:t>7</w:t>
+    </w:r>
+    <w:r>
+      <w:rPr>
+        <w:rStyle w:val="BookTitle"/>
+      </w:rPr>
+      <w:fldChar w:fldCharType="end"/>
+    </w:r>
+    <w:r>
+      <w:rPr>
+        <w:rStyle w:val="BookTitle"/>
+      </w:rPr>
+      <w:t xml:space="preserve">. </w:t>
+    </w:r>
+    <w:r>
+      <w:rPr>
+        <w:rStyle w:val="BookTitle"/>
+      </w:rPr>
+      <w:fldChar w:fldCharType="begin"/>
+    </w:r>
+    <w:r>
+      <w:rPr>
+        <w:rStyle w:val="BookTitle"/>
+      </w:rPr>
+      <w:instrText xml:space="preserve"> REF _Ref270598284 \h </w:instrText>
+    </w:r>
+    <w:r>
+      <w:rPr>
+        <w:rStyle w:val="BookTitle"/>
+      </w:rPr>
+      <w:instrText xml:space="preserve"> \* MERGEFORMAT </w:instrText>
+    </w:r>
+    <w:r>
+      <w:rPr>
+        <w:rStyle w:val="BookTitle"/>
+      </w:rPr>
+    </w:r>
+    <w:r>
+      <w:rPr>
+        <w:rStyle w:val="BookTitle"/>
+      </w:rPr>
+      <w:fldChar w:fldCharType="separate"/>
+    </w:r>
+    <w:r>
+      <w:rPr>
+        <w:rStyle w:val="BookTitle"/>
+      </w:rPr>
+      <w:t>Bibliography</w:t>
+    </w:r>
+    <w:r>
+      <w:rPr>
+        <w:rStyle w:val="BookTitle"/>
+      </w:rPr>
+      <w:fldChar w:fldCharType="end"/>
+    </w:r>
   </w:p>
 </w:hdr>
 </file>
@@ -18415,12 +19322,12 @@
       <w:rPr>
         <w:rStyle w:val="BookTitle"/>
       </w:rPr>
+      <w:instrText xml:space="preserve"> \* MERGEFORMAT </w:instrText>
     </w:r>
     <w:r>
       <w:rPr>
         <w:rStyle w:val="BookTitle"/>
       </w:rPr>
-      <w:instrText xml:space="preserve"> \* MERGEFORMAT </w:instrText>
     </w:r>
     <w:r>
       <w:rPr>
@@ -18510,12 +19417,12 @@
       <w:rPr>
         <w:rStyle w:val="BookTitle"/>
       </w:rPr>
+      <w:instrText xml:space="preserve"> \* MERGEFORMAT </w:instrText>
     </w:r>
     <w:r>
       <w:rPr>
         <w:rStyle w:val="BookTitle"/>
       </w:rPr>
-      <w:instrText xml:space="preserve"> \* MERGEFORMAT </w:instrText>
     </w:r>
     <w:r>
       <w:rPr>
@@ -18605,12 +19512,12 @@
       <w:rPr>
         <w:rStyle w:val="BookTitle"/>
       </w:rPr>
+      <w:instrText xml:space="preserve"> \* MERGEFORMAT </w:instrText>
     </w:r>
     <w:r>
       <w:rPr>
         <w:rStyle w:val="BookTitle"/>
       </w:rPr>
-      <w:instrText xml:space="preserve"> \* MERGEFORMAT </w:instrText>
     </w:r>
     <w:r>
       <w:rPr>
@@ -18700,12 +19607,12 @@
       <w:rPr>
         <w:rStyle w:val="BookTitle"/>
       </w:rPr>
+      <w:instrText xml:space="preserve"> \* MERGEFORMAT </w:instrText>
     </w:r>
     <w:r>
       <w:rPr>
         <w:rStyle w:val="BookTitle"/>
       </w:rPr>
-      <w:instrText xml:space="preserve"> \* MERGEFORMAT </w:instrText>
     </w:r>
     <w:r>
       <w:rPr>
@@ -18801,12 +19708,12 @@
       <w:rPr>
         <w:rStyle w:val="BookTitle"/>
       </w:rPr>
+      <w:instrText xml:space="preserve"> \* MERGEFORMAT </w:instrText>
     </w:r>
     <w:r>
       <w:rPr>
         <w:rStyle w:val="BookTitle"/>
       </w:rPr>
-      <w:instrText xml:space="preserve"> \* MERGEFORMAT </w:instrText>
     </w:r>
     <w:r>
       <w:rPr>
@@ -18849,12 +19756,18 @@
       <w:rPr>
         <w:rStyle w:val="BookTitle"/>
       </w:rPr>
-      <w:instrText xml:space="preserve"> REF _Ref270598289 \r \h </w:instrText>
+      <w:instrText xml:space="preserve"> REF _Ref270432977 \r \h </w:instrText>
     </w:r>
     <w:r>
       <w:rPr>
         <w:rStyle w:val="BookTitle"/>
       </w:rPr>
+    </w:r>
+    <w:r>
+      <w:rPr>
+        <w:rStyle w:val="BookTitle"/>
+      </w:rPr>
+      <w:instrText xml:space="preserve"> \* MERGEFORMAT </w:instrText>
     </w:r>
     <w:r>
       <w:rPr>
@@ -18866,7 +19779,7 @@
       <w:rPr>
         <w:rStyle w:val="BookTitle"/>
       </w:rPr>
-      <w:t>7</w:t>
+      <w:t>6</w:t>
     </w:r>
     <w:r>
       <w:rPr>
@@ -18890,7 +19803,7 @@
       <w:rPr>
         <w:rStyle w:val="BookTitle"/>
       </w:rPr>
-      <w:instrText xml:space="preserve"> REF _Ref270598284 \h </w:instrText>
+      <w:instrText xml:space="preserve"> REF _Ref270432977 \h </w:instrText>
     </w:r>
     <w:r>
       <w:rPr>
@@ -18913,7 +19826,7 @@
       <w:rPr>
         <w:rStyle w:val="BookTitle"/>
       </w:rPr>
-      <w:t>Bibliography</w:t>
+      <w:t>Discussion</w:t>
     </w:r>
     <w:r>
       <w:rPr>
@@ -20005,6 +20918,7 @@
   <w:style w:type="character" w:default="1" w:styleId="DefaultParagraphFont">
     <w:name w:val="Default Paragraph Font"/>
     <w:uiPriority w:val="1"/>
+    <w:semiHidden/>
     <w:unhideWhenUsed/>
   </w:style>
   <w:style w:type="table" w:default="1" w:styleId="TableNormal">
@@ -22137,6 +23051,7 @@
   <w:style w:type="character" w:default="1" w:styleId="DefaultParagraphFont">
     <w:name w:val="Default Paragraph Font"/>
     <w:uiPriority w:val="1"/>
+    <w:semiHidden/>
     <w:unhideWhenUsed/>
   </w:style>
   <w:style w:type="table" w:default="1" w:styleId="TableNormal">
@@ -23899,521 +24814,6 @@
 </w:styles>
 </file>
 
-<file path=word/glossary/document.xml><?xml version="1.0" encoding="utf-8"?>
-<w:glossaryDocument xmlns:wpc="http://schemas.microsoft.com/office/word/2010/wordprocessingCanvas" xmlns:mc="http://schemas.openxmlformats.org/markup-compatibility/2006" xmlns:o="urn:schemas-microsoft-com:office:office" xmlns:r="http://schemas.openxmlformats.org/officeDocument/2006/relationships" xmlns:m="http://schemas.openxmlformats.org/officeDocument/2006/math" xmlns:v="urn:schemas-microsoft-com:vml" xmlns:wp14="http://schemas.microsoft.com/office/word/2010/wordprocessingDrawing" xmlns:wp="http://schemas.openxmlformats.org/drawingml/2006/wordprocessingDrawing" xmlns:w10="urn:schemas-microsoft-com:office:word" xmlns:w="http://schemas.openxmlformats.org/wordprocessingml/2006/main" xmlns:w14="http://schemas.microsoft.com/office/word/2010/wordml" xmlns:wpg="http://schemas.microsoft.com/office/word/2010/wordprocessingGroup" xmlns:wpi="http://schemas.microsoft.com/office/word/2010/wordprocessingInk" xmlns:wne="http://schemas.microsoft.com/office/word/2006/wordml" xmlns:wps="http://schemas.microsoft.com/office/word/2010/wordprocessingShape" mc:Ignorable="w14 wp14"/>
-</file>
-
-<file path=word/glossary/fontTable.xml><?xml version="1.0" encoding="utf-8"?>
-<w:fonts xmlns:mc="http://schemas.openxmlformats.org/markup-compatibility/2006" xmlns:r="http://schemas.openxmlformats.org/officeDocument/2006/relationships" xmlns:w="http://schemas.openxmlformats.org/wordprocessingml/2006/main" xmlns:w14="http://schemas.microsoft.com/office/word/2010/wordml" mc:Ignorable="w14">
-  <w:font w:name="Symbol">
-    <w:panose1 w:val="05050102010706020507"/>
-    <w:charset w:val="02"/>
-    <w:family w:val="roman"/>
-    <w:pitch w:val="variable"/>
-    <w:sig w:usb0="00000000" w:usb1="10000000" w:usb2="00000000" w:usb3="00000000" w:csb0="80000000" w:csb1="00000000"/>
-  </w:font>
-  <w:font w:name="Times New Roman">
-    <w:panose1 w:val="02020603050405020304"/>
-    <w:charset w:val="00"/>
-    <w:family w:val="roman"/>
-    <w:pitch w:val="variable"/>
-    <w:sig w:usb0="E0002AFF" w:usb1="C0007841" w:usb2="00000009" w:usb3="00000000" w:csb0="000001FF" w:csb1="00000000"/>
-  </w:font>
-  <w:font w:name="Courier New">
-    <w:panose1 w:val="02070309020205020404"/>
-    <w:charset w:val="00"/>
-    <w:family w:val="modern"/>
-    <w:pitch w:val="fixed"/>
-    <w:sig w:usb0="E0002AFF" w:usb1="C0007843" w:usb2="00000009" w:usb3="00000000" w:csb0="000001FF" w:csb1="00000000"/>
-  </w:font>
-  <w:font w:name="Wingdings">
-    <w:panose1 w:val="05000000000000000000"/>
-    <w:charset w:val="02"/>
-    <w:family w:val="auto"/>
-    <w:pitch w:val="variable"/>
-    <w:sig w:usb0="00000000" w:usb1="10000000" w:usb2="00000000" w:usb3="00000000" w:csb0="80000000" w:csb1="00000000"/>
-  </w:font>
-  <w:font w:name="Cambria">
-    <w:panose1 w:val="02040503050406030204"/>
-    <w:charset w:val="00"/>
-    <w:family w:val="roman"/>
-    <w:pitch w:val="variable"/>
-    <w:sig w:usb0="E00002FF" w:usb1="400004FF" w:usb2="00000000" w:usb3="00000000" w:csb0="0000019F" w:csb1="00000000"/>
-  </w:font>
-  <w:font w:name="Tahoma">
-    <w:panose1 w:val="020B0604030504040204"/>
-    <w:charset w:val="00"/>
-    <w:family w:val="swiss"/>
-    <w:pitch w:val="variable"/>
-    <w:sig w:usb0="E1002EFF" w:usb1="C000605B" w:usb2="00000029" w:usb3="00000000" w:csb0="000101FF" w:csb1="00000000"/>
-  </w:font>
-  <w:font w:name="Calibri">
-    <w:panose1 w:val="020F0502020204030204"/>
-    <w:charset w:val="00"/>
-    <w:family w:val="swiss"/>
-    <w:pitch w:val="variable"/>
-    <w:sig w:usb0="E10002FF" w:usb1="4000ACFF" w:usb2="00000009" w:usb3="00000000" w:csb0="0000019F" w:csb1="00000000"/>
-  </w:font>
-  <w:font w:name="Consolas">
-    <w:panose1 w:val="020B0609020204030204"/>
-    <w:charset w:val="00"/>
-    <w:family w:val="modern"/>
-    <w:pitch w:val="fixed"/>
-    <w:sig w:usb0="E10002FF" w:usb1="4000FCFF" w:usb2="00000009" w:usb3="00000000" w:csb0="0000019F" w:csb1="00000000"/>
-  </w:font>
-  <w:font w:name="Cambria Math">
-    <w:panose1 w:val="02040503050406030204"/>
-    <w:charset w:val="00"/>
-    <w:family w:val="roman"/>
-    <w:pitch w:val="variable"/>
-    <w:sig w:usb0="E00002FF" w:usb1="420024FF" w:usb2="00000000" w:usb3="00000000" w:csb0="0000019F" w:csb1="00000000"/>
-  </w:font>
-</w:fonts>
-</file>
-
-<file path=word/glossary/settings.xml><?xml version="1.0" encoding="utf-8"?>
-<w:settings xmlns:mc="http://schemas.openxmlformats.org/markup-compatibility/2006" xmlns:o="urn:schemas-microsoft-com:office:office" xmlns:r="http://schemas.openxmlformats.org/officeDocument/2006/relationships" xmlns:m="http://schemas.openxmlformats.org/officeDocument/2006/math" xmlns:v="urn:schemas-microsoft-com:vml" xmlns:w10="urn:schemas-microsoft-com:office:word" xmlns:w="http://schemas.openxmlformats.org/wordprocessingml/2006/main" xmlns:w14="http://schemas.microsoft.com/office/word/2010/wordml" xmlns:sl="http://schemas.openxmlformats.org/schemaLibrary/2006/main" mc:Ignorable="w14">
-  <w:view w:val="normal"/>
-  <w:defaultTabStop w:val="720"/>
-  <w:characterSpacingControl w:val="doNotCompress"/>
-  <w:compat>
-    <w:useFELayout/>
-    <w:compatSetting w:name="compatibilityMode" w:uri="http://schemas.microsoft.com/office/word" w:val="14"/>
-    <w:compatSetting w:name="overrideTableStyleFontSizeAndJustification" w:uri="http://schemas.microsoft.com/office/word" w:val="1"/>
-    <w:compatSetting w:name="enableOpenTypeFeatures" w:uri="http://schemas.microsoft.com/office/word" w:val="1"/>
-    <w:compatSetting w:name="doNotFlipMirrorIndents" w:uri="http://schemas.microsoft.com/office/word" w:val="1"/>
-  </w:compat>
-  <w:rsids>
-    <w:rsidRoot w:val="00840115"/>
-    <w:rsid w:val="00840115"/>
-  </w:rsids>
-  <m:mathPr>
-    <m:mathFont m:val="Cambria Math"/>
-    <m:brkBin m:val="before"/>
-    <m:brkBinSub m:val="--"/>
-    <m:smallFrac m:val="0"/>
-    <m:dispDef/>
-    <m:lMargin m:val="0"/>
-    <m:rMargin m:val="0"/>
-    <m:defJc m:val="centerGroup"/>
-    <m:wrapIndent m:val="1440"/>
-    <m:intLim m:val="subSup"/>
-    <m:naryLim m:val="undOvr"/>
-  </m:mathPr>
-  <w:themeFontLang w:val="en-GB"/>
-  <w:clrSchemeMapping w:bg1="light1" w:t1="dark1" w:bg2="light2" w:t2="dark2" w:accent1="accent1" w:accent2="accent2" w:accent3="accent3" w:accent4="accent4" w:accent5="accent5" w:accent6="accent6" w:hyperlink="hyperlink" w:followedHyperlink="followedHyperlink"/>
-  <w:decimalSymbol w:val="."/>
-  <w:listSeparator w:val=","/>
-</w:settings>
-</file>
-
-<file path=word/glossary/styles.xml><?xml version="1.0" encoding="utf-8"?>
-<w:styles xmlns:mc="http://schemas.openxmlformats.org/markup-compatibility/2006" xmlns:r="http://schemas.openxmlformats.org/officeDocument/2006/relationships" xmlns:w="http://schemas.openxmlformats.org/wordprocessingml/2006/main" xmlns:w14="http://schemas.microsoft.com/office/word/2010/wordml" mc:Ignorable="w14">
-  <w:docDefaults>
-    <w:rPrDefault>
-      <w:rPr>
-        <w:rFonts w:asciiTheme="minorHAnsi" w:eastAsiaTheme="minorEastAsia" w:hAnsiTheme="minorHAnsi" w:cstheme="minorBidi"/>
-        <w:sz w:val="22"/>
-        <w:szCs w:val="22"/>
-        <w:lang w:val="en-GB" w:eastAsia="en-GB" w:bidi="ar-SA"/>
-      </w:rPr>
-    </w:rPrDefault>
-    <w:pPrDefault>
-      <w:pPr>
-        <w:spacing w:after="200" w:line="276" w:lineRule="auto"/>
-      </w:pPr>
-    </w:pPrDefault>
-  </w:docDefaults>
-  <w:latentStyles w:defLockedState="0" w:defUIPriority="99" w:defSemiHidden="1" w:defUnhideWhenUsed="1" w:defQFormat="0" w:count="267">
-    <w:lsdException w:name="Normal" w:semiHidden="0" w:uiPriority="0" w:unhideWhenUsed="0" w:qFormat="1"/>
-    <w:lsdException w:name="heading 1" w:semiHidden="0" w:uiPriority="9" w:unhideWhenUsed="0" w:qFormat="1"/>
-    <w:lsdException w:name="heading 2" w:uiPriority="9" w:qFormat="1"/>
-    <w:lsdException w:name="heading 3" w:uiPriority="9" w:qFormat="1"/>
-    <w:lsdException w:name="heading 4" w:uiPriority="9" w:qFormat="1"/>
-    <w:lsdException w:name="heading 5" w:uiPriority="9" w:qFormat="1"/>
-    <w:lsdException w:name="heading 6" w:uiPriority="9" w:qFormat="1"/>
-    <w:lsdException w:name="heading 7" w:uiPriority="9" w:qFormat="1"/>
-    <w:lsdException w:name="heading 8" w:uiPriority="9" w:qFormat="1"/>
-    <w:lsdException w:name="heading 9" w:uiPriority="9" w:qFormat="1"/>
-    <w:lsdException w:name="toc 1" w:uiPriority="39"/>
-    <w:lsdException w:name="toc 2" w:uiPriority="39"/>
-    <w:lsdException w:name="toc 3" w:uiPriority="39"/>
-    <w:lsdException w:name="toc 4" w:uiPriority="39"/>
-    <w:lsdException w:name="toc 5" w:uiPriority="39"/>
-    <w:lsdException w:name="toc 6" w:uiPriority="39"/>
-    <w:lsdException w:name="toc 7" w:uiPriority="39"/>
-    <w:lsdException w:name="toc 8" w:uiPriority="39"/>
-    <w:lsdException w:name="toc 9" w:uiPriority="39"/>
-    <w:lsdException w:name="caption" w:uiPriority="35" w:qFormat="1"/>
-    <w:lsdException w:name="Title" w:semiHidden="0" w:uiPriority="10" w:unhideWhenUsed="0" w:qFormat="1"/>
-    <w:lsdException w:name="Default Paragraph Font" w:uiPriority="1"/>
-    <w:lsdException w:name="Subtitle" w:semiHidden="0" w:uiPriority="11" w:unhideWhenUsed="0" w:qFormat="1"/>
-    <w:lsdException w:name="Strong" w:semiHidden="0" w:uiPriority="22" w:unhideWhenUsed="0" w:qFormat="1"/>
-    <w:lsdException w:name="Emphasis" w:semiHidden="0" w:uiPriority="20" w:unhideWhenUsed="0" w:qFormat="1"/>
-    <w:lsdException w:name="Table Grid" w:semiHidden="0" w:uiPriority="59" w:unhideWhenUsed="0"/>
-    <w:lsdException w:name="Placeholder Text" w:unhideWhenUsed="0"/>
-    <w:lsdException w:name="No Spacing" w:semiHidden="0" w:uiPriority="1" w:unhideWhenUsed="0" w:qFormat="1"/>
-    <w:lsdException w:name="Light Shading" w:semiHidden="0" w:uiPriority="60" w:unhideWhenUsed="0"/>
-    <w:lsdException w:name="Light List" w:semiHidden="0" w:uiPriority="61" w:unhideWhenUsed="0"/>
-    <w:lsdException w:name="Light Grid" w:semiHidden="0" w:uiPriority="62" w:unhideWhenUsed="0"/>
-    <w:lsdException w:name="Medium Shading 1" w:semiHidden="0" w:uiPriority="63" w:unhideWhenUsed="0"/>
-    <w:lsdException w:name="Medium Shading 2" w:semiHidden="0" w:uiPriority="64" w:unhideWhenUsed="0"/>
-    <w:lsdException w:name="Medium List 1" w:semiHidden="0" w:uiPriority="65" w:unhideWhenUsed="0"/>
-    <w:lsdException w:name="Medium List 2" w:semiHidden="0" w:uiPriority="66" w:unhideWhenUsed="0"/>
-    <w:lsdException w:name="Medium Grid 1" w:semiHidden="0" w:uiPriority="67" w:unhideWhenUsed="0"/>
-    <w:lsdException w:name="Medium Grid 2" w:semiHidden="0" w:uiPriority="68" w:unhideWhenUsed="0"/>
-    <w:lsdException w:name="Medium Grid 3" w:semiHidden="0" w:uiPriority="69" w:unhideWhenUsed="0"/>
-    <w:lsdException w:name="Dark List" w:semiHidden="0" w:uiPriority="70" w:unhideWhenUsed="0"/>
-    <w:lsdException w:name="Colorful Shading" w:semiHidden="0" w:uiPriority="71" w:unhideWhenUsed="0"/>
-    <w:lsdException w:name="Colorful List" w:semiHidden="0" w:uiPriority="72" w:unhideWhenUsed="0"/>
-    <w:lsdException w:name="Colorful Grid" w:semiHidden="0" w:uiPriority="73" w:unhideWhenUsed="0"/>
-    <w:lsdException w:name="Light Shading Accent 1" w:semiHidden="0" w:uiPriority="60" w:unhideWhenUsed="0"/>
-    <w:lsdException w:name="Light List Accent 1" w:semiHidden="0" w:uiPriority="61" w:unhideWhenUsed="0"/>
-    <w:lsdException w:name="Light Grid Accent 1" w:semiHidden="0" w:uiPriority="62" w:unhideWhenUsed="0"/>
-    <w:lsdException w:name="Medium Shading 1 Accent 1" w:semiHidden="0" w:uiPriority="63" w:unhideWhenUsed="0"/>
-    <w:lsdException w:name="Medium Shading 2 Accent 1" w:semiHidden="0" w:uiPriority="64" w:unhideWhenUsed="0"/>
-    <w:lsdException w:name="Medium List 1 Accent 1" w:semiHidden="0" w:uiPriority="65" w:unhideWhenUsed="0"/>
-    <w:lsdException w:name="Revision" w:unhideWhenUsed="0"/>
-    <w:lsdException w:name="List Paragraph" w:semiHidden="0" w:uiPriority="34" w:unhideWhenUsed="0" w:qFormat="1"/>
-    <w:lsdException w:name="Quote" w:semiHidden="0" w:uiPriority="29" w:unhideWhenUsed="0" w:qFormat="1"/>
-    <w:lsdException w:name="Intense Quote" w:semiHidden="0" w:uiPriority="30" w:unhideWhenUsed="0" w:qFormat="1"/>
-    <w:lsdException w:name="Medium List 2 Accent 1" w:semiHidden="0" w:uiPriority="66" w:unhideWhenUsed="0"/>
-    <w:lsdException w:name="Medium Grid 1 Accent 1" w:semiHidden="0" w:uiPriority="67" w:unhideWhenUsed="0"/>
-    <w:lsdException w:name="Medium Grid 2 Accent 1" w:semiHidden="0" w:uiPriority="68" w:unhideWhenUsed="0"/>
-    <w:lsdException w:name="Medium Grid 3 Accent 1" w:semiHidden="0" w:uiPriority="69" w:unhideWhenUsed="0"/>
-    <w:lsdException w:name="Dark List Accent 1" w:semiHidden="0" w:uiPriority="70" w:unhideWhenUsed="0"/>
-    <w:lsdException w:name="Colorful Shading Accent 1" w:semiHidden="0" w:uiPriority="71" w:unhideWhenUsed="0"/>
-    <w:lsdException w:name="Colorful List Accent 1" w:semiHidden="0" w:uiPriority="72" w:unhideWhenUsed="0"/>
-    <w:lsdException w:name="Colorful Grid Accent 1" w:semiHidden="0" w:uiPriority="73" w:unhideWhenUsed="0"/>
-    <w:lsdException w:name="Light Shading Accent 2" w:semiHidden="0" w:uiPriority="60" w:unhideWhenUsed="0"/>
-    <w:lsdException w:name="Light List Accent 2" w:semiHidden="0" w:uiPriority="61" w:unhideWhenUsed="0"/>
-    <w:lsdException w:name="Light Grid Accent 2" w:semiHidden="0" w:uiPriority="62" w:unhideWhenUsed="0"/>
-    <w:lsdException w:name="Medium Shading 1 Accent 2" w:semiHidden="0" w:uiPriority="63" w:unhideWhenUsed="0"/>
-    <w:lsdException w:name="Medium Shading 2 Accent 2" w:semiHidden="0" w:uiPriority="64" w:unhideWhenUsed="0"/>
-    <w:lsdException w:name="Medium List 1 Accent 2" w:semiHidden="0" w:uiPriority="65" w:unhideWhenUsed="0"/>
-    <w:lsdException w:name="Medium List 2 Accent 2" w:semiHidden="0" w:uiPriority="66" w:unhideWhenUsed="0"/>
-    <w:lsdException w:name="Medium Grid 1 Accent 2" w:semiHidden="0" w:uiPriority="67" w:unhideWhenUsed="0"/>
-    <w:lsdException w:name="Medium Grid 2 Accent 2" w:semiHidden="0" w:uiPriority="68" w:unhideWhenUsed="0"/>
-    <w:lsdException w:name="Medium Grid 3 Accent 2" w:semiHidden="0" w:uiPriority="69" w:unhideWhenUsed="0"/>
-    <w:lsdException w:name="Dark List Accent 2" w:semiHidden="0" w:uiPriority="70" w:unhideWhenUsed="0"/>
-    <w:lsdException w:name="Colorful Shading Accent 2" w:semiHidden="0" w:uiPriority="71" w:unhideWhenUsed="0"/>
-    <w:lsdException w:name="Colorful List Accent 2" w:semiHidden="0" w:uiPriority="72" w:unhideWhenUsed="0"/>
-    <w:lsdException w:name="Colorful Grid Accent 2" w:semiHidden="0" w:uiPriority="73" w:unhideWhenUsed="0"/>
-    <w:lsdException w:name="Light Shading Accent 3" w:semiHidden="0" w:uiPriority="60" w:unhideWhenUsed="0"/>
-    <w:lsdException w:name="Light List Accent 3" w:semiHidden="0" w:uiPriority="61" w:unhideWhenUsed="0"/>
-    <w:lsdException w:name="Light Grid Accent 3" w:semiHidden="0" w:uiPriority="62" w:unhideWhenUsed="0"/>
-    <w:lsdException w:name="Medium Shading 1 Accent 3" w:semiHidden="0" w:uiPriority="63" w:unhideWhenUsed="0"/>
-    <w:lsdException w:name="Medium Shading 2 Accent 3" w:semiHidden="0" w:uiPriority="64" w:unhideWhenUsed="0"/>
-    <w:lsdException w:name="Medium List 1 Accent 3" w:semiHidden="0" w:uiPriority="65" w:unhideWhenUsed="0"/>
-    <w:lsdException w:name="Medium List 2 Accent 3" w:semiHidden="0" w:uiPriority="66" w:unhideWhenUsed="0"/>
-    <w:lsdException w:name="Medium Grid 1 Accent 3" w:semiHidden="0" w:uiPriority="67" w:unhideWhenUsed="0"/>
-    <w:lsdException w:name="Medium Grid 2 Accent 3" w:semiHidden="0" w:uiPriority="68" w:unhideWhenUsed="0"/>
-    <w:lsdException w:name="Medium Grid 3 Accent 3" w:semiHidden="0" w:uiPriority="69" w:unhideWhenUsed="0"/>
-    <w:lsdException w:name="Dark List Accent 3" w:semiHidden="0" w:uiPriority="70" w:unhideWhenUsed="0"/>
-    <w:lsdException w:name="Colorful Shading Accent 3" w:semiHidden="0" w:uiPriority="71" w:unhideWhenUsed="0"/>
-    <w:lsdException w:name="Colorful List Accent 3" w:semiHidden="0" w:uiPriority="72" w:unhideWhenUsed="0"/>
-    <w:lsdException w:name="Colorful Grid Accent 3" w:semiHidden="0" w:uiPriority="73" w:unhideWhenUsed="0"/>
-    <w:lsdException w:name="Light Shading Accent 4" w:semiHidden="0" w:uiPriority="60" w:unhideWhenUsed="0"/>
-    <w:lsdException w:name="Light List Accent 4" w:semiHidden="0" w:uiPriority="61" w:unhideWhenUsed="0"/>
-    <w:lsdException w:name="Light Grid Accent 4" w:semiHidden="0" w:uiPriority="62" w:unhideWhenUsed="0"/>
-    <w:lsdException w:name="Medium Shading 1 Accent 4" w:semiHidden="0" w:uiPriority="63" w:unhideWhenUsed="0"/>
-    <w:lsdException w:name="Medium Shading 2 Accent 4" w:semiHidden="0" w:uiPriority="64" w:unhideWhenUsed="0"/>
-    <w:lsdException w:name="Medium List 1 Accent 4" w:semiHidden="0" w:uiPriority="65" w:unhideWhenUsed="0"/>
-    <w:lsdException w:name="Medium List 2 Accent 4" w:semiHidden="0" w:uiPriority="66" w:unhideWhenUsed="0"/>
-    <w:lsdException w:name="Medium Grid 1 Accent 4" w:semiHidden="0" w:uiPriority="67" w:unhideWhenUsed="0"/>
-    <w:lsdException w:name="Medium Grid 2 Accent 4" w:semiHidden="0" w:uiPriority="68" w:unhideWhenUsed="0"/>
-    <w:lsdException w:name="Medium Grid 3 Accent 4" w:semiHidden="0" w:uiPriority="69" w:unhideWhenUsed="0"/>
-    <w:lsdException w:name="Dark List Accent 4" w:semiHidden="0" w:uiPriority="70" w:unhideWhenUsed="0"/>
-    <w:lsdException w:name="Colorful Shading Accent 4" w:semiHidden="0" w:uiPriority="71" w:unhideWhenUsed="0"/>
-    <w:lsdException w:name="Colorful List Accent 4" w:semiHidden="0" w:uiPriority="72" w:unhideWhenUsed="0"/>
-    <w:lsdException w:name="Colorful Grid Accent 4" w:semiHidden="0" w:uiPriority="73" w:unhideWhenUsed="0"/>
-    <w:lsdException w:name="Light Shading Accent 5" w:semiHidden="0" w:uiPriority="60" w:unhideWhenUsed="0"/>
-    <w:lsdException w:name="Light List Accent 5" w:semiHidden="0" w:uiPriority="61" w:unhideWhenUsed="0"/>
-    <w:lsdException w:name="Light Grid Accent 5" w:semiHidden="0" w:uiPriority="62" w:unhideWhenUsed="0"/>
-    <w:lsdException w:name="Medium Shading 1 Accent 5" w:semiHidden="0" w:uiPriority="63" w:unhideWhenUsed="0"/>
-    <w:lsdException w:name="Medium Shading 2 Accent 5" w:semiHidden="0" w:uiPriority="64" w:unhideWhenUsed="0"/>
-    <w:lsdException w:name="Medium List 1 Accent 5" w:semiHidden="0" w:uiPriority="65" w:unhideWhenUsed="0"/>
-    <w:lsdException w:name="Medium List 2 Accent 5" w:semiHidden="0" w:uiPriority="66" w:unhideWhenUsed="0"/>
-    <w:lsdException w:name="Medium Grid 1 Accent 5" w:semiHidden="0" w:uiPriority="67" w:unhideWhenUsed="0"/>
-    <w:lsdException w:name="Medium Grid 2 Accent 5" w:semiHidden="0" w:uiPriority="68" w:unhideWhenUsed="0"/>
-    <w:lsdException w:name="Medium Grid 3 Accent 5" w:semiHidden="0" w:uiPriority="69" w:unhideWhenUsed="0"/>
-    <w:lsdException w:name="Dark List Accent 5" w:semiHidden="0" w:uiPriority="70" w:unhideWhenUsed="0"/>
-    <w:lsdException w:name="Colorful Shading Accent 5" w:semiHidden="0" w:uiPriority="71" w:unhideWhenUsed="0"/>
-    <w:lsdException w:name="Colorful List Accent 5" w:semiHidden="0" w:uiPriority="72" w:unhideWhenUsed="0"/>
-    <w:lsdException w:name="Colorful Grid Accent 5" w:semiHidden="0" w:uiPriority="73" w:unhideWhenUsed="0"/>
-    <w:lsdException w:name="Light Shading Accent 6" w:semiHidden="0" w:uiPriority="60" w:unhideWhenUsed="0"/>
-    <w:lsdException w:name="Light List Accent 6" w:semiHidden="0" w:uiPriority="61" w:unhideWhenUsed="0"/>
-    <w:lsdException w:name="Light Grid Accent 6" w:semiHidden="0" w:uiPriority="62" w:unhideWhenUsed="0"/>
-    <w:lsdException w:name="Medium Shading 1 Accent 6" w:semiHidden="0" w:uiPriority="63" w:unhideWhenUsed="0"/>
-    <w:lsdException w:name="Medium Shading 2 Accent 6" w:semiHidden="0" w:uiPriority="64" w:unhideWhenUsed="0"/>
-    <w:lsdException w:name="Medium List 1 Accent 6" w:semiHidden="0" w:uiPriority="65" w:unhideWhenUsed="0"/>
-    <w:lsdException w:name="Medium List 2 Accent 6" w:semiHidden="0" w:uiPriority="66" w:unhideWhenUsed="0"/>
-    <w:lsdException w:name="Medium Grid 1 Accent 6" w:semiHidden="0" w:uiPriority="67" w:unhideWhenUsed="0"/>
-    <w:lsdException w:name="Medium Grid 2 Accent 6" w:semiHidden="0" w:uiPriority="68" w:unhideWhenUsed="0"/>
-    <w:lsdException w:name="Medium Grid 3 Accent 6" w:semiHidden="0" w:uiPriority="69" w:unhideWhenUsed="0"/>
-    <w:lsdException w:name="Dark List Accent 6" w:semiHidden="0" w:uiPriority="70" w:unhideWhenUsed="0"/>
-    <w:lsdException w:name="Colorful Shading Accent 6" w:semiHidden="0" w:uiPriority="71" w:unhideWhenUsed="0"/>
-    <w:lsdException w:name="Colorful List Accent 6" w:semiHidden="0" w:uiPriority="72" w:unhideWhenUsed="0"/>
-    <w:lsdException w:name="Colorful Grid Accent 6" w:semiHidden="0" w:uiPriority="73" w:unhideWhenUsed="0"/>
-    <w:lsdException w:name="Subtle Emphasis" w:semiHidden="0" w:uiPriority="19" w:unhideWhenUsed="0" w:qFormat="1"/>
-    <w:lsdException w:name="Intense Emphasis" w:semiHidden="0" w:uiPriority="21" w:unhideWhenUsed="0" w:qFormat="1"/>
-    <w:lsdException w:name="Subtle Reference" w:semiHidden="0" w:uiPriority="31" w:unhideWhenUsed="0" w:qFormat="1"/>
-    <w:lsdException w:name="Intense Reference" w:semiHidden="0" w:uiPriority="32" w:unhideWhenUsed="0" w:qFormat="1"/>
-    <w:lsdException w:name="Book Title" w:semiHidden="0" w:uiPriority="33" w:unhideWhenUsed="0" w:qFormat="1"/>
-    <w:lsdException w:name="Bibliography" w:uiPriority="37"/>
-    <w:lsdException w:name="TOC Heading" w:uiPriority="39" w:qFormat="1"/>
-  </w:latentStyles>
-  <w:style w:type="paragraph" w:default="1" w:styleId="Normal">
-    <w:name w:val="Normal"/>
-    <w:qFormat/>
-  </w:style>
-  <w:style w:type="character" w:default="1" w:styleId="DefaultParagraphFont">
-    <w:name w:val="Default Paragraph Font"/>
-    <w:uiPriority w:val="1"/>
-    <w:semiHidden/>
-    <w:unhideWhenUsed/>
-  </w:style>
-  <w:style w:type="table" w:default="1" w:styleId="TableNormal">
-    <w:name w:val="Normal Table"/>
-    <w:uiPriority w:val="99"/>
-    <w:semiHidden/>
-    <w:unhideWhenUsed/>
-    <w:tblPr>
-      <w:tblInd w:w="0" w:type="dxa"/>
-      <w:tblCellMar>
-        <w:top w:w="0" w:type="dxa"/>
-        <w:left w:w="108" w:type="dxa"/>
-        <w:bottom w:w="0" w:type="dxa"/>
-        <w:right w:w="108" w:type="dxa"/>
-      </w:tblCellMar>
-    </w:tblPr>
-  </w:style>
-  <w:style w:type="numbering" w:default="1" w:styleId="NoList">
-    <w:name w:val="No List"/>
-    <w:uiPriority w:val="99"/>
-    <w:semiHidden/>
-    <w:unhideWhenUsed/>
-  </w:style>
-  <w:style w:type="character" w:styleId="PlaceholderText">
-    <w:name w:val="Placeholder Text"/>
-    <w:basedOn w:val="DefaultParagraphFont"/>
-    <w:uiPriority w:val="99"/>
-    <w:semiHidden/>
-    <w:rsid w:val="00840115"/>
-    <w:rPr>
-      <w:color w:val="808080"/>
-    </w:rPr>
-  </w:style>
-</w:styles>
-</file>
-
-<file path=word/glossary/stylesWithEffects.xml><?xml version="1.0" encoding="utf-8"?>
-<w:styles xmlns:wpc="http://schemas.microsoft.com/office/word/2010/wordprocessingCanvas" xmlns:mc="http://schemas.openxmlformats.org/markup-compatibility/2006" xmlns:o="urn:schemas-microsoft-com:office:office" xmlns:r="http://schemas.openxmlformats.org/officeDocument/2006/relationships" xmlns:m="http://schemas.openxmlformats.org/officeDocument/2006/math" xmlns:v="urn:schemas-microsoft-com:vml" xmlns:wp14="http://schemas.microsoft.com/office/word/2010/wordprocessingDrawing" xmlns:wp="http://schemas.openxmlformats.org/drawingml/2006/wordprocessingDrawing" xmlns:w10="urn:schemas-microsoft-com:office:word" xmlns:w="http://schemas.openxmlformats.org/wordprocessingml/2006/main" xmlns:w14="http://schemas.microsoft.com/office/word/2010/wordml" xmlns:wpg="http://schemas.microsoft.com/office/word/2010/wordprocessingGroup" xmlns:wpi="http://schemas.microsoft.com/office/word/2010/wordprocessingInk" xmlns:wne="http://schemas.microsoft.com/office/word/2006/wordml" xmlns:wps="http://schemas.microsoft.com/office/word/2010/wordprocessingShape" mc:Ignorable="w14 wp14">
-  <w:docDefaults>
-    <w:rPrDefault>
-      <w:rPr>
-        <w:rFonts w:asciiTheme="minorHAnsi" w:eastAsiaTheme="minorEastAsia" w:hAnsiTheme="minorHAnsi" w:cstheme="minorBidi"/>
-        <w:sz w:val="22"/>
-        <w:szCs w:val="22"/>
-        <w:lang w:val="en-GB" w:eastAsia="en-GB" w:bidi="ar-SA"/>
-      </w:rPr>
-    </w:rPrDefault>
-    <w:pPrDefault>
-      <w:pPr>
-        <w:spacing w:after="200" w:line="276" w:lineRule="auto"/>
-      </w:pPr>
-    </w:pPrDefault>
-  </w:docDefaults>
-  <w:latentStyles w:defLockedState="0" w:defUIPriority="99" w:defSemiHidden="1" w:defUnhideWhenUsed="1" w:defQFormat="0" w:count="267">
-    <w:lsdException w:name="Normal" w:semiHidden="0" w:uiPriority="0" w:unhideWhenUsed="0" w:qFormat="1"/>
-    <w:lsdException w:name="heading 1" w:semiHidden="0" w:uiPriority="9" w:unhideWhenUsed="0" w:qFormat="1"/>
-    <w:lsdException w:name="heading 2" w:uiPriority="9" w:qFormat="1"/>
-    <w:lsdException w:name="heading 3" w:uiPriority="9" w:qFormat="1"/>
-    <w:lsdException w:name="heading 4" w:uiPriority="9" w:qFormat="1"/>
-    <w:lsdException w:name="heading 5" w:uiPriority="9" w:qFormat="1"/>
-    <w:lsdException w:name="heading 6" w:uiPriority="9" w:qFormat="1"/>
-    <w:lsdException w:name="heading 7" w:uiPriority="9" w:qFormat="1"/>
-    <w:lsdException w:name="heading 8" w:uiPriority="9" w:qFormat="1"/>
-    <w:lsdException w:name="heading 9" w:uiPriority="9" w:qFormat="1"/>
-    <w:lsdException w:name="toc 1" w:uiPriority="39"/>
-    <w:lsdException w:name="toc 2" w:uiPriority="39"/>
-    <w:lsdException w:name="toc 3" w:uiPriority="39"/>
-    <w:lsdException w:name="toc 4" w:uiPriority="39"/>
-    <w:lsdException w:name="toc 5" w:uiPriority="39"/>
-    <w:lsdException w:name="toc 6" w:uiPriority="39"/>
-    <w:lsdException w:name="toc 7" w:uiPriority="39"/>
-    <w:lsdException w:name="toc 8" w:uiPriority="39"/>
-    <w:lsdException w:name="toc 9" w:uiPriority="39"/>
-    <w:lsdException w:name="caption" w:uiPriority="35" w:qFormat="1"/>
-    <w:lsdException w:name="Title" w:semiHidden="0" w:uiPriority="10" w:unhideWhenUsed="0" w:qFormat="1"/>
-    <w:lsdException w:name="Default Paragraph Font" w:uiPriority="1"/>
-    <w:lsdException w:name="Subtitle" w:semiHidden="0" w:uiPriority="11" w:unhideWhenUsed="0" w:qFormat="1"/>
-    <w:lsdException w:name="Strong" w:semiHidden="0" w:uiPriority="22" w:unhideWhenUsed="0" w:qFormat="1"/>
-    <w:lsdException w:name="Emphasis" w:semiHidden="0" w:uiPriority="20" w:unhideWhenUsed="0" w:qFormat="1"/>
-    <w:lsdException w:name="Table Grid" w:semiHidden="0" w:uiPriority="59" w:unhideWhenUsed="0"/>
-    <w:lsdException w:name="Placeholder Text" w:unhideWhenUsed="0"/>
-    <w:lsdException w:name="No Spacing" w:semiHidden="0" w:uiPriority="1" w:unhideWhenUsed="0" w:qFormat="1"/>
-    <w:lsdException w:name="Light Shading" w:semiHidden="0" w:uiPriority="60" w:unhideWhenUsed="0"/>
-    <w:lsdException w:name="Light List" w:semiHidden="0" w:uiPriority="61" w:unhideWhenUsed="0"/>
-    <w:lsdException w:name="Light Grid" w:semiHidden="0" w:uiPriority="62" w:unhideWhenUsed="0"/>
-    <w:lsdException w:name="Medium Shading 1" w:semiHidden="0" w:uiPriority="63" w:unhideWhenUsed="0"/>
-    <w:lsdException w:name="Medium Shading 2" w:semiHidden="0" w:uiPriority="64" w:unhideWhenUsed="0"/>
-    <w:lsdException w:name="Medium List 1" w:semiHidden="0" w:uiPriority="65" w:unhideWhenUsed="0"/>
-    <w:lsdException w:name="Medium List 2" w:semiHidden="0" w:uiPriority="66" w:unhideWhenUsed="0"/>
-    <w:lsdException w:name="Medium Grid 1" w:semiHidden="0" w:uiPriority="67" w:unhideWhenUsed="0"/>
-    <w:lsdException w:name="Medium Grid 2" w:semiHidden="0" w:uiPriority="68" w:unhideWhenUsed="0"/>
-    <w:lsdException w:name="Medium Grid 3" w:semiHidden="0" w:uiPriority="69" w:unhideWhenUsed="0"/>
-    <w:lsdException w:name="Dark List" w:semiHidden="0" w:uiPriority="70" w:unhideWhenUsed="0"/>
-    <w:lsdException w:name="Colorful Shading" w:semiHidden="0" w:uiPriority="71" w:unhideWhenUsed="0"/>
-    <w:lsdException w:name="Colorful List" w:semiHidden="0" w:uiPriority="72" w:unhideWhenUsed="0"/>
-    <w:lsdException w:name="Colorful Grid" w:semiHidden="0" w:uiPriority="73" w:unhideWhenUsed="0"/>
-    <w:lsdException w:name="Light Shading Accent 1" w:semiHidden="0" w:uiPriority="60" w:unhideWhenUsed="0"/>
-    <w:lsdException w:name="Light List Accent 1" w:semiHidden="0" w:uiPriority="61" w:unhideWhenUsed="0"/>
-    <w:lsdException w:name="Light Grid Accent 1" w:semiHidden="0" w:uiPriority="62" w:unhideWhenUsed="0"/>
-    <w:lsdException w:name="Medium Shading 1 Accent 1" w:semiHidden="0" w:uiPriority="63" w:unhideWhenUsed="0"/>
-    <w:lsdException w:name="Medium Shading 2 Accent 1" w:semiHidden="0" w:uiPriority="64" w:unhideWhenUsed="0"/>
-    <w:lsdException w:name="Medium List 1 Accent 1" w:semiHidden="0" w:uiPriority="65" w:unhideWhenUsed="0"/>
-    <w:lsdException w:name="Revision" w:unhideWhenUsed="0"/>
-    <w:lsdException w:name="List Paragraph" w:semiHidden="0" w:uiPriority="34" w:unhideWhenUsed="0" w:qFormat="1"/>
-    <w:lsdException w:name="Quote" w:semiHidden="0" w:uiPriority="29" w:unhideWhenUsed="0" w:qFormat="1"/>
-    <w:lsdException w:name="Intense Quote" w:semiHidden="0" w:uiPriority="30" w:unhideWhenUsed="0" w:qFormat="1"/>
-    <w:lsdException w:name="Medium List 2 Accent 1" w:semiHidden="0" w:uiPriority="66" w:unhideWhenUsed="0"/>
-    <w:lsdException w:name="Medium Grid 1 Accent 1" w:semiHidden="0" w:uiPriority="67" w:unhideWhenUsed="0"/>
-    <w:lsdException w:name="Medium Grid 2 Accent 1" w:semiHidden="0" w:uiPriority="68" w:unhideWhenUsed="0"/>
-    <w:lsdException w:name="Medium Grid 3 Accent 1" w:semiHidden="0" w:uiPriority="69" w:unhideWhenUsed="0"/>
-    <w:lsdException w:name="Dark List Accent 1" w:semiHidden="0" w:uiPriority="70" w:unhideWhenUsed="0"/>
-    <w:lsdException w:name="Colorful Shading Accent 1" w:semiHidden="0" w:uiPriority="71" w:unhideWhenUsed="0"/>
-    <w:lsdException w:name="Colorful List Accent 1" w:semiHidden="0" w:uiPriority="72" w:unhideWhenUsed="0"/>
-    <w:lsdException w:name="Colorful Grid Accent 1" w:semiHidden="0" w:uiPriority="73" w:unhideWhenUsed="0"/>
-    <w:lsdException w:name="Light Shading Accent 2" w:semiHidden="0" w:uiPriority="60" w:unhideWhenUsed="0"/>
-    <w:lsdException w:name="Light List Accent 2" w:semiHidden="0" w:uiPriority="61" w:unhideWhenUsed="0"/>
-    <w:lsdException w:name="Light Grid Accent 2" w:semiHidden="0" w:uiPriority="62" w:unhideWhenUsed="0"/>
-    <w:lsdException w:name="Medium Shading 1 Accent 2" w:semiHidden="0" w:uiPriority="63" w:unhideWhenUsed="0"/>
-    <w:lsdException w:name="Medium Shading 2 Accent 2" w:semiHidden="0" w:uiPriority="64" w:unhideWhenUsed="0"/>
-    <w:lsdException w:name="Medium List 1 Accent 2" w:semiHidden="0" w:uiPriority="65" w:unhideWhenUsed="0"/>
-    <w:lsdException w:name="Medium List 2 Accent 2" w:semiHidden="0" w:uiPriority="66" w:unhideWhenUsed="0"/>
-    <w:lsdException w:name="Medium Grid 1 Accent 2" w:semiHidden="0" w:uiPriority="67" w:unhideWhenUsed="0"/>
-    <w:lsdException w:name="Medium Grid 2 Accent 2" w:semiHidden="0" w:uiPriority="68" w:unhideWhenUsed="0"/>
-    <w:lsdException w:name="Medium Grid 3 Accent 2" w:semiHidden="0" w:uiPriority="69" w:unhideWhenUsed="0"/>
-    <w:lsdException w:name="Dark List Accent 2" w:semiHidden="0" w:uiPriority="70" w:unhideWhenUsed="0"/>
-    <w:lsdException w:name="Colorful Shading Accent 2" w:semiHidden="0" w:uiPriority="71" w:unhideWhenUsed="0"/>
-    <w:lsdException w:name="Colorful List Accent 2" w:semiHidden="0" w:uiPriority="72" w:unhideWhenUsed="0"/>
-    <w:lsdException w:name="Colorful Grid Accent 2" w:semiHidden="0" w:uiPriority="73" w:unhideWhenUsed="0"/>
-    <w:lsdException w:name="Light Shading Accent 3" w:semiHidden="0" w:uiPriority="60" w:unhideWhenUsed="0"/>
-    <w:lsdException w:name="Light List Accent 3" w:semiHidden="0" w:uiPriority="61" w:unhideWhenUsed="0"/>
-    <w:lsdException w:name="Light Grid Accent 3" w:semiHidden="0" w:uiPriority="62" w:unhideWhenUsed="0"/>
-    <w:lsdException w:name="Medium Shading 1 Accent 3" w:semiHidden="0" w:uiPriority="63" w:unhideWhenUsed="0"/>
-    <w:lsdException w:name="Medium Shading 2 Accent 3" w:semiHidden="0" w:uiPriority="64" w:unhideWhenUsed="0"/>
-    <w:lsdException w:name="Medium List 1 Accent 3" w:semiHidden="0" w:uiPriority="65" w:unhideWhenUsed="0"/>
-    <w:lsdException w:name="Medium List 2 Accent 3" w:semiHidden="0" w:uiPriority="66" w:unhideWhenUsed="0"/>
-    <w:lsdException w:name="Medium Grid 1 Accent 3" w:semiHidden="0" w:uiPriority="67" w:unhideWhenUsed="0"/>
-    <w:lsdException w:name="Medium Grid 2 Accent 3" w:semiHidden="0" w:uiPriority="68" w:unhideWhenUsed="0"/>
-    <w:lsdException w:name="Medium Grid 3 Accent 3" w:semiHidden="0" w:uiPriority="69" w:unhideWhenUsed="0"/>
-    <w:lsdException w:name="Dark List Accent 3" w:semiHidden="0" w:uiPriority="70" w:unhideWhenUsed="0"/>
-    <w:lsdException w:name="Colorful Shading Accent 3" w:semiHidden="0" w:uiPriority="71" w:unhideWhenUsed="0"/>
-    <w:lsdException w:name="Colorful List Accent 3" w:semiHidden="0" w:uiPriority="72" w:unhideWhenUsed="0"/>
-    <w:lsdException w:name="Colorful Grid Accent 3" w:semiHidden="0" w:uiPriority="73" w:unhideWhenUsed="0"/>
-    <w:lsdException w:name="Light Shading Accent 4" w:semiHidden="0" w:uiPriority="60" w:unhideWhenUsed="0"/>
-    <w:lsdException w:name="Light List Accent 4" w:semiHidden="0" w:uiPriority="61" w:unhideWhenUsed="0"/>
-    <w:lsdException w:name="Light Grid Accent 4" w:semiHidden="0" w:uiPriority="62" w:unhideWhenUsed="0"/>
-    <w:lsdException w:name="Medium Shading 1 Accent 4" w:semiHidden="0" w:uiPriority="63" w:unhideWhenUsed="0"/>
-    <w:lsdException w:name="Medium Shading 2 Accent 4" w:semiHidden="0" w:uiPriority="64" w:unhideWhenUsed="0"/>
-    <w:lsdException w:name="Medium List 1 Accent 4" w:semiHidden="0" w:uiPriority="65" w:unhideWhenUsed="0"/>
-    <w:lsdException w:name="Medium List 2 Accent 4" w:semiHidden="0" w:uiPriority="66" w:unhideWhenUsed="0"/>
-    <w:lsdException w:name="Medium Grid 1 Accent 4" w:semiHidden="0" w:uiPriority="67" w:unhideWhenUsed="0"/>
-    <w:lsdException w:name="Medium Grid 2 Accent 4" w:semiHidden="0" w:uiPriority="68" w:unhideWhenUsed="0"/>
-    <w:lsdException w:name="Medium Grid 3 Accent 4" w:semiHidden="0" w:uiPriority="69" w:unhideWhenUsed="0"/>
-    <w:lsdException w:name="Dark List Accent 4" w:semiHidden="0" w:uiPriority="70" w:unhideWhenUsed="0"/>
-    <w:lsdException w:name="Colorful Shading Accent 4" w:semiHidden="0" w:uiPriority="71" w:unhideWhenUsed="0"/>
-    <w:lsdException w:name="Colorful List Accent 4" w:semiHidden="0" w:uiPriority="72" w:unhideWhenUsed="0"/>
-    <w:lsdException w:name="Colorful Grid Accent 4" w:semiHidden="0" w:uiPriority="73" w:unhideWhenUsed="0"/>
-    <w:lsdException w:name="Light Shading Accent 5" w:semiHidden="0" w:uiPriority="60" w:unhideWhenUsed="0"/>
-    <w:lsdException w:name="Light List Accent 5" w:semiHidden="0" w:uiPriority="61" w:unhideWhenUsed="0"/>
-    <w:lsdException w:name="Light Grid Accent 5" w:semiHidden="0" w:uiPriority="62" w:unhideWhenUsed="0"/>
-    <w:lsdException w:name="Medium Shading 1 Accent 5" w:semiHidden="0" w:uiPriority="63" w:unhideWhenUsed="0"/>
-    <w:lsdException w:name="Medium Shading 2 Accent 5" w:semiHidden="0" w:uiPriority="64" w:unhideWhenUsed="0"/>
-    <w:lsdException w:name="Medium List 1 Accent 5" w:semiHidden="0" w:uiPriority="65" w:unhideWhenUsed="0"/>
-    <w:lsdException w:name="Medium List 2 Accent 5" w:semiHidden="0" w:uiPriority="66" w:unhideWhenUsed="0"/>
-    <w:lsdException w:name="Medium Grid 1 Accent 5" w:semiHidden="0" w:uiPriority="67" w:unhideWhenUsed="0"/>
-    <w:lsdException w:name="Medium Grid 2 Accent 5" w:semiHidden="0" w:uiPriority="68" w:unhideWhenUsed="0"/>
-    <w:lsdException w:name="Medium Grid 3 Accent 5" w:semiHidden="0" w:uiPriority="69" w:unhideWhenUsed="0"/>
-    <w:lsdException w:name="Dark List Accent 5" w:semiHidden="0" w:uiPriority="70" w:unhideWhenUsed="0"/>
-    <w:lsdException w:name="Colorful Shading Accent 5" w:semiHidden="0" w:uiPriority="71" w:unhideWhenUsed="0"/>
-    <w:lsdException w:name="Colorful List Accent 5" w:semiHidden="0" w:uiPriority="72" w:unhideWhenUsed="0"/>
-    <w:lsdException w:name="Colorful Grid Accent 5" w:semiHidden="0" w:uiPriority="73" w:unhideWhenUsed="0"/>
-    <w:lsdException w:name="Light Shading Accent 6" w:semiHidden="0" w:uiPriority="60" w:unhideWhenUsed="0"/>
-    <w:lsdException w:name="Light List Accent 6" w:semiHidden="0" w:uiPriority="61" w:unhideWhenUsed="0"/>
-    <w:lsdException w:name="Light Grid Accent 6" w:semiHidden="0" w:uiPriority="62" w:unhideWhenUsed="0"/>
-    <w:lsdException w:name="Medium Shading 1 Accent 6" w:semiHidden="0" w:uiPriority="63" w:unhideWhenUsed="0"/>
-    <w:lsdException w:name="Medium Shading 2 Accent 6" w:semiHidden="0" w:uiPriority="64" w:unhideWhenUsed="0"/>
-    <w:lsdException w:name="Medium List 1 Accent 6" w:semiHidden="0" w:uiPriority="65" w:unhideWhenUsed="0"/>
-    <w:lsdException w:name="Medium List 2 Accent 6" w:semiHidden="0" w:uiPriority="66" w:unhideWhenUsed="0"/>
-    <w:lsdException w:name="Medium Grid 1 Accent 6" w:semiHidden="0" w:uiPriority="67" w:unhideWhenUsed="0"/>
-    <w:lsdException w:name="Medium Grid 2 Accent 6" w:semiHidden="0" w:uiPriority="68" w:unhideWhenUsed="0"/>
-    <w:lsdException w:name="Medium Grid 3 Accent 6" w:semiHidden="0" w:uiPriority="69" w:unhideWhenUsed="0"/>
-    <w:lsdException w:name="Dark List Accent 6" w:semiHidden="0" w:uiPriority="70" w:unhideWhenUsed="0"/>
-    <w:lsdException w:name="Colorful Shading Accent 6" w:semiHidden="0" w:uiPriority="71" w:unhideWhenUsed="0"/>
-    <w:lsdException w:name="Colorful List Accent 6" w:semiHidden="0" w:uiPriority="72" w:unhideWhenUsed="0"/>
-    <w:lsdException w:name="Colorful Grid Accent 6" w:semiHidden="0" w:uiPriority="73" w:unhideWhenUsed="0"/>
-    <w:lsdException w:name="Subtle Emphasis" w:semiHidden="0" w:uiPriority="19" w:unhideWhenUsed="0" w:qFormat="1"/>
-    <w:lsdException w:name="Intense Emphasis" w:semiHidden="0" w:uiPriority="21" w:unhideWhenUsed="0" w:qFormat="1"/>
-    <w:lsdException w:name="Subtle Reference" w:semiHidden="0" w:uiPriority="31" w:unhideWhenUsed="0" w:qFormat="1"/>
-    <w:lsdException w:name="Intense Reference" w:semiHidden="0" w:uiPriority="32" w:unhideWhenUsed="0" w:qFormat="1"/>
-    <w:lsdException w:name="Book Title" w:semiHidden="0" w:uiPriority="33" w:unhideWhenUsed="0" w:qFormat="1"/>
-    <w:lsdException w:name="Bibliography" w:uiPriority="37"/>
-    <w:lsdException w:name="TOC Heading" w:uiPriority="39" w:qFormat="1"/>
-  </w:latentStyles>
-  <w:style w:type="paragraph" w:default="1" w:styleId="Normal">
-    <w:name w:val="Normal"/>
-    <w:qFormat/>
-  </w:style>
-  <w:style w:type="character" w:default="1" w:styleId="DefaultParagraphFont">
-    <w:name w:val="Default Paragraph Font"/>
-    <w:uiPriority w:val="1"/>
-    <w:semiHidden/>
-    <w:unhideWhenUsed/>
-  </w:style>
-  <w:style w:type="table" w:default="1" w:styleId="TableNormal">
-    <w:name w:val="Normal Table"/>
-    <w:uiPriority w:val="99"/>
-    <w:semiHidden/>
-    <w:unhideWhenUsed/>
-    <w:tblPr>
-      <w:tblInd w:w="0" w:type="dxa"/>
-      <w:tblCellMar>
-        <w:top w:w="0" w:type="dxa"/>
-        <w:left w:w="108" w:type="dxa"/>
-        <w:bottom w:w="0" w:type="dxa"/>
-        <w:right w:w="108" w:type="dxa"/>
-      </w:tblCellMar>
-    </w:tblPr>
-  </w:style>
-  <w:style w:type="numbering" w:default="1" w:styleId="NoList">
-    <w:name w:val="No List"/>
-    <w:uiPriority w:val="99"/>
-    <w:semiHidden/>
-    <w:unhideWhenUsed/>
-  </w:style>
-  <w:style w:type="character" w:styleId="PlaceholderText">
-    <w:name w:val="Placeholder Text"/>
-    <w:basedOn w:val="DefaultParagraphFont"/>
-    <w:uiPriority w:val="99"/>
-    <w:semiHidden/>
-    <w:rsid w:val="00840115"/>
-    <w:rPr>
-      <w:color w:val="808080"/>
-    </w:rPr>
-  </w:style>
-</w:styles>
-</file>
-
-<file path=word/glossary/webSettings.xml><?xml version="1.0" encoding="utf-8"?>
-<w:webSettings xmlns:mc="http://schemas.openxmlformats.org/markup-compatibility/2006" xmlns:r="http://schemas.openxmlformats.org/officeDocument/2006/relationships" xmlns:w="http://schemas.openxmlformats.org/wordprocessingml/2006/main" xmlns:w14="http://schemas.microsoft.com/office/word/2010/wordml" mc:Ignorable="w14">
-  <w:optimizeForBrowser/>
-  <w:allowPNG/>
-</w:webSettings>
-</file>
-
 <file path=word/theme/theme1.xml><?xml version="1.0" encoding="utf-8"?>
 <a:theme xmlns:a="http://schemas.openxmlformats.org/drawingml/2006/main" name="Office Theme">
   <a:themeElements>
@@ -24751,7 +25151,7 @@
     <b:Title>TimeML: Robust Specification of Event and Temporal Expressions in Text</b:Title>
     <b:Year>2003</b:Year>
     <b:JournalName>IWCS-5, Fifth International Workshop on Computational Semantics</b:JournalName>
-    <b:RefOrder>6</b:RefOrder>
+    <b:RefOrder>2</b:RefOrder>
   </b:Source>
   <b:Source>
     <b:Tag>Dan96</b:Tag>
@@ -24771,7 +25171,7 @@
     <b:JournalName>In Studies on the Universality of Constraint-Based Phrase Structure Grammars Gunji</b:JournalName>
     <b:Year>1996</b:Year>
     <b:Pages>1-8</b:Pages>
-    <b:RefOrder>17</b:RefOrder>
+    <b:RefOrder>18</b:RefOrder>
   </b:Source>
   <b:Source>
     <b:Tag>Mik98</b:Tag>
@@ -24798,7 +25198,7 @@
     <b:Title>Description of the LTG system used for MUC-7</b:Title>
     <b:Year>1998</b:Year>
     <b:ConferenceName>In Proceedings of 7th Message Understanding Conference (MUC-7)</b:ConferenceName>
-    <b:RefOrder>16</b:RefOrder>
+    <b:RefOrder>17</b:RefOrder>
   </b:Source>
   <b:Source>
     <b:Tag>GRK</b:Tag>
@@ -24822,7 +25222,7 @@
     <b:Title>IsoQuest Inc.: Description of the NetOwlTM Extractor System as Used for MUC-7</b:Title>
     <b:Year>1998</b:Year>
     <b:ConferenceName>In Proceedings of 7th Message Understanding Conference (MUC-7)</b:ConferenceName>
-    <b:RefOrder>3</b:RefOrder>
+    <b:RefOrder>7</b:RefOrder>
   </b:Source>
   <b:Source>
     <b:Tag>Ahn</b:Tag>
@@ -24880,7 +25280,7 @@
     <b:Publisher>College Publications</b:Publisher>
     <b:BookTitle>We Will Show Them: Essays in Honour of Dov Gabbay</b:BookTitle>
     <b:Volume>1</b:Volume>
-    <b:RefOrder>2</b:RefOrder>
+    <b:RefOrder>6</b:RefOrder>
   </b:Source>
   <b:Source>
     <b:Tag>Man00</b:Tag>
@@ -24937,7 +25337,7 @@
     <b:ConferenceName>Human Language Technology Conference of the North American Chapter of the Association of Computational Linguistics</b:ConferenceName>
     <b:City>Rochester, New York, USA</b:City>
     <b:Publisher>The Association for Computational Linguistics</b:Publisher>
-    <b:RefOrder>1</b:RefOrder>
+    <b:RefOrder>5</b:RefOrder>
   </b:Source>
   <b:Source>
     <b:Tag>Ver04</b:Tag>
@@ -24958,7 +25358,7 @@
     <b:City>Waltham, MA, USA</b:City>
     <b:Publisher>Brandeis University</b:Publisher>
     <b:ThesisType>PhD Thesis</b:ThesisType>
-    <b:RefOrder>5</b:RefOrder>
+    <b:RefOrder>8</b:RefOrder>
   </b:Source>
   <b:Source>
     <b:Tag>Ver05</b:Tag>
@@ -25013,7 +25413,7 @@
     <b:City>Ann Arbor, Michigan</b:City>
     <b:Pages>81-84</b:Pages>
     <b:ConferenceName>Proceedings of the ACL 2005 on Interactive poster and demonstration sessions</b:ConferenceName>
-    <b:RefOrder>18</b:RefOrder>
+    <b:RefOrder>3</b:RefOrder>
   </b:Source>
   <b:Source>
     <b:Tag>MIT04</b:Tag>
@@ -25080,7 +25480,7 @@
     <b:Title>TIDES Temporal Annotation Guidelines</b:Title>
     <b:Year>2001</b:Year>
     <b:Publisher>MITRE</b:Publisher>
-    <b:RefOrder>7</b:RefOrder>
+    <b:RefOrder>1</b:RefOrder>
   </b:Source>
   <b:Source>
     <b:Tag>Set01</b:Tag>
@@ -25099,7 +25499,7 @@
     <b:Title>Temporal Information in Newswire Articles: An Annotation Scheme and Corpus Study</b:Title>
     <b:Year>2001</b:Year>
     <b:Publisher>PhD dissertation, University of Sheffield</b:Publisher>
-    <b:RefOrder>8</b:RefOrder>
+    <b:RefOrder>9</b:RefOrder>
   </b:Source>
   <b:Source>
     <b:Tag>IDE08</b:Tag>
@@ -25113,7 +25513,7 @@
     <b:Title>Publishing Requirements for Industry Standard Metadata</b:Title>
     <b:Year>2008</b:Year>
     <b:Publisher>IDEAlliance</b:Publisher>
-    <b:RefOrder>10</b:RefOrder>
+    <b:RefOrder>11</b:RefOrder>
   </b:Source>
   <b:Source>
     <b:Tag>Sau</b:Tag>
@@ -25151,7 +25551,7 @@
     </b:Author>
     <b:Title>TimeML Annotation Guidelines Version 1.2.1</b:Title>
     <b:Year>2006</b:Year>
-    <b:RefOrder>11</b:RefOrder>
+    <b:RefOrder>12</b:RefOrder>
   </b:Source>
   <b:Source>
     <b:Tag>Neg04</b:Tag>
@@ -25174,7 +25574,7 @@
     <b:Title>Recognition and Normalization of Time Expressions: ITC-irst at TERN 2004</b:Title>
     <b:Year>2004</b:Year>
     <b:ConferenceName>TERN 2004 Evaluation Workshop</b:ConferenceName>
-    <b:RefOrder>14</b:RefOrder>
+    <b:RefOrder>15</b:RefOrder>
   </b:Source>
   <b:Source>
     <b:Tag>Maz09</b:Tag>
@@ -25229,7 +25629,7 @@
     <b:ConferenceName>Proceedings of the 6th International Conference in Computational Linguistics and Intelligent Text Processing,</b:ConferenceName>
     <b:City>Mexico City, Mexico</b:City>
     <b:Publisher>Springer</b:Publisher>
-    <b:RefOrder>13</b:RefOrder>
+    <b:RefOrder>14</b:RefOrder>
   </b:Source>
   <b:Source>
     <b:Tag>Bal02</b:Tag>
@@ -25306,7 +25706,7 @@
     <b:Pages>1-8</b:Pages>
     <b:ConferenceName>Proceedings of the workshop on Temporal and spatial information processing</b:ConferenceName>
     <b:Publisher>Association for Computational Linguistics</b:Publisher>
-    <b:RefOrder>12</b:RefOrder>
+    <b:RefOrder>13</b:RefOrder>
   </b:Source>
   <b:Source>
     <b:Tag>Pus06</b:Tag>
@@ -25360,7 +25760,7 @@
     <b:Publisher>Linguistic Data Consortium</b:Publisher>
     <b:Month>April</b:Month>
     <b:Day>17</b:Day>
-    <b:RefOrder>15</b:RefOrder>
+    <b:RefOrder>16</b:RefOrder>
   </b:Source>
   <b:Source>
     <b:Tag>Ver08</b:Tag>
@@ -25384,7 +25784,7 @@
     <b:Year>2008</b:Year>
     <b:Month>January</b:Month>
     <b:Publisher>Brandeis University</b:Publisher>
-    <b:RefOrder>9</b:RefOrder>
+    <b:RefOrder>10</b:RefOrder>
   </b:Source>
   <b:Source>
     <b:Tag>San90</b:Tag>
@@ -25573,7 +25973,7 @@
 </file>
 
 <file path=customXml/itemProps2.xml><?xml version="1.0" encoding="utf-8"?>
-<ds:datastoreItem xmlns:ds="http://schemas.openxmlformats.org/officeDocument/2006/customXml" ds:itemID="{FBA75C43-FCCE-4994-ABCD-E07822468DF5}">
+<ds:datastoreItem xmlns:ds="http://schemas.openxmlformats.org/officeDocument/2006/customXml" ds:itemID="{9A27B6F5-E25B-4B86-824F-0C3D266F478F}">
   <ds:schemaRefs>
     <ds:schemaRef ds:uri="http://schemas.openxmlformats.org/officeDocument/2006/bibliography"/>
   </ds:schemaRefs>

</xml_diff>

<commit_message>
Microaveraging of GUTime Update evaluation section following feedback
git-svn-id: http://svn.pling.org.uk/ternip/trunk@1941 046eaa17-6a8d-4e70-a5e5-287f5f62e04c
</commit_message>
<xml_diff>
--- a/docs/dissertation.docx
+++ b/docs/dissertation.docx
@@ -554,15 +554,7 @@
     <w:p/>
     <w:p>
       <w:r>
-        <w:t xml:space="preserve">I would like to thank my project supervisor, Dr Mark Hepple, for his invaluable advice and guidance in implementation of the TERNIP tool, and Lyndsey Redpath </w:t>
-      </w:r>
-      <w:proofErr w:type="gramStart"/>
-      <w:r>
-        <w:t>for</w:t>
-      </w:r>
-      <w:proofErr w:type="gramEnd"/>
-      <w:r>
-        <w:t xml:space="preserve"> her </w:t>
+        <w:t xml:space="preserve">I would like to thank my project supervisor, Dr Mark Hepple, for his invaluable advice and guidance in implementation of the TERNIP tool, and Lyndsey Redpath for her </w:t>
       </w:r>
       <w:r>
         <w:t>many</w:t>
@@ -589,8 +581,6 @@
           <w:docGrid w:linePitch="360"/>
         </w:sectPr>
       </w:pPr>
-      <w:bookmarkStart w:id="2" w:name="_GoBack"/>
-      <w:bookmarkEnd w:id="2"/>
     </w:p>
     <w:p>
       <w:pPr>
@@ -2759,16 +2749,16 @@
           <w:lang w:eastAsia="zh-TW"/>
         </w:rPr>
       </w:pPr>
-      <w:bookmarkStart w:id="3" w:name="_Toc261719264"/>
-      <w:bookmarkStart w:id="4" w:name="_Toc261719329"/>
-      <w:bookmarkStart w:id="5" w:name="_Toc261719383"/>
-      <w:bookmarkStart w:id="6" w:name="_Ref270597942"/>
-      <w:bookmarkStart w:id="7" w:name="_Ref270597945"/>
-      <w:bookmarkStart w:id="8" w:name="_Ref270597959"/>
-      <w:bookmarkStart w:id="9" w:name="_Ref270597966"/>
-      <w:bookmarkStart w:id="10" w:name="_Ref270597973"/>
-      <w:bookmarkStart w:id="11" w:name="_Ref270598179"/>
-      <w:bookmarkStart w:id="12" w:name="_Toc270614677"/>
+      <w:bookmarkStart w:id="2" w:name="_Toc261719264"/>
+      <w:bookmarkStart w:id="3" w:name="_Toc261719329"/>
+      <w:bookmarkStart w:id="4" w:name="_Toc261719383"/>
+      <w:bookmarkStart w:id="5" w:name="_Ref270597942"/>
+      <w:bookmarkStart w:id="6" w:name="_Ref270597945"/>
+      <w:bookmarkStart w:id="7" w:name="_Ref270597959"/>
+      <w:bookmarkStart w:id="8" w:name="_Ref270597966"/>
+      <w:bookmarkStart w:id="9" w:name="_Ref270597973"/>
+      <w:bookmarkStart w:id="10" w:name="_Ref270598179"/>
+      <w:bookmarkStart w:id="11" w:name="_Toc270614677"/>
       <w:r>
         <w:rPr>
           <w:lang w:eastAsia="zh-TW"/>
@@ -2776,6 +2766,7 @@
         <w:lastRenderedPageBreak/>
         <w:t>Introduction</w:t>
       </w:r>
+      <w:bookmarkEnd w:id="2"/>
       <w:bookmarkEnd w:id="3"/>
       <w:bookmarkEnd w:id="4"/>
       <w:bookmarkEnd w:id="5"/>
@@ -2785,7 +2776,6 @@
       <w:bookmarkEnd w:id="9"/>
       <w:bookmarkEnd w:id="10"/>
       <w:bookmarkEnd w:id="11"/>
-      <w:bookmarkEnd w:id="12"/>
     </w:p>
     <w:p>
       <w:pPr>
@@ -3404,7 +3394,101 @@
         <w:rPr>
           <w:lang w:eastAsia="zh-TW"/>
         </w:rPr>
-        <w:t xml:space="preserve"> and drawing some conclusions (section XXX).</w:t>
+        <w:t xml:space="preserve"> (section </w:t>
+      </w:r>
+      <w:r>
+        <w:rPr>
+          <w:lang w:eastAsia="zh-TW"/>
+        </w:rPr>
+        <w:fldChar w:fldCharType="begin"/>
+      </w:r>
+      <w:r>
+        <w:rPr>
+          <w:lang w:eastAsia="zh-TW"/>
+        </w:rPr>
+        <w:instrText xml:space="preserve"> REF _Ref270700292 \r \h </w:instrText>
+      </w:r>
+      <w:r>
+        <w:rPr>
+          <w:lang w:eastAsia="zh-TW"/>
+        </w:rPr>
+      </w:r>
+      <w:r>
+        <w:rPr>
+          <w:lang w:eastAsia="zh-TW"/>
+        </w:rPr>
+        <w:fldChar w:fldCharType="separate"/>
+      </w:r>
+      <w:r>
+        <w:rPr>
+          <w:lang w:eastAsia="zh-TW"/>
+        </w:rPr>
+        <w:t>6.5</w:t>
+      </w:r>
+      <w:r>
+        <w:rPr>
+          <w:lang w:eastAsia="zh-TW"/>
+        </w:rPr>
+        <w:fldChar w:fldCharType="end"/>
+      </w:r>
+      <w:r>
+        <w:rPr>
+          <w:lang w:eastAsia="zh-TW"/>
+        </w:rPr>
+        <w:t>)</w:t>
+      </w:r>
+      <w:r>
+        <w:rPr>
+          <w:lang w:eastAsia="zh-TW"/>
+        </w:rPr>
+        <w:t xml:space="preserve"> and drawing some conclusions (section</w:t>
+      </w:r>
+      <w:r>
+        <w:rPr>
+          <w:lang w:eastAsia="zh-TW"/>
+        </w:rPr>
+        <w:t xml:space="preserve"> </w:t>
+      </w:r>
+      <w:r>
+        <w:rPr>
+          <w:lang w:eastAsia="zh-TW"/>
+        </w:rPr>
+        <w:fldChar w:fldCharType="begin"/>
+      </w:r>
+      <w:r>
+        <w:rPr>
+          <w:lang w:eastAsia="zh-TW"/>
+        </w:rPr>
+        <w:instrText xml:space="preserve"> REF _Ref270700282 \r \h </w:instrText>
+      </w:r>
+      <w:r>
+        <w:rPr>
+          <w:lang w:eastAsia="zh-TW"/>
+        </w:rPr>
+      </w:r>
+      <w:r>
+        <w:rPr>
+          <w:lang w:eastAsia="zh-TW"/>
+        </w:rPr>
+        <w:fldChar w:fldCharType="separate"/>
+      </w:r>
+      <w:r>
+        <w:rPr>
+          <w:lang w:eastAsia="zh-TW"/>
+        </w:rPr>
+        <w:t>6.6</w:t>
+      </w:r>
+      <w:r>
+        <w:rPr>
+          <w:lang w:eastAsia="zh-TW"/>
+        </w:rPr>
+        <w:fldChar w:fldCharType="end"/>
+      </w:r>
+      <w:r>
+        <w:rPr>
+          <w:lang w:eastAsia="zh-TW"/>
+        </w:rPr>
+        <w:t>).</w:t>
       </w:r>
     </w:p>
     <w:p>
@@ -3439,11 +3523,11 @@
           <w:lang w:eastAsia="zh-TW"/>
         </w:rPr>
       </w:pPr>
-      <w:bookmarkStart w:id="13" w:name="_Ref248750473"/>
-      <w:bookmarkStart w:id="14" w:name="_Toc261719265"/>
-      <w:bookmarkStart w:id="15" w:name="_Toc261719330"/>
-      <w:bookmarkStart w:id="16" w:name="_Toc261719384"/>
-      <w:bookmarkStart w:id="17" w:name="_Toc270614678"/>
+      <w:bookmarkStart w:id="12" w:name="_Ref248750473"/>
+      <w:bookmarkStart w:id="13" w:name="_Toc261719265"/>
+      <w:bookmarkStart w:id="14" w:name="_Toc261719330"/>
+      <w:bookmarkStart w:id="15" w:name="_Toc261719384"/>
+      <w:bookmarkStart w:id="16" w:name="_Toc270614678"/>
       <w:r>
         <w:rPr>
           <w:lang w:eastAsia="zh-TW"/>
@@ -3451,35 +3535,35 @@
         <w:lastRenderedPageBreak/>
         <w:t>Background</w:t>
       </w:r>
+      <w:bookmarkEnd w:id="12"/>
       <w:bookmarkEnd w:id="13"/>
       <w:bookmarkEnd w:id="14"/>
       <w:bookmarkEnd w:id="15"/>
       <w:bookmarkEnd w:id="16"/>
+    </w:p>
+    <w:p>
+      <w:pPr>
+        <w:pStyle w:val="Heading2"/>
+        <w:rPr>
+          <w:lang w:eastAsia="zh-TW"/>
+        </w:rPr>
+      </w:pPr>
+      <w:bookmarkStart w:id="17" w:name="_Ref260234775"/>
+      <w:bookmarkStart w:id="18" w:name="_Toc261719266"/>
+      <w:bookmarkStart w:id="19" w:name="_Toc261719331"/>
+      <w:bookmarkStart w:id="20" w:name="_Toc261719385"/>
+      <w:bookmarkStart w:id="21" w:name="_Toc270614679"/>
+      <w:r>
+        <w:rPr>
+          <w:lang w:eastAsia="zh-TW"/>
+        </w:rPr>
+        <w:t>Temporal Expressions</w:t>
+      </w:r>
       <w:bookmarkEnd w:id="17"/>
-    </w:p>
-    <w:p>
-      <w:pPr>
-        <w:pStyle w:val="Heading2"/>
-        <w:rPr>
-          <w:lang w:eastAsia="zh-TW"/>
-        </w:rPr>
-      </w:pPr>
-      <w:bookmarkStart w:id="18" w:name="_Ref260234775"/>
-      <w:bookmarkStart w:id="19" w:name="_Toc261719266"/>
-      <w:bookmarkStart w:id="20" w:name="_Toc261719331"/>
-      <w:bookmarkStart w:id="21" w:name="_Toc261719385"/>
-      <w:bookmarkStart w:id="22" w:name="_Toc270614679"/>
-      <w:r>
-        <w:rPr>
-          <w:lang w:eastAsia="zh-TW"/>
-        </w:rPr>
-        <w:t>Temporal Expressions</w:t>
-      </w:r>
       <w:bookmarkEnd w:id="18"/>
       <w:bookmarkEnd w:id="19"/>
       <w:bookmarkEnd w:id="20"/>
       <w:bookmarkEnd w:id="21"/>
-      <w:bookmarkEnd w:id="22"/>
     </w:p>
     <w:p>
       <w:pPr>
@@ -4554,22 +4638,22 @@
           <w:lang w:eastAsia="zh-TW"/>
         </w:rPr>
       </w:pPr>
-      <w:bookmarkStart w:id="23" w:name="_Ref260234932"/>
-      <w:bookmarkStart w:id="24" w:name="_Toc261719267"/>
-      <w:bookmarkStart w:id="25" w:name="_Toc261719332"/>
-      <w:bookmarkStart w:id="26" w:name="_Toc261719386"/>
-      <w:bookmarkStart w:id="27" w:name="_Toc270614680"/>
+      <w:bookmarkStart w:id="22" w:name="_Ref260234932"/>
+      <w:bookmarkStart w:id="23" w:name="_Toc261719267"/>
+      <w:bookmarkStart w:id="24" w:name="_Toc261719332"/>
+      <w:bookmarkStart w:id="25" w:name="_Toc261719386"/>
+      <w:bookmarkStart w:id="26" w:name="_Toc270614680"/>
       <w:r>
         <w:rPr>
           <w:lang w:eastAsia="zh-TW"/>
         </w:rPr>
         <w:t>Annotation Standards</w:t>
       </w:r>
+      <w:bookmarkEnd w:id="22"/>
       <w:bookmarkEnd w:id="23"/>
       <w:bookmarkEnd w:id="24"/>
       <w:bookmarkEnd w:id="25"/>
       <w:bookmarkEnd w:id="26"/>
-      <w:bookmarkEnd w:id="27"/>
     </w:p>
     <w:p>
       <w:pPr>
@@ -5359,8 +5443,8 @@
           <w:lang w:eastAsia="zh-TW"/>
         </w:rPr>
       </w:pPr>
-      <w:bookmarkStart w:id="28" w:name="_Ref270080665"/>
-      <w:bookmarkStart w:id="29" w:name="_Ref270080661"/>
+      <w:bookmarkStart w:id="27" w:name="_Ref270080665"/>
+      <w:bookmarkStart w:id="28" w:name="_Ref270080661"/>
       <w:r>
         <w:t xml:space="preserve">Sample </w:t>
       </w:r>
@@ -5382,7 +5466,7 @@
       <w:r>
         <w:fldChar w:fldCharType="end"/>
       </w:r>
-      <w:bookmarkEnd w:id="28"/>
+      <w:bookmarkEnd w:id="27"/>
       <w:r>
         <w:t xml:space="preserve"> - </w:t>
       </w:r>
@@ -5418,7 +5502,7 @@
           </w:r>
         </w:sdtContent>
       </w:sdt>
-      <w:bookmarkEnd w:id="29"/>
+      <w:bookmarkEnd w:id="28"/>
     </w:p>
     <w:p>
       <w:pPr>
@@ -6444,20 +6528,20 @@
       <w:pPr>
         <w:pStyle w:val="Heading2"/>
       </w:pPr>
-      <w:bookmarkStart w:id="30" w:name="_Ref260235702"/>
-      <w:bookmarkStart w:id="31" w:name="_Toc261719268"/>
-      <w:bookmarkStart w:id="32" w:name="_Toc261719333"/>
-      <w:bookmarkStart w:id="33" w:name="_Toc261719387"/>
-      <w:bookmarkStart w:id="34" w:name="_Toc270614681"/>
+      <w:bookmarkStart w:id="29" w:name="_Ref260235702"/>
+      <w:bookmarkStart w:id="30" w:name="_Toc261719268"/>
+      <w:bookmarkStart w:id="31" w:name="_Toc261719333"/>
+      <w:bookmarkStart w:id="32" w:name="_Toc261719387"/>
+      <w:bookmarkStart w:id="33" w:name="_Toc270614681"/>
       <w:r>
         <w:lastRenderedPageBreak/>
         <w:t>Evaluating Tagger Performance</w:t>
       </w:r>
+      <w:bookmarkEnd w:id="29"/>
       <w:bookmarkEnd w:id="30"/>
       <w:bookmarkEnd w:id="31"/>
       <w:bookmarkEnd w:id="32"/>
       <w:bookmarkEnd w:id="33"/>
-      <w:bookmarkEnd w:id="34"/>
     </w:p>
     <w:p>
       <w:pPr>
@@ -7048,22 +7132,22 @@
           <w:lang w:eastAsia="zh-TW"/>
         </w:rPr>
       </w:pPr>
-      <w:bookmarkStart w:id="35" w:name="_Toc261719269"/>
-      <w:bookmarkStart w:id="36" w:name="_Toc261719334"/>
-      <w:bookmarkStart w:id="37" w:name="_Toc261719388"/>
-      <w:bookmarkStart w:id="38" w:name="_Ref270606799"/>
-      <w:bookmarkStart w:id="39" w:name="_Toc270614682"/>
+      <w:bookmarkStart w:id="34" w:name="_Toc261719269"/>
+      <w:bookmarkStart w:id="35" w:name="_Toc261719334"/>
+      <w:bookmarkStart w:id="36" w:name="_Toc261719388"/>
+      <w:bookmarkStart w:id="37" w:name="_Ref270606799"/>
+      <w:bookmarkStart w:id="38" w:name="_Toc270614682"/>
       <w:r>
         <w:rPr>
           <w:lang w:eastAsia="zh-TW"/>
         </w:rPr>
         <w:t>Corpora</w:t>
       </w:r>
+      <w:bookmarkEnd w:id="34"/>
       <w:bookmarkEnd w:id="35"/>
       <w:bookmarkEnd w:id="36"/>
       <w:bookmarkEnd w:id="37"/>
       <w:bookmarkEnd w:id="38"/>
-      <w:bookmarkEnd w:id="39"/>
     </w:p>
     <w:p>
       <w:r>
@@ -7326,26 +7410,26 @@
       <w:pPr>
         <w:pStyle w:val="Heading2"/>
       </w:pPr>
-      <w:bookmarkStart w:id="40" w:name="_Ref260165518"/>
-      <w:bookmarkStart w:id="41" w:name="_Ref260233332"/>
-      <w:bookmarkStart w:id="42" w:name="_Ref260234853"/>
-      <w:bookmarkStart w:id="43" w:name="_Toc261719270"/>
-      <w:bookmarkStart w:id="44" w:name="_Toc261719335"/>
-      <w:bookmarkStart w:id="45" w:name="_Toc261719389"/>
-      <w:bookmarkStart w:id="46" w:name="_Toc270614683"/>
+      <w:bookmarkStart w:id="39" w:name="_Ref260165518"/>
+      <w:bookmarkStart w:id="40" w:name="_Ref260233332"/>
+      <w:bookmarkStart w:id="41" w:name="_Ref260234853"/>
+      <w:bookmarkStart w:id="42" w:name="_Toc261719270"/>
+      <w:bookmarkStart w:id="43" w:name="_Toc261719335"/>
+      <w:bookmarkStart w:id="44" w:name="_Toc261719389"/>
+      <w:bookmarkStart w:id="45" w:name="_Toc270614683"/>
       <w:r>
         <w:t>Temporal Expression</w:t>
       </w:r>
       <w:r>
         <w:t xml:space="preserve"> Taggers</w:t>
       </w:r>
+      <w:bookmarkEnd w:id="39"/>
       <w:bookmarkEnd w:id="40"/>
       <w:bookmarkEnd w:id="41"/>
       <w:bookmarkEnd w:id="42"/>
       <w:bookmarkEnd w:id="43"/>
       <w:bookmarkEnd w:id="44"/>
       <w:bookmarkEnd w:id="45"/>
-      <w:bookmarkEnd w:id="46"/>
     </w:p>
     <w:p>
       <w:r>
@@ -7997,8 +8081,8 @@
           <w:lang w:eastAsia="zh-TW"/>
         </w:rPr>
       </w:pPr>
-      <w:bookmarkStart w:id="47" w:name="_Toc261719336"/>
-      <w:bookmarkStart w:id="48" w:name="_Toc261719390"/>
+      <w:bookmarkStart w:id="46" w:name="_Toc261719336"/>
+      <w:bookmarkStart w:id="47" w:name="_Toc261719390"/>
       <w:r>
         <w:rPr>
           <w:lang w:eastAsia="zh-TW"/>
@@ -8017,8 +8101,8 @@
         </w:rPr>
         <w:t xml:space="preserve"> and GUTime</w:t>
       </w:r>
+      <w:bookmarkEnd w:id="46"/>
       <w:bookmarkEnd w:id="47"/>
-      <w:bookmarkEnd w:id="48"/>
     </w:p>
     <w:p>
       <w:r>
@@ -8374,13 +8458,13 @@
       <w:pPr>
         <w:pStyle w:val="Heading3"/>
       </w:pPr>
-      <w:bookmarkStart w:id="49" w:name="_Toc261719337"/>
-      <w:bookmarkStart w:id="50" w:name="_Toc261719391"/>
+      <w:bookmarkStart w:id="48" w:name="_Toc261719337"/>
+      <w:bookmarkStart w:id="49" w:name="_Toc261719391"/>
       <w:r>
         <w:t>Chronos</w:t>
       </w:r>
+      <w:bookmarkEnd w:id="48"/>
       <w:bookmarkEnd w:id="49"/>
-      <w:bookmarkEnd w:id="50"/>
     </w:p>
     <w:p>
       <w:r>
@@ -8627,16 +8711,16 @@
           <w:lang w:eastAsia="zh-TW"/>
         </w:rPr>
       </w:pPr>
-      <w:bookmarkStart w:id="51" w:name="_Toc261719338"/>
-      <w:bookmarkStart w:id="52" w:name="_Toc261719392"/>
+      <w:bookmarkStart w:id="50" w:name="_Toc261719338"/>
+      <w:bookmarkStart w:id="51" w:name="_Toc261719392"/>
       <w:r>
         <w:rPr>
           <w:lang w:eastAsia="zh-TW"/>
         </w:rPr>
         <w:t>DANTE</w:t>
       </w:r>
+      <w:bookmarkEnd w:id="50"/>
       <w:bookmarkEnd w:id="51"/>
-      <w:bookmarkEnd w:id="52"/>
     </w:p>
     <w:p>
       <w:pPr>
@@ -8854,16 +8938,16 @@
           <w:lang w:eastAsia="zh-TW"/>
         </w:rPr>
       </w:pPr>
-      <w:bookmarkStart w:id="53" w:name="_Toc261719339"/>
-      <w:bookmarkStart w:id="54" w:name="_Toc261719393"/>
+      <w:bookmarkStart w:id="52" w:name="_Toc261719339"/>
+      <w:bookmarkStart w:id="53" w:name="_Toc261719393"/>
       <w:r>
         <w:rPr>
           <w:lang w:eastAsia="zh-TW"/>
         </w:rPr>
         <w:t>ATEL</w:t>
       </w:r>
+      <w:bookmarkEnd w:id="52"/>
       <w:bookmarkEnd w:id="53"/>
-      <w:bookmarkEnd w:id="54"/>
     </w:p>
     <w:p>
       <w:pPr>
@@ -9051,16 +9135,16 @@
           <w:lang w:eastAsia="zh-TW"/>
         </w:rPr>
       </w:pPr>
-      <w:bookmarkStart w:id="55" w:name="_Toc261719340"/>
-      <w:bookmarkStart w:id="56" w:name="_Toc261719394"/>
+      <w:bookmarkStart w:id="54" w:name="_Toc261719340"/>
+      <w:bookmarkStart w:id="55" w:name="_Toc261719394"/>
       <w:r>
         <w:rPr>
           <w:lang w:eastAsia="zh-TW"/>
         </w:rPr>
         <w:t>TimexTag</w:t>
       </w:r>
+      <w:bookmarkEnd w:id="54"/>
       <w:bookmarkEnd w:id="55"/>
-      <w:bookmarkEnd w:id="56"/>
     </w:p>
     <w:p>
       <w:pPr>
@@ -9315,8 +9399,8 @@
           <w:lang w:eastAsia="zh-TW"/>
         </w:rPr>
       </w:pPr>
-      <w:bookmarkStart w:id="57" w:name="_Toc261719341"/>
-      <w:bookmarkStart w:id="58" w:name="_Toc261719395"/>
+      <w:bookmarkStart w:id="56" w:name="_Toc261719341"/>
+      <w:bookmarkStart w:id="57" w:name="_Toc261719395"/>
       <w:r>
         <w:rPr>
           <w:lang w:eastAsia="zh-TW"/>
@@ -9324,8 +9408,8 @@
         <w:lastRenderedPageBreak/>
         <w:t>Rule Induction</w:t>
       </w:r>
+      <w:bookmarkEnd w:id="56"/>
       <w:bookmarkEnd w:id="57"/>
-      <w:bookmarkEnd w:id="58"/>
     </w:p>
     <w:p>
       <w:pPr>
@@ -9693,16 +9777,16 @@
       <w:pPr>
         <w:pStyle w:val="Heading1"/>
       </w:pPr>
-      <w:bookmarkStart w:id="59" w:name="_Ref270598103"/>
-      <w:bookmarkStart w:id="60" w:name="_Ref270598204"/>
-      <w:bookmarkStart w:id="61" w:name="_Toc270614684"/>
+      <w:bookmarkStart w:id="58" w:name="_Ref270598103"/>
+      <w:bookmarkStart w:id="59" w:name="_Ref270598204"/>
+      <w:bookmarkStart w:id="60" w:name="_Toc270614684"/>
       <w:r>
         <w:lastRenderedPageBreak/>
         <w:t>Problem Analysis</w:t>
       </w:r>
+      <w:bookmarkEnd w:id="58"/>
       <w:bookmarkEnd w:id="59"/>
       <w:bookmarkEnd w:id="60"/>
-      <w:bookmarkEnd w:id="61"/>
     </w:p>
     <w:p>
       <w:r>
@@ -9919,16 +10003,16 @@
       <w:pPr>
         <w:pStyle w:val="Heading1"/>
       </w:pPr>
-      <w:bookmarkStart w:id="62" w:name="_Ref270598129"/>
-      <w:bookmarkStart w:id="63" w:name="_Ref270598222"/>
-      <w:bookmarkStart w:id="64" w:name="_Toc270614685"/>
+      <w:bookmarkStart w:id="61" w:name="_Ref270598129"/>
+      <w:bookmarkStart w:id="62" w:name="_Ref270598222"/>
+      <w:bookmarkStart w:id="63" w:name="_Toc270614685"/>
       <w:r>
         <w:lastRenderedPageBreak/>
         <w:t>System</w:t>
       </w:r>
+      <w:bookmarkEnd w:id="61"/>
       <w:bookmarkEnd w:id="62"/>
       <w:bookmarkEnd w:id="63"/>
-      <w:bookmarkEnd w:id="64"/>
     </w:p>
     <w:p>
       <w:r>
@@ -10106,13 +10190,13 @@
       <w:pPr>
         <w:pStyle w:val="Heading2"/>
       </w:pPr>
-      <w:bookmarkStart w:id="65" w:name="_Ref270419873"/>
-      <w:bookmarkStart w:id="66" w:name="_Toc270614686"/>
+      <w:bookmarkStart w:id="64" w:name="_Ref270419873"/>
+      <w:bookmarkStart w:id="65" w:name="_Toc270614686"/>
       <w:r>
         <w:t>Architecture</w:t>
       </w:r>
+      <w:bookmarkEnd w:id="64"/>
       <w:bookmarkEnd w:id="65"/>
-      <w:bookmarkEnd w:id="66"/>
     </w:p>
     <w:p>
       <w:r>
@@ -10826,7 +10910,7 @@
       <w:pPr>
         <w:pStyle w:val="Caption"/>
       </w:pPr>
-      <w:bookmarkStart w:id="67" w:name="_Ref270079381"/>
+      <w:bookmarkStart w:id="66" w:name="_Ref270079381"/>
       <w:r>
         <w:t xml:space="preserve">Table </w:t>
       </w:r>
@@ -10848,7 +10932,7 @@
       <w:r>
         <w:fldChar w:fldCharType="end"/>
       </w:r>
-      <w:bookmarkEnd w:id="67"/>
+      <w:bookmarkEnd w:id="66"/>
       <w:r>
         <w:t xml:space="preserve"> - attributes on the ternip.timex class</w:t>
       </w:r>
@@ -11157,7 +11241,7 @@
       <w:pPr>
         <w:pStyle w:val="Caption"/>
       </w:pPr>
-      <w:bookmarkStart w:id="68" w:name="_Ref270080747"/>
+      <w:bookmarkStart w:id="67" w:name="_Ref270080747"/>
       <w:r>
         <w:t xml:space="preserve">Sample </w:t>
       </w:r>
@@ -11179,144 +11263,144 @@
       <w:r>
         <w:fldChar w:fldCharType="end"/>
       </w:r>
+      <w:bookmarkEnd w:id="67"/>
+      <w:r>
+        <w:t xml:space="preserve"> - A single sentence documented in TERNIP internal form</w:t>
+      </w:r>
+    </w:p>
+    <w:p>
+      <w:r>
+        <w:t xml:space="preserve">It is important to note that this representation represents a loss of fidelity from the original document because of the tokenisation process, specifically whitespace between tokens. However, the documented </w:t>
+      </w:r>
+      <w:r>
+        <w:t xml:space="preserve">use of the classes in the </w:t>
+      </w:r>
+      <w:proofErr w:type="spellStart"/>
+      <w:r>
+        <w:rPr>
+          <w:rStyle w:val="Code"/>
+        </w:rPr>
+        <w:t>ternip.format</w:t>
+      </w:r>
+      <w:proofErr w:type="spellEnd"/>
+      <w:r>
+        <w:t xml:space="preserve"> sub-package allows</w:t>
+      </w:r>
+      <w:r>
+        <w:t xml:space="preserve"> </w:t>
+      </w:r>
+      <w:r>
+        <w:t>this</w:t>
+      </w:r>
+      <w:r>
+        <w:t xml:space="preserve"> internal format to be reconciled against the original document, meaning that this issue is avoided</w:t>
+      </w:r>
+      <w:r>
+        <w:t xml:space="preserve">. </w:t>
+      </w:r>
+      <w:r>
+        <w:t xml:space="preserve">This issue is discussed further in section </w:t>
+      </w:r>
+      <w:r>
+        <w:fldChar w:fldCharType="begin"/>
+      </w:r>
+      <w:r>
+        <w:instrText xml:space="preserve"> REF _Ref270081470 \r \h </w:instrText>
+      </w:r>
+      <w:r>
+        <w:fldChar w:fldCharType="separate"/>
+      </w:r>
+      <w:r>
+        <w:t>4.4</w:t>
+      </w:r>
+      <w:r>
+        <w:fldChar w:fldCharType="end"/>
+      </w:r>
+      <w:r>
+        <w:t>.</w:t>
+      </w:r>
+    </w:p>
+    <w:p>
+      <w:r>
+        <w:t xml:space="preserve">In order to work with this internal format, a series of classes are provided which allows loading documents from disc, presenting them in the internal format, and for the internal format to be reconciled with the original document (for example, in XML documents adding the XML tags). These classes are discussed in further depth in section </w:t>
+      </w:r>
+      <w:r>
+        <w:fldChar w:fldCharType="begin"/>
+      </w:r>
+      <w:r>
+        <w:instrText xml:space="preserve"> REF _Ref270082008 \r \h </w:instrText>
+      </w:r>
+      <w:r>
+        <w:fldChar w:fldCharType="separate"/>
+      </w:r>
+      <w:r>
+        <w:t>4.4</w:t>
+      </w:r>
+      <w:r>
+        <w:fldChar w:fldCharType="end"/>
+      </w:r>
+      <w:r>
+        <w:t>.</w:t>
+      </w:r>
+    </w:p>
+    <w:p>
+      <w:r>
+        <w:t>Once you have used a document class to get at the text in a file, you can then pass the internal format representation to the recogniser and then normaliser. Doing recognition by rule is discussed in section</w:t>
+      </w:r>
+      <w:r>
+        <w:t xml:space="preserve"> </w:t>
+      </w:r>
+      <w:r>
+        <w:fldChar w:fldCharType="begin"/>
+      </w:r>
+      <w:r>
+        <w:instrText xml:space="preserve"> REF _Ref270083073 \r \h </w:instrText>
+      </w:r>
+      <w:r>
+        <w:fldChar w:fldCharType="separate"/>
+      </w:r>
+      <w:r>
+        <w:t>4.2</w:t>
+      </w:r>
+      <w:r>
+        <w:fldChar w:fldCharType="end"/>
+      </w:r>
+      <w:r>
+        <w:t>, and</w:t>
+      </w:r>
+      <w:r>
+        <w:t xml:space="preserve"> then normalisation in section </w:t>
+      </w:r>
+      <w:r>
+        <w:fldChar w:fldCharType="begin"/>
+      </w:r>
+      <w:r>
+        <w:instrText xml:space="preserve"> REF _Ref270083084 \r \h </w:instrText>
+      </w:r>
+      <w:r>
+        <w:fldChar w:fldCharType="separate"/>
+      </w:r>
+      <w:r>
+        <w:t>4.3</w:t>
+      </w:r>
+      <w:r>
+        <w:fldChar w:fldCharType="end"/>
+      </w:r>
+      <w:r>
+        <w:t>.</w:t>
+      </w:r>
+    </w:p>
+    <w:p>
+      <w:pPr>
+        <w:pStyle w:val="Heading2"/>
+      </w:pPr>
+      <w:bookmarkStart w:id="68" w:name="_Ref270083073"/>
+      <w:bookmarkStart w:id="69" w:name="_Toc270614687"/>
+      <w:r>
+        <w:t>Recognition By Rule</w:t>
+      </w:r>
       <w:bookmarkEnd w:id="68"/>
-      <w:r>
-        <w:t xml:space="preserve"> - A single sentence documented in TERNIP internal form</w:t>
-      </w:r>
-    </w:p>
-    <w:p>
-      <w:r>
-        <w:t xml:space="preserve">It is important to note that this representation represents a loss of fidelity from the original document because of the tokenisation process, specifically whitespace between tokens. However, the documented </w:t>
-      </w:r>
-      <w:r>
-        <w:t xml:space="preserve">use of the classes in the </w:t>
-      </w:r>
-      <w:proofErr w:type="spellStart"/>
-      <w:r>
-        <w:rPr>
-          <w:rStyle w:val="Code"/>
-        </w:rPr>
-        <w:t>ternip.format</w:t>
-      </w:r>
-      <w:proofErr w:type="spellEnd"/>
-      <w:r>
-        <w:t xml:space="preserve"> sub-package allows</w:t>
-      </w:r>
-      <w:r>
-        <w:t xml:space="preserve"> </w:t>
-      </w:r>
-      <w:r>
-        <w:t>this</w:t>
-      </w:r>
-      <w:r>
-        <w:t xml:space="preserve"> internal format to be reconciled against the original document, meaning that this issue is avoided</w:t>
-      </w:r>
-      <w:r>
-        <w:t xml:space="preserve">. </w:t>
-      </w:r>
-      <w:r>
-        <w:t xml:space="preserve">This issue is discussed further in section </w:t>
-      </w:r>
-      <w:r>
-        <w:fldChar w:fldCharType="begin"/>
-      </w:r>
-      <w:r>
-        <w:instrText xml:space="preserve"> REF _Ref270081470 \r \h </w:instrText>
-      </w:r>
-      <w:r>
-        <w:fldChar w:fldCharType="separate"/>
-      </w:r>
-      <w:r>
-        <w:t>4.4</w:t>
-      </w:r>
-      <w:r>
-        <w:fldChar w:fldCharType="end"/>
-      </w:r>
-      <w:r>
-        <w:t>.</w:t>
-      </w:r>
-    </w:p>
-    <w:p>
-      <w:r>
-        <w:t xml:space="preserve">In order to work with this internal format, a series of classes are provided which allows loading documents from disc, presenting them in the internal format, and for the internal format to be reconciled with the original document (for example, in XML documents adding the XML tags). These classes are discussed in further depth in section </w:t>
-      </w:r>
-      <w:r>
-        <w:fldChar w:fldCharType="begin"/>
-      </w:r>
-      <w:r>
-        <w:instrText xml:space="preserve"> REF _Ref270082008 \r \h </w:instrText>
-      </w:r>
-      <w:r>
-        <w:fldChar w:fldCharType="separate"/>
-      </w:r>
-      <w:r>
-        <w:t>4.4</w:t>
-      </w:r>
-      <w:r>
-        <w:fldChar w:fldCharType="end"/>
-      </w:r>
-      <w:r>
-        <w:t>.</w:t>
-      </w:r>
-    </w:p>
-    <w:p>
-      <w:r>
-        <w:t>Once you have used a document class to get at the text in a file, you can then pass the internal format representation to the recogniser and then normaliser. Doing recognition by rule is discussed in section</w:t>
-      </w:r>
-      <w:r>
-        <w:t xml:space="preserve"> </w:t>
-      </w:r>
-      <w:r>
-        <w:fldChar w:fldCharType="begin"/>
-      </w:r>
-      <w:r>
-        <w:instrText xml:space="preserve"> REF _Ref270083073 \r \h </w:instrText>
-      </w:r>
-      <w:r>
-        <w:fldChar w:fldCharType="separate"/>
-      </w:r>
-      <w:r>
-        <w:t>4.2</w:t>
-      </w:r>
-      <w:r>
-        <w:fldChar w:fldCharType="end"/>
-      </w:r>
-      <w:r>
-        <w:t>, and</w:t>
-      </w:r>
-      <w:r>
-        <w:t xml:space="preserve"> then normalisation in section </w:t>
-      </w:r>
-      <w:r>
-        <w:fldChar w:fldCharType="begin"/>
-      </w:r>
-      <w:r>
-        <w:instrText xml:space="preserve"> REF _Ref270083084 \r \h </w:instrText>
-      </w:r>
-      <w:r>
-        <w:fldChar w:fldCharType="separate"/>
-      </w:r>
-      <w:r>
-        <w:t>4.3</w:t>
-      </w:r>
-      <w:r>
-        <w:fldChar w:fldCharType="end"/>
-      </w:r>
-      <w:r>
-        <w:t>.</w:t>
-      </w:r>
-    </w:p>
-    <w:p>
-      <w:pPr>
-        <w:pStyle w:val="Heading2"/>
-      </w:pPr>
-      <w:bookmarkStart w:id="69" w:name="_Ref270083073"/>
-      <w:bookmarkStart w:id="70" w:name="_Toc270614687"/>
-      <w:r>
-        <w:t>Recognition By Rule</w:t>
-      </w:r>
       <w:bookmarkEnd w:id="69"/>
-      <w:bookmarkEnd w:id="70"/>
     </w:p>
     <w:p>
       <w:r>
@@ -11789,7 +11873,7 @@
           <w:sz w:val="20"/>
         </w:rPr>
       </w:pPr>
-      <w:bookmarkStart w:id="71" w:name="_Ref270164724"/>
+      <w:bookmarkStart w:id="70" w:name="_Ref270164724"/>
       <w:r>
         <w:t xml:space="preserve">Sample </w:t>
       </w:r>
@@ -11811,7 +11895,7 @@
       <w:r>
         <w:fldChar w:fldCharType="end"/>
       </w:r>
-      <w:bookmarkEnd w:id="71"/>
+      <w:bookmarkEnd w:id="70"/>
       <w:r>
         <w:t xml:space="preserve"> - a string representation as used for regular expression matching</w:t>
       </w:r>
@@ -12597,11 +12681,11 @@
       <w:pPr>
         <w:pStyle w:val="Heading3"/>
       </w:pPr>
-      <w:bookmarkStart w:id="72" w:name="_Ref270082191"/>
+      <w:bookmarkStart w:id="71" w:name="_Ref270082191"/>
       <w:r>
         <w:t>Simple Rule Files</w:t>
       </w:r>
-      <w:bookmarkEnd w:id="72"/>
+      <w:bookmarkEnd w:id="71"/>
     </w:p>
     <w:p>
       <w:r>
@@ -13182,7 +13266,7 @@
       <w:pPr>
         <w:pStyle w:val="Caption"/>
       </w:pPr>
-      <w:bookmarkStart w:id="73" w:name="_Ref270169329"/>
+      <w:bookmarkStart w:id="72" w:name="_Ref270169329"/>
       <w:r>
         <w:t xml:space="preserve">Table </w:t>
       </w:r>
@@ -13204,7 +13288,7 @@
       <w:r>
         <w:fldChar w:fldCharType="end"/>
       </w:r>
-      <w:bookmarkEnd w:id="73"/>
+      <w:bookmarkEnd w:id="72"/>
       <w:r>
         <w:t xml:space="preserve"> - Accepted fields in recognition rule definitions</w:t>
       </w:r>
@@ -13284,7 +13368,7 @@
           <w:rStyle w:val="Code"/>
         </w:rPr>
       </w:pPr>
-      <w:bookmarkStart w:id="74" w:name="_Ref270170684"/>
+      <w:bookmarkStart w:id="73" w:name="_Ref270170684"/>
       <w:r>
         <w:t xml:space="preserve">Sample </w:t>
       </w:r>
@@ -13306,7 +13390,7 @@
       <w:r>
         <w:fldChar w:fldCharType="end"/>
       </w:r>
-      <w:bookmarkEnd w:id="74"/>
+      <w:bookmarkEnd w:id="73"/>
       <w:r>
         <w:t xml:space="preserve"> - a minimal definition of a single recognition rule</w:t>
       </w:r>
@@ -13544,8 +13628,8 @@
       <w:pPr>
         <w:pStyle w:val="Caption"/>
       </w:pPr>
-      <w:bookmarkStart w:id="75" w:name="_Ref270091918"/>
-      <w:bookmarkStart w:id="76" w:name="_Ref270092175"/>
+      <w:bookmarkStart w:id="74" w:name="_Ref270091918"/>
+      <w:bookmarkStart w:id="75" w:name="_Ref270092175"/>
       <w:r>
         <w:t xml:space="preserve">Table </w:t>
       </w:r>
@@ -13567,11 +13651,11 @@
       <w:r>
         <w:fldChar w:fldCharType="end"/>
       </w:r>
+      <w:bookmarkEnd w:id="74"/>
+      <w:r>
+        <w:t xml:space="preserve"> - Accepted fields in rule block headers</w:t>
+      </w:r>
       <w:bookmarkEnd w:id="75"/>
-      <w:r>
-        <w:t xml:space="preserve"> - Accepted fields in rule block headers</w:t>
-      </w:r>
-      <w:bookmarkEnd w:id="76"/>
     </w:p>
     <w:p>
       <w:r>
@@ -13752,7 +13836,7 @@
           <w:rStyle w:val="Code"/>
         </w:rPr>
       </w:pPr>
-      <w:bookmarkStart w:id="77" w:name="_Ref270093042"/>
+      <w:bookmarkStart w:id="76" w:name="_Ref270093042"/>
       <w:proofErr w:type="gramStart"/>
       <w:r>
         <w:t xml:space="preserve">Sample </w:t>
@@ -13775,7 +13859,7 @@
       <w:r>
         <w:fldChar w:fldCharType="end"/>
       </w:r>
-      <w:bookmarkEnd w:id="77"/>
+      <w:bookmarkEnd w:id="76"/>
       <w:r>
         <w:t xml:space="preserve"> - a rule block</w:t>
       </w:r>
@@ -14124,14 +14208,14 @@
       <w:pPr>
         <w:pStyle w:val="Heading2"/>
       </w:pPr>
-      <w:bookmarkStart w:id="78" w:name="_Ref270083084"/>
-      <w:bookmarkStart w:id="79" w:name="_Toc270614688"/>
+      <w:bookmarkStart w:id="77" w:name="_Ref270083084"/>
+      <w:bookmarkStart w:id="78" w:name="_Toc270614688"/>
       <w:r>
         <w:lastRenderedPageBreak/>
         <w:t>Normalisation By Rule</w:t>
       </w:r>
+      <w:bookmarkEnd w:id="77"/>
       <w:bookmarkEnd w:id="78"/>
-      <w:bookmarkEnd w:id="79"/>
     </w:p>
     <w:p>
       <w:r>
@@ -14453,7 +14537,7 @@
       <w:pPr>
         <w:pStyle w:val="Caption"/>
       </w:pPr>
-      <w:bookmarkStart w:id="80" w:name="_Ref270249362"/>
+      <w:bookmarkStart w:id="79" w:name="_Ref270249362"/>
       <w:r>
         <w:t xml:space="preserve">Sample </w:t>
       </w:r>
@@ -14475,7 +14559,7 @@
       <w:r>
         <w:fldChar w:fldCharType="end"/>
       </w:r>
-      <w:bookmarkEnd w:id="80"/>
+      <w:bookmarkEnd w:id="79"/>
       <w:r>
         <w:t xml:space="preserve"> - a single sentence using a simple string representation and a space separator</w:t>
       </w:r>
@@ -15619,12 +15703,12 @@
       <w:pPr>
         <w:pStyle w:val="Heading3"/>
       </w:pPr>
-      <w:bookmarkStart w:id="81" w:name="_Ref270250370"/>
+      <w:bookmarkStart w:id="80" w:name="_Ref270250370"/>
       <w:r>
         <w:lastRenderedPageBreak/>
         <w:t>Normalisation Support Functions</w:t>
       </w:r>
-      <w:bookmarkEnd w:id="81"/>
+      <w:bookmarkEnd w:id="80"/>
     </w:p>
     <w:p>
       <w:r>
@@ -16165,7 +16249,7 @@
       <w:pPr>
         <w:pStyle w:val="Caption"/>
       </w:pPr>
-      <w:bookmarkStart w:id="82" w:name="_Ref270352805"/>
+      <w:bookmarkStart w:id="81" w:name="_Ref270352805"/>
       <w:r>
         <w:t xml:space="preserve">Sample </w:t>
       </w:r>
@@ -16187,7 +16271,7 @@
       <w:r>
         <w:fldChar w:fldCharType="end"/>
       </w:r>
-      <w:bookmarkEnd w:id="82"/>
+      <w:bookmarkEnd w:id="81"/>
       <w:r>
         <w:t xml:space="preserve"> - adding approximate time-of-day expressions from gutime-timeofday.ruleblock</w:t>
       </w:r>
@@ -16263,17 +16347,17 @@
       <w:pPr>
         <w:pStyle w:val="Heading2"/>
       </w:pPr>
-      <w:bookmarkStart w:id="83" w:name="_Ref270081455"/>
-      <w:bookmarkStart w:id="84" w:name="_Ref270081470"/>
-      <w:bookmarkStart w:id="85" w:name="_Ref270082008"/>
-      <w:bookmarkStart w:id="86" w:name="_Toc270614689"/>
+      <w:bookmarkStart w:id="82" w:name="_Ref270081455"/>
+      <w:bookmarkStart w:id="83" w:name="_Ref270081470"/>
+      <w:bookmarkStart w:id="84" w:name="_Ref270082008"/>
+      <w:bookmarkStart w:id="85" w:name="_Toc270614689"/>
       <w:r>
         <w:t>Document Formats</w:t>
       </w:r>
+      <w:bookmarkEnd w:id="82"/>
       <w:bookmarkEnd w:id="83"/>
       <w:bookmarkEnd w:id="84"/>
       <w:bookmarkEnd w:id="85"/>
-      <w:bookmarkEnd w:id="86"/>
     </w:p>
     <w:p>
       <w:r>
@@ -16775,7 +16859,7 @@
             <w10:borderbottom type="single" width="4"/>
             <w10:borderright type="single" width="4"/>
           </v:shape>
-          <o:OLEObject Type="Embed" ProgID="Visio.Drawing.11" ShapeID="_x0000_i1025" DrawAspect="Content" ObjectID="_1344356552" r:id="rId26"/>
+          <o:OLEObject Type="Embed" ProgID="Visio.Drawing.11" ShapeID="_x0000_i1025" DrawAspect="Content" ObjectID="_1344445236" r:id="rId26"/>
         </w:object>
       </w:r>
     </w:p>
@@ -16784,7 +16868,7 @@
         <w:pStyle w:val="Caption"/>
         <w:jc w:val="center"/>
       </w:pPr>
-      <w:bookmarkStart w:id="87" w:name="_Ref270431706"/>
+      <w:bookmarkStart w:id="86" w:name="_Ref270431706"/>
       <w:r>
         <w:t xml:space="preserve">Figure </w:t>
       </w:r>
@@ -16806,7 +16890,7 @@
       <w:r>
         <w:fldChar w:fldCharType="end"/>
       </w:r>
-      <w:bookmarkEnd w:id="87"/>
+      <w:bookmarkEnd w:id="86"/>
       <w:r>
         <w:t xml:space="preserve"> - Structure of ternip.formats package</w:t>
       </w:r>
@@ -16916,243 +17000,57 @@
       <w:pPr>
         <w:pStyle w:val="Heading1"/>
       </w:pPr>
-      <w:bookmarkStart w:id="88" w:name="_Ref270176962"/>
-      <w:bookmarkStart w:id="89" w:name="_Toc270614690"/>
+      <w:bookmarkStart w:id="87" w:name="_Ref270176962"/>
+      <w:bookmarkStart w:id="88" w:name="_Toc270614690"/>
       <w:r>
         <w:lastRenderedPageBreak/>
         <w:t>Evaluation</w:t>
       </w:r>
+      <w:bookmarkEnd w:id="87"/>
       <w:bookmarkEnd w:id="88"/>
+    </w:p>
+    <w:p>
+      <w:r>
+        <w:t>The effectiveness of the implemented system is an important factor that needs to be considered. Below, the performance of the system in terms of the results of the temporal expression annotation process is evaluated, followed by a look at the speed of the system.</w:t>
+      </w:r>
+    </w:p>
+    <w:p>
+      <w:pPr>
+        <w:pStyle w:val="Heading2"/>
+      </w:pPr>
+      <w:bookmarkStart w:id="89" w:name="_Toc270614691"/>
+      <w:r>
+        <w:t>System Performance</w:t>
+      </w:r>
       <w:bookmarkEnd w:id="89"/>
     </w:p>
     <w:p>
       <w:r>
-        <w:t>The effectiveness of the implemented system is an important factor that needs to be considered. Below, the performance of the system in terms of the results of the temporal expression annotation process is evaluated, followed by a look at the speed of the system.</w:t>
-      </w:r>
-    </w:p>
-    <w:p>
-      <w:pPr>
-        <w:pStyle w:val="Heading2"/>
-      </w:pPr>
-      <w:bookmarkStart w:id="90" w:name="_Toc270614691"/>
-      <w:r>
-        <w:t>System Performance</w:t>
-      </w:r>
-      <w:bookmarkEnd w:id="90"/>
-    </w:p>
-    <w:p>
-      <w:r>
         <w:t xml:space="preserve">The metrics of precision and recall are ubiquitous throughout natural language processing and </w:t>
       </w:r>
       <w:r>
-        <w:t>are an effective measure of system performance.</w:t>
-      </w:r>
-      <w:r>
-        <w:t xml:space="preserve"> Precision is defined as the proportion of annotated timexes that are correct (i.e</w:t>
-      </w:r>
-      <w:r>
-        <w:t>.,</w:t>
-      </w:r>
-      <w:r>
-        <w:t xml:space="preserve"> </w:t>
-      </w:r>
-      <m:oMath>
-        <m:f>
-          <m:fPr>
-            <m:ctrlPr>
-              <w:rPr>
-                <w:rFonts w:ascii="Cambria Math" w:hAnsi="Cambria Math"/>
-                <w:i/>
-              </w:rPr>
-            </m:ctrlPr>
-          </m:fPr>
-          <m:num>
-            <m:r>
-              <m:rPr>
-                <m:nor/>
-              </m:rPr>
-              <w:rPr>
-                <w:rFonts w:ascii="Cambria Math" w:hAnsi="Cambria Math"/>
-              </w:rPr>
-              <m:t>true positives</m:t>
-            </m:r>
-          </m:num>
-          <m:den>
-            <m:r>
-              <m:rPr>
-                <m:nor/>
-              </m:rPr>
-              <w:rPr>
-                <w:rFonts w:ascii="Cambria Math" w:hAnsi="Cambria Math"/>
-              </w:rPr>
-              <m:t>false positives</m:t>
-            </m:r>
-            <m:r>
-              <w:rPr>
-                <w:rFonts w:ascii="Cambria Math" w:hAnsi="Cambria Math"/>
-              </w:rPr>
-              <m:t>+</m:t>
-            </m:r>
-            <m:r>
-              <m:rPr>
-                <m:nor/>
-              </m:rPr>
-              <w:rPr>
-                <w:rFonts w:ascii="Cambria Math" w:hAnsi="Cambria Math"/>
-              </w:rPr>
-              <m:t>true positives</m:t>
-            </m:r>
-          </m:den>
-        </m:f>
-      </m:oMath>
-      <w:r>
-        <w:t xml:space="preserve">), and recall as the proportion of all timexes that are correctly identified by the tool (i.e., </w:t>
-      </w:r>
-      <m:oMath>
-        <m:f>
-          <m:fPr>
-            <m:ctrlPr>
-              <w:rPr>
-                <w:rFonts w:ascii="Cambria Math" w:hAnsi="Cambria Math"/>
-                <w:i/>
-              </w:rPr>
-            </m:ctrlPr>
-          </m:fPr>
-          <m:num>
-            <m:r>
-              <m:rPr>
-                <m:nor/>
-              </m:rPr>
-              <w:rPr>
-                <w:rFonts w:ascii="Cambria Math" w:hAnsi="Cambria Math"/>
-              </w:rPr>
-              <m:t>true positives</m:t>
-            </m:r>
-          </m:num>
-          <m:den>
-            <m:r>
-              <m:rPr>
-                <m:nor/>
-              </m:rPr>
-              <w:rPr>
-                <w:rFonts w:ascii="Cambria Math" w:hAnsi="Cambria Math"/>
-              </w:rPr>
-              <m:t>true positives</m:t>
-            </m:r>
-            <m:r>
-              <w:rPr>
-                <w:rFonts w:ascii="Cambria Math" w:hAnsi="Cambria Math"/>
-              </w:rPr>
-              <m:t>+</m:t>
-            </m:r>
-            <m:r>
-              <m:rPr>
-                <m:nor/>
-              </m:rPr>
-              <w:rPr>
-                <w:rFonts w:ascii="Cambria Math" w:hAnsi="Cambria Math"/>
-              </w:rPr>
-              <m:t>false negatives</m:t>
-            </m:r>
-          </m:den>
-        </m:f>
-      </m:oMath>
-      <w:r>
-        <w:t xml:space="preserve">). It is often considered more useful to think in terms of the harmonic mean of these </w:t>
-      </w:r>
-      <w:r>
-        <w:t>two measures</w:t>
-      </w:r>
-      <w:r>
-        <w:t xml:space="preserve"> </w:t>
-      </w:r>
-      <w:r>
-        <w:t>(</w:t>
-      </w:r>
-      <w:r>
-        <w:t xml:space="preserve">i.e., </w:t>
-      </w:r>
-      <m:oMath>
-        <m:r>
-          <w:rPr>
-            <w:rFonts w:ascii="Cambria Math" w:hAnsi="Cambria Math"/>
-          </w:rPr>
-          <m:t>2×</m:t>
-        </m:r>
-        <m:f>
-          <m:fPr>
-            <m:ctrlPr>
-              <w:rPr>
-                <w:rFonts w:ascii="Cambria Math" w:hAnsi="Cambria Math"/>
-                <w:i/>
-              </w:rPr>
-            </m:ctrlPr>
-          </m:fPr>
-          <m:num>
-            <m:r>
-              <m:rPr>
-                <m:nor/>
-              </m:rPr>
-              <w:rPr>
-                <w:rFonts w:ascii="Cambria Math" w:hAnsi="Cambria Math"/>
-              </w:rPr>
-              <m:t>precision</m:t>
-            </m:r>
-            <m:r>
-              <w:rPr>
-                <w:rFonts w:ascii="Cambria Math" w:hAnsi="Cambria Math"/>
-              </w:rPr>
-              <m:t xml:space="preserve"> × </m:t>
-            </m:r>
-            <m:r>
-              <m:rPr>
-                <m:nor/>
-              </m:rPr>
-              <w:rPr>
-                <w:rFonts w:ascii="Cambria Math" w:hAnsi="Cambria Math"/>
-              </w:rPr>
-              <m:t>recall</m:t>
-            </m:r>
-          </m:num>
-          <m:den>
-            <m:r>
-              <m:rPr>
-                <m:nor/>
-              </m:rPr>
-              <w:rPr>
-                <w:rFonts w:ascii="Cambria Math" w:hAnsi="Cambria Math"/>
-              </w:rPr>
-              <m:t>precision</m:t>
-            </m:r>
-            <m:r>
-              <w:rPr>
-                <w:rFonts w:ascii="Cambria Math" w:hAnsi="Cambria Math"/>
-              </w:rPr>
-              <m:t>+</m:t>
-            </m:r>
-            <m:r>
-              <m:rPr>
-                <m:nor/>
-              </m:rPr>
-              <w:rPr>
-                <w:rFonts w:ascii="Cambria Math" w:hAnsi="Cambria Math"/>
-              </w:rPr>
-              <m:t>recall</m:t>
-            </m:r>
-          </m:den>
-        </m:f>
-      </m:oMath>
-      <w:r>
-        <w:t>)</w:t>
-      </w:r>
-      <w:r>
-        <w:t xml:space="preserve">, a </w:t>
-      </w:r>
-      <w:r>
-        <w:t>metric</w:t>
-      </w:r>
-      <w:r>
-        <w:t xml:space="preserve"> called the f-measure.</w:t>
+        <w:t>are an effective measure of system performance</w:t>
+      </w:r>
+      <w:r>
+        <w:t xml:space="preserve">, and are introduced in section </w:t>
+      </w:r>
+      <w:r>
+        <w:fldChar w:fldCharType="begin"/>
+      </w:r>
+      <w:r>
+        <w:instrText xml:space="preserve"> REF _Ref260235702 \r \h </w:instrText>
+      </w:r>
+      <w:r>
+        <w:fldChar w:fldCharType="separate"/>
+      </w:r>
+      <w:r>
+        <w:t>2.3</w:t>
+      </w:r>
+      <w:r>
+        <w:fldChar w:fldCharType="end"/>
+      </w:r>
+      <w:r>
+        <w:t>.</w:t>
       </w:r>
     </w:p>
     <w:p>
@@ -17231,10 +17129,15 @@
         <w:t xml:space="preserve">The TERN corpus used is the ACE 2004 corpus, which consists of SGML documents. However, as TERNIP (and the pre-processing wrapper developed </w:t>
       </w:r>
       <w:r>
-        <w:t xml:space="preserve">for GUTime) can only handle XML, only the subset of the corpus that can be parsed as valid XML is considered. As the </w:t>
-      </w:r>
-      <w:r>
-        <w:t xml:space="preserve">TERN scorer can only score one document at a time, this is not an issue, as the results from only the XML subset can be taken and the mean taken of the individual document f-measures to compute performance over the entire corpus. The TERN scorer outputs three relevant metrics for consideration with this project: recognition, extent, and normalisation. The recognition f-measure does not consider whether the extent of the </w:t>
+        <w:t>for GUTime) can only handle XML, only the subset of the corpus that can be par</w:t>
+      </w:r>
+      <w:r>
+        <w:t>sed as valid XML is considered.</w:t>
+      </w:r>
+    </w:p>
+    <w:p>
+      <w:r>
+        <w:t xml:space="preserve">The TERN scorer outputs three relevant metrics for consideration with this project: recognition, extent, and normalisation. The recognition f-measure does not consider whether the extent of the </w:t>
       </w:r>
       <w:r>
         <w:rPr>
@@ -17246,27 +17149,51 @@
         <w:t xml:space="preserve"> tags</w:t>
       </w:r>
       <w:r>
-        <w:t xml:space="preserve"> differs, only that the expression was recognised, even if not totally (e.g., tagging “Monday” would still score as a match, even if the actual extent </w:t>
-      </w:r>
-      <w:proofErr w:type="gramStart"/>
-      <w:r>
-        <w:t>is</w:t>
-      </w:r>
-      <w:proofErr w:type="gramEnd"/>
-      <w:r>
-        <w:t xml:space="preserve"> “last Monday”</w:t>
-      </w:r>
-      <w:r>
-        <w:t xml:space="preserve">). The extent f-measure also scores the recognition component, but unlike the recognition f-measure, only considers a </w:t>
-      </w:r>
-      <w:r>
-        <w:rPr>
-          <w:rStyle w:val="Code"/>
-        </w:rPr>
-        <w:t>TIMEX2</w:t>
-      </w:r>
-      <w:r>
-        <w:t xml:space="preserve"> as a true positive if the extents also match perfectly. The final metric, the normalisation </w:t>
+        <w:t xml:space="preserve"> differs, only </w:t>
+      </w:r>
+      <w:r>
+        <w:t>if there is some overlap between a timex in the gold standard and a timex in the hypothesis file</w:t>
+      </w:r>
+      <w:r>
+        <w:t xml:space="preserve"> (e.g., tagging “Monday” would still score as a match, even if the </w:t>
+      </w:r>
+      <w:r>
+        <w:t>full timex in the gold standard</w:t>
+      </w:r>
+      <w:r>
+        <w:t xml:space="preserve"> is “last Monday”</w:t>
+      </w:r>
+      <w:r>
+        <w:t>). The extent f-measure</w:t>
+      </w:r>
+      <w:r>
+        <w:t xml:space="preserve"> is</w:t>
+      </w:r>
+      <w:r>
+        <w:t xml:space="preserve"> also</w:t>
+      </w:r>
+      <w:r>
+        <w:t xml:space="preserve"> a score</w:t>
+      </w:r>
+      <w:r>
+        <w:t xml:space="preserve"> </w:t>
+      </w:r>
+      <w:r>
+        <w:t>of</w:t>
+      </w:r>
+      <w:r>
+        <w:t xml:space="preserve"> recognition </w:t>
+      </w:r>
+      <w:r>
+        <w:t>performance, but with the harsher condition of the extents of the tag being identical</w:t>
+      </w:r>
+      <w:r>
+        <w:t>.</w:t>
+      </w:r>
+    </w:p>
+    <w:p>
+      <w:r>
+        <w:t xml:space="preserve">The final metric, the normalisation </w:t>
       </w:r>
       <w:r>
         <w:t>score</w:t>
@@ -17310,59 +17237,100 @@
       <w:proofErr w:type="spellEnd"/>
       <w:proofErr w:type="gramEnd"/>
       <w:r>
-        <w:t xml:space="preserve"> attributes to the number of TIMEX2 tags in the gold standard that </w:t>
+        <w:t xml:space="preserve"> attributes to the number of TIMEX2 tags in the gold standard that have </w:t>
+      </w:r>
+      <w:proofErr w:type="spellStart"/>
+      <w:r>
+        <w:rPr>
+          <w:rStyle w:val="Code"/>
+        </w:rPr>
+        <w:t>val</w:t>
+      </w:r>
+      <w:proofErr w:type="spellEnd"/>
+      <w:r>
+        <w:t xml:space="preserve"> attributes. </w:t>
+      </w:r>
+      <w:r>
+        <w:t xml:space="preserve">The TERN scorer was modified to convert the </w:t>
+      </w:r>
+      <w:proofErr w:type="spellStart"/>
+      <w:r>
+        <w:rPr>
+          <w:rStyle w:val="Code"/>
+        </w:rPr>
+        <w:t>val</w:t>
+      </w:r>
+      <w:proofErr w:type="spellEnd"/>
+      <w:r>
+        <w:t xml:space="preserve"> attributes in both the gold standard and file to be scored into ISO 8601 basic format from extended, if need be. This issue is discussed </w:t>
+      </w:r>
+      <w:r>
+        <w:t>at</w:t>
+      </w:r>
+      <w:r>
+        <w:t xml:space="preserve"> further length in section </w:t>
+      </w:r>
+      <w:r>
+        <w:fldChar w:fldCharType="begin"/>
+      </w:r>
+      <w:r>
+        <w:instrText xml:space="preserve"> REF _Ref270432977 \r \h </w:instrText>
+      </w:r>
+      <w:r>
+        <w:fldChar w:fldCharType="separate"/>
+      </w:r>
+      <w:r>
+        <w:t>6</w:t>
+      </w:r>
+      <w:r>
+        <w:fldChar w:fldCharType="end"/>
+      </w:r>
+      <w:r>
+        <w:t>.</w:t>
+      </w:r>
+    </w:p>
+    <w:p>
+      <w:r>
+        <w:t xml:space="preserve">Although </w:t>
+      </w:r>
+      <w:r>
+        <w:t xml:space="preserve">the TERN scorer outputs f-measures for each of these measures directly, simply taking a mean of these values results in </w:t>
+      </w:r>
+      <w:proofErr w:type="spellStart"/>
+      <w:r>
+        <w:t>macroaveraging</w:t>
+      </w:r>
+      <w:proofErr w:type="spellEnd"/>
+      <w:r>
+        <w:t xml:space="preserve"> effec</w:t>
+      </w:r>
+      <w:r>
+        <w:t>ts</w:t>
+      </w:r>
+      <w:r>
+        <w:t xml:space="preserve"> (skewing </w:t>
       </w:r>
       <w:r>
         <w:lastRenderedPageBreak/>
-        <w:t xml:space="preserve">have </w:t>
+        <w:t>the score towards correctly tagging documents with few timexes)</w:t>
+      </w:r>
+      <w:r>
+        <w:t xml:space="preserve">. To avoid these effects, the true positive, false </w:t>
+      </w:r>
+      <w:proofErr w:type="gramStart"/>
+      <w:r>
+        <w:t>positive,</w:t>
+      </w:r>
+      <w:proofErr w:type="gramEnd"/>
+      <w:r>
+        <w:t xml:space="preserve"> and true negative numbers are taken directly and then the f-measure computed over the whole result set – </w:t>
       </w:r>
       <w:proofErr w:type="spellStart"/>
       <w:r>
-        <w:rPr>
-          <w:rStyle w:val="Code"/>
-        </w:rPr>
-        <w:t>val</w:t>
+        <w:t>microaveraging</w:t>
       </w:r>
       <w:proofErr w:type="spellEnd"/>
       <w:r>
-        <w:t xml:space="preserve"> attributes. </w:t>
-      </w:r>
-      <w:r>
-        <w:t xml:space="preserve">The TERN scorer was modified to convert the </w:t>
-      </w:r>
-      <w:proofErr w:type="spellStart"/>
-      <w:r>
-        <w:rPr>
-          <w:rStyle w:val="Code"/>
-        </w:rPr>
-        <w:t>val</w:t>
-      </w:r>
-      <w:proofErr w:type="spellEnd"/>
-      <w:r>
-        <w:t xml:space="preserve"> attributes in both the gold standard and file to be scored into ISO 8601 basic format from extended, if need be. This issue is discussed </w:t>
-      </w:r>
-      <w:r>
-        <w:t>at</w:t>
-      </w:r>
-      <w:r>
-        <w:t xml:space="preserve"> further length in section </w:t>
-      </w:r>
-      <w:r>
-        <w:fldChar w:fldCharType="begin"/>
-      </w:r>
-      <w:r>
-        <w:instrText xml:space="preserve"> REF _Ref270432977 \r \h </w:instrText>
-      </w:r>
-      <w:r>
-        <w:fldChar w:fldCharType="separate"/>
-      </w:r>
-      <w:r>
-        <w:t>6</w:t>
-      </w:r>
-      <w:r>
-        <w:fldChar w:fldCharType="end"/>
-      </w:r>
-      <w:r>
         <w:t>.</w:t>
       </w:r>
     </w:p>
@@ -17376,7 +17344,22 @@
     </w:p>
     <w:p>
       <w:r>
-        <w:t>Normalisation scoring for TempEval-2 proceeds as in TERN, but recognition scoring takes a different approach. The recognition score works on a per-token basis, rather than a per-timex and per-extent basis. Whether each token is included in a timex in both the gold standard and the file to be scored is used to determine how that tag should be classified.</w:t>
+        <w:t>Normalisation scoring for TempEval-2 proceeds as in TERN</w:t>
+      </w:r>
+      <w:r>
+        <w:t xml:space="preserve"> (a test of string equality between the </w:t>
+      </w:r>
+      <w:r>
+        <w:rPr>
+          <w:rStyle w:val="Code"/>
+        </w:rPr>
+        <w:t>value</w:t>
+      </w:r>
+      <w:r>
+        <w:t xml:space="preserve"> attributes)</w:t>
+      </w:r>
+      <w:r>
+        <w:t>, but recognition scoring takes a different approach. The recognition score works on a per-token basis, rather than a per-timex and per-extent basis. Whether each token is included in a timex in both the gold standard and the file to be scored is used to determine how that tag should be classified.</w:t>
       </w:r>
       <w:r>
         <w:t xml:space="preserve"> This results in a metric which gives partial credit for incomplete extent r</w:t>
@@ -17392,8 +17375,10 @@
       <w:r>
         <w:t>TempEval-2 scoring works on the entire corpus at once, not on a per-document basis as with TERN, and as documents it corrupts cannot be loaded back in, the scorer sees it as if GUTime tagged nothing in those documents, giving GUTime an artificially lower score.</w:t>
       </w:r>
-    </w:p>
-    <w:p/>
+      <w:r>
+        <w:t xml:space="preserve"> In order to address this, documents that GUTime corrupts were removed from the corpus to give comparable results.</w:t>
+      </w:r>
+    </w:p>
     <w:tbl>
       <w:tblPr>
         <w:tblStyle w:val="LightList1"/>
@@ -17470,7 +17455,7 @@
           </w:tcPr>
           <w:p>
             <w:r>
-              <w:t>0.72</w:t>
+              <w:t>0.68</w:t>
             </w:r>
           </w:p>
         </w:tc>
@@ -17483,7 +17468,7 @@
               <w:cnfStyle w:val="000000100000" w:firstRow="0" w:lastRow="0" w:firstColumn="0" w:lastColumn="0" w:oddVBand="0" w:evenVBand="0" w:oddHBand="1" w:evenHBand="0" w:firstRowFirstColumn="0" w:firstRowLastColumn="0" w:lastRowFirstColumn="0" w:lastRowLastColumn="0"/>
             </w:pPr>
             <w:r>
-              <w:t>0.72</w:t>
+              <w:t>0.68</w:t>
             </w:r>
           </w:p>
         </w:tc>
@@ -17510,7 +17495,7 @@
           </w:tcPr>
           <w:p>
             <w:r>
-              <w:t>0.61</w:t>
+              <w:t>0.57</w:t>
             </w:r>
           </w:p>
         </w:tc>
@@ -17523,7 +17508,7 @@
               <w:cnfStyle w:val="000000000000" w:firstRow="0" w:lastRow="0" w:firstColumn="0" w:lastColumn="0" w:oddVBand="0" w:evenVBand="0" w:oddHBand="0" w:evenHBand="0" w:firstRowFirstColumn="0" w:firstRowLastColumn="0" w:lastRowFirstColumn="0" w:lastRowLastColumn="0"/>
             </w:pPr>
             <w:r>
-              <w:t>0.60</w:t>
+              <w:t>0.56</w:t>
             </w:r>
           </w:p>
         </w:tc>
@@ -17554,7 +17539,7 @@
               <w:jc w:val="left"/>
             </w:pPr>
             <w:r>
-              <w:t>0.83</w:t>
+              <w:t>0.82</w:t>
             </w:r>
           </w:p>
         </w:tc>
@@ -17567,7 +17552,7 @@
               <w:cnfStyle w:val="000000100000" w:firstRow="0" w:lastRow="0" w:firstColumn="0" w:lastColumn="0" w:oddVBand="0" w:evenVBand="0" w:oddHBand="1" w:evenHBand="0" w:firstRowFirstColumn="0" w:firstRowLastColumn="0" w:lastRowFirstColumn="0" w:lastRowLastColumn="0"/>
             </w:pPr>
             <w:r>
-              <w:t>0.55</w:t>
+              <w:t>0.57</w:t>
             </w:r>
           </w:p>
         </w:tc>
@@ -17631,7 +17616,10 @@
           </w:tcPr>
           <w:p>
             <w:r>
-              <w:t>0.79</w:t>
+              <w:t>0.7</w:t>
+            </w:r>
+            <w:r>
+              <w:t>8</w:t>
             </w:r>
           </w:p>
         </w:tc>
@@ -17644,7 +17632,10 @@
               <w:cnfStyle w:val="000000100000" w:firstRow="0" w:lastRow="0" w:firstColumn="0" w:lastColumn="0" w:oddVBand="0" w:evenVBand="0" w:oddHBand="1" w:evenHBand="0" w:firstRowFirstColumn="0" w:firstRowLastColumn="0" w:lastRowFirstColumn="0" w:lastRowLastColumn="0"/>
             </w:pPr>
             <w:r>
-              <w:t>0.64</w:t>
+              <w:t>0.</w:t>
+            </w:r>
+            <w:r>
+              <w:t>75</w:t>
             </w:r>
           </w:p>
         </w:tc>
@@ -17671,7 +17662,10 @@
           </w:tcPr>
           <w:p>
             <w:r>
-              <w:t>0.73</w:t>
+              <w:t>0.</w:t>
+            </w:r>
+            <w:r>
+              <w:t>69</w:t>
             </w:r>
           </w:p>
         </w:tc>
@@ -17725,18 +17719,23 @@
       <w:pPr>
         <w:pStyle w:val="Heading2"/>
       </w:pPr>
-      <w:bookmarkStart w:id="91" w:name="_Toc270614692"/>
+      <w:bookmarkStart w:id="90" w:name="_Toc270614692"/>
       <w:r>
         <w:t>Speed and Throughput</w:t>
       </w:r>
+      <w:bookmarkEnd w:id="90"/>
+    </w:p>
+    <w:p>
+      <w:r>
+        <w:t>Another</w:t>
+      </w:r>
+      <w:r>
+        <w:t xml:space="preserve"> key metric for evaluating system performance is that of speed of the system, both in terms of actual time, and in data throughput. To remove the overhead of the NLTK tokenisation and part-of-speech tagging routines, the </w:t>
+      </w:r>
+      <w:bookmarkStart w:id="91" w:name="_GoBack"/>
       <w:bookmarkEnd w:id="91"/>
-    </w:p>
-    <w:p>
-      <w:r>
-        <w:t>Another</w:t>
-      </w:r>
-      <w:r>
-        <w:t xml:space="preserve"> key metric for evaluating system performance is that of speed of the system, both in terms of actual time, and in data throughput. To remove the overhead of the NLTK tokenisation and part-of-speech tagging routines, the subset of TERN corpus that can be parsed as XML</w:t>
+      <w:r>
+        <w:t>subset of TERN corpus that can be parsed as XML</w:t>
       </w:r>
       <w:r>
         <w:t xml:space="preserve"> (226 documents)</w:t>
@@ -17750,11 +17749,8 @@
     </w:p>
     <w:p>
       <w:r>
-        <w:t xml:space="preserve">As performance against GUTime is a key concern for this project, GUTime was also evaluated in the same way against the same dataset. The pre-processing to add the sentence, token and part-of-speech information for TERNIP (to avoid </w:t>
-      </w:r>
-      <w:r>
         <w:lastRenderedPageBreak/>
-        <w:t>NLTK overheads) is also required for GUTime, so it can be run directly on this pre-processed dataset.</w:t>
+        <w:t>As performance against GUTime is a key concern for this project, GUTime was also evaluated in the same way against the same dataset. The pre-processing to add the sentence, token and part-of-speech information for TERNIP (to avoid NLTK overheads) is also required for GUTime, so it can be run directly on this pre-processed dataset.</w:t>
       </w:r>
     </w:p>
     <w:p>
@@ -17771,13 +17767,16 @@
         <w:t>eliminates</w:t>
       </w:r>
       <w:r>
-        <w:t xml:space="preserve"> have this overhead, as the </w:t>
+        <w:t xml:space="preserve"> this overhead, as the </w:t>
       </w:r>
       <w:r>
         <w:t>library can stay in memory betwee</w:t>
       </w:r>
       <w:r>
-        <w:t>n multiple documents. To give a fairer result, the documents are passed to the TERNIP script, as well as annotated using the API, and compared to GUTime’s result.</w:t>
+        <w:t xml:space="preserve">n multiple documents. To give a fairer result, </w:t>
+      </w:r>
+      <w:r>
+        <w:t>the documents were passed to the standalone TERNIP tagging script, as well as annotated using the TERNIP API (persistent in memory), and the GUTime script.</w:t>
       </w:r>
     </w:p>
     <w:p>
@@ -18449,8 +18448,27 @@
       </w:r>
     </w:p>
     <w:p>
-      <w:r>
-        <w:t>…</w:t>
+      <w:pPr>
+        <w:pStyle w:val="ListParagraph"/>
+        <w:numPr>
+          <w:ilvl w:val="0"/>
+          <w:numId w:val="12"/>
+        </w:numPr>
+      </w:pPr>
+      <w:r>
+        <w:t>Differences between GUTime and TERNIP normalisation performance</w:t>
+      </w:r>
+    </w:p>
+    <w:p>
+      <w:pPr>
+        <w:pStyle w:val="ListParagraph"/>
+        <w:numPr>
+          <w:ilvl w:val="0"/>
+          <w:numId w:val="12"/>
+        </w:numPr>
+      </w:pPr>
+      <w:r>
+        <w:t>Why performance of GUTime doesn’t match</w:t>
       </w:r>
     </w:p>
     <w:p>
@@ -18481,10 +18499,12 @@
         <w:pStyle w:val="Heading2"/>
       </w:pPr>
       <w:bookmarkStart w:id="99" w:name="_Toc270614698"/>
+      <w:bookmarkStart w:id="100" w:name="_Ref270700292"/>
       <w:r>
         <w:t>Future Work</w:t>
       </w:r>
       <w:bookmarkEnd w:id="99"/>
+      <w:bookmarkEnd w:id="100"/>
     </w:p>
     <w:p>
       <w:pPr>
@@ -18522,11 +18542,13 @@
       <w:pPr>
         <w:pStyle w:val="Heading2"/>
       </w:pPr>
-      <w:bookmarkStart w:id="100" w:name="_Toc270614699"/>
+      <w:bookmarkStart w:id="101" w:name="_Toc270614699"/>
+      <w:bookmarkStart w:id="102" w:name="_Ref270700282"/>
       <w:r>
         <w:t>Conclusions</w:t>
       </w:r>
-      <w:bookmarkEnd w:id="100"/>
+      <w:bookmarkEnd w:id="101"/>
+      <w:bookmarkEnd w:id="102"/>
     </w:p>
     <w:p>
       <w:r>
@@ -18545,9 +18567,9 @@
         </w:sectPr>
       </w:pPr>
     </w:p>
-    <w:bookmarkStart w:id="101" w:name="_Toc270614700" w:displacedByCustomXml="next"/>
-    <w:bookmarkStart w:id="102" w:name="_Ref270598289" w:displacedByCustomXml="next"/>
     <w:bookmarkStart w:id="103" w:name="_Ref270598284" w:displacedByCustomXml="next"/>
+    <w:bookmarkStart w:id="104" w:name="_Ref270598289" w:displacedByCustomXml="next"/>
+    <w:bookmarkStart w:id="105" w:name="_Toc270614700" w:displacedByCustomXml="next"/>
     <w:sdt>
       <w:sdtPr>
         <w:rPr>
@@ -18563,9 +18585,9 @@
         </w:docPartObj>
       </w:sdtPr>
       <w:sdtContent>
-        <w:bookmarkStart w:id="104" w:name="_Toc261719408" w:displacedByCustomXml="prev"/>
-        <w:bookmarkStart w:id="105" w:name="_Toc261719354" w:displacedByCustomXml="prev"/>
         <w:bookmarkStart w:id="106" w:name="_Toc261719277" w:displacedByCustomXml="prev"/>
+        <w:bookmarkStart w:id="107" w:name="_Toc261719354" w:displacedByCustomXml="prev"/>
+        <w:bookmarkStart w:id="108" w:name="_Toc261719408" w:displacedByCustomXml="prev"/>
         <w:p>
           <w:pPr>
             <w:pStyle w:val="Heading1"/>
@@ -18573,12 +18595,12 @@
           <w:r>
             <w:t>Bibliography</w:t>
           </w:r>
-          <w:bookmarkEnd w:id="103"/>
-          <w:bookmarkEnd w:id="102"/>
-          <w:bookmarkEnd w:id="101"/>
-          <w:bookmarkEnd w:id="106"/>
           <w:bookmarkEnd w:id="105"/>
           <w:bookmarkEnd w:id="104"/>
+          <w:bookmarkEnd w:id="103"/>
+          <w:bookmarkEnd w:id="108"/>
+          <w:bookmarkEnd w:id="107"/>
+          <w:bookmarkEnd w:id="106"/>
         </w:p>
         <w:sdt>
           <w:sdtPr>
@@ -19703,7 +19725,7 @@
           <w:rPr>
             <w:noProof/>
           </w:rPr>
-          <w:t>3</w:t>
+          <w:t>35</w:t>
         </w:r>
         <w:r>
           <w:rPr>
@@ -19746,7 +19768,7 @@
           <w:rPr>
             <w:noProof/>
           </w:rPr>
-          <w:t>1</w:t>
+          <w:t>36</w:t>
         </w:r>
         <w:r>
           <w:rPr>
@@ -19794,7 +19816,7 @@
           <w:rPr>
             <w:noProof/>
           </w:rPr>
-          <w:t>2</w:t>
+          <w:t>34</w:t>
         </w:r>
         <w:r>
           <w:rPr>
@@ -21487,6 +21509,119 @@
     </w:lvl>
   </w:abstractNum>
   <w:abstractNum w:abstractNumId="8">
+    <w:nsid w:val="60D64921"/>
+    <w:multiLevelType w:val="hybridMultilevel"/>
+    <w:tmpl w:val="981E6248"/>
+    <w:lvl w:ilvl="0" w:tplc="08090001">
+      <w:start w:val="1"/>
+      <w:numFmt w:val="bullet"/>
+      <w:lvlText w:val=""/>
+      <w:lvlJc w:val="left"/>
+      <w:pPr>
+        <w:ind w:left="720" w:hanging="360"/>
+      </w:pPr>
+      <w:rPr>
+        <w:rFonts w:ascii="Symbol" w:hAnsi="Symbol" w:hint="default"/>
+      </w:rPr>
+    </w:lvl>
+    <w:lvl w:ilvl="1" w:tplc="08090003" w:tentative="1">
+      <w:start w:val="1"/>
+      <w:numFmt w:val="bullet"/>
+      <w:lvlText w:val="o"/>
+      <w:lvlJc w:val="left"/>
+      <w:pPr>
+        <w:ind w:left="1440" w:hanging="360"/>
+      </w:pPr>
+      <w:rPr>
+        <w:rFonts w:ascii="Courier New" w:hAnsi="Courier New" w:cs="Courier New" w:hint="default"/>
+      </w:rPr>
+    </w:lvl>
+    <w:lvl w:ilvl="2" w:tplc="08090005" w:tentative="1">
+      <w:start w:val="1"/>
+      <w:numFmt w:val="bullet"/>
+      <w:lvlText w:val=""/>
+      <w:lvlJc w:val="left"/>
+      <w:pPr>
+        <w:ind w:left="2160" w:hanging="360"/>
+      </w:pPr>
+      <w:rPr>
+        <w:rFonts w:ascii="Wingdings" w:hAnsi="Wingdings" w:hint="default"/>
+      </w:rPr>
+    </w:lvl>
+    <w:lvl w:ilvl="3" w:tplc="08090001" w:tentative="1">
+      <w:start w:val="1"/>
+      <w:numFmt w:val="bullet"/>
+      <w:lvlText w:val=""/>
+      <w:lvlJc w:val="left"/>
+      <w:pPr>
+        <w:ind w:left="2880" w:hanging="360"/>
+      </w:pPr>
+      <w:rPr>
+        <w:rFonts w:ascii="Symbol" w:hAnsi="Symbol" w:hint="default"/>
+      </w:rPr>
+    </w:lvl>
+    <w:lvl w:ilvl="4" w:tplc="08090003" w:tentative="1">
+      <w:start w:val="1"/>
+      <w:numFmt w:val="bullet"/>
+      <w:lvlText w:val="o"/>
+      <w:lvlJc w:val="left"/>
+      <w:pPr>
+        <w:ind w:left="3600" w:hanging="360"/>
+      </w:pPr>
+      <w:rPr>
+        <w:rFonts w:ascii="Courier New" w:hAnsi="Courier New" w:cs="Courier New" w:hint="default"/>
+      </w:rPr>
+    </w:lvl>
+    <w:lvl w:ilvl="5" w:tplc="08090005" w:tentative="1">
+      <w:start w:val="1"/>
+      <w:numFmt w:val="bullet"/>
+      <w:lvlText w:val=""/>
+      <w:lvlJc w:val="left"/>
+      <w:pPr>
+        <w:ind w:left="4320" w:hanging="360"/>
+      </w:pPr>
+      <w:rPr>
+        <w:rFonts w:ascii="Wingdings" w:hAnsi="Wingdings" w:hint="default"/>
+      </w:rPr>
+    </w:lvl>
+    <w:lvl w:ilvl="6" w:tplc="08090001" w:tentative="1">
+      <w:start w:val="1"/>
+      <w:numFmt w:val="bullet"/>
+      <w:lvlText w:val=""/>
+      <w:lvlJc w:val="left"/>
+      <w:pPr>
+        <w:ind w:left="5040" w:hanging="360"/>
+      </w:pPr>
+      <w:rPr>
+        <w:rFonts w:ascii="Symbol" w:hAnsi="Symbol" w:hint="default"/>
+      </w:rPr>
+    </w:lvl>
+    <w:lvl w:ilvl="7" w:tplc="08090003" w:tentative="1">
+      <w:start w:val="1"/>
+      <w:numFmt w:val="bullet"/>
+      <w:lvlText w:val="o"/>
+      <w:lvlJc w:val="left"/>
+      <w:pPr>
+        <w:ind w:left="5760" w:hanging="360"/>
+      </w:pPr>
+      <w:rPr>
+        <w:rFonts w:ascii="Courier New" w:hAnsi="Courier New" w:cs="Courier New" w:hint="default"/>
+      </w:rPr>
+    </w:lvl>
+    <w:lvl w:ilvl="8" w:tplc="08090005" w:tentative="1">
+      <w:start w:val="1"/>
+      <w:numFmt w:val="bullet"/>
+      <w:lvlText w:val=""/>
+      <w:lvlJc w:val="left"/>
+      <w:pPr>
+        <w:ind w:left="6480" w:hanging="360"/>
+      </w:pPr>
+      <w:rPr>
+        <w:rFonts w:ascii="Wingdings" w:hAnsi="Wingdings" w:hint="default"/>
+      </w:rPr>
+    </w:lvl>
+  </w:abstractNum>
+  <w:abstractNum w:abstractNumId="9">
     <w:nsid w:val="68AE27D6"/>
     <w:multiLevelType w:val="multilevel"/>
     <w:tmpl w:val="88CEDC60"/>
@@ -21600,7 +21735,7 @@
       </w:rPr>
     </w:lvl>
   </w:abstractNum>
-  <w:abstractNum w:abstractNumId="9">
+  <w:abstractNum w:abstractNumId="10">
     <w:nsid w:val="6C9551AA"/>
     <w:multiLevelType w:val="hybridMultilevel"/>
     <w:tmpl w:val="D9BEF3C8"/>
@@ -21686,7 +21821,7 @@
       </w:pPr>
     </w:lvl>
   </w:abstractNum>
-  <w:abstractNum w:abstractNumId="10">
+  <w:abstractNum w:abstractNumId="11">
     <w:nsid w:val="77EC5C6C"/>
     <w:multiLevelType w:val="hybridMultilevel"/>
     <w:tmpl w:val="C5A833CA"/>
@@ -21776,13 +21911,13 @@
     <w:abstractNumId w:val="7"/>
   </w:num>
   <w:num w:numId="2">
-    <w:abstractNumId w:val="8"/>
+    <w:abstractNumId w:val="9"/>
   </w:num>
   <w:num w:numId="3">
     <w:abstractNumId w:val="2"/>
   </w:num>
   <w:num w:numId="4">
-    <w:abstractNumId w:val="10"/>
+    <w:abstractNumId w:val="11"/>
   </w:num>
   <w:num w:numId="5">
     <w:abstractNumId w:val="3"/>
@@ -21797,13 +21932,16 @@
     <w:abstractNumId w:val="0"/>
   </w:num>
   <w:num w:numId="9">
-    <w:abstractNumId w:val="9"/>
+    <w:abstractNumId w:val="10"/>
   </w:num>
   <w:num w:numId="10">
     <w:abstractNumId w:val="6"/>
   </w:num>
   <w:num w:numId="11">
     <w:abstractNumId w:val="4"/>
+  </w:num>
+  <w:num w:numId="12">
+    <w:abstractNumId w:val="8"/>
   </w:num>
   <w:numIdMacAtCleanup w:val="6"/>
 </w:numbering>
@@ -27234,7 +27372,7 @@
 </file>
 
 <file path=customXml/itemProps2.xml><?xml version="1.0" encoding="utf-8"?>
-<ds:datastoreItem xmlns:ds="http://schemas.openxmlformats.org/officeDocument/2006/customXml" ds:itemID="{815AADC9-5654-4A1E-A04B-395958C0818D}">
+<ds:datastoreItem xmlns:ds="http://schemas.openxmlformats.org/officeDocument/2006/customXml" ds:itemID="{1C98ACAE-0268-4FCA-AE24-AA1F3806158D}">
   <ds:schemaRefs>
     <ds:schemaRef ds:uri="http://schemas.openxmlformats.org/officeDocument/2006/bibliography"/>
   </ds:schemaRefs>

</xml_diff>

<commit_message>
small proofing changes, finish conclusions section
git-svn-id: http://svn.pling.org.uk/ternip/trunk@1947 046eaa17-6a8d-4e70-a5e5-287f5f62e04c
</commit_message>
<xml_diff>
--- a/docs/dissertation.docx
+++ b/docs/dissertation.docx
@@ -11,6 +11,7 @@
           <w:docPartUnique/>
         </w:docPartObj>
       </w:sdtPr>
+      <w:sdtEndPr/>
       <w:sdtContent>
         <w:p/>
         <w:tbl>
@@ -49,6 +50,7 @@
                 <w:dataBinding w:prefixMappings="xmlns:ns0='http://schemas.openxmlformats.org/package/2006/metadata/core-properties' xmlns:ns1='http://purl.org/dc/elements/1.1/'" w:xpath="/ns0:coreProperties[1]/ns1:title[1]" w:storeItemID="{6C3C8BC8-F283-45AE-878A-BAB7291924A1}"/>
                 <w:text/>
               </w:sdtPr>
+              <w:sdtEndPr/>
               <w:sdtContent>
                 <w:tc>
                   <w:tcPr>
@@ -181,6 +183,7 @@
                   <w:dataBinding w:prefixMappings="xmlns:ns0='http://schemas.openxmlformats.org/package/2006/metadata/core-properties' xmlns:ns1='http://purl.org/dc/elements/1.1/'" w:xpath="/ns0:coreProperties[1]/ns1:creator[1]" w:storeItemID="{6C3C8BC8-F283-45AE-878A-BAB7291924A1}"/>
                   <w:text/>
                 </w:sdtPr>
+                <w:sdtEndPr/>
                 <w:sdtContent>
                   <w:p>
                     <w:pPr>
@@ -413,6 +416,7 @@
           <w:id w:val="-1885630445"/>
           <w:citation/>
         </w:sdtPr>
+        <w:sdtEndPr/>
         <w:sdtContent>
           <w:r>
             <w:fldChar w:fldCharType="begin"/>
@@ -442,6 +446,7 @@
           <w:id w:val="-1695137840"/>
           <w:citation/>
         </w:sdtPr>
+        <w:sdtEndPr/>
         <w:sdtContent>
           <w:r>
             <w:fldChar w:fldCharType="begin"/>
@@ -471,6 +476,7 @@
           <w:id w:val="-918863102"/>
           <w:citation/>
         </w:sdtPr>
+        <w:sdtEndPr/>
         <w:sdtContent>
           <w:r>
             <w:fldChar w:fldCharType="begin"/>
@@ -512,6 +518,7 @@
           <w:id w:val="-2029401478"/>
           <w:citation/>
         </w:sdtPr>
+        <w:sdtEndPr/>
         <w:sdtContent>
           <w:r>
             <w:fldChar w:fldCharType="begin"/>
@@ -634,7 +641,7 @@
       <w:r>
         <w:fldChar w:fldCharType="separate"/>
       </w:r>
-      <w:hyperlink w:anchor="_Toc270847830" w:history="1">
+      <w:hyperlink w:anchor="_Toc270966387" w:history="1">
         <w:r>
           <w:rPr>
             <w:rStyle w:val="Hyperlink"/>
@@ -679,7 +686,7 @@
             <w:noProof/>
             <w:webHidden/>
           </w:rPr>
-          <w:instrText xml:space="preserve"> PAGEREF _Toc270847830 \h </w:instrText>
+          <w:instrText xml:space="preserve"> PAGEREF _Toc270966387 \h </w:instrText>
         </w:r>
         <w:r>
           <w:rPr>
@@ -724,7 +731,7 @@
           <w:lang w:eastAsia="en-GB" w:bidi="ar-SA"/>
         </w:rPr>
       </w:pPr>
-      <w:hyperlink w:anchor="_Toc270847831" w:history="1">
+      <w:hyperlink w:anchor="_Toc270966388" w:history="1">
         <w:r>
           <w:rPr>
             <w:rStyle w:val="Hyperlink"/>
@@ -769,7 +776,7 @@
             <w:noProof/>
             <w:webHidden/>
           </w:rPr>
-          <w:instrText xml:space="preserve"> PAGEREF _Toc270847831 \h </w:instrText>
+          <w:instrText xml:space="preserve"> PAGEREF _Toc270966388 \h </w:instrText>
         </w:r>
         <w:r>
           <w:rPr>
@@ -814,7 +821,7 @@
           <w:lang w:eastAsia="en-GB" w:bidi="ar-SA"/>
         </w:rPr>
       </w:pPr>
-      <w:hyperlink w:anchor="_Toc270847832" w:history="1">
+      <w:hyperlink w:anchor="_Toc270966389" w:history="1">
         <w:r>
           <w:rPr>
             <w:rStyle w:val="Hyperlink"/>
@@ -859,7 +866,7 @@
             <w:noProof/>
             <w:webHidden/>
           </w:rPr>
-          <w:instrText xml:space="preserve"> PAGEREF _Toc270847832 \h </w:instrText>
+          <w:instrText xml:space="preserve"> PAGEREF _Toc270966389 \h </w:instrText>
         </w:r>
         <w:r>
           <w:rPr>
@@ -904,7 +911,7 @@
           <w:lang w:eastAsia="en-GB" w:bidi="ar-SA"/>
         </w:rPr>
       </w:pPr>
-      <w:hyperlink w:anchor="_Toc270847833" w:history="1">
+      <w:hyperlink w:anchor="_Toc270966390" w:history="1">
         <w:r>
           <w:rPr>
             <w:rStyle w:val="Hyperlink"/>
@@ -949,7 +956,7 @@
             <w:noProof/>
             <w:webHidden/>
           </w:rPr>
-          <w:instrText xml:space="preserve"> PAGEREF _Toc270847833 \h </w:instrText>
+          <w:instrText xml:space="preserve"> PAGEREF _Toc270966390 \h </w:instrText>
         </w:r>
         <w:r>
           <w:rPr>
@@ -994,7 +1001,7 @@
           <w:lang w:eastAsia="en-GB" w:bidi="ar-SA"/>
         </w:rPr>
       </w:pPr>
-      <w:hyperlink w:anchor="_Toc270847834" w:history="1">
+      <w:hyperlink w:anchor="_Toc270966391" w:history="1">
         <w:r>
           <w:rPr>
             <w:rStyle w:val="Hyperlink"/>
@@ -1037,7 +1044,7 @@
             <w:noProof/>
             <w:webHidden/>
           </w:rPr>
-          <w:instrText xml:space="preserve"> PAGEREF _Toc270847834 \h </w:instrText>
+          <w:instrText xml:space="preserve"> PAGEREF _Toc270966391 \h </w:instrText>
         </w:r>
         <w:r>
           <w:rPr>
@@ -1082,7 +1089,7 @@
           <w:lang w:eastAsia="en-GB" w:bidi="ar-SA"/>
         </w:rPr>
       </w:pPr>
-      <w:hyperlink w:anchor="_Toc270847835" w:history="1">
+      <w:hyperlink w:anchor="_Toc270966392" w:history="1">
         <w:r>
           <w:rPr>
             <w:rStyle w:val="Hyperlink"/>
@@ -1127,7 +1134,7 @@
             <w:noProof/>
             <w:webHidden/>
           </w:rPr>
-          <w:instrText xml:space="preserve"> PAGEREF _Toc270847835 \h </w:instrText>
+          <w:instrText xml:space="preserve"> PAGEREF _Toc270966392 \h </w:instrText>
         </w:r>
         <w:r>
           <w:rPr>
@@ -1172,7 +1179,7 @@
           <w:lang w:eastAsia="en-GB" w:bidi="ar-SA"/>
         </w:rPr>
       </w:pPr>
-      <w:hyperlink w:anchor="_Toc270847836" w:history="1">
+      <w:hyperlink w:anchor="_Toc270966393" w:history="1">
         <w:r>
           <w:rPr>
             <w:rStyle w:val="Hyperlink"/>
@@ -1215,7 +1222,7 @@
             <w:noProof/>
             <w:webHidden/>
           </w:rPr>
-          <w:instrText xml:space="preserve"> PAGEREF _Toc270847836 \h </w:instrText>
+          <w:instrText xml:space="preserve"> PAGEREF _Toc270966393 \h </w:instrText>
         </w:r>
         <w:r>
           <w:rPr>
@@ -1260,7 +1267,7 @@
           <w:lang w:eastAsia="en-GB" w:bidi="ar-SA"/>
         </w:rPr>
       </w:pPr>
-      <w:hyperlink w:anchor="_Toc270847837" w:history="1">
+      <w:hyperlink w:anchor="_Toc270966394" w:history="1">
         <w:r>
           <w:rPr>
             <w:rStyle w:val="Hyperlink"/>
@@ -1303,7 +1310,7 @@
             <w:noProof/>
             <w:webHidden/>
           </w:rPr>
-          <w:instrText xml:space="preserve"> PAGEREF _Toc270847837 \h </w:instrText>
+          <w:instrText xml:space="preserve"> PAGEREF _Toc270966394 \h </w:instrText>
         </w:r>
         <w:r>
           <w:rPr>
@@ -1348,7 +1355,7 @@
           <w:lang w:eastAsia="en-GB" w:bidi="ar-SA"/>
         </w:rPr>
       </w:pPr>
-      <w:hyperlink w:anchor="_Toc270847838" w:history="1">
+      <w:hyperlink w:anchor="_Toc270966395" w:history="1">
         <w:r>
           <w:rPr>
             <w:rStyle w:val="Hyperlink"/>
@@ -1391,7 +1398,7 @@
             <w:noProof/>
             <w:webHidden/>
           </w:rPr>
-          <w:instrText xml:space="preserve"> PAGEREF _Toc270847838 \h </w:instrText>
+          <w:instrText xml:space="preserve"> PAGEREF _Toc270966395 \h </w:instrText>
         </w:r>
         <w:r>
           <w:rPr>
@@ -1436,7 +1443,7 @@
           <w:lang w:eastAsia="en-GB" w:bidi="ar-SA"/>
         </w:rPr>
       </w:pPr>
-      <w:hyperlink w:anchor="_Toc270847839" w:history="1">
+      <w:hyperlink w:anchor="_Toc270966396" w:history="1">
         <w:r>
           <w:rPr>
             <w:rStyle w:val="Hyperlink"/>
@@ -1479,7 +1486,7 @@
             <w:noProof/>
             <w:webHidden/>
           </w:rPr>
-          <w:instrText xml:space="preserve"> PAGEREF _Toc270847839 \h </w:instrText>
+          <w:instrText xml:space="preserve"> PAGEREF _Toc270966396 \h </w:instrText>
         </w:r>
         <w:r>
           <w:rPr>
@@ -1524,7 +1531,7 @@
           <w:lang w:eastAsia="en-GB" w:bidi="ar-SA"/>
         </w:rPr>
       </w:pPr>
-      <w:hyperlink w:anchor="_Toc270847840" w:history="1">
+      <w:hyperlink w:anchor="_Toc270966397" w:history="1">
         <w:r>
           <w:rPr>
             <w:rStyle w:val="Hyperlink"/>
@@ -1567,7 +1574,7 @@
             <w:noProof/>
             <w:webHidden/>
           </w:rPr>
-          <w:instrText xml:space="preserve"> PAGEREF _Toc270847840 \h </w:instrText>
+          <w:instrText xml:space="preserve"> PAGEREF _Toc270966397 \h </w:instrText>
         </w:r>
         <w:r>
           <w:rPr>
@@ -1612,7 +1619,7 @@
           <w:lang w:eastAsia="en-GB" w:bidi="ar-SA"/>
         </w:rPr>
       </w:pPr>
-      <w:hyperlink w:anchor="_Toc270847841" w:history="1">
+      <w:hyperlink w:anchor="_Toc270966398" w:history="1">
         <w:r>
           <w:rPr>
             <w:rStyle w:val="Hyperlink"/>
@@ -1655,7 +1662,7 @@
             <w:noProof/>
             <w:webHidden/>
           </w:rPr>
-          <w:instrText xml:space="preserve"> PAGEREF _Toc270847841 \h </w:instrText>
+          <w:instrText xml:space="preserve"> PAGEREF _Toc270966398 \h </w:instrText>
         </w:r>
         <w:r>
           <w:rPr>
@@ -1700,7 +1707,7 @@
           <w:lang w:eastAsia="en-GB" w:bidi="ar-SA"/>
         </w:rPr>
       </w:pPr>
-      <w:hyperlink w:anchor="_Toc270847842" w:history="1">
+      <w:hyperlink w:anchor="_Toc270966399" w:history="1">
         <w:r>
           <w:rPr>
             <w:rStyle w:val="Hyperlink"/>
@@ -1743,7 +1750,7 @@
             <w:noProof/>
             <w:webHidden/>
           </w:rPr>
-          <w:instrText xml:space="preserve"> PAGEREF _Toc270847842 \h </w:instrText>
+          <w:instrText xml:space="preserve"> PAGEREF _Toc270966399 \h </w:instrText>
         </w:r>
         <w:r>
           <w:rPr>
@@ -1788,7 +1795,7 @@
           <w:lang w:eastAsia="en-GB" w:bidi="ar-SA"/>
         </w:rPr>
       </w:pPr>
-      <w:hyperlink w:anchor="_Toc270847843" w:history="1">
+      <w:hyperlink w:anchor="_Toc270966400" w:history="1">
         <w:r>
           <w:rPr>
             <w:rStyle w:val="Hyperlink"/>
@@ -1831,7 +1838,7 @@
             <w:noProof/>
             <w:webHidden/>
           </w:rPr>
-          <w:instrText xml:space="preserve"> PAGEREF _Toc270847843 \h </w:instrText>
+          <w:instrText xml:space="preserve"> PAGEREF _Toc270966400 \h </w:instrText>
         </w:r>
         <w:r>
           <w:rPr>
@@ -1876,7 +1883,7 @@
           <w:lang w:eastAsia="en-GB" w:bidi="ar-SA"/>
         </w:rPr>
       </w:pPr>
-      <w:hyperlink w:anchor="_Toc270847844" w:history="1">
+      <w:hyperlink w:anchor="_Toc270966401" w:history="1">
         <w:r>
           <w:rPr>
             <w:rStyle w:val="Hyperlink"/>
@@ -1919,7 +1926,7 @@
             <w:noProof/>
             <w:webHidden/>
           </w:rPr>
-          <w:instrText xml:space="preserve"> PAGEREF _Toc270847844 \h </w:instrText>
+          <w:instrText xml:space="preserve"> PAGEREF _Toc270966401 \h </w:instrText>
         </w:r>
         <w:r>
           <w:rPr>
@@ -1964,7 +1971,7 @@
           <w:lang w:eastAsia="en-GB" w:bidi="ar-SA"/>
         </w:rPr>
       </w:pPr>
-      <w:hyperlink w:anchor="_Toc270847845" w:history="1">
+      <w:hyperlink w:anchor="_Toc270966402" w:history="1">
         <w:r>
           <w:rPr>
             <w:rStyle w:val="Hyperlink"/>
@@ -2007,7 +2014,7 @@
             <w:noProof/>
             <w:webHidden/>
           </w:rPr>
-          <w:instrText xml:space="preserve"> PAGEREF _Toc270847845 \h </w:instrText>
+          <w:instrText xml:space="preserve"> PAGEREF _Toc270966402 \h </w:instrText>
         </w:r>
         <w:r>
           <w:rPr>
@@ -2052,7 +2059,7 @@
           <w:lang w:eastAsia="en-GB" w:bidi="ar-SA"/>
         </w:rPr>
       </w:pPr>
-      <w:hyperlink w:anchor="_Toc270847846" w:history="1">
+      <w:hyperlink w:anchor="_Toc270966403" w:history="1">
         <w:r>
           <w:rPr>
             <w:rStyle w:val="Hyperlink"/>
@@ -2095,7 +2102,7 @@
             <w:noProof/>
             <w:webHidden/>
           </w:rPr>
-          <w:instrText xml:space="preserve"> PAGEREF _Toc270847846 \h </w:instrText>
+          <w:instrText xml:space="preserve"> PAGEREF _Toc270966403 \h </w:instrText>
         </w:r>
         <w:r>
           <w:rPr>
@@ -2140,7 +2147,7 @@
           <w:lang w:eastAsia="en-GB" w:bidi="ar-SA"/>
         </w:rPr>
       </w:pPr>
-      <w:hyperlink w:anchor="_Toc270847847" w:history="1">
+      <w:hyperlink w:anchor="_Toc270966404" w:history="1">
         <w:r>
           <w:rPr>
             <w:rStyle w:val="Hyperlink"/>
@@ -2183,7 +2190,7 @@
             <w:noProof/>
             <w:webHidden/>
           </w:rPr>
-          <w:instrText xml:space="preserve"> PAGEREF _Toc270847847 \h </w:instrText>
+          <w:instrText xml:space="preserve"> PAGEREF _Toc270966404 \h </w:instrText>
         </w:r>
         <w:r>
           <w:rPr>
@@ -2228,7 +2235,7 @@
           <w:lang w:eastAsia="en-GB" w:bidi="ar-SA"/>
         </w:rPr>
       </w:pPr>
-      <w:hyperlink w:anchor="_Toc270847848" w:history="1">
+      <w:hyperlink w:anchor="_Toc270966405" w:history="1">
         <w:r>
           <w:rPr>
             <w:rStyle w:val="Hyperlink"/>
@@ -2271,7 +2278,7 @@
             <w:noProof/>
             <w:webHidden/>
           </w:rPr>
-          <w:instrText xml:space="preserve"> PAGEREF _Toc270847848 \h </w:instrText>
+          <w:instrText xml:space="preserve"> PAGEREF _Toc270966405 \h </w:instrText>
         </w:r>
         <w:r>
           <w:rPr>
@@ -2316,7 +2323,7 @@
           <w:lang w:eastAsia="en-GB" w:bidi="ar-SA"/>
         </w:rPr>
       </w:pPr>
-      <w:hyperlink w:anchor="_Toc270847849" w:history="1">
+      <w:hyperlink w:anchor="_Toc270966406" w:history="1">
         <w:r>
           <w:rPr>
             <w:rStyle w:val="Hyperlink"/>
@@ -2359,7 +2366,7 @@
             <w:noProof/>
             <w:webHidden/>
           </w:rPr>
-          <w:instrText xml:space="preserve"> PAGEREF _Toc270847849 \h </w:instrText>
+          <w:instrText xml:space="preserve"> PAGEREF _Toc270966406 \h </w:instrText>
         </w:r>
         <w:r>
           <w:rPr>
@@ -2404,7 +2411,7 @@
           <w:lang w:eastAsia="en-GB" w:bidi="ar-SA"/>
         </w:rPr>
       </w:pPr>
-      <w:hyperlink w:anchor="_Toc270847850" w:history="1">
+      <w:hyperlink w:anchor="_Toc270966407" w:history="1">
         <w:r>
           <w:rPr>
             <w:rStyle w:val="Hyperlink"/>
@@ -2447,7 +2454,7 @@
             <w:noProof/>
             <w:webHidden/>
           </w:rPr>
-          <w:instrText xml:space="preserve"> PAGEREF _Toc270847850 \h </w:instrText>
+          <w:instrText xml:space="preserve"> PAGEREF _Toc270966407 \h </w:instrText>
         </w:r>
         <w:r>
           <w:rPr>
@@ -2492,7 +2499,7 @@
           <w:lang w:eastAsia="en-GB" w:bidi="ar-SA"/>
         </w:rPr>
       </w:pPr>
-      <w:hyperlink w:anchor="_Toc270847851" w:history="1">
+      <w:hyperlink w:anchor="_Toc270966408" w:history="1">
         <w:r>
           <w:rPr>
             <w:rStyle w:val="Hyperlink"/>
@@ -2535,7 +2542,7 @@
             <w:noProof/>
             <w:webHidden/>
           </w:rPr>
-          <w:instrText xml:space="preserve"> PAGEREF _Toc270847851 \h </w:instrText>
+          <w:instrText xml:space="preserve"> PAGEREF _Toc270966408 \h </w:instrText>
         </w:r>
         <w:r>
           <w:rPr>
@@ -2580,7 +2587,7 @@
           <w:lang w:eastAsia="en-GB" w:bidi="ar-SA"/>
         </w:rPr>
       </w:pPr>
-      <w:hyperlink w:anchor="_Toc270847852" w:history="1">
+      <w:hyperlink w:anchor="_Toc270966409" w:history="1">
         <w:r>
           <w:rPr>
             <w:rStyle w:val="Hyperlink"/>
@@ -2623,7 +2630,7 @@
             <w:noProof/>
             <w:webHidden/>
           </w:rPr>
-          <w:instrText xml:space="preserve"> PAGEREF _Toc270847852 \h </w:instrText>
+          <w:instrText xml:space="preserve"> PAGEREF _Toc270966409 \h </w:instrText>
         </w:r>
         <w:r>
           <w:rPr>
@@ -2668,7 +2675,7 @@
           <w:lang w:eastAsia="en-GB" w:bidi="ar-SA"/>
         </w:rPr>
       </w:pPr>
-      <w:hyperlink w:anchor="_Toc270847853" w:history="1">
+      <w:hyperlink w:anchor="_Toc270966410" w:history="1">
         <w:r>
           <w:rPr>
             <w:rStyle w:val="Hyperlink"/>
@@ -2711,7 +2718,7 @@
             <w:noProof/>
             <w:webHidden/>
           </w:rPr>
-          <w:instrText xml:space="preserve"> PAGEREF _Toc270847853 \h </w:instrText>
+          <w:instrText xml:space="preserve"> PAGEREF _Toc270966410 \h </w:instrText>
         </w:r>
         <w:r>
           <w:rPr>
@@ -2756,7 +2763,7 @@
           <w:lang w:eastAsia="en-GB" w:bidi="ar-SA"/>
         </w:rPr>
       </w:pPr>
-      <w:hyperlink w:anchor="_Toc270847854" w:history="1">
+      <w:hyperlink w:anchor="_Toc270966411" w:history="1">
         <w:r>
           <w:rPr>
             <w:rStyle w:val="Hyperlink"/>
@@ -2799,7 +2806,7 @@
             <w:noProof/>
             <w:webHidden/>
           </w:rPr>
-          <w:instrText xml:space="preserve"> PAGEREF _Toc270847854 \h </w:instrText>
+          <w:instrText xml:space="preserve"> PAGEREF _Toc270966411 \h </w:instrText>
         </w:r>
         <w:r>
           <w:rPr>
@@ -2844,7 +2851,7 @@
           <w:lang w:eastAsia="en-GB" w:bidi="ar-SA"/>
         </w:rPr>
       </w:pPr>
-      <w:hyperlink w:anchor="_Toc270847855" w:history="1">
+      <w:hyperlink w:anchor="_Toc270966412" w:history="1">
         <w:r>
           <w:rPr>
             <w:rStyle w:val="Hyperlink"/>
@@ -2887,7 +2894,7 @@
             <w:noProof/>
             <w:webHidden/>
           </w:rPr>
-          <w:instrText xml:space="preserve"> PAGEREF _Toc270847855 \h </w:instrText>
+          <w:instrText xml:space="preserve"> PAGEREF _Toc270966412 \h </w:instrText>
         </w:r>
         <w:r>
           <w:rPr>
@@ -2907,7 +2914,7 @@
             <w:noProof/>
             <w:webHidden/>
           </w:rPr>
-          <w:t>44</w:t>
+          <w:t>45</w:t>
         </w:r>
         <w:r>
           <w:rPr>
@@ -2932,7 +2939,7 @@
           <w:lang w:eastAsia="en-GB" w:bidi="ar-SA"/>
         </w:rPr>
       </w:pPr>
-      <w:hyperlink w:anchor="_Toc270847856" w:history="1">
+      <w:hyperlink w:anchor="_Toc270966413" w:history="1">
         <w:r>
           <w:rPr>
             <w:rStyle w:val="Hyperlink"/>
@@ -2975,7 +2982,7 @@
             <w:noProof/>
             <w:webHidden/>
           </w:rPr>
-          <w:instrText xml:space="preserve"> PAGEREF _Toc270847856 \h </w:instrText>
+          <w:instrText xml:space="preserve"> PAGEREF _Toc270966413 \h </w:instrText>
         </w:r>
         <w:r>
           <w:rPr>
@@ -2995,7 +3002,7 @@
             <w:noProof/>
             <w:webHidden/>
           </w:rPr>
-          <w:t>44</w:t>
+          <w:t>46</w:t>
         </w:r>
         <w:r>
           <w:rPr>
@@ -3020,7 +3027,7 @@
           <w:lang w:eastAsia="en-GB" w:bidi="ar-SA"/>
         </w:rPr>
       </w:pPr>
-      <w:hyperlink w:anchor="_Toc270847857" w:history="1">
+      <w:hyperlink w:anchor="_Toc270966414" w:history="1">
         <w:r>
           <w:rPr>
             <w:rStyle w:val="Hyperlink"/>
@@ -3063,7 +3070,7 @@
             <w:noProof/>
             <w:webHidden/>
           </w:rPr>
-          <w:instrText xml:space="preserve"> PAGEREF _Toc270847857 \h </w:instrText>
+          <w:instrText xml:space="preserve"> PAGEREF _Toc270966414 \h </w:instrText>
         </w:r>
         <w:r>
           <w:rPr>
@@ -3083,7 +3090,7 @@
             <w:noProof/>
             <w:webHidden/>
           </w:rPr>
-          <w:t>45</w:t>
+          <w:t>48</w:t>
         </w:r>
         <w:r>
           <w:rPr>
@@ -3128,7 +3135,7 @@
       <w:bookmarkStart w:id="8" w:name="_Ref270597966"/>
       <w:bookmarkStart w:id="9" w:name="_Ref270597973"/>
       <w:bookmarkStart w:id="10" w:name="_Ref270598179"/>
-      <w:bookmarkStart w:id="11" w:name="_Toc270847830"/>
+      <w:bookmarkStart w:id="11" w:name="_Toc270966387"/>
       <w:r>
         <w:rPr>
           <w:lang w:eastAsia="zh-TW"/>
@@ -3157,7 +3164,19 @@
         <w:rPr>
           <w:lang w:eastAsia="zh-TW"/>
         </w:rPr>
-        <w:t>In this dissertation, TERNIP (Temporal Expression Recognition and Normalisation in Python), a system for recognition and normalisation of temporal expressions is presented.</w:t>
+        <w:t>In this dissertation, TERNIP (Temporal Expression Recognition and Normalisation in Python), a system for recognition and normalisation of temporal expressions</w:t>
+      </w:r>
+      <w:r>
+        <w:rPr>
+          <w:lang w:eastAsia="zh-TW"/>
+        </w:rPr>
+        <w:t>,</w:t>
+      </w:r>
+      <w:r>
+        <w:rPr>
+          <w:lang w:eastAsia="zh-TW"/>
+        </w:rPr>
+        <w:t xml:space="preserve"> is presented.</w:t>
       </w:r>
     </w:p>
     <w:p>
@@ -3180,6 +3199,7 @@
           <w:id w:val="59902856"/>
           <w:citation/>
         </w:sdtPr>
+        <w:sdtEndPr/>
         <w:sdtContent>
           <w:r>
             <w:rPr>
@@ -3508,7 +3528,19 @@
         <w:rPr>
           <w:lang w:eastAsia="zh-TW"/>
         </w:rPr>
-        <w:t xml:space="preserve">) and tools for automated annotation of these expressions (section </w:t>
+        <w:t>)</w:t>
+      </w:r>
+      <w:r>
+        <w:rPr>
+          <w:lang w:eastAsia="zh-TW"/>
+        </w:rPr>
+        <w:t>,</w:t>
+      </w:r>
+      <w:r>
+        <w:rPr>
+          <w:lang w:eastAsia="zh-TW"/>
+        </w:rPr>
+        <w:t xml:space="preserve"> and tools for automated annotation of these expressions (section </w:t>
       </w:r>
       <w:r>
         <w:rPr>
@@ -3909,7 +3941,7 @@
       <w:bookmarkStart w:id="13" w:name="_Toc261719265"/>
       <w:bookmarkStart w:id="14" w:name="_Toc261719330"/>
       <w:bookmarkStart w:id="15" w:name="_Toc261719384"/>
-      <w:bookmarkStart w:id="16" w:name="_Toc270847831"/>
+      <w:bookmarkStart w:id="16" w:name="_Toc270966388"/>
       <w:r>
         <w:rPr>
           <w:lang w:eastAsia="zh-TW"/>
@@ -3934,7 +3966,7 @@
       <w:bookmarkStart w:id="18" w:name="_Toc261719266"/>
       <w:bookmarkStart w:id="19" w:name="_Toc261719331"/>
       <w:bookmarkStart w:id="20" w:name="_Toc261719385"/>
-      <w:bookmarkStart w:id="21" w:name="_Toc270847832"/>
+      <w:bookmarkStart w:id="21" w:name="_Toc270966389"/>
       <w:r>
         <w:rPr>
           <w:lang w:eastAsia="zh-TW"/>
@@ -3997,6 +4029,7 @@
           <w:id w:val="10424440"/>
           <w:citation/>
         </w:sdtPr>
+        <w:sdtEndPr/>
         <w:sdtContent>
           <w:r>
             <w:rPr>
@@ -4261,6 +4294,7 @@
           <w:id w:val="590747655"/>
           <w:citation/>
         </w:sdtPr>
+        <w:sdtEndPr/>
         <w:sdtContent>
           <w:r>
             <w:rPr>
@@ -4358,6 +4392,7 @@
           <w:id w:val="590747641"/>
           <w:citation/>
         </w:sdtPr>
+        <w:sdtEndPr/>
         <w:sdtContent>
           <w:r>
             <w:rPr>
@@ -4682,6 +4717,7 @@
           <w:id w:val="59903071"/>
           <w:citation/>
         </w:sdtPr>
+        <w:sdtEndPr/>
         <w:sdtContent>
           <w:r>
             <w:rPr>
@@ -4839,6 +4875,7 @@
           <w:id w:val="10424444"/>
           <w:citation/>
         </w:sdtPr>
+        <w:sdtEndPr/>
         <w:sdtContent>
           <w:r>
             <w:rPr>
@@ -5024,7 +5061,7 @@
       <w:bookmarkStart w:id="23" w:name="_Toc261719267"/>
       <w:bookmarkStart w:id="24" w:name="_Toc261719332"/>
       <w:bookmarkStart w:id="25" w:name="_Toc261719386"/>
-      <w:bookmarkStart w:id="26" w:name="_Toc270847833"/>
+      <w:bookmarkStart w:id="26" w:name="_Toc270966390"/>
       <w:r>
         <w:rPr>
           <w:lang w:eastAsia="zh-TW"/>
@@ -5075,6 +5112,7 @@
           <w:id w:val="483411437"/>
           <w:citation/>
         </w:sdtPr>
+        <w:sdtEndPr/>
         <w:sdtContent>
           <w:r>
             <w:rPr>
@@ -5189,6 +5227,7 @@
           <w:id w:val="483411438"/>
           <w:citation/>
         </w:sdtPr>
+        <w:sdtEndPr/>
         <w:sdtContent>
           <w:r>
             <w:rPr>
@@ -5295,6 +5334,7 @@
           <w:id w:val="483411441"/>
           <w:citation/>
         </w:sdtPr>
+        <w:sdtEndPr/>
         <w:sdtContent>
           <w:r>
             <w:rPr>
@@ -5349,6 +5389,7 @@
           <w:id w:val="483411439"/>
           <w:citation/>
         </w:sdtPr>
+        <w:sdtEndPr/>
         <w:sdtContent>
           <w:r>
             <w:rPr>
@@ -5863,6 +5904,7 @@
           <w:id w:val="-1422795380"/>
           <w:citation/>
         </w:sdtPr>
+        <w:sdtEndPr/>
         <w:sdtContent>
           <w:r>
             <w:fldChar w:fldCharType="begin"/>
@@ -6030,6 +6072,7 @@
           <w:id w:val="483411442"/>
           <w:citation/>
         </w:sdtPr>
+        <w:sdtEndPr/>
         <w:sdtContent>
           <w:r>
             <w:rPr>
@@ -6358,6 +6401,7 @@
           <w:id w:val="483411443"/>
           <w:citation/>
         </w:sdtPr>
+        <w:sdtEndPr/>
         <w:sdtContent>
           <w:r>
             <w:rPr>
@@ -6488,6 +6532,7 @@
           <w:id w:val="483411444"/>
           <w:citation/>
         </w:sdtPr>
+        <w:sdtEndPr/>
         <w:sdtContent>
           <w:r>
             <w:rPr>
@@ -6572,6 +6617,7 @@
           <w:id w:val="483411448"/>
           <w:citation/>
         </w:sdtPr>
+        <w:sdtEndPr/>
         <w:sdtContent>
           <w:r>
             <w:rPr>
@@ -6914,7 +6960,7 @@
       <w:bookmarkStart w:id="30" w:name="_Toc261719268"/>
       <w:bookmarkStart w:id="31" w:name="_Toc261719333"/>
       <w:bookmarkStart w:id="32" w:name="_Toc261719387"/>
-      <w:bookmarkStart w:id="33" w:name="_Toc270847834"/>
+      <w:bookmarkStart w:id="33" w:name="_Toc270966391"/>
       <w:r>
         <w:lastRenderedPageBreak/>
         <w:t>Evaluating Tagger Performance</w:t>
@@ -6945,6 +6991,7 @@
           <w:id w:val="59903073"/>
           <w:citation/>
         </w:sdtPr>
+        <w:sdtEndPr/>
         <w:sdtContent>
           <w:r>
             <w:rPr>
@@ -7030,6 +7077,7 @@
           <w:id w:val="483411445"/>
           <w:citation/>
         </w:sdtPr>
+        <w:sdtEndPr/>
         <w:sdtContent>
           <w:r>
             <w:rPr>
@@ -7078,6 +7126,7 @@
           <w:id w:val="483411446"/>
           <w:citation/>
         </w:sdtPr>
+        <w:sdtEndPr/>
         <w:sdtContent>
           <w:r>
             <w:rPr>
@@ -7138,6 +7187,7 @@
           <w:id w:val="10593655"/>
           <w:citation/>
         </w:sdtPr>
+        <w:sdtEndPr/>
         <w:sdtContent>
           <w:r>
             <w:rPr>
@@ -7365,6 +7415,7 @@
           <w:id w:val="10595340"/>
           <w:citation/>
         </w:sdtPr>
+        <w:sdtEndPr/>
         <w:sdtContent>
           <w:r>
             <w:rPr>
@@ -7413,6 +7464,7 @@
           <w:id w:val="10595341"/>
           <w:citation/>
         </w:sdtPr>
+        <w:sdtEndPr/>
         <w:sdtContent>
           <w:r>
             <w:rPr>
@@ -7518,7 +7570,7 @@
       <w:bookmarkStart w:id="35" w:name="_Toc261719334"/>
       <w:bookmarkStart w:id="36" w:name="_Toc261719388"/>
       <w:bookmarkStart w:id="37" w:name="_Ref270606799"/>
-      <w:bookmarkStart w:id="38" w:name="_Toc270847835"/>
+      <w:bookmarkStart w:id="38" w:name="_Toc270966392"/>
       <w:r>
         <w:rPr>
           <w:lang w:eastAsia="zh-TW"/>
@@ -7568,6 +7620,7 @@
           <w:id w:val="10593657"/>
           <w:citation/>
         </w:sdtPr>
+        <w:sdtEndPr/>
         <w:sdtContent>
           <w:r>
             <w:fldChar w:fldCharType="begin"/>
@@ -7614,6 +7667,7 @@
           <w:id w:val="10593658"/>
           <w:citation/>
         </w:sdtPr>
+        <w:sdtEndPr/>
         <w:sdtContent>
           <w:r>
             <w:fldChar w:fldCharType="begin"/>
@@ -7646,6 +7700,7 @@
           <w:id w:val="10593656"/>
           <w:citation/>
         </w:sdtPr>
+        <w:sdtEndPr/>
         <w:sdtContent>
           <w:r>
             <w:fldChar w:fldCharType="begin"/>
@@ -7692,6 +7747,7 @@
           <w:id w:val="10593683"/>
           <w:citation/>
         </w:sdtPr>
+        <w:sdtEndPr/>
         <w:sdtContent>
           <w:r>
             <w:fldChar w:fldCharType="begin"/>
@@ -7798,7 +7854,7 @@
       <w:bookmarkStart w:id="42" w:name="_Toc261719270"/>
       <w:bookmarkStart w:id="43" w:name="_Toc261719335"/>
       <w:bookmarkStart w:id="44" w:name="_Toc261719389"/>
-      <w:bookmarkStart w:id="45" w:name="_Toc270847836"/>
+      <w:bookmarkStart w:id="45" w:name="_Toc270966393"/>
       <w:r>
         <w:t>Temporal Expression</w:t>
       </w:r>
@@ -7840,6 +7896,7 @@
           <w:id w:val="590747640"/>
           <w:citation/>
         </w:sdtPr>
+        <w:sdtEndPr/>
         <w:sdtContent>
           <w:r>
             <w:fldChar w:fldCharType="begin"/>
@@ -7872,6 +7929,7 @@
           <w:id w:val="590747639"/>
           <w:citation/>
         </w:sdtPr>
+        <w:sdtEndPr/>
         <w:sdtContent>
           <w:r>
             <w:fldChar w:fldCharType="begin"/>
@@ -7927,8 +7985,8 @@
           <w:id w:val="590747695"/>
           <w:citation/>
         </w:sdtPr>
+        <w:sdtEndPr/>
         <w:sdtContent>
-          <w:proofErr w:type="gramEnd"/>
           <w:r>
             <w:rPr>
               <w:lang w:eastAsia="zh-TW"/>
@@ -7952,7 +8010,15 @@
               <w:noProof/>
               <w:lang w:eastAsia="zh-TW"/>
             </w:rPr>
-            <w:t>(Ahn, Adafre, &amp; de Rijke, 2005)</w:t>
+            <w:t>(Ahn</w:t>
+          </w:r>
+          <w:proofErr w:type="gramEnd"/>
+          <w:r>
+            <w:rPr>
+              <w:noProof/>
+              <w:lang w:eastAsia="zh-TW"/>
+            </w:rPr>
+            <w:t>, Adafre, &amp; de Rijke, 2005)</w:t>
           </w:r>
           <w:r>
             <w:rPr>
@@ -8007,6 +8073,7 @@
           <w:id w:val="590747637"/>
           <w:citation/>
         </w:sdtPr>
+        <w:sdtEndPr/>
         <w:sdtContent>
           <w:r>
             <w:rPr>
@@ -8176,6 +8243,7 @@
           <w:id w:val="63107304"/>
           <w:citation/>
         </w:sdtPr>
+        <w:sdtEndPr/>
         <w:sdtContent>
           <w:r>
             <w:rPr>
@@ -8389,6 +8457,7 @@
           <w:id w:val="63106601"/>
           <w:citation/>
         </w:sdtPr>
+        <w:sdtEndPr/>
         <w:sdtContent>
           <w:r>
             <w:rPr>
@@ -8488,6 +8557,7 @@
           <w:id w:val="63106645"/>
           <w:citation/>
         </w:sdtPr>
+        <w:sdtEndPr/>
         <w:sdtContent>
           <w:r>
             <w:fldChar w:fldCharType="begin"/>
@@ -8608,6 +8678,7 @@
           <w:id w:val="63106602"/>
           <w:citation/>
         </w:sdtPr>
+        <w:sdtEndPr/>
         <w:sdtContent>
           <w:r>
             <w:fldChar w:fldCharType="begin"/>
@@ -8679,6 +8750,7 @@
           <w:id w:val="63106604"/>
           <w:citation/>
         </w:sdtPr>
+        <w:sdtEndPr/>
         <w:sdtContent>
           <w:r>
             <w:fldChar w:fldCharType="begin"/>
@@ -8748,6 +8820,7 @@
           <w:id w:val="10593654"/>
           <w:citation/>
         </w:sdtPr>
+        <w:sdtEndPr/>
         <w:sdtContent>
           <w:r>
             <w:fldChar w:fldCharType="begin"/>
@@ -8850,6 +8923,7 @@
           <w:id w:val="63107261"/>
           <w:citation/>
         </w:sdtPr>
+        <w:sdtEndPr/>
         <w:sdtContent>
           <w:r>
             <w:fldChar w:fldCharType="begin"/>
@@ -9028,6 +9102,7 @@
           <w:id w:val="63107264"/>
           <w:citation/>
         </w:sdtPr>
+        <w:sdtEndPr/>
         <w:sdtContent>
           <w:r>
             <w:fldChar w:fldCharType="begin"/>
@@ -9117,6 +9192,7 @@
           <w:id w:val="63106648"/>
           <w:citation/>
         </w:sdtPr>
+        <w:sdtEndPr/>
         <w:sdtContent>
           <w:r>
             <w:rPr>
@@ -9344,6 +9420,7 @@
           <w:id w:val="63107306"/>
           <w:citation/>
         </w:sdtPr>
+        <w:sdtEndPr/>
         <w:sdtContent>
           <w:r>
             <w:rPr>
@@ -9541,6 +9618,7 @@
           <w:id w:val="63107263"/>
           <w:citation/>
         </w:sdtPr>
+        <w:sdtEndPr/>
         <w:sdtContent>
           <w:r>
             <w:rPr>
@@ -9975,6 +10053,7 @@
           <w:id w:val="584475422"/>
           <w:citation/>
         </w:sdtPr>
+        <w:sdtEndPr/>
         <w:sdtContent>
           <w:r>
             <w:rPr>
@@ -10083,6 +10162,7 @@
           <w:id w:val="201333622"/>
           <w:citation/>
         </w:sdtPr>
+        <w:sdtEndPr/>
         <w:sdtContent>
           <w:r>
             <w:rPr>
@@ -10154,7 +10234,7 @@
       </w:pPr>
       <w:bookmarkStart w:id="58" w:name="_Ref270598103"/>
       <w:bookmarkStart w:id="59" w:name="_Ref270598204"/>
-      <w:bookmarkStart w:id="60" w:name="_Toc270847837"/>
+      <w:bookmarkStart w:id="60" w:name="_Toc270966394"/>
       <w:r>
         <w:lastRenderedPageBreak/>
         <w:t>Problem Analysis</w:t>
@@ -10209,6 +10289,7 @@
           <w:id w:val="-1421637240"/>
           <w:citation/>
         </w:sdtPr>
+        <w:sdtEndPr/>
         <w:sdtContent>
           <w:r>
             <w:fldChar w:fldCharType="begin"/>
@@ -10255,6 +10336,7 @@
           <w:id w:val="1987513168"/>
           <w:citation/>
         </w:sdtPr>
+        <w:sdtEndPr/>
         <w:sdtContent>
           <w:r>
             <w:fldChar w:fldCharType="begin"/>
@@ -10380,7 +10462,7 @@
       </w:pPr>
       <w:bookmarkStart w:id="61" w:name="_Ref270598129"/>
       <w:bookmarkStart w:id="62" w:name="_Ref270598222"/>
-      <w:bookmarkStart w:id="63" w:name="_Toc270847838"/>
+      <w:bookmarkStart w:id="63" w:name="_Toc270966395"/>
       <w:r>
         <w:lastRenderedPageBreak/>
         <w:t>System</w:t>
@@ -10404,6 +10486,7 @@
           <w:id w:val="1003099366"/>
           <w:citation/>
         </w:sdtPr>
+        <w:sdtEndPr/>
         <w:sdtContent>
           <w:r>
             <w:fldChar w:fldCharType="begin"/>
@@ -10482,7 +10565,21 @@
         <w:t>high-level</w:t>
       </w:r>
       <w:r>
-        <w:t xml:space="preserve"> overview of the system, how to use it, and the implementation methodology, is given. Following this, more detailed implementation details on the internal representation of timexes and documents is given, as well as implementation details about the rule engine.</w:t>
+        <w:t xml:space="preserve"> overview of the system, how to use it, and the implementation methodology, is given. Following this, </w:t>
+      </w:r>
+      <w:proofErr w:type="gramStart"/>
+      <w:r>
+        <w:t xml:space="preserve">more </w:t>
+      </w:r>
+      <w:r>
+        <w:t>thorough</w:t>
+      </w:r>
+      <w:r>
+        <w:t xml:space="preserve"> implementation details on the internal representation of timexes and documents is</w:t>
+      </w:r>
+      <w:proofErr w:type="gramEnd"/>
+      <w:r>
+        <w:t xml:space="preserve"> given, as well as implementation details about the rule engine.</w:t>
       </w:r>
       <w:r>
         <w:t xml:space="preserve"> Finally, details on the implemented rule sets are given, finishing with implementation details about the supported document formats in TERNIP.</w:t>
@@ -10492,7 +10589,7 @@
       <w:pPr>
         <w:pStyle w:val="Heading2"/>
       </w:pPr>
-      <w:bookmarkStart w:id="64" w:name="_Toc270847839"/>
+      <w:bookmarkStart w:id="64" w:name="_Toc270966396"/>
       <w:r>
         <w:t>Architecture</w:t>
       </w:r>
@@ -10526,7 +10623,7 @@
           <v:shape id="_x0000_i1025" type="#_x0000_t75" style="width:419.25pt;height:295.5pt" o:ole="">
             <v:imagedata r:id="rId25" o:title=""/>
           </v:shape>
-          <o:OLEObject Type="Embed" ProgID="Visio.Drawing.11" ShapeID="_x0000_i1025" DrawAspect="Content" ObjectID="_1344708007" r:id="rId26"/>
+          <o:OLEObject Type="Embed" ProgID="Visio.Drawing.11" ShapeID="_x0000_i1025" DrawAspect="Content" ObjectID="_1344708380" r:id="rId26"/>
         </w:object>
       </w:r>
     </w:p>
@@ -10584,7 +10681,12 @@
         <w:fldChar w:fldCharType="end"/>
       </w:r>
       <w:r>
-        <w:t xml:space="preserve"> shows a visualisation of the TERNIP system tagging a single document. In typical use, TERNIP will load a document into an abstract representation, then performs tokenisation and part-of-speech tagging, and provides a list of tokens to a recogniser, which identifies temporal expressions (and their type) in the document, and then to a normaliser, which annotates the attributes (e.g., the value and any modifiers) of the identified timexes.</w:t>
+        <w:t xml:space="preserve"> shows a visualisation of the TERNIP system tagging a single document. In typical use, TERNIP will load a document into an abstract representation, then performs tokenisation and part-of-speech tagging, and provides a list of tokens to a recogniser, which identifies temporal expr</w:t>
+      </w:r>
+      <w:bookmarkStart w:id="66" w:name="_GoBack"/>
+      <w:bookmarkEnd w:id="66"/>
+      <w:r>
+        <w:t>essions (and their type) in the document, and then to a normaliser, which annotates the attributes (e.g., the value and any modifiers) of the identified timexes.</w:t>
       </w:r>
       <w:r>
         <w:t xml:space="preserve"> Finally, this new timex data is </w:t>
@@ -11186,7 +11288,7 @@
           <w:rStyle w:val="Code"/>
         </w:rPr>
       </w:pPr>
-      <w:bookmarkStart w:id="66" w:name="_Ref270759861"/>
+      <w:bookmarkStart w:id="67" w:name="_Ref270759861"/>
       <w:r>
         <w:t xml:space="preserve">Sample </w:t>
       </w:r>
@@ -11208,7 +11310,7 @@
       <w:r>
         <w:fldChar w:fldCharType="end"/>
       </w:r>
-      <w:bookmarkEnd w:id="66"/>
+      <w:bookmarkEnd w:id="67"/>
       <w:r>
         <w:t xml:space="preserve"> - Using the TERNIP API</w:t>
       </w:r>
@@ -11217,12 +11319,12 @@
       <w:pPr>
         <w:pStyle w:val="Heading2"/>
       </w:pPr>
-      <w:bookmarkStart w:id="67" w:name="_Toc270847840"/>
+      <w:bookmarkStart w:id="68" w:name="_Toc270966397"/>
       <w:r>
         <w:lastRenderedPageBreak/>
         <w:t>Implementation Methodology</w:t>
       </w:r>
-      <w:bookmarkEnd w:id="67"/>
+      <w:bookmarkEnd w:id="68"/>
     </w:p>
     <w:p>
       <w:r>
@@ -11251,6 +11353,7 @@
           <w:id w:val="-824591617"/>
           <w:citation/>
         </w:sdtPr>
+        <w:sdtEndPr/>
         <w:sdtContent>
           <w:r>
             <w:fldChar w:fldCharType="begin"/>
@@ -11280,6 +11383,7 @@
           <w:id w:val="-1419714873"/>
           <w:citation/>
         </w:sdtPr>
+        <w:sdtEndPr/>
         <w:sdtContent>
           <w:r>
             <w:fldChar w:fldCharType="begin"/>
@@ -11321,21 +11425,21 @@
       <w:r>
         <w:t xml:space="preserve"> way – for example, using Python library functions (particularly for time and date handling). Unit tests could then be used to verify that the refactored functions behaved as before.</w:t>
       </w:r>
-      <w:bookmarkStart w:id="68" w:name="_Ref270419873"/>
+      <w:bookmarkStart w:id="69" w:name="_Ref270419873"/>
     </w:p>
     <w:p>
       <w:pPr>
         <w:pStyle w:val="Heading2"/>
       </w:pPr>
-      <w:bookmarkStart w:id="69" w:name="_Toc270847841"/>
+      <w:bookmarkStart w:id="70" w:name="_Toc270966398"/>
       <w:r>
         <w:t>A</w:t>
       </w:r>
-      <w:bookmarkEnd w:id="68"/>
+      <w:bookmarkEnd w:id="69"/>
       <w:r>
         <w:t>bstract Representation Of Timexes</w:t>
       </w:r>
-      <w:bookmarkEnd w:id="69"/>
+      <w:bookmarkEnd w:id="70"/>
     </w:p>
     <w:p>
       <w:r>
@@ -11377,6 +11481,7 @@
           <w:id w:val="39170546"/>
           <w:citation/>
         </w:sdtPr>
+        <w:sdtEndPr/>
         <w:sdtContent>
           <w:r>
             <w:fldChar w:fldCharType="begin"/>
@@ -11573,6 +11678,7 @@
                 <w:id w:val="317229413"/>
                 <w:citation/>
               </w:sdtPr>
+              <w:sdtEndPr/>
               <w:sdtContent>
                 <w:r>
                   <w:fldChar w:fldCharType="begin"/>
@@ -11995,7 +12101,7 @@
       <w:pPr>
         <w:pStyle w:val="Caption"/>
       </w:pPr>
-      <w:bookmarkStart w:id="70" w:name="_Ref270079381"/>
+      <w:bookmarkStart w:id="71" w:name="_Ref270079381"/>
       <w:r>
         <w:t xml:space="preserve">Table </w:t>
       </w:r>
@@ -12017,7 +12123,7 @@
       <w:r>
         <w:fldChar w:fldCharType="end"/>
       </w:r>
-      <w:bookmarkEnd w:id="70"/>
+      <w:bookmarkEnd w:id="71"/>
       <w:r>
         <w:t xml:space="preserve"> - attributes on the ternip.timex class</w:t>
       </w:r>
@@ -12095,13 +12201,13 @@
       <w:pPr>
         <w:pStyle w:val="Heading2"/>
       </w:pPr>
-      <w:bookmarkStart w:id="71" w:name="_Toc270847842"/>
       <w:bookmarkStart w:id="72" w:name="_Ref270849786"/>
+      <w:bookmarkStart w:id="73" w:name="_Toc270966399"/>
       <w:r>
         <w:t>Abstract Representation Of Documents</w:t>
       </w:r>
-      <w:bookmarkEnd w:id="71"/>
       <w:bookmarkEnd w:id="72"/>
+      <w:bookmarkEnd w:id="73"/>
     </w:p>
     <w:p>
       <w:r>
@@ -12115,6 +12221,7 @@
           <w:id w:val="1825390441"/>
           <w:citation/>
         </w:sdtPr>
+        <w:sdtEndPr/>
         <w:sdtContent>
           <w:r>
             <w:fldChar w:fldCharType="begin"/>
@@ -12367,7 +12474,7 @@
       <w:pPr>
         <w:pStyle w:val="Caption"/>
       </w:pPr>
-      <w:bookmarkStart w:id="73" w:name="_Ref270080747"/>
+      <w:bookmarkStart w:id="74" w:name="_Ref270080747"/>
       <w:r>
         <w:lastRenderedPageBreak/>
         <w:t xml:space="preserve">Sample </w:t>
@@ -12390,7 +12497,7 @@
       <w:r>
         <w:fldChar w:fldCharType="end"/>
       </w:r>
-      <w:bookmarkEnd w:id="73"/>
+      <w:bookmarkEnd w:id="74"/>
       <w:r>
         <w:t xml:space="preserve"> - A single sentence documented in TERNIP internal form</w:t>
       </w:r>
@@ -12498,11 +12605,11 @@
       <w:pPr>
         <w:pStyle w:val="Heading2"/>
       </w:pPr>
-      <w:bookmarkStart w:id="74" w:name="_Toc270847843"/>
+      <w:bookmarkStart w:id="75" w:name="_Toc270966400"/>
       <w:r>
         <w:t>Rule Engine</w:t>
       </w:r>
-      <w:bookmarkEnd w:id="74"/>
+      <w:bookmarkEnd w:id="75"/>
     </w:p>
     <w:p>
       <w:r>
@@ -12658,11 +12765,11 @@
       <w:pPr>
         <w:pStyle w:val="Heading3"/>
       </w:pPr>
-      <w:bookmarkStart w:id="75" w:name="_Ref270773029"/>
+      <w:bookmarkStart w:id="76" w:name="_Ref270773029"/>
       <w:r>
         <w:t>Pattern Matching</w:t>
       </w:r>
-      <w:bookmarkEnd w:id="75"/>
+      <w:bookmarkEnd w:id="76"/>
     </w:p>
     <w:p>
       <w:r>
@@ -12681,7 +12788,7 @@
       </w:r>
     </w:p>
     <w:p>
-      <w:bookmarkStart w:id="76" w:name="_Ref270772988"/>
+      <w:bookmarkStart w:id="77" w:name="_Ref270772988"/>
       <w:r>
         <w:t xml:space="preserve">The NLTK class </w:t>
       </w:r>
@@ -12701,6 +12808,7 @@
           <w:id w:val="384767500"/>
           <w:citation/>
         </w:sdtPr>
+        <w:sdtEndPr/>
         <w:sdtContent>
           <w:r>
             <w:fldChar w:fldCharType="begin"/>
@@ -13095,7 +13203,7 @@
           <w:sz w:val="20"/>
         </w:rPr>
       </w:pPr>
-      <w:bookmarkStart w:id="77" w:name="_Ref270164724"/>
+      <w:bookmarkStart w:id="78" w:name="_Ref270164724"/>
       <w:r>
         <w:t xml:space="preserve">Sample </w:t>
       </w:r>
@@ -13117,7 +13225,7 @@
       <w:r>
         <w:fldChar w:fldCharType="end"/>
       </w:r>
-      <w:bookmarkEnd w:id="77"/>
+      <w:bookmarkEnd w:id="78"/>
       <w:r>
         <w:t xml:space="preserve"> - a string representation as used for regular expression matching</w:t>
       </w:r>
@@ -13807,12 +13915,12 @@
       <w:pPr>
         <w:pStyle w:val="Heading3"/>
       </w:pPr>
-      <w:bookmarkStart w:id="78" w:name="_Ref270847351"/>
+      <w:bookmarkStart w:id="79" w:name="_Ref270847351"/>
       <w:r>
         <w:t>Basic Rule Format</w:t>
       </w:r>
-      <w:bookmarkEnd w:id="76"/>
-      <w:bookmarkEnd w:id="78"/>
+      <w:bookmarkEnd w:id="77"/>
+      <w:bookmarkEnd w:id="79"/>
     </w:p>
     <w:p>
       <w:r>
@@ -13926,7 +14034,7 @@
           <w:rStyle w:val="Code"/>
         </w:rPr>
       </w:pPr>
-      <w:bookmarkStart w:id="79" w:name="_Ref270170684"/>
+      <w:bookmarkStart w:id="80" w:name="_Ref270170684"/>
       <w:r>
         <w:t xml:space="preserve">Sample </w:t>
       </w:r>
@@ -13948,7 +14056,7 @@
       <w:r>
         <w:fldChar w:fldCharType="end"/>
       </w:r>
-      <w:bookmarkEnd w:id="79"/>
+      <w:bookmarkEnd w:id="80"/>
       <w:r>
         <w:t xml:space="preserve"> - a minimal definition of a single recognition rule</w:t>
       </w:r>
@@ -14517,7 +14625,7 @@
           <w:rStyle w:val="Code"/>
         </w:rPr>
       </w:pPr>
-      <w:bookmarkStart w:id="80" w:name="_Ref270169329"/>
+      <w:bookmarkStart w:id="81" w:name="_Ref270169329"/>
       <w:r>
         <w:t xml:space="preserve">Table </w:t>
       </w:r>
@@ -14539,7 +14647,7 @@
       <w:r>
         <w:fldChar w:fldCharType="end"/>
       </w:r>
-      <w:bookmarkEnd w:id="80"/>
+      <w:bookmarkEnd w:id="81"/>
       <w:r>
         <w:t xml:space="preserve"> - Accepted fields in recognition rule definitions</w:t>
       </w:r>
@@ -14726,7 +14834,7 @@
           <w:sz w:val="20"/>
         </w:rPr>
       </w:pPr>
-      <w:bookmarkStart w:id="81" w:name="_Ref270779363"/>
+      <w:bookmarkStart w:id="82" w:name="_Ref270779363"/>
       <w:r>
         <w:t xml:space="preserve">Sample </w:t>
       </w:r>
@@ -14748,7 +14856,7 @@
       <w:r>
         <w:fldChar w:fldCharType="end"/>
       </w:r>
-      <w:bookmarkEnd w:id="81"/>
+      <w:bookmarkEnd w:id="82"/>
       <w:r>
         <w:t xml:space="preserve"> - a more complex normalisation rule for normalising expressions like “Last Tuesday”</w:t>
       </w:r>
@@ -14923,7 +15031,7 @@
       <w:pPr>
         <w:pStyle w:val="Caption"/>
       </w:pPr>
-      <w:bookmarkStart w:id="82" w:name="_Ref270249362"/>
+      <w:bookmarkStart w:id="83" w:name="_Ref270249362"/>
       <w:r>
         <w:t xml:space="preserve">Sample </w:t>
       </w:r>
@@ -14945,7 +15053,7 @@
       <w:r>
         <w:fldChar w:fldCharType="end"/>
       </w:r>
-      <w:bookmarkEnd w:id="82"/>
+      <w:bookmarkEnd w:id="83"/>
       <w:r>
         <w:t xml:space="preserve"> - a single sentence using a simple string representation and a space separator</w:t>
       </w:r>
@@ -15650,8 +15758,8 @@
       <w:pPr>
         <w:pStyle w:val="Caption"/>
       </w:pPr>
-      <w:bookmarkStart w:id="83" w:name="_Ref270779450"/>
-      <w:bookmarkStart w:id="84" w:name="_Ref270779459"/>
+      <w:bookmarkStart w:id="84" w:name="_Ref270779450"/>
+      <w:bookmarkStart w:id="85" w:name="_Ref270779459"/>
       <w:r>
         <w:t xml:space="preserve">Table </w:t>
       </w:r>
@@ -15673,7 +15781,7 @@
       <w:r>
         <w:fldChar w:fldCharType="end"/>
       </w:r>
-      <w:bookmarkEnd w:id="83"/>
+      <w:bookmarkEnd w:id="84"/>
       <w:r>
         <w:t xml:space="preserve"> -</w:t>
       </w:r>
@@ -15686,20 +15794,20 @@
       <w:r>
         <w:t xml:space="preserve"> rule definitions</w:t>
       </w:r>
-      <w:bookmarkEnd w:id="84"/>
+      <w:bookmarkEnd w:id="85"/>
     </w:p>
     <w:p>
       <w:pPr>
         <w:pStyle w:val="Heading3"/>
       </w:pPr>
-      <w:bookmarkStart w:id="85" w:name="_Ref270772992"/>
+      <w:bookmarkStart w:id="86" w:name="_Ref270772992"/>
       <w:r>
         <w:t>Complex Rule Format</w:t>
       </w:r>
-      <w:bookmarkEnd w:id="85"/>
-    </w:p>
-    <w:p>
-      <w:bookmarkStart w:id="86" w:name="_Ref270772701"/>
+      <w:bookmarkEnd w:id="86"/>
+    </w:p>
+    <w:p>
+      <w:bookmarkStart w:id="87" w:name="_Ref270772701"/>
       <w:r>
         <w:t>For rules where the logic cannot be captured in the rule format described above (for example, more complex guards for a recognition rule than regular expressions allow), an alternate rule format is supported, called complex rules.</w:t>
       </w:r>
@@ -16628,7 +16736,7 @@
           <w:rStyle w:val="Code"/>
         </w:rPr>
       </w:pPr>
-      <w:bookmarkStart w:id="87" w:name="_Ref270762764"/>
+      <w:bookmarkStart w:id="88" w:name="_Ref270762764"/>
       <w:r>
         <w:t xml:space="preserve">Sample </w:t>
       </w:r>
@@ -16650,7 +16758,7 @@
       <w:r>
         <w:fldChar w:fldCharType="end"/>
       </w:r>
-      <w:bookmarkEnd w:id="87"/>
+      <w:bookmarkEnd w:id="88"/>
       <w:r>
         <w:t xml:space="preserve"> - a complex rule format that creates a TIMEX based on the presence of other timexes</w:t>
       </w:r>
@@ -16888,7 +16996,7 @@
           <w:sz w:val="24"/>
         </w:rPr>
       </w:pPr>
-      <w:bookmarkStart w:id="88" w:name="_Ref270847373"/>
+      <w:bookmarkStart w:id="89" w:name="_Ref270847373"/>
       <w:r>
         <w:rPr>
           <w:rStyle w:val="Code"/>
@@ -16897,8 +17005,8 @@
         </w:rPr>
         <w:t>Ordering and Dependencies</w:t>
       </w:r>
-      <w:bookmarkEnd w:id="86"/>
-      <w:bookmarkEnd w:id="88"/>
+      <w:bookmarkEnd w:id="87"/>
+      <w:bookmarkEnd w:id="89"/>
     </w:p>
     <w:p>
       <w:r>
@@ -17027,11 +17135,11 @@
       <w:pPr>
         <w:pStyle w:val="Heading3"/>
       </w:pPr>
-      <w:bookmarkStart w:id="89" w:name="_Ref270772996"/>
+      <w:bookmarkStart w:id="90" w:name="_Ref270772996"/>
       <w:r>
         <w:t>Rule Blocks</w:t>
       </w:r>
-      <w:bookmarkEnd w:id="89"/>
+      <w:bookmarkEnd w:id="90"/>
     </w:p>
     <w:p>
       <w:r>
@@ -17187,12 +17295,11 @@
           <w:sz w:val="20"/>
         </w:rPr>
       </w:pPr>
-      <w:bookmarkStart w:id="90" w:name="_Ref270093042"/>
+      <w:bookmarkStart w:id="91" w:name="_Ref270093042"/>
       <w:proofErr w:type="gramStart"/>
       <w:r>
         <w:t xml:space="preserve">Sample </w:t>
       </w:r>
-      <w:proofErr w:type="gramEnd"/>
       <w:r>
         <w:fldChar w:fldCharType="begin"/>
       </w:r>
@@ -17211,8 +17318,7 @@
       <w:r>
         <w:fldChar w:fldCharType="end"/>
       </w:r>
-      <w:bookmarkEnd w:id="90"/>
-      <w:proofErr w:type="gramStart"/>
+      <w:bookmarkEnd w:id="91"/>
       <w:r>
         <w:t xml:space="preserve"> - a rule block</w:t>
       </w:r>
@@ -17423,8 +17529,8 @@
       <w:pPr>
         <w:pStyle w:val="Caption"/>
       </w:pPr>
-      <w:bookmarkStart w:id="91" w:name="_Ref270091918"/>
-      <w:bookmarkStart w:id="92" w:name="_Ref270092175"/>
+      <w:bookmarkStart w:id="92" w:name="_Ref270091918"/>
+      <w:bookmarkStart w:id="93" w:name="_Ref270092175"/>
       <w:r>
         <w:t xml:space="preserve">Table </w:t>
       </w:r>
@@ -17446,11 +17552,11 @@
       <w:r>
         <w:fldChar w:fldCharType="end"/>
       </w:r>
-      <w:bookmarkEnd w:id="91"/>
+      <w:bookmarkEnd w:id="92"/>
       <w:r>
         <w:t xml:space="preserve"> - Accepted fields in rule block headers</w:t>
       </w:r>
-      <w:bookmarkEnd w:id="92"/>
+      <w:bookmarkEnd w:id="93"/>
     </w:p>
     <w:p>
       <w:r>
@@ -17588,11 +17694,11 @@
       <w:pPr>
         <w:pStyle w:val="Heading3"/>
       </w:pPr>
-      <w:bookmarkStart w:id="93" w:name="_Ref270772943"/>
+      <w:bookmarkStart w:id="94" w:name="_Ref270772943"/>
       <w:r>
         <w:t>Flow of Control</w:t>
       </w:r>
-      <w:bookmarkEnd w:id="93"/>
+      <w:bookmarkEnd w:id="94"/>
     </w:p>
     <w:p>
       <w:r>
@@ -17657,12 +17763,12 @@
       <w:pPr>
         <w:pStyle w:val="Heading4"/>
       </w:pPr>
-      <w:bookmarkStart w:id="94" w:name="_Ref270782292"/>
+      <w:bookmarkStart w:id="95" w:name="_Ref270782292"/>
       <w:r>
         <w:lastRenderedPageBreak/>
         <w:t>Recognition Rule Engine</w:t>
       </w:r>
-      <w:bookmarkEnd w:id="94"/>
+      <w:bookmarkEnd w:id="95"/>
     </w:p>
     <w:p>
       <w:r>
@@ -17879,11 +17985,11 @@
       <w:pPr>
         <w:pStyle w:val="Heading2"/>
       </w:pPr>
-      <w:bookmarkStart w:id="95" w:name="_Toc270847844"/>
+      <w:bookmarkStart w:id="96" w:name="_Toc270966401"/>
       <w:r>
         <w:t>Recognition Rules</w:t>
       </w:r>
-      <w:bookmarkEnd w:id="95"/>
+      <w:bookmarkEnd w:id="96"/>
     </w:p>
     <w:p>
       <w:r>
@@ -17894,6 +18000,7 @@
           <w:id w:val="1270347027"/>
           <w:citation/>
         </w:sdtPr>
+        <w:sdtEndPr/>
         <w:sdtContent>
           <w:r>
             <w:fldChar w:fldCharType="begin"/>
@@ -17974,12 +18081,12 @@
       <w:pPr>
         <w:pStyle w:val="Heading2"/>
       </w:pPr>
-      <w:bookmarkStart w:id="96" w:name="_Toc270847845"/>
+      <w:bookmarkStart w:id="97" w:name="_Toc270966402"/>
       <w:r>
         <w:lastRenderedPageBreak/>
         <w:t>Normalisation Rules</w:t>
       </w:r>
-      <w:bookmarkEnd w:id="96"/>
+      <w:bookmarkEnd w:id="97"/>
     </w:p>
     <w:p>
       <w:r>
@@ -17990,6 +18097,7 @@
           <w:id w:val="166982189"/>
           <w:citation/>
         </w:sdtPr>
+        <w:sdtEndPr/>
         <w:sdtContent>
           <w:r>
             <w:fldChar w:fldCharType="begin"/>
@@ -18229,7 +18337,7 @@
       <w:pPr>
         <w:pStyle w:val="Caption"/>
       </w:pPr>
-      <w:bookmarkStart w:id="97" w:name="_Ref270352805"/>
+      <w:bookmarkStart w:id="98" w:name="_Ref270352805"/>
       <w:r>
         <w:t xml:space="preserve">Sample </w:t>
       </w:r>
@@ -18251,7 +18359,7 @@
       <w:r>
         <w:fldChar w:fldCharType="end"/>
       </w:r>
-      <w:bookmarkEnd w:id="97"/>
+      <w:bookmarkEnd w:id="98"/>
       <w:r>
         <w:t xml:space="preserve"> - adding approximate time-of-day expressions from gutime-timeofday.ruleblock</w:t>
       </w:r>
@@ -18321,19 +18429,19 @@
       <w:r>
         <w:t>.</w:t>
       </w:r>
-      <w:bookmarkStart w:id="98" w:name="_Ref270250370"/>
+      <w:bookmarkStart w:id="99" w:name="_Ref270250370"/>
     </w:p>
     <w:p>
       <w:pPr>
         <w:pStyle w:val="Heading3"/>
       </w:pPr>
-      <w:bookmarkStart w:id="99" w:name="_Ref270773522"/>
+      <w:bookmarkStart w:id="100" w:name="_Ref270773522"/>
       <w:r>
         <w:lastRenderedPageBreak/>
         <w:t>Normalisation Support Functions</w:t>
       </w:r>
-      <w:bookmarkEnd w:id="98"/>
       <w:bookmarkEnd w:id="99"/>
+      <w:bookmarkEnd w:id="100"/>
     </w:p>
     <w:p>
       <w:r>
@@ -18347,6 +18455,7 @@
           <w:id w:val="49655601"/>
           <w:citation/>
         </w:sdtPr>
+        <w:sdtEndPr/>
         <w:sdtContent>
           <w:r>
             <w:fldChar w:fldCharType="begin"/>
@@ -18381,6 +18490,7 @@
           <w:id w:val="-1790887936"/>
           <w:citation/>
         </w:sdtPr>
+        <w:sdtEndPr/>
         <w:sdtContent>
           <w:r>
             <w:fldChar w:fldCharType="begin"/>
@@ -18582,17 +18692,17 @@
       <w:pPr>
         <w:pStyle w:val="Heading2"/>
       </w:pPr>
-      <w:bookmarkStart w:id="100" w:name="_Ref270081455"/>
-      <w:bookmarkStart w:id="101" w:name="_Ref270081470"/>
-      <w:bookmarkStart w:id="102" w:name="_Ref270082008"/>
-      <w:bookmarkStart w:id="103" w:name="_Toc270847846"/>
+      <w:bookmarkStart w:id="101" w:name="_Ref270081455"/>
+      <w:bookmarkStart w:id="102" w:name="_Ref270081470"/>
+      <w:bookmarkStart w:id="103" w:name="_Ref270082008"/>
+      <w:bookmarkStart w:id="104" w:name="_Toc270966403"/>
       <w:r>
         <w:t>Document Formats</w:t>
       </w:r>
-      <w:bookmarkEnd w:id="100"/>
       <w:bookmarkEnd w:id="101"/>
       <w:bookmarkEnd w:id="102"/>
       <w:bookmarkEnd w:id="103"/>
+      <w:bookmarkEnd w:id="104"/>
     </w:p>
     <w:p>
       <w:r>
@@ -18649,6 +18759,7 @@
           <w:id w:val="1451665957"/>
           <w:citation/>
         </w:sdtPr>
+        <w:sdtEndPr/>
         <w:sdtContent>
           <w:r>
             <w:fldChar w:fldCharType="begin"/>
@@ -18683,6 +18794,7 @@
           <w:id w:val="-2086130940"/>
           <w:citation/>
         </w:sdtPr>
+        <w:sdtEndPr/>
         <w:sdtContent>
           <w:r>
             <w:fldChar w:fldCharType="begin"/>
@@ -18835,6 +18947,7 @@
           <w:id w:val="1551041665"/>
           <w:citation/>
         </w:sdtPr>
+        <w:sdtEndPr/>
         <w:sdtContent>
           <w:r>
             <w:fldChar w:fldCharType="begin"/>
@@ -18941,6 +19054,7 @@
           <w:id w:val="-1726596247"/>
           <w:citation/>
         </w:sdtPr>
+        <w:sdtEndPr/>
         <w:sdtContent>
           <w:r>
             <w:fldChar w:fldCharType="begin"/>
@@ -19133,7 +19247,7 @@
           <v:shape id="_x0000_i1026" type="#_x0000_t75" style="width:159pt;height:168pt" o:ole="" o:bordertopcolor="this" o:borderleftcolor="this" o:borderbottomcolor="this" o:borderrightcolor="this">
             <v:imagedata r:id="rId27" o:title="" croptop="25967f" cropleft="4949f" cropright="24406f"/>
           </v:shape>
-          <o:OLEObject Type="Embed" ProgID="Visio.Drawing.11" ShapeID="_x0000_i1026" DrawAspect="Content" ObjectID="_1344708008" r:id="rId28"/>
+          <o:OLEObject Type="Embed" ProgID="Visio.Drawing.11" ShapeID="_x0000_i1026" DrawAspect="Content" ObjectID="_1344708381" r:id="rId28"/>
         </w:object>
       </w:r>
     </w:p>
@@ -19142,7 +19256,7 @@
         <w:pStyle w:val="Caption"/>
         <w:jc w:val="center"/>
       </w:pPr>
-      <w:bookmarkStart w:id="104" w:name="_Ref270431706"/>
+      <w:bookmarkStart w:id="105" w:name="_Ref270431706"/>
       <w:r>
         <w:t xml:space="preserve">Figure </w:t>
       </w:r>
@@ -19164,7 +19278,7 @@
       <w:r>
         <w:fldChar w:fldCharType="end"/>
       </w:r>
-      <w:bookmarkEnd w:id="104"/>
+      <w:bookmarkEnd w:id="105"/>
       <w:r>
         <w:t xml:space="preserve"> - Structure of ternip.formats package</w:t>
       </w:r>
@@ -19193,6 +19307,7 @@
           <w:id w:val="744841533"/>
           <w:citation/>
         </w:sdtPr>
+        <w:sdtEndPr/>
         <w:sdtContent>
           <w:r>
             <w:fldChar w:fldCharType="begin"/>
@@ -19287,14 +19402,14 @@
       <w:pPr>
         <w:pStyle w:val="Heading1"/>
       </w:pPr>
-      <w:bookmarkStart w:id="105" w:name="_Ref270176962"/>
-      <w:bookmarkStart w:id="106" w:name="_Toc270847847"/>
+      <w:bookmarkStart w:id="106" w:name="_Ref270176962"/>
+      <w:bookmarkStart w:id="107" w:name="_Toc270966404"/>
       <w:r>
         <w:lastRenderedPageBreak/>
         <w:t>Evaluation</w:t>
       </w:r>
-      <w:bookmarkEnd w:id="105"/>
       <w:bookmarkEnd w:id="106"/>
+      <w:bookmarkEnd w:id="107"/>
     </w:p>
     <w:p>
       <w:r>
@@ -19305,11 +19420,11 @@
       <w:pPr>
         <w:pStyle w:val="Heading2"/>
       </w:pPr>
-      <w:bookmarkStart w:id="107" w:name="_Toc270847848"/>
+      <w:bookmarkStart w:id="108" w:name="_Toc270966405"/>
       <w:r>
         <w:t>System Performance</w:t>
       </w:r>
-      <w:bookmarkEnd w:id="107"/>
+      <w:bookmarkEnd w:id="108"/>
     </w:p>
     <w:p>
       <w:r>
@@ -19349,6 +19464,7 @@
           <w:id w:val="-942539834"/>
           <w:citation/>
         </w:sdtPr>
+        <w:sdtEndPr/>
         <w:sdtContent>
           <w:r>
             <w:fldChar w:fldCharType="begin"/>
@@ -19378,6 +19494,7 @@
           <w:id w:val="667834071"/>
           <w:citation/>
         </w:sdtPr>
+        <w:sdtEndPr/>
         <w:sdtContent>
           <w:r>
             <w:fldChar w:fldCharType="begin"/>
@@ -20008,7 +20125,7 @@
         <w:pStyle w:val="Caption"/>
         <w:jc w:val="center"/>
       </w:pPr>
-      <w:bookmarkStart w:id="108" w:name="_Ref270943604"/>
+      <w:bookmarkStart w:id="109" w:name="_Ref270943604"/>
       <w:r>
         <w:t xml:space="preserve">Table </w:t>
       </w:r>
@@ -20030,7 +20147,7 @@
       <w:r>
         <w:fldChar w:fldCharType="end"/>
       </w:r>
-      <w:bookmarkEnd w:id="108"/>
+      <w:bookmarkEnd w:id="109"/>
       <w:r>
         <w:t xml:space="preserve"> - TERNIP and GUTime performance scores</w:t>
       </w:r>
@@ -20062,11 +20179,11 @@
       <w:pPr>
         <w:pStyle w:val="Heading2"/>
       </w:pPr>
-      <w:bookmarkStart w:id="109" w:name="_Toc270847849"/>
+      <w:bookmarkStart w:id="110" w:name="_Toc270966406"/>
       <w:r>
         <w:t>Speed and Throughput</w:t>
       </w:r>
-      <w:bookmarkEnd w:id="109"/>
+      <w:bookmarkEnd w:id="110"/>
     </w:p>
     <w:p>
       <w:r>
@@ -20606,7 +20723,7 @@
         <w:pStyle w:val="Caption"/>
         <w:jc w:val="center"/>
       </w:pPr>
-      <w:bookmarkStart w:id="110" w:name="_Ref270525950"/>
+      <w:bookmarkStart w:id="111" w:name="_Ref270525950"/>
       <w:r>
         <w:t xml:space="preserve">Table </w:t>
       </w:r>
@@ -20628,7 +20745,7 @@
       <w:r>
         <w:fldChar w:fldCharType="end"/>
       </w:r>
-      <w:bookmarkEnd w:id="110"/>
+      <w:bookmarkEnd w:id="111"/>
       <w:r>
         <w:t xml:space="preserve"> - Performance of TERNIP and GUTime against the TERN corpus</w:t>
       </w:r>
@@ -20671,14 +20788,14 @@
       <w:pPr>
         <w:pStyle w:val="Heading1"/>
       </w:pPr>
-      <w:bookmarkStart w:id="111" w:name="_Ref270432977"/>
-      <w:bookmarkStart w:id="112" w:name="_Toc270847850"/>
+      <w:bookmarkStart w:id="112" w:name="_Ref270432977"/>
+      <w:bookmarkStart w:id="113" w:name="_Toc270966407"/>
       <w:r>
         <w:lastRenderedPageBreak/>
         <w:t>Discussion</w:t>
       </w:r>
-      <w:bookmarkEnd w:id="111"/>
       <w:bookmarkEnd w:id="112"/>
+      <w:bookmarkEnd w:id="113"/>
     </w:p>
     <w:p>
       <w:r>
@@ -20850,13 +20967,13 @@
       <w:pPr>
         <w:pStyle w:val="Heading2"/>
       </w:pPr>
-      <w:bookmarkStart w:id="113" w:name="_Toc270847851"/>
       <w:bookmarkStart w:id="114" w:name="_Ref270854044"/>
+      <w:bookmarkStart w:id="115" w:name="_Toc270966408"/>
       <w:r>
         <w:t>Meeting The Requirements</w:t>
       </w:r>
-      <w:bookmarkEnd w:id="113"/>
       <w:bookmarkEnd w:id="114"/>
+      <w:bookmarkEnd w:id="115"/>
     </w:p>
     <w:p>
       <w:r>
@@ -21026,15 +21143,15 @@
       <w:pPr>
         <w:pStyle w:val="Heading2"/>
       </w:pPr>
-      <w:bookmarkStart w:id="115" w:name="_Toc270847852"/>
       <w:bookmarkStart w:id="116" w:name="_Ref270854081"/>
       <w:bookmarkStart w:id="117" w:name="_Ref270854444"/>
+      <w:bookmarkStart w:id="118" w:name="_Toc270966409"/>
       <w:r>
         <w:t>Implementation Issues</w:t>
       </w:r>
-      <w:bookmarkEnd w:id="115"/>
       <w:bookmarkEnd w:id="116"/>
       <w:bookmarkEnd w:id="117"/>
+      <w:bookmarkEnd w:id="118"/>
     </w:p>
     <w:p>
       <w:r>
@@ -21134,6 +21251,7 @@
           <w:id w:val="-839383217"/>
           <w:citation/>
         </w:sdtPr>
+        <w:sdtEndPr/>
         <w:sdtContent>
           <w:r>
             <w:fldChar w:fldCharType="begin"/>
@@ -21216,14 +21334,14 @@
       <w:pPr>
         <w:pStyle w:val="Heading2"/>
       </w:pPr>
-      <w:bookmarkStart w:id="118" w:name="_Toc270847853"/>
       <w:bookmarkStart w:id="119" w:name="_Ref270854113"/>
+      <w:bookmarkStart w:id="120" w:name="_Toc270966410"/>
       <w:r>
         <w:lastRenderedPageBreak/>
         <w:t>Standard and Corpora Deficiencies</w:t>
       </w:r>
-      <w:bookmarkEnd w:id="118"/>
       <w:bookmarkEnd w:id="119"/>
+      <w:bookmarkEnd w:id="120"/>
     </w:p>
     <w:p>
       <w:r>
@@ -21239,6 +21357,7 @@
           <w:id w:val="333351086"/>
           <w:citation/>
         </w:sdtPr>
+        <w:sdtEndPr/>
         <w:sdtContent>
           <w:r>
             <w:fldChar w:fldCharType="begin"/>
@@ -21341,6 +21460,7 @@
           <w:id w:val="106008794"/>
           <w:citation/>
         </w:sdtPr>
+        <w:sdtEndPr/>
         <w:sdtContent>
           <w:r>
             <w:fldChar w:fldCharType="begin"/>
@@ -21425,6 +21545,7 @@
           <w:id w:val="1762256697"/>
           <w:citation/>
         </w:sdtPr>
+        <w:sdtEndPr/>
         <w:sdtContent>
           <w:r>
             <w:fldChar w:fldCharType="begin"/>
@@ -21504,15 +21625,15 @@
       <w:pPr>
         <w:pStyle w:val="Heading2"/>
       </w:pPr>
-      <w:bookmarkStart w:id="120" w:name="_Toc270847854"/>
       <w:bookmarkStart w:id="121" w:name="_Ref270854124"/>
       <w:bookmarkStart w:id="122" w:name="_Ref270942308"/>
+      <w:bookmarkStart w:id="123" w:name="_Toc270966411"/>
       <w:r>
         <w:t>System Performance</w:t>
       </w:r>
-      <w:bookmarkEnd w:id="120"/>
       <w:bookmarkEnd w:id="121"/>
       <w:bookmarkEnd w:id="122"/>
+      <w:bookmarkEnd w:id="123"/>
     </w:p>
     <w:p>
       <w:pPr>
@@ -21842,13 +21963,13 @@
       <w:pPr>
         <w:pStyle w:val="Heading2"/>
       </w:pPr>
-      <w:bookmarkStart w:id="123" w:name="_Ref270700292"/>
-      <w:bookmarkStart w:id="124" w:name="_Toc270847855"/>
+      <w:bookmarkStart w:id="124" w:name="_Ref270700292"/>
+      <w:bookmarkStart w:id="125" w:name="_Toc270966412"/>
       <w:r>
         <w:t>Future Work</w:t>
       </w:r>
-      <w:bookmarkEnd w:id="123"/>
       <w:bookmarkEnd w:id="124"/>
+      <w:bookmarkEnd w:id="125"/>
     </w:p>
     <w:p>
       <w:r>
@@ -21927,13 +22048,13 @@
       <w:pPr>
         <w:pStyle w:val="Heading2"/>
       </w:pPr>
-      <w:bookmarkStart w:id="125" w:name="_Ref270700282"/>
-      <w:bookmarkStart w:id="126" w:name="_Toc270847856"/>
+      <w:bookmarkStart w:id="126" w:name="_Ref270700282"/>
+      <w:bookmarkStart w:id="127" w:name="_Toc270966413"/>
       <w:r>
         <w:t>Conclusions</w:t>
       </w:r>
-      <w:bookmarkEnd w:id="125"/>
       <w:bookmarkEnd w:id="126"/>
+      <w:bookmarkEnd w:id="127"/>
     </w:p>
     <w:p>
       <w:r>
@@ -21975,6 +22096,7 @@
           <w:id w:val="-1829900651"/>
           <w:citation/>
         </w:sdtPr>
+        <w:sdtEndPr/>
         <w:sdtContent>
           <w:r>
             <w:fldChar w:fldCharType="begin"/>
@@ -22010,6 +22132,7 @@
           <w:id w:val="-1163160968"/>
           <w:citation/>
         </w:sdtPr>
+        <w:sdtEndPr/>
         <w:sdtContent>
           <w:r>
             <w:fldChar w:fldCharType="begin"/>
@@ -22098,6 +22221,7 @@
           <w:id w:val="439724857"/>
           <w:citation/>
         </w:sdtPr>
+        <w:sdtEndPr/>
         <w:sdtContent>
           <w:r>
             <w:fldChar w:fldCharType="begin"/>
@@ -22142,8 +22266,6 @@
       <w:r>
         <w:t xml:space="preserve"> tool can assist further work for</w:t>
       </w:r>
-      <w:bookmarkStart w:id="127" w:name="_GoBack"/>
-      <w:bookmarkEnd w:id="127"/>
       <w:r>
         <w:t xml:space="preserve"> this problem.</w:t>
       </w:r>
@@ -22161,9 +22283,9 @@
         </w:sectPr>
       </w:pPr>
     </w:p>
-    <w:bookmarkStart w:id="128" w:name="_Toc270847857" w:displacedByCustomXml="next"/>
-    <w:bookmarkStart w:id="129" w:name="_Ref270598284" w:displacedByCustomXml="next"/>
-    <w:bookmarkStart w:id="130" w:name="_Ref270598289" w:displacedByCustomXml="next"/>
+    <w:bookmarkStart w:id="128" w:name="_Toc270966414" w:displacedByCustomXml="next"/>
+    <w:bookmarkStart w:id="129" w:name="_Ref270598289" w:displacedByCustomXml="next"/>
+    <w:bookmarkStart w:id="130" w:name="_Ref270598284" w:displacedByCustomXml="next"/>
     <w:sdt>
       <w:sdtPr>
         <w:rPr>
@@ -22178,10 +22300,11 @@
           <w:docPartUnique/>
         </w:docPartObj>
       </w:sdtPr>
+      <w:sdtEndPr/>
       <w:sdtContent>
-        <w:bookmarkStart w:id="131" w:name="_Toc261719277" w:displacedByCustomXml="prev"/>
+        <w:bookmarkStart w:id="131" w:name="_Toc261719408" w:displacedByCustomXml="prev"/>
         <w:bookmarkStart w:id="132" w:name="_Toc261719354" w:displacedByCustomXml="prev"/>
-        <w:bookmarkStart w:id="133" w:name="_Toc261719408" w:displacedByCustomXml="prev"/>
+        <w:bookmarkStart w:id="133" w:name="_Toc261719277" w:displacedByCustomXml="prev"/>
         <w:p>
           <w:pPr>
             <w:pStyle w:val="Heading1"/>
@@ -22201,6 +22324,7 @@
             <w:id w:val="111145805"/>
             <w:bibliography/>
           </w:sdtPr>
+          <w:sdtEndPr/>
           <w:sdtContent>
             <w:p>
               <w:pPr>
@@ -23091,6 +23215,7 @@
         <w:docPartUnique/>
       </w:docPartObj>
     </w:sdtPr>
+    <w:sdtEndPr/>
     <w:sdtContent>
       <w:p>
         <w:pPr>
@@ -23134,6 +23259,7 @@
         <w:docPartUnique/>
       </w:docPartObj>
     </w:sdtPr>
+    <w:sdtEndPr/>
     <w:sdtContent>
       <w:p>
         <w:pPr>
@@ -23171,6 +23297,7 @@
         <w:docPartUnique/>
       </w:docPartObj>
     </w:sdtPr>
+    <w:sdtEndPr/>
     <w:sdtContent>
       <w:p>
         <w:pPr>
@@ -23214,6 +23341,7 @@
         <w:docPartUnique/>
       </w:docPartObj>
     </w:sdtPr>
+    <w:sdtEndPr/>
     <w:sdtContent>
       <w:p>
         <w:pPr>
@@ -23257,6 +23385,7 @@
         <w:docPartUnique/>
       </w:docPartObj>
     </w:sdtPr>
+    <w:sdtEndPr/>
     <w:sdtContent>
       <w:p>
         <w:pPr>
@@ -23300,6 +23429,7 @@
         <w:docPartUnique/>
       </w:docPartObj>
     </w:sdtPr>
+    <w:sdtEndPr/>
     <w:sdtContent>
       <w:p>
         <w:pPr>
@@ -23319,7 +23449,7 @@
           <w:rPr>
             <w:noProof/>
           </w:rPr>
-          <w:t>47</w:t>
+          <w:t>49</w:t>
         </w:r>
         <w:r>
           <w:rPr>
@@ -23343,6 +23473,7 @@
         <w:docPartUnique/>
       </w:docPartObj>
     </w:sdtPr>
+    <w:sdtEndPr/>
     <w:sdtContent>
       <w:p>
         <w:pPr>
@@ -23362,7 +23493,7 @@
           <w:rPr>
             <w:noProof/>
           </w:rPr>
-          <w:t>48</w:t>
+          <w:t>15</w:t>
         </w:r>
         <w:r>
           <w:rPr>
@@ -23391,6 +23522,7 @@
         <w:docPartUnique/>
       </w:docPartObj>
     </w:sdtPr>
+    <w:sdtEndPr/>
     <w:sdtContent>
       <w:p>
         <w:pPr>
@@ -23410,7 +23542,7 @@
           <w:rPr>
             <w:noProof/>
           </w:rPr>
-          <w:t>46</w:t>
+          <w:t>50</w:t>
         </w:r>
         <w:r>
           <w:rPr>
@@ -23467,6 +23599,11 @@
         <w:dataBinding w:prefixMappings="xmlns:ns0='http://purl.org/dc/elements/1.1/' xmlns:ns1='http://schemas.openxmlformats.org/package/2006/metadata/core-properties' " w:xpath="/ns1:coreProperties[1]/ns0:title[1]" w:storeItemID="{6C3C8BC8-F283-45AE-878A-BAB7291924A1}"/>
         <w:text/>
       </w:sdtPr>
+      <w:sdtEndPr>
+        <w:rPr>
+          <w:rStyle w:val="BookTitle"/>
+        </w:rPr>
+      </w:sdtEndPr>
       <w:sdtContent>
         <w:r>
           <w:rPr>
@@ -23591,6 +23728,11 @@
         <w:dataBinding w:prefixMappings="xmlns:ns0='http://purl.org/dc/elements/1.1/' xmlns:ns1='http://schemas.openxmlformats.org/package/2006/metadata/core-properties' " w:xpath="/ns1:coreProperties[1]/ns0:title[1]" w:storeItemID="{6C3C8BC8-F283-45AE-878A-BAB7291924A1}"/>
         <w:text/>
       </w:sdtPr>
+      <w:sdtEndPr>
+        <w:rPr>
+          <w:rStyle w:val="BookTitle"/>
+        </w:rPr>
+      </w:sdtEndPr>
       <w:sdtContent>
         <w:r>
           <w:rPr>
@@ -23620,6 +23762,11 @@
         <w:dataBinding w:prefixMappings="xmlns:ns0='http://purl.org/dc/elements/1.1/' xmlns:ns1='http://schemas.openxmlformats.org/package/2006/metadata/core-properties' " w:xpath="/ns1:coreProperties[1]/ns0:title[1]" w:storeItemID="{6C3C8BC8-F283-45AE-878A-BAB7291924A1}"/>
         <w:text/>
       </w:sdtPr>
+      <w:sdtEndPr>
+        <w:rPr>
+          <w:rStyle w:val="BookTitle"/>
+        </w:rPr>
+      </w:sdtEndPr>
       <w:sdtContent>
         <w:r>
           <w:rPr>
@@ -30956,7 +31103,7 @@
 </file>
 
 <file path=customXml/itemProps2.xml><?xml version="1.0" encoding="utf-8"?>
-<ds:datastoreItem xmlns:ds="http://schemas.openxmlformats.org/officeDocument/2006/customXml" ds:itemID="{F4E1A13B-3B6E-4905-809C-65BE881EC77C}">
+<ds:datastoreItem xmlns:ds="http://schemas.openxmlformats.org/officeDocument/2006/customXml" ds:itemID="{34E89C34-1A29-46BF-9E47-74A61B48AB00}">
   <ds:schemaRefs>
     <ds:schemaRef ds:uri="http://schemas.openxmlformats.org/officeDocument/2006/bibliography"/>
   </ds:schemaRefs>

</xml_diff>

<commit_message>
zee final one, final proofing, and final PDF
git-svn-id: http://svn.pling.org.uk/ternip/trunk@1952 046eaa17-6a8d-4e70-a5e5-287f5f62e04c
</commit_message>
<xml_diff>
--- a/docs/dissertation.docx
+++ b/docs/dissertation.docx
@@ -2,10 +2,7 @@
 <file path=word/document.xml><?xml version="1.0" encoding="utf-8"?>
 <w:document xmlns:wpc="http://schemas.microsoft.com/office/word/2010/wordprocessingCanvas" xmlns:mc="http://schemas.openxmlformats.org/markup-compatibility/2006" xmlns:o="urn:schemas-microsoft-com:office:office" xmlns:r="http://schemas.openxmlformats.org/officeDocument/2006/relationships" xmlns:m="http://schemas.openxmlformats.org/officeDocument/2006/math" xmlns:v="urn:schemas-microsoft-com:vml" xmlns:wp14="http://schemas.microsoft.com/office/word/2010/wordprocessingDrawing" xmlns:wp="http://schemas.openxmlformats.org/drawingml/2006/wordprocessingDrawing" xmlns:w10="urn:schemas-microsoft-com:office:word" xmlns:w="http://schemas.openxmlformats.org/wordprocessingml/2006/main" xmlns:w14="http://schemas.microsoft.com/office/word/2010/wordml" xmlns:wpg="http://schemas.microsoft.com/office/word/2010/wordprocessingGroup" xmlns:wpi="http://schemas.microsoft.com/office/word/2010/wordprocessingInk" xmlns:wne="http://schemas.microsoft.com/office/word/2006/wordml" xmlns:wps="http://schemas.microsoft.com/office/word/2010/wordprocessingShape" mc:Ignorable="w14 wp14">
   <w:body>
-    <w:p>
-      <w:bookmarkStart w:id="0" w:name="_GoBack"/>
-      <w:bookmarkEnd w:id="0"/>
-    </w:p>
+    <w:p/>
     <w:sdt>
       <w:sdtPr>
         <w:id w:val="993277302"/>
@@ -14,6 +11,7 @@
           <w:docPartUnique/>
         </w:docPartObj>
       </w:sdtPr>
+      <w:sdtEndPr/>
       <w:sdtContent>
         <w:p/>
         <w:tbl>
@@ -52,6 +50,7 @@
                 <w:dataBinding w:prefixMappings="xmlns:ns0='http://schemas.openxmlformats.org/package/2006/metadata/core-properties' xmlns:ns1='http://purl.org/dc/elements/1.1/'" w:xpath="/ns0:coreProperties[1]/ns1:title[1]" w:storeItemID="{6C3C8BC8-F283-45AE-878A-BAB7291924A1}"/>
                 <w:text/>
               </w:sdtPr>
+              <w:sdtEndPr/>
               <w:sdtContent>
                 <w:tc>
                   <w:tcPr>
@@ -184,6 +183,7 @@
                   <w:dataBinding w:prefixMappings="xmlns:ns0='http://schemas.openxmlformats.org/package/2006/metadata/core-properties' xmlns:ns1='http://purl.org/dc/elements/1.1/'" w:xpath="/ns0:coreProperties[1]/ns1:creator[1]" w:storeItemID="{6C3C8BC8-F283-45AE-878A-BAB7291924A1}"/>
                   <w:text/>
                 </w:sdtPr>
+                <w:sdtEndPr/>
                 <w:sdtContent>
                   <w:p>
                     <w:pPr>
@@ -399,8 +399,8 @@
         <w:pStyle w:val="Heading1nonumbering"/>
         <w:jc w:val="center"/>
       </w:pPr>
-      <w:bookmarkStart w:id="1" w:name="_Toc261719263"/>
-      <w:bookmarkStart w:id="2" w:name="_Toc261719328"/>
+      <w:bookmarkStart w:id="0" w:name="_Toc261719263"/>
+      <w:bookmarkStart w:id="1" w:name="_Toc261719328"/>
       <w:r>
         <w:lastRenderedPageBreak/>
         <w:t>Abstract</w:t>
@@ -416,6 +416,7 @@
           <w:id w:val="-1885630445"/>
           <w:citation/>
         </w:sdtPr>
+        <w:sdtEndPr/>
         <w:sdtContent>
           <w:r>
             <w:fldChar w:fldCharType="begin"/>
@@ -445,6 +446,7 @@
           <w:id w:val="-1695137840"/>
           <w:citation/>
         </w:sdtPr>
+        <w:sdtEndPr/>
         <w:sdtContent>
           <w:r>
             <w:fldChar w:fldCharType="begin"/>
@@ -474,6 +476,7 @@
           <w:id w:val="-918863102"/>
           <w:citation/>
         </w:sdtPr>
+        <w:sdtEndPr/>
         <w:sdtContent>
           <w:r>
             <w:fldChar w:fldCharType="begin"/>
@@ -515,6 +518,7 @@
           <w:id w:val="-2029401478"/>
           <w:citation/>
         </w:sdtPr>
+        <w:sdtEndPr/>
         <w:sdtContent>
           <w:r>
             <w:fldChar w:fldCharType="begin"/>
@@ -611,8 +615,8 @@
         <w:lastRenderedPageBreak/>
         <w:t>Table Of Contents</w:t>
       </w:r>
+      <w:bookmarkEnd w:id="0"/>
       <w:bookmarkEnd w:id="1"/>
-      <w:bookmarkEnd w:id="2"/>
     </w:p>
     <w:p>
       <w:pPr>
@@ -637,7 +641,7 @@
       <w:r>
         <w:fldChar w:fldCharType="separate"/>
       </w:r>
-      <w:hyperlink w:anchor="_Toc271047603" w:history="1">
+      <w:hyperlink w:anchor="_Toc271059741" w:history="1">
         <w:r>
           <w:rPr>
             <w:rStyle w:val="Hyperlink"/>
@@ -682,7 +686,7 @@
             <w:noProof/>
             <w:webHidden/>
           </w:rPr>
-          <w:instrText xml:space="preserve"> PAGEREF _Toc271047603 \h </w:instrText>
+          <w:instrText xml:space="preserve"> PAGEREF _Toc271059741 \h </w:instrText>
         </w:r>
         <w:r>
           <w:rPr>
@@ -727,7 +731,7 @@
           <w:lang w:eastAsia="en-GB" w:bidi="ar-SA"/>
         </w:rPr>
       </w:pPr>
-      <w:hyperlink w:anchor="_Toc271047604" w:history="1">
+      <w:hyperlink w:anchor="_Toc271059742" w:history="1">
         <w:r>
           <w:rPr>
             <w:rStyle w:val="Hyperlink"/>
@@ -772,7 +776,7 @@
             <w:noProof/>
             <w:webHidden/>
           </w:rPr>
-          <w:instrText xml:space="preserve"> PAGEREF _Toc271047604 \h </w:instrText>
+          <w:instrText xml:space="preserve"> PAGEREF _Toc271059742 \h </w:instrText>
         </w:r>
         <w:r>
           <w:rPr>
@@ -817,7 +821,7 @@
           <w:lang w:eastAsia="en-GB" w:bidi="ar-SA"/>
         </w:rPr>
       </w:pPr>
-      <w:hyperlink w:anchor="_Toc271047605" w:history="1">
+      <w:hyperlink w:anchor="_Toc271059743" w:history="1">
         <w:r>
           <w:rPr>
             <w:rStyle w:val="Hyperlink"/>
@@ -862,7 +866,7 @@
             <w:noProof/>
             <w:webHidden/>
           </w:rPr>
-          <w:instrText xml:space="preserve"> PAGEREF _Toc271047605 \h </w:instrText>
+          <w:instrText xml:space="preserve"> PAGEREF _Toc271059743 \h </w:instrText>
         </w:r>
         <w:r>
           <w:rPr>
@@ -907,7 +911,7 @@
           <w:lang w:eastAsia="en-GB" w:bidi="ar-SA"/>
         </w:rPr>
       </w:pPr>
-      <w:hyperlink w:anchor="_Toc271047606" w:history="1">
+      <w:hyperlink w:anchor="_Toc271059744" w:history="1">
         <w:r>
           <w:rPr>
             <w:rStyle w:val="Hyperlink"/>
@@ -952,7 +956,7 @@
             <w:noProof/>
             <w:webHidden/>
           </w:rPr>
-          <w:instrText xml:space="preserve"> PAGEREF _Toc271047606 \h </w:instrText>
+          <w:instrText xml:space="preserve"> PAGEREF _Toc271059744 \h </w:instrText>
         </w:r>
         <w:r>
           <w:rPr>
@@ -997,7 +1001,7 @@
           <w:lang w:eastAsia="en-GB" w:bidi="ar-SA"/>
         </w:rPr>
       </w:pPr>
-      <w:hyperlink w:anchor="_Toc271047607" w:history="1">
+      <w:hyperlink w:anchor="_Toc271059745" w:history="1">
         <w:r>
           <w:rPr>
             <w:rStyle w:val="Hyperlink"/>
@@ -1040,7 +1044,7 @@
             <w:noProof/>
             <w:webHidden/>
           </w:rPr>
-          <w:instrText xml:space="preserve"> PAGEREF _Toc271047607 \h </w:instrText>
+          <w:instrText xml:space="preserve"> PAGEREF _Toc271059745 \h </w:instrText>
         </w:r>
         <w:r>
           <w:rPr>
@@ -1085,7 +1089,7 @@
           <w:lang w:eastAsia="en-GB" w:bidi="ar-SA"/>
         </w:rPr>
       </w:pPr>
-      <w:hyperlink w:anchor="_Toc271047608" w:history="1">
+      <w:hyperlink w:anchor="_Toc271059746" w:history="1">
         <w:r>
           <w:rPr>
             <w:rStyle w:val="Hyperlink"/>
@@ -1130,7 +1134,7 @@
             <w:noProof/>
             <w:webHidden/>
           </w:rPr>
-          <w:instrText xml:space="preserve"> PAGEREF _Toc271047608 \h </w:instrText>
+          <w:instrText xml:space="preserve"> PAGEREF _Toc271059746 \h </w:instrText>
         </w:r>
         <w:r>
           <w:rPr>
@@ -1175,7 +1179,7 @@
           <w:lang w:eastAsia="en-GB" w:bidi="ar-SA"/>
         </w:rPr>
       </w:pPr>
-      <w:hyperlink w:anchor="_Toc271047609" w:history="1">
+      <w:hyperlink w:anchor="_Toc271059747" w:history="1">
         <w:r>
           <w:rPr>
             <w:rStyle w:val="Hyperlink"/>
@@ -1218,7 +1222,7 @@
             <w:noProof/>
             <w:webHidden/>
           </w:rPr>
-          <w:instrText xml:space="preserve"> PAGEREF _Toc271047609 \h </w:instrText>
+          <w:instrText xml:space="preserve"> PAGEREF _Toc271059747 \h </w:instrText>
         </w:r>
         <w:r>
           <w:rPr>
@@ -1263,7 +1267,7 @@
           <w:lang w:eastAsia="en-GB" w:bidi="ar-SA"/>
         </w:rPr>
       </w:pPr>
-      <w:hyperlink w:anchor="_Toc271047610" w:history="1">
+      <w:hyperlink w:anchor="_Toc271059748" w:history="1">
         <w:r>
           <w:rPr>
             <w:rStyle w:val="Hyperlink"/>
@@ -1306,7 +1310,7 @@
             <w:noProof/>
             <w:webHidden/>
           </w:rPr>
-          <w:instrText xml:space="preserve"> PAGEREF _Toc271047610 \h </w:instrText>
+          <w:instrText xml:space="preserve"> PAGEREF _Toc271059748 \h </w:instrText>
         </w:r>
         <w:r>
           <w:rPr>
@@ -1351,7 +1355,7 @@
           <w:lang w:eastAsia="en-GB" w:bidi="ar-SA"/>
         </w:rPr>
       </w:pPr>
-      <w:hyperlink w:anchor="_Toc271047611" w:history="1">
+      <w:hyperlink w:anchor="_Toc271059749" w:history="1">
         <w:r>
           <w:rPr>
             <w:rStyle w:val="Hyperlink"/>
@@ -1394,7 +1398,7 @@
             <w:noProof/>
             <w:webHidden/>
           </w:rPr>
-          <w:instrText xml:space="preserve"> PAGEREF _Toc271047611 \h </w:instrText>
+          <w:instrText xml:space="preserve"> PAGEREF _Toc271059749 \h </w:instrText>
         </w:r>
         <w:r>
           <w:rPr>
@@ -1439,7 +1443,7 @@
           <w:lang w:eastAsia="en-GB" w:bidi="ar-SA"/>
         </w:rPr>
       </w:pPr>
-      <w:hyperlink w:anchor="_Toc271047612" w:history="1">
+      <w:hyperlink w:anchor="_Toc271059750" w:history="1">
         <w:r>
           <w:rPr>
             <w:rStyle w:val="Hyperlink"/>
@@ -1482,7 +1486,7 @@
             <w:noProof/>
             <w:webHidden/>
           </w:rPr>
-          <w:instrText xml:space="preserve"> PAGEREF _Toc271047612 \h </w:instrText>
+          <w:instrText xml:space="preserve"> PAGEREF _Toc271059750 \h </w:instrText>
         </w:r>
         <w:r>
           <w:rPr>
@@ -1527,7 +1531,7 @@
           <w:lang w:eastAsia="en-GB" w:bidi="ar-SA"/>
         </w:rPr>
       </w:pPr>
-      <w:hyperlink w:anchor="_Toc271047613" w:history="1">
+      <w:hyperlink w:anchor="_Toc271059751" w:history="1">
         <w:r>
           <w:rPr>
             <w:rStyle w:val="Hyperlink"/>
@@ -1570,7 +1574,7 @@
             <w:noProof/>
             <w:webHidden/>
           </w:rPr>
-          <w:instrText xml:space="preserve"> PAGEREF _Toc271047613 \h </w:instrText>
+          <w:instrText xml:space="preserve"> PAGEREF _Toc271059751 \h </w:instrText>
         </w:r>
         <w:r>
           <w:rPr>
@@ -1615,7 +1619,7 @@
           <w:lang w:eastAsia="en-GB" w:bidi="ar-SA"/>
         </w:rPr>
       </w:pPr>
-      <w:hyperlink w:anchor="_Toc271047614" w:history="1">
+      <w:hyperlink w:anchor="_Toc271059752" w:history="1">
         <w:r>
           <w:rPr>
             <w:rStyle w:val="Hyperlink"/>
@@ -1658,7 +1662,7 @@
             <w:noProof/>
             <w:webHidden/>
           </w:rPr>
-          <w:instrText xml:space="preserve"> PAGEREF _Toc271047614 \h </w:instrText>
+          <w:instrText xml:space="preserve"> PAGEREF _Toc271059752 \h </w:instrText>
         </w:r>
         <w:r>
           <w:rPr>
@@ -1703,7 +1707,7 @@
           <w:lang w:eastAsia="en-GB" w:bidi="ar-SA"/>
         </w:rPr>
       </w:pPr>
-      <w:hyperlink w:anchor="_Toc271047615" w:history="1">
+      <w:hyperlink w:anchor="_Toc271059753" w:history="1">
         <w:r>
           <w:rPr>
             <w:rStyle w:val="Hyperlink"/>
@@ -1746,7 +1750,7 @@
             <w:noProof/>
             <w:webHidden/>
           </w:rPr>
-          <w:instrText xml:space="preserve"> PAGEREF _Toc271047615 \h </w:instrText>
+          <w:instrText xml:space="preserve"> PAGEREF _Toc271059753 \h </w:instrText>
         </w:r>
         <w:r>
           <w:rPr>
@@ -1791,7 +1795,7 @@
           <w:lang w:eastAsia="en-GB" w:bidi="ar-SA"/>
         </w:rPr>
       </w:pPr>
-      <w:hyperlink w:anchor="_Toc271047616" w:history="1">
+      <w:hyperlink w:anchor="_Toc271059754" w:history="1">
         <w:r>
           <w:rPr>
             <w:rStyle w:val="Hyperlink"/>
@@ -1834,7 +1838,7 @@
             <w:noProof/>
             <w:webHidden/>
           </w:rPr>
-          <w:instrText xml:space="preserve"> PAGEREF _Toc271047616 \h </w:instrText>
+          <w:instrText xml:space="preserve"> PAGEREF _Toc271059754 \h </w:instrText>
         </w:r>
         <w:r>
           <w:rPr>
@@ -1879,7 +1883,7 @@
           <w:lang w:eastAsia="en-GB" w:bidi="ar-SA"/>
         </w:rPr>
       </w:pPr>
-      <w:hyperlink w:anchor="_Toc271047617" w:history="1">
+      <w:hyperlink w:anchor="_Toc271059755" w:history="1">
         <w:r>
           <w:rPr>
             <w:rStyle w:val="Hyperlink"/>
@@ -1922,7 +1926,7 @@
             <w:noProof/>
             <w:webHidden/>
           </w:rPr>
-          <w:instrText xml:space="preserve"> PAGEREF _Toc271047617 \h </w:instrText>
+          <w:instrText xml:space="preserve"> PAGEREF _Toc271059755 \h </w:instrText>
         </w:r>
         <w:r>
           <w:rPr>
@@ -1967,7 +1971,7 @@
           <w:lang w:eastAsia="en-GB" w:bidi="ar-SA"/>
         </w:rPr>
       </w:pPr>
-      <w:hyperlink w:anchor="_Toc271047618" w:history="1">
+      <w:hyperlink w:anchor="_Toc271059756" w:history="1">
         <w:r>
           <w:rPr>
             <w:rStyle w:val="Hyperlink"/>
@@ -2010,7 +2014,7 @@
             <w:noProof/>
             <w:webHidden/>
           </w:rPr>
-          <w:instrText xml:space="preserve"> PAGEREF _Toc271047618 \h </w:instrText>
+          <w:instrText xml:space="preserve"> PAGEREF _Toc271059756 \h </w:instrText>
         </w:r>
         <w:r>
           <w:rPr>
@@ -2055,7 +2059,7 @@
           <w:lang w:eastAsia="en-GB" w:bidi="ar-SA"/>
         </w:rPr>
       </w:pPr>
-      <w:hyperlink w:anchor="_Toc271047619" w:history="1">
+      <w:hyperlink w:anchor="_Toc271059757" w:history="1">
         <w:r>
           <w:rPr>
             <w:rStyle w:val="Hyperlink"/>
@@ -2098,7 +2102,7 @@
             <w:noProof/>
             <w:webHidden/>
           </w:rPr>
-          <w:instrText xml:space="preserve"> PAGEREF _Toc271047619 \h </w:instrText>
+          <w:instrText xml:space="preserve"> PAGEREF _Toc271059757 \h </w:instrText>
         </w:r>
         <w:r>
           <w:rPr>
@@ -2143,7 +2147,7 @@
           <w:lang w:eastAsia="en-GB" w:bidi="ar-SA"/>
         </w:rPr>
       </w:pPr>
-      <w:hyperlink w:anchor="_Toc271047620" w:history="1">
+      <w:hyperlink w:anchor="_Toc271059758" w:history="1">
         <w:r>
           <w:rPr>
             <w:rStyle w:val="Hyperlink"/>
@@ -2186,7 +2190,7 @@
             <w:noProof/>
             <w:webHidden/>
           </w:rPr>
-          <w:instrText xml:space="preserve"> PAGEREF _Toc271047620 \h </w:instrText>
+          <w:instrText xml:space="preserve"> PAGEREF _Toc271059758 \h </w:instrText>
         </w:r>
         <w:r>
           <w:rPr>
@@ -2231,7 +2235,7 @@
           <w:lang w:eastAsia="en-GB" w:bidi="ar-SA"/>
         </w:rPr>
       </w:pPr>
-      <w:hyperlink w:anchor="_Toc271047621" w:history="1">
+      <w:hyperlink w:anchor="_Toc271059759" w:history="1">
         <w:r>
           <w:rPr>
             <w:rStyle w:val="Hyperlink"/>
@@ -2274,7 +2278,7 @@
             <w:noProof/>
             <w:webHidden/>
           </w:rPr>
-          <w:instrText xml:space="preserve"> PAGEREF _Toc271047621 \h </w:instrText>
+          <w:instrText xml:space="preserve"> PAGEREF _Toc271059759 \h </w:instrText>
         </w:r>
         <w:r>
           <w:rPr>
@@ -2319,7 +2323,7 @@
           <w:lang w:eastAsia="en-GB" w:bidi="ar-SA"/>
         </w:rPr>
       </w:pPr>
-      <w:hyperlink w:anchor="_Toc271047622" w:history="1">
+      <w:hyperlink w:anchor="_Toc271059760" w:history="1">
         <w:r>
           <w:rPr>
             <w:rStyle w:val="Hyperlink"/>
@@ -2362,7 +2366,7 @@
             <w:noProof/>
             <w:webHidden/>
           </w:rPr>
-          <w:instrText xml:space="preserve"> PAGEREF _Toc271047622 \h </w:instrText>
+          <w:instrText xml:space="preserve"> PAGEREF _Toc271059760 \h </w:instrText>
         </w:r>
         <w:r>
           <w:rPr>
@@ -2407,7 +2411,7 @@
           <w:lang w:eastAsia="en-GB" w:bidi="ar-SA"/>
         </w:rPr>
       </w:pPr>
-      <w:hyperlink w:anchor="_Toc271047623" w:history="1">
+      <w:hyperlink w:anchor="_Toc271059761" w:history="1">
         <w:r>
           <w:rPr>
             <w:rStyle w:val="Hyperlink"/>
@@ -2450,7 +2454,7 @@
             <w:noProof/>
             <w:webHidden/>
           </w:rPr>
-          <w:instrText xml:space="preserve"> PAGEREF _Toc271047623 \h </w:instrText>
+          <w:instrText xml:space="preserve"> PAGEREF _Toc271059761 \h </w:instrText>
         </w:r>
         <w:r>
           <w:rPr>
@@ -2495,7 +2499,7 @@
           <w:lang w:eastAsia="en-GB" w:bidi="ar-SA"/>
         </w:rPr>
       </w:pPr>
-      <w:hyperlink w:anchor="_Toc271047624" w:history="1">
+      <w:hyperlink w:anchor="_Toc271059762" w:history="1">
         <w:r>
           <w:rPr>
             <w:rStyle w:val="Hyperlink"/>
@@ -2538,7 +2542,7 @@
             <w:noProof/>
             <w:webHidden/>
           </w:rPr>
-          <w:instrText xml:space="preserve"> PAGEREF _Toc271047624 \h </w:instrText>
+          <w:instrText xml:space="preserve"> PAGEREF _Toc271059762 \h </w:instrText>
         </w:r>
         <w:r>
           <w:rPr>
@@ -2583,7 +2587,7 @@
           <w:lang w:eastAsia="en-GB" w:bidi="ar-SA"/>
         </w:rPr>
       </w:pPr>
-      <w:hyperlink w:anchor="_Toc271047625" w:history="1">
+      <w:hyperlink w:anchor="_Toc271059763" w:history="1">
         <w:r>
           <w:rPr>
             <w:rStyle w:val="Hyperlink"/>
@@ -2626,7 +2630,7 @@
             <w:noProof/>
             <w:webHidden/>
           </w:rPr>
-          <w:instrText xml:space="preserve"> PAGEREF _Toc271047625 \h </w:instrText>
+          <w:instrText xml:space="preserve"> PAGEREF _Toc271059763 \h </w:instrText>
         </w:r>
         <w:r>
           <w:rPr>
@@ -2671,7 +2675,7 @@
           <w:lang w:eastAsia="en-GB" w:bidi="ar-SA"/>
         </w:rPr>
       </w:pPr>
-      <w:hyperlink w:anchor="_Toc271047626" w:history="1">
+      <w:hyperlink w:anchor="_Toc271059764" w:history="1">
         <w:r>
           <w:rPr>
             <w:rStyle w:val="Hyperlink"/>
@@ -2714,7 +2718,7 @@
             <w:noProof/>
             <w:webHidden/>
           </w:rPr>
-          <w:instrText xml:space="preserve"> PAGEREF _Toc271047626 \h </w:instrText>
+          <w:instrText xml:space="preserve"> PAGEREF _Toc271059764 \h </w:instrText>
         </w:r>
         <w:r>
           <w:rPr>
@@ -2759,7 +2763,7 @@
           <w:lang w:eastAsia="en-GB" w:bidi="ar-SA"/>
         </w:rPr>
       </w:pPr>
-      <w:hyperlink w:anchor="_Toc271047627" w:history="1">
+      <w:hyperlink w:anchor="_Toc271059765" w:history="1">
         <w:r>
           <w:rPr>
             <w:rStyle w:val="Hyperlink"/>
@@ -2802,7 +2806,7 @@
             <w:noProof/>
             <w:webHidden/>
           </w:rPr>
-          <w:instrText xml:space="preserve"> PAGEREF _Toc271047627 \h </w:instrText>
+          <w:instrText xml:space="preserve"> PAGEREF _Toc271059765 \h </w:instrText>
         </w:r>
         <w:r>
           <w:rPr>
@@ -2847,7 +2851,7 @@
           <w:lang w:eastAsia="en-GB" w:bidi="ar-SA"/>
         </w:rPr>
       </w:pPr>
-      <w:hyperlink w:anchor="_Toc271047628" w:history="1">
+      <w:hyperlink w:anchor="_Toc271059766" w:history="1">
         <w:r>
           <w:rPr>
             <w:rStyle w:val="Hyperlink"/>
@@ -2890,7 +2894,7 @@
             <w:noProof/>
             <w:webHidden/>
           </w:rPr>
-          <w:instrText xml:space="preserve"> PAGEREF _Toc271047628 \h </w:instrText>
+          <w:instrText xml:space="preserve"> PAGEREF _Toc271059766 \h </w:instrText>
         </w:r>
         <w:r>
           <w:rPr>
@@ -2935,7 +2939,7 @@
           <w:lang w:eastAsia="en-GB" w:bidi="ar-SA"/>
         </w:rPr>
       </w:pPr>
-      <w:hyperlink w:anchor="_Toc271047629" w:history="1">
+      <w:hyperlink w:anchor="_Toc271059767" w:history="1">
         <w:r>
           <w:rPr>
             <w:rStyle w:val="Hyperlink"/>
@@ -2978,7 +2982,7 @@
             <w:noProof/>
             <w:webHidden/>
           </w:rPr>
-          <w:instrText xml:space="preserve"> PAGEREF _Toc271047629 \h </w:instrText>
+          <w:instrText xml:space="preserve"> PAGEREF _Toc271059767 \h </w:instrText>
         </w:r>
         <w:r>
           <w:rPr>
@@ -3023,7 +3027,7 @@
           <w:lang w:eastAsia="en-GB" w:bidi="ar-SA"/>
         </w:rPr>
       </w:pPr>
-      <w:hyperlink w:anchor="_Toc271047630" w:history="1">
+      <w:hyperlink w:anchor="_Toc271059768" w:history="1">
         <w:r>
           <w:rPr>
             <w:rStyle w:val="Hyperlink"/>
@@ -3066,7 +3070,7 @@
             <w:noProof/>
             <w:webHidden/>
           </w:rPr>
-          <w:instrText xml:space="preserve"> PAGEREF _Toc271047630 \h </w:instrText>
+          <w:instrText xml:space="preserve"> PAGEREF _Toc271059768 \h </w:instrText>
         </w:r>
         <w:r>
           <w:rPr>
@@ -3096,6 +3100,8 @@
           <w:fldChar w:fldCharType="end"/>
         </w:r>
       </w:hyperlink>
+      <w:bookmarkStart w:id="2" w:name="_GoBack"/>
+      <w:bookmarkEnd w:id="2"/>
     </w:p>
     <w:p>
       <w:r>
@@ -3131,7 +3137,7 @@
       <w:bookmarkStart w:id="9" w:name="_Ref270597966"/>
       <w:bookmarkStart w:id="10" w:name="_Ref270597973"/>
       <w:bookmarkStart w:id="11" w:name="_Ref270598179"/>
-      <w:bookmarkStart w:id="12" w:name="_Toc271047603"/>
+      <w:bookmarkStart w:id="12" w:name="_Toc271059741"/>
       <w:r>
         <w:rPr>
           <w:lang w:eastAsia="zh-TW"/>
@@ -3195,6 +3201,7 @@
           <w:id w:val="59902856"/>
           <w:citation/>
         </w:sdtPr>
+        <w:sdtEndPr/>
         <w:sdtContent>
           <w:r>
             <w:rPr>
@@ -3936,7 +3943,7 @@
       <w:bookmarkStart w:id="14" w:name="_Toc261719265"/>
       <w:bookmarkStart w:id="15" w:name="_Toc261719330"/>
       <w:bookmarkStart w:id="16" w:name="_Toc261719384"/>
-      <w:bookmarkStart w:id="17" w:name="_Toc271047604"/>
+      <w:bookmarkStart w:id="17" w:name="_Toc271059742"/>
       <w:r>
         <w:rPr>
           <w:lang w:eastAsia="zh-TW"/>
@@ -3961,7 +3968,7 @@
       <w:bookmarkStart w:id="19" w:name="_Toc261719266"/>
       <w:bookmarkStart w:id="20" w:name="_Toc261719331"/>
       <w:bookmarkStart w:id="21" w:name="_Toc261719385"/>
-      <w:bookmarkStart w:id="22" w:name="_Toc271047605"/>
+      <w:bookmarkStart w:id="22" w:name="_Toc271059743"/>
       <w:r>
         <w:rPr>
           <w:lang w:eastAsia="zh-TW"/>
@@ -4024,6 +4031,7 @@
           <w:id w:val="10424440"/>
           <w:citation/>
         </w:sdtPr>
+        <w:sdtEndPr/>
         <w:sdtContent>
           <w:r>
             <w:rPr>
@@ -4288,6 +4296,7 @@
           <w:id w:val="590747655"/>
           <w:citation/>
         </w:sdtPr>
+        <w:sdtEndPr/>
         <w:sdtContent>
           <w:r>
             <w:rPr>
@@ -4385,6 +4394,7 @@
           <w:id w:val="590747641"/>
           <w:citation/>
         </w:sdtPr>
+        <w:sdtEndPr/>
         <w:sdtContent>
           <w:r>
             <w:rPr>
@@ -4709,6 +4719,7 @@
           <w:id w:val="59903071"/>
           <w:citation/>
         </w:sdtPr>
+        <w:sdtEndPr/>
         <w:sdtContent>
           <w:r>
             <w:rPr>
@@ -4866,6 +4877,7 @@
           <w:id w:val="10424444"/>
           <w:citation/>
         </w:sdtPr>
+        <w:sdtEndPr/>
         <w:sdtContent>
           <w:r>
             <w:rPr>
@@ -5051,7 +5063,7 @@
       <w:bookmarkStart w:id="24" w:name="_Toc261719267"/>
       <w:bookmarkStart w:id="25" w:name="_Toc261719332"/>
       <w:bookmarkStart w:id="26" w:name="_Toc261719386"/>
-      <w:bookmarkStart w:id="27" w:name="_Toc271047606"/>
+      <w:bookmarkStart w:id="27" w:name="_Toc271059744"/>
       <w:r>
         <w:rPr>
           <w:lang w:eastAsia="zh-TW"/>
@@ -5102,6 +5114,7 @@
           <w:id w:val="483411437"/>
           <w:citation/>
         </w:sdtPr>
+        <w:sdtEndPr/>
         <w:sdtContent>
           <w:r>
             <w:rPr>
@@ -5216,6 +5229,7 @@
           <w:id w:val="483411438"/>
           <w:citation/>
         </w:sdtPr>
+        <w:sdtEndPr/>
         <w:sdtContent>
           <w:r>
             <w:rPr>
@@ -5322,6 +5336,7 @@
           <w:id w:val="483411441"/>
           <w:citation/>
         </w:sdtPr>
+        <w:sdtEndPr/>
         <w:sdtContent>
           <w:r>
             <w:rPr>
@@ -5376,6 +5391,7 @@
           <w:id w:val="483411439"/>
           <w:citation/>
         </w:sdtPr>
+        <w:sdtEndPr/>
         <w:sdtContent>
           <w:r>
             <w:rPr>
@@ -5890,6 +5906,7 @@
           <w:id w:val="-1422795380"/>
           <w:citation/>
         </w:sdtPr>
+        <w:sdtEndPr/>
         <w:sdtContent>
           <w:r>
             <w:fldChar w:fldCharType="begin"/>
@@ -6057,6 +6074,7 @@
           <w:id w:val="483411442"/>
           <w:citation/>
         </w:sdtPr>
+        <w:sdtEndPr/>
         <w:sdtContent>
           <w:r>
             <w:rPr>
@@ -6385,6 +6403,7 @@
           <w:id w:val="483411443"/>
           <w:citation/>
         </w:sdtPr>
+        <w:sdtEndPr/>
         <w:sdtContent>
           <w:r>
             <w:rPr>
@@ -6515,6 +6534,7 @@
           <w:id w:val="483411444"/>
           <w:citation/>
         </w:sdtPr>
+        <w:sdtEndPr/>
         <w:sdtContent>
           <w:r>
             <w:rPr>
@@ -6599,6 +6619,7 @@
           <w:id w:val="483411448"/>
           <w:citation/>
         </w:sdtPr>
+        <w:sdtEndPr/>
         <w:sdtContent>
           <w:r>
             <w:rPr>
@@ -6941,7 +6962,7 @@
       <w:bookmarkStart w:id="31" w:name="_Toc261719268"/>
       <w:bookmarkStart w:id="32" w:name="_Toc261719333"/>
       <w:bookmarkStart w:id="33" w:name="_Toc261719387"/>
-      <w:bookmarkStart w:id="34" w:name="_Toc271047607"/>
+      <w:bookmarkStart w:id="34" w:name="_Toc271059745"/>
       <w:r>
         <w:lastRenderedPageBreak/>
         <w:t>Evaluating Tagger Performance</w:t>
@@ -6972,6 +6993,7 @@
           <w:id w:val="59903073"/>
           <w:citation/>
         </w:sdtPr>
+        <w:sdtEndPr/>
         <w:sdtContent>
           <w:r>
             <w:rPr>
@@ -7057,6 +7079,7 @@
           <w:id w:val="483411445"/>
           <w:citation/>
         </w:sdtPr>
+        <w:sdtEndPr/>
         <w:sdtContent>
           <w:r>
             <w:rPr>
@@ -7105,6 +7128,7 @@
           <w:id w:val="483411446"/>
           <w:citation/>
         </w:sdtPr>
+        <w:sdtEndPr/>
         <w:sdtContent>
           <w:r>
             <w:rPr>
@@ -7357,6 +7381,7 @@
           <w:id w:val="10595340"/>
           <w:citation/>
         </w:sdtPr>
+        <w:sdtEndPr/>
         <w:sdtContent>
           <w:r>
             <w:rPr>
@@ -7405,6 +7430,7 @@
           <w:id w:val="10595341"/>
           <w:citation/>
         </w:sdtPr>
+        <w:sdtEndPr/>
         <w:sdtContent>
           <w:r>
             <w:rPr>
@@ -7510,7 +7536,7 @@
       <w:bookmarkStart w:id="36" w:name="_Toc261719334"/>
       <w:bookmarkStart w:id="37" w:name="_Toc261719388"/>
       <w:bookmarkStart w:id="38" w:name="_Ref270606799"/>
-      <w:bookmarkStart w:id="39" w:name="_Toc271047608"/>
+      <w:bookmarkStart w:id="39" w:name="_Toc271059746"/>
       <w:r>
         <w:rPr>
           <w:lang w:eastAsia="zh-TW"/>
@@ -7560,6 +7586,7 @@
           <w:id w:val="10593657"/>
           <w:citation/>
         </w:sdtPr>
+        <w:sdtEndPr/>
         <w:sdtContent>
           <w:r>
             <w:fldChar w:fldCharType="begin"/>
@@ -7606,6 +7633,7 @@
           <w:id w:val="10593658"/>
           <w:citation/>
         </w:sdtPr>
+        <w:sdtEndPr/>
         <w:sdtContent>
           <w:r>
             <w:fldChar w:fldCharType="begin"/>
@@ -7638,6 +7666,7 @@
           <w:id w:val="10593656"/>
           <w:citation/>
         </w:sdtPr>
+        <w:sdtEndPr/>
         <w:sdtContent>
           <w:r>
             <w:fldChar w:fldCharType="begin"/>
@@ -7684,6 +7713,7 @@
           <w:id w:val="10593683"/>
           <w:citation/>
         </w:sdtPr>
+        <w:sdtEndPr/>
         <w:sdtContent>
           <w:r>
             <w:fldChar w:fldCharType="begin"/>
@@ -7790,7 +7820,7 @@
       <w:bookmarkStart w:id="43" w:name="_Toc261719270"/>
       <w:bookmarkStart w:id="44" w:name="_Toc261719335"/>
       <w:bookmarkStart w:id="45" w:name="_Toc261719389"/>
-      <w:bookmarkStart w:id="46" w:name="_Toc271047609"/>
+      <w:bookmarkStart w:id="46" w:name="_Toc271059747"/>
       <w:r>
         <w:t>Temporal Expression</w:t>
       </w:r>
@@ -7832,6 +7862,7 @@
           <w:id w:val="590747640"/>
           <w:citation/>
         </w:sdtPr>
+        <w:sdtEndPr/>
         <w:sdtContent>
           <w:r>
             <w:fldChar w:fldCharType="begin"/>
@@ -7864,6 +7895,7 @@
           <w:id w:val="590747639"/>
           <w:citation/>
         </w:sdtPr>
+        <w:sdtEndPr/>
         <w:sdtContent>
           <w:r>
             <w:fldChar w:fldCharType="begin"/>
@@ -7919,6 +7951,7 @@
           <w:id w:val="590747695"/>
           <w:citation/>
         </w:sdtPr>
+        <w:sdtEndPr/>
         <w:sdtContent>
           <w:r>
             <w:rPr>
@@ -8006,6 +8039,7 @@
           <w:id w:val="590747637"/>
           <w:citation/>
         </w:sdtPr>
+        <w:sdtEndPr/>
         <w:sdtContent>
           <w:r>
             <w:rPr>
@@ -8175,6 +8209,7 @@
           <w:id w:val="63107304"/>
           <w:citation/>
         </w:sdtPr>
+        <w:sdtEndPr/>
         <w:sdtContent>
           <w:r>
             <w:rPr>
@@ -8388,6 +8423,7 @@
           <w:id w:val="63106601"/>
           <w:citation/>
         </w:sdtPr>
+        <w:sdtEndPr/>
         <w:sdtContent>
           <w:r>
             <w:rPr>
@@ -8487,6 +8523,7 @@
           <w:id w:val="63106645"/>
           <w:citation/>
         </w:sdtPr>
+        <w:sdtEndPr/>
         <w:sdtContent>
           <w:r>
             <w:fldChar w:fldCharType="begin"/>
@@ -8607,6 +8644,7 @@
           <w:id w:val="63106602"/>
           <w:citation/>
         </w:sdtPr>
+        <w:sdtEndPr/>
         <w:sdtContent>
           <w:r>
             <w:fldChar w:fldCharType="begin"/>
@@ -8678,6 +8716,7 @@
           <w:id w:val="63106604"/>
           <w:citation/>
         </w:sdtPr>
+        <w:sdtEndPr/>
         <w:sdtContent>
           <w:r>
             <w:fldChar w:fldCharType="begin"/>
@@ -8747,6 +8786,7 @@
           <w:id w:val="10593654"/>
           <w:citation/>
         </w:sdtPr>
+        <w:sdtEndPr/>
         <w:sdtContent>
           <w:r>
             <w:fldChar w:fldCharType="begin"/>
@@ -8849,6 +8889,7 @@
           <w:id w:val="63107261"/>
           <w:citation/>
         </w:sdtPr>
+        <w:sdtEndPr/>
         <w:sdtContent>
           <w:r>
             <w:fldChar w:fldCharType="begin"/>
@@ -9027,6 +9068,7 @@
           <w:id w:val="63107264"/>
           <w:citation/>
         </w:sdtPr>
+        <w:sdtEndPr/>
         <w:sdtContent>
           <w:r>
             <w:fldChar w:fldCharType="begin"/>
@@ -9116,6 +9158,7 @@
           <w:id w:val="63106648"/>
           <w:citation/>
         </w:sdtPr>
+        <w:sdtEndPr/>
         <w:sdtContent>
           <w:r>
             <w:rPr>
@@ -9343,6 +9386,7 @@
           <w:id w:val="63107306"/>
           <w:citation/>
         </w:sdtPr>
+        <w:sdtEndPr/>
         <w:sdtContent>
           <w:r>
             <w:rPr>
@@ -9540,6 +9584,7 @@
           <w:id w:val="63107263"/>
           <w:citation/>
         </w:sdtPr>
+        <w:sdtEndPr/>
         <w:sdtContent>
           <w:r>
             <w:rPr>
@@ -9974,6 +10019,7 @@
           <w:id w:val="584475422"/>
           <w:citation/>
         </w:sdtPr>
+        <w:sdtEndPr/>
         <w:sdtContent>
           <w:r>
             <w:rPr>
@@ -10082,6 +10128,7 @@
           <w:id w:val="201333622"/>
           <w:citation/>
         </w:sdtPr>
+        <w:sdtEndPr/>
         <w:sdtContent>
           <w:r>
             <w:rPr>
@@ -10153,7 +10200,7 @@
       </w:pPr>
       <w:bookmarkStart w:id="59" w:name="_Ref270598103"/>
       <w:bookmarkStart w:id="60" w:name="_Ref270598204"/>
-      <w:bookmarkStart w:id="61" w:name="_Toc271047610"/>
+      <w:bookmarkStart w:id="61" w:name="_Toc271059748"/>
       <w:r>
         <w:lastRenderedPageBreak/>
         <w:t>Problem Analysis</w:t>
@@ -10208,6 +10255,7 @@
           <w:id w:val="-1421637240"/>
           <w:citation/>
         </w:sdtPr>
+        <w:sdtEndPr/>
         <w:sdtContent>
           <w:r>
             <w:fldChar w:fldCharType="begin"/>
@@ -10254,6 +10302,7 @@
           <w:id w:val="1987513168"/>
           <w:citation/>
         </w:sdtPr>
+        <w:sdtEndPr/>
         <w:sdtContent>
           <w:r>
             <w:fldChar w:fldCharType="begin"/>
@@ -10379,7 +10428,7 @@
       </w:pPr>
       <w:bookmarkStart w:id="62" w:name="_Ref270598129"/>
       <w:bookmarkStart w:id="63" w:name="_Ref270598222"/>
-      <w:bookmarkStart w:id="64" w:name="_Toc271047611"/>
+      <w:bookmarkStart w:id="64" w:name="_Toc271059749"/>
       <w:r>
         <w:lastRenderedPageBreak/>
         <w:t>System</w:t>
@@ -10403,6 +10452,7 @@
           <w:id w:val="1003099366"/>
           <w:citation/>
         </w:sdtPr>
+        <w:sdtEndPr/>
         <w:sdtContent>
           <w:r>
             <w:fldChar w:fldCharType="begin"/>
@@ -10505,7 +10555,7 @@
       <w:pPr>
         <w:pStyle w:val="Heading2"/>
       </w:pPr>
-      <w:bookmarkStart w:id="65" w:name="_Toc271047612"/>
+      <w:bookmarkStart w:id="65" w:name="_Toc271059750"/>
       <w:r>
         <w:rPr>
           <w:noProof/>
@@ -10534,7 +10584,7 @@
             <v:imagedata r:id="rId25" o:title=""/>
             <w10:wrap type="square"/>
           </v:shape>
-          <o:OLEObject Type="Embed" ProgID="Visio.Drawing.11" ShapeID="_x0000_s1028" DrawAspect="Content" ObjectID="_1344796343" r:id="rId26"/>
+          <o:OLEObject Type="Embed" ProgID="Visio.Drawing.11" ShapeID="_x0000_s1028" DrawAspect="Content" ObjectID="_1344801714" r:id="rId26"/>
         </w:pict>
       </w:r>
       <w:r>
@@ -10601,23 +10651,35 @@
         <w:fldChar w:fldCharType="end"/>
       </w:r>
       <w:r>
-        <w:t xml:space="preserve"> shows a visualisation of the TERNIP system tagging a single document. </w:t>
+        <w:t xml:space="preserve"> shows a visualisation of the TERNIP system tagging a single document. In typical use, TERNIP will load a document into an abstract representation, </w:t>
       </w:r>
       <w:proofErr w:type="gramStart"/>
       <w:r>
-        <w:t>In typical use, TERNIP will load a document into an abstract representation, then performs tokenisation and part-of-speech tagging</w:t>
+        <w:t>then</w:t>
+      </w:r>
+      <w:proofErr w:type="gramEnd"/>
+      <w:r>
+        <w:t xml:space="preserve"> performs tokenisation and part-of-speech tagging</w:t>
       </w:r>
       <w:r>
         <w:t xml:space="preserve"> using the NLTK (or metadata in the document)</w:t>
       </w:r>
       <w:r>
-        <w:t xml:space="preserve">, and provides a list of tokens to a recogniser, which identifies </w:t>
+        <w:t>. A</w:t>
+      </w:r>
+      <w:r>
+        <w:t xml:space="preserve"> list of tokens</w:t>
+      </w:r>
+      <w:r>
+        <w:t xml:space="preserve"> is provided</w:t>
+      </w:r>
+      <w:r>
+        <w:t xml:space="preserve"> to a recogniser, which identifies </w:t>
       </w:r>
       <w:r>
         <w:lastRenderedPageBreak/>
         <w:t>temporal expressions (and their type) in the document, and then to a normaliser, which annotates the attributes (e.g., the value and any modifiers) of the identified timexes.</w:t>
       </w:r>
-      <w:proofErr w:type="gramEnd"/>
       <w:r>
         <w:t xml:space="preserve"> Finally, this new timex data is added back to the original document</w:t>
       </w:r>
@@ -10683,7 +10745,7 @@
         <w:t>,</w:t>
       </w:r>
       <w:r>
-        <w:t xml:space="preserve"> which each contain distinct components of the system. For stand-alone use, a script, called </w:t>
+        <w:t xml:space="preserve"> which each contain distinct components of the system. For stand-alone use, a script called </w:t>
       </w:r>
       <w:proofErr w:type="spellStart"/>
       <w:r>
@@ -10694,13 +10756,13 @@
       </w:r>
       <w:proofErr w:type="spellEnd"/>
       <w:r>
-        <w:rPr>
-          <w:rStyle w:val="Code"/>
-        </w:rPr>
-        <w:t>,</w:t>
-      </w:r>
-      <w:r>
-        <w:t xml:space="preserve"> is provided, which simplifies the use of TERNIP even further.</w:t>
+        <w:t xml:space="preserve"> is provided, which </w:t>
+      </w:r>
+      <w:r>
+        <w:t xml:space="preserve">further </w:t>
+      </w:r>
+      <w:r>
+        <w:t>simplifies the use of TERNIP.</w:t>
       </w:r>
     </w:p>
     <w:p>
@@ -11246,7 +11308,7 @@
       <w:pPr>
         <w:pStyle w:val="Heading2"/>
       </w:pPr>
-      <w:bookmarkStart w:id="68" w:name="_Toc271047613"/>
+      <w:bookmarkStart w:id="68" w:name="_Toc271059751"/>
       <w:r>
         <w:t>Implementation Methodology</w:t>
       </w:r>
@@ -11279,6 +11341,7 @@
           <w:id w:val="-824591617"/>
           <w:citation/>
         </w:sdtPr>
+        <w:sdtEndPr/>
         <w:sdtContent>
           <w:r>
             <w:fldChar w:fldCharType="begin"/>
@@ -11308,6 +11371,7 @@
           <w:id w:val="-1419714873"/>
           <w:citation/>
         </w:sdtPr>
+        <w:sdtEndPr/>
         <w:sdtContent>
           <w:r>
             <w:fldChar w:fldCharType="begin"/>
@@ -11355,7 +11419,7 @@
       <w:pPr>
         <w:pStyle w:val="Heading2"/>
       </w:pPr>
-      <w:bookmarkStart w:id="70" w:name="_Toc271047614"/>
+      <w:bookmarkStart w:id="70" w:name="_Toc271059752"/>
       <w:r>
         <w:t>A</w:t>
       </w:r>
@@ -11370,7 +11434,31 @@
         <w:t xml:space="preserve">In order to fulfil the requirement that TERNIP is agnostic to timex format, an abstract representation for timexes </w:t>
       </w:r>
       <w:r>
-        <w:t>needs to be provided, which internally, and converted to the target representation when the timex data is added back to the document.</w:t>
+        <w:t>needs to be provided</w:t>
+      </w:r>
+      <w:r>
+        <w:t xml:space="preserve"> for internal use, with</w:t>
+      </w:r>
+      <w:r>
+        <w:t xml:space="preserve"> conver</w:t>
+      </w:r>
+      <w:r>
+        <w:t>sion</w:t>
+      </w:r>
+      <w:r>
+        <w:t xml:space="preserve"> to</w:t>
+      </w:r>
+      <w:r>
+        <w:t xml:space="preserve"> and from</w:t>
+      </w:r>
+      <w:r>
+        <w:t xml:space="preserve"> the target representation</w:t>
+      </w:r>
+      <w:r>
+        <w:t xml:space="preserve"> in the document to allow loading timex data from a document, or adding it to one</w:t>
+      </w:r>
+      <w:r>
+        <w:t>.</w:t>
       </w:r>
     </w:p>
     <w:p>
@@ -11405,6 +11493,7 @@
           <w:id w:val="39170546"/>
           <w:citation/>
         </w:sdtPr>
+        <w:sdtEndPr/>
         <w:sdtContent>
           <w:r>
             <w:fldChar w:fldCharType="begin"/>
@@ -11426,6 +11515,9 @@
           </w:r>
         </w:sdtContent>
       </w:sdt>
+      <w:r>
+        <w:t>,</w:t>
+      </w:r>
       <w:r>
         <w:t xml:space="preserve"> and are documented fully in </w:t>
       </w:r>
@@ -11601,6 +11693,7 @@
                 <w:id w:val="317229413"/>
                 <w:citation/>
               </w:sdtPr>
+              <w:sdtEndPr/>
               <w:sdtContent>
                 <w:r>
                   <w:fldChar w:fldCharType="begin"/>
@@ -12098,7 +12191,16 @@
         <w:t xml:space="preserve"> for output representations. Internally referencing timexes can be done by direct reference to the class, so IDs are only relevant when converte</w:t>
       </w:r>
       <w:r>
-        <w:t xml:space="preserve">d to an external representation, meaning all IDs can be added at once, just before the external representation is made. External representations are discussed in further depth in section </w:t>
+        <w:t>d to an external representation;</w:t>
+      </w:r>
+      <w:r>
+        <w:t xml:space="preserve"> </w:t>
+      </w:r>
+      <w:r>
+        <w:t>therefore,</w:t>
+      </w:r>
+      <w:r>
+        <w:t xml:space="preserve"> all IDs can be added at once, just before the external representation is made. External representations are discussed in further depth in section </w:t>
       </w:r>
       <w:r>
         <w:fldChar w:fldCharType="begin"/>
@@ -12124,7 +12226,7 @@
         <w:pStyle w:val="Heading2"/>
       </w:pPr>
       <w:bookmarkStart w:id="72" w:name="_Ref270849786"/>
-      <w:bookmarkStart w:id="73" w:name="_Toc271047615"/>
+      <w:bookmarkStart w:id="73" w:name="_Toc271059753"/>
       <w:r>
         <w:t>Abstract Representation Of Documents</w:t>
       </w:r>
@@ -12133,7 +12235,13 @@
     </w:p>
     <w:p>
       <w:r>
-        <w:t xml:space="preserve">Internally, TERNIP represents documents as a list of sentences, where each sentence is a list of tuples, consisting of the token, the associated part-of-speech tags </w:t>
+        <w:t>Internally, TERNIP represents documents as a list of sentences, where each sentence is a list of tuples, consisting of</w:t>
+      </w:r>
+      <w:r>
+        <w:t>: the token;</w:t>
+      </w:r>
+      <w:r>
+        <w:t xml:space="preserve"> the associated part-of-speech tags </w:t>
       </w:r>
       <w:r>
         <w:t xml:space="preserve">from the Penn Treebank tag set </w:t>
@@ -12143,6 +12251,7 @@
           <w:id w:val="1825390441"/>
           <w:citation/>
         </w:sdtPr>
+        <w:sdtEndPr/>
         <w:sdtContent>
           <w:r>
             <w:fldChar w:fldCharType="begin"/>
@@ -12164,8 +12273,13 @@
           </w:r>
         </w:sdtContent>
       </w:sdt>
-      <w:r>
-        <w:t xml:space="preserve">, </w:t>
+      <w:proofErr w:type="gramStart"/>
+      <w:r>
+        <w:t>;</w:t>
+      </w:r>
+      <w:proofErr w:type="gramEnd"/>
+      <w:r>
+        <w:t xml:space="preserve"> </w:t>
       </w:r>
       <w:r>
         <w:t xml:space="preserve">and a set of timex objects associated with </w:t>
@@ -12413,12 +12527,21 @@
         <w:fldChar w:fldCharType="end"/>
       </w:r>
       <w:r>
-        <w:t>, where a document consisting of a single sentence (“He derided Egypt for signing a peace treaty with Israel in 1979.”) with the penultimate token annotated as a timex. In the case where a timex spans multiple tokens, then the same timex object will be associated with every token in the expression.</w:t>
-      </w:r>
-    </w:p>
-    <w:p>
-      <w:r>
-        <w:t xml:space="preserve">It is important to note that this representation represents a loss of fidelity from the original document because of the tokenisation process, specifically whitespace between tokens. However, the documented </w:t>
+        <w:t>;</w:t>
+      </w:r>
+      <w:r>
+        <w:t xml:space="preserve"> a document consisting of a single sentence (“He derided Egypt for signing a peace treaty with Israel in 1979.”) with the penultimate token annotated as a timex. In the case where a timex spans multiple tokens, then the same timex object will be associated with every token in the expression.</w:t>
+      </w:r>
+    </w:p>
+    <w:p>
+      <w:r>
+        <w:t xml:space="preserve">It is important to note that this representation </w:t>
+      </w:r>
+      <w:r>
+        <w:t>results in</w:t>
+      </w:r>
+      <w:r>
+        <w:t xml:space="preserve"> a loss of fidelity from the original document because of the tokenisation process, specifically whitespace between tokens. However, the documented </w:t>
       </w:r>
       <w:r>
         <w:t xml:space="preserve">use of the classes in the </w:t>
@@ -12447,7 +12570,7 @@
         <w:t xml:space="preserve">. </w:t>
       </w:r>
       <w:r>
-        <w:t xml:space="preserve">This issue is discussed further in section </w:t>
+        <w:t xml:space="preserve">This is discussed further in section </w:t>
       </w:r>
       <w:r>
         <w:fldChar w:fldCharType="begin"/>
@@ -12519,7 +12642,7 @@
       <w:pPr>
         <w:pStyle w:val="Heading2"/>
       </w:pPr>
-      <w:bookmarkStart w:id="75" w:name="_Toc271047616"/>
+      <w:bookmarkStart w:id="75" w:name="_Toc271059754"/>
       <w:r>
         <w:t>Rule Engine</w:t>
       </w:r>
@@ -12654,6 +12777,9 @@
         <w:t xml:space="preserve"> defined by the rule are satisfied. If the conditions are satisfied, the rule applies the required action (for example, annotating a token extent as being a timex, or setting attributes on a timex object), before returning control back to the rule engine to execute the next rule.</w:t>
       </w:r>
       <w:r>
+        <w:t xml:space="preserve"> If the conditions are not satisfied, the rule returns control back to the rule engine and makes no changes to the document.</w:t>
+      </w:r>
+      <w:r>
         <w:t xml:space="preserve"> This is discussed in further detail in section </w:t>
       </w:r>
       <w:r>
@@ -12690,7 +12816,28 @@
         <w:t>Successful rule execution is conditional on one pattern matching the sentence (recognition rules) or timex body (normalisation rules)</w:t>
       </w:r>
       <w:r>
-        <w:t>, however additional pattern matching conditions, called guards, which must be satisfied can be set</w:t>
+        <w:t>;</w:t>
+      </w:r>
+      <w:r>
+        <w:t xml:space="preserve"> however</w:t>
+      </w:r>
+      <w:r>
+        <w:t>,</w:t>
+      </w:r>
+      <w:r>
+        <w:t xml:space="preserve"> additional pattern matc</w:t>
+      </w:r>
+      <w:r>
+        <w:t>hing conditions, called guards (</w:t>
+      </w:r>
+      <w:r>
+        <w:t>which must be satisfied</w:t>
+      </w:r>
+      <w:r>
+        <w:t>),</w:t>
+      </w:r>
+      <w:r>
+        <w:t xml:space="preserve"> can be set</w:t>
       </w:r>
       <w:r>
         <w:t>.</w:t>
@@ -12698,13 +12845,16 @@
     </w:p>
     <w:p>
       <w:r>
-        <w:t>Regular expressions are a standard notation for expressing pattern-matching rules; however, they can only match against strings. As the internal representation of a sentence is a list of tuples, some transformation is required to allow this format to be represented as a string.</w:t>
+        <w:t xml:space="preserve">Regular expressions are a standard notation for expressing pattern-matching rules; however, they can only match against strings. As the internal </w:t>
+      </w:r>
+      <w:r>
+        <w:lastRenderedPageBreak/>
+        <w:t>representation of a sentence is a list of tuples, some transformation is required to allow this format to be represented as a string.</w:t>
       </w:r>
     </w:p>
     <w:p>
       <w:bookmarkStart w:id="77" w:name="_Ref270772988"/>
       <w:r>
-        <w:lastRenderedPageBreak/>
         <w:t xml:space="preserve">The NLTK class </w:t>
       </w:r>
       <w:proofErr w:type="spellStart"/>
@@ -12723,6 +12873,7 @@
           <w:id w:val="384767500"/>
           <w:citation/>
         </w:sdtPr>
+        <w:sdtEndPr/>
         <w:sdtContent>
           <w:r>
             <w:fldChar w:fldCharType="begin"/>
@@ -12768,7 +12919,7 @@
         <w:t xml:space="preserve"> between the internal format and the string would be lost,</w:t>
       </w:r>
       <w:r>
-        <w:t xml:space="preserve"> as part-of-speech tags and any currently associated timex objects are not included. Currently associated timexes are likely to be of limited interest for tagging; however, part-of-speech tags are a more interesting feature for determining timex extents and values. For this reason, the NLTK implementation is extended so that the token is appended with a tilde and then the part-of-speech tag for that token. </w:t>
+        <w:t xml:space="preserve"> as part-of-speech tags and any currently associated timex objects are not included. Currently associated timexes are likely to be of limited interest for tagging; however, part-of-speech tags are a more interesting feature for determining timex extents and values. For this reason, the NLTK implementation is extended so that the token is appended with a tilde and the part-of-speech tag for that token. </w:t>
       </w:r>
       <w:r>
         <w:fldChar w:fldCharType="begin"/>
@@ -13219,7 +13370,13 @@
         <w:t xml:space="preserve">. </w:t>
       </w:r>
       <w:r>
-        <w:t>This pre-processing introduces the restriction where expressions cannot match across word boundaries.</w:t>
+        <w:t xml:space="preserve">This pre-processing introduces the restriction </w:t>
+      </w:r>
+      <w:r>
+        <w:t>in which</w:t>
+      </w:r>
+      <w:r>
+        <w:t xml:space="preserve"> expressions cannot match across word boundaries.</w:t>
       </w:r>
     </w:p>
     <w:p>
@@ -13318,6 +13475,7 @@
         <w:rPr>
           <w:rStyle w:val="Code"/>
         </w:rPr>
+        <w:lastRenderedPageBreak/>
         <w:t>$DAYS</w:t>
       </w:r>
       <w:r>
@@ -13372,7 +13530,6 @@
         <w:rPr>
           <w:rStyle w:val="Code"/>
         </w:rPr>
-        <w:lastRenderedPageBreak/>
         <w:t>$RELATIVE_DAYS</w:t>
       </w:r>
       <w:r>
@@ -13845,6 +14002,7 @@
     </w:p>
     <w:p>
       <w:r>
+        <w:lastRenderedPageBreak/>
         <w:t>Rules on disk are expressed in text files, ending with the extension .rule, and on each line, a key defining the meaning of that line, and a value, which is interpreted depending on the key.</w:t>
       </w:r>
       <w:r>
@@ -13892,7 +14050,6 @@
         <w:rPr>
           <w:rStyle w:val="Code"/>
         </w:rPr>
-        <w:lastRenderedPageBreak/>
         <w:t>Type: time</w:t>
       </w:r>
       <w:r>
@@ -14124,6 +14281,7 @@
     </w:p>
     <w:p>
       <w:r>
+        <w:lastRenderedPageBreak/>
         <w:fldChar w:fldCharType="begin"/>
       </w:r>
       <w:r>
@@ -14182,7 +14340,6 @@
           </w:tcPr>
           <w:p>
             <w:r>
-              <w:lastRenderedPageBreak/>
               <w:t>Key</w:t>
             </w:r>
           </w:p>
@@ -14605,7 +14762,11 @@
         <w:t xml:space="preserve"> expressions. This rule matches durations in the form of a number followed by a unit identified (e.g., “six years”), using marked-up number sequences for matching.</w:t>
       </w:r>
       <w:r>
-        <w:t xml:space="preserve"> Guards are then used to restrict the rule</w:t>
+        <w:t xml:space="preserve"> Guards are then used </w:t>
+      </w:r>
+      <w:r>
+        <w:lastRenderedPageBreak/>
+        <w:t>to restrict the rule</w:t>
       </w:r>
       <w:r>
         <w:t xml:space="preserve"> further</w:t>
@@ -14631,7 +14792,6 @@
         <w:rPr>
           <w:rStyle w:val="Code"/>
         </w:rPr>
-        <w:lastRenderedPageBreak/>
         <w:t>Type: duration</w:t>
       </w:r>
       <w:r>
@@ -18325,7 +18485,7 @@
       <w:pPr>
         <w:pStyle w:val="Heading2"/>
       </w:pPr>
-      <w:bookmarkStart w:id="98" w:name="_Toc271047617"/>
+      <w:bookmarkStart w:id="98" w:name="_Toc271059755"/>
       <w:r>
         <w:t>Recognition Rules</w:t>
       </w:r>
@@ -18340,6 +18500,7 @@
           <w:id w:val="1270347027"/>
           <w:citation/>
         </w:sdtPr>
+        <w:sdtEndPr/>
         <w:sdtContent>
           <w:r>
             <w:fldChar w:fldCharType="begin"/>
@@ -18427,7 +18588,7 @@
       <w:pPr>
         <w:pStyle w:val="Heading2"/>
       </w:pPr>
-      <w:bookmarkStart w:id="99" w:name="_Toc271047618"/>
+      <w:bookmarkStart w:id="99" w:name="_Toc271059756"/>
       <w:r>
         <w:t>Normalisation Rules</w:t>
       </w:r>
@@ -18442,6 +18603,7 @@
           <w:id w:val="166982189"/>
           <w:citation/>
         </w:sdtPr>
+        <w:sdtEndPr/>
         <w:sdtContent>
           <w:r>
             <w:fldChar w:fldCharType="begin"/>
@@ -18820,6 +18982,7 @@
           <w:id w:val="49655601"/>
           <w:citation/>
         </w:sdtPr>
+        <w:sdtEndPr/>
         <w:sdtContent>
           <w:r>
             <w:fldChar w:fldCharType="begin"/>
@@ -18854,6 +19017,7 @@
           <w:id w:val="-1790887936"/>
           <w:citation/>
         </w:sdtPr>
+        <w:sdtEndPr/>
         <w:sdtContent>
           <w:r>
             <w:fldChar w:fldCharType="begin"/>
@@ -19058,7 +19222,7 @@
       <w:bookmarkStart w:id="103" w:name="_Ref270081455"/>
       <w:bookmarkStart w:id="104" w:name="_Ref270081470"/>
       <w:bookmarkStart w:id="105" w:name="_Ref270082008"/>
-      <w:bookmarkStart w:id="106" w:name="_Toc271047619"/>
+      <w:bookmarkStart w:id="106" w:name="_Toc271059757"/>
       <w:r>
         <w:t>Document Formats</w:t>
       </w:r>
@@ -19122,6 +19286,7 @@
           <w:id w:val="1451665957"/>
           <w:citation/>
         </w:sdtPr>
+        <w:sdtEndPr/>
         <w:sdtContent>
           <w:r>
             <w:fldChar w:fldCharType="begin"/>
@@ -19156,6 +19321,7 @@
           <w:id w:val="-2086130940"/>
           <w:citation/>
         </w:sdtPr>
+        <w:sdtEndPr/>
         <w:sdtContent>
           <w:r>
             <w:fldChar w:fldCharType="begin"/>
@@ -19305,6 +19471,7 @@
           <w:id w:val="1551041665"/>
           <w:citation/>
         </w:sdtPr>
+        <w:sdtEndPr/>
         <w:sdtContent>
           <w:r>
             <w:fldChar w:fldCharType="begin"/>
@@ -19411,6 +19578,7 @@
           <w:id w:val="-1726596247"/>
           <w:citation/>
         </w:sdtPr>
+        <w:sdtEndPr/>
         <w:sdtContent>
           <w:r>
             <w:fldChar w:fldCharType="begin"/>
@@ -19603,7 +19771,7 @@
           <v:shape id="_x0000_i1025" type="#_x0000_t75" style="width:159pt;height:168pt" o:ole="" o:bordertopcolor="this" o:borderleftcolor="this" o:borderbottomcolor="this" o:borderrightcolor="this">
             <v:imagedata r:id="rId27" o:title="" croptop="25967f" cropleft="4949f" cropright="24406f"/>
           </v:shape>
-          <o:OLEObject Type="Embed" ProgID="Visio.Drawing.11" ShapeID="_x0000_i1025" DrawAspect="Content" ObjectID="_1344796342" r:id="rId28"/>
+          <o:OLEObject Type="Embed" ProgID="Visio.Drawing.11" ShapeID="_x0000_i1025" DrawAspect="Content" ObjectID="_1344801713" r:id="rId28"/>
         </w:object>
       </w:r>
     </w:p>
@@ -19667,6 +19835,7 @@
           <w:id w:val="744841533"/>
           <w:citation/>
         </w:sdtPr>
+        <w:sdtEndPr/>
         <w:sdtContent>
           <w:r>
             <w:fldChar w:fldCharType="begin"/>
@@ -19761,7 +19930,7 @@
         <w:pStyle w:val="Heading1"/>
       </w:pPr>
       <w:bookmarkStart w:id="108" w:name="_Ref270176962"/>
-      <w:bookmarkStart w:id="109" w:name="_Toc271047620"/>
+      <w:bookmarkStart w:id="109" w:name="_Toc271059758"/>
       <w:r>
         <w:lastRenderedPageBreak/>
         <w:t>Evaluation</w:t>
@@ -19778,7 +19947,7 @@
       <w:pPr>
         <w:pStyle w:val="Heading2"/>
       </w:pPr>
-      <w:bookmarkStart w:id="110" w:name="_Toc271047621"/>
+      <w:bookmarkStart w:id="110" w:name="_Toc271059759"/>
       <w:r>
         <w:t>System Performance</w:t>
       </w:r>
@@ -19822,6 +19991,7 @@
           <w:id w:val="-942539834"/>
           <w:citation/>
         </w:sdtPr>
+        <w:sdtEndPr/>
         <w:sdtContent>
           <w:r>
             <w:fldChar w:fldCharType="begin"/>
@@ -19851,6 +20021,7 @@
           <w:id w:val="667834071"/>
           <w:citation/>
         </w:sdtPr>
+        <w:sdtEndPr/>
         <w:sdtContent>
           <w:r>
             <w:fldChar w:fldCharType="begin"/>
@@ -20558,7 +20729,7 @@
       <w:pPr>
         <w:pStyle w:val="Heading2"/>
       </w:pPr>
-      <w:bookmarkStart w:id="112" w:name="_Toc271047622"/>
+      <w:bookmarkStart w:id="112" w:name="_Toc271059760"/>
       <w:r>
         <w:t>Speed and Throughput</w:t>
       </w:r>
@@ -21168,7 +21339,7 @@
         <w:pStyle w:val="Heading1"/>
       </w:pPr>
       <w:bookmarkStart w:id="114" w:name="_Ref270432977"/>
-      <w:bookmarkStart w:id="115" w:name="_Toc271047623"/>
+      <w:bookmarkStart w:id="115" w:name="_Toc271059761"/>
       <w:r>
         <w:lastRenderedPageBreak/>
         <w:t>Discussion</w:t>
@@ -21347,7 +21518,7 @@
         <w:pStyle w:val="Heading2"/>
       </w:pPr>
       <w:bookmarkStart w:id="116" w:name="_Ref270854044"/>
-      <w:bookmarkStart w:id="117" w:name="_Toc271047624"/>
+      <w:bookmarkStart w:id="117" w:name="_Toc271059762"/>
       <w:r>
         <w:t>Meeting The Requirements</w:t>
       </w:r>
@@ -21524,7 +21695,7 @@
       </w:pPr>
       <w:bookmarkStart w:id="118" w:name="_Ref270854081"/>
       <w:bookmarkStart w:id="119" w:name="_Ref270854444"/>
-      <w:bookmarkStart w:id="120" w:name="_Toc271047625"/>
+      <w:bookmarkStart w:id="120" w:name="_Toc271059763"/>
       <w:r>
         <w:t>Implementation Issues</w:t>
       </w:r>
@@ -21660,6 +21831,7 @@
           <w:id w:val="-839383217"/>
           <w:citation/>
         </w:sdtPr>
+        <w:sdtEndPr/>
         <w:sdtContent>
           <w:r>
             <w:fldChar w:fldCharType="begin"/>
@@ -21743,7 +21915,7 @@
         <w:pStyle w:val="Heading2"/>
       </w:pPr>
       <w:bookmarkStart w:id="121" w:name="_Ref270854113"/>
-      <w:bookmarkStart w:id="122" w:name="_Toc271047626"/>
+      <w:bookmarkStart w:id="122" w:name="_Toc271059764"/>
       <w:r>
         <w:lastRenderedPageBreak/>
         <w:t>Standard and Corpora Deficiencies</w:t>
@@ -21765,6 +21937,7 @@
           <w:id w:val="333351086"/>
           <w:citation/>
         </w:sdtPr>
+        <w:sdtEndPr/>
         <w:sdtContent>
           <w:r>
             <w:fldChar w:fldCharType="begin"/>
@@ -21867,6 +22040,7 @@
           <w:id w:val="106008794"/>
           <w:citation/>
         </w:sdtPr>
+        <w:sdtEndPr/>
         <w:sdtContent>
           <w:r>
             <w:fldChar w:fldCharType="begin"/>
@@ -21951,6 +22125,7 @@
           <w:id w:val="1762256697"/>
           <w:citation/>
         </w:sdtPr>
+        <w:sdtEndPr/>
         <w:sdtContent>
           <w:r>
             <w:fldChar w:fldCharType="begin"/>
@@ -22032,7 +22207,7 @@
       </w:pPr>
       <w:bookmarkStart w:id="123" w:name="_Ref270854124"/>
       <w:bookmarkStart w:id="124" w:name="_Ref270942308"/>
-      <w:bookmarkStart w:id="125" w:name="_Toc271047627"/>
+      <w:bookmarkStart w:id="125" w:name="_Toc271059765"/>
       <w:r>
         <w:t>System Performance</w:t>
       </w:r>
@@ -22393,7 +22568,7 @@
         <w:pStyle w:val="Heading2"/>
       </w:pPr>
       <w:bookmarkStart w:id="126" w:name="_Ref270700292"/>
-      <w:bookmarkStart w:id="127" w:name="_Toc271047628"/>
+      <w:bookmarkStart w:id="127" w:name="_Toc271059766"/>
       <w:r>
         <w:t>Future Work</w:t>
       </w:r>
@@ -22481,7 +22656,7 @@
         <w:pStyle w:val="Heading2"/>
       </w:pPr>
       <w:bookmarkStart w:id="128" w:name="_Ref270700282"/>
-      <w:bookmarkStart w:id="129" w:name="_Toc271047629"/>
+      <w:bookmarkStart w:id="129" w:name="_Toc271059767"/>
       <w:r>
         <w:t>Conclusions</w:t>
       </w:r>
@@ -22528,6 +22703,7 @@
           <w:id w:val="-1829900651"/>
           <w:citation/>
         </w:sdtPr>
+        <w:sdtEndPr/>
         <w:sdtContent>
           <w:r>
             <w:fldChar w:fldCharType="begin"/>
@@ -22563,6 +22739,7 @@
           <w:id w:val="-1163160968"/>
           <w:citation/>
         </w:sdtPr>
+        <w:sdtEndPr/>
         <w:sdtContent>
           <w:r>
             <w:fldChar w:fldCharType="begin"/>
@@ -22654,6 +22831,7 @@
           <w:id w:val="439724857"/>
           <w:citation/>
         </w:sdtPr>
+        <w:sdtEndPr/>
         <w:sdtContent>
           <w:r>
             <w:fldChar w:fldCharType="begin"/>
@@ -22715,9 +22893,9 @@
         </w:sectPr>
       </w:pPr>
     </w:p>
-    <w:bookmarkStart w:id="130" w:name="_Toc271047630" w:displacedByCustomXml="next"/>
-    <w:bookmarkStart w:id="131" w:name="_Ref270598284" w:displacedByCustomXml="next"/>
-    <w:bookmarkStart w:id="132" w:name="_Ref270598289" w:displacedByCustomXml="next"/>
+    <w:bookmarkStart w:id="130" w:name="_Toc271059768" w:displacedByCustomXml="next"/>
+    <w:bookmarkStart w:id="131" w:name="_Ref270598289" w:displacedByCustomXml="next"/>
+    <w:bookmarkStart w:id="132" w:name="_Ref270598284" w:displacedByCustomXml="next"/>
     <w:sdt>
       <w:sdtPr>
         <w:rPr>
@@ -22732,10 +22910,11 @@
           <w:docPartUnique/>
         </w:docPartObj>
       </w:sdtPr>
+      <w:sdtEndPr/>
       <w:sdtContent>
-        <w:bookmarkStart w:id="133" w:name="_Toc261719277" w:displacedByCustomXml="prev"/>
+        <w:bookmarkStart w:id="133" w:name="_Toc261719408" w:displacedByCustomXml="prev"/>
         <w:bookmarkStart w:id="134" w:name="_Toc261719354" w:displacedByCustomXml="prev"/>
-        <w:bookmarkStart w:id="135" w:name="_Toc261719408" w:displacedByCustomXml="prev"/>
+        <w:bookmarkStart w:id="135" w:name="_Toc261719277" w:displacedByCustomXml="prev"/>
         <w:p>
           <w:pPr>
             <w:pStyle w:val="Heading1"/>
@@ -22755,6 +22934,7 @@
             <w:id w:val="111145805"/>
             <w:bibliography/>
           </w:sdtPr>
+          <w:sdtEndPr/>
           <w:sdtContent>
             <w:p>
               <w:pPr>
@@ -23645,6 +23825,7 @@
         <w:docPartUnique/>
       </w:docPartObj>
     </w:sdtPr>
+    <w:sdtEndPr/>
     <w:sdtContent>
       <w:p>
         <w:pPr>
@@ -23688,6 +23869,7 @@
         <w:docPartUnique/>
       </w:docPartObj>
     </w:sdtPr>
+    <w:sdtEndPr/>
     <w:sdtContent>
       <w:p>
         <w:pPr>
@@ -23725,6 +23907,7 @@
         <w:docPartUnique/>
       </w:docPartObj>
     </w:sdtPr>
+    <w:sdtEndPr/>
     <w:sdtContent>
       <w:p>
         <w:pPr>
@@ -23768,6 +23951,7 @@
         <w:docPartUnique/>
       </w:docPartObj>
     </w:sdtPr>
+    <w:sdtEndPr/>
     <w:sdtContent>
       <w:p>
         <w:pPr>
@@ -23811,6 +23995,7 @@
         <w:docPartUnique/>
       </w:docPartObj>
     </w:sdtPr>
+    <w:sdtEndPr/>
     <w:sdtContent>
       <w:p>
         <w:pPr>
@@ -23854,6 +24039,7 @@
         <w:docPartUnique/>
       </w:docPartObj>
     </w:sdtPr>
+    <w:sdtEndPr/>
     <w:sdtContent>
       <w:p>
         <w:pPr>
@@ -23897,6 +24083,7 @@
         <w:docPartUnique/>
       </w:docPartObj>
     </w:sdtPr>
+    <w:sdtEndPr/>
     <w:sdtContent>
       <w:p>
         <w:pPr>
@@ -23945,6 +24132,7 @@
         <w:docPartUnique/>
       </w:docPartObj>
     </w:sdtPr>
+    <w:sdtEndPr/>
     <w:sdtContent>
       <w:p>
         <w:pPr>
@@ -24021,6 +24209,11 @@
         <w:dataBinding w:prefixMappings="xmlns:ns0='http://purl.org/dc/elements/1.1/' xmlns:ns1='http://schemas.openxmlformats.org/package/2006/metadata/core-properties' " w:xpath="/ns1:coreProperties[1]/ns0:title[1]" w:storeItemID="{6C3C8BC8-F283-45AE-878A-BAB7291924A1}"/>
         <w:text/>
       </w:sdtPr>
+      <w:sdtEndPr>
+        <w:rPr>
+          <w:rStyle w:val="BookTitle"/>
+        </w:rPr>
+      </w:sdtEndPr>
       <w:sdtContent>
         <w:r>
           <w:rPr>
@@ -24145,6 +24338,11 @@
         <w:dataBinding w:prefixMappings="xmlns:ns0='http://purl.org/dc/elements/1.1/' xmlns:ns1='http://schemas.openxmlformats.org/package/2006/metadata/core-properties' " w:xpath="/ns1:coreProperties[1]/ns0:title[1]" w:storeItemID="{6C3C8BC8-F283-45AE-878A-BAB7291924A1}"/>
         <w:text/>
       </w:sdtPr>
+      <w:sdtEndPr>
+        <w:rPr>
+          <w:rStyle w:val="BookTitle"/>
+        </w:rPr>
+      </w:sdtEndPr>
       <w:sdtContent>
         <w:r>
           <w:rPr>
@@ -24174,6 +24372,11 @@
         <w:dataBinding w:prefixMappings="xmlns:ns0='http://purl.org/dc/elements/1.1/' xmlns:ns1='http://schemas.openxmlformats.org/package/2006/metadata/core-properties' " w:xpath="/ns1:coreProperties[1]/ns0:title[1]" w:storeItemID="{6C3C8BC8-F283-45AE-878A-BAB7291924A1}"/>
         <w:text/>
       </w:sdtPr>
+      <w:sdtEndPr>
+        <w:rPr>
+          <w:rStyle w:val="BookTitle"/>
+        </w:rPr>
+      </w:sdtEndPr>
       <w:sdtContent>
         <w:r>
           <w:rPr>
@@ -30708,7 +30911,7 @@
     <b:JournalName>In Studies on the Universality of Constraint-Based Phrase Structure Grammars Gunji</b:JournalName>
     <b:Year>1996</b:Year>
     <b:Pages>1-8</b:Pages>
-    <b:RefOrder>18</b:RefOrder>
+    <b:RefOrder>17</b:RefOrder>
   </b:Source>
   <b:Source>
     <b:Tag>Mik98</b:Tag>
@@ -30735,7 +30938,7 @@
     <b:Title>Description of the LTG system used for MUC-7</b:Title>
     <b:Year>1998</b:Year>
     <b:ConferenceName>In Proceedings of 7th Message Understanding Conference (MUC-7)</b:ConferenceName>
-    <b:RefOrder>17</b:RefOrder>
+    <b:RefOrder>16</b:RefOrder>
   </b:Source>
   <b:Source>
     <b:Tag>GRK</b:Tag>
@@ -30843,7 +31046,7 @@
     <b:ConferenceName>ACL '00: Proceedings of the 38th Annual Meeting on Association for Computational Linguistics</b:ConferenceName>
     <b:City>Morristown, NJ, USA</b:City>
     <b:Publisher>Association for Computational Linguistics</b:Publisher>
-    <b:RefOrder>19</b:RefOrder>
+    <b:RefOrder>18</b:RefOrder>
   </b:Source>
   <b:Source>
     <b:Tag>Ahn07</b:Tag>
@@ -30986,7 +31189,7 @@
     <b:Title>Python Reference Manual</b:Title>
     <b:Year>1995</b:Year>
     <b:Publisher>CWI Report CS-R9525</b:Publisher>
-    <b:RefOrder>23</b:RefOrder>
+    <b:RefOrder>22</b:RefOrder>
   </b:Source>
   <b:Source>
     <b:Tag>Lis01</b:Tag>
@@ -31111,7 +31314,7 @@
     <b:Title>Recognition and Normalization of Time Expressions: ITC-irst at TERN 2004</b:Title>
     <b:Year>2004</b:Year>
     <b:ConferenceName>TERN 2004 Evaluation Workshop</b:ConferenceName>
-    <b:RefOrder>15</b:RefOrder>
+    <b:RefOrder>14</b:RefOrder>
   </b:Source>
   <b:Source>
     <b:Tag>Maz09</b:Tag>
@@ -31136,7 +31339,7 @@
     <b:Year>2007</b:Year>
     <b:Publisher>Springer-Verlag</b:Publisher>
     <b:BookTitle>Human Language Technology. Challenges of the Information Society: Third Language and Technology Conference, LTC 2007, Poznan, Poland, October 5-7, 2007, Revised Selected Papers</b:BookTitle>
-    <b:RefOrder>20</b:RefOrder>
+    <b:RefOrder>19</b:RefOrder>
   </b:Source>
   <b:Source>
     <b:Tag>Hac05</b:Tag>
@@ -31166,7 +31369,7 @@
     <b:ConferenceName>Proceedings of the 6th International Conference in Computational Linguistics and Intelligent Text Processing,</b:ConferenceName>
     <b:City>Mexico City, Mexico</b:City>
     <b:Publisher>Springer</b:Publisher>
-    <b:RefOrder>14</b:RefOrder>
+    <b:RefOrder>13</b:RefOrder>
   </b:Source>
   <b:Source>
     <b:Tag>Bal02</b:Tag>
@@ -31187,7 +31390,7 @@
     <b:Publisher>Graduate School of Arts and Sciences, Georgetown University</b:Publisher>
     <b:City>Washington, DC</b:City>
     <b:ThesisType>Master's thesis</b:ThesisType>
-    <b:RefOrder>22</b:RefOrder>
+    <b:RefOrder>21</b:RefOrder>
   </b:Source>
   <b:Source>
     <b:Tag>Jan04</b:Tag>
@@ -31218,7 +31421,7 @@
     <b:Pages>51-65</b:Pages>
     <b:Volume>3</b:Volume>
     <b:Issue>1</b:Issue>
-    <b:RefOrder>21</b:RefOrder>
+    <b:RefOrder>20</b:RefOrder>
   </b:Source>
   <b:Source>
     <b:Tag>Set012</b:Tag>
@@ -31243,7 +31446,7 @@
     <b:Pages>1-8</b:Pages>
     <b:ConferenceName>Proceedings of the workshop on Temporal and spatial information processing</b:ConferenceName>
     <b:Publisher>Association for Computational Linguistics</b:Publisher>
-    <b:RefOrder>13</b:RefOrder>
+    <b:RefOrder>29</b:RefOrder>
   </b:Source>
   <b:Source>
     <b:Tag>Pus06</b:Tag>
@@ -31297,7 +31500,7 @@
     <b:Publisher>Linguistic Data Consortium</b:Publisher>
     <b:Month>April</b:Month>
     <b:Day>17</b:Day>
-    <b:RefOrder>16</b:RefOrder>
+    <b:RefOrder>15</b:RefOrder>
   </b:Source>
   <b:Source>
     <b:Tag>Ver08</b:Tag>
@@ -31340,7 +31543,7 @@
         </b:NameList>
       </b:Author>
     </b:Author>
-    <b:RefOrder>26</b:RefOrder>
+    <b:RefOrder>25</b:RefOrder>
   </b:Source>
   <b:Source>
     <b:Tag>Fow06</b:Tag>
@@ -31364,7 +31567,7 @@
     <b:MonthAccessed>August</b:MonthAccessed>
     <b:DayAccessed>20</b:DayAccessed>
     <b:URL>http://www.martinfowler.com/articles/continuousIntegration.html</b:URL>
-    <b:RefOrder>24</b:RefOrder>
+    <b:RefOrder>23</b:RefOrder>
   </b:Source>
   <b:Source>
     <b:Tag>Bec03</b:Tag>
@@ -31383,7 +31586,7 @@
       </b:Author>
     </b:Author>
     <b:Publisher>Addison-Wesley</b:Publisher>
-    <b:RefOrder>25</b:RefOrder>
+    <b:RefOrder>24</b:RefOrder>
   </b:Source>
   <b:Source>
     <b:Tag>Bir09</b:Tag>
@@ -31410,7 +31613,7 @@
     <b:Title>Natural Language Processing with Python</b:Title>
     <b:Year>2009</b:Year>
     <b:Publisher>O'Reilly</b:Publisher>
-    <b:RefOrder>27</b:RefOrder>
+    <b:RefOrder>26</b:RefOrder>
   </b:Source>
   <b:Source>
     <b:Tag>Pus09</b:Tag>
@@ -31436,7 +31639,7 @@
     <b:Pages>112-116</b:Pages>
     <b:ConferenceName>DEW '09: Proceedings of the Workshop on Semantic Evaluations: Recent Achievements and Future Directions</b:ConferenceName>
     <b:Publisher>Association for Computational Linguistics</b:Publisher>
-    <b:RefOrder>28</b:RefOrder>
+    <b:RefOrder>27</b:RefOrder>
   </b:Source>
   <b:Source>
     <b:Tag>App98</b:Tag>
@@ -31496,7 +31699,7 @@
     <b:Title>Document Object Model (DOM) Level 1 Specification</b:Title>
     <b:Year>1998</b:Year>
     <b:Publisher>W3C</b:Publisher>
-    <b:RefOrder>29</b:RefOrder>
+    <b:RefOrder>28</b:RefOrder>
   </b:Source>
 </b:Sources>
 </file>
@@ -31510,7 +31713,7 @@
 </file>
 
 <file path=customXml/itemProps2.xml><?xml version="1.0" encoding="utf-8"?>
-<ds:datastoreItem xmlns:ds="http://schemas.openxmlformats.org/officeDocument/2006/customXml" ds:itemID="{6D6DD750-70D9-4A6C-A252-74F7511CC17B}">
+<ds:datastoreItem xmlns:ds="http://schemas.openxmlformats.org/officeDocument/2006/customXml" ds:itemID="{63CF0915-124D-4909-9FA1-EEB364F61D69}">
   <ds:schemaRefs>
     <ds:schemaRef ds:uri="http://schemas.openxmlformats.org/officeDocument/2006/bibliography"/>
   </ds:schemaRefs>

</xml_diff>